<commit_message>
[VM:Jourdain.Augustin@9/17/2014 11:15:02 AM] SCCB-P13512
git-tfs-id: [https://tfs.omnicloud.local/tfs/cco%20program/]$/eCoaching_V2;C13714
</commit_message>
<xml_diff>
--- a/Unit Test/CCO_eCoaching_UI_Dashboard_UTD.docx
+++ b/Unit Test/CCO_eCoaching_UI_Dashboard_UTD.docx
@@ -240,7 +240,7 @@
           <w:sz w:val="18"/>
           <w:szCs w:val="18"/>
         </w:rPr>
-        <w:t>September 12, 2014</w:t>
+        <w:t>September 17, 2014</w:t>
       </w:r>
       <w:r>
         <w:rPr>
@@ -906,8 +906,6 @@
               </w:rPr>
               <w:t xml:space="preserve"> - </w:t>
             </w:r>
-            <w:bookmarkStart w:id="15" w:name="_GoBack"/>
-            <w:bookmarkEnd w:id="15"/>
             <w:r>
               <w:rPr>
                 <w:rFonts w:asciiTheme="minorHAnsi" w:hAnsiTheme="minorHAnsi"/>
@@ -1004,6 +1002,16 @@
                 <w:sz w:val="20"/>
               </w:rPr>
             </w:pPr>
+            <w:ins w:id="15" w:author="Augustin, Jourdain M" w:date="2014-09-17T11:05:00Z">
+              <w:r>
+                <w:rPr>
+                  <w:rFonts w:asciiTheme="minorHAnsi" w:hAnsiTheme="minorHAnsi"/>
+                  <w:i w:val="0"/>
+                  <w:sz w:val="20"/>
+                </w:rPr>
+                <w:t>09/17/2014</w:t>
+              </w:r>
+            </w:ins>
           </w:p>
         </w:tc>
         <w:tc>
@@ -1026,6 +1034,40 @@
                 <w:sz w:val="20"/>
               </w:rPr>
             </w:pPr>
+            <w:ins w:id="16" w:author="Augustin, Jourdain M" w:date="2014-09-17T11:05:00Z">
+              <w:r>
+                <w:rPr>
+                  <w:rFonts w:asciiTheme="minorHAnsi" w:hAnsiTheme="minorHAnsi"/>
+                  <w:i w:val="0"/>
+                  <w:sz w:val="20"/>
+                </w:rPr>
+                <w:t xml:space="preserve">P13512 – Create new test case </w:t>
+              </w:r>
+              <w:r>
+                <w:rPr>
+                  <w:rFonts w:asciiTheme="minorHAnsi" w:hAnsiTheme="minorHAnsi"/>
+                  <w:i w:val="0"/>
+                  <w:sz w:val="20"/>
+                </w:rPr>
+                <w:t>ECUI</w:t>
+              </w:r>
+              <w:r>
+                <w:rPr>
+                  <w:rFonts w:asciiTheme="minorHAnsi" w:hAnsiTheme="minorHAnsi"/>
+                  <w:i w:val="0"/>
+                  <w:sz w:val="20"/>
+                </w:rPr>
+                <w:t>DASH13 to reflect change from “CSR” to “Employee” for new modular design on review pages.</w:t>
+              </w:r>
+              <w:r>
+                <w:rPr>
+                  <w:rFonts w:asciiTheme="minorHAnsi" w:hAnsiTheme="minorHAnsi"/>
+                  <w:i w:val="0"/>
+                  <w:sz w:val="20"/>
+                </w:rPr>
+                <w:t xml:space="preserve"> </w:t>
+              </w:r>
+            </w:ins>
           </w:p>
         </w:tc>
         <w:tc>
@@ -1048,6 +1090,16 @@
                 <w:sz w:val="20"/>
               </w:rPr>
             </w:pPr>
+            <w:ins w:id="17" w:author="Augustin, Jourdain M" w:date="2014-09-17T11:05:00Z">
+              <w:r>
+                <w:rPr>
+                  <w:rFonts w:asciiTheme="minorHAnsi" w:hAnsiTheme="minorHAnsi"/>
+                  <w:i w:val="0"/>
+                  <w:sz w:val="20"/>
+                </w:rPr>
+                <w:t>Jourdain Augustin</w:t>
+              </w:r>
+            </w:ins>
           </w:p>
         </w:tc>
       </w:tr>
@@ -1412,14 +1464,22 @@
               </w:rPr>
               <w:t xml:space="preserve">is functioning </w:t>
             </w:r>
-            <w:proofErr w:type="spellStart"/>
-            <w:r>
-              <w:rPr>
-                <w:rFonts w:asciiTheme="minorHAnsi" w:eastAsia="MS Mincho" w:hAnsiTheme="minorHAnsi"/>
-              </w:rPr>
-              <w:t>sucessfully</w:t>
-            </w:r>
-            <w:proofErr w:type="spellEnd"/>
+            <w:del w:id="18" w:author="Augustin, Jourdain M" w:date="2014-09-17T11:05:00Z">
+              <w:r>
+                <w:rPr>
+                  <w:rFonts w:asciiTheme="minorHAnsi" w:eastAsia="MS Mincho" w:hAnsiTheme="minorHAnsi"/>
+                </w:rPr>
+                <w:delText>sucessfully</w:delText>
+              </w:r>
+            </w:del>
+            <w:ins w:id="19" w:author="Augustin, Jourdain M" w:date="2014-09-17T11:05:00Z">
+              <w:r>
+                <w:rPr>
+                  <w:rFonts w:asciiTheme="minorHAnsi" w:eastAsia="MS Mincho" w:hAnsiTheme="minorHAnsi"/>
+                </w:rPr>
+                <w:t>successfully</w:t>
+              </w:r>
+            </w:ins>
             <w:r>
               <w:rPr>
                 <w:rFonts w:asciiTheme="minorHAnsi" w:eastAsia="MS Mincho" w:hAnsiTheme="minorHAnsi"/>
@@ -16386,6 +16446,1693 @@
     <w:p>
       <w:pPr>
         <w:rPr>
+          <w:ins w:id="20" w:author="Augustin, Jourdain M" w:date="2014-09-17T11:06:00Z"/>
+          <w:sz w:val="18"/>
+        </w:rPr>
+      </w:pPr>
+    </w:p>
+    <w:p>
+      <w:pPr>
+        <w:rPr>
+          <w:ins w:id="21" w:author="Augustin, Jourdain M" w:date="2014-09-17T11:06:00Z"/>
+          <w:sz w:val="18"/>
+        </w:rPr>
+      </w:pPr>
+    </w:p>
+    <w:p>
+      <w:pPr>
+        <w:rPr>
+          <w:ins w:id="22" w:author="Augustin, Jourdain M" w:date="2014-09-17T11:06:00Z"/>
+          <w:sz w:val="18"/>
+        </w:rPr>
+      </w:pPr>
+    </w:p>
+    <w:p>
+      <w:pPr>
+        <w:rPr>
+          <w:ins w:id="23" w:author="Augustin, Jourdain M" w:date="2014-09-17T11:06:00Z"/>
+          <w:sz w:val="18"/>
+        </w:rPr>
+      </w:pPr>
+    </w:p>
+    <w:p>
+      <w:pPr>
+        <w:rPr>
+          <w:sz w:val="18"/>
+        </w:rPr>
+      </w:pPr>
+    </w:p>
+    <w:p>
+      <w:pPr>
+        <w:rPr>
+          <w:ins w:id="24" w:author="Augustin, Jourdain M" w:date="2014-09-17T11:05:00Z"/>
+          <w:sz w:val="18"/>
+        </w:rPr>
+      </w:pPr>
+    </w:p>
+    <w:p>
+      <w:pPr>
+        <w:rPr>
+          <w:ins w:id="25" w:author="Augustin, Jourdain M" w:date="2014-09-17T11:05:00Z"/>
+          <w:sz w:val="18"/>
+        </w:rPr>
+      </w:pPr>
+    </w:p>
+    <w:p>
+      <w:pPr>
+        <w:rPr>
+          <w:ins w:id="26" w:author="Augustin, Jourdain M" w:date="2014-09-17T11:05:00Z"/>
+          <w:sz w:val="18"/>
+        </w:rPr>
+      </w:pPr>
+    </w:p>
+    <w:p>
+      <w:pPr>
+        <w:rPr>
+          <w:ins w:id="27" w:author="Augustin, Jourdain M" w:date="2014-09-17T11:05:00Z"/>
+          <w:sz w:val="18"/>
+        </w:rPr>
+      </w:pPr>
+    </w:p>
+    <w:p>
+      <w:pPr>
+        <w:rPr>
+          <w:ins w:id="28" w:author="Augustin, Jourdain M" w:date="2014-09-17T11:05:00Z"/>
+          <w:sz w:val="18"/>
+        </w:rPr>
+      </w:pPr>
+    </w:p>
+    <w:p>
+      <w:pPr>
+        <w:rPr>
+          <w:ins w:id="29" w:author="Augustin, Jourdain M" w:date="2014-09-17T11:05:00Z"/>
+          <w:sz w:val="18"/>
+        </w:rPr>
+      </w:pPr>
+    </w:p>
+    <w:p>
+      <w:pPr>
+        <w:rPr>
+          <w:ins w:id="30" w:author="Augustin, Jourdain M" w:date="2014-09-17T11:05:00Z"/>
+          <w:sz w:val="18"/>
+        </w:rPr>
+      </w:pPr>
+    </w:p>
+    <w:p>
+      <w:pPr>
+        <w:rPr>
+          <w:ins w:id="31" w:author="Augustin, Jourdain M" w:date="2014-09-17T11:05:00Z"/>
+          <w:sz w:val="18"/>
+        </w:rPr>
+      </w:pPr>
+    </w:p>
+    <w:p>
+      <w:pPr>
+        <w:rPr>
+          <w:ins w:id="32" w:author="Augustin, Jourdain M" w:date="2014-09-17T11:05:00Z"/>
+          <w:sz w:val="18"/>
+        </w:rPr>
+      </w:pPr>
+    </w:p>
+    <w:p>
+      <w:pPr>
+        <w:rPr>
+          <w:ins w:id="33" w:author="Augustin, Jourdain M" w:date="2014-09-17T11:05:00Z"/>
+          <w:sz w:val="18"/>
+        </w:rPr>
+      </w:pPr>
+    </w:p>
+    <w:tbl>
+      <w:tblPr>
+        <w:tblW w:w="0" w:type="auto"/>
+        <w:tblInd w:w="-612" w:type="dxa"/>
+        <w:tblBorders>
+          <w:top w:val="single" w:sz="4" w:space="0" w:color="auto"/>
+          <w:left w:val="single" w:sz="4" w:space="0" w:color="auto"/>
+          <w:bottom w:val="single" w:sz="4" w:space="0" w:color="auto"/>
+          <w:right w:val="single" w:sz="4" w:space="0" w:color="auto"/>
+          <w:insideH w:val="single" w:sz="4" w:space="0" w:color="auto"/>
+          <w:insideV w:val="single" w:sz="4" w:space="0" w:color="auto"/>
+        </w:tblBorders>
+        <w:tblLayout w:type="fixed"/>
+        <w:tblLook w:val="0000" w:firstRow="0" w:lastRow="0" w:firstColumn="0" w:lastColumn="0" w:noHBand="0" w:noVBand="0"/>
+      </w:tblPr>
+      <w:tblGrid>
+        <w:gridCol w:w="2549"/>
+        <w:gridCol w:w="10455"/>
+      </w:tblGrid>
+      <w:tr>
+        <w:trPr>
+          <w:tblHeader/>
+          <w:ins w:id="34" w:author="Augustin, Jourdain M" w:date="2014-09-17T11:05:00Z"/>
+        </w:trPr>
+        <w:tc>
+          <w:tcPr>
+            <w:tcW w:w="2549" w:type="dxa"/>
+            <w:shd w:val="solid" w:color="auto" w:fill="000000"/>
+          </w:tcPr>
+          <w:p>
+            <w:pPr>
+              <w:numPr>
+                <w:ilvl w:val="12"/>
+                <w:numId w:val="0"/>
+              </w:numPr>
+              <w:jc w:val="center"/>
+              <w:rPr>
+                <w:ins w:id="35" w:author="Augustin, Jourdain M" w:date="2014-09-17T11:05:00Z"/>
+                <w:rFonts w:ascii="Arial" w:hAnsi="Arial"/>
+                <w:b/>
+                <w:sz w:val="18"/>
+              </w:rPr>
+            </w:pPr>
+            <w:ins w:id="36" w:author="Augustin, Jourdain M" w:date="2014-09-17T11:05:00Z">
+              <w:r>
+                <w:rPr>
+                  <w:rFonts w:ascii="Arial" w:hAnsi="Arial"/>
+                  <w:b/>
+                  <w:sz w:val="18"/>
+                </w:rPr>
+                <w:t>Item</w:t>
+              </w:r>
+            </w:ins>
+          </w:p>
+        </w:tc>
+        <w:tc>
+          <w:tcPr>
+            <w:tcW w:w="10455" w:type="dxa"/>
+            <w:shd w:val="solid" w:color="auto" w:fill="000000"/>
+          </w:tcPr>
+          <w:p>
+            <w:pPr>
+              <w:numPr>
+                <w:ilvl w:val="12"/>
+                <w:numId w:val="0"/>
+              </w:numPr>
+              <w:jc w:val="center"/>
+              <w:rPr>
+                <w:ins w:id="37" w:author="Augustin, Jourdain M" w:date="2014-09-17T11:05:00Z"/>
+                <w:rFonts w:ascii="Arial" w:hAnsi="Arial"/>
+                <w:b/>
+                <w:sz w:val="18"/>
+              </w:rPr>
+            </w:pPr>
+            <w:ins w:id="38" w:author="Augustin, Jourdain M" w:date="2014-09-17T11:05:00Z">
+              <w:r>
+                <w:rPr>
+                  <w:rFonts w:ascii="Arial" w:hAnsi="Arial"/>
+                  <w:b/>
+                  <w:sz w:val="18"/>
+                </w:rPr>
+                <w:t>Description</w:t>
+              </w:r>
+            </w:ins>
+          </w:p>
+        </w:tc>
+      </w:tr>
+      <w:tr>
+        <w:trPr>
+          <w:ins w:id="39" w:author="Augustin, Jourdain M" w:date="2014-09-17T11:05:00Z"/>
+        </w:trPr>
+        <w:tc>
+          <w:tcPr>
+            <w:tcW w:w="2549" w:type="dxa"/>
+          </w:tcPr>
+          <w:p>
+            <w:pPr>
+              <w:pStyle w:val="CommentText"/>
+              <w:numPr>
+                <w:ilvl w:val="12"/>
+                <w:numId w:val="0"/>
+              </w:numPr>
+              <w:rPr>
+                <w:ins w:id="40" w:author="Augustin, Jourdain M" w:date="2014-09-17T11:05:00Z"/>
+                <w:rFonts w:asciiTheme="minorHAnsi" w:hAnsiTheme="minorHAnsi"/>
+              </w:rPr>
+            </w:pPr>
+            <w:ins w:id="41" w:author="Augustin, Jourdain M" w:date="2014-09-17T11:05:00Z">
+              <w:r>
+                <w:rPr>
+                  <w:rFonts w:asciiTheme="minorHAnsi" w:hAnsiTheme="minorHAnsi"/>
+                </w:rPr>
+                <w:t>Test Case ID</w:t>
+              </w:r>
+            </w:ins>
+          </w:p>
+        </w:tc>
+        <w:tc>
+          <w:tcPr>
+            <w:tcW w:w="10455" w:type="dxa"/>
+          </w:tcPr>
+          <w:p>
+            <w:pPr>
+              <w:rPr>
+                <w:ins w:id="42" w:author="Augustin, Jourdain M" w:date="2014-09-17T11:05:00Z"/>
+                <w:rFonts w:asciiTheme="minorHAnsi" w:hAnsiTheme="minorHAnsi"/>
+              </w:rPr>
+            </w:pPr>
+            <w:bookmarkStart w:id="43" w:name="_GoBack"/>
+            <w:ins w:id="44" w:author="Augustin, Jourdain M" w:date="2014-09-17T11:05:00Z">
+              <w:r>
+                <w:rPr>
+                  <w:rFonts w:asciiTheme="minorHAnsi" w:hAnsiTheme="minorHAnsi"/>
+                </w:rPr>
+                <w:t>ECUIDASH</w:t>
+              </w:r>
+              <w:r>
+                <w:rPr>
+                  <w:rFonts w:asciiTheme="minorHAnsi" w:hAnsiTheme="minorHAnsi"/>
+                </w:rPr>
+                <w:t>1</w:t>
+              </w:r>
+            </w:ins>
+            <w:ins w:id="45" w:author="Augustin, Jourdain M" w:date="2014-09-17T11:07:00Z">
+              <w:r>
+                <w:rPr>
+                  <w:rFonts w:asciiTheme="minorHAnsi" w:hAnsiTheme="minorHAnsi"/>
+                </w:rPr>
+                <w:t>3</w:t>
+              </w:r>
+            </w:ins>
+            <w:bookmarkEnd w:id="43"/>
+          </w:p>
+        </w:tc>
+      </w:tr>
+      <w:tr>
+        <w:trPr>
+          <w:ins w:id="46" w:author="Augustin, Jourdain M" w:date="2014-09-17T11:05:00Z"/>
+        </w:trPr>
+        <w:tc>
+          <w:tcPr>
+            <w:tcW w:w="2549" w:type="dxa"/>
+          </w:tcPr>
+          <w:p>
+            <w:pPr>
+              <w:pStyle w:val="CommentText"/>
+              <w:numPr>
+                <w:ilvl w:val="12"/>
+                <w:numId w:val="0"/>
+              </w:numPr>
+              <w:rPr>
+                <w:ins w:id="47" w:author="Augustin, Jourdain M" w:date="2014-09-17T11:05:00Z"/>
+                <w:rFonts w:asciiTheme="minorHAnsi" w:hAnsiTheme="minorHAnsi"/>
+              </w:rPr>
+            </w:pPr>
+            <w:ins w:id="48" w:author="Augustin, Jourdain M" w:date="2014-09-17T11:05:00Z">
+              <w:r>
+                <w:rPr>
+                  <w:rFonts w:asciiTheme="minorHAnsi" w:hAnsiTheme="minorHAnsi"/>
+                </w:rPr>
+                <w:t>Source Description</w:t>
+              </w:r>
+            </w:ins>
+          </w:p>
+        </w:tc>
+        <w:tc>
+          <w:tcPr>
+            <w:tcW w:w="10455" w:type="dxa"/>
+          </w:tcPr>
+          <w:p>
+            <w:pPr>
+              <w:rPr>
+                <w:ins w:id="49" w:author="Augustin, Jourdain M" w:date="2014-09-17T11:05:00Z"/>
+                <w:rFonts w:asciiTheme="minorHAnsi" w:hAnsiTheme="minorHAnsi"/>
+              </w:rPr>
+            </w:pPr>
+          </w:p>
+        </w:tc>
+      </w:tr>
+      <w:tr>
+        <w:trPr>
+          <w:ins w:id="50" w:author="Augustin, Jourdain M" w:date="2014-09-17T11:05:00Z"/>
+        </w:trPr>
+        <w:tc>
+          <w:tcPr>
+            <w:tcW w:w="2549" w:type="dxa"/>
+          </w:tcPr>
+          <w:p>
+            <w:pPr>
+              <w:pStyle w:val="CommentText"/>
+              <w:numPr>
+                <w:ilvl w:val="12"/>
+                <w:numId w:val="0"/>
+              </w:numPr>
+              <w:rPr>
+                <w:ins w:id="51" w:author="Augustin, Jourdain M" w:date="2014-09-17T11:05:00Z"/>
+                <w:rFonts w:asciiTheme="minorHAnsi" w:hAnsiTheme="minorHAnsi"/>
+              </w:rPr>
+            </w:pPr>
+            <w:ins w:id="52" w:author="Augustin, Jourdain M" w:date="2014-09-17T11:05:00Z">
+              <w:r>
+                <w:rPr>
+                  <w:rFonts w:asciiTheme="minorHAnsi" w:hAnsiTheme="minorHAnsi"/>
+                </w:rPr>
+                <w:t>Test Location</w:t>
+              </w:r>
+            </w:ins>
+          </w:p>
+        </w:tc>
+        <w:tc>
+          <w:tcPr>
+            <w:tcW w:w="10455" w:type="dxa"/>
+          </w:tcPr>
+          <w:p>
+            <w:pPr>
+              <w:rPr>
+                <w:ins w:id="53" w:author="Augustin, Jourdain M" w:date="2014-09-17T11:05:00Z"/>
+                <w:rFonts w:asciiTheme="minorHAnsi" w:hAnsiTheme="minorHAnsi"/>
+              </w:rPr>
+            </w:pPr>
+            <w:ins w:id="54" w:author="Augustin, Jourdain M" w:date="2014-09-17T11:05:00Z">
+              <w:r>
+                <w:rPr>
+                  <w:rFonts w:asciiTheme="minorHAnsi" w:hAnsiTheme="minorHAnsi"/>
+                </w:rPr>
+                <w:t>https://vacmsmpmd01.vangent.local/coach</w:t>
+              </w:r>
+              <w:r>
+                <w:rPr>
+                  <w:rFonts w:asciiTheme="minorHAnsi" w:hAnsiTheme="minorHAnsi"/>
+                </w:rPr>
+                <w:t>3</w:t>
+              </w:r>
+              <w:r>
+                <w:rPr>
+                  <w:rFonts w:asciiTheme="minorHAnsi" w:hAnsiTheme="minorHAnsi"/>
+                </w:rPr>
+                <w:t xml:space="preserve">/default.aspx </w:t>
+              </w:r>
+            </w:ins>
+          </w:p>
+        </w:tc>
+      </w:tr>
+      <w:tr>
+        <w:trPr>
+          <w:ins w:id="55" w:author="Augustin, Jourdain M" w:date="2014-09-17T11:05:00Z"/>
+        </w:trPr>
+        <w:tc>
+          <w:tcPr>
+            <w:tcW w:w="2549" w:type="dxa"/>
+          </w:tcPr>
+          <w:p>
+            <w:pPr>
+              <w:pStyle w:val="CommentText"/>
+              <w:numPr>
+                <w:ilvl w:val="12"/>
+                <w:numId w:val="0"/>
+              </w:numPr>
+              <w:rPr>
+                <w:ins w:id="56" w:author="Augustin, Jourdain M" w:date="2014-09-17T11:05:00Z"/>
+                <w:rFonts w:asciiTheme="minorHAnsi" w:hAnsiTheme="minorHAnsi"/>
+              </w:rPr>
+            </w:pPr>
+            <w:ins w:id="57" w:author="Augustin, Jourdain M" w:date="2014-09-17T11:05:00Z">
+              <w:r>
+                <w:rPr>
+                  <w:rFonts w:asciiTheme="minorHAnsi" w:hAnsiTheme="minorHAnsi"/>
+                </w:rPr>
+                <w:t>Updated File(s)</w:t>
+              </w:r>
+            </w:ins>
+          </w:p>
+        </w:tc>
+        <w:tc>
+          <w:tcPr>
+            <w:tcW w:w="10455" w:type="dxa"/>
+          </w:tcPr>
+          <w:p>
+            <w:pPr>
+              <w:rPr>
+                <w:ins w:id="58" w:author="Augustin, Jourdain M" w:date="2014-09-17T11:05:00Z"/>
+                <w:rFonts w:asciiTheme="minorHAnsi" w:hAnsiTheme="minorHAnsi"/>
+              </w:rPr>
+            </w:pPr>
+            <w:ins w:id="59" w:author="Augustin, Jourdain M" w:date="2014-09-17T11:07:00Z">
+              <w:r>
+                <w:rPr>
+                  <w:rFonts w:asciiTheme="minorHAnsi" w:hAnsiTheme="minorHAnsi"/>
+                </w:rPr>
+                <w:t>review.aspx, review2.aspx</w:t>
+              </w:r>
+            </w:ins>
+          </w:p>
+        </w:tc>
+      </w:tr>
+      <w:tr>
+        <w:trPr>
+          <w:ins w:id="60" w:author="Augustin, Jourdain M" w:date="2014-09-17T11:05:00Z"/>
+        </w:trPr>
+        <w:tc>
+          <w:tcPr>
+            <w:tcW w:w="2549" w:type="dxa"/>
+          </w:tcPr>
+          <w:p>
+            <w:pPr>
+              <w:pStyle w:val="CommentText"/>
+              <w:numPr>
+                <w:ilvl w:val="12"/>
+                <w:numId w:val="0"/>
+              </w:numPr>
+              <w:rPr>
+                <w:ins w:id="61" w:author="Augustin, Jourdain M" w:date="2014-09-17T11:05:00Z"/>
+                <w:rFonts w:asciiTheme="minorHAnsi" w:hAnsiTheme="minorHAnsi"/>
+              </w:rPr>
+            </w:pPr>
+            <w:ins w:id="62" w:author="Augustin, Jourdain M" w:date="2014-09-17T11:05:00Z">
+              <w:r>
+                <w:rPr>
+                  <w:rFonts w:asciiTheme="minorHAnsi" w:hAnsiTheme="minorHAnsi"/>
+                </w:rPr>
+                <w:t>Supporting Documentation</w:t>
+              </w:r>
+            </w:ins>
+          </w:p>
+        </w:tc>
+        <w:tc>
+          <w:tcPr>
+            <w:tcW w:w="10455" w:type="dxa"/>
+          </w:tcPr>
+          <w:p>
+            <w:pPr>
+              <w:rPr>
+                <w:ins w:id="63" w:author="Augustin, Jourdain M" w:date="2014-09-17T11:05:00Z"/>
+                <w:rFonts w:asciiTheme="minorHAnsi" w:hAnsiTheme="minorHAnsi"/>
+              </w:rPr>
+            </w:pPr>
+            <w:ins w:id="64" w:author="Augustin, Jourdain M" w:date="2014-09-17T11:07:00Z">
+              <w:r>
+                <w:rPr>
+                  <w:rFonts w:asciiTheme="minorHAnsi" w:hAnsiTheme="minorHAnsi"/>
+                </w:rPr>
+                <w:t>eCoaching_Dashboard_DDD.docx</w:t>
+              </w:r>
+            </w:ins>
+          </w:p>
+        </w:tc>
+      </w:tr>
+      <w:tr>
+        <w:trPr>
+          <w:ins w:id="65" w:author="Augustin, Jourdain M" w:date="2014-09-17T11:05:00Z"/>
+        </w:trPr>
+        <w:tc>
+          <w:tcPr>
+            <w:tcW w:w="2549" w:type="dxa"/>
+          </w:tcPr>
+          <w:p>
+            <w:pPr>
+              <w:pStyle w:val="CommentText"/>
+              <w:numPr>
+                <w:ilvl w:val="12"/>
+                <w:numId w:val="0"/>
+              </w:numPr>
+              <w:rPr>
+                <w:ins w:id="66" w:author="Augustin, Jourdain M" w:date="2014-09-17T11:05:00Z"/>
+                <w:rFonts w:asciiTheme="minorHAnsi" w:hAnsiTheme="minorHAnsi"/>
+              </w:rPr>
+            </w:pPr>
+            <w:ins w:id="67" w:author="Augustin, Jourdain M" w:date="2014-09-17T11:05:00Z">
+              <w:r>
+                <w:rPr>
+                  <w:rFonts w:asciiTheme="minorHAnsi" w:hAnsiTheme="minorHAnsi"/>
+                </w:rPr>
+                <w:t>Notes</w:t>
+              </w:r>
+            </w:ins>
+          </w:p>
+        </w:tc>
+        <w:tc>
+          <w:tcPr>
+            <w:tcW w:w="10455" w:type="dxa"/>
+          </w:tcPr>
+          <w:p>
+            <w:pPr>
+              <w:rPr>
+                <w:ins w:id="68" w:author="Augustin, Jourdain M" w:date="2014-09-17T11:05:00Z"/>
+                <w:rFonts w:asciiTheme="minorHAnsi" w:hAnsiTheme="minorHAnsi"/>
+              </w:rPr>
+            </w:pPr>
+          </w:p>
+        </w:tc>
+      </w:tr>
+    </w:tbl>
+    <w:p>
+      <w:pPr>
+        <w:rPr>
+          <w:ins w:id="69" w:author="Augustin, Jourdain M" w:date="2014-09-17T11:05:00Z"/>
+        </w:rPr>
+      </w:pPr>
+    </w:p>
+    <w:p>
+      <w:pPr>
+        <w:rPr>
+          <w:ins w:id="70" w:author="Augustin, Jourdain M" w:date="2014-09-17T11:05:00Z"/>
+        </w:rPr>
+      </w:pPr>
+    </w:p>
+    <w:tbl>
+      <w:tblPr>
+        <w:tblW w:w="13500" w:type="dxa"/>
+        <w:tblInd w:w="-612" w:type="dxa"/>
+        <w:tblBorders>
+          <w:top w:val="double" w:sz="4" w:space="0" w:color="auto"/>
+          <w:left w:val="double" w:sz="4" w:space="0" w:color="auto"/>
+          <w:bottom w:val="double" w:sz="4" w:space="0" w:color="auto"/>
+          <w:right w:val="double" w:sz="4" w:space="0" w:color="auto"/>
+          <w:insideH w:val="single" w:sz="6" w:space="0" w:color="auto"/>
+          <w:insideV w:val="single" w:sz="6" w:space="0" w:color="auto"/>
+        </w:tblBorders>
+        <w:tblLayout w:type="fixed"/>
+        <w:tblLook w:val="0000" w:firstRow="0" w:lastRow="0" w:firstColumn="0" w:lastColumn="0" w:noHBand="0" w:noVBand="0"/>
+      </w:tblPr>
+      <w:tblGrid>
+        <w:gridCol w:w="900"/>
+        <w:gridCol w:w="3960"/>
+        <w:gridCol w:w="4500"/>
+        <w:gridCol w:w="1260"/>
+        <w:gridCol w:w="2880"/>
+      </w:tblGrid>
+      <w:tr>
+        <w:trPr>
+          <w:cantSplit/>
+          <w:tblHeader/>
+          <w:ins w:id="71" w:author="Augustin, Jourdain M" w:date="2014-09-17T11:05:00Z"/>
+        </w:trPr>
+        <w:tc>
+          <w:tcPr>
+            <w:tcW w:w="900" w:type="dxa"/>
+            <w:shd w:val="clear" w:color="auto" w:fill="A6A6A6"/>
+          </w:tcPr>
+          <w:p>
+            <w:pPr>
+              <w:pStyle w:val="Header"/>
+              <w:tabs>
+                <w:tab w:val="clear" w:pos="4320"/>
+                <w:tab w:val="clear" w:pos="8640"/>
+              </w:tabs>
+              <w:spacing w:before="40" w:after="40"/>
+              <w:jc w:val="both"/>
+              <w:rPr>
+                <w:ins w:id="72" w:author="Augustin, Jourdain M" w:date="2014-09-17T11:05:00Z"/>
+                <w:b/>
+                <w:i/>
+              </w:rPr>
+            </w:pPr>
+            <w:ins w:id="73" w:author="Augustin, Jourdain M" w:date="2014-09-17T11:05:00Z">
+              <w:r>
+                <w:rPr>
+                  <w:b/>
+                </w:rPr>
+                <w:t>TEST#</w:t>
+              </w:r>
+            </w:ins>
+          </w:p>
+        </w:tc>
+        <w:tc>
+          <w:tcPr>
+            <w:tcW w:w="3960" w:type="dxa"/>
+            <w:shd w:val="clear" w:color="auto" w:fill="A6A6A6"/>
+          </w:tcPr>
+          <w:p>
+            <w:pPr>
+              <w:pStyle w:val="Header"/>
+              <w:tabs>
+                <w:tab w:val="clear" w:pos="4320"/>
+                <w:tab w:val="clear" w:pos="8640"/>
+              </w:tabs>
+              <w:spacing w:before="20" w:after="20"/>
+              <w:rPr>
+                <w:ins w:id="74" w:author="Augustin, Jourdain M" w:date="2014-09-17T11:05:00Z"/>
+                <w:b/>
+                <w:i/>
+              </w:rPr>
+            </w:pPr>
+            <w:ins w:id="75" w:author="Augustin, Jourdain M" w:date="2014-09-17T11:05:00Z">
+              <w:r>
+                <w:rPr>
+                  <w:b/>
+                </w:rPr>
+                <w:t>ACTION</w:t>
+              </w:r>
+            </w:ins>
+          </w:p>
+        </w:tc>
+        <w:tc>
+          <w:tcPr>
+            <w:tcW w:w="4500" w:type="dxa"/>
+            <w:shd w:val="clear" w:color="auto" w:fill="A6A6A6"/>
+          </w:tcPr>
+          <w:p>
+            <w:pPr>
+              <w:pStyle w:val="Header"/>
+              <w:tabs>
+                <w:tab w:val="clear" w:pos="4320"/>
+                <w:tab w:val="clear" w:pos="8640"/>
+              </w:tabs>
+              <w:spacing w:before="40" w:after="40"/>
+              <w:rPr>
+                <w:ins w:id="76" w:author="Augustin, Jourdain M" w:date="2014-09-17T11:05:00Z"/>
+                <w:b/>
+                <w:i/>
+              </w:rPr>
+            </w:pPr>
+            <w:ins w:id="77" w:author="Augustin, Jourdain M" w:date="2014-09-17T11:05:00Z">
+              <w:r>
+                <w:rPr>
+                  <w:b/>
+                </w:rPr>
+                <w:t xml:space="preserve">EXPECTED RESULTS </w:t>
+              </w:r>
+            </w:ins>
+          </w:p>
+        </w:tc>
+        <w:tc>
+          <w:tcPr>
+            <w:tcW w:w="1260" w:type="dxa"/>
+            <w:shd w:val="clear" w:color="auto" w:fill="A6A6A6"/>
+          </w:tcPr>
+          <w:p>
+            <w:pPr>
+              <w:pStyle w:val="Header"/>
+              <w:tabs>
+                <w:tab w:val="clear" w:pos="4320"/>
+                <w:tab w:val="clear" w:pos="8640"/>
+              </w:tabs>
+              <w:spacing w:before="40" w:after="40"/>
+              <w:jc w:val="center"/>
+              <w:rPr>
+                <w:ins w:id="78" w:author="Augustin, Jourdain M" w:date="2014-09-17T11:05:00Z"/>
+                <w:b/>
+                <w:i/>
+              </w:rPr>
+            </w:pPr>
+            <w:ins w:id="79" w:author="Augustin, Jourdain M" w:date="2014-09-17T11:05:00Z">
+              <w:r>
+                <w:rPr>
+                  <w:b/>
+                </w:rPr>
+                <w:t>RESULTS</w:t>
+              </w:r>
+            </w:ins>
+          </w:p>
+          <w:p>
+            <w:pPr>
+              <w:pStyle w:val="Header"/>
+              <w:tabs>
+                <w:tab w:val="clear" w:pos="4320"/>
+                <w:tab w:val="clear" w:pos="8640"/>
+              </w:tabs>
+              <w:spacing w:before="40" w:after="40"/>
+              <w:jc w:val="center"/>
+              <w:rPr>
+                <w:ins w:id="80" w:author="Augustin, Jourdain M" w:date="2014-09-17T11:05:00Z"/>
+                <w:b/>
+                <w:i/>
+              </w:rPr>
+            </w:pPr>
+            <w:ins w:id="81" w:author="Augustin, Jourdain M" w:date="2014-09-17T11:05:00Z">
+              <w:r>
+                <w:rPr>
+                  <w:b/>
+                </w:rPr>
+                <w:t>P/F/I</w:t>
+              </w:r>
+            </w:ins>
+          </w:p>
+        </w:tc>
+        <w:tc>
+          <w:tcPr>
+            <w:tcW w:w="2880" w:type="dxa"/>
+            <w:shd w:val="clear" w:color="auto" w:fill="A6A6A6"/>
+          </w:tcPr>
+          <w:p>
+            <w:pPr>
+              <w:pStyle w:val="Header"/>
+              <w:tabs>
+                <w:tab w:val="clear" w:pos="4320"/>
+                <w:tab w:val="clear" w:pos="8640"/>
+              </w:tabs>
+              <w:spacing w:before="40" w:after="40"/>
+              <w:rPr>
+                <w:ins w:id="82" w:author="Augustin, Jourdain M" w:date="2014-09-17T11:05:00Z"/>
+                <w:b/>
+                <w:i/>
+              </w:rPr>
+            </w:pPr>
+            <w:ins w:id="83" w:author="Augustin, Jourdain M" w:date="2014-09-17T11:05:00Z">
+              <w:r>
+                <w:rPr>
+                  <w:b/>
+                </w:rPr>
+                <w:t>COMMENTS</w:t>
+              </w:r>
+            </w:ins>
+          </w:p>
+        </w:tc>
+      </w:tr>
+      <w:tr>
+        <w:trPr>
+          <w:cantSplit/>
+          <w:ins w:id="84" w:author="Augustin, Jourdain M" w:date="2014-09-17T11:05:00Z"/>
+        </w:trPr>
+        <w:tc>
+          <w:tcPr>
+            <w:tcW w:w="900" w:type="dxa"/>
+          </w:tcPr>
+          <w:p>
+            <w:pPr>
+              <w:pStyle w:val="Header"/>
+              <w:numPr>
+                <w:ilvl w:val="0"/>
+                <w:numId w:val="15"/>
+              </w:numPr>
+              <w:tabs>
+                <w:tab w:val="clear" w:pos="4320"/>
+                <w:tab w:val="clear" w:pos="8640"/>
+              </w:tabs>
+              <w:overflowPunct/>
+              <w:autoSpaceDE/>
+              <w:autoSpaceDN/>
+              <w:adjustRightInd/>
+              <w:spacing w:before="40" w:after="40"/>
+              <w:jc w:val="both"/>
+              <w:textAlignment w:val="auto"/>
+              <w:rPr>
+                <w:ins w:id="85" w:author="Augustin, Jourdain M" w:date="2014-09-17T11:05:00Z"/>
+                <w:i/>
+              </w:rPr>
+              <w:pPrChange w:id="86" w:author="Augustin, Jourdain M" w:date="2014-09-17T11:08:00Z">
+                <w:pPr>
+                  <w:pStyle w:val="Header"/>
+                  <w:numPr>
+                    <w:numId w:val="14"/>
+                  </w:numPr>
+                  <w:tabs>
+                    <w:tab w:val="clear" w:pos="4320"/>
+                    <w:tab w:val="clear" w:pos="8640"/>
+                    <w:tab w:val="num" w:pos="720"/>
+                  </w:tabs>
+                  <w:overflowPunct/>
+                  <w:autoSpaceDE/>
+                  <w:autoSpaceDN/>
+                  <w:adjustRightInd/>
+                  <w:spacing w:before="40" w:after="40"/>
+                  <w:ind w:left="720" w:hanging="360"/>
+                  <w:jc w:val="both"/>
+                  <w:textAlignment w:val="auto"/>
+                </w:pPr>
+              </w:pPrChange>
+            </w:pPr>
+          </w:p>
+        </w:tc>
+        <w:tc>
+          <w:tcPr>
+            <w:tcW w:w="3960" w:type="dxa"/>
+          </w:tcPr>
+          <w:p>
+            <w:pPr>
+              <w:pStyle w:val="CSETableText"/>
+              <w:ind w:left="159"/>
+              <w:rPr>
+                <w:ins w:id="87" w:author="Augustin, Jourdain M" w:date="2014-09-17T11:05:00Z"/>
+                <w:rFonts w:asciiTheme="minorHAnsi" w:hAnsiTheme="minorHAnsi"/>
+                <w:bCs/>
+                <w:szCs w:val="20"/>
+              </w:rPr>
+            </w:pPr>
+            <w:ins w:id="88" w:author="Augustin, Jourdain M" w:date="2014-09-17T11:05:00Z">
+              <w:r>
+                <w:rPr>
+                  <w:rFonts w:asciiTheme="minorHAnsi" w:hAnsiTheme="minorHAnsi"/>
+                  <w:bCs/>
+                  <w:szCs w:val="20"/>
+                </w:rPr>
+                <w:t xml:space="preserve">Launch link to test main </w:t>
+              </w:r>
+              <w:r>
+                <w:rPr>
+                  <w:rFonts w:asciiTheme="minorHAnsi" w:hAnsiTheme="minorHAnsi"/>
+                  <w:bCs/>
+                  <w:szCs w:val="20"/>
+                </w:rPr>
+                <w:t xml:space="preserve">dashboard </w:t>
+              </w:r>
+              <w:r>
+                <w:rPr>
+                  <w:rFonts w:asciiTheme="minorHAnsi" w:hAnsiTheme="minorHAnsi"/>
+                  <w:bCs/>
+                  <w:szCs w:val="20"/>
+                </w:rPr>
+                <w:t xml:space="preserve">page using an </w:t>
+              </w:r>
+              <w:r>
+                <w:rPr>
+                  <w:rFonts w:asciiTheme="minorHAnsi" w:hAnsiTheme="minorHAnsi"/>
+                  <w:bCs/>
+                  <w:szCs w:val="20"/>
+                </w:rPr>
+                <w:t xml:space="preserve">CSR </w:t>
+              </w:r>
+              <w:r>
+                <w:rPr>
+                  <w:rFonts w:asciiTheme="minorHAnsi" w:hAnsiTheme="minorHAnsi"/>
+                  <w:bCs/>
+                  <w:szCs w:val="20"/>
+                </w:rPr>
+                <w:t xml:space="preserve">account </w:t>
+              </w:r>
+              <w:r>
+                <w:rPr>
+                  <w:rFonts w:asciiTheme="minorHAnsi" w:hAnsiTheme="minorHAnsi"/>
+                  <w:bCs/>
+                  <w:szCs w:val="20"/>
+                </w:rPr>
+                <w:t>:</w:t>
+              </w:r>
+              <w:r>
+                <w:rPr>
+                  <w:rFonts w:asciiTheme="minorHAnsi" w:hAnsiTheme="minorHAnsi"/>
+                  <w:bCs/>
+                  <w:szCs w:val="20"/>
+                </w:rPr>
+                <w:br/>
+              </w:r>
+            </w:ins>
+          </w:p>
+          <w:p>
+            <w:pPr>
+              <w:pStyle w:val="CSETableText"/>
+              <w:ind w:left="159"/>
+              <w:rPr>
+                <w:ins w:id="89" w:author="Augustin, Jourdain M" w:date="2014-09-17T11:05:00Z"/>
+                <w:rFonts w:asciiTheme="minorHAnsi" w:hAnsiTheme="minorHAnsi"/>
+                <w:bCs/>
+                <w:szCs w:val="20"/>
+              </w:rPr>
+            </w:pPr>
+            <w:ins w:id="90" w:author="Augustin, Jourdain M" w:date="2014-09-17T11:05:00Z">
+              <w:r>
+                <w:fldChar w:fldCharType="begin"/>
+              </w:r>
+              <w:r>
+                <w:instrText xml:space="preserve"> HYPERLINK "https://vacmsmpmd01.vangent.local/coach3/default.aspx" </w:instrText>
+              </w:r>
+              <w:r>
+                <w:fldChar w:fldCharType="separate"/>
+              </w:r>
+              <w:r>
+                <w:rPr>
+                  <w:rStyle w:val="Hyperlink"/>
+                  <w:rFonts w:asciiTheme="minorHAnsi" w:hAnsiTheme="minorHAnsi"/>
+                </w:rPr>
+                <w:t>https://vacmsmpmd01.vangent.local/coach3/default.aspx</w:t>
+              </w:r>
+              <w:r>
+                <w:rPr>
+                  <w:rStyle w:val="Hyperlink"/>
+                  <w:rFonts w:asciiTheme="minorHAnsi" w:hAnsiTheme="minorHAnsi"/>
+                </w:rPr>
+                <w:fldChar w:fldCharType="end"/>
+              </w:r>
+              <w:r>
+                <w:rPr>
+                  <w:rFonts w:asciiTheme="minorHAnsi" w:hAnsiTheme="minorHAnsi"/>
+                </w:rPr>
+                <w:t xml:space="preserve"> </w:t>
+              </w:r>
+            </w:ins>
+          </w:p>
+        </w:tc>
+        <w:tc>
+          <w:tcPr>
+            <w:tcW w:w="4500" w:type="dxa"/>
+          </w:tcPr>
+          <w:p>
+            <w:pPr>
+              <w:pStyle w:val="Header"/>
+              <w:tabs>
+                <w:tab w:val="clear" w:pos="4320"/>
+                <w:tab w:val="clear" w:pos="8640"/>
+              </w:tabs>
+              <w:spacing w:before="40" w:after="40"/>
+              <w:rPr>
+                <w:ins w:id="91" w:author="Augustin, Jourdain M" w:date="2014-09-17T11:05:00Z"/>
+                <w:rFonts w:asciiTheme="minorHAnsi" w:hAnsiTheme="minorHAnsi" w:cs="Courier New"/>
+                <w:sz w:val="16"/>
+              </w:rPr>
+            </w:pPr>
+            <w:ins w:id="92" w:author="Augustin, Jourdain M" w:date="2014-09-17T11:05:00Z">
+              <w:r>
+                <w:rPr>
+                  <w:rFonts w:asciiTheme="minorHAnsi" w:hAnsiTheme="minorHAnsi"/>
+                </w:rPr>
+                <w:t>Main page successfully loads with credentials passed</w:t>
+              </w:r>
+              <w:r>
+                <w:rPr>
+                  <w:rFonts w:asciiTheme="minorHAnsi" w:hAnsiTheme="minorHAnsi"/>
+                </w:rPr>
+                <w:t xml:space="preserve"> reflecting data in database </w:t>
+              </w:r>
+              <w:proofErr w:type="spellStart"/>
+              <w:r>
+                <w:rPr>
+                  <w:rFonts w:asciiTheme="minorHAnsi" w:hAnsiTheme="minorHAnsi"/>
+                </w:rPr>
+                <w:t>db</w:t>
+              </w:r>
+              <w:proofErr w:type="spellEnd"/>
+              <w:r>
+                <w:rPr>
+                  <w:rFonts w:asciiTheme="minorHAnsi" w:hAnsiTheme="minorHAnsi"/>
+                </w:rPr>
+                <w:br/>
+              </w:r>
+              <w:r>
+                <w:rPr>
+                  <w:rFonts w:asciiTheme="minorHAnsi" w:hAnsiTheme="minorHAnsi"/>
+                </w:rPr>
+                <w:br/>
+              </w:r>
+            </w:ins>
+          </w:p>
+        </w:tc>
+        <w:tc>
+          <w:tcPr>
+            <w:tcW w:w="1260" w:type="dxa"/>
+          </w:tcPr>
+          <w:p>
+            <w:pPr>
+              <w:pStyle w:val="Header"/>
+              <w:tabs>
+                <w:tab w:val="clear" w:pos="4320"/>
+                <w:tab w:val="clear" w:pos="8640"/>
+              </w:tabs>
+              <w:spacing w:before="40" w:after="40"/>
+              <w:jc w:val="center"/>
+              <w:rPr>
+                <w:ins w:id="93" w:author="Augustin, Jourdain M" w:date="2014-09-17T11:08:00Z"/>
+                <w:i/>
+              </w:rPr>
+            </w:pPr>
+            <w:ins w:id="94" w:author="Augustin, Jourdain M" w:date="2014-09-17T11:05:00Z">
+              <w:r>
+                <w:rPr>
+                  <w:i/>
+                </w:rPr>
+                <w:t>P</w:t>
+              </w:r>
+            </w:ins>
+          </w:p>
+          <w:p>
+            <w:pPr>
+              <w:pStyle w:val="Header"/>
+              <w:tabs>
+                <w:tab w:val="clear" w:pos="4320"/>
+                <w:tab w:val="clear" w:pos="8640"/>
+              </w:tabs>
+              <w:spacing w:before="40" w:after="40"/>
+              <w:jc w:val="center"/>
+              <w:rPr>
+                <w:ins w:id="95" w:author="Augustin, Jourdain M" w:date="2014-09-17T11:05:00Z"/>
+                <w:i/>
+              </w:rPr>
+            </w:pPr>
+            <w:ins w:id="96" w:author="Augustin, Jourdain M" w:date="2014-09-17T11:08:00Z">
+              <w:r>
+                <w:rPr>
+                  <w:i/>
+                </w:rPr>
+                <w:t>09/17/2014</w:t>
+              </w:r>
+            </w:ins>
+          </w:p>
+        </w:tc>
+        <w:tc>
+          <w:tcPr>
+            <w:tcW w:w="2880" w:type="dxa"/>
+          </w:tcPr>
+          <w:p>
+            <w:pPr>
+              <w:pStyle w:val="Header"/>
+              <w:tabs>
+                <w:tab w:val="clear" w:pos="4320"/>
+                <w:tab w:val="clear" w:pos="8640"/>
+              </w:tabs>
+              <w:spacing w:before="40" w:after="40"/>
+              <w:rPr>
+                <w:ins w:id="97" w:author="Augustin, Jourdain M" w:date="2014-09-17T11:05:00Z"/>
+                <w:i/>
+              </w:rPr>
+            </w:pPr>
+          </w:p>
+        </w:tc>
+      </w:tr>
+      <w:tr>
+        <w:trPr>
+          <w:ins w:id="98" w:author="Augustin, Jourdain M" w:date="2014-09-17T11:05:00Z"/>
+        </w:trPr>
+        <w:tc>
+          <w:tcPr>
+            <w:tcW w:w="900" w:type="dxa"/>
+          </w:tcPr>
+          <w:p>
+            <w:pPr>
+              <w:pStyle w:val="Header"/>
+              <w:numPr>
+                <w:ilvl w:val="0"/>
+                <w:numId w:val="15"/>
+              </w:numPr>
+              <w:tabs>
+                <w:tab w:val="clear" w:pos="4320"/>
+                <w:tab w:val="clear" w:pos="8640"/>
+              </w:tabs>
+              <w:overflowPunct/>
+              <w:autoSpaceDE/>
+              <w:autoSpaceDN/>
+              <w:adjustRightInd/>
+              <w:spacing w:before="40" w:after="40"/>
+              <w:jc w:val="both"/>
+              <w:textAlignment w:val="auto"/>
+              <w:rPr>
+                <w:ins w:id="99" w:author="Augustin, Jourdain M" w:date="2014-09-17T11:05:00Z"/>
+                <w:i/>
+              </w:rPr>
+              <w:pPrChange w:id="100" w:author="Augustin, Jourdain M" w:date="2014-09-17T11:08:00Z">
+                <w:pPr>
+                  <w:pStyle w:val="Header"/>
+                  <w:numPr>
+                    <w:numId w:val="14"/>
+                  </w:numPr>
+                  <w:tabs>
+                    <w:tab w:val="clear" w:pos="4320"/>
+                    <w:tab w:val="clear" w:pos="8640"/>
+                    <w:tab w:val="num" w:pos="720"/>
+                  </w:tabs>
+                  <w:overflowPunct/>
+                  <w:autoSpaceDE/>
+                  <w:autoSpaceDN/>
+                  <w:adjustRightInd/>
+                  <w:spacing w:before="40" w:after="40"/>
+                  <w:ind w:left="720" w:hanging="360"/>
+                  <w:jc w:val="both"/>
+                  <w:textAlignment w:val="auto"/>
+                </w:pPr>
+              </w:pPrChange>
+            </w:pPr>
+          </w:p>
+        </w:tc>
+        <w:tc>
+          <w:tcPr>
+            <w:tcW w:w="3960" w:type="dxa"/>
+          </w:tcPr>
+          <w:p>
+            <w:pPr>
+              <w:pStyle w:val="CSETableText"/>
+              <w:ind w:left="159"/>
+              <w:rPr>
+                <w:ins w:id="101" w:author="Augustin, Jourdain M" w:date="2014-09-17T11:05:00Z"/>
+                <w:rFonts w:asciiTheme="minorHAnsi" w:hAnsiTheme="minorHAnsi"/>
+                <w:bCs/>
+                <w:szCs w:val="20"/>
+              </w:rPr>
+            </w:pPr>
+            <w:ins w:id="102" w:author="Augustin, Jourdain M" w:date="2014-09-17T11:05:00Z">
+              <w:r>
+                <w:rPr>
+                  <w:rFonts w:asciiTheme="minorHAnsi" w:hAnsiTheme="minorHAnsi"/>
+                  <w:bCs/>
+                  <w:szCs w:val="20"/>
+                </w:rPr>
+                <w:t xml:space="preserve">Select “My Dashboard” or “My Submissions” tab and open a </w:t>
+              </w:r>
+            </w:ins>
+            <w:ins w:id="103" w:author="Augustin, Jourdain M" w:date="2014-09-17T11:08:00Z">
+              <w:r>
+                <w:rPr>
+                  <w:rFonts w:asciiTheme="minorHAnsi" w:hAnsiTheme="minorHAnsi"/>
+                  <w:bCs/>
+                  <w:szCs w:val="20"/>
+                </w:rPr>
+                <w:t>record</w:t>
+              </w:r>
+            </w:ins>
+            <w:ins w:id="104" w:author="Augustin, Jourdain M" w:date="2014-09-17T11:05:00Z">
+              <w:r>
+                <w:rPr>
+                  <w:rFonts w:asciiTheme="minorHAnsi" w:hAnsiTheme="minorHAnsi"/>
+                  <w:bCs/>
+                  <w:szCs w:val="20"/>
+                </w:rPr>
+                <w:t xml:space="preserve">. </w:t>
+              </w:r>
+              <w:r>
+                <w:rPr>
+                  <w:rFonts w:asciiTheme="minorHAnsi" w:hAnsiTheme="minorHAnsi"/>
+                  <w:bCs/>
+                  <w:szCs w:val="20"/>
+                </w:rPr>
+                <w:t xml:space="preserve"> </w:t>
+              </w:r>
+            </w:ins>
+          </w:p>
+          <w:p>
+            <w:pPr>
+              <w:pStyle w:val="CSETableText"/>
+              <w:ind w:left="159"/>
+              <w:rPr>
+                <w:ins w:id="105" w:author="Augustin, Jourdain M" w:date="2014-09-17T11:05:00Z"/>
+                <w:rFonts w:asciiTheme="minorHAnsi" w:hAnsiTheme="minorHAnsi"/>
+                <w:bCs/>
+                <w:szCs w:val="20"/>
+              </w:rPr>
+            </w:pPr>
+            <w:ins w:id="106" w:author="Augustin, Jourdain M" w:date="2014-09-17T11:05:00Z">
+              <w:r>
+                <w:rPr>
+                  <w:rFonts w:asciiTheme="minorHAnsi" w:hAnsiTheme="minorHAnsi"/>
+                  <w:bCs/>
+                  <w:szCs w:val="20"/>
+                </w:rPr>
+                <w:t xml:space="preserve">  </w:t>
+              </w:r>
+              <w:r>
+                <w:rPr>
+                  <w:rFonts w:asciiTheme="minorHAnsi" w:hAnsiTheme="minorHAnsi"/>
+                  <w:bCs/>
+                  <w:szCs w:val="20"/>
+                </w:rPr>
+                <w:t xml:space="preserve"> </w:t>
+              </w:r>
+            </w:ins>
+          </w:p>
+        </w:tc>
+        <w:tc>
+          <w:tcPr>
+            <w:tcW w:w="4500" w:type="dxa"/>
+          </w:tcPr>
+          <w:p>
+            <w:pPr>
+              <w:pStyle w:val="Header"/>
+              <w:tabs>
+                <w:tab w:val="clear" w:pos="4320"/>
+                <w:tab w:val="clear" w:pos="8640"/>
+              </w:tabs>
+              <w:spacing w:before="40" w:after="40"/>
+              <w:rPr>
+                <w:ins w:id="107" w:author="Augustin, Jourdain M" w:date="2014-09-17T11:05:00Z"/>
+                <w:rFonts w:asciiTheme="minorHAnsi" w:hAnsiTheme="minorHAnsi"/>
+              </w:rPr>
+            </w:pPr>
+            <w:ins w:id="108" w:author="Augustin, Jourdain M" w:date="2014-09-17T11:12:00Z">
+              <w:r>
+                <w:rPr>
+                  <w:rFonts w:asciiTheme="minorHAnsi" w:hAnsiTheme="minorHAnsi"/>
+                </w:rPr>
+                <w:t>Verify that all references to a coaching recipient are referred to as “Employee” instead of “CSR”</w:t>
+              </w:r>
+            </w:ins>
+          </w:p>
+        </w:tc>
+        <w:tc>
+          <w:tcPr>
+            <w:tcW w:w="1260" w:type="dxa"/>
+          </w:tcPr>
+          <w:p>
+            <w:pPr>
+              <w:pStyle w:val="Header"/>
+              <w:tabs>
+                <w:tab w:val="clear" w:pos="4320"/>
+                <w:tab w:val="clear" w:pos="8640"/>
+              </w:tabs>
+              <w:spacing w:before="40" w:after="40"/>
+              <w:jc w:val="center"/>
+              <w:rPr>
+                <w:ins w:id="109" w:author="Augustin, Jourdain M" w:date="2014-09-17T11:08:00Z"/>
+                <w:i/>
+              </w:rPr>
+            </w:pPr>
+            <w:ins w:id="110" w:author="Augustin, Jourdain M" w:date="2014-09-17T11:08:00Z">
+              <w:r>
+                <w:rPr>
+                  <w:i/>
+                </w:rPr>
+                <w:t>P</w:t>
+              </w:r>
+            </w:ins>
+          </w:p>
+          <w:p>
+            <w:pPr>
+              <w:pStyle w:val="Header"/>
+              <w:tabs>
+                <w:tab w:val="clear" w:pos="4320"/>
+                <w:tab w:val="clear" w:pos="8640"/>
+              </w:tabs>
+              <w:spacing w:before="40" w:after="40"/>
+              <w:jc w:val="center"/>
+              <w:rPr>
+                <w:ins w:id="111" w:author="Augustin, Jourdain M" w:date="2014-09-17T11:05:00Z"/>
+                <w:i/>
+              </w:rPr>
+            </w:pPr>
+            <w:ins w:id="112" w:author="Augustin, Jourdain M" w:date="2014-09-17T11:08:00Z">
+              <w:r>
+                <w:rPr>
+                  <w:i/>
+                </w:rPr>
+                <w:t>09/17/2014</w:t>
+              </w:r>
+            </w:ins>
+          </w:p>
+        </w:tc>
+        <w:tc>
+          <w:tcPr>
+            <w:tcW w:w="2880" w:type="dxa"/>
+          </w:tcPr>
+          <w:p>
+            <w:pPr>
+              <w:pStyle w:val="Header"/>
+              <w:tabs>
+                <w:tab w:val="clear" w:pos="4320"/>
+                <w:tab w:val="clear" w:pos="8640"/>
+              </w:tabs>
+              <w:spacing w:before="40" w:after="40"/>
+              <w:rPr>
+                <w:ins w:id="113" w:author="Augustin, Jourdain M" w:date="2014-09-17T11:11:00Z"/>
+                <w:i/>
+              </w:rPr>
+            </w:pPr>
+            <w:ins w:id="114" w:author="Augustin, Jourdain M" w:date="2014-09-17T11:09:00Z">
+              <w:r>
+                <w:rPr>
+                  <w:i/>
+                </w:rPr>
+                <w:t xml:space="preserve">Perform the same test for all the various record types (e.g. OMR, CSE, </w:t>
+              </w:r>
+            </w:ins>
+            <w:ins w:id="115" w:author="Augustin, Jourdain M" w:date="2014-09-17T11:10:00Z">
+              <w:r>
+                <w:rPr>
+                  <w:i/>
+                </w:rPr>
+                <w:t>IQS</w:t>
+              </w:r>
+            </w:ins>
+            <w:ins w:id="116" w:author="Augustin, Jourdain M" w:date="2014-09-17T11:11:00Z">
+              <w:r>
+                <w:rPr>
+                  <w:i/>
+                </w:rPr>
+                <w:t>, Outlier and Research Required)</w:t>
+              </w:r>
+            </w:ins>
+            <w:ins w:id="117" w:author="Augustin, Jourdain M" w:date="2014-09-17T11:10:00Z">
+              <w:r>
+                <w:rPr>
+                  <w:i/>
+                </w:rPr>
+                <w:t xml:space="preserve"> </w:t>
+              </w:r>
+            </w:ins>
+          </w:p>
+          <w:p>
+            <w:pPr>
+              <w:pStyle w:val="Header"/>
+              <w:tabs>
+                <w:tab w:val="clear" w:pos="4320"/>
+                <w:tab w:val="clear" w:pos="8640"/>
+              </w:tabs>
+              <w:spacing w:before="40" w:after="40"/>
+              <w:rPr>
+                <w:ins w:id="118" w:author="Augustin, Jourdain M" w:date="2014-09-17T11:11:00Z"/>
+                <w:i/>
+              </w:rPr>
+            </w:pPr>
+          </w:p>
+          <w:p>
+            <w:pPr>
+              <w:pStyle w:val="Header"/>
+              <w:tabs>
+                <w:tab w:val="clear" w:pos="4320"/>
+                <w:tab w:val="clear" w:pos="8640"/>
+              </w:tabs>
+              <w:spacing w:before="40" w:after="40"/>
+              <w:rPr>
+                <w:ins w:id="119" w:author="Augustin, Jourdain M" w:date="2014-09-17T11:05:00Z"/>
+                <w:i/>
+              </w:rPr>
+            </w:pPr>
+            <w:ins w:id="120" w:author="Augustin, Jourdain M" w:date="2014-09-17T11:11:00Z">
+              <w:r>
+                <w:rPr>
+                  <w:i/>
+                </w:rPr>
+                <w:t>Also perform the same test for the three status levels.</w:t>
+              </w:r>
+            </w:ins>
+          </w:p>
+        </w:tc>
+      </w:tr>
+      <w:tr>
+        <w:trPr>
+          <w:ins w:id="121" w:author="Augustin, Jourdain M" w:date="2014-09-17T11:12:00Z"/>
+        </w:trPr>
+        <w:tc>
+          <w:tcPr>
+            <w:tcW w:w="900" w:type="dxa"/>
+          </w:tcPr>
+          <w:p>
+            <w:pPr>
+              <w:pStyle w:val="Header"/>
+              <w:numPr>
+                <w:ilvl w:val="0"/>
+                <w:numId w:val="15"/>
+              </w:numPr>
+              <w:tabs>
+                <w:tab w:val="clear" w:pos="4320"/>
+                <w:tab w:val="clear" w:pos="8640"/>
+              </w:tabs>
+              <w:overflowPunct/>
+              <w:autoSpaceDE/>
+              <w:autoSpaceDN/>
+              <w:adjustRightInd/>
+              <w:spacing w:before="40" w:after="40"/>
+              <w:jc w:val="both"/>
+              <w:textAlignment w:val="auto"/>
+              <w:rPr>
+                <w:ins w:id="122" w:author="Augustin, Jourdain M" w:date="2014-09-17T11:12:00Z"/>
+                <w:i/>
+              </w:rPr>
+            </w:pPr>
+          </w:p>
+        </w:tc>
+        <w:tc>
+          <w:tcPr>
+            <w:tcW w:w="3960" w:type="dxa"/>
+          </w:tcPr>
+          <w:p>
+            <w:pPr>
+              <w:pStyle w:val="CSETableText"/>
+              <w:ind w:left="159"/>
+              <w:rPr>
+                <w:ins w:id="123" w:author="Augustin, Jourdain M" w:date="2014-09-17T11:12:00Z"/>
+                <w:rFonts w:asciiTheme="minorHAnsi" w:hAnsiTheme="minorHAnsi"/>
+                <w:bCs/>
+                <w:szCs w:val="20"/>
+              </w:rPr>
+            </w:pPr>
+            <w:ins w:id="124" w:author="Augustin, Jourdain M" w:date="2014-09-17T11:12:00Z">
+              <w:r>
+                <w:rPr>
+                  <w:rFonts w:asciiTheme="minorHAnsi" w:hAnsiTheme="minorHAnsi"/>
+                  <w:bCs/>
+                  <w:szCs w:val="20"/>
+                </w:rPr>
+                <w:t>Select “</w:t>
+              </w:r>
+            </w:ins>
+            <w:ins w:id="125" w:author="Augustin, Jourdain M" w:date="2014-09-17T11:13:00Z">
+              <w:r>
+                <w:rPr>
+                  <w:rFonts w:asciiTheme="minorHAnsi" w:hAnsiTheme="minorHAnsi"/>
+                  <w:bCs/>
+                  <w:szCs w:val="20"/>
+                </w:rPr>
+                <w:t>Historical</w:t>
+              </w:r>
+            </w:ins>
+            <w:ins w:id="126" w:author="Augustin, Jourdain M" w:date="2014-09-17T11:12:00Z">
+              <w:r>
+                <w:rPr>
+                  <w:rFonts w:asciiTheme="minorHAnsi" w:hAnsiTheme="minorHAnsi"/>
+                  <w:bCs/>
+                  <w:szCs w:val="20"/>
+                </w:rPr>
+                <w:t xml:space="preserve"> Dashboard” tab and </w:t>
+              </w:r>
+            </w:ins>
+            <w:ins w:id="127" w:author="Augustin, Jourdain M" w:date="2014-09-17T11:13:00Z">
+              <w:r>
+                <w:rPr>
+                  <w:rFonts w:asciiTheme="minorHAnsi" w:hAnsiTheme="minorHAnsi"/>
+                  <w:bCs/>
+                  <w:szCs w:val="20"/>
+                </w:rPr>
+                <w:t xml:space="preserve">search for and </w:t>
+              </w:r>
+            </w:ins>
+            <w:ins w:id="128" w:author="Augustin, Jourdain M" w:date="2014-09-17T11:12:00Z">
+              <w:r>
+                <w:rPr>
+                  <w:rFonts w:asciiTheme="minorHAnsi" w:hAnsiTheme="minorHAnsi"/>
+                  <w:bCs/>
+                  <w:szCs w:val="20"/>
+                </w:rPr>
+                <w:t xml:space="preserve">open a record. </w:t>
+              </w:r>
+              <w:r>
+                <w:rPr>
+                  <w:rFonts w:asciiTheme="minorHAnsi" w:hAnsiTheme="minorHAnsi"/>
+                  <w:bCs/>
+                  <w:szCs w:val="20"/>
+                </w:rPr>
+                <w:t xml:space="preserve"> </w:t>
+              </w:r>
+            </w:ins>
+          </w:p>
+          <w:p>
+            <w:pPr>
+              <w:pStyle w:val="CSETableText"/>
+              <w:ind w:left="159"/>
+              <w:rPr>
+                <w:ins w:id="129" w:author="Augustin, Jourdain M" w:date="2014-09-17T11:12:00Z"/>
+                <w:rFonts w:asciiTheme="minorHAnsi" w:hAnsiTheme="minorHAnsi"/>
+                <w:bCs/>
+                <w:szCs w:val="20"/>
+              </w:rPr>
+            </w:pPr>
+            <w:ins w:id="130" w:author="Augustin, Jourdain M" w:date="2014-09-17T11:12:00Z">
+              <w:r>
+                <w:rPr>
+                  <w:rFonts w:asciiTheme="minorHAnsi" w:hAnsiTheme="minorHAnsi"/>
+                  <w:bCs/>
+                  <w:szCs w:val="20"/>
+                </w:rPr>
+                <w:lastRenderedPageBreak/>
+                <w:t xml:space="preserve">  </w:t>
+              </w:r>
+              <w:r>
+                <w:rPr>
+                  <w:rFonts w:asciiTheme="minorHAnsi" w:hAnsiTheme="minorHAnsi"/>
+                  <w:bCs/>
+                  <w:szCs w:val="20"/>
+                </w:rPr>
+                <w:t xml:space="preserve"> </w:t>
+              </w:r>
+            </w:ins>
+          </w:p>
+        </w:tc>
+        <w:tc>
+          <w:tcPr>
+            <w:tcW w:w="4500" w:type="dxa"/>
+          </w:tcPr>
+          <w:p>
+            <w:pPr>
+              <w:pStyle w:val="Header"/>
+              <w:tabs>
+                <w:tab w:val="clear" w:pos="4320"/>
+                <w:tab w:val="clear" w:pos="8640"/>
+              </w:tabs>
+              <w:spacing w:before="40" w:after="40"/>
+              <w:rPr>
+                <w:ins w:id="131" w:author="Augustin, Jourdain M" w:date="2014-09-17T11:12:00Z"/>
+                <w:rFonts w:asciiTheme="minorHAnsi" w:hAnsiTheme="minorHAnsi"/>
+              </w:rPr>
+            </w:pPr>
+            <w:ins w:id="132" w:author="Augustin, Jourdain M" w:date="2014-09-17T11:12:00Z">
+              <w:r>
+                <w:rPr>
+                  <w:rFonts w:asciiTheme="minorHAnsi" w:hAnsiTheme="minorHAnsi"/>
+                </w:rPr>
+                <w:lastRenderedPageBreak/>
+                <w:t>Verify that all references to a coaching recipient are referred to as “Employee” instead of “CSR”</w:t>
+              </w:r>
+            </w:ins>
+          </w:p>
+        </w:tc>
+        <w:tc>
+          <w:tcPr>
+            <w:tcW w:w="1260" w:type="dxa"/>
+          </w:tcPr>
+          <w:p>
+            <w:pPr>
+              <w:pStyle w:val="Header"/>
+              <w:tabs>
+                <w:tab w:val="clear" w:pos="4320"/>
+                <w:tab w:val="clear" w:pos="8640"/>
+              </w:tabs>
+              <w:spacing w:before="40" w:after="40"/>
+              <w:jc w:val="center"/>
+              <w:rPr>
+                <w:ins w:id="133" w:author="Augustin, Jourdain M" w:date="2014-09-17T11:12:00Z"/>
+                <w:i/>
+              </w:rPr>
+            </w:pPr>
+            <w:ins w:id="134" w:author="Augustin, Jourdain M" w:date="2014-09-17T11:12:00Z">
+              <w:r>
+                <w:rPr>
+                  <w:i/>
+                </w:rPr>
+                <w:t>P</w:t>
+              </w:r>
+            </w:ins>
+          </w:p>
+          <w:p>
+            <w:pPr>
+              <w:pStyle w:val="Header"/>
+              <w:tabs>
+                <w:tab w:val="clear" w:pos="4320"/>
+                <w:tab w:val="clear" w:pos="8640"/>
+              </w:tabs>
+              <w:spacing w:before="40" w:after="40"/>
+              <w:jc w:val="center"/>
+              <w:rPr>
+                <w:ins w:id="135" w:author="Augustin, Jourdain M" w:date="2014-09-17T11:12:00Z"/>
+                <w:i/>
+              </w:rPr>
+            </w:pPr>
+            <w:ins w:id="136" w:author="Augustin, Jourdain M" w:date="2014-09-17T11:12:00Z">
+              <w:r>
+                <w:rPr>
+                  <w:i/>
+                </w:rPr>
+                <w:t>09/17/2014</w:t>
+              </w:r>
+            </w:ins>
+          </w:p>
+        </w:tc>
+        <w:tc>
+          <w:tcPr>
+            <w:tcW w:w="2880" w:type="dxa"/>
+          </w:tcPr>
+          <w:p>
+            <w:pPr>
+              <w:pStyle w:val="Header"/>
+              <w:tabs>
+                <w:tab w:val="clear" w:pos="4320"/>
+                <w:tab w:val="clear" w:pos="8640"/>
+              </w:tabs>
+              <w:spacing w:before="40" w:after="40"/>
+              <w:rPr>
+                <w:ins w:id="137" w:author="Augustin, Jourdain M" w:date="2014-09-17T11:12:00Z"/>
+                <w:i/>
+              </w:rPr>
+            </w:pPr>
+            <w:ins w:id="138" w:author="Augustin, Jourdain M" w:date="2014-09-17T11:12:00Z">
+              <w:r>
+                <w:rPr>
+                  <w:i/>
+                </w:rPr>
+                <w:t xml:space="preserve">Perform the same test for all the various record types (e.g. OMR, </w:t>
+              </w:r>
+              <w:r>
+                <w:rPr>
+                  <w:i/>
+                </w:rPr>
+                <w:lastRenderedPageBreak/>
+                <w:t xml:space="preserve">CSE, IQS, Outlier and Research Required) </w:t>
+              </w:r>
+            </w:ins>
+          </w:p>
+          <w:p>
+            <w:pPr>
+              <w:pStyle w:val="Header"/>
+              <w:tabs>
+                <w:tab w:val="clear" w:pos="4320"/>
+                <w:tab w:val="clear" w:pos="8640"/>
+              </w:tabs>
+              <w:spacing w:before="40" w:after="40"/>
+              <w:rPr>
+                <w:ins w:id="139" w:author="Augustin, Jourdain M" w:date="2014-09-17T11:12:00Z"/>
+                <w:i/>
+              </w:rPr>
+            </w:pPr>
+          </w:p>
+          <w:p>
+            <w:pPr>
+              <w:pStyle w:val="Header"/>
+              <w:tabs>
+                <w:tab w:val="clear" w:pos="4320"/>
+                <w:tab w:val="clear" w:pos="8640"/>
+              </w:tabs>
+              <w:spacing w:before="40" w:after="40"/>
+              <w:rPr>
+                <w:ins w:id="140" w:author="Augustin, Jourdain M" w:date="2014-09-17T11:12:00Z"/>
+                <w:i/>
+              </w:rPr>
+            </w:pPr>
+            <w:ins w:id="141" w:author="Augustin, Jourdain M" w:date="2014-09-17T11:12:00Z">
+              <w:r>
+                <w:rPr>
+                  <w:i/>
+                </w:rPr>
+                <w:t>Also perform the same test for the three status levels.</w:t>
+              </w:r>
+            </w:ins>
+          </w:p>
+        </w:tc>
+      </w:tr>
+    </w:tbl>
+    <w:p>
+      <w:pPr>
+        <w:rPr>
+          <w:ins w:id="142" w:author="Augustin, Jourdain M" w:date="2014-09-17T11:05:00Z"/>
+          <w:sz w:val="18"/>
+        </w:rPr>
+      </w:pPr>
+    </w:p>
+    <w:p>
+      <w:pPr>
+        <w:rPr>
+          <w:ins w:id="143" w:author="Augustin, Jourdain M" w:date="2014-09-17T11:05:00Z"/>
+          <w:sz w:val="18"/>
+        </w:rPr>
+      </w:pPr>
+    </w:p>
+    <w:p>
+      <w:pPr>
+        <w:rPr>
+          <w:ins w:id="144" w:author="Augustin, Jourdain M" w:date="2014-09-17T11:05:00Z"/>
+          <w:sz w:val="18"/>
+        </w:rPr>
+      </w:pPr>
+    </w:p>
+    <w:p>
+      <w:pPr>
+        <w:rPr>
+          <w:ins w:id="145" w:author="Augustin, Jourdain M" w:date="2014-09-17T11:07:00Z"/>
+          <w:sz w:val="18"/>
+        </w:rPr>
+      </w:pPr>
+    </w:p>
+    <w:p>
+      <w:pPr>
+        <w:rPr>
+          <w:ins w:id="146" w:author="Augustin, Jourdain M" w:date="2014-09-17T11:07:00Z"/>
+          <w:sz w:val="18"/>
+        </w:rPr>
+      </w:pPr>
+    </w:p>
+    <w:p>
+      <w:pPr>
+        <w:rPr>
+          <w:ins w:id="147" w:author="Augustin, Jourdain M" w:date="2014-09-17T11:07:00Z"/>
+          <w:sz w:val="18"/>
+        </w:rPr>
+      </w:pPr>
+    </w:p>
+    <w:p>
+      <w:pPr>
+        <w:rPr>
+          <w:ins w:id="148" w:author="Augustin, Jourdain M" w:date="2014-09-17T11:07:00Z"/>
           <w:sz w:val="18"/>
         </w:rPr>
       </w:pPr>
@@ -16456,14 +18203,7 @@
         <w:sz w:val="18"/>
       </w:rPr>
       <w:tab/>
-      <w:t xml:space="preserve">  eCoaching </w:t>
-    </w:r>
-    <w:r>
-      <w:rPr>
-        <w:b/>
-        <w:sz w:val="18"/>
-      </w:rPr>
-      <w:t>Dashboard</w:t>
+      <w:t xml:space="preserve">  eCoaching Dashboard</w:t>
     </w:r>
     <w:r>
       <w:rPr>
@@ -16513,19 +18253,7 @@
       <w:rPr>
         <w:sz w:val="18"/>
       </w:rPr>
-      <w:t>Created 201</w:t>
-    </w:r>
-    <w:r>
-      <w:rPr>
-        <w:sz w:val="18"/>
-      </w:rPr>
-      <w:t>4</w:t>
-    </w:r>
-    <w:r>
-      <w:rPr>
-        <w:sz w:val="18"/>
-      </w:rPr>
-      <w:t>.  All rights reserved.</w:t>
+      <w:t>Created 2014.  All rights reserved.</w:t>
     </w:r>
     <w:r>
       <w:rPr>
@@ -16577,7 +18305,7 @@
         <w:sz w:val="18"/>
         <w:szCs w:val="18"/>
       </w:rPr>
-      <w:t>2</w:t>
+      <w:t>20</w:t>
     </w:r>
     <w:r>
       <w:rPr>
@@ -16626,7 +18354,7 @@
         <w:sz w:val="18"/>
         <w:szCs w:val="18"/>
       </w:rPr>
-      <w:t>19</w:t>
+      <w:t>21</w:t>
     </w:r>
     <w:r>
       <w:rPr>
@@ -16836,19 +18564,7 @@
       <w:rPr>
         <w:sz w:val="18"/>
       </w:rPr>
-      <w:t xml:space="preserve"> </w:t>
-    </w:r>
-    <w:r>
-      <w:rPr>
-        <w:sz w:val="18"/>
-      </w:rPr>
-      <w:t>Dashboard</w:t>
-    </w:r>
-    <w:r>
-      <w:rPr>
-        <w:sz w:val="18"/>
-      </w:rPr>
-      <w:t xml:space="preserve"> Test Plan</w:t>
+      <w:t xml:space="preserve"> Dashboard Test Plan</w:t>
     </w:r>
     <w:r>
       <w:rPr>
@@ -18517,6 +20233,122 @@
       </w:pPr>
     </w:lvl>
   </w:abstractNum>
+  <w:abstractNum w:abstractNumId="14">
+    <w:nsid w:val="61413CB3"/>
+    <w:multiLevelType w:val="hybridMultilevel"/>
+    <w:tmpl w:val="A0F2ED22"/>
+    <w:lvl w:ilvl="0" w:tplc="0409000F">
+      <w:start w:val="1"/>
+      <w:numFmt w:val="decimal"/>
+      <w:lvlText w:val="%1."/>
+      <w:lvlJc w:val="left"/>
+      <w:pPr>
+        <w:tabs>
+          <w:tab w:val="num" w:pos="720"/>
+        </w:tabs>
+        <w:ind w:left="720" w:hanging="360"/>
+      </w:pPr>
+    </w:lvl>
+    <w:lvl w:ilvl="1" w:tplc="4056895E">
+      <w:start w:val="1"/>
+      <w:numFmt w:val="decimal"/>
+      <w:lvlText w:val="%2."/>
+      <w:lvlJc w:val="left"/>
+      <w:pPr>
+        <w:tabs>
+          <w:tab w:val="num" w:pos="1440"/>
+        </w:tabs>
+        <w:ind w:left="1440" w:hanging="360"/>
+      </w:pPr>
+      <w:rPr>
+        <w:rFonts w:hint="default"/>
+      </w:rPr>
+    </w:lvl>
+    <w:lvl w:ilvl="2" w:tplc="0409001B" w:tentative="1">
+      <w:start w:val="1"/>
+      <w:numFmt w:val="lowerRoman"/>
+      <w:lvlText w:val="%3."/>
+      <w:lvlJc w:val="right"/>
+      <w:pPr>
+        <w:tabs>
+          <w:tab w:val="num" w:pos="2160"/>
+        </w:tabs>
+        <w:ind w:left="2160" w:hanging="180"/>
+      </w:pPr>
+    </w:lvl>
+    <w:lvl w:ilvl="3" w:tplc="0409000F" w:tentative="1">
+      <w:start w:val="1"/>
+      <w:numFmt w:val="decimal"/>
+      <w:lvlText w:val="%4."/>
+      <w:lvlJc w:val="left"/>
+      <w:pPr>
+        <w:tabs>
+          <w:tab w:val="num" w:pos="2880"/>
+        </w:tabs>
+        <w:ind w:left="2880" w:hanging="360"/>
+      </w:pPr>
+    </w:lvl>
+    <w:lvl w:ilvl="4" w:tplc="04090019" w:tentative="1">
+      <w:start w:val="1"/>
+      <w:numFmt w:val="lowerLetter"/>
+      <w:lvlText w:val="%5."/>
+      <w:lvlJc w:val="left"/>
+      <w:pPr>
+        <w:tabs>
+          <w:tab w:val="num" w:pos="3600"/>
+        </w:tabs>
+        <w:ind w:left="3600" w:hanging="360"/>
+      </w:pPr>
+    </w:lvl>
+    <w:lvl w:ilvl="5" w:tplc="0409001B" w:tentative="1">
+      <w:start w:val="1"/>
+      <w:numFmt w:val="lowerRoman"/>
+      <w:lvlText w:val="%6."/>
+      <w:lvlJc w:val="right"/>
+      <w:pPr>
+        <w:tabs>
+          <w:tab w:val="num" w:pos="4320"/>
+        </w:tabs>
+        <w:ind w:left="4320" w:hanging="180"/>
+      </w:pPr>
+    </w:lvl>
+    <w:lvl w:ilvl="6" w:tplc="0409000F" w:tentative="1">
+      <w:start w:val="1"/>
+      <w:numFmt w:val="decimal"/>
+      <w:lvlText w:val="%7."/>
+      <w:lvlJc w:val="left"/>
+      <w:pPr>
+        <w:tabs>
+          <w:tab w:val="num" w:pos="5040"/>
+        </w:tabs>
+        <w:ind w:left="5040" w:hanging="360"/>
+      </w:pPr>
+    </w:lvl>
+    <w:lvl w:ilvl="7" w:tplc="04090019" w:tentative="1">
+      <w:start w:val="1"/>
+      <w:numFmt w:val="lowerLetter"/>
+      <w:lvlText w:val="%8."/>
+      <w:lvlJc w:val="left"/>
+      <w:pPr>
+        <w:tabs>
+          <w:tab w:val="num" w:pos="5760"/>
+        </w:tabs>
+        <w:ind w:left="5760" w:hanging="360"/>
+      </w:pPr>
+    </w:lvl>
+    <w:lvl w:ilvl="8" w:tplc="0409001B" w:tentative="1">
+      <w:start w:val="1"/>
+      <w:numFmt w:val="lowerRoman"/>
+      <w:lvlText w:val="%9."/>
+      <w:lvlJc w:val="right"/>
+      <w:pPr>
+        <w:tabs>
+          <w:tab w:val="num" w:pos="6480"/>
+        </w:tabs>
+        <w:ind w:left="6480" w:hanging="180"/>
+      </w:pPr>
+    </w:lvl>
+  </w:abstractNum>
   <w:num w:numId="1">
     <w:abstractNumId w:val="9"/>
   </w:num>
@@ -18558,6 +20390,9 @@
   </w:num>
   <w:num w:numId="14">
     <w:abstractNumId w:val="11"/>
+  </w:num>
+  <w:num w:numId="15">
+    <w:abstractNumId w:val="14"/>
   </w:num>
   <w:numIdMacAtCleanup w:val="14"/>
 </w:numbering>
@@ -20267,7 +22102,7 @@
 </file>
 
 <file path=customXml/itemProps1.xml><?xml version="1.0" encoding="utf-8"?>
-<ds:datastoreItem xmlns:ds="http://schemas.openxmlformats.org/officeDocument/2006/customXml" ds:itemID="{1E7819C2-333C-465F-AC11-DB3729FDFD4C}">
+<ds:datastoreItem xmlns:ds="http://schemas.openxmlformats.org/officeDocument/2006/customXml" ds:itemID="{0E389EA3-EC64-489E-AA56-4F759C7D2AF7}">
   <ds:schemaRefs>
     <ds:schemaRef ds:uri="http://schemas.openxmlformats.org/officeDocument/2006/bibliography"/>
   </ds:schemaRefs>

</xml_diff>

<commit_message>
[VM:Jourdain.Augustin@10/13/2014 4:28:52 PM] P13479
git-tfs-id: [https://tfs.omnicloud.local/tfs/cco%20program/]$/eCoaching_V2;C13732
</commit_message>
<xml_diff>
--- a/Unit Test/CCO_eCoaching_UI_Dashboard_UTD.docx
+++ b/Unit Test/CCO_eCoaching_UI_Dashboard_UTD.docx
@@ -240,7 +240,7 @@
           <w:sz w:val="18"/>
           <w:szCs w:val="18"/>
         </w:rPr>
-        <w:t>September 17, 2014</w:t>
+        <w:t>October 13, 2014</w:t>
       </w:r>
       <w:r>
         <w:rPr>
@@ -1002,16 +1002,14 @@
                 <w:sz w:val="20"/>
               </w:rPr>
             </w:pPr>
-            <w:ins w:id="15" w:author="Augustin, Jourdain M" w:date="2014-09-17T11:05:00Z">
-              <w:r>
-                <w:rPr>
-                  <w:rFonts w:asciiTheme="minorHAnsi" w:hAnsiTheme="minorHAnsi"/>
-                  <w:i w:val="0"/>
-                  <w:sz w:val="20"/>
-                </w:rPr>
-                <w:t>09/17/2014</w:t>
-              </w:r>
-            </w:ins>
+            <w:r>
+              <w:rPr>
+                <w:rFonts w:asciiTheme="minorHAnsi" w:hAnsiTheme="minorHAnsi"/>
+                <w:i w:val="0"/>
+                <w:sz w:val="20"/>
+              </w:rPr>
+              <w:t>09/17/2014</w:t>
+            </w:r>
           </w:p>
         </w:tc>
         <w:tc>
@@ -1034,40 +1032,38 @@
                 <w:sz w:val="20"/>
               </w:rPr>
             </w:pPr>
-            <w:ins w:id="16" w:author="Augustin, Jourdain M" w:date="2014-09-17T11:05:00Z">
-              <w:r>
-                <w:rPr>
-                  <w:rFonts w:asciiTheme="minorHAnsi" w:hAnsiTheme="minorHAnsi"/>
-                  <w:i w:val="0"/>
-                  <w:sz w:val="20"/>
-                </w:rPr>
-                <w:t xml:space="preserve">P13512 – Create new test case </w:t>
-              </w:r>
-              <w:r>
-                <w:rPr>
-                  <w:rFonts w:asciiTheme="minorHAnsi" w:hAnsiTheme="minorHAnsi"/>
-                  <w:i w:val="0"/>
-                  <w:sz w:val="20"/>
-                </w:rPr>
-                <w:t>ECUI</w:t>
-              </w:r>
-              <w:r>
-                <w:rPr>
-                  <w:rFonts w:asciiTheme="minorHAnsi" w:hAnsiTheme="minorHAnsi"/>
-                  <w:i w:val="0"/>
-                  <w:sz w:val="20"/>
-                </w:rPr>
-                <w:t>DASH13 to reflect change from “CSR” to “Employee” for new modular design on review pages.</w:t>
-              </w:r>
-              <w:r>
-                <w:rPr>
-                  <w:rFonts w:asciiTheme="minorHAnsi" w:hAnsiTheme="minorHAnsi"/>
-                  <w:i w:val="0"/>
-                  <w:sz w:val="20"/>
-                </w:rPr>
-                <w:t xml:space="preserve"> </w:t>
-              </w:r>
-            </w:ins>
+            <w:r>
+              <w:rPr>
+                <w:rFonts w:asciiTheme="minorHAnsi" w:hAnsiTheme="minorHAnsi"/>
+                <w:i w:val="0"/>
+                <w:sz w:val="20"/>
+              </w:rPr>
+              <w:t xml:space="preserve">P13512 – Create new test case </w:t>
+            </w:r>
+            <w:r>
+              <w:rPr>
+                <w:rFonts w:asciiTheme="minorHAnsi" w:hAnsiTheme="minorHAnsi"/>
+                <w:i w:val="0"/>
+                <w:sz w:val="20"/>
+              </w:rPr>
+              <w:t>ECUI</w:t>
+            </w:r>
+            <w:r>
+              <w:rPr>
+                <w:rFonts w:asciiTheme="minorHAnsi" w:hAnsiTheme="minorHAnsi"/>
+                <w:i w:val="0"/>
+                <w:sz w:val="20"/>
+              </w:rPr>
+              <w:t>DASH13 to reflect change from “CSR” to “Employee” for new modular design on review pages.</w:t>
+            </w:r>
+            <w:r>
+              <w:rPr>
+                <w:rFonts w:asciiTheme="minorHAnsi" w:hAnsiTheme="minorHAnsi"/>
+                <w:i w:val="0"/>
+                <w:sz w:val="20"/>
+              </w:rPr>
+              <w:t xml:space="preserve"> </w:t>
+            </w:r>
           </w:p>
         </w:tc>
         <w:tc>
@@ -1090,7 +1086,104 @@
                 <w:sz w:val="20"/>
               </w:rPr>
             </w:pPr>
-            <w:ins w:id="17" w:author="Augustin, Jourdain M" w:date="2014-09-17T11:05:00Z">
+            <w:r>
+              <w:rPr>
+                <w:rFonts w:asciiTheme="minorHAnsi" w:hAnsiTheme="minorHAnsi"/>
+                <w:i w:val="0"/>
+                <w:sz w:val="20"/>
+              </w:rPr>
+              <w:t>Jourdain Augustin</w:t>
+            </w:r>
+          </w:p>
+        </w:tc>
+      </w:tr>
+      <w:tr>
+        <w:tc>
+          <w:tcPr>
+            <w:tcW w:w="1440" w:type="dxa"/>
+            <w:tcBorders>
+              <w:top w:val="single" w:sz="6" w:space="0" w:color="C0C0C0"/>
+              <w:left w:val="single" w:sz="6" w:space="0" w:color="C0C0C0"/>
+              <w:bottom w:val="single" w:sz="6" w:space="0" w:color="C0C0C0"/>
+              <w:right w:val="single" w:sz="6" w:space="0" w:color="C0C0C0"/>
+            </w:tcBorders>
+          </w:tcPr>
+          <w:p>
+            <w:pPr>
+              <w:pStyle w:val="hdr1"/>
+              <w:ind w:left="0"/>
+              <w:rPr>
+                <w:rFonts w:asciiTheme="minorHAnsi" w:hAnsiTheme="minorHAnsi"/>
+                <w:i w:val="0"/>
+                <w:sz w:val="20"/>
+              </w:rPr>
+            </w:pPr>
+            <w:bookmarkStart w:id="15" w:name="_GoBack" w:colFirst="1" w:colLast="1"/>
+            <w:ins w:id="16" w:author="Augustin, Jourdain M" w:date="2014-10-13T15:53:00Z">
+              <w:r>
+                <w:rPr>
+                  <w:rFonts w:asciiTheme="minorHAnsi" w:hAnsiTheme="minorHAnsi"/>
+                  <w:i w:val="0"/>
+                  <w:sz w:val="20"/>
+                </w:rPr>
+                <w:t>10/13/2014</w:t>
+              </w:r>
+            </w:ins>
+          </w:p>
+        </w:tc>
+        <w:tc>
+          <w:tcPr>
+            <w:tcW w:w="5148" w:type="dxa"/>
+            <w:tcBorders>
+              <w:top w:val="single" w:sz="6" w:space="0" w:color="C0C0C0"/>
+              <w:left w:val="single" w:sz="6" w:space="0" w:color="C0C0C0"/>
+              <w:bottom w:val="single" w:sz="6" w:space="0" w:color="C0C0C0"/>
+              <w:right w:val="single" w:sz="6" w:space="0" w:color="C0C0C0"/>
+            </w:tcBorders>
+          </w:tcPr>
+          <w:p>
+            <w:pPr>
+              <w:pStyle w:val="hdr1"/>
+              <w:ind w:left="0"/>
+              <w:rPr>
+                <w:rFonts w:asciiTheme="minorHAnsi" w:hAnsiTheme="minorHAnsi"/>
+                <w:i w:val="0"/>
+                <w:sz w:val="20"/>
+              </w:rPr>
+            </w:pPr>
+            <w:ins w:id="17" w:author="Augustin, Jourdain M" w:date="2014-10-13T15:53:00Z">
+              <w:r>
+                <w:rPr>
+                  <w:rFonts w:asciiTheme="minorHAnsi" w:hAnsiTheme="minorHAnsi"/>
+                  <w:i w:val="0"/>
+                  <w:sz w:val="20"/>
+                </w:rPr>
+                <w:t>P13479 – Create new test case ECUIDASH14 to test for new Warning dashboard section for CSR, SUP and MGR job codes</w:t>
+              </w:r>
+            </w:ins>
+          </w:p>
+        </w:tc>
+        <w:tc>
+          <w:tcPr>
+            <w:tcW w:w="4320" w:type="dxa"/>
+            <w:tcBorders>
+              <w:top w:val="single" w:sz="6" w:space="0" w:color="C0C0C0"/>
+              <w:left w:val="single" w:sz="6" w:space="0" w:color="C0C0C0"/>
+              <w:bottom w:val="single" w:sz="6" w:space="0" w:color="C0C0C0"/>
+              <w:right w:val="single" w:sz="6" w:space="0" w:color="C0C0C0"/>
+            </w:tcBorders>
+          </w:tcPr>
+          <w:p>
+            <w:pPr>
+              <w:pStyle w:val="hdr1"/>
+              <w:ind w:left="0"/>
+              <w:rPr>
+                <w:rFonts w:asciiTheme="minorHAnsi" w:hAnsiTheme="minorHAnsi"/>
+                <w:i w:val="0"/>
+                <w:sz w:val="20"/>
+              </w:rPr>
+            </w:pPr>
+            <w:ins w:id="18" w:author="Augustin, Jourdain M" w:date="2014-10-13T15:54:00Z">
               <w:r>
                 <w:rPr>
                   <w:rFonts w:asciiTheme="minorHAnsi" w:hAnsiTheme="minorHAnsi"/>
@@ -1103,74 +1196,7 @@
           </w:p>
         </w:tc>
       </w:tr>
-      <w:tr>
-        <w:tc>
-          <w:tcPr>
-            <w:tcW w:w="1440" w:type="dxa"/>
-            <w:tcBorders>
-              <w:top w:val="single" w:sz="6" w:space="0" w:color="C0C0C0"/>
-              <w:left w:val="single" w:sz="6" w:space="0" w:color="C0C0C0"/>
-              <w:bottom w:val="single" w:sz="6" w:space="0" w:color="C0C0C0"/>
-              <w:right w:val="single" w:sz="6" w:space="0" w:color="C0C0C0"/>
-            </w:tcBorders>
-          </w:tcPr>
-          <w:p>
-            <w:pPr>
-              <w:pStyle w:val="hdr1"/>
-              <w:ind w:left="0"/>
-              <w:rPr>
-                <w:rFonts w:asciiTheme="minorHAnsi" w:hAnsiTheme="minorHAnsi"/>
-                <w:i w:val="0"/>
-                <w:sz w:val="20"/>
-              </w:rPr>
-            </w:pPr>
-          </w:p>
-        </w:tc>
-        <w:tc>
-          <w:tcPr>
-            <w:tcW w:w="5148" w:type="dxa"/>
-            <w:tcBorders>
-              <w:top w:val="single" w:sz="6" w:space="0" w:color="C0C0C0"/>
-              <w:left w:val="single" w:sz="6" w:space="0" w:color="C0C0C0"/>
-              <w:bottom w:val="single" w:sz="6" w:space="0" w:color="C0C0C0"/>
-              <w:right w:val="single" w:sz="6" w:space="0" w:color="C0C0C0"/>
-            </w:tcBorders>
-          </w:tcPr>
-          <w:p>
-            <w:pPr>
-              <w:pStyle w:val="hdr1"/>
-              <w:ind w:left="0"/>
-              <w:rPr>
-                <w:rFonts w:asciiTheme="minorHAnsi" w:hAnsiTheme="minorHAnsi"/>
-                <w:i w:val="0"/>
-                <w:sz w:val="20"/>
-              </w:rPr>
-            </w:pPr>
-          </w:p>
-        </w:tc>
-        <w:tc>
-          <w:tcPr>
-            <w:tcW w:w="4320" w:type="dxa"/>
-            <w:tcBorders>
-              <w:top w:val="single" w:sz="6" w:space="0" w:color="C0C0C0"/>
-              <w:left w:val="single" w:sz="6" w:space="0" w:color="C0C0C0"/>
-              <w:bottom w:val="single" w:sz="6" w:space="0" w:color="C0C0C0"/>
-              <w:right w:val="single" w:sz="6" w:space="0" w:color="C0C0C0"/>
-            </w:tcBorders>
-          </w:tcPr>
-          <w:p>
-            <w:pPr>
-              <w:pStyle w:val="hdr1"/>
-              <w:ind w:left="0"/>
-              <w:rPr>
-                <w:rFonts w:asciiTheme="minorHAnsi" w:hAnsiTheme="minorHAnsi"/>
-                <w:i w:val="0"/>
-                <w:sz w:val="20"/>
-              </w:rPr>
-            </w:pPr>
-          </w:p>
-        </w:tc>
-      </w:tr>
+      <w:bookmarkEnd w:id="15"/>
       <w:tr>
         <w:tc>
           <w:tcPr>
@@ -1464,22 +1490,12 @@
               </w:rPr>
               <w:t xml:space="preserve">is functioning </w:t>
             </w:r>
-            <w:del w:id="18" w:author="Augustin, Jourdain M" w:date="2014-09-17T11:05:00Z">
-              <w:r>
-                <w:rPr>
-                  <w:rFonts w:asciiTheme="minorHAnsi" w:eastAsia="MS Mincho" w:hAnsiTheme="minorHAnsi"/>
-                </w:rPr>
-                <w:delText>sucessfully</w:delText>
-              </w:r>
-            </w:del>
-            <w:ins w:id="19" w:author="Augustin, Jourdain M" w:date="2014-09-17T11:05:00Z">
-              <w:r>
-                <w:rPr>
-                  <w:rFonts w:asciiTheme="minorHAnsi" w:eastAsia="MS Mincho" w:hAnsiTheme="minorHAnsi"/>
-                </w:rPr>
-                <w:t>successfully</w:t>
-              </w:r>
-            </w:ins>
+            <w:r>
+              <w:rPr>
+                <w:rFonts w:asciiTheme="minorHAnsi" w:eastAsia="MS Mincho" w:hAnsiTheme="minorHAnsi"/>
+              </w:rPr>
+              <w:t>successfully</w:t>
+            </w:r>
             <w:r>
               <w:rPr>
                 <w:rFonts w:asciiTheme="minorHAnsi" w:eastAsia="MS Mincho" w:hAnsiTheme="minorHAnsi"/>
@@ -16446,31 +16462,6 @@
     <w:p>
       <w:pPr>
         <w:rPr>
-          <w:ins w:id="20" w:author="Augustin, Jourdain M" w:date="2014-09-17T11:06:00Z"/>
-          <w:sz w:val="18"/>
-        </w:rPr>
-      </w:pPr>
-    </w:p>
-    <w:p>
-      <w:pPr>
-        <w:rPr>
-          <w:ins w:id="21" w:author="Augustin, Jourdain M" w:date="2014-09-17T11:06:00Z"/>
-          <w:sz w:val="18"/>
-        </w:rPr>
-      </w:pPr>
-    </w:p>
-    <w:p>
-      <w:pPr>
-        <w:rPr>
-          <w:ins w:id="22" w:author="Augustin, Jourdain M" w:date="2014-09-17T11:06:00Z"/>
-          <w:sz w:val="18"/>
-        </w:rPr>
-      </w:pPr>
-    </w:p>
-    <w:p>
-      <w:pPr>
-        <w:rPr>
-          <w:ins w:id="23" w:author="Augustin, Jourdain M" w:date="2014-09-17T11:06:00Z"/>
           <w:sz w:val="18"/>
         </w:rPr>
       </w:pPr>
@@ -16485,7 +16476,6 @@
     <w:p>
       <w:pPr>
         <w:rPr>
-          <w:ins w:id="24" w:author="Augustin, Jourdain M" w:date="2014-09-17T11:05:00Z"/>
           <w:sz w:val="18"/>
         </w:rPr>
       </w:pPr>
@@ -16493,7 +16483,6 @@
     <w:p>
       <w:pPr>
         <w:rPr>
-          <w:ins w:id="25" w:author="Augustin, Jourdain M" w:date="2014-09-17T11:05:00Z"/>
           <w:sz w:val="18"/>
         </w:rPr>
       </w:pPr>
@@ -16501,7 +16490,6 @@
     <w:p>
       <w:pPr>
         <w:rPr>
-          <w:ins w:id="26" w:author="Augustin, Jourdain M" w:date="2014-09-17T11:05:00Z"/>
           <w:sz w:val="18"/>
         </w:rPr>
       </w:pPr>
@@ -16509,7 +16497,6 @@
     <w:p>
       <w:pPr>
         <w:rPr>
-          <w:ins w:id="27" w:author="Augustin, Jourdain M" w:date="2014-09-17T11:05:00Z"/>
           <w:sz w:val="18"/>
         </w:rPr>
       </w:pPr>
@@ -16517,7 +16504,6 @@
     <w:p>
       <w:pPr>
         <w:rPr>
-          <w:ins w:id="28" w:author="Augustin, Jourdain M" w:date="2014-09-17T11:05:00Z"/>
           <w:sz w:val="18"/>
         </w:rPr>
       </w:pPr>
@@ -16525,7 +16511,6 @@
     <w:p>
       <w:pPr>
         <w:rPr>
-          <w:ins w:id="29" w:author="Augustin, Jourdain M" w:date="2014-09-17T11:05:00Z"/>
           <w:sz w:val="18"/>
         </w:rPr>
       </w:pPr>
@@ -16533,7 +16518,6 @@
     <w:p>
       <w:pPr>
         <w:rPr>
-          <w:ins w:id="30" w:author="Augustin, Jourdain M" w:date="2014-09-17T11:05:00Z"/>
           <w:sz w:val="18"/>
         </w:rPr>
       </w:pPr>
@@ -16541,7 +16525,6 @@
     <w:p>
       <w:pPr>
         <w:rPr>
-          <w:ins w:id="31" w:author="Augustin, Jourdain M" w:date="2014-09-17T11:05:00Z"/>
           <w:sz w:val="18"/>
         </w:rPr>
       </w:pPr>
@@ -16549,7 +16532,6 @@
     <w:p>
       <w:pPr>
         <w:rPr>
-          <w:ins w:id="32" w:author="Augustin, Jourdain M" w:date="2014-09-17T11:05:00Z"/>
           <w:sz w:val="18"/>
         </w:rPr>
       </w:pPr>
@@ -16557,7 +16539,27 @@
     <w:p>
       <w:pPr>
         <w:rPr>
-          <w:ins w:id="33" w:author="Augustin, Jourdain M" w:date="2014-09-17T11:05:00Z"/>
+          <w:sz w:val="18"/>
+        </w:rPr>
+      </w:pPr>
+    </w:p>
+    <w:p>
+      <w:pPr>
+        <w:rPr>
+          <w:sz w:val="18"/>
+        </w:rPr>
+      </w:pPr>
+    </w:p>
+    <w:p>
+      <w:pPr>
+        <w:rPr>
+          <w:sz w:val="18"/>
+        </w:rPr>
+      </w:pPr>
+    </w:p>
+    <w:p>
+      <w:pPr>
+        <w:rPr>
           <w:sz w:val="18"/>
         </w:rPr>
       </w:pPr>
@@ -16584,7 +16586,6 @@
       <w:tr>
         <w:trPr>
           <w:tblHeader/>
-          <w:ins w:id="34" w:author="Augustin, Jourdain M" w:date="2014-09-17T11:05:00Z"/>
         </w:trPr>
         <w:tc>
           <w:tcPr>
@@ -16599,13 +16600,1347 @@
               </w:numPr>
               <w:jc w:val="center"/>
               <w:rPr>
-                <w:ins w:id="35" w:author="Augustin, Jourdain M" w:date="2014-09-17T11:05:00Z"/>
                 <w:rFonts w:ascii="Arial" w:hAnsi="Arial"/>
                 <w:b/>
                 <w:sz w:val="18"/>
               </w:rPr>
             </w:pPr>
-            <w:ins w:id="36" w:author="Augustin, Jourdain M" w:date="2014-09-17T11:05:00Z">
+            <w:r>
+              <w:rPr>
+                <w:rFonts w:ascii="Arial" w:hAnsi="Arial"/>
+                <w:b/>
+                <w:sz w:val="18"/>
+              </w:rPr>
+              <w:t>Item</w:t>
+            </w:r>
+          </w:p>
+        </w:tc>
+        <w:tc>
+          <w:tcPr>
+            <w:tcW w:w="10455" w:type="dxa"/>
+            <w:shd w:val="solid" w:color="auto" w:fill="000000"/>
+          </w:tcPr>
+          <w:p>
+            <w:pPr>
+              <w:numPr>
+                <w:ilvl w:val="12"/>
+                <w:numId w:val="0"/>
+              </w:numPr>
+              <w:jc w:val="center"/>
+              <w:rPr>
+                <w:rFonts w:ascii="Arial" w:hAnsi="Arial"/>
+                <w:b/>
+                <w:sz w:val="18"/>
+              </w:rPr>
+            </w:pPr>
+            <w:r>
+              <w:rPr>
+                <w:rFonts w:ascii="Arial" w:hAnsi="Arial"/>
+                <w:b/>
+                <w:sz w:val="18"/>
+              </w:rPr>
+              <w:t>Description</w:t>
+            </w:r>
+          </w:p>
+        </w:tc>
+      </w:tr>
+      <w:tr>
+        <w:tc>
+          <w:tcPr>
+            <w:tcW w:w="2549" w:type="dxa"/>
+          </w:tcPr>
+          <w:p>
+            <w:pPr>
+              <w:pStyle w:val="CommentText"/>
+              <w:numPr>
+                <w:ilvl w:val="12"/>
+                <w:numId w:val="0"/>
+              </w:numPr>
+              <w:rPr>
+                <w:rFonts w:asciiTheme="minorHAnsi" w:hAnsiTheme="minorHAnsi"/>
+              </w:rPr>
+            </w:pPr>
+            <w:r>
+              <w:rPr>
+                <w:rFonts w:asciiTheme="minorHAnsi" w:hAnsiTheme="minorHAnsi"/>
+              </w:rPr>
+              <w:t>Test Case ID</w:t>
+            </w:r>
+          </w:p>
+        </w:tc>
+        <w:tc>
+          <w:tcPr>
+            <w:tcW w:w="10455" w:type="dxa"/>
+          </w:tcPr>
+          <w:p>
+            <w:pPr>
+              <w:rPr>
+                <w:rFonts w:asciiTheme="minorHAnsi" w:hAnsiTheme="minorHAnsi"/>
+              </w:rPr>
+            </w:pPr>
+            <w:r>
+              <w:rPr>
+                <w:rFonts w:asciiTheme="minorHAnsi" w:hAnsiTheme="minorHAnsi"/>
+              </w:rPr>
+              <w:t>ECUIDASH</w:t>
+            </w:r>
+            <w:r>
+              <w:rPr>
+                <w:rFonts w:asciiTheme="minorHAnsi" w:hAnsiTheme="minorHAnsi"/>
+              </w:rPr>
+              <w:t>13</w:t>
+            </w:r>
+          </w:p>
+        </w:tc>
+      </w:tr>
+      <w:tr>
+        <w:tc>
+          <w:tcPr>
+            <w:tcW w:w="2549" w:type="dxa"/>
+          </w:tcPr>
+          <w:p>
+            <w:pPr>
+              <w:pStyle w:val="CommentText"/>
+              <w:numPr>
+                <w:ilvl w:val="12"/>
+                <w:numId w:val="0"/>
+              </w:numPr>
+              <w:rPr>
+                <w:rFonts w:asciiTheme="minorHAnsi" w:hAnsiTheme="minorHAnsi"/>
+              </w:rPr>
+            </w:pPr>
+            <w:r>
+              <w:rPr>
+                <w:rFonts w:asciiTheme="minorHAnsi" w:hAnsiTheme="minorHAnsi"/>
+              </w:rPr>
+              <w:t>Source Description</w:t>
+            </w:r>
+          </w:p>
+        </w:tc>
+        <w:tc>
+          <w:tcPr>
+            <w:tcW w:w="10455" w:type="dxa"/>
+          </w:tcPr>
+          <w:p>
+            <w:pPr>
+              <w:rPr>
+                <w:rFonts w:asciiTheme="minorHAnsi" w:hAnsiTheme="minorHAnsi"/>
+              </w:rPr>
+            </w:pPr>
+          </w:p>
+        </w:tc>
+      </w:tr>
+      <w:tr>
+        <w:tc>
+          <w:tcPr>
+            <w:tcW w:w="2549" w:type="dxa"/>
+          </w:tcPr>
+          <w:p>
+            <w:pPr>
+              <w:pStyle w:val="CommentText"/>
+              <w:numPr>
+                <w:ilvl w:val="12"/>
+                <w:numId w:val="0"/>
+              </w:numPr>
+              <w:rPr>
+                <w:rFonts w:asciiTheme="minorHAnsi" w:hAnsiTheme="minorHAnsi"/>
+              </w:rPr>
+            </w:pPr>
+            <w:r>
+              <w:rPr>
+                <w:rFonts w:asciiTheme="minorHAnsi" w:hAnsiTheme="minorHAnsi"/>
+              </w:rPr>
+              <w:t>Test Location</w:t>
+            </w:r>
+          </w:p>
+        </w:tc>
+        <w:tc>
+          <w:tcPr>
+            <w:tcW w:w="10455" w:type="dxa"/>
+          </w:tcPr>
+          <w:p>
+            <w:pPr>
+              <w:rPr>
+                <w:rFonts w:asciiTheme="minorHAnsi" w:hAnsiTheme="minorHAnsi"/>
+              </w:rPr>
+            </w:pPr>
+            <w:r>
+              <w:rPr>
+                <w:rFonts w:asciiTheme="minorHAnsi" w:hAnsiTheme="minorHAnsi"/>
+              </w:rPr>
+              <w:t>https://vacmsmpmd01.vangent.local/coach</w:t>
+            </w:r>
+            <w:r>
+              <w:rPr>
+                <w:rFonts w:asciiTheme="minorHAnsi" w:hAnsiTheme="minorHAnsi"/>
+              </w:rPr>
+              <w:t>3</w:t>
+            </w:r>
+            <w:r>
+              <w:rPr>
+                <w:rFonts w:asciiTheme="minorHAnsi" w:hAnsiTheme="minorHAnsi"/>
+              </w:rPr>
+              <w:t xml:space="preserve">/default.aspx </w:t>
+            </w:r>
+          </w:p>
+        </w:tc>
+      </w:tr>
+      <w:tr>
+        <w:tc>
+          <w:tcPr>
+            <w:tcW w:w="2549" w:type="dxa"/>
+          </w:tcPr>
+          <w:p>
+            <w:pPr>
+              <w:pStyle w:val="CommentText"/>
+              <w:numPr>
+                <w:ilvl w:val="12"/>
+                <w:numId w:val="0"/>
+              </w:numPr>
+              <w:rPr>
+                <w:rFonts w:asciiTheme="minorHAnsi" w:hAnsiTheme="minorHAnsi"/>
+              </w:rPr>
+            </w:pPr>
+            <w:r>
+              <w:rPr>
+                <w:rFonts w:asciiTheme="minorHAnsi" w:hAnsiTheme="minorHAnsi"/>
+              </w:rPr>
+              <w:t>Updated File(s)</w:t>
+            </w:r>
+          </w:p>
+        </w:tc>
+        <w:tc>
+          <w:tcPr>
+            <w:tcW w:w="10455" w:type="dxa"/>
+          </w:tcPr>
+          <w:p>
+            <w:pPr>
+              <w:rPr>
+                <w:rFonts w:asciiTheme="minorHAnsi" w:hAnsiTheme="minorHAnsi"/>
+              </w:rPr>
+            </w:pPr>
+            <w:r>
+              <w:rPr>
+                <w:rFonts w:asciiTheme="minorHAnsi" w:hAnsiTheme="minorHAnsi"/>
+              </w:rPr>
+              <w:t>review.aspx, review2.aspx</w:t>
+            </w:r>
+          </w:p>
+        </w:tc>
+      </w:tr>
+      <w:tr>
+        <w:tc>
+          <w:tcPr>
+            <w:tcW w:w="2549" w:type="dxa"/>
+          </w:tcPr>
+          <w:p>
+            <w:pPr>
+              <w:pStyle w:val="CommentText"/>
+              <w:numPr>
+                <w:ilvl w:val="12"/>
+                <w:numId w:val="0"/>
+              </w:numPr>
+              <w:rPr>
+                <w:rFonts w:asciiTheme="minorHAnsi" w:hAnsiTheme="minorHAnsi"/>
+              </w:rPr>
+            </w:pPr>
+            <w:r>
+              <w:rPr>
+                <w:rFonts w:asciiTheme="minorHAnsi" w:hAnsiTheme="minorHAnsi"/>
+              </w:rPr>
+              <w:t>Supporting Documentation</w:t>
+            </w:r>
+          </w:p>
+        </w:tc>
+        <w:tc>
+          <w:tcPr>
+            <w:tcW w:w="10455" w:type="dxa"/>
+          </w:tcPr>
+          <w:p>
+            <w:pPr>
+              <w:rPr>
+                <w:rFonts w:asciiTheme="minorHAnsi" w:hAnsiTheme="minorHAnsi"/>
+              </w:rPr>
+            </w:pPr>
+            <w:r>
+              <w:rPr>
+                <w:rFonts w:asciiTheme="minorHAnsi" w:hAnsiTheme="minorHAnsi"/>
+              </w:rPr>
+              <w:t>eCoaching_Dashboard_DDD.docx</w:t>
+            </w:r>
+          </w:p>
+        </w:tc>
+      </w:tr>
+      <w:tr>
+        <w:tc>
+          <w:tcPr>
+            <w:tcW w:w="2549" w:type="dxa"/>
+          </w:tcPr>
+          <w:p>
+            <w:pPr>
+              <w:pStyle w:val="CommentText"/>
+              <w:numPr>
+                <w:ilvl w:val="12"/>
+                <w:numId w:val="0"/>
+              </w:numPr>
+              <w:rPr>
+                <w:rFonts w:asciiTheme="minorHAnsi" w:hAnsiTheme="minorHAnsi"/>
+              </w:rPr>
+            </w:pPr>
+            <w:r>
+              <w:rPr>
+                <w:rFonts w:asciiTheme="minorHAnsi" w:hAnsiTheme="minorHAnsi"/>
+              </w:rPr>
+              <w:t>Notes</w:t>
+            </w:r>
+          </w:p>
+        </w:tc>
+        <w:tc>
+          <w:tcPr>
+            <w:tcW w:w="10455" w:type="dxa"/>
+          </w:tcPr>
+          <w:p>
+            <w:pPr>
+              <w:rPr>
+                <w:rFonts w:asciiTheme="minorHAnsi" w:hAnsiTheme="minorHAnsi"/>
+              </w:rPr>
+            </w:pPr>
+          </w:p>
+        </w:tc>
+      </w:tr>
+    </w:tbl>
+    <w:p/>
+    <w:p/>
+    <w:tbl>
+      <w:tblPr>
+        <w:tblW w:w="13500" w:type="dxa"/>
+        <w:tblInd w:w="-612" w:type="dxa"/>
+        <w:tblBorders>
+          <w:top w:val="double" w:sz="4" w:space="0" w:color="auto"/>
+          <w:left w:val="double" w:sz="4" w:space="0" w:color="auto"/>
+          <w:bottom w:val="double" w:sz="4" w:space="0" w:color="auto"/>
+          <w:right w:val="double" w:sz="4" w:space="0" w:color="auto"/>
+          <w:insideH w:val="single" w:sz="6" w:space="0" w:color="auto"/>
+          <w:insideV w:val="single" w:sz="6" w:space="0" w:color="auto"/>
+        </w:tblBorders>
+        <w:tblLayout w:type="fixed"/>
+        <w:tblLook w:val="0000" w:firstRow="0" w:lastRow="0" w:firstColumn="0" w:lastColumn="0" w:noHBand="0" w:noVBand="0"/>
+      </w:tblPr>
+      <w:tblGrid>
+        <w:gridCol w:w="900"/>
+        <w:gridCol w:w="3960"/>
+        <w:gridCol w:w="4500"/>
+        <w:gridCol w:w="1260"/>
+        <w:gridCol w:w="2880"/>
+      </w:tblGrid>
+      <w:tr>
+        <w:trPr>
+          <w:cantSplit/>
+          <w:tblHeader/>
+        </w:trPr>
+        <w:tc>
+          <w:tcPr>
+            <w:tcW w:w="900" w:type="dxa"/>
+            <w:shd w:val="clear" w:color="auto" w:fill="A6A6A6"/>
+          </w:tcPr>
+          <w:p>
+            <w:pPr>
+              <w:pStyle w:val="Header"/>
+              <w:tabs>
+                <w:tab w:val="clear" w:pos="4320"/>
+                <w:tab w:val="clear" w:pos="8640"/>
+              </w:tabs>
+              <w:spacing w:before="40" w:after="40"/>
+              <w:jc w:val="both"/>
+              <w:rPr>
+                <w:b/>
+                <w:i/>
+              </w:rPr>
+            </w:pPr>
+            <w:r>
+              <w:rPr>
+                <w:b/>
+              </w:rPr>
+              <w:t>TEST#</w:t>
+            </w:r>
+          </w:p>
+        </w:tc>
+        <w:tc>
+          <w:tcPr>
+            <w:tcW w:w="3960" w:type="dxa"/>
+            <w:shd w:val="clear" w:color="auto" w:fill="A6A6A6"/>
+          </w:tcPr>
+          <w:p>
+            <w:pPr>
+              <w:pStyle w:val="Header"/>
+              <w:tabs>
+                <w:tab w:val="clear" w:pos="4320"/>
+                <w:tab w:val="clear" w:pos="8640"/>
+              </w:tabs>
+              <w:spacing w:before="20" w:after="20"/>
+              <w:rPr>
+                <w:b/>
+                <w:i/>
+              </w:rPr>
+            </w:pPr>
+            <w:r>
+              <w:rPr>
+                <w:b/>
+              </w:rPr>
+              <w:t>ACTION</w:t>
+            </w:r>
+          </w:p>
+        </w:tc>
+        <w:tc>
+          <w:tcPr>
+            <w:tcW w:w="4500" w:type="dxa"/>
+            <w:shd w:val="clear" w:color="auto" w:fill="A6A6A6"/>
+          </w:tcPr>
+          <w:p>
+            <w:pPr>
+              <w:pStyle w:val="Header"/>
+              <w:tabs>
+                <w:tab w:val="clear" w:pos="4320"/>
+                <w:tab w:val="clear" w:pos="8640"/>
+              </w:tabs>
+              <w:spacing w:before="40" w:after="40"/>
+              <w:rPr>
+                <w:b/>
+                <w:i/>
+              </w:rPr>
+            </w:pPr>
+            <w:r>
+              <w:rPr>
+                <w:b/>
+              </w:rPr>
+              <w:t xml:space="preserve">EXPECTED RESULTS </w:t>
+            </w:r>
+          </w:p>
+        </w:tc>
+        <w:tc>
+          <w:tcPr>
+            <w:tcW w:w="1260" w:type="dxa"/>
+            <w:shd w:val="clear" w:color="auto" w:fill="A6A6A6"/>
+          </w:tcPr>
+          <w:p>
+            <w:pPr>
+              <w:pStyle w:val="Header"/>
+              <w:tabs>
+                <w:tab w:val="clear" w:pos="4320"/>
+                <w:tab w:val="clear" w:pos="8640"/>
+              </w:tabs>
+              <w:spacing w:before="40" w:after="40"/>
+              <w:jc w:val="center"/>
+              <w:rPr>
+                <w:b/>
+                <w:i/>
+              </w:rPr>
+            </w:pPr>
+            <w:r>
+              <w:rPr>
+                <w:b/>
+              </w:rPr>
+              <w:t>RESULTS</w:t>
+            </w:r>
+          </w:p>
+          <w:p>
+            <w:pPr>
+              <w:pStyle w:val="Header"/>
+              <w:tabs>
+                <w:tab w:val="clear" w:pos="4320"/>
+                <w:tab w:val="clear" w:pos="8640"/>
+              </w:tabs>
+              <w:spacing w:before="40" w:after="40"/>
+              <w:jc w:val="center"/>
+              <w:rPr>
+                <w:b/>
+                <w:i/>
+              </w:rPr>
+            </w:pPr>
+            <w:r>
+              <w:rPr>
+                <w:b/>
+              </w:rPr>
+              <w:t>P/F/I</w:t>
+            </w:r>
+          </w:p>
+        </w:tc>
+        <w:tc>
+          <w:tcPr>
+            <w:tcW w:w="2880" w:type="dxa"/>
+            <w:shd w:val="clear" w:color="auto" w:fill="A6A6A6"/>
+          </w:tcPr>
+          <w:p>
+            <w:pPr>
+              <w:pStyle w:val="Header"/>
+              <w:tabs>
+                <w:tab w:val="clear" w:pos="4320"/>
+                <w:tab w:val="clear" w:pos="8640"/>
+              </w:tabs>
+              <w:spacing w:before="40" w:after="40"/>
+              <w:rPr>
+                <w:b/>
+                <w:i/>
+              </w:rPr>
+            </w:pPr>
+            <w:r>
+              <w:rPr>
+                <w:b/>
+              </w:rPr>
+              <w:t>COMMENTS</w:t>
+            </w:r>
+          </w:p>
+        </w:tc>
+      </w:tr>
+      <w:tr>
+        <w:trPr>
+          <w:cantSplit/>
+        </w:trPr>
+        <w:tc>
+          <w:tcPr>
+            <w:tcW w:w="900" w:type="dxa"/>
+          </w:tcPr>
+          <w:p>
+            <w:pPr>
+              <w:pStyle w:val="Header"/>
+              <w:numPr>
+                <w:ilvl w:val="0"/>
+                <w:numId w:val="15"/>
+              </w:numPr>
+              <w:tabs>
+                <w:tab w:val="clear" w:pos="4320"/>
+                <w:tab w:val="clear" w:pos="8640"/>
+              </w:tabs>
+              <w:overflowPunct/>
+              <w:autoSpaceDE/>
+              <w:autoSpaceDN/>
+              <w:adjustRightInd/>
+              <w:spacing w:before="40" w:after="40"/>
+              <w:jc w:val="both"/>
+              <w:textAlignment w:val="auto"/>
+              <w:rPr>
+                <w:i/>
+              </w:rPr>
+            </w:pPr>
+          </w:p>
+        </w:tc>
+        <w:tc>
+          <w:tcPr>
+            <w:tcW w:w="3960" w:type="dxa"/>
+          </w:tcPr>
+          <w:p>
+            <w:pPr>
+              <w:pStyle w:val="CSETableText"/>
+              <w:ind w:left="159"/>
+              <w:rPr>
+                <w:rFonts w:asciiTheme="minorHAnsi" w:hAnsiTheme="minorHAnsi"/>
+                <w:bCs/>
+                <w:szCs w:val="20"/>
+              </w:rPr>
+            </w:pPr>
+            <w:r>
+              <w:rPr>
+                <w:rFonts w:asciiTheme="minorHAnsi" w:hAnsiTheme="minorHAnsi"/>
+                <w:bCs/>
+                <w:szCs w:val="20"/>
+              </w:rPr>
+              <w:t xml:space="preserve">Launch link to test main </w:t>
+            </w:r>
+            <w:r>
+              <w:rPr>
+                <w:rFonts w:asciiTheme="minorHAnsi" w:hAnsiTheme="minorHAnsi"/>
+                <w:bCs/>
+                <w:szCs w:val="20"/>
+              </w:rPr>
+              <w:t xml:space="preserve">dashboard </w:t>
+            </w:r>
+            <w:r>
+              <w:rPr>
+                <w:rFonts w:asciiTheme="minorHAnsi" w:hAnsiTheme="minorHAnsi"/>
+                <w:bCs/>
+                <w:szCs w:val="20"/>
+              </w:rPr>
+              <w:t xml:space="preserve">page using an </w:t>
+            </w:r>
+            <w:r>
+              <w:rPr>
+                <w:rFonts w:asciiTheme="minorHAnsi" w:hAnsiTheme="minorHAnsi"/>
+                <w:bCs/>
+                <w:szCs w:val="20"/>
+              </w:rPr>
+              <w:t xml:space="preserve">CSR </w:t>
+            </w:r>
+            <w:r>
+              <w:rPr>
+                <w:rFonts w:asciiTheme="minorHAnsi" w:hAnsiTheme="minorHAnsi"/>
+                <w:bCs/>
+                <w:szCs w:val="20"/>
+              </w:rPr>
+              <w:t xml:space="preserve">account </w:t>
+            </w:r>
+            <w:r>
+              <w:rPr>
+                <w:rFonts w:asciiTheme="minorHAnsi" w:hAnsiTheme="minorHAnsi"/>
+                <w:bCs/>
+                <w:szCs w:val="20"/>
+              </w:rPr>
+              <w:t>:</w:t>
+            </w:r>
+            <w:r>
+              <w:rPr>
+                <w:rFonts w:asciiTheme="minorHAnsi" w:hAnsiTheme="minorHAnsi"/>
+                <w:bCs/>
+                <w:szCs w:val="20"/>
+              </w:rPr>
+              <w:br/>
+            </w:r>
+          </w:p>
+          <w:p>
+            <w:pPr>
+              <w:pStyle w:val="CSETableText"/>
+              <w:ind w:left="159"/>
+              <w:rPr>
+                <w:rFonts w:asciiTheme="minorHAnsi" w:hAnsiTheme="minorHAnsi"/>
+                <w:bCs/>
+                <w:szCs w:val="20"/>
+              </w:rPr>
+            </w:pPr>
+            <w:hyperlink r:id="rId21" w:history="1">
+              <w:r>
+                <w:rPr>
+                  <w:rStyle w:val="Hyperlink"/>
+                  <w:rFonts w:asciiTheme="minorHAnsi" w:hAnsiTheme="minorHAnsi"/>
+                </w:rPr>
+                <w:t>https://vacmsmpmd01.vangent.local/coach3/default.aspx</w:t>
+              </w:r>
+            </w:hyperlink>
+            <w:r>
+              <w:rPr>
+                <w:rFonts w:asciiTheme="minorHAnsi" w:hAnsiTheme="minorHAnsi"/>
+              </w:rPr>
+              <w:t xml:space="preserve"> </w:t>
+            </w:r>
+          </w:p>
+        </w:tc>
+        <w:tc>
+          <w:tcPr>
+            <w:tcW w:w="4500" w:type="dxa"/>
+          </w:tcPr>
+          <w:p>
+            <w:pPr>
+              <w:pStyle w:val="Header"/>
+              <w:tabs>
+                <w:tab w:val="clear" w:pos="4320"/>
+                <w:tab w:val="clear" w:pos="8640"/>
+              </w:tabs>
+              <w:spacing w:before="40" w:after="40"/>
+              <w:rPr>
+                <w:rFonts w:asciiTheme="minorHAnsi" w:hAnsiTheme="minorHAnsi" w:cs="Courier New"/>
+                <w:sz w:val="16"/>
+              </w:rPr>
+            </w:pPr>
+            <w:r>
+              <w:rPr>
+                <w:rFonts w:asciiTheme="minorHAnsi" w:hAnsiTheme="minorHAnsi"/>
+              </w:rPr>
+              <w:t>Main page successfully loads with credentials passed</w:t>
+            </w:r>
+            <w:r>
+              <w:rPr>
+                <w:rFonts w:asciiTheme="minorHAnsi" w:hAnsiTheme="minorHAnsi"/>
+              </w:rPr>
+              <w:t xml:space="preserve"> reflecting data in database </w:t>
+            </w:r>
+            <w:proofErr w:type="spellStart"/>
+            <w:r>
+              <w:rPr>
+                <w:rFonts w:asciiTheme="minorHAnsi" w:hAnsiTheme="minorHAnsi"/>
+              </w:rPr>
+              <w:t>db</w:t>
+            </w:r>
+            <w:proofErr w:type="spellEnd"/>
+            <w:r>
+              <w:rPr>
+                <w:rFonts w:asciiTheme="minorHAnsi" w:hAnsiTheme="minorHAnsi"/>
+              </w:rPr>
+              <w:br/>
+            </w:r>
+            <w:r>
+              <w:rPr>
+                <w:rFonts w:asciiTheme="minorHAnsi" w:hAnsiTheme="minorHAnsi"/>
+              </w:rPr>
+              <w:br/>
+            </w:r>
+          </w:p>
+        </w:tc>
+        <w:tc>
+          <w:tcPr>
+            <w:tcW w:w="1260" w:type="dxa"/>
+          </w:tcPr>
+          <w:p>
+            <w:pPr>
+              <w:pStyle w:val="Header"/>
+              <w:tabs>
+                <w:tab w:val="clear" w:pos="4320"/>
+                <w:tab w:val="clear" w:pos="8640"/>
+              </w:tabs>
+              <w:spacing w:before="40" w:after="40"/>
+              <w:jc w:val="center"/>
+              <w:rPr>
+                <w:i/>
+              </w:rPr>
+            </w:pPr>
+            <w:r>
+              <w:rPr>
+                <w:i/>
+              </w:rPr>
+              <w:t>P</w:t>
+            </w:r>
+          </w:p>
+          <w:p>
+            <w:pPr>
+              <w:pStyle w:val="Header"/>
+              <w:tabs>
+                <w:tab w:val="clear" w:pos="4320"/>
+                <w:tab w:val="clear" w:pos="8640"/>
+              </w:tabs>
+              <w:spacing w:before="40" w:after="40"/>
+              <w:jc w:val="center"/>
+              <w:rPr>
+                <w:i/>
+              </w:rPr>
+            </w:pPr>
+            <w:r>
+              <w:rPr>
+                <w:i/>
+              </w:rPr>
+              <w:t>09/17/2014</w:t>
+            </w:r>
+          </w:p>
+        </w:tc>
+        <w:tc>
+          <w:tcPr>
+            <w:tcW w:w="2880" w:type="dxa"/>
+          </w:tcPr>
+          <w:p>
+            <w:pPr>
+              <w:pStyle w:val="Header"/>
+              <w:tabs>
+                <w:tab w:val="clear" w:pos="4320"/>
+                <w:tab w:val="clear" w:pos="8640"/>
+              </w:tabs>
+              <w:spacing w:before="40" w:after="40"/>
+              <w:rPr>
+                <w:i/>
+              </w:rPr>
+            </w:pPr>
+          </w:p>
+        </w:tc>
+      </w:tr>
+      <w:tr>
+        <w:tc>
+          <w:tcPr>
+            <w:tcW w:w="900" w:type="dxa"/>
+          </w:tcPr>
+          <w:p>
+            <w:pPr>
+              <w:pStyle w:val="Header"/>
+              <w:numPr>
+                <w:ilvl w:val="0"/>
+                <w:numId w:val="15"/>
+              </w:numPr>
+              <w:tabs>
+                <w:tab w:val="clear" w:pos="4320"/>
+                <w:tab w:val="clear" w:pos="8640"/>
+              </w:tabs>
+              <w:overflowPunct/>
+              <w:autoSpaceDE/>
+              <w:autoSpaceDN/>
+              <w:adjustRightInd/>
+              <w:spacing w:before="40" w:after="40"/>
+              <w:jc w:val="both"/>
+              <w:textAlignment w:val="auto"/>
+              <w:rPr>
+                <w:i/>
+              </w:rPr>
+            </w:pPr>
+          </w:p>
+        </w:tc>
+        <w:tc>
+          <w:tcPr>
+            <w:tcW w:w="3960" w:type="dxa"/>
+          </w:tcPr>
+          <w:p>
+            <w:pPr>
+              <w:pStyle w:val="CSETableText"/>
+              <w:ind w:left="159"/>
+              <w:rPr>
+                <w:rFonts w:asciiTheme="minorHAnsi" w:hAnsiTheme="minorHAnsi"/>
+                <w:bCs/>
+                <w:szCs w:val="20"/>
+              </w:rPr>
+            </w:pPr>
+            <w:r>
+              <w:rPr>
+                <w:rFonts w:asciiTheme="minorHAnsi" w:hAnsiTheme="minorHAnsi"/>
+                <w:bCs/>
+                <w:szCs w:val="20"/>
+              </w:rPr>
+              <w:t xml:space="preserve">Select “My Dashboard” or “My Submissions” tab and open a record. </w:t>
+            </w:r>
+            <w:r>
+              <w:rPr>
+                <w:rFonts w:asciiTheme="minorHAnsi" w:hAnsiTheme="minorHAnsi"/>
+                <w:bCs/>
+                <w:szCs w:val="20"/>
+              </w:rPr>
+              <w:t xml:space="preserve"> </w:t>
+            </w:r>
+          </w:p>
+          <w:p>
+            <w:pPr>
+              <w:pStyle w:val="CSETableText"/>
+              <w:ind w:left="159"/>
+              <w:rPr>
+                <w:rFonts w:asciiTheme="minorHAnsi" w:hAnsiTheme="minorHAnsi"/>
+                <w:bCs/>
+                <w:szCs w:val="20"/>
+              </w:rPr>
+            </w:pPr>
+            <w:r>
+              <w:rPr>
+                <w:rFonts w:asciiTheme="minorHAnsi" w:hAnsiTheme="minorHAnsi"/>
+                <w:bCs/>
+                <w:szCs w:val="20"/>
+              </w:rPr>
+              <w:t xml:space="preserve">  </w:t>
+            </w:r>
+            <w:r>
+              <w:rPr>
+                <w:rFonts w:asciiTheme="minorHAnsi" w:hAnsiTheme="minorHAnsi"/>
+                <w:bCs/>
+                <w:szCs w:val="20"/>
+              </w:rPr>
+              <w:t xml:space="preserve"> </w:t>
+            </w:r>
+          </w:p>
+        </w:tc>
+        <w:tc>
+          <w:tcPr>
+            <w:tcW w:w="4500" w:type="dxa"/>
+          </w:tcPr>
+          <w:p>
+            <w:pPr>
+              <w:pStyle w:val="Header"/>
+              <w:tabs>
+                <w:tab w:val="clear" w:pos="4320"/>
+                <w:tab w:val="clear" w:pos="8640"/>
+              </w:tabs>
+              <w:spacing w:before="40" w:after="40"/>
+              <w:rPr>
+                <w:rFonts w:asciiTheme="minorHAnsi" w:hAnsiTheme="minorHAnsi"/>
+              </w:rPr>
+            </w:pPr>
+            <w:r>
+              <w:rPr>
+                <w:rFonts w:asciiTheme="minorHAnsi" w:hAnsiTheme="minorHAnsi"/>
+              </w:rPr>
+              <w:t>Verify that all references to a coaching recipient are referred to as “Employee” instead of “CSR”</w:t>
+            </w:r>
+          </w:p>
+        </w:tc>
+        <w:tc>
+          <w:tcPr>
+            <w:tcW w:w="1260" w:type="dxa"/>
+          </w:tcPr>
+          <w:p>
+            <w:pPr>
+              <w:pStyle w:val="Header"/>
+              <w:tabs>
+                <w:tab w:val="clear" w:pos="4320"/>
+                <w:tab w:val="clear" w:pos="8640"/>
+              </w:tabs>
+              <w:spacing w:before="40" w:after="40"/>
+              <w:jc w:val="center"/>
+              <w:rPr>
+                <w:i/>
+              </w:rPr>
+            </w:pPr>
+            <w:r>
+              <w:rPr>
+                <w:i/>
+              </w:rPr>
+              <w:t>P</w:t>
+            </w:r>
+          </w:p>
+          <w:p>
+            <w:pPr>
+              <w:pStyle w:val="Header"/>
+              <w:tabs>
+                <w:tab w:val="clear" w:pos="4320"/>
+                <w:tab w:val="clear" w:pos="8640"/>
+              </w:tabs>
+              <w:spacing w:before="40" w:after="40"/>
+              <w:jc w:val="center"/>
+              <w:rPr>
+                <w:i/>
+              </w:rPr>
+            </w:pPr>
+            <w:r>
+              <w:rPr>
+                <w:i/>
+              </w:rPr>
+              <w:t>09/17/2014</w:t>
+            </w:r>
+          </w:p>
+        </w:tc>
+        <w:tc>
+          <w:tcPr>
+            <w:tcW w:w="2880" w:type="dxa"/>
+          </w:tcPr>
+          <w:p>
+            <w:pPr>
+              <w:pStyle w:val="Header"/>
+              <w:tabs>
+                <w:tab w:val="clear" w:pos="4320"/>
+                <w:tab w:val="clear" w:pos="8640"/>
+              </w:tabs>
+              <w:spacing w:before="40" w:after="40"/>
+              <w:rPr>
+                <w:i/>
+              </w:rPr>
+            </w:pPr>
+            <w:r>
+              <w:rPr>
+                <w:i/>
+              </w:rPr>
+              <w:t xml:space="preserve">Perform the same test for all the various record types (e.g. OMR, CSE, IQS, Outlier and Research Required) </w:t>
+            </w:r>
+          </w:p>
+          <w:p>
+            <w:pPr>
+              <w:pStyle w:val="Header"/>
+              <w:tabs>
+                <w:tab w:val="clear" w:pos="4320"/>
+                <w:tab w:val="clear" w:pos="8640"/>
+              </w:tabs>
+              <w:spacing w:before="40" w:after="40"/>
+              <w:rPr>
+                <w:i/>
+              </w:rPr>
+            </w:pPr>
+          </w:p>
+          <w:p>
+            <w:pPr>
+              <w:pStyle w:val="Header"/>
+              <w:tabs>
+                <w:tab w:val="clear" w:pos="4320"/>
+                <w:tab w:val="clear" w:pos="8640"/>
+              </w:tabs>
+              <w:spacing w:before="40" w:after="40"/>
+              <w:rPr>
+                <w:i/>
+              </w:rPr>
+            </w:pPr>
+            <w:r>
+              <w:rPr>
+                <w:i/>
+              </w:rPr>
+              <w:t>Also perform the same test for the three status levels.</w:t>
+            </w:r>
+          </w:p>
+        </w:tc>
+      </w:tr>
+      <w:tr>
+        <w:tc>
+          <w:tcPr>
+            <w:tcW w:w="900" w:type="dxa"/>
+          </w:tcPr>
+          <w:p>
+            <w:pPr>
+              <w:pStyle w:val="Header"/>
+              <w:numPr>
+                <w:ilvl w:val="0"/>
+                <w:numId w:val="15"/>
+              </w:numPr>
+              <w:tabs>
+                <w:tab w:val="clear" w:pos="4320"/>
+                <w:tab w:val="clear" w:pos="8640"/>
+              </w:tabs>
+              <w:overflowPunct/>
+              <w:autoSpaceDE/>
+              <w:autoSpaceDN/>
+              <w:adjustRightInd/>
+              <w:spacing w:before="40" w:after="40"/>
+              <w:jc w:val="both"/>
+              <w:textAlignment w:val="auto"/>
+              <w:rPr>
+                <w:i/>
+              </w:rPr>
+            </w:pPr>
+          </w:p>
+        </w:tc>
+        <w:tc>
+          <w:tcPr>
+            <w:tcW w:w="3960" w:type="dxa"/>
+          </w:tcPr>
+          <w:p>
+            <w:pPr>
+              <w:pStyle w:val="CSETableText"/>
+              <w:ind w:left="159"/>
+              <w:rPr>
+                <w:rFonts w:asciiTheme="minorHAnsi" w:hAnsiTheme="minorHAnsi"/>
+                <w:bCs/>
+                <w:szCs w:val="20"/>
+              </w:rPr>
+            </w:pPr>
+            <w:r>
+              <w:rPr>
+                <w:rFonts w:asciiTheme="minorHAnsi" w:hAnsiTheme="minorHAnsi"/>
+                <w:bCs/>
+                <w:szCs w:val="20"/>
+              </w:rPr>
+              <w:t xml:space="preserve">Select “Historical Dashboard” tab and </w:t>
+            </w:r>
+            <w:r>
+              <w:rPr>
+                <w:rFonts w:asciiTheme="minorHAnsi" w:hAnsiTheme="minorHAnsi"/>
+                <w:bCs/>
+                <w:szCs w:val="20"/>
+              </w:rPr>
+              <w:t xml:space="preserve">search for and </w:t>
+            </w:r>
+            <w:r>
+              <w:rPr>
+                <w:rFonts w:asciiTheme="minorHAnsi" w:hAnsiTheme="minorHAnsi"/>
+                <w:bCs/>
+                <w:szCs w:val="20"/>
+              </w:rPr>
+              <w:t xml:space="preserve">open a record. </w:t>
+            </w:r>
+            <w:r>
+              <w:rPr>
+                <w:rFonts w:asciiTheme="minorHAnsi" w:hAnsiTheme="minorHAnsi"/>
+                <w:bCs/>
+                <w:szCs w:val="20"/>
+              </w:rPr>
+              <w:t xml:space="preserve"> </w:t>
+            </w:r>
+          </w:p>
+          <w:p>
+            <w:pPr>
+              <w:pStyle w:val="CSETableText"/>
+              <w:ind w:left="159"/>
+              <w:rPr>
+                <w:rFonts w:asciiTheme="minorHAnsi" w:hAnsiTheme="minorHAnsi"/>
+                <w:bCs/>
+                <w:szCs w:val="20"/>
+              </w:rPr>
+            </w:pPr>
+            <w:r>
+              <w:rPr>
+                <w:rFonts w:asciiTheme="minorHAnsi" w:hAnsiTheme="minorHAnsi"/>
+                <w:bCs/>
+                <w:szCs w:val="20"/>
+              </w:rPr>
+              <w:lastRenderedPageBreak/>
+              <w:t xml:space="preserve">  </w:t>
+            </w:r>
+            <w:r>
+              <w:rPr>
+                <w:rFonts w:asciiTheme="minorHAnsi" w:hAnsiTheme="minorHAnsi"/>
+                <w:bCs/>
+                <w:szCs w:val="20"/>
+              </w:rPr>
+              <w:t xml:space="preserve"> </w:t>
+            </w:r>
+          </w:p>
+        </w:tc>
+        <w:tc>
+          <w:tcPr>
+            <w:tcW w:w="4500" w:type="dxa"/>
+          </w:tcPr>
+          <w:p>
+            <w:pPr>
+              <w:pStyle w:val="Header"/>
+              <w:tabs>
+                <w:tab w:val="clear" w:pos="4320"/>
+                <w:tab w:val="clear" w:pos="8640"/>
+              </w:tabs>
+              <w:spacing w:before="40" w:after="40"/>
+              <w:rPr>
+                <w:rFonts w:asciiTheme="minorHAnsi" w:hAnsiTheme="minorHAnsi"/>
+              </w:rPr>
+            </w:pPr>
+            <w:r>
+              <w:rPr>
+                <w:rFonts w:asciiTheme="minorHAnsi" w:hAnsiTheme="minorHAnsi"/>
+              </w:rPr>
+              <w:lastRenderedPageBreak/>
+              <w:t>Verify that all references to a coaching recipient are referred to as “Employee” instead of “CSR”</w:t>
+            </w:r>
+          </w:p>
+        </w:tc>
+        <w:tc>
+          <w:tcPr>
+            <w:tcW w:w="1260" w:type="dxa"/>
+          </w:tcPr>
+          <w:p>
+            <w:pPr>
+              <w:pStyle w:val="Header"/>
+              <w:tabs>
+                <w:tab w:val="clear" w:pos="4320"/>
+                <w:tab w:val="clear" w:pos="8640"/>
+              </w:tabs>
+              <w:spacing w:before="40" w:after="40"/>
+              <w:jc w:val="center"/>
+              <w:rPr>
+                <w:i/>
+              </w:rPr>
+            </w:pPr>
+            <w:r>
+              <w:rPr>
+                <w:i/>
+              </w:rPr>
+              <w:t>P</w:t>
+            </w:r>
+          </w:p>
+          <w:p>
+            <w:pPr>
+              <w:pStyle w:val="Header"/>
+              <w:tabs>
+                <w:tab w:val="clear" w:pos="4320"/>
+                <w:tab w:val="clear" w:pos="8640"/>
+              </w:tabs>
+              <w:spacing w:before="40" w:after="40"/>
+              <w:jc w:val="center"/>
+              <w:rPr>
+                <w:i/>
+              </w:rPr>
+            </w:pPr>
+            <w:r>
+              <w:rPr>
+                <w:i/>
+              </w:rPr>
+              <w:t>09/17/2014</w:t>
+            </w:r>
+          </w:p>
+        </w:tc>
+        <w:tc>
+          <w:tcPr>
+            <w:tcW w:w="2880" w:type="dxa"/>
+          </w:tcPr>
+          <w:p>
+            <w:pPr>
+              <w:pStyle w:val="Header"/>
+              <w:tabs>
+                <w:tab w:val="clear" w:pos="4320"/>
+                <w:tab w:val="clear" w:pos="8640"/>
+              </w:tabs>
+              <w:spacing w:before="40" w:after="40"/>
+              <w:rPr>
+                <w:i/>
+              </w:rPr>
+            </w:pPr>
+            <w:r>
+              <w:rPr>
+                <w:i/>
+              </w:rPr>
+              <w:t xml:space="preserve">Perform the same test for all the various record types (e.g. OMR, </w:t>
+            </w:r>
+            <w:r>
+              <w:rPr>
+                <w:i/>
+              </w:rPr>
+              <w:lastRenderedPageBreak/>
+              <w:t xml:space="preserve">CSE, IQS, Outlier and Research Required) </w:t>
+            </w:r>
+          </w:p>
+          <w:p>
+            <w:pPr>
+              <w:pStyle w:val="Header"/>
+              <w:tabs>
+                <w:tab w:val="clear" w:pos="4320"/>
+                <w:tab w:val="clear" w:pos="8640"/>
+              </w:tabs>
+              <w:spacing w:before="40" w:after="40"/>
+              <w:rPr>
+                <w:i/>
+              </w:rPr>
+            </w:pPr>
+          </w:p>
+          <w:p>
+            <w:pPr>
+              <w:pStyle w:val="Header"/>
+              <w:tabs>
+                <w:tab w:val="clear" w:pos="4320"/>
+                <w:tab w:val="clear" w:pos="8640"/>
+              </w:tabs>
+              <w:spacing w:before="40" w:after="40"/>
+              <w:rPr>
+                <w:i/>
+              </w:rPr>
+            </w:pPr>
+            <w:r>
+              <w:rPr>
+                <w:i/>
+              </w:rPr>
+              <w:t>Also perform the same test for the three status levels.</w:t>
+            </w:r>
+          </w:p>
+        </w:tc>
+      </w:tr>
+    </w:tbl>
+    <w:p>
+      <w:pPr>
+        <w:rPr>
+          <w:sz w:val="18"/>
+        </w:rPr>
+      </w:pPr>
+    </w:p>
+    <w:p>
+      <w:pPr>
+        <w:rPr>
+          <w:sz w:val="18"/>
+        </w:rPr>
+      </w:pPr>
+    </w:p>
+    <w:p>
+      <w:pPr>
+        <w:rPr>
+          <w:sz w:val="18"/>
+        </w:rPr>
+      </w:pPr>
+    </w:p>
+    <w:p>
+      <w:pPr>
+        <w:rPr>
+          <w:sz w:val="18"/>
+        </w:rPr>
+      </w:pPr>
+    </w:p>
+    <w:p>
+      <w:pPr>
+        <w:rPr>
+          <w:sz w:val="18"/>
+        </w:rPr>
+      </w:pPr>
+    </w:p>
+    <w:p>
+      <w:pPr>
+        <w:rPr>
+          <w:sz w:val="18"/>
+        </w:rPr>
+      </w:pPr>
+    </w:p>
+    <w:p>
+      <w:pPr>
+        <w:rPr>
+          <w:ins w:id="19" w:author="Augustin, Jourdain M" w:date="2014-10-13T15:55:00Z"/>
+          <w:sz w:val="18"/>
+        </w:rPr>
+      </w:pPr>
+    </w:p>
+    <w:p>
+      <w:pPr>
+        <w:rPr>
+          <w:ins w:id="20" w:author="Augustin, Jourdain M" w:date="2014-10-13T15:55:00Z"/>
+          <w:sz w:val="18"/>
+        </w:rPr>
+      </w:pPr>
+    </w:p>
+    <w:p>
+      <w:pPr>
+        <w:rPr>
+          <w:ins w:id="21" w:author="Augustin, Jourdain M" w:date="2014-10-13T15:55:00Z"/>
+          <w:sz w:val="18"/>
+        </w:rPr>
+      </w:pPr>
+    </w:p>
+    <w:p>
+      <w:pPr>
+        <w:rPr>
+          <w:ins w:id="22" w:author="Augustin, Jourdain M" w:date="2014-10-13T15:55:00Z"/>
+          <w:sz w:val="18"/>
+        </w:rPr>
+      </w:pPr>
+    </w:p>
+    <w:p>
+      <w:pPr>
+        <w:rPr>
+          <w:ins w:id="23" w:author="Augustin, Jourdain M" w:date="2014-10-13T15:55:00Z"/>
+          <w:sz w:val="18"/>
+        </w:rPr>
+      </w:pPr>
+    </w:p>
+    <w:p>
+      <w:pPr>
+        <w:rPr>
+          <w:ins w:id="24" w:author="Augustin, Jourdain M" w:date="2014-10-13T15:55:00Z"/>
+          <w:sz w:val="18"/>
+        </w:rPr>
+      </w:pPr>
+    </w:p>
+    <w:p>
+      <w:pPr>
+        <w:rPr>
+          <w:ins w:id="25" w:author="Augustin, Jourdain M" w:date="2014-10-13T15:55:00Z"/>
+          <w:sz w:val="18"/>
+        </w:rPr>
+      </w:pPr>
+    </w:p>
+    <w:p>
+      <w:pPr>
+        <w:rPr>
+          <w:ins w:id="26" w:author="Augustin, Jourdain M" w:date="2014-10-13T15:55:00Z"/>
+          <w:sz w:val="18"/>
+        </w:rPr>
+      </w:pPr>
+    </w:p>
+    <w:tbl>
+      <w:tblPr>
+        <w:tblW w:w="0" w:type="auto"/>
+        <w:tblInd w:w="-612" w:type="dxa"/>
+        <w:tblBorders>
+          <w:top w:val="single" w:sz="4" w:space="0" w:color="auto"/>
+          <w:left w:val="single" w:sz="4" w:space="0" w:color="auto"/>
+          <w:bottom w:val="single" w:sz="4" w:space="0" w:color="auto"/>
+          <w:right w:val="single" w:sz="4" w:space="0" w:color="auto"/>
+          <w:insideH w:val="single" w:sz="4" w:space="0" w:color="auto"/>
+          <w:insideV w:val="single" w:sz="4" w:space="0" w:color="auto"/>
+        </w:tblBorders>
+        <w:tblLayout w:type="fixed"/>
+        <w:tblLook w:val="0000" w:firstRow="0" w:lastRow="0" w:firstColumn="0" w:lastColumn="0" w:noHBand="0" w:noVBand="0"/>
+      </w:tblPr>
+      <w:tblGrid>
+        <w:gridCol w:w="2549"/>
+        <w:gridCol w:w="10455"/>
+      </w:tblGrid>
+      <w:tr>
+        <w:trPr>
+          <w:tblHeader/>
+          <w:ins w:id="27" w:author="Augustin, Jourdain M" w:date="2014-10-13T15:55:00Z"/>
+        </w:trPr>
+        <w:tc>
+          <w:tcPr>
+            <w:tcW w:w="2549" w:type="dxa"/>
+            <w:shd w:val="solid" w:color="auto" w:fill="000000"/>
+          </w:tcPr>
+          <w:p>
+            <w:pPr>
+              <w:numPr>
+                <w:ilvl w:val="12"/>
+                <w:numId w:val="0"/>
+              </w:numPr>
+              <w:jc w:val="center"/>
+              <w:rPr>
+                <w:ins w:id="28" w:author="Augustin, Jourdain M" w:date="2014-10-13T15:55:00Z"/>
+                <w:rFonts w:ascii="Arial" w:hAnsi="Arial"/>
+                <w:b/>
+                <w:sz w:val="18"/>
+              </w:rPr>
+            </w:pPr>
+            <w:ins w:id="29" w:author="Augustin, Jourdain M" w:date="2014-10-13T15:55:00Z">
               <w:r>
                 <w:rPr>
                   <w:rFonts w:ascii="Arial" w:hAnsi="Arial"/>
@@ -16630,13 +17965,13 @@
               </w:numPr>
               <w:jc w:val="center"/>
               <w:rPr>
-                <w:ins w:id="37" w:author="Augustin, Jourdain M" w:date="2014-09-17T11:05:00Z"/>
+                <w:ins w:id="30" w:author="Augustin, Jourdain M" w:date="2014-10-13T15:55:00Z"/>
                 <w:rFonts w:ascii="Arial" w:hAnsi="Arial"/>
                 <w:b/>
                 <w:sz w:val="18"/>
               </w:rPr>
             </w:pPr>
-            <w:ins w:id="38" w:author="Augustin, Jourdain M" w:date="2014-09-17T11:05:00Z">
+            <w:ins w:id="31" w:author="Augustin, Jourdain M" w:date="2014-10-13T15:55:00Z">
               <w:r>
                 <w:rPr>
                   <w:rFonts w:ascii="Arial" w:hAnsi="Arial"/>
@@ -16651,7 +17986,7 @@
       </w:tr>
       <w:tr>
         <w:trPr>
-          <w:ins w:id="39" w:author="Augustin, Jourdain M" w:date="2014-09-17T11:05:00Z"/>
+          <w:ins w:id="32" w:author="Augustin, Jourdain M" w:date="2014-10-13T15:55:00Z"/>
         </w:trPr>
         <w:tc>
           <w:tcPr>
@@ -16665,11 +18000,11 @@
                 <w:numId w:val="0"/>
               </w:numPr>
               <w:rPr>
-                <w:ins w:id="40" w:author="Augustin, Jourdain M" w:date="2014-09-17T11:05:00Z"/>
-                <w:rFonts w:asciiTheme="minorHAnsi" w:hAnsiTheme="minorHAnsi"/>
-              </w:rPr>
-            </w:pPr>
-            <w:ins w:id="41" w:author="Augustin, Jourdain M" w:date="2014-09-17T11:05:00Z">
+                <w:ins w:id="33" w:author="Augustin, Jourdain M" w:date="2014-10-13T15:55:00Z"/>
+                <w:rFonts w:asciiTheme="minorHAnsi" w:hAnsiTheme="minorHAnsi"/>
+              </w:rPr>
+            </w:pPr>
+            <w:ins w:id="34" w:author="Augustin, Jourdain M" w:date="2014-10-13T15:55:00Z">
               <w:r>
                 <w:rPr>
                   <w:rFonts w:asciiTheme="minorHAnsi" w:hAnsiTheme="minorHAnsi"/>
@@ -16686,12 +18021,11 @@
           <w:p>
             <w:pPr>
               <w:rPr>
-                <w:ins w:id="42" w:author="Augustin, Jourdain M" w:date="2014-09-17T11:05:00Z"/>
-                <w:rFonts w:asciiTheme="minorHAnsi" w:hAnsiTheme="minorHAnsi"/>
-              </w:rPr>
-            </w:pPr>
-            <w:bookmarkStart w:id="43" w:name="_GoBack"/>
-            <w:ins w:id="44" w:author="Augustin, Jourdain M" w:date="2014-09-17T11:05:00Z">
+                <w:ins w:id="35" w:author="Augustin, Jourdain M" w:date="2014-10-13T15:55:00Z"/>
+                <w:rFonts w:asciiTheme="minorHAnsi" w:hAnsiTheme="minorHAnsi"/>
+              </w:rPr>
+            </w:pPr>
+            <w:ins w:id="36" w:author="Augustin, Jourdain M" w:date="2014-10-13T15:55:00Z">
               <w:r>
                 <w:rPr>
                   <w:rFonts w:asciiTheme="minorHAnsi" w:hAnsiTheme="minorHAnsi"/>
@@ -16704,22 +18038,19 @@
                 </w:rPr>
                 <w:t>1</w:t>
               </w:r>
-            </w:ins>
-            <w:ins w:id="45" w:author="Augustin, Jourdain M" w:date="2014-09-17T11:07:00Z">
               <w:r>
                 <w:rPr>
                   <w:rFonts w:asciiTheme="minorHAnsi" w:hAnsiTheme="minorHAnsi"/>
                 </w:rPr>
-                <w:t>3</w:t>
+                <w:t>4</w:t>
               </w:r>
             </w:ins>
-            <w:bookmarkEnd w:id="43"/>
           </w:p>
         </w:tc>
       </w:tr>
       <w:tr>
         <w:trPr>
-          <w:ins w:id="46" w:author="Augustin, Jourdain M" w:date="2014-09-17T11:05:00Z"/>
+          <w:ins w:id="37" w:author="Augustin, Jourdain M" w:date="2014-10-13T15:55:00Z"/>
         </w:trPr>
         <w:tc>
           <w:tcPr>
@@ -16733,11 +18064,11 @@
                 <w:numId w:val="0"/>
               </w:numPr>
               <w:rPr>
-                <w:ins w:id="47" w:author="Augustin, Jourdain M" w:date="2014-09-17T11:05:00Z"/>
-                <w:rFonts w:asciiTheme="minorHAnsi" w:hAnsiTheme="minorHAnsi"/>
-              </w:rPr>
-            </w:pPr>
-            <w:ins w:id="48" w:author="Augustin, Jourdain M" w:date="2014-09-17T11:05:00Z">
+                <w:ins w:id="38" w:author="Augustin, Jourdain M" w:date="2014-10-13T15:55:00Z"/>
+                <w:rFonts w:asciiTheme="minorHAnsi" w:hAnsiTheme="minorHAnsi"/>
+              </w:rPr>
+            </w:pPr>
+            <w:ins w:id="39" w:author="Augustin, Jourdain M" w:date="2014-10-13T15:55:00Z">
               <w:r>
                 <w:rPr>
                   <w:rFonts w:asciiTheme="minorHAnsi" w:hAnsiTheme="minorHAnsi"/>
@@ -16754,7 +18085,7 @@
           <w:p>
             <w:pPr>
               <w:rPr>
-                <w:ins w:id="49" w:author="Augustin, Jourdain M" w:date="2014-09-17T11:05:00Z"/>
+                <w:ins w:id="40" w:author="Augustin, Jourdain M" w:date="2014-10-13T15:55:00Z"/>
                 <w:rFonts w:asciiTheme="minorHAnsi" w:hAnsiTheme="minorHAnsi"/>
               </w:rPr>
             </w:pPr>
@@ -16763,7 +18094,7 @@
       </w:tr>
       <w:tr>
         <w:trPr>
-          <w:ins w:id="50" w:author="Augustin, Jourdain M" w:date="2014-09-17T11:05:00Z"/>
+          <w:ins w:id="41" w:author="Augustin, Jourdain M" w:date="2014-10-13T15:55:00Z"/>
         </w:trPr>
         <w:tc>
           <w:tcPr>
@@ -16777,11 +18108,11 @@
                 <w:numId w:val="0"/>
               </w:numPr>
               <w:rPr>
-                <w:ins w:id="51" w:author="Augustin, Jourdain M" w:date="2014-09-17T11:05:00Z"/>
-                <w:rFonts w:asciiTheme="minorHAnsi" w:hAnsiTheme="minorHAnsi"/>
-              </w:rPr>
-            </w:pPr>
-            <w:ins w:id="52" w:author="Augustin, Jourdain M" w:date="2014-09-17T11:05:00Z">
+                <w:ins w:id="42" w:author="Augustin, Jourdain M" w:date="2014-10-13T15:55:00Z"/>
+                <w:rFonts w:asciiTheme="minorHAnsi" w:hAnsiTheme="minorHAnsi"/>
+              </w:rPr>
+            </w:pPr>
+            <w:ins w:id="43" w:author="Augustin, Jourdain M" w:date="2014-10-13T15:55:00Z">
               <w:r>
                 <w:rPr>
                   <w:rFonts w:asciiTheme="minorHAnsi" w:hAnsiTheme="minorHAnsi"/>
@@ -16798,11 +18129,11 @@
           <w:p>
             <w:pPr>
               <w:rPr>
-                <w:ins w:id="53" w:author="Augustin, Jourdain M" w:date="2014-09-17T11:05:00Z"/>
-                <w:rFonts w:asciiTheme="minorHAnsi" w:hAnsiTheme="minorHAnsi"/>
-              </w:rPr>
-            </w:pPr>
-            <w:ins w:id="54" w:author="Augustin, Jourdain M" w:date="2014-09-17T11:05:00Z">
+                <w:ins w:id="44" w:author="Augustin, Jourdain M" w:date="2014-10-13T15:55:00Z"/>
+                <w:rFonts w:asciiTheme="minorHAnsi" w:hAnsiTheme="minorHAnsi"/>
+              </w:rPr>
+            </w:pPr>
+            <w:ins w:id="45" w:author="Augustin, Jourdain M" w:date="2014-10-13T15:55:00Z">
               <w:r>
                 <w:rPr>
                   <w:rFonts w:asciiTheme="minorHAnsi" w:hAnsiTheme="minorHAnsi"/>
@@ -16827,7 +18158,7 @@
       </w:tr>
       <w:tr>
         <w:trPr>
-          <w:ins w:id="55" w:author="Augustin, Jourdain M" w:date="2014-09-17T11:05:00Z"/>
+          <w:ins w:id="46" w:author="Augustin, Jourdain M" w:date="2014-10-13T15:55:00Z"/>
         </w:trPr>
         <w:tc>
           <w:tcPr>
@@ -16841,11 +18172,11 @@
                 <w:numId w:val="0"/>
               </w:numPr>
               <w:rPr>
-                <w:ins w:id="56" w:author="Augustin, Jourdain M" w:date="2014-09-17T11:05:00Z"/>
-                <w:rFonts w:asciiTheme="minorHAnsi" w:hAnsiTheme="minorHAnsi"/>
-              </w:rPr>
-            </w:pPr>
-            <w:ins w:id="57" w:author="Augustin, Jourdain M" w:date="2014-09-17T11:05:00Z">
+                <w:ins w:id="47" w:author="Augustin, Jourdain M" w:date="2014-10-13T15:55:00Z"/>
+                <w:rFonts w:asciiTheme="minorHAnsi" w:hAnsiTheme="minorHAnsi"/>
+              </w:rPr>
+            </w:pPr>
+            <w:ins w:id="48" w:author="Augustin, Jourdain M" w:date="2014-10-13T15:55:00Z">
               <w:r>
                 <w:rPr>
                   <w:rFonts w:asciiTheme="minorHAnsi" w:hAnsiTheme="minorHAnsi"/>
@@ -16862,16 +18193,34 @@
           <w:p>
             <w:pPr>
               <w:rPr>
-                <w:ins w:id="58" w:author="Augustin, Jourdain M" w:date="2014-09-17T11:05:00Z"/>
-                <w:rFonts w:asciiTheme="minorHAnsi" w:hAnsiTheme="minorHAnsi"/>
-              </w:rPr>
-            </w:pPr>
-            <w:ins w:id="59" w:author="Augustin, Jourdain M" w:date="2014-09-17T11:07:00Z">
+                <w:ins w:id="49" w:author="Augustin, Jourdain M" w:date="2014-10-13T15:55:00Z"/>
+                <w:rFonts w:asciiTheme="minorHAnsi" w:hAnsiTheme="minorHAnsi"/>
+              </w:rPr>
+            </w:pPr>
+            <w:ins w:id="50" w:author="Augustin, Jourdain M" w:date="2014-10-13T15:55:00Z">
               <w:r>
                 <w:rPr>
                   <w:rFonts w:asciiTheme="minorHAnsi" w:hAnsiTheme="minorHAnsi"/>
                 </w:rPr>
-                <w:t>review.aspx, review2.aspx</w:t>
+                <w:t>view2</w:t>
+              </w:r>
+              <w:r>
+                <w:rPr>
+                  <w:rFonts w:asciiTheme="minorHAnsi" w:hAnsiTheme="minorHAnsi"/>
+                </w:rPr>
+                <w:t>.aspx, review</w:t>
+              </w:r>
+              <w:r>
+                <w:rPr>
+                  <w:rFonts w:asciiTheme="minorHAnsi" w:hAnsiTheme="minorHAnsi"/>
+                </w:rPr>
+                <w:t>3</w:t>
+              </w:r>
+              <w:r>
+                <w:rPr>
+                  <w:rFonts w:asciiTheme="minorHAnsi" w:hAnsiTheme="minorHAnsi"/>
+                </w:rPr>
+                <w:t>.aspx</w:t>
               </w:r>
             </w:ins>
           </w:p>
@@ -16879,7 +18228,7 @@
       </w:tr>
       <w:tr>
         <w:trPr>
-          <w:ins w:id="60" w:author="Augustin, Jourdain M" w:date="2014-09-17T11:05:00Z"/>
+          <w:ins w:id="51" w:author="Augustin, Jourdain M" w:date="2014-10-13T15:55:00Z"/>
         </w:trPr>
         <w:tc>
           <w:tcPr>
@@ -16893,11 +18242,11 @@
                 <w:numId w:val="0"/>
               </w:numPr>
               <w:rPr>
-                <w:ins w:id="61" w:author="Augustin, Jourdain M" w:date="2014-09-17T11:05:00Z"/>
-                <w:rFonts w:asciiTheme="minorHAnsi" w:hAnsiTheme="minorHAnsi"/>
-              </w:rPr>
-            </w:pPr>
-            <w:ins w:id="62" w:author="Augustin, Jourdain M" w:date="2014-09-17T11:05:00Z">
+                <w:ins w:id="52" w:author="Augustin, Jourdain M" w:date="2014-10-13T15:55:00Z"/>
+                <w:rFonts w:asciiTheme="minorHAnsi" w:hAnsiTheme="minorHAnsi"/>
+              </w:rPr>
+            </w:pPr>
+            <w:ins w:id="53" w:author="Augustin, Jourdain M" w:date="2014-10-13T15:55:00Z">
               <w:r>
                 <w:rPr>
                   <w:rFonts w:asciiTheme="minorHAnsi" w:hAnsiTheme="minorHAnsi"/>
@@ -16914,11 +18263,11 @@
           <w:p>
             <w:pPr>
               <w:rPr>
-                <w:ins w:id="63" w:author="Augustin, Jourdain M" w:date="2014-09-17T11:05:00Z"/>
-                <w:rFonts w:asciiTheme="minorHAnsi" w:hAnsiTheme="minorHAnsi"/>
-              </w:rPr>
-            </w:pPr>
-            <w:ins w:id="64" w:author="Augustin, Jourdain M" w:date="2014-09-17T11:07:00Z">
+                <w:ins w:id="54" w:author="Augustin, Jourdain M" w:date="2014-10-13T15:55:00Z"/>
+                <w:rFonts w:asciiTheme="minorHAnsi" w:hAnsiTheme="minorHAnsi"/>
+              </w:rPr>
+            </w:pPr>
+            <w:ins w:id="55" w:author="Augustin, Jourdain M" w:date="2014-10-13T15:55:00Z">
               <w:r>
                 <w:rPr>
                   <w:rFonts w:asciiTheme="minorHAnsi" w:hAnsiTheme="minorHAnsi"/>
@@ -16931,7 +18280,7 @@
       </w:tr>
       <w:tr>
         <w:trPr>
-          <w:ins w:id="65" w:author="Augustin, Jourdain M" w:date="2014-09-17T11:05:00Z"/>
+          <w:ins w:id="56" w:author="Augustin, Jourdain M" w:date="2014-10-13T15:55:00Z"/>
         </w:trPr>
         <w:tc>
           <w:tcPr>
@@ -16945,11 +18294,11 @@
                 <w:numId w:val="0"/>
               </w:numPr>
               <w:rPr>
-                <w:ins w:id="66" w:author="Augustin, Jourdain M" w:date="2014-09-17T11:05:00Z"/>
-                <w:rFonts w:asciiTheme="minorHAnsi" w:hAnsiTheme="minorHAnsi"/>
-              </w:rPr>
-            </w:pPr>
-            <w:ins w:id="67" w:author="Augustin, Jourdain M" w:date="2014-09-17T11:05:00Z">
+                <w:ins w:id="57" w:author="Augustin, Jourdain M" w:date="2014-10-13T15:55:00Z"/>
+                <w:rFonts w:asciiTheme="minorHAnsi" w:hAnsiTheme="minorHAnsi"/>
+              </w:rPr>
+            </w:pPr>
+            <w:ins w:id="58" w:author="Augustin, Jourdain M" w:date="2014-10-13T15:55:00Z">
               <w:r>
                 <w:rPr>
                   <w:rFonts w:asciiTheme="minorHAnsi" w:hAnsiTheme="minorHAnsi"/>
@@ -16966,7 +18315,7 @@
           <w:p>
             <w:pPr>
               <w:rPr>
-                <w:ins w:id="68" w:author="Augustin, Jourdain M" w:date="2014-09-17T11:05:00Z"/>
+                <w:ins w:id="59" w:author="Augustin, Jourdain M" w:date="2014-10-13T15:55:00Z"/>
                 <w:rFonts w:asciiTheme="minorHAnsi" w:hAnsiTheme="minorHAnsi"/>
               </w:rPr>
             </w:pPr>
@@ -16977,14 +18326,14 @@
     <w:p>
       <w:pPr>
         <w:rPr>
-          <w:ins w:id="69" w:author="Augustin, Jourdain M" w:date="2014-09-17T11:05:00Z"/>
+          <w:ins w:id="60" w:author="Augustin, Jourdain M" w:date="2014-10-13T15:55:00Z"/>
         </w:rPr>
       </w:pPr>
     </w:p>
     <w:p>
       <w:pPr>
         <w:rPr>
-          <w:ins w:id="70" w:author="Augustin, Jourdain M" w:date="2014-09-17T11:05:00Z"/>
+          <w:ins w:id="61" w:author="Augustin, Jourdain M" w:date="2014-10-13T15:55:00Z"/>
         </w:rPr>
       </w:pPr>
     </w:p>
@@ -17014,7 +18363,7 @@
         <w:trPr>
           <w:cantSplit/>
           <w:tblHeader/>
-          <w:ins w:id="71" w:author="Augustin, Jourdain M" w:date="2014-09-17T11:05:00Z"/>
+          <w:ins w:id="62" w:author="Augustin, Jourdain M" w:date="2014-10-13T15:55:00Z"/>
         </w:trPr>
         <w:tc>
           <w:tcPr>
@@ -17031,12 +18380,12 @@
               <w:spacing w:before="40" w:after="40"/>
               <w:jc w:val="both"/>
               <w:rPr>
-                <w:ins w:id="72" w:author="Augustin, Jourdain M" w:date="2014-09-17T11:05:00Z"/>
+                <w:ins w:id="63" w:author="Augustin, Jourdain M" w:date="2014-10-13T15:55:00Z"/>
                 <w:b/>
                 <w:i/>
               </w:rPr>
             </w:pPr>
-            <w:ins w:id="73" w:author="Augustin, Jourdain M" w:date="2014-09-17T11:05:00Z">
+            <w:ins w:id="64" w:author="Augustin, Jourdain M" w:date="2014-10-13T15:55:00Z">
               <w:r>
                 <w:rPr>
                   <w:b/>
@@ -17060,12 +18409,12 @@
               </w:tabs>
               <w:spacing w:before="20" w:after="20"/>
               <w:rPr>
-                <w:ins w:id="74" w:author="Augustin, Jourdain M" w:date="2014-09-17T11:05:00Z"/>
+                <w:ins w:id="65" w:author="Augustin, Jourdain M" w:date="2014-10-13T15:55:00Z"/>
                 <w:b/>
                 <w:i/>
               </w:rPr>
             </w:pPr>
-            <w:ins w:id="75" w:author="Augustin, Jourdain M" w:date="2014-09-17T11:05:00Z">
+            <w:ins w:id="66" w:author="Augustin, Jourdain M" w:date="2014-10-13T15:55:00Z">
               <w:r>
                 <w:rPr>
                   <w:b/>
@@ -17089,12 +18438,12 @@
               </w:tabs>
               <w:spacing w:before="40" w:after="40"/>
               <w:rPr>
-                <w:ins w:id="76" w:author="Augustin, Jourdain M" w:date="2014-09-17T11:05:00Z"/>
+                <w:ins w:id="67" w:author="Augustin, Jourdain M" w:date="2014-10-13T15:55:00Z"/>
                 <w:b/>
                 <w:i/>
               </w:rPr>
             </w:pPr>
-            <w:ins w:id="77" w:author="Augustin, Jourdain M" w:date="2014-09-17T11:05:00Z">
+            <w:ins w:id="68" w:author="Augustin, Jourdain M" w:date="2014-10-13T15:55:00Z">
               <w:r>
                 <w:rPr>
                   <w:b/>
@@ -17119,12 +18468,12 @@
               <w:spacing w:before="40" w:after="40"/>
               <w:jc w:val="center"/>
               <w:rPr>
-                <w:ins w:id="78" w:author="Augustin, Jourdain M" w:date="2014-09-17T11:05:00Z"/>
+                <w:ins w:id="69" w:author="Augustin, Jourdain M" w:date="2014-10-13T15:55:00Z"/>
                 <w:b/>
                 <w:i/>
               </w:rPr>
             </w:pPr>
-            <w:ins w:id="79" w:author="Augustin, Jourdain M" w:date="2014-09-17T11:05:00Z">
+            <w:ins w:id="70" w:author="Augustin, Jourdain M" w:date="2014-10-13T15:55:00Z">
               <w:r>
                 <w:rPr>
                   <w:b/>
@@ -17143,12 +18492,12 @@
               <w:spacing w:before="40" w:after="40"/>
               <w:jc w:val="center"/>
               <w:rPr>
-                <w:ins w:id="80" w:author="Augustin, Jourdain M" w:date="2014-09-17T11:05:00Z"/>
+                <w:ins w:id="71" w:author="Augustin, Jourdain M" w:date="2014-10-13T15:55:00Z"/>
                 <w:b/>
                 <w:i/>
               </w:rPr>
             </w:pPr>
-            <w:ins w:id="81" w:author="Augustin, Jourdain M" w:date="2014-09-17T11:05:00Z">
+            <w:ins w:id="72" w:author="Augustin, Jourdain M" w:date="2014-10-13T15:55:00Z">
               <w:r>
                 <w:rPr>
                   <w:b/>
@@ -17172,12 +18521,12 @@
               </w:tabs>
               <w:spacing w:before="40" w:after="40"/>
               <w:rPr>
-                <w:ins w:id="82" w:author="Augustin, Jourdain M" w:date="2014-09-17T11:05:00Z"/>
+                <w:ins w:id="73" w:author="Augustin, Jourdain M" w:date="2014-10-13T15:55:00Z"/>
                 <w:b/>
                 <w:i/>
               </w:rPr>
             </w:pPr>
-            <w:ins w:id="83" w:author="Augustin, Jourdain M" w:date="2014-09-17T11:05:00Z">
+            <w:ins w:id="74" w:author="Augustin, Jourdain M" w:date="2014-10-13T15:55:00Z">
               <w:r>
                 <w:rPr>
                   <w:b/>
@@ -17191,7 +18540,7 @@
       <w:tr>
         <w:trPr>
           <w:cantSplit/>
-          <w:ins w:id="84" w:author="Augustin, Jourdain M" w:date="2014-09-17T11:05:00Z"/>
+          <w:ins w:id="75" w:author="Augustin, Jourdain M" w:date="2014-10-13T15:55:00Z"/>
         </w:trPr>
         <w:tc>
           <w:tcPr>
@@ -17202,7 +18551,7 @@
               <w:pStyle w:val="Header"/>
               <w:numPr>
                 <w:ilvl w:val="0"/>
-                <w:numId w:val="15"/>
+                <w:numId w:val="16"/>
               </w:numPr>
               <w:tabs>
                 <w:tab w:val="clear" w:pos="4320"/>
@@ -17216,14 +18565,14 @@
               <w:jc w:val="both"/>
               <w:textAlignment w:val="auto"/>
               <w:rPr>
-                <w:ins w:id="85" w:author="Augustin, Jourdain M" w:date="2014-09-17T11:05:00Z"/>
-                <w:i/>
-              </w:rPr>
-              <w:pPrChange w:id="86" w:author="Augustin, Jourdain M" w:date="2014-09-17T11:08:00Z">
+                <w:ins w:id="76" w:author="Augustin, Jourdain M" w:date="2014-10-13T15:55:00Z"/>
+                <w:i/>
+              </w:rPr>
+              <w:pPrChange w:id="77" w:author="Augustin, Jourdain M" w:date="2014-10-13T15:56:00Z">
                 <w:pPr>
                   <w:pStyle w:val="Header"/>
                   <w:numPr>
-                    <w:numId w:val="14"/>
+                    <w:numId w:val="15"/>
                   </w:numPr>
                   <w:tabs>
                     <w:tab w:val="clear" w:pos="4320"/>
@@ -17252,13 +18601,13 @@
               <w:pStyle w:val="CSETableText"/>
               <w:ind w:left="159"/>
               <w:rPr>
-                <w:ins w:id="87" w:author="Augustin, Jourdain M" w:date="2014-09-17T11:05:00Z"/>
+                <w:ins w:id="78" w:author="Augustin, Jourdain M" w:date="2014-10-13T15:55:00Z"/>
                 <w:rFonts w:asciiTheme="minorHAnsi" w:hAnsiTheme="minorHAnsi"/>
                 <w:bCs/>
                 <w:szCs w:val="20"/>
               </w:rPr>
             </w:pPr>
-            <w:ins w:id="88" w:author="Augustin, Jourdain M" w:date="2014-09-17T11:05:00Z">
+            <w:ins w:id="79" w:author="Augustin, Jourdain M" w:date="2014-10-13T15:55:00Z">
               <w:r>
                 <w:rPr>
                   <w:rFonts w:asciiTheme="minorHAnsi" w:hAnsiTheme="minorHAnsi"/>
@@ -17283,21 +18632,25 @@
                 </w:rPr>
                 <w:t xml:space="preserve">page using an </w:t>
               </w:r>
+            </w:ins>
+            <w:ins w:id="80" w:author="Augustin, Jourdain M" w:date="2014-10-13T15:56:00Z">
               <w:r>
                 <w:rPr>
                   <w:rFonts w:asciiTheme="minorHAnsi" w:hAnsiTheme="minorHAnsi"/>
                   <w:bCs/>
                   <w:szCs w:val="20"/>
                 </w:rPr>
-                <w:t xml:space="preserve">CSR </w:t>
+                <w:t>CSR, SUP or MGR account from CSR module</w:t>
               </w:r>
+            </w:ins>
+            <w:ins w:id="81" w:author="Augustin, Jourdain M" w:date="2014-10-13T15:55:00Z">
               <w:r>
                 <w:rPr>
                   <w:rFonts w:asciiTheme="minorHAnsi" w:hAnsiTheme="minorHAnsi"/>
                   <w:bCs/>
                   <w:szCs w:val="20"/>
                 </w:rPr>
-                <w:t xml:space="preserve">account </w:t>
+                <w:t xml:space="preserve"> </w:t>
               </w:r>
               <w:r>
                 <w:rPr>
@@ -17322,13 +18675,13 @@
               <w:pStyle w:val="CSETableText"/>
               <w:ind w:left="159"/>
               <w:rPr>
-                <w:ins w:id="89" w:author="Augustin, Jourdain M" w:date="2014-09-17T11:05:00Z"/>
+                <w:ins w:id="82" w:author="Augustin, Jourdain M" w:date="2014-10-13T15:55:00Z"/>
                 <w:rFonts w:asciiTheme="minorHAnsi" w:hAnsiTheme="minorHAnsi"/>
                 <w:bCs/>
                 <w:szCs w:val="20"/>
               </w:rPr>
             </w:pPr>
-            <w:ins w:id="90" w:author="Augustin, Jourdain M" w:date="2014-09-17T11:05:00Z">
+            <w:ins w:id="83" w:author="Augustin, Jourdain M" w:date="2014-10-13T15:55:00Z">
               <w:r>
                 <w:fldChar w:fldCharType="begin"/>
               </w:r>
@@ -17374,12 +18727,12 @@
               </w:tabs>
               <w:spacing w:before="40" w:after="40"/>
               <w:rPr>
-                <w:ins w:id="91" w:author="Augustin, Jourdain M" w:date="2014-09-17T11:05:00Z"/>
+                <w:ins w:id="84" w:author="Augustin, Jourdain M" w:date="2014-10-13T15:55:00Z"/>
                 <w:rFonts w:asciiTheme="minorHAnsi" w:hAnsiTheme="minorHAnsi" w:cs="Courier New"/>
                 <w:sz w:val="16"/>
               </w:rPr>
             </w:pPr>
-            <w:ins w:id="92" w:author="Augustin, Jourdain M" w:date="2014-09-17T11:05:00Z">
+            <w:ins w:id="85" w:author="Augustin, Jourdain M" w:date="2014-10-13T15:55:00Z">
               <w:r>
                 <w:rPr>
                   <w:rFonts w:asciiTheme="minorHAnsi" w:hAnsiTheme="minorHAnsi"/>
@@ -17429,11 +18782,11 @@
               <w:spacing w:before="40" w:after="40"/>
               <w:jc w:val="center"/>
               <w:rPr>
-                <w:ins w:id="93" w:author="Augustin, Jourdain M" w:date="2014-09-17T11:08:00Z"/>
-                <w:i/>
-              </w:rPr>
-            </w:pPr>
-            <w:ins w:id="94" w:author="Augustin, Jourdain M" w:date="2014-09-17T11:05:00Z">
+                <w:ins w:id="86" w:author="Augustin, Jourdain M" w:date="2014-10-13T15:55:00Z"/>
+                <w:i/>
+              </w:rPr>
+            </w:pPr>
+            <w:ins w:id="87" w:author="Augustin, Jourdain M" w:date="2014-10-13T15:55:00Z">
               <w:r>
                 <w:rPr>
                   <w:i/>
@@ -17452,18 +18805,42 @@
               <w:spacing w:before="40" w:after="40"/>
               <w:jc w:val="center"/>
               <w:rPr>
-                <w:ins w:id="95" w:author="Augustin, Jourdain M" w:date="2014-09-17T11:05:00Z"/>
-                <w:i/>
-              </w:rPr>
-            </w:pPr>
-            <w:ins w:id="96" w:author="Augustin, Jourdain M" w:date="2014-09-17T11:08:00Z">
+                <w:ins w:id="88" w:author="Augustin, Jourdain M" w:date="2014-10-13T15:55:00Z"/>
+                <w:i/>
+              </w:rPr>
+            </w:pPr>
+            <w:ins w:id="89" w:author="Augustin, Jourdain M" w:date="2014-10-13T15:56:00Z">
               <w:r>
                 <w:rPr>
                   <w:i/>
                 </w:rPr>
-                <w:t>09/17/2014</w:t>
+                <w:t>10</w:t>
               </w:r>
             </w:ins>
+            <w:ins w:id="90" w:author="Augustin, Jourdain M" w:date="2014-10-13T15:55:00Z">
+              <w:r>
+                <w:rPr>
+                  <w:i/>
+                </w:rPr>
+                <w:t>/1</w:t>
+              </w:r>
+            </w:ins>
+            <w:ins w:id="91" w:author="Augustin, Jourdain M" w:date="2014-10-13T15:56:00Z">
+              <w:r>
+                <w:rPr>
+                  <w:i/>
+                </w:rPr>
+                <w:t>3</w:t>
+              </w:r>
+            </w:ins>
+            <w:ins w:id="92" w:author="Augustin, Jourdain M" w:date="2014-10-13T15:55:00Z">
+              <w:r>
+                <w:rPr>
+                  <w:i/>
+                </w:rPr>
+                <w:t>/2014</w:t>
+              </w:r>
+            </w:ins>
           </w:p>
         </w:tc>
         <w:tc>
@@ -17479,7 +18856,7 @@
               </w:tabs>
               <w:spacing w:before="40" w:after="40"/>
               <w:rPr>
-                <w:ins w:id="97" w:author="Augustin, Jourdain M" w:date="2014-09-17T11:05:00Z"/>
+                <w:ins w:id="93" w:author="Augustin, Jourdain M" w:date="2014-10-13T15:55:00Z"/>
                 <w:i/>
               </w:rPr>
             </w:pPr>
@@ -17488,7 +18865,7 @@
       </w:tr>
       <w:tr>
         <w:trPr>
-          <w:ins w:id="98" w:author="Augustin, Jourdain M" w:date="2014-09-17T11:05:00Z"/>
+          <w:ins w:id="94" w:author="Augustin, Jourdain M" w:date="2014-10-13T15:55:00Z"/>
         </w:trPr>
         <w:tc>
           <w:tcPr>
@@ -17499,7 +18876,7 @@
               <w:pStyle w:val="Header"/>
               <w:numPr>
                 <w:ilvl w:val="0"/>
-                <w:numId w:val="15"/>
+                <w:numId w:val="16"/>
               </w:numPr>
               <w:tabs>
                 <w:tab w:val="clear" w:pos="4320"/>
@@ -17513,14 +18890,14 @@
               <w:jc w:val="both"/>
               <w:textAlignment w:val="auto"/>
               <w:rPr>
-                <w:ins w:id="99" w:author="Augustin, Jourdain M" w:date="2014-09-17T11:05:00Z"/>
-                <w:i/>
-              </w:rPr>
-              <w:pPrChange w:id="100" w:author="Augustin, Jourdain M" w:date="2014-09-17T11:08:00Z">
+                <w:ins w:id="95" w:author="Augustin, Jourdain M" w:date="2014-10-13T15:55:00Z"/>
+                <w:i/>
+              </w:rPr>
+              <w:pPrChange w:id="96" w:author="Augustin, Jourdain M" w:date="2014-10-13T15:56:00Z">
                 <w:pPr>
                   <w:pStyle w:val="Header"/>
                   <w:numPr>
-                    <w:numId w:val="14"/>
+                    <w:numId w:val="15"/>
                   </w:numPr>
                   <w:tabs>
                     <w:tab w:val="clear" w:pos="4320"/>
@@ -17549,33 +18926,367 @@
               <w:pStyle w:val="CSETableText"/>
               <w:ind w:left="159"/>
               <w:rPr>
-                <w:ins w:id="101" w:author="Augustin, Jourdain M" w:date="2014-09-17T11:05:00Z"/>
+                <w:ins w:id="97" w:author="Augustin, Jourdain M" w:date="2014-10-13T15:55:00Z"/>
                 <w:rFonts w:asciiTheme="minorHAnsi" w:hAnsiTheme="minorHAnsi"/>
                 <w:bCs/>
                 <w:szCs w:val="20"/>
               </w:rPr>
             </w:pPr>
-            <w:ins w:id="102" w:author="Augustin, Jourdain M" w:date="2014-09-17T11:05:00Z">
+            <w:ins w:id="98" w:author="Augustin, Jourdain M" w:date="2014-10-13T15:55:00Z">
               <w:r>
                 <w:rPr>
                   <w:rFonts w:asciiTheme="minorHAnsi" w:hAnsiTheme="minorHAnsi"/>
                   <w:bCs/>
                   <w:szCs w:val="20"/>
                 </w:rPr>
-                <w:t xml:space="preserve">Select “My Dashboard” or “My Submissions” tab and open a </w:t>
+                <w:t xml:space="preserve">Select “My Dashboard” or “My Submissions” tab and open a record. </w:t>
               </w:r>
-            </w:ins>
-            <w:ins w:id="103" w:author="Augustin, Jourdain M" w:date="2014-09-17T11:08:00Z">
               <w:r>
                 <w:rPr>
                   <w:rFonts w:asciiTheme="minorHAnsi" w:hAnsiTheme="minorHAnsi"/>
                   <w:bCs/>
                   <w:szCs w:val="20"/>
                 </w:rPr>
-                <w:t>record</w:t>
+                <w:t xml:space="preserve"> </w:t>
               </w:r>
             </w:ins>
-            <w:ins w:id="104" w:author="Augustin, Jourdain M" w:date="2014-09-17T11:05:00Z">
+          </w:p>
+          <w:p>
+            <w:pPr>
+              <w:pStyle w:val="CSETableText"/>
+              <w:ind w:left="159"/>
+              <w:rPr>
+                <w:ins w:id="99" w:author="Augustin, Jourdain M" w:date="2014-10-13T15:55:00Z"/>
+                <w:rFonts w:asciiTheme="minorHAnsi" w:hAnsiTheme="minorHAnsi"/>
+                <w:bCs/>
+                <w:szCs w:val="20"/>
+              </w:rPr>
+            </w:pPr>
+            <w:ins w:id="100" w:author="Augustin, Jourdain M" w:date="2014-10-13T15:55:00Z">
+              <w:r>
+                <w:rPr>
+                  <w:rFonts w:asciiTheme="minorHAnsi" w:hAnsiTheme="minorHAnsi"/>
+                  <w:bCs/>
+                  <w:szCs w:val="20"/>
+                </w:rPr>
+                <w:t xml:space="preserve">  </w:t>
+              </w:r>
+              <w:r>
+                <w:rPr>
+                  <w:rFonts w:asciiTheme="minorHAnsi" w:hAnsiTheme="minorHAnsi"/>
+                  <w:bCs/>
+                  <w:szCs w:val="20"/>
+                </w:rPr>
+                <w:t xml:space="preserve"> </w:t>
+              </w:r>
+            </w:ins>
+          </w:p>
+        </w:tc>
+        <w:tc>
+          <w:tcPr>
+            <w:tcW w:w="4500" w:type="dxa"/>
+          </w:tcPr>
+          <w:p>
+            <w:pPr>
+              <w:pStyle w:val="Header"/>
+              <w:tabs>
+                <w:tab w:val="clear" w:pos="4320"/>
+                <w:tab w:val="clear" w:pos="8640"/>
+              </w:tabs>
+              <w:spacing w:before="40" w:after="40"/>
+              <w:rPr>
+                <w:ins w:id="101" w:author="Augustin, Jourdain M" w:date="2014-10-13T15:57:00Z"/>
+                <w:rFonts w:asciiTheme="minorHAnsi" w:hAnsiTheme="minorHAnsi"/>
+              </w:rPr>
+            </w:pPr>
+            <w:ins w:id="102" w:author="Augustin, Jourdain M" w:date="2014-10-13T15:55:00Z">
+              <w:r>
+                <w:rPr>
+                  <w:rFonts w:asciiTheme="minorHAnsi" w:hAnsiTheme="minorHAnsi"/>
+                </w:rPr>
+                <w:t xml:space="preserve">Verify that </w:t>
+              </w:r>
+            </w:ins>
+            <w:ins w:id="103" w:author="Augustin, Jourdain M" w:date="2014-10-13T15:57:00Z">
+              <w:r>
+                <w:rPr>
+                  <w:rFonts w:asciiTheme="minorHAnsi" w:hAnsiTheme="minorHAnsi"/>
+                </w:rPr>
+                <w:t>the following warning sections display:</w:t>
+              </w:r>
+              <w:r>
+                <w:rPr>
+                  <w:rFonts w:asciiTheme="minorHAnsi" w:hAnsiTheme="minorHAnsi"/>
+                </w:rPr>
+                <w:br/>
+              </w:r>
+              <w:r>
+                <w:rPr>
+                  <w:rFonts w:asciiTheme="minorHAnsi" w:hAnsiTheme="minorHAnsi"/>
+                </w:rPr>
+                <w:br/>
+                <w:t>for CSR (WACS01, WACS02, WACS03) – “My Warning eCoaching Logs”</w:t>
+              </w:r>
+            </w:ins>
+          </w:p>
+          <w:p>
+            <w:pPr>
+              <w:pStyle w:val="Header"/>
+              <w:tabs>
+                <w:tab w:val="clear" w:pos="4320"/>
+                <w:tab w:val="clear" w:pos="8640"/>
+              </w:tabs>
+              <w:spacing w:before="40" w:after="40"/>
+              <w:rPr>
+                <w:ins w:id="104" w:author="Augustin, Jourdain M" w:date="2014-10-13T15:58:00Z"/>
+                <w:rFonts w:asciiTheme="minorHAnsi" w:hAnsiTheme="minorHAnsi"/>
+              </w:rPr>
+            </w:pPr>
+            <w:ins w:id="105" w:author="Augustin, Jourdain M" w:date="2014-10-13T15:57:00Z">
+              <w:r>
+                <w:rPr>
+                  <w:rFonts w:asciiTheme="minorHAnsi" w:hAnsiTheme="minorHAnsi"/>
+                </w:rPr>
+                <w:t>For SUP (WACS40) – “My Team</w:t>
+              </w:r>
+            </w:ins>
+            <w:ins w:id="106" w:author="Augustin, Jourdain M" w:date="2014-10-13T15:58:00Z">
+              <w:r>
+                <w:rPr>
+                  <w:rFonts w:asciiTheme="minorHAnsi" w:hAnsiTheme="minorHAnsi"/>
+                </w:rPr>
+                <w:t>’s Warning eCoaching Logs”</w:t>
+              </w:r>
+            </w:ins>
+          </w:p>
+          <w:p>
+            <w:pPr>
+              <w:pStyle w:val="Header"/>
+              <w:tabs>
+                <w:tab w:val="clear" w:pos="4320"/>
+                <w:tab w:val="clear" w:pos="8640"/>
+              </w:tabs>
+              <w:spacing w:before="40" w:after="40"/>
+              <w:rPr>
+                <w:ins w:id="107" w:author="Augustin, Jourdain M" w:date="2014-10-13T15:55:00Z"/>
+                <w:rFonts w:asciiTheme="minorHAnsi" w:hAnsiTheme="minorHAnsi"/>
+              </w:rPr>
+            </w:pPr>
+            <w:ins w:id="108" w:author="Augustin, Jourdain M" w:date="2014-10-13T15:58:00Z">
+              <w:r>
+                <w:rPr>
+                  <w:rFonts w:asciiTheme="minorHAnsi" w:hAnsiTheme="minorHAnsi"/>
+                </w:rPr>
+                <w:t>For MGR (WACS50, WACS60) – “My Team’s Warning eCoaching Logs”</w:t>
+              </w:r>
+            </w:ins>
+          </w:p>
+        </w:tc>
+        <w:tc>
+          <w:tcPr>
+            <w:tcW w:w="1260" w:type="dxa"/>
+          </w:tcPr>
+          <w:p>
+            <w:pPr>
+              <w:pStyle w:val="Header"/>
+              <w:tabs>
+                <w:tab w:val="clear" w:pos="4320"/>
+                <w:tab w:val="clear" w:pos="8640"/>
+              </w:tabs>
+              <w:spacing w:before="40" w:after="40"/>
+              <w:jc w:val="center"/>
+              <w:rPr>
+                <w:ins w:id="109" w:author="Augustin, Jourdain M" w:date="2014-10-13T15:55:00Z"/>
+                <w:i/>
+              </w:rPr>
+            </w:pPr>
+            <w:ins w:id="110" w:author="Augustin, Jourdain M" w:date="2014-10-13T15:55:00Z">
+              <w:r>
+                <w:rPr>
+                  <w:i/>
+                </w:rPr>
+                <w:t>P</w:t>
+              </w:r>
+            </w:ins>
+          </w:p>
+          <w:p>
+            <w:pPr>
+              <w:pStyle w:val="Header"/>
+              <w:tabs>
+                <w:tab w:val="clear" w:pos="4320"/>
+                <w:tab w:val="clear" w:pos="8640"/>
+              </w:tabs>
+              <w:spacing w:before="40" w:after="40"/>
+              <w:jc w:val="center"/>
+              <w:rPr>
+                <w:ins w:id="111" w:author="Augustin, Jourdain M" w:date="2014-10-13T15:55:00Z"/>
+                <w:i/>
+              </w:rPr>
+            </w:pPr>
+            <w:ins w:id="112" w:author="Augustin, Jourdain M" w:date="2014-10-13T15:56:00Z">
+              <w:r>
+                <w:rPr>
+                  <w:i/>
+                </w:rPr>
+                <w:t>10</w:t>
+              </w:r>
+            </w:ins>
+            <w:ins w:id="113" w:author="Augustin, Jourdain M" w:date="2014-10-13T15:55:00Z">
+              <w:r>
+                <w:rPr>
+                  <w:i/>
+                </w:rPr>
+                <w:t>/1</w:t>
+              </w:r>
+            </w:ins>
+            <w:ins w:id="114" w:author="Augustin, Jourdain M" w:date="2014-10-13T15:56:00Z">
+              <w:r>
+                <w:rPr>
+                  <w:i/>
+                </w:rPr>
+                <w:t>3</w:t>
+              </w:r>
+            </w:ins>
+            <w:ins w:id="115" w:author="Augustin, Jourdain M" w:date="2014-10-13T15:55:00Z">
+              <w:r>
+                <w:rPr>
+                  <w:i/>
+                </w:rPr>
+                <w:t>/2014</w:t>
+              </w:r>
+            </w:ins>
+          </w:p>
+        </w:tc>
+        <w:tc>
+          <w:tcPr>
+            <w:tcW w:w="2880" w:type="dxa"/>
+          </w:tcPr>
+          <w:p>
+            <w:pPr>
+              <w:pStyle w:val="Header"/>
+              <w:tabs>
+                <w:tab w:val="clear" w:pos="4320"/>
+                <w:tab w:val="clear" w:pos="8640"/>
+              </w:tabs>
+              <w:spacing w:before="40" w:after="40"/>
+              <w:rPr>
+                <w:ins w:id="116" w:author="Augustin, Jourdain M" w:date="2014-10-13T15:55:00Z"/>
+                <w:i/>
+              </w:rPr>
+            </w:pPr>
+            <w:ins w:id="117" w:author="Augustin, Jourdain M" w:date="2014-10-13T15:55:00Z">
+              <w:r>
+                <w:rPr>
+                  <w:i/>
+                </w:rPr>
+                <w:t>Pe</w:t>
+              </w:r>
+              <w:r>
+                <w:rPr>
+                  <w:i/>
+                </w:rPr>
+                <w:t>rform the same test for all three call center job code groups</w:t>
+              </w:r>
+              <w:r>
+                <w:rPr>
+                  <w:i/>
+                </w:rPr>
+                <w:t>.</w:t>
+              </w:r>
+            </w:ins>
+          </w:p>
+        </w:tc>
+      </w:tr>
+      <w:tr>
+        <w:trPr>
+          <w:ins w:id="118" w:author="Augustin, Jourdain M" w:date="2014-10-13T15:55:00Z"/>
+        </w:trPr>
+        <w:tc>
+          <w:tcPr>
+            <w:tcW w:w="900" w:type="dxa"/>
+          </w:tcPr>
+          <w:p>
+            <w:pPr>
+              <w:pStyle w:val="Header"/>
+              <w:numPr>
+                <w:ilvl w:val="0"/>
+                <w:numId w:val="16"/>
+              </w:numPr>
+              <w:tabs>
+                <w:tab w:val="clear" w:pos="4320"/>
+                <w:tab w:val="clear" w:pos="8640"/>
+              </w:tabs>
+              <w:overflowPunct/>
+              <w:autoSpaceDE/>
+              <w:autoSpaceDN/>
+              <w:adjustRightInd/>
+              <w:spacing w:before="40" w:after="40"/>
+              <w:jc w:val="both"/>
+              <w:textAlignment w:val="auto"/>
+              <w:rPr>
+                <w:ins w:id="119" w:author="Augustin, Jourdain M" w:date="2014-10-13T15:55:00Z"/>
+                <w:i/>
+              </w:rPr>
+              <w:pPrChange w:id="120" w:author="Augustin, Jourdain M" w:date="2014-10-13T15:56:00Z">
+                <w:pPr>
+                  <w:pStyle w:val="Header"/>
+                  <w:numPr>
+                    <w:numId w:val="15"/>
+                  </w:numPr>
+                  <w:tabs>
+                    <w:tab w:val="clear" w:pos="4320"/>
+                    <w:tab w:val="clear" w:pos="8640"/>
+                    <w:tab w:val="num" w:pos="720"/>
+                  </w:tabs>
+                  <w:overflowPunct/>
+                  <w:autoSpaceDE/>
+                  <w:autoSpaceDN/>
+                  <w:adjustRightInd/>
+                  <w:spacing w:before="40" w:after="40"/>
+                  <w:ind w:left="720" w:hanging="360"/>
+                  <w:jc w:val="both"/>
+                  <w:textAlignment w:val="auto"/>
+                </w:pPr>
+              </w:pPrChange>
+            </w:pPr>
+          </w:p>
+        </w:tc>
+        <w:tc>
+          <w:tcPr>
+            <w:tcW w:w="3960" w:type="dxa"/>
+          </w:tcPr>
+          <w:p>
+            <w:pPr>
+              <w:pStyle w:val="CSETableText"/>
+              <w:ind w:left="159"/>
+              <w:rPr>
+                <w:ins w:id="121" w:author="Augustin, Jourdain M" w:date="2014-10-13T15:55:00Z"/>
+                <w:rFonts w:asciiTheme="minorHAnsi" w:hAnsiTheme="minorHAnsi"/>
+                <w:bCs/>
+                <w:szCs w:val="20"/>
+              </w:rPr>
+            </w:pPr>
+            <w:ins w:id="122" w:author="Augustin, Jourdain M" w:date="2014-10-13T15:55:00Z">
+              <w:r>
+                <w:rPr>
+                  <w:rFonts w:asciiTheme="minorHAnsi" w:hAnsiTheme="minorHAnsi"/>
+                  <w:bCs/>
+                  <w:szCs w:val="20"/>
+                </w:rPr>
+                <w:t xml:space="preserve">Select </w:t>
+              </w:r>
+            </w:ins>
+            <w:ins w:id="123" w:author="Augustin, Jourdain M" w:date="2014-10-13T15:59:00Z">
+              <w:r>
+                <w:rPr>
+                  <w:rFonts w:asciiTheme="minorHAnsi" w:hAnsiTheme="minorHAnsi"/>
+                  <w:bCs/>
+                  <w:szCs w:val="20"/>
+                </w:rPr>
+                <w:t>a link from the Warning dashboard section</w:t>
+              </w:r>
+            </w:ins>
+            <w:ins w:id="124" w:author="Augustin, Jourdain M" w:date="2014-10-13T15:55:00Z">
               <w:r>
                 <w:rPr>
                   <w:rFonts w:asciiTheme="minorHAnsi" w:hAnsiTheme="minorHAnsi"/>
@@ -17599,13 +19310,13 @@
               <w:pStyle w:val="CSETableText"/>
               <w:ind w:left="159"/>
               <w:rPr>
-                <w:ins w:id="105" w:author="Augustin, Jourdain M" w:date="2014-09-17T11:05:00Z"/>
+                <w:ins w:id="125" w:author="Augustin, Jourdain M" w:date="2014-10-13T15:55:00Z"/>
                 <w:rFonts w:asciiTheme="minorHAnsi" w:hAnsiTheme="minorHAnsi"/>
                 <w:bCs/>
                 <w:szCs w:val="20"/>
               </w:rPr>
             </w:pPr>
-            <w:ins w:id="106" w:author="Augustin, Jourdain M" w:date="2014-09-17T11:05:00Z">
+            <w:ins w:id="126" w:author="Augustin, Jourdain M" w:date="2014-10-13T15:55:00Z">
               <w:r>
                 <w:rPr>
                   <w:rFonts w:asciiTheme="minorHAnsi" w:hAnsiTheme="minorHAnsi"/>
@@ -17638,18 +19349,32 @@
               </w:tabs>
               <w:spacing w:before="40" w:after="40"/>
               <w:rPr>
-                <w:ins w:id="107" w:author="Augustin, Jourdain M" w:date="2014-09-17T11:05:00Z"/>
-                <w:rFonts w:asciiTheme="minorHAnsi" w:hAnsiTheme="minorHAnsi"/>
-              </w:rPr>
-            </w:pPr>
-            <w:ins w:id="108" w:author="Augustin, Jourdain M" w:date="2014-09-17T11:12:00Z">
+                <w:ins w:id="127" w:author="Augustin, Jourdain M" w:date="2014-10-13T15:55:00Z"/>
+                <w:rFonts w:asciiTheme="minorHAnsi" w:hAnsiTheme="minorHAnsi"/>
+              </w:rPr>
+            </w:pPr>
+            <w:ins w:id="128" w:author="Augustin, Jourdain M" w:date="2014-10-13T15:55:00Z">
               <w:r>
                 <w:rPr>
                   <w:rFonts w:asciiTheme="minorHAnsi" w:hAnsiTheme="minorHAnsi"/>
                 </w:rPr>
-                <w:t>Verify that all references to a coaching recipient are referred to as “Employee” instead of “CSR”</w:t>
+                <w:t xml:space="preserve">Verify that </w:t>
               </w:r>
             </w:ins>
+            <w:ins w:id="129" w:author="Augustin, Jourdain M" w:date="2014-10-13T16:00:00Z">
+              <w:r>
+                <w:rPr>
+                  <w:rFonts w:asciiTheme="minorHAnsi" w:hAnsiTheme="minorHAnsi"/>
+                </w:rPr>
+                <w:t>selected record details open in a new review page “review3.aspx”</w:t>
+              </w:r>
+              <w:r>
+                <w:rPr>
+                  <w:rFonts w:asciiTheme="minorHAnsi" w:hAnsiTheme="minorHAnsi"/>
+                </w:rPr>
+                <w:t xml:space="preserve"> with no updatable sections.</w:t>
+              </w:r>
+            </w:ins>
           </w:p>
         </w:tc>
         <w:tc>
@@ -17666,11 +19391,11 @@
               <w:spacing w:before="40" w:after="40"/>
               <w:jc w:val="center"/>
               <w:rPr>
-                <w:ins w:id="109" w:author="Augustin, Jourdain M" w:date="2014-09-17T11:08:00Z"/>
-                <w:i/>
-              </w:rPr>
-            </w:pPr>
-            <w:ins w:id="110" w:author="Augustin, Jourdain M" w:date="2014-09-17T11:08:00Z">
+                <w:ins w:id="130" w:author="Augustin, Jourdain M" w:date="2014-10-13T15:55:00Z"/>
+                <w:i/>
+              </w:rPr>
+            </w:pPr>
+            <w:ins w:id="131" w:author="Augustin, Jourdain M" w:date="2014-10-13T15:55:00Z">
               <w:r>
                 <w:rPr>
                   <w:i/>
@@ -17689,324 +19414,42 @@
               <w:spacing w:before="40" w:after="40"/>
               <w:jc w:val="center"/>
               <w:rPr>
-                <w:ins w:id="111" w:author="Augustin, Jourdain M" w:date="2014-09-17T11:05:00Z"/>
-                <w:i/>
-              </w:rPr>
-            </w:pPr>
-            <w:ins w:id="112" w:author="Augustin, Jourdain M" w:date="2014-09-17T11:08:00Z">
+                <w:ins w:id="132" w:author="Augustin, Jourdain M" w:date="2014-10-13T15:55:00Z"/>
+                <w:i/>
+              </w:rPr>
+            </w:pPr>
+            <w:ins w:id="133" w:author="Augustin, Jourdain M" w:date="2014-10-13T16:00:00Z">
               <w:r>
                 <w:rPr>
                   <w:i/>
                 </w:rPr>
-                <w:t>09/17/2014</w:t>
+                <w:t>10</w:t>
               </w:r>
             </w:ins>
-          </w:p>
-        </w:tc>
-        <w:tc>
-          <w:tcPr>
-            <w:tcW w:w="2880" w:type="dxa"/>
-          </w:tcPr>
-          <w:p>
-            <w:pPr>
-              <w:pStyle w:val="Header"/>
-              <w:tabs>
-                <w:tab w:val="clear" w:pos="4320"/>
-                <w:tab w:val="clear" w:pos="8640"/>
-              </w:tabs>
-              <w:spacing w:before="40" w:after="40"/>
-              <w:rPr>
-                <w:ins w:id="113" w:author="Augustin, Jourdain M" w:date="2014-09-17T11:11:00Z"/>
-                <w:i/>
-              </w:rPr>
-            </w:pPr>
-            <w:ins w:id="114" w:author="Augustin, Jourdain M" w:date="2014-09-17T11:09:00Z">
+            <w:ins w:id="134" w:author="Augustin, Jourdain M" w:date="2014-10-13T15:55:00Z">
               <w:r>
                 <w:rPr>
                   <w:i/>
                 </w:rPr>
-                <w:t xml:space="preserve">Perform the same test for all the various record types (e.g. OMR, CSE, </w:t>
+                <w:t>/1</w:t>
               </w:r>
             </w:ins>
-            <w:ins w:id="115" w:author="Augustin, Jourdain M" w:date="2014-09-17T11:10:00Z">
+            <w:ins w:id="135" w:author="Augustin, Jourdain M" w:date="2014-10-13T16:00:00Z">
               <w:r>
                 <w:rPr>
                   <w:i/>
                 </w:rPr>
-                <w:t>IQS</w:t>
+                <w:t>3</w:t>
               </w:r>
             </w:ins>
-            <w:ins w:id="116" w:author="Augustin, Jourdain M" w:date="2014-09-17T11:11:00Z">
+            <w:ins w:id="136" w:author="Augustin, Jourdain M" w:date="2014-10-13T15:55:00Z">
               <w:r>
                 <w:rPr>
                   <w:i/>
                 </w:rPr>
-                <w:t>, Outlier and Research Required)</w:t>
+                <w:t>/2014</w:t>
               </w:r>
             </w:ins>
-            <w:ins w:id="117" w:author="Augustin, Jourdain M" w:date="2014-09-17T11:10:00Z">
-              <w:r>
-                <w:rPr>
-                  <w:i/>
-                </w:rPr>
-                <w:t xml:space="preserve"> </w:t>
-              </w:r>
-            </w:ins>
-          </w:p>
-          <w:p>
-            <w:pPr>
-              <w:pStyle w:val="Header"/>
-              <w:tabs>
-                <w:tab w:val="clear" w:pos="4320"/>
-                <w:tab w:val="clear" w:pos="8640"/>
-              </w:tabs>
-              <w:spacing w:before="40" w:after="40"/>
-              <w:rPr>
-                <w:ins w:id="118" w:author="Augustin, Jourdain M" w:date="2014-09-17T11:11:00Z"/>
-                <w:i/>
-              </w:rPr>
-            </w:pPr>
-          </w:p>
-          <w:p>
-            <w:pPr>
-              <w:pStyle w:val="Header"/>
-              <w:tabs>
-                <w:tab w:val="clear" w:pos="4320"/>
-                <w:tab w:val="clear" w:pos="8640"/>
-              </w:tabs>
-              <w:spacing w:before="40" w:after="40"/>
-              <w:rPr>
-                <w:ins w:id="119" w:author="Augustin, Jourdain M" w:date="2014-09-17T11:05:00Z"/>
-                <w:i/>
-              </w:rPr>
-            </w:pPr>
-            <w:ins w:id="120" w:author="Augustin, Jourdain M" w:date="2014-09-17T11:11:00Z">
-              <w:r>
-                <w:rPr>
-                  <w:i/>
-                </w:rPr>
-                <w:t>Also perform the same test for the three status levels.</w:t>
-              </w:r>
-            </w:ins>
-          </w:p>
-        </w:tc>
-      </w:tr>
-      <w:tr>
-        <w:trPr>
-          <w:ins w:id="121" w:author="Augustin, Jourdain M" w:date="2014-09-17T11:12:00Z"/>
-        </w:trPr>
-        <w:tc>
-          <w:tcPr>
-            <w:tcW w:w="900" w:type="dxa"/>
-          </w:tcPr>
-          <w:p>
-            <w:pPr>
-              <w:pStyle w:val="Header"/>
-              <w:numPr>
-                <w:ilvl w:val="0"/>
-                <w:numId w:val="15"/>
-              </w:numPr>
-              <w:tabs>
-                <w:tab w:val="clear" w:pos="4320"/>
-                <w:tab w:val="clear" w:pos="8640"/>
-              </w:tabs>
-              <w:overflowPunct/>
-              <w:autoSpaceDE/>
-              <w:autoSpaceDN/>
-              <w:adjustRightInd/>
-              <w:spacing w:before="40" w:after="40"/>
-              <w:jc w:val="both"/>
-              <w:textAlignment w:val="auto"/>
-              <w:rPr>
-                <w:ins w:id="122" w:author="Augustin, Jourdain M" w:date="2014-09-17T11:12:00Z"/>
-                <w:i/>
-              </w:rPr>
-            </w:pPr>
-          </w:p>
-        </w:tc>
-        <w:tc>
-          <w:tcPr>
-            <w:tcW w:w="3960" w:type="dxa"/>
-          </w:tcPr>
-          <w:p>
-            <w:pPr>
-              <w:pStyle w:val="CSETableText"/>
-              <w:ind w:left="159"/>
-              <w:rPr>
-                <w:ins w:id="123" w:author="Augustin, Jourdain M" w:date="2014-09-17T11:12:00Z"/>
-                <w:rFonts w:asciiTheme="minorHAnsi" w:hAnsiTheme="minorHAnsi"/>
-                <w:bCs/>
-                <w:szCs w:val="20"/>
-              </w:rPr>
-            </w:pPr>
-            <w:ins w:id="124" w:author="Augustin, Jourdain M" w:date="2014-09-17T11:12:00Z">
-              <w:r>
-                <w:rPr>
-                  <w:rFonts w:asciiTheme="minorHAnsi" w:hAnsiTheme="minorHAnsi"/>
-                  <w:bCs/>
-                  <w:szCs w:val="20"/>
-                </w:rPr>
-                <w:t>Select “</w:t>
-              </w:r>
-            </w:ins>
-            <w:ins w:id="125" w:author="Augustin, Jourdain M" w:date="2014-09-17T11:13:00Z">
-              <w:r>
-                <w:rPr>
-                  <w:rFonts w:asciiTheme="minorHAnsi" w:hAnsiTheme="minorHAnsi"/>
-                  <w:bCs/>
-                  <w:szCs w:val="20"/>
-                </w:rPr>
-                <w:t>Historical</w:t>
-              </w:r>
-            </w:ins>
-            <w:ins w:id="126" w:author="Augustin, Jourdain M" w:date="2014-09-17T11:12:00Z">
-              <w:r>
-                <w:rPr>
-                  <w:rFonts w:asciiTheme="minorHAnsi" w:hAnsiTheme="minorHAnsi"/>
-                  <w:bCs/>
-                  <w:szCs w:val="20"/>
-                </w:rPr>
-                <w:t xml:space="preserve"> Dashboard” tab and </w:t>
-              </w:r>
-            </w:ins>
-            <w:ins w:id="127" w:author="Augustin, Jourdain M" w:date="2014-09-17T11:13:00Z">
-              <w:r>
-                <w:rPr>
-                  <w:rFonts w:asciiTheme="minorHAnsi" w:hAnsiTheme="minorHAnsi"/>
-                  <w:bCs/>
-                  <w:szCs w:val="20"/>
-                </w:rPr>
-                <w:t xml:space="preserve">search for and </w:t>
-              </w:r>
-            </w:ins>
-            <w:ins w:id="128" w:author="Augustin, Jourdain M" w:date="2014-09-17T11:12:00Z">
-              <w:r>
-                <w:rPr>
-                  <w:rFonts w:asciiTheme="minorHAnsi" w:hAnsiTheme="minorHAnsi"/>
-                  <w:bCs/>
-                  <w:szCs w:val="20"/>
-                </w:rPr>
-                <w:t xml:space="preserve">open a record. </w:t>
-              </w:r>
-              <w:r>
-                <w:rPr>
-                  <w:rFonts w:asciiTheme="minorHAnsi" w:hAnsiTheme="minorHAnsi"/>
-                  <w:bCs/>
-                  <w:szCs w:val="20"/>
-                </w:rPr>
-                <w:t xml:space="preserve"> </w:t>
-              </w:r>
-            </w:ins>
-          </w:p>
-          <w:p>
-            <w:pPr>
-              <w:pStyle w:val="CSETableText"/>
-              <w:ind w:left="159"/>
-              <w:rPr>
-                <w:ins w:id="129" w:author="Augustin, Jourdain M" w:date="2014-09-17T11:12:00Z"/>
-                <w:rFonts w:asciiTheme="minorHAnsi" w:hAnsiTheme="minorHAnsi"/>
-                <w:bCs/>
-                <w:szCs w:val="20"/>
-              </w:rPr>
-            </w:pPr>
-            <w:ins w:id="130" w:author="Augustin, Jourdain M" w:date="2014-09-17T11:12:00Z">
-              <w:r>
-                <w:rPr>
-                  <w:rFonts w:asciiTheme="minorHAnsi" w:hAnsiTheme="minorHAnsi"/>
-                  <w:bCs/>
-                  <w:szCs w:val="20"/>
-                </w:rPr>
-                <w:lastRenderedPageBreak/>
-                <w:t xml:space="preserve">  </w:t>
-              </w:r>
-              <w:r>
-                <w:rPr>
-                  <w:rFonts w:asciiTheme="minorHAnsi" w:hAnsiTheme="minorHAnsi"/>
-                  <w:bCs/>
-                  <w:szCs w:val="20"/>
-                </w:rPr>
-                <w:t xml:space="preserve"> </w:t>
-              </w:r>
-            </w:ins>
-          </w:p>
-        </w:tc>
-        <w:tc>
-          <w:tcPr>
-            <w:tcW w:w="4500" w:type="dxa"/>
-          </w:tcPr>
-          <w:p>
-            <w:pPr>
-              <w:pStyle w:val="Header"/>
-              <w:tabs>
-                <w:tab w:val="clear" w:pos="4320"/>
-                <w:tab w:val="clear" w:pos="8640"/>
-              </w:tabs>
-              <w:spacing w:before="40" w:after="40"/>
-              <w:rPr>
-                <w:ins w:id="131" w:author="Augustin, Jourdain M" w:date="2014-09-17T11:12:00Z"/>
-                <w:rFonts w:asciiTheme="minorHAnsi" w:hAnsiTheme="minorHAnsi"/>
-              </w:rPr>
-            </w:pPr>
-            <w:ins w:id="132" w:author="Augustin, Jourdain M" w:date="2014-09-17T11:12:00Z">
-              <w:r>
-                <w:rPr>
-                  <w:rFonts w:asciiTheme="minorHAnsi" w:hAnsiTheme="minorHAnsi"/>
-                </w:rPr>
-                <w:lastRenderedPageBreak/>
-                <w:t>Verify that all references to a coaching recipient are referred to as “Employee” instead of “CSR”</w:t>
-              </w:r>
-            </w:ins>
-          </w:p>
-        </w:tc>
-        <w:tc>
-          <w:tcPr>
-            <w:tcW w:w="1260" w:type="dxa"/>
-          </w:tcPr>
-          <w:p>
-            <w:pPr>
-              <w:pStyle w:val="Header"/>
-              <w:tabs>
-                <w:tab w:val="clear" w:pos="4320"/>
-                <w:tab w:val="clear" w:pos="8640"/>
-              </w:tabs>
-              <w:spacing w:before="40" w:after="40"/>
-              <w:jc w:val="center"/>
-              <w:rPr>
-                <w:ins w:id="133" w:author="Augustin, Jourdain M" w:date="2014-09-17T11:12:00Z"/>
-                <w:i/>
-              </w:rPr>
-            </w:pPr>
-            <w:ins w:id="134" w:author="Augustin, Jourdain M" w:date="2014-09-17T11:12:00Z">
-              <w:r>
-                <w:rPr>
-                  <w:i/>
-                </w:rPr>
-                <w:t>P</w:t>
-              </w:r>
-            </w:ins>
-          </w:p>
-          <w:p>
-            <w:pPr>
-              <w:pStyle w:val="Header"/>
-              <w:tabs>
-                <w:tab w:val="clear" w:pos="4320"/>
-                <w:tab w:val="clear" w:pos="8640"/>
-              </w:tabs>
-              <w:spacing w:before="40" w:after="40"/>
-              <w:jc w:val="center"/>
-              <w:rPr>
-                <w:ins w:id="135" w:author="Augustin, Jourdain M" w:date="2014-09-17T11:12:00Z"/>
-                <w:i/>
-              </w:rPr>
-            </w:pPr>
-            <w:ins w:id="136" w:author="Augustin, Jourdain M" w:date="2014-09-17T11:12:00Z">
-              <w:r>
-                <w:rPr>
-                  <w:i/>
-                </w:rPr>
-                <w:t>09/17/2014</w:t>
-              </w:r>
-            </w:ins>
           </w:p>
         </w:tc>
         <w:tc>
@@ -18022,61 +19465,10 @@
               </w:tabs>
               <w:spacing w:before="40" w:after="40"/>
               <w:rPr>
-                <w:ins w:id="137" w:author="Augustin, Jourdain M" w:date="2014-09-17T11:12:00Z"/>
-                <w:i/>
-              </w:rPr>
-            </w:pPr>
-            <w:ins w:id="138" w:author="Augustin, Jourdain M" w:date="2014-09-17T11:12:00Z">
-              <w:r>
-                <w:rPr>
-                  <w:i/>
-                </w:rPr>
-                <w:t xml:space="preserve">Perform the same test for all the various record types (e.g. OMR, </w:t>
-              </w:r>
-              <w:r>
-                <w:rPr>
-                  <w:i/>
-                </w:rPr>
-                <w:lastRenderedPageBreak/>
-                <w:t xml:space="preserve">CSE, IQS, Outlier and Research Required) </w:t>
-              </w:r>
-            </w:ins>
-          </w:p>
-          <w:p>
-            <w:pPr>
-              <w:pStyle w:val="Header"/>
-              <w:tabs>
-                <w:tab w:val="clear" w:pos="4320"/>
-                <w:tab w:val="clear" w:pos="8640"/>
-              </w:tabs>
-              <w:spacing w:before="40" w:after="40"/>
-              <w:rPr>
-                <w:ins w:id="139" w:author="Augustin, Jourdain M" w:date="2014-09-17T11:12:00Z"/>
-                <w:i/>
-              </w:rPr>
-            </w:pPr>
-          </w:p>
-          <w:p>
-            <w:pPr>
-              <w:pStyle w:val="Header"/>
-              <w:tabs>
-                <w:tab w:val="clear" w:pos="4320"/>
-                <w:tab w:val="clear" w:pos="8640"/>
-              </w:tabs>
-              <w:spacing w:before="40" w:after="40"/>
-              <w:rPr>
-                <w:ins w:id="140" w:author="Augustin, Jourdain M" w:date="2014-09-17T11:12:00Z"/>
-                <w:i/>
-              </w:rPr>
-            </w:pPr>
-            <w:ins w:id="141" w:author="Augustin, Jourdain M" w:date="2014-09-17T11:12:00Z">
-              <w:r>
-                <w:rPr>
-                  <w:i/>
-                </w:rPr>
-                <w:t>Also perform the same test for the three status levels.</w:t>
-              </w:r>
-            </w:ins>
+                <w:ins w:id="137" w:author="Augustin, Jourdain M" w:date="2014-10-13T15:55:00Z"/>
+                <w:i/>
+              </w:rPr>
+            </w:pPr>
           </w:p>
         </w:tc>
       </w:tr>
@@ -18084,7 +19476,7 @@
     <w:p>
       <w:pPr>
         <w:rPr>
-          <w:ins w:id="142" w:author="Augustin, Jourdain M" w:date="2014-09-17T11:05:00Z"/>
+          <w:ins w:id="138" w:author="Augustin, Jourdain M" w:date="2014-10-13T15:55:00Z"/>
           <w:sz w:val="18"/>
         </w:rPr>
       </w:pPr>
@@ -18092,47 +19484,7 @@
     <w:p>
       <w:pPr>
         <w:rPr>
-          <w:ins w:id="143" w:author="Augustin, Jourdain M" w:date="2014-09-17T11:05:00Z"/>
-          <w:sz w:val="18"/>
-        </w:rPr>
-      </w:pPr>
-    </w:p>
-    <w:p>
-      <w:pPr>
-        <w:rPr>
-          <w:ins w:id="144" w:author="Augustin, Jourdain M" w:date="2014-09-17T11:05:00Z"/>
-          <w:sz w:val="18"/>
-        </w:rPr>
-      </w:pPr>
-    </w:p>
-    <w:p>
-      <w:pPr>
-        <w:rPr>
-          <w:ins w:id="145" w:author="Augustin, Jourdain M" w:date="2014-09-17T11:07:00Z"/>
-          <w:sz w:val="18"/>
-        </w:rPr>
-      </w:pPr>
-    </w:p>
-    <w:p>
-      <w:pPr>
-        <w:rPr>
-          <w:ins w:id="146" w:author="Augustin, Jourdain M" w:date="2014-09-17T11:07:00Z"/>
-          <w:sz w:val="18"/>
-        </w:rPr>
-      </w:pPr>
-    </w:p>
-    <w:p>
-      <w:pPr>
-        <w:rPr>
-          <w:ins w:id="147" w:author="Augustin, Jourdain M" w:date="2014-09-17T11:07:00Z"/>
-          <w:sz w:val="18"/>
-        </w:rPr>
-      </w:pPr>
-    </w:p>
-    <w:p>
-      <w:pPr>
-        <w:rPr>
-          <w:ins w:id="148" w:author="Augustin, Jourdain M" w:date="2014-09-17T11:07:00Z"/>
+          <w:ins w:id="139" w:author="Augustin, Jourdain M" w:date="2014-10-13T15:55:00Z"/>
           <w:sz w:val="18"/>
         </w:rPr>
       </w:pPr>
@@ -18144,10 +19496,17 @@
         </w:rPr>
       </w:pPr>
     </w:p>
+    <w:p>
+      <w:pPr>
+        <w:rPr>
+          <w:sz w:val="18"/>
+        </w:rPr>
+      </w:pPr>
+    </w:p>
     <w:sectPr>
-      <w:headerReference w:type="default" r:id="rId21"/>
-      <w:footerReference w:type="default" r:id="rId22"/>
-      <w:footerReference w:type="first" r:id="rId23"/>
+      <w:headerReference w:type="default" r:id="rId22"/>
+      <w:footerReference w:type="default" r:id="rId23"/>
+      <w:footerReference w:type="first" r:id="rId24"/>
       <w:pgSz w:w="15840" w:h="12240" w:orient="landscape" w:code="1"/>
       <w:pgMar w:top="720" w:right="1080" w:bottom="720" w:left="1080" w:header="720" w:footer="720" w:gutter="0"/>
       <w:cols w:space="720"/>
@@ -18305,7 +19664,7 @@
         <w:sz w:val="18"/>
         <w:szCs w:val="18"/>
       </w:rPr>
-      <w:t>20</w:t>
+      <w:t>2</w:t>
     </w:r>
     <w:r>
       <w:rPr>
@@ -18354,7 +19713,7 @@
         <w:sz w:val="18"/>
         <w:szCs w:val="18"/>
       </w:rPr>
-      <w:t>21</w:t>
+      <w:t>22</w:t>
     </w:r>
     <w:r>
       <w:rPr>
@@ -20118,7 +21477,7 @@
     </w:lvl>
   </w:abstractNum>
   <w:abstractNum w:abstractNumId="13">
-    <w:nsid w:val="5F102146"/>
+    <w:nsid w:val="5D87545E"/>
     <w:multiLevelType w:val="hybridMultilevel"/>
     <w:tmpl w:val="A0F2ED22"/>
     <w:lvl w:ilvl="0" w:tplc="0409000F">
@@ -20234,6 +21593,122 @@
     </w:lvl>
   </w:abstractNum>
   <w:abstractNum w:abstractNumId="14">
+    <w:nsid w:val="5F102146"/>
+    <w:multiLevelType w:val="hybridMultilevel"/>
+    <w:tmpl w:val="A0F2ED22"/>
+    <w:lvl w:ilvl="0" w:tplc="0409000F">
+      <w:start w:val="1"/>
+      <w:numFmt w:val="decimal"/>
+      <w:lvlText w:val="%1."/>
+      <w:lvlJc w:val="left"/>
+      <w:pPr>
+        <w:tabs>
+          <w:tab w:val="num" w:pos="720"/>
+        </w:tabs>
+        <w:ind w:left="720" w:hanging="360"/>
+      </w:pPr>
+    </w:lvl>
+    <w:lvl w:ilvl="1" w:tplc="4056895E">
+      <w:start w:val="1"/>
+      <w:numFmt w:val="decimal"/>
+      <w:lvlText w:val="%2."/>
+      <w:lvlJc w:val="left"/>
+      <w:pPr>
+        <w:tabs>
+          <w:tab w:val="num" w:pos="1440"/>
+        </w:tabs>
+        <w:ind w:left="1440" w:hanging="360"/>
+      </w:pPr>
+      <w:rPr>
+        <w:rFonts w:hint="default"/>
+      </w:rPr>
+    </w:lvl>
+    <w:lvl w:ilvl="2" w:tplc="0409001B" w:tentative="1">
+      <w:start w:val="1"/>
+      <w:numFmt w:val="lowerRoman"/>
+      <w:lvlText w:val="%3."/>
+      <w:lvlJc w:val="right"/>
+      <w:pPr>
+        <w:tabs>
+          <w:tab w:val="num" w:pos="2160"/>
+        </w:tabs>
+        <w:ind w:left="2160" w:hanging="180"/>
+      </w:pPr>
+    </w:lvl>
+    <w:lvl w:ilvl="3" w:tplc="0409000F" w:tentative="1">
+      <w:start w:val="1"/>
+      <w:numFmt w:val="decimal"/>
+      <w:lvlText w:val="%4."/>
+      <w:lvlJc w:val="left"/>
+      <w:pPr>
+        <w:tabs>
+          <w:tab w:val="num" w:pos="2880"/>
+        </w:tabs>
+        <w:ind w:left="2880" w:hanging="360"/>
+      </w:pPr>
+    </w:lvl>
+    <w:lvl w:ilvl="4" w:tplc="04090019" w:tentative="1">
+      <w:start w:val="1"/>
+      <w:numFmt w:val="lowerLetter"/>
+      <w:lvlText w:val="%5."/>
+      <w:lvlJc w:val="left"/>
+      <w:pPr>
+        <w:tabs>
+          <w:tab w:val="num" w:pos="3600"/>
+        </w:tabs>
+        <w:ind w:left="3600" w:hanging="360"/>
+      </w:pPr>
+    </w:lvl>
+    <w:lvl w:ilvl="5" w:tplc="0409001B" w:tentative="1">
+      <w:start w:val="1"/>
+      <w:numFmt w:val="lowerRoman"/>
+      <w:lvlText w:val="%6."/>
+      <w:lvlJc w:val="right"/>
+      <w:pPr>
+        <w:tabs>
+          <w:tab w:val="num" w:pos="4320"/>
+        </w:tabs>
+        <w:ind w:left="4320" w:hanging="180"/>
+      </w:pPr>
+    </w:lvl>
+    <w:lvl w:ilvl="6" w:tplc="0409000F" w:tentative="1">
+      <w:start w:val="1"/>
+      <w:numFmt w:val="decimal"/>
+      <w:lvlText w:val="%7."/>
+      <w:lvlJc w:val="left"/>
+      <w:pPr>
+        <w:tabs>
+          <w:tab w:val="num" w:pos="5040"/>
+        </w:tabs>
+        <w:ind w:left="5040" w:hanging="360"/>
+      </w:pPr>
+    </w:lvl>
+    <w:lvl w:ilvl="7" w:tplc="04090019" w:tentative="1">
+      <w:start w:val="1"/>
+      <w:numFmt w:val="lowerLetter"/>
+      <w:lvlText w:val="%8."/>
+      <w:lvlJc w:val="left"/>
+      <w:pPr>
+        <w:tabs>
+          <w:tab w:val="num" w:pos="5760"/>
+        </w:tabs>
+        <w:ind w:left="5760" w:hanging="360"/>
+      </w:pPr>
+    </w:lvl>
+    <w:lvl w:ilvl="8" w:tplc="0409001B" w:tentative="1">
+      <w:start w:val="1"/>
+      <w:numFmt w:val="lowerRoman"/>
+      <w:lvlText w:val="%9."/>
+      <w:lvlJc w:val="right"/>
+      <w:pPr>
+        <w:tabs>
+          <w:tab w:val="num" w:pos="6480"/>
+        </w:tabs>
+        <w:ind w:left="6480" w:hanging="180"/>
+      </w:pPr>
+    </w:lvl>
+  </w:abstractNum>
+  <w:abstractNum w:abstractNumId="15">
     <w:nsid w:val="61413CB3"/>
     <w:multiLevelType w:val="hybridMultilevel"/>
     <w:tmpl w:val="A0F2ED22"/>
@@ -20386,13 +21861,16 @@
     <w:abstractNumId w:val="0"/>
   </w:num>
   <w:num w:numId="13">
-    <w:abstractNumId w:val="13"/>
+    <w:abstractNumId w:val="14"/>
   </w:num>
   <w:num w:numId="14">
     <w:abstractNumId w:val="11"/>
   </w:num>
   <w:num w:numId="15">
-    <w:abstractNumId w:val="14"/>
+    <w:abstractNumId w:val="15"/>
+  </w:num>
+  <w:num w:numId="16">
+    <w:abstractNumId w:val="13"/>
   </w:num>
   <w:numIdMacAtCleanup w:val="14"/>
 </w:numbering>
@@ -22102,7 +23580,7 @@
 </file>
 
 <file path=customXml/itemProps1.xml><?xml version="1.0" encoding="utf-8"?>
-<ds:datastoreItem xmlns:ds="http://schemas.openxmlformats.org/officeDocument/2006/customXml" ds:itemID="{0E389EA3-EC64-489E-AA56-4F759C7D2AF7}">
+<ds:datastoreItem xmlns:ds="http://schemas.openxmlformats.org/officeDocument/2006/customXml" ds:itemID="{D6D89EE7-7CEB-4F6A-B681-C30CB5A6C6B8}">
   <ds:schemaRefs>
     <ds:schemaRef ds:uri="http://schemas.openxmlformats.org/officeDocument/2006/bibliography"/>
   </ds:schemaRefs>

</xml_diff>

<commit_message>
[VM:Jourdain.Augustin@10/14/2014 4:54:38 PM] 13479  - Removed reference to CSR warning dashboard section
git-tfs-id: [https://tfs.omnicloud.local/tfs/cco%20program/]$/eCoaching_V2;C13734
</commit_message>
<xml_diff>
--- a/Unit Test/CCO_eCoaching_UI_Dashboard_UTD.docx
+++ b/Unit Test/CCO_eCoaching_UI_Dashboard_UTD.docx
@@ -233,15 +233,28 @@
         </w:rPr>
         <w:fldChar w:fldCharType="separate"/>
       </w:r>
-      <w:r>
-        <w:rPr>
-          <w:noProof/>
-          <w:color w:val="000000"/>
-          <w:sz w:val="18"/>
-          <w:szCs w:val="18"/>
-        </w:rPr>
-        <w:t>October 13, 2014</w:t>
-      </w:r>
+      <w:ins w:id="0" w:author="Augustin, Jourdain M" w:date="2014-10-14T16:49:00Z">
+        <w:r>
+          <w:rPr>
+            <w:noProof/>
+            <w:color w:val="000000"/>
+            <w:sz w:val="18"/>
+            <w:szCs w:val="18"/>
+          </w:rPr>
+          <w:t>October 14, 2014</w:t>
+        </w:r>
+      </w:ins>
+      <w:del w:id="1" w:author="Augustin, Jourdain M" w:date="2014-10-14T16:49:00Z">
+        <w:r>
+          <w:rPr>
+            <w:noProof/>
+            <w:color w:val="000000"/>
+            <w:sz w:val="18"/>
+            <w:szCs w:val="18"/>
+          </w:rPr>
+          <w:delText>October 13, 2014</w:delText>
+        </w:r>
+      </w:del>
       <w:r>
         <w:rPr>
           <w:color w:val="000000"/>
@@ -341,11 +354,11 @@
                 <w:sz w:val="24"/>
               </w:rPr>
             </w:pPr>
-            <w:bookmarkStart w:id="0" w:name="_Toc487957378"/>
-            <w:bookmarkStart w:id="1" w:name="_Toc487957406"/>
-            <w:bookmarkStart w:id="2" w:name="_Toc487957442"/>
-            <w:bookmarkStart w:id="3" w:name="_Toc488815784"/>
-            <w:bookmarkStart w:id="4" w:name="_Toc489175849"/>
+            <w:bookmarkStart w:id="2" w:name="_Toc487957378"/>
+            <w:bookmarkStart w:id="3" w:name="_Toc487957406"/>
+            <w:bookmarkStart w:id="4" w:name="_Toc487957442"/>
+            <w:bookmarkStart w:id="5" w:name="_Toc488815784"/>
+            <w:bookmarkStart w:id="6" w:name="_Toc489175849"/>
             <w:r>
               <w:rPr>
                 <w:rFonts w:ascii="Times New Roman" w:hAnsi="Times New Roman"/>
@@ -355,11 +368,11 @@
               </w:rPr>
               <w:t>Date</w:t>
             </w:r>
-            <w:bookmarkEnd w:id="0"/>
-            <w:bookmarkEnd w:id="1"/>
             <w:bookmarkEnd w:id="2"/>
             <w:bookmarkEnd w:id="3"/>
             <w:bookmarkEnd w:id="4"/>
+            <w:bookmarkEnd w:id="5"/>
+            <w:bookmarkEnd w:id="6"/>
           </w:p>
         </w:tc>
         <w:tc>
@@ -384,11 +397,11 @@
                 <w:sz w:val="24"/>
               </w:rPr>
             </w:pPr>
-            <w:bookmarkStart w:id="5" w:name="_Toc487957379"/>
-            <w:bookmarkStart w:id="6" w:name="_Toc487957407"/>
-            <w:bookmarkStart w:id="7" w:name="_Toc487957443"/>
-            <w:bookmarkStart w:id="8" w:name="_Toc488815785"/>
-            <w:bookmarkStart w:id="9" w:name="_Toc489175850"/>
+            <w:bookmarkStart w:id="7" w:name="_Toc487957379"/>
+            <w:bookmarkStart w:id="8" w:name="_Toc487957407"/>
+            <w:bookmarkStart w:id="9" w:name="_Toc487957443"/>
+            <w:bookmarkStart w:id="10" w:name="_Toc488815785"/>
+            <w:bookmarkStart w:id="11" w:name="_Toc489175850"/>
             <w:r>
               <w:rPr>
                 <w:rFonts w:ascii="Times New Roman" w:hAnsi="Times New Roman"/>
@@ -398,11 +411,11 @@
               </w:rPr>
               <w:t>Change Description</w:t>
             </w:r>
-            <w:bookmarkEnd w:id="5"/>
-            <w:bookmarkEnd w:id="6"/>
             <w:bookmarkEnd w:id="7"/>
             <w:bookmarkEnd w:id="8"/>
             <w:bookmarkEnd w:id="9"/>
+            <w:bookmarkEnd w:id="10"/>
+            <w:bookmarkEnd w:id="11"/>
           </w:p>
         </w:tc>
         <w:tc>
@@ -427,11 +440,11 @@
                 <w:sz w:val="24"/>
               </w:rPr>
             </w:pPr>
-            <w:bookmarkStart w:id="10" w:name="_Toc487957380"/>
-            <w:bookmarkStart w:id="11" w:name="_Toc487957408"/>
-            <w:bookmarkStart w:id="12" w:name="_Toc487957444"/>
-            <w:bookmarkStart w:id="13" w:name="_Toc488815786"/>
-            <w:bookmarkStart w:id="14" w:name="_Toc489175851"/>
+            <w:bookmarkStart w:id="12" w:name="_Toc487957380"/>
+            <w:bookmarkStart w:id="13" w:name="_Toc487957408"/>
+            <w:bookmarkStart w:id="14" w:name="_Toc487957444"/>
+            <w:bookmarkStart w:id="15" w:name="_Toc488815786"/>
+            <w:bookmarkStart w:id="16" w:name="_Toc489175851"/>
             <w:r>
               <w:rPr>
                 <w:rFonts w:ascii="Times New Roman" w:hAnsi="Times New Roman"/>
@@ -441,11 +454,11 @@
               </w:rPr>
               <w:t>Author</w:t>
             </w:r>
-            <w:bookmarkEnd w:id="10"/>
-            <w:bookmarkEnd w:id="11"/>
             <w:bookmarkEnd w:id="12"/>
             <w:bookmarkEnd w:id="13"/>
             <w:bookmarkEnd w:id="14"/>
+            <w:bookmarkEnd w:id="15"/>
+            <w:bookmarkEnd w:id="16"/>
           </w:p>
         </w:tc>
       </w:tr>
@@ -1118,8 +1131,7 @@
                 <w:sz w:val="20"/>
               </w:rPr>
             </w:pPr>
-            <w:bookmarkStart w:id="15" w:name="_GoBack" w:colFirst="1" w:colLast="1"/>
-            <w:ins w:id="16" w:author="Augustin, Jourdain M" w:date="2014-10-13T15:53:00Z">
+            <w:ins w:id="17" w:author="Augustin, Jourdain M" w:date="2014-10-13T15:53:00Z">
               <w:r>
                 <w:rPr>
                   <w:rFonts w:asciiTheme="minorHAnsi" w:hAnsiTheme="minorHAnsi"/>
@@ -1151,14 +1163,14 @@
                 <w:sz w:val="20"/>
               </w:rPr>
             </w:pPr>
-            <w:ins w:id="17" w:author="Augustin, Jourdain M" w:date="2014-10-13T15:53:00Z">
+            <w:ins w:id="18" w:author="Augustin, Jourdain M" w:date="2014-10-13T15:53:00Z">
               <w:r>
                 <w:rPr>
                   <w:rFonts w:asciiTheme="minorHAnsi" w:hAnsiTheme="minorHAnsi"/>
                   <w:i w:val="0"/>
                   <w:sz w:val="20"/>
                 </w:rPr>
-                <w:t>P13479 – Create new test case ECUIDASH14 to test for new Warning dashboard section for CSR, SUP and MGR job codes</w:t>
+                <w:t>P13479 – Create new test case ECUIDASH14 to test for new Warning dashboard section for SUP and MGR job codes</w:t>
               </w:r>
             </w:ins>
           </w:p>
@@ -1183,7 +1195,7 @@
                 <w:sz w:val="20"/>
               </w:rPr>
             </w:pPr>
-            <w:ins w:id="18" w:author="Augustin, Jourdain M" w:date="2014-10-13T15:54:00Z">
+            <w:ins w:id="19" w:author="Augustin, Jourdain M" w:date="2014-10-13T15:54:00Z">
               <w:r>
                 <w:rPr>
                   <w:rFonts w:asciiTheme="minorHAnsi" w:hAnsiTheme="minorHAnsi"/>
@@ -1196,7 +1208,6 @@
           </w:p>
         </w:tc>
       </w:tr>
-      <w:bookmarkEnd w:id="15"/>
       <w:tr>
         <w:tc>
           <w:tcPr>
@@ -17836,14 +17847,6 @@
     <w:p>
       <w:pPr>
         <w:rPr>
-          <w:ins w:id="19" w:author="Augustin, Jourdain M" w:date="2014-10-13T15:55:00Z"/>
-          <w:sz w:val="18"/>
-        </w:rPr>
-      </w:pPr>
-    </w:p>
-    <w:p>
-      <w:pPr>
-        <w:rPr>
           <w:ins w:id="20" w:author="Augustin, Jourdain M" w:date="2014-10-13T15:55:00Z"/>
           <w:sz w:val="18"/>
         </w:rPr>
@@ -17893,6 +17896,14 @@
       <w:pPr>
         <w:rPr>
           <w:ins w:id="26" w:author="Augustin, Jourdain M" w:date="2014-10-13T15:55:00Z"/>
+          <w:sz w:val="18"/>
+        </w:rPr>
+      </w:pPr>
+    </w:p>
+    <w:p>
+      <w:pPr>
+        <w:rPr>
+          <w:ins w:id="27" w:author="Augustin, Jourdain M" w:date="2014-10-13T15:55:00Z"/>
           <w:sz w:val="18"/>
         </w:rPr>
       </w:pPr>
@@ -17919,7 +17930,7 @@
       <w:tr>
         <w:trPr>
           <w:tblHeader/>
-          <w:ins w:id="27" w:author="Augustin, Jourdain M" w:date="2014-10-13T15:55:00Z"/>
+          <w:ins w:id="28" w:author="Augustin, Jourdain M" w:date="2014-10-13T15:55:00Z"/>
         </w:trPr>
         <w:tc>
           <w:tcPr>
@@ -17934,13 +17945,13 @@
               </w:numPr>
               <w:jc w:val="center"/>
               <w:rPr>
-                <w:ins w:id="28" w:author="Augustin, Jourdain M" w:date="2014-10-13T15:55:00Z"/>
+                <w:ins w:id="29" w:author="Augustin, Jourdain M" w:date="2014-10-13T15:55:00Z"/>
                 <w:rFonts w:ascii="Arial" w:hAnsi="Arial"/>
                 <w:b/>
                 <w:sz w:val="18"/>
               </w:rPr>
             </w:pPr>
-            <w:ins w:id="29" w:author="Augustin, Jourdain M" w:date="2014-10-13T15:55:00Z">
+            <w:ins w:id="30" w:author="Augustin, Jourdain M" w:date="2014-10-13T15:55:00Z">
               <w:r>
                 <w:rPr>
                   <w:rFonts w:ascii="Arial" w:hAnsi="Arial"/>
@@ -17965,13 +17976,13 @@
               </w:numPr>
               <w:jc w:val="center"/>
               <w:rPr>
-                <w:ins w:id="30" w:author="Augustin, Jourdain M" w:date="2014-10-13T15:55:00Z"/>
+                <w:ins w:id="31" w:author="Augustin, Jourdain M" w:date="2014-10-13T15:55:00Z"/>
                 <w:rFonts w:ascii="Arial" w:hAnsi="Arial"/>
                 <w:b/>
                 <w:sz w:val="18"/>
               </w:rPr>
             </w:pPr>
-            <w:ins w:id="31" w:author="Augustin, Jourdain M" w:date="2014-10-13T15:55:00Z">
+            <w:ins w:id="32" w:author="Augustin, Jourdain M" w:date="2014-10-13T15:55:00Z">
               <w:r>
                 <w:rPr>
                   <w:rFonts w:ascii="Arial" w:hAnsi="Arial"/>
@@ -17986,7 +17997,7 @@
       </w:tr>
       <w:tr>
         <w:trPr>
-          <w:ins w:id="32" w:author="Augustin, Jourdain M" w:date="2014-10-13T15:55:00Z"/>
+          <w:ins w:id="33" w:author="Augustin, Jourdain M" w:date="2014-10-13T15:55:00Z"/>
         </w:trPr>
         <w:tc>
           <w:tcPr>
@@ -18000,11 +18011,11 @@
                 <w:numId w:val="0"/>
               </w:numPr>
               <w:rPr>
-                <w:ins w:id="33" w:author="Augustin, Jourdain M" w:date="2014-10-13T15:55:00Z"/>
-                <w:rFonts w:asciiTheme="minorHAnsi" w:hAnsiTheme="minorHAnsi"/>
-              </w:rPr>
-            </w:pPr>
-            <w:ins w:id="34" w:author="Augustin, Jourdain M" w:date="2014-10-13T15:55:00Z">
+                <w:ins w:id="34" w:author="Augustin, Jourdain M" w:date="2014-10-13T15:55:00Z"/>
+                <w:rFonts w:asciiTheme="minorHAnsi" w:hAnsiTheme="minorHAnsi"/>
+              </w:rPr>
+            </w:pPr>
+            <w:ins w:id="35" w:author="Augustin, Jourdain M" w:date="2014-10-13T15:55:00Z">
               <w:r>
                 <w:rPr>
                   <w:rFonts w:asciiTheme="minorHAnsi" w:hAnsiTheme="minorHAnsi"/>
@@ -18021,11 +18032,11 @@
           <w:p>
             <w:pPr>
               <w:rPr>
-                <w:ins w:id="35" w:author="Augustin, Jourdain M" w:date="2014-10-13T15:55:00Z"/>
-                <w:rFonts w:asciiTheme="minorHAnsi" w:hAnsiTheme="minorHAnsi"/>
-              </w:rPr>
-            </w:pPr>
-            <w:ins w:id="36" w:author="Augustin, Jourdain M" w:date="2014-10-13T15:55:00Z">
+                <w:ins w:id="36" w:author="Augustin, Jourdain M" w:date="2014-10-13T15:55:00Z"/>
+                <w:rFonts w:asciiTheme="minorHAnsi" w:hAnsiTheme="minorHAnsi"/>
+              </w:rPr>
+            </w:pPr>
+            <w:ins w:id="37" w:author="Augustin, Jourdain M" w:date="2014-10-13T15:55:00Z">
               <w:r>
                 <w:rPr>
                   <w:rFonts w:asciiTheme="minorHAnsi" w:hAnsiTheme="minorHAnsi"/>
@@ -18036,13 +18047,7 @@
                 <w:rPr>
                   <w:rFonts w:asciiTheme="minorHAnsi" w:hAnsiTheme="minorHAnsi"/>
                 </w:rPr>
-                <w:t>1</w:t>
-              </w:r>
-              <w:r>
-                <w:rPr>
-                  <w:rFonts w:asciiTheme="minorHAnsi" w:hAnsiTheme="minorHAnsi"/>
-                </w:rPr>
-                <w:t>4</w:t>
+                <w:t>14</w:t>
               </w:r>
             </w:ins>
           </w:p>
@@ -18050,7 +18055,7 @@
       </w:tr>
       <w:tr>
         <w:trPr>
-          <w:ins w:id="37" w:author="Augustin, Jourdain M" w:date="2014-10-13T15:55:00Z"/>
+          <w:ins w:id="38" w:author="Augustin, Jourdain M" w:date="2014-10-13T15:55:00Z"/>
         </w:trPr>
         <w:tc>
           <w:tcPr>
@@ -18064,11 +18069,11 @@
                 <w:numId w:val="0"/>
               </w:numPr>
               <w:rPr>
-                <w:ins w:id="38" w:author="Augustin, Jourdain M" w:date="2014-10-13T15:55:00Z"/>
-                <w:rFonts w:asciiTheme="minorHAnsi" w:hAnsiTheme="minorHAnsi"/>
-              </w:rPr>
-            </w:pPr>
-            <w:ins w:id="39" w:author="Augustin, Jourdain M" w:date="2014-10-13T15:55:00Z">
+                <w:ins w:id="39" w:author="Augustin, Jourdain M" w:date="2014-10-13T15:55:00Z"/>
+                <w:rFonts w:asciiTheme="minorHAnsi" w:hAnsiTheme="minorHAnsi"/>
+              </w:rPr>
+            </w:pPr>
+            <w:ins w:id="40" w:author="Augustin, Jourdain M" w:date="2014-10-13T15:55:00Z">
               <w:r>
                 <w:rPr>
                   <w:rFonts w:asciiTheme="minorHAnsi" w:hAnsiTheme="minorHAnsi"/>
@@ -18085,7 +18090,7 @@
           <w:p>
             <w:pPr>
               <w:rPr>
-                <w:ins w:id="40" w:author="Augustin, Jourdain M" w:date="2014-10-13T15:55:00Z"/>
+                <w:ins w:id="41" w:author="Augustin, Jourdain M" w:date="2014-10-13T15:55:00Z"/>
                 <w:rFonts w:asciiTheme="minorHAnsi" w:hAnsiTheme="minorHAnsi"/>
               </w:rPr>
             </w:pPr>
@@ -18094,7 +18099,7 @@
       </w:tr>
       <w:tr>
         <w:trPr>
-          <w:ins w:id="41" w:author="Augustin, Jourdain M" w:date="2014-10-13T15:55:00Z"/>
+          <w:ins w:id="42" w:author="Augustin, Jourdain M" w:date="2014-10-13T15:55:00Z"/>
         </w:trPr>
         <w:tc>
           <w:tcPr>
@@ -18108,11 +18113,11 @@
                 <w:numId w:val="0"/>
               </w:numPr>
               <w:rPr>
-                <w:ins w:id="42" w:author="Augustin, Jourdain M" w:date="2014-10-13T15:55:00Z"/>
-                <w:rFonts w:asciiTheme="minorHAnsi" w:hAnsiTheme="minorHAnsi"/>
-              </w:rPr>
-            </w:pPr>
-            <w:ins w:id="43" w:author="Augustin, Jourdain M" w:date="2014-10-13T15:55:00Z">
+                <w:ins w:id="43" w:author="Augustin, Jourdain M" w:date="2014-10-13T15:55:00Z"/>
+                <w:rFonts w:asciiTheme="minorHAnsi" w:hAnsiTheme="minorHAnsi"/>
+              </w:rPr>
+            </w:pPr>
+            <w:ins w:id="44" w:author="Augustin, Jourdain M" w:date="2014-10-13T15:55:00Z">
               <w:r>
                 <w:rPr>
                   <w:rFonts w:asciiTheme="minorHAnsi" w:hAnsiTheme="minorHAnsi"/>
@@ -18129,11 +18134,11 @@
           <w:p>
             <w:pPr>
               <w:rPr>
-                <w:ins w:id="44" w:author="Augustin, Jourdain M" w:date="2014-10-13T15:55:00Z"/>
-                <w:rFonts w:asciiTheme="minorHAnsi" w:hAnsiTheme="minorHAnsi"/>
-              </w:rPr>
-            </w:pPr>
-            <w:ins w:id="45" w:author="Augustin, Jourdain M" w:date="2014-10-13T15:55:00Z">
+                <w:ins w:id="45" w:author="Augustin, Jourdain M" w:date="2014-10-13T15:55:00Z"/>
+                <w:rFonts w:asciiTheme="minorHAnsi" w:hAnsiTheme="minorHAnsi"/>
+              </w:rPr>
+            </w:pPr>
+            <w:ins w:id="46" w:author="Augustin, Jourdain M" w:date="2014-10-13T15:55:00Z">
               <w:r>
                 <w:rPr>
                   <w:rFonts w:asciiTheme="minorHAnsi" w:hAnsiTheme="minorHAnsi"/>
@@ -18158,7 +18163,7 @@
       </w:tr>
       <w:tr>
         <w:trPr>
-          <w:ins w:id="46" w:author="Augustin, Jourdain M" w:date="2014-10-13T15:55:00Z"/>
+          <w:ins w:id="47" w:author="Augustin, Jourdain M" w:date="2014-10-13T15:55:00Z"/>
         </w:trPr>
         <w:tc>
           <w:tcPr>
@@ -18172,11 +18177,11 @@
                 <w:numId w:val="0"/>
               </w:numPr>
               <w:rPr>
-                <w:ins w:id="47" w:author="Augustin, Jourdain M" w:date="2014-10-13T15:55:00Z"/>
-                <w:rFonts w:asciiTheme="minorHAnsi" w:hAnsiTheme="minorHAnsi"/>
-              </w:rPr>
-            </w:pPr>
-            <w:ins w:id="48" w:author="Augustin, Jourdain M" w:date="2014-10-13T15:55:00Z">
+                <w:ins w:id="48" w:author="Augustin, Jourdain M" w:date="2014-10-13T15:55:00Z"/>
+                <w:rFonts w:asciiTheme="minorHAnsi" w:hAnsiTheme="minorHAnsi"/>
+              </w:rPr>
+            </w:pPr>
+            <w:ins w:id="49" w:author="Augustin, Jourdain M" w:date="2014-10-13T15:55:00Z">
               <w:r>
                 <w:rPr>
                   <w:rFonts w:asciiTheme="minorHAnsi" w:hAnsiTheme="minorHAnsi"/>
@@ -18193,34 +18198,16 @@
           <w:p>
             <w:pPr>
               <w:rPr>
-                <w:ins w:id="49" w:author="Augustin, Jourdain M" w:date="2014-10-13T15:55:00Z"/>
-                <w:rFonts w:asciiTheme="minorHAnsi" w:hAnsiTheme="minorHAnsi"/>
-              </w:rPr>
-            </w:pPr>
-            <w:ins w:id="50" w:author="Augustin, Jourdain M" w:date="2014-10-13T15:55:00Z">
+                <w:ins w:id="50" w:author="Augustin, Jourdain M" w:date="2014-10-13T15:55:00Z"/>
+                <w:rFonts w:asciiTheme="minorHAnsi" w:hAnsiTheme="minorHAnsi"/>
+              </w:rPr>
+            </w:pPr>
+            <w:ins w:id="51" w:author="Augustin, Jourdain M" w:date="2014-10-13T15:55:00Z">
               <w:r>
                 <w:rPr>
                   <w:rFonts w:asciiTheme="minorHAnsi" w:hAnsiTheme="minorHAnsi"/>
                 </w:rPr>
-                <w:t>view2</w:t>
-              </w:r>
-              <w:r>
-                <w:rPr>
-                  <w:rFonts w:asciiTheme="minorHAnsi" w:hAnsiTheme="minorHAnsi"/>
-                </w:rPr>
-                <w:t>.aspx, review</w:t>
-              </w:r>
-              <w:r>
-                <w:rPr>
-                  <w:rFonts w:asciiTheme="minorHAnsi" w:hAnsiTheme="minorHAnsi"/>
-                </w:rPr>
-                <w:t>3</w:t>
-              </w:r>
-              <w:r>
-                <w:rPr>
-                  <w:rFonts w:asciiTheme="minorHAnsi" w:hAnsiTheme="minorHAnsi"/>
-                </w:rPr>
-                <w:t>.aspx</w:t>
+                <w:t>view2.aspx, review3.aspx</w:t>
               </w:r>
             </w:ins>
           </w:p>
@@ -18228,7 +18215,7 @@
       </w:tr>
       <w:tr>
         <w:trPr>
-          <w:ins w:id="51" w:author="Augustin, Jourdain M" w:date="2014-10-13T15:55:00Z"/>
+          <w:ins w:id="52" w:author="Augustin, Jourdain M" w:date="2014-10-13T15:55:00Z"/>
         </w:trPr>
         <w:tc>
           <w:tcPr>
@@ -18242,11 +18229,11 @@
                 <w:numId w:val="0"/>
               </w:numPr>
               <w:rPr>
-                <w:ins w:id="52" w:author="Augustin, Jourdain M" w:date="2014-10-13T15:55:00Z"/>
-                <w:rFonts w:asciiTheme="minorHAnsi" w:hAnsiTheme="minorHAnsi"/>
-              </w:rPr>
-            </w:pPr>
-            <w:ins w:id="53" w:author="Augustin, Jourdain M" w:date="2014-10-13T15:55:00Z">
+                <w:ins w:id="53" w:author="Augustin, Jourdain M" w:date="2014-10-13T15:55:00Z"/>
+                <w:rFonts w:asciiTheme="minorHAnsi" w:hAnsiTheme="minorHAnsi"/>
+              </w:rPr>
+            </w:pPr>
+            <w:ins w:id="54" w:author="Augustin, Jourdain M" w:date="2014-10-13T15:55:00Z">
               <w:r>
                 <w:rPr>
                   <w:rFonts w:asciiTheme="minorHAnsi" w:hAnsiTheme="minorHAnsi"/>
@@ -18263,11 +18250,11 @@
           <w:p>
             <w:pPr>
               <w:rPr>
-                <w:ins w:id="54" w:author="Augustin, Jourdain M" w:date="2014-10-13T15:55:00Z"/>
-                <w:rFonts w:asciiTheme="minorHAnsi" w:hAnsiTheme="minorHAnsi"/>
-              </w:rPr>
-            </w:pPr>
-            <w:ins w:id="55" w:author="Augustin, Jourdain M" w:date="2014-10-13T15:55:00Z">
+                <w:ins w:id="55" w:author="Augustin, Jourdain M" w:date="2014-10-13T15:55:00Z"/>
+                <w:rFonts w:asciiTheme="minorHAnsi" w:hAnsiTheme="minorHAnsi"/>
+              </w:rPr>
+            </w:pPr>
+            <w:ins w:id="56" w:author="Augustin, Jourdain M" w:date="2014-10-13T15:55:00Z">
               <w:r>
                 <w:rPr>
                   <w:rFonts w:asciiTheme="minorHAnsi" w:hAnsiTheme="minorHAnsi"/>
@@ -18280,7 +18267,7 @@
       </w:tr>
       <w:tr>
         <w:trPr>
-          <w:ins w:id="56" w:author="Augustin, Jourdain M" w:date="2014-10-13T15:55:00Z"/>
+          <w:ins w:id="57" w:author="Augustin, Jourdain M" w:date="2014-10-13T15:55:00Z"/>
         </w:trPr>
         <w:tc>
           <w:tcPr>
@@ -18294,11 +18281,11 @@
                 <w:numId w:val="0"/>
               </w:numPr>
               <w:rPr>
-                <w:ins w:id="57" w:author="Augustin, Jourdain M" w:date="2014-10-13T15:55:00Z"/>
-                <w:rFonts w:asciiTheme="minorHAnsi" w:hAnsiTheme="minorHAnsi"/>
-              </w:rPr>
-            </w:pPr>
-            <w:ins w:id="58" w:author="Augustin, Jourdain M" w:date="2014-10-13T15:55:00Z">
+                <w:ins w:id="58" w:author="Augustin, Jourdain M" w:date="2014-10-13T15:55:00Z"/>
+                <w:rFonts w:asciiTheme="minorHAnsi" w:hAnsiTheme="minorHAnsi"/>
+              </w:rPr>
+            </w:pPr>
+            <w:ins w:id="59" w:author="Augustin, Jourdain M" w:date="2014-10-13T15:55:00Z">
               <w:r>
                 <w:rPr>
                   <w:rFonts w:asciiTheme="minorHAnsi" w:hAnsiTheme="minorHAnsi"/>
@@ -18315,7 +18302,7 @@
           <w:p>
             <w:pPr>
               <w:rPr>
-                <w:ins w:id="59" w:author="Augustin, Jourdain M" w:date="2014-10-13T15:55:00Z"/>
+                <w:ins w:id="60" w:author="Augustin, Jourdain M" w:date="2014-10-13T15:55:00Z"/>
                 <w:rFonts w:asciiTheme="minorHAnsi" w:hAnsiTheme="minorHAnsi"/>
               </w:rPr>
             </w:pPr>
@@ -18326,14 +18313,14 @@
     <w:p>
       <w:pPr>
         <w:rPr>
-          <w:ins w:id="60" w:author="Augustin, Jourdain M" w:date="2014-10-13T15:55:00Z"/>
+          <w:ins w:id="61" w:author="Augustin, Jourdain M" w:date="2014-10-13T15:55:00Z"/>
         </w:rPr>
       </w:pPr>
     </w:p>
     <w:p>
       <w:pPr>
         <w:rPr>
-          <w:ins w:id="61" w:author="Augustin, Jourdain M" w:date="2014-10-13T15:55:00Z"/>
+          <w:ins w:id="62" w:author="Augustin, Jourdain M" w:date="2014-10-13T15:55:00Z"/>
         </w:rPr>
       </w:pPr>
     </w:p>
@@ -18363,7 +18350,7 @@
         <w:trPr>
           <w:cantSplit/>
           <w:tblHeader/>
-          <w:ins w:id="62" w:author="Augustin, Jourdain M" w:date="2014-10-13T15:55:00Z"/>
+          <w:ins w:id="63" w:author="Augustin, Jourdain M" w:date="2014-10-13T15:55:00Z"/>
         </w:trPr>
         <w:tc>
           <w:tcPr>
@@ -18380,12 +18367,12 @@
               <w:spacing w:before="40" w:after="40"/>
               <w:jc w:val="both"/>
               <w:rPr>
-                <w:ins w:id="63" w:author="Augustin, Jourdain M" w:date="2014-10-13T15:55:00Z"/>
+                <w:ins w:id="64" w:author="Augustin, Jourdain M" w:date="2014-10-13T15:55:00Z"/>
                 <w:b/>
                 <w:i/>
               </w:rPr>
             </w:pPr>
-            <w:ins w:id="64" w:author="Augustin, Jourdain M" w:date="2014-10-13T15:55:00Z">
+            <w:ins w:id="65" w:author="Augustin, Jourdain M" w:date="2014-10-13T15:55:00Z">
               <w:r>
                 <w:rPr>
                   <w:b/>
@@ -18409,12 +18396,12 @@
               </w:tabs>
               <w:spacing w:before="20" w:after="20"/>
               <w:rPr>
-                <w:ins w:id="65" w:author="Augustin, Jourdain M" w:date="2014-10-13T15:55:00Z"/>
+                <w:ins w:id="66" w:author="Augustin, Jourdain M" w:date="2014-10-13T15:55:00Z"/>
                 <w:b/>
                 <w:i/>
               </w:rPr>
             </w:pPr>
-            <w:ins w:id="66" w:author="Augustin, Jourdain M" w:date="2014-10-13T15:55:00Z">
+            <w:ins w:id="67" w:author="Augustin, Jourdain M" w:date="2014-10-13T15:55:00Z">
               <w:r>
                 <w:rPr>
                   <w:b/>
@@ -18438,12 +18425,12 @@
               </w:tabs>
               <w:spacing w:before="40" w:after="40"/>
               <w:rPr>
-                <w:ins w:id="67" w:author="Augustin, Jourdain M" w:date="2014-10-13T15:55:00Z"/>
+                <w:ins w:id="68" w:author="Augustin, Jourdain M" w:date="2014-10-13T15:55:00Z"/>
                 <w:b/>
                 <w:i/>
               </w:rPr>
             </w:pPr>
-            <w:ins w:id="68" w:author="Augustin, Jourdain M" w:date="2014-10-13T15:55:00Z">
+            <w:ins w:id="69" w:author="Augustin, Jourdain M" w:date="2014-10-13T15:55:00Z">
               <w:r>
                 <w:rPr>
                   <w:b/>
@@ -18468,12 +18455,12 @@
               <w:spacing w:before="40" w:after="40"/>
               <w:jc w:val="center"/>
               <w:rPr>
-                <w:ins w:id="69" w:author="Augustin, Jourdain M" w:date="2014-10-13T15:55:00Z"/>
+                <w:ins w:id="70" w:author="Augustin, Jourdain M" w:date="2014-10-13T15:55:00Z"/>
                 <w:b/>
                 <w:i/>
               </w:rPr>
             </w:pPr>
-            <w:ins w:id="70" w:author="Augustin, Jourdain M" w:date="2014-10-13T15:55:00Z">
+            <w:ins w:id="71" w:author="Augustin, Jourdain M" w:date="2014-10-13T15:55:00Z">
               <w:r>
                 <w:rPr>
                   <w:b/>
@@ -18492,12 +18479,12 @@
               <w:spacing w:before="40" w:after="40"/>
               <w:jc w:val="center"/>
               <w:rPr>
-                <w:ins w:id="71" w:author="Augustin, Jourdain M" w:date="2014-10-13T15:55:00Z"/>
+                <w:ins w:id="72" w:author="Augustin, Jourdain M" w:date="2014-10-13T15:55:00Z"/>
                 <w:b/>
                 <w:i/>
               </w:rPr>
             </w:pPr>
-            <w:ins w:id="72" w:author="Augustin, Jourdain M" w:date="2014-10-13T15:55:00Z">
+            <w:ins w:id="73" w:author="Augustin, Jourdain M" w:date="2014-10-13T15:55:00Z">
               <w:r>
                 <w:rPr>
                   <w:b/>
@@ -18521,12 +18508,12 @@
               </w:tabs>
               <w:spacing w:before="40" w:after="40"/>
               <w:rPr>
-                <w:ins w:id="73" w:author="Augustin, Jourdain M" w:date="2014-10-13T15:55:00Z"/>
+                <w:ins w:id="74" w:author="Augustin, Jourdain M" w:date="2014-10-13T15:55:00Z"/>
                 <w:b/>
                 <w:i/>
               </w:rPr>
             </w:pPr>
-            <w:ins w:id="74" w:author="Augustin, Jourdain M" w:date="2014-10-13T15:55:00Z">
+            <w:ins w:id="75" w:author="Augustin, Jourdain M" w:date="2014-10-13T15:55:00Z">
               <w:r>
                 <w:rPr>
                   <w:b/>
@@ -18540,7 +18527,7 @@
       <w:tr>
         <w:trPr>
           <w:cantSplit/>
-          <w:ins w:id="75" w:author="Augustin, Jourdain M" w:date="2014-10-13T15:55:00Z"/>
+          <w:ins w:id="76" w:author="Augustin, Jourdain M" w:date="2014-10-13T15:55:00Z"/>
         </w:trPr>
         <w:tc>
           <w:tcPr>
@@ -18565,10 +18552,10 @@
               <w:jc w:val="both"/>
               <w:textAlignment w:val="auto"/>
               <w:rPr>
-                <w:ins w:id="76" w:author="Augustin, Jourdain M" w:date="2014-10-13T15:55:00Z"/>
-                <w:i/>
-              </w:rPr>
-              <w:pPrChange w:id="77" w:author="Augustin, Jourdain M" w:date="2014-10-13T15:56:00Z">
+                <w:ins w:id="77" w:author="Augustin, Jourdain M" w:date="2014-10-13T15:55:00Z"/>
+                <w:i/>
+              </w:rPr>
+              <w:pPrChange w:id="78" w:author="Augustin, Jourdain M" w:date="2014-10-13T15:56:00Z">
                 <w:pPr>
                   <w:pStyle w:val="Header"/>
                   <w:numPr>
@@ -18601,13 +18588,13 @@
               <w:pStyle w:val="CSETableText"/>
               <w:ind w:left="159"/>
               <w:rPr>
-                <w:ins w:id="78" w:author="Augustin, Jourdain M" w:date="2014-10-13T15:55:00Z"/>
+                <w:ins w:id="79" w:author="Augustin, Jourdain M" w:date="2014-10-13T15:55:00Z"/>
                 <w:rFonts w:asciiTheme="minorHAnsi" w:hAnsiTheme="minorHAnsi"/>
                 <w:bCs/>
                 <w:szCs w:val="20"/>
               </w:rPr>
             </w:pPr>
-            <w:ins w:id="79" w:author="Augustin, Jourdain M" w:date="2014-10-13T15:55:00Z">
+            <w:ins w:id="80" w:author="Augustin, Jourdain M" w:date="2014-10-13T15:55:00Z">
               <w:r>
                 <w:rPr>
                   <w:rFonts w:asciiTheme="minorHAnsi" w:hAnsiTheme="minorHAnsi"/>
@@ -18633,17 +18620,17 @@
                 <w:t xml:space="preserve">page using an </w:t>
               </w:r>
             </w:ins>
-            <w:ins w:id="80" w:author="Augustin, Jourdain M" w:date="2014-10-13T15:56:00Z">
+            <w:ins w:id="81" w:author="Augustin, Jourdain M" w:date="2014-10-13T15:56:00Z">
               <w:r>
                 <w:rPr>
                   <w:rFonts w:asciiTheme="minorHAnsi" w:hAnsiTheme="minorHAnsi"/>
                   <w:bCs/>
                   <w:szCs w:val="20"/>
                 </w:rPr>
-                <w:t>CSR, SUP or MGR account from CSR module</w:t>
+                <w:t>SUP or MGR account from CSR module</w:t>
               </w:r>
             </w:ins>
-            <w:ins w:id="81" w:author="Augustin, Jourdain M" w:date="2014-10-13T15:55:00Z">
+            <w:ins w:id="82" w:author="Augustin, Jourdain M" w:date="2014-10-13T15:55:00Z">
               <w:r>
                 <w:rPr>
                   <w:rFonts w:asciiTheme="minorHAnsi" w:hAnsiTheme="minorHAnsi"/>
@@ -18675,13 +18662,13 @@
               <w:pStyle w:val="CSETableText"/>
               <w:ind w:left="159"/>
               <w:rPr>
-                <w:ins w:id="82" w:author="Augustin, Jourdain M" w:date="2014-10-13T15:55:00Z"/>
+                <w:ins w:id="83" w:author="Augustin, Jourdain M" w:date="2014-10-13T15:55:00Z"/>
                 <w:rFonts w:asciiTheme="minorHAnsi" w:hAnsiTheme="minorHAnsi"/>
                 <w:bCs/>
                 <w:szCs w:val="20"/>
               </w:rPr>
             </w:pPr>
-            <w:ins w:id="83" w:author="Augustin, Jourdain M" w:date="2014-10-13T15:55:00Z">
+            <w:ins w:id="84" w:author="Augustin, Jourdain M" w:date="2014-10-13T15:55:00Z">
               <w:r>
                 <w:fldChar w:fldCharType="begin"/>
               </w:r>
@@ -18727,12 +18714,12 @@
               </w:tabs>
               <w:spacing w:before="40" w:after="40"/>
               <w:rPr>
-                <w:ins w:id="84" w:author="Augustin, Jourdain M" w:date="2014-10-13T15:55:00Z"/>
+                <w:ins w:id="85" w:author="Augustin, Jourdain M" w:date="2014-10-13T15:55:00Z"/>
                 <w:rFonts w:asciiTheme="minorHAnsi" w:hAnsiTheme="minorHAnsi" w:cs="Courier New"/>
                 <w:sz w:val="16"/>
               </w:rPr>
             </w:pPr>
-            <w:ins w:id="85" w:author="Augustin, Jourdain M" w:date="2014-10-13T15:55:00Z">
+            <w:ins w:id="86" w:author="Augustin, Jourdain M" w:date="2014-10-13T15:55:00Z">
               <w:r>
                 <w:rPr>
                   <w:rFonts w:asciiTheme="minorHAnsi" w:hAnsiTheme="minorHAnsi"/>
@@ -18782,11 +18769,11 @@
               <w:spacing w:before="40" w:after="40"/>
               <w:jc w:val="center"/>
               <w:rPr>
-                <w:ins w:id="86" w:author="Augustin, Jourdain M" w:date="2014-10-13T15:55:00Z"/>
-                <w:i/>
-              </w:rPr>
-            </w:pPr>
-            <w:ins w:id="87" w:author="Augustin, Jourdain M" w:date="2014-10-13T15:55:00Z">
+                <w:ins w:id="87" w:author="Augustin, Jourdain M" w:date="2014-10-13T15:55:00Z"/>
+                <w:i/>
+              </w:rPr>
+            </w:pPr>
+            <w:ins w:id="88" w:author="Augustin, Jourdain M" w:date="2014-10-13T15:55:00Z">
               <w:r>
                 <w:rPr>
                   <w:i/>
@@ -18805,11 +18792,11 @@
               <w:spacing w:before="40" w:after="40"/>
               <w:jc w:val="center"/>
               <w:rPr>
-                <w:ins w:id="88" w:author="Augustin, Jourdain M" w:date="2014-10-13T15:55:00Z"/>
-                <w:i/>
-              </w:rPr>
-            </w:pPr>
-            <w:ins w:id="89" w:author="Augustin, Jourdain M" w:date="2014-10-13T15:56:00Z">
+                <w:ins w:id="89" w:author="Augustin, Jourdain M" w:date="2014-10-13T15:55:00Z"/>
+                <w:i/>
+              </w:rPr>
+            </w:pPr>
+            <w:ins w:id="90" w:author="Augustin, Jourdain M" w:date="2014-10-13T15:56:00Z">
               <w:r>
                 <w:rPr>
                   <w:i/>
@@ -18817,7 +18804,7 @@
                 <w:t>10</w:t>
               </w:r>
             </w:ins>
-            <w:ins w:id="90" w:author="Augustin, Jourdain M" w:date="2014-10-13T15:55:00Z">
+            <w:ins w:id="91" w:author="Augustin, Jourdain M" w:date="2014-10-13T15:55:00Z">
               <w:r>
                 <w:rPr>
                   <w:i/>
@@ -18825,7 +18812,7 @@
                 <w:t>/1</w:t>
               </w:r>
             </w:ins>
-            <w:ins w:id="91" w:author="Augustin, Jourdain M" w:date="2014-10-13T15:56:00Z">
+            <w:ins w:id="92" w:author="Augustin, Jourdain M" w:date="2014-10-13T15:56:00Z">
               <w:r>
                 <w:rPr>
                   <w:i/>
@@ -18833,7 +18820,7 @@
                 <w:t>3</w:t>
               </w:r>
             </w:ins>
-            <w:ins w:id="92" w:author="Augustin, Jourdain M" w:date="2014-10-13T15:55:00Z">
+            <w:ins w:id="93" w:author="Augustin, Jourdain M" w:date="2014-10-13T15:55:00Z">
               <w:r>
                 <w:rPr>
                   <w:i/>
@@ -18856,7 +18843,7 @@
               </w:tabs>
               <w:spacing w:before="40" w:after="40"/>
               <w:rPr>
-                <w:ins w:id="93" w:author="Augustin, Jourdain M" w:date="2014-10-13T15:55:00Z"/>
+                <w:ins w:id="94" w:author="Augustin, Jourdain M" w:date="2014-10-13T15:55:00Z"/>
                 <w:i/>
               </w:rPr>
             </w:pPr>
@@ -18865,7 +18852,7 @@
       </w:tr>
       <w:tr>
         <w:trPr>
-          <w:ins w:id="94" w:author="Augustin, Jourdain M" w:date="2014-10-13T15:55:00Z"/>
+          <w:ins w:id="95" w:author="Augustin, Jourdain M" w:date="2014-10-13T15:55:00Z"/>
         </w:trPr>
         <w:tc>
           <w:tcPr>
@@ -18890,10 +18877,10 @@
               <w:jc w:val="both"/>
               <w:textAlignment w:val="auto"/>
               <w:rPr>
-                <w:ins w:id="95" w:author="Augustin, Jourdain M" w:date="2014-10-13T15:55:00Z"/>
-                <w:i/>
-              </w:rPr>
-              <w:pPrChange w:id="96" w:author="Augustin, Jourdain M" w:date="2014-10-13T15:56:00Z">
+                <w:ins w:id="96" w:author="Augustin, Jourdain M" w:date="2014-10-13T15:55:00Z"/>
+                <w:i/>
+              </w:rPr>
+              <w:pPrChange w:id="97" w:author="Augustin, Jourdain M" w:date="2014-10-13T15:56:00Z">
                 <w:pPr>
                   <w:pStyle w:val="Header"/>
                   <w:numPr>
@@ -18926,13 +18913,13 @@
               <w:pStyle w:val="CSETableText"/>
               <w:ind w:left="159"/>
               <w:rPr>
-                <w:ins w:id="97" w:author="Augustin, Jourdain M" w:date="2014-10-13T15:55:00Z"/>
+                <w:ins w:id="98" w:author="Augustin, Jourdain M" w:date="2014-10-13T15:55:00Z"/>
                 <w:rFonts w:asciiTheme="minorHAnsi" w:hAnsiTheme="minorHAnsi"/>
                 <w:bCs/>
                 <w:szCs w:val="20"/>
               </w:rPr>
             </w:pPr>
-            <w:ins w:id="98" w:author="Augustin, Jourdain M" w:date="2014-10-13T15:55:00Z">
+            <w:ins w:id="99" w:author="Augustin, Jourdain M" w:date="2014-10-13T15:55:00Z">
               <w:r>
                 <w:rPr>
                   <w:rFonts w:asciiTheme="minorHAnsi" w:hAnsiTheme="minorHAnsi"/>
@@ -18956,13 +18943,13 @@
               <w:pStyle w:val="CSETableText"/>
               <w:ind w:left="159"/>
               <w:rPr>
-                <w:ins w:id="99" w:author="Augustin, Jourdain M" w:date="2014-10-13T15:55:00Z"/>
+                <w:ins w:id="100" w:author="Augustin, Jourdain M" w:date="2014-10-13T15:55:00Z"/>
                 <w:rFonts w:asciiTheme="minorHAnsi" w:hAnsiTheme="minorHAnsi"/>
                 <w:bCs/>
                 <w:szCs w:val="20"/>
               </w:rPr>
             </w:pPr>
-            <w:ins w:id="100" w:author="Augustin, Jourdain M" w:date="2014-10-13T15:55:00Z">
+            <w:ins w:id="101" w:author="Augustin, Jourdain M" w:date="2014-10-13T15:55:00Z">
               <w:r>
                 <w:rPr>
                   <w:rFonts w:asciiTheme="minorHAnsi" w:hAnsiTheme="minorHAnsi"/>
@@ -18995,11 +18982,11 @@
               </w:tabs>
               <w:spacing w:before="40" w:after="40"/>
               <w:rPr>
-                <w:ins w:id="101" w:author="Augustin, Jourdain M" w:date="2014-10-13T15:57:00Z"/>
-                <w:rFonts w:asciiTheme="minorHAnsi" w:hAnsiTheme="minorHAnsi"/>
-              </w:rPr>
-            </w:pPr>
-            <w:ins w:id="102" w:author="Augustin, Jourdain M" w:date="2014-10-13T15:55:00Z">
+                <w:ins w:id="102" w:author="Augustin, Jourdain M" w:date="2014-10-13T15:58:00Z"/>
+                <w:rFonts w:asciiTheme="minorHAnsi" w:hAnsiTheme="minorHAnsi"/>
+              </w:rPr>
+            </w:pPr>
+            <w:ins w:id="103" w:author="Augustin, Jourdain M" w:date="2014-10-13T15:55:00Z">
               <w:r>
                 <w:rPr>
                   <w:rFonts w:asciiTheme="minorHAnsi" w:hAnsiTheme="minorHAnsi"/>
@@ -19007,7 +18994,7 @@
                 <w:t xml:space="preserve">Verify that </w:t>
               </w:r>
             </w:ins>
-            <w:ins w:id="103" w:author="Augustin, Jourdain M" w:date="2014-10-13T15:57:00Z">
+            <w:ins w:id="104" w:author="Augustin, Jourdain M" w:date="2014-10-13T15:57:00Z">
               <w:r>
                 <w:rPr>
                   <w:rFonts w:asciiTheme="minorHAnsi" w:hAnsiTheme="minorHAnsi"/>
@@ -19025,32 +19012,10 @@
                   <w:rFonts w:asciiTheme="minorHAnsi" w:hAnsiTheme="minorHAnsi"/>
                 </w:rPr>
                 <w:br/>
-                <w:t>for CSR (WACS01, WACS02, WACS03) – “My Warning eCoaching Logs”</w:t>
-              </w:r>
-            </w:ins>
-          </w:p>
-          <w:p>
-            <w:pPr>
-              <w:pStyle w:val="Header"/>
-              <w:tabs>
-                <w:tab w:val="clear" w:pos="4320"/>
-                <w:tab w:val="clear" w:pos="8640"/>
-              </w:tabs>
-              <w:spacing w:before="40" w:after="40"/>
-              <w:rPr>
-                <w:ins w:id="104" w:author="Augustin, Jourdain M" w:date="2014-10-13T15:58:00Z"/>
-                <w:rFonts w:asciiTheme="minorHAnsi" w:hAnsiTheme="minorHAnsi"/>
-              </w:rPr>
-            </w:pPr>
-            <w:ins w:id="105" w:author="Augustin, Jourdain M" w:date="2014-10-13T15:57:00Z">
-              <w:r>
-                <w:rPr>
-                  <w:rFonts w:asciiTheme="minorHAnsi" w:hAnsiTheme="minorHAnsi"/>
-                </w:rPr>
                 <w:t>For SUP (WACS40) – “My Team</w:t>
               </w:r>
             </w:ins>
-            <w:ins w:id="106" w:author="Augustin, Jourdain M" w:date="2014-10-13T15:58:00Z">
+            <w:ins w:id="105" w:author="Augustin, Jourdain M" w:date="2014-10-13T15:58:00Z">
               <w:r>
                 <w:rPr>
                   <w:rFonts w:asciiTheme="minorHAnsi" w:hAnsiTheme="minorHAnsi"/>
@@ -19068,11 +19033,11 @@
               </w:tabs>
               <w:spacing w:before="40" w:after="40"/>
               <w:rPr>
-                <w:ins w:id="107" w:author="Augustin, Jourdain M" w:date="2014-10-13T15:55:00Z"/>
-                <w:rFonts w:asciiTheme="minorHAnsi" w:hAnsiTheme="minorHAnsi"/>
-              </w:rPr>
-            </w:pPr>
-            <w:ins w:id="108" w:author="Augustin, Jourdain M" w:date="2014-10-13T15:58:00Z">
+                <w:ins w:id="106" w:author="Augustin, Jourdain M" w:date="2014-10-13T15:55:00Z"/>
+                <w:rFonts w:asciiTheme="minorHAnsi" w:hAnsiTheme="minorHAnsi"/>
+              </w:rPr>
+            </w:pPr>
+            <w:ins w:id="107" w:author="Augustin, Jourdain M" w:date="2014-10-13T15:58:00Z">
               <w:r>
                 <w:rPr>
                   <w:rFonts w:asciiTheme="minorHAnsi" w:hAnsiTheme="minorHAnsi"/>
@@ -19096,11 +19061,11 @@
               <w:spacing w:before="40" w:after="40"/>
               <w:jc w:val="center"/>
               <w:rPr>
-                <w:ins w:id="109" w:author="Augustin, Jourdain M" w:date="2014-10-13T15:55:00Z"/>
-                <w:i/>
-              </w:rPr>
-            </w:pPr>
-            <w:ins w:id="110" w:author="Augustin, Jourdain M" w:date="2014-10-13T15:55:00Z">
+                <w:ins w:id="108" w:author="Augustin, Jourdain M" w:date="2014-10-13T15:55:00Z"/>
+                <w:i/>
+              </w:rPr>
+            </w:pPr>
+            <w:ins w:id="109" w:author="Augustin, Jourdain M" w:date="2014-10-13T15:55:00Z">
               <w:r>
                 <w:rPr>
                   <w:i/>
@@ -19119,11 +19084,11 @@
               <w:spacing w:before="40" w:after="40"/>
               <w:jc w:val="center"/>
               <w:rPr>
-                <w:ins w:id="111" w:author="Augustin, Jourdain M" w:date="2014-10-13T15:55:00Z"/>
-                <w:i/>
-              </w:rPr>
-            </w:pPr>
-            <w:ins w:id="112" w:author="Augustin, Jourdain M" w:date="2014-10-13T15:56:00Z">
+                <w:ins w:id="110" w:author="Augustin, Jourdain M" w:date="2014-10-13T15:55:00Z"/>
+                <w:i/>
+              </w:rPr>
+            </w:pPr>
+            <w:ins w:id="111" w:author="Augustin, Jourdain M" w:date="2014-10-13T15:56:00Z">
               <w:r>
                 <w:rPr>
                   <w:i/>
@@ -19131,7 +19096,7 @@
                 <w:t>10</w:t>
               </w:r>
             </w:ins>
-            <w:ins w:id="113" w:author="Augustin, Jourdain M" w:date="2014-10-13T15:55:00Z">
+            <w:ins w:id="112" w:author="Augustin, Jourdain M" w:date="2014-10-13T15:55:00Z">
               <w:r>
                 <w:rPr>
                   <w:i/>
@@ -19139,7 +19104,7 @@
                 <w:t>/1</w:t>
               </w:r>
             </w:ins>
-            <w:ins w:id="114" w:author="Augustin, Jourdain M" w:date="2014-10-13T15:56:00Z">
+            <w:ins w:id="113" w:author="Augustin, Jourdain M" w:date="2014-10-13T15:56:00Z">
               <w:r>
                 <w:rPr>
                   <w:i/>
@@ -19147,7 +19112,7 @@
                 <w:t>3</w:t>
               </w:r>
             </w:ins>
-            <w:ins w:id="115" w:author="Augustin, Jourdain M" w:date="2014-10-13T15:55:00Z">
+            <w:ins w:id="114" w:author="Augustin, Jourdain M" w:date="2014-10-13T15:55:00Z">
               <w:r>
                 <w:rPr>
                   <w:i/>
@@ -19170,23 +19135,57 @@
               </w:tabs>
               <w:spacing w:before="40" w:after="40"/>
               <w:rPr>
-                <w:ins w:id="116" w:author="Augustin, Jourdain M" w:date="2014-10-13T15:55:00Z"/>
-                <w:i/>
-              </w:rPr>
-            </w:pPr>
-            <w:ins w:id="117" w:author="Augustin, Jourdain M" w:date="2014-10-13T15:55:00Z">
+                <w:ins w:id="115" w:author="Augustin, Jourdain M" w:date="2014-10-13T15:55:00Z"/>
+                <w:i/>
+              </w:rPr>
+            </w:pPr>
+            <w:ins w:id="116" w:author="Augustin, Jourdain M" w:date="2014-10-13T15:55:00Z">
               <w:r>
                 <w:rPr>
                   <w:i/>
                 </w:rPr>
-                <w:t>Pe</w:t>
+                <w:t xml:space="preserve">Perform the same test for </w:t>
               </w:r>
+            </w:ins>
+            <w:ins w:id="117" w:author="Augustin, Jourdain M" w:date="2014-10-14T16:53:00Z">
               <w:r>
                 <w:rPr>
                   <w:i/>
                 </w:rPr>
-                <w:t>rform the same test for all three call center job code groups</w:t>
+                <w:t>SUP and MGR</w:t>
               </w:r>
+            </w:ins>
+            <w:ins w:id="118" w:author="Augustin, Jourdain M" w:date="2014-10-13T15:55:00Z">
+              <w:r>
+                <w:rPr>
+                  <w:i/>
+                </w:rPr>
+                <w:t xml:space="preserve"> call center job code groups</w:t>
+              </w:r>
+            </w:ins>
+            <w:ins w:id="119" w:author="Augustin, Jourdain M" w:date="2014-10-14T16:53:00Z">
+              <w:r>
+                <w:rPr>
+                  <w:i/>
+                </w:rPr>
+                <w:t xml:space="preserve"> (WACS40, WACS50, </w:t>
+              </w:r>
+              <w:proofErr w:type="gramStart"/>
+              <w:r>
+                <w:rPr>
+                  <w:i/>
+                </w:rPr>
+                <w:t>WACS60</w:t>
+              </w:r>
+              <w:proofErr w:type="gramEnd"/>
+              <w:r>
+                <w:rPr>
+                  <w:i/>
+                </w:rPr>
+                <w:t>)</w:t>
+              </w:r>
+            </w:ins>
+            <w:ins w:id="120" w:author="Augustin, Jourdain M" w:date="2014-10-13T15:55:00Z">
               <w:r>
                 <w:rPr>
                   <w:i/>
@@ -19199,7 +19198,7 @@
       </w:tr>
       <w:tr>
         <w:trPr>
-          <w:ins w:id="118" w:author="Augustin, Jourdain M" w:date="2014-10-13T15:55:00Z"/>
+          <w:ins w:id="121" w:author="Augustin, Jourdain M" w:date="2014-10-13T15:55:00Z"/>
         </w:trPr>
         <w:tc>
           <w:tcPr>
@@ -19224,10 +19223,10 @@
               <w:jc w:val="both"/>
               <w:textAlignment w:val="auto"/>
               <w:rPr>
-                <w:ins w:id="119" w:author="Augustin, Jourdain M" w:date="2014-10-13T15:55:00Z"/>
-                <w:i/>
-              </w:rPr>
-              <w:pPrChange w:id="120" w:author="Augustin, Jourdain M" w:date="2014-10-13T15:56:00Z">
+                <w:ins w:id="122" w:author="Augustin, Jourdain M" w:date="2014-10-13T15:55:00Z"/>
+                <w:i/>
+              </w:rPr>
+              <w:pPrChange w:id="123" w:author="Augustin, Jourdain M" w:date="2014-10-13T15:56:00Z">
                 <w:pPr>
                   <w:pStyle w:val="Header"/>
                   <w:numPr>
@@ -19260,13 +19259,13 @@
               <w:pStyle w:val="CSETableText"/>
               <w:ind w:left="159"/>
               <w:rPr>
-                <w:ins w:id="121" w:author="Augustin, Jourdain M" w:date="2014-10-13T15:55:00Z"/>
+                <w:ins w:id="124" w:author="Augustin, Jourdain M" w:date="2014-10-13T15:55:00Z"/>
                 <w:rFonts w:asciiTheme="minorHAnsi" w:hAnsiTheme="minorHAnsi"/>
                 <w:bCs/>
                 <w:szCs w:val="20"/>
               </w:rPr>
             </w:pPr>
-            <w:ins w:id="122" w:author="Augustin, Jourdain M" w:date="2014-10-13T15:55:00Z">
+            <w:ins w:id="125" w:author="Augustin, Jourdain M" w:date="2014-10-13T15:55:00Z">
               <w:r>
                 <w:rPr>
                   <w:rFonts w:asciiTheme="minorHAnsi" w:hAnsiTheme="minorHAnsi"/>
@@ -19276,7 +19275,7 @@
                 <w:t xml:space="preserve">Select </w:t>
               </w:r>
             </w:ins>
-            <w:ins w:id="123" w:author="Augustin, Jourdain M" w:date="2014-10-13T15:59:00Z">
+            <w:ins w:id="126" w:author="Augustin, Jourdain M" w:date="2014-10-13T15:59:00Z">
               <w:r>
                 <w:rPr>
                   <w:rFonts w:asciiTheme="minorHAnsi" w:hAnsiTheme="minorHAnsi"/>
@@ -19286,7 +19285,7 @@
                 <w:t>a link from the Warning dashboard section</w:t>
               </w:r>
             </w:ins>
-            <w:ins w:id="124" w:author="Augustin, Jourdain M" w:date="2014-10-13T15:55:00Z">
+            <w:ins w:id="127" w:author="Augustin, Jourdain M" w:date="2014-10-13T15:55:00Z">
               <w:r>
                 <w:rPr>
                   <w:rFonts w:asciiTheme="minorHAnsi" w:hAnsiTheme="minorHAnsi"/>
@@ -19310,13 +19309,13 @@
               <w:pStyle w:val="CSETableText"/>
               <w:ind w:left="159"/>
               <w:rPr>
-                <w:ins w:id="125" w:author="Augustin, Jourdain M" w:date="2014-10-13T15:55:00Z"/>
+                <w:ins w:id="128" w:author="Augustin, Jourdain M" w:date="2014-10-13T15:55:00Z"/>
                 <w:rFonts w:asciiTheme="minorHAnsi" w:hAnsiTheme="minorHAnsi"/>
                 <w:bCs/>
                 <w:szCs w:val="20"/>
               </w:rPr>
             </w:pPr>
-            <w:ins w:id="126" w:author="Augustin, Jourdain M" w:date="2014-10-13T15:55:00Z">
+            <w:ins w:id="129" w:author="Augustin, Jourdain M" w:date="2014-10-13T15:55:00Z">
               <w:r>
                 <w:rPr>
                   <w:rFonts w:asciiTheme="minorHAnsi" w:hAnsiTheme="minorHAnsi"/>
@@ -19349,11 +19348,11 @@
               </w:tabs>
               <w:spacing w:before="40" w:after="40"/>
               <w:rPr>
-                <w:ins w:id="127" w:author="Augustin, Jourdain M" w:date="2014-10-13T15:55:00Z"/>
-                <w:rFonts w:asciiTheme="minorHAnsi" w:hAnsiTheme="minorHAnsi"/>
-              </w:rPr>
-            </w:pPr>
-            <w:ins w:id="128" w:author="Augustin, Jourdain M" w:date="2014-10-13T15:55:00Z">
+                <w:ins w:id="130" w:author="Augustin, Jourdain M" w:date="2014-10-13T15:55:00Z"/>
+                <w:rFonts w:asciiTheme="minorHAnsi" w:hAnsiTheme="minorHAnsi"/>
+              </w:rPr>
+            </w:pPr>
+            <w:ins w:id="131" w:author="Augustin, Jourdain M" w:date="2014-10-13T15:55:00Z">
               <w:r>
                 <w:rPr>
                   <w:rFonts w:asciiTheme="minorHAnsi" w:hAnsiTheme="minorHAnsi"/>
@@ -19361,7 +19360,7 @@
                 <w:t xml:space="preserve">Verify that </w:t>
               </w:r>
             </w:ins>
-            <w:ins w:id="129" w:author="Augustin, Jourdain M" w:date="2014-10-13T16:00:00Z">
+            <w:ins w:id="132" w:author="Augustin, Jourdain M" w:date="2014-10-13T16:00:00Z">
               <w:r>
                 <w:rPr>
                   <w:rFonts w:asciiTheme="minorHAnsi" w:hAnsiTheme="minorHAnsi"/>
@@ -19391,11 +19390,11 @@
               <w:spacing w:before="40" w:after="40"/>
               <w:jc w:val="center"/>
               <w:rPr>
-                <w:ins w:id="130" w:author="Augustin, Jourdain M" w:date="2014-10-13T15:55:00Z"/>
-                <w:i/>
-              </w:rPr>
-            </w:pPr>
-            <w:ins w:id="131" w:author="Augustin, Jourdain M" w:date="2014-10-13T15:55:00Z">
+                <w:ins w:id="133" w:author="Augustin, Jourdain M" w:date="2014-10-13T15:55:00Z"/>
+                <w:i/>
+              </w:rPr>
+            </w:pPr>
+            <w:ins w:id="134" w:author="Augustin, Jourdain M" w:date="2014-10-13T15:55:00Z">
               <w:r>
                 <w:rPr>
                   <w:i/>
@@ -19414,11 +19413,11 @@
               <w:spacing w:before="40" w:after="40"/>
               <w:jc w:val="center"/>
               <w:rPr>
-                <w:ins w:id="132" w:author="Augustin, Jourdain M" w:date="2014-10-13T15:55:00Z"/>
-                <w:i/>
-              </w:rPr>
-            </w:pPr>
-            <w:ins w:id="133" w:author="Augustin, Jourdain M" w:date="2014-10-13T16:00:00Z">
+                <w:ins w:id="135" w:author="Augustin, Jourdain M" w:date="2014-10-13T15:55:00Z"/>
+                <w:i/>
+              </w:rPr>
+            </w:pPr>
+            <w:ins w:id="136" w:author="Augustin, Jourdain M" w:date="2014-10-13T16:00:00Z">
               <w:r>
                 <w:rPr>
                   <w:i/>
@@ -19426,7 +19425,7 @@
                 <w:t>10</w:t>
               </w:r>
             </w:ins>
-            <w:ins w:id="134" w:author="Augustin, Jourdain M" w:date="2014-10-13T15:55:00Z">
+            <w:ins w:id="137" w:author="Augustin, Jourdain M" w:date="2014-10-13T15:55:00Z">
               <w:r>
                 <w:rPr>
                   <w:i/>
@@ -19434,7 +19433,7 @@
                 <w:t>/1</w:t>
               </w:r>
             </w:ins>
-            <w:ins w:id="135" w:author="Augustin, Jourdain M" w:date="2014-10-13T16:00:00Z">
+            <w:ins w:id="138" w:author="Augustin, Jourdain M" w:date="2014-10-13T16:00:00Z">
               <w:r>
                 <w:rPr>
                   <w:i/>
@@ -19442,7 +19441,7 @@
                 <w:t>3</w:t>
               </w:r>
             </w:ins>
-            <w:ins w:id="136" w:author="Augustin, Jourdain M" w:date="2014-10-13T15:55:00Z">
+            <w:ins w:id="139" w:author="Augustin, Jourdain M" w:date="2014-10-13T15:55:00Z">
               <w:r>
                 <w:rPr>
                   <w:i/>
@@ -19465,7 +19464,7 @@
               </w:tabs>
               <w:spacing w:before="40" w:after="40"/>
               <w:rPr>
-                <w:ins w:id="137" w:author="Augustin, Jourdain M" w:date="2014-10-13T15:55:00Z"/>
+                <w:ins w:id="140" w:author="Augustin, Jourdain M" w:date="2014-10-13T15:55:00Z"/>
                 <w:i/>
               </w:rPr>
             </w:pPr>
@@ -19476,7 +19475,7 @@
     <w:p>
       <w:pPr>
         <w:rPr>
-          <w:ins w:id="138" w:author="Augustin, Jourdain M" w:date="2014-10-13T15:55:00Z"/>
+          <w:ins w:id="141" w:author="Augustin, Jourdain M" w:date="2014-10-13T15:55:00Z"/>
           <w:sz w:val="18"/>
         </w:rPr>
       </w:pPr>
@@ -19484,7 +19483,7 @@
     <w:p>
       <w:pPr>
         <w:rPr>
-          <w:ins w:id="139" w:author="Augustin, Jourdain M" w:date="2014-10-13T15:55:00Z"/>
+          <w:ins w:id="142" w:author="Augustin, Jourdain M" w:date="2014-10-13T15:55:00Z"/>
           <w:sz w:val="18"/>
         </w:rPr>
       </w:pPr>
@@ -19502,6 +19501,8 @@
           <w:sz w:val="18"/>
         </w:rPr>
       </w:pPr>
+      <w:bookmarkStart w:id="143" w:name="_GoBack"/>
+      <w:bookmarkEnd w:id="143"/>
     </w:p>
     <w:sectPr>
       <w:headerReference w:type="default" r:id="rId22"/>
@@ -19664,7 +19665,7 @@
         <w:sz w:val="18"/>
         <w:szCs w:val="18"/>
       </w:rPr>
-      <w:t>2</w:t>
+      <w:t>22</w:t>
     </w:r>
     <w:r>
       <w:rPr>
@@ -23580,7 +23581,7 @@
 </file>
 
 <file path=customXml/itemProps1.xml><?xml version="1.0" encoding="utf-8"?>
-<ds:datastoreItem xmlns:ds="http://schemas.openxmlformats.org/officeDocument/2006/customXml" ds:itemID="{D6D89EE7-7CEB-4F6A-B681-C30CB5A6C6B8}">
+<ds:datastoreItem xmlns:ds="http://schemas.openxmlformats.org/officeDocument/2006/customXml" ds:itemID="{B97E4A8F-3CA5-4624-8192-2BD1B5F828D2}">
   <ds:schemaRefs>
     <ds:schemaRef ds:uri="http://schemas.openxmlformats.org/officeDocument/2006/bibliography"/>
   </ds:schemaRefs>

</xml_diff>

<commit_message>
[VM:Jourdain.Augustin@10/17/2014 4:41:32 PM] SCCB-P13622
git-tfs-id: [https://tfs.omnicloud.local/tfs/cco%20program/]$/eCoaching_V2;C13744
</commit_message>
<xml_diff>
--- a/Unit Test/CCO_eCoaching_UI_Dashboard_UTD.docx
+++ b/Unit Test/CCO_eCoaching_UI_Dashboard_UTD.docx
@@ -233,7 +233,7 @@
         </w:rPr>
         <w:fldChar w:fldCharType="separate"/>
       </w:r>
-      <w:ins w:id="0" w:author="Augustin, Jourdain M" w:date="2014-10-14T16:49:00Z">
+      <w:ins w:id="0" w:author="Augustin, Jourdain M" w:date="2014-10-17T16:36:00Z">
         <w:r>
           <w:rPr>
             <w:noProof/>
@@ -241,7 +241,7 @@
             <w:sz w:val="18"/>
             <w:szCs w:val="18"/>
           </w:rPr>
-          <w:t>October 14, 2014</w:t>
+          <w:t>October 17, 2014</w:t>
         </w:r>
       </w:ins>
       <w:del w:id="1" w:author="Augustin, Jourdain M" w:date="2014-10-14T16:49:00Z">
@@ -1229,6 +1229,16 @@
                 <w:sz w:val="20"/>
               </w:rPr>
             </w:pPr>
+            <w:ins w:id="20" w:author="Augustin, Jourdain M" w:date="2014-10-17T16:36:00Z">
+              <w:r>
+                <w:rPr>
+                  <w:rFonts w:asciiTheme="minorHAnsi" w:hAnsiTheme="minorHAnsi"/>
+                  <w:i w:val="0"/>
+                  <w:sz w:val="20"/>
+                </w:rPr>
+                <w:t>10/17/2014</w:t>
+              </w:r>
+            </w:ins>
           </w:p>
         </w:tc>
         <w:tc>
@@ -1245,9 +1255,22 @@
             <w:pPr>
               <w:rPr>
                 <w:rFonts w:asciiTheme="minorHAnsi" w:hAnsiTheme="minorHAnsi"/>
-                <w:i/>
-              </w:rPr>
-            </w:pPr>
+                <w:rPrChange w:id="21" w:author="Augustin, Jourdain M" w:date="2014-10-17T16:36:00Z">
+                  <w:rPr>
+                    <w:rFonts w:asciiTheme="minorHAnsi" w:hAnsiTheme="minorHAnsi"/>
+                    <w:i/>
+                  </w:rPr>
+                </w:rPrChange>
+              </w:rPr>
+            </w:pPr>
+            <w:ins w:id="22" w:author="Augustin, Jourdain M" w:date="2014-10-17T16:36:00Z">
+              <w:r>
+                <w:rPr>
+                  <w:rFonts w:asciiTheme="minorHAnsi" w:hAnsiTheme="minorHAnsi"/>
+                </w:rPr>
+                <w:t>P13622 – Create new test case ECUIDASH15 to test for updated OMR SOP link for Outlier records opened in review</w:t>
+              </w:r>
+            </w:ins>
           </w:p>
         </w:tc>
         <w:tc>
@@ -1270,6 +1293,16 @@
                 <w:sz w:val="20"/>
               </w:rPr>
             </w:pPr>
+            <w:ins w:id="23" w:author="Augustin, Jourdain M" w:date="2014-10-17T16:37:00Z">
+              <w:r>
+                <w:rPr>
+                  <w:rFonts w:asciiTheme="minorHAnsi" w:hAnsiTheme="minorHAnsi"/>
+                  <w:i w:val="0"/>
+                  <w:sz w:val="20"/>
+                </w:rPr>
+                <w:t>Jourdain Augustin</w:t>
+              </w:r>
+            </w:ins>
           </w:p>
         </w:tc>
       </w:tr>
@@ -17847,38 +17880,6 @@
     <w:p>
       <w:pPr>
         <w:rPr>
-          <w:ins w:id="20" w:author="Augustin, Jourdain M" w:date="2014-10-13T15:55:00Z"/>
-          <w:sz w:val="18"/>
-        </w:rPr>
-      </w:pPr>
-    </w:p>
-    <w:p>
-      <w:pPr>
-        <w:rPr>
-          <w:ins w:id="21" w:author="Augustin, Jourdain M" w:date="2014-10-13T15:55:00Z"/>
-          <w:sz w:val="18"/>
-        </w:rPr>
-      </w:pPr>
-    </w:p>
-    <w:p>
-      <w:pPr>
-        <w:rPr>
-          <w:ins w:id="22" w:author="Augustin, Jourdain M" w:date="2014-10-13T15:55:00Z"/>
-          <w:sz w:val="18"/>
-        </w:rPr>
-      </w:pPr>
-    </w:p>
-    <w:p>
-      <w:pPr>
-        <w:rPr>
-          <w:ins w:id="23" w:author="Augustin, Jourdain M" w:date="2014-10-13T15:55:00Z"/>
-          <w:sz w:val="18"/>
-        </w:rPr>
-      </w:pPr>
-    </w:p>
-    <w:p>
-      <w:pPr>
-        <w:rPr>
           <w:ins w:id="24" w:author="Augustin, Jourdain M" w:date="2014-10-13T15:55:00Z"/>
           <w:sz w:val="18"/>
         </w:rPr>
@@ -17904,6 +17905,38 @@
       <w:pPr>
         <w:rPr>
           <w:ins w:id="27" w:author="Augustin, Jourdain M" w:date="2014-10-13T15:55:00Z"/>
+          <w:sz w:val="18"/>
+        </w:rPr>
+      </w:pPr>
+    </w:p>
+    <w:p>
+      <w:pPr>
+        <w:rPr>
+          <w:ins w:id="28" w:author="Augustin, Jourdain M" w:date="2014-10-13T15:55:00Z"/>
+          <w:sz w:val="18"/>
+        </w:rPr>
+      </w:pPr>
+    </w:p>
+    <w:p>
+      <w:pPr>
+        <w:rPr>
+          <w:ins w:id="29" w:author="Augustin, Jourdain M" w:date="2014-10-13T15:55:00Z"/>
+          <w:sz w:val="18"/>
+        </w:rPr>
+      </w:pPr>
+    </w:p>
+    <w:p>
+      <w:pPr>
+        <w:rPr>
+          <w:ins w:id="30" w:author="Augustin, Jourdain M" w:date="2014-10-13T15:55:00Z"/>
+          <w:sz w:val="18"/>
+        </w:rPr>
+      </w:pPr>
+    </w:p>
+    <w:p>
+      <w:pPr>
+        <w:rPr>
+          <w:ins w:id="31" w:author="Augustin, Jourdain M" w:date="2014-10-13T15:55:00Z"/>
           <w:sz w:val="18"/>
         </w:rPr>
       </w:pPr>
@@ -17930,7 +17963,7 @@
       <w:tr>
         <w:trPr>
           <w:tblHeader/>
-          <w:ins w:id="28" w:author="Augustin, Jourdain M" w:date="2014-10-13T15:55:00Z"/>
+          <w:ins w:id="32" w:author="Augustin, Jourdain M" w:date="2014-10-13T15:55:00Z"/>
         </w:trPr>
         <w:tc>
           <w:tcPr>
@@ -17945,13 +17978,13 @@
               </w:numPr>
               <w:jc w:val="center"/>
               <w:rPr>
-                <w:ins w:id="29" w:author="Augustin, Jourdain M" w:date="2014-10-13T15:55:00Z"/>
+                <w:ins w:id="33" w:author="Augustin, Jourdain M" w:date="2014-10-13T15:55:00Z"/>
                 <w:rFonts w:ascii="Arial" w:hAnsi="Arial"/>
                 <w:b/>
                 <w:sz w:val="18"/>
               </w:rPr>
             </w:pPr>
-            <w:ins w:id="30" w:author="Augustin, Jourdain M" w:date="2014-10-13T15:55:00Z">
+            <w:ins w:id="34" w:author="Augustin, Jourdain M" w:date="2014-10-13T15:55:00Z">
               <w:r>
                 <w:rPr>
                   <w:rFonts w:ascii="Arial" w:hAnsi="Arial"/>
@@ -17976,13 +18009,13 @@
               </w:numPr>
               <w:jc w:val="center"/>
               <w:rPr>
-                <w:ins w:id="31" w:author="Augustin, Jourdain M" w:date="2014-10-13T15:55:00Z"/>
+                <w:ins w:id="35" w:author="Augustin, Jourdain M" w:date="2014-10-13T15:55:00Z"/>
                 <w:rFonts w:ascii="Arial" w:hAnsi="Arial"/>
                 <w:b/>
                 <w:sz w:val="18"/>
               </w:rPr>
             </w:pPr>
-            <w:ins w:id="32" w:author="Augustin, Jourdain M" w:date="2014-10-13T15:55:00Z">
+            <w:ins w:id="36" w:author="Augustin, Jourdain M" w:date="2014-10-13T15:55:00Z">
               <w:r>
                 <w:rPr>
                   <w:rFonts w:ascii="Arial" w:hAnsi="Arial"/>
@@ -17997,7 +18030,7 @@
       </w:tr>
       <w:tr>
         <w:trPr>
-          <w:ins w:id="33" w:author="Augustin, Jourdain M" w:date="2014-10-13T15:55:00Z"/>
+          <w:ins w:id="37" w:author="Augustin, Jourdain M" w:date="2014-10-13T15:55:00Z"/>
         </w:trPr>
         <w:tc>
           <w:tcPr>
@@ -18011,11 +18044,11 @@
                 <w:numId w:val="0"/>
               </w:numPr>
               <w:rPr>
-                <w:ins w:id="34" w:author="Augustin, Jourdain M" w:date="2014-10-13T15:55:00Z"/>
-                <w:rFonts w:asciiTheme="minorHAnsi" w:hAnsiTheme="minorHAnsi"/>
-              </w:rPr>
-            </w:pPr>
-            <w:ins w:id="35" w:author="Augustin, Jourdain M" w:date="2014-10-13T15:55:00Z">
+                <w:ins w:id="38" w:author="Augustin, Jourdain M" w:date="2014-10-13T15:55:00Z"/>
+                <w:rFonts w:asciiTheme="minorHAnsi" w:hAnsiTheme="minorHAnsi"/>
+              </w:rPr>
+            </w:pPr>
+            <w:ins w:id="39" w:author="Augustin, Jourdain M" w:date="2014-10-13T15:55:00Z">
               <w:r>
                 <w:rPr>
                   <w:rFonts w:asciiTheme="minorHAnsi" w:hAnsiTheme="minorHAnsi"/>
@@ -18032,11 +18065,11 @@
           <w:p>
             <w:pPr>
               <w:rPr>
-                <w:ins w:id="36" w:author="Augustin, Jourdain M" w:date="2014-10-13T15:55:00Z"/>
-                <w:rFonts w:asciiTheme="minorHAnsi" w:hAnsiTheme="minorHAnsi"/>
-              </w:rPr>
-            </w:pPr>
-            <w:ins w:id="37" w:author="Augustin, Jourdain M" w:date="2014-10-13T15:55:00Z">
+                <w:ins w:id="40" w:author="Augustin, Jourdain M" w:date="2014-10-13T15:55:00Z"/>
+                <w:rFonts w:asciiTheme="minorHAnsi" w:hAnsiTheme="minorHAnsi"/>
+              </w:rPr>
+            </w:pPr>
+            <w:ins w:id="41" w:author="Augustin, Jourdain M" w:date="2014-10-13T15:55:00Z">
               <w:r>
                 <w:rPr>
                   <w:rFonts w:asciiTheme="minorHAnsi" w:hAnsiTheme="minorHAnsi"/>
@@ -18055,7 +18088,7 @@
       </w:tr>
       <w:tr>
         <w:trPr>
-          <w:ins w:id="38" w:author="Augustin, Jourdain M" w:date="2014-10-13T15:55:00Z"/>
+          <w:ins w:id="42" w:author="Augustin, Jourdain M" w:date="2014-10-13T15:55:00Z"/>
         </w:trPr>
         <w:tc>
           <w:tcPr>
@@ -18069,11 +18102,11 @@
                 <w:numId w:val="0"/>
               </w:numPr>
               <w:rPr>
-                <w:ins w:id="39" w:author="Augustin, Jourdain M" w:date="2014-10-13T15:55:00Z"/>
-                <w:rFonts w:asciiTheme="minorHAnsi" w:hAnsiTheme="minorHAnsi"/>
-              </w:rPr>
-            </w:pPr>
-            <w:ins w:id="40" w:author="Augustin, Jourdain M" w:date="2014-10-13T15:55:00Z">
+                <w:ins w:id="43" w:author="Augustin, Jourdain M" w:date="2014-10-13T15:55:00Z"/>
+                <w:rFonts w:asciiTheme="minorHAnsi" w:hAnsiTheme="minorHAnsi"/>
+              </w:rPr>
+            </w:pPr>
+            <w:ins w:id="44" w:author="Augustin, Jourdain M" w:date="2014-10-13T15:55:00Z">
               <w:r>
                 <w:rPr>
                   <w:rFonts w:asciiTheme="minorHAnsi" w:hAnsiTheme="minorHAnsi"/>
@@ -18090,7 +18123,7 @@
           <w:p>
             <w:pPr>
               <w:rPr>
-                <w:ins w:id="41" w:author="Augustin, Jourdain M" w:date="2014-10-13T15:55:00Z"/>
+                <w:ins w:id="45" w:author="Augustin, Jourdain M" w:date="2014-10-13T15:55:00Z"/>
                 <w:rFonts w:asciiTheme="minorHAnsi" w:hAnsiTheme="minorHAnsi"/>
               </w:rPr>
             </w:pPr>
@@ -18099,7 +18132,7 @@
       </w:tr>
       <w:tr>
         <w:trPr>
-          <w:ins w:id="42" w:author="Augustin, Jourdain M" w:date="2014-10-13T15:55:00Z"/>
+          <w:ins w:id="46" w:author="Augustin, Jourdain M" w:date="2014-10-13T15:55:00Z"/>
         </w:trPr>
         <w:tc>
           <w:tcPr>
@@ -18113,11 +18146,11 @@
                 <w:numId w:val="0"/>
               </w:numPr>
               <w:rPr>
-                <w:ins w:id="43" w:author="Augustin, Jourdain M" w:date="2014-10-13T15:55:00Z"/>
-                <w:rFonts w:asciiTheme="minorHAnsi" w:hAnsiTheme="minorHAnsi"/>
-              </w:rPr>
-            </w:pPr>
-            <w:ins w:id="44" w:author="Augustin, Jourdain M" w:date="2014-10-13T15:55:00Z">
+                <w:ins w:id="47" w:author="Augustin, Jourdain M" w:date="2014-10-13T15:55:00Z"/>
+                <w:rFonts w:asciiTheme="minorHAnsi" w:hAnsiTheme="minorHAnsi"/>
+              </w:rPr>
+            </w:pPr>
+            <w:ins w:id="48" w:author="Augustin, Jourdain M" w:date="2014-10-13T15:55:00Z">
               <w:r>
                 <w:rPr>
                   <w:rFonts w:asciiTheme="minorHAnsi" w:hAnsiTheme="minorHAnsi"/>
@@ -18134,11 +18167,11 @@
           <w:p>
             <w:pPr>
               <w:rPr>
-                <w:ins w:id="45" w:author="Augustin, Jourdain M" w:date="2014-10-13T15:55:00Z"/>
-                <w:rFonts w:asciiTheme="minorHAnsi" w:hAnsiTheme="minorHAnsi"/>
-              </w:rPr>
-            </w:pPr>
-            <w:ins w:id="46" w:author="Augustin, Jourdain M" w:date="2014-10-13T15:55:00Z">
+                <w:ins w:id="49" w:author="Augustin, Jourdain M" w:date="2014-10-13T15:55:00Z"/>
+                <w:rFonts w:asciiTheme="minorHAnsi" w:hAnsiTheme="minorHAnsi"/>
+              </w:rPr>
+            </w:pPr>
+            <w:ins w:id="50" w:author="Augustin, Jourdain M" w:date="2014-10-13T15:55:00Z">
               <w:r>
                 <w:rPr>
                   <w:rFonts w:asciiTheme="minorHAnsi" w:hAnsiTheme="minorHAnsi"/>
@@ -18163,7 +18196,7 @@
       </w:tr>
       <w:tr>
         <w:trPr>
-          <w:ins w:id="47" w:author="Augustin, Jourdain M" w:date="2014-10-13T15:55:00Z"/>
+          <w:ins w:id="51" w:author="Augustin, Jourdain M" w:date="2014-10-13T15:55:00Z"/>
         </w:trPr>
         <w:tc>
           <w:tcPr>
@@ -18177,11 +18210,11 @@
                 <w:numId w:val="0"/>
               </w:numPr>
               <w:rPr>
-                <w:ins w:id="48" w:author="Augustin, Jourdain M" w:date="2014-10-13T15:55:00Z"/>
-                <w:rFonts w:asciiTheme="minorHAnsi" w:hAnsiTheme="minorHAnsi"/>
-              </w:rPr>
-            </w:pPr>
-            <w:ins w:id="49" w:author="Augustin, Jourdain M" w:date="2014-10-13T15:55:00Z">
+                <w:ins w:id="52" w:author="Augustin, Jourdain M" w:date="2014-10-13T15:55:00Z"/>
+                <w:rFonts w:asciiTheme="minorHAnsi" w:hAnsiTheme="minorHAnsi"/>
+              </w:rPr>
+            </w:pPr>
+            <w:ins w:id="53" w:author="Augustin, Jourdain M" w:date="2014-10-13T15:55:00Z">
               <w:r>
                 <w:rPr>
                   <w:rFonts w:asciiTheme="minorHAnsi" w:hAnsiTheme="minorHAnsi"/>
@@ -18198,11 +18231,11 @@
           <w:p>
             <w:pPr>
               <w:rPr>
-                <w:ins w:id="50" w:author="Augustin, Jourdain M" w:date="2014-10-13T15:55:00Z"/>
-                <w:rFonts w:asciiTheme="minorHAnsi" w:hAnsiTheme="minorHAnsi"/>
-              </w:rPr>
-            </w:pPr>
-            <w:ins w:id="51" w:author="Augustin, Jourdain M" w:date="2014-10-13T15:55:00Z">
+                <w:ins w:id="54" w:author="Augustin, Jourdain M" w:date="2014-10-13T15:55:00Z"/>
+                <w:rFonts w:asciiTheme="minorHAnsi" w:hAnsiTheme="minorHAnsi"/>
+              </w:rPr>
+            </w:pPr>
+            <w:ins w:id="55" w:author="Augustin, Jourdain M" w:date="2014-10-13T15:55:00Z">
               <w:r>
                 <w:rPr>
                   <w:rFonts w:asciiTheme="minorHAnsi" w:hAnsiTheme="minorHAnsi"/>
@@ -18215,7 +18248,7 @@
       </w:tr>
       <w:tr>
         <w:trPr>
-          <w:ins w:id="52" w:author="Augustin, Jourdain M" w:date="2014-10-13T15:55:00Z"/>
+          <w:ins w:id="56" w:author="Augustin, Jourdain M" w:date="2014-10-13T15:55:00Z"/>
         </w:trPr>
         <w:tc>
           <w:tcPr>
@@ -18229,11 +18262,11 @@
                 <w:numId w:val="0"/>
               </w:numPr>
               <w:rPr>
-                <w:ins w:id="53" w:author="Augustin, Jourdain M" w:date="2014-10-13T15:55:00Z"/>
-                <w:rFonts w:asciiTheme="minorHAnsi" w:hAnsiTheme="minorHAnsi"/>
-              </w:rPr>
-            </w:pPr>
-            <w:ins w:id="54" w:author="Augustin, Jourdain M" w:date="2014-10-13T15:55:00Z">
+                <w:ins w:id="57" w:author="Augustin, Jourdain M" w:date="2014-10-13T15:55:00Z"/>
+                <w:rFonts w:asciiTheme="minorHAnsi" w:hAnsiTheme="minorHAnsi"/>
+              </w:rPr>
+            </w:pPr>
+            <w:ins w:id="58" w:author="Augustin, Jourdain M" w:date="2014-10-13T15:55:00Z">
               <w:r>
                 <w:rPr>
                   <w:rFonts w:asciiTheme="minorHAnsi" w:hAnsiTheme="minorHAnsi"/>
@@ -18250,11 +18283,11 @@
           <w:p>
             <w:pPr>
               <w:rPr>
-                <w:ins w:id="55" w:author="Augustin, Jourdain M" w:date="2014-10-13T15:55:00Z"/>
-                <w:rFonts w:asciiTheme="minorHAnsi" w:hAnsiTheme="minorHAnsi"/>
-              </w:rPr>
-            </w:pPr>
-            <w:ins w:id="56" w:author="Augustin, Jourdain M" w:date="2014-10-13T15:55:00Z">
+                <w:ins w:id="59" w:author="Augustin, Jourdain M" w:date="2014-10-13T15:55:00Z"/>
+                <w:rFonts w:asciiTheme="minorHAnsi" w:hAnsiTheme="minorHAnsi"/>
+              </w:rPr>
+            </w:pPr>
+            <w:ins w:id="60" w:author="Augustin, Jourdain M" w:date="2014-10-13T15:55:00Z">
               <w:r>
                 <w:rPr>
                   <w:rFonts w:asciiTheme="minorHAnsi" w:hAnsiTheme="minorHAnsi"/>
@@ -18267,7 +18300,7 @@
       </w:tr>
       <w:tr>
         <w:trPr>
-          <w:ins w:id="57" w:author="Augustin, Jourdain M" w:date="2014-10-13T15:55:00Z"/>
+          <w:ins w:id="61" w:author="Augustin, Jourdain M" w:date="2014-10-13T15:55:00Z"/>
         </w:trPr>
         <w:tc>
           <w:tcPr>
@@ -18281,11 +18314,11 @@
                 <w:numId w:val="0"/>
               </w:numPr>
               <w:rPr>
-                <w:ins w:id="58" w:author="Augustin, Jourdain M" w:date="2014-10-13T15:55:00Z"/>
-                <w:rFonts w:asciiTheme="minorHAnsi" w:hAnsiTheme="minorHAnsi"/>
-              </w:rPr>
-            </w:pPr>
-            <w:ins w:id="59" w:author="Augustin, Jourdain M" w:date="2014-10-13T15:55:00Z">
+                <w:ins w:id="62" w:author="Augustin, Jourdain M" w:date="2014-10-13T15:55:00Z"/>
+                <w:rFonts w:asciiTheme="minorHAnsi" w:hAnsiTheme="minorHAnsi"/>
+              </w:rPr>
+            </w:pPr>
+            <w:ins w:id="63" w:author="Augustin, Jourdain M" w:date="2014-10-13T15:55:00Z">
               <w:r>
                 <w:rPr>
                   <w:rFonts w:asciiTheme="minorHAnsi" w:hAnsiTheme="minorHAnsi"/>
@@ -18302,7 +18335,7 @@
           <w:p>
             <w:pPr>
               <w:rPr>
-                <w:ins w:id="60" w:author="Augustin, Jourdain M" w:date="2014-10-13T15:55:00Z"/>
+                <w:ins w:id="64" w:author="Augustin, Jourdain M" w:date="2014-10-13T15:55:00Z"/>
                 <w:rFonts w:asciiTheme="minorHAnsi" w:hAnsiTheme="minorHAnsi"/>
               </w:rPr>
             </w:pPr>
@@ -18313,14 +18346,14 @@
     <w:p>
       <w:pPr>
         <w:rPr>
-          <w:ins w:id="61" w:author="Augustin, Jourdain M" w:date="2014-10-13T15:55:00Z"/>
+          <w:ins w:id="65" w:author="Augustin, Jourdain M" w:date="2014-10-13T15:55:00Z"/>
         </w:rPr>
       </w:pPr>
     </w:p>
     <w:p>
       <w:pPr>
         <w:rPr>
-          <w:ins w:id="62" w:author="Augustin, Jourdain M" w:date="2014-10-13T15:55:00Z"/>
+          <w:ins w:id="66" w:author="Augustin, Jourdain M" w:date="2014-10-13T15:55:00Z"/>
         </w:rPr>
       </w:pPr>
     </w:p>
@@ -18350,7 +18383,7 @@
         <w:trPr>
           <w:cantSplit/>
           <w:tblHeader/>
-          <w:ins w:id="63" w:author="Augustin, Jourdain M" w:date="2014-10-13T15:55:00Z"/>
+          <w:ins w:id="67" w:author="Augustin, Jourdain M" w:date="2014-10-13T15:55:00Z"/>
         </w:trPr>
         <w:tc>
           <w:tcPr>
@@ -18367,12 +18400,12 @@
               <w:spacing w:before="40" w:after="40"/>
               <w:jc w:val="both"/>
               <w:rPr>
-                <w:ins w:id="64" w:author="Augustin, Jourdain M" w:date="2014-10-13T15:55:00Z"/>
+                <w:ins w:id="68" w:author="Augustin, Jourdain M" w:date="2014-10-13T15:55:00Z"/>
                 <w:b/>
                 <w:i/>
               </w:rPr>
             </w:pPr>
-            <w:ins w:id="65" w:author="Augustin, Jourdain M" w:date="2014-10-13T15:55:00Z">
+            <w:ins w:id="69" w:author="Augustin, Jourdain M" w:date="2014-10-13T15:55:00Z">
               <w:r>
                 <w:rPr>
                   <w:b/>
@@ -18396,12 +18429,12 @@
               </w:tabs>
               <w:spacing w:before="20" w:after="20"/>
               <w:rPr>
-                <w:ins w:id="66" w:author="Augustin, Jourdain M" w:date="2014-10-13T15:55:00Z"/>
+                <w:ins w:id="70" w:author="Augustin, Jourdain M" w:date="2014-10-13T15:55:00Z"/>
                 <w:b/>
                 <w:i/>
               </w:rPr>
             </w:pPr>
-            <w:ins w:id="67" w:author="Augustin, Jourdain M" w:date="2014-10-13T15:55:00Z">
+            <w:ins w:id="71" w:author="Augustin, Jourdain M" w:date="2014-10-13T15:55:00Z">
               <w:r>
                 <w:rPr>
                   <w:b/>
@@ -18425,12 +18458,12 @@
               </w:tabs>
               <w:spacing w:before="40" w:after="40"/>
               <w:rPr>
-                <w:ins w:id="68" w:author="Augustin, Jourdain M" w:date="2014-10-13T15:55:00Z"/>
+                <w:ins w:id="72" w:author="Augustin, Jourdain M" w:date="2014-10-13T15:55:00Z"/>
                 <w:b/>
                 <w:i/>
               </w:rPr>
             </w:pPr>
-            <w:ins w:id="69" w:author="Augustin, Jourdain M" w:date="2014-10-13T15:55:00Z">
+            <w:ins w:id="73" w:author="Augustin, Jourdain M" w:date="2014-10-13T15:55:00Z">
               <w:r>
                 <w:rPr>
                   <w:b/>
@@ -18455,12 +18488,12 @@
               <w:spacing w:before="40" w:after="40"/>
               <w:jc w:val="center"/>
               <w:rPr>
-                <w:ins w:id="70" w:author="Augustin, Jourdain M" w:date="2014-10-13T15:55:00Z"/>
+                <w:ins w:id="74" w:author="Augustin, Jourdain M" w:date="2014-10-13T15:55:00Z"/>
                 <w:b/>
                 <w:i/>
               </w:rPr>
             </w:pPr>
-            <w:ins w:id="71" w:author="Augustin, Jourdain M" w:date="2014-10-13T15:55:00Z">
+            <w:ins w:id="75" w:author="Augustin, Jourdain M" w:date="2014-10-13T15:55:00Z">
               <w:r>
                 <w:rPr>
                   <w:b/>
@@ -18479,12 +18512,12 @@
               <w:spacing w:before="40" w:after="40"/>
               <w:jc w:val="center"/>
               <w:rPr>
-                <w:ins w:id="72" w:author="Augustin, Jourdain M" w:date="2014-10-13T15:55:00Z"/>
+                <w:ins w:id="76" w:author="Augustin, Jourdain M" w:date="2014-10-13T15:55:00Z"/>
                 <w:b/>
                 <w:i/>
               </w:rPr>
             </w:pPr>
-            <w:ins w:id="73" w:author="Augustin, Jourdain M" w:date="2014-10-13T15:55:00Z">
+            <w:ins w:id="77" w:author="Augustin, Jourdain M" w:date="2014-10-13T15:55:00Z">
               <w:r>
                 <w:rPr>
                   <w:b/>
@@ -18508,12 +18541,12 @@
               </w:tabs>
               <w:spacing w:before="40" w:after="40"/>
               <w:rPr>
-                <w:ins w:id="74" w:author="Augustin, Jourdain M" w:date="2014-10-13T15:55:00Z"/>
+                <w:ins w:id="78" w:author="Augustin, Jourdain M" w:date="2014-10-13T15:55:00Z"/>
                 <w:b/>
                 <w:i/>
               </w:rPr>
             </w:pPr>
-            <w:ins w:id="75" w:author="Augustin, Jourdain M" w:date="2014-10-13T15:55:00Z">
+            <w:ins w:id="79" w:author="Augustin, Jourdain M" w:date="2014-10-13T15:55:00Z">
               <w:r>
                 <w:rPr>
                   <w:b/>
@@ -18527,7 +18560,7 @@
       <w:tr>
         <w:trPr>
           <w:cantSplit/>
-          <w:ins w:id="76" w:author="Augustin, Jourdain M" w:date="2014-10-13T15:55:00Z"/>
+          <w:ins w:id="80" w:author="Augustin, Jourdain M" w:date="2014-10-13T15:55:00Z"/>
         </w:trPr>
         <w:tc>
           <w:tcPr>
@@ -18552,10 +18585,10 @@
               <w:jc w:val="both"/>
               <w:textAlignment w:val="auto"/>
               <w:rPr>
-                <w:ins w:id="77" w:author="Augustin, Jourdain M" w:date="2014-10-13T15:55:00Z"/>
-                <w:i/>
-              </w:rPr>
-              <w:pPrChange w:id="78" w:author="Augustin, Jourdain M" w:date="2014-10-13T15:56:00Z">
+                <w:ins w:id="81" w:author="Augustin, Jourdain M" w:date="2014-10-13T15:55:00Z"/>
+                <w:i/>
+              </w:rPr>
+              <w:pPrChange w:id="82" w:author="Augustin, Jourdain M" w:date="2014-10-13T15:56:00Z">
                 <w:pPr>
                   <w:pStyle w:val="Header"/>
                   <w:numPr>
@@ -18588,13 +18621,13 @@
               <w:pStyle w:val="CSETableText"/>
               <w:ind w:left="159"/>
               <w:rPr>
-                <w:ins w:id="79" w:author="Augustin, Jourdain M" w:date="2014-10-13T15:55:00Z"/>
+                <w:ins w:id="83" w:author="Augustin, Jourdain M" w:date="2014-10-13T15:55:00Z"/>
                 <w:rFonts w:asciiTheme="minorHAnsi" w:hAnsiTheme="minorHAnsi"/>
                 <w:bCs/>
                 <w:szCs w:val="20"/>
               </w:rPr>
             </w:pPr>
-            <w:ins w:id="80" w:author="Augustin, Jourdain M" w:date="2014-10-13T15:55:00Z">
+            <w:ins w:id="84" w:author="Augustin, Jourdain M" w:date="2014-10-13T15:55:00Z">
               <w:r>
                 <w:rPr>
                   <w:rFonts w:asciiTheme="minorHAnsi" w:hAnsiTheme="minorHAnsi"/>
@@ -18620,7 +18653,7 @@
                 <w:t xml:space="preserve">page using an </w:t>
               </w:r>
             </w:ins>
-            <w:ins w:id="81" w:author="Augustin, Jourdain M" w:date="2014-10-13T15:56:00Z">
+            <w:ins w:id="85" w:author="Augustin, Jourdain M" w:date="2014-10-13T15:56:00Z">
               <w:r>
                 <w:rPr>
                   <w:rFonts w:asciiTheme="minorHAnsi" w:hAnsiTheme="minorHAnsi"/>
@@ -18630,7 +18663,7 @@
                 <w:t>SUP or MGR account from CSR module</w:t>
               </w:r>
             </w:ins>
-            <w:ins w:id="82" w:author="Augustin, Jourdain M" w:date="2014-10-13T15:55:00Z">
+            <w:ins w:id="86" w:author="Augustin, Jourdain M" w:date="2014-10-13T15:55:00Z">
               <w:r>
                 <w:rPr>
                   <w:rFonts w:asciiTheme="minorHAnsi" w:hAnsiTheme="minorHAnsi"/>
@@ -18662,13 +18695,13 @@
               <w:pStyle w:val="CSETableText"/>
               <w:ind w:left="159"/>
               <w:rPr>
-                <w:ins w:id="83" w:author="Augustin, Jourdain M" w:date="2014-10-13T15:55:00Z"/>
+                <w:ins w:id="87" w:author="Augustin, Jourdain M" w:date="2014-10-13T15:55:00Z"/>
                 <w:rFonts w:asciiTheme="minorHAnsi" w:hAnsiTheme="minorHAnsi"/>
                 <w:bCs/>
                 <w:szCs w:val="20"/>
               </w:rPr>
             </w:pPr>
-            <w:ins w:id="84" w:author="Augustin, Jourdain M" w:date="2014-10-13T15:55:00Z">
+            <w:ins w:id="88" w:author="Augustin, Jourdain M" w:date="2014-10-13T15:55:00Z">
               <w:r>
                 <w:fldChar w:fldCharType="begin"/>
               </w:r>
@@ -18714,12 +18747,12 @@
               </w:tabs>
               <w:spacing w:before="40" w:after="40"/>
               <w:rPr>
-                <w:ins w:id="85" w:author="Augustin, Jourdain M" w:date="2014-10-13T15:55:00Z"/>
+                <w:ins w:id="89" w:author="Augustin, Jourdain M" w:date="2014-10-13T15:55:00Z"/>
                 <w:rFonts w:asciiTheme="minorHAnsi" w:hAnsiTheme="minorHAnsi" w:cs="Courier New"/>
                 <w:sz w:val="16"/>
               </w:rPr>
             </w:pPr>
-            <w:ins w:id="86" w:author="Augustin, Jourdain M" w:date="2014-10-13T15:55:00Z">
+            <w:ins w:id="90" w:author="Augustin, Jourdain M" w:date="2014-10-13T15:55:00Z">
               <w:r>
                 <w:rPr>
                   <w:rFonts w:asciiTheme="minorHAnsi" w:hAnsiTheme="minorHAnsi"/>
@@ -18769,11 +18802,11 @@
               <w:spacing w:before="40" w:after="40"/>
               <w:jc w:val="center"/>
               <w:rPr>
-                <w:ins w:id="87" w:author="Augustin, Jourdain M" w:date="2014-10-13T15:55:00Z"/>
-                <w:i/>
-              </w:rPr>
-            </w:pPr>
-            <w:ins w:id="88" w:author="Augustin, Jourdain M" w:date="2014-10-13T15:55:00Z">
+                <w:ins w:id="91" w:author="Augustin, Jourdain M" w:date="2014-10-13T15:55:00Z"/>
+                <w:i/>
+              </w:rPr>
+            </w:pPr>
+            <w:ins w:id="92" w:author="Augustin, Jourdain M" w:date="2014-10-13T15:55:00Z">
               <w:r>
                 <w:rPr>
                   <w:i/>
@@ -18792,11 +18825,11 @@
               <w:spacing w:before="40" w:after="40"/>
               <w:jc w:val="center"/>
               <w:rPr>
-                <w:ins w:id="89" w:author="Augustin, Jourdain M" w:date="2014-10-13T15:55:00Z"/>
-                <w:i/>
-              </w:rPr>
-            </w:pPr>
-            <w:ins w:id="90" w:author="Augustin, Jourdain M" w:date="2014-10-13T15:56:00Z">
+                <w:ins w:id="93" w:author="Augustin, Jourdain M" w:date="2014-10-13T15:55:00Z"/>
+                <w:i/>
+              </w:rPr>
+            </w:pPr>
+            <w:ins w:id="94" w:author="Augustin, Jourdain M" w:date="2014-10-13T15:56:00Z">
               <w:r>
                 <w:rPr>
                   <w:i/>
@@ -18804,7 +18837,7 @@
                 <w:t>10</w:t>
               </w:r>
             </w:ins>
-            <w:ins w:id="91" w:author="Augustin, Jourdain M" w:date="2014-10-13T15:55:00Z">
+            <w:ins w:id="95" w:author="Augustin, Jourdain M" w:date="2014-10-13T15:55:00Z">
               <w:r>
                 <w:rPr>
                   <w:i/>
@@ -18812,7 +18845,7 @@
                 <w:t>/1</w:t>
               </w:r>
             </w:ins>
-            <w:ins w:id="92" w:author="Augustin, Jourdain M" w:date="2014-10-13T15:56:00Z">
+            <w:ins w:id="96" w:author="Augustin, Jourdain M" w:date="2014-10-13T15:56:00Z">
               <w:r>
                 <w:rPr>
                   <w:i/>
@@ -18820,7 +18853,7 @@
                 <w:t>3</w:t>
               </w:r>
             </w:ins>
-            <w:ins w:id="93" w:author="Augustin, Jourdain M" w:date="2014-10-13T15:55:00Z">
+            <w:ins w:id="97" w:author="Augustin, Jourdain M" w:date="2014-10-13T15:55:00Z">
               <w:r>
                 <w:rPr>
                   <w:i/>
@@ -18843,7 +18876,7 @@
               </w:tabs>
               <w:spacing w:before="40" w:after="40"/>
               <w:rPr>
-                <w:ins w:id="94" w:author="Augustin, Jourdain M" w:date="2014-10-13T15:55:00Z"/>
+                <w:ins w:id="98" w:author="Augustin, Jourdain M" w:date="2014-10-13T15:55:00Z"/>
                 <w:i/>
               </w:rPr>
             </w:pPr>
@@ -18852,7 +18885,7 @@
       </w:tr>
       <w:tr>
         <w:trPr>
-          <w:ins w:id="95" w:author="Augustin, Jourdain M" w:date="2014-10-13T15:55:00Z"/>
+          <w:ins w:id="99" w:author="Augustin, Jourdain M" w:date="2014-10-13T15:55:00Z"/>
         </w:trPr>
         <w:tc>
           <w:tcPr>
@@ -18877,10 +18910,10 @@
               <w:jc w:val="both"/>
               <w:textAlignment w:val="auto"/>
               <w:rPr>
-                <w:ins w:id="96" w:author="Augustin, Jourdain M" w:date="2014-10-13T15:55:00Z"/>
-                <w:i/>
-              </w:rPr>
-              <w:pPrChange w:id="97" w:author="Augustin, Jourdain M" w:date="2014-10-13T15:56:00Z">
+                <w:ins w:id="100" w:author="Augustin, Jourdain M" w:date="2014-10-13T15:55:00Z"/>
+                <w:i/>
+              </w:rPr>
+              <w:pPrChange w:id="101" w:author="Augustin, Jourdain M" w:date="2014-10-13T15:56:00Z">
                 <w:pPr>
                   <w:pStyle w:val="Header"/>
                   <w:numPr>
@@ -18913,13 +18946,13 @@
               <w:pStyle w:val="CSETableText"/>
               <w:ind w:left="159"/>
               <w:rPr>
-                <w:ins w:id="98" w:author="Augustin, Jourdain M" w:date="2014-10-13T15:55:00Z"/>
+                <w:ins w:id="102" w:author="Augustin, Jourdain M" w:date="2014-10-13T15:55:00Z"/>
                 <w:rFonts w:asciiTheme="minorHAnsi" w:hAnsiTheme="minorHAnsi"/>
                 <w:bCs/>
                 <w:szCs w:val="20"/>
               </w:rPr>
             </w:pPr>
-            <w:ins w:id="99" w:author="Augustin, Jourdain M" w:date="2014-10-13T15:55:00Z">
+            <w:ins w:id="103" w:author="Augustin, Jourdain M" w:date="2014-10-13T15:55:00Z">
               <w:r>
                 <w:rPr>
                   <w:rFonts w:asciiTheme="minorHAnsi" w:hAnsiTheme="minorHAnsi"/>
@@ -18943,13 +18976,13 @@
               <w:pStyle w:val="CSETableText"/>
               <w:ind w:left="159"/>
               <w:rPr>
-                <w:ins w:id="100" w:author="Augustin, Jourdain M" w:date="2014-10-13T15:55:00Z"/>
+                <w:ins w:id="104" w:author="Augustin, Jourdain M" w:date="2014-10-13T15:55:00Z"/>
                 <w:rFonts w:asciiTheme="minorHAnsi" w:hAnsiTheme="minorHAnsi"/>
                 <w:bCs/>
                 <w:szCs w:val="20"/>
               </w:rPr>
             </w:pPr>
-            <w:ins w:id="101" w:author="Augustin, Jourdain M" w:date="2014-10-13T15:55:00Z">
+            <w:ins w:id="105" w:author="Augustin, Jourdain M" w:date="2014-10-13T15:55:00Z">
               <w:r>
                 <w:rPr>
                   <w:rFonts w:asciiTheme="minorHAnsi" w:hAnsiTheme="minorHAnsi"/>
@@ -18982,11 +19015,11 @@
               </w:tabs>
               <w:spacing w:before="40" w:after="40"/>
               <w:rPr>
-                <w:ins w:id="102" w:author="Augustin, Jourdain M" w:date="2014-10-13T15:58:00Z"/>
-                <w:rFonts w:asciiTheme="minorHAnsi" w:hAnsiTheme="minorHAnsi"/>
-              </w:rPr>
-            </w:pPr>
-            <w:ins w:id="103" w:author="Augustin, Jourdain M" w:date="2014-10-13T15:55:00Z">
+                <w:ins w:id="106" w:author="Augustin, Jourdain M" w:date="2014-10-13T15:58:00Z"/>
+                <w:rFonts w:asciiTheme="minorHAnsi" w:hAnsiTheme="minorHAnsi"/>
+              </w:rPr>
+            </w:pPr>
+            <w:ins w:id="107" w:author="Augustin, Jourdain M" w:date="2014-10-13T15:55:00Z">
               <w:r>
                 <w:rPr>
                   <w:rFonts w:asciiTheme="minorHAnsi" w:hAnsiTheme="minorHAnsi"/>
@@ -18994,7 +19027,7 @@
                 <w:t xml:space="preserve">Verify that </w:t>
               </w:r>
             </w:ins>
-            <w:ins w:id="104" w:author="Augustin, Jourdain M" w:date="2014-10-13T15:57:00Z">
+            <w:ins w:id="108" w:author="Augustin, Jourdain M" w:date="2014-10-13T15:57:00Z">
               <w:r>
                 <w:rPr>
                   <w:rFonts w:asciiTheme="minorHAnsi" w:hAnsiTheme="minorHAnsi"/>
@@ -19015,7 +19048,7 @@
                 <w:t>For SUP (WACS40) – “My Team</w:t>
               </w:r>
             </w:ins>
-            <w:ins w:id="105" w:author="Augustin, Jourdain M" w:date="2014-10-13T15:58:00Z">
+            <w:ins w:id="109" w:author="Augustin, Jourdain M" w:date="2014-10-13T15:58:00Z">
               <w:r>
                 <w:rPr>
                   <w:rFonts w:asciiTheme="minorHAnsi" w:hAnsiTheme="minorHAnsi"/>
@@ -19033,11 +19066,11 @@
               </w:tabs>
               <w:spacing w:before="40" w:after="40"/>
               <w:rPr>
-                <w:ins w:id="106" w:author="Augustin, Jourdain M" w:date="2014-10-13T15:55:00Z"/>
-                <w:rFonts w:asciiTheme="minorHAnsi" w:hAnsiTheme="minorHAnsi"/>
-              </w:rPr>
-            </w:pPr>
-            <w:ins w:id="107" w:author="Augustin, Jourdain M" w:date="2014-10-13T15:58:00Z">
+                <w:ins w:id="110" w:author="Augustin, Jourdain M" w:date="2014-10-13T15:55:00Z"/>
+                <w:rFonts w:asciiTheme="minorHAnsi" w:hAnsiTheme="minorHAnsi"/>
+              </w:rPr>
+            </w:pPr>
+            <w:ins w:id="111" w:author="Augustin, Jourdain M" w:date="2014-10-13T15:58:00Z">
               <w:r>
                 <w:rPr>
                   <w:rFonts w:asciiTheme="minorHAnsi" w:hAnsiTheme="minorHAnsi"/>
@@ -19061,11 +19094,11 @@
               <w:spacing w:before="40" w:after="40"/>
               <w:jc w:val="center"/>
               <w:rPr>
-                <w:ins w:id="108" w:author="Augustin, Jourdain M" w:date="2014-10-13T15:55:00Z"/>
-                <w:i/>
-              </w:rPr>
-            </w:pPr>
-            <w:ins w:id="109" w:author="Augustin, Jourdain M" w:date="2014-10-13T15:55:00Z">
+                <w:ins w:id="112" w:author="Augustin, Jourdain M" w:date="2014-10-13T15:55:00Z"/>
+                <w:i/>
+              </w:rPr>
+            </w:pPr>
+            <w:ins w:id="113" w:author="Augustin, Jourdain M" w:date="2014-10-13T15:55:00Z">
               <w:r>
                 <w:rPr>
                   <w:i/>
@@ -19084,11 +19117,11 @@
               <w:spacing w:before="40" w:after="40"/>
               <w:jc w:val="center"/>
               <w:rPr>
-                <w:ins w:id="110" w:author="Augustin, Jourdain M" w:date="2014-10-13T15:55:00Z"/>
-                <w:i/>
-              </w:rPr>
-            </w:pPr>
-            <w:ins w:id="111" w:author="Augustin, Jourdain M" w:date="2014-10-13T15:56:00Z">
+                <w:ins w:id="114" w:author="Augustin, Jourdain M" w:date="2014-10-13T15:55:00Z"/>
+                <w:i/>
+              </w:rPr>
+            </w:pPr>
+            <w:ins w:id="115" w:author="Augustin, Jourdain M" w:date="2014-10-13T15:56:00Z">
               <w:r>
                 <w:rPr>
                   <w:i/>
@@ -19096,7 +19129,7 @@
                 <w:t>10</w:t>
               </w:r>
             </w:ins>
-            <w:ins w:id="112" w:author="Augustin, Jourdain M" w:date="2014-10-13T15:55:00Z">
+            <w:ins w:id="116" w:author="Augustin, Jourdain M" w:date="2014-10-13T15:55:00Z">
               <w:r>
                 <w:rPr>
                   <w:i/>
@@ -19104,7 +19137,7 @@
                 <w:t>/1</w:t>
               </w:r>
             </w:ins>
-            <w:ins w:id="113" w:author="Augustin, Jourdain M" w:date="2014-10-13T15:56:00Z">
+            <w:ins w:id="117" w:author="Augustin, Jourdain M" w:date="2014-10-13T15:56:00Z">
               <w:r>
                 <w:rPr>
                   <w:i/>
@@ -19112,7 +19145,7 @@
                 <w:t>3</w:t>
               </w:r>
             </w:ins>
-            <w:ins w:id="114" w:author="Augustin, Jourdain M" w:date="2014-10-13T15:55:00Z">
+            <w:ins w:id="118" w:author="Augustin, Jourdain M" w:date="2014-10-13T15:55:00Z">
               <w:r>
                 <w:rPr>
                   <w:i/>
@@ -19135,11 +19168,11 @@
               </w:tabs>
               <w:spacing w:before="40" w:after="40"/>
               <w:rPr>
-                <w:ins w:id="115" w:author="Augustin, Jourdain M" w:date="2014-10-13T15:55:00Z"/>
-                <w:i/>
-              </w:rPr>
-            </w:pPr>
-            <w:ins w:id="116" w:author="Augustin, Jourdain M" w:date="2014-10-13T15:55:00Z">
+                <w:ins w:id="119" w:author="Augustin, Jourdain M" w:date="2014-10-13T15:55:00Z"/>
+                <w:i/>
+              </w:rPr>
+            </w:pPr>
+            <w:ins w:id="120" w:author="Augustin, Jourdain M" w:date="2014-10-13T15:55:00Z">
               <w:r>
                 <w:rPr>
                   <w:i/>
@@ -19147,7 +19180,7 @@
                 <w:t xml:space="preserve">Perform the same test for </w:t>
               </w:r>
             </w:ins>
-            <w:ins w:id="117" w:author="Augustin, Jourdain M" w:date="2014-10-14T16:53:00Z">
+            <w:ins w:id="121" w:author="Augustin, Jourdain M" w:date="2014-10-14T16:53:00Z">
               <w:r>
                 <w:rPr>
                   <w:i/>
@@ -19155,7 +19188,7 @@
                 <w:t>SUP and MGR</w:t>
               </w:r>
             </w:ins>
-            <w:ins w:id="118" w:author="Augustin, Jourdain M" w:date="2014-10-13T15:55:00Z">
+            <w:ins w:id="122" w:author="Augustin, Jourdain M" w:date="2014-10-13T15:55:00Z">
               <w:r>
                 <w:rPr>
                   <w:i/>
@@ -19163,7 +19196,7 @@
                 <w:t xml:space="preserve"> call center job code groups</w:t>
               </w:r>
             </w:ins>
-            <w:ins w:id="119" w:author="Augustin, Jourdain M" w:date="2014-10-14T16:53:00Z">
+            <w:ins w:id="123" w:author="Augustin, Jourdain M" w:date="2014-10-14T16:53:00Z">
               <w:r>
                 <w:rPr>
                   <w:i/>
@@ -19185,7 +19218,7 @@
                 <w:t>)</w:t>
               </w:r>
             </w:ins>
-            <w:ins w:id="120" w:author="Augustin, Jourdain M" w:date="2014-10-13T15:55:00Z">
+            <w:ins w:id="124" w:author="Augustin, Jourdain M" w:date="2014-10-13T15:55:00Z">
               <w:r>
                 <w:rPr>
                   <w:i/>
@@ -19198,7 +19231,7 @@
       </w:tr>
       <w:tr>
         <w:trPr>
-          <w:ins w:id="121" w:author="Augustin, Jourdain M" w:date="2014-10-13T15:55:00Z"/>
+          <w:ins w:id="125" w:author="Augustin, Jourdain M" w:date="2014-10-13T15:55:00Z"/>
         </w:trPr>
         <w:tc>
           <w:tcPr>
@@ -19223,10 +19256,10 @@
               <w:jc w:val="both"/>
               <w:textAlignment w:val="auto"/>
               <w:rPr>
-                <w:ins w:id="122" w:author="Augustin, Jourdain M" w:date="2014-10-13T15:55:00Z"/>
-                <w:i/>
-              </w:rPr>
-              <w:pPrChange w:id="123" w:author="Augustin, Jourdain M" w:date="2014-10-13T15:56:00Z">
+                <w:ins w:id="126" w:author="Augustin, Jourdain M" w:date="2014-10-13T15:55:00Z"/>
+                <w:i/>
+              </w:rPr>
+              <w:pPrChange w:id="127" w:author="Augustin, Jourdain M" w:date="2014-10-13T15:56:00Z">
                 <w:pPr>
                   <w:pStyle w:val="Header"/>
                   <w:numPr>
@@ -19259,13 +19292,13 @@
               <w:pStyle w:val="CSETableText"/>
               <w:ind w:left="159"/>
               <w:rPr>
-                <w:ins w:id="124" w:author="Augustin, Jourdain M" w:date="2014-10-13T15:55:00Z"/>
+                <w:ins w:id="128" w:author="Augustin, Jourdain M" w:date="2014-10-13T15:55:00Z"/>
                 <w:rFonts w:asciiTheme="minorHAnsi" w:hAnsiTheme="minorHAnsi"/>
                 <w:bCs/>
                 <w:szCs w:val="20"/>
               </w:rPr>
             </w:pPr>
-            <w:ins w:id="125" w:author="Augustin, Jourdain M" w:date="2014-10-13T15:55:00Z">
+            <w:ins w:id="129" w:author="Augustin, Jourdain M" w:date="2014-10-13T15:55:00Z">
               <w:r>
                 <w:rPr>
                   <w:rFonts w:asciiTheme="minorHAnsi" w:hAnsiTheme="minorHAnsi"/>
@@ -19275,7 +19308,7 @@
                 <w:t xml:space="preserve">Select </w:t>
               </w:r>
             </w:ins>
-            <w:ins w:id="126" w:author="Augustin, Jourdain M" w:date="2014-10-13T15:59:00Z">
+            <w:ins w:id="130" w:author="Augustin, Jourdain M" w:date="2014-10-13T15:59:00Z">
               <w:r>
                 <w:rPr>
                   <w:rFonts w:asciiTheme="minorHAnsi" w:hAnsiTheme="minorHAnsi"/>
@@ -19285,7 +19318,7 @@
                 <w:t>a link from the Warning dashboard section</w:t>
               </w:r>
             </w:ins>
-            <w:ins w:id="127" w:author="Augustin, Jourdain M" w:date="2014-10-13T15:55:00Z">
+            <w:ins w:id="131" w:author="Augustin, Jourdain M" w:date="2014-10-13T15:55:00Z">
               <w:r>
                 <w:rPr>
                   <w:rFonts w:asciiTheme="minorHAnsi" w:hAnsiTheme="minorHAnsi"/>
@@ -19309,13 +19342,13 @@
               <w:pStyle w:val="CSETableText"/>
               <w:ind w:left="159"/>
               <w:rPr>
-                <w:ins w:id="128" w:author="Augustin, Jourdain M" w:date="2014-10-13T15:55:00Z"/>
+                <w:ins w:id="132" w:author="Augustin, Jourdain M" w:date="2014-10-13T15:55:00Z"/>
                 <w:rFonts w:asciiTheme="minorHAnsi" w:hAnsiTheme="minorHAnsi"/>
                 <w:bCs/>
                 <w:szCs w:val="20"/>
               </w:rPr>
             </w:pPr>
-            <w:ins w:id="129" w:author="Augustin, Jourdain M" w:date="2014-10-13T15:55:00Z">
+            <w:ins w:id="133" w:author="Augustin, Jourdain M" w:date="2014-10-13T15:55:00Z">
               <w:r>
                 <w:rPr>
                   <w:rFonts w:asciiTheme="minorHAnsi" w:hAnsiTheme="minorHAnsi"/>
@@ -19348,11 +19381,11 @@
               </w:tabs>
               <w:spacing w:before="40" w:after="40"/>
               <w:rPr>
-                <w:ins w:id="130" w:author="Augustin, Jourdain M" w:date="2014-10-13T15:55:00Z"/>
-                <w:rFonts w:asciiTheme="minorHAnsi" w:hAnsiTheme="minorHAnsi"/>
-              </w:rPr>
-            </w:pPr>
-            <w:ins w:id="131" w:author="Augustin, Jourdain M" w:date="2014-10-13T15:55:00Z">
+                <w:ins w:id="134" w:author="Augustin, Jourdain M" w:date="2014-10-13T15:55:00Z"/>
+                <w:rFonts w:asciiTheme="minorHAnsi" w:hAnsiTheme="minorHAnsi"/>
+              </w:rPr>
+            </w:pPr>
+            <w:ins w:id="135" w:author="Augustin, Jourdain M" w:date="2014-10-13T15:55:00Z">
               <w:r>
                 <w:rPr>
                   <w:rFonts w:asciiTheme="minorHAnsi" w:hAnsiTheme="minorHAnsi"/>
@@ -19360,7 +19393,7 @@
                 <w:t xml:space="preserve">Verify that </w:t>
               </w:r>
             </w:ins>
-            <w:ins w:id="132" w:author="Augustin, Jourdain M" w:date="2014-10-13T16:00:00Z">
+            <w:ins w:id="136" w:author="Augustin, Jourdain M" w:date="2014-10-13T16:00:00Z">
               <w:r>
                 <w:rPr>
                   <w:rFonts w:asciiTheme="minorHAnsi" w:hAnsiTheme="minorHAnsi"/>
@@ -19390,11 +19423,11 @@
               <w:spacing w:before="40" w:after="40"/>
               <w:jc w:val="center"/>
               <w:rPr>
-                <w:ins w:id="133" w:author="Augustin, Jourdain M" w:date="2014-10-13T15:55:00Z"/>
-                <w:i/>
-              </w:rPr>
-            </w:pPr>
-            <w:ins w:id="134" w:author="Augustin, Jourdain M" w:date="2014-10-13T15:55:00Z">
+                <w:ins w:id="137" w:author="Augustin, Jourdain M" w:date="2014-10-13T15:55:00Z"/>
+                <w:i/>
+              </w:rPr>
+            </w:pPr>
+            <w:ins w:id="138" w:author="Augustin, Jourdain M" w:date="2014-10-13T15:55:00Z">
               <w:r>
                 <w:rPr>
                   <w:i/>
@@ -19413,11 +19446,11 @@
               <w:spacing w:before="40" w:after="40"/>
               <w:jc w:val="center"/>
               <w:rPr>
-                <w:ins w:id="135" w:author="Augustin, Jourdain M" w:date="2014-10-13T15:55:00Z"/>
-                <w:i/>
-              </w:rPr>
-            </w:pPr>
-            <w:ins w:id="136" w:author="Augustin, Jourdain M" w:date="2014-10-13T16:00:00Z">
+                <w:ins w:id="139" w:author="Augustin, Jourdain M" w:date="2014-10-13T15:55:00Z"/>
+                <w:i/>
+              </w:rPr>
+            </w:pPr>
+            <w:ins w:id="140" w:author="Augustin, Jourdain M" w:date="2014-10-13T16:00:00Z">
               <w:r>
                 <w:rPr>
                   <w:i/>
@@ -19425,7 +19458,7 @@
                 <w:t>10</w:t>
               </w:r>
             </w:ins>
-            <w:ins w:id="137" w:author="Augustin, Jourdain M" w:date="2014-10-13T15:55:00Z">
+            <w:ins w:id="141" w:author="Augustin, Jourdain M" w:date="2014-10-13T15:55:00Z">
               <w:r>
                 <w:rPr>
                   <w:i/>
@@ -19433,7 +19466,7 @@
                 <w:t>/1</w:t>
               </w:r>
             </w:ins>
-            <w:ins w:id="138" w:author="Augustin, Jourdain M" w:date="2014-10-13T16:00:00Z">
+            <w:ins w:id="142" w:author="Augustin, Jourdain M" w:date="2014-10-13T16:00:00Z">
               <w:r>
                 <w:rPr>
                   <w:i/>
@@ -19441,7 +19474,7 @@
                 <w:t>3</w:t>
               </w:r>
             </w:ins>
-            <w:ins w:id="139" w:author="Augustin, Jourdain M" w:date="2014-10-13T15:55:00Z">
+            <w:ins w:id="143" w:author="Augustin, Jourdain M" w:date="2014-10-13T15:55:00Z">
               <w:r>
                 <w:rPr>
                   <w:i/>
@@ -19464,7 +19497,7 @@
               </w:tabs>
               <w:spacing w:before="40" w:after="40"/>
               <w:rPr>
-                <w:ins w:id="140" w:author="Augustin, Jourdain M" w:date="2014-10-13T15:55:00Z"/>
+                <w:ins w:id="144" w:author="Augustin, Jourdain M" w:date="2014-10-13T15:55:00Z"/>
                 <w:i/>
               </w:rPr>
             </w:pPr>
@@ -19475,7 +19508,7 @@
     <w:p>
       <w:pPr>
         <w:rPr>
-          <w:ins w:id="141" w:author="Augustin, Jourdain M" w:date="2014-10-13T15:55:00Z"/>
+          <w:ins w:id="145" w:author="Augustin, Jourdain M" w:date="2014-10-13T15:55:00Z"/>
           <w:sz w:val="18"/>
         </w:rPr>
       </w:pPr>
@@ -19483,7 +19516,7 @@
     <w:p>
       <w:pPr>
         <w:rPr>
-          <w:ins w:id="142" w:author="Augustin, Jourdain M" w:date="2014-10-13T15:55:00Z"/>
+          <w:ins w:id="146" w:author="Augustin, Jourdain M" w:date="2014-10-13T15:55:00Z"/>
           <w:sz w:val="18"/>
         </w:rPr>
       </w:pPr>
@@ -19498,11 +19531,1233 @@
     <w:p>
       <w:pPr>
         <w:rPr>
+          <w:ins w:id="147" w:author="Augustin, Jourdain M" w:date="2014-10-17T16:38:00Z"/>
           <w:sz w:val="18"/>
         </w:rPr>
       </w:pPr>
-      <w:bookmarkStart w:id="143" w:name="_GoBack"/>
-      <w:bookmarkEnd w:id="143"/>
+    </w:p>
+    <w:p>
+      <w:pPr>
+        <w:rPr>
+          <w:ins w:id="148" w:author="Augustin, Jourdain M" w:date="2014-10-17T16:38:00Z"/>
+          <w:sz w:val="18"/>
+        </w:rPr>
+      </w:pPr>
+    </w:p>
+    <w:p>
+      <w:pPr>
+        <w:rPr>
+          <w:ins w:id="149" w:author="Augustin, Jourdain M" w:date="2014-10-17T16:38:00Z"/>
+          <w:sz w:val="18"/>
+        </w:rPr>
+      </w:pPr>
+    </w:p>
+    <w:p>
+      <w:pPr>
+        <w:rPr>
+          <w:ins w:id="150" w:author="Augustin, Jourdain M" w:date="2014-10-17T16:38:00Z"/>
+          <w:sz w:val="18"/>
+        </w:rPr>
+      </w:pPr>
+    </w:p>
+    <w:p>
+      <w:pPr>
+        <w:rPr>
+          <w:ins w:id="151" w:author="Augustin, Jourdain M" w:date="2014-10-17T16:38:00Z"/>
+          <w:sz w:val="18"/>
+        </w:rPr>
+      </w:pPr>
+    </w:p>
+    <w:p>
+      <w:pPr>
+        <w:rPr>
+          <w:ins w:id="152" w:author="Augustin, Jourdain M" w:date="2014-10-17T16:38:00Z"/>
+          <w:sz w:val="18"/>
+        </w:rPr>
+      </w:pPr>
+    </w:p>
+    <w:p>
+      <w:pPr>
+        <w:rPr>
+          <w:ins w:id="153" w:author="Augustin, Jourdain M" w:date="2014-10-17T16:38:00Z"/>
+          <w:sz w:val="18"/>
+        </w:rPr>
+      </w:pPr>
+    </w:p>
+    <w:p>
+      <w:pPr>
+        <w:rPr>
+          <w:ins w:id="154" w:author="Augustin, Jourdain M" w:date="2014-10-17T16:38:00Z"/>
+          <w:sz w:val="18"/>
+        </w:rPr>
+      </w:pPr>
+    </w:p>
+    <w:p>
+      <w:pPr>
+        <w:rPr>
+          <w:ins w:id="155" w:author="Augustin, Jourdain M" w:date="2014-10-17T16:38:00Z"/>
+          <w:sz w:val="18"/>
+        </w:rPr>
+      </w:pPr>
+    </w:p>
+    <w:p>
+      <w:pPr>
+        <w:rPr>
+          <w:ins w:id="156" w:author="Augustin, Jourdain M" w:date="2014-10-17T16:38:00Z"/>
+          <w:sz w:val="18"/>
+        </w:rPr>
+      </w:pPr>
+    </w:p>
+    <w:p>
+      <w:pPr>
+        <w:rPr>
+          <w:ins w:id="157" w:author="Augustin, Jourdain M" w:date="2014-10-17T16:38:00Z"/>
+          <w:sz w:val="18"/>
+        </w:rPr>
+      </w:pPr>
+    </w:p>
+    <w:p>
+      <w:pPr>
+        <w:rPr>
+          <w:ins w:id="158" w:author="Augustin, Jourdain M" w:date="2014-10-17T16:38:00Z"/>
+          <w:sz w:val="18"/>
+        </w:rPr>
+      </w:pPr>
+    </w:p>
+    <w:p>
+      <w:pPr>
+        <w:rPr>
+          <w:ins w:id="159" w:author="Augustin, Jourdain M" w:date="2014-10-17T16:38:00Z"/>
+          <w:sz w:val="18"/>
+        </w:rPr>
+      </w:pPr>
+    </w:p>
+    <w:p>
+      <w:pPr>
+        <w:rPr>
+          <w:ins w:id="160" w:author="Augustin, Jourdain M" w:date="2014-10-17T16:38:00Z"/>
+          <w:sz w:val="18"/>
+        </w:rPr>
+      </w:pPr>
+    </w:p>
+    <w:p>
+      <w:pPr>
+        <w:rPr>
+          <w:ins w:id="161" w:author="Augustin, Jourdain M" w:date="2014-10-17T16:38:00Z"/>
+          <w:sz w:val="18"/>
+        </w:rPr>
+      </w:pPr>
+    </w:p>
+    <w:p>
+      <w:pPr>
+        <w:rPr>
+          <w:ins w:id="162" w:author="Augustin, Jourdain M" w:date="2014-10-17T16:38:00Z"/>
+          <w:sz w:val="18"/>
+        </w:rPr>
+      </w:pPr>
+    </w:p>
+    <w:p>
+      <w:pPr>
+        <w:rPr>
+          <w:ins w:id="163" w:author="Augustin, Jourdain M" w:date="2014-10-17T16:38:00Z"/>
+          <w:sz w:val="18"/>
+        </w:rPr>
+      </w:pPr>
+    </w:p>
+    <w:p>
+      <w:pPr>
+        <w:rPr>
+          <w:ins w:id="164" w:author="Augustin, Jourdain M" w:date="2014-10-17T16:38:00Z"/>
+          <w:sz w:val="18"/>
+        </w:rPr>
+      </w:pPr>
+    </w:p>
+    <w:p>
+      <w:pPr>
+        <w:rPr>
+          <w:ins w:id="165" w:author="Augustin, Jourdain M" w:date="2014-10-17T16:38:00Z"/>
+          <w:sz w:val="18"/>
+        </w:rPr>
+      </w:pPr>
+    </w:p>
+    <w:p>
+      <w:pPr>
+        <w:rPr>
+          <w:ins w:id="166" w:author="Augustin, Jourdain M" w:date="2014-10-17T16:38:00Z"/>
+          <w:sz w:val="18"/>
+        </w:rPr>
+      </w:pPr>
+    </w:p>
+    <w:p>
+      <w:pPr>
+        <w:rPr>
+          <w:ins w:id="167" w:author="Augustin, Jourdain M" w:date="2014-10-17T16:38:00Z"/>
+          <w:sz w:val="18"/>
+        </w:rPr>
+      </w:pPr>
+    </w:p>
+    <w:p>
+      <w:pPr>
+        <w:rPr>
+          <w:ins w:id="168" w:author="Augustin, Jourdain M" w:date="2014-10-17T16:38:00Z"/>
+          <w:sz w:val="18"/>
+        </w:rPr>
+      </w:pPr>
+    </w:p>
+    <w:p>
+      <w:pPr>
+        <w:rPr>
+          <w:ins w:id="169" w:author="Augustin, Jourdain M" w:date="2014-10-17T16:38:00Z"/>
+          <w:sz w:val="18"/>
+        </w:rPr>
+      </w:pPr>
+    </w:p>
+    <w:p>
+      <w:pPr>
+        <w:rPr>
+          <w:ins w:id="170" w:author="Augustin, Jourdain M" w:date="2014-10-17T16:38:00Z"/>
+          <w:sz w:val="18"/>
+        </w:rPr>
+      </w:pPr>
+    </w:p>
+    <w:p>
+      <w:pPr>
+        <w:rPr>
+          <w:ins w:id="171" w:author="Augustin, Jourdain M" w:date="2014-10-17T16:38:00Z"/>
+          <w:sz w:val="18"/>
+        </w:rPr>
+      </w:pPr>
+    </w:p>
+    <w:p>
+      <w:pPr>
+        <w:rPr>
+          <w:ins w:id="172" w:author="Augustin, Jourdain M" w:date="2014-10-17T16:38:00Z"/>
+          <w:sz w:val="18"/>
+        </w:rPr>
+      </w:pPr>
+    </w:p>
+    <w:tbl>
+      <w:tblPr>
+        <w:tblW w:w="0" w:type="auto"/>
+        <w:tblInd w:w="-612" w:type="dxa"/>
+        <w:tblBorders>
+          <w:top w:val="single" w:sz="4" w:space="0" w:color="auto"/>
+          <w:left w:val="single" w:sz="4" w:space="0" w:color="auto"/>
+          <w:bottom w:val="single" w:sz="4" w:space="0" w:color="auto"/>
+          <w:right w:val="single" w:sz="4" w:space="0" w:color="auto"/>
+          <w:insideH w:val="single" w:sz="4" w:space="0" w:color="auto"/>
+          <w:insideV w:val="single" w:sz="4" w:space="0" w:color="auto"/>
+        </w:tblBorders>
+        <w:tblLayout w:type="fixed"/>
+        <w:tblLook w:val="0000" w:firstRow="0" w:lastRow="0" w:firstColumn="0" w:lastColumn="0" w:noHBand="0" w:noVBand="0"/>
+      </w:tblPr>
+      <w:tblGrid>
+        <w:gridCol w:w="2549"/>
+        <w:gridCol w:w="10455"/>
+      </w:tblGrid>
+      <w:tr>
+        <w:trPr>
+          <w:tblHeader/>
+          <w:ins w:id="173" w:author="Augustin, Jourdain M" w:date="2014-10-17T16:38:00Z"/>
+        </w:trPr>
+        <w:tc>
+          <w:tcPr>
+            <w:tcW w:w="2549" w:type="dxa"/>
+            <w:shd w:val="solid" w:color="auto" w:fill="000000"/>
+          </w:tcPr>
+          <w:p>
+            <w:pPr>
+              <w:rPr>
+                <w:ins w:id="174" w:author="Augustin, Jourdain M" w:date="2014-10-17T16:38:00Z"/>
+                <w:b/>
+                <w:sz w:val="18"/>
+              </w:rPr>
+            </w:pPr>
+            <w:ins w:id="175" w:author="Augustin, Jourdain M" w:date="2014-10-17T16:38:00Z">
+              <w:r>
+                <w:rPr>
+                  <w:b/>
+                  <w:sz w:val="18"/>
+                </w:rPr>
+                <w:t>Item</w:t>
+              </w:r>
+            </w:ins>
+          </w:p>
+        </w:tc>
+        <w:tc>
+          <w:tcPr>
+            <w:tcW w:w="10455" w:type="dxa"/>
+            <w:shd w:val="solid" w:color="auto" w:fill="000000"/>
+          </w:tcPr>
+          <w:p>
+            <w:pPr>
+              <w:rPr>
+                <w:ins w:id="176" w:author="Augustin, Jourdain M" w:date="2014-10-17T16:38:00Z"/>
+                <w:b/>
+                <w:sz w:val="18"/>
+              </w:rPr>
+            </w:pPr>
+            <w:ins w:id="177" w:author="Augustin, Jourdain M" w:date="2014-10-17T16:38:00Z">
+              <w:r>
+                <w:rPr>
+                  <w:b/>
+                  <w:sz w:val="18"/>
+                </w:rPr>
+                <w:t>Description</w:t>
+              </w:r>
+            </w:ins>
+          </w:p>
+        </w:tc>
+      </w:tr>
+      <w:tr>
+        <w:trPr>
+          <w:ins w:id="178" w:author="Augustin, Jourdain M" w:date="2014-10-17T16:38:00Z"/>
+        </w:trPr>
+        <w:tc>
+          <w:tcPr>
+            <w:tcW w:w="2549" w:type="dxa"/>
+          </w:tcPr>
+          <w:p>
+            <w:pPr>
+              <w:rPr>
+                <w:ins w:id="179" w:author="Augustin, Jourdain M" w:date="2014-10-17T16:38:00Z"/>
+                <w:sz w:val="18"/>
+              </w:rPr>
+            </w:pPr>
+            <w:ins w:id="180" w:author="Augustin, Jourdain M" w:date="2014-10-17T16:38:00Z">
+              <w:r>
+                <w:rPr>
+                  <w:sz w:val="18"/>
+                </w:rPr>
+                <w:t>Test Case ID</w:t>
+              </w:r>
+            </w:ins>
+          </w:p>
+        </w:tc>
+        <w:tc>
+          <w:tcPr>
+            <w:tcW w:w="10455" w:type="dxa"/>
+          </w:tcPr>
+          <w:p>
+            <w:pPr>
+              <w:rPr>
+                <w:ins w:id="181" w:author="Augustin, Jourdain M" w:date="2014-10-17T16:38:00Z"/>
+                <w:sz w:val="18"/>
+              </w:rPr>
+            </w:pPr>
+            <w:ins w:id="182" w:author="Augustin, Jourdain M" w:date="2014-10-17T16:38:00Z">
+              <w:r>
+                <w:rPr>
+                  <w:sz w:val="18"/>
+                </w:rPr>
+                <w:t>ECUIDASH1</w:t>
+              </w:r>
+              <w:r>
+                <w:rPr>
+                  <w:sz w:val="18"/>
+                </w:rPr>
+                <w:t>5</w:t>
+              </w:r>
+            </w:ins>
+          </w:p>
+        </w:tc>
+      </w:tr>
+      <w:tr>
+        <w:trPr>
+          <w:ins w:id="183" w:author="Augustin, Jourdain M" w:date="2014-10-17T16:38:00Z"/>
+        </w:trPr>
+        <w:tc>
+          <w:tcPr>
+            <w:tcW w:w="2549" w:type="dxa"/>
+          </w:tcPr>
+          <w:p>
+            <w:pPr>
+              <w:rPr>
+                <w:ins w:id="184" w:author="Augustin, Jourdain M" w:date="2014-10-17T16:38:00Z"/>
+                <w:sz w:val="18"/>
+              </w:rPr>
+            </w:pPr>
+            <w:ins w:id="185" w:author="Augustin, Jourdain M" w:date="2014-10-17T16:38:00Z">
+              <w:r>
+                <w:rPr>
+                  <w:sz w:val="18"/>
+                </w:rPr>
+                <w:t>Source Description</w:t>
+              </w:r>
+            </w:ins>
+          </w:p>
+        </w:tc>
+        <w:tc>
+          <w:tcPr>
+            <w:tcW w:w="10455" w:type="dxa"/>
+          </w:tcPr>
+          <w:p>
+            <w:pPr>
+              <w:rPr>
+                <w:ins w:id="186" w:author="Augustin, Jourdain M" w:date="2014-10-17T16:38:00Z"/>
+                <w:sz w:val="18"/>
+              </w:rPr>
+            </w:pPr>
+          </w:p>
+        </w:tc>
+      </w:tr>
+      <w:tr>
+        <w:trPr>
+          <w:ins w:id="187" w:author="Augustin, Jourdain M" w:date="2014-10-17T16:38:00Z"/>
+        </w:trPr>
+        <w:tc>
+          <w:tcPr>
+            <w:tcW w:w="2549" w:type="dxa"/>
+          </w:tcPr>
+          <w:p>
+            <w:pPr>
+              <w:rPr>
+                <w:ins w:id="188" w:author="Augustin, Jourdain M" w:date="2014-10-17T16:38:00Z"/>
+                <w:sz w:val="18"/>
+              </w:rPr>
+            </w:pPr>
+            <w:ins w:id="189" w:author="Augustin, Jourdain M" w:date="2014-10-17T16:38:00Z">
+              <w:r>
+                <w:rPr>
+                  <w:sz w:val="18"/>
+                </w:rPr>
+                <w:t>Test Location</w:t>
+              </w:r>
+            </w:ins>
+          </w:p>
+        </w:tc>
+        <w:tc>
+          <w:tcPr>
+            <w:tcW w:w="10455" w:type="dxa"/>
+          </w:tcPr>
+          <w:p>
+            <w:pPr>
+              <w:rPr>
+                <w:ins w:id="190" w:author="Augustin, Jourdain M" w:date="2014-10-17T16:38:00Z"/>
+                <w:sz w:val="18"/>
+              </w:rPr>
+            </w:pPr>
+            <w:ins w:id="191" w:author="Augustin, Jourdain M" w:date="2014-10-17T16:38:00Z">
+              <w:r>
+                <w:rPr>
+                  <w:sz w:val="18"/>
+                </w:rPr>
+                <w:t xml:space="preserve">https://vacmsmpmd01.vangent.local/coach3/default.aspx </w:t>
+              </w:r>
+            </w:ins>
+          </w:p>
+        </w:tc>
+      </w:tr>
+      <w:tr>
+        <w:trPr>
+          <w:ins w:id="192" w:author="Augustin, Jourdain M" w:date="2014-10-17T16:38:00Z"/>
+        </w:trPr>
+        <w:tc>
+          <w:tcPr>
+            <w:tcW w:w="2549" w:type="dxa"/>
+          </w:tcPr>
+          <w:p>
+            <w:pPr>
+              <w:rPr>
+                <w:ins w:id="193" w:author="Augustin, Jourdain M" w:date="2014-10-17T16:38:00Z"/>
+                <w:sz w:val="18"/>
+              </w:rPr>
+            </w:pPr>
+            <w:ins w:id="194" w:author="Augustin, Jourdain M" w:date="2014-10-17T16:38:00Z">
+              <w:r>
+                <w:rPr>
+                  <w:sz w:val="18"/>
+                </w:rPr>
+                <w:t>Updated File(s)</w:t>
+              </w:r>
+            </w:ins>
+          </w:p>
+        </w:tc>
+        <w:tc>
+          <w:tcPr>
+            <w:tcW w:w="10455" w:type="dxa"/>
+          </w:tcPr>
+          <w:p>
+            <w:pPr>
+              <w:rPr>
+                <w:ins w:id="195" w:author="Augustin, Jourdain M" w:date="2014-10-17T16:38:00Z"/>
+                <w:sz w:val="18"/>
+              </w:rPr>
+            </w:pPr>
+            <w:ins w:id="196" w:author="Augustin, Jourdain M" w:date="2014-10-17T16:38:00Z">
+              <w:r>
+                <w:rPr>
+                  <w:sz w:val="18"/>
+                </w:rPr>
+                <w:t>review.aspx</w:t>
+              </w:r>
+            </w:ins>
+          </w:p>
+        </w:tc>
+      </w:tr>
+      <w:tr>
+        <w:trPr>
+          <w:ins w:id="197" w:author="Augustin, Jourdain M" w:date="2014-10-17T16:38:00Z"/>
+        </w:trPr>
+        <w:tc>
+          <w:tcPr>
+            <w:tcW w:w="2549" w:type="dxa"/>
+          </w:tcPr>
+          <w:p>
+            <w:pPr>
+              <w:rPr>
+                <w:ins w:id="198" w:author="Augustin, Jourdain M" w:date="2014-10-17T16:38:00Z"/>
+                <w:sz w:val="18"/>
+              </w:rPr>
+            </w:pPr>
+            <w:ins w:id="199" w:author="Augustin, Jourdain M" w:date="2014-10-17T16:38:00Z">
+              <w:r>
+                <w:rPr>
+                  <w:sz w:val="18"/>
+                </w:rPr>
+                <w:t>Supporting Documentation</w:t>
+              </w:r>
+            </w:ins>
+          </w:p>
+        </w:tc>
+        <w:tc>
+          <w:tcPr>
+            <w:tcW w:w="10455" w:type="dxa"/>
+          </w:tcPr>
+          <w:p>
+            <w:pPr>
+              <w:rPr>
+                <w:ins w:id="200" w:author="Augustin, Jourdain M" w:date="2014-10-17T16:38:00Z"/>
+                <w:sz w:val="18"/>
+              </w:rPr>
+            </w:pPr>
+            <w:ins w:id="201" w:author="Augustin, Jourdain M" w:date="2014-10-17T16:38:00Z">
+              <w:r>
+                <w:rPr>
+                  <w:sz w:val="18"/>
+                </w:rPr>
+                <w:t>eCoaching_Dashboard_DDD.docx</w:t>
+              </w:r>
+            </w:ins>
+          </w:p>
+        </w:tc>
+      </w:tr>
+      <w:tr>
+        <w:trPr>
+          <w:ins w:id="202" w:author="Augustin, Jourdain M" w:date="2014-10-17T16:38:00Z"/>
+        </w:trPr>
+        <w:tc>
+          <w:tcPr>
+            <w:tcW w:w="2549" w:type="dxa"/>
+          </w:tcPr>
+          <w:p>
+            <w:pPr>
+              <w:rPr>
+                <w:ins w:id="203" w:author="Augustin, Jourdain M" w:date="2014-10-17T16:38:00Z"/>
+                <w:sz w:val="18"/>
+              </w:rPr>
+            </w:pPr>
+            <w:ins w:id="204" w:author="Augustin, Jourdain M" w:date="2014-10-17T16:38:00Z">
+              <w:r>
+                <w:rPr>
+                  <w:sz w:val="18"/>
+                </w:rPr>
+                <w:t>Notes</w:t>
+              </w:r>
+            </w:ins>
+          </w:p>
+        </w:tc>
+        <w:tc>
+          <w:tcPr>
+            <w:tcW w:w="10455" w:type="dxa"/>
+          </w:tcPr>
+          <w:p>
+            <w:pPr>
+              <w:rPr>
+                <w:ins w:id="205" w:author="Augustin, Jourdain M" w:date="2014-10-17T16:38:00Z"/>
+                <w:sz w:val="18"/>
+              </w:rPr>
+            </w:pPr>
+          </w:p>
+        </w:tc>
+      </w:tr>
+    </w:tbl>
+    <w:p>
+      <w:pPr>
+        <w:rPr>
+          <w:ins w:id="206" w:author="Augustin, Jourdain M" w:date="2014-10-17T16:38:00Z"/>
+          <w:sz w:val="18"/>
+        </w:rPr>
+      </w:pPr>
+    </w:p>
+    <w:p>
+      <w:pPr>
+        <w:rPr>
+          <w:ins w:id="207" w:author="Augustin, Jourdain M" w:date="2014-10-17T16:38:00Z"/>
+          <w:sz w:val="18"/>
+        </w:rPr>
+      </w:pPr>
+    </w:p>
+    <w:tbl>
+      <w:tblPr>
+        <w:tblW w:w="13500" w:type="dxa"/>
+        <w:tblInd w:w="-612" w:type="dxa"/>
+        <w:tblBorders>
+          <w:top w:val="double" w:sz="4" w:space="0" w:color="auto"/>
+          <w:left w:val="double" w:sz="4" w:space="0" w:color="auto"/>
+          <w:bottom w:val="double" w:sz="4" w:space="0" w:color="auto"/>
+          <w:right w:val="double" w:sz="4" w:space="0" w:color="auto"/>
+          <w:insideH w:val="single" w:sz="6" w:space="0" w:color="auto"/>
+          <w:insideV w:val="single" w:sz="6" w:space="0" w:color="auto"/>
+        </w:tblBorders>
+        <w:tblLayout w:type="fixed"/>
+        <w:tblLook w:val="0000" w:firstRow="0" w:lastRow="0" w:firstColumn="0" w:lastColumn="0" w:noHBand="0" w:noVBand="0"/>
+      </w:tblPr>
+      <w:tblGrid>
+        <w:gridCol w:w="900"/>
+        <w:gridCol w:w="3960"/>
+        <w:gridCol w:w="4500"/>
+        <w:gridCol w:w="1260"/>
+        <w:gridCol w:w="2880"/>
+      </w:tblGrid>
+      <w:tr>
+        <w:trPr>
+          <w:cantSplit/>
+          <w:tblHeader/>
+          <w:ins w:id="208" w:author="Augustin, Jourdain M" w:date="2014-10-17T16:38:00Z"/>
+        </w:trPr>
+        <w:tc>
+          <w:tcPr>
+            <w:tcW w:w="900" w:type="dxa"/>
+            <w:shd w:val="clear" w:color="auto" w:fill="A6A6A6"/>
+          </w:tcPr>
+          <w:p>
+            <w:pPr>
+              <w:rPr>
+                <w:ins w:id="209" w:author="Augustin, Jourdain M" w:date="2014-10-17T16:38:00Z"/>
+                <w:b/>
+                <w:i/>
+                <w:sz w:val="18"/>
+              </w:rPr>
+            </w:pPr>
+            <w:ins w:id="210" w:author="Augustin, Jourdain M" w:date="2014-10-17T16:38:00Z">
+              <w:r>
+                <w:rPr>
+                  <w:b/>
+                  <w:sz w:val="18"/>
+                </w:rPr>
+                <w:t>TEST#</w:t>
+              </w:r>
+            </w:ins>
+          </w:p>
+        </w:tc>
+        <w:tc>
+          <w:tcPr>
+            <w:tcW w:w="3960" w:type="dxa"/>
+            <w:shd w:val="clear" w:color="auto" w:fill="A6A6A6"/>
+          </w:tcPr>
+          <w:p>
+            <w:pPr>
+              <w:rPr>
+                <w:ins w:id="211" w:author="Augustin, Jourdain M" w:date="2014-10-17T16:38:00Z"/>
+                <w:b/>
+                <w:i/>
+                <w:sz w:val="18"/>
+              </w:rPr>
+            </w:pPr>
+            <w:ins w:id="212" w:author="Augustin, Jourdain M" w:date="2014-10-17T16:38:00Z">
+              <w:r>
+                <w:rPr>
+                  <w:b/>
+                  <w:sz w:val="18"/>
+                </w:rPr>
+                <w:t>ACTION</w:t>
+              </w:r>
+            </w:ins>
+          </w:p>
+        </w:tc>
+        <w:tc>
+          <w:tcPr>
+            <w:tcW w:w="4500" w:type="dxa"/>
+            <w:shd w:val="clear" w:color="auto" w:fill="A6A6A6"/>
+          </w:tcPr>
+          <w:p>
+            <w:pPr>
+              <w:rPr>
+                <w:ins w:id="213" w:author="Augustin, Jourdain M" w:date="2014-10-17T16:38:00Z"/>
+                <w:b/>
+                <w:i/>
+                <w:sz w:val="18"/>
+              </w:rPr>
+            </w:pPr>
+            <w:ins w:id="214" w:author="Augustin, Jourdain M" w:date="2014-10-17T16:38:00Z">
+              <w:r>
+                <w:rPr>
+                  <w:b/>
+                  <w:sz w:val="18"/>
+                </w:rPr>
+                <w:t xml:space="preserve">EXPECTED RESULTS </w:t>
+              </w:r>
+            </w:ins>
+          </w:p>
+        </w:tc>
+        <w:tc>
+          <w:tcPr>
+            <w:tcW w:w="1260" w:type="dxa"/>
+            <w:shd w:val="clear" w:color="auto" w:fill="A6A6A6"/>
+          </w:tcPr>
+          <w:p>
+            <w:pPr>
+              <w:rPr>
+                <w:ins w:id="215" w:author="Augustin, Jourdain M" w:date="2014-10-17T16:38:00Z"/>
+                <w:b/>
+                <w:i/>
+                <w:sz w:val="18"/>
+              </w:rPr>
+            </w:pPr>
+            <w:ins w:id="216" w:author="Augustin, Jourdain M" w:date="2014-10-17T16:38:00Z">
+              <w:r>
+                <w:rPr>
+                  <w:b/>
+                  <w:sz w:val="18"/>
+                </w:rPr>
+                <w:t>RESULTS</w:t>
+              </w:r>
+            </w:ins>
+          </w:p>
+          <w:p>
+            <w:pPr>
+              <w:rPr>
+                <w:ins w:id="217" w:author="Augustin, Jourdain M" w:date="2014-10-17T16:38:00Z"/>
+                <w:b/>
+                <w:i/>
+                <w:sz w:val="18"/>
+              </w:rPr>
+            </w:pPr>
+            <w:ins w:id="218" w:author="Augustin, Jourdain M" w:date="2014-10-17T16:38:00Z">
+              <w:r>
+                <w:rPr>
+                  <w:b/>
+                  <w:sz w:val="18"/>
+                </w:rPr>
+                <w:t>P/F/I</w:t>
+              </w:r>
+            </w:ins>
+          </w:p>
+        </w:tc>
+        <w:tc>
+          <w:tcPr>
+            <w:tcW w:w="2880" w:type="dxa"/>
+            <w:shd w:val="clear" w:color="auto" w:fill="A6A6A6"/>
+          </w:tcPr>
+          <w:p>
+            <w:pPr>
+              <w:rPr>
+                <w:ins w:id="219" w:author="Augustin, Jourdain M" w:date="2014-10-17T16:38:00Z"/>
+                <w:b/>
+                <w:i/>
+                <w:sz w:val="18"/>
+              </w:rPr>
+            </w:pPr>
+            <w:ins w:id="220" w:author="Augustin, Jourdain M" w:date="2014-10-17T16:38:00Z">
+              <w:r>
+                <w:rPr>
+                  <w:b/>
+                  <w:sz w:val="18"/>
+                </w:rPr>
+                <w:t>COMMENTS</w:t>
+              </w:r>
+            </w:ins>
+          </w:p>
+        </w:tc>
+      </w:tr>
+      <w:tr>
+        <w:trPr>
+          <w:cantSplit/>
+          <w:ins w:id="221" w:author="Augustin, Jourdain M" w:date="2014-10-17T16:38:00Z"/>
+        </w:trPr>
+        <w:tc>
+          <w:tcPr>
+            <w:tcW w:w="900" w:type="dxa"/>
+          </w:tcPr>
+          <w:p>
+            <w:pPr>
+              <w:numPr>
+                <w:ilvl w:val="0"/>
+                <w:numId w:val="17"/>
+              </w:numPr>
+              <w:rPr>
+                <w:ins w:id="222" w:author="Augustin, Jourdain M" w:date="2014-10-17T16:38:00Z"/>
+                <w:i/>
+                <w:sz w:val="18"/>
+              </w:rPr>
+              <w:pPrChange w:id="223" w:author="Augustin, Jourdain M" w:date="2014-10-17T16:39:00Z">
+                <w:pPr>
+                  <w:numPr>
+                    <w:numId w:val="16"/>
+                  </w:numPr>
+                  <w:tabs>
+                    <w:tab w:val="num" w:pos="720"/>
+                  </w:tabs>
+                  <w:ind w:left="720" w:hanging="360"/>
+                </w:pPr>
+              </w:pPrChange>
+            </w:pPr>
+          </w:p>
+        </w:tc>
+        <w:tc>
+          <w:tcPr>
+            <w:tcW w:w="3960" w:type="dxa"/>
+          </w:tcPr>
+          <w:p>
+            <w:pPr>
+              <w:rPr>
+                <w:ins w:id="224" w:author="Augustin, Jourdain M" w:date="2014-10-17T16:38:00Z"/>
+                <w:bCs/>
+                <w:sz w:val="18"/>
+              </w:rPr>
+            </w:pPr>
+            <w:ins w:id="225" w:author="Augustin, Jourdain M" w:date="2014-10-17T16:38:00Z">
+              <w:r>
+                <w:rPr>
+                  <w:bCs/>
+                  <w:sz w:val="18"/>
+                </w:rPr>
+                <w:t>Launch link to test main dashboard page using a MGR account from CSR module :</w:t>
+              </w:r>
+              <w:r>
+                <w:rPr>
+                  <w:bCs/>
+                  <w:sz w:val="18"/>
+                </w:rPr>
+                <w:br/>
+              </w:r>
+            </w:ins>
+          </w:p>
+          <w:p>
+            <w:pPr>
+              <w:rPr>
+                <w:ins w:id="226" w:author="Augustin, Jourdain M" w:date="2014-10-17T16:38:00Z"/>
+                <w:bCs/>
+                <w:sz w:val="18"/>
+              </w:rPr>
+            </w:pPr>
+            <w:ins w:id="227" w:author="Augustin, Jourdain M" w:date="2014-10-17T16:38:00Z">
+              <w:r>
+                <w:rPr>
+                  <w:sz w:val="18"/>
+                </w:rPr>
+                <w:fldChar w:fldCharType="begin"/>
+              </w:r>
+              <w:r>
+                <w:rPr>
+                  <w:sz w:val="18"/>
+                </w:rPr>
+                <w:instrText xml:space="preserve"> HYPERLINK "https://vacmsmpmd01.vangent.local/coach3/default.aspx" </w:instrText>
+              </w:r>
+              <w:r>
+                <w:rPr>
+                  <w:sz w:val="18"/>
+                </w:rPr>
+                <w:fldChar w:fldCharType="separate"/>
+              </w:r>
+              <w:r>
+                <w:rPr>
+                  <w:rStyle w:val="Hyperlink"/>
+                  <w:sz w:val="18"/>
+                </w:rPr>
+                <w:t>https://vacmsmpmd01.vangent.local/coach3/default.aspx</w:t>
+              </w:r>
+              <w:r>
+                <w:rPr>
+                  <w:sz w:val="18"/>
+                </w:rPr>
+                <w:fldChar w:fldCharType="end"/>
+              </w:r>
+              <w:r>
+                <w:rPr>
+                  <w:sz w:val="18"/>
+                </w:rPr>
+                <w:t xml:space="preserve"> </w:t>
+              </w:r>
+            </w:ins>
+          </w:p>
+        </w:tc>
+        <w:tc>
+          <w:tcPr>
+            <w:tcW w:w="4500" w:type="dxa"/>
+          </w:tcPr>
+          <w:p>
+            <w:pPr>
+              <w:rPr>
+                <w:ins w:id="228" w:author="Augustin, Jourdain M" w:date="2014-10-17T16:38:00Z"/>
+                <w:sz w:val="18"/>
+              </w:rPr>
+            </w:pPr>
+            <w:ins w:id="229" w:author="Augustin, Jourdain M" w:date="2014-10-17T16:38:00Z">
+              <w:r>
+                <w:rPr>
+                  <w:sz w:val="18"/>
+                </w:rPr>
+                <w:t xml:space="preserve">Main page successfully loads with credentials passed reflecting data in database </w:t>
+              </w:r>
+              <w:proofErr w:type="spellStart"/>
+              <w:r>
+                <w:rPr>
+                  <w:sz w:val="18"/>
+                </w:rPr>
+                <w:t>db</w:t>
+              </w:r>
+              <w:proofErr w:type="spellEnd"/>
+              <w:r>
+                <w:rPr>
+                  <w:sz w:val="18"/>
+                </w:rPr>
+                <w:br/>
+              </w:r>
+              <w:r>
+                <w:rPr>
+                  <w:sz w:val="18"/>
+                </w:rPr>
+                <w:br/>
+              </w:r>
+            </w:ins>
+          </w:p>
+        </w:tc>
+        <w:tc>
+          <w:tcPr>
+            <w:tcW w:w="1260" w:type="dxa"/>
+          </w:tcPr>
+          <w:p>
+            <w:pPr>
+              <w:rPr>
+                <w:ins w:id="230" w:author="Augustin, Jourdain M" w:date="2014-10-17T16:38:00Z"/>
+                <w:i/>
+                <w:sz w:val="18"/>
+              </w:rPr>
+            </w:pPr>
+            <w:ins w:id="231" w:author="Augustin, Jourdain M" w:date="2014-10-17T16:38:00Z">
+              <w:r>
+                <w:rPr>
+                  <w:i/>
+                  <w:sz w:val="18"/>
+                </w:rPr>
+                <w:t>P</w:t>
+              </w:r>
+            </w:ins>
+          </w:p>
+          <w:p>
+            <w:pPr>
+              <w:rPr>
+                <w:ins w:id="232" w:author="Augustin, Jourdain M" w:date="2014-10-17T16:38:00Z"/>
+                <w:i/>
+                <w:sz w:val="18"/>
+              </w:rPr>
+            </w:pPr>
+            <w:ins w:id="233" w:author="Augustin, Jourdain M" w:date="2014-10-17T16:38:00Z">
+              <w:r>
+                <w:rPr>
+                  <w:i/>
+                  <w:sz w:val="18"/>
+                </w:rPr>
+                <w:t>10/1</w:t>
+              </w:r>
+            </w:ins>
+            <w:ins w:id="234" w:author="Augustin, Jourdain M" w:date="2014-10-17T16:39:00Z">
+              <w:r>
+                <w:rPr>
+                  <w:i/>
+                  <w:sz w:val="18"/>
+                </w:rPr>
+                <w:t>7</w:t>
+              </w:r>
+            </w:ins>
+            <w:ins w:id="235" w:author="Augustin, Jourdain M" w:date="2014-10-17T16:38:00Z">
+              <w:r>
+                <w:rPr>
+                  <w:i/>
+                  <w:sz w:val="18"/>
+                </w:rPr>
+                <w:t>/2014</w:t>
+              </w:r>
+            </w:ins>
+          </w:p>
+        </w:tc>
+        <w:tc>
+          <w:tcPr>
+            <w:tcW w:w="2880" w:type="dxa"/>
+          </w:tcPr>
+          <w:p>
+            <w:pPr>
+              <w:rPr>
+                <w:ins w:id="236" w:author="Augustin, Jourdain M" w:date="2014-10-17T16:38:00Z"/>
+                <w:i/>
+                <w:sz w:val="18"/>
+              </w:rPr>
+            </w:pPr>
+          </w:p>
+        </w:tc>
+      </w:tr>
+      <w:tr>
+        <w:trPr>
+          <w:ins w:id="237" w:author="Augustin, Jourdain M" w:date="2014-10-17T16:38:00Z"/>
+        </w:trPr>
+        <w:tc>
+          <w:tcPr>
+            <w:tcW w:w="900" w:type="dxa"/>
+          </w:tcPr>
+          <w:p>
+            <w:pPr>
+              <w:numPr>
+                <w:ilvl w:val="0"/>
+                <w:numId w:val="17"/>
+              </w:numPr>
+              <w:rPr>
+                <w:ins w:id="238" w:author="Augustin, Jourdain M" w:date="2014-10-17T16:38:00Z"/>
+                <w:i/>
+                <w:sz w:val="18"/>
+              </w:rPr>
+              <w:pPrChange w:id="239" w:author="Augustin, Jourdain M" w:date="2014-10-17T16:39:00Z">
+                <w:pPr>
+                  <w:numPr>
+                    <w:numId w:val="16"/>
+                  </w:numPr>
+                  <w:tabs>
+                    <w:tab w:val="num" w:pos="720"/>
+                  </w:tabs>
+                  <w:ind w:left="720" w:hanging="360"/>
+                </w:pPr>
+              </w:pPrChange>
+            </w:pPr>
+          </w:p>
+        </w:tc>
+        <w:tc>
+          <w:tcPr>
+            <w:tcW w:w="3960" w:type="dxa"/>
+          </w:tcPr>
+          <w:p>
+            <w:pPr>
+              <w:rPr>
+                <w:ins w:id="240" w:author="Augustin, Jourdain M" w:date="2014-10-17T16:38:00Z"/>
+                <w:bCs/>
+                <w:sz w:val="18"/>
+              </w:rPr>
+            </w:pPr>
+            <w:ins w:id="241" w:author="Augustin, Jourdain M" w:date="2014-10-17T16:38:00Z">
+              <w:r>
+                <w:rPr>
+                  <w:bCs/>
+                  <w:sz w:val="18"/>
+                </w:rPr>
+                <w:t>Select “My Dashboard” or “My Submissions” tab and open a</w:t>
+              </w:r>
+            </w:ins>
+            <w:ins w:id="242" w:author="Augustin, Jourdain M" w:date="2014-10-17T16:40:00Z">
+              <w:r>
+                <w:rPr>
+                  <w:bCs/>
+                  <w:sz w:val="18"/>
+                </w:rPr>
+                <w:t xml:space="preserve">n OMR </w:t>
+              </w:r>
+            </w:ins>
+            <w:ins w:id="243" w:author="Augustin, Jourdain M" w:date="2014-10-17T16:38:00Z">
+              <w:r>
+                <w:rPr>
+                  <w:bCs/>
+                  <w:sz w:val="18"/>
+                </w:rPr>
+                <w:t xml:space="preserve">record.  </w:t>
+              </w:r>
+            </w:ins>
+          </w:p>
+          <w:p>
+            <w:pPr>
+              <w:rPr>
+                <w:ins w:id="244" w:author="Augustin, Jourdain M" w:date="2014-10-17T16:38:00Z"/>
+                <w:bCs/>
+                <w:sz w:val="18"/>
+              </w:rPr>
+            </w:pPr>
+            <w:ins w:id="245" w:author="Augustin, Jourdain M" w:date="2014-10-17T16:38:00Z">
+              <w:r>
+                <w:rPr>
+                  <w:bCs/>
+                  <w:sz w:val="18"/>
+                </w:rPr>
+                <w:t xml:space="preserve">   </w:t>
+              </w:r>
+            </w:ins>
+          </w:p>
+        </w:tc>
+        <w:tc>
+          <w:tcPr>
+            <w:tcW w:w="4500" w:type="dxa"/>
+          </w:tcPr>
+          <w:p>
+            <w:pPr>
+              <w:rPr>
+                <w:ins w:id="246" w:author="Augustin, Jourdain M" w:date="2014-10-17T16:38:00Z"/>
+                <w:sz w:val="18"/>
+              </w:rPr>
+            </w:pPr>
+            <w:ins w:id="247" w:author="Augustin, Jourdain M" w:date="2014-10-17T16:38:00Z">
+              <w:r>
+                <w:rPr>
+                  <w:sz w:val="18"/>
+                </w:rPr>
+                <w:t xml:space="preserve">Verify that </w:t>
+              </w:r>
+            </w:ins>
+            <w:ins w:id="248" w:author="Augustin, Jourdain M" w:date="2014-10-17T16:40:00Z">
+              <w:r>
+                <w:rPr>
+                  <w:sz w:val="18"/>
+                </w:rPr>
+                <w:t>the OMR SOP link opens successfully</w:t>
+              </w:r>
+            </w:ins>
+          </w:p>
+        </w:tc>
+        <w:tc>
+          <w:tcPr>
+            <w:tcW w:w="1260" w:type="dxa"/>
+          </w:tcPr>
+          <w:p>
+            <w:pPr>
+              <w:rPr>
+                <w:ins w:id="249" w:author="Augustin, Jourdain M" w:date="2014-10-17T16:38:00Z"/>
+                <w:i/>
+                <w:sz w:val="18"/>
+              </w:rPr>
+            </w:pPr>
+            <w:ins w:id="250" w:author="Augustin, Jourdain M" w:date="2014-10-17T16:38:00Z">
+              <w:r>
+                <w:rPr>
+                  <w:i/>
+                  <w:sz w:val="18"/>
+                </w:rPr>
+                <w:t>P</w:t>
+              </w:r>
+            </w:ins>
+          </w:p>
+          <w:p>
+            <w:pPr>
+              <w:rPr>
+                <w:ins w:id="251" w:author="Augustin, Jourdain M" w:date="2014-10-17T16:38:00Z"/>
+                <w:i/>
+                <w:sz w:val="18"/>
+              </w:rPr>
+            </w:pPr>
+            <w:ins w:id="252" w:author="Augustin, Jourdain M" w:date="2014-10-17T16:38:00Z">
+              <w:r>
+                <w:rPr>
+                  <w:i/>
+                  <w:sz w:val="18"/>
+                </w:rPr>
+                <w:t>10/1</w:t>
+              </w:r>
+            </w:ins>
+            <w:ins w:id="253" w:author="Augustin, Jourdain M" w:date="2014-10-17T16:40:00Z">
+              <w:r>
+                <w:rPr>
+                  <w:i/>
+                  <w:sz w:val="18"/>
+                </w:rPr>
+                <w:t>7</w:t>
+              </w:r>
+            </w:ins>
+            <w:ins w:id="254" w:author="Augustin, Jourdain M" w:date="2014-10-17T16:38:00Z">
+              <w:r>
+                <w:rPr>
+                  <w:i/>
+                  <w:sz w:val="18"/>
+                </w:rPr>
+                <w:t>/2014</w:t>
+              </w:r>
+            </w:ins>
+          </w:p>
+        </w:tc>
+        <w:tc>
+          <w:tcPr>
+            <w:tcW w:w="2880" w:type="dxa"/>
+          </w:tcPr>
+          <w:p>
+            <w:pPr>
+              <w:rPr>
+                <w:ins w:id="255" w:author="Augustin, Jourdain M" w:date="2014-10-17T16:38:00Z"/>
+                <w:i/>
+                <w:sz w:val="18"/>
+              </w:rPr>
+            </w:pPr>
+          </w:p>
+        </w:tc>
+      </w:tr>
+    </w:tbl>
+    <w:p>
+      <w:pPr>
+        <w:rPr>
+          <w:ins w:id="256" w:author="Augustin, Jourdain M" w:date="2014-10-17T16:38:00Z"/>
+          <w:sz w:val="18"/>
+        </w:rPr>
+      </w:pPr>
+      <w:bookmarkStart w:id="257" w:name="_GoBack"/>
+      <w:bookmarkEnd w:id="257"/>
+    </w:p>
+    <w:p>
+      <w:pPr>
+        <w:rPr>
+          <w:ins w:id="258" w:author="Augustin, Jourdain M" w:date="2014-10-17T16:38:00Z"/>
+          <w:sz w:val="18"/>
+        </w:rPr>
+      </w:pPr>
+    </w:p>
+    <w:p>
+      <w:pPr>
+        <w:rPr>
+          <w:ins w:id="259" w:author="Augustin, Jourdain M" w:date="2014-10-17T16:38:00Z"/>
+          <w:sz w:val="18"/>
+        </w:rPr>
+      </w:pPr>
+    </w:p>
+    <w:p>
+      <w:pPr>
+        <w:rPr>
+          <w:ins w:id="260" w:author="Augustin, Jourdain M" w:date="2014-10-17T16:38:00Z"/>
+          <w:sz w:val="18"/>
+        </w:rPr>
+      </w:pPr>
+    </w:p>
+    <w:p>
+      <w:pPr>
+        <w:rPr>
+          <w:ins w:id="261" w:author="Augustin, Jourdain M" w:date="2014-10-17T16:38:00Z"/>
+          <w:sz w:val="18"/>
+        </w:rPr>
+      </w:pPr>
+    </w:p>
+    <w:p>
+      <w:pPr>
+        <w:rPr>
+          <w:ins w:id="262" w:author="Augustin, Jourdain M" w:date="2014-10-17T16:38:00Z"/>
+          <w:sz w:val="18"/>
+        </w:rPr>
+      </w:pPr>
+    </w:p>
+    <w:p>
+      <w:pPr>
+        <w:rPr>
+          <w:ins w:id="263" w:author="Augustin, Jourdain M" w:date="2014-10-17T16:38:00Z"/>
+          <w:sz w:val="18"/>
+        </w:rPr>
+      </w:pPr>
+    </w:p>
+    <w:p>
+      <w:pPr>
+        <w:rPr>
+          <w:sz w:val="18"/>
+        </w:rPr>
+      </w:pPr>
     </w:p>
     <w:sectPr>
       <w:headerReference w:type="default" r:id="rId22"/>
@@ -19665,7 +20920,7 @@
         <w:sz w:val="18"/>
         <w:szCs w:val="18"/>
       </w:rPr>
-      <w:t>22</w:t>
+      <w:t>24</w:t>
     </w:r>
     <w:r>
       <w:rPr>
@@ -19714,7 +20969,7 @@
         <w:sz w:val="18"/>
         <w:szCs w:val="18"/>
       </w:rPr>
-      <w:t>22</w:t>
+      <w:t>24</w:t>
     </w:r>
     <w:r>
       <w:rPr>
@@ -21825,6 +23080,122 @@
       </w:pPr>
     </w:lvl>
   </w:abstractNum>
+  <w:abstractNum w:abstractNumId="16">
+    <w:nsid w:val="6F7C3E2B"/>
+    <w:multiLevelType w:val="hybridMultilevel"/>
+    <w:tmpl w:val="A0F2ED22"/>
+    <w:lvl w:ilvl="0" w:tplc="0409000F">
+      <w:start w:val="1"/>
+      <w:numFmt w:val="decimal"/>
+      <w:lvlText w:val="%1."/>
+      <w:lvlJc w:val="left"/>
+      <w:pPr>
+        <w:tabs>
+          <w:tab w:val="num" w:pos="720"/>
+        </w:tabs>
+        <w:ind w:left="720" w:hanging="360"/>
+      </w:pPr>
+    </w:lvl>
+    <w:lvl w:ilvl="1" w:tplc="4056895E">
+      <w:start w:val="1"/>
+      <w:numFmt w:val="decimal"/>
+      <w:lvlText w:val="%2."/>
+      <w:lvlJc w:val="left"/>
+      <w:pPr>
+        <w:tabs>
+          <w:tab w:val="num" w:pos="1440"/>
+        </w:tabs>
+        <w:ind w:left="1440" w:hanging="360"/>
+      </w:pPr>
+      <w:rPr>
+        <w:rFonts w:hint="default"/>
+      </w:rPr>
+    </w:lvl>
+    <w:lvl w:ilvl="2" w:tplc="0409001B" w:tentative="1">
+      <w:start w:val="1"/>
+      <w:numFmt w:val="lowerRoman"/>
+      <w:lvlText w:val="%3."/>
+      <w:lvlJc w:val="right"/>
+      <w:pPr>
+        <w:tabs>
+          <w:tab w:val="num" w:pos="2160"/>
+        </w:tabs>
+        <w:ind w:left="2160" w:hanging="180"/>
+      </w:pPr>
+    </w:lvl>
+    <w:lvl w:ilvl="3" w:tplc="0409000F" w:tentative="1">
+      <w:start w:val="1"/>
+      <w:numFmt w:val="decimal"/>
+      <w:lvlText w:val="%4."/>
+      <w:lvlJc w:val="left"/>
+      <w:pPr>
+        <w:tabs>
+          <w:tab w:val="num" w:pos="2880"/>
+        </w:tabs>
+        <w:ind w:left="2880" w:hanging="360"/>
+      </w:pPr>
+    </w:lvl>
+    <w:lvl w:ilvl="4" w:tplc="04090019" w:tentative="1">
+      <w:start w:val="1"/>
+      <w:numFmt w:val="lowerLetter"/>
+      <w:lvlText w:val="%5."/>
+      <w:lvlJc w:val="left"/>
+      <w:pPr>
+        <w:tabs>
+          <w:tab w:val="num" w:pos="3600"/>
+        </w:tabs>
+        <w:ind w:left="3600" w:hanging="360"/>
+      </w:pPr>
+    </w:lvl>
+    <w:lvl w:ilvl="5" w:tplc="0409001B" w:tentative="1">
+      <w:start w:val="1"/>
+      <w:numFmt w:val="lowerRoman"/>
+      <w:lvlText w:val="%6."/>
+      <w:lvlJc w:val="right"/>
+      <w:pPr>
+        <w:tabs>
+          <w:tab w:val="num" w:pos="4320"/>
+        </w:tabs>
+        <w:ind w:left="4320" w:hanging="180"/>
+      </w:pPr>
+    </w:lvl>
+    <w:lvl w:ilvl="6" w:tplc="0409000F" w:tentative="1">
+      <w:start w:val="1"/>
+      <w:numFmt w:val="decimal"/>
+      <w:lvlText w:val="%7."/>
+      <w:lvlJc w:val="left"/>
+      <w:pPr>
+        <w:tabs>
+          <w:tab w:val="num" w:pos="5040"/>
+        </w:tabs>
+        <w:ind w:left="5040" w:hanging="360"/>
+      </w:pPr>
+    </w:lvl>
+    <w:lvl w:ilvl="7" w:tplc="04090019" w:tentative="1">
+      <w:start w:val="1"/>
+      <w:numFmt w:val="lowerLetter"/>
+      <w:lvlText w:val="%8."/>
+      <w:lvlJc w:val="left"/>
+      <w:pPr>
+        <w:tabs>
+          <w:tab w:val="num" w:pos="5760"/>
+        </w:tabs>
+        <w:ind w:left="5760" w:hanging="360"/>
+      </w:pPr>
+    </w:lvl>
+    <w:lvl w:ilvl="8" w:tplc="0409001B" w:tentative="1">
+      <w:start w:val="1"/>
+      <w:numFmt w:val="lowerRoman"/>
+      <w:lvlText w:val="%9."/>
+      <w:lvlJc w:val="right"/>
+      <w:pPr>
+        <w:tabs>
+          <w:tab w:val="num" w:pos="6480"/>
+        </w:tabs>
+        <w:ind w:left="6480" w:hanging="180"/>
+      </w:pPr>
+    </w:lvl>
+  </w:abstractNum>
   <w:num w:numId="1">
     <w:abstractNumId w:val="9"/>
   </w:num>
@@ -21872,6 +23243,9 @@
   </w:num>
   <w:num w:numId="16">
     <w:abstractNumId w:val="13"/>
+  </w:num>
+  <w:num w:numId="17">
+    <w:abstractNumId w:val="16"/>
   </w:num>
   <w:numIdMacAtCleanup w:val="14"/>
 </w:numbering>
@@ -22097,7 +23471,6 @@
   <w:style w:type="character" w:default="1" w:styleId="DefaultParagraphFont">
     <w:name w:val="Default Paragraph Font"/>
     <w:uiPriority w:val="1"/>
-    <w:semiHidden/>
     <w:unhideWhenUsed/>
   </w:style>
   <w:style w:type="table" w:default="1" w:styleId="TableNormal">
@@ -22805,7 +24178,6 @@
   <w:style w:type="character" w:default="1" w:styleId="DefaultParagraphFont">
     <w:name w:val="Default Paragraph Font"/>
     <w:uiPriority w:val="1"/>
-    <w:semiHidden/>
     <w:unhideWhenUsed/>
   </w:style>
   <w:style w:type="table" w:default="1" w:styleId="TableNormal">
@@ -23581,7 +24953,7 @@
 </file>
 
 <file path=customXml/itemProps1.xml><?xml version="1.0" encoding="utf-8"?>
-<ds:datastoreItem xmlns:ds="http://schemas.openxmlformats.org/officeDocument/2006/customXml" ds:itemID="{B97E4A8F-3CA5-4624-8192-2BD1B5F828D2}">
+<ds:datastoreItem xmlns:ds="http://schemas.openxmlformats.org/officeDocument/2006/customXml" ds:itemID="{E18B9067-AB27-48BA-AE07-BE86A1CA7F39}">
   <ds:schemaRefs>
     <ds:schemaRef ds:uri="http://schemas.openxmlformats.org/officeDocument/2006/bibliography"/>
   </ds:schemaRefs>

</xml_diff>

<commit_message>
[VM:Jourdain.Augustin@11/4/2014 1:44:48 PM] P13753
git-tfs-id: [https://tfs.omnicloud.local/tfs/cco%20program/]$/eCoaching_V2;C13789
</commit_message>
<xml_diff>
--- a/Unit Test/CCO_eCoaching_UI_Dashboard_UTD.docx
+++ b/Unit Test/CCO_eCoaching_UI_Dashboard_UTD.docx
@@ -240,7 +240,7 @@
           <w:sz w:val="18"/>
           <w:szCs w:val="18"/>
         </w:rPr>
-        <w:t>November 3, 2014</w:t>
+        <w:t>November 4, 2014</w:t>
       </w:r>
       <w:r>
         <w:rPr>
@@ -1296,16 +1296,14 @@
                 <w:sz w:val="20"/>
               </w:rPr>
             </w:pPr>
-            <w:ins w:id="15" w:author="Augustin, Jourdain M" w:date="2014-11-03T11:00:00Z">
-              <w:r>
-                <w:rPr>
-                  <w:rFonts w:asciiTheme="minorHAnsi" w:hAnsiTheme="minorHAnsi"/>
-                  <w:i w:val="0"/>
-                  <w:sz w:val="20"/>
-                </w:rPr>
-                <w:t>11/03/2014</w:t>
-              </w:r>
-            </w:ins>
+            <w:r>
+              <w:rPr>
+                <w:rFonts w:asciiTheme="minorHAnsi" w:hAnsiTheme="minorHAnsi"/>
+                <w:i w:val="0"/>
+                <w:sz w:val="20"/>
+              </w:rPr>
+              <w:t>11/03/2014</w:t>
+            </w:r>
           </w:p>
         </w:tc>
         <w:tc>
@@ -1324,21 +1322,19 @@
                 <w:rFonts w:asciiTheme="minorHAnsi" w:hAnsiTheme="minorHAnsi"/>
               </w:rPr>
             </w:pPr>
-            <w:ins w:id="16" w:author="Augustin, Jourdain M" w:date="2014-11-03T11:00:00Z">
-              <w:r>
-                <w:rPr>
-                  <w:rFonts w:asciiTheme="minorHAnsi" w:hAnsiTheme="minorHAnsi"/>
-                </w:rPr>
-                <w:t xml:space="preserve">P13631 – Create new test case ECUIDASH16 to test for </w:t>
-              </w:r>
-              <w:r>
-                <w:rPr>
-                  <w:rFonts w:asciiTheme="minorHAnsi" w:hAnsiTheme="minorHAnsi"/>
-                </w:rPr>
-                <w:lastRenderedPageBreak/>
-                <w:t>management notes and management auto date update from review page for CSE pending manager review records</w:t>
-              </w:r>
-            </w:ins>
+            <w:r>
+              <w:rPr>
+                <w:rFonts w:asciiTheme="minorHAnsi" w:hAnsiTheme="minorHAnsi"/>
+              </w:rPr>
+              <w:t xml:space="preserve">P13631 – Create new test case ECUIDASH16 to test for </w:t>
+            </w:r>
+            <w:r>
+              <w:rPr>
+                <w:rFonts w:asciiTheme="minorHAnsi" w:hAnsiTheme="minorHAnsi"/>
+              </w:rPr>
+              <w:lastRenderedPageBreak/>
+              <w:t>management notes and management auto date update from review page for CSE pending manager review records</w:t>
+            </w:r>
           </w:p>
         </w:tc>
         <w:tc>
@@ -1361,7 +1357,44 @@
                 <w:sz w:val="20"/>
               </w:rPr>
             </w:pPr>
-            <w:ins w:id="17" w:author="Augustin, Jourdain M" w:date="2014-11-03T11:01:00Z">
+            <w:r>
+              <w:rPr>
+                <w:rFonts w:asciiTheme="minorHAnsi" w:hAnsiTheme="minorHAnsi"/>
+                <w:i w:val="0"/>
+                <w:sz w:val="20"/>
+              </w:rPr>
+              <w:lastRenderedPageBreak/>
+              <w:t>Jourdain Augustin</w:t>
+            </w:r>
+          </w:p>
+        </w:tc>
+      </w:tr>
+      <w:tr>
+        <w:trPr>
+          <w:ins w:id="15" w:author="Augustin, Jourdain M" w:date="2014-11-04T13:15:00Z"/>
+        </w:trPr>
+        <w:tc>
+          <w:tcPr>
+            <w:tcW w:w="1440" w:type="dxa"/>
+            <w:tcBorders>
+              <w:top w:val="single" w:sz="6" w:space="0" w:color="C0C0C0"/>
+              <w:left w:val="single" w:sz="6" w:space="0" w:color="C0C0C0"/>
+              <w:bottom w:val="single" w:sz="6" w:space="0" w:color="C0C0C0"/>
+              <w:right w:val="single" w:sz="6" w:space="0" w:color="C0C0C0"/>
+            </w:tcBorders>
+          </w:tcPr>
+          <w:p>
+            <w:pPr>
+              <w:pStyle w:val="hdr1"/>
+              <w:ind w:left="0"/>
+              <w:rPr>
+                <w:ins w:id="16" w:author="Augustin, Jourdain M" w:date="2014-11-04T13:15:00Z"/>
+                <w:rFonts w:asciiTheme="minorHAnsi" w:hAnsiTheme="minorHAnsi"/>
+                <w:i w:val="0"/>
+                <w:sz w:val="20"/>
+              </w:rPr>
+            </w:pPr>
+            <w:ins w:id="17" w:author="Augustin, Jourdain M" w:date="2014-11-04T13:15:00Z">
               <w:r>
                 <w:rPr>
                   <w:rFonts w:asciiTheme="minorHAnsi" w:hAnsiTheme="minorHAnsi"/>
@@ -1369,9 +1402,147 @@
                   <w:sz w:val="20"/>
                 </w:rPr>
                 <w:lastRenderedPageBreak/>
-                <w:t>Jourdain Augustin</w:t>
+                <w:t>11/04/2014</w:t>
               </w:r>
             </w:ins>
+          </w:p>
+        </w:tc>
+        <w:tc>
+          <w:tcPr>
+            <w:tcW w:w="5148" w:type="dxa"/>
+            <w:tcBorders>
+              <w:top w:val="single" w:sz="6" w:space="0" w:color="C0C0C0"/>
+              <w:left w:val="single" w:sz="6" w:space="0" w:color="C0C0C0"/>
+              <w:bottom w:val="single" w:sz="6" w:space="0" w:color="C0C0C0"/>
+              <w:right w:val="single" w:sz="6" w:space="0" w:color="C0C0C0"/>
+            </w:tcBorders>
+          </w:tcPr>
+          <w:p>
+            <w:pPr>
+              <w:rPr>
+                <w:ins w:id="18" w:author="Augustin, Jourdain M" w:date="2014-11-04T13:16:00Z"/>
+                <w:rFonts w:asciiTheme="minorHAnsi" w:hAnsiTheme="minorHAnsi"/>
+              </w:rPr>
+            </w:pPr>
+            <w:ins w:id="19" w:author="Augustin, Jourdain M" w:date="2014-11-04T13:15:00Z">
+              <w:r>
+                <w:rPr>
+                  <w:rFonts w:asciiTheme="minorHAnsi" w:hAnsiTheme="minorHAnsi"/>
+                </w:rPr>
+                <w:t>P13753</w:t>
+              </w:r>
+              <w:r>
+                <w:rPr>
+                  <w:rFonts w:asciiTheme="minorHAnsi" w:hAnsiTheme="minorHAnsi"/>
+                </w:rPr>
+                <w:t xml:space="preserve"> – Create new test case </w:t>
+              </w:r>
+              <w:bookmarkStart w:id="20" w:name="_GoBack"/>
+              <w:r>
+                <w:rPr>
+                  <w:rFonts w:asciiTheme="minorHAnsi" w:hAnsiTheme="minorHAnsi"/>
+                </w:rPr>
+                <w:t xml:space="preserve">ECUIDASH17 </w:t>
+              </w:r>
+              <w:bookmarkEnd w:id="20"/>
+              <w:r>
+                <w:rPr>
+                  <w:rFonts w:asciiTheme="minorHAnsi" w:hAnsiTheme="minorHAnsi"/>
+                </w:rPr>
+                <w:t xml:space="preserve">to test for sr. management </w:t>
+              </w:r>
+            </w:ins>
+            <w:ins w:id="21" w:author="Augustin, Jourdain M" w:date="2014-11-04T13:16:00Z">
+              <w:r>
+                <w:rPr>
+                  <w:rFonts w:asciiTheme="minorHAnsi" w:hAnsiTheme="minorHAnsi"/>
+                </w:rPr>
+                <w:t xml:space="preserve">job code </w:t>
+              </w:r>
+              <w:r>
+                <w:rPr>
+                  <w:rFonts w:asciiTheme="minorHAnsi" w:hAnsiTheme="minorHAnsi"/>
+                </w:rPr>
+                <w:t xml:space="preserve">WPWL51 </w:t>
+              </w:r>
+              <w:r>
+                <w:rPr>
+                  <w:rFonts w:asciiTheme="minorHAnsi" w:hAnsiTheme="minorHAnsi"/>
+                </w:rPr>
+                <w:t>to have access to management level of main dashboard</w:t>
+              </w:r>
+            </w:ins>
+            <w:ins w:id="22" w:author="Augustin, Jourdain M" w:date="2014-11-04T13:15:00Z">
+              <w:r>
+                <w:rPr>
+                  <w:rFonts w:asciiTheme="minorHAnsi" w:hAnsiTheme="minorHAnsi"/>
+                </w:rPr>
+                <w:t xml:space="preserve"> </w:t>
+              </w:r>
+            </w:ins>
+          </w:p>
+          <w:p>
+            <w:pPr>
+              <w:rPr>
+                <w:ins w:id="23" w:author="Augustin, Jourdain M" w:date="2014-11-04T13:15:00Z"/>
+                <w:rFonts w:asciiTheme="minorHAnsi" w:hAnsiTheme="minorHAnsi"/>
+              </w:rPr>
+            </w:pPr>
+            <w:ins w:id="24" w:author="Augustin, Jourdain M" w:date="2014-11-04T13:17:00Z">
+              <w:r>
+                <w:rPr>
+                  <w:rFonts w:asciiTheme="minorHAnsi" w:hAnsiTheme="minorHAnsi"/>
+                </w:rPr>
+                <w:t>Create new test case ECUIDASH1</w:t>
+              </w:r>
+              <w:r>
+                <w:rPr>
+                  <w:rFonts w:asciiTheme="minorHAnsi" w:hAnsiTheme="minorHAnsi"/>
+                </w:rPr>
+                <w:t>8</w:t>
+              </w:r>
+              <w:r>
+                <w:rPr>
+                  <w:rFonts w:asciiTheme="minorHAnsi" w:hAnsiTheme="minorHAnsi"/>
+                </w:rPr>
+                <w:t xml:space="preserve"> to test for sr. management job code </w:t>
+              </w:r>
+              <w:r>
+                <w:rPr>
+                  <w:rFonts w:asciiTheme="minorHAnsi" w:hAnsiTheme="minorHAnsi"/>
+                </w:rPr>
+                <w:t xml:space="preserve">WPWL51 </w:t>
+              </w:r>
+              <w:r>
+                <w:rPr>
+                  <w:rFonts w:asciiTheme="minorHAnsi" w:hAnsiTheme="minorHAnsi"/>
+                </w:rPr>
+                <w:t>to have access to historical dashboard</w:t>
+              </w:r>
+            </w:ins>
+          </w:p>
+        </w:tc>
+        <w:tc>
+          <w:tcPr>
+            <w:tcW w:w="4320" w:type="dxa"/>
+            <w:tcBorders>
+              <w:top w:val="single" w:sz="6" w:space="0" w:color="C0C0C0"/>
+              <w:left w:val="single" w:sz="6" w:space="0" w:color="C0C0C0"/>
+              <w:bottom w:val="single" w:sz="6" w:space="0" w:color="C0C0C0"/>
+              <w:right w:val="single" w:sz="6" w:space="0" w:color="C0C0C0"/>
+            </w:tcBorders>
+          </w:tcPr>
+          <w:p>
+            <w:pPr>
+              <w:pStyle w:val="hdr1"/>
+              <w:ind w:left="0"/>
+              <w:rPr>
+                <w:ins w:id="25" w:author="Augustin, Jourdain M" w:date="2014-11-04T13:15:00Z"/>
+                <w:rFonts w:asciiTheme="minorHAnsi" w:hAnsiTheme="minorHAnsi"/>
+                <w:i w:val="0"/>
+                <w:sz w:val="20"/>
+              </w:rPr>
+            </w:pPr>
           </w:p>
         </w:tc>
       </w:tr>
@@ -20228,7 +20399,6 @@
     <w:p>
       <w:pPr>
         <w:rPr>
-          <w:ins w:id="18" w:author="Augustin, Jourdain M" w:date="2014-11-03T11:02:00Z"/>
           <w:sz w:val="18"/>
         </w:rPr>
       </w:pPr>
@@ -20236,7 +20406,6 @@
     <w:p>
       <w:pPr>
         <w:rPr>
-          <w:ins w:id="19" w:author="Augustin, Jourdain M" w:date="2014-11-03T11:02:00Z"/>
           <w:sz w:val="18"/>
         </w:rPr>
       </w:pPr>
@@ -20244,7 +20413,6 @@
     <w:p>
       <w:pPr>
         <w:rPr>
-          <w:ins w:id="20" w:author="Augustin, Jourdain M" w:date="2014-11-03T11:02:00Z"/>
           <w:sz w:val="18"/>
         </w:rPr>
       </w:pPr>
@@ -20271,7 +20439,6 @@
       <w:tr>
         <w:trPr>
           <w:tblHeader/>
-          <w:ins w:id="21" w:author="Augustin, Jourdain M" w:date="2014-11-03T11:02:00Z"/>
         </w:trPr>
         <w:tc>
           <w:tcPr>
@@ -20281,20 +20448,17 @@
           <w:p>
             <w:pPr>
               <w:rPr>
-                <w:ins w:id="22" w:author="Augustin, Jourdain M" w:date="2014-11-03T11:02:00Z"/>
-                <w:b/>
-                <w:sz w:val="18"/>
-              </w:rPr>
-            </w:pPr>
-            <w:ins w:id="23" w:author="Augustin, Jourdain M" w:date="2014-11-03T11:02:00Z">
-              <w:r>
-                <w:rPr>
-                  <w:b/>
-                  <w:sz w:val="18"/>
-                </w:rPr>
-                <w:t>Item</w:t>
-              </w:r>
-            </w:ins>
+                <w:b/>
+                <w:sz w:val="18"/>
+              </w:rPr>
+            </w:pPr>
+            <w:r>
+              <w:rPr>
+                <w:b/>
+                <w:sz w:val="18"/>
+              </w:rPr>
+              <w:t>Item</w:t>
+            </w:r>
           </w:p>
         </w:tc>
         <w:tc>
@@ -20305,27 +20469,21 @@
           <w:p>
             <w:pPr>
               <w:rPr>
-                <w:ins w:id="24" w:author="Augustin, Jourdain M" w:date="2014-11-03T11:02:00Z"/>
-                <w:b/>
-                <w:sz w:val="18"/>
-              </w:rPr>
-            </w:pPr>
-            <w:ins w:id="25" w:author="Augustin, Jourdain M" w:date="2014-11-03T11:02:00Z">
-              <w:r>
-                <w:rPr>
-                  <w:b/>
-                  <w:sz w:val="18"/>
-                </w:rPr>
-                <w:t>Description</w:t>
-              </w:r>
-            </w:ins>
+                <w:b/>
+                <w:sz w:val="18"/>
+              </w:rPr>
+            </w:pPr>
+            <w:r>
+              <w:rPr>
+                <w:b/>
+                <w:sz w:val="18"/>
+              </w:rPr>
+              <w:t>Description</w:t>
+            </w:r>
           </w:p>
         </w:tc>
       </w:tr>
       <w:tr>
-        <w:trPr>
-          <w:ins w:id="26" w:author="Augustin, Jourdain M" w:date="2014-11-03T11:02:00Z"/>
-        </w:trPr>
         <w:tc>
           <w:tcPr>
             <w:tcW w:w="2549" w:type="dxa"/>
@@ -20333,18 +20491,15 @@
           <w:p>
             <w:pPr>
               <w:rPr>
-                <w:ins w:id="27" w:author="Augustin, Jourdain M" w:date="2014-11-03T11:02:00Z"/>
-                <w:sz w:val="18"/>
-              </w:rPr>
-            </w:pPr>
-            <w:ins w:id="28" w:author="Augustin, Jourdain M" w:date="2014-11-03T11:02:00Z">
-              <w:r>
-                <w:rPr>
-                  <w:sz w:val="18"/>
-                </w:rPr>
-                <w:t>Test Case ID</w:t>
-              </w:r>
-            </w:ins>
+                <w:sz w:val="18"/>
+              </w:rPr>
+            </w:pPr>
+            <w:r>
+              <w:rPr>
+                <w:sz w:val="18"/>
+              </w:rPr>
+              <w:t>Test Case ID</w:t>
+            </w:r>
           </w:p>
         </w:tc>
         <w:tc>
@@ -20354,33 +20509,25 @@
           <w:p>
             <w:pPr>
               <w:rPr>
-                <w:ins w:id="29" w:author="Augustin, Jourdain M" w:date="2014-11-03T11:02:00Z"/>
-                <w:sz w:val="18"/>
-              </w:rPr>
-            </w:pPr>
-            <w:bookmarkStart w:id="30" w:name="_GoBack"/>
-            <w:ins w:id="31" w:author="Augustin, Jourdain M" w:date="2014-11-03T11:02:00Z">
-              <w:r>
-                <w:rPr>
-                  <w:sz w:val="18"/>
-                </w:rPr>
-                <w:t>ECUIDASH1</w:t>
-              </w:r>
-              <w:r>
-                <w:rPr>
-                  <w:sz w:val="18"/>
-                </w:rPr>
-                <w:t>6</w:t>
-              </w:r>
-              <w:bookmarkEnd w:id="30"/>
-            </w:ins>
+                <w:sz w:val="18"/>
+              </w:rPr>
+            </w:pPr>
+            <w:r>
+              <w:rPr>
+                <w:sz w:val="18"/>
+              </w:rPr>
+              <w:t>ECUIDASH1</w:t>
+            </w:r>
+            <w:r>
+              <w:rPr>
+                <w:sz w:val="18"/>
+              </w:rPr>
+              <w:t>6</w:t>
+            </w:r>
           </w:p>
         </w:tc>
       </w:tr>
       <w:tr>
-        <w:trPr>
-          <w:ins w:id="32" w:author="Augustin, Jourdain M" w:date="2014-11-03T11:02:00Z"/>
-        </w:trPr>
         <w:tc>
           <w:tcPr>
             <w:tcW w:w="2549" w:type="dxa"/>
@@ -20388,18 +20535,15 @@
           <w:p>
             <w:pPr>
               <w:rPr>
-                <w:ins w:id="33" w:author="Augustin, Jourdain M" w:date="2014-11-03T11:02:00Z"/>
-                <w:sz w:val="18"/>
-              </w:rPr>
-            </w:pPr>
-            <w:ins w:id="34" w:author="Augustin, Jourdain M" w:date="2014-11-03T11:02:00Z">
-              <w:r>
-                <w:rPr>
-                  <w:sz w:val="18"/>
-                </w:rPr>
-                <w:t>Source Description</w:t>
-              </w:r>
-            </w:ins>
+                <w:sz w:val="18"/>
+              </w:rPr>
+            </w:pPr>
+            <w:r>
+              <w:rPr>
+                <w:sz w:val="18"/>
+              </w:rPr>
+              <w:t>Source Description</w:t>
+            </w:r>
           </w:p>
         </w:tc>
         <w:tc>
@@ -20409,7 +20553,6 @@
           <w:p>
             <w:pPr>
               <w:rPr>
-                <w:ins w:id="35" w:author="Augustin, Jourdain M" w:date="2014-11-03T11:02:00Z"/>
                 <w:sz w:val="18"/>
               </w:rPr>
             </w:pPr>
@@ -20417,9 +20560,6 @@
         </w:tc>
       </w:tr>
       <w:tr>
-        <w:trPr>
-          <w:ins w:id="36" w:author="Augustin, Jourdain M" w:date="2014-11-03T11:02:00Z"/>
-        </w:trPr>
         <w:tc>
           <w:tcPr>
             <w:tcW w:w="2549" w:type="dxa"/>
@@ -20427,18 +20567,15 @@
           <w:p>
             <w:pPr>
               <w:rPr>
-                <w:ins w:id="37" w:author="Augustin, Jourdain M" w:date="2014-11-03T11:02:00Z"/>
-                <w:sz w:val="18"/>
-              </w:rPr>
-            </w:pPr>
-            <w:ins w:id="38" w:author="Augustin, Jourdain M" w:date="2014-11-03T11:02:00Z">
-              <w:r>
-                <w:rPr>
-                  <w:sz w:val="18"/>
-                </w:rPr>
-                <w:t>Test Location</w:t>
-              </w:r>
-            </w:ins>
+                <w:sz w:val="18"/>
+              </w:rPr>
+            </w:pPr>
+            <w:r>
+              <w:rPr>
+                <w:sz w:val="18"/>
+              </w:rPr>
+              <w:t>Test Location</w:t>
+            </w:r>
           </w:p>
         </w:tc>
         <w:tc>
@@ -20448,25 +20585,19 @@
           <w:p>
             <w:pPr>
               <w:rPr>
-                <w:ins w:id="39" w:author="Augustin, Jourdain M" w:date="2014-11-03T11:02:00Z"/>
-                <w:sz w:val="18"/>
-              </w:rPr>
-            </w:pPr>
-            <w:ins w:id="40" w:author="Augustin, Jourdain M" w:date="2014-11-03T11:02:00Z">
-              <w:r>
-                <w:rPr>
-                  <w:sz w:val="18"/>
-                </w:rPr>
-                <w:t xml:space="preserve">https://vacmsmpmd01.vangent.local/coach3/default.aspx </w:t>
-              </w:r>
-            </w:ins>
+                <w:sz w:val="18"/>
+              </w:rPr>
+            </w:pPr>
+            <w:r>
+              <w:rPr>
+                <w:sz w:val="18"/>
+              </w:rPr>
+              <w:t xml:space="preserve">https://vacmsmpmd01.vangent.local/coach3/default.aspx </w:t>
+            </w:r>
           </w:p>
         </w:tc>
       </w:tr>
       <w:tr>
-        <w:trPr>
-          <w:ins w:id="41" w:author="Augustin, Jourdain M" w:date="2014-11-03T11:02:00Z"/>
-        </w:trPr>
         <w:tc>
           <w:tcPr>
             <w:tcW w:w="2549" w:type="dxa"/>
@@ -20474,18 +20605,15 @@
           <w:p>
             <w:pPr>
               <w:rPr>
-                <w:ins w:id="42" w:author="Augustin, Jourdain M" w:date="2014-11-03T11:02:00Z"/>
-                <w:sz w:val="18"/>
-              </w:rPr>
-            </w:pPr>
-            <w:ins w:id="43" w:author="Augustin, Jourdain M" w:date="2014-11-03T11:02:00Z">
-              <w:r>
-                <w:rPr>
-                  <w:sz w:val="18"/>
-                </w:rPr>
-                <w:t>Updated File(s)</w:t>
-              </w:r>
-            </w:ins>
+                <w:sz w:val="18"/>
+              </w:rPr>
+            </w:pPr>
+            <w:r>
+              <w:rPr>
+                <w:sz w:val="18"/>
+              </w:rPr>
+              <w:t>Updated File(s)</w:t>
+            </w:r>
           </w:p>
         </w:tc>
         <w:tc>
@@ -20495,39 +20623,31 @@
           <w:p>
             <w:pPr>
               <w:rPr>
-                <w:ins w:id="44" w:author="Augustin, Jourdain M" w:date="2014-11-03T11:02:00Z"/>
-                <w:sz w:val="18"/>
-              </w:rPr>
-            </w:pPr>
-            <w:ins w:id="45" w:author="Augustin, Jourdain M" w:date="2014-11-03T11:02:00Z">
-              <w:r>
-                <w:rPr>
-                  <w:sz w:val="18"/>
-                </w:rPr>
-                <w:t>review.aspx</w:t>
-              </w:r>
-            </w:ins>
-            <w:ins w:id="46" w:author="Augustin, Jourdain M" w:date="2014-11-03T11:03:00Z">
-              <w:r>
-                <w:rPr>
-                  <w:sz w:val="18"/>
-                </w:rPr>
-                <w:t xml:space="preserve">, </w:t>
-              </w:r>
-              <w:r>
-                <w:rPr>
-                  <w:sz w:val="18"/>
-                </w:rPr>
-                <w:t>eCoachingFixed.dll</w:t>
-              </w:r>
-            </w:ins>
+                <w:sz w:val="18"/>
+              </w:rPr>
+            </w:pPr>
+            <w:r>
+              <w:rPr>
+                <w:sz w:val="18"/>
+              </w:rPr>
+              <w:t>review.aspx</w:t>
+            </w:r>
+            <w:r>
+              <w:rPr>
+                <w:sz w:val="18"/>
+              </w:rPr>
+              <w:t xml:space="preserve">, </w:t>
+            </w:r>
+            <w:r>
+              <w:rPr>
+                <w:sz w:val="18"/>
+              </w:rPr>
+              <w:t>eCoachingFixed.dll</w:t>
+            </w:r>
           </w:p>
         </w:tc>
       </w:tr>
       <w:tr>
-        <w:trPr>
-          <w:ins w:id="47" w:author="Augustin, Jourdain M" w:date="2014-11-03T11:02:00Z"/>
-        </w:trPr>
         <w:tc>
           <w:tcPr>
             <w:tcW w:w="2549" w:type="dxa"/>
@@ -20535,18 +20655,15 @@
           <w:p>
             <w:pPr>
               <w:rPr>
-                <w:ins w:id="48" w:author="Augustin, Jourdain M" w:date="2014-11-03T11:02:00Z"/>
-                <w:sz w:val="18"/>
-              </w:rPr>
-            </w:pPr>
-            <w:ins w:id="49" w:author="Augustin, Jourdain M" w:date="2014-11-03T11:02:00Z">
-              <w:r>
-                <w:rPr>
-                  <w:sz w:val="18"/>
-                </w:rPr>
-                <w:t>Supporting Documentation</w:t>
-              </w:r>
-            </w:ins>
+                <w:sz w:val="18"/>
+              </w:rPr>
+            </w:pPr>
+            <w:r>
+              <w:rPr>
+                <w:sz w:val="18"/>
+              </w:rPr>
+              <w:t>Supporting Documentation</w:t>
+            </w:r>
           </w:p>
         </w:tc>
         <w:tc>
@@ -20556,7 +20673,6 @@
           <w:p>
             <w:pPr>
               <w:rPr>
-                <w:ins w:id="50" w:author="Augustin, Jourdain M" w:date="2014-11-03T11:02:00Z"/>
                 <w:sz w:val="18"/>
               </w:rPr>
             </w:pPr>
@@ -20564,9 +20680,6 @@
         </w:tc>
       </w:tr>
       <w:tr>
-        <w:trPr>
-          <w:ins w:id="51" w:author="Augustin, Jourdain M" w:date="2014-11-03T11:02:00Z"/>
-        </w:trPr>
         <w:tc>
           <w:tcPr>
             <w:tcW w:w="2549" w:type="dxa"/>
@@ -20574,18 +20687,15 @@
           <w:p>
             <w:pPr>
               <w:rPr>
-                <w:ins w:id="52" w:author="Augustin, Jourdain M" w:date="2014-11-03T11:02:00Z"/>
-                <w:sz w:val="18"/>
-              </w:rPr>
-            </w:pPr>
-            <w:ins w:id="53" w:author="Augustin, Jourdain M" w:date="2014-11-03T11:02:00Z">
-              <w:r>
-                <w:rPr>
-                  <w:sz w:val="18"/>
-                </w:rPr>
-                <w:t>Notes</w:t>
-              </w:r>
-            </w:ins>
+                <w:sz w:val="18"/>
+              </w:rPr>
+            </w:pPr>
+            <w:r>
+              <w:rPr>
+                <w:sz w:val="18"/>
+              </w:rPr>
+              <w:t>Notes</w:t>
+            </w:r>
           </w:p>
         </w:tc>
         <w:tc>
@@ -20595,7 +20705,6 @@
           <w:p>
             <w:pPr>
               <w:rPr>
-                <w:ins w:id="54" w:author="Augustin, Jourdain M" w:date="2014-11-03T11:02:00Z"/>
                 <w:sz w:val="18"/>
               </w:rPr>
             </w:pPr>
@@ -20606,7 +20715,6 @@
     <w:p>
       <w:pPr>
         <w:rPr>
-          <w:ins w:id="55" w:author="Augustin, Jourdain M" w:date="2014-11-03T11:02:00Z"/>
           <w:sz w:val="18"/>
         </w:rPr>
       </w:pPr>
@@ -20614,7 +20722,6 @@
     <w:p>
       <w:pPr>
         <w:rPr>
-          <w:ins w:id="56" w:author="Augustin, Jourdain M" w:date="2014-11-03T11:02:00Z"/>
           <w:sz w:val="18"/>
         </w:rPr>
       </w:pPr>
@@ -20645,7 +20752,6 @@
         <w:trPr>
           <w:cantSplit/>
           <w:tblHeader/>
-          <w:ins w:id="57" w:author="Augustin, Jourdain M" w:date="2014-11-03T11:02:00Z"/>
         </w:trPr>
         <w:tc>
           <w:tcPr>
@@ -20655,13 +20761,1054 @@
           <w:p>
             <w:pPr>
               <w:rPr>
-                <w:ins w:id="58" w:author="Augustin, Jourdain M" w:date="2014-11-03T11:02:00Z"/>
-                <w:b/>
-                <w:i/>
-                <w:sz w:val="18"/>
-              </w:rPr>
-            </w:pPr>
-            <w:ins w:id="59" w:author="Augustin, Jourdain M" w:date="2014-11-03T11:02:00Z">
+                <w:b/>
+                <w:i/>
+                <w:sz w:val="18"/>
+              </w:rPr>
+            </w:pPr>
+            <w:r>
+              <w:rPr>
+                <w:b/>
+                <w:sz w:val="18"/>
+              </w:rPr>
+              <w:t>TEST#</w:t>
+            </w:r>
+          </w:p>
+        </w:tc>
+        <w:tc>
+          <w:tcPr>
+            <w:tcW w:w="3960" w:type="dxa"/>
+            <w:shd w:val="clear" w:color="auto" w:fill="A6A6A6"/>
+          </w:tcPr>
+          <w:p>
+            <w:pPr>
+              <w:rPr>
+                <w:b/>
+                <w:i/>
+                <w:sz w:val="18"/>
+              </w:rPr>
+            </w:pPr>
+            <w:r>
+              <w:rPr>
+                <w:b/>
+                <w:sz w:val="18"/>
+              </w:rPr>
+              <w:t>ACTION</w:t>
+            </w:r>
+          </w:p>
+        </w:tc>
+        <w:tc>
+          <w:tcPr>
+            <w:tcW w:w="4500" w:type="dxa"/>
+            <w:shd w:val="clear" w:color="auto" w:fill="A6A6A6"/>
+          </w:tcPr>
+          <w:p>
+            <w:pPr>
+              <w:rPr>
+                <w:b/>
+                <w:i/>
+                <w:sz w:val="18"/>
+              </w:rPr>
+            </w:pPr>
+            <w:r>
+              <w:rPr>
+                <w:b/>
+                <w:sz w:val="18"/>
+              </w:rPr>
+              <w:t xml:space="preserve">EXPECTED RESULTS </w:t>
+            </w:r>
+          </w:p>
+        </w:tc>
+        <w:tc>
+          <w:tcPr>
+            <w:tcW w:w="1260" w:type="dxa"/>
+            <w:shd w:val="clear" w:color="auto" w:fill="A6A6A6"/>
+          </w:tcPr>
+          <w:p>
+            <w:pPr>
+              <w:rPr>
+                <w:b/>
+                <w:i/>
+                <w:sz w:val="18"/>
+              </w:rPr>
+            </w:pPr>
+            <w:r>
+              <w:rPr>
+                <w:b/>
+                <w:sz w:val="18"/>
+              </w:rPr>
+              <w:t>RESULTS</w:t>
+            </w:r>
+          </w:p>
+          <w:p>
+            <w:pPr>
+              <w:rPr>
+                <w:b/>
+                <w:i/>
+                <w:sz w:val="18"/>
+              </w:rPr>
+            </w:pPr>
+            <w:r>
+              <w:rPr>
+                <w:b/>
+                <w:sz w:val="18"/>
+              </w:rPr>
+              <w:t>P/F/I</w:t>
+            </w:r>
+          </w:p>
+        </w:tc>
+        <w:tc>
+          <w:tcPr>
+            <w:tcW w:w="2880" w:type="dxa"/>
+            <w:shd w:val="clear" w:color="auto" w:fill="A6A6A6"/>
+          </w:tcPr>
+          <w:p>
+            <w:pPr>
+              <w:rPr>
+                <w:b/>
+                <w:i/>
+                <w:sz w:val="18"/>
+              </w:rPr>
+            </w:pPr>
+            <w:r>
+              <w:rPr>
+                <w:b/>
+                <w:sz w:val="18"/>
+              </w:rPr>
+              <w:t>COMMENTS</w:t>
+            </w:r>
+          </w:p>
+        </w:tc>
+      </w:tr>
+      <w:tr>
+        <w:trPr>
+          <w:cantSplit/>
+        </w:trPr>
+        <w:tc>
+          <w:tcPr>
+            <w:tcW w:w="900" w:type="dxa"/>
+          </w:tcPr>
+          <w:p>
+            <w:pPr>
+              <w:numPr>
+                <w:ilvl w:val="0"/>
+                <w:numId w:val="18"/>
+              </w:numPr>
+              <w:rPr>
+                <w:i/>
+                <w:sz w:val="18"/>
+              </w:rPr>
+            </w:pPr>
+          </w:p>
+        </w:tc>
+        <w:tc>
+          <w:tcPr>
+            <w:tcW w:w="3960" w:type="dxa"/>
+          </w:tcPr>
+          <w:p>
+            <w:pPr>
+              <w:rPr>
+                <w:bCs/>
+                <w:sz w:val="18"/>
+              </w:rPr>
+            </w:pPr>
+            <w:r>
+              <w:rPr>
+                <w:bCs/>
+                <w:sz w:val="18"/>
+              </w:rPr>
+              <w:t>Launch link to test main dashboard page using a MGR account from CSR module :</w:t>
+            </w:r>
+            <w:r>
+              <w:rPr>
+                <w:bCs/>
+                <w:sz w:val="18"/>
+              </w:rPr>
+              <w:br/>
+            </w:r>
+          </w:p>
+          <w:p>
+            <w:pPr>
+              <w:rPr>
+                <w:bCs/>
+                <w:sz w:val="18"/>
+              </w:rPr>
+            </w:pPr>
+            <w:hyperlink r:id="rId24" w:history="1">
+              <w:r>
+                <w:rPr>
+                  <w:rStyle w:val="Hyperlink"/>
+                  <w:sz w:val="18"/>
+                </w:rPr>
+                <w:t>https://vacmsmpmd01.vangent.local/coach3/default.aspx</w:t>
+              </w:r>
+            </w:hyperlink>
+            <w:r>
+              <w:rPr>
+                <w:sz w:val="18"/>
+              </w:rPr>
+              <w:t xml:space="preserve"> </w:t>
+            </w:r>
+          </w:p>
+        </w:tc>
+        <w:tc>
+          <w:tcPr>
+            <w:tcW w:w="4500" w:type="dxa"/>
+          </w:tcPr>
+          <w:p>
+            <w:pPr>
+              <w:rPr>
+                <w:sz w:val="18"/>
+              </w:rPr>
+            </w:pPr>
+            <w:r>
+              <w:rPr>
+                <w:sz w:val="18"/>
+              </w:rPr>
+              <w:t xml:space="preserve">Main page successfully loads with credentials passed reflecting data in database </w:t>
+            </w:r>
+            <w:proofErr w:type="spellStart"/>
+            <w:r>
+              <w:rPr>
+                <w:sz w:val="18"/>
+              </w:rPr>
+              <w:t>db</w:t>
+            </w:r>
+            <w:proofErr w:type="spellEnd"/>
+            <w:r>
+              <w:rPr>
+                <w:sz w:val="18"/>
+              </w:rPr>
+              <w:br/>
+            </w:r>
+            <w:r>
+              <w:rPr>
+                <w:sz w:val="18"/>
+              </w:rPr>
+              <w:br/>
+            </w:r>
+          </w:p>
+        </w:tc>
+        <w:tc>
+          <w:tcPr>
+            <w:tcW w:w="1260" w:type="dxa"/>
+          </w:tcPr>
+          <w:p>
+            <w:pPr>
+              <w:jc w:val="center"/>
+              <w:rPr>
+                <w:i/>
+                <w:sz w:val="18"/>
+              </w:rPr>
+            </w:pPr>
+            <w:r>
+              <w:rPr>
+                <w:i/>
+                <w:sz w:val="18"/>
+              </w:rPr>
+              <w:t>P</w:t>
+            </w:r>
+          </w:p>
+          <w:p>
+            <w:pPr>
+              <w:jc w:val="center"/>
+              <w:rPr>
+                <w:i/>
+                <w:sz w:val="18"/>
+              </w:rPr>
+            </w:pPr>
+            <w:r>
+              <w:rPr>
+                <w:i/>
+                <w:sz w:val="18"/>
+              </w:rPr>
+              <w:t>1</w:t>
+            </w:r>
+            <w:r>
+              <w:rPr>
+                <w:i/>
+                <w:sz w:val="18"/>
+              </w:rPr>
+              <w:t>1</w:t>
+            </w:r>
+            <w:r>
+              <w:rPr>
+                <w:i/>
+                <w:sz w:val="18"/>
+              </w:rPr>
+              <w:t>/</w:t>
+            </w:r>
+            <w:r>
+              <w:rPr>
+                <w:i/>
+                <w:sz w:val="18"/>
+              </w:rPr>
+              <w:t>03</w:t>
+            </w:r>
+            <w:r>
+              <w:rPr>
+                <w:i/>
+                <w:sz w:val="18"/>
+              </w:rPr>
+              <w:t>/2014</w:t>
+            </w:r>
+          </w:p>
+        </w:tc>
+        <w:tc>
+          <w:tcPr>
+            <w:tcW w:w="2880" w:type="dxa"/>
+          </w:tcPr>
+          <w:p>
+            <w:pPr>
+              <w:rPr>
+                <w:i/>
+                <w:sz w:val="18"/>
+              </w:rPr>
+            </w:pPr>
+          </w:p>
+        </w:tc>
+      </w:tr>
+      <w:tr>
+        <w:tc>
+          <w:tcPr>
+            <w:tcW w:w="900" w:type="dxa"/>
+          </w:tcPr>
+          <w:p>
+            <w:pPr>
+              <w:numPr>
+                <w:ilvl w:val="0"/>
+                <w:numId w:val="18"/>
+              </w:numPr>
+              <w:rPr>
+                <w:i/>
+                <w:sz w:val="18"/>
+              </w:rPr>
+            </w:pPr>
+          </w:p>
+        </w:tc>
+        <w:tc>
+          <w:tcPr>
+            <w:tcW w:w="3960" w:type="dxa"/>
+          </w:tcPr>
+          <w:p>
+            <w:pPr>
+              <w:rPr>
+                <w:bCs/>
+                <w:sz w:val="18"/>
+              </w:rPr>
+            </w:pPr>
+            <w:r>
+              <w:rPr>
+                <w:bCs/>
+                <w:sz w:val="18"/>
+              </w:rPr>
+              <w:t>Select “My Dashboard” or “My Submissions” tab and open a</w:t>
+            </w:r>
+            <w:r>
+              <w:rPr>
+                <w:bCs/>
+                <w:sz w:val="18"/>
+              </w:rPr>
+              <w:t xml:space="preserve"> CSE </w:t>
+            </w:r>
+            <w:r>
+              <w:rPr>
+                <w:bCs/>
+                <w:sz w:val="18"/>
+              </w:rPr>
+              <w:t>record</w:t>
+            </w:r>
+            <w:r>
+              <w:rPr>
+                <w:bCs/>
+                <w:sz w:val="18"/>
+              </w:rPr>
+              <w:t xml:space="preserve"> that is pending manager review</w:t>
+            </w:r>
+            <w:r>
+              <w:rPr>
+                <w:bCs/>
+                <w:sz w:val="18"/>
+              </w:rPr>
+              <w:t xml:space="preserve">.  </w:t>
+            </w:r>
+          </w:p>
+          <w:p>
+            <w:pPr>
+              <w:rPr>
+                <w:bCs/>
+                <w:sz w:val="18"/>
+              </w:rPr>
+            </w:pPr>
+            <w:r>
+              <w:rPr>
+                <w:bCs/>
+                <w:sz w:val="18"/>
+              </w:rPr>
+              <w:t xml:space="preserve">   </w:t>
+            </w:r>
+          </w:p>
+        </w:tc>
+        <w:tc>
+          <w:tcPr>
+            <w:tcW w:w="4500" w:type="dxa"/>
+          </w:tcPr>
+          <w:p>
+            <w:pPr>
+              <w:rPr>
+                <w:sz w:val="18"/>
+              </w:rPr>
+            </w:pPr>
+            <w:r>
+              <w:rPr>
+                <w:sz w:val="18"/>
+              </w:rPr>
+              <w:t xml:space="preserve">Verify that </w:t>
+            </w:r>
+            <w:r>
+              <w:rPr>
+                <w:sz w:val="18"/>
+              </w:rPr>
+              <w:t xml:space="preserve">the </w:t>
+            </w:r>
+            <w:r>
+              <w:rPr>
+                <w:sz w:val="18"/>
+              </w:rPr>
+              <w:t>record opens with options to indicate it is a CSE record</w:t>
+            </w:r>
+          </w:p>
+        </w:tc>
+        <w:tc>
+          <w:tcPr>
+            <w:tcW w:w="1260" w:type="dxa"/>
+          </w:tcPr>
+          <w:p>
+            <w:pPr>
+              <w:jc w:val="center"/>
+              <w:rPr>
+                <w:i/>
+                <w:sz w:val="18"/>
+              </w:rPr>
+            </w:pPr>
+            <w:r>
+              <w:rPr>
+                <w:i/>
+                <w:sz w:val="18"/>
+              </w:rPr>
+              <w:t>P</w:t>
+            </w:r>
+          </w:p>
+          <w:p>
+            <w:pPr>
+              <w:jc w:val="center"/>
+              <w:rPr>
+                <w:i/>
+                <w:sz w:val="18"/>
+              </w:rPr>
+            </w:pPr>
+            <w:r>
+              <w:rPr>
+                <w:i/>
+                <w:sz w:val="18"/>
+              </w:rPr>
+              <w:t>1</w:t>
+            </w:r>
+            <w:r>
+              <w:rPr>
+                <w:i/>
+                <w:sz w:val="18"/>
+              </w:rPr>
+              <w:t>1</w:t>
+            </w:r>
+            <w:r>
+              <w:rPr>
+                <w:i/>
+                <w:sz w:val="18"/>
+              </w:rPr>
+              <w:t>/</w:t>
+            </w:r>
+            <w:r>
+              <w:rPr>
+                <w:i/>
+                <w:sz w:val="18"/>
+              </w:rPr>
+              <w:t>03</w:t>
+            </w:r>
+            <w:r>
+              <w:rPr>
+                <w:i/>
+                <w:sz w:val="18"/>
+              </w:rPr>
+              <w:t>/2014</w:t>
+            </w:r>
+          </w:p>
+        </w:tc>
+        <w:tc>
+          <w:tcPr>
+            <w:tcW w:w="2880" w:type="dxa"/>
+          </w:tcPr>
+          <w:p>
+            <w:pPr>
+              <w:rPr>
+                <w:i/>
+                <w:sz w:val="18"/>
+              </w:rPr>
+            </w:pPr>
+          </w:p>
+        </w:tc>
+      </w:tr>
+      <w:tr>
+        <w:tc>
+          <w:tcPr>
+            <w:tcW w:w="900" w:type="dxa"/>
+          </w:tcPr>
+          <w:p>
+            <w:pPr>
+              <w:numPr>
+                <w:ilvl w:val="0"/>
+                <w:numId w:val="18"/>
+              </w:numPr>
+              <w:rPr>
+                <w:i/>
+                <w:sz w:val="18"/>
+              </w:rPr>
+            </w:pPr>
+          </w:p>
+        </w:tc>
+        <w:tc>
+          <w:tcPr>
+            <w:tcW w:w="3960" w:type="dxa"/>
+          </w:tcPr>
+          <w:p>
+            <w:pPr>
+              <w:rPr>
+                <w:bCs/>
+                <w:sz w:val="18"/>
+              </w:rPr>
+            </w:pPr>
+            <w:r>
+              <w:rPr>
+                <w:bCs/>
+                <w:sz w:val="18"/>
+              </w:rPr>
+              <w:t>Select “Yes” and add management notes for CSE record and submit.</w:t>
+            </w:r>
+          </w:p>
+        </w:tc>
+        <w:tc>
+          <w:tcPr>
+            <w:tcW w:w="4500" w:type="dxa"/>
+          </w:tcPr>
+          <w:p>
+            <w:pPr>
+              <w:rPr>
+                <w:sz w:val="18"/>
+              </w:rPr>
+            </w:pPr>
+            <w:r>
+              <w:rPr>
+                <w:sz w:val="18"/>
+              </w:rPr>
+              <w:t xml:space="preserve">Verify that database record has updated management notes and auto review management date fields from update. </w:t>
+            </w:r>
+          </w:p>
+        </w:tc>
+        <w:tc>
+          <w:tcPr>
+            <w:tcW w:w="1260" w:type="dxa"/>
+          </w:tcPr>
+          <w:p>
+            <w:pPr>
+              <w:jc w:val="center"/>
+              <w:rPr>
+                <w:i/>
+                <w:sz w:val="18"/>
+              </w:rPr>
+            </w:pPr>
+            <w:r>
+              <w:rPr>
+                <w:i/>
+                <w:sz w:val="18"/>
+              </w:rPr>
+              <w:t>P</w:t>
+            </w:r>
+          </w:p>
+          <w:p>
+            <w:pPr>
+              <w:jc w:val="center"/>
+              <w:rPr>
+                <w:i/>
+                <w:sz w:val="18"/>
+              </w:rPr>
+            </w:pPr>
+            <w:r>
+              <w:rPr>
+                <w:i/>
+                <w:sz w:val="18"/>
+              </w:rPr>
+              <w:t>11/03/2014</w:t>
+            </w:r>
+          </w:p>
+        </w:tc>
+        <w:tc>
+          <w:tcPr>
+            <w:tcW w:w="2880" w:type="dxa"/>
+          </w:tcPr>
+          <w:p>
+            <w:pPr>
+              <w:rPr>
+                <w:i/>
+                <w:sz w:val="18"/>
+              </w:rPr>
+            </w:pPr>
+          </w:p>
+        </w:tc>
+      </w:tr>
+    </w:tbl>
+    <w:p>
+      <w:pPr>
+        <w:rPr>
+          <w:sz w:val="18"/>
+        </w:rPr>
+      </w:pPr>
+    </w:p>
+    <w:p>
+      <w:pPr>
+        <w:rPr>
+          <w:sz w:val="18"/>
+        </w:rPr>
+      </w:pPr>
+    </w:p>
+    <w:p>
+      <w:pPr>
+        <w:rPr>
+          <w:del w:id="26" w:author="Augustin, Jourdain M" w:date="2014-11-04T13:39:00Z"/>
+          <w:sz w:val="18"/>
+        </w:rPr>
+      </w:pPr>
+    </w:p>
+    <w:p>
+      <w:pPr>
+        <w:rPr>
+          <w:del w:id="27" w:author="Augustin, Jourdain M" w:date="2014-11-04T13:39:00Z"/>
+          <w:sz w:val="18"/>
+        </w:rPr>
+      </w:pPr>
+    </w:p>
+    <w:p>
+      <w:pPr>
+        <w:rPr>
+          <w:ins w:id="28" w:author="Augustin, Jourdain M" w:date="2014-11-04T13:28:00Z"/>
+          <w:sz w:val="18"/>
+        </w:rPr>
+      </w:pPr>
+    </w:p>
+    <w:p>
+      <w:pPr>
+        <w:rPr>
+          <w:ins w:id="29" w:author="Augustin, Jourdain M" w:date="2014-11-04T13:28:00Z"/>
+          <w:sz w:val="18"/>
+        </w:rPr>
+      </w:pPr>
+    </w:p>
+    <w:tbl>
+      <w:tblPr>
+        <w:tblW w:w="0" w:type="auto"/>
+        <w:tblInd w:w="-612" w:type="dxa"/>
+        <w:tblBorders>
+          <w:top w:val="single" w:sz="4" w:space="0" w:color="auto"/>
+          <w:left w:val="single" w:sz="4" w:space="0" w:color="auto"/>
+          <w:bottom w:val="single" w:sz="4" w:space="0" w:color="auto"/>
+          <w:right w:val="single" w:sz="4" w:space="0" w:color="auto"/>
+          <w:insideH w:val="single" w:sz="4" w:space="0" w:color="auto"/>
+          <w:insideV w:val="single" w:sz="4" w:space="0" w:color="auto"/>
+        </w:tblBorders>
+        <w:tblLayout w:type="fixed"/>
+        <w:tblLook w:val="0000" w:firstRow="0" w:lastRow="0" w:firstColumn="0" w:lastColumn="0" w:noHBand="0" w:noVBand="0"/>
+      </w:tblPr>
+      <w:tblGrid>
+        <w:gridCol w:w="2549"/>
+        <w:gridCol w:w="10455"/>
+      </w:tblGrid>
+      <w:tr>
+        <w:trPr>
+          <w:tblHeader/>
+          <w:ins w:id="30" w:author="Augustin, Jourdain M" w:date="2014-11-04T13:28:00Z"/>
+        </w:trPr>
+        <w:tc>
+          <w:tcPr>
+            <w:tcW w:w="2549" w:type="dxa"/>
+            <w:shd w:val="solid" w:color="auto" w:fill="000000"/>
+          </w:tcPr>
+          <w:p>
+            <w:pPr>
+              <w:rPr>
+                <w:ins w:id="31" w:author="Augustin, Jourdain M" w:date="2014-11-04T13:28:00Z"/>
+                <w:b/>
+                <w:sz w:val="18"/>
+              </w:rPr>
+            </w:pPr>
+            <w:ins w:id="32" w:author="Augustin, Jourdain M" w:date="2014-11-04T13:28:00Z">
+              <w:r>
+                <w:rPr>
+                  <w:b/>
+                  <w:sz w:val="18"/>
+                </w:rPr>
+                <w:t>Item</w:t>
+              </w:r>
+            </w:ins>
+          </w:p>
+        </w:tc>
+        <w:tc>
+          <w:tcPr>
+            <w:tcW w:w="10455" w:type="dxa"/>
+            <w:shd w:val="solid" w:color="auto" w:fill="000000"/>
+          </w:tcPr>
+          <w:p>
+            <w:pPr>
+              <w:rPr>
+                <w:ins w:id="33" w:author="Augustin, Jourdain M" w:date="2014-11-04T13:28:00Z"/>
+                <w:b/>
+                <w:sz w:val="18"/>
+              </w:rPr>
+            </w:pPr>
+            <w:ins w:id="34" w:author="Augustin, Jourdain M" w:date="2014-11-04T13:28:00Z">
+              <w:r>
+                <w:rPr>
+                  <w:b/>
+                  <w:sz w:val="18"/>
+                </w:rPr>
+                <w:t>Description</w:t>
+              </w:r>
+            </w:ins>
+          </w:p>
+        </w:tc>
+      </w:tr>
+      <w:tr>
+        <w:trPr>
+          <w:ins w:id="35" w:author="Augustin, Jourdain M" w:date="2014-11-04T13:28:00Z"/>
+        </w:trPr>
+        <w:tc>
+          <w:tcPr>
+            <w:tcW w:w="2549" w:type="dxa"/>
+          </w:tcPr>
+          <w:p>
+            <w:pPr>
+              <w:rPr>
+                <w:ins w:id="36" w:author="Augustin, Jourdain M" w:date="2014-11-04T13:28:00Z"/>
+                <w:sz w:val="18"/>
+              </w:rPr>
+            </w:pPr>
+            <w:ins w:id="37" w:author="Augustin, Jourdain M" w:date="2014-11-04T13:28:00Z">
+              <w:r>
+                <w:rPr>
+                  <w:sz w:val="18"/>
+                </w:rPr>
+                <w:t>Test Case ID</w:t>
+              </w:r>
+            </w:ins>
+          </w:p>
+        </w:tc>
+        <w:tc>
+          <w:tcPr>
+            <w:tcW w:w="10455" w:type="dxa"/>
+          </w:tcPr>
+          <w:p>
+            <w:pPr>
+              <w:rPr>
+                <w:ins w:id="38" w:author="Augustin, Jourdain M" w:date="2014-11-04T13:28:00Z"/>
+                <w:sz w:val="18"/>
+              </w:rPr>
+            </w:pPr>
+            <w:ins w:id="39" w:author="Augustin, Jourdain M" w:date="2014-11-04T13:28:00Z">
+              <w:r>
+                <w:rPr>
+                  <w:sz w:val="18"/>
+                </w:rPr>
+                <w:t>ECUIDASH1</w:t>
+              </w:r>
+              <w:r>
+                <w:rPr>
+                  <w:sz w:val="18"/>
+                </w:rPr>
+                <w:t>7</w:t>
+              </w:r>
+            </w:ins>
+          </w:p>
+        </w:tc>
+      </w:tr>
+      <w:tr>
+        <w:trPr>
+          <w:ins w:id="40" w:author="Augustin, Jourdain M" w:date="2014-11-04T13:28:00Z"/>
+        </w:trPr>
+        <w:tc>
+          <w:tcPr>
+            <w:tcW w:w="2549" w:type="dxa"/>
+          </w:tcPr>
+          <w:p>
+            <w:pPr>
+              <w:rPr>
+                <w:ins w:id="41" w:author="Augustin, Jourdain M" w:date="2014-11-04T13:28:00Z"/>
+                <w:sz w:val="18"/>
+              </w:rPr>
+            </w:pPr>
+            <w:ins w:id="42" w:author="Augustin, Jourdain M" w:date="2014-11-04T13:28:00Z">
+              <w:r>
+                <w:rPr>
+                  <w:sz w:val="18"/>
+                </w:rPr>
+                <w:t>Source Description</w:t>
+              </w:r>
+            </w:ins>
+          </w:p>
+        </w:tc>
+        <w:tc>
+          <w:tcPr>
+            <w:tcW w:w="10455" w:type="dxa"/>
+          </w:tcPr>
+          <w:p>
+            <w:pPr>
+              <w:rPr>
+                <w:ins w:id="43" w:author="Augustin, Jourdain M" w:date="2014-11-04T13:28:00Z"/>
+                <w:sz w:val="18"/>
+              </w:rPr>
+            </w:pPr>
+          </w:p>
+        </w:tc>
+      </w:tr>
+      <w:tr>
+        <w:trPr>
+          <w:ins w:id="44" w:author="Augustin, Jourdain M" w:date="2014-11-04T13:28:00Z"/>
+        </w:trPr>
+        <w:tc>
+          <w:tcPr>
+            <w:tcW w:w="2549" w:type="dxa"/>
+          </w:tcPr>
+          <w:p>
+            <w:pPr>
+              <w:rPr>
+                <w:ins w:id="45" w:author="Augustin, Jourdain M" w:date="2014-11-04T13:28:00Z"/>
+                <w:sz w:val="18"/>
+              </w:rPr>
+            </w:pPr>
+            <w:ins w:id="46" w:author="Augustin, Jourdain M" w:date="2014-11-04T13:28:00Z">
+              <w:r>
+                <w:rPr>
+                  <w:sz w:val="18"/>
+                </w:rPr>
+                <w:t>Test Location</w:t>
+              </w:r>
+            </w:ins>
+          </w:p>
+        </w:tc>
+        <w:tc>
+          <w:tcPr>
+            <w:tcW w:w="10455" w:type="dxa"/>
+          </w:tcPr>
+          <w:p>
+            <w:pPr>
+              <w:rPr>
+                <w:ins w:id="47" w:author="Augustin, Jourdain M" w:date="2014-11-04T13:28:00Z"/>
+                <w:sz w:val="18"/>
+              </w:rPr>
+            </w:pPr>
+            <w:ins w:id="48" w:author="Augustin, Jourdain M" w:date="2014-11-04T13:28:00Z">
+              <w:r>
+                <w:rPr>
+                  <w:sz w:val="18"/>
+                </w:rPr>
+                <w:t xml:space="preserve">https://vacmsmpmd01.vangent.local/coach3/default.aspx </w:t>
+              </w:r>
+            </w:ins>
+          </w:p>
+        </w:tc>
+      </w:tr>
+      <w:tr>
+        <w:trPr>
+          <w:ins w:id="49" w:author="Augustin, Jourdain M" w:date="2014-11-04T13:28:00Z"/>
+        </w:trPr>
+        <w:tc>
+          <w:tcPr>
+            <w:tcW w:w="2549" w:type="dxa"/>
+          </w:tcPr>
+          <w:p>
+            <w:pPr>
+              <w:rPr>
+                <w:ins w:id="50" w:author="Augustin, Jourdain M" w:date="2014-11-04T13:28:00Z"/>
+                <w:sz w:val="18"/>
+              </w:rPr>
+            </w:pPr>
+            <w:ins w:id="51" w:author="Augustin, Jourdain M" w:date="2014-11-04T13:28:00Z">
+              <w:r>
+                <w:rPr>
+                  <w:sz w:val="18"/>
+                </w:rPr>
+                <w:t>Updated File(s)</w:t>
+              </w:r>
+            </w:ins>
+          </w:p>
+        </w:tc>
+        <w:tc>
+          <w:tcPr>
+            <w:tcW w:w="10455" w:type="dxa"/>
+          </w:tcPr>
+          <w:p>
+            <w:pPr>
+              <w:rPr>
+                <w:ins w:id="52" w:author="Augustin, Jourdain M" w:date="2014-11-04T13:28:00Z"/>
+                <w:sz w:val="18"/>
+              </w:rPr>
+            </w:pPr>
+            <w:ins w:id="53" w:author="Augustin, Jourdain M" w:date="2014-11-04T13:28:00Z">
+              <w:r>
+                <w:rPr>
+                  <w:sz w:val="18"/>
+                </w:rPr>
+                <w:t>eCoachingFixed.dll</w:t>
+              </w:r>
+            </w:ins>
+          </w:p>
+        </w:tc>
+      </w:tr>
+      <w:tr>
+        <w:trPr>
+          <w:ins w:id="54" w:author="Augustin, Jourdain M" w:date="2014-11-04T13:28:00Z"/>
+        </w:trPr>
+        <w:tc>
+          <w:tcPr>
+            <w:tcW w:w="2549" w:type="dxa"/>
+          </w:tcPr>
+          <w:p>
+            <w:pPr>
+              <w:rPr>
+                <w:ins w:id="55" w:author="Augustin, Jourdain M" w:date="2014-11-04T13:28:00Z"/>
+                <w:sz w:val="18"/>
+              </w:rPr>
+            </w:pPr>
+            <w:ins w:id="56" w:author="Augustin, Jourdain M" w:date="2014-11-04T13:28:00Z">
+              <w:r>
+                <w:rPr>
+                  <w:sz w:val="18"/>
+                </w:rPr>
+                <w:t>Supporting Documentation</w:t>
+              </w:r>
+            </w:ins>
+          </w:p>
+        </w:tc>
+        <w:tc>
+          <w:tcPr>
+            <w:tcW w:w="10455" w:type="dxa"/>
+          </w:tcPr>
+          <w:p>
+            <w:pPr>
+              <w:rPr>
+                <w:ins w:id="57" w:author="Augustin, Jourdain M" w:date="2014-11-04T13:28:00Z"/>
+                <w:sz w:val="18"/>
+              </w:rPr>
+            </w:pPr>
+          </w:p>
+        </w:tc>
+      </w:tr>
+      <w:tr>
+        <w:trPr>
+          <w:ins w:id="58" w:author="Augustin, Jourdain M" w:date="2014-11-04T13:28:00Z"/>
+        </w:trPr>
+        <w:tc>
+          <w:tcPr>
+            <w:tcW w:w="2549" w:type="dxa"/>
+          </w:tcPr>
+          <w:p>
+            <w:pPr>
+              <w:rPr>
+                <w:ins w:id="59" w:author="Augustin, Jourdain M" w:date="2014-11-04T13:28:00Z"/>
+                <w:sz w:val="18"/>
+              </w:rPr>
+            </w:pPr>
+            <w:ins w:id="60" w:author="Augustin, Jourdain M" w:date="2014-11-04T13:28:00Z">
+              <w:r>
+                <w:rPr>
+                  <w:sz w:val="18"/>
+                </w:rPr>
+                <w:t>Notes</w:t>
+              </w:r>
+            </w:ins>
+          </w:p>
+        </w:tc>
+        <w:tc>
+          <w:tcPr>
+            <w:tcW w:w="10455" w:type="dxa"/>
+          </w:tcPr>
+          <w:p>
+            <w:pPr>
+              <w:rPr>
+                <w:ins w:id="61" w:author="Augustin, Jourdain M" w:date="2014-11-04T13:28:00Z"/>
+                <w:sz w:val="18"/>
+              </w:rPr>
+            </w:pPr>
+          </w:p>
+        </w:tc>
+      </w:tr>
+    </w:tbl>
+    <w:p>
+      <w:pPr>
+        <w:rPr>
+          <w:ins w:id="62" w:author="Augustin, Jourdain M" w:date="2014-11-04T13:28:00Z"/>
+          <w:sz w:val="18"/>
+        </w:rPr>
+      </w:pPr>
+    </w:p>
+    <w:p>
+      <w:pPr>
+        <w:rPr>
+          <w:ins w:id="63" w:author="Augustin, Jourdain M" w:date="2014-11-04T13:28:00Z"/>
+          <w:sz w:val="18"/>
+        </w:rPr>
+      </w:pPr>
+    </w:p>
+    <w:tbl>
+      <w:tblPr>
+        <w:tblW w:w="13500" w:type="dxa"/>
+        <w:tblInd w:w="-612" w:type="dxa"/>
+        <w:tblBorders>
+          <w:top w:val="double" w:sz="4" w:space="0" w:color="auto"/>
+          <w:left w:val="double" w:sz="4" w:space="0" w:color="auto"/>
+          <w:bottom w:val="double" w:sz="4" w:space="0" w:color="auto"/>
+          <w:right w:val="double" w:sz="4" w:space="0" w:color="auto"/>
+          <w:insideH w:val="single" w:sz="6" w:space="0" w:color="auto"/>
+          <w:insideV w:val="single" w:sz="6" w:space="0" w:color="auto"/>
+        </w:tblBorders>
+        <w:tblLayout w:type="fixed"/>
+        <w:tblLook w:val="0000" w:firstRow="0" w:lastRow="0" w:firstColumn="0" w:lastColumn="0" w:noHBand="0" w:noVBand="0"/>
+      </w:tblPr>
+      <w:tblGrid>
+        <w:gridCol w:w="900"/>
+        <w:gridCol w:w="3960"/>
+        <w:gridCol w:w="4500"/>
+        <w:gridCol w:w="1260"/>
+        <w:gridCol w:w="2880"/>
+      </w:tblGrid>
+      <w:tr>
+        <w:trPr>
+          <w:cantSplit/>
+          <w:tblHeader/>
+          <w:ins w:id="64" w:author="Augustin, Jourdain M" w:date="2014-11-04T13:28:00Z"/>
+        </w:trPr>
+        <w:tc>
+          <w:tcPr>
+            <w:tcW w:w="900" w:type="dxa"/>
+            <w:shd w:val="clear" w:color="auto" w:fill="A6A6A6"/>
+          </w:tcPr>
+          <w:p>
+            <w:pPr>
+              <w:rPr>
+                <w:ins w:id="65" w:author="Augustin, Jourdain M" w:date="2014-11-04T13:28:00Z"/>
+                <w:b/>
+                <w:i/>
+                <w:sz w:val="18"/>
+              </w:rPr>
+            </w:pPr>
+            <w:ins w:id="66" w:author="Augustin, Jourdain M" w:date="2014-11-04T13:28:00Z">
               <w:r>
                 <w:rPr>
                   <w:b/>
@@ -20680,13 +21827,13 @@
           <w:p>
             <w:pPr>
               <w:rPr>
-                <w:ins w:id="60" w:author="Augustin, Jourdain M" w:date="2014-11-03T11:02:00Z"/>
-                <w:b/>
-                <w:i/>
-                <w:sz w:val="18"/>
-              </w:rPr>
-            </w:pPr>
-            <w:ins w:id="61" w:author="Augustin, Jourdain M" w:date="2014-11-03T11:02:00Z">
+                <w:ins w:id="67" w:author="Augustin, Jourdain M" w:date="2014-11-04T13:28:00Z"/>
+                <w:b/>
+                <w:i/>
+                <w:sz w:val="18"/>
+              </w:rPr>
+            </w:pPr>
+            <w:ins w:id="68" w:author="Augustin, Jourdain M" w:date="2014-11-04T13:28:00Z">
               <w:r>
                 <w:rPr>
                   <w:b/>
@@ -20705,13 +21852,13 @@
           <w:p>
             <w:pPr>
               <w:rPr>
-                <w:ins w:id="62" w:author="Augustin, Jourdain M" w:date="2014-11-03T11:02:00Z"/>
-                <w:b/>
-                <w:i/>
-                <w:sz w:val="18"/>
-              </w:rPr>
-            </w:pPr>
-            <w:ins w:id="63" w:author="Augustin, Jourdain M" w:date="2014-11-03T11:02:00Z">
+                <w:ins w:id="69" w:author="Augustin, Jourdain M" w:date="2014-11-04T13:28:00Z"/>
+                <w:b/>
+                <w:i/>
+                <w:sz w:val="18"/>
+              </w:rPr>
+            </w:pPr>
+            <w:ins w:id="70" w:author="Augustin, Jourdain M" w:date="2014-11-04T13:28:00Z">
               <w:r>
                 <w:rPr>
                   <w:b/>
@@ -20730,13 +21877,13 @@
           <w:p>
             <w:pPr>
               <w:rPr>
-                <w:ins w:id="64" w:author="Augustin, Jourdain M" w:date="2014-11-03T11:02:00Z"/>
-                <w:b/>
-                <w:i/>
-                <w:sz w:val="18"/>
-              </w:rPr>
-            </w:pPr>
-            <w:ins w:id="65" w:author="Augustin, Jourdain M" w:date="2014-11-03T11:02:00Z">
+                <w:ins w:id="71" w:author="Augustin, Jourdain M" w:date="2014-11-04T13:28:00Z"/>
+                <w:b/>
+                <w:i/>
+                <w:sz w:val="18"/>
+              </w:rPr>
+            </w:pPr>
+            <w:ins w:id="72" w:author="Augustin, Jourdain M" w:date="2014-11-04T13:28:00Z">
               <w:r>
                 <w:rPr>
                   <w:b/>
@@ -20749,13 +21896,13 @@
           <w:p>
             <w:pPr>
               <w:rPr>
-                <w:ins w:id="66" w:author="Augustin, Jourdain M" w:date="2014-11-03T11:02:00Z"/>
-                <w:b/>
-                <w:i/>
-                <w:sz w:val="18"/>
-              </w:rPr>
-            </w:pPr>
-            <w:ins w:id="67" w:author="Augustin, Jourdain M" w:date="2014-11-03T11:02:00Z">
+                <w:ins w:id="73" w:author="Augustin, Jourdain M" w:date="2014-11-04T13:28:00Z"/>
+                <w:b/>
+                <w:i/>
+                <w:sz w:val="18"/>
+              </w:rPr>
+            </w:pPr>
+            <w:ins w:id="74" w:author="Augustin, Jourdain M" w:date="2014-11-04T13:28:00Z">
               <w:r>
                 <w:rPr>
                   <w:b/>
@@ -20774,13 +21921,13 @@
           <w:p>
             <w:pPr>
               <w:rPr>
-                <w:ins w:id="68" w:author="Augustin, Jourdain M" w:date="2014-11-03T11:02:00Z"/>
-                <w:b/>
-                <w:i/>
-                <w:sz w:val="18"/>
-              </w:rPr>
-            </w:pPr>
-            <w:ins w:id="69" w:author="Augustin, Jourdain M" w:date="2014-11-03T11:02:00Z">
+                <w:ins w:id="75" w:author="Augustin, Jourdain M" w:date="2014-11-04T13:28:00Z"/>
+                <w:b/>
+                <w:i/>
+                <w:sz w:val="18"/>
+              </w:rPr>
+            </w:pPr>
+            <w:ins w:id="76" w:author="Augustin, Jourdain M" w:date="2014-11-04T13:28:00Z">
               <w:r>
                 <w:rPr>
                   <w:b/>
@@ -20795,7 +21942,7 @@
       <w:tr>
         <w:trPr>
           <w:cantSplit/>
-          <w:ins w:id="70" w:author="Augustin, Jourdain M" w:date="2014-11-03T11:02:00Z"/>
+          <w:ins w:id="77" w:author="Augustin, Jourdain M" w:date="2014-11-04T13:28:00Z"/>
         </w:trPr>
         <w:tc>
           <w:tcPr>
@@ -20805,17 +21952,17 @@
             <w:pPr>
               <w:numPr>
                 <w:ilvl w:val="0"/>
-                <w:numId w:val="18"/>
+                <w:numId w:val="19"/>
               </w:numPr>
               <w:rPr>
-                <w:ins w:id="71" w:author="Augustin, Jourdain M" w:date="2014-11-03T11:02:00Z"/>
-                <w:i/>
-                <w:sz w:val="18"/>
-              </w:rPr>
-              <w:pPrChange w:id="72" w:author="Augustin, Jourdain M" w:date="2014-11-03T11:02:00Z">
+                <w:ins w:id="78" w:author="Augustin, Jourdain M" w:date="2014-11-04T13:28:00Z"/>
+                <w:i/>
+                <w:sz w:val="18"/>
+              </w:rPr>
+              <w:pPrChange w:id="79" w:author="Augustin, Jourdain M" w:date="2014-11-04T13:36:00Z">
                 <w:pPr>
                   <w:numPr>
-                    <w:numId w:val="17"/>
+                    <w:numId w:val="18"/>
                   </w:numPr>
                   <w:tabs>
                     <w:tab w:val="num" w:pos="720"/>
@@ -20833,18 +21980,63 @@
           <w:p>
             <w:pPr>
               <w:rPr>
-                <w:ins w:id="73" w:author="Augustin, Jourdain M" w:date="2014-11-03T11:02:00Z"/>
+                <w:ins w:id="80" w:author="Augustin, Jourdain M" w:date="2014-11-04T13:28:00Z"/>
                 <w:bCs/>
                 <w:sz w:val="18"/>
               </w:rPr>
             </w:pPr>
-            <w:ins w:id="74" w:author="Augustin, Jourdain M" w:date="2014-11-03T11:02:00Z">
+            <w:ins w:id="81" w:author="Augustin, Jourdain M" w:date="2014-11-04T13:28:00Z">
               <w:r>
                 <w:rPr>
                   <w:bCs/>
                   <w:sz w:val="18"/>
                 </w:rPr>
-                <w:t>Launch link to test main dashboard page using a MGR account from CSR module :</w:t>
+                <w:t xml:space="preserve">Launch link to test main dashboard page using a </w:t>
+              </w:r>
+            </w:ins>
+            <w:ins w:id="82" w:author="Augustin, Jourdain M" w:date="2014-11-04T13:36:00Z">
+              <w:r>
+                <w:rPr>
+                  <w:bCs/>
+                  <w:sz w:val="18"/>
+                </w:rPr>
+                <w:t>user with</w:t>
+              </w:r>
+            </w:ins>
+            <w:ins w:id="83" w:author="Augustin, Jourdain M" w:date="2014-11-04T13:28:00Z">
+              <w:r>
+                <w:rPr>
+                  <w:bCs/>
+                  <w:sz w:val="18"/>
+                </w:rPr>
+                <w:t xml:space="preserve"> </w:t>
+              </w:r>
+            </w:ins>
+            <w:ins w:id="84" w:author="Augustin, Jourdain M" w:date="2014-11-04T13:36:00Z">
+              <w:r>
+                <w:rPr>
+                  <w:bCs/>
+                  <w:sz w:val="18"/>
+                </w:rPr>
+                <w:t xml:space="preserve">job code </w:t>
+              </w:r>
+            </w:ins>
+            <w:ins w:id="85" w:author="Augustin, Jourdain M" w:date="2014-11-04T13:37:00Z">
+              <w:r>
+                <w:rPr>
+                  <w:bCs/>
+                  <w:sz w:val="18"/>
+                </w:rPr>
+                <w:t>WPWL51</w:t>
+              </w:r>
+            </w:ins>
+            <w:ins w:id="86" w:author="Augustin, Jourdain M" w:date="2014-11-04T13:28:00Z">
+              <w:r>
+                <w:rPr>
+                  <w:bCs/>
+                  <w:sz w:val="18"/>
+                </w:rPr>
+                <w:t xml:space="preserve"> :</w:t>
               </w:r>
               <w:r>
                 <w:rPr>
@@ -20858,12 +22050,12 @@
           <w:p>
             <w:pPr>
               <w:rPr>
-                <w:ins w:id="75" w:author="Augustin, Jourdain M" w:date="2014-11-03T11:02:00Z"/>
+                <w:ins w:id="87" w:author="Augustin, Jourdain M" w:date="2014-11-04T13:28:00Z"/>
                 <w:bCs/>
                 <w:sz w:val="18"/>
               </w:rPr>
             </w:pPr>
-            <w:ins w:id="76" w:author="Augustin, Jourdain M" w:date="2014-11-03T11:02:00Z">
+            <w:ins w:id="88" w:author="Augustin, Jourdain M" w:date="2014-11-04T13:28:00Z">
               <w:r>
                 <w:rPr>
                   <w:sz w:val="18"/>
@@ -20911,11 +22103,11 @@
           <w:p>
             <w:pPr>
               <w:rPr>
-                <w:ins w:id="77" w:author="Augustin, Jourdain M" w:date="2014-11-03T11:02:00Z"/>
-                <w:sz w:val="18"/>
-              </w:rPr>
-            </w:pPr>
-            <w:ins w:id="78" w:author="Augustin, Jourdain M" w:date="2014-11-03T11:02:00Z">
+                <w:ins w:id="89" w:author="Augustin, Jourdain M" w:date="2014-11-04T13:28:00Z"/>
+                <w:sz w:val="18"/>
+              </w:rPr>
+            </w:pPr>
+            <w:ins w:id="90" w:author="Augustin, Jourdain M" w:date="2014-11-04T13:28:00Z">
               <w:r>
                 <w:rPr>
                   <w:sz w:val="18"/>
@@ -20953,15 +22145,12 @@
             <w:pPr>
               <w:jc w:val="center"/>
               <w:rPr>
-                <w:ins w:id="79" w:author="Augustin, Jourdain M" w:date="2014-11-03T11:02:00Z"/>
-                <w:i/>
-                <w:sz w:val="18"/>
-              </w:rPr>
-              <w:pPrChange w:id="80" w:author="Augustin, Jourdain M" w:date="2014-11-03T11:04:00Z">
-                <w:pPr/>
-              </w:pPrChange>
-            </w:pPr>
-            <w:ins w:id="81" w:author="Augustin, Jourdain M" w:date="2014-11-03T11:02:00Z">
+                <w:ins w:id="91" w:author="Augustin, Jourdain M" w:date="2014-11-04T13:28:00Z"/>
+                <w:i/>
+                <w:sz w:val="18"/>
+              </w:rPr>
+            </w:pPr>
+            <w:ins w:id="92" w:author="Augustin, Jourdain M" w:date="2014-11-04T13:28:00Z">
               <w:r>
                 <w:rPr>
                   <w:i/>
@@ -20975,15 +22164,12 @@
             <w:pPr>
               <w:jc w:val="center"/>
               <w:rPr>
-                <w:ins w:id="82" w:author="Augustin, Jourdain M" w:date="2014-11-03T11:02:00Z"/>
-                <w:i/>
-                <w:sz w:val="18"/>
-              </w:rPr>
-              <w:pPrChange w:id="83" w:author="Augustin, Jourdain M" w:date="2014-11-03T11:04:00Z">
-                <w:pPr/>
-              </w:pPrChange>
-            </w:pPr>
-            <w:ins w:id="84" w:author="Augustin, Jourdain M" w:date="2014-11-03T11:02:00Z">
+                <w:ins w:id="93" w:author="Augustin, Jourdain M" w:date="2014-11-04T13:28:00Z"/>
+                <w:i/>
+                <w:sz w:val="18"/>
+              </w:rPr>
+            </w:pPr>
+            <w:ins w:id="94" w:author="Augustin, Jourdain M" w:date="2014-11-04T13:28:00Z">
               <w:r>
                 <w:rPr>
                   <w:i/>
@@ -20991,8 +22177,6 @@
                 </w:rPr>
                 <w:t>1</w:t>
               </w:r>
-            </w:ins>
-            <w:ins w:id="85" w:author="Augustin, Jourdain M" w:date="2014-11-03T11:04:00Z">
               <w:r>
                 <w:rPr>
                   <w:i/>
@@ -21000,8 +22184,6 @@
                 </w:rPr>
                 <w:t>1</w:t>
               </w:r>
-            </w:ins>
-            <w:ins w:id="86" w:author="Augustin, Jourdain M" w:date="2014-11-03T11:02:00Z">
               <w:r>
                 <w:rPr>
                   <w:i/>
@@ -21010,16 +22192,16 @@
                 <w:t>/</w:t>
               </w:r>
             </w:ins>
-            <w:ins w:id="87" w:author="Augustin, Jourdain M" w:date="2014-11-03T11:04:00Z">
+            <w:ins w:id="95" w:author="Augustin, Jourdain M" w:date="2014-11-04T13:36:00Z">
               <w:r>
                 <w:rPr>
                   <w:i/>
                   <w:sz w:val="18"/>
                 </w:rPr>
-                <w:t>03</w:t>
+                <w:t>04</w:t>
               </w:r>
             </w:ins>
-            <w:ins w:id="88" w:author="Augustin, Jourdain M" w:date="2014-11-03T11:02:00Z">
+            <w:ins w:id="96" w:author="Augustin, Jourdain M" w:date="2014-11-04T13:28:00Z">
               <w:r>
                 <w:rPr>
                   <w:i/>
@@ -21037,7 +22219,7 @@
           <w:p>
             <w:pPr>
               <w:rPr>
-                <w:ins w:id="89" w:author="Augustin, Jourdain M" w:date="2014-11-03T11:02:00Z"/>
+                <w:ins w:id="97" w:author="Augustin, Jourdain M" w:date="2014-11-04T13:28:00Z"/>
                 <w:i/>
                 <w:sz w:val="18"/>
               </w:rPr>
@@ -21047,7 +22229,7 @@
       </w:tr>
       <w:tr>
         <w:trPr>
-          <w:ins w:id="90" w:author="Augustin, Jourdain M" w:date="2014-11-03T11:02:00Z"/>
+          <w:ins w:id="98" w:author="Augustin, Jourdain M" w:date="2014-11-04T13:28:00Z"/>
         </w:trPr>
         <w:tc>
           <w:tcPr>
@@ -21057,17 +22239,17 @@
             <w:pPr>
               <w:numPr>
                 <w:ilvl w:val="0"/>
-                <w:numId w:val="18"/>
+                <w:numId w:val="19"/>
               </w:numPr>
               <w:rPr>
-                <w:ins w:id="91" w:author="Augustin, Jourdain M" w:date="2014-11-03T11:02:00Z"/>
-                <w:i/>
-                <w:sz w:val="18"/>
-              </w:rPr>
-              <w:pPrChange w:id="92" w:author="Augustin, Jourdain M" w:date="2014-11-03T11:02:00Z">
+                <w:ins w:id="99" w:author="Augustin, Jourdain M" w:date="2014-11-04T13:28:00Z"/>
+                <w:i/>
+                <w:sz w:val="18"/>
+              </w:rPr>
+              <w:pPrChange w:id="100" w:author="Augustin, Jourdain M" w:date="2014-11-04T13:36:00Z">
                 <w:pPr>
                   <w:numPr>
-                    <w:numId w:val="17"/>
+                    <w:numId w:val="18"/>
                   </w:numPr>
                   <w:tabs>
                     <w:tab w:val="num" w:pos="720"/>
@@ -21085,48 +22267,26 @@
           <w:p>
             <w:pPr>
               <w:rPr>
-                <w:ins w:id="93" w:author="Augustin, Jourdain M" w:date="2014-11-03T11:02:00Z"/>
+                <w:ins w:id="101" w:author="Augustin, Jourdain M" w:date="2014-11-04T13:28:00Z"/>
                 <w:bCs/>
                 <w:sz w:val="18"/>
               </w:rPr>
             </w:pPr>
-            <w:ins w:id="94" w:author="Augustin, Jourdain M" w:date="2014-11-03T11:02:00Z">
+            <w:ins w:id="102" w:author="Augustin, Jourdain M" w:date="2014-11-04T13:28:00Z">
               <w:r>
                 <w:rPr>
                   <w:bCs/>
                   <w:sz w:val="18"/>
                 </w:rPr>
-                <w:t>Select “My Dashboard” or “My Submissions” tab and open a</w:t>
+                <w:t>Select “My Dashboa</w:t>
               </w:r>
-            </w:ins>
-            <w:ins w:id="95" w:author="Augustin, Jourdain M" w:date="2014-11-03T11:05:00Z">
               <w:r>
                 <w:rPr>
                   <w:bCs/>
                   <w:sz w:val="18"/>
                 </w:rPr>
-                <w:t xml:space="preserve"> CSE </w:t>
+                <w:t>rd” or “My Submissions” tab</w:t>
               </w:r>
-            </w:ins>
-            <w:ins w:id="96" w:author="Augustin, Jourdain M" w:date="2014-11-03T11:02:00Z">
-              <w:r>
-                <w:rPr>
-                  <w:bCs/>
-                  <w:sz w:val="18"/>
-                </w:rPr>
-                <w:t>record</w:t>
-              </w:r>
-            </w:ins>
-            <w:ins w:id="97" w:author="Augustin, Jourdain M" w:date="2014-11-03T11:06:00Z">
-              <w:r>
-                <w:rPr>
-                  <w:bCs/>
-                  <w:sz w:val="18"/>
-                </w:rPr>
-                <w:t xml:space="preserve"> that is pending manager review</w:t>
-              </w:r>
-            </w:ins>
-            <w:ins w:id="98" w:author="Augustin, Jourdain M" w:date="2014-11-03T11:02:00Z">
               <w:r>
                 <w:rPr>
                   <w:bCs/>
@@ -21139,12 +22299,12 @@
           <w:p>
             <w:pPr>
               <w:rPr>
-                <w:ins w:id="99" w:author="Augustin, Jourdain M" w:date="2014-11-03T11:02:00Z"/>
+                <w:ins w:id="103" w:author="Augustin, Jourdain M" w:date="2014-11-04T13:28:00Z"/>
                 <w:bCs/>
                 <w:sz w:val="18"/>
               </w:rPr>
             </w:pPr>
-            <w:ins w:id="100" w:author="Augustin, Jourdain M" w:date="2014-11-03T11:02:00Z">
+            <w:ins w:id="104" w:author="Augustin, Jourdain M" w:date="2014-11-04T13:28:00Z">
               <w:r>
                 <w:rPr>
                   <w:bCs/>
@@ -21162,11 +22322,1115 @@
           <w:p>
             <w:pPr>
               <w:rPr>
-                <w:ins w:id="101" w:author="Augustin, Jourdain M" w:date="2014-11-03T11:02:00Z"/>
-                <w:sz w:val="18"/>
-              </w:rPr>
-            </w:pPr>
-            <w:ins w:id="102" w:author="Augustin, Jourdain M" w:date="2014-11-03T11:02:00Z">
+                <w:ins w:id="105" w:author="Augustin, Jourdain M" w:date="2014-11-04T13:28:00Z"/>
+                <w:sz w:val="18"/>
+              </w:rPr>
+            </w:pPr>
+            <w:ins w:id="106" w:author="Augustin, Jourdain M" w:date="2014-11-04T13:28:00Z">
+              <w:r>
+                <w:rPr>
+                  <w:sz w:val="18"/>
+                </w:rPr>
+                <w:t xml:space="preserve">Verify that </w:t>
+              </w:r>
+            </w:ins>
+            <w:ins w:id="107" w:author="Augustin, Jourdain M" w:date="2014-11-04T13:38:00Z">
+              <w:r>
+                <w:rPr>
+                  <w:sz w:val="18"/>
+                </w:rPr>
+                <w:t>the dashboard displays records that are viewable for the user</w:t>
+              </w:r>
+            </w:ins>
+          </w:p>
+        </w:tc>
+        <w:tc>
+          <w:tcPr>
+            <w:tcW w:w="1260" w:type="dxa"/>
+          </w:tcPr>
+          <w:p>
+            <w:pPr>
+              <w:jc w:val="center"/>
+              <w:rPr>
+                <w:ins w:id="108" w:author="Augustin, Jourdain M" w:date="2014-11-04T13:28:00Z"/>
+                <w:i/>
+                <w:sz w:val="18"/>
+              </w:rPr>
+            </w:pPr>
+            <w:ins w:id="109" w:author="Augustin, Jourdain M" w:date="2014-11-04T13:28:00Z">
+              <w:r>
+                <w:rPr>
+                  <w:i/>
+                  <w:sz w:val="18"/>
+                </w:rPr>
+                <w:t>P</w:t>
+              </w:r>
+            </w:ins>
+          </w:p>
+          <w:p>
+            <w:pPr>
+              <w:jc w:val="center"/>
+              <w:rPr>
+                <w:ins w:id="110" w:author="Augustin, Jourdain M" w:date="2014-11-04T13:28:00Z"/>
+                <w:i/>
+                <w:sz w:val="18"/>
+              </w:rPr>
+            </w:pPr>
+            <w:ins w:id="111" w:author="Augustin, Jourdain M" w:date="2014-11-04T13:28:00Z">
+              <w:r>
+                <w:rPr>
+                  <w:i/>
+                  <w:sz w:val="18"/>
+                </w:rPr>
+                <w:t>1</w:t>
+              </w:r>
+              <w:r>
+                <w:rPr>
+                  <w:i/>
+                  <w:sz w:val="18"/>
+                </w:rPr>
+                <w:t>1</w:t>
+              </w:r>
+              <w:r>
+                <w:rPr>
+                  <w:i/>
+                  <w:sz w:val="18"/>
+                </w:rPr>
+                <w:t>/</w:t>
+              </w:r>
+              <w:r>
+                <w:rPr>
+                  <w:i/>
+                  <w:sz w:val="18"/>
+                </w:rPr>
+                <w:t>0</w:t>
+              </w:r>
+            </w:ins>
+            <w:ins w:id="112" w:author="Augustin, Jourdain M" w:date="2014-11-04T13:36:00Z">
+              <w:r>
+                <w:rPr>
+                  <w:i/>
+                  <w:sz w:val="18"/>
+                </w:rPr>
+                <w:t>4</w:t>
+              </w:r>
+            </w:ins>
+            <w:ins w:id="113" w:author="Augustin, Jourdain M" w:date="2014-11-04T13:28:00Z">
+              <w:r>
+                <w:rPr>
+                  <w:i/>
+                  <w:sz w:val="18"/>
+                </w:rPr>
+                <w:t>/2014</w:t>
+              </w:r>
+            </w:ins>
+          </w:p>
+        </w:tc>
+        <w:tc>
+          <w:tcPr>
+            <w:tcW w:w="2880" w:type="dxa"/>
+          </w:tcPr>
+          <w:p>
+            <w:pPr>
+              <w:rPr>
+                <w:ins w:id="114" w:author="Augustin, Jourdain M" w:date="2014-11-04T13:28:00Z"/>
+                <w:i/>
+                <w:sz w:val="18"/>
+              </w:rPr>
+            </w:pPr>
+          </w:p>
+        </w:tc>
+      </w:tr>
+    </w:tbl>
+    <w:p>
+      <w:pPr>
+        <w:rPr>
+          <w:ins w:id="115" w:author="Augustin, Jourdain M" w:date="2014-11-04T13:28:00Z"/>
+          <w:sz w:val="18"/>
+        </w:rPr>
+      </w:pPr>
+    </w:p>
+    <w:p>
+      <w:pPr>
+        <w:rPr>
+          <w:ins w:id="116" w:author="Augustin, Jourdain M" w:date="2014-11-04T13:28:00Z"/>
+          <w:sz w:val="18"/>
+        </w:rPr>
+      </w:pPr>
+    </w:p>
+    <w:p>
+      <w:pPr>
+        <w:rPr>
+          <w:ins w:id="117" w:author="Augustin, Jourdain M" w:date="2014-11-04T13:28:00Z"/>
+          <w:sz w:val="18"/>
+        </w:rPr>
+      </w:pPr>
+    </w:p>
+    <w:p>
+      <w:pPr>
+        <w:rPr>
+          <w:ins w:id="118" w:author="Augustin, Jourdain M" w:date="2014-11-04T13:28:00Z"/>
+          <w:sz w:val="18"/>
+        </w:rPr>
+      </w:pPr>
+    </w:p>
+    <w:p>
+      <w:pPr>
+        <w:rPr>
+          <w:ins w:id="119" w:author="Augustin, Jourdain M" w:date="2014-11-04T13:28:00Z"/>
+          <w:sz w:val="18"/>
+        </w:rPr>
+      </w:pPr>
+    </w:p>
+    <w:p>
+      <w:pPr>
+        <w:rPr>
+          <w:ins w:id="120" w:author="Augustin, Jourdain M" w:date="2014-11-04T13:39:00Z"/>
+          <w:sz w:val="18"/>
+        </w:rPr>
+      </w:pPr>
+    </w:p>
+    <w:p>
+      <w:pPr>
+        <w:rPr>
+          <w:ins w:id="121" w:author="Augustin, Jourdain M" w:date="2014-11-04T13:39:00Z"/>
+          <w:sz w:val="18"/>
+        </w:rPr>
+      </w:pPr>
+    </w:p>
+    <w:tbl>
+      <w:tblPr>
+        <w:tblW w:w="0" w:type="auto"/>
+        <w:tblInd w:w="-612" w:type="dxa"/>
+        <w:tblBorders>
+          <w:top w:val="single" w:sz="4" w:space="0" w:color="auto"/>
+          <w:left w:val="single" w:sz="4" w:space="0" w:color="auto"/>
+          <w:bottom w:val="single" w:sz="4" w:space="0" w:color="auto"/>
+          <w:right w:val="single" w:sz="4" w:space="0" w:color="auto"/>
+          <w:insideH w:val="single" w:sz="4" w:space="0" w:color="auto"/>
+          <w:insideV w:val="single" w:sz="4" w:space="0" w:color="auto"/>
+        </w:tblBorders>
+        <w:tblLayout w:type="fixed"/>
+        <w:tblLook w:val="0000" w:firstRow="0" w:lastRow="0" w:firstColumn="0" w:lastColumn="0" w:noHBand="0" w:noVBand="0"/>
+      </w:tblPr>
+      <w:tblGrid>
+        <w:gridCol w:w="2549"/>
+        <w:gridCol w:w="10455"/>
+      </w:tblGrid>
+      <w:tr>
+        <w:trPr>
+          <w:tblHeader/>
+          <w:ins w:id="122" w:author="Augustin, Jourdain M" w:date="2014-11-04T13:39:00Z"/>
+        </w:trPr>
+        <w:tc>
+          <w:tcPr>
+            <w:tcW w:w="2549" w:type="dxa"/>
+            <w:shd w:val="solid" w:color="auto" w:fill="000000"/>
+          </w:tcPr>
+          <w:p>
+            <w:pPr>
+              <w:rPr>
+                <w:ins w:id="123" w:author="Augustin, Jourdain M" w:date="2014-11-04T13:39:00Z"/>
+                <w:b/>
+                <w:sz w:val="18"/>
+              </w:rPr>
+            </w:pPr>
+            <w:ins w:id="124" w:author="Augustin, Jourdain M" w:date="2014-11-04T13:39:00Z">
+              <w:r>
+                <w:rPr>
+                  <w:b/>
+                  <w:sz w:val="18"/>
+                </w:rPr>
+                <w:t>Item</w:t>
+              </w:r>
+            </w:ins>
+          </w:p>
+        </w:tc>
+        <w:tc>
+          <w:tcPr>
+            <w:tcW w:w="10455" w:type="dxa"/>
+            <w:shd w:val="solid" w:color="auto" w:fill="000000"/>
+          </w:tcPr>
+          <w:p>
+            <w:pPr>
+              <w:rPr>
+                <w:ins w:id="125" w:author="Augustin, Jourdain M" w:date="2014-11-04T13:39:00Z"/>
+                <w:b/>
+                <w:sz w:val="18"/>
+              </w:rPr>
+            </w:pPr>
+            <w:ins w:id="126" w:author="Augustin, Jourdain M" w:date="2014-11-04T13:39:00Z">
+              <w:r>
+                <w:rPr>
+                  <w:b/>
+                  <w:sz w:val="18"/>
+                </w:rPr>
+                <w:t>Description</w:t>
+              </w:r>
+            </w:ins>
+          </w:p>
+        </w:tc>
+      </w:tr>
+      <w:tr>
+        <w:trPr>
+          <w:ins w:id="127" w:author="Augustin, Jourdain M" w:date="2014-11-04T13:39:00Z"/>
+        </w:trPr>
+        <w:tc>
+          <w:tcPr>
+            <w:tcW w:w="2549" w:type="dxa"/>
+          </w:tcPr>
+          <w:p>
+            <w:pPr>
+              <w:rPr>
+                <w:ins w:id="128" w:author="Augustin, Jourdain M" w:date="2014-11-04T13:39:00Z"/>
+                <w:sz w:val="18"/>
+              </w:rPr>
+            </w:pPr>
+            <w:ins w:id="129" w:author="Augustin, Jourdain M" w:date="2014-11-04T13:39:00Z">
+              <w:r>
+                <w:rPr>
+                  <w:sz w:val="18"/>
+                </w:rPr>
+                <w:t>Test Case ID</w:t>
+              </w:r>
+            </w:ins>
+          </w:p>
+        </w:tc>
+        <w:tc>
+          <w:tcPr>
+            <w:tcW w:w="10455" w:type="dxa"/>
+          </w:tcPr>
+          <w:p>
+            <w:pPr>
+              <w:rPr>
+                <w:ins w:id="130" w:author="Augustin, Jourdain M" w:date="2014-11-04T13:39:00Z"/>
+                <w:sz w:val="18"/>
+              </w:rPr>
+            </w:pPr>
+            <w:ins w:id="131" w:author="Augustin, Jourdain M" w:date="2014-11-04T13:39:00Z">
+              <w:r>
+                <w:rPr>
+                  <w:sz w:val="18"/>
+                </w:rPr>
+                <w:t>ECUIDASH1</w:t>
+              </w:r>
+              <w:r>
+                <w:rPr>
+                  <w:sz w:val="18"/>
+                </w:rPr>
+                <w:t>8</w:t>
+              </w:r>
+            </w:ins>
+          </w:p>
+        </w:tc>
+      </w:tr>
+      <w:tr>
+        <w:trPr>
+          <w:ins w:id="132" w:author="Augustin, Jourdain M" w:date="2014-11-04T13:39:00Z"/>
+        </w:trPr>
+        <w:tc>
+          <w:tcPr>
+            <w:tcW w:w="2549" w:type="dxa"/>
+          </w:tcPr>
+          <w:p>
+            <w:pPr>
+              <w:rPr>
+                <w:ins w:id="133" w:author="Augustin, Jourdain M" w:date="2014-11-04T13:39:00Z"/>
+                <w:sz w:val="18"/>
+              </w:rPr>
+            </w:pPr>
+            <w:ins w:id="134" w:author="Augustin, Jourdain M" w:date="2014-11-04T13:39:00Z">
+              <w:r>
+                <w:rPr>
+                  <w:sz w:val="18"/>
+                </w:rPr>
+                <w:t>Source Description</w:t>
+              </w:r>
+            </w:ins>
+          </w:p>
+        </w:tc>
+        <w:tc>
+          <w:tcPr>
+            <w:tcW w:w="10455" w:type="dxa"/>
+          </w:tcPr>
+          <w:p>
+            <w:pPr>
+              <w:rPr>
+                <w:ins w:id="135" w:author="Augustin, Jourdain M" w:date="2014-11-04T13:39:00Z"/>
+                <w:sz w:val="18"/>
+              </w:rPr>
+            </w:pPr>
+          </w:p>
+        </w:tc>
+      </w:tr>
+      <w:tr>
+        <w:trPr>
+          <w:ins w:id="136" w:author="Augustin, Jourdain M" w:date="2014-11-04T13:39:00Z"/>
+        </w:trPr>
+        <w:tc>
+          <w:tcPr>
+            <w:tcW w:w="2549" w:type="dxa"/>
+          </w:tcPr>
+          <w:p>
+            <w:pPr>
+              <w:rPr>
+                <w:ins w:id="137" w:author="Augustin, Jourdain M" w:date="2014-11-04T13:39:00Z"/>
+                <w:sz w:val="18"/>
+              </w:rPr>
+            </w:pPr>
+            <w:ins w:id="138" w:author="Augustin, Jourdain M" w:date="2014-11-04T13:39:00Z">
+              <w:r>
+                <w:rPr>
+                  <w:sz w:val="18"/>
+                </w:rPr>
+                <w:t>Test Location</w:t>
+              </w:r>
+            </w:ins>
+          </w:p>
+        </w:tc>
+        <w:tc>
+          <w:tcPr>
+            <w:tcW w:w="10455" w:type="dxa"/>
+          </w:tcPr>
+          <w:p>
+            <w:pPr>
+              <w:rPr>
+                <w:ins w:id="139" w:author="Augustin, Jourdain M" w:date="2014-11-04T13:39:00Z"/>
+                <w:sz w:val="18"/>
+              </w:rPr>
+            </w:pPr>
+            <w:ins w:id="140" w:author="Augustin, Jourdain M" w:date="2014-11-04T13:39:00Z">
+              <w:r>
+                <w:rPr>
+                  <w:sz w:val="18"/>
+                </w:rPr>
+                <w:t xml:space="preserve">https://vacmsmpmd01.vangent.local/coach3/default.aspx </w:t>
+              </w:r>
+            </w:ins>
+          </w:p>
+        </w:tc>
+      </w:tr>
+      <w:tr>
+        <w:trPr>
+          <w:ins w:id="141" w:author="Augustin, Jourdain M" w:date="2014-11-04T13:39:00Z"/>
+        </w:trPr>
+        <w:tc>
+          <w:tcPr>
+            <w:tcW w:w="2549" w:type="dxa"/>
+          </w:tcPr>
+          <w:p>
+            <w:pPr>
+              <w:rPr>
+                <w:ins w:id="142" w:author="Augustin, Jourdain M" w:date="2014-11-04T13:39:00Z"/>
+                <w:sz w:val="18"/>
+              </w:rPr>
+            </w:pPr>
+            <w:ins w:id="143" w:author="Augustin, Jourdain M" w:date="2014-11-04T13:39:00Z">
+              <w:r>
+                <w:rPr>
+                  <w:sz w:val="18"/>
+                </w:rPr>
+                <w:t>Updated File(s)</w:t>
+              </w:r>
+            </w:ins>
+          </w:p>
+        </w:tc>
+        <w:tc>
+          <w:tcPr>
+            <w:tcW w:w="10455" w:type="dxa"/>
+          </w:tcPr>
+          <w:p>
+            <w:pPr>
+              <w:rPr>
+                <w:ins w:id="144" w:author="Augustin, Jourdain M" w:date="2014-11-04T13:39:00Z"/>
+                <w:sz w:val="18"/>
+              </w:rPr>
+            </w:pPr>
+            <w:ins w:id="145" w:author="Augustin, Jourdain M" w:date="2014-11-04T13:39:00Z">
+              <w:r>
+                <w:rPr>
+                  <w:sz w:val="18"/>
+                </w:rPr>
+                <w:t>eCoachingFixed.dll</w:t>
+              </w:r>
+            </w:ins>
+          </w:p>
+        </w:tc>
+      </w:tr>
+      <w:tr>
+        <w:trPr>
+          <w:ins w:id="146" w:author="Augustin, Jourdain M" w:date="2014-11-04T13:39:00Z"/>
+        </w:trPr>
+        <w:tc>
+          <w:tcPr>
+            <w:tcW w:w="2549" w:type="dxa"/>
+          </w:tcPr>
+          <w:p>
+            <w:pPr>
+              <w:rPr>
+                <w:ins w:id="147" w:author="Augustin, Jourdain M" w:date="2014-11-04T13:39:00Z"/>
+                <w:sz w:val="18"/>
+              </w:rPr>
+            </w:pPr>
+            <w:ins w:id="148" w:author="Augustin, Jourdain M" w:date="2014-11-04T13:39:00Z">
+              <w:r>
+                <w:rPr>
+                  <w:sz w:val="18"/>
+                </w:rPr>
+                <w:t>Supporting Documentation</w:t>
+              </w:r>
+            </w:ins>
+          </w:p>
+        </w:tc>
+        <w:tc>
+          <w:tcPr>
+            <w:tcW w:w="10455" w:type="dxa"/>
+          </w:tcPr>
+          <w:p>
+            <w:pPr>
+              <w:rPr>
+                <w:ins w:id="149" w:author="Augustin, Jourdain M" w:date="2014-11-04T13:39:00Z"/>
+                <w:sz w:val="18"/>
+              </w:rPr>
+            </w:pPr>
+          </w:p>
+        </w:tc>
+      </w:tr>
+      <w:tr>
+        <w:trPr>
+          <w:ins w:id="150" w:author="Augustin, Jourdain M" w:date="2014-11-04T13:39:00Z"/>
+        </w:trPr>
+        <w:tc>
+          <w:tcPr>
+            <w:tcW w:w="2549" w:type="dxa"/>
+          </w:tcPr>
+          <w:p>
+            <w:pPr>
+              <w:rPr>
+                <w:ins w:id="151" w:author="Augustin, Jourdain M" w:date="2014-11-04T13:39:00Z"/>
+                <w:sz w:val="18"/>
+              </w:rPr>
+            </w:pPr>
+            <w:ins w:id="152" w:author="Augustin, Jourdain M" w:date="2014-11-04T13:39:00Z">
+              <w:r>
+                <w:rPr>
+                  <w:sz w:val="18"/>
+                </w:rPr>
+                <w:t>Notes</w:t>
+              </w:r>
+            </w:ins>
+          </w:p>
+        </w:tc>
+        <w:tc>
+          <w:tcPr>
+            <w:tcW w:w="10455" w:type="dxa"/>
+          </w:tcPr>
+          <w:p>
+            <w:pPr>
+              <w:rPr>
+                <w:ins w:id="153" w:author="Augustin, Jourdain M" w:date="2014-11-04T13:39:00Z"/>
+                <w:sz w:val="18"/>
+              </w:rPr>
+            </w:pPr>
+          </w:p>
+        </w:tc>
+      </w:tr>
+    </w:tbl>
+    <w:p>
+      <w:pPr>
+        <w:rPr>
+          <w:ins w:id="154" w:author="Augustin, Jourdain M" w:date="2014-11-04T13:39:00Z"/>
+          <w:sz w:val="18"/>
+        </w:rPr>
+      </w:pPr>
+    </w:p>
+    <w:p>
+      <w:pPr>
+        <w:rPr>
+          <w:ins w:id="155" w:author="Augustin, Jourdain M" w:date="2014-11-04T13:39:00Z"/>
+          <w:sz w:val="18"/>
+        </w:rPr>
+      </w:pPr>
+    </w:p>
+    <w:tbl>
+      <w:tblPr>
+        <w:tblW w:w="13500" w:type="dxa"/>
+        <w:tblInd w:w="-612" w:type="dxa"/>
+        <w:tblBorders>
+          <w:top w:val="double" w:sz="4" w:space="0" w:color="auto"/>
+          <w:left w:val="double" w:sz="4" w:space="0" w:color="auto"/>
+          <w:bottom w:val="double" w:sz="4" w:space="0" w:color="auto"/>
+          <w:right w:val="double" w:sz="4" w:space="0" w:color="auto"/>
+          <w:insideH w:val="single" w:sz="6" w:space="0" w:color="auto"/>
+          <w:insideV w:val="single" w:sz="6" w:space="0" w:color="auto"/>
+        </w:tblBorders>
+        <w:tblLayout w:type="fixed"/>
+        <w:tblLook w:val="0000" w:firstRow="0" w:lastRow="0" w:firstColumn="0" w:lastColumn="0" w:noHBand="0" w:noVBand="0"/>
+      </w:tblPr>
+      <w:tblGrid>
+        <w:gridCol w:w="900"/>
+        <w:gridCol w:w="3960"/>
+        <w:gridCol w:w="4500"/>
+        <w:gridCol w:w="1260"/>
+        <w:gridCol w:w="2880"/>
+      </w:tblGrid>
+      <w:tr>
+        <w:trPr>
+          <w:cantSplit/>
+          <w:tblHeader/>
+          <w:ins w:id="156" w:author="Augustin, Jourdain M" w:date="2014-11-04T13:39:00Z"/>
+        </w:trPr>
+        <w:tc>
+          <w:tcPr>
+            <w:tcW w:w="900" w:type="dxa"/>
+            <w:shd w:val="clear" w:color="auto" w:fill="A6A6A6"/>
+          </w:tcPr>
+          <w:p>
+            <w:pPr>
+              <w:rPr>
+                <w:ins w:id="157" w:author="Augustin, Jourdain M" w:date="2014-11-04T13:39:00Z"/>
+                <w:b/>
+                <w:i/>
+                <w:sz w:val="18"/>
+              </w:rPr>
+            </w:pPr>
+            <w:ins w:id="158" w:author="Augustin, Jourdain M" w:date="2014-11-04T13:39:00Z">
+              <w:r>
+                <w:rPr>
+                  <w:b/>
+                  <w:sz w:val="18"/>
+                </w:rPr>
+                <w:t>TEST#</w:t>
+              </w:r>
+            </w:ins>
+          </w:p>
+        </w:tc>
+        <w:tc>
+          <w:tcPr>
+            <w:tcW w:w="3960" w:type="dxa"/>
+            <w:shd w:val="clear" w:color="auto" w:fill="A6A6A6"/>
+          </w:tcPr>
+          <w:p>
+            <w:pPr>
+              <w:rPr>
+                <w:ins w:id="159" w:author="Augustin, Jourdain M" w:date="2014-11-04T13:39:00Z"/>
+                <w:b/>
+                <w:i/>
+                <w:sz w:val="18"/>
+              </w:rPr>
+            </w:pPr>
+            <w:ins w:id="160" w:author="Augustin, Jourdain M" w:date="2014-11-04T13:39:00Z">
+              <w:r>
+                <w:rPr>
+                  <w:b/>
+                  <w:sz w:val="18"/>
+                </w:rPr>
+                <w:t>ACTION</w:t>
+              </w:r>
+            </w:ins>
+          </w:p>
+        </w:tc>
+        <w:tc>
+          <w:tcPr>
+            <w:tcW w:w="4500" w:type="dxa"/>
+            <w:shd w:val="clear" w:color="auto" w:fill="A6A6A6"/>
+          </w:tcPr>
+          <w:p>
+            <w:pPr>
+              <w:rPr>
+                <w:ins w:id="161" w:author="Augustin, Jourdain M" w:date="2014-11-04T13:39:00Z"/>
+                <w:b/>
+                <w:i/>
+                <w:sz w:val="18"/>
+              </w:rPr>
+            </w:pPr>
+            <w:ins w:id="162" w:author="Augustin, Jourdain M" w:date="2014-11-04T13:39:00Z">
+              <w:r>
+                <w:rPr>
+                  <w:b/>
+                  <w:sz w:val="18"/>
+                </w:rPr>
+                <w:t xml:space="preserve">EXPECTED RESULTS </w:t>
+              </w:r>
+            </w:ins>
+          </w:p>
+        </w:tc>
+        <w:tc>
+          <w:tcPr>
+            <w:tcW w:w="1260" w:type="dxa"/>
+            <w:shd w:val="clear" w:color="auto" w:fill="A6A6A6"/>
+          </w:tcPr>
+          <w:p>
+            <w:pPr>
+              <w:rPr>
+                <w:ins w:id="163" w:author="Augustin, Jourdain M" w:date="2014-11-04T13:39:00Z"/>
+                <w:b/>
+                <w:i/>
+                <w:sz w:val="18"/>
+              </w:rPr>
+            </w:pPr>
+            <w:ins w:id="164" w:author="Augustin, Jourdain M" w:date="2014-11-04T13:39:00Z">
+              <w:r>
+                <w:rPr>
+                  <w:b/>
+                  <w:sz w:val="18"/>
+                </w:rPr>
+                <w:t>RESULTS</w:t>
+              </w:r>
+            </w:ins>
+          </w:p>
+          <w:p>
+            <w:pPr>
+              <w:rPr>
+                <w:ins w:id="165" w:author="Augustin, Jourdain M" w:date="2014-11-04T13:39:00Z"/>
+                <w:b/>
+                <w:i/>
+                <w:sz w:val="18"/>
+              </w:rPr>
+            </w:pPr>
+            <w:ins w:id="166" w:author="Augustin, Jourdain M" w:date="2014-11-04T13:39:00Z">
+              <w:r>
+                <w:rPr>
+                  <w:b/>
+                  <w:sz w:val="18"/>
+                </w:rPr>
+                <w:t>P/F/I</w:t>
+              </w:r>
+            </w:ins>
+          </w:p>
+        </w:tc>
+        <w:tc>
+          <w:tcPr>
+            <w:tcW w:w="2880" w:type="dxa"/>
+            <w:shd w:val="clear" w:color="auto" w:fill="A6A6A6"/>
+          </w:tcPr>
+          <w:p>
+            <w:pPr>
+              <w:rPr>
+                <w:ins w:id="167" w:author="Augustin, Jourdain M" w:date="2014-11-04T13:39:00Z"/>
+                <w:b/>
+                <w:i/>
+                <w:sz w:val="18"/>
+              </w:rPr>
+            </w:pPr>
+            <w:ins w:id="168" w:author="Augustin, Jourdain M" w:date="2014-11-04T13:39:00Z">
+              <w:r>
+                <w:rPr>
+                  <w:b/>
+                  <w:sz w:val="18"/>
+                </w:rPr>
+                <w:t>COMMENTS</w:t>
+              </w:r>
+            </w:ins>
+          </w:p>
+        </w:tc>
+      </w:tr>
+      <w:tr>
+        <w:trPr>
+          <w:cantSplit/>
+          <w:ins w:id="169" w:author="Augustin, Jourdain M" w:date="2014-11-04T13:39:00Z"/>
+        </w:trPr>
+        <w:tc>
+          <w:tcPr>
+            <w:tcW w:w="900" w:type="dxa"/>
+          </w:tcPr>
+          <w:p>
+            <w:pPr>
+              <w:numPr>
+                <w:ilvl w:val="0"/>
+                <w:numId w:val="20"/>
+              </w:numPr>
+              <w:rPr>
+                <w:ins w:id="170" w:author="Augustin, Jourdain M" w:date="2014-11-04T13:39:00Z"/>
+                <w:i/>
+                <w:sz w:val="18"/>
+              </w:rPr>
+              <w:pPrChange w:id="171" w:author="Augustin, Jourdain M" w:date="2014-11-04T13:40:00Z">
+                <w:pPr>
+                  <w:numPr>
+                    <w:numId w:val="19"/>
+                  </w:numPr>
+                  <w:tabs>
+                    <w:tab w:val="num" w:pos="720"/>
+                  </w:tabs>
+                  <w:ind w:left="720" w:hanging="360"/>
+                </w:pPr>
+              </w:pPrChange>
+            </w:pPr>
+          </w:p>
+        </w:tc>
+        <w:tc>
+          <w:tcPr>
+            <w:tcW w:w="3960" w:type="dxa"/>
+          </w:tcPr>
+          <w:p>
+            <w:pPr>
+              <w:rPr>
+                <w:ins w:id="172" w:author="Augustin, Jourdain M" w:date="2014-11-04T13:39:00Z"/>
+                <w:bCs/>
+                <w:sz w:val="18"/>
+              </w:rPr>
+            </w:pPr>
+            <w:ins w:id="173" w:author="Augustin, Jourdain M" w:date="2014-11-04T13:39:00Z">
+              <w:r>
+                <w:rPr>
+                  <w:bCs/>
+                  <w:sz w:val="18"/>
+                </w:rPr>
+                <w:t xml:space="preserve">Launch link to test main dashboard page using a </w:t>
+              </w:r>
+              <w:r>
+                <w:rPr>
+                  <w:bCs/>
+                  <w:sz w:val="18"/>
+                </w:rPr>
+                <w:t>user with</w:t>
+              </w:r>
+              <w:r>
+                <w:rPr>
+                  <w:bCs/>
+                  <w:sz w:val="18"/>
+                </w:rPr>
+                <w:t xml:space="preserve"> </w:t>
+              </w:r>
+              <w:r>
+                <w:rPr>
+                  <w:bCs/>
+                  <w:sz w:val="18"/>
+                </w:rPr>
+                <w:t xml:space="preserve">job code </w:t>
+              </w:r>
+              <w:r>
+                <w:rPr>
+                  <w:bCs/>
+                  <w:sz w:val="18"/>
+                </w:rPr>
+                <w:t>WPWL51</w:t>
+              </w:r>
+              <w:r>
+                <w:rPr>
+                  <w:bCs/>
+                  <w:sz w:val="18"/>
+                </w:rPr>
+                <w:t xml:space="preserve"> :</w:t>
+              </w:r>
+              <w:r>
+                <w:rPr>
+                  <w:bCs/>
+                  <w:sz w:val="18"/>
+                </w:rPr>
+                <w:br/>
+              </w:r>
+            </w:ins>
+          </w:p>
+          <w:p>
+            <w:pPr>
+              <w:rPr>
+                <w:ins w:id="174" w:author="Augustin, Jourdain M" w:date="2014-11-04T13:39:00Z"/>
+                <w:bCs/>
+                <w:sz w:val="18"/>
+              </w:rPr>
+            </w:pPr>
+            <w:ins w:id="175" w:author="Augustin, Jourdain M" w:date="2014-11-04T13:39:00Z">
+              <w:r>
+                <w:rPr>
+                  <w:sz w:val="18"/>
+                </w:rPr>
+                <w:fldChar w:fldCharType="begin"/>
+              </w:r>
+              <w:r>
+                <w:rPr>
+                  <w:sz w:val="18"/>
+                </w:rPr>
+                <w:instrText xml:space="preserve"> HYPERLINK "https://vacmsmpmd01.vangent.local/coach3/default.aspx" </w:instrText>
+              </w:r>
+              <w:r>
+                <w:rPr>
+                  <w:sz w:val="18"/>
+                </w:rPr>
+                <w:fldChar w:fldCharType="separate"/>
+              </w:r>
+              <w:r>
+                <w:rPr>
+                  <w:rStyle w:val="Hyperlink"/>
+                  <w:sz w:val="18"/>
+                </w:rPr>
+                <w:t>https://vacmsmpmd01.vangent.local/coach3/default.aspx</w:t>
+              </w:r>
+              <w:r>
+                <w:rPr>
+                  <w:sz w:val="18"/>
+                </w:rPr>
+                <w:fldChar w:fldCharType="end"/>
+              </w:r>
+              <w:r>
+                <w:rPr>
+                  <w:sz w:val="18"/>
+                </w:rPr>
+                <w:t xml:space="preserve"> </w:t>
+              </w:r>
+            </w:ins>
+          </w:p>
+        </w:tc>
+        <w:tc>
+          <w:tcPr>
+            <w:tcW w:w="4500" w:type="dxa"/>
+          </w:tcPr>
+          <w:p>
+            <w:pPr>
+              <w:rPr>
+                <w:ins w:id="176" w:author="Augustin, Jourdain M" w:date="2014-11-04T13:39:00Z"/>
+                <w:sz w:val="18"/>
+              </w:rPr>
+            </w:pPr>
+            <w:ins w:id="177" w:author="Augustin, Jourdain M" w:date="2014-11-04T13:39:00Z">
+              <w:r>
+                <w:rPr>
+                  <w:sz w:val="18"/>
+                </w:rPr>
+                <w:t xml:space="preserve">Main page successfully loads with credentials passed reflecting data in database </w:t>
+              </w:r>
+              <w:proofErr w:type="spellStart"/>
+              <w:r>
+                <w:rPr>
+                  <w:sz w:val="18"/>
+                </w:rPr>
+                <w:t>db</w:t>
+              </w:r>
+            </w:ins>
+            <w:proofErr w:type="spellEnd"/>
+            <w:ins w:id="178" w:author="Augustin, Jourdain M" w:date="2014-11-04T13:40:00Z">
+              <w:r>
+                <w:rPr>
+                  <w:sz w:val="18"/>
+                </w:rPr>
+                <w:t xml:space="preserve"> and historical dashboard tab is displayed</w:t>
+              </w:r>
+            </w:ins>
+            <w:ins w:id="179" w:author="Augustin, Jourdain M" w:date="2014-11-04T13:39:00Z">
+              <w:r>
+                <w:rPr>
+                  <w:sz w:val="18"/>
+                </w:rPr>
+                <w:br/>
+              </w:r>
+              <w:r>
+                <w:rPr>
+                  <w:sz w:val="18"/>
+                </w:rPr>
+                <w:br/>
+              </w:r>
+            </w:ins>
+          </w:p>
+        </w:tc>
+        <w:tc>
+          <w:tcPr>
+            <w:tcW w:w="1260" w:type="dxa"/>
+          </w:tcPr>
+          <w:p>
+            <w:pPr>
+              <w:jc w:val="center"/>
+              <w:rPr>
+                <w:ins w:id="180" w:author="Augustin, Jourdain M" w:date="2014-11-04T13:39:00Z"/>
+                <w:i/>
+                <w:sz w:val="18"/>
+              </w:rPr>
+            </w:pPr>
+            <w:ins w:id="181" w:author="Augustin, Jourdain M" w:date="2014-11-04T13:39:00Z">
+              <w:r>
+                <w:rPr>
+                  <w:i/>
+                  <w:sz w:val="18"/>
+                </w:rPr>
+                <w:t>P</w:t>
+              </w:r>
+            </w:ins>
+          </w:p>
+          <w:p>
+            <w:pPr>
+              <w:jc w:val="center"/>
+              <w:rPr>
+                <w:ins w:id="182" w:author="Augustin, Jourdain M" w:date="2014-11-04T13:39:00Z"/>
+                <w:i/>
+                <w:sz w:val="18"/>
+              </w:rPr>
+            </w:pPr>
+            <w:ins w:id="183" w:author="Augustin, Jourdain M" w:date="2014-11-04T13:39:00Z">
+              <w:r>
+                <w:rPr>
+                  <w:i/>
+                  <w:sz w:val="18"/>
+                </w:rPr>
+                <w:t>1</w:t>
+              </w:r>
+              <w:r>
+                <w:rPr>
+                  <w:i/>
+                  <w:sz w:val="18"/>
+                </w:rPr>
+                <w:t>1</w:t>
+              </w:r>
+              <w:r>
+                <w:rPr>
+                  <w:i/>
+                  <w:sz w:val="18"/>
+                </w:rPr>
+                <w:t>/</w:t>
+              </w:r>
+              <w:r>
+                <w:rPr>
+                  <w:i/>
+                  <w:sz w:val="18"/>
+                </w:rPr>
+                <w:t>04</w:t>
+              </w:r>
+              <w:r>
+                <w:rPr>
+                  <w:i/>
+                  <w:sz w:val="18"/>
+                </w:rPr>
+                <w:t>/2014</w:t>
+              </w:r>
+            </w:ins>
+          </w:p>
+        </w:tc>
+        <w:tc>
+          <w:tcPr>
+            <w:tcW w:w="2880" w:type="dxa"/>
+          </w:tcPr>
+          <w:p>
+            <w:pPr>
+              <w:rPr>
+                <w:ins w:id="184" w:author="Augustin, Jourdain M" w:date="2014-11-04T13:39:00Z"/>
+                <w:i/>
+                <w:sz w:val="18"/>
+              </w:rPr>
+            </w:pPr>
+          </w:p>
+        </w:tc>
+      </w:tr>
+      <w:tr>
+        <w:trPr>
+          <w:ins w:id="185" w:author="Augustin, Jourdain M" w:date="2014-11-04T13:39:00Z"/>
+        </w:trPr>
+        <w:tc>
+          <w:tcPr>
+            <w:tcW w:w="900" w:type="dxa"/>
+          </w:tcPr>
+          <w:p>
+            <w:pPr>
+              <w:numPr>
+                <w:ilvl w:val="0"/>
+                <w:numId w:val="20"/>
+              </w:numPr>
+              <w:rPr>
+                <w:ins w:id="186" w:author="Augustin, Jourdain M" w:date="2014-11-04T13:39:00Z"/>
+                <w:i/>
+                <w:sz w:val="18"/>
+              </w:rPr>
+              <w:pPrChange w:id="187" w:author="Augustin, Jourdain M" w:date="2014-11-04T13:40:00Z">
+                <w:pPr>
+                  <w:numPr>
+                    <w:numId w:val="19"/>
+                  </w:numPr>
+                  <w:tabs>
+                    <w:tab w:val="num" w:pos="720"/>
+                  </w:tabs>
+                  <w:ind w:left="720" w:hanging="360"/>
+                </w:pPr>
+              </w:pPrChange>
+            </w:pPr>
+          </w:p>
+        </w:tc>
+        <w:tc>
+          <w:tcPr>
+            <w:tcW w:w="3960" w:type="dxa"/>
+          </w:tcPr>
+          <w:p>
+            <w:pPr>
+              <w:rPr>
+                <w:ins w:id="188" w:author="Augustin, Jourdain M" w:date="2014-11-04T13:39:00Z"/>
+                <w:bCs/>
+                <w:sz w:val="18"/>
+              </w:rPr>
+            </w:pPr>
+            <w:ins w:id="189" w:author="Augustin, Jourdain M" w:date="2014-11-04T13:39:00Z">
+              <w:r>
+                <w:rPr>
+                  <w:bCs/>
+                  <w:sz w:val="18"/>
+                </w:rPr>
+                <w:t>Select “</w:t>
+              </w:r>
+            </w:ins>
+            <w:ins w:id="190" w:author="Augustin, Jourdain M" w:date="2014-11-04T13:40:00Z">
+              <w:r>
+                <w:rPr>
+                  <w:bCs/>
+                  <w:sz w:val="18"/>
+                </w:rPr>
+                <w:t>Historical Dashboard</w:t>
+              </w:r>
+            </w:ins>
+            <w:ins w:id="191" w:author="Augustin, Jourdain M" w:date="2014-11-04T13:39:00Z">
+              <w:r>
+                <w:rPr>
+                  <w:bCs/>
+                  <w:sz w:val="18"/>
+                </w:rPr>
+                <w:t>” tab</w:t>
+              </w:r>
+            </w:ins>
+            <w:ins w:id="192" w:author="Augustin, Jourdain M" w:date="2014-11-04T13:41:00Z">
+              <w:r>
+                <w:rPr>
+                  <w:bCs/>
+                  <w:sz w:val="18"/>
+                </w:rPr>
+                <w:t xml:space="preserve"> and select search options and submit</w:t>
+              </w:r>
+            </w:ins>
+            <w:ins w:id="193" w:author="Augustin, Jourdain M" w:date="2014-11-04T13:39:00Z">
+              <w:r>
+                <w:rPr>
+                  <w:bCs/>
+                  <w:sz w:val="18"/>
+                </w:rPr>
+                <w:t xml:space="preserve">.  </w:t>
+              </w:r>
+            </w:ins>
+          </w:p>
+          <w:p>
+            <w:pPr>
+              <w:rPr>
+                <w:ins w:id="194" w:author="Augustin, Jourdain M" w:date="2014-11-04T13:39:00Z"/>
+                <w:bCs/>
+                <w:sz w:val="18"/>
+              </w:rPr>
+            </w:pPr>
+            <w:ins w:id="195" w:author="Augustin, Jourdain M" w:date="2014-11-04T13:39:00Z">
+              <w:r>
+                <w:rPr>
+                  <w:bCs/>
+                  <w:sz w:val="18"/>
+                </w:rPr>
+                <w:t xml:space="preserve">   </w:t>
+              </w:r>
+            </w:ins>
+          </w:p>
+        </w:tc>
+        <w:tc>
+          <w:tcPr>
+            <w:tcW w:w="4500" w:type="dxa"/>
+          </w:tcPr>
+          <w:p>
+            <w:pPr>
+              <w:rPr>
+                <w:ins w:id="196" w:author="Augustin, Jourdain M" w:date="2014-11-04T13:39:00Z"/>
+                <w:sz w:val="18"/>
+              </w:rPr>
+            </w:pPr>
+            <w:ins w:id="197" w:author="Augustin, Jourdain M" w:date="2014-11-04T13:39:00Z">
               <w:r>
                 <w:rPr>
                   <w:sz w:val="18"/>
@@ -21177,17 +23441,25 @@
                 <w:rPr>
                   <w:sz w:val="18"/>
                 </w:rPr>
-                <w:t xml:space="preserve">the </w:t>
+                <w:t xml:space="preserve">the dashboard displays records that </w:t>
               </w:r>
             </w:ins>
-            <w:ins w:id="103" w:author="Augustin, Jourdain M" w:date="2014-11-03T11:06:00Z">
+            <w:ins w:id="198" w:author="Augustin, Jourdain M" w:date="2014-11-04T13:42:00Z">
               <w:r>
                 <w:rPr>
                   <w:sz w:val="18"/>
                 </w:rPr>
-                <w:t>record opens with options to indicate it is a CSE record</w:t>
+                <w:t xml:space="preserve">match the selected filter </w:t>
+              </w:r>
+              <w:proofErr w:type="spellStart"/>
+              <w:r>
+                <w:rPr>
+                  <w:sz w:val="18"/>
+                </w:rPr>
+                <w:t>critieria</w:t>
               </w:r>
             </w:ins>
+            <w:proofErr w:type="spellEnd"/>
           </w:p>
         </w:tc>
         <w:tc>
@@ -21198,15 +23470,12 @@
             <w:pPr>
               <w:jc w:val="center"/>
               <w:rPr>
-                <w:ins w:id="104" w:author="Augustin, Jourdain M" w:date="2014-11-03T11:02:00Z"/>
-                <w:i/>
-                <w:sz w:val="18"/>
-              </w:rPr>
-              <w:pPrChange w:id="105" w:author="Augustin, Jourdain M" w:date="2014-11-03T11:04:00Z">
-                <w:pPr/>
-              </w:pPrChange>
-            </w:pPr>
-            <w:ins w:id="106" w:author="Augustin, Jourdain M" w:date="2014-11-03T11:02:00Z">
+                <w:ins w:id="199" w:author="Augustin, Jourdain M" w:date="2014-11-04T13:39:00Z"/>
+                <w:i/>
+                <w:sz w:val="18"/>
+              </w:rPr>
+            </w:pPr>
+            <w:ins w:id="200" w:author="Augustin, Jourdain M" w:date="2014-11-04T13:39:00Z">
               <w:r>
                 <w:rPr>
                   <w:i/>
@@ -21220,15 +23489,12 @@
             <w:pPr>
               <w:jc w:val="center"/>
               <w:rPr>
-                <w:ins w:id="107" w:author="Augustin, Jourdain M" w:date="2014-11-03T11:02:00Z"/>
-                <w:i/>
-                <w:sz w:val="18"/>
-              </w:rPr>
-              <w:pPrChange w:id="108" w:author="Augustin, Jourdain M" w:date="2014-11-03T11:04:00Z">
-                <w:pPr/>
-              </w:pPrChange>
-            </w:pPr>
-            <w:ins w:id="109" w:author="Augustin, Jourdain M" w:date="2014-11-03T11:02:00Z">
+                <w:ins w:id="201" w:author="Augustin, Jourdain M" w:date="2014-11-04T13:39:00Z"/>
+                <w:i/>
+                <w:sz w:val="18"/>
+              </w:rPr>
+            </w:pPr>
+            <w:ins w:id="202" w:author="Augustin, Jourdain M" w:date="2014-11-04T13:39:00Z">
               <w:r>
                 <w:rPr>
                   <w:i/>
@@ -21236,8 +23502,6 @@
                 </w:rPr>
                 <w:t>1</w:t>
               </w:r>
-            </w:ins>
-            <w:ins w:id="110" w:author="Augustin, Jourdain M" w:date="2014-11-03T11:04:00Z">
               <w:r>
                 <w:rPr>
                   <w:i/>
@@ -21245,8 +23509,6 @@
                 </w:rPr>
                 <w:t>1</w:t>
               </w:r>
-            </w:ins>
-            <w:ins w:id="111" w:author="Augustin, Jourdain M" w:date="2014-11-03T11:02:00Z">
               <w:r>
                 <w:rPr>
                   <w:i/>
@@ -21254,17 +23516,13 @@
                 </w:rPr>
                 <w:t>/</w:t>
               </w:r>
-            </w:ins>
-            <w:ins w:id="112" w:author="Augustin, Jourdain M" w:date="2014-11-03T11:04:00Z">
               <w:r>
                 <w:rPr>
                   <w:i/>
                   <w:sz w:val="18"/>
                 </w:rPr>
-                <w:t>03</w:t>
+                <w:t>04</w:t>
               </w:r>
-            </w:ins>
-            <w:ins w:id="113" w:author="Augustin, Jourdain M" w:date="2014-11-03T11:02:00Z">
               <w:r>
                 <w:rPr>
                   <w:i/>
@@ -21282,131 +23540,7 @@
           <w:p>
             <w:pPr>
               <w:rPr>
-                <w:ins w:id="114" w:author="Augustin, Jourdain M" w:date="2014-11-03T11:02:00Z"/>
-                <w:i/>
-                <w:sz w:val="18"/>
-              </w:rPr>
-            </w:pPr>
-          </w:p>
-        </w:tc>
-      </w:tr>
-      <w:tr>
-        <w:trPr>
-          <w:ins w:id="115" w:author="Augustin, Jourdain M" w:date="2014-11-03T11:06:00Z"/>
-        </w:trPr>
-        <w:tc>
-          <w:tcPr>
-            <w:tcW w:w="900" w:type="dxa"/>
-          </w:tcPr>
-          <w:p>
-            <w:pPr>
-              <w:numPr>
-                <w:ilvl w:val="0"/>
-                <w:numId w:val="18"/>
-              </w:numPr>
-              <w:rPr>
-                <w:ins w:id="116" w:author="Augustin, Jourdain M" w:date="2014-11-03T11:06:00Z"/>
-                <w:i/>
-                <w:sz w:val="18"/>
-              </w:rPr>
-            </w:pPr>
-          </w:p>
-        </w:tc>
-        <w:tc>
-          <w:tcPr>
-            <w:tcW w:w="3960" w:type="dxa"/>
-          </w:tcPr>
-          <w:p>
-            <w:pPr>
-              <w:rPr>
-                <w:ins w:id="117" w:author="Augustin, Jourdain M" w:date="2014-11-03T11:06:00Z"/>
-                <w:bCs/>
-                <w:sz w:val="18"/>
-              </w:rPr>
-            </w:pPr>
-            <w:ins w:id="118" w:author="Augustin, Jourdain M" w:date="2014-11-03T11:06:00Z">
-              <w:r>
-                <w:rPr>
-                  <w:bCs/>
-                  <w:sz w:val="18"/>
-                </w:rPr>
-                <w:t>Select “Yes” and add management notes for CSE record and submit.</w:t>
-              </w:r>
-            </w:ins>
-          </w:p>
-        </w:tc>
-        <w:tc>
-          <w:tcPr>
-            <w:tcW w:w="4500" w:type="dxa"/>
-          </w:tcPr>
-          <w:p>
-            <w:pPr>
-              <w:rPr>
-                <w:ins w:id="119" w:author="Augustin, Jourdain M" w:date="2014-11-03T11:06:00Z"/>
-                <w:sz w:val="18"/>
-              </w:rPr>
-            </w:pPr>
-            <w:ins w:id="120" w:author="Augustin, Jourdain M" w:date="2014-11-03T11:07:00Z">
-              <w:r>
-                <w:rPr>
-                  <w:sz w:val="18"/>
-                </w:rPr>
-                <w:t xml:space="preserve">Verify that database record has updated management notes and auto review management date fields from update. </w:t>
-              </w:r>
-            </w:ins>
-          </w:p>
-        </w:tc>
-        <w:tc>
-          <w:tcPr>
-            <w:tcW w:w="1260" w:type="dxa"/>
-          </w:tcPr>
-          <w:p>
-            <w:pPr>
-              <w:jc w:val="center"/>
-              <w:rPr>
-                <w:ins w:id="121" w:author="Augustin, Jourdain M" w:date="2014-11-03T11:07:00Z"/>
-                <w:i/>
-                <w:sz w:val="18"/>
-              </w:rPr>
-            </w:pPr>
-            <w:ins w:id="122" w:author="Augustin, Jourdain M" w:date="2014-11-03T11:07:00Z">
-              <w:r>
-                <w:rPr>
-                  <w:i/>
-                  <w:sz w:val="18"/>
-                </w:rPr>
-                <w:t>P</w:t>
-              </w:r>
-            </w:ins>
-          </w:p>
-          <w:p>
-            <w:pPr>
-              <w:jc w:val="center"/>
-              <w:rPr>
-                <w:ins w:id="123" w:author="Augustin, Jourdain M" w:date="2014-11-03T11:06:00Z"/>
-                <w:i/>
-                <w:sz w:val="18"/>
-              </w:rPr>
-            </w:pPr>
-            <w:ins w:id="124" w:author="Augustin, Jourdain M" w:date="2014-11-03T11:07:00Z">
-              <w:r>
-                <w:rPr>
-                  <w:i/>
-                  <w:sz w:val="18"/>
-                </w:rPr>
-                <w:t>11/03/2014</w:t>
-              </w:r>
-            </w:ins>
-          </w:p>
-        </w:tc>
-        <w:tc>
-          <w:tcPr>
-            <w:tcW w:w="2880" w:type="dxa"/>
-          </w:tcPr>
-          <w:p>
-            <w:pPr>
-              <w:rPr>
-                <w:ins w:id="125" w:author="Augustin, Jourdain M" w:date="2014-11-03T11:06:00Z"/>
+                <w:ins w:id="203" w:author="Augustin, Jourdain M" w:date="2014-11-04T13:39:00Z"/>
                 <w:i/>
                 <w:sz w:val="18"/>
               </w:rPr>
@@ -21418,15 +23552,7 @@
     <w:p>
       <w:pPr>
         <w:rPr>
-          <w:ins w:id="126" w:author="Augustin, Jourdain M" w:date="2014-11-03T11:02:00Z"/>
-          <w:sz w:val="18"/>
-        </w:rPr>
-      </w:pPr>
-    </w:p>
-    <w:p>
-      <w:pPr>
-        <w:rPr>
-          <w:ins w:id="127" w:author="Augustin, Jourdain M" w:date="2014-11-03T11:02:00Z"/>
+          <w:ins w:id="204" w:author="Augustin, Jourdain M" w:date="2014-11-04T13:39:00Z"/>
           <w:sz w:val="18"/>
         </w:rPr>
       </w:pPr>
@@ -21445,24 +23571,10 @@
         </w:rPr>
       </w:pPr>
     </w:p>
-    <w:p>
-      <w:pPr>
-        <w:rPr>
-          <w:sz w:val="18"/>
-        </w:rPr>
-      </w:pPr>
-    </w:p>
-    <w:p>
-      <w:pPr>
-        <w:rPr>
-          <w:sz w:val="18"/>
-        </w:rPr>
-      </w:pPr>
-    </w:p>
     <w:sectPr>
-      <w:headerReference w:type="default" r:id="rId24"/>
-      <w:footerReference w:type="default" r:id="rId25"/>
-      <w:footerReference w:type="first" r:id="rId26"/>
+      <w:headerReference w:type="default" r:id="rId25"/>
+      <w:footerReference w:type="default" r:id="rId26"/>
+      <w:footerReference w:type="first" r:id="rId27"/>
       <w:pgSz w:w="15840" w:h="12240" w:orient="landscape" w:code="1"/>
       <w:pgMar w:top="720" w:right="1080" w:bottom="720" w:left="1080" w:header="720" w:footer="720" w:gutter="0"/>
       <w:cols w:space="720"/>
@@ -21620,7 +23732,7 @@
         <w:sz w:val="18"/>
         <w:szCs w:val="18"/>
       </w:rPr>
-      <w:t>25</w:t>
+      <w:t>3</w:t>
     </w:r>
     <w:r>
       <w:rPr>
@@ -21669,7 +23781,7 @@
         <w:sz w:val="18"/>
         <w:szCs w:val="18"/>
       </w:rPr>
-      <w:t>25</w:t>
+      <w:t>26</w:t>
     </w:r>
     <w:r>
       <w:rPr>
@@ -22157,7 +24269,7 @@
     </w:lvl>
   </w:abstractNum>
   <w:abstractNum w:abstractNumId="2">
-    <w:nsid w:val="348C28FC"/>
+    <w:nsid w:val="32994D37"/>
     <w:multiLevelType w:val="hybridMultilevel"/>
     <w:tmpl w:val="A0F2ED22"/>
     <w:lvl w:ilvl="0" w:tplc="0409000F">
@@ -22273,7 +24385,7 @@
     </w:lvl>
   </w:abstractNum>
   <w:abstractNum w:abstractNumId="3">
-    <w:nsid w:val="37EC0EF6"/>
+    <w:nsid w:val="348C28FC"/>
     <w:multiLevelType w:val="hybridMultilevel"/>
     <w:tmpl w:val="A0F2ED22"/>
     <w:lvl w:ilvl="0" w:tplc="0409000F">
@@ -22389,7 +24501,7 @@
     </w:lvl>
   </w:abstractNum>
   <w:abstractNum w:abstractNumId="4">
-    <w:nsid w:val="397201A1"/>
+    <w:nsid w:val="37EC0EF6"/>
     <w:multiLevelType w:val="hybridMultilevel"/>
     <w:tmpl w:val="A0F2ED22"/>
     <w:lvl w:ilvl="0" w:tplc="0409000F">
@@ -22505,7 +24617,7 @@
     </w:lvl>
   </w:abstractNum>
   <w:abstractNum w:abstractNumId="5">
-    <w:nsid w:val="39DF53C4"/>
+    <w:nsid w:val="397201A1"/>
     <w:multiLevelType w:val="hybridMultilevel"/>
     <w:tmpl w:val="A0F2ED22"/>
     <w:lvl w:ilvl="0" w:tplc="0409000F">
@@ -22621,7 +24733,7 @@
     </w:lvl>
   </w:abstractNum>
   <w:abstractNum w:abstractNumId="6">
-    <w:nsid w:val="3E2F47CD"/>
+    <w:nsid w:val="39DF53C4"/>
     <w:multiLevelType w:val="hybridMultilevel"/>
     <w:tmpl w:val="A0F2ED22"/>
     <w:lvl w:ilvl="0" w:tplc="0409000F">
@@ -22737,7 +24849,7 @@
     </w:lvl>
   </w:abstractNum>
   <w:abstractNum w:abstractNumId="7">
-    <w:nsid w:val="495626B6"/>
+    <w:nsid w:val="3E2F47CD"/>
     <w:multiLevelType w:val="hybridMultilevel"/>
     <w:tmpl w:val="A0F2ED22"/>
     <w:lvl w:ilvl="0" w:tplc="0409000F">
@@ -22853,7 +24965,7 @@
     </w:lvl>
   </w:abstractNum>
   <w:abstractNum w:abstractNumId="8">
-    <w:nsid w:val="4DAC0583"/>
+    <w:nsid w:val="495626B6"/>
     <w:multiLevelType w:val="hybridMultilevel"/>
     <w:tmpl w:val="A0F2ED22"/>
     <w:lvl w:ilvl="0" w:tplc="0409000F">
@@ -22969,7 +25081,7 @@
     </w:lvl>
   </w:abstractNum>
   <w:abstractNum w:abstractNumId="9">
-    <w:nsid w:val="4E5C7770"/>
+    <w:nsid w:val="4DAC0583"/>
     <w:multiLevelType w:val="hybridMultilevel"/>
     <w:tmpl w:val="A0F2ED22"/>
     <w:lvl w:ilvl="0" w:tplc="0409000F">
@@ -23085,7 +25197,7 @@
     </w:lvl>
   </w:abstractNum>
   <w:abstractNum w:abstractNumId="10">
-    <w:nsid w:val="4E887149"/>
+    <w:nsid w:val="4E5C7770"/>
     <w:multiLevelType w:val="hybridMultilevel"/>
     <w:tmpl w:val="A0F2ED22"/>
     <w:lvl w:ilvl="0" w:tplc="0409000F">
@@ -23201,7 +25313,7 @@
     </w:lvl>
   </w:abstractNum>
   <w:abstractNum w:abstractNumId="11">
-    <w:nsid w:val="53EF4A78"/>
+    <w:nsid w:val="4E887149"/>
     <w:multiLevelType w:val="hybridMultilevel"/>
     <w:tmpl w:val="A0F2ED22"/>
     <w:lvl w:ilvl="0" w:tplc="0409000F">
@@ -23317,7 +25429,7 @@
     </w:lvl>
   </w:abstractNum>
   <w:abstractNum w:abstractNumId="12">
-    <w:nsid w:val="54B97BF2"/>
+    <w:nsid w:val="53EF4A78"/>
     <w:multiLevelType w:val="hybridMultilevel"/>
     <w:tmpl w:val="A0F2ED22"/>
     <w:lvl w:ilvl="0" w:tplc="0409000F">
@@ -23433,7 +25545,7 @@
     </w:lvl>
   </w:abstractNum>
   <w:abstractNum w:abstractNumId="13">
-    <w:nsid w:val="5C434C4E"/>
+    <w:nsid w:val="54B97BF2"/>
     <w:multiLevelType w:val="hybridMultilevel"/>
     <w:tmpl w:val="A0F2ED22"/>
     <w:lvl w:ilvl="0" w:tplc="0409000F">
@@ -23549,7 +25661,7 @@
     </w:lvl>
   </w:abstractNum>
   <w:abstractNum w:abstractNumId="14">
-    <w:nsid w:val="5D87545E"/>
+    <w:nsid w:val="5869759E"/>
     <w:multiLevelType w:val="hybridMultilevel"/>
     <w:tmpl w:val="A0F2ED22"/>
     <w:lvl w:ilvl="0" w:tplc="0409000F">
@@ -23665,7 +25777,7 @@
     </w:lvl>
   </w:abstractNum>
   <w:abstractNum w:abstractNumId="15">
-    <w:nsid w:val="5F102146"/>
+    <w:nsid w:val="5C434C4E"/>
     <w:multiLevelType w:val="hybridMultilevel"/>
     <w:tmpl w:val="A0F2ED22"/>
     <w:lvl w:ilvl="0" w:tplc="0409000F">
@@ -23781,7 +25893,7 @@
     </w:lvl>
   </w:abstractNum>
   <w:abstractNum w:abstractNumId="16">
-    <w:nsid w:val="61413CB3"/>
+    <w:nsid w:val="5D87545E"/>
     <w:multiLevelType w:val="hybridMultilevel"/>
     <w:tmpl w:val="A0F2ED22"/>
     <w:lvl w:ilvl="0" w:tplc="0409000F">
@@ -23897,7 +26009,7 @@
     </w:lvl>
   </w:abstractNum>
   <w:abstractNum w:abstractNumId="17">
-    <w:nsid w:val="6F7C3E2B"/>
+    <w:nsid w:val="5F102146"/>
     <w:multiLevelType w:val="hybridMultilevel"/>
     <w:tmpl w:val="A0F2ED22"/>
     <w:lvl w:ilvl="0" w:tplc="0409000F">
@@ -24012,59 +26124,297 @@
       </w:pPr>
     </w:lvl>
   </w:abstractNum>
+  <w:abstractNum w:abstractNumId="18">
+    <w:nsid w:val="61413CB3"/>
+    <w:multiLevelType w:val="hybridMultilevel"/>
+    <w:tmpl w:val="A0F2ED22"/>
+    <w:lvl w:ilvl="0" w:tplc="0409000F">
+      <w:start w:val="1"/>
+      <w:numFmt w:val="decimal"/>
+      <w:lvlText w:val="%1."/>
+      <w:lvlJc w:val="left"/>
+      <w:pPr>
+        <w:tabs>
+          <w:tab w:val="num" w:pos="720"/>
+        </w:tabs>
+        <w:ind w:left="720" w:hanging="360"/>
+      </w:pPr>
+    </w:lvl>
+    <w:lvl w:ilvl="1" w:tplc="4056895E">
+      <w:start w:val="1"/>
+      <w:numFmt w:val="decimal"/>
+      <w:lvlText w:val="%2."/>
+      <w:lvlJc w:val="left"/>
+      <w:pPr>
+        <w:tabs>
+          <w:tab w:val="num" w:pos="1440"/>
+        </w:tabs>
+        <w:ind w:left="1440" w:hanging="360"/>
+      </w:pPr>
+      <w:rPr>
+        <w:rFonts w:hint="default"/>
+      </w:rPr>
+    </w:lvl>
+    <w:lvl w:ilvl="2" w:tplc="0409001B" w:tentative="1">
+      <w:start w:val="1"/>
+      <w:numFmt w:val="lowerRoman"/>
+      <w:lvlText w:val="%3."/>
+      <w:lvlJc w:val="right"/>
+      <w:pPr>
+        <w:tabs>
+          <w:tab w:val="num" w:pos="2160"/>
+        </w:tabs>
+        <w:ind w:left="2160" w:hanging="180"/>
+      </w:pPr>
+    </w:lvl>
+    <w:lvl w:ilvl="3" w:tplc="0409000F" w:tentative="1">
+      <w:start w:val="1"/>
+      <w:numFmt w:val="decimal"/>
+      <w:lvlText w:val="%4."/>
+      <w:lvlJc w:val="left"/>
+      <w:pPr>
+        <w:tabs>
+          <w:tab w:val="num" w:pos="2880"/>
+        </w:tabs>
+        <w:ind w:left="2880" w:hanging="360"/>
+      </w:pPr>
+    </w:lvl>
+    <w:lvl w:ilvl="4" w:tplc="04090019" w:tentative="1">
+      <w:start w:val="1"/>
+      <w:numFmt w:val="lowerLetter"/>
+      <w:lvlText w:val="%5."/>
+      <w:lvlJc w:val="left"/>
+      <w:pPr>
+        <w:tabs>
+          <w:tab w:val="num" w:pos="3600"/>
+        </w:tabs>
+        <w:ind w:left="3600" w:hanging="360"/>
+      </w:pPr>
+    </w:lvl>
+    <w:lvl w:ilvl="5" w:tplc="0409001B" w:tentative="1">
+      <w:start w:val="1"/>
+      <w:numFmt w:val="lowerRoman"/>
+      <w:lvlText w:val="%6."/>
+      <w:lvlJc w:val="right"/>
+      <w:pPr>
+        <w:tabs>
+          <w:tab w:val="num" w:pos="4320"/>
+        </w:tabs>
+        <w:ind w:left="4320" w:hanging="180"/>
+      </w:pPr>
+    </w:lvl>
+    <w:lvl w:ilvl="6" w:tplc="0409000F" w:tentative="1">
+      <w:start w:val="1"/>
+      <w:numFmt w:val="decimal"/>
+      <w:lvlText w:val="%7."/>
+      <w:lvlJc w:val="left"/>
+      <w:pPr>
+        <w:tabs>
+          <w:tab w:val="num" w:pos="5040"/>
+        </w:tabs>
+        <w:ind w:left="5040" w:hanging="360"/>
+      </w:pPr>
+    </w:lvl>
+    <w:lvl w:ilvl="7" w:tplc="04090019" w:tentative="1">
+      <w:start w:val="1"/>
+      <w:numFmt w:val="lowerLetter"/>
+      <w:lvlText w:val="%8."/>
+      <w:lvlJc w:val="left"/>
+      <w:pPr>
+        <w:tabs>
+          <w:tab w:val="num" w:pos="5760"/>
+        </w:tabs>
+        <w:ind w:left="5760" w:hanging="360"/>
+      </w:pPr>
+    </w:lvl>
+    <w:lvl w:ilvl="8" w:tplc="0409001B" w:tentative="1">
+      <w:start w:val="1"/>
+      <w:numFmt w:val="lowerRoman"/>
+      <w:lvlText w:val="%9."/>
+      <w:lvlJc w:val="right"/>
+      <w:pPr>
+        <w:tabs>
+          <w:tab w:val="num" w:pos="6480"/>
+        </w:tabs>
+        <w:ind w:left="6480" w:hanging="180"/>
+      </w:pPr>
+    </w:lvl>
+  </w:abstractNum>
+  <w:abstractNum w:abstractNumId="19">
+    <w:nsid w:val="6F7C3E2B"/>
+    <w:multiLevelType w:val="hybridMultilevel"/>
+    <w:tmpl w:val="A0F2ED22"/>
+    <w:lvl w:ilvl="0" w:tplc="0409000F">
+      <w:start w:val="1"/>
+      <w:numFmt w:val="decimal"/>
+      <w:lvlText w:val="%1."/>
+      <w:lvlJc w:val="left"/>
+      <w:pPr>
+        <w:tabs>
+          <w:tab w:val="num" w:pos="720"/>
+        </w:tabs>
+        <w:ind w:left="720" w:hanging="360"/>
+      </w:pPr>
+    </w:lvl>
+    <w:lvl w:ilvl="1" w:tplc="4056895E">
+      <w:start w:val="1"/>
+      <w:numFmt w:val="decimal"/>
+      <w:lvlText w:val="%2."/>
+      <w:lvlJc w:val="left"/>
+      <w:pPr>
+        <w:tabs>
+          <w:tab w:val="num" w:pos="1440"/>
+        </w:tabs>
+        <w:ind w:left="1440" w:hanging="360"/>
+      </w:pPr>
+      <w:rPr>
+        <w:rFonts w:hint="default"/>
+      </w:rPr>
+    </w:lvl>
+    <w:lvl w:ilvl="2" w:tplc="0409001B" w:tentative="1">
+      <w:start w:val="1"/>
+      <w:numFmt w:val="lowerRoman"/>
+      <w:lvlText w:val="%3."/>
+      <w:lvlJc w:val="right"/>
+      <w:pPr>
+        <w:tabs>
+          <w:tab w:val="num" w:pos="2160"/>
+        </w:tabs>
+        <w:ind w:left="2160" w:hanging="180"/>
+      </w:pPr>
+    </w:lvl>
+    <w:lvl w:ilvl="3" w:tplc="0409000F" w:tentative="1">
+      <w:start w:val="1"/>
+      <w:numFmt w:val="decimal"/>
+      <w:lvlText w:val="%4."/>
+      <w:lvlJc w:val="left"/>
+      <w:pPr>
+        <w:tabs>
+          <w:tab w:val="num" w:pos="2880"/>
+        </w:tabs>
+        <w:ind w:left="2880" w:hanging="360"/>
+      </w:pPr>
+    </w:lvl>
+    <w:lvl w:ilvl="4" w:tplc="04090019" w:tentative="1">
+      <w:start w:val="1"/>
+      <w:numFmt w:val="lowerLetter"/>
+      <w:lvlText w:val="%5."/>
+      <w:lvlJc w:val="left"/>
+      <w:pPr>
+        <w:tabs>
+          <w:tab w:val="num" w:pos="3600"/>
+        </w:tabs>
+        <w:ind w:left="3600" w:hanging="360"/>
+      </w:pPr>
+    </w:lvl>
+    <w:lvl w:ilvl="5" w:tplc="0409001B" w:tentative="1">
+      <w:start w:val="1"/>
+      <w:numFmt w:val="lowerRoman"/>
+      <w:lvlText w:val="%6."/>
+      <w:lvlJc w:val="right"/>
+      <w:pPr>
+        <w:tabs>
+          <w:tab w:val="num" w:pos="4320"/>
+        </w:tabs>
+        <w:ind w:left="4320" w:hanging="180"/>
+      </w:pPr>
+    </w:lvl>
+    <w:lvl w:ilvl="6" w:tplc="0409000F" w:tentative="1">
+      <w:start w:val="1"/>
+      <w:numFmt w:val="decimal"/>
+      <w:lvlText w:val="%7."/>
+      <w:lvlJc w:val="left"/>
+      <w:pPr>
+        <w:tabs>
+          <w:tab w:val="num" w:pos="5040"/>
+        </w:tabs>
+        <w:ind w:left="5040" w:hanging="360"/>
+      </w:pPr>
+    </w:lvl>
+    <w:lvl w:ilvl="7" w:tplc="04090019" w:tentative="1">
+      <w:start w:val="1"/>
+      <w:numFmt w:val="lowerLetter"/>
+      <w:lvlText w:val="%8."/>
+      <w:lvlJc w:val="left"/>
+      <w:pPr>
+        <w:tabs>
+          <w:tab w:val="num" w:pos="5760"/>
+        </w:tabs>
+        <w:ind w:left="5760" w:hanging="360"/>
+      </w:pPr>
+    </w:lvl>
+    <w:lvl w:ilvl="8" w:tplc="0409001B" w:tentative="1">
+      <w:start w:val="1"/>
+      <w:numFmt w:val="lowerRoman"/>
+      <w:lvlText w:val="%9."/>
+      <w:lvlJc w:val="right"/>
+      <w:pPr>
+        <w:tabs>
+          <w:tab w:val="num" w:pos="6480"/>
+        </w:tabs>
+        <w:ind w:left="6480" w:hanging="180"/>
+      </w:pPr>
+    </w:lvl>
+  </w:abstractNum>
   <w:num w:numId="1">
-    <w:abstractNumId w:val="9"/>
+    <w:abstractNumId w:val="10"/>
   </w:num>
   <w:num w:numId="2">
-    <w:abstractNumId w:val="2"/>
+    <w:abstractNumId w:val="3"/>
   </w:num>
   <w:num w:numId="3">
-    <w:abstractNumId w:val="7"/>
+    <w:abstractNumId w:val="8"/>
   </w:num>
   <w:num w:numId="4">
-    <w:abstractNumId w:val="4"/>
+    <w:abstractNumId w:val="5"/>
   </w:num>
   <w:num w:numId="5">
-    <w:abstractNumId w:val="5"/>
+    <w:abstractNumId w:val="6"/>
   </w:num>
   <w:num w:numId="6">
     <w:abstractNumId w:val="1"/>
   </w:num>
   <w:num w:numId="7">
-    <w:abstractNumId w:val="13"/>
+    <w:abstractNumId w:val="15"/>
   </w:num>
   <w:num w:numId="8">
-    <w:abstractNumId w:val="3"/>
+    <w:abstractNumId w:val="4"/>
   </w:num>
   <w:num w:numId="9">
-    <w:abstractNumId w:val="10"/>
+    <w:abstractNumId w:val="11"/>
   </w:num>
   <w:num w:numId="10">
-    <w:abstractNumId w:val="8"/>
+    <w:abstractNumId w:val="9"/>
   </w:num>
   <w:num w:numId="11">
-    <w:abstractNumId w:val="6"/>
+    <w:abstractNumId w:val="7"/>
   </w:num>
   <w:num w:numId="12">
     <w:abstractNumId w:val="0"/>
   </w:num>
   <w:num w:numId="13">
-    <w:abstractNumId w:val="15"/>
+    <w:abstractNumId w:val="17"/>
   </w:num>
   <w:num w:numId="14">
+    <w:abstractNumId w:val="13"/>
+  </w:num>
+  <w:num w:numId="15">
+    <w:abstractNumId w:val="18"/>
+  </w:num>
+  <w:num w:numId="16">
+    <w:abstractNumId w:val="16"/>
+  </w:num>
+  <w:num w:numId="17">
+    <w:abstractNumId w:val="19"/>
+  </w:num>
+  <w:num w:numId="18">
     <w:abstractNumId w:val="12"/>
   </w:num>
-  <w:num w:numId="15">
-    <w:abstractNumId w:val="16"/>
+  <w:num w:numId="19">
+    <w:abstractNumId w:val="2"/>
   </w:num>
-  <w:num w:numId="16">
+  <w:num w:numId="20">
     <w:abstractNumId w:val="14"/>
-  </w:num>
-  <w:num w:numId="17">
-    <w:abstractNumId w:val="17"/>
-  </w:num>
-  <w:num w:numId="18">
-    <w:abstractNumId w:val="11"/>
   </w:num>
   <w:numIdMacAtCleanup w:val="14"/>
 </w:numbering>
@@ -25774,7 +28124,7 @@
 </file>
 
 <file path=customXml/itemProps1.xml><?xml version="1.0" encoding="utf-8"?>
-<ds:datastoreItem xmlns:ds="http://schemas.openxmlformats.org/officeDocument/2006/customXml" ds:itemID="{65606398-37BB-4A26-8172-2D1CCBF6A997}">
+<ds:datastoreItem xmlns:ds="http://schemas.openxmlformats.org/officeDocument/2006/customXml" ds:itemID="{C67075FB-997A-454C-98CE-FAAD4158C493}">
   <ds:schemaRefs>
     <ds:schemaRef ds:uri="http://schemas.openxmlformats.org/officeDocument/2006/bibliography"/>
   </ds:schemaRefs>

</xml_diff>

<commit_message>
[VM:Jourdain.Augustin@11/21/2014 2:07:30 PM] SCCB-P13822
git-tfs-id: [https://tfs.omnicloud.local/tfs/cco%20program/]$/eCoaching_V2;C13821
</commit_message>
<xml_diff>
--- a/Unit Test/CCO_eCoaching_UI_Dashboard_UTD.docx
+++ b/Unit Test/CCO_eCoaching_UI_Dashboard_UTD.docx
@@ -240,7 +240,7 @@
           <w:sz w:val="18"/>
           <w:szCs w:val="18"/>
         </w:rPr>
-        <w:t>November 4, 2014</w:t>
+        <w:t>November 21, 2014</w:t>
       </w:r>
       <w:r>
         <w:rPr>
@@ -1370,9 +1370,6 @@
         </w:tc>
       </w:tr>
       <w:tr>
-        <w:trPr>
-          <w:ins w:id="15" w:author="Augustin, Jourdain M" w:date="2014-11-04T13:15:00Z"/>
-        </w:trPr>
         <w:tc>
           <w:tcPr>
             <w:tcW w:w="1440" w:type="dxa"/>
@@ -1388,23 +1385,20 @@
               <w:pStyle w:val="hdr1"/>
               <w:ind w:left="0"/>
               <w:rPr>
-                <w:ins w:id="16" w:author="Augustin, Jourdain M" w:date="2014-11-04T13:15:00Z"/>
                 <w:rFonts w:asciiTheme="minorHAnsi" w:hAnsiTheme="minorHAnsi"/>
                 <w:i w:val="0"/>
                 <w:sz w:val="20"/>
               </w:rPr>
             </w:pPr>
-            <w:ins w:id="17" w:author="Augustin, Jourdain M" w:date="2014-11-04T13:15:00Z">
-              <w:r>
-                <w:rPr>
-                  <w:rFonts w:asciiTheme="minorHAnsi" w:hAnsiTheme="minorHAnsi"/>
-                  <w:i w:val="0"/>
-                  <w:sz w:val="20"/>
-                </w:rPr>
-                <w:lastRenderedPageBreak/>
-                <w:t>11/04/2014</w:t>
-              </w:r>
-            </w:ins>
+            <w:r>
+              <w:rPr>
+                <w:rFonts w:asciiTheme="minorHAnsi" w:hAnsiTheme="minorHAnsi"/>
+                <w:i w:val="0"/>
+                <w:sz w:val="20"/>
+              </w:rPr>
+              <w:lastRenderedPageBreak/>
+              <w:t>11/04/2014</w:t>
+            </w:r>
           </w:p>
         </w:tc>
         <w:tc>
@@ -1420,106 +1414,70 @@
           <w:p>
             <w:pPr>
               <w:rPr>
-                <w:ins w:id="18" w:author="Augustin, Jourdain M" w:date="2014-11-04T13:16:00Z"/>
-                <w:rFonts w:asciiTheme="minorHAnsi" w:hAnsiTheme="minorHAnsi"/>
-              </w:rPr>
-            </w:pPr>
-            <w:ins w:id="19" w:author="Augustin, Jourdain M" w:date="2014-11-04T13:15:00Z">
-              <w:r>
-                <w:rPr>
-                  <w:rFonts w:asciiTheme="minorHAnsi" w:hAnsiTheme="minorHAnsi"/>
-                </w:rPr>
-                <w:t>P13753</w:t>
-              </w:r>
-              <w:r>
-                <w:rPr>
-                  <w:rFonts w:asciiTheme="minorHAnsi" w:hAnsiTheme="minorHAnsi"/>
-                </w:rPr>
-                <w:t xml:space="preserve"> – Create new test case </w:t>
-              </w:r>
-              <w:bookmarkStart w:id="20" w:name="_GoBack"/>
-              <w:r>
-                <w:rPr>
-                  <w:rFonts w:asciiTheme="minorHAnsi" w:hAnsiTheme="minorHAnsi"/>
-                </w:rPr>
-                <w:t xml:space="preserve">ECUIDASH17 </w:t>
-              </w:r>
-              <w:bookmarkEnd w:id="20"/>
-              <w:r>
-                <w:rPr>
-                  <w:rFonts w:asciiTheme="minorHAnsi" w:hAnsiTheme="minorHAnsi"/>
-                </w:rPr>
-                <w:t xml:space="preserve">to test for sr. management </w:t>
-              </w:r>
-            </w:ins>
-            <w:ins w:id="21" w:author="Augustin, Jourdain M" w:date="2014-11-04T13:16:00Z">
-              <w:r>
-                <w:rPr>
-                  <w:rFonts w:asciiTheme="minorHAnsi" w:hAnsiTheme="minorHAnsi"/>
-                </w:rPr>
-                <w:t xml:space="preserve">job code </w:t>
-              </w:r>
-              <w:r>
-                <w:rPr>
-                  <w:rFonts w:asciiTheme="minorHAnsi" w:hAnsiTheme="minorHAnsi"/>
-                </w:rPr>
-                <w:t xml:space="preserve">WPWL51 </w:t>
-              </w:r>
-              <w:r>
-                <w:rPr>
-                  <w:rFonts w:asciiTheme="minorHAnsi" w:hAnsiTheme="minorHAnsi"/>
-                </w:rPr>
-                <w:t>to have access to management level of main dashboard</w:t>
-              </w:r>
-            </w:ins>
-            <w:ins w:id="22" w:author="Augustin, Jourdain M" w:date="2014-11-04T13:15:00Z">
-              <w:r>
-                <w:rPr>
-                  <w:rFonts w:asciiTheme="minorHAnsi" w:hAnsiTheme="minorHAnsi"/>
-                </w:rPr>
-                <w:t xml:space="preserve"> </w:t>
-              </w:r>
-            </w:ins>
-          </w:p>
-          <w:p>
-            <w:pPr>
-              <w:rPr>
-                <w:ins w:id="23" w:author="Augustin, Jourdain M" w:date="2014-11-04T13:15:00Z"/>
-                <w:rFonts w:asciiTheme="minorHAnsi" w:hAnsiTheme="minorHAnsi"/>
-              </w:rPr>
-            </w:pPr>
-            <w:ins w:id="24" w:author="Augustin, Jourdain M" w:date="2014-11-04T13:17:00Z">
-              <w:r>
-                <w:rPr>
-                  <w:rFonts w:asciiTheme="minorHAnsi" w:hAnsiTheme="minorHAnsi"/>
-                </w:rPr>
-                <w:t>Create new test case ECUIDASH1</w:t>
-              </w:r>
-              <w:r>
-                <w:rPr>
-                  <w:rFonts w:asciiTheme="minorHAnsi" w:hAnsiTheme="minorHAnsi"/>
-                </w:rPr>
-                <w:t>8</w:t>
-              </w:r>
-              <w:r>
-                <w:rPr>
-                  <w:rFonts w:asciiTheme="minorHAnsi" w:hAnsiTheme="minorHAnsi"/>
-                </w:rPr>
-                <w:t xml:space="preserve"> to test for sr. management job code </w:t>
-              </w:r>
-              <w:r>
-                <w:rPr>
-                  <w:rFonts w:asciiTheme="minorHAnsi" w:hAnsiTheme="minorHAnsi"/>
-                </w:rPr>
-                <w:t xml:space="preserve">WPWL51 </w:t>
-              </w:r>
-              <w:r>
-                <w:rPr>
-                  <w:rFonts w:asciiTheme="minorHAnsi" w:hAnsiTheme="minorHAnsi"/>
-                </w:rPr>
-                <w:t>to have access to historical dashboard</w:t>
-              </w:r>
-            </w:ins>
+                <w:rFonts w:asciiTheme="minorHAnsi" w:hAnsiTheme="minorHAnsi"/>
+              </w:rPr>
+            </w:pPr>
+            <w:r>
+              <w:rPr>
+                <w:rFonts w:asciiTheme="minorHAnsi" w:hAnsiTheme="minorHAnsi"/>
+              </w:rPr>
+              <w:t>P13753</w:t>
+            </w:r>
+            <w:r>
+              <w:rPr>
+                <w:rFonts w:asciiTheme="minorHAnsi" w:hAnsiTheme="minorHAnsi"/>
+              </w:rPr>
+              <w:t xml:space="preserve"> – Create new test case ECUIDASH17 to test for sr. management job code </w:t>
+            </w:r>
+            <w:r>
+              <w:rPr>
+                <w:rFonts w:asciiTheme="minorHAnsi" w:hAnsiTheme="minorHAnsi"/>
+              </w:rPr>
+              <w:t xml:space="preserve">WPWL51 </w:t>
+            </w:r>
+            <w:r>
+              <w:rPr>
+                <w:rFonts w:asciiTheme="minorHAnsi" w:hAnsiTheme="minorHAnsi"/>
+              </w:rPr>
+              <w:t xml:space="preserve">to have access to management level of main dashboard </w:t>
+            </w:r>
+          </w:p>
+          <w:p>
+            <w:pPr>
+              <w:rPr>
+                <w:rFonts w:asciiTheme="minorHAnsi" w:hAnsiTheme="minorHAnsi"/>
+              </w:rPr>
+            </w:pPr>
+            <w:r>
+              <w:rPr>
+                <w:rFonts w:asciiTheme="minorHAnsi" w:hAnsiTheme="minorHAnsi"/>
+              </w:rPr>
+              <w:t>Create new test case ECUIDASH1</w:t>
+            </w:r>
+            <w:r>
+              <w:rPr>
+                <w:rFonts w:asciiTheme="minorHAnsi" w:hAnsiTheme="minorHAnsi"/>
+              </w:rPr>
+              <w:t>8</w:t>
+            </w:r>
+            <w:r>
+              <w:rPr>
+                <w:rFonts w:asciiTheme="minorHAnsi" w:hAnsiTheme="minorHAnsi"/>
+              </w:rPr>
+              <w:t xml:space="preserve"> to test for sr. management job code </w:t>
+            </w:r>
+            <w:r>
+              <w:rPr>
+                <w:rFonts w:asciiTheme="minorHAnsi" w:hAnsiTheme="minorHAnsi"/>
+              </w:rPr>
+              <w:t xml:space="preserve">WPWL51 </w:t>
+            </w:r>
+            <w:r>
+              <w:rPr>
+                <w:rFonts w:asciiTheme="minorHAnsi" w:hAnsiTheme="minorHAnsi"/>
+              </w:rPr>
+              <w:t>to have access to historical dashboard</w:t>
+            </w:r>
           </w:p>
         </w:tc>
         <w:tc>
@@ -1537,12 +1495,143 @@
               <w:pStyle w:val="hdr1"/>
               <w:ind w:left="0"/>
               <w:rPr>
-                <w:ins w:id="25" w:author="Augustin, Jourdain M" w:date="2014-11-04T13:15:00Z"/>
                 <w:rFonts w:asciiTheme="minorHAnsi" w:hAnsiTheme="minorHAnsi"/>
                 <w:i w:val="0"/>
                 <w:sz w:val="20"/>
               </w:rPr>
             </w:pPr>
+            <w:ins w:id="15" w:author="Augustin, Jourdain M" w:date="2014-11-21T13:52:00Z">
+              <w:r>
+                <w:rPr>
+                  <w:rFonts w:asciiTheme="minorHAnsi" w:hAnsiTheme="minorHAnsi"/>
+                  <w:i w:val="0"/>
+                  <w:sz w:val="20"/>
+                </w:rPr>
+                <w:t>Jourdain Augustin</w:t>
+              </w:r>
+            </w:ins>
+          </w:p>
+        </w:tc>
+      </w:tr>
+      <w:tr>
+        <w:trPr>
+          <w:ins w:id="16" w:author="Augustin, Jourdain M" w:date="2014-11-21T13:52:00Z"/>
+        </w:trPr>
+        <w:tc>
+          <w:tcPr>
+            <w:tcW w:w="1440" w:type="dxa"/>
+            <w:tcBorders>
+              <w:top w:val="single" w:sz="6" w:space="0" w:color="C0C0C0"/>
+              <w:left w:val="single" w:sz="6" w:space="0" w:color="C0C0C0"/>
+              <w:bottom w:val="single" w:sz="6" w:space="0" w:color="C0C0C0"/>
+              <w:right w:val="single" w:sz="6" w:space="0" w:color="C0C0C0"/>
+            </w:tcBorders>
+          </w:tcPr>
+          <w:p>
+            <w:pPr>
+              <w:pStyle w:val="hdr1"/>
+              <w:ind w:left="0"/>
+              <w:rPr>
+                <w:ins w:id="17" w:author="Augustin, Jourdain M" w:date="2014-11-21T13:52:00Z"/>
+                <w:rFonts w:asciiTheme="minorHAnsi" w:hAnsiTheme="minorHAnsi"/>
+                <w:i w:val="0"/>
+                <w:sz w:val="20"/>
+              </w:rPr>
+            </w:pPr>
+            <w:ins w:id="18" w:author="Augustin, Jourdain M" w:date="2014-11-21T13:52:00Z">
+              <w:r>
+                <w:rPr>
+                  <w:rFonts w:asciiTheme="minorHAnsi" w:hAnsiTheme="minorHAnsi"/>
+                  <w:i w:val="0"/>
+                  <w:sz w:val="20"/>
+                </w:rPr>
+                <w:t>11/21/2014</w:t>
+              </w:r>
+            </w:ins>
+          </w:p>
+        </w:tc>
+        <w:tc>
+          <w:tcPr>
+            <w:tcW w:w="5148" w:type="dxa"/>
+            <w:tcBorders>
+              <w:top w:val="single" w:sz="6" w:space="0" w:color="C0C0C0"/>
+              <w:left w:val="single" w:sz="6" w:space="0" w:color="C0C0C0"/>
+              <w:bottom w:val="single" w:sz="6" w:space="0" w:color="C0C0C0"/>
+              <w:right w:val="single" w:sz="6" w:space="0" w:color="C0C0C0"/>
+            </w:tcBorders>
+          </w:tcPr>
+          <w:p>
+            <w:pPr>
+              <w:rPr>
+                <w:ins w:id="19" w:author="Augustin, Jourdain M" w:date="2014-11-21T13:52:00Z"/>
+                <w:rFonts w:asciiTheme="minorHAnsi" w:hAnsiTheme="minorHAnsi"/>
+              </w:rPr>
+            </w:pPr>
+            <w:ins w:id="20" w:author="Augustin, Jourdain M" w:date="2014-11-21T13:52:00Z">
+              <w:r>
+                <w:rPr>
+                  <w:rFonts w:asciiTheme="minorHAnsi" w:hAnsiTheme="minorHAnsi"/>
+                </w:rPr>
+                <w:t xml:space="preserve">P13822 </w:t>
+              </w:r>
+            </w:ins>
+            <w:ins w:id="21" w:author="Augustin, Jourdain M" w:date="2014-11-21T13:53:00Z">
+              <w:r>
+                <w:rPr>
+                  <w:rFonts w:asciiTheme="minorHAnsi" w:hAnsiTheme="minorHAnsi"/>
+                </w:rPr>
+                <w:t>–</w:t>
+              </w:r>
+            </w:ins>
+            <w:ins w:id="22" w:author="Augustin, Jourdain M" w:date="2014-11-21T13:52:00Z">
+              <w:r>
+                <w:rPr>
+                  <w:rFonts w:asciiTheme="minorHAnsi" w:hAnsiTheme="minorHAnsi"/>
+                </w:rPr>
+                <w:t xml:space="preserve"> Create </w:t>
+              </w:r>
+            </w:ins>
+            <w:ins w:id="23" w:author="Augustin, Jourdain M" w:date="2014-11-21T13:53:00Z">
+              <w:r>
+                <w:rPr>
+                  <w:rFonts w:asciiTheme="minorHAnsi" w:hAnsiTheme="minorHAnsi"/>
+                </w:rPr>
+                <w:t>new test case ECUIDASH19 to test for ARC CSRs who attempt to access records they have submitted being redirected to unauthorized access page.</w:t>
+              </w:r>
+            </w:ins>
+          </w:p>
+        </w:tc>
+        <w:tc>
+          <w:tcPr>
+            <w:tcW w:w="4320" w:type="dxa"/>
+            <w:tcBorders>
+              <w:top w:val="single" w:sz="6" w:space="0" w:color="C0C0C0"/>
+              <w:left w:val="single" w:sz="6" w:space="0" w:color="C0C0C0"/>
+              <w:bottom w:val="single" w:sz="6" w:space="0" w:color="C0C0C0"/>
+              <w:right w:val="single" w:sz="6" w:space="0" w:color="C0C0C0"/>
+            </w:tcBorders>
+          </w:tcPr>
+          <w:p>
+            <w:pPr>
+              <w:pStyle w:val="hdr1"/>
+              <w:ind w:left="0"/>
+              <w:rPr>
+                <w:ins w:id="24" w:author="Augustin, Jourdain M" w:date="2014-11-21T13:52:00Z"/>
+                <w:rFonts w:asciiTheme="minorHAnsi" w:hAnsiTheme="minorHAnsi"/>
+                <w:i w:val="0"/>
+                <w:sz w:val="20"/>
+              </w:rPr>
+            </w:pPr>
+            <w:ins w:id="25" w:author="Augustin, Jourdain M" w:date="2014-11-21T13:53:00Z">
+              <w:r>
+                <w:rPr>
+                  <w:rFonts w:asciiTheme="minorHAnsi" w:hAnsiTheme="minorHAnsi"/>
+                  <w:i w:val="0"/>
+                  <w:sz w:val="20"/>
+                </w:rPr>
+                <w:t>Jourdain Augustin</w:t>
+              </w:r>
+            </w:ins>
           </w:p>
         </w:tc>
       </w:tr>
@@ -21383,7 +21472,6 @@
     <w:p>
       <w:pPr>
         <w:rPr>
-          <w:del w:id="26" w:author="Augustin, Jourdain M" w:date="2014-11-04T13:39:00Z"/>
           <w:sz w:val="18"/>
         </w:rPr>
       </w:pPr>
@@ -21391,23 +21479,6 @@
     <w:p>
       <w:pPr>
         <w:rPr>
-          <w:del w:id="27" w:author="Augustin, Jourdain M" w:date="2014-11-04T13:39:00Z"/>
-          <w:sz w:val="18"/>
-        </w:rPr>
-      </w:pPr>
-    </w:p>
-    <w:p>
-      <w:pPr>
-        <w:rPr>
-          <w:ins w:id="28" w:author="Augustin, Jourdain M" w:date="2014-11-04T13:28:00Z"/>
-          <w:sz w:val="18"/>
-        </w:rPr>
-      </w:pPr>
-    </w:p>
-    <w:p>
-      <w:pPr>
-        <w:rPr>
-          <w:ins w:id="29" w:author="Augustin, Jourdain M" w:date="2014-11-04T13:28:00Z"/>
           <w:sz w:val="18"/>
         </w:rPr>
       </w:pPr>
@@ -21434,7 +21505,6 @@
       <w:tr>
         <w:trPr>
           <w:tblHeader/>
-          <w:ins w:id="30" w:author="Augustin, Jourdain M" w:date="2014-11-04T13:28:00Z"/>
         </w:trPr>
         <w:tc>
           <w:tcPr>
@@ -21444,20 +21514,17 @@
           <w:p>
             <w:pPr>
               <w:rPr>
-                <w:ins w:id="31" w:author="Augustin, Jourdain M" w:date="2014-11-04T13:28:00Z"/>
-                <w:b/>
-                <w:sz w:val="18"/>
-              </w:rPr>
-            </w:pPr>
-            <w:ins w:id="32" w:author="Augustin, Jourdain M" w:date="2014-11-04T13:28:00Z">
-              <w:r>
-                <w:rPr>
-                  <w:b/>
-                  <w:sz w:val="18"/>
-                </w:rPr>
-                <w:t>Item</w:t>
-              </w:r>
-            </w:ins>
+                <w:b/>
+                <w:sz w:val="18"/>
+              </w:rPr>
+            </w:pPr>
+            <w:r>
+              <w:rPr>
+                <w:b/>
+                <w:sz w:val="18"/>
+              </w:rPr>
+              <w:t>Item</w:t>
+            </w:r>
           </w:p>
         </w:tc>
         <w:tc>
@@ -21468,27 +21535,21 @@
           <w:p>
             <w:pPr>
               <w:rPr>
-                <w:ins w:id="33" w:author="Augustin, Jourdain M" w:date="2014-11-04T13:28:00Z"/>
-                <w:b/>
-                <w:sz w:val="18"/>
-              </w:rPr>
-            </w:pPr>
-            <w:ins w:id="34" w:author="Augustin, Jourdain M" w:date="2014-11-04T13:28:00Z">
-              <w:r>
-                <w:rPr>
-                  <w:b/>
-                  <w:sz w:val="18"/>
-                </w:rPr>
-                <w:t>Description</w:t>
-              </w:r>
-            </w:ins>
+                <w:b/>
+                <w:sz w:val="18"/>
+              </w:rPr>
+            </w:pPr>
+            <w:r>
+              <w:rPr>
+                <w:b/>
+                <w:sz w:val="18"/>
+              </w:rPr>
+              <w:t>Description</w:t>
+            </w:r>
           </w:p>
         </w:tc>
       </w:tr>
       <w:tr>
-        <w:trPr>
-          <w:ins w:id="35" w:author="Augustin, Jourdain M" w:date="2014-11-04T13:28:00Z"/>
-        </w:trPr>
         <w:tc>
           <w:tcPr>
             <w:tcW w:w="2549" w:type="dxa"/>
@@ -21496,18 +21557,15 @@
           <w:p>
             <w:pPr>
               <w:rPr>
-                <w:ins w:id="36" w:author="Augustin, Jourdain M" w:date="2014-11-04T13:28:00Z"/>
-                <w:sz w:val="18"/>
-              </w:rPr>
-            </w:pPr>
-            <w:ins w:id="37" w:author="Augustin, Jourdain M" w:date="2014-11-04T13:28:00Z">
-              <w:r>
-                <w:rPr>
-                  <w:sz w:val="18"/>
-                </w:rPr>
-                <w:t>Test Case ID</w:t>
-              </w:r>
-            </w:ins>
+                <w:sz w:val="18"/>
+              </w:rPr>
+            </w:pPr>
+            <w:r>
+              <w:rPr>
+                <w:sz w:val="18"/>
+              </w:rPr>
+              <w:t>Test Case ID</w:t>
+            </w:r>
           </w:p>
         </w:tc>
         <w:tc>
@@ -21517,31 +21575,25 @@
           <w:p>
             <w:pPr>
               <w:rPr>
-                <w:ins w:id="38" w:author="Augustin, Jourdain M" w:date="2014-11-04T13:28:00Z"/>
-                <w:sz w:val="18"/>
-              </w:rPr>
-            </w:pPr>
-            <w:ins w:id="39" w:author="Augustin, Jourdain M" w:date="2014-11-04T13:28:00Z">
-              <w:r>
-                <w:rPr>
-                  <w:sz w:val="18"/>
-                </w:rPr>
-                <w:t>ECUIDASH1</w:t>
-              </w:r>
-              <w:r>
-                <w:rPr>
-                  <w:sz w:val="18"/>
-                </w:rPr>
-                <w:t>7</w:t>
-              </w:r>
-            </w:ins>
+                <w:sz w:val="18"/>
+              </w:rPr>
+            </w:pPr>
+            <w:r>
+              <w:rPr>
+                <w:sz w:val="18"/>
+              </w:rPr>
+              <w:t>ECUIDASH1</w:t>
+            </w:r>
+            <w:r>
+              <w:rPr>
+                <w:sz w:val="18"/>
+              </w:rPr>
+              <w:t>7</w:t>
+            </w:r>
           </w:p>
         </w:tc>
       </w:tr>
       <w:tr>
-        <w:trPr>
-          <w:ins w:id="40" w:author="Augustin, Jourdain M" w:date="2014-11-04T13:28:00Z"/>
-        </w:trPr>
         <w:tc>
           <w:tcPr>
             <w:tcW w:w="2549" w:type="dxa"/>
@@ -21549,18 +21601,15 @@
           <w:p>
             <w:pPr>
               <w:rPr>
-                <w:ins w:id="41" w:author="Augustin, Jourdain M" w:date="2014-11-04T13:28:00Z"/>
-                <w:sz w:val="18"/>
-              </w:rPr>
-            </w:pPr>
-            <w:ins w:id="42" w:author="Augustin, Jourdain M" w:date="2014-11-04T13:28:00Z">
-              <w:r>
-                <w:rPr>
-                  <w:sz w:val="18"/>
-                </w:rPr>
-                <w:t>Source Description</w:t>
-              </w:r>
-            </w:ins>
+                <w:sz w:val="18"/>
+              </w:rPr>
+            </w:pPr>
+            <w:r>
+              <w:rPr>
+                <w:sz w:val="18"/>
+              </w:rPr>
+              <w:t>Source Description</w:t>
+            </w:r>
           </w:p>
         </w:tc>
         <w:tc>
@@ -21570,7 +21619,6 @@
           <w:p>
             <w:pPr>
               <w:rPr>
-                <w:ins w:id="43" w:author="Augustin, Jourdain M" w:date="2014-11-04T13:28:00Z"/>
                 <w:sz w:val="18"/>
               </w:rPr>
             </w:pPr>
@@ -21578,9 +21626,6 @@
         </w:tc>
       </w:tr>
       <w:tr>
-        <w:trPr>
-          <w:ins w:id="44" w:author="Augustin, Jourdain M" w:date="2014-11-04T13:28:00Z"/>
-        </w:trPr>
         <w:tc>
           <w:tcPr>
             <w:tcW w:w="2549" w:type="dxa"/>
@@ -21588,18 +21633,15 @@
           <w:p>
             <w:pPr>
               <w:rPr>
-                <w:ins w:id="45" w:author="Augustin, Jourdain M" w:date="2014-11-04T13:28:00Z"/>
-                <w:sz w:val="18"/>
-              </w:rPr>
-            </w:pPr>
-            <w:ins w:id="46" w:author="Augustin, Jourdain M" w:date="2014-11-04T13:28:00Z">
-              <w:r>
-                <w:rPr>
-                  <w:sz w:val="18"/>
-                </w:rPr>
-                <w:t>Test Location</w:t>
-              </w:r>
-            </w:ins>
+                <w:sz w:val="18"/>
+              </w:rPr>
+            </w:pPr>
+            <w:r>
+              <w:rPr>
+                <w:sz w:val="18"/>
+              </w:rPr>
+              <w:t>Test Location</w:t>
+            </w:r>
           </w:p>
         </w:tc>
         <w:tc>
@@ -21609,25 +21651,19 @@
           <w:p>
             <w:pPr>
               <w:rPr>
-                <w:ins w:id="47" w:author="Augustin, Jourdain M" w:date="2014-11-04T13:28:00Z"/>
-                <w:sz w:val="18"/>
-              </w:rPr>
-            </w:pPr>
-            <w:ins w:id="48" w:author="Augustin, Jourdain M" w:date="2014-11-04T13:28:00Z">
-              <w:r>
-                <w:rPr>
-                  <w:sz w:val="18"/>
-                </w:rPr>
-                <w:t xml:space="preserve">https://vacmsmpmd01.vangent.local/coach3/default.aspx </w:t>
-              </w:r>
-            </w:ins>
+                <w:sz w:val="18"/>
+              </w:rPr>
+            </w:pPr>
+            <w:r>
+              <w:rPr>
+                <w:sz w:val="18"/>
+              </w:rPr>
+              <w:t xml:space="preserve">https://vacmsmpmd01.vangent.local/coach3/default.aspx </w:t>
+            </w:r>
           </w:p>
         </w:tc>
       </w:tr>
       <w:tr>
-        <w:trPr>
-          <w:ins w:id="49" w:author="Augustin, Jourdain M" w:date="2014-11-04T13:28:00Z"/>
-        </w:trPr>
         <w:tc>
           <w:tcPr>
             <w:tcW w:w="2549" w:type="dxa"/>
@@ -21635,18 +21671,15 @@
           <w:p>
             <w:pPr>
               <w:rPr>
-                <w:ins w:id="50" w:author="Augustin, Jourdain M" w:date="2014-11-04T13:28:00Z"/>
-                <w:sz w:val="18"/>
-              </w:rPr>
-            </w:pPr>
-            <w:ins w:id="51" w:author="Augustin, Jourdain M" w:date="2014-11-04T13:28:00Z">
-              <w:r>
-                <w:rPr>
-                  <w:sz w:val="18"/>
-                </w:rPr>
-                <w:t>Updated File(s)</w:t>
-              </w:r>
-            </w:ins>
+                <w:sz w:val="18"/>
+              </w:rPr>
+            </w:pPr>
+            <w:r>
+              <w:rPr>
+                <w:sz w:val="18"/>
+              </w:rPr>
+              <w:t>Updated File(s)</w:t>
+            </w:r>
           </w:p>
         </w:tc>
         <w:tc>
@@ -21656,25 +21689,19 @@
           <w:p>
             <w:pPr>
               <w:rPr>
-                <w:ins w:id="52" w:author="Augustin, Jourdain M" w:date="2014-11-04T13:28:00Z"/>
-                <w:sz w:val="18"/>
-              </w:rPr>
-            </w:pPr>
-            <w:ins w:id="53" w:author="Augustin, Jourdain M" w:date="2014-11-04T13:28:00Z">
-              <w:r>
-                <w:rPr>
-                  <w:sz w:val="18"/>
-                </w:rPr>
-                <w:t>eCoachingFixed.dll</w:t>
-              </w:r>
-            </w:ins>
+                <w:sz w:val="18"/>
+              </w:rPr>
+            </w:pPr>
+            <w:r>
+              <w:rPr>
+                <w:sz w:val="18"/>
+              </w:rPr>
+              <w:t>eCoachingFixed.dll</w:t>
+            </w:r>
           </w:p>
         </w:tc>
       </w:tr>
       <w:tr>
-        <w:trPr>
-          <w:ins w:id="54" w:author="Augustin, Jourdain M" w:date="2014-11-04T13:28:00Z"/>
-        </w:trPr>
         <w:tc>
           <w:tcPr>
             <w:tcW w:w="2549" w:type="dxa"/>
@@ -21682,18 +21709,15 @@
           <w:p>
             <w:pPr>
               <w:rPr>
-                <w:ins w:id="55" w:author="Augustin, Jourdain M" w:date="2014-11-04T13:28:00Z"/>
-                <w:sz w:val="18"/>
-              </w:rPr>
-            </w:pPr>
-            <w:ins w:id="56" w:author="Augustin, Jourdain M" w:date="2014-11-04T13:28:00Z">
-              <w:r>
-                <w:rPr>
-                  <w:sz w:val="18"/>
-                </w:rPr>
-                <w:t>Supporting Documentation</w:t>
-              </w:r>
-            </w:ins>
+                <w:sz w:val="18"/>
+              </w:rPr>
+            </w:pPr>
+            <w:r>
+              <w:rPr>
+                <w:sz w:val="18"/>
+              </w:rPr>
+              <w:t>Supporting Documentation</w:t>
+            </w:r>
           </w:p>
         </w:tc>
         <w:tc>
@@ -21703,7 +21727,6 @@
           <w:p>
             <w:pPr>
               <w:rPr>
-                <w:ins w:id="57" w:author="Augustin, Jourdain M" w:date="2014-11-04T13:28:00Z"/>
                 <w:sz w:val="18"/>
               </w:rPr>
             </w:pPr>
@@ -21711,9 +21734,6 @@
         </w:tc>
       </w:tr>
       <w:tr>
-        <w:trPr>
-          <w:ins w:id="58" w:author="Augustin, Jourdain M" w:date="2014-11-04T13:28:00Z"/>
-        </w:trPr>
         <w:tc>
           <w:tcPr>
             <w:tcW w:w="2549" w:type="dxa"/>
@@ -21721,18 +21741,15 @@
           <w:p>
             <w:pPr>
               <w:rPr>
-                <w:ins w:id="59" w:author="Augustin, Jourdain M" w:date="2014-11-04T13:28:00Z"/>
-                <w:sz w:val="18"/>
-              </w:rPr>
-            </w:pPr>
-            <w:ins w:id="60" w:author="Augustin, Jourdain M" w:date="2014-11-04T13:28:00Z">
-              <w:r>
-                <w:rPr>
-                  <w:sz w:val="18"/>
-                </w:rPr>
-                <w:t>Notes</w:t>
-              </w:r>
-            </w:ins>
+                <w:sz w:val="18"/>
+              </w:rPr>
+            </w:pPr>
+            <w:r>
+              <w:rPr>
+                <w:sz w:val="18"/>
+              </w:rPr>
+              <w:t>Notes</w:t>
+            </w:r>
           </w:p>
         </w:tc>
         <w:tc>
@@ -21742,7 +21759,6 @@
           <w:p>
             <w:pPr>
               <w:rPr>
-                <w:ins w:id="61" w:author="Augustin, Jourdain M" w:date="2014-11-04T13:28:00Z"/>
                 <w:sz w:val="18"/>
               </w:rPr>
             </w:pPr>
@@ -21753,7 +21769,6 @@
     <w:p>
       <w:pPr>
         <w:rPr>
-          <w:ins w:id="62" w:author="Augustin, Jourdain M" w:date="2014-11-04T13:28:00Z"/>
           <w:sz w:val="18"/>
         </w:rPr>
       </w:pPr>
@@ -21761,7 +21776,6 @@
     <w:p>
       <w:pPr>
         <w:rPr>
-          <w:ins w:id="63" w:author="Augustin, Jourdain M" w:date="2014-11-04T13:28:00Z"/>
           <w:sz w:val="18"/>
         </w:rPr>
       </w:pPr>
@@ -21792,7 +21806,6 @@
         <w:trPr>
           <w:cantSplit/>
           <w:tblHeader/>
-          <w:ins w:id="64" w:author="Augustin, Jourdain M" w:date="2014-11-04T13:28:00Z"/>
         </w:trPr>
         <w:tc>
           <w:tcPr>
@@ -21802,13 +21815,1886 @@
           <w:p>
             <w:pPr>
               <w:rPr>
-                <w:ins w:id="65" w:author="Augustin, Jourdain M" w:date="2014-11-04T13:28:00Z"/>
-                <w:b/>
-                <w:i/>
-                <w:sz w:val="18"/>
-              </w:rPr>
-            </w:pPr>
-            <w:ins w:id="66" w:author="Augustin, Jourdain M" w:date="2014-11-04T13:28:00Z">
+                <w:b/>
+                <w:i/>
+                <w:sz w:val="18"/>
+              </w:rPr>
+            </w:pPr>
+            <w:r>
+              <w:rPr>
+                <w:b/>
+                <w:sz w:val="18"/>
+              </w:rPr>
+              <w:t>TEST#</w:t>
+            </w:r>
+          </w:p>
+        </w:tc>
+        <w:tc>
+          <w:tcPr>
+            <w:tcW w:w="3960" w:type="dxa"/>
+            <w:shd w:val="clear" w:color="auto" w:fill="A6A6A6"/>
+          </w:tcPr>
+          <w:p>
+            <w:pPr>
+              <w:rPr>
+                <w:b/>
+                <w:i/>
+                <w:sz w:val="18"/>
+              </w:rPr>
+            </w:pPr>
+            <w:r>
+              <w:rPr>
+                <w:b/>
+                <w:sz w:val="18"/>
+              </w:rPr>
+              <w:t>ACTION</w:t>
+            </w:r>
+          </w:p>
+        </w:tc>
+        <w:tc>
+          <w:tcPr>
+            <w:tcW w:w="4500" w:type="dxa"/>
+            <w:shd w:val="clear" w:color="auto" w:fill="A6A6A6"/>
+          </w:tcPr>
+          <w:p>
+            <w:pPr>
+              <w:rPr>
+                <w:b/>
+                <w:i/>
+                <w:sz w:val="18"/>
+              </w:rPr>
+            </w:pPr>
+            <w:r>
+              <w:rPr>
+                <w:b/>
+                <w:sz w:val="18"/>
+              </w:rPr>
+              <w:t xml:space="preserve">EXPECTED RESULTS </w:t>
+            </w:r>
+          </w:p>
+        </w:tc>
+        <w:tc>
+          <w:tcPr>
+            <w:tcW w:w="1260" w:type="dxa"/>
+            <w:shd w:val="clear" w:color="auto" w:fill="A6A6A6"/>
+          </w:tcPr>
+          <w:p>
+            <w:pPr>
+              <w:rPr>
+                <w:b/>
+                <w:i/>
+                <w:sz w:val="18"/>
+              </w:rPr>
+            </w:pPr>
+            <w:r>
+              <w:rPr>
+                <w:b/>
+                <w:sz w:val="18"/>
+              </w:rPr>
+              <w:t>RESULTS</w:t>
+            </w:r>
+          </w:p>
+          <w:p>
+            <w:pPr>
+              <w:rPr>
+                <w:b/>
+                <w:i/>
+                <w:sz w:val="18"/>
+              </w:rPr>
+            </w:pPr>
+            <w:r>
+              <w:rPr>
+                <w:b/>
+                <w:sz w:val="18"/>
+              </w:rPr>
+              <w:t>P/F/I</w:t>
+            </w:r>
+          </w:p>
+        </w:tc>
+        <w:tc>
+          <w:tcPr>
+            <w:tcW w:w="2880" w:type="dxa"/>
+            <w:shd w:val="clear" w:color="auto" w:fill="A6A6A6"/>
+          </w:tcPr>
+          <w:p>
+            <w:pPr>
+              <w:rPr>
+                <w:b/>
+                <w:i/>
+                <w:sz w:val="18"/>
+              </w:rPr>
+            </w:pPr>
+            <w:r>
+              <w:rPr>
+                <w:b/>
+                <w:sz w:val="18"/>
+              </w:rPr>
+              <w:t>COMMENTS</w:t>
+            </w:r>
+          </w:p>
+        </w:tc>
+      </w:tr>
+      <w:tr>
+        <w:trPr>
+          <w:cantSplit/>
+        </w:trPr>
+        <w:tc>
+          <w:tcPr>
+            <w:tcW w:w="900" w:type="dxa"/>
+          </w:tcPr>
+          <w:p>
+            <w:pPr>
+              <w:numPr>
+                <w:ilvl w:val="0"/>
+                <w:numId w:val="19"/>
+              </w:numPr>
+              <w:rPr>
+                <w:i/>
+                <w:sz w:val="18"/>
+              </w:rPr>
+            </w:pPr>
+          </w:p>
+        </w:tc>
+        <w:tc>
+          <w:tcPr>
+            <w:tcW w:w="3960" w:type="dxa"/>
+          </w:tcPr>
+          <w:p>
+            <w:pPr>
+              <w:rPr>
+                <w:bCs/>
+                <w:sz w:val="18"/>
+              </w:rPr>
+            </w:pPr>
+            <w:r>
+              <w:rPr>
+                <w:bCs/>
+                <w:sz w:val="18"/>
+              </w:rPr>
+              <w:t xml:space="preserve">Launch link to test main dashboard page using a </w:t>
+            </w:r>
+            <w:r>
+              <w:rPr>
+                <w:bCs/>
+                <w:sz w:val="18"/>
+              </w:rPr>
+              <w:t>user with</w:t>
+            </w:r>
+            <w:r>
+              <w:rPr>
+                <w:bCs/>
+                <w:sz w:val="18"/>
+              </w:rPr>
+              <w:t xml:space="preserve"> </w:t>
+            </w:r>
+            <w:r>
+              <w:rPr>
+                <w:bCs/>
+                <w:sz w:val="18"/>
+              </w:rPr>
+              <w:t xml:space="preserve">job code </w:t>
+            </w:r>
+            <w:r>
+              <w:rPr>
+                <w:bCs/>
+                <w:sz w:val="18"/>
+              </w:rPr>
+              <w:t>WPWL51</w:t>
+            </w:r>
+            <w:r>
+              <w:rPr>
+                <w:bCs/>
+                <w:sz w:val="18"/>
+              </w:rPr>
+              <w:t xml:space="preserve"> :</w:t>
+            </w:r>
+            <w:r>
+              <w:rPr>
+                <w:bCs/>
+                <w:sz w:val="18"/>
+              </w:rPr>
+              <w:br/>
+            </w:r>
+          </w:p>
+          <w:p>
+            <w:pPr>
+              <w:rPr>
+                <w:bCs/>
+                <w:sz w:val="18"/>
+              </w:rPr>
+            </w:pPr>
+            <w:hyperlink r:id="rId25" w:history="1">
+              <w:r>
+                <w:rPr>
+                  <w:rStyle w:val="Hyperlink"/>
+                  <w:sz w:val="18"/>
+                </w:rPr>
+                <w:t>https://vacmsmpmd01.vangent.local/coach3/default.aspx</w:t>
+              </w:r>
+            </w:hyperlink>
+            <w:r>
+              <w:rPr>
+                <w:sz w:val="18"/>
+              </w:rPr>
+              <w:t xml:space="preserve"> </w:t>
+            </w:r>
+          </w:p>
+        </w:tc>
+        <w:tc>
+          <w:tcPr>
+            <w:tcW w:w="4500" w:type="dxa"/>
+          </w:tcPr>
+          <w:p>
+            <w:pPr>
+              <w:rPr>
+                <w:sz w:val="18"/>
+              </w:rPr>
+            </w:pPr>
+            <w:r>
+              <w:rPr>
+                <w:sz w:val="18"/>
+              </w:rPr>
+              <w:t xml:space="preserve">Main page successfully loads with credentials passed reflecting data in database </w:t>
+            </w:r>
+            <w:proofErr w:type="spellStart"/>
+            <w:r>
+              <w:rPr>
+                <w:sz w:val="18"/>
+              </w:rPr>
+              <w:t>db</w:t>
+            </w:r>
+            <w:proofErr w:type="spellEnd"/>
+            <w:r>
+              <w:rPr>
+                <w:sz w:val="18"/>
+              </w:rPr>
+              <w:br/>
+            </w:r>
+            <w:r>
+              <w:rPr>
+                <w:sz w:val="18"/>
+              </w:rPr>
+              <w:br/>
+            </w:r>
+          </w:p>
+        </w:tc>
+        <w:tc>
+          <w:tcPr>
+            <w:tcW w:w="1260" w:type="dxa"/>
+          </w:tcPr>
+          <w:p>
+            <w:pPr>
+              <w:jc w:val="center"/>
+              <w:rPr>
+                <w:i/>
+                <w:sz w:val="18"/>
+              </w:rPr>
+            </w:pPr>
+            <w:r>
+              <w:rPr>
+                <w:i/>
+                <w:sz w:val="18"/>
+              </w:rPr>
+              <w:t>P</w:t>
+            </w:r>
+          </w:p>
+          <w:p>
+            <w:pPr>
+              <w:jc w:val="center"/>
+              <w:rPr>
+                <w:i/>
+                <w:sz w:val="18"/>
+              </w:rPr>
+            </w:pPr>
+            <w:r>
+              <w:rPr>
+                <w:i/>
+                <w:sz w:val="18"/>
+              </w:rPr>
+              <w:t>1</w:t>
+            </w:r>
+            <w:r>
+              <w:rPr>
+                <w:i/>
+                <w:sz w:val="18"/>
+              </w:rPr>
+              <w:t>1</w:t>
+            </w:r>
+            <w:r>
+              <w:rPr>
+                <w:i/>
+                <w:sz w:val="18"/>
+              </w:rPr>
+              <w:t>/</w:t>
+            </w:r>
+            <w:r>
+              <w:rPr>
+                <w:i/>
+                <w:sz w:val="18"/>
+              </w:rPr>
+              <w:t>04</w:t>
+            </w:r>
+            <w:r>
+              <w:rPr>
+                <w:i/>
+                <w:sz w:val="18"/>
+              </w:rPr>
+              <w:t>/2014</w:t>
+            </w:r>
+          </w:p>
+        </w:tc>
+        <w:tc>
+          <w:tcPr>
+            <w:tcW w:w="2880" w:type="dxa"/>
+          </w:tcPr>
+          <w:p>
+            <w:pPr>
+              <w:rPr>
+                <w:i/>
+                <w:sz w:val="18"/>
+              </w:rPr>
+            </w:pPr>
+          </w:p>
+        </w:tc>
+      </w:tr>
+      <w:tr>
+        <w:tc>
+          <w:tcPr>
+            <w:tcW w:w="900" w:type="dxa"/>
+          </w:tcPr>
+          <w:p>
+            <w:pPr>
+              <w:numPr>
+                <w:ilvl w:val="0"/>
+                <w:numId w:val="19"/>
+              </w:numPr>
+              <w:rPr>
+                <w:i/>
+                <w:sz w:val="18"/>
+              </w:rPr>
+            </w:pPr>
+          </w:p>
+        </w:tc>
+        <w:tc>
+          <w:tcPr>
+            <w:tcW w:w="3960" w:type="dxa"/>
+          </w:tcPr>
+          <w:p>
+            <w:pPr>
+              <w:rPr>
+                <w:bCs/>
+                <w:sz w:val="18"/>
+              </w:rPr>
+            </w:pPr>
+            <w:r>
+              <w:rPr>
+                <w:bCs/>
+                <w:sz w:val="18"/>
+              </w:rPr>
+              <w:t>Select “My Dashboa</w:t>
+            </w:r>
+            <w:r>
+              <w:rPr>
+                <w:bCs/>
+                <w:sz w:val="18"/>
+              </w:rPr>
+              <w:t>rd” or “My Submissions” tab</w:t>
+            </w:r>
+            <w:r>
+              <w:rPr>
+                <w:bCs/>
+                <w:sz w:val="18"/>
+              </w:rPr>
+              <w:t xml:space="preserve">.  </w:t>
+            </w:r>
+          </w:p>
+          <w:p>
+            <w:pPr>
+              <w:rPr>
+                <w:bCs/>
+                <w:sz w:val="18"/>
+              </w:rPr>
+            </w:pPr>
+            <w:r>
+              <w:rPr>
+                <w:bCs/>
+                <w:sz w:val="18"/>
+              </w:rPr>
+              <w:t xml:space="preserve">   </w:t>
+            </w:r>
+          </w:p>
+        </w:tc>
+        <w:tc>
+          <w:tcPr>
+            <w:tcW w:w="4500" w:type="dxa"/>
+          </w:tcPr>
+          <w:p>
+            <w:pPr>
+              <w:rPr>
+                <w:sz w:val="18"/>
+              </w:rPr>
+            </w:pPr>
+            <w:r>
+              <w:rPr>
+                <w:sz w:val="18"/>
+              </w:rPr>
+              <w:t xml:space="preserve">Verify that </w:t>
+            </w:r>
+            <w:r>
+              <w:rPr>
+                <w:sz w:val="18"/>
+              </w:rPr>
+              <w:t>the dashboard displays records that are viewable for the user</w:t>
+            </w:r>
+          </w:p>
+        </w:tc>
+        <w:tc>
+          <w:tcPr>
+            <w:tcW w:w="1260" w:type="dxa"/>
+          </w:tcPr>
+          <w:p>
+            <w:pPr>
+              <w:jc w:val="center"/>
+              <w:rPr>
+                <w:i/>
+                <w:sz w:val="18"/>
+              </w:rPr>
+            </w:pPr>
+            <w:r>
+              <w:rPr>
+                <w:i/>
+                <w:sz w:val="18"/>
+              </w:rPr>
+              <w:t>P</w:t>
+            </w:r>
+          </w:p>
+          <w:p>
+            <w:pPr>
+              <w:jc w:val="center"/>
+              <w:rPr>
+                <w:i/>
+                <w:sz w:val="18"/>
+              </w:rPr>
+            </w:pPr>
+            <w:r>
+              <w:rPr>
+                <w:i/>
+                <w:sz w:val="18"/>
+              </w:rPr>
+              <w:t>1</w:t>
+            </w:r>
+            <w:r>
+              <w:rPr>
+                <w:i/>
+                <w:sz w:val="18"/>
+              </w:rPr>
+              <w:t>1</w:t>
+            </w:r>
+            <w:r>
+              <w:rPr>
+                <w:i/>
+                <w:sz w:val="18"/>
+              </w:rPr>
+              <w:t>/</w:t>
+            </w:r>
+            <w:r>
+              <w:rPr>
+                <w:i/>
+                <w:sz w:val="18"/>
+              </w:rPr>
+              <w:t>04</w:t>
+            </w:r>
+            <w:r>
+              <w:rPr>
+                <w:i/>
+                <w:sz w:val="18"/>
+              </w:rPr>
+              <w:t>/2014</w:t>
+            </w:r>
+          </w:p>
+        </w:tc>
+        <w:tc>
+          <w:tcPr>
+            <w:tcW w:w="2880" w:type="dxa"/>
+          </w:tcPr>
+          <w:p>
+            <w:pPr>
+              <w:rPr>
+                <w:i/>
+                <w:sz w:val="18"/>
+              </w:rPr>
+            </w:pPr>
+          </w:p>
+        </w:tc>
+      </w:tr>
+    </w:tbl>
+    <w:p>
+      <w:pPr>
+        <w:rPr>
+          <w:sz w:val="18"/>
+        </w:rPr>
+      </w:pPr>
+    </w:p>
+    <w:p>
+      <w:pPr>
+        <w:rPr>
+          <w:sz w:val="18"/>
+        </w:rPr>
+      </w:pPr>
+    </w:p>
+    <w:p>
+      <w:pPr>
+        <w:rPr>
+          <w:sz w:val="18"/>
+        </w:rPr>
+      </w:pPr>
+    </w:p>
+    <w:p>
+      <w:pPr>
+        <w:rPr>
+          <w:sz w:val="18"/>
+        </w:rPr>
+      </w:pPr>
+    </w:p>
+    <w:p>
+      <w:pPr>
+        <w:rPr>
+          <w:sz w:val="18"/>
+        </w:rPr>
+      </w:pPr>
+    </w:p>
+    <w:p>
+      <w:pPr>
+        <w:rPr>
+          <w:sz w:val="18"/>
+        </w:rPr>
+      </w:pPr>
+    </w:p>
+    <w:p>
+      <w:pPr>
+        <w:rPr>
+          <w:sz w:val="18"/>
+        </w:rPr>
+      </w:pPr>
+    </w:p>
+    <w:tbl>
+      <w:tblPr>
+        <w:tblW w:w="0" w:type="auto"/>
+        <w:tblInd w:w="-612" w:type="dxa"/>
+        <w:tblBorders>
+          <w:top w:val="single" w:sz="4" w:space="0" w:color="auto"/>
+          <w:left w:val="single" w:sz="4" w:space="0" w:color="auto"/>
+          <w:bottom w:val="single" w:sz="4" w:space="0" w:color="auto"/>
+          <w:right w:val="single" w:sz="4" w:space="0" w:color="auto"/>
+          <w:insideH w:val="single" w:sz="4" w:space="0" w:color="auto"/>
+          <w:insideV w:val="single" w:sz="4" w:space="0" w:color="auto"/>
+        </w:tblBorders>
+        <w:tblLayout w:type="fixed"/>
+        <w:tblLook w:val="0000" w:firstRow="0" w:lastRow="0" w:firstColumn="0" w:lastColumn="0" w:noHBand="0" w:noVBand="0"/>
+      </w:tblPr>
+      <w:tblGrid>
+        <w:gridCol w:w="2549"/>
+        <w:gridCol w:w="10455"/>
+      </w:tblGrid>
+      <w:tr>
+        <w:trPr>
+          <w:tblHeader/>
+        </w:trPr>
+        <w:tc>
+          <w:tcPr>
+            <w:tcW w:w="2549" w:type="dxa"/>
+            <w:shd w:val="solid" w:color="auto" w:fill="000000"/>
+          </w:tcPr>
+          <w:p>
+            <w:pPr>
+              <w:rPr>
+                <w:b/>
+                <w:sz w:val="18"/>
+              </w:rPr>
+            </w:pPr>
+            <w:r>
+              <w:rPr>
+                <w:b/>
+                <w:sz w:val="18"/>
+              </w:rPr>
+              <w:t>Item</w:t>
+            </w:r>
+          </w:p>
+        </w:tc>
+        <w:tc>
+          <w:tcPr>
+            <w:tcW w:w="10455" w:type="dxa"/>
+            <w:shd w:val="solid" w:color="auto" w:fill="000000"/>
+          </w:tcPr>
+          <w:p>
+            <w:pPr>
+              <w:rPr>
+                <w:b/>
+                <w:sz w:val="18"/>
+              </w:rPr>
+            </w:pPr>
+            <w:r>
+              <w:rPr>
+                <w:b/>
+                <w:sz w:val="18"/>
+              </w:rPr>
+              <w:t>Description</w:t>
+            </w:r>
+          </w:p>
+        </w:tc>
+      </w:tr>
+      <w:tr>
+        <w:tc>
+          <w:tcPr>
+            <w:tcW w:w="2549" w:type="dxa"/>
+          </w:tcPr>
+          <w:p>
+            <w:pPr>
+              <w:rPr>
+                <w:sz w:val="18"/>
+              </w:rPr>
+            </w:pPr>
+            <w:r>
+              <w:rPr>
+                <w:sz w:val="18"/>
+              </w:rPr>
+              <w:t>Test Case ID</w:t>
+            </w:r>
+          </w:p>
+        </w:tc>
+        <w:tc>
+          <w:tcPr>
+            <w:tcW w:w="10455" w:type="dxa"/>
+          </w:tcPr>
+          <w:p>
+            <w:pPr>
+              <w:rPr>
+                <w:sz w:val="18"/>
+              </w:rPr>
+            </w:pPr>
+            <w:r>
+              <w:rPr>
+                <w:sz w:val="18"/>
+              </w:rPr>
+              <w:t>ECUIDASH1</w:t>
+            </w:r>
+            <w:r>
+              <w:rPr>
+                <w:sz w:val="18"/>
+              </w:rPr>
+              <w:t>8</w:t>
+            </w:r>
+          </w:p>
+        </w:tc>
+      </w:tr>
+      <w:tr>
+        <w:tc>
+          <w:tcPr>
+            <w:tcW w:w="2549" w:type="dxa"/>
+          </w:tcPr>
+          <w:p>
+            <w:pPr>
+              <w:rPr>
+                <w:sz w:val="18"/>
+              </w:rPr>
+            </w:pPr>
+            <w:r>
+              <w:rPr>
+                <w:sz w:val="18"/>
+              </w:rPr>
+              <w:t>Source Description</w:t>
+            </w:r>
+          </w:p>
+        </w:tc>
+        <w:tc>
+          <w:tcPr>
+            <w:tcW w:w="10455" w:type="dxa"/>
+          </w:tcPr>
+          <w:p>
+            <w:pPr>
+              <w:rPr>
+                <w:sz w:val="18"/>
+              </w:rPr>
+            </w:pPr>
+          </w:p>
+        </w:tc>
+      </w:tr>
+      <w:tr>
+        <w:tc>
+          <w:tcPr>
+            <w:tcW w:w="2549" w:type="dxa"/>
+          </w:tcPr>
+          <w:p>
+            <w:pPr>
+              <w:rPr>
+                <w:sz w:val="18"/>
+              </w:rPr>
+            </w:pPr>
+            <w:r>
+              <w:rPr>
+                <w:sz w:val="18"/>
+              </w:rPr>
+              <w:t>Test Location</w:t>
+            </w:r>
+          </w:p>
+        </w:tc>
+        <w:tc>
+          <w:tcPr>
+            <w:tcW w:w="10455" w:type="dxa"/>
+          </w:tcPr>
+          <w:p>
+            <w:pPr>
+              <w:rPr>
+                <w:sz w:val="18"/>
+              </w:rPr>
+            </w:pPr>
+            <w:r>
+              <w:rPr>
+                <w:sz w:val="18"/>
+              </w:rPr>
+              <w:t xml:space="preserve">https://vacmsmpmd01.vangent.local/coach3/default.aspx </w:t>
+            </w:r>
+          </w:p>
+        </w:tc>
+      </w:tr>
+      <w:tr>
+        <w:tc>
+          <w:tcPr>
+            <w:tcW w:w="2549" w:type="dxa"/>
+          </w:tcPr>
+          <w:p>
+            <w:pPr>
+              <w:rPr>
+                <w:sz w:val="18"/>
+              </w:rPr>
+            </w:pPr>
+            <w:r>
+              <w:rPr>
+                <w:sz w:val="18"/>
+              </w:rPr>
+              <w:t>Updated File(s)</w:t>
+            </w:r>
+          </w:p>
+        </w:tc>
+        <w:tc>
+          <w:tcPr>
+            <w:tcW w:w="10455" w:type="dxa"/>
+          </w:tcPr>
+          <w:p>
+            <w:pPr>
+              <w:rPr>
+                <w:sz w:val="18"/>
+              </w:rPr>
+            </w:pPr>
+            <w:r>
+              <w:rPr>
+                <w:sz w:val="18"/>
+              </w:rPr>
+              <w:t>eCoachingFixed.dll</w:t>
+            </w:r>
+          </w:p>
+        </w:tc>
+      </w:tr>
+      <w:tr>
+        <w:tc>
+          <w:tcPr>
+            <w:tcW w:w="2549" w:type="dxa"/>
+          </w:tcPr>
+          <w:p>
+            <w:pPr>
+              <w:rPr>
+                <w:sz w:val="18"/>
+              </w:rPr>
+            </w:pPr>
+            <w:r>
+              <w:rPr>
+                <w:sz w:val="18"/>
+              </w:rPr>
+              <w:t>Supporting Documentation</w:t>
+            </w:r>
+          </w:p>
+        </w:tc>
+        <w:tc>
+          <w:tcPr>
+            <w:tcW w:w="10455" w:type="dxa"/>
+          </w:tcPr>
+          <w:p>
+            <w:pPr>
+              <w:rPr>
+                <w:sz w:val="18"/>
+              </w:rPr>
+            </w:pPr>
+          </w:p>
+        </w:tc>
+      </w:tr>
+      <w:tr>
+        <w:tc>
+          <w:tcPr>
+            <w:tcW w:w="2549" w:type="dxa"/>
+          </w:tcPr>
+          <w:p>
+            <w:pPr>
+              <w:rPr>
+                <w:sz w:val="18"/>
+              </w:rPr>
+            </w:pPr>
+            <w:r>
+              <w:rPr>
+                <w:sz w:val="18"/>
+              </w:rPr>
+              <w:t>Notes</w:t>
+            </w:r>
+          </w:p>
+        </w:tc>
+        <w:tc>
+          <w:tcPr>
+            <w:tcW w:w="10455" w:type="dxa"/>
+          </w:tcPr>
+          <w:p>
+            <w:pPr>
+              <w:rPr>
+                <w:sz w:val="18"/>
+              </w:rPr>
+            </w:pPr>
+          </w:p>
+        </w:tc>
+      </w:tr>
+    </w:tbl>
+    <w:p>
+      <w:pPr>
+        <w:rPr>
+          <w:sz w:val="18"/>
+        </w:rPr>
+      </w:pPr>
+    </w:p>
+    <w:p>
+      <w:pPr>
+        <w:rPr>
+          <w:sz w:val="18"/>
+        </w:rPr>
+      </w:pPr>
+    </w:p>
+    <w:tbl>
+      <w:tblPr>
+        <w:tblW w:w="13500" w:type="dxa"/>
+        <w:tblInd w:w="-612" w:type="dxa"/>
+        <w:tblBorders>
+          <w:top w:val="double" w:sz="4" w:space="0" w:color="auto"/>
+          <w:left w:val="double" w:sz="4" w:space="0" w:color="auto"/>
+          <w:bottom w:val="double" w:sz="4" w:space="0" w:color="auto"/>
+          <w:right w:val="double" w:sz="4" w:space="0" w:color="auto"/>
+          <w:insideH w:val="single" w:sz="6" w:space="0" w:color="auto"/>
+          <w:insideV w:val="single" w:sz="6" w:space="0" w:color="auto"/>
+        </w:tblBorders>
+        <w:tblLayout w:type="fixed"/>
+        <w:tblLook w:val="0000" w:firstRow="0" w:lastRow="0" w:firstColumn="0" w:lastColumn="0" w:noHBand="0" w:noVBand="0"/>
+      </w:tblPr>
+      <w:tblGrid>
+        <w:gridCol w:w="900"/>
+        <w:gridCol w:w="3960"/>
+        <w:gridCol w:w="4500"/>
+        <w:gridCol w:w="1260"/>
+        <w:gridCol w:w="2880"/>
+      </w:tblGrid>
+      <w:tr>
+        <w:trPr>
+          <w:cantSplit/>
+          <w:tblHeader/>
+        </w:trPr>
+        <w:tc>
+          <w:tcPr>
+            <w:tcW w:w="900" w:type="dxa"/>
+            <w:shd w:val="clear" w:color="auto" w:fill="A6A6A6"/>
+          </w:tcPr>
+          <w:p>
+            <w:pPr>
+              <w:rPr>
+                <w:b/>
+                <w:i/>
+                <w:sz w:val="18"/>
+              </w:rPr>
+            </w:pPr>
+            <w:r>
+              <w:rPr>
+                <w:b/>
+                <w:sz w:val="18"/>
+              </w:rPr>
+              <w:t>TEST#</w:t>
+            </w:r>
+          </w:p>
+        </w:tc>
+        <w:tc>
+          <w:tcPr>
+            <w:tcW w:w="3960" w:type="dxa"/>
+            <w:shd w:val="clear" w:color="auto" w:fill="A6A6A6"/>
+          </w:tcPr>
+          <w:p>
+            <w:pPr>
+              <w:rPr>
+                <w:b/>
+                <w:i/>
+                <w:sz w:val="18"/>
+              </w:rPr>
+            </w:pPr>
+            <w:r>
+              <w:rPr>
+                <w:b/>
+                <w:sz w:val="18"/>
+              </w:rPr>
+              <w:t>ACTION</w:t>
+            </w:r>
+          </w:p>
+        </w:tc>
+        <w:tc>
+          <w:tcPr>
+            <w:tcW w:w="4500" w:type="dxa"/>
+            <w:shd w:val="clear" w:color="auto" w:fill="A6A6A6"/>
+          </w:tcPr>
+          <w:p>
+            <w:pPr>
+              <w:rPr>
+                <w:b/>
+                <w:i/>
+                <w:sz w:val="18"/>
+              </w:rPr>
+            </w:pPr>
+            <w:r>
+              <w:rPr>
+                <w:b/>
+                <w:sz w:val="18"/>
+              </w:rPr>
+              <w:t xml:space="preserve">EXPECTED RESULTS </w:t>
+            </w:r>
+          </w:p>
+        </w:tc>
+        <w:tc>
+          <w:tcPr>
+            <w:tcW w:w="1260" w:type="dxa"/>
+            <w:shd w:val="clear" w:color="auto" w:fill="A6A6A6"/>
+          </w:tcPr>
+          <w:p>
+            <w:pPr>
+              <w:rPr>
+                <w:b/>
+                <w:i/>
+                <w:sz w:val="18"/>
+              </w:rPr>
+            </w:pPr>
+            <w:r>
+              <w:rPr>
+                <w:b/>
+                <w:sz w:val="18"/>
+              </w:rPr>
+              <w:t>RESULTS</w:t>
+            </w:r>
+          </w:p>
+          <w:p>
+            <w:pPr>
+              <w:rPr>
+                <w:b/>
+                <w:i/>
+                <w:sz w:val="18"/>
+              </w:rPr>
+            </w:pPr>
+            <w:r>
+              <w:rPr>
+                <w:b/>
+                <w:sz w:val="18"/>
+              </w:rPr>
+              <w:t>P/F/I</w:t>
+            </w:r>
+          </w:p>
+        </w:tc>
+        <w:tc>
+          <w:tcPr>
+            <w:tcW w:w="2880" w:type="dxa"/>
+            <w:shd w:val="clear" w:color="auto" w:fill="A6A6A6"/>
+          </w:tcPr>
+          <w:p>
+            <w:pPr>
+              <w:rPr>
+                <w:b/>
+                <w:i/>
+                <w:sz w:val="18"/>
+              </w:rPr>
+            </w:pPr>
+            <w:r>
+              <w:rPr>
+                <w:b/>
+                <w:sz w:val="18"/>
+              </w:rPr>
+              <w:t>COMMENTS</w:t>
+            </w:r>
+          </w:p>
+        </w:tc>
+      </w:tr>
+      <w:tr>
+        <w:trPr>
+          <w:cantSplit/>
+        </w:trPr>
+        <w:tc>
+          <w:tcPr>
+            <w:tcW w:w="900" w:type="dxa"/>
+          </w:tcPr>
+          <w:p>
+            <w:pPr>
+              <w:numPr>
+                <w:ilvl w:val="0"/>
+                <w:numId w:val="20"/>
+              </w:numPr>
+              <w:rPr>
+                <w:i/>
+                <w:sz w:val="18"/>
+              </w:rPr>
+            </w:pPr>
+          </w:p>
+        </w:tc>
+        <w:tc>
+          <w:tcPr>
+            <w:tcW w:w="3960" w:type="dxa"/>
+          </w:tcPr>
+          <w:p>
+            <w:pPr>
+              <w:rPr>
+                <w:bCs/>
+                <w:sz w:val="18"/>
+              </w:rPr>
+            </w:pPr>
+            <w:r>
+              <w:rPr>
+                <w:bCs/>
+                <w:sz w:val="18"/>
+              </w:rPr>
+              <w:t xml:space="preserve">Launch link to test main dashboard page using a </w:t>
+            </w:r>
+            <w:r>
+              <w:rPr>
+                <w:bCs/>
+                <w:sz w:val="18"/>
+              </w:rPr>
+              <w:t>user with</w:t>
+            </w:r>
+            <w:r>
+              <w:rPr>
+                <w:bCs/>
+                <w:sz w:val="18"/>
+              </w:rPr>
+              <w:t xml:space="preserve"> </w:t>
+            </w:r>
+            <w:r>
+              <w:rPr>
+                <w:bCs/>
+                <w:sz w:val="18"/>
+              </w:rPr>
+              <w:t xml:space="preserve">job code </w:t>
+            </w:r>
+            <w:r>
+              <w:rPr>
+                <w:bCs/>
+                <w:sz w:val="18"/>
+              </w:rPr>
+              <w:t>WPWL51</w:t>
+            </w:r>
+            <w:r>
+              <w:rPr>
+                <w:bCs/>
+                <w:sz w:val="18"/>
+              </w:rPr>
+              <w:t xml:space="preserve"> :</w:t>
+            </w:r>
+            <w:r>
+              <w:rPr>
+                <w:bCs/>
+                <w:sz w:val="18"/>
+              </w:rPr>
+              <w:br/>
+            </w:r>
+          </w:p>
+          <w:p>
+            <w:pPr>
+              <w:rPr>
+                <w:bCs/>
+                <w:sz w:val="18"/>
+              </w:rPr>
+            </w:pPr>
+            <w:hyperlink r:id="rId26" w:history="1">
+              <w:r>
+                <w:rPr>
+                  <w:rStyle w:val="Hyperlink"/>
+                  <w:sz w:val="18"/>
+                </w:rPr>
+                <w:t>https://vacmsmpmd01.vangent.local/coach3/default.aspx</w:t>
+              </w:r>
+            </w:hyperlink>
+            <w:r>
+              <w:rPr>
+                <w:sz w:val="18"/>
+              </w:rPr>
+              <w:t xml:space="preserve"> </w:t>
+            </w:r>
+          </w:p>
+        </w:tc>
+        <w:tc>
+          <w:tcPr>
+            <w:tcW w:w="4500" w:type="dxa"/>
+          </w:tcPr>
+          <w:p>
+            <w:pPr>
+              <w:rPr>
+                <w:sz w:val="18"/>
+              </w:rPr>
+            </w:pPr>
+            <w:r>
+              <w:rPr>
+                <w:sz w:val="18"/>
+              </w:rPr>
+              <w:t xml:space="preserve">Main page successfully loads with credentials passed reflecting data in database </w:t>
+            </w:r>
+            <w:proofErr w:type="spellStart"/>
+            <w:r>
+              <w:rPr>
+                <w:sz w:val="18"/>
+              </w:rPr>
+              <w:t>db</w:t>
+            </w:r>
+            <w:proofErr w:type="spellEnd"/>
+            <w:r>
+              <w:rPr>
+                <w:sz w:val="18"/>
+              </w:rPr>
+              <w:t xml:space="preserve"> and historical dashboard tab is displayed</w:t>
+            </w:r>
+            <w:r>
+              <w:rPr>
+                <w:sz w:val="18"/>
+              </w:rPr>
+              <w:br/>
+            </w:r>
+            <w:r>
+              <w:rPr>
+                <w:sz w:val="18"/>
+              </w:rPr>
+              <w:br/>
+            </w:r>
+          </w:p>
+        </w:tc>
+        <w:tc>
+          <w:tcPr>
+            <w:tcW w:w="1260" w:type="dxa"/>
+          </w:tcPr>
+          <w:p>
+            <w:pPr>
+              <w:jc w:val="center"/>
+              <w:rPr>
+                <w:i/>
+                <w:sz w:val="18"/>
+              </w:rPr>
+            </w:pPr>
+            <w:r>
+              <w:rPr>
+                <w:i/>
+                <w:sz w:val="18"/>
+              </w:rPr>
+              <w:t>P</w:t>
+            </w:r>
+          </w:p>
+          <w:p>
+            <w:pPr>
+              <w:jc w:val="center"/>
+              <w:rPr>
+                <w:i/>
+                <w:sz w:val="18"/>
+              </w:rPr>
+            </w:pPr>
+            <w:r>
+              <w:rPr>
+                <w:i/>
+                <w:sz w:val="18"/>
+              </w:rPr>
+              <w:t>1</w:t>
+            </w:r>
+            <w:r>
+              <w:rPr>
+                <w:i/>
+                <w:sz w:val="18"/>
+              </w:rPr>
+              <w:t>1</w:t>
+            </w:r>
+            <w:r>
+              <w:rPr>
+                <w:i/>
+                <w:sz w:val="18"/>
+              </w:rPr>
+              <w:t>/</w:t>
+            </w:r>
+            <w:r>
+              <w:rPr>
+                <w:i/>
+                <w:sz w:val="18"/>
+              </w:rPr>
+              <w:t>04</w:t>
+            </w:r>
+            <w:r>
+              <w:rPr>
+                <w:i/>
+                <w:sz w:val="18"/>
+              </w:rPr>
+              <w:t>/2014</w:t>
+            </w:r>
+          </w:p>
+        </w:tc>
+        <w:tc>
+          <w:tcPr>
+            <w:tcW w:w="2880" w:type="dxa"/>
+          </w:tcPr>
+          <w:p>
+            <w:pPr>
+              <w:rPr>
+                <w:i/>
+                <w:sz w:val="18"/>
+              </w:rPr>
+            </w:pPr>
+          </w:p>
+        </w:tc>
+      </w:tr>
+      <w:tr>
+        <w:tc>
+          <w:tcPr>
+            <w:tcW w:w="900" w:type="dxa"/>
+          </w:tcPr>
+          <w:p>
+            <w:pPr>
+              <w:numPr>
+                <w:ilvl w:val="0"/>
+                <w:numId w:val="20"/>
+              </w:numPr>
+              <w:rPr>
+                <w:i/>
+                <w:sz w:val="18"/>
+              </w:rPr>
+            </w:pPr>
+          </w:p>
+        </w:tc>
+        <w:tc>
+          <w:tcPr>
+            <w:tcW w:w="3960" w:type="dxa"/>
+          </w:tcPr>
+          <w:p>
+            <w:pPr>
+              <w:rPr>
+                <w:bCs/>
+                <w:sz w:val="18"/>
+              </w:rPr>
+            </w:pPr>
+            <w:r>
+              <w:rPr>
+                <w:bCs/>
+                <w:sz w:val="18"/>
+              </w:rPr>
+              <w:t>Select “</w:t>
+            </w:r>
+            <w:r>
+              <w:rPr>
+                <w:bCs/>
+                <w:sz w:val="18"/>
+              </w:rPr>
+              <w:t>Historical Dashboard” tab and select search options and submit</w:t>
+            </w:r>
+            <w:r>
+              <w:rPr>
+                <w:bCs/>
+                <w:sz w:val="18"/>
+              </w:rPr>
+              <w:t xml:space="preserve">.  </w:t>
+            </w:r>
+          </w:p>
+          <w:p>
+            <w:pPr>
+              <w:rPr>
+                <w:bCs/>
+                <w:sz w:val="18"/>
+              </w:rPr>
+            </w:pPr>
+            <w:r>
+              <w:rPr>
+                <w:bCs/>
+                <w:sz w:val="18"/>
+              </w:rPr>
+              <w:t xml:space="preserve">   </w:t>
+            </w:r>
+          </w:p>
+        </w:tc>
+        <w:tc>
+          <w:tcPr>
+            <w:tcW w:w="4500" w:type="dxa"/>
+          </w:tcPr>
+          <w:p>
+            <w:pPr>
+              <w:rPr>
+                <w:sz w:val="18"/>
+              </w:rPr>
+            </w:pPr>
+            <w:r>
+              <w:rPr>
+                <w:sz w:val="18"/>
+              </w:rPr>
+              <w:t xml:space="preserve">Verify that </w:t>
+            </w:r>
+            <w:r>
+              <w:rPr>
+                <w:sz w:val="18"/>
+              </w:rPr>
+              <w:t xml:space="preserve">the dashboard displays records that match the selected filter </w:t>
+            </w:r>
+            <w:proofErr w:type="spellStart"/>
+            <w:r>
+              <w:rPr>
+                <w:sz w:val="18"/>
+              </w:rPr>
+              <w:t>critieria</w:t>
+            </w:r>
+            <w:proofErr w:type="spellEnd"/>
+          </w:p>
+        </w:tc>
+        <w:tc>
+          <w:tcPr>
+            <w:tcW w:w="1260" w:type="dxa"/>
+          </w:tcPr>
+          <w:p>
+            <w:pPr>
+              <w:jc w:val="center"/>
+              <w:rPr>
+                <w:i/>
+                <w:sz w:val="18"/>
+              </w:rPr>
+            </w:pPr>
+            <w:r>
+              <w:rPr>
+                <w:i/>
+                <w:sz w:val="18"/>
+              </w:rPr>
+              <w:t>P</w:t>
+            </w:r>
+          </w:p>
+          <w:p>
+            <w:pPr>
+              <w:jc w:val="center"/>
+              <w:rPr>
+                <w:i/>
+                <w:sz w:val="18"/>
+              </w:rPr>
+            </w:pPr>
+            <w:r>
+              <w:rPr>
+                <w:i/>
+                <w:sz w:val="18"/>
+              </w:rPr>
+              <w:t>1</w:t>
+            </w:r>
+            <w:r>
+              <w:rPr>
+                <w:i/>
+                <w:sz w:val="18"/>
+              </w:rPr>
+              <w:t>1</w:t>
+            </w:r>
+            <w:r>
+              <w:rPr>
+                <w:i/>
+                <w:sz w:val="18"/>
+              </w:rPr>
+              <w:t>/</w:t>
+            </w:r>
+            <w:r>
+              <w:rPr>
+                <w:i/>
+                <w:sz w:val="18"/>
+              </w:rPr>
+              <w:t>04</w:t>
+            </w:r>
+            <w:r>
+              <w:rPr>
+                <w:i/>
+                <w:sz w:val="18"/>
+              </w:rPr>
+              <w:t>/2014</w:t>
+            </w:r>
+          </w:p>
+        </w:tc>
+        <w:tc>
+          <w:tcPr>
+            <w:tcW w:w="2880" w:type="dxa"/>
+          </w:tcPr>
+          <w:p>
+            <w:pPr>
+              <w:rPr>
+                <w:i/>
+                <w:sz w:val="18"/>
+              </w:rPr>
+            </w:pPr>
+          </w:p>
+        </w:tc>
+      </w:tr>
+    </w:tbl>
+    <w:p>
+      <w:pPr>
+        <w:rPr>
+          <w:sz w:val="18"/>
+        </w:rPr>
+      </w:pPr>
+    </w:p>
+    <w:p>
+      <w:pPr>
+        <w:rPr>
+          <w:sz w:val="18"/>
+        </w:rPr>
+      </w:pPr>
+    </w:p>
+    <w:p>
+      <w:pPr>
+        <w:rPr>
+          <w:ins w:id="26" w:author="Augustin, Jourdain M" w:date="2014-11-21T13:54:00Z"/>
+          <w:sz w:val="18"/>
+        </w:rPr>
+      </w:pPr>
+    </w:p>
+    <w:p>
+      <w:pPr>
+        <w:rPr>
+          <w:ins w:id="27" w:author="Augustin, Jourdain M" w:date="2014-11-21T13:54:00Z"/>
+          <w:sz w:val="18"/>
+        </w:rPr>
+      </w:pPr>
+    </w:p>
+    <w:p>
+      <w:pPr>
+        <w:rPr>
+          <w:ins w:id="28" w:author="Augustin, Jourdain M" w:date="2014-11-21T13:54:00Z"/>
+          <w:sz w:val="18"/>
+        </w:rPr>
+      </w:pPr>
+    </w:p>
+    <w:p>
+      <w:pPr>
+        <w:rPr>
+          <w:ins w:id="29" w:author="Augustin, Jourdain M" w:date="2014-11-21T13:54:00Z"/>
+          <w:sz w:val="18"/>
+        </w:rPr>
+      </w:pPr>
+    </w:p>
+    <w:p>
+      <w:pPr>
+        <w:rPr>
+          <w:ins w:id="30" w:author="Augustin, Jourdain M" w:date="2014-11-21T13:54:00Z"/>
+          <w:sz w:val="18"/>
+        </w:rPr>
+      </w:pPr>
+    </w:p>
+    <w:p>
+      <w:pPr>
+        <w:rPr>
+          <w:ins w:id="31" w:author="Augustin, Jourdain M" w:date="2014-11-21T13:54:00Z"/>
+          <w:sz w:val="18"/>
+        </w:rPr>
+      </w:pPr>
+    </w:p>
+    <w:tbl>
+      <w:tblPr>
+        <w:tblW w:w="0" w:type="auto"/>
+        <w:tblInd w:w="-612" w:type="dxa"/>
+        <w:tblBorders>
+          <w:top w:val="single" w:sz="4" w:space="0" w:color="auto"/>
+          <w:left w:val="single" w:sz="4" w:space="0" w:color="auto"/>
+          <w:bottom w:val="single" w:sz="4" w:space="0" w:color="auto"/>
+          <w:right w:val="single" w:sz="4" w:space="0" w:color="auto"/>
+          <w:insideH w:val="single" w:sz="4" w:space="0" w:color="auto"/>
+          <w:insideV w:val="single" w:sz="4" w:space="0" w:color="auto"/>
+        </w:tblBorders>
+        <w:tblLayout w:type="fixed"/>
+        <w:tblLook w:val="0000" w:firstRow="0" w:lastRow="0" w:firstColumn="0" w:lastColumn="0" w:noHBand="0" w:noVBand="0"/>
+      </w:tblPr>
+      <w:tblGrid>
+        <w:gridCol w:w="2549"/>
+        <w:gridCol w:w="10455"/>
+      </w:tblGrid>
+      <w:tr>
+        <w:trPr>
+          <w:tblHeader/>
+          <w:ins w:id="32" w:author="Augustin, Jourdain M" w:date="2014-11-21T13:54:00Z"/>
+        </w:trPr>
+        <w:tc>
+          <w:tcPr>
+            <w:tcW w:w="2549" w:type="dxa"/>
+            <w:shd w:val="solid" w:color="auto" w:fill="000000"/>
+          </w:tcPr>
+          <w:p>
+            <w:pPr>
+              <w:rPr>
+                <w:ins w:id="33" w:author="Augustin, Jourdain M" w:date="2014-11-21T13:54:00Z"/>
+                <w:b/>
+                <w:sz w:val="18"/>
+              </w:rPr>
+            </w:pPr>
+            <w:ins w:id="34" w:author="Augustin, Jourdain M" w:date="2014-11-21T13:54:00Z">
+              <w:r>
+                <w:rPr>
+                  <w:b/>
+                  <w:sz w:val="18"/>
+                </w:rPr>
+                <w:t>Item</w:t>
+              </w:r>
+            </w:ins>
+          </w:p>
+        </w:tc>
+        <w:tc>
+          <w:tcPr>
+            <w:tcW w:w="10455" w:type="dxa"/>
+            <w:shd w:val="solid" w:color="auto" w:fill="000000"/>
+          </w:tcPr>
+          <w:p>
+            <w:pPr>
+              <w:rPr>
+                <w:ins w:id="35" w:author="Augustin, Jourdain M" w:date="2014-11-21T13:54:00Z"/>
+                <w:b/>
+                <w:sz w:val="18"/>
+              </w:rPr>
+            </w:pPr>
+            <w:ins w:id="36" w:author="Augustin, Jourdain M" w:date="2014-11-21T13:54:00Z">
+              <w:r>
+                <w:rPr>
+                  <w:b/>
+                  <w:sz w:val="18"/>
+                </w:rPr>
+                <w:t>Description</w:t>
+              </w:r>
+            </w:ins>
+          </w:p>
+        </w:tc>
+      </w:tr>
+      <w:tr>
+        <w:trPr>
+          <w:ins w:id="37" w:author="Augustin, Jourdain M" w:date="2014-11-21T13:54:00Z"/>
+        </w:trPr>
+        <w:tc>
+          <w:tcPr>
+            <w:tcW w:w="2549" w:type="dxa"/>
+          </w:tcPr>
+          <w:p>
+            <w:pPr>
+              <w:rPr>
+                <w:ins w:id="38" w:author="Augustin, Jourdain M" w:date="2014-11-21T13:54:00Z"/>
+                <w:sz w:val="18"/>
+              </w:rPr>
+            </w:pPr>
+            <w:ins w:id="39" w:author="Augustin, Jourdain M" w:date="2014-11-21T13:54:00Z">
+              <w:r>
+                <w:rPr>
+                  <w:sz w:val="18"/>
+                </w:rPr>
+                <w:t>Test Case ID</w:t>
+              </w:r>
+            </w:ins>
+          </w:p>
+        </w:tc>
+        <w:tc>
+          <w:tcPr>
+            <w:tcW w:w="10455" w:type="dxa"/>
+          </w:tcPr>
+          <w:p>
+            <w:pPr>
+              <w:rPr>
+                <w:ins w:id="40" w:author="Augustin, Jourdain M" w:date="2014-11-21T13:54:00Z"/>
+                <w:sz w:val="18"/>
+              </w:rPr>
+            </w:pPr>
+            <w:ins w:id="41" w:author="Augustin, Jourdain M" w:date="2014-11-21T13:54:00Z">
+              <w:r>
+                <w:rPr>
+                  <w:sz w:val="18"/>
+                </w:rPr>
+                <w:t>ECUIDASH1</w:t>
+              </w:r>
+              <w:r>
+                <w:rPr>
+                  <w:sz w:val="18"/>
+                </w:rPr>
+                <w:t>9</w:t>
+              </w:r>
+            </w:ins>
+          </w:p>
+        </w:tc>
+      </w:tr>
+      <w:tr>
+        <w:trPr>
+          <w:ins w:id="42" w:author="Augustin, Jourdain M" w:date="2014-11-21T13:54:00Z"/>
+        </w:trPr>
+        <w:tc>
+          <w:tcPr>
+            <w:tcW w:w="2549" w:type="dxa"/>
+          </w:tcPr>
+          <w:p>
+            <w:pPr>
+              <w:rPr>
+                <w:ins w:id="43" w:author="Augustin, Jourdain M" w:date="2014-11-21T13:54:00Z"/>
+                <w:sz w:val="18"/>
+              </w:rPr>
+            </w:pPr>
+            <w:ins w:id="44" w:author="Augustin, Jourdain M" w:date="2014-11-21T13:54:00Z">
+              <w:r>
+                <w:rPr>
+                  <w:sz w:val="18"/>
+                </w:rPr>
+                <w:t>Source Description</w:t>
+              </w:r>
+            </w:ins>
+          </w:p>
+        </w:tc>
+        <w:tc>
+          <w:tcPr>
+            <w:tcW w:w="10455" w:type="dxa"/>
+          </w:tcPr>
+          <w:p>
+            <w:pPr>
+              <w:rPr>
+                <w:ins w:id="45" w:author="Augustin, Jourdain M" w:date="2014-11-21T13:54:00Z"/>
+                <w:sz w:val="18"/>
+              </w:rPr>
+            </w:pPr>
+          </w:p>
+        </w:tc>
+      </w:tr>
+      <w:tr>
+        <w:trPr>
+          <w:ins w:id="46" w:author="Augustin, Jourdain M" w:date="2014-11-21T13:54:00Z"/>
+        </w:trPr>
+        <w:tc>
+          <w:tcPr>
+            <w:tcW w:w="2549" w:type="dxa"/>
+          </w:tcPr>
+          <w:p>
+            <w:pPr>
+              <w:rPr>
+                <w:ins w:id="47" w:author="Augustin, Jourdain M" w:date="2014-11-21T13:54:00Z"/>
+                <w:sz w:val="18"/>
+              </w:rPr>
+            </w:pPr>
+            <w:ins w:id="48" w:author="Augustin, Jourdain M" w:date="2014-11-21T13:54:00Z">
+              <w:r>
+                <w:rPr>
+                  <w:sz w:val="18"/>
+                </w:rPr>
+                <w:t>Test Location</w:t>
+              </w:r>
+            </w:ins>
+          </w:p>
+        </w:tc>
+        <w:tc>
+          <w:tcPr>
+            <w:tcW w:w="10455" w:type="dxa"/>
+          </w:tcPr>
+          <w:p>
+            <w:pPr>
+              <w:rPr>
+                <w:ins w:id="49" w:author="Augustin, Jourdain M" w:date="2014-11-21T13:54:00Z"/>
+                <w:sz w:val="18"/>
+              </w:rPr>
+            </w:pPr>
+            <w:ins w:id="50" w:author="Augustin, Jourdain M" w:date="2014-11-21T13:54:00Z">
+              <w:r>
+                <w:rPr>
+                  <w:sz w:val="18"/>
+                </w:rPr>
+                <w:t xml:space="preserve">https://vacmsmpmd01.vangent.local/coach3/default.aspx </w:t>
+              </w:r>
+            </w:ins>
+          </w:p>
+        </w:tc>
+      </w:tr>
+      <w:tr>
+        <w:trPr>
+          <w:ins w:id="51" w:author="Augustin, Jourdain M" w:date="2014-11-21T13:54:00Z"/>
+        </w:trPr>
+        <w:tc>
+          <w:tcPr>
+            <w:tcW w:w="2549" w:type="dxa"/>
+          </w:tcPr>
+          <w:p>
+            <w:pPr>
+              <w:rPr>
+                <w:ins w:id="52" w:author="Augustin, Jourdain M" w:date="2014-11-21T13:54:00Z"/>
+                <w:sz w:val="18"/>
+              </w:rPr>
+            </w:pPr>
+            <w:ins w:id="53" w:author="Augustin, Jourdain M" w:date="2014-11-21T13:54:00Z">
+              <w:r>
+                <w:rPr>
+                  <w:sz w:val="18"/>
+                </w:rPr>
+                <w:t>Updated File(s)</w:t>
+              </w:r>
+            </w:ins>
+          </w:p>
+        </w:tc>
+        <w:tc>
+          <w:tcPr>
+            <w:tcW w:w="10455" w:type="dxa"/>
+          </w:tcPr>
+          <w:p>
+            <w:pPr>
+              <w:rPr>
+                <w:ins w:id="54" w:author="Augustin, Jourdain M" w:date="2014-11-21T13:54:00Z"/>
+                <w:sz w:val="18"/>
+              </w:rPr>
+            </w:pPr>
+            <w:ins w:id="55" w:author="Augustin, Jourdain M" w:date="2014-11-21T13:54:00Z">
+              <w:r>
+                <w:rPr>
+                  <w:sz w:val="18"/>
+                </w:rPr>
+                <w:t>eCoachingFixed.dll</w:t>
+              </w:r>
+            </w:ins>
+          </w:p>
+        </w:tc>
+      </w:tr>
+      <w:tr>
+        <w:trPr>
+          <w:ins w:id="56" w:author="Augustin, Jourdain M" w:date="2014-11-21T13:54:00Z"/>
+        </w:trPr>
+        <w:tc>
+          <w:tcPr>
+            <w:tcW w:w="2549" w:type="dxa"/>
+          </w:tcPr>
+          <w:p>
+            <w:pPr>
+              <w:rPr>
+                <w:ins w:id="57" w:author="Augustin, Jourdain M" w:date="2014-11-21T13:54:00Z"/>
+                <w:sz w:val="18"/>
+              </w:rPr>
+            </w:pPr>
+            <w:ins w:id="58" w:author="Augustin, Jourdain M" w:date="2014-11-21T13:54:00Z">
+              <w:r>
+                <w:rPr>
+                  <w:sz w:val="18"/>
+                </w:rPr>
+                <w:t>Supporting Documentation</w:t>
+              </w:r>
+            </w:ins>
+          </w:p>
+        </w:tc>
+        <w:tc>
+          <w:tcPr>
+            <w:tcW w:w="10455" w:type="dxa"/>
+          </w:tcPr>
+          <w:p>
+            <w:pPr>
+              <w:rPr>
+                <w:ins w:id="59" w:author="Augustin, Jourdain M" w:date="2014-11-21T13:54:00Z"/>
+                <w:sz w:val="18"/>
+              </w:rPr>
+            </w:pPr>
+          </w:p>
+        </w:tc>
+      </w:tr>
+      <w:tr>
+        <w:trPr>
+          <w:ins w:id="60" w:author="Augustin, Jourdain M" w:date="2014-11-21T13:54:00Z"/>
+        </w:trPr>
+        <w:tc>
+          <w:tcPr>
+            <w:tcW w:w="2549" w:type="dxa"/>
+          </w:tcPr>
+          <w:p>
+            <w:pPr>
+              <w:rPr>
+                <w:ins w:id="61" w:author="Augustin, Jourdain M" w:date="2014-11-21T13:54:00Z"/>
+                <w:sz w:val="18"/>
+              </w:rPr>
+            </w:pPr>
+            <w:ins w:id="62" w:author="Augustin, Jourdain M" w:date="2014-11-21T13:54:00Z">
+              <w:r>
+                <w:rPr>
+                  <w:sz w:val="18"/>
+                </w:rPr>
+                <w:t>Notes</w:t>
+              </w:r>
+            </w:ins>
+          </w:p>
+        </w:tc>
+        <w:tc>
+          <w:tcPr>
+            <w:tcW w:w="10455" w:type="dxa"/>
+          </w:tcPr>
+          <w:p>
+            <w:pPr>
+              <w:rPr>
+                <w:ins w:id="63" w:author="Augustin, Jourdain M" w:date="2014-11-21T13:54:00Z"/>
+                <w:sz w:val="18"/>
+              </w:rPr>
+            </w:pPr>
+          </w:p>
+        </w:tc>
+      </w:tr>
+    </w:tbl>
+    <w:p>
+      <w:pPr>
+        <w:rPr>
+          <w:ins w:id="64" w:author="Augustin, Jourdain M" w:date="2014-11-21T13:54:00Z"/>
+          <w:sz w:val="18"/>
+        </w:rPr>
+      </w:pPr>
+    </w:p>
+    <w:p>
+      <w:pPr>
+        <w:rPr>
+          <w:ins w:id="65" w:author="Augustin, Jourdain M" w:date="2014-11-21T13:54:00Z"/>
+          <w:sz w:val="18"/>
+        </w:rPr>
+      </w:pPr>
+    </w:p>
+    <w:tbl>
+      <w:tblPr>
+        <w:tblW w:w="13500" w:type="dxa"/>
+        <w:tblInd w:w="-612" w:type="dxa"/>
+        <w:tblBorders>
+          <w:top w:val="double" w:sz="4" w:space="0" w:color="auto"/>
+          <w:left w:val="double" w:sz="4" w:space="0" w:color="auto"/>
+          <w:bottom w:val="double" w:sz="4" w:space="0" w:color="auto"/>
+          <w:right w:val="double" w:sz="4" w:space="0" w:color="auto"/>
+          <w:insideH w:val="single" w:sz="6" w:space="0" w:color="auto"/>
+          <w:insideV w:val="single" w:sz="6" w:space="0" w:color="auto"/>
+        </w:tblBorders>
+        <w:tblLayout w:type="fixed"/>
+        <w:tblLook w:val="0000" w:firstRow="0" w:lastRow="0" w:firstColumn="0" w:lastColumn="0" w:noHBand="0" w:noVBand="0"/>
+      </w:tblPr>
+      <w:tblGrid>
+        <w:gridCol w:w="900"/>
+        <w:gridCol w:w="3960"/>
+        <w:gridCol w:w="4500"/>
+        <w:gridCol w:w="1260"/>
+        <w:gridCol w:w="2880"/>
+      </w:tblGrid>
+      <w:tr>
+        <w:trPr>
+          <w:cantSplit/>
+          <w:tblHeader/>
+          <w:ins w:id="66" w:author="Augustin, Jourdain M" w:date="2014-11-21T13:54:00Z"/>
+        </w:trPr>
+        <w:tc>
+          <w:tcPr>
+            <w:tcW w:w="900" w:type="dxa"/>
+            <w:shd w:val="clear" w:color="auto" w:fill="A6A6A6"/>
+          </w:tcPr>
+          <w:p>
+            <w:pPr>
+              <w:rPr>
+                <w:ins w:id="67" w:author="Augustin, Jourdain M" w:date="2014-11-21T13:54:00Z"/>
+                <w:b/>
+                <w:i/>
+                <w:sz w:val="18"/>
+              </w:rPr>
+            </w:pPr>
+            <w:ins w:id="68" w:author="Augustin, Jourdain M" w:date="2014-11-21T13:54:00Z">
               <w:r>
                 <w:rPr>
                   <w:b/>
@@ -21827,13 +23713,13 @@
           <w:p>
             <w:pPr>
               <w:rPr>
-                <w:ins w:id="67" w:author="Augustin, Jourdain M" w:date="2014-11-04T13:28:00Z"/>
-                <w:b/>
-                <w:i/>
-                <w:sz w:val="18"/>
-              </w:rPr>
-            </w:pPr>
-            <w:ins w:id="68" w:author="Augustin, Jourdain M" w:date="2014-11-04T13:28:00Z">
+                <w:ins w:id="69" w:author="Augustin, Jourdain M" w:date="2014-11-21T13:54:00Z"/>
+                <w:b/>
+                <w:i/>
+                <w:sz w:val="18"/>
+              </w:rPr>
+            </w:pPr>
+            <w:ins w:id="70" w:author="Augustin, Jourdain M" w:date="2014-11-21T13:54:00Z">
               <w:r>
                 <w:rPr>
                   <w:b/>
@@ -21852,13 +23738,13 @@
           <w:p>
             <w:pPr>
               <w:rPr>
-                <w:ins w:id="69" w:author="Augustin, Jourdain M" w:date="2014-11-04T13:28:00Z"/>
-                <w:b/>
-                <w:i/>
-                <w:sz w:val="18"/>
-              </w:rPr>
-            </w:pPr>
-            <w:ins w:id="70" w:author="Augustin, Jourdain M" w:date="2014-11-04T13:28:00Z">
+                <w:ins w:id="71" w:author="Augustin, Jourdain M" w:date="2014-11-21T13:54:00Z"/>
+                <w:b/>
+                <w:i/>
+                <w:sz w:val="18"/>
+              </w:rPr>
+            </w:pPr>
+            <w:ins w:id="72" w:author="Augustin, Jourdain M" w:date="2014-11-21T13:54:00Z">
               <w:r>
                 <w:rPr>
                   <w:b/>
@@ -21877,13 +23763,13 @@
           <w:p>
             <w:pPr>
               <w:rPr>
-                <w:ins w:id="71" w:author="Augustin, Jourdain M" w:date="2014-11-04T13:28:00Z"/>
-                <w:b/>
-                <w:i/>
-                <w:sz w:val="18"/>
-              </w:rPr>
-            </w:pPr>
-            <w:ins w:id="72" w:author="Augustin, Jourdain M" w:date="2014-11-04T13:28:00Z">
+                <w:ins w:id="73" w:author="Augustin, Jourdain M" w:date="2014-11-21T13:54:00Z"/>
+                <w:b/>
+                <w:i/>
+                <w:sz w:val="18"/>
+              </w:rPr>
+            </w:pPr>
+            <w:ins w:id="74" w:author="Augustin, Jourdain M" w:date="2014-11-21T13:54:00Z">
               <w:r>
                 <w:rPr>
                   <w:b/>
@@ -21896,13 +23782,13 @@
           <w:p>
             <w:pPr>
               <w:rPr>
-                <w:ins w:id="73" w:author="Augustin, Jourdain M" w:date="2014-11-04T13:28:00Z"/>
-                <w:b/>
-                <w:i/>
-                <w:sz w:val="18"/>
-              </w:rPr>
-            </w:pPr>
-            <w:ins w:id="74" w:author="Augustin, Jourdain M" w:date="2014-11-04T13:28:00Z">
+                <w:ins w:id="75" w:author="Augustin, Jourdain M" w:date="2014-11-21T13:54:00Z"/>
+                <w:b/>
+                <w:i/>
+                <w:sz w:val="18"/>
+              </w:rPr>
+            </w:pPr>
+            <w:ins w:id="76" w:author="Augustin, Jourdain M" w:date="2014-11-21T13:54:00Z">
               <w:r>
                 <w:rPr>
                   <w:b/>
@@ -21921,13 +23807,13 @@
           <w:p>
             <w:pPr>
               <w:rPr>
-                <w:ins w:id="75" w:author="Augustin, Jourdain M" w:date="2014-11-04T13:28:00Z"/>
-                <w:b/>
-                <w:i/>
-                <w:sz w:val="18"/>
-              </w:rPr>
-            </w:pPr>
-            <w:ins w:id="76" w:author="Augustin, Jourdain M" w:date="2014-11-04T13:28:00Z">
+                <w:ins w:id="77" w:author="Augustin, Jourdain M" w:date="2014-11-21T13:54:00Z"/>
+                <w:b/>
+                <w:i/>
+                <w:sz w:val="18"/>
+              </w:rPr>
+            </w:pPr>
+            <w:ins w:id="78" w:author="Augustin, Jourdain M" w:date="2014-11-21T13:54:00Z">
               <w:r>
                 <w:rPr>
                   <w:b/>
@@ -21942,7 +23828,7 @@
       <w:tr>
         <w:trPr>
           <w:cantSplit/>
-          <w:ins w:id="77" w:author="Augustin, Jourdain M" w:date="2014-11-04T13:28:00Z"/>
+          <w:ins w:id="79" w:author="Augustin, Jourdain M" w:date="2014-11-21T13:54:00Z"/>
         </w:trPr>
         <w:tc>
           <w:tcPr>
@@ -21952,17 +23838,17 @@
             <w:pPr>
               <w:numPr>
                 <w:ilvl w:val="0"/>
-                <w:numId w:val="19"/>
+                <w:numId w:val="21"/>
               </w:numPr>
               <w:rPr>
-                <w:ins w:id="78" w:author="Augustin, Jourdain M" w:date="2014-11-04T13:28:00Z"/>
-                <w:i/>
-                <w:sz w:val="18"/>
-              </w:rPr>
-              <w:pPrChange w:id="79" w:author="Augustin, Jourdain M" w:date="2014-11-04T13:36:00Z">
+                <w:ins w:id="80" w:author="Augustin, Jourdain M" w:date="2014-11-21T13:54:00Z"/>
+                <w:i/>
+                <w:sz w:val="18"/>
+              </w:rPr>
+              <w:pPrChange w:id="81" w:author="Augustin, Jourdain M" w:date="2014-11-21T13:54:00Z">
                 <w:pPr>
                   <w:numPr>
-                    <w:numId w:val="18"/>
+                    <w:numId w:val="20"/>
                   </w:numPr>
                   <w:tabs>
                     <w:tab w:val="num" w:pos="720"/>
@@ -21980,12 +23866,12 @@
           <w:p>
             <w:pPr>
               <w:rPr>
-                <w:ins w:id="80" w:author="Augustin, Jourdain M" w:date="2014-11-04T13:28:00Z"/>
+                <w:ins w:id="82" w:author="Augustin, Jourdain M" w:date="2014-11-21T13:54:00Z"/>
                 <w:bCs/>
                 <w:sz w:val="18"/>
               </w:rPr>
             </w:pPr>
-            <w:ins w:id="81" w:author="Augustin, Jourdain M" w:date="2014-11-04T13:28:00Z">
+            <w:ins w:id="83" w:author="Augustin, Jourdain M" w:date="2014-11-21T13:54:00Z">
               <w:r>
                 <w:rPr>
                   <w:bCs/>
@@ -21993,8 +23879,6 @@
                 </w:rPr>
                 <w:t xml:space="preserve">Launch link to test main dashboard page using a </w:t>
               </w:r>
-            </w:ins>
-            <w:ins w:id="82" w:author="Augustin, Jourdain M" w:date="2014-11-04T13:36:00Z">
               <w:r>
                 <w:rPr>
                   <w:bCs/>
@@ -22002,8 +23886,6 @@
                 </w:rPr>
                 <w:t>user with</w:t>
               </w:r>
-            </w:ins>
-            <w:ins w:id="83" w:author="Augustin, Jourdain M" w:date="2014-11-04T13:28:00Z">
               <w:r>
                 <w:rPr>
                   <w:bCs/>
@@ -22011,8 +23893,6 @@
                 </w:rPr>
                 <w:t xml:space="preserve"> </w:t>
               </w:r>
-            </w:ins>
-            <w:ins w:id="84" w:author="Augustin, Jourdain M" w:date="2014-11-04T13:36:00Z">
               <w:r>
                 <w:rPr>
                   <w:bCs/>
@@ -22020,17 +23900,13 @@
                 </w:rPr>
                 <w:t xml:space="preserve">job code </w:t>
               </w:r>
-            </w:ins>
-            <w:ins w:id="85" w:author="Augustin, Jourdain M" w:date="2014-11-04T13:37:00Z">
               <w:r>
                 <w:rPr>
                   <w:bCs/>
                   <w:sz w:val="18"/>
                 </w:rPr>
-                <w:t>WPWL51</w:t>
+                <w:t>of CSR (WACS*)</w:t>
               </w:r>
-            </w:ins>
-            <w:ins w:id="86" w:author="Augustin, Jourdain M" w:date="2014-11-04T13:28:00Z">
               <w:r>
                 <w:rPr>
                   <w:bCs/>
@@ -22050,12 +23926,12 @@
           <w:p>
             <w:pPr>
               <w:rPr>
-                <w:ins w:id="87" w:author="Augustin, Jourdain M" w:date="2014-11-04T13:28:00Z"/>
+                <w:ins w:id="84" w:author="Augustin, Jourdain M" w:date="2014-11-21T13:54:00Z"/>
                 <w:bCs/>
                 <w:sz w:val="18"/>
               </w:rPr>
             </w:pPr>
-            <w:ins w:id="88" w:author="Augustin, Jourdain M" w:date="2014-11-04T13:28:00Z">
+            <w:ins w:id="85" w:author="Augustin, Jourdain M" w:date="2014-11-21T13:54:00Z">
               <w:r>
                 <w:rPr>
                   <w:sz w:val="18"/>
@@ -22103,11 +23979,11 @@
           <w:p>
             <w:pPr>
               <w:rPr>
-                <w:ins w:id="89" w:author="Augustin, Jourdain M" w:date="2014-11-04T13:28:00Z"/>
-                <w:sz w:val="18"/>
-              </w:rPr>
-            </w:pPr>
-            <w:ins w:id="90" w:author="Augustin, Jourdain M" w:date="2014-11-04T13:28:00Z">
+                <w:ins w:id="86" w:author="Augustin, Jourdain M" w:date="2014-11-21T13:54:00Z"/>
+                <w:sz w:val="18"/>
+              </w:rPr>
+            </w:pPr>
+            <w:ins w:id="87" w:author="Augustin, Jourdain M" w:date="2014-11-21T13:54:00Z">
               <w:r>
                 <w:rPr>
                   <w:sz w:val="18"/>
@@ -22145,12 +24021,12 @@
             <w:pPr>
               <w:jc w:val="center"/>
               <w:rPr>
-                <w:ins w:id="91" w:author="Augustin, Jourdain M" w:date="2014-11-04T13:28:00Z"/>
-                <w:i/>
-                <w:sz w:val="18"/>
-              </w:rPr>
-            </w:pPr>
-            <w:ins w:id="92" w:author="Augustin, Jourdain M" w:date="2014-11-04T13:28:00Z">
+                <w:ins w:id="88" w:author="Augustin, Jourdain M" w:date="2014-11-21T13:54:00Z"/>
+                <w:i/>
+                <w:sz w:val="18"/>
+              </w:rPr>
+            </w:pPr>
+            <w:ins w:id="89" w:author="Augustin, Jourdain M" w:date="2014-11-21T13:54:00Z">
               <w:r>
                 <w:rPr>
                   <w:i/>
@@ -22164,12 +24040,12 @@
             <w:pPr>
               <w:jc w:val="center"/>
               <w:rPr>
-                <w:ins w:id="93" w:author="Augustin, Jourdain M" w:date="2014-11-04T13:28:00Z"/>
-                <w:i/>
-                <w:sz w:val="18"/>
-              </w:rPr>
-            </w:pPr>
-            <w:ins w:id="94" w:author="Augustin, Jourdain M" w:date="2014-11-04T13:28:00Z">
+                <w:ins w:id="90" w:author="Augustin, Jourdain M" w:date="2014-11-21T13:54:00Z"/>
+                <w:i/>
+                <w:sz w:val="18"/>
+              </w:rPr>
+            </w:pPr>
+            <w:ins w:id="91" w:author="Augustin, Jourdain M" w:date="2014-11-21T13:54:00Z">
               <w:r>
                 <w:rPr>
                   <w:i/>
@@ -22192,16 +24068,16 @@
                 <w:t>/</w:t>
               </w:r>
             </w:ins>
-            <w:ins w:id="95" w:author="Augustin, Jourdain M" w:date="2014-11-04T13:36:00Z">
+            <w:ins w:id="92" w:author="Augustin, Jourdain M" w:date="2014-11-21T13:57:00Z">
               <w:r>
                 <w:rPr>
                   <w:i/>
                   <w:sz w:val="18"/>
                 </w:rPr>
-                <w:t>04</w:t>
+                <w:t>21</w:t>
               </w:r>
             </w:ins>
-            <w:ins w:id="96" w:author="Augustin, Jourdain M" w:date="2014-11-04T13:28:00Z">
+            <w:ins w:id="93" w:author="Augustin, Jourdain M" w:date="2014-11-21T13:54:00Z">
               <w:r>
                 <w:rPr>
                   <w:i/>
@@ -22219,17 +24095,44 @@
           <w:p>
             <w:pPr>
               <w:rPr>
-                <w:ins w:id="97" w:author="Augustin, Jourdain M" w:date="2014-11-04T13:28:00Z"/>
-                <w:i/>
-                <w:sz w:val="18"/>
-              </w:rPr>
-            </w:pPr>
+                <w:ins w:id="94" w:author="Augustin, Jourdain M" w:date="2014-11-21T13:54:00Z"/>
+                <w:i/>
+                <w:sz w:val="18"/>
+              </w:rPr>
+            </w:pPr>
+            <w:ins w:id="95" w:author="Augustin, Jourdain M" w:date="2014-11-21T13:55:00Z">
+              <w:r>
+                <w:rPr>
+                  <w:i/>
+                  <w:sz w:val="18"/>
+                </w:rPr>
+                <w:t xml:space="preserve">User should also be in table - </w:t>
+              </w:r>
+            </w:ins>
+            <w:proofErr w:type="spellStart"/>
+            <w:ins w:id="96" w:author="Augustin, Jourdain M" w:date="2014-11-21T13:56:00Z">
+              <w:r>
+                <w:rPr>
+                  <w:i/>
+                  <w:sz w:val="18"/>
+                </w:rPr>
+                <w:t>EC.Historical_Dashboard_ACL</w:t>
+              </w:r>
+              <w:proofErr w:type="spellEnd"/>
+              <w:r>
+                <w:rPr>
+                  <w:i/>
+                  <w:sz w:val="18"/>
+                </w:rPr>
+                <w:t xml:space="preserve"> – with Role of “ARC”</w:t>
+              </w:r>
+            </w:ins>
           </w:p>
         </w:tc>
       </w:tr>
       <w:tr>
         <w:trPr>
-          <w:ins w:id="98" w:author="Augustin, Jourdain M" w:date="2014-11-04T13:28:00Z"/>
+          <w:ins w:id="97" w:author="Augustin, Jourdain M" w:date="2014-11-21T13:54:00Z"/>
         </w:trPr>
         <w:tc>
           <w:tcPr>
@@ -22239,17 +24142,17 @@
             <w:pPr>
               <w:numPr>
                 <w:ilvl w:val="0"/>
-                <w:numId w:val="19"/>
+                <w:numId w:val="21"/>
               </w:numPr>
               <w:rPr>
-                <w:ins w:id="99" w:author="Augustin, Jourdain M" w:date="2014-11-04T13:28:00Z"/>
-                <w:i/>
-                <w:sz w:val="18"/>
-              </w:rPr>
-              <w:pPrChange w:id="100" w:author="Augustin, Jourdain M" w:date="2014-11-04T13:36:00Z">
+                <w:ins w:id="98" w:author="Augustin, Jourdain M" w:date="2014-11-21T13:54:00Z"/>
+                <w:i/>
+                <w:sz w:val="18"/>
+              </w:rPr>
+              <w:pPrChange w:id="99" w:author="Augustin, Jourdain M" w:date="2014-11-21T13:54:00Z">
                 <w:pPr>
                   <w:numPr>
-                    <w:numId w:val="18"/>
+                    <w:numId w:val="20"/>
                   </w:numPr>
                   <w:tabs>
                     <w:tab w:val="num" w:pos="720"/>
@@ -22267,26 +24170,48 @@
           <w:p>
             <w:pPr>
               <w:rPr>
-                <w:ins w:id="101" w:author="Augustin, Jourdain M" w:date="2014-11-04T13:28:00Z"/>
+                <w:ins w:id="100" w:author="Augustin, Jourdain M" w:date="2014-11-21T13:54:00Z"/>
                 <w:bCs/>
                 <w:sz w:val="18"/>
               </w:rPr>
             </w:pPr>
-            <w:ins w:id="102" w:author="Augustin, Jourdain M" w:date="2014-11-04T13:28:00Z">
+            <w:ins w:id="101" w:author="Augustin, Jourdain M" w:date="2014-11-21T13:54:00Z">
               <w:r>
                 <w:rPr>
                   <w:bCs/>
                   <w:sz w:val="18"/>
                 </w:rPr>
-                <w:t>Select “My Dashboa</w:t>
+                <w:t>Select “</w:t>
               </w:r>
+            </w:ins>
+            <w:ins w:id="102" w:author="Augustin, Jourdain M" w:date="2014-11-21T13:56:00Z">
               <w:r>
                 <w:rPr>
                   <w:bCs/>
                   <w:sz w:val="18"/>
                 </w:rPr>
-                <w:t>rd” or “My Submissions” tab</w:t>
+                <w:t>My Submissions</w:t>
               </w:r>
+            </w:ins>
+            <w:ins w:id="103" w:author="Augustin, Jourdain M" w:date="2014-11-21T13:54:00Z">
+              <w:r>
+                <w:rPr>
+                  <w:bCs/>
+                  <w:sz w:val="18"/>
+                </w:rPr>
+                <w:t xml:space="preserve"> Dashboard” tab and select </w:t>
+              </w:r>
+            </w:ins>
+            <w:ins w:id="104" w:author="Augustin, Jourdain M" w:date="2014-11-21T13:56:00Z">
+              <w:r>
+                <w:rPr>
+                  <w:bCs/>
+                  <w:sz w:val="18"/>
+                </w:rPr>
+                <w:t>a record</w:t>
+              </w:r>
+            </w:ins>
+            <w:ins w:id="105" w:author="Augustin, Jourdain M" w:date="2014-11-21T13:54:00Z">
               <w:r>
                 <w:rPr>
                   <w:bCs/>
@@ -22299,12 +24224,12 @@
           <w:p>
             <w:pPr>
               <w:rPr>
-                <w:ins w:id="103" w:author="Augustin, Jourdain M" w:date="2014-11-04T13:28:00Z"/>
+                <w:ins w:id="106" w:author="Augustin, Jourdain M" w:date="2014-11-21T13:54:00Z"/>
                 <w:bCs/>
                 <w:sz w:val="18"/>
               </w:rPr>
             </w:pPr>
-            <w:ins w:id="104" w:author="Augustin, Jourdain M" w:date="2014-11-04T13:28:00Z">
+            <w:ins w:id="107" w:author="Augustin, Jourdain M" w:date="2014-11-21T13:54:00Z">
               <w:r>
                 <w:rPr>
                   <w:bCs/>
@@ -22322,26 +24247,32 @@
           <w:p>
             <w:pPr>
               <w:rPr>
-                <w:ins w:id="105" w:author="Augustin, Jourdain M" w:date="2014-11-04T13:28:00Z"/>
-                <w:sz w:val="18"/>
-              </w:rPr>
-            </w:pPr>
-            <w:ins w:id="106" w:author="Augustin, Jourdain M" w:date="2014-11-04T13:28:00Z">
+                <w:ins w:id="108" w:author="Augustin, Jourdain M" w:date="2014-11-21T13:54:00Z"/>
+                <w:sz w:val="18"/>
+              </w:rPr>
+            </w:pPr>
+            <w:ins w:id="109" w:author="Augustin, Jourdain M" w:date="2014-11-21T13:54:00Z">
               <w:r>
                 <w:rPr>
                   <w:sz w:val="18"/>
                 </w:rPr>
                 <w:t xml:space="preserve">Verify that </w:t>
               </w:r>
-            </w:ins>
-            <w:ins w:id="107" w:author="Augustin, Jourdain M" w:date="2014-11-04T13:38:00Z">
               <w:r>
                 <w:rPr>
                   <w:sz w:val="18"/>
                 </w:rPr>
-                <w:t>the dashboard displays records that are viewable for the user</w:t>
+                <w:t xml:space="preserve">the </w:t>
               </w:r>
             </w:ins>
+            <w:ins w:id="110" w:author="Augustin, Jourdain M" w:date="2014-11-21T13:57:00Z">
+              <w:r>
+                <w:rPr>
+                  <w:sz w:val="18"/>
+                </w:rPr>
+                <w:t>review page popup redirects the user to the unauthorized access page</w:t>
+              </w:r>
+            </w:ins>
           </w:p>
         </w:tc>
         <w:tc>
@@ -22352,12 +24283,12 @@
             <w:pPr>
               <w:jc w:val="center"/>
               <w:rPr>
-                <w:ins w:id="108" w:author="Augustin, Jourdain M" w:date="2014-11-04T13:28:00Z"/>
-                <w:i/>
-                <w:sz w:val="18"/>
-              </w:rPr>
-            </w:pPr>
-            <w:ins w:id="109" w:author="Augustin, Jourdain M" w:date="2014-11-04T13:28:00Z">
+                <w:ins w:id="111" w:author="Augustin, Jourdain M" w:date="2014-11-21T13:54:00Z"/>
+                <w:i/>
+                <w:sz w:val="18"/>
+              </w:rPr>
+            </w:pPr>
+            <w:ins w:id="112" w:author="Augustin, Jourdain M" w:date="2014-11-21T13:54:00Z">
               <w:r>
                 <w:rPr>
                   <w:i/>
@@ -22371,12 +24302,12 @@
             <w:pPr>
               <w:jc w:val="center"/>
               <w:rPr>
-                <w:ins w:id="110" w:author="Augustin, Jourdain M" w:date="2014-11-04T13:28:00Z"/>
-                <w:i/>
-                <w:sz w:val="18"/>
-              </w:rPr>
-            </w:pPr>
-            <w:ins w:id="111" w:author="Augustin, Jourdain M" w:date="2014-11-04T13:28:00Z">
+                <w:ins w:id="113" w:author="Augustin, Jourdain M" w:date="2014-11-21T13:54:00Z"/>
+                <w:i/>
+                <w:sz w:val="18"/>
+              </w:rPr>
+            </w:pPr>
+            <w:ins w:id="114" w:author="Augustin, Jourdain M" w:date="2014-11-21T13:54:00Z">
               <w:r>
                 <w:rPr>
                   <w:i/>
@@ -22398,24 +24329,19 @@
                 </w:rPr>
                 <w:t>/</w:t>
               </w:r>
+            </w:ins>
+            <w:ins w:id="115" w:author="Augustin, Jourdain M" w:date="2014-11-21T13:57:00Z">
               <w:r>
                 <w:rPr>
                   <w:i/>
                   <w:sz w:val="18"/>
                 </w:rPr>
-                <w:t>0</w:t>
+                <w:t>21</w:t>
               </w:r>
             </w:ins>
-            <w:ins w:id="112" w:author="Augustin, Jourdain M" w:date="2014-11-04T13:36:00Z">
-              <w:r>
-                <w:rPr>
-                  <w:i/>
-                  <w:sz w:val="18"/>
-                </w:rPr>
-                <w:t>4</w:t>
-              </w:r>
-            </w:ins>
-            <w:ins w:id="113" w:author="Augustin, Jourdain M" w:date="2014-11-04T13:28:00Z">
+            <w:bookmarkStart w:id="116" w:name="_GoBack"/>
+            <w:bookmarkEnd w:id="116"/>
+            <w:ins w:id="117" w:author="Augustin, Jourdain M" w:date="2014-11-21T13:54:00Z">
               <w:r>
                 <w:rPr>
                   <w:i/>
@@ -22433,7 +24359,7 @@
           <w:p>
             <w:pPr>
               <w:rPr>
-                <w:ins w:id="114" w:author="Augustin, Jourdain M" w:date="2014-11-04T13:28:00Z"/>
+                <w:ins w:id="118" w:author="Augustin, Jourdain M" w:date="2014-11-21T13:54:00Z"/>
                 <w:i/>
                 <w:sz w:val="18"/>
               </w:rPr>
@@ -22445,7 +24371,7 @@
     <w:p>
       <w:pPr>
         <w:rPr>
-          <w:ins w:id="115" w:author="Augustin, Jourdain M" w:date="2014-11-04T13:28:00Z"/>
+          <w:ins w:id="119" w:author="Augustin, Jourdain M" w:date="2014-11-21T13:54:00Z"/>
           <w:sz w:val="18"/>
         </w:rPr>
       </w:pPr>
@@ -22453,7 +24379,7 @@
     <w:p>
       <w:pPr>
         <w:rPr>
-          <w:ins w:id="116" w:author="Augustin, Jourdain M" w:date="2014-11-04T13:28:00Z"/>
+          <w:ins w:id="120" w:author="Augustin, Jourdain M" w:date="2014-11-21T13:54:00Z"/>
           <w:sz w:val="18"/>
         </w:rPr>
       </w:pPr>
@@ -22461,1098 +24387,7 @@
     <w:p>
       <w:pPr>
         <w:rPr>
-          <w:ins w:id="117" w:author="Augustin, Jourdain M" w:date="2014-11-04T13:28:00Z"/>
-          <w:sz w:val="18"/>
-        </w:rPr>
-      </w:pPr>
-    </w:p>
-    <w:p>
-      <w:pPr>
-        <w:rPr>
-          <w:ins w:id="118" w:author="Augustin, Jourdain M" w:date="2014-11-04T13:28:00Z"/>
-          <w:sz w:val="18"/>
-        </w:rPr>
-      </w:pPr>
-    </w:p>
-    <w:p>
-      <w:pPr>
-        <w:rPr>
-          <w:ins w:id="119" w:author="Augustin, Jourdain M" w:date="2014-11-04T13:28:00Z"/>
-          <w:sz w:val="18"/>
-        </w:rPr>
-      </w:pPr>
-    </w:p>
-    <w:p>
-      <w:pPr>
-        <w:rPr>
-          <w:ins w:id="120" w:author="Augustin, Jourdain M" w:date="2014-11-04T13:39:00Z"/>
-          <w:sz w:val="18"/>
-        </w:rPr>
-      </w:pPr>
-    </w:p>
-    <w:p>
-      <w:pPr>
-        <w:rPr>
-          <w:ins w:id="121" w:author="Augustin, Jourdain M" w:date="2014-11-04T13:39:00Z"/>
-          <w:sz w:val="18"/>
-        </w:rPr>
-      </w:pPr>
-    </w:p>
-    <w:tbl>
-      <w:tblPr>
-        <w:tblW w:w="0" w:type="auto"/>
-        <w:tblInd w:w="-612" w:type="dxa"/>
-        <w:tblBorders>
-          <w:top w:val="single" w:sz="4" w:space="0" w:color="auto"/>
-          <w:left w:val="single" w:sz="4" w:space="0" w:color="auto"/>
-          <w:bottom w:val="single" w:sz="4" w:space="0" w:color="auto"/>
-          <w:right w:val="single" w:sz="4" w:space="0" w:color="auto"/>
-          <w:insideH w:val="single" w:sz="4" w:space="0" w:color="auto"/>
-          <w:insideV w:val="single" w:sz="4" w:space="0" w:color="auto"/>
-        </w:tblBorders>
-        <w:tblLayout w:type="fixed"/>
-        <w:tblLook w:val="0000" w:firstRow="0" w:lastRow="0" w:firstColumn="0" w:lastColumn="0" w:noHBand="0" w:noVBand="0"/>
-      </w:tblPr>
-      <w:tblGrid>
-        <w:gridCol w:w="2549"/>
-        <w:gridCol w:w="10455"/>
-      </w:tblGrid>
-      <w:tr>
-        <w:trPr>
-          <w:tblHeader/>
-          <w:ins w:id="122" w:author="Augustin, Jourdain M" w:date="2014-11-04T13:39:00Z"/>
-        </w:trPr>
-        <w:tc>
-          <w:tcPr>
-            <w:tcW w:w="2549" w:type="dxa"/>
-            <w:shd w:val="solid" w:color="auto" w:fill="000000"/>
-          </w:tcPr>
-          <w:p>
-            <w:pPr>
-              <w:rPr>
-                <w:ins w:id="123" w:author="Augustin, Jourdain M" w:date="2014-11-04T13:39:00Z"/>
-                <w:b/>
-                <w:sz w:val="18"/>
-              </w:rPr>
-            </w:pPr>
-            <w:ins w:id="124" w:author="Augustin, Jourdain M" w:date="2014-11-04T13:39:00Z">
-              <w:r>
-                <w:rPr>
-                  <w:b/>
-                  <w:sz w:val="18"/>
-                </w:rPr>
-                <w:t>Item</w:t>
-              </w:r>
-            </w:ins>
-          </w:p>
-        </w:tc>
-        <w:tc>
-          <w:tcPr>
-            <w:tcW w:w="10455" w:type="dxa"/>
-            <w:shd w:val="solid" w:color="auto" w:fill="000000"/>
-          </w:tcPr>
-          <w:p>
-            <w:pPr>
-              <w:rPr>
-                <w:ins w:id="125" w:author="Augustin, Jourdain M" w:date="2014-11-04T13:39:00Z"/>
-                <w:b/>
-                <w:sz w:val="18"/>
-              </w:rPr>
-            </w:pPr>
-            <w:ins w:id="126" w:author="Augustin, Jourdain M" w:date="2014-11-04T13:39:00Z">
-              <w:r>
-                <w:rPr>
-                  <w:b/>
-                  <w:sz w:val="18"/>
-                </w:rPr>
-                <w:t>Description</w:t>
-              </w:r>
-            </w:ins>
-          </w:p>
-        </w:tc>
-      </w:tr>
-      <w:tr>
-        <w:trPr>
-          <w:ins w:id="127" w:author="Augustin, Jourdain M" w:date="2014-11-04T13:39:00Z"/>
-        </w:trPr>
-        <w:tc>
-          <w:tcPr>
-            <w:tcW w:w="2549" w:type="dxa"/>
-          </w:tcPr>
-          <w:p>
-            <w:pPr>
-              <w:rPr>
-                <w:ins w:id="128" w:author="Augustin, Jourdain M" w:date="2014-11-04T13:39:00Z"/>
-                <w:sz w:val="18"/>
-              </w:rPr>
-            </w:pPr>
-            <w:ins w:id="129" w:author="Augustin, Jourdain M" w:date="2014-11-04T13:39:00Z">
-              <w:r>
-                <w:rPr>
-                  <w:sz w:val="18"/>
-                </w:rPr>
-                <w:t>Test Case ID</w:t>
-              </w:r>
-            </w:ins>
-          </w:p>
-        </w:tc>
-        <w:tc>
-          <w:tcPr>
-            <w:tcW w:w="10455" w:type="dxa"/>
-          </w:tcPr>
-          <w:p>
-            <w:pPr>
-              <w:rPr>
-                <w:ins w:id="130" w:author="Augustin, Jourdain M" w:date="2014-11-04T13:39:00Z"/>
-                <w:sz w:val="18"/>
-              </w:rPr>
-            </w:pPr>
-            <w:ins w:id="131" w:author="Augustin, Jourdain M" w:date="2014-11-04T13:39:00Z">
-              <w:r>
-                <w:rPr>
-                  <w:sz w:val="18"/>
-                </w:rPr>
-                <w:t>ECUIDASH1</w:t>
-              </w:r>
-              <w:r>
-                <w:rPr>
-                  <w:sz w:val="18"/>
-                </w:rPr>
-                <w:t>8</w:t>
-              </w:r>
-            </w:ins>
-          </w:p>
-        </w:tc>
-      </w:tr>
-      <w:tr>
-        <w:trPr>
-          <w:ins w:id="132" w:author="Augustin, Jourdain M" w:date="2014-11-04T13:39:00Z"/>
-        </w:trPr>
-        <w:tc>
-          <w:tcPr>
-            <w:tcW w:w="2549" w:type="dxa"/>
-          </w:tcPr>
-          <w:p>
-            <w:pPr>
-              <w:rPr>
-                <w:ins w:id="133" w:author="Augustin, Jourdain M" w:date="2014-11-04T13:39:00Z"/>
-                <w:sz w:val="18"/>
-              </w:rPr>
-            </w:pPr>
-            <w:ins w:id="134" w:author="Augustin, Jourdain M" w:date="2014-11-04T13:39:00Z">
-              <w:r>
-                <w:rPr>
-                  <w:sz w:val="18"/>
-                </w:rPr>
-                <w:t>Source Description</w:t>
-              </w:r>
-            </w:ins>
-          </w:p>
-        </w:tc>
-        <w:tc>
-          <w:tcPr>
-            <w:tcW w:w="10455" w:type="dxa"/>
-          </w:tcPr>
-          <w:p>
-            <w:pPr>
-              <w:rPr>
-                <w:ins w:id="135" w:author="Augustin, Jourdain M" w:date="2014-11-04T13:39:00Z"/>
-                <w:sz w:val="18"/>
-              </w:rPr>
-            </w:pPr>
-          </w:p>
-        </w:tc>
-      </w:tr>
-      <w:tr>
-        <w:trPr>
-          <w:ins w:id="136" w:author="Augustin, Jourdain M" w:date="2014-11-04T13:39:00Z"/>
-        </w:trPr>
-        <w:tc>
-          <w:tcPr>
-            <w:tcW w:w="2549" w:type="dxa"/>
-          </w:tcPr>
-          <w:p>
-            <w:pPr>
-              <w:rPr>
-                <w:ins w:id="137" w:author="Augustin, Jourdain M" w:date="2014-11-04T13:39:00Z"/>
-                <w:sz w:val="18"/>
-              </w:rPr>
-            </w:pPr>
-            <w:ins w:id="138" w:author="Augustin, Jourdain M" w:date="2014-11-04T13:39:00Z">
-              <w:r>
-                <w:rPr>
-                  <w:sz w:val="18"/>
-                </w:rPr>
-                <w:t>Test Location</w:t>
-              </w:r>
-            </w:ins>
-          </w:p>
-        </w:tc>
-        <w:tc>
-          <w:tcPr>
-            <w:tcW w:w="10455" w:type="dxa"/>
-          </w:tcPr>
-          <w:p>
-            <w:pPr>
-              <w:rPr>
-                <w:ins w:id="139" w:author="Augustin, Jourdain M" w:date="2014-11-04T13:39:00Z"/>
-                <w:sz w:val="18"/>
-              </w:rPr>
-            </w:pPr>
-            <w:ins w:id="140" w:author="Augustin, Jourdain M" w:date="2014-11-04T13:39:00Z">
-              <w:r>
-                <w:rPr>
-                  <w:sz w:val="18"/>
-                </w:rPr>
-                <w:t xml:space="preserve">https://vacmsmpmd01.vangent.local/coach3/default.aspx </w:t>
-              </w:r>
-            </w:ins>
-          </w:p>
-        </w:tc>
-      </w:tr>
-      <w:tr>
-        <w:trPr>
-          <w:ins w:id="141" w:author="Augustin, Jourdain M" w:date="2014-11-04T13:39:00Z"/>
-        </w:trPr>
-        <w:tc>
-          <w:tcPr>
-            <w:tcW w:w="2549" w:type="dxa"/>
-          </w:tcPr>
-          <w:p>
-            <w:pPr>
-              <w:rPr>
-                <w:ins w:id="142" w:author="Augustin, Jourdain M" w:date="2014-11-04T13:39:00Z"/>
-                <w:sz w:val="18"/>
-              </w:rPr>
-            </w:pPr>
-            <w:ins w:id="143" w:author="Augustin, Jourdain M" w:date="2014-11-04T13:39:00Z">
-              <w:r>
-                <w:rPr>
-                  <w:sz w:val="18"/>
-                </w:rPr>
-                <w:t>Updated File(s)</w:t>
-              </w:r>
-            </w:ins>
-          </w:p>
-        </w:tc>
-        <w:tc>
-          <w:tcPr>
-            <w:tcW w:w="10455" w:type="dxa"/>
-          </w:tcPr>
-          <w:p>
-            <w:pPr>
-              <w:rPr>
-                <w:ins w:id="144" w:author="Augustin, Jourdain M" w:date="2014-11-04T13:39:00Z"/>
-                <w:sz w:val="18"/>
-              </w:rPr>
-            </w:pPr>
-            <w:ins w:id="145" w:author="Augustin, Jourdain M" w:date="2014-11-04T13:39:00Z">
-              <w:r>
-                <w:rPr>
-                  <w:sz w:val="18"/>
-                </w:rPr>
-                <w:t>eCoachingFixed.dll</w:t>
-              </w:r>
-            </w:ins>
-          </w:p>
-        </w:tc>
-      </w:tr>
-      <w:tr>
-        <w:trPr>
-          <w:ins w:id="146" w:author="Augustin, Jourdain M" w:date="2014-11-04T13:39:00Z"/>
-        </w:trPr>
-        <w:tc>
-          <w:tcPr>
-            <w:tcW w:w="2549" w:type="dxa"/>
-          </w:tcPr>
-          <w:p>
-            <w:pPr>
-              <w:rPr>
-                <w:ins w:id="147" w:author="Augustin, Jourdain M" w:date="2014-11-04T13:39:00Z"/>
-                <w:sz w:val="18"/>
-              </w:rPr>
-            </w:pPr>
-            <w:ins w:id="148" w:author="Augustin, Jourdain M" w:date="2014-11-04T13:39:00Z">
-              <w:r>
-                <w:rPr>
-                  <w:sz w:val="18"/>
-                </w:rPr>
-                <w:t>Supporting Documentation</w:t>
-              </w:r>
-            </w:ins>
-          </w:p>
-        </w:tc>
-        <w:tc>
-          <w:tcPr>
-            <w:tcW w:w="10455" w:type="dxa"/>
-          </w:tcPr>
-          <w:p>
-            <w:pPr>
-              <w:rPr>
-                <w:ins w:id="149" w:author="Augustin, Jourdain M" w:date="2014-11-04T13:39:00Z"/>
-                <w:sz w:val="18"/>
-              </w:rPr>
-            </w:pPr>
-          </w:p>
-        </w:tc>
-      </w:tr>
-      <w:tr>
-        <w:trPr>
-          <w:ins w:id="150" w:author="Augustin, Jourdain M" w:date="2014-11-04T13:39:00Z"/>
-        </w:trPr>
-        <w:tc>
-          <w:tcPr>
-            <w:tcW w:w="2549" w:type="dxa"/>
-          </w:tcPr>
-          <w:p>
-            <w:pPr>
-              <w:rPr>
-                <w:ins w:id="151" w:author="Augustin, Jourdain M" w:date="2014-11-04T13:39:00Z"/>
-                <w:sz w:val="18"/>
-              </w:rPr>
-            </w:pPr>
-            <w:ins w:id="152" w:author="Augustin, Jourdain M" w:date="2014-11-04T13:39:00Z">
-              <w:r>
-                <w:rPr>
-                  <w:sz w:val="18"/>
-                </w:rPr>
-                <w:t>Notes</w:t>
-              </w:r>
-            </w:ins>
-          </w:p>
-        </w:tc>
-        <w:tc>
-          <w:tcPr>
-            <w:tcW w:w="10455" w:type="dxa"/>
-          </w:tcPr>
-          <w:p>
-            <w:pPr>
-              <w:rPr>
-                <w:ins w:id="153" w:author="Augustin, Jourdain M" w:date="2014-11-04T13:39:00Z"/>
-                <w:sz w:val="18"/>
-              </w:rPr>
-            </w:pPr>
-          </w:p>
-        </w:tc>
-      </w:tr>
-    </w:tbl>
-    <w:p>
-      <w:pPr>
-        <w:rPr>
-          <w:ins w:id="154" w:author="Augustin, Jourdain M" w:date="2014-11-04T13:39:00Z"/>
-          <w:sz w:val="18"/>
-        </w:rPr>
-      </w:pPr>
-    </w:p>
-    <w:p>
-      <w:pPr>
-        <w:rPr>
-          <w:ins w:id="155" w:author="Augustin, Jourdain M" w:date="2014-11-04T13:39:00Z"/>
-          <w:sz w:val="18"/>
-        </w:rPr>
-      </w:pPr>
-    </w:p>
-    <w:tbl>
-      <w:tblPr>
-        <w:tblW w:w="13500" w:type="dxa"/>
-        <w:tblInd w:w="-612" w:type="dxa"/>
-        <w:tblBorders>
-          <w:top w:val="double" w:sz="4" w:space="0" w:color="auto"/>
-          <w:left w:val="double" w:sz="4" w:space="0" w:color="auto"/>
-          <w:bottom w:val="double" w:sz="4" w:space="0" w:color="auto"/>
-          <w:right w:val="double" w:sz="4" w:space="0" w:color="auto"/>
-          <w:insideH w:val="single" w:sz="6" w:space="0" w:color="auto"/>
-          <w:insideV w:val="single" w:sz="6" w:space="0" w:color="auto"/>
-        </w:tblBorders>
-        <w:tblLayout w:type="fixed"/>
-        <w:tblLook w:val="0000" w:firstRow="0" w:lastRow="0" w:firstColumn="0" w:lastColumn="0" w:noHBand="0" w:noVBand="0"/>
-      </w:tblPr>
-      <w:tblGrid>
-        <w:gridCol w:w="900"/>
-        <w:gridCol w:w="3960"/>
-        <w:gridCol w:w="4500"/>
-        <w:gridCol w:w="1260"/>
-        <w:gridCol w:w="2880"/>
-      </w:tblGrid>
-      <w:tr>
-        <w:trPr>
-          <w:cantSplit/>
-          <w:tblHeader/>
-          <w:ins w:id="156" w:author="Augustin, Jourdain M" w:date="2014-11-04T13:39:00Z"/>
-        </w:trPr>
-        <w:tc>
-          <w:tcPr>
-            <w:tcW w:w="900" w:type="dxa"/>
-            <w:shd w:val="clear" w:color="auto" w:fill="A6A6A6"/>
-          </w:tcPr>
-          <w:p>
-            <w:pPr>
-              <w:rPr>
-                <w:ins w:id="157" w:author="Augustin, Jourdain M" w:date="2014-11-04T13:39:00Z"/>
-                <w:b/>
-                <w:i/>
-                <w:sz w:val="18"/>
-              </w:rPr>
-            </w:pPr>
-            <w:ins w:id="158" w:author="Augustin, Jourdain M" w:date="2014-11-04T13:39:00Z">
-              <w:r>
-                <w:rPr>
-                  <w:b/>
-                  <w:sz w:val="18"/>
-                </w:rPr>
-                <w:t>TEST#</w:t>
-              </w:r>
-            </w:ins>
-          </w:p>
-        </w:tc>
-        <w:tc>
-          <w:tcPr>
-            <w:tcW w:w="3960" w:type="dxa"/>
-            <w:shd w:val="clear" w:color="auto" w:fill="A6A6A6"/>
-          </w:tcPr>
-          <w:p>
-            <w:pPr>
-              <w:rPr>
-                <w:ins w:id="159" w:author="Augustin, Jourdain M" w:date="2014-11-04T13:39:00Z"/>
-                <w:b/>
-                <w:i/>
-                <w:sz w:val="18"/>
-              </w:rPr>
-            </w:pPr>
-            <w:ins w:id="160" w:author="Augustin, Jourdain M" w:date="2014-11-04T13:39:00Z">
-              <w:r>
-                <w:rPr>
-                  <w:b/>
-                  <w:sz w:val="18"/>
-                </w:rPr>
-                <w:t>ACTION</w:t>
-              </w:r>
-            </w:ins>
-          </w:p>
-        </w:tc>
-        <w:tc>
-          <w:tcPr>
-            <w:tcW w:w="4500" w:type="dxa"/>
-            <w:shd w:val="clear" w:color="auto" w:fill="A6A6A6"/>
-          </w:tcPr>
-          <w:p>
-            <w:pPr>
-              <w:rPr>
-                <w:ins w:id="161" w:author="Augustin, Jourdain M" w:date="2014-11-04T13:39:00Z"/>
-                <w:b/>
-                <w:i/>
-                <w:sz w:val="18"/>
-              </w:rPr>
-            </w:pPr>
-            <w:ins w:id="162" w:author="Augustin, Jourdain M" w:date="2014-11-04T13:39:00Z">
-              <w:r>
-                <w:rPr>
-                  <w:b/>
-                  <w:sz w:val="18"/>
-                </w:rPr>
-                <w:t xml:space="preserve">EXPECTED RESULTS </w:t>
-              </w:r>
-            </w:ins>
-          </w:p>
-        </w:tc>
-        <w:tc>
-          <w:tcPr>
-            <w:tcW w:w="1260" w:type="dxa"/>
-            <w:shd w:val="clear" w:color="auto" w:fill="A6A6A6"/>
-          </w:tcPr>
-          <w:p>
-            <w:pPr>
-              <w:rPr>
-                <w:ins w:id="163" w:author="Augustin, Jourdain M" w:date="2014-11-04T13:39:00Z"/>
-                <w:b/>
-                <w:i/>
-                <w:sz w:val="18"/>
-              </w:rPr>
-            </w:pPr>
-            <w:ins w:id="164" w:author="Augustin, Jourdain M" w:date="2014-11-04T13:39:00Z">
-              <w:r>
-                <w:rPr>
-                  <w:b/>
-                  <w:sz w:val="18"/>
-                </w:rPr>
-                <w:t>RESULTS</w:t>
-              </w:r>
-            </w:ins>
-          </w:p>
-          <w:p>
-            <w:pPr>
-              <w:rPr>
-                <w:ins w:id="165" w:author="Augustin, Jourdain M" w:date="2014-11-04T13:39:00Z"/>
-                <w:b/>
-                <w:i/>
-                <w:sz w:val="18"/>
-              </w:rPr>
-            </w:pPr>
-            <w:ins w:id="166" w:author="Augustin, Jourdain M" w:date="2014-11-04T13:39:00Z">
-              <w:r>
-                <w:rPr>
-                  <w:b/>
-                  <w:sz w:val="18"/>
-                </w:rPr>
-                <w:t>P/F/I</w:t>
-              </w:r>
-            </w:ins>
-          </w:p>
-        </w:tc>
-        <w:tc>
-          <w:tcPr>
-            <w:tcW w:w="2880" w:type="dxa"/>
-            <w:shd w:val="clear" w:color="auto" w:fill="A6A6A6"/>
-          </w:tcPr>
-          <w:p>
-            <w:pPr>
-              <w:rPr>
-                <w:ins w:id="167" w:author="Augustin, Jourdain M" w:date="2014-11-04T13:39:00Z"/>
-                <w:b/>
-                <w:i/>
-                <w:sz w:val="18"/>
-              </w:rPr>
-            </w:pPr>
-            <w:ins w:id="168" w:author="Augustin, Jourdain M" w:date="2014-11-04T13:39:00Z">
-              <w:r>
-                <w:rPr>
-                  <w:b/>
-                  <w:sz w:val="18"/>
-                </w:rPr>
-                <w:t>COMMENTS</w:t>
-              </w:r>
-            </w:ins>
-          </w:p>
-        </w:tc>
-      </w:tr>
-      <w:tr>
-        <w:trPr>
-          <w:cantSplit/>
-          <w:ins w:id="169" w:author="Augustin, Jourdain M" w:date="2014-11-04T13:39:00Z"/>
-        </w:trPr>
-        <w:tc>
-          <w:tcPr>
-            <w:tcW w:w="900" w:type="dxa"/>
-          </w:tcPr>
-          <w:p>
-            <w:pPr>
-              <w:numPr>
-                <w:ilvl w:val="0"/>
-                <w:numId w:val="20"/>
-              </w:numPr>
-              <w:rPr>
-                <w:ins w:id="170" w:author="Augustin, Jourdain M" w:date="2014-11-04T13:39:00Z"/>
-                <w:i/>
-                <w:sz w:val="18"/>
-              </w:rPr>
-              <w:pPrChange w:id="171" w:author="Augustin, Jourdain M" w:date="2014-11-04T13:40:00Z">
-                <w:pPr>
-                  <w:numPr>
-                    <w:numId w:val="19"/>
-                  </w:numPr>
-                  <w:tabs>
-                    <w:tab w:val="num" w:pos="720"/>
-                  </w:tabs>
-                  <w:ind w:left="720" w:hanging="360"/>
-                </w:pPr>
-              </w:pPrChange>
-            </w:pPr>
-          </w:p>
-        </w:tc>
-        <w:tc>
-          <w:tcPr>
-            <w:tcW w:w="3960" w:type="dxa"/>
-          </w:tcPr>
-          <w:p>
-            <w:pPr>
-              <w:rPr>
-                <w:ins w:id="172" w:author="Augustin, Jourdain M" w:date="2014-11-04T13:39:00Z"/>
-                <w:bCs/>
-                <w:sz w:val="18"/>
-              </w:rPr>
-            </w:pPr>
-            <w:ins w:id="173" w:author="Augustin, Jourdain M" w:date="2014-11-04T13:39:00Z">
-              <w:r>
-                <w:rPr>
-                  <w:bCs/>
-                  <w:sz w:val="18"/>
-                </w:rPr>
-                <w:t xml:space="preserve">Launch link to test main dashboard page using a </w:t>
-              </w:r>
-              <w:r>
-                <w:rPr>
-                  <w:bCs/>
-                  <w:sz w:val="18"/>
-                </w:rPr>
-                <w:t>user with</w:t>
-              </w:r>
-              <w:r>
-                <w:rPr>
-                  <w:bCs/>
-                  <w:sz w:val="18"/>
-                </w:rPr>
-                <w:t xml:space="preserve"> </w:t>
-              </w:r>
-              <w:r>
-                <w:rPr>
-                  <w:bCs/>
-                  <w:sz w:val="18"/>
-                </w:rPr>
-                <w:t xml:space="preserve">job code </w:t>
-              </w:r>
-              <w:r>
-                <w:rPr>
-                  <w:bCs/>
-                  <w:sz w:val="18"/>
-                </w:rPr>
-                <w:t>WPWL51</w:t>
-              </w:r>
-              <w:r>
-                <w:rPr>
-                  <w:bCs/>
-                  <w:sz w:val="18"/>
-                </w:rPr>
-                <w:t xml:space="preserve"> :</w:t>
-              </w:r>
-              <w:r>
-                <w:rPr>
-                  <w:bCs/>
-                  <w:sz w:val="18"/>
-                </w:rPr>
-                <w:br/>
-              </w:r>
-            </w:ins>
-          </w:p>
-          <w:p>
-            <w:pPr>
-              <w:rPr>
-                <w:ins w:id="174" w:author="Augustin, Jourdain M" w:date="2014-11-04T13:39:00Z"/>
-                <w:bCs/>
-                <w:sz w:val="18"/>
-              </w:rPr>
-            </w:pPr>
-            <w:ins w:id="175" w:author="Augustin, Jourdain M" w:date="2014-11-04T13:39:00Z">
-              <w:r>
-                <w:rPr>
-                  <w:sz w:val="18"/>
-                </w:rPr>
-                <w:fldChar w:fldCharType="begin"/>
-              </w:r>
-              <w:r>
-                <w:rPr>
-                  <w:sz w:val="18"/>
-                </w:rPr>
-                <w:instrText xml:space="preserve"> HYPERLINK "https://vacmsmpmd01.vangent.local/coach3/default.aspx" </w:instrText>
-              </w:r>
-              <w:r>
-                <w:rPr>
-                  <w:sz w:val="18"/>
-                </w:rPr>
-                <w:fldChar w:fldCharType="separate"/>
-              </w:r>
-              <w:r>
-                <w:rPr>
-                  <w:rStyle w:val="Hyperlink"/>
-                  <w:sz w:val="18"/>
-                </w:rPr>
-                <w:t>https://vacmsmpmd01.vangent.local/coach3/default.aspx</w:t>
-              </w:r>
-              <w:r>
-                <w:rPr>
-                  <w:sz w:val="18"/>
-                </w:rPr>
-                <w:fldChar w:fldCharType="end"/>
-              </w:r>
-              <w:r>
-                <w:rPr>
-                  <w:sz w:val="18"/>
-                </w:rPr>
-                <w:t xml:space="preserve"> </w:t>
-              </w:r>
-            </w:ins>
-          </w:p>
-        </w:tc>
-        <w:tc>
-          <w:tcPr>
-            <w:tcW w:w="4500" w:type="dxa"/>
-          </w:tcPr>
-          <w:p>
-            <w:pPr>
-              <w:rPr>
-                <w:ins w:id="176" w:author="Augustin, Jourdain M" w:date="2014-11-04T13:39:00Z"/>
-                <w:sz w:val="18"/>
-              </w:rPr>
-            </w:pPr>
-            <w:ins w:id="177" w:author="Augustin, Jourdain M" w:date="2014-11-04T13:39:00Z">
-              <w:r>
-                <w:rPr>
-                  <w:sz w:val="18"/>
-                </w:rPr>
-                <w:t xml:space="preserve">Main page successfully loads with credentials passed reflecting data in database </w:t>
-              </w:r>
-              <w:proofErr w:type="spellStart"/>
-              <w:r>
-                <w:rPr>
-                  <w:sz w:val="18"/>
-                </w:rPr>
-                <w:t>db</w:t>
-              </w:r>
-            </w:ins>
-            <w:proofErr w:type="spellEnd"/>
-            <w:ins w:id="178" w:author="Augustin, Jourdain M" w:date="2014-11-04T13:40:00Z">
-              <w:r>
-                <w:rPr>
-                  <w:sz w:val="18"/>
-                </w:rPr>
-                <w:t xml:space="preserve"> and historical dashboard tab is displayed</w:t>
-              </w:r>
-            </w:ins>
-            <w:ins w:id="179" w:author="Augustin, Jourdain M" w:date="2014-11-04T13:39:00Z">
-              <w:r>
-                <w:rPr>
-                  <w:sz w:val="18"/>
-                </w:rPr>
-                <w:br/>
-              </w:r>
-              <w:r>
-                <w:rPr>
-                  <w:sz w:val="18"/>
-                </w:rPr>
-                <w:br/>
-              </w:r>
-            </w:ins>
-          </w:p>
-        </w:tc>
-        <w:tc>
-          <w:tcPr>
-            <w:tcW w:w="1260" w:type="dxa"/>
-          </w:tcPr>
-          <w:p>
-            <w:pPr>
-              <w:jc w:val="center"/>
-              <w:rPr>
-                <w:ins w:id="180" w:author="Augustin, Jourdain M" w:date="2014-11-04T13:39:00Z"/>
-                <w:i/>
-                <w:sz w:val="18"/>
-              </w:rPr>
-            </w:pPr>
-            <w:ins w:id="181" w:author="Augustin, Jourdain M" w:date="2014-11-04T13:39:00Z">
-              <w:r>
-                <w:rPr>
-                  <w:i/>
-                  <w:sz w:val="18"/>
-                </w:rPr>
-                <w:t>P</w:t>
-              </w:r>
-            </w:ins>
-          </w:p>
-          <w:p>
-            <w:pPr>
-              <w:jc w:val="center"/>
-              <w:rPr>
-                <w:ins w:id="182" w:author="Augustin, Jourdain M" w:date="2014-11-04T13:39:00Z"/>
-                <w:i/>
-                <w:sz w:val="18"/>
-              </w:rPr>
-            </w:pPr>
-            <w:ins w:id="183" w:author="Augustin, Jourdain M" w:date="2014-11-04T13:39:00Z">
-              <w:r>
-                <w:rPr>
-                  <w:i/>
-                  <w:sz w:val="18"/>
-                </w:rPr>
-                <w:t>1</w:t>
-              </w:r>
-              <w:r>
-                <w:rPr>
-                  <w:i/>
-                  <w:sz w:val="18"/>
-                </w:rPr>
-                <w:t>1</w:t>
-              </w:r>
-              <w:r>
-                <w:rPr>
-                  <w:i/>
-                  <w:sz w:val="18"/>
-                </w:rPr>
-                <w:t>/</w:t>
-              </w:r>
-              <w:r>
-                <w:rPr>
-                  <w:i/>
-                  <w:sz w:val="18"/>
-                </w:rPr>
-                <w:t>04</w:t>
-              </w:r>
-              <w:r>
-                <w:rPr>
-                  <w:i/>
-                  <w:sz w:val="18"/>
-                </w:rPr>
-                <w:t>/2014</w:t>
-              </w:r>
-            </w:ins>
-          </w:p>
-        </w:tc>
-        <w:tc>
-          <w:tcPr>
-            <w:tcW w:w="2880" w:type="dxa"/>
-          </w:tcPr>
-          <w:p>
-            <w:pPr>
-              <w:rPr>
-                <w:ins w:id="184" w:author="Augustin, Jourdain M" w:date="2014-11-04T13:39:00Z"/>
-                <w:i/>
-                <w:sz w:val="18"/>
-              </w:rPr>
-            </w:pPr>
-          </w:p>
-        </w:tc>
-      </w:tr>
-      <w:tr>
-        <w:trPr>
-          <w:ins w:id="185" w:author="Augustin, Jourdain M" w:date="2014-11-04T13:39:00Z"/>
-        </w:trPr>
-        <w:tc>
-          <w:tcPr>
-            <w:tcW w:w="900" w:type="dxa"/>
-          </w:tcPr>
-          <w:p>
-            <w:pPr>
-              <w:numPr>
-                <w:ilvl w:val="0"/>
-                <w:numId w:val="20"/>
-              </w:numPr>
-              <w:rPr>
-                <w:ins w:id="186" w:author="Augustin, Jourdain M" w:date="2014-11-04T13:39:00Z"/>
-                <w:i/>
-                <w:sz w:val="18"/>
-              </w:rPr>
-              <w:pPrChange w:id="187" w:author="Augustin, Jourdain M" w:date="2014-11-04T13:40:00Z">
-                <w:pPr>
-                  <w:numPr>
-                    <w:numId w:val="19"/>
-                  </w:numPr>
-                  <w:tabs>
-                    <w:tab w:val="num" w:pos="720"/>
-                  </w:tabs>
-                  <w:ind w:left="720" w:hanging="360"/>
-                </w:pPr>
-              </w:pPrChange>
-            </w:pPr>
-          </w:p>
-        </w:tc>
-        <w:tc>
-          <w:tcPr>
-            <w:tcW w:w="3960" w:type="dxa"/>
-          </w:tcPr>
-          <w:p>
-            <w:pPr>
-              <w:rPr>
-                <w:ins w:id="188" w:author="Augustin, Jourdain M" w:date="2014-11-04T13:39:00Z"/>
-                <w:bCs/>
-                <w:sz w:val="18"/>
-              </w:rPr>
-            </w:pPr>
-            <w:ins w:id="189" w:author="Augustin, Jourdain M" w:date="2014-11-04T13:39:00Z">
-              <w:r>
-                <w:rPr>
-                  <w:bCs/>
-                  <w:sz w:val="18"/>
-                </w:rPr>
-                <w:t>Select “</w:t>
-              </w:r>
-            </w:ins>
-            <w:ins w:id="190" w:author="Augustin, Jourdain M" w:date="2014-11-04T13:40:00Z">
-              <w:r>
-                <w:rPr>
-                  <w:bCs/>
-                  <w:sz w:val="18"/>
-                </w:rPr>
-                <w:t>Historical Dashboard</w:t>
-              </w:r>
-            </w:ins>
-            <w:ins w:id="191" w:author="Augustin, Jourdain M" w:date="2014-11-04T13:39:00Z">
-              <w:r>
-                <w:rPr>
-                  <w:bCs/>
-                  <w:sz w:val="18"/>
-                </w:rPr>
-                <w:t>” tab</w:t>
-              </w:r>
-            </w:ins>
-            <w:ins w:id="192" w:author="Augustin, Jourdain M" w:date="2014-11-04T13:41:00Z">
-              <w:r>
-                <w:rPr>
-                  <w:bCs/>
-                  <w:sz w:val="18"/>
-                </w:rPr>
-                <w:t xml:space="preserve"> and select search options and submit</w:t>
-              </w:r>
-            </w:ins>
-            <w:ins w:id="193" w:author="Augustin, Jourdain M" w:date="2014-11-04T13:39:00Z">
-              <w:r>
-                <w:rPr>
-                  <w:bCs/>
-                  <w:sz w:val="18"/>
-                </w:rPr>
-                <w:t xml:space="preserve">.  </w:t>
-              </w:r>
-            </w:ins>
-          </w:p>
-          <w:p>
-            <w:pPr>
-              <w:rPr>
-                <w:ins w:id="194" w:author="Augustin, Jourdain M" w:date="2014-11-04T13:39:00Z"/>
-                <w:bCs/>
-                <w:sz w:val="18"/>
-              </w:rPr>
-            </w:pPr>
-            <w:ins w:id="195" w:author="Augustin, Jourdain M" w:date="2014-11-04T13:39:00Z">
-              <w:r>
-                <w:rPr>
-                  <w:bCs/>
-                  <w:sz w:val="18"/>
-                </w:rPr>
-                <w:t xml:space="preserve">   </w:t>
-              </w:r>
-            </w:ins>
-          </w:p>
-        </w:tc>
-        <w:tc>
-          <w:tcPr>
-            <w:tcW w:w="4500" w:type="dxa"/>
-          </w:tcPr>
-          <w:p>
-            <w:pPr>
-              <w:rPr>
-                <w:ins w:id="196" w:author="Augustin, Jourdain M" w:date="2014-11-04T13:39:00Z"/>
-                <w:sz w:val="18"/>
-              </w:rPr>
-            </w:pPr>
-            <w:ins w:id="197" w:author="Augustin, Jourdain M" w:date="2014-11-04T13:39:00Z">
-              <w:r>
-                <w:rPr>
-                  <w:sz w:val="18"/>
-                </w:rPr>
-                <w:t xml:space="preserve">Verify that </w:t>
-              </w:r>
-              <w:r>
-                <w:rPr>
-                  <w:sz w:val="18"/>
-                </w:rPr>
-                <w:t xml:space="preserve">the dashboard displays records that </w:t>
-              </w:r>
-            </w:ins>
-            <w:ins w:id="198" w:author="Augustin, Jourdain M" w:date="2014-11-04T13:42:00Z">
-              <w:r>
-                <w:rPr>
-                  <w:sz w:val="18"/>
-                </w:rPr>
-                <w:t xml:space="preserve">match the selected filter </w:t>
-              </w:r>
-              <w:proofErr w:type="spellStart"/>
-              <w:r>
-                <w:rPr>
-                  <w:sz w:val="18"/>
-                </w:rPr>
-                <w:t>critieria</w:t>
-              </w:r>
-            </w:ins>
-            <w:proofErr w:type="spellEnd"/>
-          </w:p>
-        </w:tc>
-        <w:tc>
-          <w:tcPr>
-            <w:tcW w:w="1260" w:type="dxa"/>
-          </w:tcPr>
-          <w:p>
-            <w:pPr>
-              <w:jc w:val="center"/>
-              <w:rPr>
-                <w:ins w:id="199" w:author="Augustin, Jourdain M" w:date="2014-11-04T13:39:00Z"/>
-                <w:i/>
-                <w:sz w:val="18"/>
-              </w:rPr>
-            </w:pPr>
-            <w:ins w:id="200" w:author="Augustin, Jourdain M" w:date="2014-11-04T13:39:00Z">
-              <w:r>
-                <w:rPr>
-                  <w:i/>
-                  <w:sz w:val="18"/>
-                </w:rPr>
-                <w:t>P</w:t>
-              </w:r>
-            </w:ins>
-          </w:p>
-          <w:p>
-            <w:pPr>
-              <w:jc w:val="center"/>
-              <w:rPr>
-                <w:ins w:id="201" w:author="Augustin, Jourdain M" w:date="2014-11-04T13:39:00Z"/>
-                <w:i/>
-                <w:sz w:val="18"/>
-              </w:rPr>
-            </w:pPr>
-            <w:ins w:id="202" w:author="Augustin, Jourdain M" w:date="2014-11-04T13:39:00Z">
-              <w:r>
-                <w:rPr>
-                  <w:i/>
-                  <w:sz w:val="18"/>
-                </w:rPr>
-                <w:t>1</w:t>
-              </w:r>
-              <w:r>
-                <w:rPr>
-                  <w:i/>
-                  <w:sz w:val="18"/>
-                </w:rPr>
-                <w:t>1</w:t>
-              </w:r>
-              <w:r>
-                <w:rPr>
-                  <w:i/>
-                  <w:sz w:val="18"/>
-                </w:rPr>
-                <w:t>/</w:t>
-              </w:r>
-              <w:r>
-                <w:rPr>
-                  <w:i/>
-                  <w:sz w:val="18"/>
-                </w:rPr>
-                <w:t>04</w:t>
-              </w:r>
-              <w:r>
-                <w:rPr>
-                  <w:i/>
-                  <w:sz w:val="18"/>
-                </w:rPr>
-                <w:t>/2014</w:t>
-              </w:r>
-            </w:ins>
-          </w:p>
-        </w:tc>
-        <w:tc>
-          <w:tcPr>
-            <w:tcW w:w="2880" w:type="dxa"/>
-          </w:tcPr>
-          <w:p>
-            <w:pPr>
-              <w:rPr>
-                <w:ins w:id="203" w:author="Augustin, Jourdain M" w:date="2014-11-04T13:39:00Z"/>
-                <w:i/>
-                <w:sz w:val="18"/>
-              </w:rPr>
-            </w:pPr>
-          </w:p>
-        </w:tc>
-      </w:tr>
-    </w:tbl>
-    <w:p>
-      <w:pPr>
-        <w:rPr>
-          <w:ins w:id="204" w:author="Augustin, Jourdain M" w:date="2014-11-04T13:39:00Z"/>
+          <w:ins w:id="121" w:author="Augustin, Jourdain M" w:date="2014-11-21T13:54:00Z"/>
           <w:sz w:val="18"/>
         </w:rPr>
       </w:pPr>
@@ -23564,17 +24399,10 @@
         </w:rPr>
       </w:pPr>
     </w:p>
-    <w:p>
-      <w:pPr>
-        <w:rPr>
-          <w:sz w:val="18"/>
-        </w:rPr>
-      </w:pPr>
-    </w:p>
     <w:sectPr>
-      <w:headerReference w:type="default" r:id="rId25"/>
-      <w:footerReference w:type="default" r:id="rId26"/>
-      <w:footerReference w:type="first" r:id="rId27"/>
+      <w:headerReference w:type="default" r:id="rId27"/>
+      <w:footerReference w:type="default" r:id="rId28"/>
+      <w:footerReference w:type="first" r:id="rId29"/>
       <w:pgSz w:w="15840" w:h="12240" w:orient="landscape" w:code="1"/>
       <w:pgMar w:top="720" w:right="1080" w:bottom="720" w:left="1080" w:header="720" w:footer="720" w:gutter="0"/>
       <w:cols w:space="720"/>
@@ -23732,7 +24560,7 @@
         <w:sz w:val="18"/>
         <w:szCs w:val="18"/>
       </w:rPr>
-      <w:t>3</w:t>
+      <w:t>27</w:t>
     </w:r>
     <w:r>
       <w:rPr>
@@ -23781,7 +24609,7 @@
         <w:sz w:val="18"/>
         <w:szCs w:val="18"/>
       </w:rPr>
-      <w:t>26</w:t>
+      <w:t>27</w:t>
     </w:r>
     <w:r>
       <w:rPr>
@@ -24965,7 +25793,7 @@
     </w:lvl>
   </w:abstractNum>
   <w:abstractNum w:abstractNumId="8">
-    <w:nsid w:val="495626B6"/>
+    <w:nsid w:val="45562874"/>
     <w:multiLevelType w:val="hybridMultilevel"/>
     <w:tmpl w:val="A0F2ED22"/>
     <w:lvl w:ilvl="0" w:tplc="0409000F">
@@ -25081,7 +25909,7 @@
     </w:lvl>
   </w:abstractNum>
   <w:abstractNum w:abstractNumId="9">
-    <w:nsid w:val="4DAC0583"/>
+    <w:nsid w:val="495626B6"/>
     <w:multiLevelType w:val="hybridMultilevel"/>
     <w:tmpl w:val="A0F2ED22"/>
     <w:lvl w:ilvl="0" w:tplc="0409000F">
@@ -25197,7 +26025,7 @@
     </w:lvl>
   </w:abstractNum>
   <w:abstractNum w:abstractNumId="10">
-    <w:nsid w:val="4E5C7770"/>
+    <w:nsid w:val="4DAC0583"/>
     <w:multiLevelType w:val="hybridMultilevel"/>
     <w:tmpl w:val="A0F2ED22"/>
     <w:lvl w:ilvl="0" w:tplc="0409000F">
@@ -25313,7 +26141,7 @@
     </w:lvl>
   </w:abstractNum>
   <w:abstractNum w:abstractNumId="11">
-    <w:nsid w:val="4E887149"/>
+    <w:nsid w:val="4E5C7770"/>
     <w:multiLevelType w:val="hybridMultilevel"/>
     <w:tmpl w:val="A0F2ED22"/>
     <w:lvl w:ilvl="0" w:tplc="0409000F">
@@ -25429,7 +26257,7 @@
     </w:lvl>
   </w:abstractNum>
   <w:abstractNum w:abstractNumId="12">
-    <w:nsid w:val="53EF4A78"/>
+    <w:nsid w:val="4E887149"/>
     <w:multiLevelType w:val="hybridMultilevel"/>
     <w:tmpl w:val="A0F2ED22"/>
     <w:lvl w:ilvl="0" w:tplc="0409000F">
@@ -25545,7 +26373,7 @@
     </w:lvl>
   </w:abstractNum>
   <w:abstractNum w:abstractNumId="13">
-    <w:nsid w:val="54B97BF2"/>
+    <w:nsid w:val="53EF4A78"/>
     <w:multiLevelType w:val="hybridMultilevel"/>
     <w:tmpl w:val="A0F2ED22"/>
     <w:lvl w:ilvl="0" w:tplc="0409000F">
@@ -25661,7 +26489,7 @@
     </w:lvl>
   </w:abstractNum>
   <w:abstractNum w:abstractNumId="14">
-    <w:nsid w:val="5869759E"/>
+    <w:nsid w:val="54B97BF2"/>
     <w:multiLevelType w:val="hybridMultilevel"/>
     <w:tmpl w:val="A0F2ED22"/>
     <w:lvl w:ilvl="0" w:tplc="0409000F">
@@ -25777,7 +26605,7 @@
     </w:lvl>
   </w:abstractNum>
   <w:abstractNum w:abstractNumId="15">
-    <w:nsid w:val="5C434C4E"/>
+    <w:nsid w:val="5869759E"/>
     <w:multiLevelType w:val="hybridMultilevel"/>
     <w:tmpl w:val="A0F2ED22"/>
     <w:lvl w:ilvl="0" w:tplc="0409000F">
@@ -25893,7 +26721,7 @@
     </w:lvl>
   </w:abstractNum>
   <w:abstractNum w:abstractNumId="16">
-    <w:nsid w:val="5D87545E"/>
+    <w:nsid w:val="5C434C4E"/>
     <w:multiLevelType w:val="hybridMultilevel"/>
     <w:tmpl w:val="A0F2ED22"/>
     <w:lvl w:ilvl="0" w:tplc="0409000F">
@@ -26009,7 +26837,7 @@
     </w:lvl>
   </w:abstractNum>
   <w:abstractNum w:abstractNumId="17">
-    <w:nsid w:val="5F102146"/>
+    <w:nsid w:val="5D87545E"/>
     <w:multiLevelType w:val="hybridMultilevel"/>
     <w:tmpl w:val="A0F2ED22"/>
     <w:lvl w:ilvl="0" w:tplc="0409000F">
@@ -26125,7 +26953,7 @@
     </w:lvl>
   </w:abstractNum>
   <w:abstractNum w:abstractNumId="18">
-    <w:nsid w:val="61413CB3"/>
+    <w:nsid w:val="5F102146"/>
     <w:multiLevelType w:val="hybridMultilevel"/>
     <w:tmpl w:val="A0F2ED22"/>
     <w:lvl w:ilvl="0" w:tplc="0409000F">
@@ -26241,7 +27069,7 @@
     </w:lvl>
   </w:abstractNum>
   <w:abstractNum w:abstractNumId="19">
-    <w:nsid w:val="6F7C3E2B"/>
+    <w:nsid w:val="61413CB3"/>
     <w:multiLevelType w:val="hybridMultilevel"/>
     <w:tmpl w:val="A0F2ED22"/>
     <w:lvl w:ilvl="0" w:tplc="0409000F">
@@ -26356,14 +27184,130 @@
       </w:pPr>
     </w:lvl>
   </w:abstractNum>
+  <w:abstractNum w:abstractNumId="20">
+    <w:nsid w:val="6F7C3E2B"/>
+    <w:multiLevelType w:val="hybridMultilevel"/>
+    <w:tmpl w:val="A0F2ED22"/>
+    <w:lvl w:ilvl="0" w:tplc="0409000F">
+      <w:start w:val="1"/>
+      <w:numFmt w:val="decimal"/>
+      <w:lvlText w:val="%1."/>
+      <w:lvlJc w:val="left"/>
+      <w:pPr>
+        <w:tabs>
+          <w:tab w:val="num" w:pos="720"/>
+        </w:tabs>
+        <w:ind w:left="720" w:hanging="360"/>
+      </w:pPr>
+    </w:lvl>
+    <w:lvl w:ilvl="1" w:tplc="4056895E">
+      <w:start w:val="1"/>
+      <w:numFmt w:val="decimal"/>
+      <w:lvlText w:val="%2."/>
+      <w:lvlJc w:val="left"/>
+      <w:pPr>
+        <w:tabs>
+          <w:tab w:val="num" w:pos="1440"/>
+        </w:tabs>
+        <w:ind w:left="1440" w:hanging="360"/>
+      </w:pPr>
+      <w:rPr>
+        <w:rFonts w:hint="default"/>
+      </w:rPr>
+    </w:lvl>
+    <w:lvl w:ilvl="2" w:tplc="0409001B" w:tentative="1">
+      <w:start w:val="1"/>
+      <w:numFmt w:val="lowerRoman"/>
+      <w:lvlText w:val="%3."/>
+      <w:lvlJc w:val="right"/>
+      <w:pPr>
+        <w:tabs>
+          <w:tab w:val="num" w:pos="2160"/>
+        </w:tabs>
+        <w:ind w:left="2160" w:hanging="180"/>
+      </w:pPr>
+    </w:lvl>
+    <w:lvl w:ilvl="3" w:tplc="0409000F" w:tentative="1">
+      <w:start w:val="1"/>
+      <w:numFmt w:val="decimal"/>
+      <w:lvlText w:val="%4."/>
+      <w:lvlJc w:val="left"/>
+      <w:pPr>
+        <w:tabs>
+          <w:tab w:val="num" w:pos="2880"/>
+        </w:tabs>
+        <w:ind w:left="2880" w:hanging="360"/>
+      </w:pPr>
+    </w:lvl>
+    <w:lvl w:ilvl="4" w:tplc="04090019" w:tentative="1">
+      <w:start w:val="1"/>
+      <w:numFmt w:val="lowerLetter"/>
+      <w:lvlText w:val="%5."/>
+      <w:lvlJc w:val="left"/>
+      <w:pPr>
+        <w:tabs>
+          <w:tab w:val="num" w:pos="3600"/>
+        </w:tabs>
+        <w:ind w:left="3600" w:hanging="360"/>
+      </w:pPr>
+    </w:lvl>
+    <w:lvl w:ilvl="5" w:tplc="0409001B" w:tentative="1">
+      <w:start w:val="1"/>
+      <w:numFmt w:val="lowerRoman"/>
+      <w:lvlText w:val="%6."/>
+      <w:lvlJc w:val="right"/>
+      <w:pPr>
+        <w:tabs>
+          <w:tab w:val="num" w:pos="4320"/>
+        </w:tabs>
+        <w:ind w:left="4320" w:hanging="180"/>
+      </w:pPr>
+    </w:lvl>
+    <w:lvl w:ilvl="6" w:tplc="0409000F" w:tentative="1">
+      <w:start w:val="1"/>
+      <w:numFmt w:val="decimal"/>
+      <w:lvlText w:val="%7."/>
+      <w:lvlJc w:val="left"/>
+      <w:pPr>
+        <w:tabs>
+          <w:tab w:val="num" w:pos="5040"/>
+        </w:tabs>
+        <w:ind w:left="5040" w:hanging="360"/>
+      </w:pPr>
+    </w:lvl>
+    <w:lvl w:ilvl="7" w:tplc="04090019" w:tentative="1">
+      <w:start w:val="1"/>
+      <w:numFmt w:val="lowerLetter"/>
+      <w:lvlText w:val="%8."/>
+      <w:lvlJc w:val="left"/>
+      <w:pPr>
+        <w:tabs>
+          <w:tab w:val="num" w:pos="5760"/>
+        </w:tabs>
+        <w:ind w:left="5760" w:hanging="360"/>
+      </w:pPr>
+    </w:lvl>
+    <w:lvl w:ilvl="8" w:tplc="0409001B" w:tentative="1">
+      <w:start w:val="1"/>
+      <w:numFmt w:val="lowerRoman"/>
+      <w:lvlText w:val="%9."/>
+      <w:lvlJc w:val="right"/>
+      <w:pPr>
+        <w:tabs>
+          <w:tab w:val="num" w:pos="6480"/>
+        </w:tabs>
+        <w:ind w:left="6480" w:hanging="180"/>
+      </w:pPr>
+    </w:lvl>
+  </w:abstractNum>
   <w:num w:numId="1">
-    <w:abstractNumId w:val="10"/>
+    <w:abstractNumId w:val="11"/>
   </w:num>
   <w:num w:numId="2">
     <w:abstractNumId w:val="3"/>
   </w:num>
   <w:num w:numId="3">
-    <w:abstractNumId w:val="8"/>
+    <w:abstractNumId w:val="9"/>
   </w:num>
   <w:num w:numId="4">
     <w:abstractNumId w:val="5"/>
@@ -26375,16 +27319,16 @@
     <w:abstractNumId w:val="1"/>
   </w:num>
   <w:num w:numId="7">
-    <w:abstractNumId w:val="15"/>
+    <w:abstractNumId w:val="16"/>
   </w:num>
   <w:num w:numId="8">
     <w:abstractNumId w:val="4"/>
   </w:num>
   <w:num w:numId="9">
-    <w:abstractNumId w:val="11"/>
+    <w:abstractNumId w:val="12"/>
   </w:num>
   <w:num w:numId="10">
-    <w:abstractNumId w:val="9"/>
+    <w:abstractNumId w:val="10"/>
   </w:num>
   <w:num w:numId="11">
     <w:abstractNumId w:val="7"/>
@@ -26393,28 +27337,31 @@
     <w:abstractNumId w:val="0"/>
   </w:num>
   <w:num w:numId="13">
+    <w:abstractNumId w:val="18"/>
+  </w:num>
+  <w:num w:numId="14">
+    <w:abstractNumId w:val="14"/>
+  </w:num>
+  <w:num w:numId="15">
+    <w:abstractNumId w:val="19"/>
+  </w:num>
+  <w:num w:numId="16">
     <w:abstractNumId w:val="17"/>
   </w:num>
-  <w:num w:numId="14">
-    <w:abstractNumId w:val="13"/>
-  </w:num>
-  <w:num w:numId="15">
-    <w:abstractNumId w:val="18"/>
-  </w:num>
-  <w:num w:numId="16">
-    <w:abstractNumId w:val="16"/>
-  </w:num>
   <w:num w:numId="17">
-    <w:abstractNumId w:val="19"/>
+    <w:abstractNumId w:val="20"/>
   </w:num>
   <w:num w:numId="18">
-    <w:abstractNumId w:val="12"/>
+    <w:abstractNumId w:val="13"/>
   </w:num>
   <w:num w:numId="19">
     <w:abstractNumId w:val="2"/>
   </w:num>
   <w:num w:numId="20">
-    <w:abstractNumId w:val="14"/>
+    <w:abstractNumId w:val="15"/>
+  </w:num>
+  <w:num w:numId="21">
+    <w:abstractNumId w:val="8"/>
   </w:num>
   <w:numIdMacAtCleanup w:val="14"/>
 </w:numbering>
@@ -28124,7 +29071,7 @@
 </file>
 
 <file path=customXml/itemProps1.xml><?xml version="1.0" encoding="utf-8"?>
-<ds:datastoreItem xmlns:ds="http://schemas.openxmlformats.org/officeDocument/2006/customXml" ds:itemID="{C67075FB-997A-454C-98CE-FAAD4158C493}">
+<ds:datastoreItem xmlns:ds="http://schemas.openxmlformats.org/officeDocument/2006/customXml" ds:itemID="{E831A431-A63A-43DC-8138-F94529B8A2EA}">
   <ds:schemaRefs>
     <ds:schemaRef ds:uri="http://schemas.openxmlformats.org/officeDocument/2006/bibliography"/>
   </ds:schemaRefs>

</xml_diff>

<commit_message>
[VM:Jourdain.Augustin@12/2/2014 10:06:44 AM] SCCB-P13895
git-tfs-id: [https://tfs.omnicloud.local/tfs/cco%20program/]$/eCoaching_V2;C13841
</commit_message>
<xml_diff>
--- a/Unit Test/CCO_eCoaching_UI_Dashboard_UTD.docx
+++ b/Unit Test/CCO_eCoaching_UI_Dashboard_UTD.docx
@@ -240,7 +240,7 @@
           <w:sz w:val="18"/>
           <w:szCs w:val="18"/>
         </w:rPr>
-        <w:t>November 21, 2014</w:t>
+        <w:t>December 2, 2014</w:t>
       </w:r>
       <w:r>
         <w:rPr>
@@ -1500,23 +1500,18 @@
                 <w:sz w:val="20"/>
               </w:rPr>
             </w:pPr>
-            <w:ins w:id="15" w:author="Augustin, Jourdain M" w:date="2014-11-21T13:52:00Z">
-              <w:r>
-                <w:rPr>
-                  <w:rFonts w:asciiTheme="minorHAnsi" w:hAnsiTheme="minorHAnsi"/>
-                  <w:i w:val="0"/>
-                  <w:sz w:val="20"/>
-                </w:rPr>
-                <w:t>Jourdain Augustin</w:t>
-              </w:r>
-            </w:ins>
+            <w:r>
+              <w:rPr>
+                <w:rFonts w:asciiTheme="minorHAnsi" w:hAnsiTheme="minorHAnsi"/>
+                <w:i w:val="0"/>
+                <w:sz w:val="20"/>
+              </w:rPr>
+              <w:t>Jourdain Augustin</w:t>
+            </w:r>
           </w:p>
         </w:tc>
       </w:tr>
       <w:tr>
-        <w:trPr>
-          <w:ins w:id="16" w:author="Augustin, Jourdain M" w:date="2014-11-21T13:52:00Z"/>
-        </w:trPr>
         <w:tc>
           <w:tcPr>
             <w:tcW w:w="1440" w:type="dxa"/>
@@ -1532,22 +1527,19 @@
               <w:pStyle w:val="hdr1"/>
               <w:ind w:left="0"/>
               <w:rPr>
-                <w:ins w:id="17" w:author="Augustin, Jourdain M" w:date="2014-11-21T13:52:00Z"/>
                 <w:rFonts w:asciiTheme="minorHAnsi" w:hAnsiTheme="minorHAnsi"/>
                 <w:i w:val="0"/>
                 <w:sz w:val="20"/>
               </w:rPr>
             </w:pPr>
-            <w:ins w:id="18" w:author="Augustin, Jourdain M" w:date="2014-11-21T13:52:00Z">
-              <w:r>
-                <w:rPr>
-                  <w:rFonts w:asciiTheme="minorHAnsi" w:hAnsiTheme="minorHAnsi"/>
-                  <w:i w:val="0"/>
-                  <w:sz w:val="20"/>
-                </w:rPr>
-                <w:t>11/21/2014</w:t>
-              </w:r>
-            </w:ins>
+            <w:r>
+              <w:rPr>
+                <w:rFonts w:asciiTheme="minorHAnsi" w:hAnsiTheme="minorHAnsi"/>
+                <w:i w:val="0"/>
+                <w:sz w:val="20"/>
+              </w:rPr>
+              <w:t>11/21/2014</w:t>
+            </w:r>
           </w:p>
         </w:tc>
         <w:tc>
@@ -1563,42 +1555,15 @@
           <w:p>
             <w:pPr>
               <w:rPr>
-                <w:ins w:id="19" w:author="Augustin, Jourdain M" w:date="2014-11-21T13:52:00Z"/>
-                <w:rFonts w:asciiTheme="minorHAnsi" w:hAnsiTheme="minorHAnsi"/>
-              </w:rPr>
-            </w:pPr>
-            <w:ins w:id="20" w:author="Augustin, Jourdain M" w:date="2014-11-21T13:52:00Z">
-              <w:r>
-                <w:rPr>
-                  <w:rFonts w:asciiTheme="minorHAnsi" w:hAnsiTheme="minorHAnsi"/>
-                </w:rPr>
-                <w:t xml:space="preserve">P13822 </w:t>
-              </w:r>
-            </w:ins>
-            <w:ins w:id="21" w:author="Augustin, Jourdain M" w:date="2014-11-21T13:53:00Z">
-              <w:r>
-                <w:rPr>
-                  <w:rFonts w:asciiTheme="minorHAnsi" w:hAnsiTheme="minorHAnsi"/>
-                </w:rPr>
-                <w:t>–</w:t>
-              </w:r>
-            </w:ins>
-            <w:ins w:id="22" w:author="Augustin, Jourdain M" w:date="2014-11-21T13:52:00Z">
-              <w:r>
-                <w:rPr>
-                  <w:rFonts w:asciiTheme="minorHAnsi" w:hAnsiTheme="minorHAnsi"/>
-                </w:rPr>
-                <w:t xml:space="preserve"> Create </w:t>
-              </w:r>
-            </w:ins>
-            <w:ins w:id="23" w:author="Augustin, Jourdain M" w:date="2014-11-21T13:53:00Z">
-              <w:r>
-                <w:rPr>
-                  <w:rFonts w:asciiTheme="minorHAnsi" w:hAnsiTheme="minorHAnsi"/>
-                </w:rPr>
-                <w:t>new test case ECUIDASH19 to test for ARC CSRs who attempt to access records they have submitted being redirected to unauthorized access page.</w:t>
-              </w:r>
-            </w:ins>
+                <w:rFonts w:asciiTheme="minorHAnsi" w:hAnsiTheme="minorHAnsi"/>
+              </w:rPr>
+            </w:pPr>
+            <w:r>
+              <w:rPr>
+                <w:rFonts w:asciiTheme="minorHAnsi" w:hAnsiTheme="minorHAnsi"/>
+              </w:rPr>
+              <w:t>P13822 – Create new test case ECUIDASH19 to test for ARC CSRs who attempt to access records they have submitted being redirected to unauthorized access page.</w:t>
+            </w:r>
           </w:p>
         </w:tc>
         <w:tc>
@@ -1616,13 +1581,114 @@
               <w:pStyle w:val="hdr1"/>
               <w:ind w:left="0"/>
               <w:rPr>
-                <w:ins w:id="24" w:author="Augustin, Jourdain M" w:date="2014-11-21T13:52:00Z"/>
                 <w:rFonts w:asciiTheme="minorHAnsi" w:hAnsiTheme="minorHAnsi"/>
                 <w:i w:val="0"/>
                 <w:sz w:val="20"/>
               </w:rPr>
             </w:pPr>
-            <w:ins w:id="25" w:author="Augustin, Jourdain M" w:date="2014-11-21T13:53:00Z">
+            <w:r>
+              <w:rPr>
+                <w:rFonts w:asciiTheme="minorHAnsi" w:hAnsiTheme="minorHAnsi"/>
+                <w:i w:val="0"/>
+                <w:sz w:val="20"/>
+              </w:rPr>
+              <w:t>Jourdain Augustin</w:t>
+            </w:r>
+          </w:p>
+        </w:tc>
+      </w:tr>
+      <w:tr>
+        <w:trPr>
+          <w:ins w:id="15" w:author="Augustin, Jourdain M" w:date="2014-12-02T10:03:00Z"/>
+        </w:trPr>
+        <w:tc>
+          <w:tcPr>
+            <w:tcW w:w="1440" w:type="dxa"/>
+            <w:tcBorders>
+              <w:top w:val="single" w:sz="6" w:space="0" w:color="C0C0C0"/>
+              <w:left w:val="single" w:sz="6" w:space="0" w:color="C0C0C0"/>
+              <w:bottom w:val="single" w:sz="6" w:space="0" w:color="C0C0C0"/>
+              <w:right w:val="single" w:sz="6" w:space="0" w:color="C0C0C0"/>
+            </w:tcBorders>
+          </w:tcPr>
+          <w:p>
+            <w:pPr>
+              <w:pStyle w:val="hdr1"/>
+              <w:ind w:left="0"/>
+              <w:rPr>
+                <w:ins w:id="16" w:author="Augustin, Jourdain M" w:date="2014-12-02T10:03:00Z"/>
+                <w:rFonts w:asciiTheme="minorHAnsi" w:hAnsiTheme="minorHAnsi"/>
+                <w:i w:val="0"/>
+                <w:sz w:val="20"/>
+              </w:rPr>
+            </w:pPr>
+            <w:ins w:id="17" w:author="Augustin, Jourdain M" w:date="2014-12-02T10:03:00Z">
+              <w:r>
+                <w:rPr>
+                  <w:rFonts w:asciiTheme="minorHAnsi" w:hAnsiTheme="minorHAnsi"/>
+                  <w:i w:val="0"/>
+                  <w:sz w:val="20"/>
+                </w:rPr>
+                <w:t>12/2/2014</w:t>
+              </w:r>
+            </w:ins>
+          </w:p>
+        </w:tc>
+        <w:tc>
+          <w:tcPr>
+            <w:tcW w:w="5148" w:type="dxa"/>
+            <w:tcBorders>
+              <w:top w:val="single" w:sz="6" w:space="0" w:color="C0C0C0"/>
+              <w:left w:val="single" w:sz="6" w:space="0" w:color="C0C0C0"/>
+              <w:bottom w:val="single" w:sz="6" w:space="0" w:color="C0C0C0"/>
+              <w:right w:val="single" w:sz="6" w:space="0" w:color="C0C0C0"/>
+            </w:tcBorders>
+          </w:tcPr>
+          <w:p>
+            <w:pPr>
+              <w:rPr>
+                <w:ins w:id="18" w:author="Augustin, Jourdain M" w:date="2014-12-02T10:03:00Z"/>
+                <w:rFonts w:asciiTheme="minorHAnsi" w:hAnsiTheme="minorHAnsi"/>
+              </w:rPr>
+            </w:pPr>
+            <w:ins w:id="19" w:author="Augustin, Jourdain M" w:date="2014-12-02T10:03:00Z">
+              <w:r>
+                <w:rPr>
+                  <w:rFonts w:asciiTheme="minorHAnsi" w:hAnsiTheme="minorHAnsi"/>
+                </w:rPr>
+                <w:t>P13895</w:t>
+              </w:r>
+              <w:r>
+                <w:rPr>
+                  <w:rFonts w:asciiTheme="minorHAnsi" w:hAnsiTheme="minorHAnsi"/>
+                </w:rPr>
+                <w:t xml:space="preserve"> – Created new test case ECUIDASH20 to test for Scorecard Name to be displayed when applicable on review page when record is complete.</w:t>
+              </w:r>
+            </w:ins>
+          </w:p>
+        </w:tc>
+        <w:tc>
+          <w:tcPr>
+            <w:tcW w:w="4320" w:type="dxa"/>
+            <w:tcBorders>
+              <w:top w:val="single" w:sz="6" w:space="0" w:color="C0C0C0"/>
+              <w:left w:val="single" w:sz="6" w:space="0" w:color="C0C0C0"/>
+              <w:bottom w:val="single" w:sz="6" w:space="0" w:color="C0C0C0"/>
+              <w:right w:val="single" w:sz="6" w:space="0" w:color="C0C0C0"/>
+            </w:tcBorders>
+          </w:tcPr>
+          <w:p>
+            <w:pPr>
+              <w:pStyle w:val="hdr1"/>
+              <w:ind w:left="0"/>
+              <w:rPr>
+                <w:ins w:id="20" w:author="Augustin, Jourdain M" w:date="2014-12-02T10:03:00Z"/>
+                <w:rFonts w:asciiTheme="minorHAnsi" w:hAnsiTheme="minorHAnsi"/>
+                <w:i w:val="0"/>
+                <w:sz w:val="20"/>
+              </w:rPr>
+            </w:pPr>
+            <w:ins w:id="21" w:author="Augustin, Jourdain M" w:date="2014-12-02T10:03:00Z">
               <w:r>
                 <w:rPr>
                   <w:rFonts w:asciiTheme="minorHAnsi" w:hAnsiTheme="minorHAnsi"/>
@@ -23253,7 +23319,6 @@
     <w:p>
       <w:pPr>
         <w:rPr>
-          <w:ins w:id="26" w:author="Augustin, Jourdain M" w:date="2014-11-21T13:54:00Z"/>
           <w:sz w:val="18"/>
         </w:rPr>
       </w:pPr>
@@ -23261,7 +23326,6 @@
     <w:p>
       <w:pPr>
         <w:rPr>
-          <w:ins w:id="27" w:author="Augustin, Jourdain M" w:date="2014-11-21T13:54:00Z"/>
           <w:sz w:val="18"/>
         </w:rPr>
       </w:pPr>
@@ -23269,7 +23333,6 @@
     <w:p>
       <w:pPr>
         <w:rPr>
-          <w:ins w:id="28" w:author="Augustin, Jourdain M" w:date="2014-11-21T13:54:00Z"/>
           <w:sz w:val="18"/>
         </w:rPr>
       </w:pPr>
@@ -23277,7 +23340,6 @@
     <w:p>
       <w:pPr>
         <w:rPr>
-          <w:ins w:id="29" w:author="Augustin, Jourdain M" w:date="2014-11-21T13:54:00Z"/>
           <w:sz w:val="18"/>
         </w:rPr>
       </w:pPr>
@@ -23285,7 +23347,6 @@
     <w:p>
       <w:pPr>
         <w:rPr>
-          <w:ins w:id="30" w:author="Augustin, Jourdain M" w:date="2014-11-21T13:54:00Z"/>
           <w:sz w:val="18"/>
         </w:rPr>
       </w:pPr>
@@ -23293,7 +23354,6 @@
     <w:p>
       <w:pPr>
         <w:rPr>
-          <w:ins w:id="31" w:author="Augustin, Jourdain M" w:date="2014-11-21T13:54:00Z"/>
           <w:sz w:val="18"/>
         </w:rPr>
       </w:pPr>
@@ -23320,7 +23380,6 @@
       <w:tr>
         <w:trPr>
           <w:tblHeader/>
-          <w:ins w:id="32" w:author="Augustin, Jourdain M" w:date="2014-11-21T13:54:00Z"/>
         </w:trPr>
         <w:tc>
           <w:tcPr>
@@ -23330,20 +23389,17 @@
           <w:p>
             <w:pPr>
               <w:rPr>
-                <w:ins w:id="33" w:author="Augustin, Jourdain M" w:date="2014-11-21T13:54:00Z"/>
-                <w:b/>
-                <w:sz w:val="18"/>
-              </w:rPr>
-            </w:pPr>
-            <w:ins w:id="34" w:author="Augustin, Jourdain M" w:date="2014-11-21T13:54:00Z">
-              <w:r>
-                <w:rPr>
-                  <w:b/>
-                  <w:sz w:val="18"/>
-                </w:rPr>
-                <w:t>Item</w:t>
-              </w:r>
-            </w:ins>
+                <w:b/>
+                <w:sz w:val="18"/>
+              </w:rPr>
+            </w:pPr>
+            <w:r>
+              <w:rPr>
+                <w:b/>
+                <w:sz w:val="18"/>
+              </w:rPr>
+              <w:t>Item</w:t>
+            </w:r>
           </w:p>
         </w:tc>
         <w:tc>
@@ -23354,27 +23410,21 @@
           <w:p>
             <w:pPr>
               <w:rPr>
-                <w:ins w:id="35" w:author="Augustin, Jourdain M" w:date="2014-11-21T13:54:00Z"/>
-                <w:b/>
-                <w:sz w:val="18"/>
-              </w:rPr>
-            </w:pPr>
-            <w:ins w:id="36" w:author="Augustin, Jourdain M" w:date="2014-11-21T13:54:00Z">
-              <w:r>
-                <w:rPr>
-                  <w:b/>
-                  <w:sz w:val="18"/>
-                </w:rPr>
-                <w:t>Description</w:t>
-              </w:r>
-            </w:ins>
+                <w:b/>
+                <w:sz w:val="18"/>
+              </w:rPr>
+            </w:pPr>
+            <w:r>
+              <w:rPr>
+                <w:b/>
+                <w:sz w:val="18"/>
+              </w:rPr>
+              <w:t>Description</w:t>
+            </w:r>
           </w:p>
         </w:tc>
       </w:tr>
       <w:tr>
-        <w:trPr>
-          <w:ins w:id="37" w:author="Augustin, Jourdain M" w:date="2014-11-21T13:54:00Z"/>
-        </w:trPr>
         <w:tc>
           <w:tcPr>
             <w:tcW w:w="2549" w:type="dxa"/>
@@ -23382,18 +23432,15 @@
           <w:p>
             <w:pPr>
               <w:rPr>
-                <w:ins w:id="38" w:author="Augustin, Jourdain M" w:date="2014-11-21T13:54:00Z"/>
-                <w:sz w:val="18"/>
-              </w:rPr>
-            </w:pPr>
-            <w:ins w:id="39" w:author="Augustin, Jourdain M" w:date="2014-11-21T13:54:00Z">
-              <w:r>
-                <w:rPr>
-                  <w:sz w:val="18"/>
-                </w:rPr>
-                <w:t>Test Case ID</w:t>
-              </w:r>
-            </w:ins>
+                <w:sz w:val="18"/>
+              </w:rPr>
+            </w:pPr>
+            <w:r>
+              <w:rPr>
+                <w:sz w:val="18"/>
+              </w:rPr>
+              <w:t>Test Case ID</w:t>
+            </w:r>
           </w:p>
         </w:tc>
         <w:tc>
@@ -23403,31 +23450,25 @@
           <w:p>
             <w:pPr>
               <w:rPr>
-                <w:ins w:id="40" w:author="Augustin, Jourdain M" w:date="2014-11-21T13:54:00Z"/>
-                <w:sz w:val="18"/>
-              </w:rPr>
-            </w:pPr>
-            <w:ins w:id="41" w:author="Augustin, Jourdain M" w:date="2014-11-21T13:54:00Z">
-              <w:r>
-                <w:rPr>
-                  <w:sz w:val="18"/>
-                </w:rPr>
-                <w:t>ECUIDASH1</w:t>
-              </w:r>
-              <w:r>
-                <w:rPr>
-                  <w:sz w:val="18"/>
-                </w:rPr>
-                <w:t>9</w:t>
-              </w:r>
-            </w:ins>
+                <w:sz w:val="18"/>
+              </w:rPr>
+            </w:pPr>
+            <w:r>
+              <w:rPr>
+                <w:sz w:val="18"/>
+              </w:rPr>
+              <w:t>ECUIDASH1</w:t>
+            </w:r>
+            <w:r>
+              <w:rPr>
+                <w:sz w:val="18"/>
+              </w:rPr>
+              <w:t>9</w:t>
+            </w:r>
           </w:p>
         </w:tc>
       </w:tr>
       <w:tr>
-        <w:trPr>
-          <w:ins w:id="42" w:author="Augustin, Jourdain M" w:date="2014-11-21T13:54:00Z"/>
-        </w:trPr>
         <w:tc>
           <w:tcPr>
             <w:tcW w:w="2549" w:type="dxa"/>
@@ -23435,18 +23476,15 @@
           <w:p>
             <w:pPr>
               <w:rPr>
-                <w:ins w:id="43" w:author="Augustin, Jourdain M" w:date="2014-11-21T13:54:00Z"/>
-                <w:sz w:val="18"/>
-              </w:rPr>
-            </w:pPr>
-            <w:ins w:id="44" w:author="Augustin, Jourdain M" w:date="2014-11-21T13:54:00Z">
-              <w:r>
-                <w:rPr>
-                  <w:sz w:val="18"/>
-                </w:rPr>
-                <w:t>Source Description</w:t>
-              </w:r>
-            </w:ins>
+                <w:sz w:val="18"/>
+              </w:rPr>
+            </w:pPr>
+            <w:r>
+              <w:rPr>
+                <w:sz w:val="18"/>
+              </w:rPr>
+              <w:t>Source Description</w:t>
+            </w:r>
           </w:p>
         </w:tc>
         <w:tc>
@@ -23456,7 +23494,6 @@
           <w:p>
             <w:pPr>
               <w:rPr>
-                <w:ins w:id="45" w:author="Augustin, Jourdain M" w:date="2014-11-21T13:54:00Z"/>
                 <w:sz w:val="18"/>
               </w:rPr>
             </w:pPr>
@@ -23464,9 +23501,6 @@
         </w:tc>
       </w:tr>
       <w:tr>
-        <w:trPr>
-          <w:ins w:id="46" w:author="Augustin, Jourdain M" w:date="2014-11-21T13:54:00Z"/>
-        </w:trPr>
         <w:tc>
           <w:tcPr>
             <w:tcW w:w="2549" w:type="dxa"/>
@@ -23474,18 +23508,15 @@
           <w:p>
             <w:pPr>
               <w:rPr>
-                <w:ins w:id="47" w:author="Augustin, Jourdain M" w:date="2014-11-21T13:54:00Z"/>
-                <w:sz w:val="18"/>
-              </w:rPr>
-            </w:pPr>
-            <w:ins w:id="48" w:author="Augustin, Jourdain M" w:date="2014-11-21T13:54:00Z">
-              <w:r>
-                <w:rPr>
-                  <w:sz w:val="18"/>
-                </w:rPr>
-                <w:t>Test Location</w:t>
-              </w:r>
-            </w:ins>
+                <w:sz w:val="18"/>
+              </w:rPr>
+            </w:pPr>
+            <w:r>
+              <w:rPr>
+                <w:sz w:val="18"/>
+              </w:rPr>
+              <w:t>Test Location</w:t>
+            </w:r>
           </w:p>
         </w:tc>
         <w:tc>
@@ -23495,25 +23526,19 @@
           <w:p>
             <w:pPr>
               <w:rPr>
-                <w:ins w:id="49" w:author="Augustin, Jourdain M" w:date="2014-11-21T13:54:00Z"/>
-                <w:sz w:val="18"/>
-              </w:rPr>
-            </w:pPr>
-            <w:ins w:id="50" w:author="Augustin, Jourdain M" w:date="2014-11-21T13:54:00Z">
-              <w:r>
-                <w:rPr>
-                  <w:sz w:val="18"/>
-                </w:rPr>
-                <w:t xml:space="preserve">https://vacmsmpmd01.vangent.local/coach3/default.aspx </w:t>
-              </w:r>
-            </w:ins>
+                <w:sz w:val="18"/>
+              </w:rPr>
+            </w:pPr>
+            <w:r>
+              <w:rPr>
+                <w:sz w:val="18"/>
+              </w:rPr>
+              <w:t xml:space="preserve">https://vacmsmpmd01.vangent.local/coach3/default.aspx </w:t>
+            </w:r>
           </w:p>
         </w:tc>
       </w:tr>
       <w:tr>
-        <w:trPr>
-          <w:ins w:id="51" w:author="Augustin, Jourdain M" w:date="2014-11-21T13:54:00Z"/>
-        </w:trPr>
         <w:tc>
           <w:tcPr>
             <w:tcW w:w="2549" w:type="dxa"/>
@@ -23521,18 +23546,15 @@
           <w:p>
             <w:pPr>
               <w:rPr>
-                <w:ins w:id="52" w:author="Augustin, Jourdain M" w:date="2014-11-21T13:54:00Z"/>
-                <w:sz w:val="18"/>
-              </w:rPr>
-            </w:pPr>
-            <w:ins w:id="53" w:author="Augustin, Jourdain M" w:date="2014-11-21T13:54:00Z">
-              <w:r>
-                <w:rPr>
-                  <w:sz w:val="18"/>
-                </w:rPr>
-                <w:t>Updated File(s)</w:t>
-              </w:r>
-            </w:ins>
+                <w:sz w:val="18"/>
+              </w:rPr>
+            </w:pPr>
+            <w:r>
+              <w:rPr>
+                <w:sz w:val="18"/>
+              </w:rPr>
+              <w:t>Updated File(s)</w:t>
+            </w:r>
           </w:p>
         </w:tc>
         <w:tc>
@@ -23542,25 +23564,19 @@
           <w:p>
             <w:pPr>
               <w:rPr>
-                <w:ins w:id="54" w:author="Augustin, Jourdain M" w:date="2014-11-21T13:54:00Z"/>
-                <w:sz w:val="18"/>
-              </w:rPr>
-            </w:pPr>
-            <w:ins w:id="55" w:author="Augustin, Jourdain M" w:date="2014-11-21T13:54:00Z">
-              <w:r>
-                <w:rPr>
-                  <w:sz w:val="18"/>
-                </w:rPr>
-                <w:t>eCoachingFixed.dll</w:t>
-              </w:r>
-            </w:ins>
+                <w:sz w:val="18"/>
+              </w:rPr>
+            </w:pPr>
+            <w:r>
+              <w:rPr>
+                <w:sz w:val="18"/>
+              </w:rPr>
+              <w:t>eCoachingFixed.dll</w:t>
+            </w:r>
           </w:p>
         </w:tc>
       </w:tr>
       <w:tr>
-        <w:trPr>
-          <w:ins w:id="56" w:author="Augustin, Jourdain M" w:date="2014-11-21T13:54:00Z"/>
-        </w:trPr>
         <w:tc>
           <w:tcPr>
             <w:tcW w:w="2549" w:type="dxa"/>
@@ -23568,18 +23584,15 @@
           <w:p>
             <w:pPr>
               <w:rPr>
-                <w:ins w:id="57" w:author="Augustin, Jourdain M" w:date="2014-11-21T13:54:00Z"/>
-                <w:sz w:val="18"/>
-              </w:rPr>
-            </w:pPr>
-            <w:ins w:id="58" w:author="Augustin, Jourdain M" w:date="2014-11-21T13:54:00Z">
-              <w:r>
-                <w:rPr>
-                  <w:sz w:val="18"/>
-                </w:rPr>
-                <w:t>Supporting Documentation</w:t>
-              </w:r>
-            </w:ins>
+                <w:sz w:val="18"/>
+              </w:rPr>
+            </w:pPr>
+            <w:r>
+              <w:rPr>
+                <w:sz w:val="18"/>
+              </w:rPr>
+              <w:t>Supporting Documentation</w:t>
+            </w:r>
           </w:p>
         </w:tc>
         <w:tc>
@@ -23589,7 +23602,6 @@
           <w:p>
             <w:pPr>
               <w:rPr>
-                <w:ins w:id="59" w:author="Augustin, Jourdain M" w:date="2014-11-21T13:54:00Z"/>
                 <w:sz w:val="18"/>
               </w:rPr>
             </w:pPr>
@@ -23597,9 +23609,6 @@
         </w:tc>
       </w:tr>
       <w:tr>
-        <w:trPr>
-          <w:ins w:id="60" w:author="Augustin, Jourdain M" w:date="2014-11-21T13:54:00Z"/>
-        </w:trPr>
         <w:tc>
           <w:tcPr>
             <w:tcW w:w="2549" w:type="dxa"/>
@@ -23607,18 +23616,15 @@
           <w:p>
             <w:pPr>
               <w:rPr>
-                <w:ins w:id="61" w:author="Augustin, Jourdain M" w:date="2014-11-21T13:54:00Z"/>
-                <w:sz w:val="18"/>
-              </w:rPr>
-            </w:pPr>
-            <w:ins w:id="62" w:author="Augustin, Jourdain M" w:date="2014-11-21T13:54:00Z">
-              <w:r>
-                <w:rPr>
-                  <w:sz w:val="18"/>
-                </w:rPr>
-                <w:t>Notes</w:t>
-              </w:r>
-            </w:ins>
+                <w:sz w:val="18"/>
+              </w:rPr>
+            </w:pPr>
+            <w:r>
+              <w:rPr>
+                <w:sz w:val="18"/>
+              </w:rPr>
+              <w:t>Notes</w:t>
+            </w:r>
           </w:p>
         </w:tc>
         <w:tc>
@@ -23628,7 +23634,6 @@
           <w:p>
             <w:pPr>
               <w:rPr>
-                <w:ins w:id="63" w:author="Augustin, Jourdain M" w:date="2014-11-21T13:54:00Z"/>
                 <w:sz w:val="18"/>
               </w:rPr>
             </w:pPr>
@@ -23639,7 +23644,6 @@
     <w:p>
       <w:pPr>
         <w:rPr>
-          <w:ins w:id="64" w:author="Augustin, Jourdain M" w:date="2014-11-21T13:54:00Z"/>
           <w:sz w:val="18"/>
         </w:rPr>
       </w:pPr>
@@ -23647,7 +23651,6 @@
     <w:p>
       <w:pPr>
         <w:rPr>
-          <w:ins w:id="65" w:author="Augustin, Jourdain M" w:date="2014-11-21T13:54:00Z"/>
           <w:sz w:val="18"/>
         </w:rPr>
       </w:pPr>
@@ -23678,7 +23681,6 @@
         <w:trPr>
           <w:cantSplit/>
           <w:tblHeader/>
-          <w:ins w:id="66" w:author="Augustin, Jourdain M" w:date="2014-11-21T13:54:00Z"/>
         </w:trPr>
         <w:tc>
           <w:tcPr>
@@ -23688,13 +23690,995 @@
           <w:p>
             <w:pPr>
               <w:rPr>
-                <w:ins w:id="67" w:author="Augustin, Jourdain M" w:date="2014-11-21T13:54:00Z"/>
-                <w:b/>
-                <w:i/>
-                <w:sz w:val="18"/>
-              </w:rPr>
-            </w:pPr>
-            <w:ins w:id="68" w:author="Augustin, Jourdain M" w:date="2014-11-21T13:54:00Z">
+                <w:b/>
+                <w:i/>
+                <w:sz w:val="18"/>
+              </w:rPr>
+            </w:pPr>
+            <w:r>
+              <w:rPr>
+                <w:b/>
+                <w:sz w:val="18"/>
+              </w:rPr>
+              <w:t>TEST#</w:t>
+            </w:r>
+          </w:p>
+        </w:tc>
+        <w:tc>
+          <w:tcPr>
+            <w:tcW w:w="3960" w:type="dxa"/>
+            <w:shd w:val="clear" w:color="auto" w:fill="A6A6A6"/>
+          </w:tcPr>
+          <w:p>
+            <w:pPr>
+              <w:rPr>
+                <w:b/>
+                <w:i/>
+                <w:sz w:val="18"/>
+              </w:rPr>
+            </w:pPr>
+            <w:r>
+              <w:rPr>
+                <w:b/>
+                <w:sz w:val="18"/>
+              </w:rPr>
+              <w:t>ACTION</w:t>
+            </w:r>
+          </w:p>
+        </w:tc>
+        <w:tc>
+          <w:tcPr>
+            <w:tcW w:w="4500" w:type="dxa"/>
+            <w:shd w:val="clear" w:color="auto" w:fill="A6A6A6"/>
+          </w:tcPr>
+          <w:p>
+            <w:pPr>
+              <w:rPr>
+                <w:b/>
+                <w:i/>
+                <w:sz w:val="18"/>
+              </w:rPr>
+            </w:pPr>
+            <w:r>
+              <w:rPr>
+                <w:b/>
+                <w:sz w:val="18"/>
+              </w:rPr>
+              <w:t xml:space="preserve">EXPECTED RESULTS </w:t>
+            </w:r>
+          </w:p>
+        </w:tc>
+        <w:tc>
+          <w:tcPr>
+            <w:tcW w:w="1260" w:type="dxa"/>
+            <w:shd w:val="clear" w:color="auto" w:fill="A6A6A6"/>
+          </w:tcPr>
+          <w:p>
+            <w:pPr>
+              <w:rPr>
+                <w:b/>
+                <w:i/>
+                <w:sz w:val="18"/>
+              </w:rPr>
+            </w:pPr>
+            <w:r>
+              <w:rPr>
+                <w:b/>
+                <w:sz w:val="18"/>
+              </w:rPr>
+              <w:t>RESULTS</w:t>
+            </w:r>
+          </w:p>
+          <w:p>
+            <w:pPr>
+              <w:rPr>
+                <w:b/>
+                <w:i/>
+                <w:sz w:val="18"/>
+              </w:rPr>
+            </w:pPr>
+            <w:r>
+              <w:rPr>
+                <w:b/>
+                <w:sz w:val="18"/>
+              </w:rPr>
+              <w:t>P/F/I</w:t>
+            </w:r>
+          </w:p>
+        </w:tc>
+        <w:tc>
+          <w:tcPr>
+            <w:tcW w:w="2880" w:type="dxa"/>
+            <w:shd w:val="clear" w:color="auto" w:fill="A6A6A6"/>
+          </w:tcPr>
+          <w:p>
+            <w:pPr>
+              <w:rPr>
+                <w:b/>
+                <w:i/>
+                <w:sz w:val="18"/>
+              </w:rPr>
+            </w:pPr>
+            <w:r>
+              <w:rPr>
+                <w:b/>
+                <w:sz w:val="18"/>
+              </w:rPr>
+              <w:t>COMMENTS</w:t>
+            </w:r>
+          </w:p>
+        </w:tc>
+      </w:tr>
+      <w:tr>
+        <w:trPr>
+          <w:cantSplit/>
+        </w:trPr>
+        <w:tc>
+          <w:tcPr>
+            <w:tcW w:w="900" w:type="dxa"/>
+          </w:tcPr>
+          <w:p>
+            <w:pPr>
+              <w:numPr>
+                <w:ilvl w:val="0"/>
+                <w:numId w:val="21"/>
+              </w:numPr>
+              <w:rPr>
+                <w:i/>
+                <w:sz w:val="18"/>
+              </w:rPr>
+            </w:pPr>
+          </w:p>
+        </w:tc>
+        <w:tc>
+          <w:tcPr>
+            <w:tcW w:w="3960" w:type="dxa"/>
+          </w:tcPr>
+          <w:p>
+            <w:pPr>
+              <w:rPr>
+                <w:bCs/>
+                <w:sz w:val="18"/>
+              </w:rPr>
+            </w:pPr>
+            <w:r>
+              <w:rPr>
+                <w:bCs/>
+                <w:sz w:val="18"/>
+              </w:rPr>
+              <w:t xml:space="preserve">Launch link to test main dashboard page using a </w:t>
+            </w:r>
+            <w:r>
+              <w:rPr>
+                <w:bCs/>
+                <w:sz w:val="18"/>
+              </w:rPr>
+              <w:t>user with</w:t>
+            </w:r>
+            <w:r>
+              <w:rPr>
+                <w:bCs/>
+                <w:sz w:val="18"/>
+              </w:rPr>
+              <w:t xml:space="preserve"> </w:t>
+            </w:r>
+            <w:r>
+              <w:rPr>
+                <w:bCs/>
+                <w:sz w:val="18"/>
+              </w:rPr>
+              <w:t>job code of CSR (WACS*)</w:t>
+            </w:r>
+            <w:r>
+              <w:rPr>
+                <w:bCs/>
+                <w:sz w:val="18"/>
+              </w:rPr>
+              <w:t xml:space="preserve"> :</w:t>
+            </w:r>
+            <w:r>
+              <w:rPr>
+                <w:bCs/>
+                <w:sz w:val="18"/>
+              </w:rPr>
+              <w:br/>
+            </w:r>
+          </w:p>
+          <w:p>
+            <w:pPr>
+              <w:rPr>
+                <w:bCs/>
+                <w:sz w:val="18"/>
+              </w:rPr>
+            </w:pPr>
+            <w:hyperlink r:id="rId27" w:history="1">
+              <w:r>
+                <w:rPr>
+                  <w:rStyle w:val="Hyperlink"/>
+                  <w:sz w:val="18"/>
+                </w:rPr>
+                <w:t>https://vacmsmpmd01.vangent.local/coach3/default.aspx</w:t>
+              </w:r>
+            </w:hyperlink>
+            <w:r>
+              <w:rPr>
+                <w:sz w:val="18"/>
+              </w:rPr>
+              <w:t xml:space="preserve"> </w:t>
+            </w:r>
+          </w:p>
+        </w:tc>
+        <w:tc>
+          <w:tcPr>
+            <w:tcW w:w="4500" w:type="dxa"/>
+          </w:tcPr>
+          <w:p>
+            <w:pPr>
+              <w:rPr>
+                <w:sz w:val="18"/>
+              </w:rPr>
+            </w:pPr>
+            <w:r>
+              <w:rPr>
+                <w:sz w:val="18"/>
+              </w:rPr>
+              <w:t xml:space="preserve">Main page successfully loads with credentials passed reflecting data in database </w:t>
+            </w:r>
+            <w:proofErr w:type="spellStart"/>
+            <w:r>
+              <w:rPr>
+                <w:sz w:val="18"/>
+              </w:rPr>
+              <w:t>db</w:t>
+            </w:r>
+            <w:proofErr w:type="spellEnd"/>
+            <w:r>
+              <w:rPr>
+                <w:sz w:val="18"/>
+              </w:rPr>
+              <w:br/>
+            </w:r>
+            <w:r>
+              <w:rPr>
+                <w:sz w:val="18"/>
+              </w:rPr>
+              <w:br/>
+            </w:r>
+          </w:p>
+        </w:tc>
+        <w:tc>
+          <w:tcPr>
+            <w:tcW w:w="1260" w:type="dxa"/>
+          </w:tcPr>
+          <w:p>
+            <w:pPr>
+              <w:jc w:val="center"/>
+              <w:rPr>
+                <w:i/>
+                <w:sz w:val="18"/>
+              </w:rPr>
+            </w:pPr>
+            <w:r>
+              <w:rPr>
+                <w:i/>
+                <w:sz w:val="18"/>
+              </w:rPr>
+              <w:t>P</w:t>
+            </w:r>
+          </w:p>
+          <w:p>
+            <w:pPr>
+              <w:jc w:val="center"/>
+              <w:rPr>
+                <w:i/>
+                <w:sz w:val="18"/>
+              </w:rPr>
+            </w:pPr>
+            <w:r>
+              <w:rPr>
+                <w:i/>
+                <w:sz w:val="18"/>
+              </w:rPr>
+              <w:t>1</w:t>
+            </w:r>
+            <w:r>
+              <w:rPr>
+                <w:i/>
+                <w:sz w:val="18"/>
+              </w:rPr>
+              <w:t>1</w:t>
+            </w:r>
+            <w:r>
+              <w:rPr>
+                <w:i/>
+                <w:sz w:val="18"/>
+              </w:rPr>
+              <w:t>/</w:t>
+            </w:r>
+            <w:r>
+              <w:rPr>
+                <w:i/>
+                <w:sz w:val="18"/>
+              </w:rPr>
+              <w:t>21</w:t>
+            </w:r>
+            <w:r>
+              <w:rPr>
+                <w:i/>
+                <w:sz w:val="18"/>
+              </w:rPr>
+              <w:t>/2014</w:t>
+            </w:r>
+          </w:p>
+        </w:tc>
+        <w:tc>
+          <w:tcPr>
+            <w:tcW w:w="2880" w:type="dxa"/>
+          </w:tcPr>
+          <w:p>
+            <w:pPr>
+              <w:rPr>
+                <w:i/>
+                <w:sz w:val="18"/>
+              </w:rPr>
+            </w:pPr>
+            <w:r>
+              <w:rPr>
+                <w:i/>
+                <w:sz w:val="18"/>
+              </w:rPr>
+              <w:t xml:space="preserve">User should also be in table - </w:t>
+            </w:r>
+            <w:proofErr w:type="spellStart"/>
+            <w:r>
+              <w:rPr>
+                <w:i/>
+                <w:sz w:val="18"/>
+              </w:rPr>
+              <w:t>EC.Historical_Dashboard_ACL</w:t>
+            </w:r>
+            <w:proofErr w:type="spellEnd"/>
+            <w:r>
+              <w:rPr>
+                <w:i/>
+                <w:sz w:val="18"/>
+              </w:rPr>
+              <w:t xml:space="preserve"> – with Role of “ARC”</w:t>
+            </w:r>
+          </w:p>
+        </w:tc>
+      </w:tr>
+      <w:tr>
+        <w:tc>
+          <w:tcPr>
+            <w:tcW w:w="900" w:type="dxa"/>
+          </w:tcPr>
+          <w:p>
+            <w:pPr>
+              <w:numPr>
+                <w:ilvl w:val="0"/>
+                <w:numId w:val="21"/>
+              </w:numPr>
+              <w:rPr>
+                <w:i/>
+                <w:sz w:val="18"/>
+              </w:rPr>
+            </w:pPr>
+          </w:p>
+        </w:tc>
+        <w:tc>
+          <w:tcPr>
+            <w:tcW w:w="3960" w:type="dxa"/>
+          </w:tcPr>
+          <w:p>
+            <w:pPr>
+              <w:rPr>
+                <w:bCs/>
+                <w:sz w:val="18"/>
+              </w:rPr>
+            </w:pPr>
+            <w:r>
+              <w:rPr>
+                <w:bCs/>
+                <w:sz w:val="18"/>
+              </w:rPr>
+              <w:t>Select “</w:t>
+            </w:r>
+            <w:r>
+              <w:rPr>
+                <w:bCs/>
+                <w:sz w:val="18"/>
+              </w:rPr>
+              <w:t>My Submissions Dashboard” tab and select a record</w:t>
+            </w:r>
+            <w:r>
+              <w:rPr>
+                <w:bCs/>
+                <w:sz w:val="18"/>
+              </w:rPr>
+              <w:t xml:space="preserve">.  </w:t>
+            </w:r>
+          </w:p>
+          <w:p>
+            <w:pPr>
+              <w:rPr>
+                <w:bCs/>
+                <w:sz w:val="18"/>
+              </w:rPr>
+            </w:pPr>
+            <w:r>
+              <w:rPr>
+                <w:bCs/>
+                <w:sz w:val="18"/>
+              </w:rPr>
+              <w:t xml:space="preserve">   </w:t>
+            </w:r>
+          </w:p>
+        </w:tc>
+        <w:tc>
+          <w:tcPr>
+            <w:tcW w:w="4500" w:type="dxa"/>
+          </w:tcPr>
+          <w:p>
+            <w:pPr>
+              <w:rPr>
+                <w:sz w:val="18"/>
+              </w:rPr>
+            </w:pPr>
+            <w:r>
+              <w:rPr>
+                <w:sz w:val="18"/>
+              </w:rPr>
+              <w:t xml:space="preserve">Verify that </w:t>
+            </w:r>
+            <w:r>
+              <w:rPr>
+                <w:sz w:val="18"/>
+              </w:rPr>
+              <w:t>the review page popup redirects the user to the unauthorized access page</w:t>
+            </w:r>
+          </w:p>
+        </w:tc>
+        <w:tc>
+          <w:tcPr>
+            <w:tcW w:w="1260" w:type="dxa"/>
+          </w:tcPr>
+          <w:p>
+            <w:pPr>
+              <w:jc w:val="center"/>
+              <w:rPr>
+                <w:i/>
+                <w:sz w:val="18"/>
+              </w:rPr>
+            </w:pPr>
+            <w:r>
+              <w:rPr>
+                <w:i/>
+                <w:sz w:val="18"/>
+              </w:rPr>
+              <w:t>P</w:t>
+            </w:r>
+          </w:p>
+          <w:p>
+            <w:pPr>
+              <w:jc w:val="center"/>
+              <w:rPr>
+                <w:i/>
+                <w:sz w:val="18"/>
+              </w:rPr>
+            </w:pPr>
+            <w:r>
+              <w:rPr>
+                <w:i/>
+                <w:sz w:val="18"/>
+              </w:rPr>
+              <w:t>1</w:t>
+            </w:r>
+            <w:r>
+              <w:rPr>
+                <w:i/>
+                <w:sz w:val="18"/>
+              </w:rPr>
+              <w:t>1</w:t>
+            </w:r>
+            <w:r>
+              <w:rPr>
+                <w:i/>
+                <w:sz w:val="18"/>
+              </w:rPr>
+              <w:t>/</w:t>
+            </w:r>
+            <w:r>
+              <w:rPr>
+                <w:i/>
+                <w:sz w:val="18"/>
+              </w:rPr>
+              <w:t>21</w:t>
+            </w:r>
+            <w:r>
+              <w:rPr>
+                <w:i/>
+                <w:sz w:val="18"/>
+              </w:rPr>
+              <w:t>/2014</w:t>
+            </w:r>
+          </w:p>
+        </w:tc>
+        <w:tc>
+          <w:tcPr>
+            <w:tcW w:w="2880" w:type="dxa"/>
+          </w:tcPr>
+          <w:p>
+            <w:pPr>
+              <w:rPr>
+                <w:i/>
+                <w:sz w:val="18"/>
+              </w:rPr>
+            </w:pPr>
+          </w:p>
+        </w:tc>
+      </w:tr>
+    </w:tbl>
+    <w:p>
+      <w:pPr>
+        <w:rPr>
+          <w:sz w:val="18"/>
+        </w:rPr>
+      </w:pPr>
+    </w:p>
+    <w:p>
+      <w:pPr>
+        <w:rPr>
+          <w:sz w:val="18"/>
+        </w:rPr>
+      </w:pPr>
+    </w:p>
+    <w:p>
+      <w:pPr>
+        <w:rPr>
+          <w:sz w:val="18"/>
+        </w:rPr>
+      </w:pPr>
+    </w:p>
+    <w:p>
+      <w:pPr>
+        <w:rPr>
+          <w:ins w:id="22" w:author="Augustin, Jourdain M" w:date="2014-12-02T10:04:00Z"/>
+          <w:sz w:val="18"/>
+        </w:rPr>
+      </w:pPr>
+    </w:p>
+    <w:p>
+      <w:pPr>
+        <w:rPr>
+          <w:ins w:id="23" w:author="Augustin, Jourdain M" w:date="2014-12-02T10:04:00Z"/>
+          <w:sz w:val="18"/>
+        </w:rPr>
+      </w:pPr>
+    </w:p>
+    <w:p>
+      <w:pPr>
+        <w:rPr>
+          <w:ins w:id="24" w:author="Augustin, Jourdain M" w:date="2014-12-02T10:04:00Z"/>
+          <w:sz w:val="18"/>
+        </w:rPr>
+      </w:pPr>
+    </w:p>
+    <w:p>
+      <w:pPr>
+        <w:rPr>
+          <w:ins w:id="25" w:author="Augustin, Jourdain M" w:date="2014-12-02T10:04:00Z"/>
+          <w:sz w:val="18"/>
+        </w:rPr>
+      </w:pPr>
+    </w:p>
+    <w:tbl>
+      <w:tblPr>
+        <w:tblW w:w="0" w:type="auto"/>
+        <w:tblInd w:w="-612" w:type="dxa"/>
+        <w:tblBorders>
+          <w:top w:val="single" w:sz="4" w:space="0" w:color="auto"/>
+          <w:left w:val="single" w:sz="4" w:space="0" w:color="auto"/>
+          <w:bottom w:val="single" w:sz="4" w:space="0" w:color="auto"/>
+          <w:right w:val="single" w:sz="4" w:space="0" w:color="auto"/>
+          <w:insideH w:val="single" w:sz="4" w:space="0" w:color="auto"/>
+          <w:insideV w:val="single" w:sz="4" w:space="0" w:color="auto"/>
+        </w:tblBorders>
+        <w:tblLayout w:type="fixed"/>
+        <w:tblLook w:val="0000" w:firstRow="0" w:lastRow="0" w:firstColumn="0" w:lastColumn="0" w:noHBand="0" w:noVBand="0"/>
+      </w:tblPr>
+      <w:tblGrid>
+        <w:gridCol w:w="2549"/>
+        <w:gridCol w:w="10455"/>
+      </w:tblGrid>
+      <w:tr>
+        <w:trPr>
+          <w:tblHeader/>
+          <w:ins w:id="26" w:author="Augustin, Jourdain M" w:date="2014-12-02T10:04:00Z"/>
+        </w:trPr>
+        <w:tc>
+          <w:tcPr>
+            <w:tcW w:w="2549" w:type="dxa"/>
+            <w:shd w:val="solid" w:color="auto" w:fill="000000"/>
+          </w:tcPr>
+          <w:p>
+            <w:pPr>
+              <w:rPr>
+                <w:ins w:id="27" w:author="Augustin, Jourdain M" w:date="2014-12-02T10:04:00Z"/>
+                <w:b/>
+                <w:sz w:val="18"/>
+              </w:rPr>
+            </w:pPr>
+            <w:ins w:id="28" w:author="Augustin, Jourdain M" w:date="2014-12-02T10:04:00Z">
+              <w:r>
+                <w:rPr>
+                  <w:b/>
+                  <w:sz w:val="18"/>
+                </w:rPr>
+                <w:t>Item</w:t>
+              </w:r>
+            </w:ins>
+          </w:p>
+        </w:tc>
+        <w:tc>
+          <w:tcPr>
+            <w:tcW w:w="10455" w:type="dxa"/>
+            <w:shd w:val="solid" w:color="auto" w:fill="000000"/>
+          </w:tcPr>
+          <w:p>
+            <w:pPr>
+              <w:rPr>
+                <w:ins w:id="29" w:author="Augustin, Jourdain M" w:date="2014-12-02T10:04:00Z"/>
+                <w:b/>
+                <w:sz w:val="18"/>
+              </w:rPr>
+            </w:pPr>
+            <w:ins w:id="30" w:author="Augustin, Jourdain M" w:date="2014-12-02T10:04:00Z">
+              <w:r>
+                <w:rPr>
+                  <w:b/>
+                  <w:sz w:val="18"/>
+                </w:rPr>
+                <w:t>Description</w:t>
+              </w:r>
+            </w:ins>
+          </w:p>
+        </w:tc>
+      </w:tr>
+      <w:tr>
+        <w:trPr>
+          <w:ins w:id="31" w:author="Augustin, Jourdain M" w:date="2014-12-02T10:04:00Z"/>
+        </w:trPr>
+        <w:tc>
+          <w:tcPr>
+            <w:tcW w:w="2549" w:type="dxa"/>
+          </w:tcPr>
+          <w:p>
+            <w:pPr>
+              <w:rPr>
+                <w:ins w:id="32" w:author="Augustin, Jourdain M" w:date="2014-12-02T10:04:00Z"/>
+                <w:sz w:val="18"/>
+              </w:rPr>
+            </w:pPr>
+            <w:ins w:id="33" w:author="Augustin, Jourdain M" w:date="2014-12-02T10:04:00Z">
+              <w:r>
+                <w:rPr>
+                  <w:sz w:val="18"/>
+                </w:rPr>
+                <w:t>Test Case ID</w:t>
+              </w:r>
+            </w:ins>
+          </w:p>
+        </w:tc>
+        <w:tc>
+          <w:tcPr>
+            <w:tcW w:w="10455" w:type="dxa"/>
+          </w:tcPr>
+          <w:p>
+            <w:pPr>
+              <w:rPr>
+                <w:ins w:id="34" w:author="Augustin, Jourdain M" w:date="2014-12-02T10:04:00Z"/>
+                <w:sz w:val="18"/>
+              </w:rPr>
+            </w:pPr>
+            <w:ins w:id="35" w:author="Augustin, Jourdain M" w:date="2014-12-02T10:04:00Z">
+              <w:r>
+                <w:rPr>
+                  <w:sz w:val="18"/>
+                </w:rPr>
+                <w:t>ECUIDASH</w:t>
+              </w:r>
+              <w:r>
+                <w:rPr>
+                  <w:sz w:val="18"/>
+                </w:rPr>
+                <w:t>20</w:t>
+              </w:r>
+            </w:ins>
+          </w:p>
+        </w:tc>
+      </w:tr>
+      <w:tr>
+        <w:trPr>
+          <w:ins w:id="36" w:author="Augustin, Jourdain M" w:date="2014-12-02T10:04:00Z"/>
+        </w:trPr>
+        <w:tc>
+          <w:tcPr>
+            <w:tcW w:w="2549" w:type="dxa"/>
+          </w:tcPr>
+          <w:p>
+            <w:pPr>
+              <w:rPr>
+                <w:ins w:id="37" w:author="Augustin, Jourdain M" w:date="2014-12-02T10:04:00Z"/>
+                <w:sz w:val="18"/>
+              </w:rPr>
+            </w:pPr>
+            <w:ins w:id="38" w:author="Augustin, Jourdain M" w:date="2014-12-02T10:04:00Z">
+              <w:r>
+                <w:rPr>
+                  <w:sz w:val="18"/>
+                </w:rPr>
+                <w:t>Source Description</w:t>
+              </w:r>
+            </w:ins>
+          </w:p>
+        </w:tc>
+        <w:tc>
+          <w:tcPr>
+            <w:tcW w:w="10455" w:type="dxa"/>
+          </w:tcPr>
+          <w:p>
+            <w:pPr>
+              <w:rPr>
+                <w:ins w:id="39" w:author="Augustin, Jourdain M" w:date="2014-12-02T10:04:00Z"/>
+                <w:sz w:val="18"/>
+              </w:rPr>
+            </w:pPr>
+            <w:ins w:id="40" w:author="Augustin, Jourdain M" w:date="2014-12-02T10:06:00Z">
+              <w:r>
+                <w:rPr>
+                  <w:sz w:val="18"/>
+                </w:rPr>
+                <w:t>SCCB-P13895</w:t>
+              </w:r>
+            </w:ins>
+            <w:bookmarkStart w:id="41" w:name="_GoBack"/>
+            <w:bookmarkEnd w:id="41"/>
+          </w:p>
+        </w:tc>
+      </w:tr>
+      <w:tr>
+        <w:trPr>
+          <w:ins w:id="42" w:author="Augustin, Jourdain M" w:date="2014-12-02T10:04:00Z"/>
+        </w:trPr>
+        <w:tc>
+          <w:tcPr>
+            <w:tcW w:w="2549" w:type="dxa"/>
+          </w:tcPr>
+          <w:p>
+            <w:pPr>
+              <w:rPr>
+                <w:ins w:id="43" w:author="Augustin, Jourdain M" w:date="2014-12-02T10:04:00Z"/>
+                <w:sz w:val="18"/>
+              </w:rPr>
+            </w:pPr>
+            <w:ins w:id="44" w:author="Augustin, Jourdain M" w:date="2014-12-02T10:04:00Z">
+              <w:r>
+                <w:rPr>
+                  <w:sz w:val="18"/>
+                </w:rPr>
+                <w:t>Test Location</w:t>
+              </w:r>
+            </w:ins>
+          </w:p>
+        </w:tc>
+        <w:tc>
+          <w:tcPr>
+            <w:tcW w:w="10455" w:type="dxa"/>
+          </w:tcPr>
+          <w:p>
+            <w:pPr>
+              <w:rPr>
+                <w:ins w:id="45" w:author="Augustin, Jourdain M" w:date="2014-12-02T10:04:00Z"/>
+                <w:sz w:val="18"/>
+              </w:rPr>
+            </w:pPr>
+            <w:ins w:id="46" w:author="Augustin, Jourdain M" w:date="2014-12-02T10:04:00Z">
+              <w:r>
+                <w:rPr>
+                  <w:sz w:val="18"/>
+                </w:rPr>
+                <w:t xml:space="preserve">https://vacmsmpmd01.vangent.local/coach3/default.aspx </w:t>
+              </w:r>
+            </w:ins>
+          </w:p>
+        </w:tc>
+      </w:tr>
+      <w:tr>
+        <w:trPr>
+          <w:ins w:id="47" w:author="Augustin, Jourdain M" w:date="2014-12-02T10:04:00Z"/>
+        </w:trPr>
+        <w:tc>
+          <w:tcPr>
+            <w:tcW w:w="2549" w:type="dxa"/>
+          </w:tcPr>
+          <w:p>
+            <w:pPr>
+              <w:rPr>
+                <w:ins w:id="48" w:author="Augustin, Jourdain M" w:date="2014-12-02T10:04:00Z"/>
+                <w:sz w:val="18"/>
+              </w:rPr>
+            </w:pPr>
+            <w:ins w:id="49" w:author="Augustin, Jourdain M" w:date="2014-12-02T10:04:00Z">
+              <w:r>
+                <w:rPr>
+                  <w:sz w:val="18"/>
+                </w:rPr>
+                <w:t>Updated File(s)</w:t>
+              </w:r>
+            </w:ins>
+          </w:p>
+        </w:tc>
+        <w:tc>
+          <w:tcPr>
+            <w:tcW w:w="10455" w:type="dxa"/>
+          </w:tcPr>
+          <w:p>
+            <w:pPr>
+              <w:rPr>
+                <w:ins w:id="50" w:author="Augustin, Jourdain M" w:date="2014-12-02T10:04:00Z"/>
+                <w:sz w:val="18"/>
+              </w:rPr>
+            </w:pPr>
+            <w:ins w:id="51" w:author="Augustin, Jourdain M" w:date="2014-12-02T10:04:00Z">
+              <w:r>
+                <w:rPr>
+                  <w:sz w:val="18"/>
+                </w:rPr>
+                <w:t>eCoachingFixed.dll</w:t>
+              </w:r>
+            </w:ins>
+          </w:p>
+        </w:tc>
+      </w:tr>
+      <w:tr>
+        <w:trPr>
+          <w:ins w:id="52" w:author="Augustin, Jourdain M" w:date="2014-12-02T10:04:00Z"/>
+        </w:trPr>
+        <w:tc>
+          <w:tcPr>
+            <w:tcW w:w="2549" w:type="dxa"/>
+          </w:tcPr>
+          <w:p>
+            <w:pPr>
+              <w:rPr>
+                <w:ins w:id="53" w:author="Augustin, Jourdain M" w:date="2014-12-02T10:04:00Z"/>
+                <w:sz w:val="18"/>
+              </w:rPr>
+            </w:pPr>
+            <w:ins w:id="54" w:author="Augustin, Jourdain M" w:date="2014-12-02T10:04:00Z">
+              <w:r>
+                <w:rPr>
+                  <w:sz w:val="18"/>
+                </w:rPr>
+                <w:t>Supporting Documentation</w:t>
+              </w:r>
+            </w:ins>
+          </w:p>
+        </w:tc>
+        <w:tc>
+          <w:tcPr>
+            <w:tcW w:w="10455" w:type="dxa"/>
+          </w:tcPr>
+          <w:p>
+            <w:pPr>
+              <w:rPr>
+                <w:ins w:id="55" w:author="Augustin, Jourdain M" w:date="2014-12-02T10:04:00Z"/>
+                <w:sz w:val="18"/>
+              </w:rPr>
+            </w:pPr>
+          </w:p>
+        </w:tc>
+      </w:tr>
+      <w:tr>
+        <w:trPr>
+          <w:ins w:id="56" w:author="Augustin, Jourdain M" w:date="2014-12-02T10:04:00Z"/>
+        </w:trPr>
+        <w:tc>
+          <w:tcPr>
+            <w:tcW w:w="2549" w:type="dxa"/>
+          </w:tcPr>
+          <w:p>
+            <w:pPr>
+              <w:rPr>
+                <w:ins w:id="57" w:author="Augustin, Jourdain M" w:date="2014-12-02T10:04:00Z"/>
+                <w:sz w:val="18"/>
+              </w:rPr>
+            </w:pPr>
+            <w:ins w:id="58" w:author="Augustin, Jourdain M" w:date="2014-12-02T10:04:00Z">
+              <w:r>
+                <w:rPr>
+                  <w:sz w:val="18"/>
+                </w:rPr>
+                <w:t>Notes</w:t>
+              </w:r>
+            </w:ins>
+          </w:p>
+        </w:tc>
+        <w:tc>
+          <w:tcPr>
+            <w:tcW w:w="10455" w:type="dxa"/>
+          </w:tcPr>
+          <w:p>
+            <w:pPr>
+              <w:rPr>
+                <w:ins w:id="59" w:author="Augustin, Jourdain M" w:date="2014-12-02T10:04:00Z"/>
+                <w:sz w:val="18"/>
+              </w:rPr>
+            </w:pPr>
+          </w:p>
+        </w:tc>
+      </w:tr>
+    </w:tbl>
+    <w:p>
+      <w:pPr>
+        <w:rPr>
+          <w:ins w:id="60" w:author="Augustin, Jourdain M" w:date="2014-12-02T10:04:00Z"/>
+          <w:sz w:val="18"/>
+        </w:rPr>
+      </w:pPr>
+    </w:p>
+    <w:p>
+      <w:pPr>
+        <w:rPr>
+          <w:ins w:id="61" w:author="Augustin, Jourdain M" w:date="2014-12-02T10:04:00Z"/>
+          <w:sz w:val="18"/>
+        </w:rPr>
+      </w:pPr>
+    </w:p>
+    <w:tbl>
+      <w:tblPr>
+        <w:tblW w:w="13500" w:type="dxa"/>
+        <w:tblInd w:w="-612" w:type="dxa"/>
+        <w:tblBorders>
+          <w:top w:val="double" w:sz="4" w:space="0" w:color="auto"/>
+          <w:left w:val="double" w:sz="4" w:space="0" w:color="auto"/>
+          <w:bottom w:val="double" w:sz="4" w:space="0" w:color="auto"/>
+          <w:right w:val="double" w:sz="4" w:space="0" w:color="auto"/>
+          <w:insideH w:val="single" w:sz="6" w:space="0" w:color="auto"/>
+          <w:insideV w:val="single" w:sz="6" w:space="0" w:color="auto"/>
+        </w:tblBorders>
+        <w:tblLayout w:type="fixed"/>
+        <w:tblLook w:val="0000" w:firstRow="0" w:lastRow="0" w:firstColumn="0" w:lastColumn="0" w:noHBand="0" w:noVBand="0"/>
+      </w:tblPr>
+      <w:tblGrid>
+        <w:gridCol w:w="900"/>
+        <w:gridCol w:w="3960"/>
+        <w:gridCol w:w="4500"/>
+        <w:gridCol w:w="1260"/>
+        <w:gridCol w:w="2880"/>
+      </w:tblGrid>
+      <w:tr>
+        <w:trPr>
+          <w:cantSplit/>
+          <w:tblHeader/>
+          <w:ins w:id="62" w:author="Augustin, Jourdain M" w:date="2014-12-02T10:04:00Z"/>
+        </w:trPr>
+        <w:tc>
+          <w:tcPr>
+            <w:tcW w:w="900" w:type="dxa"/>
+            <w:shd w:val="clear" w:color="auto" w:fill="A6A6A6"/>
+          </w:tcPr>
+          <w:p>
+            <w:pPr>
+              <w:rPr>
+                <w:ins w:id="63" w:author="Augustin, Jourdain M" w:date="2014-12-02T10:04:00Z"/>
+                <w:b/>
+                <w:i/>
+                <w:sz w:val="18"/>
+              </w:rPr>
+            </w:pPr>
+            <w:ins w:id="64" w:author="Augustin, Jourdain M" w:date="2014-12-02T10:04:00Z">
               <w:r>
                 <w:rPr>
                   <w:b/>
@@ -23713,13 +24697,13 @@
           <w:p>
             <w:pPr>
               <w:rPr>
-                <w:ins w:id="69" w:author="Augustin, Jourdain M" w:date="2014-11-21T13:54:00Z"/>
-                <w:b/>
-                <w:i/>
-                <w:sz w:val="18"/>
-              </w:rPr>
-            </w:pPr>
-            <w:ins w:id="70" w:author="Augustin, Jourdain M" w:date="2014-11-21T13:54:00Z">
+                <w:ins w:id="65" w:author="Augustin, Jourdain M" w:date="2014-12-02T10:04:00Z"/>
+                <w:b/>
+                <w:i/>
+                <w:sz w:val="18"/>
+              </w:rPr>
+            </w:pPr>
+            <w:ins w:id="66" w:author="Augustin, Jourdain M" w:date="2014-12-02T10:04:00Z">
               <w:r>
                 <w:rPr>
                   <w:b/>
@@ -23738,13 +24722,13 @@
           <w:p>
             <w:pPr>
               <w:rPr>
-                <w:ins w:id="71" w:author="Augustin, Jourdain M" w:date="2014-11-21T13:54:00Z"/>
-                <w:b/>
-                <w:i/>
-                <w:sz w:val="18"/>
-              </w:rPr>
-            </w:pPr>
-            <w:ins w:id="72" w:author="Augustin, Jourdain M" w:date="2014-11-21T13:54:00Z">
+                <w:ins w:id="67" w:author="Augustin, Jourdain M" w:date="2014-12-02T10:04:00Z"/>
+                <w:b/>
+                <w:i/>
+                <w:sz w:val="18"/>
+              </w:rPr>
+            </w:pPr>
+            <w:ins w:id="68" w:author="Augustin, Jourdain M" w:date="2014-12-02T10:04:00Z">
               <w:r>
                 <w:rPr>
                   <w:b/>
@@ -23763,13 +24747,13 @@
           <w:p>
             <w:pPr>
               <w:rPr>
-                <w:ins w:id="73" w:author="Augustin, Jourdain M" w:date="2014-11-21T13:54:00Z"/>
-                <w:b/>
-                <w:i/>
-                <w:sz w:val="18"/>
-              </w:rPr>
-            </w:pPr>
-            <w:ins w:id="74" w:author="Augustin, Jourdain M" w:date="2014-11-21T13:54:00Z">
+                <w:ins w:id="69" w:author="Augustin, Jourdain M" w:date="2014-12-02T10:04:00Z"/>
+                <w:b/>
+                <w:i/>
+                <w:sz w:val="18"/>
+              </w:rPr>
+            </w:pPr>
+            <w:ins w:id="70" w:author="Augustin, Jourdain M" w:date="2014-12-02T10:04:00Z">
               <w:r>
                 <w:rPr>
                   <w:b/>
@@ -23782,13 +24766,13 @@
           <w:p>
             <w:pPr>
               <w:rPr>
-                <w:ins w:id="75" w:author="Augustin, Jourdain M" w:date="2014-11-21T13:54:00Z"/>
-                <w:b/>
-                <w:i/>
-                <w:sz w:val="18"/>
-              </w:rPr>
-            </w:pPr>
-            <w:ins w:id="76" w:author="Augustin, Jourdain M" w:date="2014-11-21T13:54:00Z">
+                <w:ins w:id="71" w:author="Augustin, Jourdain M" w:date="2014-12-02T10:04:00Z"/>
+                <w:b/>
+                <w:i/>
+                <w:sz w:val="18"/>
+              </w:rPr>
+            </w:pPr>
+            <w:ins w:id="72" w:author="Augustin, Jourdain M" w:date="2014-12-02T10:04:00Z">
               <w:r>
                 <w:rPr>
                   <w:b/>
@@ -23807,13 +24791,13 @@
           <w:p>
             <w:pPr>
               <w:rPr>
-                <w:ins w:id="77" w:author="Augustin, Jourdain M" w:date="2014-11-21T13:54:00Z"/>
-                <w:b/>
-                <w:i/>
-                <w:sz w:val="18"/>
-              </w:rPr>
-            </w:pPr>
-            <w:ins w:id="78" w:author="Augustin, Jourdain M" w:date="2014-11-21T13:54:00Z">
+                <w:ins w:id="73" w:author="Augustin, Jourdain M" w:date="2014-12-02T10:04:00Z"/>
+                <w:b/>
+                <w:i/>
+                <w:sz w:val="18"/>
+              </w:rPr>
+            </w:pPr>
+            <w:ins w:id="74" w:author="Augustin, Jourdain M" w:date="2014-12-02T10:04:00Z">
               <w:r>
                 <w:rPr>
                   <w:b/>
@@ -23828,7 +24812,7 @@
       <w:tr>
         <w:trPr>
           <w:cantSplit/>
-          <w:ins w:id="79" w:author="Augustin, Jourdain M" w:date="2014-11-21T13:54:00Z"/>
+          <w:ins w:id="75" w:author="Augustin, Jourdain M" w:date="2014-12-02T10:04:00Z"/>
         </w:trPr>
         <w:tc>
           <w:tcPr>
@@ -23838,17 +24822,17 @@
             <w:pPr>
               <w:numPr>
                 <w:ilvl w:val="0"/>
-                <w:numId w:val="21"/>
+                <w:numId w:val="22"/>
               </w:numPr>
               <w:rPr>
-                <w:ins w:id="80" w:author="Augustin, Jourdain M" w:date="2014-11-21T13:54:00Z"/>
-                <w:i/>
-                <w:sz w:val="18"/>
-              </w:rPr>
-              <w:pPrChange w:id="81" w:author="Augustin, Jourdain M" w:date="2014-11-21T13:54:00Z">
+                <w:ins w:id="76" w:author="Augustin, Jourdain M" w:date="2014-12-02T10:04:00Z"/>
+                <w:i/>
+                <w:sz w:val="18"/>
+              </w:rPr>
+              <w:pPrChange w:id="77" w:author="Augustin, Jourdain M" w:date="2014-12-02T10:04:00Z">
                 <w:pPr>
                   <w:numPr>
-                    <w:numId w:val="20"/>
+                    <w:numId w:val="21"/>
                   </w:numPr>
                   <w:tabs>
                     <w:tab w:val="num" w:pos="720"/>
@@ -23866,53 +24850,32 @@
           <w:p>
             <w:pPr>
               <w:rPr>
-                <w:ins w:id="82" w:author="Augustin, Jourdain M" w:date="2014-11-21T13:54:00Z"/>
+                <w:ins w:id="78" w:author="Augustin, Jourdain M" w:date="2014-12-02T10:04:00Z"/>
                 <w:bCs/>
                 <w:sz w:val="18"/>
               </w:rPr>
             </w:pPr>
-            <w:ins w:id="83" w:author="Augustin, Jourdain M" w:date="2014-11-21T13:54:00Z">
+            <w:ins w:id="79" w:author="Augustin, Jourdain M" w:date="2014-12-02T10:04:00Z">
               <w:r>
                 <w:rPr>
                   <w:bCs/>
                   <w:sz w:val="18"/>
                 </w:rPr>
-                <w:t xml:space="preserve">Launch link to test main dashboard page using a </w:t>
+                <w:t>Launch link to t</w:t>
               </w:r>
               <w:r>
                 <w:rPr>
                   <w:bCs/>
                   <w:sz w:val="18"/>
                 </w:rPr>
-                <w:t>user with</w:t>
+                <w:t>est main dashboard page</w:t>
               </w:r>
               <w:r>
                 <w:rPr>
                   <w:bCs/>
                   <w:sz w:val="18"/>
                 </w:rPr>
-                <w:t xml:space="preserve"> </w:t>
-              </w:r>
-              <w:r>
-                <w:rPr>
-                  <w:bCs/>
-                  <w:sz w:val="18"/>
-                </w:rPr>
-                <w:t xml:space="preserve">job code </w:t>
-              </w:r>
-              <w:r>
-                <w:rPr>
-                  <w:bCs/>
-                  <w:sz w:val="18"/>
-                </w:rPr>
-                <w:t>of CSR (WACS*)</w:t>
-              </w:r>
-              <w:r>
-                <w:rPr>
-                  <w:bCs/>
-                  <w:sz w:val="18"/>
-                </w:rPr>
-                <w:t xml:space="preserve"> :</w:t>
+                <w:t>:</w:t>
               </w:r>
               <w:r>
                 <w:rPr>
@@ -23926,12 +24889,12 @@
           <w:p>
             <w:pPr>
               <w:rPr>
-                <w:ins w:id="84" w:author="Augustin, Jourdain M" w:date="2014-11-21T13:54:00Z"/>
+                <w:ins w:id="80" w:author="Augustin, Jourdain M" w:date="2014-12-02T10:04:00Z"/>
                 <w:bCs/>
                 <w:sz w:val="18"/>
               </w:rPr>
             </w:pPr>
-            <w:ins w:id="85" w:author="Augustin, Jourdain M" w:date="2014-11-21T13:54:00Z">
+            <w:ins w:id="81" w:author="Augustin, Jourdain M" w:date="2014-12-02T10:04:00Z">
               <w:r>
                 <w:rPr>
                   <w:sz w:val="18"/>
@@ -23979,11 +24942,11 @@
           <w:p>
             <w:pPr>
               <w:rPr>
-                <w:ins w:id="86" w:author="Augustin, Jourdain M" w:date="2014-11-21T13:54:00Z"/>
-                <w:sz w:val="18"/>
-              </w:rPr>
-            </w:pPr>
-            <w:ins w:id="87" w:author="Augustin, Jourdain M" w:date="2014-11-21T13:54:00Z">
+                <w:ins w:id="82" w:author="Augustin, Jourdain M" w:date="2014-12-02T10:04:00Z"/>
+                <w:sz w:val="18"/>
+              </w:rPr>
+            </w:pPr>
+            <w:ins w:id="83" w:author="Augustin, Jourdain M" w:date="2014-12-02T10:04:00Z">
               <w:r>
                 <w:rPr>
                   <w:sz w:val="18"/>
@@ -24021,12 +24984,12 @@
             <w:pPr>
               <w:jc w:val="center"/>
               <w:rPr>
-                <w:ins w:id="88" w:author="Augustin, Jourdain M" w:date="2014-11-21T13:54:00Z"/>
-                <w:i/>
-                <w:sz w:val="18"/>
-              </w:rPr>
-            </w:pPr>
-            <w:ins w:id="89" w:author="Augustin, Jourdain M" w:date="2014-11-21T13:54:00Z">
+                <w:ins w:id="84" w:author="Augustin, Jourdain M" w:date="2014-12-02T10:04:00Z"/>
+                <w:i/>
+                <w:sz w:val="18"/>
+              </w:rPr>
+            </w:pPr>
+            <w:ins w:id="85" w:author="Augustin, Jourdain M" w:date="2014-12-02T10:04:00Z">
               <w:r>
                 <w:rPr>
                   <w:i/>
@@ -24040,12 +25003,12 @@
             <w:pPr>
               <w:jc w:val="center"/>
               <w:rPr>
-                <w:ins w:id="90" w:author="Augustin, Jourdain M" w:date="2014-11-21T13:54:00Z"/>
-                <w:i/>
-                <w:sz w:val="18"/>
-              </w:rPr>
-            </w:pPr>
-            <w:ins w:id="91" w:author="Augustin, Jourdain M" w:date="2014-11-21T13:54:00Z">
+                <w:ins w:id="86" w:author="Augustin, Jourdain M" w:date="2014-12-02T10:04:00Z"/>
+                <w:i/>
+                <w:sz w:val="18"/>
+              </w:rPr>
+            </w:pPr>
+            <w:ins w:id="87" w:author="Augustin, Jourdain M" w:date="2014-12-02T10:04:00Z">
               <w:r>
                 <w:rPr>
                   <w:i/>
@@ -24058,7 +25021,7 @@
                   <w:i/>
                   <w:sz w:val="18"/>
                 </w:rPr>
-                <w:t>1</w:t>
+                <w:t>2</w:t>
               </w:r>
               <w:r>
                 <w:rPr>
@@ -24067,17 +25030,13 @@
                 </w:rPr>
                 <w:t>/</w:t>
               </w:r>
-            </w:ins>
-            <w:ins w:id="92" w:author="Augustin, Jourdain M" w:date="2014-11-21T13:57:00Z">
               <w:r>
                 <w:rPr>
                   <w:i/>
                   <w:sz w:val="18"/>
                 </w:rPr>
-                <w:t>21</w:t>
+                <w:t>2</w:t>
               </w:r>
-            </w:ins>
-            <w:ins w:id="93" w:author="Augustin, Jourdain M" w:date="2014-11-21T13:54:00Z">
               <w:r>
                 <w:rPr>
                   <w:i/>
@@ -24095,44 +25054,17 @@
           <w:p>
             <w:pPr>
               <w:rPr>
-                <w:ins w:id="94" w:author="Augustin, Jourdain M" w:date="2014-11-21T13:54:00Z"/>
-                <w:i/>
-                <w:sz w:val="18"/>
-              </w:rPr>
-            </w:pPr>
-            <w:ins w:id="95" w:author="Augustin, Jourdain M" w:date="2014-11-21T13:55:00Z">
-              <w:r>
-                <w:rPr>
-                  <w:i/>
-                  <w:sz w:val="18"/>
-                </w:rPr>
-                <w:t xml:space="preserve">User should also be in table - </w:t>
-              </w:r>
-            </w:ins>
-            <w:proofErr w:type="spellStart"/>
-            <w:ins w:id="96" w:author="Augustin, Jourdain M" w:date="2014-11-21T13:56:00Z">
-              <w:r>
-                <w:rPr>
-                  <w:i/>
-                  <w:sz w:val="18"/>
-                </w:rPr>
-                <w:t>EC.Historical_Dashboard_ACL</w:t>
-              </w:r>
-              <w:proofErr w:type="spellEnd"/>
-              <w:r>
-                <w:rPr>
-                  <w:i/>
-                  <w:sz w:val="18"/>
-                </w:rPr>
-                <w:t xml:space="preserve"> – with Role of “ARC”</w:t>
-              </w:r>
-            </w:ins>
+                <w:ins w:id="88" w:author="Augustin, Jourdain M" w:date="2014-12-02T10:04:00Z"/>
+                <w:i/>
+                <w:sz w:val="18"/>
+              </w:rPr>
+            </w:pPr>
           </w:p>
         </w:tc>
       </w:tr>
       <w:tr>
         <w:trPr>
-          <w:ins w:id="97" w:author="Augustin, Jourdain M" w:date="2014-11-21T13:54:00Z"/>
+          <w:ins w:id="89" w:author="Augustin, Jourdain M" w:date="2014-12-02T10:04:00Z"/>
         </w:trPr>
         <w:tc>
           <w:tcPr>
@@ -24142,17 +25074,17 @@
             <w:pPr>
               <w:numPr>
                 <w:ilvl w:val="0"/>
-                <w:numId w:val="21"/>
+                <w:numId w:val="22"/>
               </w:numPr>
               <w:rPr>
-                <w:ins w:id="98" w:author="Augustin, Jourdain M" w:date="2014-11-21T13:54:00Z"/>
-                <w:i/>
-                <w:sz w:val="18"/>
-              </w:rPr>
-              <w:pPrChange w:id="99" w:author="Augustin, Jourdain M" w:date="2014-11-21T13:54:00Z">
+                <w:ins w:id="90" w:author="Augustin, Jourdain M" w:date="2014-12-02T10:04:00Z"/>
+                <w:i/>
+                <w:sz w:val="18"/>
+              </w:rPr>
+              <w:pPrChange w:id="91" w:author="Augustin, Jourdain M" w:date="2014-12-02T10:04:00Z">
                 <w:pPr>
                   <w:numPr>
-                    <w:numId w:val="20"/>
+                    <w:numId w:val="21"/>
                   </w:numPr>
                   <w:tabs>
                     <w:tab w:val="num" w:pos="720"/>
@@ -24170,12 +25102,12 @@
           <w:p>
             <w:pPr>
               <w:rPr>
-                <w:ins w:id="100" w:author="Augustin, Jourdain M" w:date="2014-11-21T13:54:00Z"/>
+                <w:ins w:id="92" w:author="Augustin, Jourdain M" w:date="2014-12-02T10:04:00Z"/>
                 <w:bCs/>
                 <w:sz w:val="18"/>
               </w:rPr>
             </w:pPr>
-            <w:ins w:id="101" w:author="Augustin, Jourdain M" w:date="2014-11-21T13:54:00Z">
+            <w:ins w:id="93" w:author="Augustin, Jourdain M" w:date="2014-12-02T10:04:00Z">
               <w:r>
                 <w:rPr>
                   <w:bCs/>
@@ -24183,35 +25115,40 @@
                 </w:rPr>
                 <w:t>Select “</w:t>
               </w:r>
-            </w:ins>
-            <w:ins w:id="102" w:author="Augustin, Jourdain M" w:date="2014-11-21T13:56:00Z">
               <w:r>
                 <w:rPr>
                   <w:bCs/>
                   <w:sz w:val="18"/>
                 </w:rPr>
-                <w:t>My Submissions</w:t>
+                <w:t>My Dashboard” tab and select a record</w:t>
               </w:r>
-            </w:ins>
-            <w:ins w:id="103" w:author="Augustin, Jourdain M" w:date="2014-11-21T13:54:00Z">
               <w:r>
                 <w:rPr>
                   <w:bCs/>
                   <w:sz w:val="18"/>
                 </w:rPr>
-                <w:t xml:space="preserve"> Dashboard” tab and select </w:t>
+                <w:t xml:space="preserve"> that has </w:t>
               </w:r>
             </w:ins>
-            <w:ins w:id="104" w:author="Augustin, Jourdain M" w:date="2014-11-21T13:56:00Z">
+            <w:proofErr w:type="spellStart"/>
+            <w:ins w:id="94" w:author="Augustin, Jourdain M" w:date="2014-12-02T10:05:00Z">
               <w:r>
                 <w:rPr>
                   <w:bCs/>
                   <w:sz w:val="18"/>
                 </w:rPr>
-                <w:t>a record</w:t>
+                <w:t>isVerintMonitor</w:t>
+              </w:r>
+              <w:proofErr w:type="spellEnd"/>
+              <w:r>
+                <w:rPr>
+                  <w:bCs/>
+                  <w:sz w:val="18"/>
+                </w:rPr>
+                <w:t xml:space="preserve"> = “True” and status = “Complete”</w:t>
               </w:r>
             </w:ins>
-            <w:ins w:id="105" w:author="Augustin, Jourdain M" w:date="2014-11-21T13:54:00Z">
+            <w:ins w:id="95" w:author="Augustin, Jourdain M" w:date="2014-12-02T10:04:00Z">
               <w:r>
                 <w:rPr>
                   <w:bCs/>
@@ -24224,12 +25161,12 @@
           <w:p>
             <w:pPr>
               <w:rPr>
-                <w:ins w:id="106" w:author="Augustin, Jourdain M" w:date="2014-11-21T13:54:00Z"/>
+                <w:ins w:id="96" w:author="Augustin, Jourdain M" w:date="2014-12-02T10:04:00Z"/>
                 <w:bCs/>
                 <w:sz w:val="18"/>
               </w:rPr>
             </w:pPr>
-            <w:ins w:id="107" w:author="Augustin, Jourdain M" w:date="2014-11-21T13:54:00Z">
+            <w:ins w:id="97" w:author="Augustin, Jourdain M" w:date="2014-12-02T10:04:00Z">
               <w:r>
                 <w:rPr>
                   <w:bCs/>
@@ -24247,11 +25184,11 @@
           <w:p>
             <w:pPr>
               <w:rPr>
-                <w:ins w:id="108" w:author="Augustin, Jourdain M" w:date="2014-11-21T13:54:00Z"/>
-                <w:sz w:val="18"/>
-              </w:rPr>
-            </w:pPr>
-            <w:ins w:id="109" w:author="Augustin, Jourdain M" w:date="2014-11-21T13:54:00Z">
+                <w:ins w:id="98" w:author="Augustin, Jourdain M" w:date="2014-12-02T10:04:00Z"/>
+                <w:sz w:val="18"/>
+              </w:rPr>
+            </w:pPr>
+            <w:ins w:id="99" w:author="Augustin, Jourdain M" w:date="2014-12-02T10:04:00Z">
               <w:r>
                 <w:rPr>
                   <w:sz w:val="18"/>
@@ -24262,15 +25199,15 @@
                 <w:rPr>
                   <w:sz w:val="18"/>
                 </w:rPr>
-                <w:t xml:space="preserve">the </w:t>
+                <w:t xml:space="preserve">the review page popup </w:t>
               </w:r>
             </w:ins>
-            <w:ins w:id="110" w:author="Augustin, Jourdain M" w:date="2014-11-21T13:57:00Z">
+            <w:ins w:id="100" w:author="Augustin, Jourdain M" w:date="2014-12-02T10:05:00Z">
               <w:r>
                 <w:rPr>
                   <w:sz w:val="18"/>
                 </w:rPr>
-                <w:t>review page popup redirects the user to the unauthorized access page</w:t>
+                <w:t>opens the record and that the Scorecard Name value is displayed in the left-hand side of the screen</w:t>
               </w:r>
             </w:ins>
           </w:p>
@@ -24283,12 +25220,12 @@
             <w:pPr>
               <w:jc w:val="center"/>
               <w:rPr>
-                <w:ins w:id="111" w:author="Augustin, Jourdain M" w:date="2014-11-21T13:54:00Z"/>
-                <w:i/>
-                <w:sz w:val="18"/>
-              </w:rPr>
-            </w:pPr>
-            <w:ins w:id="112" w:author="Augustin, Jourdain M" w:date="2014-11-21T13:54:00Z">
+                <w:ins w:id="101" w:author="Augustin, Jourdain M" w:date="2014-12-02T10:04:00Z"/>
+                <w:i/>
+                <w:sz w:val="18"/>
+              </w:rPr>
+            </w:pPr>
+            <w:ins w:id="102" w:author="Augustin, Jourdain M" w:date="2014-12-02T10:04:00Z">
               <w:r>
                 <w:rPr>
                   <w:i/>
@@ -24302,12 +25239,12 @@
             <w:pPr>
               <w:jc w:val="center"/>
               <w:rPr>
-                <w:ins w:id="113" w:author="Augustin, Jourdain M" w:date="2014-11-21T13:54:00Z"/>
-                <w:i/>
-                <w:sz w:val="18"/>
-              </w:rPr>
-            </w:pPr>
-            <w:ins w:id="114" w:author="Augustin, Jourdain M" w:date="2014-11-21T13:54:00Z">
+                <w:ins w:id="103" w:author="Augustin, Jourdain M" w:date="2014-12-02T10:04:00Z"/>
+                <w:i/>
+                <w:sz w:val="18"/>
+              </w:rPr>
+            </w:pPr>
+            <w:ins w:id="104" w:author="Augustin, Jourdain M" w:date="2014-12-02T10:04:00Z">
               <w:r>
                 <w:rPr>
                   <w:i/>
@@ -24315,13 +25252,17 @@
                 </w:rPr>
                 <w:t>1</w:t>
               </w:r>
+            </w:ins>
+            <w:ins w:id="105" w:author="Augustin, Jourdain M" w:date="2014-12-02T10:06:00Z">
               <w:r>
                 <w:rPr>
                   <w:i/>
                   <w:sz w:val="18"/>
                 </w:rPr>
-                <w:t>1</w:t>
+                <w:t>2</w:t>
               </w:r>
+            </w:ins>
+            <w:ins w:id="106" w:author="Augustin, Jourdain M" w:date="2014-12-02T10:04:00Z">
               <w:r>
                 <w:rPr>
                   <w:i/>
@@ -24330,18 +25271,16 @@
                 <w:t>/</w:t>
               </w:r>
             </w:ins>
-            <w:ins w:id="115" w:author="Augustin, Jourdain M" w:date="2014-11-21T13:57:00Z">
+            <w:ins w:id="107" w:author="Augustin, Jourdain M" w:date="2014-12-02T10:06:00Z">
               <w:r>
                 <w:rPr>
                   <w:i/>
                   <w:sz w:val="18"/>
                 </w:rPr>
-                <w:t>21</w:t>
+                <w:t>2</w:t>
               </w:r>
             </w:ins>
-            <w:bookmarkStart w:id="116" w:name="_GoBack"/>
-            <w:bookmarkEnd w:id="116"/>
-            <w:ins w:id="117" w:author="Augustin, Jourdain M" w:date="2014-11-21T13:54:00Z">
+            <w:ins w:id="108" w:author="Augustin, Jourdain M" w:date="2014-12-02T10:04:00Z">
               <w:r>
                 <w:rPr>
                   <w:i/>
@@ -24359,7 +25298,7 @@
           <w:p>
             <w:pPr>
               <w:rPr>
-                <w:ins w:id="118" w:author="Augustin, Jourdain M" w:date="2014-11-21T13:54:00Z"/>
+                <w:ins w:id="109" w:author="Augustin, Jourdain M" w:date="2014-12-02T10:04:00Z"/>
                 <w:i/>
                 <w:sz w:val="18"/>
               </w:rPr>
@@ -24371,7 +25310,7 @@
     <w:p>
       <w:pPr>
         <w:rPr>
-          <w:ins w:id="119" w:author="Augustin, Jourdain M" w:date="2014-11-21T13:54:00Z"/>
+          <w:ins w:id="110" w:author="Augustin, Jourdain M" w:date="2014-12-02T10:04:00Z"/>
           <w:sz w:val="18"/>
         </w:rPr>
       </w:pPr>
@@ -24379,7 +25318,7 @@
     <w:p>
       <w:pPr>
         <w:rPr>
-          <w:ins w:id="120" w:author="Augustin, Jourdain M" w:date="2014-11-21T13:54:00Z"/>
+          <w:ins w:id="111" w:author="Augustin, Jourdain M" w:date="2014-12-02T10:04:00Z"/>
           <w:sz w:val="18"/>
         </w:rPr>
       </w:pPr>
@@ -24387,7 +25326,15 @@
     <w:p>
       <w:pPr>
         <w:rPr>
-          <w:ins w:id="121" w:author="Augustin, Jourdain M" w:date="2014-11-21T13:54:00Z"/>
+          <w:ins w:id="112" w:author="Augustin, Jourdain M" w:date="2014-12-02T10:04:00Z"/>
+          <w:sz w:val="18"/>
+        </w:rPr>
+      </w:pPr>
+    </w:p>
+    <w:p>
+      <w:pPr>
+        <w:rPr>
+          <w:ins w:id="113" w:author="Augustin, Jourdain M" w:date="2014-12-02T10:04:00Z"/>
           <w:sz w:val="18"/>
         </w:rPr>
       </w:pPr>
@@ -24400,9 +25347,9 @@
       </w:pPr>
     </w:p>
     <w:sectPr>
-      <w:headerReference w:type="default" r:id="rId27"/>
-      <w:footerReference w:type="default" r:id="rId28"/>
-      <w:footerReference w:type="first" r:id="rId29"/>
+      <w:headerReference w:type="default" r:id="rId28"/>
+      <w:footerReference w:type="default" r:id="rId29"/>
+      <w:footerReference w:type="first" r:id="rId30"/>
       <w:pgSz w:w="15840" w:h="12240" w:orient="landscape" w:code="1"/>
       <w:pgMar w:top="720" w:right="1080" w:bottom="720" w:left="1080" w:header="720" w:footer="720" w:gutter="0"/>
       <w:cols w:space="720"/>
@@ -26025,7 +26972,7 @@
     </w:lvl>
   </w:abstractNum>
   <w:abstractNum w:abstractNumId="10">
-    <w:nsid w:val="4DAC0583"/>
+    <w:nsid w:val="4A683DC0"/>
     <w:multiLevelType w:val="hybridMultilevel"/>
     <w:tmpl w:val="A0F2ED22"/>
     <w:lvl w:ilvl="0" w:tplc="0409000F">
@@ -26141,7 +27088,7 @@
     </w:lvl>
   </w:abstractNum>
   <w:abstractNum w:abstractNumId="11">
-    <w:nsid w:val="4E5C7770"/>
+    <w:nsid w:val="4DAC0583"/>
     <w:multiLevelType w:val="hybridMultilevel"/>
     <w:tmpl w:val="A0F2ED22"/>
     <w:lvl w:ilvl="0" w:tplc="0409000F">
@@ -26257,7 +27204,7 @@
     </w:lvl>
   </w:abstractNum>
   <w:abstractNum w:abstractNumId="12">
-    <w:nsid w:val="4E887149"/>
+    <w:nsid w:val="4E5C7770"/>
     <w:multiLevelType w:val="hybridMultilevel"/>
     <w:tmpl w:val="A0F2ED22"/>
     <w:lvl w:ilvl="0" w:tplc="0409000F">
@@ -26373,7 +27320,7 @@
     </w:lvl>
   </w:abstractNum>
   <w:abstractNum w:abstractNumId="13">
-    <w:nsid w:val="53EF4A78"/>
+    <w:nsid w:val="4E887149"/>
     <w:multiLevelType w:val="hybridMultilevel"/>
     <w:tmpl w:val="A0F2ED22"/>
     <w:lvl w:ilvl="0" w:tplc="0409000F">
@@ -26489,7 +27436,7 @@
     </w:lvl>
   </w:abstractNum>
   <w:abstractNum w:abstractNumId="14">
-    <w:nsid w:val="54B97BF2"/>
+    <w:nsid w:val="53EF4A78"/>
     <w:multiLevelType w:val="hybridMultilevel"/>
     <w:tmpl w:val="A0F2ED22"/>
     <w:lvl w:ilvl="0" w:tplc="0409000F">
@@ -26605,7 +27552,7 @@
     </w:lvl>
   </w:abstractNum>
   <w:abstractNum w:abstractNumId="15">
-    <w:nsid w:val="5869759E"/>
+    <w:nsid w:val="54B97BF2"/>
     <w:multiLevelType w:val="hybridMultilevel"/>
     <w:tmpl w:val="A0F2ED22"/>
     <w:lvl w:ilvl="0" w:tplc="0409000F">
@@ -26721,7 +27668,7 @@
     </w:lvl>
   </w:abstractNum>
   <w:abstractNum w:abstractNumId="16">
-    <w:nsid w:val="5C434C4E"/>
+    <w:nsid w:val="5869759E"/>
     <w:multiLevelType w:val="hybridMultilevel"/>
     <w:tmpl w:val="A0F2ED22"/>
     <w:lvl w:ilvl="0" w:tplc="0409000F">
@@ -26837,7 +27784,7 @@
     </w:lvl>
   </w:abstractNum>
   <w:abstractNum w:abstractNumId="17">
-    <w:nsid w:val="5D87545E"/>
+    <w:nsid w:val="5C434C4E"/>
     <w:multiLevelType w:val="hybridMultilevel"/>
     <w:tmpl w:val="A0F2ED22"/>
     <w:lvl w:ilvl="0" w:tplc="0409000F">
@@ -26953,7 +27900,7 @@
     </w:lvl>
   </w:abstractNum>
   <w:abstractNum w:abstractNumId="18">
-    <w:nsid w:val="5F102146"/>
+    <w:nsid w:val="5D87545E"/>
     <w:multiLevelType w:val="hybridMultilevel"/>
     <w:tmpl w:val="A0F2ED22"/>
     <w:lvl w:ilvl="0" w:tplc="0409000F">
@@ -27069,7 +28016,7 @@
     </w:lvl>
   </w:abstractNum>
   <w:abstractNum w:abstractNumId="19">
-    <w:nsid w:val="61413CB3"/>
+    <w:nsid w:val="5F102146"/>
     <w:multiLevelType w:val="hybridMultilevel"/>
     <w:tmpl w:val="A0F2ED22"/>
     <w:lvl w:ilvl="0" w:tplc="0409000F">
@@ -27185,7 +28132,7 @@
     </w:lvl>
   </w:abstractNum>
   <w:abstractNum w:abstractNumId="20">
-    <w:nsid w:val="6F7C3E2B"/>
+    <w:nsid w:val="61413CB3"/>
     <w:multiLevelType w:val="hybridMultilevel"/>
     <w:tmpl w:val="A0F2ED22"/>
     <w:lvl w:ilvl="0" w:tplc="0409000F">
@@ -27300,8 +28247,124 @@
       </w:pPr>
     </w:lvl>
   </w:abstractNum>
+  <w:abstractNum w:abstractNumId="21">
+    <w:nsid w:val="6F7C3E2B"/>
+    <w:multiLevelType w:val="hybridMultilevel"/>
+    <w:tmpl w:val="A0F2ED22"/>
+    <w:lvl w:ilvl="0" w:tplc="0409000F">
+      <w:start w:val="1"/>
+      <w:numFmt w:val="decimal"/>
+      <w:lvlText w:val="%1."/>
+      <w:lvlJc w:val="left"/>
+      <w:pPr>
+        <w:tabs>
+          <w:tab w:val="num" w:pos="720"/>
+        </w:tabs>
+        <w:ind w:left="720" w:hanging="360"/>
+      </w:pPr>
+    </w:lvl>
+    <w:lvl w:ilvl="1" w:tplc="4056895E">
+      <w:start w:val="1"/>
+      <w:numFmt w:val="decimal"/>
+      <w:lvlText w:val="%2."/>
+      <w:lvlJc w:val="left"/>
+      <w:pPr>
+        <w:tabs>
+          <w:tab w:val="num" w:pos="1440"/>
+        </w:tabs>
+        <w:ind w:left="1440" w:hanging="360"/>
+      </w:pPr>
+      <w:rPr>
+        <w:rFonts w:hint="default"/>
+      </w:rPr>
+    </w:lvl>
+    <w:lvl w:ilvl="2" w:tplc="0409001B" w:tentative="1">
+      <w:start w:val="1"/>
+      <w:numFmt w:val="lowerRoman"/>
+      <w:lvlText w:val="%3."/>
+      <w:lvlJc w:val="right"/>
+      <w:pPr>
+        <w:tabs>
+          <w:tab w:val="num" w:pos="2160"/>
+        </w:tabs>
+        <w:ind w:left="2160" w:hanging="180"/>
+      </w:pPr>
+    </w:lvl>
+    <w:lvl w:ilvl="3" w:tplc="0409000F" w:tentative="1">
+      <w:start w:val="1"/>
+      <w:numFmt w:val="decimal"/>
+      <w:lvlText w:val="%4."/>
+      <w:lvlJc w:val="left"/>
+      <w:pPr>
+        <w:tabs>
+          <w:tab w:val="num" w:pos="2880"/>
+        </w:tabs>
+        <w:ind w:left="2880" w:hanging="360"/>
+      </w:pPr>
+    </w:lvl>
+    <w:lvl w:ilvl="4" w:tplc="04090019" w:tentative="1">
+      <w:start w:val="1"/>
+      <w:numFmt w:val="lowerLetter"/>
+      <w:lvlText w:val="%5."/>
+      <w:lvlJc w:val="left"/>
+      <w:pPr>
+        <w:tabs>
+          <w:tab w:val="num" w:pos="3600"/>
+        </w:tabs>
+        <w:ind w:left="3600" w:hanging="360"/>
+      </w:pPr>
+    </w:lvl>
+    <w:lvl w:ilvl="5" w:tplc="0409001B" w:tentative="1">
+      <w:start w:val="1"/>
+      <w:numFmt w:val="lowerRoman"/>
+      <w:lvlText w:val="%6."/>
+      <w:lvlJc w:val="right"/>
+      <w:pPr>
+        <w:tabs>
+          <w:tab w:val="num" w:pos="4320"/>
+        </w:tabs>
+        <w:ind w:left="4320" w:hanging="180"/>
+      </w:pPr>
+    </w:lvl>
+    <w:lvl w:ilvl="6" w:tplc="0409000F" w:tentative="1">
+      <w:start w:val="1"/>
+      <w:numFmt w:val="decimal"/>
+      <w:lvlText w:val="%7."/>
+      <w:lvlJc w:val="left"/>
+      <w:pPr>
+        <w:tabs>
+          <w:tab w:val="num" w:pos="5040"/>
+        </w:tabs>
+        <w:ind w:left="5040" w:hanging="360"/>
+      </w:pPr>
+    </w:lvl>
+    <w:lvl w:ilvl="7" w:tplc="04090019" w:tentative="1">
+      <w:start w:val="1"/>
+      <w:numFmt w:val="lowerLetter"/>
+      <w:lvlText w:val="%8."/>
+      <w:lvlJc w:val="left"/>
+      <w:pPr>
+        <w:tabs>
+          <w:tab w:val="num" w:pos="5760"/>
+        </w:tabs>
+        <w:ind w:left="5760" w:hanging="360"/>
+      </w:pPr>
+    </w:lvl>
+    <w:lvl w:ilvl="8" w:tplc="0409001B" w:tentative="1">
+      <w:start w:val="1"/>
+      <w:numFmt w:val="lowerRoman"/>
+      <w:lvlText w:val="%9."/>
+      <w:lvlJc w:val="right"/>
+      <w:pPr>
+        <w:tabs>
+          <w:tab w:val="num" w:pos="6480"/>
+        </w:tabs>
+        <w:ind w:left="6480" w:hanging="180"/>
+      </w:pPr>
+    </w:lvl>
+  </w:abstractNum>
   <w:num w:numId="1">
-    <w:abstractNumId w:val="11"/>
+    <w:abstractNumId w:val="12"/>
   </w:num>
   <w:num w:numId="2">
     <w:abstractNumId w:val="3"/>
@@ -27319,16 +28382,16 @@
     <w:abstractNumId w:val="1"/>
   </w:num>
   <w:num w:numId="7">
-    <w:abstractNumId w:val="16"/>
+    <w:abstractNumId w:val="17"/>
   </w:num>
   <w:num w:numId="8">
     <w:abstractNumId w:val="4"/>
   </w:num>
   <w:num w:numId="9">
-    <w:abstractNumId w:val="12"/>
+    <w:abstractNumId w:val="13"/>
   </w:num>
   <w:num w:numId="10">
-    <w:abstractNumId w:val="10"/>
+    <w:abstractNumId w:val="11"/>
   </w:num>
   <w:num w:numId="11">
     <w:abstractNumId w:val="7"/>
@@ -27337,31 +28400,34 @@
     <w:abstractNumId w:val="0"/>
   </w:num>
   <w:num w:numId="13">
+    <w:abstractNumId w:val="19"/>
+  </w:num>
+  <w:num w:numId="14">
+    <w:abstractNumId w:val="15"/>
+  </w:num>
+  <w:num w:numId="15">
+    <w:abstractNumId w:val="20"/>
+  </w:num>
+  <w:num w:numId="16">
     <w:abstractNumId w:val="18"/>
   </w:num>
-  <w:num w:numId="14">
-    <w:abstractNumId w:val="14"/>
-  </w:num>
-  <w:num w:numId="15">
-    <w:abstractNumId w:val="19"/>
-  </w:num>
-  <w:num w:numId="16">
-    <w:abstractNumId w:val="17"/>
-  </w:num>
   <w:num w:numId="17">
-    <w:abstractNumId w:val="20"/>
+    <w:abstractNumId w:val="21"/>
   </w:num>
   <w:num w:numId="18">
-    <w:abstractNumId w:val="13"/>
+    <w:abstractNumId w:val="14"/>
   </w:num>
   <w:num w:numId="19">
     <w:abstractNumId w:val="2"/>
   </w:num>
   <w:num w:numId="20">
-    <w:abstractNumId w:val="15"/>
+    <w:abstractNumId w:val="16"/>
   </w:num>
   <w:num w:numId="21">
     <w:abstractNumId w:val="8"/>
+  </w:num>
+  <w:num w:numId="22">
+    <w:abstractNumId w:val="10"/>
   </w:num>
   <w:numIdMacAtCleanup w:val="14"/>
 </w:numbering>
@@ -29071,7 +30137,7 @@
 </file>
 
 <file path=customXml/itemProps1.xml><?xml version="1.0" encoding="utf-8"?>
-<ds:datastoreItem xmlns:ds="http://schemas.openxmlformats.org/officeDocument/2006/customXml" ds:itemID="{E831A431-A63A-43DC-8138-F94529B8A2EA}">
+<ds:datastoreItem xmlns:ds="http://schemas.openxmlformats.org/officeDocument/2006/customXml" ds:itemID="{23C6BCCA-309D-4CAE-BE85-6147A4DCFFE8}">
   <ds:schemaRefs>
     <ds:schemaRef ds:uri="http://schemas.openxmlformats.org/officeDocument/2006/bibliography"/>
   </ds:schemaRefs>

</xml_diff>

<commit_message>
[VM:Jourdain.Augustin@1/12/2015 12:49:48 PM] SCR 13891
git-tfs-id: [https://tfs.omnicloud.local/tfs/cco%20program/]$/eCoaching_V2;C13883
</commit_message>
<xml_diff>
--- a/Unit Test/CCO_eCoaching_UI_Dashboard_UTD.docx
+++ b/Unit Test/CCO_eCoaching_UI_Dashboard_UTD.docx
@@ -240,7 +240,7 @@
           <w:sz w:val="18"/>
           <w:szCs w:val="18"/>
         </w:rPr>
-        <w:t>December 2, 2014</w:t>
+        <w:t>December 17, 2014</w:t>
       </w:r>
       <w:r>
         <w:rPr>
@@ -1598,9 +1598,6 @@
         </w:tc>
       </w:tr>
       <w:tr>
-        <w:trPr>
-          <w:ins w:id="15" w:author="Augustin, Jourdain M" w:date="2014-12-02T10:03:00Z"/>
-        </w:trPr>
         <w:tc>
           <w:tcPr>
             <w:tcW w:w="1440" w:type="dxa"/>
@@ -1616,22 +1613,19 @@
               <w:pStyle w:val="hdr1"/>
               <w:ind w:left="0"/>
               <w:rPr>
-                <w:ins w:id="16" w:author="Augustin, Jourdain M" w:date="2014-12-02T10:03:00Z"/>
                 <w:rFonts w:asciiTheme="minorHAnsi" w:hAnsiTheme="minorHAnsi"/>
                 <w:i w:val="0"/>
                 <w:sz w:val="20"/>
               </w:rPr>
             </w:pPr>
-            <w:ins w:id="17" w:author="Augustin, Jourdain M" w:date="2014-12-02T10:03:00Z">
-              <w:r>
-                <w:rPr>
-                  <w:rFonts w:asciiTheme="minorHAnsi" w:hAnsiTheme="minorHAnsi"/>
-                  <w:i w:val="0"/>
-                  <w:sz w:val="20"/>
-                </w:rPr>
-                <w:t>12/2/2014</w:t>
-              </w:r>
-            </w:ins>
+            <w:r>
+              <w:rPr>
+                <w:rFonts w:asciiTheme="minorHAnsi" w:hAnsiTheme="minorHAnsi"/>
+                <w:i w:val="0"/>
+                <w:sz w:val="20"/>
+              </w:rPr>
+              <w:t>12/2/2014</w:t>
+            </w:r>
           </w:p>
         </w:tc>
         <w:tc>
@@ -1647,24 +1641,21 @@
           <w:p>
             <w:pPr>
               <w:rPr>
-                <w:ins w:id="18" w:author="Augustin, Jourdain M" w:date="2014-12-02T10:03:00Z"/>
-                <w:rFonts w:asciiTheme="minorHAnsi" w:hAnsiTheme="minorHAnsi"/>
-              </w:rPr>
-            </w:pPr>
-            <w:ins w:id="19" w:author="Augustin, Jourdain M" w:date="2014-12-02T10:03:00Z">
-              <w:r>
-                <w:rPr>
-                  <w:rFonts w:asciiTheme="minorHAnsi" w:hAnsiTheme="minorHAnsi"/>
-                </w:rPr>
-                <w:t>P13895</w:t>
-              </w:r>
-              <w:r>
-                <w:rPr>
-                  <w:rFonts w:asciiTheme="minorHAnsi" w:hAnsiTheme="minorHAnsi"/>
-                </w:rPr>
-                <w:t xml:space="preserve"> – Created new test case ECUIDASH20 to test for Scorecard Name to be displayed when applicable on review page when record is complete.</w:t>
-              </w:r>
-            </w:ins>
+                <w:rFonts w:asciiTheme="minorHAnsi" w:hAnsiTheme="minorHAnsi"/>
+              </w:rPr>
+            </w:pPr>
+            <w:r>
+              <w:rPr>
+                <w:rFonts w:asciiTheme="minorHAnsi" w:hAnsiTheme="minorHAnsi"/>
+              </w:rPr>
+              <w:t>P13895</w:t>
+            </w:r>
+            <w:r>
+              <w:rPr>
+                <w:rFonts w:asciiTheme="minorHAnsi" w:hAnsiTheme="minorHAnsi"/>
+              </w:rPr>
+              <w:t xml:space="preserve"> – Created new test case ECUIDASH20 to test for Scorecard Name to be displayed when applicable on review page when record is complete.</w:t>
+            </w:r>
           </w:p>
         </w:tc>
         <w:tc>
@@ -1682,13 +1673,154 @@
               <w:pStyle w:val="hdr1"/>
               <w:ind w:left="0"/>
               <w:rPr>
-                <w:ins w:id="20" w:author="Augustin, Jourdain M" w:date="2014-12-02T10:03:00Z"/>
                 <w:rFonts w:asciiTheme="minorHAnsi" w:hAnsiTheme="minorHAnsi"/>
                 <w:i w:val="0"/>
                 <w:sz w:val="20"/>
               </w:rPr>
             </w:pPr>
-            <w:ins w:id="21" w:author="Augustin, Jourdain M" w:date="2014-12-02T10:03:00Z">
+            <w:r>
+              <w:rPr>
+                <w:rFonts w:asciiTheme="minorHAnsi" w:hAnsiTheme="minorHAnsi"/>
+                <w:i w:val="0"/>
+                <w:sz w:val="20"/>
+              </w:rPr>
+              <w:t>Jourdain Augustin</w:t>
+            </w:r>
+          </w:p>
+        </w:tc>
+      </w:tr>
+      <w:tr>
+        <w:trPr>
+          <w:ins w:id="15" w:author="Augustin, Jourdain M" w:date="2014-12-17T14:04:00Z"/>
+        </w:trPr>
+        <w:tc>
+          <w:tcPr>
+            <w:tcW w:w="1440" w:type="dxa"/>
+            <w:tcBorders>
+              <w:top w:val="single" w:sz="6" w:space="0" w:color="C0C0C0"/>
+              <w:left w:val="single" w:sz="6" w:space="0" w:color="C0C0C0"/>
+              <w:bottom w:val="single" w:sz="6" w:space="0" w:color="C0C0C0"/>
+              <w:right w:val="single" w:sz="6" w:space="0" w:color="C0C0C0"/>
+            </w:tcBorders>
+          </w:tcPr>
+          <w:p>
+            <w:pPr>
+              <w:pStyle w:val="hdr1"/>
+              <w:ind w:left="0"/>
+              <w:rPr>
+                <w:ins w:id="16" w:author="Augustin, Jourdain M" w:date="2014-12-17T14:04:00Z"/>
+                <w:rFonts w:asciiTheme="minorHAnsi" w:hAnsiTheme="minorHAnsi"/>
+                <w:i w:val="0"/>
+                <w:sz w:val="20"/>
+              </w:rPr>
+            </w:pPr>
+            <w:ins w:id="17" w:author="Augustin, Jourdain M" w:date="2014-12-17T14:04:00Z">
+              <w:r>
+                <w:rPr>
+                  <w:rFonts w:asciiTheme="minorHAnsi" w:hAnsiTheme="minorHAnsi"/>
+                  <w:i w:val="0"/>
+                  <w:sz w:val="20"/>
+                </w:rPr>
+                <w:t>12/17/2014</w:t>
+              </w:r>
+            </w:ins>
+          </w:p>
+        </w:tc>
+        <w:tc>
+          <w:tcPr>
+            <w:tcW w:w="5148" w:type="dxa"/>
+            <w:tcBorders>
+              <w:top w:val="single" w:sz="6" w:space="0" w:color="C0C0C0"/>
+              <w:left w:val="single" w:sz="6" w:space="0" w:color="C0C0C0"/>
+              <w:bottom w:val="single" w:sz="6" w:space="0" w:color="C0C0C0"/>
+              <w:right w:val="single" w:sz="6" w:space="0" w:color="C0C0C0"/>
+            </w:tcBorders>
+          </w:tcPr>
+          <w:p>
+            <w:pPr>
+              <w:rPr>
+                <w:ins w:id="18" w:author="Augustin, Jourdain M" w:date="2014-12-17T14:04:00Z"/>
+                <w:rFonts w:asciiTheme="minorHAnsi" w:hAnsiTheme="minorHAnsi"/>
+              </w:rPr>
+            </w:pPr>
+            <w:ins w:id="19" w:author="Augustin, Jourdain M" w:date="2014-12-17T14:29:00Z">
+              <w:r>
+                <w:rPr>
+                  <w:rFonts w:asciiTheme="minorHAnsi" w:hAnsiTheme="minorHAnsi"/>
+                </w:rPr>
+                <w:t>P1389</w:t>
+              </w:r>
+              <w:r>
+                <w:rPr>
+                  <w:rFonts w:asciiTheme="minorHAnsi" w:hAnsiTheme="minorHAnsi"/>
+                </w:rPr>
+                <w:t>1</w:t>
+              </w:r>
+              <w:r>
+                <w:rPr>
+                  <w:rFonts w:asciiTheme="minorHAnsi" w:hAnsiTheme="minorHAnsi"/>
+                </w:rPr>
+                <w:t xml:space="preserve"> – Created new test case ECUIDASH2</w:t>
+              </w:r>
+              <w:r>
+                <w:rPr>
+                  <w:rFonts w:asciiTheme="minorHAnsi" w:hAnsiTheme="minorHAnsi"/>
+                </w:rPr>
+                <w:t>1</w:t>
+              </w:r>
+              <w:r>
+                <w:rPr>
+                  <w:rFonts w:asciiTheme="minorHAnsi" w:hAnsiTheme="minorHAnsi"/>
+                </w:rPr>
+                <w:t xml:space="preserve"> to test for </w:t>
+              </w:r>
+              <w:r>
+                <w:rPr>
+                  <w:rFonts w:asciiTheme="minorHAnsi" w:hAnsiTheme="minorHAnsi"/>
+                </w:rPr>
+                <w:t xml:space="preserve">signer name when </w:t>
+              </w:r>
+            </w:ins>
+            <w:ins w:id="20" w:author="Augustin, Jourdain M" w:date="2014-12-17T14:30:00Z">
+              <w:r>
+                <w:rPr>
+                  <w:rFonts w:asciiTheme="minorHAnsi" w:hAnsiTheme="minorHAnsi"/>
+                </w:rPr>
+                <w:t>hierarchy changes</w:t>
+              </w:r>
+            </w:ins>
+            <w:ins w:id="21" w:author="Augustin, Jourdain M" w:date="2014-12-17T14:29:00Z">
+              <w:r>
+                <w:rPr>
+                  <w:rFonts w:asciiTheme="minorHAnsi" w:hAnsiTheme="minorHAnsi"/>
+                </w:rPr>
+                <w:t>.</w:t>
+              </w:r>
+            </w:ins>
+          </w:p>
+        </w:tc>
+        <w:tc>
+          <w:tcPr>
+            <w:tcW w:w="4320" w:type="dxa"/>
+            <w:tcBorders>
+              <w:top w:val="single" w:sz="6" w:space="0" w:color="C0C0C0"/>
+              <w:left w:val="single" w:sz="6" w:space="0" w:color="C0C0C0"/>
+              <w:bottom w:val="single" w:sz="6" w:space="0" w:color="C0C0C0"/>
+              <w:right w:val="single" w:sz="6" w:space="0" w:color="C0C0C0"/>
+            </w:tcBorders>
+          </w:tcPr>
+          <w:p>
+            <w:pPr>
+              <w:pStyle w:val="hdr1"/>
+              <w:ind w:left="0"/>
+              <w:rPr>
+                <w:ins w:id="22" w:author="Augustin, Jourdain M" w:date="2014-12-17T14:04:00Z"/>
+                <w:rFonts w:asciiTheme="minorHAnsi" w:hAnsiTheme="minorHAnsi"/>
+                <w:i w:val="0"/>
+                <w:sz w:val="20"/>
+              </w:rPr>
+            </w:pPr>
+            <w:ins w:id="23" w:author="Augustin, Jourdain M" w:date="2014-12-17T14:30:00Z">
               <w:r>
                 <w:rPr>
                   <w:rFonts w:asciiTheme="minorHAnsi" w:hAnsiTheme="minorHAnsi"/>
@@ -24243,7 +24375,6 @@
     <w:p>
       <w:pPr>
         <w:rPr>
-          <w:ins w:id="22" w:author="Augustin, Jourdain M" w:date="2014-12-02T10:04:00Z"/>
           <w:sz w:val="18"/>
         </w:rPr>
       </w:pPr>
@@ -24251,7 +24382,6 @@
     <w:p>
       <w:pPr>
         <w:rPr>
-          <w:ins w:id="23" w:author="Augustin, Jourdain M" w:date="2014-12-02T10:04:00Z"/>
           <w:sz w:val="18"/>
         </w:rPr>
       </w:pPr>
@@ -24259,7 +24389,6 @@
     <w:p>
       <w:pPr>
         <w:rPr>
-          <w:ins w:id="24" w:author="Augustin, Jourdain M" w:date="2014-12-02T10:04:00Z"/>
           <w:sz w:val="18"/>
         </w:rPr>
       </w:pPr>
@@ -24267,7 +24396,6 @@
     <w:p>
       <w:pPr>
         <w:rPr>
-          <w:ins w:id="25" w:author="Augustin, Jourdain M" w:date="2014-12-02T10:04:00Z"/>
           <w:sz w:val="18"/>
         </w:rPr>
       </w:pPr>
@@ -24294,7 +24422,6 @@
       <w:tr>
         <w:trPr>
           <w:tblHeader/>
-          <w:ins w:id="26" w:author="Augustin, Jourdain M" w:date="2014-12-02T10:04:00Z"/>
         </w:trPr>
         <w:tc>
           <w:tcPr>
@@ -24304,20 +24431,17 @@
           <w:p>
             <w:pPr>
               <w:rPr>
-                <w:ins w:id="27" w:author="Augustin, Jourdain M" w:date="2014-12-02T10:04:00Z"/>
-                <w:b/>
-                <w:sz w:val="18"/>
-              </w:rPr>
-            </w:pPr>
-            <w:ins w:id="28" w:author="Augustin, Jourdain M" w:date="2014-12-02T10:04:00Z">
-              <w:r>
-                <w:rPr>
-                  <w:b/>
-                  <w:sz w:val="18"/>
-                </w:rPr>
-                <w:t>Item</w:t>
-              </w:r>
-            </w:ins>
+                <w:b/>
+                <w:sz w:val="18"/>
+              </w:rPr>
+            </w:pPr>
+            <w:r>
+              <w:rPr>
+                <w:b/>
+                <w:sz w:val="18"/>
+              </w:rPr>
+              <w:t>Item</w:t>
+            </w:r>
           </w:p>
         </w:tc>
         <w:tc>
@@ -24328,27 +24452,21 @@
           <w:p>
             <w:pPr>
               <w:rPr>
-                <w:ins w:id="29" w:author="Augustin, Jourdain M" w:date="2014-12-02T10:04:00Z"/>
-                <w:b/>
-                <w:sz w:val="18"/>
-              </w:rPr>
-            </w:pPr>
-            <w:ins w:id="30" w:author="Augustin, Jourdain M" w:date="2014-12-02T10:04:00Z">
-              <w:r>
-                <w:rPr>
-                  <w:b/>
-                  <w:sz w:val="18"/>
-                </w:rPr>
-                <w:t>Description</w:t>
-              </w:r>
-            </w:ins>
+                <w:b/>
+                <w:sz w:val="18"/>
+              </w:rPr>
+            </w:pPr>
+            <w:r>
+              <w:rPr>
+                <w:b/>
+                <w:sz w:val="18"/>
+              </w:rPr>
+              <w:t>Description</w:t>
+            </w:r>
           </w:p>
         </w:tc>
       </w:tr>
       <w:tr>
-        <w:trPr>
-          <w:ins w:id="31" w:author="Augustin, Jourdain M" w:date="2014-12-02T10:04:00Z"/>
-        </w:trPr>
         <w:tc>
           <w:tcPr>
             <w:tcW w:w="2549" w:type="dxa"/>
@@ -24356,18 +24474,15 @@
           <w:p>
             <w:pPr>
               <w:rPr>
-                <w:ins w:id="32" w:author="Augustin, Jourdain M" w:date="2014-12-02T10:04:00Z"/>
-                <w:sz w:val="18"/>
-              </w:rPr>
-            </w:pPr>
-            <w:ins w:id="33" w:author="Augustin, Jourdain M" w:date="2014-12-02T10:04:00Z">
-              <w:r>
-                <w:rPr>
-                  <w:sz w:val="18"/>
-                </w:rPr>
-                <w:t>Test Case ID</w:t>
-              </w:r>
-            </w:ins>
+                <w:sz w:val="18"/>
+              </w:rPr>
+            </w:pPr>
+            <w:r>
+              <w:rPr>
+                <w:sz w:val="18"/>
+              </w:rPr>
+              <w:t>Test Case ID</w:t>
+            </w:r>
           </w:p>
         </w:tc>
         <w:tc>
@@ -24377,31 +24492,25 @@
           <w:p>
             <w:pPr>
               <w:rPr>
-                <w:ins w:id="34" w:author="Augustin, Jourdain M" w:date="2014-12-02T10:04:00Z"/>
-                <w:sz w:val="18"/>
-              </w:rPr>
-            </w:pPr>
-            <w:ins w:id="35" w:author="Augustin, Jourdain M" w:date="2014-12-02T10:04:00Z">
-              <w:r>
-                <w:rPr>
-                  <w:sz w:val="18"/>
-                </w:rPr>
-                <w:t>ECUIDASH</w:t>
-              </w:r>
-              <w:r>
-                <w:rPr>
-                  <w:sz w:val="18"/>
-                </w:rPr>
-                <w:t>20</w:t>
-              </w:r>
-            </w:ins>
+                <w:sz w:val="18"/>
+              </w:rPr>
+            </w:pPr>
+            <w:r>
+              <w:rPr>
+                <w:sz w:val="18"/>
+              </w:rPr>
+              <w:t>ECUIDASH</w:t>
+            </w:r>
+            <w:r>
+              <w:rPr>
+                <w:sz w:val="18"/>
+              </w:rPr>
+              <w:t>20</w:t>
+            </w:r>
           </w:p>
         </w:tc>
       </w:tr>
       <w:tr>
-        <w:trPr>
-          <w:ins w:id="36" w:author="Augustin, Jourdain M" w:date="2014-12-02T10:04:00Z"/>
-        </w:trPr>
         <w:tc>
           <w:tcPr>
             <w:tcW w:w="2549" w:type="dxa"/>
@@ -24409,18 +24518,15 @@
           <w:p>
             <w:pPr>
               <w:rPr>
-                <w:ins w:id="37" w:author="Augustin, Jourdain M" w:date="2014-12-02T10:04:00Z"/>
-                <w:sz w:val="18"/>
-              </w:rPr>
-            </w:pPr>
-            <w:ins w:id="38" w:author="Augustin, Jourdain M" w:date="2014-12-02T10:04:00Z">
-              <w:r>
-                <w:rPr>
-                  <w:sz w:val="18"/>
-                </w:rPr>
-                <w:t>Source Description</w:t>
-              </w:r>
-            </w:ins>
+                <w:sz w:val="18"/>
+              </w:rPr>
+            </w:pPr>
+            <w:r>
+              <w:rPr>
+                <w:sz w:val="18"/>
+              </w:rPr>
+              <w:t>Source Description</w:t>
+            </w:r>
           </w:p>
         </w:tc>
         <w:tc>
@@ -24430,27 +24536,19 @@
           <w:p>
             <w:pPr>
               <w:rPr>
-                <w:ins w:id="39" w:author="Augustin, Jourdain M" w:date="2014-12-02T10:04:00Z"/>
-                <w:sz w:val="18"/>
-              </w:rPr>
-            </w:pPr>
-            <w:ins w:id="40" w:author="Augustin, Jourdain M" w:date="2014-12-02T10:06:00Z">
-              <w:r>
-                <w:rPr>
-                  <w:sz w:val="18"/>
-                </w:rPr>
-                <w:t>SCCB-P13895</w:t>
-              </w:r>
-            </w:ins>
-            <w:bookmarkStart w:id="41" w:name="_GoBack"/>
-            <w:bookmarkEnd w:id="41"/>
+                <w:sz w:val="18"/>
+              </w:rPr>
+            </w:pPr>
+            <w:r>
+              <w:rPr>
+                <w:sz w:val="18"/>
+              </w:rPr>
+              <w:t>SCCB-P13895</w:t>
+            </w:r>
           </w:p>
         </w:tc>
       </w:tr>
       <w:tr>
-        <w:trPr>
-          <w:ins w:id="42" w:author="Augustin, Jourdain M" w:date="2014-12-02T10:04:00Z"/>
-        </w:trPr>
         <w:tc>
           <w:tcPr>
             <w:tcW w:w="2549" w:type="dxa"/>
@@ -24458,18 +24556,15 @@
           <w:p>
             <w:pPr>
               <w:rPr>
-                <w:ins w:id="43" w:author="Augustin, Jourdain M" w:date="2014-12-02T10:04:00Z"/>
-                <w:sz w:val="18"/>
-              </w:rPr>
-            </w:pPr>
-            <w:ins w:id="44" w:author="Augustin, Jourdain M" w:date="2014-12-02T10:04:00Z">
-              <w:r>
-                <w:rPr>
-                  <w:sz w:val="18"/>
-                </w:rPr>
-                <w:t>Test Location</w:t>
-              </w:r>
-            </w:ins>
+                <w:sz w:val="18"/>
+              </w:rPr>
+            </w:pPr>
+            <w:r>
+              <w:rPr>
+                <w:sz w:val="18"/>
+              </w:rPr>
+              <w:t>Test Location</w:t>
+            </w:r>
           </w:p>
         </w:tc>
         <w:tc>
@@ -24479,25 +24574,19 @@
           <w:p>
             <w:pPr>
               <w:rPr>
-                <w:ins w:id="45" w:author="Augustin, Jourdain M" w:date="2014-12-02T10:04:00Z"/>
-                <w:sz w:val="18"/>
-              </w:rPr>
-            </w:pPr>
-            <w:ins w:id="46" w:author="Augustin, Jourdain M" w:date="2014-12-02T10:04:00Z">
-              <w:r>
-                <w:rPr>
-                  <w:sz w:val="18"/>
-                </w:rPr>
-                <w:t xml:space="preserve">https://vacmsmpmd01.vangent.local/coach3/default.aspx </w:t>
-              </w:r>
-            </w:ins>
+                <w:sz w:val="18"/>
+              </w:rPr>
+            </w:pPr>
+            <w:r>
+              <w:rPr>
+                <w:sz w:val="18"/>
+              </w:rPr>
+              <w:t xml:space="preserve">https://vacmsmpmd01.vangent.local/coach3/default.aspx </w:t>
+            </w:r>
           </w:p>
         </w:tc>
       </w:tr>
       <w:tr>
-        <w:trPr>
-          <w:ins w:id="47" w:author="Augustin, Jourdain M" w:date="2014-12-02T10:04:00Z"/>
-        </w:trPr>
         <w:tc>
           <w:tcPr>
             <w:tcW w:w="2549" w:type="dxa"/>
@@ -24505,18 +24594,15 @@
           <w:p>
             <w:pPr>
               <w:rPr>
-                <w:ins w:id="48" w:author="Augustin, Jourdain M" w:date="2014-12-02T10:04:00Z"/>
-                <w:sz w:val="18"/>
-              </w:rPr>
-            </w:pPr>
-            <w:ins w:id="49" w:author="Augustin, Jourdain M" w:date="2014-12-02T10:04:00Z">
-              <w:r>
-                <w:rPr>
-                  <w:sz w:val="18"/>
-                </w:rPr>
-                <w:t>Updated File(s)</w:t>
-              </w:r>
-            </w:ins>
+                <w:sz w:val="18"/>
+              </w:rPr>
+            </w:pPr>
+            <w:r>
+              <w:rPr>
+                <w:sz w:val="18"/>
+              </w:rPr>
+              <w:t>Updated File(s)</w:t>
+            </w:r>
           </w:p>
         </w:tc>
         <w:tc>
@@ -24526,25 +24612,19 @@
           <w:p>
             <w:pPr>
               <w:rPr>
-                <w:ins w:id="50" w:author="Augustin, Jourdain M" w:date="2014-12-02T10:04:00Z"/>
-                <w:sz w:val="18"/>
-              </w:rPr>
-            </w:pPr>
-            <w:ins w:id="51" w:author="Augustin, Jourdain M" w:date="2014-12-02T10:04:00Z">
-              <w:r>
-                <w:rPr>
-                  <w:sz w:val="18"/>
-                </w:rPr>
-                <w:t>eCoachingFixed.dll</w:t>
-              </w:r>
-            </w:ins>
+                <w:sz w:val="18"/>
+              </w:rPr>
+            </w:pPr>
+            <w:r>
+              <w:rPr>
+                <w:sz w:val="18"/>
+              </w:rPr>
+              <w:t>eCoachingFixed.dll</w:t>
+            </w:r>
           </w:p>
         </w:tc>
       </w:tr>
       <w:tr>
-        <w:trPr>
-          <w:ins w:id="52" w:author="Augustin, Jourdain M" w:date="2014-12-02T10:04:00Z"/>
-        </w:trPr>
         <w:tc>
           <w:tcPr>
             <w:tcW w:w="2549" w:type="dxa"/>
@@ -24552,18 +24632,15 @@
           <w:p>
             <w:pPr>
               <w:rPr>
-                <w:ins w:id="53" w:author="Augustin, Jourdain M" w:date="2014-12-02T10:04:00Z"/>
-                <w:sz w:val="18"/>
-              </w:rPr>
-            </w:pPr>
-            <w:ins w:id="54" w:author="Augustin, Jourdain M" w:date="2014-12-02T10:04:00Z">
-              <w:r>
-                <w:rPr>
-                  <w:sz w:val="18"/>
-                </w:rPr>
-                <w:t>Supporting Documentation</w:t>
-              </w:r>
-            </w:ins>
+                <w:sz w:val="18"/>
+              </w:rPr>
+            </w:pPr>
+            <w:r>
+              <w:rPr>
+                <w:sz w:val="18"/>
+              </w:rPr>
+              <w:t>Supporting Documentation</w:t>
+            </w:r>
           </w:p>
         </w:tc>
         <w:tc>
@@ -24573,7 +24650,6 @@
           <w:p>
             <w:pPr>
               <w:rPr>
-                <w:ins w:id="55" w:author="Augustin, Jourdain M" w:date="2014-12-02T10:04:00Z"/>
                 <w:sz w:val="18"/>
               </w:rPr>
             </w:pPr>
@@ -24581,9 +24657,6 @@
         </w:tc>
       </w:tr>
       <w:tr>
-        <w:trPr>
-          <w:ins w:id="56" w:author="Augustin, Jourdain M" w:date="2014-12-02T10:04:00Z"/>
-        </w:trPr>
         <w:tc>
           <w:tcPr>
             <w:tcW w:w="2549" w:type="dxa"/>
@@ -24591,18 +24664,15 @@
           <w:p>
             <w:pPr>
               <w:rPr>
-                <w:ins w:id="57" w:author="Augustin, Jourdain M" w:date="2014-12-02T10:04:00Z"/>
-                <w:sz w:val="18"/>
-              </w:rPr>
-            </w:pPr>
-            <w:ins w:id="58" w:author="Augustin, Jourdain M" w:date="2014-12-02T10:04:00Z">
-              <w:r>
-                <w:rPr>
-                  <w:sz w:val="18"/>
-                </w:rPr>
-                <w:t>Notes</w:t>
-              </w:r>
-            </w:ins>
+                <w:sz w:val="18"/>
+              </w:rPr>
+            </w:pPr>
+            <w:r>
+              <w:rPr>
+                <w:sz w:val="18"/>
+              </w:rPr>
+              <w:t>Notes</w:t>
+            </w:r>
           </w:p>
         </w:tc>
         <w:tc>
@@ -24612,7 +24682,6 @@
           <w:p>
             <w:pPr>
               <w:rPr>
-                <w:ins w:id="59" w:author="Augustin, Jourdain M" w:date="2014-12-02T10:04:00Z"/>
                 <w:sz w:val="18"/>
               </w:rPr>
             </w:pPr>
@@ -24623,7 +24692,6 @@
     <w:p>
       <w:pPr>
         <w:rPr>
-          <w:ins w:id="60" w:author="Augustin, Jourdain M" w:date="2014-12-02T10:04:00Z"/>
           <w:sz w:val="18"/>
         </w:rPr>
       </w:pPr>
@@ -24631,7 +24699,6 @@
     <w:p>
       <w:pPr>
         <w:rPr>
-          <w:ins w:id="61" w:author="Augustin, Jourdain M" w:date="2014-12-02T10:04:00Z"/>
           <w:sz w:val="18"/>
         </w:rPr>
       </w:pPr>
@@ -24662,7 +24729,6 @@
         <w:trPr>
           <w:cantSplit/>
           <w:tblHeader/>
-          <w:ins w:id="62" w:author="Augustin, Jourdain M" w:date="2014-12-02T10:04:00Z"/>
         </w:trPr>
         <w:tc>
           <w:tcPr>
@@ -24672,13 +24738,1039 @@
           <w:p>
             <w:pPr>
               <w:rPr>
-                <w:ins w:id="63" w:author="Augustin, Jourdain M" w:date="2014-12-02T10:04:00Z"/>
-                <w:b/>
-                <w:i/>
-                <w:sz w:val="18"/>
-              </w:rPr>
-            </w:pPr>
-            <w:ins w:id="64" w:author="Augustin, Jourdain M" w:date="2014-12-02T10:04:00Z">
+                <w:b/>
+                <w:i/>
+                <w:sz w:val="18"/>
+              </w:rPr>
+            </w:pPr>
+            <w:r>
+              <w:rPr>
+                <w:b/>
+                <w:sz w:val="18"/>
+              </w:rPr>
+              <w:t>TEST#</w:t>
+            </w:r>
+          </w:p>
+        </w:tc>
+        <w:tc>
+          <w:tcPr>
+            <w:tcW w:w="3960" w:type="dxa"/>
+            <w:shd w:val="clear" w:color="auto" w:fill="A6A6A6"/>
+          </w:tcPr>
+          <w:p>
+            <w:pPr>
+              <w:rPr>
+                <w:b/>
+                <w:i/>
+                <w:sz w:val="18"/>
+              </w:rPr>
+            </w:pPr>
+            <w:r>
+              <w:rPr>
+                <w:b/>
+                <w:sz w:val="18"/>
+              </w:rPr>
+              <w:t>ACTION</w:t>
+            </w:r>
+          </w:p>
+        </w:tc>
+        <w:tc>
+          <w:tcPr>
+            <w:tcW w:w="4500" w:type="dxa"/>
+            <w:shd w:val="clear" w:color="auto" w:fill="A6A6A6"/>
+          </w:tcPr>
+          <w:p>
+            <w:pPr>
+              <w:rPr>
+                <w:b/>
+                <w:i/>
+                <w:sz w:val="18"/>
+              </w:rPr>
+            </w:pPr>
+            <w:r>
+              <w:rPr>
+                <w:b/>
+                <w:sz w:val="18"/>
+              </w:rPr>
+              <w:t xml:space="preserve">EXPECTED RESULTS </w:t>
+            </w:r>
+          </w:p>
+        </w:tc>
+        <w:tc>
+          <w:tcPr>
+            <w:tcW w:w="1260" w:type="dxa"/>
+            <w:shd w:val="clear" w:color="auto" w:fill="A6A6A6"/>
+          </w:tcPr>
+          <w:p>
+            <w:pPr>
+              <w:rPr>
+                <w:b/>
+                <w:i/>
+                <w:sz w:val="18"/>
+              </w:rPr>
+            </w:pPr>
+            <w:r>
+              <w:rPr>
+                <w:b/>
+                <w:sz w:val="18"/>
+              </w:rPr>
+              <w:t>RESULTS</w:t>
+            </w:r>
+          </w:p>
+          <w:p>
+            <w:pPr>
+              <w:rPr>
+                <w:b/>
+                <w:i/>
+                <w:sz w:val="18"/>
+              </w:rPr>
+            </w:pPr>
+            <w:r>
+              <w:rPr>
+                <w:b/>
+                <w:sz w:val="18"/>
+              </w:rPr>
+              <w:t>P/F/I</w:t>
+            </w:r>
+          </w:p>
+        </w:tc>
+        <w:tc>
+          <w:tcPr>
+            <w:tcW w:w="2880" w:type="dxa"/>
+            <w:shd w:val="clear" w:color="auto" w:fill="A6A6A6"/>
+          </w:tcPr>
+          <w:p>
+            <w:pPr>
+              <w:rPr>
+                <w:b/>
+                <w:i/>
+                <w:sz w:val="18"/>
+              </w:rPr>
+            </w:pPr>
+            <w:r>
+              <w:rPr>
+                <w:b/>
+                <w:sz w:val="18"/>
+              </w:rPr>
+              <w:t>COMMENTS</w:t>
+            </w:r>
+          </w:p>
+        </w:tc>
+      </w:tr>
+      <w:tr>
+        <w:trPr>
+          <w:cantSplit/>
+        </w:trPr>
+        <w:tc>
+          <w:tcPr>
+            <w:tcW w:w="900" w:type="dxa"/>
+          </w:tcPr>
+          <w:p>
+            <w:pPr>
+              <w:numPr>
+                <w:ilvl w:val="0"/>
+                <w:numId w:val="22"/>
+              </w:numPr>
+              <w:rPr>
+                <w:i/>
+                <w:sz w:val="18"/>
+              </w:rPr>
+            </w:pPr>
+          </w:p>
+        </w:tc>
+        <w:tc>
+          <w:tcPr>
+            <w:tcW w:w="3960" w:type="dxa"/>
+          </w:tcPr>
+          <w:p>
+            <w:pPr>
+              <w:rPr>
+                <w:bCs/>
+                <w:sz w:val="18"/>
+              </w:rPr>
+            </w:pPr>
+            <w:r>
+              <w:rPr>
+                <w:bCs/>
+                <w:sz w:val="18"/>
+              </w:rPr>
+              <w:t>Launch link to t</w:t>
+            </w:r>
+            <w:r>
+              <w:rPr>
+                <w:bCs/>
+                <w:sz w:val="18"/>
+              </w:rPr>
+              <w:t>est main dashboard page</w:t>
+            </w:r>
+            <w:r>
+              <w:rPr>
+                <w:bCs/>
+                <w:sz w:val="18"/>
+              </w:rPr>
+              <w:t>:</w:t>
+            </w:r>
+            <w:r>
+              <w:rPr>
+                <w:bCs/>
+                <w:sz w:val="18"/>
+              </w:rPr>
+              <w:br/>
+            </w:r>
+          </w:p>
+          <w:p>
+            <w:pPr>
+              <w:rPr>
+                <w:bCs/>
+                <w:sz w:val="18"/>
+              </w:rPr>
+            </w:pPr>
+            <w:hyperlink r:id="rId28" w:history="1">
+              <w:r>
+                <w:rPr>
+                  <w:rStyle w:val="Hyperlink"/>
+                  <w:sz w:val="18"/>
+                </w:rPr>
+                <w:t>https://vacmsmpmd01.vangent.local/coach3/default.aspx</w:t>
+              </w:r>
+            </w:hyperlink>
+            <w:r>
+              <w:rPr>
+                <w:sz w:val="18"/>
+              </w:rPr>
+              <w:t xml:space="preserve"> </w:t>
+            </w:r>
+          </w:p>
+        </w:tc>
+        <w:tc>
+          <w:tcPr>
+            <w:tcW w:w="4500" w:type="dxa"/>
+          </w:tcPr>
+          <w:p>
+            <w:pPr>
+              <w:rPr>
+                <w:sz w:val="18"/>
+              </w:rPr>
+            </w:pPr>
+            <w:r>
+              <w:rPr>
+                <w:sz w:val="18"/>
+              </w:rPr>
+              <w:t xml:space="preserve">Main page successfully loads with credentials passed reflecting data in database </w:t>
+            </w:r>
+            <w:proofErr w:type="spellStart"/>
+            <w:r>
+              <w:rPr>
+                <w:sz w:val="18"/>
+              </w:rPr>
+              <w:t>db</w:t>
+            </w:r>
+            <w:proofErr w:type="spellEnd"/>
+            <w:r>
+              <w:rPr>
+                <w:sz w:val="18"/>
+              </w:rPr>
+              <w:br/>
+            </w:r>
+            <w:r>
+              <w:rPr>
+                <w:sz w:val="18"/>
+              </w:rPr>
+              <w:br/>
+            </w:r>
+          </w:p>
+        </w:tc>
+        <w:tc>
+          <w:tcPr>
+            <w:tcW w:w="1260" w:type="dxa"/>
+          </w:tcPr>
+          <w:p>
+            <w:pPr>
+              <w:jc w:val="center"/>
+              <w:rPr>
+                <w:i/>
+                <w:sz w:val="18"/>
+              </w:rPr>
+            </w:pPr>
+            <w:r>
+              <w:rPr>
+                <w:i/>
+                <w:sz w:val="18"/>
+              </w:rPr>
+              <w:t>P</w:t>
+            </w:r>
+          </w:p>
+          <w:p>
+            <w:pPr>
+              <w:jc w:val="center"/>
+              <w:rPr>
+                <w:i/>
+                <w:sz w:val="18"/>
+              </w:rPr>
+            </w:pPr>
+            <w:r>
+              <w:rPr>
+                <w:i/>
+                <w:sz w:val="18"/>
+              </w:rPr>
+              <w:t>1</w:t>
+            </w:r>
+            <w:r>
+              <w:rPr>
+                <w:i/>
+                <w:sz w:val="18"/>
+              </w:rPr>
+              <w:t>2</w:t>
+            </w:r>
+            <w:r>
+              <w:rPr>
+                <w:i/>
+                <w:sz w:val="18"/>
+              </w:rPr>
+              <w:t>/</w:t>
+            </w:r>
+            <w:r>
+              <w:rPr>
+                <w:i/>
+                <w:sz w:val="18"/>
+              </w:rPr>
+              <w:t>2</w:t>
+            </w:r>
+            <w:r>
+              <w:rPr>
+                <w:i/>
+                <w:sz w:val="18"/>
+              </w:rPr>
+              <w:t>/2014</w:t>
+            </w:r>
+          </w:p>
+        </w:tc>
+        <w:tc>
+          <w:tcPr>
+            <w:tcW w:w="2880" w:type="dxa"/>
+          </w:tcPr>
+          <w:p>
+            <w:pPr>
+              <w:rPr>
+                <w:i/>
+                <w:sz w:val="18"/>
+              </w:rPr>
+            </w:pPr>
+          </w:p>
+        </w:tc>
+      </w:tr>
+      <w:tr>
+        <w:tc>
+          <w:tcPr>
+            <w:tcW w:w="900" w:type="dxa"/>
+          </w:tcPr>
+          <w:p>
+            <w:pPr>
+              <w:numPr>
+                <w:ilvl w:val="0"/>
+                <w:numId w:val="22"/>
+              </w:numPr>
+              <w:rPr>
+                <w:i/>
+                <w:sz w:val="18"/>
+              </w:rPr>
+            </w:pPr>
+          </w:p>
+        </w:tc>
+        <w:tc>
+          <w:tcPr>
+            <w:tcW w:w="3960" w:type="dxa"/>
+          </w:tcPr>
+          <w:p>
+            <w:pPr>
+              <w:rPr>
+                <w:bCs/>
+                <w:sz w:val="18"/>
+              </w:rPr>
+            </w:pPr>
+            <w:r>
+              <w:rPr>
+                <w:bCs/>
+                <w:sz w:val="18"/>
+              </w:rPr>
+              <w:t>Select “</w:t>
+            </w:r>
+            <w:r>
+              <w:rPr>
+                <w:bCs/>
+                <w:sz w:val="18"/>
+              </w:rPr>
+              <w:t xml:space="preserve">My Dashboard” tab and select a record that has </w:t>
+            </w:r>
+            <w:proofErr w:type="spellStart"/>
+            <w:r>
+              <w:rPr>
+                <w:bCs/>
+                <w:sz w:val="18"/>
+              </w:rPr>
+              <w:t>isVerintMonitor</w:t>
+            </w:r>
+            <w:proofErr w:type="spellEnd"/>
+            <w:r>
+              <w:rPr>
+                <w:bCs/>
+                <w:sz w:val="18"/>
+              </w:rPr>
+              <w:t xml:space="preserve"> = “True” and status = “Complete”</w:t>
+            </w:r>
+            <w:r>
+              <w:rPr>
+                <w:bCs/>
+                <w:sz w:val="18"/>
+              </w:rPr>
+              <w:t xml:space="preserve">.  </w:t>
+            </w:r>
+          </w:p>
+          <w:p>
+            <w:pPr>
+              <w:rPr>
+                <w:bCs/>
+                <w:sz w:val="18"/>
+              </w:rPr>
+            </w:pPr>
+            <w:r>
+              <w:rPr>
+                <w:bCs/>
+                <w:sz w:val="18"/>
+              </w:rPr>
+              <w:t xml:space="preserve">   </w:t>
+            </w:r>
+          </w:p>
+        </w:tc>
+        <w:tc>
+          <w:tcPr>
+            <w:tcW w:w="4500" w:type="dxa"/>
+          </w:tcPr>
+          <w:p>
+            <w:pPr>
+              <w:rPr>
+                <w:sz w:val="18"/>
+              </w:rPr>
+            </w:pPr>
+            <w:r>
+              <w:rPr>
+                <w:sz w:val="18"/>
+              </w:rPr>
+              <w:t xml:space="preserve">Verify that </w:t>
+            </w:r>
+            <w:r>
+              <w:rPr>
+                <w:sz w:val="18"/>
+              </w:rPr>
+              <w:t>the review page popup opens the record and that the Scorecard Name value is displayed in the left-hand side of the screen</w:t>
+            </w:r>
+          </w:p>
+        </w:tc>
+        <w:tc>
+          <w:tcPr>
+            <w:tcW w:w="1260" w:type="dxa"/>
+          </w:tcPr>
+          <w:p>
+            <w:pPr>
+              <w:jc w:val="center"/>
+              <w:rPr>
+                <w:i/>
+                <w:sz w:val="18"/>
+              </w:rPr>
+            </w:pPr>
+            <w:r>
+              <w:rPr>
+                <w:i/>
+                <w:sz w:val="18"/>
+              </w:rPr>
+              <w:t>P</w:t>
+            </w:r>
+          </w:p>
+          <w:p>
+            <w:pPr>
+              <w:jc w:val="center"/>
+              <w:rPr>
+                <w:i/>
+                <w:sz w:val="18"/>
+              </w:rPr>
+            </w:pPr>
+            <w:r>
+              <w:rPr>
+                <w:i/>
+                <w:sz w:val="18"/>
+              </w:rPr>
+              <w:t>1</w:t>
+            </w:r>
+            <w:r>
+              <w:rPr>
+                <w:i/>
+                <w:sz w:val="18"/>
+              </w:rPr>
+              <w:t>2</w:t>
+            </w:r>
+            <w:r>
+              <w:rPr>
+                <w:i/>
+                <w:sz w:val="18"/>
+              </w:rPr>
+              <w:t>/</w:t>
+            </w:r>
+            <w:r>
+              <w:rPr>
+                <w:i/>
+                <w:sz w:val="18"/>
+              </w:rPr>
+              <w:t>2</w:t>
+            </w:r>
+            <w:r>
+              <w:rPr>
+                <w:i/>
+                <w:sz w:val="18"/>
+              </w:rPr>
+              <w:t>/2014</w:t>
+            </w:r>
+          </w:p>
+        </w:tc>
+        <w:tc>
+          <w:tcPr>
+            <w:tcW w:w="2880" w:type="dxa"/>
+          </w:tcPr>
+          <w:p>
+            <w:pPr>
+              <w:rPr>
+                <w:i/>
+                <w:sz w:val="18"/>
+              </w:rPr>
+            </w:pPr>
+          </w:p>
+        </w:tc>
+      </w:tr>
+    </w:tbl>
+    <w:p>
+      <w:pPr>
+        <w:rPr>
+          <w:sz w:val="18"/>
+        </w:rPr>
+      </w:pPr>
+    </w:p>
+    <w:p>
+      <w:pPr>
+        <w:rPr>
+          <w:sz w:val="18"/>
+        </w:rPr>
+      </w:pPr>
+    </w:p>
+    <w:p>
+      <w:pPr>
+        <w:rPr>
+          <w:ins w:id="24" w:author="Augustin, Jourdain M" w:date="2014-12-17T14:31:00Z"/>
+          <w:sz w:val="18"/>
+        </w:rPr>
+      </w:pPr>
+    </w:p>
+    <w:p>
+      <w:pPr>
+        <w:rPr>
+          <w:ins w:id="25" w:author="Augustin, Jourdain M" w:date="2014-12-17T14:31:00Z"/>
+          <w:sz w:val="18"/>
+        </w:rPr>
+      </w:pPr>
+    </w:p>
+    <w:p>
+      <w:pPr>
+        <w:rPr>
+          <w:ins w:id="26" w:author="Augustin, Jourdain M" w:date="2014-12-17T14:31:00Z"/>
+          <w:sz w:val="18"/>
+        </w:rPr>
+      </w:pPr>
+    </w:p>
+    <w:p>
+      <w:pPr>
+        <w:rPr>
+          <w:ins w:id="27" w:author="Augustin, Jourdain M" w:date="2014-12-17T14:31:00Z"/>
+          <w:sz w:val="18"/>
+        </w:rPr>
+      </w:pPr>
+    </w:p>
+    <w:p>
+      <w:pPr>
+        <w:rPr>
+          <w:ins w:id="28" w:author="Augustin, Jourdain M" w:date="2014-12-17T14:31:00Z"/>
+          <w:sz w:val="18"/>
+        </w:rPr>
+      </w:pPr>
+    </w:p>
+    <w:p>
+      <w:pPr>
+        <w:rPr>
+          <w:ins w:id="29" w:author="Augustin, Jourdain M" w:date="2014-12-17T14:31:00Z"/>
+          <w:sz w:val="18"/>
+        </w:rPr>
+      </w:pPr>
+    </w:p>
+    <w:p>
+      <w:pPr>
+        <w:rPr>
+          <w:ins w:id="30" w:author="Augustin, Jourdain M" w:date="2014-12-17T14:31:00Z"/>
+          <w:sz w:val="18"/>
+        </w:rPr>
+      </w:pPr>
+    </w:p>
+    <w:p>
+      <w:pPr>
+        <w:rPr>
+          <w:ins w:id="31" w:author="Augustin, Jourdain M" w:date="2014-12-17T14:31:00Z"/>
+          <w:sz w:val="18"/>
+        </w:rPr>
+      </w:pPr>
+    </w:p>
+    <w:p>
+      <w:pPr>
+        <w:rPr>
+          <w:ins w:id="32" w:author="Augustin, Jourdain M" w:date="2014-12-17T14:31:00Z"/>
+          <w:sz w:val="18"/>
+        </w:rPr>
+      </w:pPr>
+    </w:p>
+    <w:p>
+      <w:pPr>
+        <w:rPr>
+          <w:ins w:id="33" w:author="Augustin, Jourdain M" w:date="2014-12-17T14:31:00Z"/>
+          <w:sz w:val="18"/>
+        </w:rPr>
+      </w:pPr>
+    </w:p>
+    <w:p>
+      <w:pPr>
+        <w:rPr>
+          <w:ins w:id="34" w:author="Augustin, Jourdain M" w:date="2014-12-17T14:31:00Z"/>
+          <w:sz w:val="18"/>
+        </w:rPr>
+      </w:pPr>
+    </w:p>
+    <w:tbl>
+      <w:tblPr>
+        <w:tblW w:w="0" w:type="auto"/>
+        <w:tblInd w:w="-612" w:type="dxa"/>
+        <w:tblBorders>
+          <w:top w:val="single" w:sz="4" w:space="0" w:color="auto"/>
+          <w:left w:val="single" w:sz="4" w:space="0" w:color="auto"/>
+          <w:bottom w:val="single" w:sz="4" w:space="0" w:color="auto"/>
+          <w:right w:val="single" w:sz="4" w:space="0" w:color="auto"/>
+          <w:insideH w:val="single" w:sz="4" w:space="0" w:color="auto"/>
+          <w:insideV w:val="single" w:sz="4" w:space="0" w:color="auto"/>
+        </w:tblBorders>
+        <w:tblLayout w:type="fixed"/>
+        <w:tblLook w:val="0000" w:firstRow="0" w:lastRow="0" w:firstColumn="0" w:lastColumn="0" w:noHBand="0" w:noVBand="0"/>
+      </w:tblPr>
+      <w:tblGrid>
+        <w:gridCol w:w="2549"/>
+        <w:gridCol w:w="10455"/>
+      </w:tblGrid>
+      <w:tr>
+        <w:trPr>
+          <w:tblHeader/>
+          <w:ins w:id="35" w:author="Augustin, Jourdain M" w:date="2014-12-17T14:31:00Z"/>
+        </w:trPr>
+        <w:tc>
+          <w:tcPr>
+            <w:tcW w:w="2549" w:type="dxa"/>
+            <w:shd w:val="solid" w:color="auto" w:fill="000000"/>
+          </w:tcPr>
+          <w:p>
+            <w:pPr>
+              <w:rPr>
+                <w:ins w:id="36" w:author="Augustin, Jourdain M" w:date="2014-12-17T14:31:00Z"/>
+                <w:b/>
+                <w:sz w:val="18"/>
+              </w:rPr>
+            </w:pPr>
+            <w:ins w:id="37" w:author="Augustin, Jourdain M" w:date="2014-12-17T14:31:00Z">
+              <w:r>
+                <w:rPr>
+                  <w:b/>
+                  <w:sz w:val="18"/>
+                </w:rPr>
+                <w:t>Item</w:t>
+              </w:r>
+            </w:ins>
+          </w:p>
+        </w:tc>
+        <w:tc>
+          <w:tcPr>
+            <w:tcW w:w="10455" w:type="dxa"/>
+            <w:shd w:val="solid" w:color="auto" w:fill="000000"/>
+          </w:tcPr>
+          <w:p>
+            <w:pPr>
+              <w:rPr>
+                <w:ins w:id="38" w:author="Augustin, Jourdain M" w:date="2014-12-17T14:31:00Z"/>
+                <w:b/>
+                <w:sz w:val="18"/>
+              </w:rPr>
+            </w:pPr>
+            <w:ins w:id="39" w:author="Augustin, Jourdain M" w:date="2014-12-17T14:31:00Z">
+              <w:r>
+                <w:rPr>
+                  <w:b/>
+                  <w:sz w:val="18"/>
+                </w:rPr>
+                <w:t>Description</w:t>
+              </w:r>
+            </w:ins>
+          </w:p>
+        </w:tc>
+      </w:tr>
+      <w:tr>
+        <w:trPr>
+          <w:ins w:id="40" w:author="Augustin, Jourdain M" w:date="2014-12-17T14:31:00Z"/>
+        </w:trPr>
+        <w:tc>
+          <w:tcPr>
+            <w:tcW w:w="2549" w:type="dxa"/>
+          </w:tcPr>
+          <w:p>
+            <w:pPr>
+              <w:rPr>
+                <w:ins w:id="41" w:author="Augustin, Jourdain M" w:date="2014-12-17T14:31:00Z"/>
+                <w:sz w:val="18"/>
+              </w:rPr>
+            </w:pPr>
+            <w:ins w:id="42" w:author="Augustin, Jourdain M" w:date="2014-12-17T14:31:00Z">
+              <w:r>
+                <w:rPr>
+                  <w:sz w:val="18"/>
+                </w:rPr>
+                <w:t>Test Case ID</w:t>
+              </w:r>
+            </w:ins>
+          </w:p>
+        </w:tc>
+        <w:tc>
+          <w:tcPr>
+            <w:tcW w:w="10455" w:type="dxa"/>
+          </w:tcPr>
+          <w:p>
+            <w:pPr>
+              <w:rPr>
+                <w:ins w:id="43" w:author="Augustin, Jourdain M" w:date="2014-12-17T14:31:00Z"/>
+                <w:sz w:val="18"/>
+              </w:rPr>
+            </w:pPr>
+            <w:ins w:id="44" w:author="Augustin, Jourdain M" w:date="2014-12-17T14:31:00Z">
+              <w:r>
+                <w:rPr>
+                  <w:sz w:val="18"/>
+                </w:rPr>
+                <w:t>ECUIDASH</w:t>
+              </w:r>
+              <w:r>
+                <w:rPr>
+                  <w:sz w:val="18"/>
+                </w:rPr>
+                <w:t>2</w:t>
+              </w:r>
+              <w:r>
+                <w:rPr>
+                  <w:sz w:val="18"/>
+                </w:rPr>
+                <w:t>1</w:t>
+              </w:r>
+            </w:ins>
+          </w:p>
+        </w:tc>
+      </w:tr>
+      <w:tr>
+        <w:trPr>
+          <w:ins w:id="45" w:author="Augustin, Jourdain M" w:date="2014-12-17T14:31:00Z"/>
+        </w:trPr>
+        <w:tc>
+          <w:tcPr>
+            <w:tcW w:w="2549" w:type="dxa"/>
+          </w:tcPr>
+          <w:p>
+            <w:pPr>
+              <w:rPr>
+                <w:ins w:id="46" w:author="Augustin, Jourdain M" w:date="2014-12-17T14:31:00Z"/>
+                <w:sz w:val="18"/>
+              </w:rPr>
+            </w:pPr>
+            <w:ins w:id="47" w:author="Augustin, Jourdain M" w:date="2014-12-17T14:31:00Z">
+              <w:r>
+                <w:rPr>
+                  <w:sz w:val="18"/>
+                </w:rPr>
+                <w:t>Source Description</w:t>
+              </w:r>
+            </w:ins>
+          </w:p>
+        </w:tc>
+        <w:tc>
+          <w:tcPr>
+            <w:tcW w:w="10455" w:type="dxa"/>
+          </w:tcPr>
+          <w:p>
+            <w:pPr>
+              <w:rPr>
+                <w:ins w:id="48" w:author="Augustin, Jourdain M" w:date="2014-12-17T14:31:00Z"/>
+                <w:sz w:val="18"/>
+              </w:rPr>
+            </w:pPr>
+            <w:ins w:id="49" w:author="Augustin, Jourdain M" w:date="2014-12-17T14:31:00Z">
+              <w:r>
+                <w:rPr>
+                  <w:sz w:val="18"/>
+                </w:rPr>
+                <w:t>SCCB-P1389</w:t>
+              </w:r>
+              <w:r>
+                <w:rPr>
+                  <w:sz w:val="18"/>
+                </w:rPr>
+                <w:t>1</w:t>
+              </w:r>
+            </w:ins>
+          </w:p>
+        </w:tc>
+      </w:tr>
+      <w:tr>
+        <w:trPr>
+          <w:ins w:id="50" w:author="Augustin, Jourdain M" w:date="2014-12-17T14:31:00Z"/>
+        </w:trPr>
+        <w:tc>
+          <w:tcPr>
+            <w:tcW w:w="2549" w:type="dxa"/>
+          </w:tcPr>
+          <w:p>
+            <w:pPr>
+              <w:rPr>
+                <w:ins w:id="51" w:author="Augustin, Jourdain M" w:date="2014-12-17T14:31:00Z"/>
+                <w:sz w:val="18"/>
+              </w:rPr>
+            </w:pPr>
+            <w:ins w:id="52" w:author="Augustin, Jourdain M" w:date="2014-12-17T14:31:00Z">
+              <w:r>
+                <w:rPr>
+                  <w:sz w:val="18"/>
+                </w:rPr>
+                <w:t>Test Location</w:t>
+              </w:r>
+            </w:ins>
+          </w:p>
+        </w:tc>
+        <w:tc>
+          <w:tcPr>
+            <w:tcW w:w="10455" w:type="dxa"/>
+          </w:tcPr>
+          <w:p>
+            <w:pPr>
+              <w:rPr>
+                <w:ins w:id="53" w:author="Augustin, Jourdain M" w:date="2014-12-17T14:31:00Z"/>
+                <w:sz w:val="18"/>
+              </w:rPr>
+            </w:pPr>
+            <w:ins w:id="54" w:author="Augustin, Jourdain M" w:date="2014-12-17T14:31:00Z">
+              <w:r>
+                <w:rPr>
+                  <w:sz w:val="18"/>
+                </w:rPr>
+                <w:t xml:space="preserve">https://vacmsmpmd01.vangent.local/coach3/default.aspx </w:t>
+              </w:r>
+            </w:ins>
+          </w:p>
+        </w:tc>
+      </w:tr>
+      <w:tr>
+        <w:trPr>
+          <w:ins w:id="55" w:author="Augustin, Jourdain M" w:date="2014-12-17T14:31:00Z"/>
+        </w:trPr>
+        <w:tc>
+          <w:tcPr>
+            <w:tcW w:w="2549" w:type="dxa"/>
+          </w:tcPr>
+          <w:p>
+            <w:pPr>
+              <w:rPr>
+                <w:ins w:id="56" w:author="Augustin, Jourdain M" w:date="2014-12-17T14:31:00Z"/>
+                <w:sz w:val="18"/>
+              </w:rPr>
+            </w:pPr>
+            <w:ins w:id="57" w:author="Augustin, Jourdain M" w:date="2014-12-17T14:31:00Z">
+              <w:r>
+                <w:rPr>
+                  <w:sz w:val="18"/>
+                </w:rPr>
+                <w:t>Updated File(s)</w:t>
+              </w:r>
+            </w:ins>
+          </w:p>
+        </w:tc>
+        <w:tc>
+          <w:tcPr>
+            <w:tcW w:w="10455" w:type="dxa"/>
+          </w:tcPr>
+          <w:p>
+            <w:pPr>
+              <w:rPr>
+                <w:ins w:id="58" w:author="Augustin, Jourdain M" w:date="2014-12-17T14:31:00Z"/>
+                <w:sz w:val="18"/>
+              </w:rPr>
+            </w:pPr>
+            <w:ins w:id="59" w:author="Augustin, Jourdain M" w:date="2014-12-17T14:31:00Z">
+              <w:r>
+                <w:rPr>
+                  <w:sz w:val="18"/>
+                </w:rPr>
+                <w:t xml:space="preserve">review.aspx, review2.aspx, </w:t>
+              </w:r>
+              <w:r>
+                <w:rPr>
+                  <w:sz w:val="18"/>
+                </w:rPr>
+                <w:t>eCoachingFixed.dll</w:t>
+              </w:r>
+            </w:ins>
+          </w:p>
+        </w:tc>
+      </w:tr>
+      <w:tr>
+        <w:trPr>
+          <w:ins w:id="60" w:author="Augustin, Jourdain M" w:date="2014-12-17T14:31:00Z"/>
+        </w:trPr>
+        <w:tc>
+          <w:tcPr>
+            <w:tcW w:w="2549" w:type="dxa"/>
+          </w:tcPr>
+          <w:p>
+            <w:pPr>
+              <w:rPr>
+                <w:ins w:id="61" w:author="Augustin, Jourdain M" w:date="2014-12-17T14:31:00Z"/>
+                <w:sz w:val="18"/>
+              </w:rPr>
+            </w:pPr>
+            <w:ins w:id="62" w:author="Augustin, Jourdain M" w:date="2014-12-17T14:31:00Z">
+              <w:r>
+                <w:rPr>
+                  <w:sz w:val="18"/>
+                </w:rPr>
+                <w:t>Supporting Documentation</w:t>
+              </w:r>
+            </w:ins>
+          </w:p>
+        </w:tc>
+        <w:tc>
+          <w:tcPr>
+            <w:tcW w:w="10455" w:type="dxa"/>
+          </w:tcPr>
+          <w:p>
+            <w:pPr>
+              <w:rPr>
+                <w:ins w:id="63" w:author="Augustin, Jourdain M" w:date="2014-12-17T14:31:00Z"/>
+                <w:sz w:val="18"/>
+              </w:rPr>
+            </w:pPr>
+          </w:p>
+        </w:tc>
+      </w:tr>
+      <w:tr>
+        <w:trPr>
+          <w:ins w:id="64" w:author="Augustin, Jourdain M" w:date="2014-12-17T14:31:00Z"/>
+        </w:trPr>
+        <w:tc>
+          <w:tcPr>
+            <w:tcW w:w="2549" w:type="dxa"/>
+          </w:tcPr>
+          <w:p>
+            <w:pPr>
+              <w:rPr>
+                <w:ins w:id="65" w:author="Augustin, Jourdain M" w:date="2014-12-17T14:31:00Z"/>
+                <w:sz w:val="18"/>
+              </w:rPr>
+            </w:pPr>
+            <w:ins w:id="66" w:author="Augustin, Jourdain M" w:date="2014-12-17T14:31:00Z">
+              <w:r>
+                <w:rPr>
+                  <w:sz w:val="18"/>
+                </w:rPr>
+                <w:t>Notes</w:t>
+              </w:r>
+            </w:ins>
+          </w:p>
+        </w:tc>
+        <w:tc>
+          <w:tcPr>
+            <w:tcW w:w="10455" w:type="dxa"/>
+          </w:tcPr>
+          <w:p>
+            <w:pPr>
+              <w:rPr>
+                <w:ins w:id="67" w:author="Augustin, Jourdain M" w:date="2014-12-17T14:31:00Z"/>
+                <w:sz w:val="18"/>
+              </w:rPr>
+            </w:pPr>
+          </w:p>
+        </w:tc>
+      </w:tr>
+    </w:tbl>
+    <w:p>
+      <w:pPr>
+        <w:rPr>
+          <w:ins w:id="68" w:author="Augustin, Jourdain M" w:date="2014-12-17T14:31:00Z"/>
+          <w:sz w:val="18"/>
+        </w:rPr>
+      </w:pPr>
+    </w:p>
+    <w:p>
+      <w:pPr>
+        <w:rPr>
+          <w:ins w:id="69" w:author="Augustin, Jourdain M" w:date="2014-12-17T14:31:00Z"/>
+          <w:sz w:val="18"/>
+        </w:rPr>
+      </w:pPr>
+    </w:p>
+    <w:tbl>
+      <w:tblPr>
+        <w:tblW w:w="13500" w:type="dxa"/>
+        <w:tblInd w:w="-612" w:type="dxa"/>
+        <w:tblBorders>
+          <w:top w:val="double" w:sz="4" w:space="0" w:color="auto"/>
+          <w:left w:val="double" w:sz="4" w:space="0" w:color="auto"/>
+          <w:bottom w:val="double" w:sz="4" w:space="0" w:color="auto"/>
+          <w:right w:val="double" w:sz="4" w:space="0" w:color="auto"/>
+          <w:insideH w:val="single" w:sz="6" w:space="0" w:color="auto"/>
+          <w:insideV w:val="single" w:sz="6" w:space="0" w:color="auto"/>
+        </w:tblBorders>
+        <w:tblLayout w:type="fixed"/>
+        <w:tblLook w:val="0000" w:firstRow="0" w:lastRow="0" w:firstColumn="0" w:lastColumn="0" w:noHBand="0" w:noVBand="0"/>
+      </w:tblPr>
+      <w:tblGrid>
+        <w:gridCol w:w="900"/>
+        <w:gridCol w:w="3960"/>
+        <w:gridCol w:w="4500"/>
+        <w:gridCol w:w="1260"/>
+        <w:gridCol w:w="2880"/>
+      </w:tblGrid>
+      <w:tr>
+        <w:trPr>
+          <w:cantSplit/>
+          <w:tblHeader/>
+          <w:ins w:id="70" w:author="Augustin, Jourdain M" w:date="2014-12-17T14:31:00Z"/>
+        </w:trPr>
+        <w:tc>
+          <w:tcPr>
+            <w:tcW w:w="900" w:type="dxa"/>
+            <w:shd w:val="clear" w:color="auto" w:fill="A6A6A6"/>
+          </w:tcPr>
+          <w:p>
+            <w:pPr>
+              <w:rPr>
+                <w:ins w:id="71" w:author="Augustin, Jourdain M" w:date="2014-12-17T14:31:00Z"/>
+                <w:b/>
+                <w:i/>
+                <w:sz w:val="18"/>
+              </w:rPr>
+            </w:pPr>
+            <w:ins w:id="72" w:author="Augustin, Jourdain M" w:date="2014-12-17T14:31:00Z">
               <w:r>
                 <w:rPr>
                   <w:b/>
@@ -24697,13 +25789,13 @@
           <w:p>
             <w:pPr>
               <w:rPr>
-                <w:ins w:id="65" w:author="Augustin, Jourdain M" w:date="2014-12-02T10:04:00Z"/>
-                <w:b/>
-                <w:i/>
-                <w:sz w:val="18"/>
-              </w:rPr>
-            </w:pPr>
-            <w:ins w:id="66" w:author="Augustin, Jourdain M" w:date="2014-12-02T10:04:00Z">
+                <w:ins w:id="73" w:author="Augustin, Jourdain M" w:date="2014-12-17T14:31:00Z"/>
+                <w:b/>
+                <w:i/>
+                <w:sz w:val="18"/>
+              </w:rPr>
+            </w:pPr>
+            <w:ins w:id="74" w:author="Augustin, Jourdain M" w:date="2014-12-17T14:31:00Z">
               <w:r>
                 <w:rPr>
                   <w:b/>
@@ -24722,13 +25814,13 @@
           <w:p>
             <w:pPr>
               <w:rPr>
-                <w:ins w:id="67" w:author="Augustin, Jourdain M" w:date="2014-12-02T10:04:00Z"/>
-                <w:b/>
-                <w:i/>
-                <w:sz w:val="18"/>
-              </w:rPr>
-            </w:pPr>
-            <w:ins w:id="68" w:author="Augustin, Jourdain M" w:date="2014-12-02T10:04:00Z">
+                <w:ins w:id="75" w:author="Augustin, Jourdain M" w:date="2014-12-17T14:31:00Z"/>
+                <w:b/>
+                <w:i/>
+                <w:sz w:val="18"/>
+              </w:rPr>
+            </w:pPr>
+            <w:ins w:id="76" w:author="Augustin, Jourdain M" w:date="2014-12-17T14:31:00Z">
               <w:r>
                 <w:rPr>
                   <w:b/>
@@ -24747,13 +25839,13 @@
           <w:p>
             <w:pPr>
               <w:rPr>
-                <w:ins w:id="69" w:author="Augustin, Jourdain M" w:date="2014-12-02T10:04:00Z"/>
-                <w:b/>
-                <w:i/>
-                <w:sz w:val="18"/>
-              </w:rPr>
-            </w:pPr>
-            <w:ins w:id="70" w:author="Augustin, Jourdain M" w:date="2014-12-02T10:04:00Z">
+                <w:ins w:id="77" w:author="Augustin, Jourdain M" w:date="2014-12-17T14:31:00Z"/>
+                <w:b/>
+                <w:i/>
+                <w:sz w:val="18"/>
+              </w:rPr>
+            </w:pPr>
+            <w:ins w:id="78" w:author="Augustin, Jourdain M" w:date="2014-12-17T14:31:00Z">
               <w:r>
                 <w:rPr>
                   <w:b/>
@@ -24766,13 +25858,13 @@
           <w:p>
             <w:pPr>
               <w:rPr>
-                <w:ins w:id="71" w:author="Augustin, Jourdain M" w:date="2014-12-02T10:04:00Z"/>
-                <w:b/>
-                <w:i/>
-                <w:sz w:val="18"/>
-              </w:rPr>
-            </w:pPr>
-            <w:ins w:id="72" w:author="Augustin, Jourdain M" w:date="2014-12-02T10:04:00Z">
+                <w:ins w:id="79" w:author="Augustin, Jourdain M" w:date="2014-12-17T14:31:00Z"/>
+                <w:b/>
+                <w:i/>
+                <w:sz w:val="18"/>
+              </w:rPr>
+            </w:pPr>
+            <w:ins w:id="80" w:author="Augustin, Jourdain M" w:date="2014-12-17T14:31:00Z">
               <w:r>
                 <w:rPr>
                   <w:b/>
@@ -24791,13 +25883,13 @@
           <w:p>
             <w:pPr>
               <w:rPr>
-                <w:ins w:id="73" w:author="Augustin, Jourdain M" w:date="2014-12-02T10:04:00Z"/>
-                <w:b/>
-                <w:i/>
-                <w:sz w:val="18"/>
-              </w:rPr>
-            </w:pPr>
-            <w:ins w:id="74" w:author="Augustin, Jourdain M" w:date="2014-12-02T10:04:00Z">
+                <w:ins w:id="81" w:author="Augustin, Jourdain M" w:date="2014-12-17T14:31:00Z"/>
+                <w:b/>
+                <w:i/>
+                <w:sz w:val="18"/>
+              </w:rPr>
+            </w:pPr>
+            <w:ins w:id="82" w:author="Augustin, Jourdain M" w:date="2014-12-17T14:31:00Z">
               <w:r>
                 <w:rPr>
                   <w:b/>
@@ -24812,7 +25904,7 @@
       <w:tr>
         <w:trPr>
           <w:cantSplit/>
-          <w:ins w:id="75" w:author="Augustin, Jourdain M" w:date="2014-12-02T10:04:00Z"/>
+          <w:ins w:id="83" w:author="Augustin, Jourdain M" w:date="2014-12-17T14:31:00Z"/>
         </w:trPr>
         <w:tc>
           <w:tcPr>
@@ -24822,17 +25914,17 @@
             <w:pPr>
               <w:numPr>
                 <w:ilvl w:val="0"/>
-                <w:numId w:val="22"/>
+                <w:numId w:val="23"/>
               </w:numPr>
               <w:rPr>
-                <w:ins w:id="76" w:author="Augustin, Jourdain M" w:date="2014-12-02T10:04:00Z"/>
-                <w:i/>
-                <w:sz w:val="18"/>
-              </w:rPr>
-              <w:pPrChange w:id="77" w:author="Augustin, Jourdain M" w:date="2014-12-02T10:04:00Z">
+                <w:ins w:id="84" w:author="Augustin, Jourdain M" w:date="2014-12-17T14:31:00Z"/>
+                <w:i/>
+                <w:sz w:val="18"/>
+              </w:rPr>
+              <w:pPrChange w:id="85" w:author="Augustin, Jourdain M" w:date="2014-12-17T14:32:00Z">
                 <w:pPr>
                   <w:numPr>
-                    <w:numId w:val="21"/>
+                    <w:numId w:val="22"/>
                   </w:numPr>
                   <w:tabs>
                     <w:tab w:val="num" w:pos="720"/>
@@ -24850,12 +25942,12 @@
           <w:p>
             <w:pPr>
               <w:rPr>
-                <w:ins w:id="78" w:author="Augustin, Jourdain M" w:date="2014-12-02T10:04:00Z"/>
-                <w:bCs/>
-                <w:sz w:val="18"/>
-              </w:rPr>
-            </w:pPr>
-            <w:ins w:id="79" w:author="Augustin, Jourdain M" w:date="2014-12-02T10:04:00Z">
+                <w:ins w:id="86" w:author="Augustin, Jourdain M" w:date="2014-12-17T14:31:00Z"/>
+                <w:bCs/>
+                <w:sz w:val="18"/>
+              </w:rPr>
+            </w:pPr>
+            <w:ins w:id="87" w:author="Augustin, Jourdain M" w:date="2014-12-17T14:31:00Z">
               <w:r>
                 <w:rPr>
                   <w:bCs/>
@@ -24889,12 +25981,12 @@
           <w:p>
             <w:pPr>
               <w:rPr>
-                <w:ins w:id="80" w:author="Augustin, Jourdain M" w:date="2014-12-02T10:04:00Z"/>
-                <w:bCs/>
-                <w:sz w:val="18"/>
-              </w:rPr>
-            </w:pPr>
-            <w:ins w:id="81" w:author="Augustin, Jourdain M" w:date="2014-12-02T10:04:00Z">
+                <w:ins w:id="88" w:author="Augustin, Jourdain M" w:date="2014-12-17T14:31:00Z"/>
+                <w:bCs/>
+                <w:sz w:val="18"/>
+              </w:rPr>
+            </w:pPr>
+            <w:ins w:id="89" w:author="Augustin, Jourdain M" w:date="2014-12-17T14:31:00Z">
               <w:r>
                 <w:rPr>
                   <w:sz w:val="18"/>
@@ -24942,11 +26034,11 @@
           <w:p>
             <w:pPr>
               <w:rPr>
-                <w:ins w:id="82" w:author="Augustin, Jourdain M" w:date="2014-12-02T10:04:00Z"/>
-                <w:sz w:val="18"/>
-              </w:rPr>
-            </w:pPr>
-            <w:ins w:id="83" w:author="Augustin, Jourdain M" w:date="2014-12-02T10:04:00Z">
+                <w:ins w:id="90" w:author="Augustin, Jourdain M" w:date="2014-12-17T14:31:00Z"/>
+                <w:sz w:val="18"/>
+              </w:rPr>
+            </w:pPr>
+            <w:ins w:id="91" w:author="Augustin, Jourdain M" w:date="2014-12-17T14:31:00Z">
               <w:r>
                 <w:rPr>
                   <w:sz w:val="18"/>
@@ -24984,12 +26076,12 @@
             <w:pPr>
               <w:jc w:val="center"/>
               <w:rPr>
-                <w:ins w:id="84" w:author="Augustin, Jourdain M" w:date="2014-12-02T10:04:00Z"/>
-                <w:i/>
-                <w:sz w:val="18"/>
-              </w:rPr>
-            </w:pPr>
-            <w:ins w:id="85" w:author="Augustin, Jourdain M" w:date="2014-12-02T10:04:00Z">
+                <w:ins w:id="92" w:author="Augustin, Jourdain M" w:date="2014-12-17T14:31:00Z"/>
+                <w:i/>
+                <w:sz w:val="18"/>
+              </w:rPr>
+            </w:pPr>
+            <w:ins w:id="93" w:author="Augustin, Jourdain M" w:date="2014-12-17T14:31:00Z">
               <w:r>
                 <w:rPr>
                   <w:i/>
@@ -25003,12 +26095,554 @@
             <w:pPr>
               <w:jc w:val="center"/>
               <w:rPr>
-                <w:ins w:id="86" w:author="Augustin, Jourdain M" w:date="2014-12-02T10:04:00Z"/>
-                <w:i/>
-                <w:sz w:val="18"/>
-              </w:rPr>
-            </w:pPr>
-            <w:ins w:id="87" w:author="Augustin, Jourdain M" w:date="2014-12-02T10:04:00Z">
+                <w:ins w:id="94" w:author="Augustin, Jourdain M" w:date="2014-12-17T14:31:00Z"/>
+                <w:i/>
+                <w:sz w:val="18"/>
+              </w:rPr>
+            </w:pPr>
+            <w:ins w:id="95" w:author="Augustin, Jourdain M" w:date="2014-12-17T14:31:00Z">
+              <w:r>
+                <w:rPr>
+                  <w:i/>
+                  <w:sz w:val="18"/>
+                </w:rPr>
+                <w:t>1</w:t>
+              </w:r>
+              <w:r>
+                <w:rPr>
+                  <w:i/>
+                  <w:sz w:val="18"/>
+                </w:rPr>
+                <w:t>2</w:t>
+              </w:r>
+              <w:r>
+                <w:rPr>
+                  <w:i/>
+                  <w:sz w:val="18"/>
+                </w:rPr>
+                <w:t>/</w:t>
+              </w:r>
+            </w:ins>
+            <w:ins w:id="96" w:author="Augustin, Jourdain M" w:date="2014-12-17T14:32:00Z">
+              <w:r>
+                <w:rPr>
+                  <w:i/>
+                  <w:sz w:val="18"/>
+                </w:rPr>
+                <w:t>17</w:t>
+              </w:r>
+            </w:ins>
+            <w:ins w:id="97" w:author="Augustin, Jourdain M" w:date="2014-12-17T14:31:00Z">
+              <w:r>
+                <w:rPr>
+                  <w:i/>
+                  <w:sz w:val="18"/>
+                </w:rPr>
+                <w:t>/2014</w:t>
+              </w:r>
+            </w:ins>
+          </w:p>
+        </w:tc>
+        <w:tc>
+          <w:tcPr>
+            <w:tcW w:w="2880" w:type="dxa"/>
+          </w:tcPr>
+          <w:p>
+            <w:pPr>
+              <w:rPr>
+                <w:ins w:id="98" w:author="Augustin, Jourdain M" w:date="2014-12-17T14:31:00Z"/>
+                <w:i/>
+                <w:sz w:val="18"/>
+              </w:rPr>
+            </w:pPr>
+          </w:p>
+        </w:tc>
+      </w:tr>
+      <w:tr>
+        <w:trPr>
+          <w:ins w:id="99" w:author="Augustin, Jourdain M" w:date="2014-12-17T14:31:00Z"/>
+        </w:trPr>
+        <w:tc>
+          <w:tcPr>
+            <w:tcW w:w="900" w:type="dxa"/>
+          </w:tcPr>
+          <w:p>
+            <w:pPr>
+              <w:numPr>
+                <w:ilvl w:val="0"/>
+                <w:numId w:val="23"/>
+              </w:numPr>
+              <w:rPr>
+                <w:ins w:id="100" w:author="Augustin, Jourdain M" w:date="2014-12-17T14:31:00Z"/>
+                <w:i/>
+                <w:sz w:val="18"/>
+              </w:rPr>
+              <w:pPrChange w:id="101" w:author="Augustin, Jourdain M" w:date="2014-12-17T14:32:00Z">
+                <w:pPr>
+                  <w:numPr>
+                    <w:numId w:val="22"/>
+                  </w:numPr>
+                  <w:tabs>
+                    <w:tab w:val="num" w:pos="720"/>
+                  </w:tabs>
+                  <w:ind w:left="720" w:hanging="360"/>
+                </w:pPr>
+              </w:pPrChange>
+            </w:pPr>
+          </w:p>
+        </w:tc>
+        <w:tc>
+          <w:tcPr>
+            <w:tcW w:w="3960" w:type="dxa"/>
+          </w:tcPr>
+          <w:p>
+            <w:pPr>
+              <w:rPr>
+                <w:ins w:id="102" w:author="Augustin, Jourdain M" w:date="2014-12-17T14:31:00Z"/>
+                <w:bCs/>
+                <w:sz w:val="18"/>
+              </w:rPr>
+            </w:pPr>
+            <w:ins w:id="103" w:author="Augustin, Jourdain M" w:date="2014-12-17T14:31:00Z">
+              <w:r>
+                <w:rPr>
+                  <w:bCs/>
+                  <w:sz w:val="18"/>
+                </w:rPr>
+                <w:t>Select “</w:t>
+              </w:r>
+              <w:r>
+                <w:rPr>
+                  <w:bCs/>
+                  <w:sz w:val="18"/>
+                </w:rPr>
+                <w:t>My Dashboard” tab and select a</w:t>
+              </w:r>
+            </w:ins>
+            <w:ins w:id="104" w:author="Augustin, Jourdain M" w:date="2014-12-17T14:36:00Z">
+              <w:r>
+                <w:rPr>
+                  <w:bCs/>
+                  <w:sz w:val="18"/>
+                </w:rPr>
+                <w:t xml:space="preserve"> completed IQS</w:t>
+              </w:r>
+            </w:ins>
+            <w:ins w:id="105" w:author="Augustin, Jourdain M" w:date="2014-12-17T14:31:00Z">
+              <w:r>
+                <w:rPr>
+                  <w:bCs/>
+                  <w:sz w:val="18"/>
+                </w:rPr>
+                <w:t xml:space="preserve"> record that has </w:t>
+              </w:r>
+            </w:ins>
+            <w:ins w:id="106" w:author="Augustin, Jourdain M" w:date="2014-12-17T14:33:00Z">
+              <w:r>
+                <w:rPr>
+                  <w:bCs/>
+                  <w:sz w:val="18"/>
+                </w:rPr>
+                <w:t>a super</w:t>
+              </w:r>
+            </w:ins>
+            <w:ins w:id="107" w:author="Augustin, Jourdain M" w:date="2014-12-17T14:39:00Z">
+              <w:r>
+                <w:rPr>
+                  <w:bCs/>
+                  <w:sz w:val="18"/>
+                </w:rPr>
+                <w:t>visor</w:t>
+              </w:r>
+            </w:ins>
+            <w:ins w:id="108" w:author="Augustin, Jourdain M" w:date="2014-12-17T14:33:00Z">
+              <w:r>
+                <w:rPr>
+                  <w:bCs/>
+                  <w:sz w:val="18"/>
+                </w:rPr>
+                <w:t xml:space="preserve"> signing different than current hierarchy.</w:t>
+              </w:r>
+            </w:ins>
+            <w:ins w:id="109" w:author="Augustin, Jourdain M" w:date="2014-12-17T14:31:00Z">
+              <w:r>
+                <w:rPr>
+                  <w:bCs/>
+                  <w:sz w:val="18"/>
+                </w:rPr>
+                <w:t xml:space="preserve">  </w:t>
+              </w:r>
+            </w:ins>
+          </w:p>
+          <w:p>
+            <w:pPr>
+              <w:rPr>
+                <w:ins w:id="110" w:author="Augustin, Jourdain M" w:date="2014-12-17T14:31:00Z"/>
+                <w:bCs/>
+                <w:sz w:val="18"/>
+              </w:rPr>
+            </w:pPr>
+            <w:ins w:id="111" w:author="Augustin, Jourdain M" w:date="2014-12-17T14:31:00Z">
+              <w:r>
+                <w:rPr>
+                  <w:bCs/>
+                  <w:sz w:val="18"/>
+                </w:rPr>
+                <w:t xml:space="preserve">   </w:t>
+              </w:r>
+            </w:ins>
+          </w:p>
+        </w:tc>
+        <w:tc>
+          <w:tcPr>
+            <w:tcW w:w="4500" w:type="dxa"/>
+          </w:tcPr>
+          <w:p>
+            <w:pPr>
+              <w:rPr>
+                <w:ins w:id="112" w:author="Augustin, Jourdain M" w:date="2014-12-17T14:31:00Z"/>
+                <w:sz w:val="18"/>
+              </w:rPr>
+            </w:pPr>
+            <w:ins w:id="113" w:author="Augustin, Jourdain M" w:date="2014-12-17T14:31:00Z">
+              <w:r>
+                <w:rPr>
+                  <w:sz w:val="18"/>
+                </w:rPr>
+                <w:t xml:space="preserve">Verify that </w:t>
+              </w:r>
+              <w:r>
+                <w:rPr>
+                  <w:sz w:val="18"/>
+                </w:rPr>
+                <w:t xml:space="preserve">the review page popup opens the record and that the </w:t>
+              </w:r>
+            </w:ins>
+            <w:ins w:id="114" w:author="Augustin, Jourdain M" w:date="2014-12-17T14:34:00Z">
+              <w:r>
+                <w:rPr>
+                  <w:sz w:val="18"/>
+                </w:rPr>
+                <w:t>supervisor</w:t>
+              </w:r>
+            </w:ins>
+            <w:ins w:id="115" w:author="Augustin, Jourdain M" w:date="2014-12-17T14:35:00Z">
+              <w:r>
+                <w:rPr>
+                  <w:sz w:val="18"/>
+                </w:rPr>
+                <w:t xml:space="preserve"> </w:t>
+              </w:r>
+            </w:ins>
+            <w:ins w:id="116" w:author="Augustin, Jourdain M" w:date="2014-12-17T14:36:00Z">
+              <w:r>
+                <w:rPr>
+                  <w:sz w:val="18"/>
+                </w:rPr>
+                <w:t xml:space="preserve">name </w:t>
+              </w:r>
+            </w:ins>
+            <w:ins w:id="117" w:author="Augustin, Jourdain M" w:date="2014-12-17T14:35:00Z">
+              <w:r>
+                <w:rPr>
+                  <w:sz w:val="18"/>
+                </w:rPr>
+                <w:t xml:space="preserve">that signed the record </w:t>
+              </w:r>
+            </w:ins>
+            <w:ins w:id="118" w:author="Augustin, Jourdain M" w:date="2014-12-17T14:37:00Z">
+              <w:r>
+                <w:rPr>
+                  <w:sz w:val="18"/>
+                </w:rPr>
+                <w:t>appears in “</w:t>
+              </w:r>
+            </w:ins>
+            <w:ins w:id="119" w:author="Augustin, Jourdain M" w:date="2014-12-17T14:38:00Z">
+              <w:r>
+                <w:rPr>
+                  <w:sz w:val="18"/>
+                </w:rPr>
+                <w:t>Supervisor Review Information</w:t>
+              </w:r>
+              <w:r>
+                <w:rPr>
+                  <w:sz w:val="18"/>
+                </w:rPr>
+                <w:t>” section and current hierarchy supervisor shows up in left-hand side of page.</w:t>
+              </w:r>
+            </w:ins>
+          </w:p>
+        </w:tc>
+        <w:tc>
+          <w:tcPr>
+            <w:tcW w:w="1260" w:type="dxa"/>
+          </w:tcPr>
+          <w:p>
+            <w:pPr>
+              <w:jc w:val="center"/>
+              <w:rPr>
+                <w:ins w:id="120" w:author="Augustin, Jourdain M" w:date="2014-12-17T14:31:00Z"/>
+                <w:i/>
+                <w:sz w:val="18"/>
+              </w:rPr>
+            </w:pPr>
+            <w:ins w:id="121" w:author="Augustin, Jourdain M" w:date="2014-12-17T14:31:00Z">
+              <w:r>
+                <w:rPr>
+                  <w:i/>
+                  <w:sz w:val="18"/>
+                </w:rPr>
+                <w:t>P</w:t>
+              </w:r>
+            </w:ins>
+          </w:p>
+          <w:p>
+            <w:pPr>
+              <w:jc w:val="center"/>
+              <w:rPr>
+                <w:ins w:id="122" w:author="Augustin, Jourdain M" w:date="2014-12-17T14:31:00Z"/>
+                <w:i/>
+                <w:sz w:val="18"/>
+              </w:rPr>
+            </w:pPr>
+            <w:ins w:id="123" w:author="Augustin, Jourdain M" w:date="2014-12-17T14:31:00Z">
+              <w:r>
+                <w:rPr>
+                  <w:i/>
+                  <w:sz w:val="18"/>
+                </w:rPr>
+                <w:t>1</w:t>
+              </w:r>
+              <w:r>
+                <w:rPr>
+                  <w:i/>
+                  <w:sz w:val="18"/>
+                </w:rPr>
+                <w:t>2</w:t>
+              </w:r>
+              <w:r>
+                <w:rPr>
+                  <w:i/>
+                  <w:sz w:val="18"/>
+                </w:rPr>
+                <w:t>/</w:t>
+              </w:r>
+            </w:ins>
+            <w:ins w:id="124" w:author="Augustin, Jourdain M" w:date="2014-12-17T14:32:00Z">
+              <w:r>
+                <w:rPr>
+                  <w:i/>
+                  <w:sz w:val="18"/>
+                </w:rPr>
+                <w:t>17</w:t>
+              </w:r>
+            </w:ins>
+            <w:ins w:id="125" w:author="Augustin, Jourdain M" w:date="2014-12-17T14:31:00Z">
+              <w:r>
+                <w:rPr>
+                  <w:i/>
+                  <w:sz w:val="18"/>
+                </w:rPr>
+                <w:t>/2014</w:t>
+              </w:r>
+            </w:ins>
+          </w:p>
+        </w:tc>
+        <w:tc>
+          <w:tcPr>
+            <w:tcW w:w="2880" w:type="dxa"/>
+          </w:tcPr>
+          <w:p>
+            <w:pPr>
+              <w:rPr>
+                <w:ins w:id="126" w:author="Augustin, Jourdain M" w:date="2014-12-17T14:31:00Z"/>
+                <w:i/>
+                <w:sz w:val="18"/>
+              </w:rPr>
+            </w:pPr>
+          </w:p>
+        </w:tc>
+      </w:tr>
+      <w:tr>
+        <w:trPr>
+          <w:ins w:id="127" w:author="Augustin, Jourdain M" w:date="2014-12-17T14:40:00Z"/>
+        </w:trPr>
+        <w:tc>
+          <w:tcPr>
+            <w:tcW w:w="900" w:type="dxa"/>
+          </w:tcPr>
+          <w:p>
+            <w:pPr>
+              <w:numPr>
+                <w:ilvl w:val="0"/>
+                <w:numId w:val="23"/>
+              </w:numPr>
+              <w:rPr>
+                <w:ins w:id="128" w:author="Augustin, Jourdain M" w:date="2014-12-17T14:40:00Z"/>
+                <w:i/>
+                <w:sz w:val="18"/>
+              </w:rPr>
+            </w:pPr>
+          </w:p>
+        </w:tc>
+        <w:tc>
+          <w:tcPr>
+            <w:tcW w:w="3960" w:type="dxa"/>
+          </w:tcPr>
+          <w:p>
+            <w:pPr>
+              <w:rPr>
+                <w:ins w:id="129" w:author="Augustin, Jourdain M" w:date="2014-12-17T14:40:00Z"/>
+                <w:bCs/>
+                <w:sz w:val="18"/>
+              </w:rPr>
+            </w:pPr>
+            <w:ins w:id="130" w:author="Augustin, Jourdain M" w:date="2014-12-17T14:40:00Z">
+              <w:r>
+                <w:rPr>
+                  <w:bCs/>
+                  <w:sz w:val="18"/>
+                </w:rPr>
+                <w:t>Select “</w:t>
+              </w:r>
+              <w:r>
+                <w:rPr>
+                  <w:bCs/>
+                  <w:sz w:val="18"/>
+                </w:rPr>
+                <w:t>Historical dashboard</w:t>
+              </w:r>
+              <w:r>
+                <w:rPr>
+                  <w:bCs/>
+                  <w:sz w:val="18"/>
+                </w:rPr>
+                <w:t xml:space="preserve">” </w:t>
+              </w:r>
+              <w:bookmarkStart w:id="131" w:name="_GoBack"/>
+              <w:bookmarkEnd w:id="131"/>
+              <w:r>
+                <w:rPr>
+                  <w:bCs/>
+                  <w:sz w:val="18"/>
+                </w:rPr>
+                <w:t xml:space="preserve">tab and </w:t>
+              </w:r>
+              <w:r>
+                <w:rPr>
+                  <w:bCs/>
+                  <w:sz w:val="18"/>
+                </w:rPr>
+                <w:t>query for</w:t>
+              </w:r>
+              <w:r>
+                <w:rPr>
+                  <w:bCs/>
+                  <w:sz w:val="18"/>
+                </w:rPr>
+                <w:t xml:space="preserve"> a completed IQS record that has a supervisor signing different than current hierarchy.</w:t>
+              </w:r>
+              <w:r>
+                <w:rPr>
+                  <w:bCs/>
+                  <w:sz w:val="18"/>
+                </w:rPr>
+                <w:t xml:space="preserve">  </w:t>
+              </w:r>
+            </w:ins>
+          </w:p>
+          <w:p>
+            <w:pPr>
+              <w:rPr>
+                <w:ins w:id="132" w:author="Augustin, Jourdain M" w:date="2014-12-17T14:40:00Z"/>
+                <w:bCs/>
+                <w:sz w:val="18"/>
+              </w:rPr>
+            </w:pPr>
+            <w:ins w:id="133" w:author="Augustin, Jourdain M" w:date="2014-12-17T14:40:00Z">
+              <w:r>
+                <w:rPr>
+                  <w:bCs/>
+                  <w:sz w:val="18"/>
+                </w:rPr>
+                <w:t xml:space="preserve">   </w:t>
+              </w:r>
+            </w:ins>
+          </w:p>
+        </w:tc>
+        <w:tc>
+          <w:tcPr>
+            <w:tcW w:w="4500" w:type="dxa"/>
+          </w:tcPr>
+          <w:p>
+            <w:pPr>
+              <w:rPr>
+                <w:ins w:id="134" w:author="Augustin, Jourdain M" w:date="2014-12-17T14:40:00Z"/>
+                <w:sz w:val="18"/>
+              </w:rPr>
+            </w:pPr>
+            <w:ins w:id="135" w:author="Augustin, Jourdain M" w:date="2014-12-17T14:40:00Z">
+              <w:r>
+                <w:rPr>
+                  <w:sz w:val="18"/>
+                </w:rPr>
+                <w:t xml:space="preserve">Verify that </w:t>
+              </w:r>
+              <w:r>
+                <w:rPr>
+                  <w:sz w:val="18"/>
+                </w:rPr>
+                <w:t>the review page popup opens the record and that the supervisor name that signed the record appears in “</w:t>
+              </w:r>
+              <w:r>
+                <w:rPr>
+                  <w:sz w:val="18"/>
+                </w:rPr>
+                <w:t>Supervisor Review Information</w:t>
+              </w:r>
+              <w:r>
+                <w:rPr>
+                  <w:sz w:val="18"/>
+                </w:rPr>
+                <w:t>” section and current hierarchy supervisor shows up in left-hand side of page.</w:t>
+              </w:r>
+            </w:ins>
+          </w:p>
+        </w:tc>
+        <w:tc>
+          <w:tcPr>
+            <w:tcW w:w="1260" w:type="dxa"/>
+          </w:tcPr>
+          <w:p>
+            <w:pPr>
+              <w:jc w:val="center"/>
+              <w:rPr>
+                <w:ins w:id="136" w:author="Augustin, Jourdain M" w:date="2014-12-17T14:40:00Z"/>
+                <w:i/>
+                <w:sz w:val="18"/>
+              </w:rPr>
+            </w:pPr>
+            <w:ins w:id="137" w:author="Augustin, Jourdain M" w:date="2014-12-17T14:40:00Z">
+              <w:r>
+                <w:rPr>
+                  <w:i/>
+                  <w:sz w:val="18"/>
+                </w:rPr>
+                <w:t>P</w:t>
+              </w:r>
+            </w:ins>
+          </w:p>
+          <w:p>
+            <w:pPr>
+              <w:jc w:val="center"/>
+              <w:rPr>
+                <w:ins w:id="138" w:author="Augustin, Jourdain M" w:date="2014-12-17T14:40:00Z"/>
+                <w:i/>
+                <w:sz w:val="18"/>
+              </w:rPr>
+            </w:pPr>
+            <w:ins w:id="139" w:author="Augustin, Jourdain M" w:date="2014-12-17T14:40:00Z">
               <w:r>
                 <w:rPr>
                   <w:i/>
@@ -25035,7 +26669,7 @@
                   <w:i/>
                   <w:sz w:val="18"/>
                 </w:rPr>
-                <w:t>2</w:t>
+                <w:t>17</w:t>
               </w:r>
               <w:r>
                 <w:rPr>
@@ -25054,251 +26688,7 @@
           <w:p>
             <w:pPr>
               <w:rPr>
-                <w:ins w:id="88" w:author="Augustin, Jourdain M" w:date="2014-12-02T10:04:00Z"/>
-                <w:i/>
-                <w:sz w:val="18"/>
-              </w:rPr>
-            </w:pPr>
-          </w:p>
-        </w:tc>
-      </w:tr>
-      <w:tr>
-        <w:trPr>
-          <w:ins w:id="89" w:author="Augustin, Jourdain M" w:date="2014-12-02T10:04:00Z"/>
-        </w:trPr>
-        <w:tc>
-          <w:tcPr>
-            <w:tcW w:w="900" w:type="dxa"/>
-          </w:tcPr>
-          <w:p>
-            <w:pPr>
-              <w:numPr>
-                <w:ilvl w:val="0"/>
-                <w:numId w:val="22"/>
-              </w:numPr>
-              <w:rPr>
-                <w:ins w:id="90" w:author="Augustin, Jourdain M" w:date="2014-12-02T10:04:00Z"/>
-                <w:i/>
-                <w:sz w:val="18"/>
-              </w:rPr>
-              <w:pPrChange w:id="91" w:author="Augustin, Jourdain M" w:date="2014-12-02T10:04:00Z">
-                <w:pPr>
-                  <w:numPr>
-                    <w:numId w:val="21"/>
-                  </w:numPr>
-                  <w:tabs>
-                    <w:tab w:val="num" w:pos="720"/>
-                  </w:tabs>
-                  <w:ind w:left="720" w:hanging="360"/>
-                </w:pPr>
-              </w:pPrChange>
-            </w:pPr>
-          </w:p>
-        </w:tc>
-        <w:tc>
-          <w:tcPr>
-            <w:tcW w:w="3960" w:type="dxa"/>
-          </w:tcPr>
-          <w:p>
-            <w:pPr>
-              <w:rPr>
-                <w:ins w:id="92" w:author="Augustin, Jourdain M" w:date="2014-12-02T10:04:00Z"/>
-                <w:bCs/>
-                <w:sz w:val="18"/>
-              </w:rPr>
-            </w:pPr>
-            <w:ins w:id="93" w:author="Augustin, Jourdain M" w:date="2014-12-02T10:04:00Z">
-              <w:r>
-                <w:rPr>
-                  <w:bCs/>
-                  <w:sz w:val="18"/>
-                </w:rPr>
-                <w:t>Select “</w:t>
-              </w:r>
-              <w:r>
-                <w:rPr>
-                  <w:bCs/>
-                  <w:sz w:val="18"/>
-                </w:rPr>
-                <w:t>My Dashboard” tab and select a record</w:t>
-              </w:r>
-              <w:r>
-                <w:rPr>
-                  <w:bCs/>
-                  <w:sz w:val="18"/>
-                </w:rPr>
-                <w:t xml:space="preserve"> that has </w:t>
-              </w:r>
-            </w:ins>
-            <w:proofErr w:type="spellStart"/>
-            <w:ins w:id="94" w:author="Augustin, Jourdain M" w:date="2014-12-02T10:05:00Z">
-              <w:r>
-                <w:rPr>
-                  <w:bCs/>
-                  <w:sz w:val="18"/>
-                </w:rPr>
-                <w:t>isVerintMonitor</w:t>
-              </w:r>
-              <w:proofErr w:type="spellEnd"/>
-              <w:r>
-                <w:rPr>
-                  <w:bCs/>
-                  <w:sz w:val="18"/>
-                </w:rPr>
-                <w:t xml:space="preserve"> = “True” and status = “Complete”</w:t>
-              </w:r>
-            </w:ins>
-            <w:ins w:id="95" w:author="Augustin, Jourdain M" w:date="2014-12-02T10:04:00Z">
-              <w:r>
-                <w:rPr>
-                  <w:bCs/>
-                  <w:sz w:val="18"/>
-                </w:rPr>
-                <w:t xml:space="preserve">.  </w:t>
-              </w:r>
-            </w:ins>
-          </w:p>
-          <w:p>
-            <w:pPr>
-              <w:rPr>
-                <w:ins w:id="96" w:author="Augustin, Jourdain M" w:date="2014-12-02T10:04:00Z"/>
-                <w:bCs/>
-                <w:sz w:val="18"/>
-              </w:rPr>
-            </w:pPr>
-            <w:ins w:id="97" w:author="Augustin, Jourdain M" w:date="2014-12-02T10:04:00Z">
-              <w:r>
-                <w:rPr>
-                  <w:bCs/>
-                  <w:sz w:val="18"/>
-                </w:rPr>
-                <w:t xml:space="preserve">   </w:t>
-              </w:r>
-            </w:ins>
-          </w:p>
-        </w:tc>
-        <w:tc>
-          <w:tcPr>
-            <w:tcW w:w="4500" w:type="dxa"/>
-          </w:tcPr>
-          <w:p>
-            <w:pPr>
-              <w:rPr>
-                <w:ins w:id="98" w:author="Augustin, Jourdain M" w:date="2014-12-02T10:04:00Z"/>
-                <w:sz w:val="18"/>
-              </w:rPr>
-            </w:pPr>
-            <w:ins w:id="99" w:author="Augustin, Jourdain M" w:date="2014-12-02T10:04:00Z">
-              <w:r>
-                <w:rPr>
-                  <w:sz w:val="18"/>
-                </w:rPr>
-                <w:t xml:space="preserve">Verify that </w:t>
-              </w:r>
-              <w:r>
-                <w:rPr>
-                  <w:sz w:val="18"/>
-                </w:rPr>
-                <w:t xml:space="preserve">the review page popup </w:t>
-              </w:r>
-            </w:ins>
-            <w:ins w:id="100" w:author="Augustin, Jourdain M" w:date="2014-12-02T10:05:00Z">
-              <w:r>
-                <w:rPr>
-                  <w:sz w:val="18"/>
-                </w:rPr>
-                <w:t>opens the record and that the Scorecard Name value is displayed in the left-hand side of the screen</w:t>
-              </w:r>
-            </w:ins>
-          </w:p>
-        </w:tc>
-        <w:tc>
-          <w:tcPr>
-            <w:tcW w:w="1260" w:type="dxa"/>
-          </w:tcPr>
-          <w:p>
-            <w:pPr>
-              <w:jc w:val="center"/>
-              <w:rPr>
-                <w:ins w:id="101" w:author="Augustin, Jourdain M" w:date="2014-12-02T10:04:00Z"/>
-                <w:i/>
-                <w:sz w:val="18"/>
-              </w:rPr>
-            </w:pPr>
-            <w:ins w:id="102" w:author="Augustin, Jourdain M" w:date="2014-12-02T10:04:00Z">
-              <w:r>
-                <w:rPr>
-                  <w:i/>
-                  <w:sz w:val="18"/>
-                </w:rPr>
-                <w:t>P</w:t>
-              </w:r>
-            </w:ins>
-          </w:p>
-          <w:p>
-            <w:pPr>
-              <w:jc w:val="center"/>
-              <w:rPr>
-                <w:ins w:id="103" w:author="Augustin, Jourdain M" w:date="2014-12-02T10:04:00Z"/>
-                <w:i/>
-                <w:sz w:val="18"/>
-              </w:rPr>
-            </w:pPr>
-            <w:ins w:id="104" w:author="Augustin, Jourdain M" w:date="2014-12-02T10:04:00Z">
-              <w:r>
-                <w:rPr>
-                  <w:i/>
-                  <w:sz w:val="18"/>
-                </w:rPr>
-                <w:t>1</w:t>
-              </w:r>
-            </w:ins>
-            <w:ins w:id="105" w:author="Augustin, Jourdain M" w:date="2014-12-02T10:06:00Z">
-              <w:r>
-                <w:rPr>
-                  <w:i/>
-                  <w:sz w:val="18"/>
-                </w:rPr>
-                <w:t>2</w:t>
-              </w:r>
-            </w:ins>
-            <w:ins w:id="106" w:author="Augustin, Jourdain M" w:date="2014-12-02T10:04:00Z">
-              <w:r>
-                <w:rPr>
-                  <w:i/>
-                  <w:sz w:val="18"/>
-                </w:rPr>
-                <w:t>/</w:t>
-              </w:r>
-            </w:ins>
-            <w:ins w:id="107" w:author="Augustin, Jourdain M" w:date="2014-12-02T10:06:00Z">
-              <w:r>
-                <w:rPr>
-                  <w:i/>
-                  <w:sz w:val="18"/>
-                </w:rPr>
-                <w:t>2</w:t>
-              </w:r>
-            </w:ins>
-            <w:ins w:id="108" w:author="Augustin, Jourdain M" w:date="2014-12-02T10:04:00Z">
-              <w:r>
-                <w:rPr>
-                  <w:i/>
-                  <w:sz w:val="18"/>
-                </w:rPr>
-                <w:t>/2014</w:t>
-              </w:r>
-            </w:ins>
-          </w:p>
-        </w:tc>
-        <w:tc>
-          <w:tcPr>
-            <w:tcW w:w="2880" w:type="dxa"/>
-          </w:tcPr>
-          <w:p>
-            <w:pPr>
-              <w:rPr>
-                <w:ins w:id="109" w:author="Augustin, Jourdain M" w:date="2014-12-02T10:04:00Z"/>
+                <w:ins w:id="140" w:author="Augustin, Jourdain M" w:date="2014-12-17T14:40:00Z"/>
                 <w:i/>
                 <w:sz w:val="18"/>
               </w:rPr>
@@ -25310,7 +26700,7 @@
     <w:p>
       <w:pPr>
         <w:rPr>
-          <w:ins w:id="110" w:author="Augustin, Jourdain M" w:date="2014-12-02T10:04:00Z"/>
+          <w:ins w:id="141" w:author="Augustin, Jourdain M" w:date="2014-12-17T14:31:00Z"/>
           <w:sz w:val="18"/>
         </w:rPr>
       </w:pPr>
@@ -25318,23 +26708,7 @@
     <w:p>
       <w:pPr>
         <w:rPr>
-          <w:ins w:id="111" w:author="Augustin, Jourdain M" w:date="2014-12-02T10:04:00Z"/>
-          <w:sz w:val="18"/>
-        </w:rPr>
-      </w:pPr>
-    </w:p>
-    <w:p>
-      <w:pPr>
-        <w:rPr>
-          <w:ins w:id="112" w:author="Augustin, Jourdain M" w:date="2014-12-02T10:04:00Z"/>
-          <w:sz w:val="18"/>
-        </w:rPr>
-      </w:pPr>
-    </w:p>
-    <w:p>
-      <w:pPr>
-        <w:rPr>
-          <w:ins w:id="113" w:author="Augustin, Jourdain M" w:date="2014-12-02T10:04:00Z"/>
+          <w:ins w:id="142" w:author="Augustin, Jourdain M" w:date="2014-12-17T14:31:00Z"/>
           <w:sz w:val="18"/>
         </w:rPr>
       </w:pPr>
@@ -25346,10 +26720,24 @@
         </w:rPr>
       </w:pPr>
     </w:p>
+    <w:p>
+      <w:pPr>
+        <w:rPr>
+          <w:sz w:val="18"/>
+        </w:rPr>
+      </w:pPr>
+    </w:p>
+    <w:p>
+      <w:pPr>
+        <w:rPr>
+          <w:sz w:val="18"/>
+        </w:rPr>
+      </w:pPr>
+    </w:p>
     <w:sectPr>
-      <w:headerReference w:type="default" r:id="rId28"/>
-      <w:footerReference w:type="default" r:id="rId29"/>
-      <w:footerReference w:type="first" r:id="rId30"/>
+      <w:headerReference w:type="default" r:id="rId29"/>
+      <w:footerReference w:type="default" r:id="rId30"/>
+      <w:footerReference w:type="first" r:id="rId31"/>
       <w:pgSz w:w="15840" w:h="12240" w:orient="landscape" w:code="1"/>
       <w:pgMar w:top="720" w:right="1080" w:bottom="720" w:left="1080" w:header="720" w:footer="720" w:gutter="0"/>
       <w:cols w:space="720"/>
@@ -25507,7 +26895,7 @@
         <w:sz w:val="18"/>
         <w:szCs w:val="18"/>
       </w:rPr>
-      <w:t>27</w:t>
+      <w:t>28</w:t>
     </w:r>
     <w:r>
       <w:rPr>
@@ -25556,7 +26944,7 @@
         <w:sz w:val="18"/>
         <w:szCs w:val="18"/>
       </w:rPr>
-      <w:t>27</w:t>
+      <w:t>28</w:t>
     </w:r>
     <w:r>
       <w:rPr>
@@ -28248,6 +29636,122 @@
     </w:lvl>
   </w:abstractNum>
   <w:abstractNum w:abstractNumId="21">
+    <w:nsid w:val="6CD03A75"/>
+    <w:multiLevelType w:val="hybridMultilevel"/>
+    <w:tmpl w:val="A0F2ED22"/>
+    <w:lvl w:ilvl="0" w:tplc="0409000F">
+      <w:start w:val="1"/>
+      <w:numFmt w:val="decimal"/>
+      <w:lvlText w:val="%1."/>
+      <w:lvlJc w:val="left"/>
+      <w:pPr>
+        <w:tabs>
+          <w:tab w:val="num" w:pos="720"/>
+        </w:tabs>
+        <w:ind w:left="720" w:hanging="360"/>
+      </w:pPr>
+    </w:lvl>
+    <w:lvl w:ilvl="1" w:tplc="4056895E">
+      <w:start w:val="1"/>
+      <w:numFmt w:val="decimal"/>
+      <w:lvlText w:val="%2."/>
+      <w:lvlJc w:val="left"/>
+      <w:pPr>
+        <w:tabs>
+          <w:tab w:val="num" w:pos="1440"/>
+        </w:tabs>
+        <w:ind w:left="1440" w:hanging="360"/>
+      </w:pPr>
+      <w:rPr>
+        <w:rFonts w:hint="default"/>
+      </w:rPr>
+    </w:lvl>
+    <w:lvl w:ilvl="2" w:tplc="0409001B" w:tentative="1">
+      <w:start w:val="1"/>
+      <w:numFmt w:val="lowerRoman"/>
+      <w:lvlText w:val="%3."/>
+      <w:lvlJc w:val="right"/>
+      <w:pPr>
+        <w:tabs>
+          <w:tab w:val="num" w:pos="2160"/>
+        </w:tabs>
+        <w:ind w:left="2160" w:hanging="180"/>
+      </w:pPr>
+    </w:lvl>
+    <w:lvl w:ilvl="3" w:tplc="0409000F" w:tentative="1">
+      <w:start w:val="1"/>
+      <w:numFmt w:val="decimal"/>
+      <w:lvlText w:val="%4."/>
+      <w:lvlJc w:val="left"/>
+      <w:pPr>
+        <w:tabs>
+          <w:tab w:val="num" w:pos="2880"/>
+        </w:tabs>
+        <w:ind w:left="2880" w:hanging="360"/>
+      </w:pPr>
+    </w:lvl>
+    <w:lvl w:ilvl="4" w:tplc="04090019" w:tentative="1">
+      <w:start w:val="1"/>
+      <w:numFmt w:val="lowerLetter"/>
+      <w:lvlText w:val="%5."/>
+      <w:lvlJc w:val="left"/>
+      <w:pPr>
+        <w:tabs>
+          <w:tab w:val="num" w:pos="3600"/>
+        </w:tabs>
+        <w:ind w:left="3600" w:hanging="360"/>
+      </w:pPr>
+    </w:lvl>
+    <w:lvl w:ilvl="5" w:tplc="0409001B" w:tentative="1">
+      <w:start w:val="1"/>
+      <w:numFmt w:val="lowerRoman"/>
+      <w:lvlText w:val="%6."/>
+      <w:lvlJc w:val="right"/>
+      <w:pPr>
+        <w:tabs>
+          <w:tab w:val="num" w:pos="4320"/>
+        </w:tabs>
+        <w:ind w:left="4320" w:hanging="180"/>
+      </w:pPr>
+    </w:lvl>
+    <w:lvl w:ilvl="6" w:tplc="0409000F" w:tentative="1">
+      <w:start w:val="1"/>
+      <w:numFmt w:val="decimal"/>
+      <w:lvlText w:val="%7."/>
+      <w:lvlJc w:val="left"/>
+      <w:pPr>
+        <w:tabs>
+          <w:tab w:val="num" w:pos="5040"/>
+        </w:tabs>
+        <w:ind w:left="5040" w:hanging="360"/>
+      </w:pPr>
+    </w:lvl>
+    <w:lvl w:ilvl="7" w:tplc="04090019" w:tentative="1">
+      <w:start w:val="1"/>
+      <w:numFmt w:val="lowerLetter"/>
+      <w:lvlText w:val="%8."/>
+      <w:lvlJc w:val="left"/>
+      <w:pPr>
+        <w:tabs>
+          <w:tab w:val="num" w:pos="5760"/>
+        </w:tabs>
+        <w:ind w:left="5760" w:hanging="360"/>
+      </w:pPr>
+    </w:lvl>
+    <w:lvl w:ilvl="8" w:tplc="0409001B" w:tentative="1">
+      <w:start w:val="1"/>
+      <w:numFmt w:val="lowerRoman"/>
+      <w:lvlText w:val="%9."/>
+      <w:lvlJc w:val="right"/>
+      <w:pPr>
+        <w:tabs>
+          <w:tab w:val="num" w:pos="6480"/>
+        </w:tabs>
+        <w:ind w:left="6480" w:hanging="180"/>
+      </w:pPr>
+    </w:lvl>
+  </w:abstractNum>
+  <w:abstractNum w:abstractNumId="22">
     <w:nsid w:val="6F7C3E2B"/>
     <w:multiLevelType w:val="hybridMultilevel"/>
     <w:tmpl w:val="A0F2ED22"/>
@@ -28412,7 +29916,7 @@
     <w:abstractNumId w:val="18"/>
   </w:num>
   <w:num w:numId="17">
-    <w:abstractNumId w:val="21"/>
+    <w:abstractNumId w:val="22"/>
   </w:num>
   <w:num w:numId="18">
     <w:abstractNumId w:val="14"/>
@@ -28428,6 +29932,9 @@
   </w:num>
   <w:num w:numId="22">
     <w:abstractNumId w:val="10"/>
+  </w:num>
+  <w:num w:numId="23">
+    <w:abstractNumId w:val="21"/>
   </w:num>
   <w:numIdMacAtCleanup w:val="14"/>
 </w:numbering>
@@ -30137,7 +31644,7 @@
 </file>
 
 <file path=customXml/itemProps1.xml><?xml version="1.0" encoding="utf-8"?>
-<ds:datastoreItem xmlns:ds="http://schemas.openxmlformats.org/officeDocument/2006/customXml" ds:itemID="{23C6BCCA-309D-4CAE-BE85-6147A4DCFFE8}">
+<ds:datastoreItem xmlns:ds="http://schemas.openxmlformats.org/officeDocument/2006/customXml" ds:itemID="{4E69D3FC-F269-4A08-8B5F-1361180AD017}">
   <ds:schemaRefs>
     <ds:schemaRef ds:uri="http://schemas.openxmlformats.org/officeDocument/2006/bibliography"/>
   </ds:schemaRefs>

</xml_diff>

<commit_message>
[VM:Jourdain.Augustin@1/12/2015 1:15:18 PM] SCCB-P14043
git-tfs-id: [https://tfs.omnicloud.local/tfs/cco%20program/]$/eCoaching_V2;C13884
</commit_message>
<xml_diff>
--- a/Unit Test/CCO_eCoaching_UI_Dashboard_UTD.docx
+++ b/Unit Test/CCO_eCoaching_UI_Dashboard_UTD.docx
@@ -240,7 +240,7 @@
           <w:sz w:val="18"/>
           <w:szCs w:val="18"/>
         </w:rPr>
-        <w:t>December 17, 2014</w:t>
+        <w:t>January 12, 2015</w:t>
       </w:r>
       <w:r>
         <w:rPr>
@@ -1690,9 +1690,6 @@
         </w:tc>
       </w:tr>
       <w:tr>
-        <w:trPr>
-          <w:ins w:id="15" w:author="Augustin, Jourdain M" w:date="2014-12-17T14:04:00Z"/>
-        </w:trPr>
         <w:tc>
           <w:tcPr>
             <w:tcW w:w="1440" w:type="dxa"/>
@@ -1708,22 +1705,19 @@
               <w:pStyle w:val="hdr1"/>
               <w:ind w:left="0"/>
               <w:rPr>
-                <w:ins w:id="16" w:author="Augustin, Jourdain M" w:date="2014-12-17T14:04:00Z"/>
                 <w:rFonts w:asciiTheme="minorHAnsi" w:hAnsiTheme="minorHAnsi"/>
                 <w:i w:val="0"/>
                 <w:sz w:val="20"/>
               </w:rPr>
             </w:pPr>
-            <w:ins w:id="17" w:author="Augustin, Jourdain M" w:date="2014-12-17T14:04:00Z">
-              <w:r>
-                <w:rPr>
-                  <w:rFonts w:asciiTheme="minorHAnsi" w:hAnsiTheme="minorHAnsi"/>
-                  <w:i w:val="0"/>
-                  <w:sz w:val="20"/>
-                </w:rPr>
-                <w:t>12/17/2014</w:t>
-              </w:r>
-            </w:ins>
+            <w:r>
+              <w:rPr>
+                <w:rFonts w:asciiTheme="minorHAnsi" w:hAnsiTheme="minorHAnsi"/>
+                <w:i w:val="0"/>
+                <w:sz w:val="20"/>
+              </w:rPr>
+              <w:t>12/17/2014</w:t>
+            </w:r>
           </w:p>
         </w:tc>
         <w:tc>
@@ -1739,64 +1733,51 @@
           <w:p>
             <w:pPr>
               <w:rPr>
-                <w:ins w:id="18" w:author="Augustin, Jourdain M" w:date="2014-12-17T14:04:00Z"/>
-                <w:rFonts w:asciiTheme="minorHAnsi" w:hAnsiTheme="minorHAnsi"/>
-              </w:rPr>
-            </w:pPr>
-            <w:ins w:id="19" w:author="Augustin, Jourdain M" w:date="2014-12-17T14:29:00Z">
-              <w:r>
-                <w:rPr>
-                  <w:rFonts w:asciiTheme="minorHAnsi" w:hAnsiTheme="minorHAnsi"/>
-                </w:rPr>
-                <w:t>P1389</w:t>
-              </w:r>
-              <w:r>
-                <w:rPr>
-                  <w:rFonts w:asciiTheme="minorHAnsi" w:hAnsiTheme="minorHAnsi"/>
-                </w:rPr>
-                <w:t>1</w:t>
-              </w:r>
-              <w:r>
-                <w:rPr>
-                  <w:rFonts w:asciiTheme="minorHAnsi" w:hAnsiTheme="minorHAnsi"/>
-                </w:rPr>
-                <w:t xml:space="preserve"> – Created new test case ECUIDASH2</w:t>
-              </w:r>
-              <w:r>
-                <w:rPr>
-                  <w:rFonts w:asciiTheme="minorHAnsi" w:hAnsiTheme="minorHAnsi"/>
-                </w:rPr>
-                <w:t>1</w:t>
-              </w:r>
-              <w:r>
-                <w:rPr>
-                  <w:rFonts w:asciiTheme="minorHAnsi" w:hAnsiTheme="minorHAnsi"/>
-                </w:rPr>
-                <w:t xml:space="preserve"> to test for </w:t>
-              </w:r>
-              <w:r>
-                <w:rPr>
-                  <w:rFonts w:asciiTheme="minorHAnsi" w:hAnsiTheme="minorHAnsi"/>
-                </w:rPr>
-                <w:t xml:space="preserve">signer name when </w:t>
-              </w:r>
-            </w:ins>
-            <w:ins w:id="20" w:author="Augustin, Jourdain M" w:date="2014-12-17T14:30:00Z">
-              <w:r>
-                <w:rPr>
-                  <w:rFonts w:asciiTheme="minorHAnsi" w:hAnsiTheme="minorHAnsi"/>
-                </w:rPr>
-                <w:t>hierarchy changes</w:t>
-              </w:r>
-            </w:ins>
-            <w:ins w:id="21" w:author="Augustin, Jourdain M" w:date="2014-12-17T14:29:00Z">
-              <w:r>
-                <w:rPr>
-                  <w:rFonts w:asciiTheme="minorHAnsi" w:hAnsiTheme="minorHAnsi"/>
-                </w:rPr>
-                <w:t>.</w:t>
-              </w:r>
-            </w:ins>
+                <w:rFonts w:asciiTheme="minorHAnsi" w:hAnsiTheme="minorHAnsi"/>
+              </w:rPr>
+            </w:pPr>
+            <w:r>
+              <w:rPr>
+                <w:rFonts w:asciiTheme="minorHAnsi" w:hAnsiTheme="minorHAnsi"/>
+              </w:rPr>
+              <w:t>P1389</w:t>
+            </w:r>
+            <w:r>
+              <w:rPr>
+                <w:rFonts w:asciiTheme="minorHAnsi" w:hAnsiTheme="minorHAnsi"/>
+              </w:rPr>
+              <w:t>1</w:t>
+            </w:r>
+            <w:r>
+              <w:rPr>
+                <w:rFonts w:asciiTheme="minorHAnsi" w:hAnsiTheme="minorHAnsi"/>
+              </w:rPr>
+              <w:t xml:space="preserve"> – Created new test case ECUIDASH2</w:t>
+            </w:r>
+            <w:r>
+              <w:rPr>
+                <w:rFonts w:asciiTheme="minorHAnsi" w:hAnsiTheme="minorHAnsi"/>
+              </w:rPr>
+              <w:t>1</w:t>
+            </w:r>
+            <w:r>
+              <w:rPr>
+                <w:rFonts w:asciiTheme="minorHAnsi" w:hAnsiTheme="minorHAnsi"/>
+              </w:rPr>
+              <w:t xml:space="preserve"> to test for </w:t>
+            </w:r>
+            <w:r>
+              <w:rPr>
+                <w:rFonts w:asciiTheme="minorHAnsi" w:hAnsiTheme="minorHAnsi"/>
+              </w:rPr>
+              <w:t>signer name when hierarchy changes</w:t>
+            </w:r>
+            <w:r>
+              <w:rPr>
+                <w:rFonts w:asciiTheme="minorHAnsi" w:hAnsiTheme="minorHAnsi"/>
+              </w:rPr>
+              <w:t>.</w:t>
+            </w:r>
           </w:p>
         </w:tc>
         <w:tc>
@@ -1814,13 +1795,108 @@
               <w:pStyle w:val="hdr1"/>
               <w:ind w:left="0"/>
               <w:rPr>
-                <w:ins w:id="22" w:author="Augustin, Jourdain M" w:date="2014-12-17T14:04:00Z"/>
                 <w:rFonts w:asciiTheme="minorHAnsi" w:hAnsiTheme="minorHAnsi"/>
                 <w:i w:val="0"/>
                 <w:sz w:val="20"/>
               </w:rPr>
             </w:pPr>
-            <w:ins w:id="23" w:author="Augustin, Jourdain M" w:date="2014-12-17T14:30:00Z">
+            <w:r>
+              <w:rPr>
+                <w:rFonts w:asciiTheme="minorHAnsi" w:hAnsiTheme="minorHAnsi"/>
+                <w:i w:val="0"/>
+                <w:sz w:val="20"/>
+              </w:rPr>
+              <w:t>Jourdain Augustin</w:t>
+            </w:r>
+          </w:p>
+        </w:tc>
+      </w:tr>
+      <w:tr>
+        <w:trPr>
+          <w:ins w:id="15" w:author="Augustin, Jourdain M" w:date="2015-01-12T12:58:00Z"/>
+        </w:trPr>
+        <w:tc>
+          <w:tcPr>
+            <w:tcW w:w="1440" w:type="dxa"/>
+            <w:tcBorders>
+              <w:top w:val="single" w:sz="6" w:space="0" w:color="C0C0C0"/>
+              <w:left w:val="single" w:sz="6" w:space="0" w:color="C0C0C0"/>
+              <w:bottom w:val="single" w:sz="6" w:space="0" w:color="C0C0C0"/>
+              <w:right w:val="single" w:sz="6" w:space="0" w:color="C0C0C0"/>
+            </w:tcBorders>
+          </w:tcPr>
+          <w:p>
+            <w:pPr>
+              <w:pStyle w:val="hdr1"/>
+              <w:ind w:left="0"/>
+              <w:rPr>
+                <w:ins w:id="16" w:author="Augustin, Jourdain M" w:date="2015-01-12T12:58:00Z"/>
+                <w:rFonts w:asciiTheme="minorHAnsi" w:hAnsiTheme="minorHAnsi"/>
+                <w:i w:val="0"/>
+                <w:sz w:val="20"/>
+              </w:rPr>
+            </w:pPr>
+            <w:ins w:id="17" w:author="Augustin, Jourdain M" w:date="2015-01-12T12:58:00Z">
+              <w:r>
+                <w:rPr>
+                  <w:rFonts w:asciiTheme="minorHAnsi" w:hAnsiTheme="minorHAnsi"/>
+                  <w:i w:val="0"/>
+                  <w:sz w:val="20"/>
+                </w:rPr>
+                <w:t>01/12/2015</w:t>
+              </w:r>
+            </w:ins>
+          </w:p>
+        </w:tc>
+        <w:tc>
+          <w:tcPr>
+            <w:tcW w:w="5148" w:type="dxa"/>
+            <w:tcBorders>
+              <w:top w:val="single" w:sz="6" w:space="0" w:color="C0C0C0"/>
+              <w:left w:val="single" w:sz="6" w:space="0" w:color="C0C0C0"/>
+              <w:bottom w:val="single" w:sz="6" w:space="0" w:color="C0C0C0"/>
+              <w:right w:val="single" w:sz="6" w:space="0" w:color="C0C0C0"/>
+            </w:tcBorders>
+          </w:tcPr>
+          <w:p>
+            <w:pPr>
+              <w:rPr>
+                <w:ins w:id="18" w:author="Augustin, Jourdain M" w:date="2015-01-12T12:58:00Z"/>
+                <w:rFonts w:asciiTheme="minorHAnsi" w:hAnsiTheme="minorHAnsi"/>
+              </w:rPr>
+            </w:pPr>
+            <w:ins w:id="19" w:author="Augustin, Jourdain M" w:date="2015-01-12T12:58:00Z">
+              <w:r>
+                <w:rPr>
+                  <w:rFonts w:asciiTheme="minorHAnsi" w:hAnsiTheme="minorHAnsi"/>
+                </w:rPr>
+                <w:t xml:space="preserve">P13892 – Created new test case ECUIDASH22 to test for URL opened for OMR link in review page </w:t>
+              </w:r>
+            </w:ins>
+          </w:p>
+        </w:tc>
+        <w:tc>
+          <w:tcPr>
+            <w:tcW w:w="4320" w:type="dxa"/>
+            <w:tcBorders>
+              <w:top w:val="single" w:sz="6" w:space="0" w:color="C0C0C0"/>
+              <w:left w:val="single" w:sz="6" w:space="0" w:color="C0C0C0"/>
+              <w:bottom w:val="single" w:sz="6" w:space="0" w:color="C0C0C0"/>
+              <w:right w:val="single" w:sz="6" w:space="0" w:color="C0C0C0"/>
+            </w:tcBorders>
+          </w:tcPr>
+          <w:p>
+            <w:pPr>
+              <w:pStyle w:val="hdr1"/>
+              <w:ind w:left="0"/>
+              <w:rPr>
+                <w:ins w:id="20" w:author="Augustin, Jourdain M" w:date="2015-01-12T12:58:00Z"/>
+                <w:rFonts w:asciiTheme="minorHAnsi" w:hAnsiTheme="minorHAnsi"/>
+                <w:i w:val="0"/>
+                <w:sz w:val="20"/>
+              </w:rPr>
+            </w:pPr>
+            <w:ins w:id="21" w:author="Augustin, Jourdain M" w:date="2015-01-12T13:00:00Z">
               <w:r>
                 <w:rPr>
                   <w:rFonts w:asciiTheme="minorHAnsi" w:hAnsiTheme="minorHAnsi"/>
@@ -25263,7 +25339,6 @@
     <w:p>
       <w:pPr>
         <w:rPr>
-          <w:ins w:id="24" w:author="Augustin, Jourdain M" w:date="2014-12-17T14:31:00Z"/>
           <w:sz w:val="18"/>
         </w:rPr>
       </w:pPr>
@@ -25271,7 +25346,6 @@
     <w:p>
       <w:pPr>
         <w:rPr>
-          <w:ins w:id="25" w:author="Augustin, Jourdain M" w:date="2014-12-17T14:31:00Z"/>
           <w:sz w:val="18"/>
         </w:rPr>
       </w:pPr>
@@ -25279,7 +25353,6 @@
     <w:p>
       <w:pPr>
         <w:rPr>
-          <w:ins w:id="26" w:author="Augustin, Jourdain M" w:date="2014-12-17T14:31:00Z"/>
           <w:sz w:val="18"/>
         </w:rPr>
       </w:pPr>
@@ -25287,7 +25360,6 @@
     <w:p>
       <w:pPr>
         <w:rPr>
-          <w:ins w:id="27" w:author="Augustin, Jourdain M" w:date="2014-12-17T14:31:00Z"/>
           <w:sz w:val="18"/>
         </w:rPr>
       </w:pPr>
@@ -25295,7 +25367,6 @@
     <w:p>
       <w:pPr>
         <w:rPr>
-          <w:ins w:id="28" w:author="Augustin, Jourdain M" w:date="2014-12-17T14:31:00Z"/>
           <w:sz w:val="18"/>
         </w:rPr>
       </w:pPr>
@@ -25303,7 +25374,6 @@
     <w:p>
       <w:pPr>
         <w:rPr>
-          <w:ins w:id="29" w:author="Augustin, Jourdain M" w:date="2014-12-17T14:31:00Z"/>
           <w:sz w:val="18"/>
         </w:rPr>
       </w:pPr>
@@ -25311,7 +25381,6 @@
     <w:p>
       <w:pPr>
         <w:rPr>
-          <w:ins w:id="30" w:author="Augustin, Jourdain M" w:date="2014-12-17T14:31:00Z"/>
           <w:sz w:val="18"/>
         </w:rPr>
       </w:pPr>
@@ -25319,7 +25388,6 @@
     <w:p>
       <w:pPr>
         <w:rPr>
-          <w:ins w:id="31" w:author="Augustin, Jourdain M" w:date="2014-12-17T14:31:00Z"/>
           <w:sz w:val="18"/>
         </w:rPr>
       </w:pPr>
@@ -25327,7 +25395,6 @@
     <w:p>
       <w:pPr>
         <w:rPr>
-          <w:ins w:id="32" w:author="Augustin, Jourdain M" w:date="2014-12-17T14:31:00Z"/>
           <w:sz w:val="18"/>
         </w:rPr>
       </w:pPr>
@@ -25335,7 +25402,6 @@
     <w:p>
       <w:pPr>
         <w:rPr>
-          <w:ins w:id="33" w:author="Augustin, Jourdain M" w:date="2014-12-17T14:31:00Z"/>
           <w:sz w:val="18"/>
         </w:rPr>
       </w:pPr>
@@ -25343,7 +25409,6 @@
     <w:p>
       <w:pPr>
         <w:rPr>
-          <w:ins w:id="34" w:author="Augustin, Jourdain M" w:date="2014-12-17T14:31:00Z"/>
           <w:sz w:val="18"/>
         </w:rPr>
       </w:pPr>
@@ -25370,7 +25435,6 @@
       <w:tr>
         <w:trPr>
           <w:tblHeader/>
-          <w:ins w:id="35" w:author="Augustin, Jourdain M" w:date="2014-12-17T14:31:00Z"/>
         </w:trPr>
         <w:tc>
           <w:tcPr>
@@ -25380,20 +25444,17 @@
           <w:p>
             <w:pPr>
               <w:rPr>
-                <w:ins w:id="36" w:author="Augustin, Jourdain M" w:date="2014-12-17T14:31:00Z"/>
-                <w:b/>
-                <w:sz w:val="18"/>
-              </w:rPr>
-            </w:pPr>
-            <w:ins w:id="37" w:author="Augustin, Jourdain M" w:date="2014-12-17T14:31:00Z">
-              <w:r>
-                <w:rPr>
-                  <w:b/>
-                  <w:sz w:val="18"/>
-                </w:rPr>
-                <w:t>Item</w:t>
-              </w:r>
-            </w:ins>
+                <w:b/>
+                <w:sz w:val="18"/>
+              </w:rPr>
+            </w:pPr>
+            <w:r>
+              <w:rPr>
+                <w:b/>
+                <w:sz w:val="18"/>
+              </w:rPr>
+              <w:t>Item</w:t>
+            </w:r>
           </w:p>
         </w:tc>
         <w:tc>
@@ -25404,27 +25465,21 @@
           <w:p>
             <w:pPr>
               <w:rPr>
-                <w:ins w:id="38" w:author="Augustin, Jourdain M" w:date="2014-12-17T14:31:00Z"/>
-                <w:b/>
-                <w:sz w:val="18"/>
-              </w:rPr>
-            </w:pPr>
-            <w:ins w:id="39" w:author="Augustin, Jourdain M" w:date="2014-12-17T14:31:00Z">
-              <w:r>
-                <w:rPr>
-                  <w:b/>
-                  <w:sz w:val="18"/>
-                </w:rPr>
-                <w:t>Description</w:t>
-              </w:r>
-            </w:ins>
+                <w:b/>
+                <w:sz w:val="18"/>
+              </w:rPr>
+            </w:pPr>
+            <w:r>
+              <w:rPr>
+                <w:b/>
+                <w:sz w:val="18"/>
+              </w:rPr>
+              <w:t>Description</w:t>
+            </w:r>
           </w:p>
         </w:tc>
       </w:tr>
       <w:tr>
-        <w:trPr>
-          <w:ins w:id="40" w:author="Augustin, Jourdain M" w:date="2014-12-17T14:31:00Z"/>
-        </w:trPr>
         <w:tc>
           <w:tcPr>
             <w:tcW w:w="2549" w:type="dxa"/>
@@ -25432,18 +25487,15 @@
           <w:p>
             <w:pPr>
               <w:rPr>
-                <w:ins w:id="41" w:author="Augustin, Jourdain M" w:date="2014-12-17T14:31:00Z"/>
-                <w:sz w:val="18"/>
-              </w:rPr>
-            </w:pPr>
-            <w:ins w:id="42" w:author="Augustin, Jourdain M" w:date="2014-12-17T14:31:00Z">
-              <w:r>
-                <w:rPr>
-                  <w:sz w:val="18"/>
-                </w:rPr>
-                <w:t>Test Case ID</w:t>
-              </w:r>
-            </w:ins>
+                <w:sz w:val="18"/>
+              </w:rPr>
+            </w:pPr>
+            <w:r>
+              <w:rPr>
+                <w:sz w:val="18"/>
+              </w:rPr>
+              <w:t>Test Case ID</w:t>
+            </w:r>
           </w:p>
         </w:tc>
         <w:tc>
@@ -25453,37 +25505,25 @@
           <w:p>
             <w:pPr>
               <w:rPr>
-                <w:ins w:id="43" w:author="Augustin, Jourdain M" w:date="2014-12-17T14:31:00Z"/>
-                <w:sz w:val="18"/>
-              </w:rPr>
-            </w:pPr>
-            <w:ins w:id="44" w:author="Augustin, Jourdain M" w:date="2014-12-17T14:31:00Z">
-              <w:r>
-                <w:rPr>
-                  <w:sz w:val="18"/>
-                </w:rPr>
-                <w:t>ECUIDASH</w:t>
-              </w:r>
-              <w:r>
-                <w:rPr>
-                  <w:sz w:val="18"/>
-                </w:rPr>
-                <w:t>2</w:t>
-              </w:r>
-              <w:r>
-                <w:rPr>
-                  <w:sz w:val="18"/>
-                </w:rPr>
-                <w:t>1</w:t>
-              </w:r>
-            </w:ins>
+                <w:sz w:val="18"/>
+              </w:rPr>
+            </w:pPr>
+            <w:r>
+              <w:rPr>
+                <w:sz w:val="18"/>
+              </w:rPr>
+              <w:t>ECUIDASH</w:t>
+            </w:r>
+            <w:r>
+              <w:rPr>
+                <w:sz w:val="18"/>
+              </w:rPr>
+              <w:t>21</w:t>
+            </w:r>
           </w:p>
         </w:tc>
       </w:tr>
       <w:tr>
-        <w:trPr>
-          <w:ins w:id="45" w:author="Augustin, Jourdain M" w:date="2014-12-17T14:31:00Z"/>
-        </w:trPr>
         <w:tc>
           <w:tcPr>
             <w:tcW w:w="2549" w:type="dxa"/>
@@ -25491,18 +25531,15 @@
           <w:p>
             <w:pPr>
               <w:rPr>
-                <w:ins w:id="46" w:author="Augustin, Jourdain M" w:date="2014-12-17T14:31:00Z"/>
-                <w:sz w:val="18"/>
-              </w:rPr>
-            </w:pPr>
-            <w:ins w:id="47" w:author="Augustin, Jourdain M" w:date="2014-12-17T14:31:00Z">
-              <w:r>
-                <w:rPr>
-                  <w:sz w:val="18"/>
-                </w:rPr>
-                <w:t>Source Description</w:t>
-              </w:r>
-            </w:ins>
+                <w:sz w:val="18"/>
+              </w:rPr>
+            </w:pPr>
+            <w:r>
+              <w:rPr>
+                <w:sz w:val="18"/>
+              </w:rPr>
+              <w:t>Source Description</w:t>
+            </w:r>
           </w:p>
         </w:tc>
         <w:tc>
@@ -25512,31 +25549,25 @@
           <w:p>
             <w:pPr>
               <w:rPr>
-                <w:ins w:id="48" w:author="Augustin, Jourdain M" w:date="2014-12-17T14:31:00Z"/>
-                <w:sz w:val="18"/>
-              </w:rPr>
-            </w:pPr>
-            <w:ins w:id="49" w:author="Augustin, Jourdain M" w:date="2014-12-17T14:31:00Z">
-              <w:r>
-                <w:rPr>
-                  <w:sz w:val="18"/>
-                </w:rPr>
-                <w:t>SCCB-P1389</w:t>
-              </w:r>
-              <w:r>
-                <w:rPr>
-                  <w:sz w:val="18"/>
-                </w:rPr>
-                <w:t>1</w:t>
-              </w:r>
-            </w:ins>
+                <w:sz w:val="18"/>
+              </w:rPr>
+            </w:pPr>
+            <w:r>
+              <w:rPr>
+                <w:sz w:val="18"/>
+              </w:rPr>
+              <w:t>SCCB-P1389</w:t>
+            </w:r>
+            <w:r>
+              <w:rPr>
+                <w:sz w:val="18"/>
+              </w:rPr>
+              <w:t>1</w:t>
+            </w:r>
           </w:p>
         </w:tc>
       </w:tr>
       <w:tr>
-        <w:trPr>
-          <w:ins w:id="50" w:author="Augustin, Jourdain M" w:date="2014-12-17T14:31:00Z"/>
-        </w:trPr>
         <w:tc>
           <w:tcPr>
             <w:tcW w:w="2549" w:type="dxa"/>
@@ -25544,18 +25575,15 @@
           <w:p>
             <w:pPr>
               <w:rPr>
-                <w:ins w:id="51" w:author="Augustin, Jourdain M" w:date="2014-12-17T14:31:00Z"/>
-                <w:sz w:val="18"/>
-              </w:rPr>
-            </w:pPr>
-            <w:ins w:id="52" w:author="Augustin, Jourdain M" w:date="2014-12-17T14:31:00Z">
-              <w:r>
-                <w:rPr>
-                  <w:sz w:val="18"/>
-                </w:rPr>
-                <w:t>Test Location</w:t>
-              </w:r>
-            </w:ins>
+                <w:sz w:val="18"/>
+              </w:rPr>
+            </w:pPr>
+            <w:r>
+              <w:rPr>
+                <w:sz w:val="18"/>
+              </w:rPr>
+              <w:t>Test Location</w:t>
+            </w:r>
           </w:p>
         </w:tc>
         <w:tc>
@@ -25565,25 +25593,19 @@
           <w:p>
             <w:pPr>
               <w:rPr>
-                <w:ins w:id="53" w:author="Augustin, Jourdain M" w:date="2014-12-17T14:31:00Z"/>
-                <w:sz w:val="18"/>
-              </w:rPr>
-            </w:pPr>
-            <w:ins w:id="54" w:author="Augustin, Jourdain M" w:date="2014-12-17T14:31:00Z">
-              <w:r>
-                <w:rPr>
-                  <w:sz w:val="18"/>
-                </w:rPr>
-                <w:t xml:space="preserve">https://vacmsmpmd01.vangent.local/coach3/default.aspx </w:t>
-              </w:r>
-            </w:ins>
+                <w:sz w:val="18"/>
+              </w:rPr>
+            </w:pPr>
+            <w:r>
+              <w:rPr>
+                <w:sz w:val="18"/>
+              </w:rPr>
+              <w:t xml:space="preserve">https://vacmsmpmd01.vangent.local/coach3/default.aspx </w:t>
+            </w:r>
           </w:p>
         </w:tc>
       </w:tr>
       <w:tr>
-        <w:trPr>
-          <w:ins w:id="55" w:author="Augustin, Jourdain M" w:date="2014-12-17T14:31:00Z"/>
-        </w:trPr>
         <w:tc>
           <w:tcPr>
             <w:tcW w:w="2549" w:type="dxa"/>
@@ -25591,18 +25613,15 @@
           <w:p>
             <w:pPr>
               <w:rPr>
-                <w:ins w:id="56" w:author="Augustin, Jourdain M" w:date="2014-12-17T14:31:00Z"/>
-                <w:sz w:val="18"/>
-              </w:rPr>
-            </w:pPr>
-            <w:ins w:id="57" w:author="Augustin, Jourdain M" w:date="2014-12-17T14:31:00Z">
-              <w:r>
-                <w:rPr>
-                  <w:sz w:val="18"/>
-                </w:rPr>
-                <w:t>Updated File(s)</w:t>
-              </w:r>
-            </w:ins>
+                <w:sz w:val="18"/>
+              </w:rPr>
+            </w:pPr>
+            <w:r>
+              <w:rPr>
+                <w:sz w:val="18"/>
+              </w:rPr>
+              <w:t>Updated File(s)</w:t>
+            </w:r>
           </w:p>
         </w:tc>
         <w:tc>
@@ -25612,31 +25631,25 @@
           <w:p>
             <w:pPr>
               <w:rPr>
-                <w:ins w:id="58" w:author="Augustin, Jourdain M" w:date="2014-12-17T14:31:00Z"/>
-                <w:sz w:val="18"/>
-              </w:rPr>
-            </w:pPr>
-            <w:ins w:id="59" w:author="Augustin, Jourdain M" w:date="2014-12-17T14:31:00Z">
-              <w:r>
-                <w:rPr>
-                  <w:sz w:val="18"/>
-                </w:rPr>
-                <w:t xml:space="preserve">review.aspx, review2.aspx, </w:t>
-              </w:r>
-              <w:r>
-                <w:rPr>
-                  <w:sz w:val="18"/>
-                </w:rPr>
-                <w:t>eCoachingFixed.dll</w:t>
-              </w:r>
-            </w:ins>
+                <w:sz w:val="18"/>
+              </w:rPr>
+            </w:pPr>
+            <w:r>
+              <w:rPr>
+                <w:sz w:val="18"/>
+              </w:rPr>
+              <w:t xml:space="preserve">review.aspx, review2.aspx, </w:t>
+            </w:r>
+            <w:r>
+              <w:rPr>
+                <w:sz w:val="18"/>
+              </w:rPr>
+              <w:t>eCoachingFixed.dll</w:t>
+            </w:r>
           </w:p>
         </w:tc>
       </w:tr>
       <w:tr>
-        <w:trPr>
-          <w:ins w:id="60" w:author="Augustin, Jourdain M" w:date="2014-12-17T14:31:00Z"/>
-        </w:trPr>
         <w:tc>
           <w:tcPr>
             <w:tcW w:w="2549" w:type="dxa"/>
@@ -25644,18 +25657,15 @@
           <w:p>
             <w:pPr>
               <w:rPr>
-                <w:ins w:id="61" w:author="Augustin, Jourdain M" w:date="2014-12-17T14:31:00Z"/>
-                <w:sz w:val="18"/>
-              </w:rPr>
-            </w:pPr>
-            <w:ins w:id="62" w:author="Augustin, Jourdain M" w:date="2014-12-17T14:31:00Z">
-              <w:r>
-                <w:rPr>
-                  <w:sz w:val="18"/>
-                </w:rPr>
-                <w:t>Supporting Documentation</w:t>
-              </w:r>
-            </w:ins>
+                <w:sz w:val="18"/>
+              </w:rPr>
+            </w:pPr>
+            <w:r>
+              <w:rPr>
+                <w:sz w:val="18"/>
+              </w:rPr>
+              <w:t>Supporting Documentation</w:t>
+            </w:r>
           </w:p>
         </w:tc>
         <w:tc>
@@ -25665,7 +25675,6 @@
           <w:p>
             <w:pPr>
               <w:rPr>
-                <w:ins w:id="63" w:author="Augustin, Jourdain M" w:date="2014-12-17T14:31:00Z"/>
                 <w:sz w:val="18"/>
               </w:rPr>
             </w:pPr>
@@ -25673,9 +25682,6 @@
         </w:tc>
       </w:tr>
       <w:tr>
-        <w:trPr>
-          <w:ins w:id="64" w:author="Augustin, Jourdain M" w:date="2014-12-17T14:31:00Z"/>
-        </w:trPr>
         <w:tc>
           <w:tcPr>
             <w:tcW w:w="2549" w:type="dxa"/>
@@ -25683,18 +25689,15 @@
           <w:p>
             <w:pPr>
               <w:rPr>
-                <w:ins w:id="65" w:author="Augustin, Jourdain M" w:date="2014-12-17T14:31:00Z"/>
-                <w:sz w:val="18"/>
-              </w:rPr>
-            </w:pPr>
-            <w:ins w:id="66" w:author="Augustin, Jourdain M" w:date="2014-12-17T14:31:00Z">
-              <w:r>
-                <w:rPr>
-                  <w:sz w:val="18"/>
-                </w:rPr>
-                <w:t>Notes</w:t>
-              </w:r>
-            </w:ins>
+                <w:sz w:val="18"/>
+              </w:rPr>
+            </w:pPr>
+            <w:r>
+              <w:rPr>
+                <w:sz w:val="18"/>
+              </w:rPr>
+              <w:t>Notes</w:t>
+            </w:r>
           </w:p>
         </w:tc>
         <w:tc>
@@ -25704,7 +25707,6 @@
           <w:p>
             <w:pPr>
               <w:rPr>
-                <w:ins w:id="67" w:author="Augustin, Jourdain M" w:date="2014-12-17T14:31:00Z"/>
                 <w:sz w:val="18"/>
               </w:rPr>
             </w:pPr>
@@ -25715,7 +25717,6 @@
     <w:p>
       <w:pPr>
         <w:rPr>
-          <w:ins w:id="68" w:author="Augustin, Jourdain M" w:date="2014-12-17T14:31:00Z"/>
           <w:sz w:val="18"/>
         </w:rPr>
       </w:pPr>
@@ -25723,7 +25724,6 @@
     <w:p>
       <w:pPr>
         <w:rPr>
-          <w:ins w:id="69" w:author="Augustin, Jourdain M" w:date="2014-12-17T14:31:00Z"/>
           <w:sz w:val="18"/>
         </w:rPr>
       </w:pPr>
@@ -25754,7 +25754,6 @@
         <w:trPr>
           <w:cantSplit/>
           <w:tblHeader/>
-          <w:ins w:id="70" w:author="Augustin, Jourdain M" w:date="2014-12-17T14:31:00Z"/>
         </w:trPr>
         <w:tc>
           <w:tcPr>
@@ -25764,13 +25763,1316 @@
           <w:p>
             <w:pPr>
               <w:rPr>
-                <w:ins w:id="71" w:author="Augustin, Jourdain M" w:date="2014-12-17T14:31:00Z"/>
-                <w:b/>
-                <w:i/>
-                <w:sz w:val="18"/>
-              </w:rPr>
-            </w:pPr>
-            <w:ins w:id="72" w:author="Augustin, Jourdain M" w:date="2014-12-17T14:31:00Z">
+                <w:b/>
+                <w:i/>
+                <w:sz w:val="18"/>
+              </w:rPr>
+            </w:pPr>
+            <w:r>
+              <w:rPr>
+                <w:b/>
+                <w:sz w:val="18"/>
+              </w:rPr>
+              <w:t>TEST#</w:t>
+            </w:r>
+          </w:p>
+        </w:tc>
+        <w:tc>
+          <w:tcPr>
+            <w:tcW w:w="3960" w:type="dxa"/>
+            <w:shd w:val="clear" w:color="auto" w:fill="A6A6A6"/>
+          </w:tcPr>
+          <w:p>
+            <w:pPr>
+              <w:rPr>
+                <w:b/>
+                <w:i/>
+                <w:sz w:val="18"/>
+              </w:rPr>
+            </w:pPr>
+            <w:r>
+              <w:rPr>
+                <w:b/>
+                <w:sz w:val="18"/>
+              </w:rPr>
+              <w:t>ACTION</w:t>
+            </w:r>
+          </w:p>
+        </w:tc>
+        <w:tc>
+          <w:tcPr>
+            <w:tcW w:w="4500" w:type="dxa"/>
+            <w:shd w:val="clear" w:color="auto" w:fill="A6A6A6"/>
+          </w:tcPr>
+          <w:p>
+            <w:pPr>
+              <w:rPr>
+                <w:b/>
+                <w:i/>
+                <w:sz w:val="18"/>
+              </w:rPr>
+            </w:pPr>
+            <w:r>
+              <w:rPr>
+                <w:b/>
+                <w:sz w:val="18"/>
+              </w:rPr>
+              <w:t xml:space="preserve">EXPECTED RESULTS </w:t>
+            </w:r>
+          </w:p>
+        </w:tc>
+        <w:tc>
+          <w:tcPr>
+            <w:tcW w:w="1260" w:type="dxa"/>
+            <w:shd w:val="clear" w:color="auto" w:fill="A6A6A6"/>
+          </w:tcPr>
+          <w:p>
+            <w:pPr>
+              <w:rPr>
+                <w:b/>
+                <w:i/>
+                <w:sz w:val="18"/>
+              </w:rPr>
+            </w:pPr>
+            <w:r>
+              <w:rPr>
+                <w:b/>
+                <w:sz w:val="18"/>
+              </w:rPr>
+              <w:t>RESULTS</w:t>
+            </w:r>
+          </w:p>
+          <w:p>
+            <w:pPr>
+              <w:rPr>
+                <w:b/>
+                <w:i/>
+                <w:sz w:val="18"/>
+              </w:rPr>
+            </w:pPr>
+            <w:r>
+              <w:rPr>
+                <w:b/>
+                <w:sz w:val="18"/>
+              </w:rPr>
+              <w:t>P/F/I</w:t>
+            </w:r>
+          </w:p>
+        </w:tc>
+        <w:tc>
+          <w:tcPr>
+            <w:tcW w:w="2880" w:type="dxa"/>
+            <w:shd w:val="clear" w:color="auto" w:fill="A6A6A6"/>
+          </w:tcPr>
+          <w:p>
+            <w:pPr>
+              <w:rPr>
+                <w:b/>
+                <w:i/>
+                <w:sz w:val="18"/>
+              </w:rPr>
+            </w:pPr>
+            <w:r>
+              <w:rPr>
+                <w:b/>
+                <w:sz w:val="18"/>
+              </w:rPr>
+              <w:t>COMMENTS</w:t>
+            </w:r>
+          </w:p>
+        </w:tc>
+      </w:tr>
+      <w:tr>
+        <w:trPr>
+          <w:cantSplit/>
+        </w:trPr>
+        <w:tc>
+          <w:tcPr>
+            <w:tcW w:w="900" w:type="dxa"/>
+          </w:tcPr>
+          <w:p>
+            <w:pPr>
+              <w:numPr>
+                <w:ilvl w:val="0"/>
+                <w:numId w:val="23"/>
+              </w:numPr>
+              <w:rPr>
+                <w:i/>
+                <w:sz w:val="18"/>
+              </w:rPr>
+            </w:pPr>
+          </w:p>
+        </w:tc>
+        <w:tc>
+          <w:tcPr>
+            <w:tcW w:w="3960" w:type="dxa"/>
+          </w:tcPr>
+          <w:p>
+            <w:pPr>
+              <w:rPr>
+                <w:bCs/>
+                <w:sz w:val="18"/>
+              </w:rPr>
+            </w:pPr>
+            <w:r>
+              <w:rPr>
+                <w:bCs/>
+                <w:sz w:val="18"/>
+              </w:rPr>
+              <w:t>Launch link to t</w:t>
+            </w:r>
+            <w:r>
+              <w:rPr>
+                <w:bCs/>
+                <w:sz w:val="18"/>
+              </w:rPr>
+              <w:t>est main dashboard page</w:t>
+            </w:r>
+            <w:r>
+              <w:rPr>
+                <w:bCs/>
+                <w:sz w:val="18"/>
+              </w:rPr>
+              <w:t>:</w:t>
+            </w:r>
+            <w:r>
+              <w:rPr>
+                <w:bCs/>
+                <w:sz w:val="18"/>
+              </w:rPr>
+              <w:br/>
+            </w:r>
+          </w:p>
+          <w:p>
+            <w:pPr>
+              <w:rPr>
+                <w:bCs/>
+                <w:sz w:val="18"/>
+              </w:rPr>
+            </w:pPr>
+            <w:hyperlink r:id="rId29" w:history="1">
+              <w:r>
+                <w:rPr>
+                  <w:rStyle w:val="Hyperlink"/>
+                  <w:sz w:val="18"/>
+                </w:rPr>
+                <w:t>https://vacmsmpmd01.vangent.local/coach3/default.aspx</w:t>
+              </w:r>
+            </w:hyperlink>
+            <w:r>
+              <w:rPr>
+                <w:sz w:val="18"/>
+              </w:rPr>
+              <w:t xml:space="preserve"> </w:t>
+            </w:r>
+          </w:p>
+        </w:tc>
+        <w:tc>
+          <w:tcPr>
+            <w:tcW w:w="4500" w:type="dxa"/>
+          </w:tcPr>
+          <w:p>
+            <w:pPr>
+              <w:rPr>
+                <w:sz w:val="18"/>
+              </w:rPr>
+            </w:pPr>
+            <w:r>
+              <w:rPr>
+                <w:sz w:val="18"/>
+              </w:rPr>
+              <w:t xml:space="preserve">Main page successfully loads with credentials passed reflecting data in database </w:t>
+            </w:r>
+            <w:proofErr w:type="spellStart"/>
+            <w:r>
+              <w:rPr>
+                <w:sz w:val="18"/>
+              </w:rPr>
+              <w:t>db</w:t>
+            </w:r>
+            <w:proofErr w:type="spellEnd"/>
+            <w:r>
+              <w:rPr>
+                <w:sz w:val="18"/>
+              </w:rPr>
+              <w:br/>
+            </w:r>
+            <w:r>
+              <w:rPr>
+                <w:sz w:val="18"/>
+              </w:rPr>
+              <w:br/>
+            </w:r>
+          </w:p>
+        </w:tc>
+        <w:tc>
+          <w:tcPr>
+            <w:tcW w:w="1260" w:type="dxa"/>
+          </w:tcPr>
+          <w:p>
+            <w:pPr>
+              <w:jc w:val="center"/>
+              <w:rPr>
+                <w:i/>
+                <w:sz w:val="18"/>
+              </w:rPr>
+            </w:pPr>
+            <w:r>
+              <w:rPr>
+                <w:i/>
+                <w:sz w:val="18"/>
+              </w:rPr>
+              <w:t>P</w:t>
+            </w:r>
+          </w:p>
+          <w:p>
+            <w:pPr>
+              <w:jc w:val="center"/>
+              <w:rPr>
+                <w:i/>
+                <w:sz w:val="18"/>
+              </w:rPr>
+            </w:pPr>
+            <w:r>
+              <w:rPr>
+                <w:i/>
+                <w:sz w:val="18"/>
+              </w:rPr>
+              <w:t>1</w:t>
+            </w:r>
+            <w:r>
+              <w:rPr>
+                <w:i/>
+                <w:sz w:val="18"/>
+              </w:rPr>
+              <w:t>2</w:t>
+            </w:r>
+            <w:r>
+              <w:rPr>
+                <w:i/>
+                <w:sz w:val="18"/>
+              </w:rPr>
+              <w:t>/</w:t>
+            </w:r>
+            <w:r>
+              <w:rPr>
+                <w:i/>
+                <w:sz w:val="18"/>
+              </w:rPr>
+              <w:t>17</w:t>
+            </w:r>
+            <w:r>
+              <w:rPr>
+                <w:i/>
+                <w:sz w:val="18"/>
+              </w:rPr>
+              <w:t>/2014</w:t>
+            </w:r>
+          </w:p>
+        </w:tc>
+        <w:tc>
+          <w:tcPr>
+            <w:tcW w:w="2880" w:type="dxa"/>
+          </w:tcPr>
+          <w:p>
+            <w:pPr>
+              <w:rPr>
+                <w:i/>
+                <w:sz w:val="18"/>
+              </w:rPr>
+            </w:pPr>
+          </w:p>
+        </w:tc>
+      </w:tr>
+      <w:tr>
+        <w:tc>
+          <w:tcPr>
+            <w:tcW w:w="900" w:type="dxa"/>
+          </w:tcPr>
+          <w:p>
+            <w:pPr>
+              <w:numPr>
+                <w:ilvl w:val="0"/>
+                <w:numId w:val="23"/>
+              </w:numPr>
+              <w:rPr>
+                <w:i/>
+                <w:sz w:val="18"/>
+              </w:rPr>
+            </w:pPr>
+          </w:p>
+        </w:tc>
+        <w:tc>
+          <w:tcPr>
+            <w:tcW w:w="3960" w:type="dxa"/>
+          </w:tcPr>
+          <w:p>
+            <w:pPr>
+              <w:rPr>
+                <w:bCs/>
+                <w:sz w:val="18"/>
+              </w:rPr>
+            </w:pPr>
+            <w:r>
+              <w:rPr>
+                <w:bCs/>
+                <w:sz w:val="18"/>
+              </w:rPr>
+              <w:t>Select “</w:t>
+            </w:r>
+            <w:r>
+              <w:rPr>
+                <w:bCs/>
+                <w:sz w:val="18"/>
+              </w:rPr>
+              <w:t>My Dashboard” tab and select a</w:t>
+            </w:r>
+            <w:r>
+              <w:rPr>
+                <w:bCs/>
+                <w:sz w:val="18"/>
+              </w:rPr>
+              <w:t xml:space="preserve"> completed IQS</w:t>
+            </w:r>
+            <w:r>
+              <w:rPr>
+                <w:bCs/>
+                <w:sz w:val="18"/>
+              </w:rPr>
+              <w:t xml:space="preserve"> record that has a super</w:t>
+            </w:r>
+            <w:r>
+              <w:rPr>
+                <w:bCs/>
+                <w:sz w:val="18"/>
+              </w:rPr>
+              <w:t>visor</w:t>
+            </w:r>
+            <w:r>
+              <w:rPr>
+                <w:bCs/>
+                <w:sz w:val="18"/>
+              </w:rPr>
+              <w:t xml:space="preserve"> signing different than current hierarchy.</w:t>
+            </w:r>
+            <w:r>
+              <w:rPr>
+                <w:bCs/>
+                <w:sz w:val="18"/>
+              </w:rPr>
+              <w:t xml:space="preserve">  </w:t>
+            </w:r>
+          </w:p>
+          <w:p>
+            <w:pPr>
+              <w:rPr>
+                <w:bCs/>
+                <w:sz w:val="18"/>
+              </w:rPr>
+            </w:pPr>
+            <w:r>
+              <w:rPr>
+                <w:bCs/>
+                <w:sz w:val="18"/>
+              </w:rPr>
+              <w:t xml:space="preserve">   </w:t>
+            </w:r>
+          </w:p>
+        </w:tc>
+        <w:tc>
+          <w:tcPr>
+            <w:tcW w:w="4500" w:type="dxa"/>
+          </w:tcPr>
+          <w:p>
+            <w:pPr>
+              <w:rPr>
+                <w:sz w:val="18"/>
+              </w:rPr>
+            </w:pPr>
+            <w:r>
+              <w:rPr>
+                <w:sz w:val="18"/>
+              </w:rPr>
+              <w:t xml:space="preserve">Verify that </w:t>
+            </w:r>
+            <w:r>
+              <w:rPr>
+                <w:sz w:val="18"/>
+              </w:rPr>
+              <w:t>the review page popup opens the record and that the supervisor</w:t>
+            </w:r>
+            <w:r>
+              <w:rPr>
+                <w:sz w:val="18"/>
+              </w:rPr>
+              <w:t xml:space="preserve"> name that signed the record appears in “</w:t>
+            </w:r>
+            <w:r>
+              <w:rPr>
+                <w:sz w:val="18"/>
+              </w:rPr>
+              <w:t>Supervisor Review Information</w:t>
+            </w:r>
+            <w:r>
+              <w:rPr>
+                <w:sz w:val="18"/>
+              </w:rPr>
+              <w:t>” section and current hierarchy supervisor shows up in left-hand side of page.</w:t>
+            </w:r>
+          </w:p>
+        </w:tc>
+        <w:tc>
+          <w:tcPr>
+            <w:tcW w:w="1260" w:type="dxa"/>
+          </w:tcPr>
+          <w:p>
+            <w:pPr>
+              <w:jc w:val="center"/>
+              <w:rPr>
+                <w:i/>
+                <w:sz w:val="18"/>
+              </w:rPr>
+            </w:pPr>
+            <w:r>
+              <w:rPr>
+                <w:i/>
+                <w:sz w:val="18"/>
+              </w:rPr>
+              <w:t>P</w:t>
+            </w:r>
+          </w:p>
+          <w:p>
+            <w:pPr>
+              <w:jc w:val="center"/>
+              <w:rPr>
+                <w:i/>
+                <w:sz w:val="18"/>
+              </w:rPr>
+            </w:pPr>
+            <w:r>
+              <w:rPr>
+                <w:i/>
+                <w:sz w:val="18"/>
+              </w:rPr>
+              <w:t>1</w:t>
+            </w:r>
+            <w:r>
+              <w:rPr>
+                <w:i/>
+                <w:sz w:val="18"/>
+              </w:rPr>
+              <w:t>2</w:t>
+            </w:r>
+            <w:r>
+              <w:rPr>
+                <w:i/>
+                <w:sz w:val="18"/>
+              </w:rPr>
+              <w:t>/</w:t>
+            </w:r>
+            <w:r>
+              <w:rPr>
+                <w:i/>
+                <w:sz w:val="18"/>
+              </w:rPr>
+              <w:t>17</w:t>
+            </w:r>
+            <w:r>
+              <w:rPr>
+                <w:i/>
+                <w:sz w:val="18"/>
+              </w:rPr>
+              <w:t>/2014</w:t>
+            </w:r>
+          </w:p>
+        </w:tc>
+        <w:tc>
+          <w:tcPr>
+            <w:tcW w:w="2880" w:type="dxa"/>
+          </w:tcPr>
+          <w:p>
+            <w:pPr>
+              <w:rPr>
+                <w:i/>
+                <w:sz w:val="18"/>
+              </w:rPr>
+            </w:pPr>
+          </w:p>
+        </w:tc>
+      </w:tr>
+      <w:tr>
+        <w:tc>
+          <w:tcPr>
+            <w:tcW w:w="900" w:type="dxa"/>
+          </w:tcPr>
+          <w:p>
+            <w:pPr>
+              <w:numPr>
+                <w:ilvl w:val="0"/>
+                <w:numId w:val="23"/>
+              </w:numPr>
+              <w:rPr>
+                <w:i/>
+                <w:sz w:val="18"/>
+              </w:rPr>
+            </w:pPr>
+          </w:p>
+        </w:tc>
+        <w:tc>
+          <w:tcPr>
+            <w:tcW w:w="3960" w:type="dxa"/>
+          </w:tcPr>
+          <w:p>
+            <w:pPr>
+              <w:rPr>
+                <w:bCs/>
+                <w:sz w:val="18"/>
+              </w:rPr>
+            </w:pPr>
+            <w:r>
+              <w:rPr>
+                <w:bCs/>
+                <w:sz w:val="18"/>
+              </w:rPr>
+              <w:t>Select “</w:t>
+            </w:r>
+            <w:r>
+              <w:rPr>
+                <w:bCs/>
+                <w:sz w:val="18"/>
+              </w:rPr>
+              <w:t>Historical dashboard” tab and query for a completed IQS record that has a supervisor signing different than current hierarchy.</w:t>
+            </w:r>
+            <w:r>
+              <w:rPr>
+                <w:bCs/>
+                <w:sz w:val="18"/>
+              </w:rPr>
+              <w:t xml:space="preserve">  </w:t>
+            </w:r>
+          </w:p>
+          <w:p>
+            <w:pPr>
+              <w:rPr>
+                <w:bCs/>
+                <w:sz w:val="18"/>
+              </w:rPr>
+            </w:pPr>
+            <w:r>
+              <w:rPr>
+                <w:bCs/>
+                <w:sz w:val="18"/>
+              </w:rPr>
+              <w:t xml:space="preserve">   </w:t>
+            </w:r>
+          </w:p>
+        </w:tc>
+        <w:tc>
+          <w:tcPr>
+            <w:tcW w:w="4500" w:type="dxa"/>
+          </w:tcPr>
+          <w:p>
+            <w:pPr>
+              <w:rPr>
+                <w:sz w:val="18"/>
+              </w:rPr>
+            </w:pPr>
+            <w:r>
+              <w:rPr>
+                <w:sz w:val="18"/>
+              </w:rPr>
+              <w:t xml:space="preserve">Verify that </w:t>
+            </w:r>
+            <w:r>
+              <w:rPr>
+                <w:sz w:val="18"/>
+              </w:rPr>
+              <w:t>the review page popup opens the record and that the supervisor name that signed the record appears in “</w:t>
+            </w:r>
+            <w:r>
+              <w:rPr>
+                <w:sz w:val="18"/>
+              </w:rPr>
+              <w:t>Supervisor Review Information</w:t>
+            </w:r>
+            <w:r>
+              <w:rPr>
+                <w:sz w:val="18"/>
+              </w:rPr>
+              <w:t>” section and current hierarchy supervisor shows up in left-hand side of page.</w:t>
+            </w:r>
+          </w:p>
+        </w:tc>
+        <w:tc>
+          <w:tcPr>
+            <w:tcW w:w="1260" w:type="dxa"/>
+          </w:tcPr>
+          <w:p>
+            <w:pPr>
+              <w:jc w:val="center"/>
+              <w:rPr>
+                <w:i/>
+                <w:sz w:val="18"/>
+              </w:rPr>
+            </w:pPr>
+            <w:r>
+              <w:rPr>
+                <w:i/>
+                <w:sz w:val="18"/>
+              </w:rPr>
+              <w:t>P</w:t>
+            </w:r>
+          </w:p>
+          <w:p>
+            <w:pPr>
+              <w:jc w:val="center"/>
+              <w:rPr>
+                <w:i/>
+                <w:sz w:val="18"/>
+              </w:rPr>
+            </w:pPr>
+            <w:r>
+              <w:rPr>
+                <w:i/>
+                <w:sz w:val="18"/>
+              </w:rPr>
+              <w:t>1</w:t>
+            </w:r>
+            <w:r>
+              <w:rPr>
+                <w:i/>
+                <w:sz w:val="18"/>
+              </w:rPr>
+              <w:t>2</w:t>
+            </w:r>
+            <w:r>
+              <w:rPr>
+                <w:i/>
+                <w:sz w:val="18"/>
+              </w:rPr>
+              <w:t>/</w:t>
+            </w:r>
+            <w:r>
+              <w:rPr>
+                <w:i/>
+                <w:sz w:val="18"/>
+              </w:rPr>
+              <w:t>17</w:t>
+            </w:r>
+            <w:r>
+              <w:rPr>
+                <w:i/>
+                <w:sz w:val="18"/>
+              </w:rPr>
+              <w:t>/2014</w:t>
+            </w:r>
+          </w:p>
+        </w:tc>
+        <w:tc>
+          <w:tcPr>
+            <w:tcW w:w="2880" w:type="dxa"/>
+          </w:tcPr>
+          <w:p>
+            <w:pPr>
+              <w:rPr>
+                <w:i/>
+                <w:sz w:val="18"/>
+              </w:rPr>
+            </w:pPr>
+          </w:p>
+        </w:tc>
+      </w:tr>
+    </w:tbl>
+    <w:p>
+      <w:pPr>
+        <w:rPr>
+          <w:sz w:val="18"/>
+        </w:rPr>
+      </w:pPr>
+    </w:p>
+    <w:p>
+      <w:pPr>
+        <w:rPr>
+          <w:sz w:val="18"/>
+        </w:rPr>
+      </w:pPr>
+    </w:p>
+    <w:p>
+      <w:pPr>
+        <w:rPr>
+          <w:sz w:val="18"/>
+        </w:rPr>
+      </w:pPr>
+    </w:p>
+    <w:p>
+      <w:pPr>
+        <w:rPr>
+          <w:del w:id="22" w:author="Augustin, Jourdain M" w:date="2015-01-12T13:01:00Z"/>
+          <w:sz w:val="18"/>
+        </w:rPr>
+      </w:pPr>
+    </w:p>
+    <w:p>
+      <w:pPr>
+        <w:rPr>
+          <w:ins w:id="23" w:author="Augustin, Jourdain M" w:date="2015-01-12T13:01:00Z"/>
+          <w:sz w:val="18"/>
+        </w:rPr>
+      </w:pPr>
+    </w:p>
+    <w:p>
+      <w:pPr>
+        <w:rPr>
+          <w:ins w:id="24" w:author="Augustin, Jourdain M" w:date="2015-01-12T13:01:00Z"/>
+          <w:sz w:val="18"/>
+        </w:rPr>
+      </w:pPr>
+    </w:p>
+    <w:p>
+      <w:pPr>
+        <w:rPr>
+          <w:ins w:id="25" w:author="Augustin, Jourdain M" w:date="2015-01-12T13:01:00Z"/>
+          <w:sz w:val="18"/>
+        </w:rPr>
+      </w:pPr>
+    </w:p>
+    <w:p>
+      <w:pPr>
+        <w:rPr>
+          <w:ins w:id="26" w:author="Augustin, Jourdain M" w:date="2015-01-12T13:01:00Z"/>
+          <w:sz w:val="18"/>
+        </w:rPr>
+      </w:pPr>
+    </w:p>
+    <w:p>
+      <w:pPr>
+        <w:rPr>
+          <w:ins w:id="27" w:author="Augustin, Jourdain M" w:date="2015-01-12T13:01:00Z"/>
+          <w:sz w:val="18"/>
+        </w:rPr>
+      </w:pPr>
+    </w:p>
+    <w:p>
+      <w:pPr>
+        <w:rPr>
+          <w:ins w:id="28" w:author="Augustin, Jourdain M" w:date="2015-01-12T13:01:00Z"/>
+          <w:sz w:val="18"/>
+        </w:rPr>
+      </w:pPr>
+    </w:p>
+    <w:p>
+      <w:pPr>
+        <w:rPr>
+          <w:ins w:id="29" w:author="Augustin, Jourdain M" w:date="2015-01-12T13:01:00Z"/>
+          <w:sz w:val="18"/>
+        </w:rPr>
+      </w:pPr>
+    </w:p>
+    <w:p>
+      <w:pPr>
+        <w:rPr>
+          <w:ins w:id="30" w:author="Augustin, Jourdain M" w:date="2015-01-12T13:01:00Z"/>
+          <w:sz w:val="18"/>
+        </w:rPr>
+      </w:pPr>
+    </w:p>
+    <w:p>
+      <w:pPr>
+        <w:rPr>
+          <w:ins w:id="31" w:author="Augustin, Jourdain M" w:date="2015-01-12T13:01:00Z"/>
+          <w:sz w:val="18"/>
+        </w:rPr>
+      </w:pPr>
+    </w:p>
+    <w:p>
+      <w:pPr>
+        <w:rPr>
+          <w:ins w:id="32" w:author="Augustin, Jourdain M" w:date="2015-01-12T13:01:00Z"/>
+          <w:sz w:val="18"/>
+        </w:rPr>
+      </w:pPr>
+    </w:p>
+    <w:p>
+      <w:pPr>
+        <w:rPr>
+          <w:ins w:id="33" w:author="Augustin, Jourdain M" w:date="2015-01-12T13:01:00Z"/>
+          <w:sz w:val="18"/>
+        </w:rPr>
+      </w:pPr>
+    </w:p>
+    <w:p>
+      <w:pPr>
+        <w:rPr>
+          <w:ins w:id="34" w:author="Augustin, Jourdain M" w:date="2015-01-12T13:01:00Z"/>
+          <w:sz w:val="18"/>
+        </w:rPr>
+      </w:pPr>
+    </w:p>
+    <w:p>
+      <w:pPr>
+        <w:rPr>
+          <w:ins w:id="35" w:author="Augustin, Jourdain M" w:date="2015-01-12T13:01:00Z"/>
+          <w:sz w:val="18"/>
+        </w:rPr>
+      </w:pPr>
+    </w:p>
+    <w:p>
+      <w:pPr>
+        <w:rPr>
+          <w:ins w:id="36" w:author="Augustin, Jourdain M" w:date="2015-01-12T13:01:00Z"/>
+          <w:sz w:val="18"/>
+        </w:rPr>
+      </w:pPr>
+    </w:p>
+    <w:p>
+      <w:pPr>
+        <w:rPr>
+          <w:ins w:id="37" w:author="Augustin, Jourdain M" w:date="2015-01-12T13:01:00Z"/>
+          <w:sz w:val="18"/>
+        </w:rPr>
+      </w:pPr>
+    </w:p>
+    <w:p>
+      <w:pPr>
+        <w:rPr>
+          <w:ins w:id="38" w:author="Augustin, Jourdain M" w:date="2015-01-12T13:01:00Z"/>
+          <w:sz w:val="18"/>
+        </w:rPr>
+      </w:pPr>
+    </w:p>
+    <w:p>
+      <w:pPr>
+        <w:rPr>
+          <w:ins w:id="39" w:author="Augustin, Jourdain M" w:date="2015-01-12T13:01:00Z"/>
+          <w:sz w:val="18"/>
+        </w:rPr>
+      </w:pPr>
+    </w:p>
+    <w:p>
+      <w:pPr>
+        <w:rPr>
+          <w:ins w:id="40" w:author="Augustin, Jourdain M" w:date="2015-01-12T13:01:00Z"/>
+          <w:sz w:val="18"/>
+        </w:rPr>
+      </w:pPr>
+    </w:p>
+    <w:tbl>
+      <w:tblPr>
+        <w:tblW w:w="0" w:type="auto"/>
+        <w:tblInd w:w="-612" w:type="dxa"/>
+        <w:tblBorders>
+          <w:top w:val="single" w:sz="4" w:space="0" w:color="auto"/>
+          <w:left w:val="single" w:sz="4" w:space="0" w:color="auto"/>
+          <w:bottom w:val="single" w:sz="4" w:space="0" w:color="auto"/>
+          <w:right w:val="single" w:sz="4" w:space="0" w:color="auto"/>
+          <w:insideH w:val="single" w:sz="4" w:space="0" w:color="auto"/>
+          <w:insideV w:val="single" w:sz="4" w:space="0" w:color="auto"/>
+        </w:tblBorders>
+        <w:tblLayout w:type="fixed"/>
+        <w:tblLook w:val="0000" w:firstRow="0" w:lastRow="0" w:firstColumn="0" w:lastColumn="0" w:noHBand="0" w:noVBand="0"/>
+      </w:tblPr>
+      <w:tblGrid>
+        <w:gridCol w:w="2549"/>
+        <w:gridCol w:w="10455"/>
+      </w:tblGrid>
+      <w:tr>
+        <w:trPr>
+          <w:tblHeader/>
+          <w:ins w:id="41" w:author="Augustin, Jourdain M" w:date="2015-01-12T13:01:00Z"/>
+        </w:trPr>
+        <w:tc>
+          <w:tcPr>
+            <w:tcW w:w="2549" w:type="dxa"/>
+            <w:shd w:val="solid" w:color="auto" w:fill="000000"/>
+          </w:tcPr>
+          <w:p>
+            <w:pPr>
+              <w:rPr>
+                <w:ins w:id="42" w:author="Augustin, Jourdain M" w:date="2015-01-12T13:01:00Z"/>
+                <w:b/>
+                <w:sz w:val="18"/>
+              </w:rPr>
+            </w:pPr>
+            <w:ins w:id="43" w:author="Augustin, Jourdain M" w:date="2015-01-12T13:01:00Z">
+              <w:r>
+                <w:rPr>
+                  <w:b/>
+                  <w:sz w:val="18"/>
+                </w:rPr>
+                <w:t>Item</w:t>
+              </w:r>
+            </w:ins>
+          </w:p>
+        </w:tc>
+        <w:tc>
+          <w:tcPr>
+            <w:tcW w:w="10455" w:type="dxa"/>
+            <w:shd w:val="solid" w:color="auto" w:fill="000000"/>
+          </w:tcPr>
+          <w:p>
+            <w:pPr>
+              <w:rPr>
+                <w:ins w:id="44" w:author="Augustin, Jourdain M" w:date="2015-01-12T13:01:00Z"/>
+                <w:b/>
+                <w:sz w:val="18"/>
+              </w:rPr>
+            </w:pPr>
+            <w:ins w:id="45" w:author="Augustin, Jourdain M" w:date="2015-01-12T13:01:00Z">
+              <w:r>
+                <w:rPr>
+                  <w:b/>
+                  <w:sz w:val="18"/>
+                </w:rPr>
+                <w:t>Description</w:t>
+              </w:r>
+            </w:ins>
+          </w:p>
+        </w:tc>
+      </w:tr>
+      <w:tr>
+        <w:trPr>
+          <w:ins w:id="46" w:author="Augustin, Jourdain M" w:date="2015-01-12T13:01:00Z"/>
+        </w:trPr>
+        <w:tc>
+          <w:tcPr>
+            <w:tcW w:w="2549" w:type="dxa"/>
+          </w:tcPr>
+          <w:p>
+            <w:pPr>
+              <w:rPr>
+                <w:ins w:id="47" w:author="Augustin, Jourdain M" w:date="2015-01-12T13:01:00Z"/>
+                <w:sz w:val="18"/>
+              </w:rPr>
+            </w:pPr>
+            <w:ins w:id="48" w:author="Augustin, Jourdain M" w:date="2015-01-12T13:01:00Z">
+              <w:r>
+                <w:rPr>
+                  <w:sz w:val="18"/>
+                </w:rPr>
+                <w:t>Test Case ID</w:t>
+              </w:r>
+            </w:ins>
+          </w:p>
+        </w:tc>
+        <w:tc>
+          <w:tcPr>
+            <w:tcW w:w="10455" w:type="dxa"/>
+          </w:tcPr>
+          <w:p>
+            <w:pPr>
+              <w:rPr>
+                <w:ins w:id="49" w:author="Augustin, Jourdain M" w:date="2015-01-12T13:01:00Z"/>
+                <w:sz w:val="18"/>
+              </w:rPr>
+            </w:pPr>
+            <w:ins w:id="50" w:author="Augustin, Jourdain M" w:date="2015-01-12T13:01:00Z">
+              <w:r>
+                <w:rPr>
+                  <w:sz w:val="18"/>
+                </w:rPr>
+                <w:t>ECUIDASH</w:t>
+              </w:r>
+              <w:r>
+                <w:rPr>
+                  <w:sz w:val="18"/>
+                </w:rPr>
+                <w:t>22</w:t>
+              </w:r>
+            </w:ins>
+          </w:p>
+        </w:tc>
+      </w:tr>
+      <w:tr>
+        <w:trPr>
+          <w:ins w:id="51" w:author="Augustin, Jourdain M" w:date="2015-01-12T13:01:00Z"/>
+        </w:trPr>
+        <w:tc>
+          <w:tcPr>
+            <w:tcW w:w="2549" w:type="dxa"/>
+          </w:tcPr>
+          <w:p>
+            <w:pPr>
+              <w:rPr>
+                <w:ins w:id="52" w:author="Augustin, Jourdain M" w:date="2015-01-12T13:01:00Z"/>
+                <w:sz w:val="18"/>
+              </w:rPr>
+            </w:pPr>
+            <w:ins w:id="53" w:author="Augustin, Jourdain M" w:date="2015-01-12T13:01:00Z">
+              <w:r>
+                <w:rPr>
+                  <w:sz w:val="18"/>
+                </w:rPr>
+                <w:t>Source Description</w:t>
+              </w:r>
+            </w:ins>
+          </w:p>
+        </w:tc>
+        <w:tc>
+          <w:tcPr>
+            <w:tcW w:w="10455" w:type="dxa"/>
+          </w:tcPr>
+          <w:p>
+            <w:pPr>
+              <w:rPr>
+                <w:ins w:id="54" w:author="Augustin, Jourdain M" w:date="2015-01-12T13:01:00Z"/>
+                <w:sz w:val="18"/>
+              </w:rPr>
+            </w:pPr>
+            <w:ins w:id="55" w:author="Augustin, Jourdain M" w:date="2015-01-12T13:01:00Z">
+              <w:r>
+                <w:rPr>
+                  <w:sz w:val="18"/>
+                </w:rPr>
+                <w:t>SCCB-</w:t>
+              </w:r>
+              <w:r>
+                <w:rPr>
+                  <w:sz w:val="18"/>
+                </w:rPr>
+                <w:t>P14043</w:t>
+              </w:r>
+            </w:ins>
+          </w:p>
+        </w:tc>
+      </w:tr>
+      <w:tr>
+        <w:trPr>
+          <w:ins w:id="56" w:author="Augustin, Jourdain M" w:date="2015-01-12T13:01:00Z"/>
+        </w:trPr>
+        <w:tc>
+          <w:tcPr>
+            <w:tcW w:w="2549" w:type="dxa"/>
+          </w:tcPr>
+          <w:p>
+            <w:pPr>
+              <w:rPr>
+                <w:ins w:id="57" w:author="Augustin, Jourdain M" w:date="2015-01-12T13:01:00Z"/>
+                <w:sz w:val="18"/>
+              </w:rPr>
+            </w:pPr>
+            <w:ins w:id="58" w:author="Augustin, Jourdain M" w:date="2015-01-12T13:01:00Z">
+              <w:r>
+                <w:rPr>
+                  <w:sz w:val="18"/>
+                </w:rPr>
+                <w:t>Test Location</w:t>
+              </w:r>
+            </w:ins>
+          </w:p>
+        </w:tc>
+        <w:tc>
+          <w:tcPr>
+            <w:tcW w:w="10455" w:type="dxa"/>
+          </w:tcPr>
+          <w:p>
+            <w:pPr>
+              <w:rPr>
+                <w:ins w:id="59" w:author="Augustin, Jourdain M" w:date="2015-01-12T13:01:00Z"/>
+                <w:sz w:val="18"/>
+              </w:rPr>
+            </w:pPr>
+            <w:ins w:id="60" w:author="Augustin, Jourdain M" w:date="2015-01-12T13:01:00Z">
+              <w:r>
+                <w:rPr>
+                  <w:sz w:val="18"/>
+                </w:rPr>
+                <w:t xml:space="preserve">https://vacmsmpmd01.vangent.local/coach3/default.aspx </w:t>
+              </w:r>
+            </w:ins>
+          </w:p>
+        </w:tc>
+      </w:tr>
+      <w:tr>
+        <w:trPr>
+          <w:ins w:id="61" w:author="Augustin, Jourdain M" w:date="2015-01-12T13:01:00Z"/>
+        </w:trPr>
+        <w:tc>
+          <w:tcPr>
+            <w:tcW w:w="2549" w:type="dxa"/>
+          </w:tcPr>
+          <w:p>
+            <w:pPr>
+              <w:rPr>
+                <w:ins w:id="62" w:author="Augustin, Jourdain M" w:date="2015-01-12T13:01:00Z"/>
+                <w:sz w:val="18"/>
+              </w:rPr>
+            </w:pPr>
+            <w:ins w:id="63" w:author="Augustin, Jourdain M" w:date="2015-01-12T13:01:00Z">
+              <w:r>
+                <w:rPr>
+                  <w:sz w:val="18"/>
+                </w:rPr>
+                <w:t>Updated File(s)</w:t>
+              </w:r>
+            </w:ins>
+          </w:p>
+        </w:tc>
+        <w:tc>
+          <w:tcPr>
+            <w:tcW w:w="10455" w:type="dxa"/>
+          </w:tcPr>
+          <w:p>
+            <w:pPr>
+              <w:rPr>
+                <w:ins w:id="64" w:author="Augustin, Jourdain M" w:date="2015-01-12T13:01:00Z"/>
+                <w:sz w:val="18"/>
+              </w:rPr>
+            </w:pPr>
+            <w:ins w:id="65" w:author="Augustin, Jourdain M" w:date="2015-01-12T13:01:00Z">
+              <w:r>
+                <w:rPr>
+                  <w:sz w:val="18"/>
+                </w:rPr>
+                <w:t xml:space="preserve">review.aspx, </w:t>
+              </w:r>
+              <w:r>
+                <w:rPr>
+                  <w:sz w:val="18"/>
+                </w:rPr>
+                <w:t>eCoachingFixed.dll</w:t>
+              </w:r>
+            </w:ins>
+          </w:p>
+        </w:tc>
+      </w:tr>
+      <w:tr>
+        <w:trPr>
+          <w:ins w:id="66" w:author="Augustin, Jourdain M" w:date="2015-01-12T13:01:00Z"/>
+        </w:trPr>
+        <w:tc>
+          <w:tcPr>
+            <w:tcW w:w="2549" w:type="dxa"/>
+          </w:tcPr>
+          <w:p>
+            <w:pPr>
+              <w:rPr>
+                <w:ins w:id="67" w:author="Augustin, Jourdain M" w:date="2015-01-12T13:01:00Z"/>
+                <w:sz w:val="18"/>
+              </w:rPr>
+            </w:pPr>
+            <w:ins w:id="68" w:author="Augustin, Jourdain M" w:date="2015-01-12T13:01:00Z">
+              <w:r>
+                <w:rPr>
+                  <w:sz w:val="18"/>
+                </w:rPr>
+                <w:t>Supporting Documentation</w:t>
+              </w:r>
+            </w:ins>
+          </w:p>
+        </w:tc>
+        <w:tc>
+          <w:tcPr>
+            <w:tcW w:w="10455" w:type="dxa"/>
+          </w:tcPr>
+          <w:p>
+            <w:pPr>
+              <w:rPr>
+                <w:ins w:id="69" w:author="Augustin, Jourdain M" w:date="2015-01-12T13:01:00Z"/>
+                <w:sz w:val="18"/>
+              </w:rPr>
+            </w:pPr>
+          </w:p>
+        </w:tc>
+      </w:tr>
+      <w:tr>
+        <w:trPr>
+          <w:ins w:id="70" w:author="Augustin, Jourdain M" w:date="2015-01-12T13:01:00Z"/>
+        </w:trPr>
+        <w:tc>
+          <w:tcPr>
+            <w:tcW w:w="2549" w:type="dxa"/>
+          </w:tcPr>
+          <w:p>
+            <w:pPr>
+              <w:rPr>
+                <w:ins w:id="71" w:author="Augustin, Jourdain M" w:date="2015-01-12T13:01:00Z"/>
+                <w:sz w:val="18"/>
+              </w:rPr>
+            </w:pPr>
+            <w:ins w:id="72" w:author="Augustin, Jourdain M" w:date="2015-01-12T13:01:00Z">
+              <w:r>
+                <w:rPr>
+                  <w:sz w:val="18"/>
+                </w:rPr>
+                <w:t>Notes</w:t>
+              </w:r>
+            </w:ins>
+          </w:p>
+        </w:tc>
+        <w:tc>
+          <w:tcPr>
+            <w:tcW w:w="10455" w:type="dxa"/>
+          </w:tcPr>
+          <w:p>
+            <w:pPr>
+              <w:rPr>
+                <w:ins w:id="73" w:author="Augustin, Jourdain M" w:date="2015-01-12T13:01:00Z"/>
+                <w:sz w:val="18"/>
+              </w:rPr>
+            </w:pPr>
+          </w:p>
+        </w:tc>
+      </w:tr>
+    </w:tbl>
+    <w:p>
+      <w:pPr>
+        <w:rPr>
+          <w:ins w:id="74" w:author="Augustin, Jourdain M" w:date="2015-01-12T13:01:00Z"/>
+          <w:sz w:val="18"/>
+        </w:rPr>
+      </w:pPr>
+    </w:p>
+    <w:p>
+      <w:pPr>
+        <w:rPr>
+          <w:ins w:id="75" w:author="Augustin, Jourdain M" w:date="2015-01-12T13:01:00Z"/>
+          <w:sz w:val="18"/>
+        </w:rPr>
+      </w:pPr>
+    </w:p>
+    <w:tbl>
+      <w:tblPr>
+        <w:tblW w:w="13500" w:type="dxa"/>
+        <w:tblInd w:w="-612" w:type="dxa"/>
+        <w:tblBorders>
+          <w:top w:val="double" w:sz="4" w:space="0" w:color="auto"/>
+          <w:left w:val="double" w:sz="4" w:space="0" w:color="auto"/>
+          <w:bottom w:val="double" w:sz="4" w:space="0" w:color="auto"/>
+          <w:right w:val="double" w:sz="4" w:space="0" w:color="auto"/>
+          <w:insideH w:val="single" w:sz="6" w:space="0" w:color="auto"/>
+          <w:insideV w:val="single" w:sz="6" w:space="0" w:color="auto"/>
+        </w:tblBorders>
+        <w:tblLayout w:type="fixed"/>
+        <w:tblLook w:val="0000" w:firstRow="0" w:lastRow="0" w:firstColumn="0" w:lastColumn="0" w:noHBand="0" w:noVBand="0"/>
+      </w:tblPr>
+      <w:tblGrid>
+        <w:gridCol w:w="900"/>
+        <w:gridCol w:w="3960"/>
+        <w:gridCol w:w="4500"/>
+        <w:gridCol w:w="1260"/>
+        <w:gridCol w:w="2880"/>
+      </w:tblGrid>
+      <w:tr>
+        <w:trPr>
+          <w:cantSplit/>
+          <w:tblHeader/>
+          <w:ins w:id="76" w:author="Augustin, Jourdain M" w:date="2015-01-12T13:01:00Z"/>
+        </w:trPr>
+        <w:tc>
+          <w:tcPr>
+            <w:tcW w:w="900" w:type="dxa"/>
+            <w:shd w:val="clear" w:color="auto" w:fill="A6A6A6"/>
+          </w:tcPr>
+          <w:p>
+            <w:pPr>
+              <w:rPr>
+                <w:ins w:id="77" w:author="Augustin, Jourdain M" w:date="2015-01-12T13:01:00Z"/>
+                <w:b/>
+                <w:i/>
+                <w:sz w:val="18"/>
+              </w:rPr>
+            </w:pPr>
+            <w:ins w:id="78" w:author="Augustin, Jourdain M" w:date="2015-01-12T13:01:00Z">
               <w:r>
                 <w:rPr>
                   <w:b/>
@@ -25789,13 +27091,13 @@
           <w:p>
             <w:pPr>
               <w:rPr>
-                <w:ins w:id="73" w:author="Augustin, Jourdain M" w:date="2014-12-17T14:31:00Z"/>
-                <w:b/>
-                <w:i/>
-                <w:sz w:val="18"/>
-              </w:rPr>
-            </w:pPr>
-            <w:ins w:id="74" w:author="Augustin, Jourdain M" w:date="2014-12-17T14:31:00Z">
+                <w:ins w:id="79" w:author="Augustin, Jourdain M" w:date="2015-01-12T13:01:00Z"/>
+                <w:b/>
+                <w:i/>
+                <w:sz w:val="18"/>
+              </w:rPr>
+            </w:pPr>
+            <w:ins w:id="80" w:author="Augustin, Jourdain M" w:date="2015-01-12T13:01:00Z">
               <w:r>
                 <w:rPr>
                   <w:b/>
@@ -25814,13 +27116,13 @@
           <w:p>
             <w:pPr>
               <w:rPr>
-                <w:ins w:id="75" w:author="Augustin, Jourdain M" w:date="2014-12-17T14:31:00Z"/>
-                <w:b/>
-                <w:i/>
-                <w:sz w:val="18"/>
-              </w:rPr>
-            </w:pPr>
-            <w:ins w:id="76" w:author="Augustin, Jourdain M" w:date="2014-12-17T14:31:00Z">
+                <w:ins w:id="81" w:author="Augustin, Jourdain M" w:date="2015-01-12T13:01:00Z"/>
+                <w:b/>
+                <w:i/>
+                <w:sz w:val="18"/>
+              </w:rPr>
+            </w:pPr>
+            <w:ins w:id="82" w:author="Augustin, Jourdain M" w:date="2015-01-12T13:01:00Z">
               <w:r>
                 <w:rPr>
                   <w:b/>
@@ -25839,13 +27141,13 @@
           <w:p>
             <w:pPr>
               <w:rPr>
-                <w:ins w:id="77" w:author="Augustin, Jourdain M" w:date="2014-12-17T14:31:00Z"/>
-                <w:b/>
-                <w:i/>
-                <w:sz w:val="18"/>
-              </w:rPr>
-            </w:pPr>
-            <w:ins w:id="78" w:author="Augustin, Jourdain M" w:date="2014-12-17T14:31:00Z">
+                <w:ins w:id="83" w:author="Augustin, Jourdain M" w:date="2015-01-12T13:01:00Z"/>
+                <w:b/>
+                <w:i/>
+                <w:sz w:val="18"/>
+              </w:rPr>
+            </w:pPr>
+            <w:ins w:id="84" w:author="Augustin, Jourdain M" w:date="2015-01-12T13:01:00Z">
               <w:r>
                 <w:rPr>
                   <w:b/>
@@ -25858,13 +27160,13 @@
           <w:p>
             <w:pPr>
               <w:rPr>
-                <w:ins w:id="79" w:author="Augustin, Jourdain M" w:date="2014-12-17T14:31:00Z"/>
-                <w:b/>
-                <w:i/>
-                <w:sz w:val="18"/>
-              </w:rPr>
-            </w:pPr>
-            <w:ins w:id="80" w:author="Augustin, Jourdain M" w:date="2014-12-17T14:31:00Z">
+                <w:ins w:id="85" w:author="Augustin, Jourdain M" w:date="2015-01-12T13:01:00Z"/>
+                <w:b/>
+                <w:i/>
+                <w:sz w:val="18"/>
+              </w:rPr>
+            </w:pPr>
+            <w:ins w:id="86" w:author="Augustin, Jourdain M" w:date="2015-01-12T13:01:00Z">
               <w:r>
                 <w:rPr>
                   <w:b/>
@@ -25883,13 +27185,13 @@
           <w:p>
             <w:pPr>
               <w:rPr>
-                <w:ins w:id="81" w:author="Augustin, Jourdain M" w:date="2014-12-17T14:31:00Z"/>
-                <w:b/>
-                <w:i/>
-                <w:sz w:val="18"/>
-              </w:rPr>
-            </w:pPr>
-            <w:ins w:id="82" w:author="Augustin, Jourdain M" w:date="2014-12-17T14:31:00Z">
+                <w:ins w:id="87" w:author="Augustin, Jourdain M" w:date="2015-01-12T13:01:00Z"/>
+                <w:b/>
+                <w:i/>
+                <w:sz w:val="18"/>
+              </w:rPr>
+            </w:pPr>
+            <w:ins w:id="88" w:author="Augustin, Jourdain M" w:date="2015-01-12T13:01:00Z">
               <w:r>
                 <w:rPr>
                   <w:b/>
@@ -25904,7 +27206,7 @@
       <w:tr>
         <w:trPr>
           <w:cantSplit/>
-          <w:ins w:id="83" w:author="Augustin, Jourdain M" w:date="2014-12-17T14:31:00Z"/>
+          <w:ins w:id="89" w:author="Augustin, Jourdain M" w:date="2015-01-12T13:01:00Z"/>
         </w:trPr>
         <w:tc>
           <w:tcPr>
@@ -25914,17 +27216,17 @@
             <w:pPr>
               <w:numPr>
                 <w:ilvl w:val="0"/>
-                <w:numId w:val="23"/>
+                <w:numId w:val="24"/>
               </w:numPr>
               <w:rPr>
-                <w:ins w:id="84" w:author="Augustin, Jourdain M" w:date="2014-12-17T14:31:00Z"/>
-                <w:i/>
-                <w:sz w:val="18"/>
-              </w:rPr>
-              <w:pPrChange w:id="85" w:author="Augustin, Jourdain M" w:date="2014-12-17T14:32:00Z">
+                <w:ins w:id="90" w:author="Augustin, Jourdain M" w:date="2015-01-12T13:01:00Z"/>
+                <w:i/>
+                <w:sz w:val="18"/>
+              </w:rPr>
+              <w:pPrChange w:id="91" w:author="Augustin, Jourdain M" w:date="2015-01-12T13:02:00Z">
                 <w:pPr>
                   <w:numPr>
-                    <w:numId w:val="22"/>
+                    <w:numId w:val="23"/>
                   </w:numPr>
                   <w:tabs>
                     <w:tab w:val="num" w:pos="720"/>
@@ -25942,12 +27244,12 @@
           <w:p>
             <w:pPr>
               <w:rPr>
-                <w:ins w:id="86" w:author="Augustin, Jourdain M" w:date="2014-12-17T14:31:00Z"/>
-                <w:bCs/>
-                <w:sz w:val="18"/>
-              </w:rPr>
-            </w:pPr>
-            <w:ins w:id="87" w:author="Augustin, Jourdain M" w:date="2014-12-17T14:31:00Z">
+                <w:ins w:id="92" w:author="Augustin, Jourdain M" w:date="2015-01-12T13:01:00Z"/>
+                <w:bCs/>
+                <w:sz w:val="18"/>
+              </w:rPr>
+            </w:pPr>
+            <w:ins w:id="93" w:author="Augustin, Jourdain M" w:date="2015-01-12T13:01:00Z">
               <w:r>
                 <w:rPr>
                   <w:bCs/>
@@ -25981,12 +27283,12 @@
           <w:p>
             <w:pPr>
               <w:rPr>
-                <w:ins w:id="88" w:author="Augustin, Jourdain M" w:date="2014-12-17T14:31:00Z"/>
-                <w:bCs/>
-                <w:sz w:val="18"/>
-              </w:rPr>
-            </w:pPr>
-            <w:ins w:id="89" w:author="Augustin, Jourdain M" w:date="2014-12-17T14:31:00Z">
+                <w:ins w:id="94" w:author="Augustin, Jourdain M" w:date="2015-01-12T13:01:00Z"/>
+                <w:bCs/>
+                <w:sz w:val="18"/>
+              </w:rPr>
+            </w:pPr>
+            <w:ins w:id="95" w:author="Augustin, Jourdain M" w:date="2015-01-12T13:01:00Z">
               <w:r>
                 <w:rPr>
                   <w:sz w:val="18"/>
@@ -26034,11 +27336,11 @@
           <w:p>
             <w:pPr>
               <w:rPr>
-                <w:ins w:id="90" w:author="Augustin, Jourdain M" w:date="2014-12-17T14:31:00Z"/>
-                <w:sz w:val="18"/>
-              </w:rPr>
-            </w:pPr>
-            <w:ins w:id="91" w:author="Augustin, Jourdain M" w:date="2014-12-17T14:31:00Z">
+                <w:ins w:id="96" w:author="Augustin, Jourdain M" w:date="2015-01-12T13:01:00Z"/>
+                <w:sz w:val="18"/>
+              </w:rPr>
+            </w:pPr>
+            <w:ins w:id="97" w:author="Augustin, Jourdain M" w:date="2015-01-12T13:01:00Z">
               <w:r>
                 <w:rPr>
                   <w:sz w:val="18"/>
@@ -26076,12 +27378,12 @@
             <w:pPr>
               <w:jc w:val="center"/>
               <w:rPr>
-                <w:ins w:id="92" w:author="Augustin, Jourdain M" w:date="2014-12-17T14:31:00Z"/>
-                <w:i/>
-                <w:sz w:val="18"/>
-              </w:rPr>
-            </w:pPr>
-            <w:ins w:id="93" w:author="Augustin, Jourdain M" w:date="2014-12-17T14:31:00Z">
+                <w:ins w:id="98" w:author="Augustin, Jourdain M" w:date="2015-01-12T13:01:00Z"/>
+                <w:i/>
+                <w:sz w:val="18"/>
+              </w:rPr>
+            </w:pPr>
+            <w:ins w:id="99" w:author="Augustin, Jourdain M" w:date="2015-01-12T13:01:00Z">
               <w:r>
                 <w:rPr>
                   <w:i/>
@@ -26095,12 +27397,28 @@
             <w:pPr>
               <w:jc w:val="center"/>
               <w:rPr>
-                <w:ins w:id="94" w:author="Augustin, Jourdain M" w:date="2014-12-17T14:31:00Z"/>
-                <w:i/>
-                <w:sz w:val="18"/>
-              </w:rPr>
-            </w:pPr>
-            <w:ins w:id="95" w:author="Augustin, Jourdain M" w:date="2014-12-17T14:31:00Z">
+                <w:ins w:id="100" w:author="Augustin, Jourdain M" w:date="2015-01-12T13:01:00Z"/>
+                <w:i/>
+                <w:sz w:val="18"/>
+              </w:rPr>
+            </w:pPr>
+            <w:ins w:id="101" w:author="Augustin, Jourdain M" w:date="2015-01-12T13:02:00Z">
+              <w:r>
+                <w:rPr>
+                  <w:i/>
+                  <w:sz w:val="18"/>
+                </w:rPr>
+                <w:t>01</w:t>
+              </w:r>
+            </w:ins>
+            <w:ins w:id="102" w:author="Augustin, Jourdain M" w:date="2015-01-12T13:01:00Z">
+              <w:r>
+                <w:rPr>
+                  <w:i/>
+                  <w:sz w:val="18"/>
+                </w:rPr>
+                <w:t>/</w:t>
+              </w:r>
               <w:r>
                 <w:rPr>
                   <w:i/>
@@ -26108,6 +27426,8 @@
                 </w:rPr>
                 <w:t>1</w:t>
               </w:r>
+            </w:ins>
+            <w:ins w:id="103" w:author="Augustin, Jourdain M" w:date="2015-01-12T13:02:00Z">
               <w:r>
                 <w:rPr>
                   <w:i/>
@@ -26115,32 +27435,25 @@
                 </w:rPr>
                 <w:t>2</w:t>
               </w:r>
+            </w:ins>
+            <w:ins w:id="104" w:author="Augustin, Jourdain M" w:date="2015-01-12T13:01:00Z">
               <w:r>
                 <w:rPr>
                   <w:i/>
                   <w:sz w:val="18"/>
                 </w:rPr>
-                <w:t>/</w:t>
+                <w:t>/201</w:t>
               </w:r>
             </w:ins>
-            <w:ins w:id="96" w:author="Augustin, Jourdain M" w:date="2014-12-17T14:32:00Z">
+            <w:ins w:id="105" w:author="Augustin, Jourdain M" w:date="2015-01-12T13:02:00Z">
               <w:r>
                 <w:rPr>
                   <w:i/>
                   <w:sz w:val="18"/>
                 </w:rPr>
-                <w:t>17</w:t>
+                <w:t>5</w:t>
               </w:r>
             </w:ins>
-            <w:ins w:id="97" w:author="Augustin, Jourdain M" w:date="2014-12-17T14:31:00Z">
-              <w:r>
-                <w:rPr>
-                  <w:i/>
-                  <w:sz w:val="18"/>
-                </w:rPr>
-                <w:t>/2014</w:t>
-              </w:r>
-            </w:ins>
           </w:p>
         </w:tc>
         <w:tc>
@@ -26150,7 +27463,7 @@
           <w:p>
             <w:pPr>
               <w:rPr>
-                <w:ins w:id="98" w:author="Augustin, Jourdain M" w:date="2014-12-17T14:31:00Z"/>
+                <w:ins w:id="106" w:author="Augustin, Jourdain M" w:date="2015-01-12T13:01:00Z"/>
                 <w:i/>
                 <w:sz w:val="18"/>
               </w:rPr>
@@ -26160,7 +27473,7 @@
       </w:tr>
       <w:tr>
         <w:trPr>
-          <w:ins w:id="99" w:author="Augustin, Jourdain M" w:date="2014-12-17T14:31:00Z"/>
+          <w:ins w:id="107" w:author="Augustin, Jourdain M" w:date="2015-01-12T13:01:00Z"/>
         </w:trPr>
         <w:tc>
           <w:tcPr>
@@ -26170,17 +27483,17 @@
             <w:pPr>
               <w:numPr>
                 <w:ilvl w:val="0"/>
-                <w:numId w:val="23"/>
+                <w:numId w:val="24"/>
               </w:numPr>
               <w:rPr>
-                <w:ins w:id="100" w:author="Augustin, Jourdain M" w:date="2014-12-17T14:31:00Z"/>
-                <w:i/>
-                <w:sz w:val="18"/>
-              </w:rPr>
-              <w:pPrChange w:id="101" w:author="Augustin, Jourdain M" w:date="2014-12-17T14:32:00Z">
+                <w:ins w:id="108" w:author="Augustin, Jourdain M" w:date="2015-01-12T13:01:00Z"/>
+                <w:i/>
+                <w:sz w:val="18"/>
+              </w:rPr>
+              <w:pPrChange w:id="109" w:author="Augustin, Jourdain M" w:date="2015-01-12T13:02:00Z">
                 <w:pPr>
                   <w:numPr>
-                    <w:numId w:val="22"/>
+                    <w:numId w:val="23"/>
                   </w:numPr>
                   <w:tabs>
                     <w:tab w:val="num" w:pos="720"/>
@@ -26198,12 +27511,12 @@
           <w:p>
             <w:pPr>
               <w:rPr>
-                <w:ins w:id="102" w:author="Augustin, Jourdain M" w:date="2014-12-17T14:31:00Z"/>
-                <w:bCs/>
-                <w:sz w:val="18"/>
-              </w:rPr>
-            </w:pPr>
-            <w:ins w:id="103" w:author="Augustin, Jourdain M" w:date="2014-12-17T14:31:00Z">
+                <w:ins w:id="110" w:author="Augustin, Jourdain M" w:date="2015-01-12T13:01:00Z"/>
+                <w:bCs/>
+                <w:sz w:val="18"/>
+              </w:rPr>
+            </w:pPr>
+            <w:ins w:id="111" w:author="Augustin, Jourdain M" w:date="2015-01-12T13:01:00Z">
               <w:r>
                 <w:rPr>
                   <w:bCs/>
@@ -26216,55 +27529,44 @@
                   <w:bCs/>
                   <w:sz w:val="18"/>
                 </w:rPr>
-                <w:t>My Dashboard” tab and select a</w:t>
+                <w:t xml:space="preserve">My Dashboard” tab and select a completed </w:t>
               </w:r>
             </w:ins>
-            <w:ins w:id="104" w:author="Augustin, Jourdain M" w:date="2014-12-17T14:36:00Z">
+            <w:ins w:id="112" w:author="Augustin, Jourdain M" w:date="2015-01-12T13:02:00Z">
               <w:r>
                 <w:rPr>
                   <w:bCs/>
                   <w:sz w:val="18"/>
                 </w:rPr>
-                <w:t xml:space="preserve"> completed IQS</w:t>
+                <w:t>Research Required</w:t>
               </w:r>
             </w:ins>
-            <w:ins w:id="105" w:author="Augustin, Jourdain M" w:date="2014-12-17T14:31:00Z">
+            <w:ins w:id="113" w:author="Augustin, Jourdain M" w:date="2015-01-12T13:01:00Z">
               <w:r>
                 <w:rPr>
                   <w:bCs/>
                   <w:sz w:val="18"/>
                 </w:rPr>
-                <w:t xml:space="preserve"> record that has </w:t>
+                <w:t xml:space="preserve"> record that </w:t>
               </w:r>
             </w:ins>
-            <w:ins w:id="106" w:author="Augustin, Jourdain M" w:date="2014-12-17T14:33:00Z">
+            <w:ins w:id="114" w:author="Augustin, Jourdain M" w:date="2015-01-12T13:03:00Z">
               <w:r>
                 <w:rPr>
                   <w:bCs/>
                   <w:sz w:val="18"/>
                 </w:rPr>
-                <w:t>a super</w:t>
+                <w:t>is pending level 3 user review</w:t>
               </w:r>
             </w:ins>
-            <w:ins w:id="107" w:author="Augustin, Jourdain M" w:date="2014-12-17T14:39:00Z">
+            <w:ins w:id="115" w:author="Augustin, Jourdain M" w:date="2015-01-12T13:01:00Z">
               <w:r>
                 <w:rPr>
                   <w:bCs/>
                   <w:sz w:val="18"/>
                 </w:rPr>
-                <w:t>visor</w:t>
+                <w:t>.</w:t>
               </w:r>
-            </w:ins>
-            <w:ins w:id="108" w:author="Augustin, Jourdain M" w:date="2014-12-17T14:33:00Z">
-              <w:r>
-                <w:rPr>
-                  <w:bCs/>
-                  <w:sz w:val="18"/>
-                </w:rPr>
-                <w:t xml:space="preserve"> signing different than current hierarchy.</w:t>
-              </w:r>
-            </w:ins>
-            <w:ins w:id="109" w:author="Augustin, Jourdain M" w:date="2014-12-17T14:31:00Z">
               <w:r>
                 <w:rPr>
                   <w:bCs/>
@@ -26277,12 +27579,12 @@
           <w:p>
             <w:pPr>
               <w:rPr>
-                <w:ins w:id="110" w:author="Augustin, Jourdain M" w:date="2014-12-17T14:31:00Z"/>
-                <w:bCs/>
-                <w:sz w:val="18"/>
-              </w:rPr>
-            </w:pPr>
-            <w:ins w:id="111" w:author="Augustin, Jourdain M" w:date="2014-12-17T14:31:00Z">
+                <w:ins w:id="116" w:author="Augustin, Jourdain M" w:date="2015-01-12T13:01:00Z"/>
+                <w:bCs/>
+                <w:sz w:val="18"/>
+              </w:rPr>
+            </w:pPr>
+            <w:ins w:id="117" w:author="Augustin, Jourdain M" w:date="2015-01-12T13:01:00Z">
               <w:r>
                 <w:rPr>
                   <w:bCs/>
@@ -26300,11 +27602,11 @@
           <w:p>
             <w:pPr>
               <w:rPr>
-                <w:ins w:id="112" w:author="Augustin, Jourdain M" w:date="2014-12-17T14:31:00Z"/>
-                <w:sz w:val="18"/>
-              </w:rPr>
-            </w:pPr>
-            <w:ins w:id="113" w:author="Augustin, Jourdain M" w:date="2014-12-17T14:31:00Z">
+                <w:ins w:id="118" w:author="Augustin, Jourdain M" w:date="2015-01-12T13:07:00Z"/>
+                <w:sz w:val="18"/>
+              </w:rPr>
+            </w:pPr>
+            <w:ins w:id="119" w:author="Augustin, Jourdain M" w:date="2015-01-12T13:01:00Z">
               <w:r>
                 <w:rPr>
                   <w:sz w:val="18"/>
@@ -26315,18 +27617,18 @@
                 <w:rPr>
                   <w:sz w:val="18"/>
                 </w:rPr>
-                <w:t xml:space="preserve">the review page popup opens the record and that the </w:t>
+                <w:t xml:space="preserve">the review page </w:t>
               </w:r>
             </w:ins>
-            <w:ins w:id="114" w:author="Augustin, Jourdain M" w:date="2014-12-17T14:34:00Z">
+            <w:ins w:id="120" w:author="Augustin, Jourdain M" w:date="2015-01-12T13:03:00Z">
               <w:r>
                 <w:rPr>
                   <w:sz w:val="18"/>
                 </w:rPr>
-                <w:t>supervisor</w:t>
+                <w:t>displays with reference to OMR SOP and corresponding hyperlink</w:t>
               </w:r>
             </w:ins>
-            <w:ins w:id="115" w:author="Augustin, Jourdain M" w:date="2014-12-17T14:35:00Z">
+            <w:ins w:id="121" w:author="Augustin, Jourdain M" w:date="2015-01-12T13:06:00Z">
               <w:r>
                 <w:rPr>
                   <w:sz w:val="18"/>
@@ -26334,45 +27636,141 @@
                 <w:t xml:space="preserve"> </w:t>
               </w:r>
             </w:ins>
-            <w:ins w:id="116" w:author="Augustin, Jourdain M" w:date="2014-12-17T14:36:00Z">
+            <w:ins w:id="122" w:author="Augustin, Jourdain M" w:date="2015-01-12T13:07:00Z">
               <w:r>
                 <w:rPr>
                   <w:sz w:val="18"/>
                 </w:rPr>
-                <w:t xml:space="preserve">name </w:t>
-              </w:r>
-            </w:ins>
-            <w:ins w:id="117" w:author="Augustin, Jourdain M" w:date="2014-12-17T14:35:00Z">
-              <w:r>
-                <w:rPr>
-                  <w:sz w:val="18"/>
-                </w:rPr>
-                <w:t xml:space="preserve">that signed the record </w:t>
-              </w:r>
-            </w:ins>
-            <w:ins w:id="118" w:author="Augustin, Jourdain M" w:date="2014-12-17T14:37:00Z">
-              <w:r>
-                <w:rPr>
-                  <w:sz w:val="18"/>
-                </w:rPr>
-                <w:t>appears in “</w:t>
-              </w:r>
-            </w:ins>
-            <w:ins w:id="119" w:author="Augustin, Jourdain M" w:date="2014-12-17T14:38:00Z">
-              <w:r>
-                <w:rPr>
-                  <w:sz w:val="18"/>
-                </w:rPr>
-                <w:t>Supervisor Review Information</w:t>
+                <w:t>text from the following text:</w:t>
               </w:r>
               <w:r>
                 <w:rPr>
                   <w:sz w:val="18"/>
                 </w:rPr>
-                <w:t>” section and current hierarchy supervisor shows up in left-hand side of page.</w:t>
+                <w:br/>
+              </w:r>
+              <w:r>
+                <w:rPr>
+                  <w:sz w:val="18"/>
+                </w:rPr>
+                <w:br/>
+              </w:r>
+              <w:r>
+                <w:rPr>
+                  <w:i/>
+                  <w:sz w:val="18"/>
+                  <w:rPrChange w:id="123" w:author="Augustin, Jourdain M" w:date="2015-01-12T13:08:00Z">
+                    <w:rPr>
+                      <w:sz w:val="18"/>
+                    </w:rPr>
+                  </w:rPrChange>
+                </w:rPr>
+                <w:t>Contact Center Operations 46.0 Outlier Management Report (OMR): Outlier Research Process SOP</w:t>
               </w:r>
             </w:ins>
           </w:p>
+          <w:p>
+            <w:pPr>
+              <w:rPr>
+                <w:ins w:id="124" w:author="Augustin, Jourdain M" w:date="2015-01-12T13:08:00Z"/>
+                <w:sz w:val="18"/>
+              </w:rPr>
+            </w:pPr>
+          </w:p>
+          <w:p>
+            <w:pPr>
+              <w:rPr>
+                <w:ins w:id="125" w:author="Augustin, Jourdain M" w:date="2015-01-12T13:08:00Z"/>
+                <w:sz w:val="18"/>
+              </w:rPr>
+            </w:pPr>
+          </w:p>
+          <w:p>
+            <w:pPr>
+              <w:rPr>
+                <w:ins w:id="126" w:author="Augustin, Jourdain M" w:date="2015-01-12T13:09:00Z"/>
+                <w:i/>
+                <w:sz w:val="18"/>
+              </w:rPr>
+            </w:pPr>
+            <w:ins w:id="127" w:author="Augustin, Jourdain M" w:date="2015-01-12T13:08:00Z">
+              <w:r>
+                <w:rPr>
+                  <w:sz w:val="18"/>
+                </w:rPr>
+                <w:t xml:space="preserve">Verify that the hyper link </w:t>
+              </w:r>
+              <w:r>
+                <w:rPr>
+                  <w:sz w:val="18"/>
+                </w:rPr>
+                <w:t xml:space="preserve">occurs after the </w:t>
+              </w:r>
+            </w:ins>
+            <w:ins w:id="128" w:author="Augustin, Jourdain M" w:date="2015-01-12T13:06:00Z">
+              <w:r>
+                <w:rPr>
+                  <w:sz w:val="18"/>
+                </w:rPr>
+                <w:t>following text</w:t>
+              </w:r>
+              <w:proofErr w:type="gramStart"/>
+              <w:r>
+                <w:rPr>
+                  <w:sz w:val="18"/>
+                </w:rPr>
+                <w:t>:</w:t>
+              </w:r>
+              <w:proofErr w:type="gramEnd"/>
+              <w:r>
+                <w:rPr>
+                  <w:sz w:val="18"/>
+                </w:rPr>
+                <w:br/>
+              </w:r>
+              <w:r>
+                <w:rPr>
+                  <w:sz w:val="18"/>
+                </w:rPr>
+                <w:br/>
+              </w:r>
+              <w:r>
+                <w:rPr>
+                  <w:i/>
+                  <w:sz w:val="18"/>
+                  <w:rPrChange w:id="129" w:author="Augustin, Jourdain M" w:date="2015-01-12T13:06:00Z">
+                    <w:rPr>
+                      <w:sz w:val="18"/>
+                    </w:rPr>
+                  </w:rPrChange>
+                </w:rPr>
+                <w:t>You are receiving this eCL record because an Employee on your team was identified in an Outlier Management Report (OMR). Please research this item in accordance with the latest</w:t>
+              </w:r>
+            </w:ins>
+          </w:p>
+          <w:p>
+            <w:pPr>
+              <w:rPr>
+                <w:ins w:id="130" w:author="Augustin, Jourdain M" w:date="2015-01-12T13:06:00Z"/>
+                <w:i/>
+                <w:sz w:val="18"/>
+                <w:rPrChange w:id="131" w:author="Augustin, Jourdain M" w:date="2015-01-12T13:06:00Z">
+                  <w:rPr>
+                    <w:ins w:id="132" w:author="Augustin, Jourdain M" w:date="2015-01-12T13:06:00Z"/>
+                    <w:sz w:val="18"/>
+                  </w:rPr>
+                </w:rPrChange>
+              </w:rPr>
+            </w:pPr>
+          </w:p>
+          <w:p>
+            <w:pPr>
+              <w:rPr>
+                <w:ins w:id="133" w:author="Augustin, Jourdain M" w:date="2015-01-12T13:01:00Z"/>
+                <w:sz w:val="18"/>
+              </w:rPr>
+            </w:pPr>
+          </w:p>
         </w:tc>
         <w:tc>
           <w:tcPr>
@@ -26382,12 +27780,12 @@
             <w:pPr>
               <w:jc w:val="center"/>
               <w:rPr>
-                <w:ins w:id="120" w:author="Augustin, Jourdain M" w:date="2014-12-17T14:31:00Z"/>
-                <w:i/>
-                <w:sz w:val="18"/>
-              </w:rPr>
-            </w:pPr>
-            <w:ins w:id="121" w:author="Augustin, Jourdain M" w:date="2014-12-17T14:31:00Z">
+                <w:ins w:id="134" w:author="Augustin, Jourdain M" w:date="2015-01-12T13:02:00Z"/>
+                <w:i/>
+                <w:sz w:val="18"/>
+              </w:rPr>
+            </w:pPr>
+            <w:ins w:id="135" w:author="Augustin, Jourdain M" w:date="2015-01-12T13:02:00Z">
               <w:r>
                 <w:rPr>
                   <w:i/>
@@ -26401,261 +27799,18 @@
             <w:pPr>
               <w:jc w:val="center"/>
               <w:rPr>
-                <w:ins w:id="122" w:author="Augustin, Jourdain M" w:date="2014-12-17T14:31:00Z"/>
-                <w:i/>
-                <w:sz w:val="18"/>
-              </w:rPr>
-            </w:pPr>
-            <w:ins w:id="123" w:author="Augustin, Jourdain M" w:date="2014-12-17T14:31:00Z">
+                <w:ins w:id="136" w:author="Augustin, Jourdain M" w:date="2015-01-12T13:01:00Z"/>
+                <w:i/>
+                <w:sz w:val="18"/>
+              </w:rPr>
+            </w:pPr>
+            <w:ins w:id="137" w:author="Augustin, Jourdain M" w:date="2015-01-12T13:02:00Z">
               <w:r>
                 <w:rPr>
                   <w:i/>
                   <w:sz w:val="18"/>
                 </w:rPr>
-                <w:t>1</w:t>
-              </w:r>
-              <w:r>
-                <w:rPr>
-                  <w:i/>
-                  <w:sz w:val="18"/>
-                </w:rPr>
-                <w:t>2</w:t>
-              </w:r>
-              <w:r>
-                <w:rPr>
-                  <w:i/>
-                  <w:sz w:val="18"/>
-                </w:rPr>
-                <w:t>/</w:t>
-              </w:r>
-            </w:ins>
-            <w:ins w:id="124" w:author="Augustin, Jourdain M" w:date="2014-12-17T14:32:00Z">
-              <w:r>
-                <w:rPr>
-                  <w:i/>
-                  <w:sz w:val="18"/>
-                </w:rPr>
-                <w:t>17</w:t>
-              </w:r>
-            </w:ins>
-            <w:ins w:id="125" w:author="Augustin, Jourdain M" w:date="2014-12-17T14:31:00Z">
-              <w:r>
-                <w:rPr>
-                  <w:i/>
-                  <w:sz w:val="18"/>
-                </w:rPr>
-                <w:t>/2014</w:t>
-              </w:r>
-            </w:ins>
-          </w:p>
-        </w:tc>
-        <w:tc>
-          <w:tcPr>
-            <w:tcW w:w="2880" w:type="dxa"/>
-          </w:tcPr>
-          <w:p>
-            <w:pPr>
-              <w:rPr>
-                <w:ins w:id="126" w:author="Augustin, Jourdain M" w:date="2014-12-17T14:31:00Z"/>
-                <w:i/>
-                <w:sz w:val="18"/>
-              </w:rPr>
-            </w:pPr>
-          </w:p>
-        </w:tc>
-      </w:tr>
-      <w:tr>
-        <w:trPr>
-          <w:ins w:id="127" w:author="Augustin, Jourdain M" w:date="2014-12-17T14:40:00Z"/>
-        </w:trPr>
-        <w:tc>
-          <w:tcPr>
-            <w:tcW w:w="900" w:type="dxa"/>
-          </w:tcPr>
-          <w:p>
-            <w:pPr>
-              <w:numPr>
-                <w:ilvl w:val="0"/>
-                <w:numId w:val="23"/>
-              </w:numPr>
-              <w:rPr>
-                <w:ins w:id="128" w:author="Augustin, Jourdain M" w:date="2014-12-17T14:40:00Z"/>
-                <w:i/>
-                <w:sz w:val="18"/>
-              </w:rPr>
-            </w:pPr>
-          </w:p>
-        </w:tc>
-        <w:tc>
-          <w:tcPr>
-            <w:tcW w:w="3960" w:type="dxa"/>
-          </w:tcPr>
-          <w:p>
-            <w:pPr>
-              <w:rPr>
-                <w:ins w:id="129" w:author="Augustin, Jourdain M" w:date="2014-12-17T14:40:00Z"/>
-                <w:bCs/>
-                <w:sz w:val="18"/>
-              </w:rPr>
-            </w:pPr>
-            <w:ins w:id="130" w:author="Augustin, Jourdain M" w:date="2014-12-17T14:40:00Z">
-              <w:r>
-                <w:rPr>
-                  <w:bCs/>
-                  <w:sz w:val="18"/>
-                </w:rPr>
-                <w:t>Select “</w:t>
-              </w:r>
-              <w:r>
-                <w:rPr>
-                  <w:bCs/>
-                  <w:sz w:val="18"/>
-                </w:rPr>
-                <w:t>Historical dashboard</w:t>
-              </w:r>
-              <w:r>
-                <w:rPr>
-                  <w:bCs/>
-                  <w:sz w:val="18"/>
-                </w:rPr>
-                <w:t xml:space="preserve">” </w:t>
-              </w:r>
-              <w:bookmarkStart w:id="131" w:name="_GoBack"/>
-              <w:bookmarkEnd w:id="131"/>
-              <w:r>
-                <w:rPr>
-                  <w:bCs/>
-                  <w:sz w:val="18"/>
-                </w:rPr>
-                <w:t xml:space="preserve">tab and </w:t>
-              </w:r>
-              <w:r>
-                <w:rPr>
-                  <w:bCs/>
-                  <w:sz w:val="18"/>
-                </w:rPr>
-                <w:t>query for</w:t>
-              </w:r>
-              <w:r>
-                <w:rPr>
-                  <w:bCs/>
-                  <w:sz w:val="18"/>
-                </w:rPr>
-                <w:t xml:space="preserve"> a completed IQS record that has a supervisor signing different than current hierarchy.</w:t>
-              </w:r>
-              <w:r>
-                <w:rPr>
-                  <w:bCs/>
-                  <w:sz w:val="18"/>
-                </w:rPr>
-                <w:t xml:space="preserve">  </w:t>
-              </w:r>
-            </w:ins>
-          </w:p>
-          <w:p>
-            <w:pPr>
-              <w:rPr>
-                <w:ins w:id="132" w:author="Augustin, Jourdain M" w:date="2014-12-17T14:40:00Z"/>
-                <w:bCs/>
-                <w:sz w:val="18"/>
-              </w:rPr>
-            </w:pPr>
-            <w:ins w:id="133" w:author="Augustin, Jourdain M" w:date="2014-12-17T14:40:00Z">
-              <w:r>
-                <w:rPr>
-                  <w:bCs/>
-                  <w:sz w:val="18"/>
-                </w:rPr>
-                <w:t xml:space="preserve">   </w:t>
-              </w:r>
-            </w:ins>
-          </w:p>
-        </w:tc>
-        <w:tc>
-          <w:tcPr>
-            <w:tcW w:w="4500" w:type="dxa"/>
-          </w:tcPr>
-          <w:p>
-            <w:pPr>
-              <w:rPr>
-                <w:ins w:id="134" w:author="Augustin, Jourdain M" w:date="2014-12-17T14:40:00Z"/>
-                <w:sz w:val="18"/>
-              </w:rPr>
-            </w:pPr>
-            <w:ins w:id="135" w:author="Augustin, Jourdain M" w:date="2014-12-17T14:40:00Z">
-              <w:r>
-                <w:rPr>
-                  <w:sz w:val="18"/>
-                </w:rPr>
-                <w:t xml:space="preserve">Verify that </w:t>
-              </w:r>
-              <w:r>
-                <w:rPr>
-                  <w:sz w:val="18"/>
-                </w:rPr>
-                <w:t>the review page popup opens the record and that the supervisor name that signed the record appears in “</w:t>
-              </w:r>
-              <w:r>
-                <w:rPr>
-                  <w:sz w:val="18"/>
-                </w:rPr>
-                <w:t>Supervisor Review Information</w:t>
-              </w:r>
-              <w:r>
-                <w:rPr>
-                  <w:sz w:val="18"/>
-                </w:rPr>
-                <w:t>” section and current hierarchy supervisor shows up in left-hand side of page.</w:t>
-              </w:r>
-            </w:ins>
-          </w:p>
-        </w:tc>
-        <w:tc>
-          <w:tcPr>
-            <w:tcW w:w="1260" w:type="dxa"/>
-          </w:tcPr>
-          <w:p>
-            <w:pPr>
-              <w:jc w:val="center"/>
-              <w:rPr>
-                <w:ins w:id="136" w:author="Augustin, Jourdain M" w:date="2014-12-17T14:40:00Z"/>
-                <w:i/>
-                <w:sz w:val="18"/>
-              </w:rPr>
-            </w:pPr>
-            <w:ins w:id="137" w:author="Augustin, Jourdain M" w:date="2014-12-17T14:40:00Z">
-              <w:r>
-                <w:rPr>
-                  <w:i/>
-                  <w:sz w:val="18"/>
-                </w:rPr>
-                <w:t>P</w:t>
-              </w:r>
-            </w:ins>
-          </w:p>
-          <w:p>
-            <w:pPr>
-              <w:jc w:val="center"/>
-              <w:rPr>
-                <w:ins w:id="138" w:author="Augustin, Jourdain M" w:date="2014-12-17T14:40:00Z"/>
-                <w:i/>
-                <w:sz w:val="18"/>
-              </w:rPr>
-            </w:pPr>
-            <w:ins w:id="139" w:author="Augustin, Jourdain M" w:date="2014-12-17T14:40:00Z">
-              <w:r>
-                <w:rPr>
-                  <w:i/>
-                  <w:sz w:val="18"/>
-                </w:rPr>
-                <w:t>1</w:t>
-              </w:r>
-              <w:r>
-                <w:rPr>
-                  <w:i/>
-                  <w:sz w:val="18"/>
-                </w:rPr>
-                <w:t>2</w:t>
+                <w:t>01</w:t>
               </w:r>
               <w:r>
                 <w:rPr>
@@ -26669,14 +27824,21 @@
                   <w:i/>
                   <w:sz w:val="18"/>
                 </w:rPr>
-                <w:t>17</w:t>
+                <w:t>12</w:t>
               </w:r>
               <w:r>
                 <w:rPr>
                   <w:i/>
                   <w:sz w:val="18"/>
                 </w:rPr>
-                <w:t>/2014</w:t>
+                <w:t>/201</w:t>
+              </w:r>
+              <w:r>
+                <w:rPr>
+                  <w:i/>
+                  <w:sz w:val="18"/>
+                </w:rPr>
+                <w:t>5</w:t>
               </w:r>
             </w:ins>
           </w:p>
@@ -26688,7 +27850,313 @@
           <w:p>
             <w:pPr>
               <w:rPr>
-                <w:ins w:id="140" w:author="Augustin, Jourdain M" w:date="2014-12-17T14:40:00Z"/>
+                <w:ins w:id="138" w:author="Augustin, Jourdain M" w:date="2015-01-12T13:01:00Z"/>
+                <w:i/>
+                <w:sz w:val="18"/>
+              </w:rPr>
+            </w:pPr>
+          </w:p>
+        </w:tc>
+      </w:tr>
+      <w:tr>
+        <w:trPr>
+          <w:ins w:id="139" w:author="Augustin, Jourdain M" w:date="2015-01-12T13:01:00Z"/>
+        </w:trPr>
+        <w:tc>
+          <w:tcPr>
+            <w:tcW w:w="900" w:type="dxa"/>
+          </w:tcPr>
+          <w:p>
+            <w:pPr>
+              <w:numPr>
+                <w:ilvl w:val="0"/>
+                <w:numId w:val="24"/>
+              </w:numPr>
+              <w:rPr>
+                <w:ins w:id="140" w:author="Augustin, Jourdain M" w:date="2015-01-12T13:01:00Z"/>
+                <w:i/>
+                <w:sz w:val="18"/>
+              </w:rPr>
+              <w:pPrChange w:id="141" w:author="Augustin, Jourdain M" w:date="2015-01-12T13:02:00Z">
+                <w:pPr>
+                  <w:numPr>
+                    <w:numId w:val="23"/>
+                  </w:numPr>
+                  <w:tabs>
+                    <w:tab w:val="num" w:pos="720"/>
+                  </w:tabs>
+                  <w:ind w:left="720" w:hanging="360"/>
+                </w:pPr>
+              </w:pPrChange>
+            </w:pPr>
+          </w:p>
+        </w:tc>
+        <w:tc>
+          <w:tcPr>
+            <w:tcW w:w="3960" w:type="dxa"/>
+          </w:tcPr>
+          <w:p>
+            <w:pPr>
+              <w:rPr>
+                <w:ins w:id="142" w:author="Augustin, Jourdain M" w:date="2015-01-12T13:01:00Z"/>
+                <w:bCs/>
+                <w:sz w:val="18"/>
+              </w:rPr>
+            </w:pPr>
+            <w:ins w:id="143" w:author="Augustin, Jourdain M" w:date="2015-01-12T13:01:00Z">
+              <w:r>
+                <w:rPr>
+                  <w:bCs/>
+                  <w:sz w:val="18"/>
+                </w:rPr>
+                <w:t xml:space="preserve">Select </w:t>
+              </w:r>
+            </w:ins>
+            <w:ins w:id="144" w:author="Augustin, Jourdain M" w:date="2015-01-12T13:04:00Z">
+              <w:r>
+                <w:rPr>
+                  <w:bCs/>
+                  <w:sz w:val="18"/>
+                </w:rPr>
+                <w:t>OMR SOP hyperlink</w:t>
+              </w:r>
+            </w:ins>
+            <w:ins w:id="145" w:author="Augustin, Jourdain M" w:date="2015-01-12T13:01:00Z">
+              <w:r>
+                <w:rPr>
+                  <w:bCs/>
+                  <w:sz w:val="18"/>
+                </w:rPr>
+                <w:t>.</w:t>
+              </w:r>
+              <w:r>
+                <w:rPr>
+                  <w:bCs/>
+                  <w:sz w:val="18"/>
+                </w:rPr>
+                <w:t xml:space="preserve">  </w:t>
+              </w:r>
+            </w:ins>
+          </w:p>
+          <w:p>
+            <w:pPr>
+              <w:rPr>
+                <w:ins w:id="146" w:author="Augustin, Jourdain M" w:date="2015-01-12T13:01:00Z"/>
+                <w:bCs/>
+                <w:sz w:val="18"/>
+              </w:rPr>
+            </w:pPr>
+            <w:ins w:id="147" w:author="Augustin, Jourdain M" w:date="2015-01-12T13:01:00Z">
+              <w:r>
+                <w:rPr>
+                  <w:bCs/>
+                  <w:sz w:val="18"/>
+                </w:rPr>
+                <w:lastRenderedPageBreak/>
+                <w:t xml:space="preserve">   </w:t>
+              </w:r>
+            </w:ins>
+          </w:p>
+        </w:tc>
+        <w:tc>
+          <w:tcPr>
+            <w:tcW w:w="4500" w:type="dxa"/>
+          </w:tcPr>
+          <w:p>
+            <w:pPr>
+              <w:rPr>
+                <w:ins w:id="148" w:author="Augustin, Jourdain M" w:date="2015-01-12T13:09:00Z"/>
+                <w:sz w:val="18"/>
+              </w:rPr>
+            </w:pPr>
+            <w:ins w:id="149" w:author="Augustin, Jourdain M" w:date="2015-01-12T13:04:00Z">
+              <w:r>
+                <w:rPr>
+                  <w:sz w:val="18"/>
+                </w:rPr>
+                <w:lastRenderedPageBreak/>
+                <w:t xml:space="preserve">Verify that new window opens to </w:t>
+              </w:r>
+            </w:ins>
+            <w:ins w:id="150" w:author="Augustin, Jourdain M" w:date="2015-01-12T13:09:00Z">
+              <w:r>
+                <w:rPr>
+                  <w:sz w:val="18"/>
+                </w:rPr>
+                <w:t xml:space="preserve">the </w:t>
+              </w:r>
+            </w:ins>
+            <w:ins w:id="151" w:author="Augustin, Jourdain M" w:date="2015-01-12T13:04:00Z">
+              <w:r>
+                <w:rPr>
+                  <w:sz w:val="18"/>
+                </w:rPr>
+                <w:t xml:space="preserve">all SOP list page </w:t>
+              </w:r>
+              <w:r>
+                <w:rPr>
+                  <w:sz w:val="18"/>
+                </w:rPr>
+                <w:lastRenderedPageBreak/>
+                <w:t>with OMR SOP included in list of available documents</w:t>
+              </w:r>
+            </w:ins>
+            <w:ins w:id="152" w:author="Augustin, Jourdain M" w:date="2015-01-12T13:09:00Z">
+              <w:r>
+                <w:rPr>
+                  <w:sz w:val="18"/>
+                </w:rPr>
+                <w:t xml:space="preserve"> at the following URL:</w:t>
+              </w:r>
+              <w:r>
+                <w:rPr>
+                  <w:sz w:val="18"/>
+                </w:rPr>
+                <w:br/>
+              </w:r>
+              <w:r>
+                <w:rPr>
+                  <w:sz w:val="18"/>
+                </w:rPr>
+                <w:br/>
+              </w:r>
+              <w:r>
+                <w:rPr>
+                  <w:sz w:val="18"/>
+                </w:rPr>
+                <w:fldChar w:fldCharType="begin"/>
+              </w:r>
+              <w:r>
+                <w:rPr>
+                  <w:sz w:val="18"/>
+                </w:rPr>
+                <w:instrText xml:space="preserve"> HYPERLINK "</w:instrText>
+              </w:r>
+              <w:r>
+                <w:rPr>
+                  <w:sz w:val="18"/>
+                </w:rPr>
+                <w:instrText>https://cco.gdit.com/Resources/SOP/Contact Center Operations/Forms/AllItems.aspx</w:instrText>
+              </w:r>
+              <w:r>
+                <w:rPr>
+                  <w:sz w:val="18"/>
+                </w:rPr>
+                <w:instrText xml:space="preserve">" </w:instrText>
+              </w:r>
+              <w:r>
+                <w:rPr>
+                  <w:sz w:val="18"/>
+                </w:rPr>
+                <w:fldChar w:fldCharType="separate"/>
+              </w:r>
+              <w:r>
+                <w:rPr>
+                  <w:rStyle w:val="Hyperlink"/>
+                  <w:sz w:val="18"/>
+                </w:rPr>
+                <w:t>https://cco.gdit.com/Resources/SOP/Contact Center Operations/Forms/AllItems.aspx</w:t>
+              </w:r>
+              <w:r>
+                <w:rPr>
+                  <w:sz w:val="18"/>
+                </w:rPr>
+                <w:fldChar w:fldCharType="end"/>
+              </w:r>
+            </w:ins>
+          </w:p>
+          <w:p>
+            <w:pPr>
+              <w:rPr>
+                <w:ins w:id="153" w:author="Augustin, Jourdain M" w:date="2015-01-12T13:01:00Z"/>
+                <w:sz w:val="18"/>
+              </w:rPr>
+            </w:pPr>
+            <w:bookmarkStart w:id="154" w:name="_GoBack"/>
+            <w:bookmarkEnd w:id="154"/>
+          </w:p>
+        </w:tc>
+        <w:tc>
+          <w:tcPr>
+            <w:tcW w:w="1260" w:type="dxa"/>
+          </w:tcPr>
+          <w:p>
+            <w:pPr>
+              <w:jc w:val="center"/>
+              <w:rPr>
+                <w:ins w:id="155" w:author="Augustin, Jourdain M" w:date="2015-01-12T13:02:00Z"/>
+                <w:i/>
+                <w:sz w:val="18"/>
+              </w:rPr>
+            </w:pPr>
+            <w:ins w:id="156" w:author="Augustin, Jourdain M" w:date="2015-01-12T13:02:00Z">
+              <w:r>
+                <w:rPr>
+                  <w:i/>
+                  <w:sz w:val="18"/>
+                </w:rPr>
+                <w:lastRenderedPageBreak/>
+                <w:t>P</w:t>
+              </w:r>
+            </w:ins>
+          </w:p>
+          <w:p>
+            <w:pPr>
+              <w:jc w:val="center"/>
+              <w:rPr>
+                <w:ins w:id="157" w:author="Augustin, Jourdain M" w:date="2015-01-12T13:01:00Z"/>
+                <w:i/>
+                <w:sz w:val="18"/>
+              </w:rPr>
+            </w:pPr>
+            <w:ins w:id="158" w:author="Augustin, Jourdain M" w:date="2015-01-12T13:02:00Z">
+              <w:r>
+                <w:rPr>
+                  <w:i/>
+                  <w:sz w:val="18"/>
+                </w:rPr>
+                <w:lastRenderedPageBreak/>
+                <w:t>01</w:t>
+              </w:r>
+              <w:r>
+                <w:rPr>
+                  <w:i/>
+                  <w:sz w:val="18"/>
+                </w:rPr>
+                <w:t>/</w:t>
+              </w:r>
+              <w:r>
+                <w:rPr>
+                  <w:i/>
+                  <w:sz w:val="18"/>
+                </w:rPr>
+                <w:t>12</w:t>
+              </w:r>
+              <w:r>
+                <w:rPr>
+                  <w:i/>
+                  <w:sz w:val="18"/>
+                </w:rPr>
+                <w:t>/201</w:t>
+              </w:r>
+              <w:r>
+                <w:rPr>
+                  <w:i/>
+                  <w:sz w:val="18"/>
+                </w:rPr>
+                <w:t>5</w:t>
+              </w:r>
+            </w:ins>
+          </w:p>
+        </w:tc>
+        <w:tc>
+          <w:tcPr>
+            <w:tcW w:w="2880" w:type="dxa"/>
+          </w:tcPr>
+          <w:p>
+            <w:pPr>
+              <w:rPr>
+                <w:ins w:id="159" w:author="Augustin, Jourdain M" w:date="2015-01-12T13:01:00Z"/>
                 <w:i/>
                 <w:sz w:val="18"/>
               </w:rPr>
@@ -26700,7 +28168,7 @@
     <w:p>
       <w:pPr>
         <w:rPr>
-          <w:ins w:id="141" w:author="Augustin, Jourdain M" w:date="2014-12-17T14:31:00Z"/>
+          <w:ins w:id="160" w:author="Augustin, Jourdain M" w:date="2015-01-12T13:01:00Z"/>
           <w:sz w:val="18"/>
         </w:rPr>
       </w:pPr>
@@ -26708,7 +28176,15 @@
     <w:p>
       <w:pPr>
         <w:rPr>
-          <w:ins w:id="142" w:author="Augustin, Jourdain M" w:date="2014-12-17T14:31:00Z"/>
+          <w:ins w:id="161" w:author="Augustin, Jourdain M" w:date="2015-01-12T13:01:00Z"/>
+          <w:sz w:val="18"/>
+        </w:rPr>
+      </w:pPr>
+    </w:p>
+    <w:p>
+      <w:pPr>
+        <w:rPr>
+          <w:ins w:id="162" w:author="Augustin, Jourdain M" w:date="2015-01-12T13:01:00Z"/>
           <w:sz w:val="18"/>
         </w:rPr>
       </w:pPr>
@@ -26720,24 +28196,10 @@
         </w:rPr>
       </w:pPr>
     </w:p>
-    <w:p>
-      <w:pPr>
-        <w:rPr>
-          <w:sz w:val="18"/>
-        </w:rPr>
-      </w:pPr>
-    </w:p>
-    <w:p>
-      <w:pPr>
-        <w:rPr>
-          <w:sz w:val="18"/>
-        </w:rPr>
-      </w:pPr>
-    </w:p>
     <w:sectPr>
-      <w:headerReference w:type="default" r:id="rId29"/>
-      <w:footerReference w:type="default" r:id="rId30"/>
-      <w:footerReference w:type="first" r:id="rId31"/>
+      <w:headerReference w:type="default" r:id="rId30"/>
+      <w:footerReference w:type="default" r:id="rId31"/>
+      <w:footerReference w:type="first" r:id="rId32"/>
       <w:pgSz w:w="15840" w:h="12240" w:orient="landscape" w:code="1"/>
       <w:pgMar w:top="720" w:right="1080" w:bottom="720" w:left="1080" w:header="720" w:footer="720" w:gutter="0"/>
       <w:cols w:space="720"/>
@@ -26895,7 +28357,7 @@
         <w:sz w:val="18"/>
         <w:szCs w:val="18"/>
       </w:rPr>
-      <w:t>28</w:t>
+      <w:t>30</w:t>
     </w:r>
     <w:r>
       <w:rPr>
@@ -26944,7 +28406,7 @@
         <w:sz w:val="18"/>
         <w:szCs w:val="18"/>
       </w:rPr>
-      <w:t>28</w:t>
+      <w:t>30</w:t>
     </w:r>
     <w:r>
       <w:rPr>
@@ -27200,7 +28662,7 @@
 <file path=word/numbering.xml><?xml version="1.0" encoding="utf-8"?>
 <w:numbering xmlns:wpc="http://schemas.microsoft.com/office/word/2010/wordprocessingCanvas" xmlns:mc="http://schemas.openxmlformats.org/markup-compatibility/2006" xmlns:o="urn:schemas-microsoft-com:office:office" xmlns:r="http://schemas.openxmlformats.org/officeDocument/2006/relationships" xmlns:m="http://schemas.openxmlformats.org/officeDocument/2006/math" xmlns:v="urn:schemas-microsoft-com:vml" xmlns:wp14="http://schemas.microsoft.com/office/word/2010/wordprocessingDrawing" xmlns:wp="http://schemas.openxmlformats.org/drawingml/2006/wordprocessingDrawing" xmlns:w10="urn:schemas-microsoft-com:office:word" xmlns:w="http://schemas.openxmlformats.org/wordprocessingml/2006/main" xmlns:w14="http://schemas.microsoft.com/office/word/2010/wordml" xmlns:wpg="http://schemas.microsoft.com/office/word/2010/wordprocessingGroup" xmlns:wpi="http://schemas.microsoft.com/office/word/2010/wordprocessingInk" xmlns:wne="http://schemas.microsoft.com/office/word/2006/wordml" xmlns:wps="http://schemas.microsoft.com/office/word/2010/wordprocessingShape" mc:Ignorable="w14 wp14">
   <w:abstractNum w:abstractNumId="0">
-    <w:nsid w:val="052A4685"/>
+    <w:nsid w:val="009D2C9F"/>
     <w:multiLevelType w:val="hybridMultilevel"/>
     <w:tmpl w:val="A0F2ED22"/>
     <w:lvl w:ilvl="0" w:tplc="0409000F">
@@ -27316,7 +28778,7 @@
     </w:lvl>
   </w:abstractNum>
   <w:abstractNum w:abstractNumId="1">
-    <w:nsid w:val="1A072286"/>
+    <w:nsid w:val="052A4685"/>
     <w:multiLevelType w:val="hybridMultilevel"/>
     <w:tmpl w:val="A0F2ED22"/>
     <w:lvl w:ilvl="0" w:tplc="0409000F">
@@ -27432,7 +28894,7 @@
     </w:lvl>
   </w:abstractNum>
   <w:abstractNum w:abstractNumId="2">
-    <w:nsid w:val="32994D37"/>
+    <w:nsid w:val="1A072286"/>
     <w:multiLevelType w:val="hybridMultilevel"/>
     <w:tmpl w:val="A0F2ED22"/>
     <w:lvl w:ilvl="0" w:tplc="0409000F">
@@ -27548,7 +29010,7 @@
     </w:lvl>
   </w:abstractNum>
   <w:abstractNum w:abstractNumId="3">
-    <w:nsid w:val="348C28FC"/>
+    <w:nsid w:val="32994D37"/>
     <w:multiLevelType w:val="hybridMultilevel"/>
     <w:tmpl w:val="A0F2ED22"/>
     <w:lvl w:ilvl="0" w:tplc="0409000F">
@@ -27664,7 +29126,7 @@
     </w:lvl>
   </w:abstractNum>
   <w:abstractNum w:abstractNumId="4">
-    <w:nsid w:val="37EC0EF6"/>
+    <w:nsid w:val="348C28FC"/>
     <w:multiLevelType w:val="hybridMultilevel"/>
     <w:tmpl w:val="A0F2ED22"/>
     <w:lvl w:ilvl="0" w:tplc="0409000F">
@@ -27780,7 +29242,7 @@
     </w:lvl>
   </w:abstractNum>
   <w:abstractNum w:abstractNumId="5">
-    <w:nsid w:val="397201A1"/>
+    <w:nsid w:val="37EC0EF6"/>
     <w:multiLevelType w:val="hybridMultilevel"/>
     <w:tmpl w:val="A0F2ED22"/>
     <w:lvl w:ilvl="0" w:tplc="0409000F">
@@ -27896,7 +29358,7 @@
     </w:lvl>
   </w:abstractNum>
   <w:abstractNum w:abstractNumId="6">
-    <w:nsid w:val="39DF53C4"/>
+    <w:nsid w:val="397201A1"/>
     <w:multiLevelType w:val="hybridMultilevel"/>
     <w:tmpl w:val="A0F2ED22"/>
     <w:lvl w:ilvl="0" w:tplc="0409000F">
@@ -28012,7 +29474,7 @@
     </w:lvl>
   </w:abstractNum>
   <w:abstractNum w:abstractNumId="7">
-    <w:nsid w:val="3E2F47CD"/>
+    <w:nsid w:val="39DF53C4"/>
     <w:multiLevelType w:val="hybridMultilevel"/>
     <w:tmpl w:val="A0F2ED22"/>
     <w:lvl w:ilvl="0" w:tplc="0409000F">
@@ -28128,7 +29590,7 @@
     </w:lvl>
   </w:abstractNum>
   <w:abstractNum w:abstractNumId="8">
-    <w:nsid w:val="45562874"/>
+    <w:nsid w:val="3E2F47CD"/>
     <w:multiLevelType w:val="hybridMultilevel"/>
     <w:tmpl w:val="A0F2ED22"/>
     <w:lvl w:ilvl="0" w:tplc="0409000F">
@@ -28244,7 +29706,7 @@
     </w:lvl>
   </w:abstractNum>
   <w:abstractNum w:abstractNumId="9">
-    <w:nsid w:val="495626B6"/>
+    <w:nsid w:val="45562874"/>
     <w:multiLevelType w:val="hybridMultilevel"/>
     <w:tmpl w:val="A0F2ED22"/>
     <w:lvl w:ilvl="0" w:tplc="0409000F">
@@ -28360,7 +29822,7 @@
     </w:lvl>
   </w:abstractNum>
   <w:abstractNum w:abstractNumId="10">
-    <w:nsid w:val="4A683DC0"/>
+    <w:nsid w:val="495626B6"/>
     <w:multiLevelType w:val="hybridMultilevel"/>
     <w:tmpl w:val="A0F2ED22"/>
     <w:lvl w:ilvl="0" w:tplc="0409000F">
@@ -28476,7 +29938,7 @@
     </w:lvl>
   </w:abstractNum>
   <w:abstractNum w:abstractNumId="11">
-    <w:nsid w:val="4DAC0583"/>
+    <w:nsid w:val="4A683DC0"/>
     <w:multiLevelType w:val="hybridMultilevel"/>
     <w:tmpl w:val="A0F2ED22"/>
     <w:lvl w:ilvl="0" w:tplc="0409000F">
@@ -28592,7 +30054,7 @@
     </w:lvl>
   </w:abstractNum>
   <w:abstractNum w:abstractNumId="12">
-    <w:nsid w:val="4E5C7770"/>
+    <w:nsid w:val="4DAC0583"/>
     <w:multiLevelType w:val="hybridMultilevel"/>
     <w:tmpl w:val="A0F2ED22"/>
     <w:lvl w:ilvl="0" w:tplc="0409000F">
@@ -28708,7 +30170,7 @@
     </w:lvl>
   </w:abstractNum>
   <w:abstractNum w:abstractNumId="13">
-    <w:nsid w:val="4E887149"/>
+    <w:nsid w:val="4E5C7770"/>
     <w:multiLevelType w:val="hybridMultilevel"/>
     <w:tmpl w:val="A0F2ED22"/>
     <w:lvl w:ilvl="0" w:tplc="0409000F">
@@ -28824,7 +30286,7 @@
     </w:lvl>
   </w:abstractNum>
   <w:abstractNum w:abstractNumId="14">
-    <w:nsid w:val="53EF4A78"/>
+    <w:nsid w:val="4E887149"/>
     <w:multiLevelType w:val="hybridMultilevel"/>
     <w:tmpl w:val="A0F2ED22"/>
     <w:lvl w:ilvl="0" w:tplc="0409000F">
@@ -28940,7 +30402,7 @@
     </w:lvl>
   </w:abstractNum>
   <w:abstractNum w:abstractNumId="15">
-    <w:nsid w:val="54B97BF2"/>
+    <w:nsid w:val="53EF4A78"/>
     <w:multiLevelType w:val="hybridMultilevel"/>
     <w:tmpl w:val="A0F2ED22"/>
     <w:lvl w:ilvl="0" w:tplc="0409000F">
@@ -29056,7 +30518,7 @@
     </w:lvl>
   </w:abstractNum>
   <w:abstractNum w:abstractNumId="16">
-    <w:nsid w:val="5869759E"/>
+    <w:nsid w:val="54B97BF2"/>
     <w:multiLevelType w:val="hybridMultilevel"/>
     <w:tmpl w:val="A0F2ED22"/>
     <w:lvl w:ilvl="0" w:tplc="0409000F">
@@ -29172,7 +30634,7 @@
     </w:lvl>
   </w:abstractNum>
   <w:abstractNum w:abstractNumId="17">
-    <w:nsid w:val="5C434C4E"/>
+    <w:nsid w:val="5869759E"/>
     <w:multiLevelType w:val="hybridMultilevel"/>
     <w:tmpl w:val="A0F2ED22"/>
     <w:lvl w:ilvl="0" w:tplc="0409000F">
@@ -29288,7 +30750,7 @@
     </w:lvl>
   </w:abstractNum>
   <w:abstractNum w:abstractNumId="18">
-    <w:nsid w:val="5D87545E"/>
+    <w:nsid w:val="5C434C4E"/>
     <w:multiLevelType w:val="hybridMultilevel"/>
     <w:tmpl w:val="A0F2ED22"/>
     <w:lvl w:ilvl="0" w:tplc="0409000F">
@@ -29404,7 +30866,7 @@
     </w:lvl>
   </w:abstractNum>
   <w:abstractNum w:abstractNumId="19">
-    <w:nsid w:val="5F102146"/>
+    <w:nsid w:val="5D87545E"/>
     <w:multiLevelType w:val="hybridMultilevel"/>
     <w:tmpl w:val="A0F2ED22"/>
     <w:lvl w:ilvl="0" w:tplc="0409000F">
@@ -29520,7 +30982,7 @@
     </w:lvl>
   </w:abstractNum>
   <w:abstractNum w:abstractNumId="20">
-    <w:nsid w:val="61413CB3"/>
+    <w:nsid w:val="5F102146"/>
     <w:multiLevelType w:val="hybridMultilevel"/>
     <w:tmpl w:val="A0F2ED22"/>
     <w:lvl w:ilvl="0" w:tplc="0409000F">
@@ -29636,7 +31098,7 @@
     </w:lvl>
   </w:abstractNum>
   <w:abstractNum w:abstractNumId="21">
-    <w:nsid w:val="6CD03A75"/>
+    <w:nsid w:val="61413CB3"/>
     <w:multiLevelType w:val="hybridMultilevel"/>
     <w:tmpl w:val="A0F2ED22"/>
     <w:lvl w:ilvl="0" w:tplc="0409000F">
@@ -29752,7 +31214,7 @@
     </w:lvl>
   </w:abstractNum>
   <w:abstractNum w:abstractNumId="22">
-    <w:nsid w:val="6F7C3E2B"/>
+    <w:nsid w:val="6CD03A75"/>
     <w:multiLevelType w:val="hybridMultilevel"/>
     <w:tmpl w:val="A0F2ED22"/>
     <w:lvl w:ilvl="0" w:tplc="0409000F">
@@ -29867,74 +31329,193 @@
       </w:pPr>
     </w:lvl>
   </w:abstractNum>
+  <w:abstractNum w:abstractNumId="23">
+    <w:nsid w:val="6F7C3E2B"/>
+    <w:multiLevelType w:val="hybridMultilevel"/>
+    <w:tmpl w:val="A0F2ED22"/>
+    <w:lvl w:ilvl="0" w:tplc="0409000F">
+      <w:start w:val="1"/>
+      <w:numFmt w:val="decimal"/>
+      <w:lvlText w:val="%1."/>
+      <w:lvlJc w:val="left"/>
+      <w:pPr>
+        <w:tabs>
+          <w:tab w:val="num" w:pos="720"/>
+        </w:tabs>
+        <w:ind w:left="720" w:hanging="360"/>
+      </w:pPr>
+    </w:lvl>
+    <w:lvl w:ilvl="1" w:tplc="4056895E">
+      <w:start w:val="1"/>
+      <w:numFmt w:val="decimal"/>
+      <w:lvlText w:val="%2."/>
+      <w:lvlJc w:val="left"/>
+      <w:pPr>
+        <w:tabs>
+          <w:tab w:val="num" w:pos="1440"/>
+        </w:tabs>
+        <w:ind w:left="1440" w:hanging="360"/>
+      </w:pPr>
+      <w:rPr>
+        <w:rFonts w:hint="default"/>
+      </w:rPr>
+    </w:lvl>
+    <w:lvl w:ilvl="2" w:tplc="0409001B" w:tentative="1">
+      <w:start w:val="1"/>
+      <w:numFmt w:val="lowerRoman"/>
+      <w:lvlText w:val="%3."/>
+      <w:lvlJc w:val="right"/>
+      <w:pPr>
+        <w:tabs>
+          <w:tab w:val="num" w:pos="2160"/>
+        </w:tabs>
+        <w:ind w:left="2160" w:hanging="180"/>
+      </w:pPr>
+    </w:lvl>
+    <w:lvl w:ilvl="3" w:tplc="0409000F" w:tentative="1">
+      <w:start w:val="1"/>
+      <w:numFmt w:val="decimal"/>
+      <w:lvlText w:val="%4."/>
+      <w:lvlJc w:val="left"/>
+      <w:pPr>
+        <w:tabs>
+          <w:tab w:val="num" w:pos="2880"/>
+        </w:tabs>
+        <w:ind w:left="2880" w:hanging="360"/>
+      </w:pPr>
+    </w:lvl>
+    <w:lvl w:ilvl="4" w:tplc="04090019" w:tentative="1">
+      <w:start w:val="1"/>
+      <w:numFmt w:val="lowerLetter"/>
+      <w:lvlText w:val="%5."/>
+      <w:lvlJc w:val="left"/>
+      <w:pPr>
+        <w:tabs>
+          <w:tab w:val="num" w:pos="3600"/>
+        </w:tabs>
+        <w:ind w:left="3600" w:hanging="360"/>
+      </w:pPr>
+    </w:lvl>
+    <w:lvl w:ilvl="5" w:tplc="0409001B" w:tentative="1">
+      <w:start w:val="1"/>
+      <w:numFmt w:val="lowerRoman"/>
+      <w:lvlText w:val="%6."/>
+      <w:lvlJc w:val="right"/>
+      <w:pPr>
+        <w:tabs>
+          <w:tab w:val="num" w:pos="4320"/>
+        </w:tabs>
+        <w:ind w:left="4320" w:hanging="180"/>
+      </w:pPr>
+    </w:lvl>
+    <w:lvl w:ilvl="6" w:tplc="0409000F" w:tentative="1">
+      <w:start w:val="1"/>
+      <w:numFmt w:val="decimal"/>
+      <w:lvlText w:val="%7."/>
+      <w:lvlJc w:val="left"/>
+      <w:pPr>
+        <w:tabs>
+          <w:tab w:val="num" w:pos="5040"/>
+        </w:tabs>
+        <w:ind w:left="5040" w:hanging="360"/>
+      </w:pPr>
+    </w:lvl>
+    <w:lvl w:ilvl="7" w:tplc="04090019" w:tentative="1">
+      <w:start w:val="1"/>
+      <w:numFmt w:val="lowerLetter"/>
+      <w:lvlText w:val="%8."/>
+      <w:lvlJc w:val="left"/>
+      <w:pPr>
+        <w:tabs>
+          <w:tab w:val="num" w:pos="5760"/>
+        </w:tabs>
+        <w:ind w:left="5760" w:hanging="360"/>
+      </w:pPr>
+    </w:lvl>
+    <w:lvl w:ilvl="8" w:tplc="0409001B" w:tentative="1">
+      <w:start w:val="1"/>
+      <w:numFmt w:val="lowerRoman"/>
+      <w:lvlText w:val="%9."/>
+      <w:lvlJc w:val="right"/>
+      <w:pPr>
+        <w:tabs>
+          <w:tab w:val="num" w:pos="6480"/>
+        </w:tabs>
+        <w:ind w:left="6480" w:hanging="180"/>
+      </w:pPr>
+    </w:lvl>
+  </w:abstractNum>
   <w:num w:numId="1">
+    <w:abstractNumId w:val="13"/>
+  </w:num>
+  <w:num w:numId="2">
+    <w:abstractNumId w:val="4"/>
+  </w:num>
+  <w:num w:numId="3">
+    <w:abstractNumId w:val="10"/>
+  </w:num>
+  <w:num w:numId="4">
+    <w:abstractNumId w:val="6"/>
+  </w:num>
+  <w:num w:numId="5">
+    <w:abstractNumId w:val="7"/>
+  </w:num>
+  <w:num w:numId="6">
+    <w:abstractNumId w:val="2"/>
+  </w:num>
+  <w:num w:numId="7">
+    <w:abstractNumId w:val="18"/>
+  </w:num>
+  <w:num w:numId="8">
+    <w:abstractNumId w:val="5"/>
+  </w:num>
+  <w:num w:numId="9">
+    <w:abstractNumId w:val="14"/>
+  </w:num>
+  <w:num w:numId="10">
     <w:abstractNumId w:val="12"/>
   </w:num>
-  <w:num w:numId="2">
+  <w:num w:numId="11">
+    <w:abstractNumId w:val="8"/>
+  </w:num>
+  <w:num w:numId="12">
+    <w:abstractNumId w:val="1"/>
+  </w:num>
+  <w:num w:numId="13">
+    <w:abstractNumId w:val="20"/>
+  </w:num>
+  <w:num w:numId="14">
+    <w:abstractNumId w:val="16"/>
+  </w:num>
+  <w:num w:numId="15">
+    <w:abstractNumId w:val="21"/>
+  </w:num>
+  <w:num w:numId="16">
+    <w:abstractNumId w:val="19"/>
+  </w:num>
+  <w:num w:numId="17">
+    <w:abstractNumId w:val="23"/>
+  </w:num>
+  <w:num w:numId="18">
+    <w:abstractNumId w:val="15"/>
+  </w:num>
+  <w:num w:numId="19">
     <w:abstractNumId w:val="3"/>
   </w:num>
-  <w:num w:numId="3">
+  <w:num w:numId="20">
+    <w:abstractNumId w:val="17"/>
+  </w:num>
+  <w:num w:numId="21">
     <w:abstractNumId w:val="9"/>
   </w:num>
-  <w:num w:numId="4">
-    <w:abstractNumId w:val="5"/>
-  </w:num>
-  <w:num w:numId="5">
-    <w:abstractNumId w:val="6"/>
-  </w:num>
-  <w:num w:numId="6">
-    <w:abstractNumId w:val="1"/>
-  </w:num>
-  <w:num w:numId="7">
-    <w:abstractNumId w:val="17"/>
-  </w:num>
-  <w:num w:numId="8">
-    <w:abstractNumId w:val="4"/>
-  </w:num>
-  <w:num w:numId="9">
-    <w:abstractNumId w:val="13"/>
-  </w:num>
-  <w:num w:numId="10">
+  <w:num w:numId="22">
     <w:abstractNumId w:val="11"/>
   </w:num>
-  <w:num w:numId="11">
-    <w:abstractNumId w:val="7"/>
-  </w:num>
-  <w:num w:numId="12">
-    <w:abstractNumId w:val="0"/>
-  </w:num>
-  <w:num w:numId="13">
-    <w:abstractNumId w:val="19"/>
-  </w:num>
-  <w:num w:numId="14">
-    <w:abstractNumId w:val="15"/>
-  </w:num>
-  <w:num w:numId="15">
-    <w:abstractNumId w:val="20"/>
-  </w:num>
-  <w:num w:numId="16">
-    <w:abstractNumId w:val="18"/>
-  </w:num>
-  <w:num w:numId="17">
+  <w:num w:numId="23">
     <w:abstractNumId w:val="22"/>
   </w:num>
-  <w:num w:numId="18">
-    <w:abstractNumId w:val="14"/>
-  </w:num>
-  <w:num w:numId="19">
-    <w:abstractNumId w:val="2"/>
-  </w:num>
-  <w:num w:numId="20">
-    <w:abstractNumId w:val="16"/>
-  </w:num>
-  <w:num w:numId="21">
-    <w:abstractNumId w:val="8"/>
-  </w:num>
-  <w:num w:numId="22">
-    <w:abstractNumId w:val="10"/>
-  </w:num>
-  <w:num w:numId="23">
-    <w:abstractNumId w:val="21"/>
+  <w:num w:numId="24">
+    <w:abstractNumId w:val="0"/>
   </w:num>
   <w:numIdMacAtCleanup w:val="14"/>
 </w:numbering>
@@ -31644,7 +33225,7 @@
 </file>
 
 <file path=customXml/itemProps1.xml><?xml version="1.0" encoding="utf-8"?>
-<ds:datastoreItem xmlns:ds="http://schemas.openxmlformats.org/officeDocument/2006/customXml" ds:itemID="{4E69D3FC-F269-4A08-8B5F-1361180AD017}">
+<ds:datastoreItem xmlns:ds="http://schemas.openxmlformats.org/officeDocument/2006/customXml" ds:itemID="{FBE2EDF3-D239-4053-B65A-1723B8E922F2}">
   <ds:schemaRefs>
     <ds:schemaRef ds:uri="http://schemas.openxmlformats.org/officeDocument/2006/bibliography"/>
   </ds:schemaRefs>

</xml_diff>

<commit_message>
[VM:Jourdain.Augustin@1/15/2015 1:29:48 PM] SCR 13653
git-tfs-id: [https://tfs.omnicloud.local/tfs/cco%20program/]$/eCoaching_V2;C13892
</commit_message>
<xml_diff>
--- a/Unit Test/CCO_eCoaching_UI_Dashboard_UTD.docx
+++ b/Unit Test/CCO_eCoaching_UI_Dashboard_UTD.docx
@@ -240,7 +240,7 @@
           <w:sz w:val="18"/>
           <w:szCs w:val="18"/>
         </w:rPr>
-        <w:t>January 12, 2015</w:t>
+        <w:t>January 15, 2015</w:t>
       </w:r>
       <w:r>
         <w:rPr>
@@ -1812,9 +1812,6 @@
         </w:tc>
       </w:tr>
       <w:tr>
-        <w:trPr>
-          <w:ins w:id="15" w:author="Augustin, Jourdain M" w:date="2015-01-12T12:58:00Z"/>
-        </w:trPr>
         <w:tc>
           <w:tcPr>
             <w:tcW w:w="1440" w:type="dxa"/>
@@ -1830,22 +1827,19 @@
               <w:pStyle w:val="hdr1"/>
               <w:ind w:left="0"/>
               <w:rPr>
-                <w:ins w:id="16" w:author="Augustin, Jourdain M" w:date="2015-01-12T12:58:00Z"/>
                 <w:rFonts w:asciiTheme="minorHAnsi" w:hAnsiTheme="minorHAnsi"/>
                 <w:i w:val="0"/>
                 <w:sz w:val="20"/>
               </w:rPr>
             </w:pPr>
-            <w:ins w:id="17" w:author="Augustin, Jourdain M" w:date="2015-01-12T12:58:00Z">
-              <w:r>
-                <w:rPr>
-                  <w:rFonts w:asciiTheme="minorHAnsi" w:hAnsiTheme="minorHAnsi"/>
-                  <w:i w:val="0"/>
-                  <w:sz w:val="20"/>
-                </w:rPr>
-                <w:t>01/12/2015</w:t>
-              </w:r>
-            </w:ins>
+            <w:r>
+              <w:rPr>
+                <w:rFonts w:asciiTheme="minorHAnsi" w:hAnsiTheme="minorHAnsi"/>
+                <w:i w:val="0"/>
+                <w:sz w:val="20"/>
+              </w:rPr>
+              <w:t>01/12/2015</w:t>
+            </w:r>
           </w:p>
         </w:tc>
         <w:tc>
@@ -1861,18 +1855,15 @@
           <w:p>
             <w:pPr>
               <w:rPr>
-                <w:ins w:id="18" w:author="Augustin, Jourdain M" w:date="2015-01-12T12:58:00Z"/>
-                <w:rFonts w:asciiTheme="minorHAnsi" w:hAnsiTheme="minorHAnsi"/>
-              </w:rPr>
-            </w:pPr>
-            <w:ins w:id="19" w:author="Augustin, Jourdain M" w:date="2015-01-12T12:58:00Z">
-              <w:r>
-                <w:rPr>
-                  <w:rFonts w:asciiTheme="minorHAnsi" w:hAnsiTheme="minorHAnsi"/>
-                </w:rPr>
-                <w:t xml:space="preserve">P13892 – Created new test case ECUIDASH22 to test for URL opened for OMR link in review page </w:t>
-              </w:r>
-            </w:ins>
+                <w:rFonts w:asciiTheme="minorHAnsi" w:hAnsiTheme="minorHAnsi"/>
+              </w:rPr>
+            </w:pPr>
+            <w:r>
+              <w:rPr>
+                <w:rFonts w:asciiTheme="minorHAnsi" w:hAnsiTheme="minorHAnsi"/>
+              </w:rPr>
+              <w:t xml:space="preserve">P13892 – Created new test case ECUIDASH22 to test for URL opened for OMR link in review page </w:t>
+            </w:r>
           </w:p>
         </w:tc>
         <w:tc>
@@ -1890,13 +1881,108 @@
               <w:pStyle w:val="hdr1"/>
               <w:ind w:left="0"/>
               <w:rPr>
-                <w:ins w:id="20" w:author="Augustin, Jourdain M" w:date="2015-01-12T12:58:00Z"/>
                 <w:rFonts w:asciiTheme="minorHAnsi" w:hAnsiTheme="minorHAnsi"/>
                 <w:i w:val="0"/>
                 <w:sz w:val="20"/>
               </w:rPr>
             </w:pPr>
-            <w:ins w:id="21" w:author="Augustin, Jourdain M" w:date="2015-01-12T13:00:00Z">
+            <w:r>
+              <w:rPr>
+                <w:rFonts w:asciiTheme="minorHAnsi" w:hAnsiTheme="minorHAnsi"/>
+                <w:i w:val="0"/>
+                <w:sz w:val="20"/>
+              </w:rPr>
+              <w:t>Jourdain Augustin</w:t>
+            </w:r>
+          </w:p>
+        </w:tc>
+      </w:tr>
+      <w:tr>
+        <w:trPr>
+          <w:ins w:id="15" w:author="Augustin, Jourdain M" w:date="2015-01-15T13:24:00Z"/>
+        </w:trPr>
+        <w:tc>
+          <w:tcPr>
+            <w:tcW w:w="1440" w:type="dxa"/>
+            <w:tcBorders>
+              <w:top w:val="single" w:sz="6" w:space="0" w:color="C0C0C0"/>
+              <w:left w:val="single" w:sz="6" w:space="0" w:color="C0C0C0"/>
+              <w:bottom w:val="single" w:sz="6" w:space="0" w:color="C0C0C0"/>
+              <w:right w:val="single" w:sz="6" w:space="0" w:color="C0C0C0"/>
+            </w:tcBorders>
+          </w:tcPr>
+          <w:p>
+            <w:pPr>
+              <w:pStyle w:val="hdr1"/>
+              <w:ind w:left="0"/>
+              <w:rPr>
+                <w:ins w:id="16" w:author="Augustin, Jourdain M" w:date="2015-01-15T13:24:00Z"/>
+                <w:rFonts w:asciiTheme="minorHAnsi" w:hAnsiTheme="minorHAnsi"/>
+                <w:i w:val="0"/>
+                <w:sz w:val="20"/>
+              </w:rPr>
+            </w:pPr>
+            <w:ins w:id="17" w:author="Augustin, Jourdain M" w:date="2015-01-15T13:24:00Z">
+              <w:r>
+                <w:rPr>
+                  <w:rFonts w:asciiTheme="minorHAnsi" w:hAnsiTheme="minorHAnsi"/>
+                  <w:i w:val="0"/>
+                  <w:sz w:val="20"/>
+                </w:rPr>
+                <w:t>01/15/2015</w:t>
+              </w:r>
+            </w:ins>
+          </w:p>
+        </w:tc>
+        <w:tc>
+          <w:tcPr>
+            <w:tcW w:w="5148" w:type="dxa"/>
+            <w:tcBorders>
+              <w:top w:val="single" w:sz="6" w:space="0" w:color="C0C0C0"/>
+              <w:left w:val="single" w:sz="6" w:space="0" w:color="C0C0C0"/>
+              <w:bottom w:val="single" w:sz="6" w:space="0" w:color="C0C0C0"/>
+              <w:right w:val="single" w:sz="6" w:space="0" w:color="C0C0C0"/>
+            </w:tcBorders>
+          </w:tcPr>
+          <w:p>
+            <w:pPr>
+              <w:rPr>
+                <w:ins w:id="18" w:author="Augustin, Jourdain M" w:date="2015-01-15T13:24:00Z"/>
+                <w:rFonts w:asciiTheme="minorHAnsi" w:hAnsiTheme="minorHAnsi"/>
+              </w:rPr>
+            </w:pPr>
+            <w:ins w:id="19" w:author="Augustin, Jourdain M" w:date="2015-01-15T13:25:00Z">
+              <w:r>
+                <w:rPr>
+                  <w:rFonts w:asciiTheme="minorHAnsi" w:hAnsiTheme="minorHAnsi"/>
+                </w:rPr>
+                <w:t>P13653 – Created new test case ECUIDASH23 to test for LSA module record updateability for statues</w:t>
+              </w:r>
+            </w:ins>
+          </w:p>
+        </w:tc>
+        <w:tc>
+          <w:tcPr>
+            <w:tcW w:w="4320" w:type="dxa"/>
+            <w:tcBorders>
+              <w:top w:val="single" w:sz="6" w:space="0" w:color="C0C0C0"/>
+              <w:left w:val="single" w:sz="6" w:space="0" w:color="C0C0C0"/>
+              <w:bottom w:val="single" w:sz="6" w:space="0" w:color="C0C0C0"/>
+              <w:right w:val="single" w:sz="6" w:space="0" w:color="C0C0C0"/>
+            </w:tcBorders>
+          </w:tcPr>
+          <w:p>
+            <w:pPr>
+              <w:pStyle w:val="hdr1"/>
+              <w:ind w:left="0"/>
+              <w:rPr>
+                <w:ins w:id="20" w:author="Augustin, Jourdain M" w:date="2015-01-15T13:24:00Z"/>
+                <w:rFonts w:asciiTheme="minorHAnsi" w:hAnsiTheme="minorHAnsi"/>
+                <w:i w:val="0"/>
+                <w:sz w:val="20"/>
+              </w:rPr>
+            </w:pPr>
+            <w:ins w:id="21" w:author="Augustin, Jourdain M" w:date="2015-01-15T13:25:00Z">
               <w:r>
                 <w:rPr>
                   <w:rFonts w:asciiTheme="minorHAnsi" w:hAnsiTheme="minorHAnsi"/>
@@ -26507,7 +26593,6 @@
     <w:p>
       <w:pPr>
         <w:rPr>
-          <w:del w:id="22" w:author="Augustin, Jourdain M" w:date="2015-01-12T13:01:00Z"/>
           <w:sz w:val="18"/>
         </w:rPr>
       </w:pPr>
@@ -26515,7 +26600,6 @@
     <w:p>
       <w:pPr>
         <w:rPr>
-          <w:ins w:id="23" w:author="Augustin, Jourdain M" w:date="2015-01-12T13:01:00Z"/>
           <w:sz w:val="18"/>
         </w:rPr>
       </w:pPr>
@@ -26523,7 +26607,6 @@
     <w:p>
       <w:pPr>
         <w:rPr>
-          <w:ins w:id="24" w:author="Augustin, Jourdain M" w:date="2015-01-12T13:01:00Z"/>
           <w:sz w:val="18"/>
         </w:rPr>
       </w:pPr>
@@ -26531,7 +26614,6 @@
     <w:p>
       <w:pPr>
         <w:rPr>
-          <w:ins w:id="25" w:author="Augustin, Jourdain M" w:date="2015-01-12T13:01:00Z"/>
           <w:sz w:val="18"/>
         </w:rPr>
       </w:pPr>
@@ -26539,7 +26621,6 @@
     <w:p>
       <w:pPr>
         <w:rPr>
-          <w:ins w:id="26" w:author="Augustin, Jourdain M" w:date="2015-01-12T13:01:00Z"/>
           <w:sz w:val="18"/>
         </w:rPr>
       </w:pPr>
@@ -26547,7 +26628,6 @@
     <w:p>
       <w:pPr>
         <w:rPr>
-          <w:ins w:id="27" w:author="Augustin, Jourdain M" w:date="2015-01-12T13:01:00Z"/>
           <w:sz w:val="18"/>
         </w:rPr>
       </w:pPr>
@@ -26555,7 +26635,6 @@
     <w:p>
       <w:pPr>
         <w:rPr>
-          <w:ins w:id="28" w:author="Augustin, Jourdain M" w:date="2015-01-12T13:01:00Z"/>
           <w:sz w:val="18"/>
         </w:rPr>
       </w:pPr>
@@ -26563,7 +26642,6 @@
     <w:p>
       <w:pPr>
         <w:rPr>
-          <w:ins w:id="29" w:author="Augustin, Jourdain M" w:date="2015-01-12T13:01:00Z"/>
           <w:sz w:val="18"/>
         </w:rPr>
       </w:pPr>
@@ -26571,7 +26649,6 @@
     <w:p>
       <w:pPr>
         <w:rPr>
-          <w:ins w:id="30" w:author="Augustin, Jourdain M" w:date="2015-01-12T13:01:00Z"/>
           <w:sz w:val="18"/>
         </w:rPr>
       </w:pPr>
@@ -26579,7 +26656,6 @@
     <w:p>
       <w:pPr>
         <w:rPr>
-          <w:ins w:id="31" w:author="Augustin, Jourdain M" w:date="2015-01-12T13:01:00Z"/>
           <w:sz w:val="18"/>
         </w:rPr>
       </w:pPr>
@@ -26587,7 +26663,6 @@
     <w:p>
       <w:pPr>
         <w:rPr>
-          <w:ins w:id="32" w:author="Augustin, Jourdain M" w:date="2015-01-12T13:01:00Z"/>
           <w:sz w:val="18"/>
         </w:rPr>
       </w:pPr>
@@ -26595,7 +26670,6 @@
     <w:p>
       <w:pPr>
         <w:rPr>
-          <w:ins w:id="33" w:author="Augustin, Jourdain M" w:date="2015-01-12T13:01:00Z"/>
           <w:sz w:val="18"/>
         </w:rPr>
       </w:pPr>
@@ -26603,7 +26677,6 @@
     <w:p>
       <w:pPr>
         <w:rPr>
-          <w:ins w:id="34" w:author="Augustin, Jourdain M" w:date="2015-01-12T13:01:00Z"/>
           <w:sz w:val="18"/>
         </w:rPr>
       </w:pPr>
@@ -26611,7 +26684,6 @@
     <w:p>
       <w:pPr>
         <w:rPr>
-          <w:ins w:id="35" w:author="Augustin, Jourdain M" w:date="2015-01-12T13:01:00Z"/>
           <w:sz w:val="18"/>
         </w:rPr>
       </w:pPr>
@@ -26619,7 +26691,6 @@
     <w:p>
       <w:pPr>
         <w:rPr>
-          <w:ins w:id="36" w:author="Augustin, Jourdain M" w:date="2015-01-12T13:01:00Z"/>
           <w:sz w:val="18"/>
         </w:rPr>
       </w:pPr>
@@ -26627,7 +26698,6 @@
     <w:p>
       <w:pPr>
         <w:rPr>
-          <w:ins w:id="37" w:author="Augustin, Jourdain M" w:date="2015-01-12T13:01:00Z"/>
           <w:sz w:val="18"/>
         </w:rPr>
       </w:pPr>
@@ -26635,7 +26705,6 @@
     <w:p>
       <w:pPr>
         <w:rPr>
-          <w:ins w:id="38" w:author="Augustin, Jourdain M" w:date="2015-01-12T13:01:00Z"/>
           <w:sz w:val="18"/>
         </w:rPr>
       </w:pPr>
@@ -26643,15 +26712,6 @@
     <w:p>
       <w:pPr>
         <w:rPr>
-          <w:ins w:id="39" w:author="Augustin, Jourdain M" w:date="2015-01-12T13:01:00Z"/>
-          <w:sz w:val="18"/>
-        </w:rPr>
-      </w:pPr>
-    </w:p>
-    <w:p>
-      <w:pPr>
-        <w:rPr>
-          <w:ins w:id="40" w:author="Augustin, Jourdain M" w:date="2015-01-12T13:01:00Z"/>
           <w:sz w:val="18"/>
         </w:rPr>
       </w:pPr>
@@ -26678,7 +26738,6 @@
       <w:tr>
         <w:trPr>
           <w:tblHeader/>
-          <w:ins w:id="41" w:author="Augustin, Jourdain M" w:date="2015-01-12T13:01:00Z"/>
         </w:trPr>
         <w:tc>
           <w:tcPr>
@@ -26688,20 +26747,17 @@
           <w:p>
             <w:pPr>
               <w:rPr>
-                <w:ins w:id="42" w:author="Augustin, Jourdain M" w:date="2015-01-12T13:01:00Z"/>
-                <w:b/>
-                <w:sz w:val="18"/>
-              </w:rPr>
-            </w:pPr>
-            <w:ins w:id="43" w:author="Augustin, Jourdain M" w:date="2015-01-12T13:01:00Z">
-              <w:r>
-                <w:rPr>
-                  <w:b/>
-                  <w:sz w:val="18"/>
-                </w:rPr>
-                <w:t>Item</w:t>
-              </w:r>
-            </w:ins>
+                <w:b/>
+                <w:sz w:val="18"/>
+              </w:rPr>
+            </w:pPr>
+            <w:r>
+              <w:rPr>
+                <w:b/>
+                <w:sz w:val="18"/>
+              </w:rPr>
+              <w:t>Item</w:t>
+            </w:r>
           </w:p>
         </w:tc>
         <w:tc>
@@ -26712,27 +26768,21 @@
           <w:p>
             <w:pPr>
               <w:rPr>
-                <w:ins w:id="44" w:author="Augustin, Jourdain M" w:date="2015-01-12T13:01:00Z"/>
-                <w:b/>
-                <w:sz w:val="18"/>
-              </w:rPr>
-            </w:pPr>
-            <w:ins w:id="45" w:author="Augustin, Jourdain M" w:date="2015-01-12T13:01:00Z">
-              <w:r>
-                <w:rPr>
-                  <w:b/>
-                  <w:sz w:val="18"/>
-                </w:rPr>
-                <w:t>Description</w:t>
-              </w:r>
-            </w:ins>
+                <w:b/>
+                <w:sz w:val="18"/>
+              </w:rPr>
+            </w:pPr>
+            <w:r>
+              <w:rPr>
+                <w:b/>
+                <w:sz w:val="18"/>
+              </w:rPr>
+              <w:t>Description</w:t>
+            </w:r>
           </w:p>
         </w:tc>
       </w:tr>
       <w:tr>
-        <w:trPr>
-          <w:ins w:id="46" w:author="Augustin, Jourdain M" w:date="2015-01-12T13:01:00Z"/>
-        </w:trPr>
         <w:tc>
           <w:tcPr>
             <w:tcW w:w="2549" w:type="dxa"/>
@@ -26740,18 +26790,15 @@
           <w:p>
             <w:pPr>
               <w:rPr>
-                <w:ins w:id="47" w:author="Augustin, Jourdain M" w:date="2015-01-12T13:01:00Z"/>
-                <w:sz w:val="18"/>
-              </w:rPr>
-            </w:pPr>
-            <w:ins w:id="48" w:author="Augustin, Jourdain M" w:date="2015-01-12T13:01:00Z">
-              <w:r>
-                <w:rPr>
-                  <w:sz w:val="18"/>
-                </w:rPr>
-                <w:t>Test Case ID</w:t>
-              </w:r>
-            </w:ins>
+                <w:sz w:val="18"/>
+              </w:rPr>
+            </w:pPr>
+            <w:r>
+              <w:rPr>
+                <w:sz w:val="18"/>
+              </w:rPr>
+              <w:t>Test Case ID</w:t>
+            </w:r>
           </w:p>
         </w:tc>
         <w:tc>
@@ -26761,31 +26808,25 @@
           <w:p>
             <w:pPr>
               <w:rPr>
-                <w:ins w:id="49" w:author="Augustin, Jourdain M" w:date="2015-01-12T13:01:00Z"/>
-                <w:sz w:val="18"/>
-              </w:rPr>
-            </w:pPr>
-            <w:ins w:id="50" w:author="Augustin, Jourdain M" w:date="2015-01-12T13:01:00Z">
-              <w:r>
-                <w:rPr>
-                  <w:sz w:val="18"/>
-                </w:rPr>
-                <w:t>ECUIDASH</w:t>
-              </w:r>
-              <w:r>
-                <w:rPr>
-                  <w:sz w:val="18"/>
-                </w:rPr>
-                <w:t>22</w:t>
-              </w:r>
-            </w:ins>
+                <w:sz w:val="18"/>
+              </w:rPr>
+            </w:pPr>
+            <w:r>
+              <w:rPr>
+                <w:sz w:val="18"/>
+              </w:rPr>
+              <w:t>ECUIDASH</w:t>
+            </w:r>
+            <w:r>
+              <w:rPr>
+                <w:sz w:val="18"/>
+              </w:rPr>
+              <w:t>22</w:t>
+            </w:r>
           </w:p>
         </w:tc>
       </w:tr>
       <w:tr>
-        <w:trPr>
-          <w:ins w:id="51" w:author="Augustin, Jourdain M" w:date="2015-01-12T13:01:00Z"/>
-        </w:trPr>
         <w:tc>
           <w:tcPr>
             <w:tcW w:w="2549" w:type="dxa"/>
@@ -26793,18 +26834,15 @@
           <w:p>
             <w:pPr>
               <w:rPr>
-                <w:ins w:id="52" w:author="Augustin, Jourdain M" w:date="2015-01-12T13:01:00Z"/>
-                <w:sz w:val="18"/>
-              </w:rPr>
-            </w:pPr>
-            <w:ins w:id="53" w:author="Augustin, Jourdain M" w:date="2015-01-12T13:01:00Z">
-              <w:r>
-                <w:rPr>
-                  <w:sz w:val="18"/>
-                </w:rPr>
-                <w:t>Source Description</w:t>
-              </w:r>
-            </w:ins>
+                <w:sz w:val="18"/>
+              </w:rPr>
+            </w:pPr>
+            <w:r>
+              <w:rPr>
+                <w:sz w:val="18"/>
+              </w:rPr>
+              <w:t>Source Description</w:t>
+            </w:r>
           </w:p>
         </w:tc>
         <w:tc>
@@ -26814,31 +26852,25 @@
           <w:p>
             <w:pPr>
               <w:rPr>
-                <w:ins w:id="54" w:author="Augustin, Jourdain M" w:date="2015-01-12T13:01:00Z"/>
-                <w:sz w:val="18"/>
-              </w:rPr>
-            </w:pPr>
-            <w:ins w:id="55" w:author="Augustin, Jourdain M" w:date="2015-01-12T13:01:00Z">
-              <w:r>
-                <w:rPr>
-                  <w:sz w:val="18"/>
-                </w:rPr>
-                <w:t>SCCB-</w:t>
-              </w:r>
-              <w:r>
-                <w:rPr>
-                  <w:sz w:val="18"/>
-                </w:rPr>
-                <w:t>P14043</w:t>
-              </w:r>
-            </w:ins>
+                <w:sz w:val="18"/>
+              </w:rPr>
+            </w:pPr>
+            <w:r>
+              <w:rPr>
+                <w:sz w:val="18"/>
+              </w:rPr>
+              <w:t>SCCB-</w:t>
+            </w:r>
+            <w:r>
+              <w:rPr>
+                <w:sz w:val="18"/>
+              </w:rPr>
+              <w:t>P14043</w:t>
+            </w:r>
           </w:p>
         </w:tc>
       </w:tr>
       <w:tr>
-        <w:trPr>
-          <w:ins w:id="56" w:author="Augustin, Jourdain M" w:date="2015-01-12T13:01:00Z"/>
-        </w:trPr>
         <w:tc>
           <w:tcPr>
             <w:tcW w:w="2549" w:type="dxa"/>
@@ -26846,18 +26878,15 @@
           <w:p>
             <w:pPr>
               <w:rPr>
-                <w:ins w:id="57" w:author="Augustin, Jourdain M" w:date="2015-01-12T13:01:00Z"/>
-                <w:sz w:val="18"/>
-              </w:rPr>
-            </w:pPr>
-            <w:ins w:id="58" w:author="Augustin, Jourdain M" w:date="2015-01-12T13:01:00Z">
-              <w:r>
-                <w:rPr>
-                  <w:sz w:val="18"/>
-                </w:rPr>
-                <w:t>Test Location</w:t>
-              </w:r>
-            </w:ins>
+                <w:sz w:val="18"/>
+              </w:rPr>
+            </w:pPr>
+            <w:r>
+              <w:rPr>
+                <w:sz w:val="18"/>
+              </w:rPr>
+              <w:t>Test Location</w:t>
+            </w:r>
           </w:p>
         </w:tc>
         <w:tc>
@@ -26867,25 +26896,19 @@
           <w:p>
             <w:pPr>
               <w:rPr>
-                <w:ins w:id="59" w:author="Augustin, Jourdain M" w:date="2015-01-12T13:01:00Z"/>
-                <w:sz w:val="18"/>
-              </w:rPr>
-            </w:pPr>
-            <w:ins w:id="60" w:author="Augustin, Jourdain M" w:date="2015-01-12T13:01:00Z">
-              <w:r>
-                <w:rPr>
-                  <w:sz w:val="18"/>
-                </w:rPr>
-                <w:t xml:space="preserve">https://vacmsmpmd01.vangent.local/coach3/default.aspx </w:t>
-              </w:r>
-            </w:ins>
+                <w:sz w:val="18"/>
+              </w:rPr>
+            </w:pPr>
+            <w:r>
+              <w:rPr>
+                <w:sz w:val="18"/>
+              </w:rPr>
+              <w:t xml:space="preserve">https://vacmsmpmd01.vangent.local/coach3/default.aspx </w:t>
+            </w:r>
           </w:p>
         </w:tc>
       </w:tr>
       <w:tr>
-        <w:trPr>
-          <w:ins w:id="61" w:author="Augustin, Jourdain M" w:date="2015-01-12T13:01:00Z"/>
-        </w:trPr>
         <w:tc>
           <w:tcPr>
             <w:tcW w:w="2549" w:type="dxa"/>
@@ -26893,18 +26916,15 @@
           <w:p>
             <w:pPr>
               <w:rPr>
-                <w:ins w:id="62" w:author="Augustin, Jourdain M" w:date="2015-01-12T13:01:00Z"/>
-                <w:sz w:val="18"/>
-              </w:rPr>
-            </w:pPr>
-            <w:ins w:id="63" w:author="Augustin, Jourdain M" w:date="2015-01-12T13:01:00Z">
-              <w:r>
-                <w:rPr>
-                  <w:sz w:val="18"/>
-                </w:rPr>
-                <w:t>Updated File(s)</w:t>
-              </w:r>
-            </w:ins>
+                <w:sz w:val="18"/>
+              </w:rPr>
+            </w:pPr>
+            <w:r>
+              <w:rPr>
+                <w:sz w:val="18"/>
+              </w:rPr>
+              <w:t>Updated File(s)</w:t>
+            </w:r>
           </w:p>
         </w:tc>
         <w:tc>
@@ -26914,31 +26934,25 @@
           <w:p>
             <w:pPr>
               <w:rPr>
-                <w:ins w:id="64" w:author="Augustin, Jourdain M" w:date="2015-01-12T13:01:00Z"/>
-                <w:sz w:val="18"/>
-              </w:rPr>
-            </w:pPr>
-            <w:ins w:id="65" w:author="Augustin, Jourdain M" w:date="2015-01-12T13:01:00Z">
-              <w:r>
-                <w:rPr>
-                  <w:sz w:val="18"/>
-                </w:rPr>
-                <w:t xml:space="preserve">review.aspx, </w:t>
-              </w:r>
-              <w:r>
-                <w:rPr>
-                  <w:sz w:val="18"/>
-                </w:rPr>
-                <w:t>eCoachingFixed.dll</w:t>
-              </w:r>
-            </w:ins>
+                <w:sz w:val="18"/>
+              </w:rPr>
+            </w:pPr>
+            <w:r>
+              <w:rPr>
+                <w:sz w:val="18"/>
+              </w:rPr>
+              <w:t xml:space="preserve">review.aspx, </w:t>
+            </w:r>
+            <w:r>
+              <w:rPr>
+                <w:sz w:val="18"/>
+              </w:rPr>
+              <w:t>eCoachingFixed.dll</w:t>
+            </w:r>
           </w:p>
         </w:tc>
       </w:tr>
       <w:tr>
-        <w:trPr>
-          <w:ins w:id="66" w:author="Augustin, Jourdain M" w:date="2015-01-12T13:01:00Z"/>
-        </w:trPr>
         <w:tc>
           <w:tcPr>
             <w:tcW w:w="2549" w:type="dxa"/>
@@ -26946,18 +26960,15 @@
           <w:p>
             <w:pPr>
               <w:rPr>
-                <w:ins w:id="67" w:author="Augustin, Jourdain M" w:date="2015-01-12T13:01:00Z"/>
-                <w:sz w:val="18"/>
-              </w:rPr>
-            </w:pPr>
-            <w:ins w:id="68" w:author="Augustin, Jourdain M" w:date="2015-01-12T13:01:00Z">
-              <w:r>
-                <w:rPr>
-                  <w:sz w:val="18"/>
-                </w:rPr>
-                <w:t>Supporting Documentation</w:t>
-              </w:r>
-            </w:ins>
+                <w:sz w:val="18"/>
+              </w:rPr>
+            </w:pPr>
+            <w:r>
+              <w:rPr>
+                <w:sz w:val="18"/>
+              </w:rPr>
+              <w:t>Supporting Documentation</w:t>
+            </w:r>
           </w:p>
         </w:tc>
         <w:tc>
@@ -26967,7 +26978,6 @@
           <w:p>
             <w:pPr>
               <w:rPr>
-                <w:ins w:id="69" w:author="Augustin, Jourdain M" w:date="2015-01-12T13:01:00Z"/>
                 <w:sz w:val="18"/>
               </w:rPr>
             </w:pPr>
@@ -26975,9 +26985,6 @@
         </w:tc>
       </w:tr>
       <w:tr>
-        <w:trPr>
-          <w:ins w:id="70" w:author="Augustin, Jourdain M" w:date="2015-01-12T13:01:00Z"/>
-        </w:trPr>
         <w:tc>
           <w:tcPr>
             <w:tcW w:w="2549" w:type="dxa"/>
@@ -26985,18 +26992,15 @@
           <w:p>
             <w:pPr>
               <w:rPr>
-                <w:ins w:id="71" w:author="Augustin, Jourdain M" w:date="2015-01-12T13:01:00Z"/>
-                <w:sz w:val="18"/>
-              </w:rPr>
-            </w:pPr>
-            <w:ins w:id="72" w:author="Augustin, Jourdain M" w:date="2015-01-12T13:01:00Z">
-              <w:r>
-                <w:rPr>
-                  <w:sz w:val="18"/>
-                </w:rPr>
-                <w:t>Notes</w:t>
-              </w:r>
-            </w:ins>
+                <w:sz w:val="18"/>
+              </w:rPr>
+            </w:pPr>
+            <w:r>
+              <w:rPr>
+                <w:sz w:val="18"/>
+              </w:rPr>
+              <w:t>Notes</w:t>
+            </w:r>
           </w:p>
         </w:tc>
         <w:tc>
@@ -27006,7 +27010,6 @@
           <w:p>
             <w:pPr>
               <w:rPr>
-                <w:ins w:id="73" w:author="Augustin, Jourdain M" w:date="2015-01-12T13:01:00Z"/>
                 <w:sz w:val="18"/>
               </w:rPr>
             </w:pPr>
@@ -27017,7 +27020,6 @@
     <w:p>
       <w:pPr>
         <w:rPr>
-          <w:ins w:id="74" w:author="Augustin, Jourdain M" w:date="2015-01-12T13:01:00Z"/>
           <w:sz w:val="18"/>
         </w:rPr>
       </w:pPr>
@@ -27025,7 +27027,6 @@
     <w:p>
       <w:pPr>
         <w:rPr>
-          <w:ins w:id="75" w:author="Augustin, Jourdain M" w:date="2015-01-12T13:01:00Z"/>
           <w:sz w:val="18"/>
         </w:rPr>
       </w:pPr>
@@ -27056,7 +27057,6 @@
         <w:trPr>
           <w:cantSplit/>
           <w:tblHeader/>
-          <w:ins w:id="76" w:author="Augustin, Jourdain M" w:date="2015-01-12T13:01:00Z"/>
         </w:trPr>
         <w:tc>
           <w:tcPr>
@@ -27066,13 +27066,1322 @@
           <w:p>
             <w:pPr>
               <w:rPr>
-                <w:ins w:id="77" w:author="Augustin, Jourdain M" w:date="2015-01-12T13:01:00Z"/>
-                <w:b/>
-                <w:i/>
-                <w:sz w:val="18"/>
-              </w:rPr>
-            </w:pPr>
-            <w:ins w:id="78" w:author="Augustin, Jourdain M" w:date="2015-01-12T13:01:00Z">
+                <w:b/>
+                <w:i/>
+                <w:sz w:val="18"/>
+              </w:rPr>
+            </w:pPr>
+            <w:r>
+              <w:rPr>
+                <w:b/>
+                <w:sz w:val="18"/>
+              </w:rPr>
+              <w:t>TEST#</w:t>
+            </w:r>
+          </w:p>
+        </w:tc>
+        <w:tc>
+          <w:tcPr>
+            <w:tcW w:w="3960" w:type="dxa"/>
+            <w:shd w:val="clear" w:color="auto" w:fill="A6A6A6"/>
+          </w:tcPr>
+          <w:p>
+            <w:pPr>
+              <w:rPr>
+                <w:b/>
+                <w:i/>
+                <w:sz w:val="18"/>
+              </w:rPr>
+            </w:pPr>
+            <w:r>
+              <w:rPr>
+                <w:b/>
+                <w:sz w:val="18"/>
+              </w:rPr>
+              <w:t>ACTION</w:t>
+            </w:r>
+          </w:p>
+        </w:tc>
+        <w:tc>
+          <w:tcPr>
+            <w:tcW w:w="4500" w:type="dxa"/>
+            <w:shd w:val="clear" w:color="auto" w:fill="A6A6A6"/>
+          </w:tcPr>
+          <w:p>
+            <w:pPr>
+              <w:rPr>
+                <w:b/>
+                <w:i/>
+                <w:sz w:val="18"/>
+              </w:rPr>
+            </w:pPr>
+            <w:r>
+              <w:rPr>
+                <w:b/>
+                <w:sz w:val="18"/>
+              </w:rPr>
+              <w:t xml:space="preserve">EXPECTED RESULTS </w:t>
+            </w:r>
+          </w:p>
+        </w:tc>
+        <w:tc>
+          <w:tcPr>
+            <w:tcW w:w="1260" w:type="dxa"/>
+            <w:shd w:val="clear" w:color="auto" w:fill="A6A6A6"/>
+          </w:tcPr>
+          <w:p>
+            <w:pPr>
+              <w:rPr>
+                <w:b/>
+                <w:i/>
+                <w:sz w:val="18"/>
+              </w:rPr>
+            </w:pPr>
+            <w:r>
+              <w:rPr>
+                <w:b/>
+                <w:sz w:val="18"/>
+              </w:rPr>
+              <w:t>RESULTS</w:t>
+            </w:r>
+          </w:p>
+          <w:p>
+            <w:pPr>
+              <w:rPr>
+                <w:b/>
+                <w:i/>
+                <w:sz w:val="18"/>
+              </w:rPr>
+            </w:pPr>
+            <w:r>
+              <w:rPr>
+                <w:b/>
+                <w:sz w:val="18"/>
+              </w:rPr>
+              <w:t>P/F/I</w:t>
+            </w:r>
+          </w:p>
+        </w:tc>
+        <w:tc>
+          <w:tcPr>
+            <w:tcW w:w="2880" w:type="dxa"/>
+            <w:shd w:val="clear" w:color="auto" w:fill="A6A6A6"/>
+          </w:tcPr>
+          <w:p>
+            <w:pPr>
+              <w:rPr>
+                <w:b/>
+                <w:i/>
+                <w:sz w:val="18"/>
+              </w:rPr>
+            </w:pPr>
+            <w:r>
+              <w:rPr>
+                <w:b/>
+                <w:sz w:val="18"/>
+              </w:rPr>
+              <w:t>COMMENTS</w:t>
+            </w:r>
+          </w:p>
+        </w:tc>
+      </w:tr>
+      <w:tr>
+        <w:trPr>
+          <w:cantSplit/>
+        </w:trPr>
+        <w:tc>
+          <w:tcPr>
+            <w:tcW w:w="900" w:type="dxa"/>
+          </w:tcPr>
+          <w:p>
+            <w:pPr>
+              <w:numPr>
+                <w:ilvl w:val="0"/>
+                <w:numId w:val="24"/>
+              </w:numPr>
+              <w:rPr>
+                <w:i/>
+                <w:sz w:val="18"/>
+              </w:rPr>
+            </w:pPr>
+          </w:p>
+        </w:tc>
+        <w:tc>
+          <w:tcPr>
+            <w:tcW w:w="3960" w:type="dxa"/>
+          </w:tcPr>
+          <w:p>
+            <w:pPr>
+              <w:rPr>
+                <w:bCs/>
+                <w:sz w:val="18"/>
+              </w:rPr>
+            </w:pPr>
+            <w:r>
+              <w:rPr>
+                <w:bCs/>
+                <w:sz w:val="18"/>
+              </w:rPr>
+              <w:t>Launch link to t</w:t>
+            </w:r>
+            <w:r>
+              <w:rPr>
+                <w:bCs/>
+                <w:sz w:val="18"/>
+              </w:rPr>
+              <w:t>est main dashboard page</w:t>
+            </w:r>
+            <w:r>
+              <w:rPr>
+                <w:bCs/>
+                <w:sz w:val="18"/>
+              </w:rPr>
+              <w:t>:</w:t>
+            </w:r>
+            <w:r>
+              <w:rPr>
+                <w:bCs/>
+                <w:sz w:val="18"/>
+              </w:rPr>
+              <w:br/>
+            </w:r>
+          </w:p>
+          <w:p>
+            <w:pPr>
+              <w:rPr>
+                <w:bCs/>
+                <w:sz w:val="18"/>
+              </w:rPr>
+            </w:pPr>
+            <w:hyperlink r:id="rId30" w:history="1">
+              <w:r>
+                <w:rPr>
+                  <w:rStyle w:val="Hyperlink"/>
+                  <w:sz w:val="18"/>
+                </w:rPr>
+                <w:t>https://vacmsmpmd01.vangent.local/coach3/default.aspx</w:t>
+              </w:r>
+            </w:hyperlink>
+            <w:r>
+              <w:rPr>
+                <w:sz w:val="18"/>
+              </w:rPr>
+              <w:t xml:space="preserve"> </w:t>
+            </w:r>
+          </w:p>
+        </w:tc>
+        <w:tc>
+          <w:tcPr>
+            <w:tcW w:w="4500" w:type="dxa"/>
+          </w:tcPr>
+          <w:p>
+            <w:pPr>
+              <w:rPr>
+                <w:sz w:val="18"/>
+              </w:rPr>
+            </w:pPr>
+            <w:r>
+              <w:rPr>
+                <w:sz w:val="18"/>
+              </w:rPr>
+              <w:t xml:space="preserve">Main page successfully loads with credentials passed reflecting data in database </w:t>
+            </w:r>
+            <w:proofErr w:type="spellStart"/>
+            <w:r>
+              <w:rPr>
+                <w:sz w:val="18"/>
+              </w:rPr>
+              <w:t>db</w:t>
+            </w:r>
+            <w:proofErr w:type="spellEnd"/>
+            <w:r>
+              <w:rPr>
+                <w:sz w:val="18"/>
+              </w:rPr>
+              <w:br/>
+            </w:r>
+            <w:r>
+              <w:rPr>
+                <w:sz w:val="18"/>
+              </w:rPr>
+              <w:br/>
+            </w:r>
+          </w:p>
+        </w:tc>
+        <w:tc>
+          <w:tcPr>
+            <w:tcW w:w="1260" w:type="dxa"/>
+          </w:tcPr>
+          <w:p>
+            <w:pPr>
+              <w:jc w:val="center"/>
+              <w:rPr>
+                <w:i/>
+                <w:sz w:val="18"/>
+              </w:rPr>
+            </w:pPr>
+            <w:r>
+              <w:rPr>
+                <w:i/>
+                <w:sz w:val="18"/>
+              </w:rPr>
+              <w:t>P</w:t>
+            </w:r>
+          </w:p>
+          <w:p>
+            <w:pPr>
+              <w:jc w:val="center"/>
+              <w:rPr>
+                <w:i/>
+                <w:sz w:val="18"/>
+              </w:rPr>
+            </w:pPr>
+            <w:r>
+              <w:rPr>
+                <w:i/>
+                <w:sz w:val="18"/>
+              </w:rPr>
+              <w:t>01</w:t>
+            </w:r>
+            <w:r>
+              <w:rPr>
+                <w:i/>
+                <w:sz w:val="18"/>
+              </w:rPr>
+              <w:t>/</w:t>
+            </w:r>
+            <w:r>
+              <w:rPr>
+                <w:i/>
+                <w:sz w:val="18"/>
+              </w:rPr>
+              <w:t>12</w:t>
+            </w:r>
+            <w:r>
+              <w:rPr>
+                <w:i/>
+                <w:sz w:val="18"/>
+              </w:rPr>
+              <w:t>/201</w:t>
+            </w:r>
+            <w:r>
+              <w:rPr>
+                <w:i/>
+                <w:sz w:val="18"/>
+              </w:rPr>
+              <w:t>5</w:t>
+            </w:r>
+          </w:p>
+        </w:tc>
+        <w:tc>
+          <w:tcPr>
+            <w:tcW w:w="2880" w:type="dxa"/>
+          </w:tcPr>
+          <w:p>
+            <w:pPr>
+              <w:rPr>
+                <w:i/>
+                <w:sz w:val="18"/>
+              </w:rPr>
+            </w:pPr>
+          </w:p>
+        </w:tc>
+      </w:tr>
+      <w:tr>
+        <w:tc>
+          <w:tcPr>
+            <w:tcW w:w="900" w:type="dxa"/>
+          </w:tcPr>
+          <w:p>
+            <w:pPr>
+              <w:numPr>
+                <w:ilvl w:val="0"/>
+                <w:numId w:val="24"/>
+              </w:numPr>
+              <w:rPr>
+                <w:i/>
+                <w:sz w:val="18"/>
+              </w:rPr>
+            </w:pPr>
+          </w:p>
+        </w:tc>
+        <w:tc>
+          <w:tcPr>
+            <w:tcW w:w="3960" w:type="dxa"/>
+          </w:tcPr>
+          <w:p>
+            <w:pPr>
+              <w:rPr>
+                <w:bCs/>
+                <w:sz w:val="18"/>
+              </w:rPr>
+            </w:pPr>
+            <w:r>
+              <w:rPr>
+                <w:bCs/>
+                <w:sz w:val="18"/>
+              </w:rPr>
+              <w:t>Select “</w:t>
+            </w:r>
+            <w:r>
+              <w:rPr>
+                <w:bCs/>
+                <w:sz w:val="18"/>
+              </w:rPr>
+              <w:t>My Dashboard” tab and select a completed Research Required record that is pending level 3 user review.</w:t>
+            </w:r>
+            <w:r>
+              <w:rPr>
+                <w:bCs/>
+                <w:sz w:val="18"/>
+              </w:rPr>
+              <w:t xml:space="preserve">  </w:t>
+            </w:r>
+          </w:p>
+          <w:p>
+            <w:pPr>
+              <w:rPr>
+                <w:bCs/>
+                <w:sz w:val="18"/>
+              </w:rPr>
+            </w:pPr>
+            <w:r>
+              <w:rPr>
+                <w:bCs/>
+                <w:sz w:val="18"/>
+              </w:rPr>
+              <w:t xml:space="preserve">   </w:t>
+            </w:r>
+          </w:p>
+        </w:tc>
+        <w:tc>
+          <w:tcPr>
+            <w:tcW w:w="4500" w:type="dxa"/>
+          </w:tcPr>
+          <w:p>
+            <w:pPr>
+              <w:rPr>
+                <w:sz w:val="18"/>
+              </w:rPr>
+            </w:pPr>
+            <w:r>
+              <w:rPr>
+                <w:sz w:val="18"/>
+              </w:rPr>
+              <w:t xml:space="preserve">Verify that </w:t>
+            </w:r>
+            <w:r>
+              <w:rPr>
+                <w:sz w:val="18"/>
+              </w:rPr>
+              <w:t>the review page displays with reference to OMR SOP and corresponding hyperlink</w:t>
+            </w:r>
+            <w:r>
+              <w:rPr>
+                <w:sz w:val="18"/>
+              </w:rPr>
+              <w:t xml:space="preserve"> </w:t>
+            </w:r>
+            <w:r>
+              <w:rPr>
+                <w:sz w:val="18"/>
+              </w:rPr>
+              <w:t>text from the following text:</w:t>
+            </w:r>
+            <w:r>
+              <w:rPr>
+                <w:sz w:val="18"/>
+              </w:rPr>
+              <w:br/>
+            </w:r>
+            <w:r>
+              <w:rPr>
+                <w:sz w:val="18"/>
+              </w:rPr>
+              <w:br/>
+            </w:r>
+            <w:r>
+              <w:rPr>
+                <w:i/>
+                <w:sz w:val="18"/>
+              </w:rPr>
+              <w:t>Contact Center Operations 46.0 Outlier Management Report (OMR): Outlier Research Process SOP</w:t>
+            </w:r>
+          </w:p>
+          <w:p>
+            <w:pPr>
+              <w:rPr>
+                <w:sz w:val="18"/>
+              </w:rPr>
+            </w:pPr>
+          </w:p>
+          <w:p>
+            <w:pPr>
+              <w:rPr>
+                <w:sz w:val="18"/>
+              </w:rPr>
+            </w:pPr>
+          </w:p>
+          <w:p>
+            <w:pPr>
+              <w:rPr>
+                <w:i/>
+                <w:sz w:val="18"/>
+              </w:rPr>
+            </w:pPr>
+            <w:r>
+              <w:rPr>
+                <w:sz w:val="18"/>
+              </w:rPr>
+              <w:t xml:space="preserve">Verify that the hyper link </w:t>
+            </w:r>
+            <w:r>
+              <w:rPr>
+                <w:sz w:val="18"/>
+              </w:rPr>
+              <w:t xml:space="preserve">occurs after the </w:t>
+            </w:r>
+            <w:r>
+              <w:rPr>
+                <w:sz w:val="18"/>
+              </w:rPr>
+              <w:t>following text</w:t>
+            </w:r>
+            <w:proofErr w:type="gramStart"/>
+            <w:r>
+              <w:rPr>
+                <w:sz w:val="18"/>
+              </w:rPr>
+              <w:t>:</w:t>
+            </w:r>
+            <w:proofErr w:type="gramEnd"/>
+            <w:r>
+              <w:rPr>
+                <w:sz w:val="18"/>
+              </w:rPr>
+              <w:br/>
+            </w:r>
+            <w:r>
+              <w:rPr>
+                <w:sz w:val="18"/>
+              </w:rPr>
+              <w:br/>
+            </w:r>
+            <w:r>
+              <w:rPr>
+                <w:i/>
+                <w:sz w:val="18"/>
+              </w:rPr>
+              <w:t>You are receiving this eCL record because an Employee on your team was identified in an Outlier Management Report (OMR). Please research this item in accordance with the latest</w:t>
+            </w:r>
+          </w:p>
+          <w:p>
+            <w:pPr>
+              <w:rPr>
+                <w:i/>
+                <w:sz w:val="18"/>
+              </w:rPr>
+            </w:pPr>
+          </w:p>
+          <w:p>
+            <w:pPr>
+              <w:rPr>
+                <w:sz w:val="18"/>
+              </w:rPr>
+            </w:pPr>
+          </w:p>
+        </w:tc>
+        <w:tc>
+          <w:tcPr>
+            <w:tcW w:w="1260" w:type="dxa"/>
+          </w:tcPr>
+          <w:p>
+            <w:pPr>
+              <w:jc w:val="center"/>
+              <w:rPr>
+                <w:i/>
+                <w:sz w:val="18"/>
+              </w:rPr>
+            </w:pPr>
+            <w:r>
+              <w:rPr>
+                <w:i/>
+                <w:sz w:val="18"/>
+              </w:rPr>
+              <w:t>P</w:t>
+            </w:r>
+          </w:p>
+          <w:p>
+            <w:pPr>
+              <w:jc w:val="center"/>
+              <w:rPr>
+                <w:i/>
+                <w:sz w:val="18"/>
+              </w:rPr>
+            </w:pPr>
+            <w:r>
+              <w:rPr>
+                <w:i/>
+                <w:sz w:val="18"/>
+              </w:rPr>
+              <w:t>01</w:t>
+            </w:r>
+            <w:r>
+              <w:rPr>
+                <w:i/>
+                <w:sz w:val="18"/>
+              </w:rPr>
+              <w:t>/</w:t>
+            </w:r>
+            <w:r>
+              <w:rPr>
+                <w:i/>
+                <w:sz w:val="18"/>
+              </w:rPr>
+              <w:t>12</w:t>
+            </w:r>
+            <w:r>
+              <w:rPr>
+                <w:i/>
+                <w:sz w:val="18"/>
+              </w:rPr>
+              <w:t>/201</w:t>
+            </w:r>
+            <w:r>
+              <w:rPr>
+                <w:i/>
+                <w:sz w:val="18"/>
+              </w:rPr>
+              <w:t>5</w:t>
+            </w:r>
+          </w:p>
+        </w:tc>
+        <w:tc>
+          <w:tcPr>
+            <w:tcW w:w="2880" w:type="dxa"/>
+          </w:tcPr>
+          <w:p>
+            <w:pPr>
+              <w:rPr>
+                <w:i/>
+                <w:sz w:val="18"/>
+              </w:rPr>
+            </w:pPr>
+          </w:p>
+        </w:tc>
+      </w:tr>
+      <w:tr>
+        <w:tc>
+          <w:tcPr>
+            <w:tcW w:w="900" w:type="dxa"/>
+          </w:tcPr>
+          <w:p>
+            <w:pPr>
+              <w:numPr>
+                <w:ilvl w:val="0"/>
+                <w:numId w:val="24"/>
+              </w:numPr>
+              <w:rPr>
+                <w:i/>
+                <w:sz w:val="18"/>
+              </w:rPr>
+            </w:pPr>
+          </w:p>
+        </w:tc>
+        <w:tc>
+          <w:tcPr>
+            <w:tcW w:w="3960" w:type="dxa"/>
+          </w:tcPr>
+          <w:p>
+            <w:pPr>
+              <w:rPr>
+                <w:bCs/>
+                <w:sz w:val="18"/>
+              </w:rPr>
+            </w:pPr>
+            <w:r>
+              <w:rPr>
+                <w:bCs/>
+                <w:sz w:val="18"/>
+              </w:rPr>
+              <w:t xml:space="preserve">Select </w:t>
+            </w:r>
+            <w:r>
+              <w:rPr>
+                <w:bCs/>
+                <w:sz w:val="18"/>
+              </w:rPr>
+              <w:t>OMR SOP hyperlink.</w:t>
+            </w:r>
+            <w:r>
+              <w:rPr>
+                <w:bCs/>
+                <w:sz w:val="18"/>
+              </w:rPr>
+              <w:t xml:space="preserve">  </w:t>
+            </w:r>
+          </w:p>
+          <w:p>
+            <w:pPr>
+              <w:rPr>
+                <w:bCs/>
+                <w:sz w:val="18"/>
+              </w:rPr>
+            </w:pPr>
+            <w:r>
+              <w:rPr>
+                <w:bCs/>
+                <w:sz w:val="18"/>
+              </w:rPr>
+              <w:t xml:space="preserve">   </w:t>
+            </w:r>
+          </w:p>
+        </w:tc>
+        <w:tc>
+          <w:tcPr>
+            <w:tcW w:w="4500" w:type="dxa"/>
+          </w:tcPr>
+          <w:p>
+            <w:pPr>
+              <w:rPr>
+                <w:sz w:val="18"/>
+              </w:rPr>
+            </w:pPr>
+            <w:r>
+              <w:rPr>
+                <w:sz w:val="18"/>
+              </w:rPr>
+              <w:t xml:space="preserve">Verify that new window opens to </w:t>
+            </w:r>
+            <w:r>
+              <w:rPr>
+                <w:sz w:val="18"/>
+              </w:rPr>
+              <w:t xml:space="preserve">the </w:t>
+            </w:r>
+            <w:r>
+              <w:rPr>
+                <w:sz w:val="18"/>
+              </w:rPr>
+              <w:t>all SOP list page with OMR SOP included in list of available documents</w:t>
+            </w:r>
+            <w:r>
+              <w:rPr>
+                <w:sz w:val="18"/>
+              </w:rPr>
+              <w:t xml:space="preserve"> at </w:t>
+            </w:r>
+            <w:r>
+              <w:rPr>
+                <w:sz w:val="18"/>
+              </w:rPr>
+              <w:lastRenderedPageBreak/>
+              <w:t>the following URL:</w:t>
+            </w:r>
+            <w:r>
+              <w:rPr>
+                <w:sz w:val="18"/>
+              </w:rPr>
+              <w:br/>
+            </w:r>
+            <w:r>
+              <w:rPr>
+                <w:sz w:val="18"/>
+              </w:rPr>
+              <w:br/>
+            </w:r>
+            <w:hyperlink r:id="rId31" w:history="1">
+              <w:r>
+                <w:rPr>
+                  <w:rStyle w:val="Hyperlink"/>
+                  <w:sz w:val="18"/>
+                </w:rPr>
+                <w:t>https://cco.gdit.com/Resources/SOP/Contact Center Operations/Forms/AllItems.aspx</w:t>
+              </w:r>
+            </w:hyperlink>
+          </w:p>
+          <w:p>
+            <w:pPr>
+              <w:rPr>
+                <w:sz w:val="18"/>
+              </w:rPr>
+            </w:pPr>
+          </w:p>
+        </w:tc>
+        <w:tc>
+          <w:tcPr>
+            <w:tcW w:w="1260" w:type="dxa"/>
+          </w:tcPr>
+          <w:p>
+            <w:pPr>
+              <w:jc w:val="center"/>
+              <w:rPr>
+                <w:i/>
+                <w:sz w:val="18"/>
+              </w:rPr>
+            </w:pPr>
+            <w:r>
+              <w:rPr>
+                <w:i/>
+                <w:sz w:val="18"/>
+              </w:rPr>
+              <w:lastRenderedPageBreak/>
+              <w:t>P</w:t>
+            </w:r>
+          </w:p>
+          <w:p>
+            <w:pPr>
+              <w:jc w:val="center"/>
+              <w:rPr>
+                <w:i/>
+                <w:sz w:val="18"/>
+              </w:rPr>
+            </w:pPr>
+            <w:r>
+              <w:rPr>
+                <w:i/>
+                <w:sz w:val="18"/>
+              </w:rPr>
+              <w:t>01</w:t>
+            </w:r>
+            <w:r>
+              <w:rPr>
+                <w:i/>
+                <w:sz w:val="18"/>
+              </w:rPr>
+              <w:t>/</w:t>
+            </w:r>
+            <w:r>
+              <w:rPr>
+                <w:i/>
+                <w:sz w:val="18"/>
+              </w:rPr>
+              <w:t>12</w:t>
+            </w:r>
+            <w:r>
+              <w:rPr>
+                <w:i/>
+                <w:sz w:val="18"/>
+              </w:rPr>
+              <w:t>/201</w:t>
+            </w:r>
+            <w:r>
+              <w:rPr>
+                <w:i/>
+                <w:sz w:val="18"/>
+              </w:rPr>
+              <w:t>5</w:t>
+            </w:r>
+          </w:p>
+        </w:tc>
+        <w:tc>
+          <w:tcPr>
+            <w:tcW w:w="2880" w:type="dxa"/>
+          </w:tcPr>
+          <w:p>
+            <w:pPr>
+              <w:rPr>
+                <w:i/>
+                <w:sz w:val="18"/>
+              </w:rPr>
+            </w:pPr>
+          </w:p>
+        </w:tc>
+      </w:tr>
+    </w:tbl>
+    <w:p>
+      <w:pPr>
+        <w:rPr>
+          <w:sz w:val="18"/>
+        </w:rPr>
+      </w:pPr>
+    </w:p>
+    <w:p>
+      <w:pPr>
+        <w:rPr>
+          <w:sz w:val="18"/>
+        </w:rPr>
+      </w:pPr>
+    </w:p>
+    <w:p>
+      <w:pPr>
+        <w:rPr>
+          <w:del w:id="22" w:author="Augustin, Jourdain M" w:date="2015-01-15T13:26:00Z"/>
+          <w:sz w:val="18"/>
+        </w:rPr>
+      </w:pPr>
+    </w:p>
+    <w:p>
+      <w:pPr>
+        <w:rPr>
+          <w:ins w:id="23" w:author="Augustin, Jourdain M" w:date="2015-01-15T13:26:00Z"/>
+          <w:sz w:val="18"/>
+        </w:rPr>
+      </w:pPr>
+    </w:p>
+    <w:p>
+      <w:pPr>
+        <w:rPr>
+          <w:ins w:id="24" w:author="Augustin, Jourdain M" w:date="2015-01-15T13:26:00Z"/>
+          <w:sz w:val="18"/>
+        </w:rPr>
+      </w:pPr>
+    </w:p>
+    <w:p>
+      <w:pPr>
+        <w:rPr>
+          <w:ins w:id="25" w:author="Augustin, Jourdain M" w:date="2015-01-15T13:26:00Z"/>
+          <w:sz w:val="18"/>
+        </w:rPr>
+      </w:pPr>
+    </w:p>
+    <w:p>
+      <w:pPr>
+        <w:rPr>
+          <w:ins w:id="26" w:author="Augustin, Jourdain M" w:date="2015-01-15T13:26:00Z"/>
+          <w:sz w:val="18"/>
+        </w:rPr>
+      </w:pPr>
+    </w:p>
+    <w:p>
+      <w:pPr>
+        <w:rPr>
+          <w:ins w:id="27" w:author="Augustin, Jourdain M" w:date="2015-01-15T13:26:00Z"/>
+          <w:sz w:val="18"/>
+        </w:rPr>
+      </w:pPr>
+    </w:p>
+    <w:tbl>
+      <w:tblPr>
+        <w:tblW w:w="0" w:type="auto"/>
+        <w:tblInd w:w="-612" w:type="dxa"/>
+        <w:tblBorders>
+          <w:top w:val="single" w:sz="4" w:space="0" w:color="auto"/>
+          <w:left w:val="single" w:sz="4" w:space="0" w:color="auto"/>
+          <w:bottom w:val="single" w:sz="4" w:space="0" w:color="auto"/>
+          <w:right w:val="single" w:sz="4" w:space="0" w:color="auto"/>
+          <w:insideH w:val="single" w:sz="4" w:space="0" w:color="auto"/>
+          <w:insideV w:val="single" w:sz="4" w:space="0" w:color="auto"/>
+        </w:tblBorders>
+        <w:tblLayout w:type="fixed"/>
+        <w:tblLook w:val="0000" w:firstRow="0" w:lastRow="0" w:firstColumn="0" w:lastColumn="0" w:noHBand="0" w:noVBand="0"/>
+      </w:tblPr>
+      <w:tblGrid>
+        <w:gridCol w:w="2549"/>
+        <w:gridCol w:w="10455"/>
+      </w:tblGrid>
+      <w:tr>
+        <w:trPr>
+          <w:tblHeader/>
+          <w:ins w:id="28" w:author="Augustin, Jourdain M" w:date="2015-01-15T13:26:00Z"/>
+        </w:trPr>
+        <w:tc>
+          <w:tcPr>
+            <w:tcW w:w="2549" w:type="dxa"/>
+            <w:shd w:val="solid" w:color="auto" w:fill="000000"/>
+          </w:tcPr>
+          <w:p>
+            <w:pPr>
+              <w:rPr>
+                <w:ins w:id="29" w:author="Augustin, Jourdain M" w:date="2015-01-15T13:26:00Z"/>
+                <w:b/>
+                <w:sz w:val="18"/>
+              </w:rPr>
+            </w:pPr>
+            <w:ins w:id="30" w:author="Augustin, Jourdain M" w:date="2015-01-15T13:26:00Z">
+              <w:r>
+                <w:rPr>
+                  <w:b/>
+                  <w:sz w:val="18"/>
+                </w:rPr>
+                <w:t>Item</w:t>
+              </w:r>
+            </w:ins>
+          </w:p>
+        </w:tc>
+        <w:tc>
+          <w:tcPr>
+            <w:tcW w:w="10455" w:type="dxa"/>
+            <w:shd w:val="solid" w:color="auto" w:fill="000000"/>
+          </w:tcPr>
+          <w:p>
+            <w:pPr>
+              <w:rPr>
+                <w:ins w:id="31" w:author="Augustin, Jourdain M" w:date="2015-01-15T13:26:00Z"/>
+                <w:b/>
+                <w:sz w:val="18"/>
+              </w:rPr>
+            </w:pPr>
+            <w:ins w:id="32" w:author="Augustin, Jourdain M" w:date="2015-01-15T13:26:00Z">
+              <w:r>
+                <w:rPr>
+                  <w:b/>
+                  <w:sz w:val="18"/>
+                </w:rPr>
+                <w:t>Description</w:t>
+              </w:r>
+            </w:ins>
+          </w:p>
+        </w:tc>
+      </w:tr>
+      <w:tr>
+        <w:trPr>
+          <w:ins w:id="33" w:author="Augustin, Jourdain M" w:date="2015-01-15T13:26:00Z"/>
+        </w:trPr>
+        <w:tc>
+          <w:tcPr>
+            <w:tcW w:w="2549" w:type="dxa"/>
+          </w:tcPr>
+          <w:p>
+            <w:pPr>
+              <w:rPr>
+                <w:ins w:id="34" w:author="Augustin, Jourdain M" w:date="2015-01-15T13:26:00Z"/>
+                <w:sz w:val="18"/>
+              </w:rPr>
+            </w:pPr>
+            <w:ins w:id="35" w:author="Augustin, Jourdain M" w:date="2015-01-15T13:26:00Z">
+              <w:r>
+                <w:rPr>
+                  <w:sz w:val="18"/>
+                </w:rPr>
+                <w:t>Test Case ID</w:t>
+              </w:r>
+            </w:ins>
+          </w:p>
+        </w:tc>
+        <w:tc>
+          <w:tcPr>
+            <w:tcW w:w="10455" w:type="dxa"/>
+          </w:tcPr>
+          <w:p>
+            <w:pPr>
+              <w:rPr>
+                <w:ins w:id="36" w:author="Augustin, Jourdain M" w:date="2015-01-15T13:26:00Z"/>
+                <w:sz w:val="18"/>
+              </w:rPr>
+            </w:pPr>
+            <w:ins w:id="37" w:author="Augustin, Jourdain M" w:date="2015-01-15T13:26:00Z">
+              <w:r>
+                <w:rPr>
+                  <w:sz w:val="18"/>
+                </w:rPr>
+                <w:t>ECUIDASH</w:t>
+              </w:r>
+              <w:r>
+                <w:rPr>
+                  <w:sz w:val="18"/>
+                </w:rPr>
+                <w:t>2</w:t>
+              </w:r>
+              <w:r>
+                <w:rPr>
+                  <w:sz w:val="18"/>
+                </w:rPr>
+                <w:t>3</w:t>
+              </w:r>
+            </w:ins>
+          </w:p>
+        </w:tc>
+      </w:tr>
+      <w:tr>
+        <w:trPr>
+          <w:ins w:id="38" w:author="Augustin, Jourdain M" w:date="2015-01-15T13:26:00Z"/>
+        </w:trPr>
+        <w:tc>
+          <w:tcPr>
+            <w:tcW w:w="2549" w:type="dxa"/>
+          </w:tcPr>
+          <w:p>
+            <w:pPr>
+              <w:rPr>
+                <w:ins w:id="39" w:author="Augustin, Jourdain M" w:date="2015-01-15T13:26:00Z"/>
+                <w:sz w:val="18"/>
+              </w:rPr>
+            </w:pPr>
+            <w:ins w:id="40" w:author="Augustin, Jourdain M" w:date="2015-01-15T13:26:00Z">
+              <w:r>
+                <w:rPr>
+                  <w:sz w:val="18"/>
+                </w:rPr>
+                <w:t>Source Description</w:t>
+              </w:r>
+            </w:ins>
+          </w:p>
+        </w:tc>
+        <w:tc>
+          <w:tcPr>
+            <w:tcW w:w="10455" w:type="dxa"/>
+          </w:tcPr>
+          <w:p>
+            <w:pPr>
+              <w:rPr>
+                <w:ins w:id="41" w:author="Augustin, Jourdain M" w:date="2015-01-15T13:26:00Z"/>
+                <w:sz w:val="18"/>
+              </w:rPr>
+            </w:pPr>
+            <w:ins w:id="42" w:author="Augustin, Jourdain M" w:date="2015-01-15T13:26:00Z">
+              <w:r>
+                <w:rPr>
+                  <w:sz w:val="18"/>
+                </w:rPr>
+                <w:t>SCCB-</w:t>
+              </w:r>
+              <w:r>
+                <w:rPr>
+                  <w:sz w:val="18"/>
+                </w:rPr>
+                <w:t>P1</w:t>
+              </w:r>
+              <w:r>
+                <w:rPr>
+                  <w:sz w:val="18"/>
+                </w:rPr>
+                <w:t>3653</w:t>
+              </w:r>
+            </w:ins>
+          </w:p>
+        </w:tc>
+      </w:tr>
+      <w:tr>
+        <w:trPr>
+          <w:ins w:id="43" w:author="Augustin, Jourdain M" w:date="2015-01-15T13:26:00Z"/>
+        </w:trPr>
+        <w:tc>
+          <w:tcPr>
+            <w:tcW w:w="2549" w:type="dxa"/>
+          </w:tcPr>
+          <w:p>
+            <w:pPr>
+              <w:rPr>
+                <w:ins w:id="44" w:author="Augustin, Jourdain M" w:date="2015-01-15T13:26:00Z"/>
+                <w:sz w:val="18"/>
+              </w:rPr>
+            </w:pPr>
+            <w:ins w:id="45" w:author="Augustin, Jourdain M" w:date="2015-01-15T13:26:00Z">
+              <w:r>
+                <w:rPr>
+                  <w:sz w:val="18"/>
+                </w:rPr>
+                <w:t>Test Location</w:t>
+              </w:r>
+            </w:ins>
+          </w:p>
+        </w:tc>
+        <w:tc>
+          <w:tcPr>
+            <w:tcW w:w="10455" w:type="dxa"/>
+          </w:tcPr>
+          <w:p>
+            <w:pPr>
+              <w:rPr>
+                <w:ins w:id="46" w:author="Augustin, Jourdain M" w:date="2015-01-15T13:26:00Z"/>
+                <w:sz w:val="18"/>
+              </w:rPr>
+            </w:pPr>
+            <w:ins w:id="47" w:author="Augustin, Jourdain M" w:date="2015-01-15T13:26:00Z">
+              <w:r>
+                <w:rPr>
+                  <w:sz w:val="18"/>
+                </w:rPr>
+                <w:t xml:space="preserve">https://vacmsmpmd01.vangent.local/coach3/default.aspx </w:t>
+              </w:r>
+            </w:ins>
+          </w:p>
+        </w:tc>
+      </w:tr>
+      <w:tr>
+        <w:trPr>
+          <w:ins w:id="48" w:author="Augustin, Jourdain M" w:date="2015-01-15T13:26:00Z"/>
+        </w:trPr>
+        <w:tc>
+          <w:tcPr>
+            <w:tcW w:w="2549" w:type="dxa"/>
+          </w:tcPr>
+          <w:p>
+            <w:pPr>
+              <w:rPr>
+                <w:ins w:id="49" w:author="Augustin, Jourdain M" w:date="2015-01-15T13:26:00Z"/>
+                <w:sz w:val="18"/>
+              </w:rPr>
+            </w:pPr>
+            <w:ins w:id="50" w:author="Augustin, Jourdain M" w:date="2015-01-15T13:26:00Z">
+              <w:r>
+                <w:rPr>
+                  <w:sz w:val="18"/>
+                </w:rPr>
+                <w:t>Updated File(s)</w:t>
+              </w:r>
+            </w:ins>
+          </w:p>
+        </w:tc>
+        <w:tc>
+          <w:tcPr>
+            <w:tcW w:w="10455" w:type="dxa"/>
+          </w:tcPr>
+          <w:p>
+            <w:pPr>
+              <w:rPr>
+                <w:ins w:id="51" w:author="Augustin, Jourdain M" w:date="2015-01-15T13:26:00Z"/>
+                <w:sz w:val="18"/>
+              </w:rPr>
+            </w:pPr>
+            <w:ins w:id="52" w:author="Augustin, Jourdain M" w:date="2015-01-15T13:26:00Z">
+              <w:r>
+                <w:rPr>
+                  <w:sz w:val="18"/>
+                </w:rPr>
+                <w:t>eCoachingFixed.dll</w:t>
+              </w:r>
+            </w:ins>
+          </w:p>
+        </w:tc>
+      </w:tr>
+      <w:tr>
+        <w:trPr>
+          <w:ins w:id="53" w:author="Augustin, Jourdain M" w:date="2015-01-15T13:26:00Z"/>
+        </w:trPr>
+        <w:tc>
+          <w:tcPr>
+            <w:tcW w:w="2549" w:type="dxa"/>
+          </w:tcPr>
+          <w:p>
+            <w:pPr>
+              <w:rPr>
+                <w:ins w:id="54" w:author="Augustin, Jourdain M" w:date="2015-01-15T13:26:00Z"/>
+                <w:sz w:val="18"/>
+              </w:rPr>
+            </w:pPr>
+            <w:ins w:id="55" w:author="Augustin, Jourdain M" w:date="2015-01-15T13:26:00Z">
+              <w:r>
+                <w:rPr>
+                  <w:sz w:val="18"/>
+                </w:rPr>
+                <w:t>Supporting Documentation</w:t>
+              </w:r>
+            </w:ins>
+          </w:p>
+        </w:tc>
+        <w:tc>
+          <w:tcPr>
+            <w:tcW w:w="10455" w:type="dxa"/>
+          </w:tcPr>
+          <w:p>
+            <w:pPr>
+              <w:rPr>
+                <w:ins w:id="56" w:author="Augustin, Jourdain M" w:date="2015-01-15T13:26:00Z"/>
+                <w:sz w:val="18"/>
+              </w:rPr>
+            </w:pPr>
+          </w:p>
+        </w:tc>
+      </w:tr>
+      <w:tr>
+        <w:trPr>
+          <w:ins w:id="57" w:author="Augustin, Jourdain M" w:date="2015-01-15T13:26:00Z"/>
+        </w:trPr>
+        <w:tc>
+          <w:tcPr>
+            <w:tcW w:w="2549" w:type="dxa"/>
+          </w:tcPr>
+          <w:p>
+            <w:pPr>
+              <w:rPr>
+                <w:ins w:id="58" w:author="Augustin, Jourdain M" w:date="2015-01-15T13:26:00Z"/>
+                <w:sz w:val="18"/>
+              </w:rPr>
+            </w:pPr>
+            <w:ins w:id="59" w:author="Augustin, Jourdain M" w:date="2015-01-15T13:26:00Z">
+              <w:r>
+                <w:rPr>
+                  <w:sz w:val="18"/>
+                </w:rPr>
+                <w:t>Notes</w:t>
+              </w:r>
+            </w:ins>
+          </w:p>
+        </w:tc>
+        <w:tc>
+          <w:tcPr>
+            <w:tcW w:w="10455" w:type="dxa"/>
+          </w:tcPr>
+          <w:p>
+            <w:pPr>
+              <w:rPr>
+                <w:ins w:id="60" w:author="Augustin, Jourdain M" w:date="2015-01-15T13:26:00Z"/>
+                <w:sz w:val="18"/>
+              </w:rPr>
+            </w:pPr>
+            <w:ins w:id="61" w:author="Augustin, Jourdain M" w:date="2015-01-15T13:28:00Z">
+              <w:r>
+                <w:rPr>
+                  <w:sz w:val="18"/>
+                </w:rPr>
+                <w:t>Perform same test for records that are “Pending Supervisor Review”</w:t>
+              </w:r>
+            </w:ins>
+          </w:p>
+        </w:tc>
+      </w:tr>
+    </w:tbl>
+    <w:p>
+      <w:pPr>
+        <w:rPr>
+          <w:ins w:id="62" w:author="Augustin, Jourdain M" w:date="2015-01-15T13:26:00Z"/>
+          <w:sz w:val="18"/>
+        </w:rPr>
+      </w:pPr>
+    </w:p>
+    <w:p>
+      <w:pPr>
+        <w:rPr>
+          <w:ins w:id="63" w:author="Augustin, Jourdain M" w:date="2015-01-15T13:26:00Z"/>
+          <w:sz w:val="18"/>
+        </w:rPr>
+      </w:pPr>
+    </w:p>
+    <w:tbl>
+      <w:tblPr>
+        <w:tblW w:w="13500" w:type="dxa"/>
+        <w:tblInd w:w="-612" w:type="dxa"/>
+        <w:tblBorders>
+          <w:top w:val="double" w:sz="4" w:space="0" w:color="auto"/>
+          <w:left w:val="double" w:sz="4" w:space="0" w:color="auto"/>
+          <w:bottom w:val="double" w:sz="4" w:space="0" w:color="auto"/>
+          <w:right w:val="double" w:sz="4" w:space="0" w:color="auto"/>
+          <w:insideH w:val="single" w:sz="6" w:space="0" w:color="auto"/>
+          <w:insideV w:val="single" w:sz="6" w:space="0" w:color="auto"/>
+        </w:tblBorders>
+        <w:tblLayout w:type="fixed"/>
+        <w:tblLook w:val="0000" w:firstRow="0" w:lastRow="0" w:firstColumn="0" w:lastColumn="0" w:noHBand="0" w:noVBand="0"/>
+      </w:tblPr>
+      <w:tblGrid>
+        <w:gridCol w:w="900"/>
+        <w:gridCol w:w="3960"/>
+        <w:gridCol w:w="4500"/>
+        <w:gridCol w:w="1260"/>
+        <w:gridCol w:w="2880"/>
+      </w:tblGrid>
+      <w:tr>
+        <w:trPr>
+          <w:cantSplit/>
+          <w:tblHeader/>
+          <w:ins w:id="64" w:author="Augustin, Jourdain M" w:date="2015-01-15T13:26:00Z"/>
+        </w:trPr>
+        <w:tc>
+          <w:tcPr>
+            <w:tcW w:w="900" w:type="dxa"/>
+            <w:shd w:val="clear" w:color="auto" w:fill="A6A6A6"/>
+          </w:tcPr>
+          <w:p>
+            <w:pPr>
+              <w:rPr>
+                <w:ins w:id="65" w:author="Augustin, Jourdain M" w:date="2015-01-15T13:26:00Z"/>
+                <w:b/>
+                <w:i/>
+                <w:sz w:val="18"/>
+              </w:rPr>
+            </w:pPr>
+            <w:ins w:id="66" w:author="Augustin, Jourdain M" w:date="2015-01-15T13:26:00Z">
               <w:r>
                 <w:rPr>
                   <w:b/>
@@ -27091,13 +28400,13 @@
           <w:p>
             <w:pPr>
               <w:rPr>
-                <w:ins w:id="79" w:author="Augustin, Jourdain M" w:date="2015-01-12T13:01:00Z"/>
-                <w:b/>
-                <w:i/>
-                <w:sz w:val="18"/>
-              </w:rPr>
-            </w:pPr>
-            <w:ins w:id="80" w:author="Augustin, Jourdain M" w:date="2015-01-12T13:01:00Z">
+                <w:ins w:id="67" w:author="Augustin, Jourdain M" w:date="2015-01-15T13:26:00Z"/>
+                <w:b/>
+                <w:i/>
+                <w:sz w:val="18"/>
+              </w:rPr>
+            </w:pPr>
+            <w:ins w:id="68" w:author="Augustin, Jourdain M" w:date="2015-01-15T13:26:00Z">
               <w:r>
                 <w:rPr>
                   <w:b/>
@@ -27116,13 +28425,13 @@
           <w:p>
             <w:pPr>
               <w:rPr>
-                <w:ins w:id="81" w:author="Augustin, Jourdain M" w:date="2015-01-12T13:01:00Z"/>
-                <w:b/>
-                <w:i/>
-                <w:sz w:val="18"/>
-              </w:rPr>
-            </w:pPr>
-            <w:ins w:id="82" w:author="Augustin, Jourdain M" w:date="2015-01-12T13:01:00Z">
+                <w:ins w:id="69" w:author="Augustin, Jourdain M" w:date="2015-01-15T13:26:00Z"/>
+                <w:b/>
+                <w:i/>
+                <w:sz w:val="18"/>
+              </w:rPr>
+            </w:pPr>
+            <w:ins w:id="70" w:author="Augustin, Jourdain M" w:date="2015-01-15T13:26:00Z">
               <w:r>
                 <w:rPr>
                   <w:b/>
@@ -27141,13 +28450,13 @@
           <w:p>
             <w:pPr>
               <w:rPr>
-                <w:ins w:id="83" w:author="Augustin, Jourdain M" w:date="2015-01-12T13:01:00Z"/>
-                <w:b/>
-                <w:i/>
-                <w:sz w:val="18"/>
-              </w:rPr>
-            </w:pPr>
-            <w:ins w:id="84" w:author="Augustin, Jourdain M" w:date="2015-01-12T13:01:00Z">
+                <w:ins w:id="71" w:author="Augustin, Jourdain M" w:date="2015-01-15T13:26:00Z"/>
+                <w:b/>
+                <w:i/>
+                <w:sz w:val="18"/>
+              </w:rPr>
+            </w:pPr>
+            <w:ins w:id="72" w:author="Augustin, Jourdain M" w:date="2015-01-15T13:26:00Z">
               <w:r>
                 <w:rPr>
                   <w:b/>
@@ -27160,13 +28469,13 @@
           <w:p>
             <w:pPr>
               <w:rPr>
-                <w:ins w:id="85" w:author="Augustin, Jourdain M" w:date="2015-01-12T13:01:00Z"/>
-                <w:b/>
-                <w:i/>
-                <w:sz w:val="18"/>
-              </w:rPr>
-            </w:pPr>
-            <w:ins w:id="86" w:author="Augustin, Jourdain M" w:date="2015-01-12T13:01:00Z">
+                <w:ins w:id="73" w:author="Augustin, Jourdain M" w:date="2015-01-15T13:26:00Z"/>
+                <w:b/>
+                <w:i/>
+                <w:sz w:val="18"/>
+              </w:rPr>
+            </w:pPr>
+            <w:ins w:id="74" w:author="Augustin, Jourdain M" w:date="2015-01-15T13:26:00Z">
               <w:r>
                 <w:rPr>
                   <w:b/>
@@ -27185,13 +28494,13 @@
           <w:p>
             <w:pPr>
               <w:rPr>
-                <w:ins w:id="87" w:author="Augustin, Jourdain M" w:date="2015-01-12T13:01:00Z"/>
-                <w:b/>
-                <w:i/>
-                <w:sz w:val="18"/>
-              </w:rPr>
-            </w:pPr>
-            <w:ins w:id="88" w:author="Augustin, Jourdain M" w:date="2015-01-12T13:01:00Z">
+                <w:ins w:id="75" w:author="Augustin, Jourdain M" w:date="2015-01-15T13:26:00Z"/>
+                <w:b/>
+                <w:i/>
+                <w:sz w:val="18"/>
+              </w:rPr>
+            </w:pPr>
+            <w:ins w:id="76" w:author="Augustin, Jourdain M" w:date="2015-01-15T13:26:00Z">
               <w:r>
                 <w:rPr>
                   <w:b/>
@@ -27206,7 +28515,7 @@
       <w:tr>
         <w:trPr>
           <w:cantSplit/>
-          <w:ins w:id="89" w:author="Augustin, Jourdain M" w:date="2015-01-12T13:01:00Z"/>
+          <w:ins w:id="77" w:author="Augustin, Jourdain M" w:date="2015-01-15T13:26:00Z"/>
         </w:trPr>
         <w:tc>
           <w:tcPr>
@@ -27216,17 +28525,17 @@
             <w:pPr>
               <w:numPr>
                 <w:ilvl w:val="0"/>
-                <w:numId w:val="24"/>
+                <w:numId w:val="25"/>
               </w:numPr>
               <w:rPr>
-                <w:ins w:id="90" w:author="Augustin, Jourdain M" w:date="2015-01-12T13:01:00Z"/>
-                <w:i/>
-                <w:sz w:val="18"/>
-              </w:rPr>
-              <w:pPrChange w:id="91" w:author="Augustin, Jourdain M" w:date="2015-01-12T13:02:00Z">
+                <w:ins w:id="78" w:author="Augustin, Jourdain M" w:date="2015-01-15T13:26:00Z"/>
+                <w:i/>
+                <w:sz w:val="18"/>
+              </w:rPr>
+              <w:pPrChange w:id="79" w:author="Augustin, Jourdain M" w:date="2015-01-15T13:26:00Z">
                 <w:pPr>
                   <w:numPr>
-                    <w:numId w:val="23"/>
+                    <w:numId w:val="24"/>
                   </w:numPr>
                   <w:tabs>
                     <w:tab w:val="num" w:pos="720"/>
@@ -27243,131 +28552,90 @@
           </w:tcPr>
           <w:p>
             <w:pPr>
-              <w:rPr>
-                <w:ins w:id="92" w:author="Augustin, Jourdain M" w:date="2015-01-12T13:01:00Z"/>
-                <w:bCs/>
-                <w:sz w:val="18"/>
-              </w:rPr>
-            </w:pPr>
-            <w:ins w:id="93" w:author="Augustin, Jourdain M" w:date="2015-01-12T13:01:00Z">
+              <w:pStyle w:val="CSETableText"/>
+              <w:ind w:left="159"/>
+              <w:rPr>
+                <w:ins w:id="80" w:author="Augustin, Jourdain M" w:date="2015-01-15T13:28:00Z"/>
+                <w:rFonts w:asciiTheme="minorHAnsi" w:hAnsiTheme="minorHAnsi"/>
+                <w:bCs/>
+                <w:szCs w:val="20"/>
+              </w:rPr>
+            </w:pPr>
+            <w:ins w:id="81" w:author="Augustin, Jourdain M" w:date="2015-01-15T13:28:00Z">
               <w:r>
                 <w:rPr>
+                  <w:rFonts w:asciiTheme="minorHAnsi" w:hAnsiTheme="minorHAnsi"/>
                   <w:bCs/>
-                  <w:sz w:val="18"/>
+                  <w:szCs w:val="20"/>
                 </w:rPr>
-                <w:t>Launch link to t</w:t>
+                <w:t>Launch link to test page using an LSA user account capable of submission:</w:t>
+              </w:r>
+            </w:ins>
+          </w:p>
+          <w:p>
+            <w:pPr>
+              <w:pStyle w:val="CSETableText"/>
+              <w:ind w:left="159"/>
+              <w:rPr>
+                <w:ins w:id="82" w:author="Augustin, Jourdain M" w:date="2015-01-15T13:28:00Z"/>
+                <w:rFonts w:asciiTheme="minorHAnsi" w:hAnsiTheme="minorHAnsi"/>
+                <w:bCs/>
+                <w:szCs w:val="20"/>
+              </w:rPr>
+            </w:pPr>
+          </w:p>
+          <w:p>
+            <w:pPr>
+              <w:rPr>
+                <w:ins w:id="83" w:author="Augustin, Jourdain M" w:date="2015-01-15T13:26:00Z"/>
+                <w:bCs/>
+                <w:sz w:val="18"/>
+              </w:rPr>
+            </w:pPr>
+            <w:ins w:id="84" w:author="Augustin, Jourdain M" w:date="2015-01-15T13:28:00Z">
+              <w:r>
+                <w:rPr>
+                  <w:rFonts w:asciiTheme="minorHAnsi" w:hAnsiTheme="minorHAnsi"/>
+                  <w:bCs/>
+                </w:rPr>
+                <w:t xml:space="preserve">https://vacmsmpmd01.vangent.local/coach3/default.aspx </w:t>
+              </w:r>
+            </w:ins>
+          </w:p>
+        </w:tc>
+        <w:tc>
+          <w:tcPr>
+            <w:tcW w:w="4500" w:type="dxa"/>
+          </w:tcPr>
+          <w:p>
+            <w:pPr>
+              <w:rPr>
+                <w:ins w:id="85" w:author="Augustin, Jourdain M" w:date="2015-01-15T13:26:00Z"/>
+                <w:sz w:val="18"/>
+              </w:rPr>
+            </w:pPr>
+            <w:ins w:id="86" w:author="Augustin, Jourdain M" w:date="2015-01-15T13:28:00Z">
+              <w:r>
+                <w:rPr>
+                  <w:rFonts w:asciiTheme="minorHAnsi" w:hAnsiTheme="minorHAnsi"/>
+                </w:rPr>
+                <w:t>Main page successfully loads with credentials passed</w:t>
               </w:r>
               <w:r>
                 <w:rPr>
-                  <w:bCs/>
-                  <w:sz w:val="18"/>
+                  <w:rFonts w:asciiTheme="minorHAnsi" w:hAnsiTheme="minorHAnsi"/>
                 </w:rPr>
-                <w:t>est main dashboard page</w:t>
-              </w:r>
-              <w:r>
-                <w:rPr>
-                  <w:bCs/>
-                  <w:sz w:val="18"/>
-                </w:rPr>
-                <w:t>:</w:t>
-              </w:r>
-              <w:r>
-                <w:rPr>
-                  <w:bCs/>
-                  <w:sz w:val="18"/>
-                </w:rPr>
-                <w:br/>
-              </w:r>
-            </w:ins>
-          </w:p>
-          <w:p>
-            <w:pPr>
-              <w:rPr>
-                <w:ins w:id="94" w:author="Augustin, Jourdain M" w:date="2015-01-12T13:01:00Z"/>
-                <w:bCs/>
-                <w:sz w:val="18"/>
-              </w:rPr>
-            </w:pPr>
-            <w:ins w:id="95" w:author="Augustin, Jourdain M" w:date="2015-01-12T13:01:00Z">
-              <w:r>
-                <w:rPr>
-                  <w:sz w:val="18"/>
-                </w:rPr>
-                <w:fldChar w:fldCharType="begin"/>
-              </w:r>
-              <w:r>
-                <w:rPr>
-                  <w:sz w:val="18"/>
-                </w:rPr>
-                <w:instrText xml:space="preserve"> HYPERLINK "https://vacmsmpmd01.vangent.local/coach3/default.aspx" </w:instrText>
-              </w:r>
-              <w:r>
-                <w:rPr>
-                  <w:sz w:val="18"/>
-                </w:rPr>
-                <w:fldChar w:fldCharType="separate"/>
-              </w:r>
-              <w:r>
-                <w:rPr>
-                  <w:rStyle w:val="Hyperlink"/>
-                  <w:sz w:val="18"/>
-                </w:rPr>
-                <w:t>https://vacmsmpmd01.vangent.local/coach3/default.aspx</w:t>
-              </w:r>
-              <w:r>
-                <w:rPr>
-                  <w:sz w:val="18"/>
-                </w:rPr>
-                <w:fldChar w:fldCharType="end"/>
-              </w:r>
-              <w:r>
-                <w:rPr>
-                  <w:sz w:val="18"/>
-                </w:rPr>
-                <w:t xml:space="preserve"> </w:t>
-              </w:r>
-            </w:ins>
-          </w:p>
-        </w:tc>
-        <w:tc>
-          <w:tcPr>
-            <w:tcW w:w="4500" w:type="dxa"/>
-          </w:tcPr>
-          <w:p>
-            <w:pPr>
-              <w:rPr>
-                <w:ins w:id="96" w:author="Augustin, Jourdain M" w:date="2015-01-12T13:01:00Z"/>
-                <w:sz w:val="18"/>
-              </w:rPr>
-            </w:pPr>
-            <w:ins w:id="97" w:author="Augustin, Jourdain M" w:date="2015-01-12T13:01:00Z">
-              <w:r>
-                <w:rPr>
-                  <w:sz w:val="18"/>
-                </w:rPr>
-                <w:t xml:space="preserve">Main page successfully loads with credentials passed reflecting data in database </w:t>
+                <w:t xml:space="preserve"> reflecting data in database </w:t>
               </w:r>
               <w:proofErr w:type="spellStart"/>
               <w:r>
                 <w:rPr>
-                  <w:sz w:val="18"/>
+                  <w:rFonts w:asciiTheme="minorHAnsi" w:hAnsiTheme="minorHAnsi"/>
                 </w:rPr>
                 <w:t>db</w:t>
               </w:r>
-              <w:proofErr w:type="spellEnd"/>
-              <w:r>
-                <w:rPr>
-                  <w:sz w:val="18"/>
-                </w:rPr>
-                <w:br/>
-              </w:r>
-              <w:r>
-                <w:rPr>
-                  <w:sz w:val="18"/>
-                </w:rPr>
-                <w:br/>
-              </w:r>
             </w:ins>
+            <w:proofErr w:type="spellEnd"/>
           </w:p>
         </w:tc>
         <w:tc>
@@ -27378,12 +28646,12 @@
             <w:pPr>
               <w:jc w:val="center"/>
               <w:rPr>
-                <w:ins w:id="98" w:author="Augustin, Jourdain M" w:date="2015-01-12T13:01:00Z"/>
-                <w:i/>
-                <w:sz w:val="18"/>
-              </w:rPr>
-            </w:pPr>
-            <w:ins w:id="99" w:author="Augustin, Jourdain M" w:date="2015-01-12T13:01:00Z">
+                <w:ins w:id="87" w:author="Augustin, Jourdain M" w:date="2015-01-15T13:26:00Z"/>
+                <w:i/>
+                <w:sz w:val="18"/>
+              </w:rPr>
+            </w:pPr>
+            <w:ins w:id="88" w:author="Augustin, Jourdain M" w:date="2015-01-15T13:26:00Z">
               <w:r>
                 <w:rPr>
                   <w:i/>
@@ -27397,414 +28665,12 @@
             <w:pPr>
               <w:jc w:val="center"/>
               <w:rPr>
-                <w:ins w:id="100" w:author="Augustin, Jourdain M" w:date="2015-01-12T13:01:00Z"/>
-                <w:i/>
-                <w:sz w:val="18"/>
-              </w:rPr>
-            </w:pPr>
-            <w:ins w:id="101" w:author="Augustin, Jourdain M" w:date="2015-01-12T13:02:00Z">
-              <w:r>
-                <w:rPr>
-                  <w:i/>
-                  <w:sz w:val="18"/>
-                </w:rPr>
-                <w:t>01</w:t>
-              </w:r>
-            </w:ins>
-            <w:ins w:id="102" w:author="Augustin, Jourdain M" w:date="2015-01-12T13:01:00Z">
-              <w:r>
-                <w:rPr>
-                  <w:i/>
-                  <w:sz w:val="18"/>
-                </w:rPr>
-                <w:t>/</w:t>
-              </w:r>
-              <w:r>
-                <w:rPr>
-                  <w:i/>
-                  <w:sz w:val="18"/>
-                </w:rPr>
-                <w:t>1</w:t>
-              </w:r>
-            </w:ins>
-            <w:ins w:id="103" w:author="Augustin, Jourdain M" w:date="2015-01-12T13:02:00Z">
-              <w:r>
-                <w:rPr>
-                  <w:i/>
-                  <w:sz w:val="18"/>
-                </w:rPr>
-                <w:t>2</w:t>
-              </w:r>
-            </w:ins>
-            <w:ins w:id="104" w:author="Augustin, Jourdain M" w:date="2015-01-12T13:01:00Z">
-              <w:r>
-                <w:rPr>
-                  <w:i/>
-                  <w:sz w:val="18"/>
-                </w:rPr>
-                <w:t>/201</w:t>
-              </w:r>
-            </w:ins>
-            <w:ins w:id="105" w:author="Augustin, Jourdain M" w:date="2015-01-12T13:02:00Z">
-              <w:r>
-                <w:rPr>
-                  <w:i/>
-                  <w:sz w:val="18"/>
-                </w:rPr>
-                <w:t>5</w:t>
-              </w:r>
-            </w:ins>
-          </w:p>
-        </w:tc>
-        <w:tc>
-          <w:tcPr>
-            <w:tcW w:w="2880" w:type="dxa"/>
-          </w:tcPr>
-          <w:p>
-            <w:pPr>
-              <w:rPr>
-                <w:ins w:id="106" w:author="Augustin, Jourdain M" w:date="2015-01-12T13:01:00Z"/>
-                <w:i/>
-                <w:sz w:val="18"/>
-              </w:rPr>
-            </w:pPr>
-          </w:p>
-        </w:tc>
-      </w:tr>
-      <w:tr>
-        <w:trPr>
-          <w:ins w:id="107" w:author="Augustin, Jourdain M" w:date="2015-01-12T13:01:00Z"/>
-        </w:trPr>
-        <w:tc>
-          <w:tcPr>
-            <w:tcW w:w="900" w:type="dxa"/>
-          </w:tcPr>
-          <w:p>
-            <w:pPr>
-              <w:numPr>
-                <w:ilvl w:val="0"/>
-                <w:numId w:val="24"/>
-              </w:numPr>
-              <w:rPr>
-                <w:ins w:id="108" w:author="Augustin, Jourdain M" w:date="2015-01-12T13:01:00Z"/>
-                <w:i/>
-                <w:sz w:val="18"/>
-              </w:rPr>
-              <w:pPrChange w:id="109" w:author="Augustin, Jourdain M" w:date="2015-01-12T13:02:00Z">
-                <w:pPr>
-                  <w:numPr>
-                    <w:numId w:val="23"/>
-                  </w:numPr>
-                  <w:tabs>
-                    <w:tab w:val="num" w:pos="720"/>
-                  </w:tabs>
-                  <w:ind w:left="720" w:hanging="360"/>
-                </w:pPr>
-              </w:pPrChange>
-            </w:pPr>
-          </w:p>
-        </w:tc>
-        <w:tc>
-          <w:tcPr>
-            <w:tcW w:w="3960" w:type="dxa"/>
-          </w:tcPr>
-          <w:p>
-            <w:pPr>
-              <w:rPr>
-                <w:ins w:id="110" w:author="Augustin, Jourdain M" w:date="2015-01-12T13:01:00Z"/>
-                <w:bCs/>
-                <w:sz w:val="18"/>
-              </w:rPr>
-            </w:pPr>
-            <w:ins w:id="111" w:author="Augustin, Jourdain M" w:date="2015-01-12T13:01:00Z">
-              <w:r>
-                <w:rPr>
-                  <w:bCs/>
-                  <w:sz w:val="18"/>
-                </w:rPr>
-                <w:t>Select “</w:t>
-              </w:r>
-              <w:r>
-                <w:rPr>
-                  <w:bCs/>
-                  <w:sz w:val="18"/>
-                </w:rPr>
-                <w:t xml:space="preserve">My Dashboard” tab and select a completed </w:t>
-              </w:r>
-            </w:ins>
-            <w:ins w:id="112" w:author="Augustin, Jourdain M" w:date="2015-01-12T13:02:00Z">
-              <w:r>
-                <w:rPr>
-                  <w:bCs/>
-                  <w:sz w:val="18"/>
-                </w:rPr>
-                <w:t>Research Required</w:t>
-              </w:r>
-            </w:ins>
-            <w:ins w:id="113" w:author="Augustin, Jourdain M" w:date="2015-01-12T13:01:00Z">
-              <w:r>
-                <w:rPr>
-                  <w:bCs/>
-                  <w:sz w:val="18"/>
-                </w:rPr>
-                <w:t xml:space="preserve"> record that </w:t>
-              </w:r>
-            </w:ins>
-            <w:ins w:id="114" w:author="Augustin, Jourdain M" w:date="2015-01-12T13:03:00Z">
-              <w:r>
-                <w:rPr>
-                  <w:bCs/>
-                  <w:sz w:val="18"/>
-                </w:rPr>
-                <w:t>is pending level 3 user review</w:t>
-              </w:r>
-            </w:ins>
-            <w:ins w:id="115" w:author="Augustin, Jourdain M" w:date="2015-01-12T13:01:00Z">
-              <w:r>
-                <w:rPr>
-                  <w:bCs/>
-                  <w:sz w:val="18"/>
-                </w:rPr>
-                <w:t>.</w:t>
-              </w:r>
-              <w:r>
-                <w:rPr>
-                  <w:bCs/>
-                  <w:sz w:val="18"/>
-                </w:rPr>
-                <w:t xml:space="preserve">  </w:t>
-              </w:r>
-            </w:ins>
-          </w:p>
-          <w:p>
-            <w:pPr>
-              <w:rPr>
-                <w:ins w:id="116" w:author="Augustin, Jourdain M" w:date="2015-01-12T13:01:00Z"/>
-                <w:bCs/>
-                <w:sz w:val="18"/>
-              </w:rPr>
-            </w:pPr>
-            <w:ins w:id="117" w:author="Augustin, Jourdain M" w:date="2015-01-12T13:01:00Z">
-              <w:r>
-                <w:rPr>
-                  <w:bCs/>
-                  <w:sz w:val="18"/>
-                </w:rPr>
-                <w:t xml:space="preserve">   </w:t>
-              </w:r>
-            </w:ins>
-          </w:p>
-        </w:tc>
-        <w:tc>
-          <w:tcPr>
-            <w:tcW w:w="4500" w:type="dxa"/>
-          </w:tcPr>
-          <w:p>
-            <w:pPr>
-              <w:rPr>
-                <w:ins w:id="118" w:author="Augustin, Jourdain M" w:date="2015-01-12T13:07:00Z"/>
-                <w:sz w:val="18"/>
-              </w:rPr>
-            </w:pPr>
-            <w:ins w:id="119" w:author="Augustin, Jourdain M" w:date="2015-01-12T13:01:00Z">
-              <w:r>
-                <w:rPr>
-                  <w:sz w:val="18"/>
-                </w:rPr>
-                <w:t xml:space="preserve">Verify that </w:t>
-              </w:r>
-              <w:r>
-                <w:rPr>
-                  <w:sz w:val="18"/>
-                </w:rPr>
-                <w:t xml:space="preserve">the review page </w:t>
-              </w:r>
-            </w:ins>
-            <w:ins w:id="120" w:author="Augustin, Jourdain M" w:date="2015-01-12T13:03:00Z">
-              <w:r>
-                <w:rPr>
-                  <w:sz w:val="18"/>
-                </w:rPr>
-                <w:t>displays with reference to OMR SOP and corresponding hyperlink</w:t>
-              </w:r>
-            </w:ins>
-            <w:ins w:id="121" w:author="Augustin, Jourdain M" w:date="2015-01-12T13:06:00Z">
-              <w:r>
-                <w:rPr>
-                  <w:sz w:val="18"/>
-                </w:rPr>
-                <w:t xml:space="preserve"> </w:t>
-              </w:r>
-            </w:ins>
-            <w:ins w:id="122" w:author="Augustin, Jourdain M" w:date="2015-01-12T13:07:00Z">
-              <w:r>
-                <w:rPr>
-                  <w:sz w:val="18"/>
-                </w:rPr>
-                <w:t>text from the following text:</w:t>
-              </w:r>
-              <w:r>
-                <w:rPr>
-                  <w:sz w:val="18"/>
-                </w:rPr>
-                <w:br/>
-              </w:r>
-              <w:r>
-                <w:rPr>
-                  <w:sz w:val="18"/>
-                </w:rPr>
-                <w:br/>
-              </w:r>
-              <w:r>
-                <w:rPr>
-                  <w:i/>
-                  <w:sz w:val="18"/>
-                  <w:rPrChange w:id="123" w:author="Augustin, Jourdain M" w:date="2015-01-12T13:08:00Z">
-                    <w:rPr>
-                      <w:sz w:val="18"/>
-                    </w:rPr>
-                  </w:rPrChange>
-                </w:rPr>
-                <w:t>Contact Center Operations 46.0 Outlier Management Report (OMR): Outlier Research Process SOP</w:t>
-              </w:r>
-            </w:ins>
-          </w:p>
-          <w:p>
-            <w:pPr>
-              <w:rPr>
-                <w:ins w:id="124" w:author="Augustin, Jourdain M" w:date="2015-01-12T13:08:00Z"/>
-                <w:sz w:val="18"/>
-              </w:rPr>
-            </w:pPr>
-          </w:p>
-          <w:p>
-            <w:pPr>
-              <w:rPr>
-                <w:ins w:id="125" w:author="Augustin, Jourdain M" w:date="2015-01-12T13:08:00Z"/>
-                <w:sz w:val="18"/>
-              </w:rPr>
-            </w:pPr>
-          </w:p>
-          <w:p>
-            <w:pPr>
-              <w:rPr>
-                <w:ins w:id="126" w:author="Augustin, Jourdain M" w:date="2015-01-12T13:09:00Z"/>
-                <w:i/>
-                <w:sz w:val="18"/>
-              </w:rPr>
-            </w:pPr>
-            <w:ins w:id="127" w:author="Augustin, Jourdain M" w:date="2015-01-12T13:08:00Z">
-              <w:r>
-                <w:rPr>
-                  <w:sz w:val="18"/>
-                </w:rPr>
-                <w:t xml:space="preserve">Verify that the hyper link </w:t>
-              </w:r>
-              <w:r>
-                <w:rPr>
-                  <w:sz w:val="18"/>
-                </w:rPr>
-                <w:t xml:space="preserve">occurs after the </w:t>
-              </w:r>
-            </w:ins>
-            <w:ins w:id="128" w:author="Augustin, Jourdain M" w:date="2015-01-12T13:06:00Z">
-              <w:r>
-                <w:rPr>
-                  <w:sz w:val="18"/>
-                </w:rPr>
-                <w:t>following text</w:t>
-              </w:r>
-              <w:proofErr w:type="gramStart"/>
-              <w:r>
-                <w:rPr>
-                  <w:sz w:val="18"/>
-                </w:rPr>
-                <w:t>:</w:t>
-              </w:r>
-              <w:proofErr w:type="gramEnd"/>
-              <w:r>
-                <w:rPr>
-                  <w:sz w:val="18"/>
-                </w:rPr>
-                <w:br/>
-              </w:r>
-              <w:r>
-                <w:rPr>
-                  <w:sz w:val="18"/>
-                </w:rPr>
-                <w:br/>
-              </w:r>
-              <w:r>
-                <w:rPr>
-                  <w:i/>
-                  <w:sz w:val="18"/>
-                  <w:rPrChange w:id="129" w:author="Augustin, Jourdain M" w:date="2015-01-12T13:06:00Z">
-                    <w:rPr>
-                      <w:sz w:val="18"/>
-                    </w:rPr>
-                  </w:rPrChange>
-                </w:rPr>
-                <w:t>You are receiving this eCL record because an Employee on your team was identified in an Outlier Management Report (OMR). Please research this item in accordance with the latest</w:t>
-              </w:r>
-            </w:ins>
-          </w:p>
-          <w:p>
-            <w:pPr>
-              <w:rPr>
-                <w:ins w:id="130" w:author="Augustin, Jourdain M" w:date="2015-01-12T13:06:00Z"/>
-                <w:i/>
-                <w:sz w:val="18"/>
-                <w:rPrChange w:id="131" w:author="Augustin, Jourdain M" w:date="2015-01-12T13:06:00Z">
-                  <w:rPr>
-                    <w:ins w:id="132" w:author="Augustin, Jourdain M" w:date="2015-01-12T13:06:00Z"/>
-                    <w:sz w:val="18"/>
-                  </w:rPr>
-                </w:rPrChange>
-              </w:rPr>
-            </w:pPr>
-          </w:p>
-          <w:p>
-            <w:pPr>
-              <w:rPr>
-                <w:ins w:id="133" w:author="Augustin, Jourdain M" w:date="2015-01-12T13:01:00Z"/>
-                <w:sz w:val="18"/>
-              </w:rPr>
-            </w:pPr>
-          </w:p>
-        </w:tc>
-        <w:tc>
-          <w:tcPr>
-            <w:tcW w:w="1260" w:type="dxa"/>
-          </w:tcPr>
-          <w:p>
-            <w:pPr>
-              <w:jc w:val="center"/>
-              <w:rPr>
-                <w:ins w:id="134" w:author="Augustin, Jourdain M" w:date="2015-01-12T13:02:00Z"/>
-                <w:i/>
-                <w:sz w:val="18"/>
-              </w:rPr>
-            </w:pPr>
-            <w:ins w:id="135" w:author="Augustin, Jourdain M" w:date="2015-01-12T13:02:00Z">
-              <w:r>
-                <w:rPr>
-                  <w:i/>
-                  <w:sz w:val="18"/>
-                </w:rPr>
-                <w:t>P</w:t>
-              </w:r>
-            </w:ins>
-          </w:p>
-          <w:p>
-            <w:pPr>
-              <w:jc w:val="center"/>
-              <w:rPr>
-                <w:ins w:id="136" w:author="Augustin, Jourdain M" w:date="2015-01-12T13:01:00Z"/>
-                <w:i/>
-                <w:sz w:val="18"/>
-              </w:rPr>
-            </w:pPr>
-            <w:ins w:id="137" w:author="Augustin, Jourdain M" w:date="2015-01-12T13:02:00Z">
+                <w:ins w:id="89" w:author="Augustin, Jourdain M" w:date="2015-01-15T13:26:00Z"/>
+                <w:i/>
+                <w:sz w:val="18"/>
+              </w:rPr>
+            </w:pPr>
+            <w:ins w:id="90" w:author="Augustin, Jourdain M" w:date="2015-01-15T13:26:00Z">
               <w:r>
                 <w:rPr>
                   <w:i/>
@@ -27824,7 +28690,14 @@
                   <w:i/>
                   <w:sz w:val="18"/>
                 </w:rPr>
-                <w:t>12</w:t>
+                <w:t>1</w:t>
+              </w:r>
+              <w:r>
+                <w:rPr>
+                  <w:i/>
+                  <w:sz w:val="18"/>
+                </w:rPr>
+                <w:t>5</w:t>
               </w:r>
               <w:r>
                 <w:rPr>
@@ -27850,7 +28723,7 @@
           <w:p>
             <w:pPr>
               <w:rPr>
-                <w:ins w:id="138" w:author="Augustin, Jourdain M" w:date="2015-01-12T13:01:00Z"/>
+                <w:ins w:id="91" w:author="Augustin, Jourdain M" w:date="2015-01-15T13:26:00Z"/>
                 <w:i/>
                 <w:sz w:val="18"/>
               </w:rPr>
@@ -27860,7 +28733,7 @@
       </w:tr>
       <w:tr>
         <w:trPr>
-          <w:ins w:id="139" w:author="Augustin, Jourdain M" w:date="2015-01-12T13:01:00Z"/>
+          <w:ins w:id="92" w:author="Augustin, Jourdain M" w:date="2015-01-15T13:26:00Z"/>
         </w:trPr>
         <w:tc>
           <w:tcPr>
@@ -27870,17 +28743,17 @@
             <w:pPr>
               <w:numPr>
                 <w:ilvl w:val="0"/>
-                <w:numId w:val="24"/>
+                <w:numId w:val="25"/>
               </w:numPr>
               <w:rPr>
-                <w:ins w:id="140" w:author="Augustin, Jourdain M" w:date="2015-01-12T13:01:00Z"/>
-                <w:i/>
-                <w:sz w:val="18"/>
-              </w:rPr>
-              <w:pPrChange w:id="141" w:author="Augustin, Jourdain M" w:date="2015-01-12T13:02:00Z">
+                <w:ins w:id="93" w:author="Augustin, Jourdain M" w:date="2015-01-15T13:26:00Z"/>
+                <w:i/>
+                <w:sz w:val="18"/>
+              </w:rPr>
+              <w:pPrChange w:id="94" w:author="Augustin, Jourdain M" w:date="2015-01-15T13:26:00Z">
                 <w:pPr>
                   <w:numPr>
-                    <w:numId w:val="23"/>
+                    <w:numId w:val="24"/>
                   </w:numPr>
                   <w:tabs>
                     <w:tab w:val="num" w:pos="720"/>
@@ -27889,6 +28762,7 @@
                 </w:pPr>
               </w:pPrChange>
             </w:pPr>
+            <w:bookmarkStart w:id="95" w:name="_GoBack" w:colFirst="2" w:colLast="2"/>
           </w:p>
         </w:tc>
         <w:tc>
@@ -27897,62 +28771,40 @@
           </w:tcPr>
           <w:p>
             <w:pPr>
-              <w:rPr>
-                <w:ins w:id="142" w:author="Augustin, Jourdain M" w:date="2015-01-12T13:01:00Z"/>
-                <w:bCs/>
-                <w:sz w:val="18"/>
-              </w:rPr>
-            </w:pPr>
-            <w:ins w:id="143" w:author="Augustin, Jourdain M" w:date="2015-01-12T13:01:00Z">
+              <w:pStyle w:val="CSETableText"/>
+              <w:ind w:left="159"/>
+              <w:rPr>
+                <w:ins w:id="96" w:author="Augustin, Jourdain M" w:date="2015-01-15T13:28:00Z"/>
+                <w:rFonts w:asciiTheme="minorHAnsi" w:hAnsiTheme="minorHAnsi"/>
+                <w:bCs/>
+                <w:szCs w:val="20"/>
+              </w:rPr>
+            </w:pPr>
+            <w:ins w:id="97" w:author="Augustin, Jourdain M" w:date="2015-01-15T13:28:00Z">
               <w:r>
                 <w:rPr>
+                  <w:rFonts w:asciiTheme="minorHAnsi" w:hAnsiTheme="minorHAnsi"/>
                   <w:bCs/>
-                  <w:sz w:val="18"/>
+                  <w:szCs w:val="20"/>
                 </w:rPr>
-                <w:t xml:space="preserve">Select </w:t>
+                <w:t>Select “My Dashboard” tab and select a record submitted with LSA module that is “Pending Employee Review”</w:t>
               </w:r>
             </w:ins>
-            <w:ins w:id="144" w:author="Augustin, Jourdain M" w:date="2015-01-12T13:04:00Z">
+          </w:p>
+          <w:p>
+            <w:pPr>
+              <w:rPr>
+                <w:ins w:id="98" w:author="Augustin, Jourdain M" w:date="2015-01-15T13:26:00Z"/>
+                <w:bCs/>
+                <w:sz w:val="18"/>
+              </w:rPr>
+            </w:pPr>
+            <w:ins w:id="99" w:author="Augustin, Jourdain M" w:date="2015-01-15T13:28:00Z">
               <w:r>
                 <w:rPr>
+                  <w:rFonts w:asciiTheme="minorHAnsi" w:hAnsiTheme="minorHAnsi"/>
                   <w:bCs/>
-                  <w:sz w:val="18"/>
                 </w:rPr>
-                <w:t>OMR SOP hyperlink</w:t>
-              </w:r>
-            </w:ins>
-            <w:ins w:id="145" w:author="Augustin, Jourdain M" w:date="2015-01-12T13:01:00Z">
-              <w:r>
-                <w:rPr>
-                  <w:bCs/>
-                  <w:sz w:val="18"/>
-                </w:rPr>
-                <w:t>.</w:t>
-              </w:r>
-              <w:r>
-                <w:rPr>
-                  <w:bCs/>
-                  <w:sz w:val="18"/>
-                </w:rPr>
-                <w:t xml:space="preserve">  </w:t>
-              </w:r>
-            </w:ins>
-          </w:p>
-          <w:p>
-            <w:pPr>
-              <w:rPr>
-                <w:ins w:id="146" w:author="Augustin, Jourdain M" w:date="2015-01-12T13:01:00Z"/>
-                <w:bCs/>
-                <w:sz w:val="18"/>
-              </w:rPr>
-            </w:pPr>
-            <w:ins w:id="147" w:author="Augustin, Jourdain M" w:date="2015-01-12T13:01:00Z">
-              <w:r>
-                <w:rPr>
-                  <w:bCs/>
-                  <w:sz w:val="18"/>
-                </w:rPr>
-                <w:lastRenderedPageBreak/>
                 <w:t xml:space="preserve">   </w:t>
               </w:r>
             </w:ins>
@@ -27965,115 +28817,18 @@
           <w:p>
             <w:pPr>
               <w:rPr>
-                <w:ins w:id="148" w:author="Augustin, Jourdain M" w:date="2015-01-12T13:09:00Z"/>
-                <w:sz w:val="18"/>
-              </w:rPr>
-            </w:pPr>
-            <w:ins w:id="149" w:author="Augustin, Jourdain M" w:date="2015-01-12T13:04:00Z">
+                <w:ins w:id="100" w:author="Augustin, Jourdain M" w:date="2015-01-15T13:26:00Z"/>
+                <w:sz w:val="18"/>
+              </w:rPr>
+            </w:pPr>
+            <w:ins w:id="101" w:author="Augustin, Jourdain M" w:date="2015-01-15T13:29:00Z">
               <w:r>
                 <w:rPr>
-                  <w:sz w:val="18"/>
+                  <w:rFonts w:asciiTheme="minorHAnsi" w:hAnsiTheme="minorHAnsi"/>
                 </w:rPr>
-                <w:lastRenderedPageBreak/>
-                <w:t xml:space="preserve">Verify that new window opens to </w:t>
+                <w:t>Verify that the record opens in review page with correct corresponding fields and submits successfully.</w:t>
               </w:r>
             </w:ins>
-            <w:ins w:id="150" w:author="Augustin, Jourdain M" w:date="2015-01-12T13:09:00Z">
-              <w:r>
-                <w:rPr>
-                  <w:sz w:val="18"/>
-                </w:rPr>
-                <w:t xml:space="preserve">the </w:t>
-              </w:r>
-            </w:ins>
-            <w:ins w:id="151" w:author="Augustin, Jourdain M" w:date="2015-01-12T13:04:00Z">
-              <w:r>
-                <w:rPr>
-                  <w:sz w:val="18"/>
-                </w:rPr>
-                <w:t xml:space="preserve">all SOP list page </w:t>
-              </w:r>
-              <w:r>
-                <w:rPr>
-                  <w:sz w:val="18"/>
-                </w:rPr>
-                <w:lastRenderedPageBreak/>
-                <w:t>with OMR SOP included in list of available documents</w:t>
-              </w:r>
-            </w:ins>
-            <w:ins w:id="152" w:author="Augustin, Jourdain M" w:date="2015-01-12T13:09:00Z">
-              <w:r>
-                <w:rPr>
-                  <w:sz w:val="18"/>
-                </w:rPr>
-                <w:t xml:space="preserve"> at the following URL:</w:t>
-              </w:r>
-              <w:r>
-                <w:rPr>
-                  <w:sz w:val="18"/>
-                </w:rPr>
-                <w:br/>
-              </w:r>
-              <w:r>
-                <w:rPr>
-                  <w:sz w:val="18"/>
-                </w:rPr>
-                <w:br/>
-              </w:r>
-              <w:r>
-                <w:rPr>
-                  <w:sz w:val="18"/>
-                </w:rPr>
-                <w:fldChar w:fldCharType="begin"/>
-              </w:r>
-              <w:r>
-                <w:rPr>
-                  <w:sz w:val="18"/>
-                </w:rPr>
-                <w:instrText xml:space="preserve"> HYPERLINK "</w:instrText>
-              </w:r>
-              <w:r>
-                <w:rPr>
-                  <w:sz w:val="18"/>
-                </w:rPr>
-                <w:instrText>https://cco.gdit.com/Resources/SOP/Contact Center Operations/Forms/AllItems.aspx</w:instrText>
-              </w:r>
-              <w:r>
-                <w:rPr>
-                  <w:sz w:val="18"/>
-                </w:rPr>
-                <w:instrText xml:space="preserve">" </w:instrText>
-              </w:r>
-              <w:r>
-                <w:rPr>
-                  <w:sz w:val="18"/>
-                </w:rPr>
-                <w:fldChar w:fldCharType="separate"/>
-              </w:r>
-              <w:r>
-                <w:rPr>
-                  <w:rStyle w:val="Hyperlink"/>
-                  <w:sz w:val="18"/>
-                </w:rPr>
-                <w:t>https://cco.gdit.com/Resources/SOP/Contact Center Operations/Forms/AllItems.aspx</w:t>
-              </w:r>
-              <w:r>
-                <w:rPr>
-                  <w:sz w:val="18"/>
-                </w:rPr>
-                <w:fldChar w:fldCharType="end"/>
-              </w:r>
-            </w:ins>
-          </w:p>
-          <w:p>
-            <w:pPr>
-              <w:rPr>
-                <w:ins w:id="153" w:author="Augustin, Jourdain M" w:date="2015-01-12T13:01:00Z"/>
-                <w:sz w:val="18"/>
-              </w:rPr>
-            </w:pPr>
-            <w:bookmarkStart w:id="154" w:name="_GoBack"/>
-            <w:bookmarkEnd w:id="154"/>
           </w:p>
         </w:tc>
         <w:tc>
@@ -28084,18 +28839,17 @@
             <w:pPr>
               <w:jc w:val="center"/>
               <w:rPr>
-                <w:ins w:id="155" w:author="Augustin, Jourdain M" w:date="2015-01-12T13:02:00Z"/>
-                <w:i/>
-                <w:sz w:val="18"/>
-              </w:rPr>
-            </w:pPr>
-            <w:ins w:id="156" w:author="Augustin, Jourdain M" w:date="2015-01-12T13:02:00Z">
+                <w:ins w:id="102" w:author="Augustin, Jourdain M" w:date="2015-01-15T13:26:00Z"/>
+                <w:i/>
+                <w:sz w:val="18"/>
+              </w:rPr>
+            </w:pPr>
+            <w:ins w:id="103" w:author="Augustin, Jourdain M" w:date="2015-01-15T13:26:00Z">
               <w:r>
                 <w:rPr>
                   <w:i/>
                   <w:sz w:val="18"/>
                 </w:rPr>
-                <w:lastRenderedPageBreak/>
                 <w:t>P</w:t>
               </w:r>
             </w:ins>
@@ -28104,18 +28858,17 @@
             <w:pPr>
               <w:jc w:val="center"/>
               <w:rPr>
-                <w:ins w:id="157" w:author="Augustin, Jourdain M" w:date="2015-01-12T13:01:00Z"/>
-                <w:i/>
-                <w:sz w:val="18"/>
-              </w:rPr>
-            </w:pPr>
-            <w:ins w:id="158" w:author="Augustin, Jourdain M" w:date="2015-01-12T13:02:00Z">
+                <w:ins w:id="104" w:author="Augustin, Jourdain M" w:date="2015-01-15T13:26:00Z"/>
+                <w:i/>
+                <w:sz w:val="18"/>
+              </w:rPr>
+            </w:pPr>
+            <w:ins w:id="105" w:author="Augustin, Jourdain M" w:date="2015-01-15T13:26:00Z">
               <w:r>
                 <w:rPr>
                   <w:i/>
                   <w:sz w:val="18"/>
                 </w:rPr>
-                <w:lastRenderedPageBreak/>
                 <w:t>01</w:t>
               </w:r>
               <w:r>
@@ -28130,7 +28883,7 @@
                   <w:i/>
                   <w:sz w:val="18"/>
                 </w:rPr>
-                <w:t>12</w:t>
+                <w:t>15</w:t>
               </w:r>
               <w:r>
                 <w:rPr>
@@ -28156,7 +28909,7 @@
           <w:p>
             <w:pPr>
               <w:rPr>
-                <w:ins w:id="159" w:author="Augustin, Jourdain M" w:date="2015-01-12T13:01:00Z"/>
+                <w:ins w:id="106" w:author="Augustin, Jourdain M" w:date="2015-01-15T13:26:00Z"/>
                 <w:i/>
                 <w:sz w:val="18"/>
               </w:rPr>
@@ -28164,11 +28917,12 @@
           </w:p>
         </w:tc>
       </w:tr>
+      <w:bookmarkEnd w:id="95"/>
     </w:tbl>
     <w:p>
       <w:pPr>
         <w:rPr>
-          <w:ins w:id="160" w:author="Augustin, Jourdain M" w:date="2015-01-12T13:01:00Z"/>
+          <w:ins w:id="107" w:author="Augustin, Jourdain M" w:date="2015-01-15T13:26:00Z"/>
           <w:sz w:val="18"/>
         </w:rPr>
       </w:pPr>
@@ -28176,7 +28930,7 @@
     <w:p>
       <w:pPr>
         <w:rPr>
-          <w:ins w:id="161" w:author="Augustin, Jourdain M" w:date="2015-01-12T13:01:00Z"/>
+          <w:ins w:id="108" w:author="Augustin, Jourdain M" w:date="2015-01-15T13:26:00Z"/>
           <w:sz w:val="18"/>
         </w:rPr>
       </w:pPr>
@@ -28184,7 +28938,7 @@
     <w:p>
       <w:pPr>
         <w:rPr>
-          <w:ins w:id="162" w:author="Augustin, Jourdain M" w:date="2015-01-12T13:01:00Z"/>
+          <w:ins w:id="109" w:author="Augustin, Jourdain M" w:date="2015-01-15T13:26:00Z"/>
           <w:sz w:val="18"/>
         </w:rPr>
       </w:pPr>
@@ -28197,9 +28951,9 @@
       </w:pPr>
     </w:p>
     <w:sectPr>
-      <w:headerReference w:type="default" r:id="rId30"/>
-      <w:footerReference w:type="default" r:id="rId31"/>
-      <w:footerReference w:type="first" r:id="rId32"/>
+      <w:headerReference w:type="default" r:id="rId32"/>
+      <w:footerReference w:type="default" r:id="rId33"/>
+      <w:footerReference w:type="first" r:id="rId34"/>
       <w:pgSz w:w="15840" w:h="12240" w:orient="landscape" w:code="1"/>
       <w:pgMar w:top="720" w:right="1080" w:bottom="720" w:left="1080" w:header="720" w:footer="720" w:gutter="0"/>
       <w:cols w:space="720"/>
@@ -28894,7 +29648,7 @@
     </w:lvl>
   </w:abstractNum>
   <w:abstractNum w:abstractNumId="2">
-    <w:nsid w:val="1A072286"/>
+    <w:nsid w:val="0A1154CA"/>
     <w:multiLevelType w:val="hybridMultilevel"/>
     <w:tmpl w:val="A0F2ED22"/>
     <w:lvl w:ilvl="0" w:tplc="0409000F">
@@ -29010,7 +29764,7 @@
     </w:lvl>
   </w:abstractNum>
   <w:abstractNum w:abstractNumId="3">
-    <w:nsid w:val="32994D37"/>
+    <w:nsid w:val="1A072286"/>
     <w:multiLevelType w:val="hybridMultilevel"/>
     <w:tmpl w:val="A0F2ED22"/>
     <w:lvl w:ilvl="0" w:tplc="0409000F">
@@ -29126,7 +29880,7 @@
     </w:lvl>
   </w:abstractNum>
   <w:abstractNum w:abstractNumId="4">
-    <w:nsid w:val="348C28FC"/>
+    <w:nsid w:val="32994D37"/>
     <w:multiLevelType w:val="hybridMultilevel"/>
     <w:tmpl w:val="A0F2ED22"/>
     <w:lvl w:ilvl="0" w:tplc="0409000F">
@@ -29242,7 +29996,7 @@
     </w:lvl>
   </w:abstractNum>
   <w:abstractNum w:abstractNumId="5">
-    <w:nsid w:val="37EC0EF6"/>
+    <w:nsid w:val="348C28FC"/>
     <w:multiLevelType w:val="hybridMultilevel"/>
     <w:tmpl w:val="A0F2ED22"/>
     <w:lvl w:ilvl="0" w:tplc="0409000F">
@@ -29358,7 +30112,7 @@
     </w:lvl>
   </w:abstractNum>
   <w:abstractNum w:abstractNumId="6">
-    <w:nsid w:val="397201A1"/>
+    <w:nsid w:val="37EC0EF6"/>
     <w:multiLevelType w:val="hybridMultilevel"/>
     <w:tmpl w:val="A0F2ED22"/>
     <w:lvl w:ilvl="0" w:tplc="0409000F">
@@ -29474,7 +30228,7 @@
     </w:lvl>
   </w:abstractNum>
   <w:abstractNum w:abstractNumId="7">
-    <w:nsid w:val="39DF53C4"/>
+    <w:nsid w:val="397201A1"/>
     <w:multiLevelType w:val="hybridMultilevel"/>
     <w:tmpl w:val="A0F2ED22"/>
     <w:lvl w:ilvl="0" w:tplc="0409000F">
@@ -29590,7 +30344,7 @@
     </w:lvl>
   </w:abstractNum>
   <w:abstractNum w:abstractNumId="8">
-    <w:nsid w:val="3E2F47CD"/>
+    <w:nsid w:val="39DF53C4"/>
     <w:multiLevelType w:val="hybridMultilevel"/>
     <w:tmpl w:val="A0F2ED22"/>
     <w:lvl w:ilvl="0" w:tplc="0409000F">
@@ -29706,7 +30460,7 @@
     </w:lvl>
   </w:abstractNum>
   <w:abstractNum w:abstractNumId="9">
-    <w:nsid w:val="45562874"/>
+    <w:nsid w:val="3E2F47CD"/>
     <w:multiLevelType w:val="hybridMultilevel"/>
     <w:tmpl w:val="A0F2ED22"/>
     <w:lvl w:ilvl="0" w:tplc="0409000F">
@@ -29822,7 +30576,7 @@
     </w:lvl>
   </w:abstractNum>
   <w:abstractNum w:abstractNumId="10">
-    <w:nsid w:val="495626B6"/>
+    <w:nsid w:val="45562874"/>
     <w:multiLevelType w:val="hybridMultilevel"/>
     <w:tmpl w:val="A0F2ED22"/>
     <w:lvl w:ilvl="0" w:tplc="0409000F">
@@ -29938,7 +30692,7 @@
     </w:lvl>
   </w:abstractNum>
   <w:abstractNum w:abstractNumId="11">
-    <w:nsid w:val="4A683DC0"/>
+    <w:nsid w:val="495626B6"/>
     <w:multiLevelType w:val="hybridMultilevel"/>
     <w:tmpl w:val="A0F2ED22"/>
     <w:lvl w:ilvl="0" w:tplc="0409000F">
@@ -30054,7 +30808,7 @@
     </w:lvl>
   </w:abstractNum>
   <w:abstractNum w:abstractNumId="12">
-    <w:nsid w:val="4DAC0583"/>
+    <w:nsid w:val="4A683DC0"/>
     <w:multiLevelType w:val="hybridMultilevel"/>
     <w:tmpl w:val="A0F2ED22"/>
     <w:lvl w:ilvl="0" w:tplc="0409000F">
@@ -30170,7 +30924,7 @@
     </w:lvl>
   </w:abstractNum>
   <w:abstractNum w:abstractNumId="13">
-    <w:nsid w:val="4E5C7770"/>
+    <w:nsid w:val="4DAC0583"/>
     <w:multiLevelType w:val="hybridMultilevel"/>
     <w:tmpl w:val="A0F2ED22"/>
     <w:lvl w:ilvl="0" w:tplc="0409000F">
@@ -30286,7 +31040,7 @@
     </w:lvl>
   </w:abstractNum>
   <w:abstractNum w:abstractNumId="14">
-    <w:nsid w:val="4E887149"/>
+    <w:nsid w:val="4E5C7770"/>
     <w:multiLevelType w:val="hybridMultilevel"/>
     <w:tmpl w:val="A0F2ED22"/>
     <w:lvl w:ilvl="0" w:tplc="0409000F">
@@ -30402,7 +31156,7 @@
     </w:lvl>
   </w:abstractNum>
   <w:abstractNum w:abstractNumId="15">
-    <w:nsid w:val="53EF4A78"/>
+    <w:nsid w:val="4E887149"/>
     <w:multiLevelType w:val="hybridMultilevel"/>
     <w:tmpl w:val="A0F2ED22"/>
     <w:lvl w:ilvl="0" w:tplc="0409000F">
@@ -30518,7 +31272,7 @@
     </w:lvl>
   </w:abstractNum>
   <w:abstractNum w:abstractNumId="16">
-    <w:nsid w:val="54B97BF2"/>
+    <w:nsid w:val="53EF4A78"/>
     <w:multiLevelType w:val="hybridMultilevel"/>
     <w:tmpl w:val="A0F2ED22"/>
     <w:lvl w:ilvl="0" w:tplc="0409000F">
@@ -30634,7 +31388,7 @@
     </w:lvl>
   </w:abstractNum>
   <w:abstractNum w:abstractNumId="17">
-    <w:nsid w:val="5869759E"/>
+    <w:nsid w:val="54B97BF2"/>
     <w:multiLevelType w:val="hybridMultilevel"/>
     <w:tmpl w:val="A0F2ED22"/>
     <w:lvl w:ilvl="0" w:tplc="0409000F">
@@ -30750,7 +31504,7 @@
     </w:lvl>
   </w:abstractNum>
   <w:abstractNum w:abstractNumId="18">
-    <w:nsid w:val="5C434C4E"/>
+    <w:nsid w:val="5869759E"/>
     <w:multiLevelType w:val="hybridMultilevel"/>
     <w:tmpl w:val="A0F2ED22"/>
     <w:lvl w:ilvl="0" w:tplc="0409000F">
@@ -30866,7 +31620,7 @@
     </w:lvl>
   </w:abstractNum>
   <w:abstractNum w:abstractNumId="19">
-    <w:nsid w:val="5D87545E"/>
+    <w:nsid w:val="5C434C4E"/>
     <w:multiLevelType w:val="hybridMultilevel"/>
     <w:tmpl w:val="A0F2ED22"/>
     <w:lvl w:ilvl="0" w:tplc="0409000F">
@@ -30982,7 +31736,7 @@
     </w:lvl>
   </w:abstractNum>
   <w:abstractNum w:abstractNumId="20">
-    <w:nsid w:val="5F102146"/>
+    <w:nsid w:val="5D87545E"/>
     <w:multiLevelType w:val="hybridMultilevel"/>
     <w:tmpl w:val="A0F2ED22"/>
     <w:lvl w:ilvl="0" w:tplc="0409000F">
@@ -31098,7 +31852,7 @@
     </w:lvl>
   </w:abstractNum>
   <w:abstractNum w:abstractNumId="21">
-    <w:nsid w:val="61413CB3"/>
+    <w:nsid w:val="5F102146"/>
     <w:multiLevelType w:val="hybridMultilevel"/>
     <w:tmpl w:val="A0F2ED22"/>
     <w:lvl w:ilvl="0" w:tplc="0409000F">
@@ -31214,7 +31968,7 @@
     </w:lvl>
   </w:abstractNum>
   <w:abstractNum w:abstractNumId="22">
-    <w:nsid w:val="6CD03A75"/>
+    <w:nsid w:val="61413CB3"/>
     <w:multiLevelType w:val="hybridMultilevel"/>
     <w:tmpl w:val="A0F2ED22"/>
     <w:lvl w:ilvl="0" w:tplc="0409000F">
@@ -31330,7 +32084,7 @@
     </w:lvl>
   </w:abstractNum>
   <w:abstractNum w:abstractNumId="23">
-    <w:nsid w:val="6F7C3E2B"/>
+    <w:nsid w:val="6CD03A75"/>
     <w:multiLevelType w:val="hybridMultilevel"/>
     <w:tmpl w:val="A0F2ED22"/>
     <w:lvl w:ilvl="0" w:tplc="0409000F">
@@ -31445,77 +32199,196 @@
       </w:pPr>
     </w:lvl>
   </w:abstractNum>
+  <w:abstractNum w:abstractNumId="24">
+    <w:nsid w:val="6F7C3E2B"/>
+    <w:multiLevelType w:val="hybridMultilevel"/>
+    <w:tmpl w:val="A0F2ED22"/>
+    <w:lvl w:ilvl="0" w:tplc="0409000F">
+      <w:start w:val="1"/>
+      <w:numFmt w:val="decimal"/>
+      <w:lvlText w:val="%1."/>
+      <w:lvlJc w:val="left"/>
+      <w:pPr>
+        <w:tabs>
+          <w:tab w:val="num" w:pos="720"/>
+        </w:tabs>
+        <w:ind w:left="720" w:hanging="360"/>
+      </w:pPr>
+    </w:lvl>
+    <w:lvl w:ilvl="1" w:tplc="4056895E">
+      <w:start w:val="1"/>
+      <w:numFmt w:val="decimal"/>
+      <w:lvlText w:val="%2."/>
+      <w:lvlJc w:val="left"/>
+      <w:pPr>
+        <w:tabs>
+          <w:tab w:val="num" w:pos="1440"/>
+        </w:tabs>
+        <w:ind w:left="1440" w:hanging="360"/>
+      </w:pPr>
+      <w:rPr>
+        <w:rFonts w:hint="default"/>
+      </w:rPr>
+    </w:lvl>
+    <w:lvl w:ilvl="2" w:tplc="0409001B" w:tentative="1">
+      <w:start w:val="1"/>
+      <w:numFmt w:val="lowerRoman"/>
+      <w:lvlText w:val="%3."/>
+      <w:lvlJc w:val="right"/>
+      <w:pPr>
+        <w:tabs>
+          <w:tab w:val="num" w:pos="2160"/>
+        </w:tabs>
+        <w:ind w:left="2160" w:hanging="180"/>
+      </w:pPr>
+    </w:lvl>
+    <w:lvl w:ilvl="3" w:tplc="0409000F" w:tentative="1">
+      <w:start w:val="1"/>
+      <w:numFmt w:val="decimal"/>
+      <w:lvlText w:val="%4."/>
+      <w:lvlJc w:val="left"/>
+      <w:pPr>
+        <w:tabs>
+          <w:tab w:val="num" w:pos="2880"/>
+        </w:tabs>
+        <w:ind w:left="2880" w:hanging="360"/>
+      </w:pPr>
+    </w:lvl>
+    <w:lvl w:ilvl="4" w:tplc="04090019" w:tentative="1">
+      <w:start w:val="1"/>
+      <w:numFmt w:val="lowerLetter"/>
+      <w:lvlText w:val="%5."/>
+      <w:lvlJc w:val="left"/>
+      <w:pPr>
+        <w:tabs>
+          <w:tab w:val="num" w:pos="3600"/>
+        </w:tabs>
+        <w:ind w:left="3600" w:hanging="360"/>
+      </w:pPr>
+    </w:lvl>
+    <w:lvl w:ilvl="5" w:tplc="0409001B" w:tentative="1">
+      <w:start w:val="1"/>
+      <w:numFmt w:val="lowerRoman"/>
+      <w:lvlText w:val="%6."/>
+      <w:lvlJc w:val="right"/>
+      <w:pPr>
+        <w:tabs>
+          <w:tab w:val="num" w:pos="4320"/>
+        </w:tabs>
+        <w:ind w:left="4320" w:hanging="180"/>
+      </w:pPr>
+    </w:lvl>
+    <w:lvl w:ilvl="6" w:tplc="0409000F" w:tentative="1">
+      <w:start w:val="1"/>
+      <w:numFmt w:val="decimal"/>
+      <w:lvlText w:val="%7."/>
+      <w:lvlJc w:val="left"/>
+      <w:pPr>
+        <w:tabs>
+          <w:tab w:val="num" w:pos="5040"/>
+        </w:tabs>
+        <w:ind w:left="5040" w:hanging="360"/>
+      </w:pPr>
+    </w:lvl>
+    <w:lvl w:ilvl="7" w:tplc="04090019" w:tentative="1">
+      <w:start w:val="1"/>
+      <w:numFmt w:val="lowerLetter"/>
+      <w:lvlText w:val="%8."/>
+      <w:lvlJc w:val="left"/>
+      <w:pPr>
+        <w:tabs>
+          <w:tab w:val="num" w:pos="5760"/>
+        </w:tabs>
+        <w:ind w:left="5760" w:hanging="360"/>
+      </w:pPr>
+    </w:lvl>
+    <w:lvl w:ilvl="8" w:tplc="0409001B" w:tentative="1">
+      <w:start w:val="1"/>
+      <w:numFmt w:val="lowerRoman"/>
+      <w:lvlText w:val="%9."/>
+      <w:lvlJc w:val="right"/>
+      <w:pPr>
+        <w:tabs>
+          <w:tab w:val="num" w:pos="6480"/>
+        </w:tabs>
+        <w:ind w:left="6480" w:hanging="180"/>
+      </w:pPr>
+    </w:lvl>
+  </w:abstractNum>
   <w:num w:numId="1">
+    <w:abstractNumId w:val="14"/>
+  </w:num>
+  <w:num w:numId="2">
+    <w:abstractNumId w:val="5"/>
+  </w:num>
+  <w:num w:numId="3">
+    <w:abstractNumId w:val="11"/>
+  </w:num>
+  <w:num w:numId="4">
+    <w:abstractNumId w:val="7"/>
+  </w:num>
+  <w:num w:numId="5">
+    <w:abstractNumId w:val="8"/>
+  </w:num>
+  <w:num w:numId="6">
+    <w:abstractNumId w:val="3"/>
+  </w:num>
+  <w:num w:numId="7">
+    <w:abstractNumId w:val="19"/>
+  </w:num>
+  <w:num w:numId="8">
+    <w:abstractNumId w:val="6"/>
+  </w:num>
+  <w:num w:numId="9">
+    <w:abstractNumId w:val="15"/>
+  </w:num>
+  <w:num w:numId="10">
     <w:abstractNumId w:val="13"/>
   </w:num>
-  <w:num w:numId="2">
-    <w:abstractNumId w:val="4"/>
-  </w:num>
-  <w:num w:numId="3">
-    <w:abstractNumId w:val="10"/>
-  </w:num>
-  <w:num w:numId="4">
-    <w:abstractNumId w:val="6"/>
-  </w:num>
-  <w:num w:numId="5">
-    <w:abstractNumId w:val="7"/>
-  </w:num>
-  <w:num w:numId="6">
-    <w:abstractNumId w:val="2"/>
-  </w:num>
-  <w:num w:numId="7">
-    <w:abstractNumId w:val="18"/>
-  </w:num>
-  <w:num w:numId="8">
-    <w:abstractNumId w:val="5"/>
-  </w:num>
-  <w:num w:numId="9">
-    <w:abstractNumId w:val="14"/>
-  </w:num>
-  <w:num w:numId="10">
-    <w:abstractNumId w:val="12"/>
-  </w:num>
   <w:num w:numId="11">
-    <w:abstractNumId w:val="8"/>
+    <w:abstractNumId w:val="9"/>
   </w:num>
   <w:num w:numId="12">
     <w:abstractNumId w:val="1"/>
   </w:num>
   <w:num w:numId="13">
+    <w:abstractNumId w:val="21"/>
+  </w:num>
+  <w:num w:numId="14">
+    <w:abstractNumId w:val="17"/>
+  </w:num>
+  <w:num w:numId="15">
+    <w:abstractNumId w:val="22"/>
+  </w:num>
+  <w:num w:numId="16">
     <w:abstractNumId w:val="20"/>
   </w:num>
-  <w:num w:numId="14">
+  <w:num w:numId="17">
+    <w:abstractNumId w:val="24"/>
+  </w:num>
+  <w:num w:numId="18">
     <w:abstractNumId w:val="16"/>
   </w:num>
-  <w:num w:numId="15">
-    <w:abstractNumId w:val="21"/>
-  </w:num>
-  <w:num w:numId="16">
-    <w:abstractNumId w:val="19"/>
-  </w:num>
-  <w:num w:numId="17">
-    <w:abstractNumId w:val="23"/>
-  </w:num>
-  <w:num w:numId="18">
-    <w:abstractNumId w:val="15"/>
-  </w:num>
   <w:num w:numId="19">
-    <w:abstractNumId w:val="3"/>
+    <w:abstractNumId w:val="4"/>
   </w:num>
   <w:num w:numId="20">
-    <w:abstractNumId w:val="17"/>
+    <w:abstractNumId w:val="18"/>
   </w:num>
   <w:num w:numId="21">
-    <w:abstractNumId w:val="9"/>
+    <w:abstractNumId w:val="10"/>
   </w:num>
   <w:num w:numId="22">
-    <w:abstractNumId w:val="11"/>
+    <w:abstractNumId w:val="12"/>
   </w:num>
   <w:num w:numId="23">
-    <w:abstractNumId w:val="22"/>
+    <w:abstractNumId w:val="23"/>
   </w:num>
   <w:num w:numId="24">
     <w:abstractNumId w:val="0"/>
+  </w:num>
+  <w:num w:numId="25">
+    <w:abstractNumId w:val="2"/>
   </w:num>
   <w:numIdMacAtCleanup w:val="14"/>
 </w:numbering>
@@ -33225,7 +34098,7 @@
 </file>
 
 <file path=customXml/itemProps1.xml><?xml version="1.0" encoding="utf-8"?>
-<ds:datastoreItem xmlns:ds="http://schemas.openxmlformats.org/officeDocument/2006/customXml" ds:itemID="{FBE2EDF3-D239-4053-B65A-1723B8E922F2}">
+<ds:datastoreItem xmlns:ds="http://schemas.openxmlformats.org/officeDocument/2006/customXml" ds:itemID="{317F25B3-5AA3-44C4-AC5D-7068B85BFA36}">
   <ds:schemaRefs>
     <ds:schemaRef ds:uri="http://schemas.openxmlformats.org/officeDocument/2006/bibliography"/>
   </ds:schemaRefs>

</xml_diff>

<commit_message>
[VM:Jourdain.Augustin@1/15/2015 2:12:46 PM] SCR 14066
git-tfs-id: [https://tfs.omnicloud.local/tfs/cco%20program/]$/eCoaching_V2;C13893
</commit_message>
<xml_diff>
--- a/Unit Test/CCO_eCoaching_UI_Dashboard_UTD.docx
+++ b/Unit Test/CCO_eCoaching_UI_Dashboard_UTD.docx
@@ -1898,9 +1898,6 @@
         </w:tc>
       </w:tr>
       <w:tr>
-        <w:trPr>
-          <w:ins w:id="15" w:author="Augustin, Jourdain M" w:date="2015-01-15T13:24:00Z"/>
-        </w:trPr>
         <w:tc>
           <w:tcPr>
             <w:tcW w:w="1440" w:type="dxa"/>
@@ -1916,13 +1913,102 @@
               <w:pStyle w:val="hdr1"/>
               <w:ind w:left="0"/>
               <w:rPr>
-                <w:ins w:id="16" w:author="Augustin, Jourdain M" w:date="2015-01-15T13:24:00Z"/>
                 <w:rFonts w:asciiTheme="minorHAnsi" w:hAnsiTheme="minorHAnsi"/>
                 <w:i w:val="0"/>
                 <w:sz w:val="20"/>
               </w:rPr>
             </w:pPr>
-            <w:ins w:id="17" w:author="Augustin, Jourdain M" w:date="2015-01-15T13:24:00Z">
+            <w:r>
+              <w:rPr>
+                <w:rFonts w:asciiTheme="minorHAnsi" w:hAnsiTheme="minorHAnsi"/>
+                <w:i w:val="0"/>
+                <w:sz w:val="20"/>
+              </w:rPr>
+              <w:t>01/15/2015</w:t>
+            </w:r>
+          </w:p>
+        </w:tc>
+        <w:tc>
+          <w:tcPr>
+            <w:tcW w:w="5148" w:type="dxa"/>
+            <w:tcBorders>
+              <w:top w:val="single" w:sz="6" w:space="0" w:color="C0C0C0"/>
+              <w:left w:val="single" w:sz="6" w:space="0" w:color="C0C0C0"/>
+              <w:bottom w:val="single" w:sz="6" w:space="0" w:color="C0C0C0"/>
+              <w:right w:val="single" w:sz="6" w:space="0" w:color="C0C0C0"/>
+            </w:tcBorders>
+          </w:tcPr>
+          <w:p>
+            <w:pPr>
+              <w:rPr>
+                <w:rFonts w:asciiTheme="minorHAnsi" w:hAnsiTheme="minorHAnsi"/>
+              </w:rPr>
+            </w:pPr>
+            <w:r>
+              <w:rPr>
+                <w:rFonts w:asciiTheme="minorHAnsi" w:hAnsiTheme="minorHAnsi"/>
+              </w:rPr>
+              <w:t>P13653 – Created new test case ECUIDASH23 to test for LSA module record updateability for statues</w:t>
+            </w:r>
+          </w:p>
+        </w:tc>
+        <w:tc>
+          <w:tcPr>
+            <w:tcW w:w="4320" w:type="dxa"/>
+            <w:tcBorders>
+              <w:top w:val="single" w:sz="6" w:space="0" w:color="C0C0C0"/>
+              <w:left w:val="single" w:sz="6" w:space="0" w:color="C0C0C0"/>
+              <w:bottom w:val="single" w:sz="6" w:space="0" w:color="C0C0C0"/>
+              <w:right w:val="single" w:sz="6" w:space="0" w:color="C0C0C0"/>
+            </w:tcBorders>
+          </w:tcPr>
+          <w:p>
+            <w:pPr>
+              <w:pStyle w:val="hdr1"/>
+              <w:ind w:left="0"/>
+              <w:rPr>
+                <w:rFonts w:asciiTheme="minorHAnsi" w:hAnsiTheme="minorHAnsi"/>
+                <w:i w:val="0"/>
+                <w:sz w:val="20"/>
+              </w:rPr>
+            </w:pPr>
+            <w:r>
+              <w:rPr>
+                <w:rFonts w:asciiTheme="minorHAnsi" w:hAnsiTheme="minorHAnsi"/>
+                <w:i w:val="0"/>
+                <w:sz w:val="20"/>
+              </w:rPr>
+              <w:t>Jourdain Augustin</w:t>
+            </w:r>
+          </w:p>
+        </w:tc>
+      </w:tr>
+      <w:tr>
+        <w:trPr>
+          <w:ins w:id="15" w:author="Augustin, Jourdain M" w:date="2015-01-15T14:08:00Z"/>
+        </w:trPr>
+        <w:tc>
+          <w:tcPr>
+            <w:tcW w:w="1440" w:type="dxa"/>
+            <w:tcBorders>
+              <w:top w:val="single" w:sz="6" w:space="0" w:color="C0C0C0"/>
+              <w:left w:val="single" w:sz="6" w:space="0" w:color="C0C0C0"/>
+              <w:bottom w:val="single" w:sz="6" w:space="0" w:color="C0C0C0"/>
+              <w:right w:val="single" w:sz="6" w:space="0" w:color="C0C0C0"/>
+            </w:tcBorders>
+          </w:tcPr>
+          <w:p>
+            <w:pPr>
+              <w:pStyle w:val="hdr1"/>
+              <w:ind w:left="0"/>
+              <w:rPr>
+                <w:ins w:id="16" w:author="Augustin, Jourdain M" w:date="2015-01-15T14:08:00Z"/>
+                <w:rFonts w:asciiTheme="minorHAnsi" w:hAnsiTheme="minorHAnsi"/>
+                <w:i w:val="0"/>
+                <w:sz w:val="20"/>
+              </w:rPr>
+            </w:pPr>
+            <w:ins w:id="17" w:author="Augustin, Jourdain M" w:date="2015-01-15T14:08:00Z">
               <w:r>
                 <w:rPr>
                   <w:rFonts w:asciiTheme="minorHAnsi" w:hAnsiTheme="minorHAnsi"/>
@@ -1947,16 +2033,40 @@
           <w:p>
             <w:pPr>
               <w:rPr>
-                <w:ins w:id="18" w:author="Augustin, Jourdain M" w:date="2015-01-15T13:24:00Z"/>
-                <w:rFonts w:asciiTheme="minorHAnsi" w:hAnsiTheme="minorHAnsi"/>
-              </w:rPr>
-            </w:pPr>
-            <w:ins w:id="19" w:author="Augustin, Jourdain M" w:date="2015-01-15T13:25:00Z">
+                <w:ins w:id="18" w:author="Augustin, Jourdain M" w:date="2015-01-15T14:08:00Z"/>
+                <w:rFonts w:asciiTheme="minorHAnsi" w:hAnsiTheme="minorHAnsi"/>
+              </w:rPr>
+            </w:pPr>
+            <w:ins w:id="19" w:author="Augustin, Jourdain M" w:date="2015-01-15T14:08:00Z">
               <w:r>
                 <w:rPr>
                   <w:rFonts w:asciiTheme="minorHAnsi" w:hAnsiTheme="minorHAnsi"/>
                 </w:rPr>
-                <w:t>P13653 – Created new test case ECUIDASH23 to test for LSA module record updateability for statues</w:t>
+                <w:t xml:space="preserve">P14066 – Created new test case ECUIDASH24 to test for </w:t>
+              </w:r>
+            </w:ins>
+            <w:ins w:id="20" w:author="Augustin, Jourdain M" w:date="2015-01-15T14:09:00Z">
+              <w:r>
+                <w:rPr>
+                  <w:rFonts w:asciiTheme="minorHAnsi" w:hAnsiTheme="minorHAnsi"/>
+                </w:rPr>
+                <w:t xml:space="preserve">all the </w:t>
+              </w:r>
+            </w:ins>
+            <w:ins w:id="21" w:author="Augustin, Jourdain M" w:date="2015-01-15T14:08:00Z">
+              <w:r>
+                <w:rPr>
+                  <w:rFonts w:asciiTheme="minorHAnsi" w:hAnsiTheme="minorHAnsi"/>
+                </w:rPr>
+                <w:t>IQS Source</w:t>
+              </w:r>
+            </w:ins>
+            <w:ins w:id="22" w:author="Augustin, Jourdain M" w:date="2015-01-15T14:09:00Z">
+              <w:r>
+                <w:rPr>
+                  <w:rFonts w:asciiTheme="minorHAnsi" w:hAnsiTheme="minorHAnsi"/>
+                </w:rPr>
+                <w:t>s displaying on review page.</w:t>
               </w:r>
             </w:ins>
           </w:p>
@@ -1976,13 +2086,13 @@
               <w:pStyle w:val="hdr1"/>
               <w:ind w:left="0"/>
               <w:rPr>
-                <w:ins w:id="20" w:author="Augustin, Jourdain M" w:date="2015-01-15T13:24:00Z"/>
+                <w:ins w:id="23" w:author="Augustin, Jourdain M" w:date="2015-01-15T14:08:00Z"/>
                 <w:rFonts w:asciiTheme="minorHAnsi" w:hAnsiTheme="minorHAnsi"/>
                 <w:i w:val="0"/>
                 <w:sz w:val="20"/>
               </w:rPr>
             </w:pPr>
-            <w:ins w:id="21" w:author="Augustin, Jourdain M" w:date="2015-01-15T13:25:00Z">
+            <w:ins w:id="24" w:author="Augustin, Jourdain M" w:date="2015-01-15T14:09:00Z">
               <w:r>
                 <w:rPr>
                   <w:rFonts w:asciiTheme="minorHAnsi" w:hAnsiTheme="minorHAnsi"/>
@@ -1992,6 +2102,76 @@
                 <w:t>Jourdain Augustin</w:t>
               </w:r>
             </w:ins>
+          </w:p>
+        </w:tc>
+      </w:tr>
+      <w:tr>
+        <w:trPr>
+          <w:ins w:id="25" w:author="Augustin, Jourdain M" w:date="2015-01-15T14:09:00Z"/>
+        </w:trPr>
+        <w:tc>
+          <w:tcPr>
+            <w:tcW w:w="1440" w:type="dxa"/>
+            <w:tcBorders>
+              <w:top w:val="single" w:sz="6" w:space="0" w:color="C0C0C0"/>
+              <w:left w:val="single" w:sz="6" w:space="0" w:color="C0C0C0"/>
+              <w:bottom w:val="single" w:sz="6" w:space="0" w:color="C0C0C0"/>
+              <w:right w:val="single" w:sz="6" w:space="0" w:color="C0C0C0"/>
+            </w:tcBorders>
+          </w:tcPr>
+          <w:p>
+            <w:pPr>
+              <w:pStyle w:val="hdr1"/>
+              <w:ind w:left="0"/>
+              <w:rPr>
+                <w:ins w:id="26" w:author="Augustin, Jourdain M" w:date="2015-01-15T14:09:00Z"/>
+                <w:rFonts w:asciiTheme="minorHAnsi" w:hAnsiTheme="minorHAnsi"/>
+                <w:i w:val="0"/>
+                <w:sz w:val="20"/>
+              </w:rPr>
+            </w:pPr>
+          </w:p>
+        </w:tc>
+        <w:tc>
+          <w:tcPr>
+            <w:tcW w:w="5148" w:type="dxa"/>
+            <w:tcBorders>
+              <w:top w:val="single" w:sz="6" w:space="0" w:color="C0C0C0"/>
+              <w:left w:val="single" w:sz="6" w:space="0" w:color="C0C0C0"/>
+              <w:bottom w:val="single" w:sz="6" w:space="0" w:color="C0C0C0"/>
+              <w:right w:val="single" w:sz="6" w:space="0" w:color="C0C0C0"/>
+            </w:tcBorders>
+          </w:tcPr>
+          <w:p>
+            <w:pPr>
+              <w:rPr>
+                <w:ins w:id="27" w:author="Augustin, Jourdain M" w:date="2015-01-15T14:09:00Z"/>
+                <w:rFonts w:asciiTheme="minorHAnsi" w:hAnsiTheme="minorHAnsi"/>
+              </w:rPr>
+            </w:pPr>
+          </w:p>
+        </w:tc>
+        <w:tc>
+          <w:tcPr>
+            <w:tcW w:w="4320" w:type="dxa"/>
+            <w:tcBorders>
+              <w:top w:val="single" w:sz="6" w:space="0" w:color="C0C0C0"/>
+              <w:left w:val="single" w:sz="6" w:space="0" w:color="C0C0C0"/>
+              <w:bottom w:val="single" w:sz="6" w:space="0" w:color="C0C0C0"/>
+              <w:right w:val="single" w:sz="6" w:space="0" w:color="C0C0C0"/>
+            </w:tcBorders>
+          </w:tcPr>
+          <w:p>
+            <w:pPr>
+              <w:pStyle w:val="hdr1"/>
+              <w:ind w:left="0"/>
+              <w:rPr>
+                <w:ins w:id="28" w:author="Augustin, Jourdain M" w:date="2015-01-15T14:09:00Z"/>
+                <w:rFonts w:asciiTheme="minorHAnsi" w:hAnsiTheme="minorHAnsi"/>
+                <w:i w:val="0"/>
+                <w:sz w:val="20"/>
+              </w:rPr>
+            </w:pPr>
           </w:p>
         </w:tc>
       </w:tr>
@@ -27906,7 +28086,6 @@
     <w:p>
       <w:pPr>
         <w:rPr>
-          <w:del w:id="22" w:author="Augustin, Jourdain M" w:date="2015-01-15T13:26:00Z"/>
           <w:sz w:val="18"/>
         </w:rPr>
       </w:pPr>
@@ -27914,7 +28093,6 @@
     <w:p>
       <w:pPr>
         <w:rPr>
-          <w:ins w:id="23" w:author="Augustin, Jourdain M" w:date="2015-01-15T13:26:00Z"/>
           <w:sz w:val="18"/>
         </w:rPr>
       </w:pPr>
@@ -27922,7 +28100,6 @@
     <w:p>
       <w:pPr>
         <w:rPr>
-          <w:ins w:id="24" w:author="Augustin, Jourdain M" w:date="2015-01-15T13:26:00Z"/>
           <w:sz w:val="18"/>
         </w:rPr>
       </w:pPr>
@@ -27930,7 +28107,6 @@
     <w:p>
       <w:pPr>
         <w:rPr>
-          <w:ins w:id="25" w:author="Augustin, Jourdain M" w:date="2015-01-15T13:26:00Z"/>
           <w:sz w:val="18"/>
         </w:rPr>
       </w:pPr>
@@ -27938,15 +28114,6 @@
     <w:p>
       <w:pPr>
         <w:rPr>
-          <w:ins w:id="26" w:author="Augustin, Jourdain M" w:date="2015-01-15T13:26:00Z"/>
-          <w:sz w:val="18"/>
-        </w:rPr>
-      </w:pPr>
-    </w:p>
-    <w:p>
-      <w:pPr>
-        <w:rPr>
-          <w:ins w:id="27" w:author="Augustin, Jourdain M" w:date="2015-01-15T13:26:00Z"/>
           <w:sz w:val="18"/>
         </w:rPr>
       </w:pPr>
@@ -27973,7 +28140,6 @@
       <w:tr>
         <w:trPr>
           <w:tblHeader/>
-          <w:ins w:id="28" w:author="Augustin, Jourdain M" w:date="2015-01-15T13:26:00Z"/>
         </w:trPr>
         <w:tc>
           <w:tcPr>
@@ -27983,20 +28149,17 @@
           <w:p>
             <w:pPr>
               <w:rPr>
-                <w:ins w:id="29" w:author="Augustin, Jourdain M" w:date="2015-01-15T13:26:00Z"/>
-                <w:b/>
-                <w:sz w:val="18"/>
-              </w:rPr>
-            </w:pPr>
-            <w:ins w:id="30" w:author="Augustin, Jourdain M" w:date="2015-01-15T13:26:00Z">
-              <w:r>
-                <w:rPr>
-                  <w:b/>
-                  <w:sz w:val="18"/>
-                </w:rPr>
-                <w:t>Item</w:t>
-              </w:r>
-            </w:ins>
+                <w:b/>
+                <w:sz w:val="18"/>
+              </w:rPr>
+            </w:pPr>
+            <w:r>
+              <w:rPr>
+                <w:b/>
+                <w:sz w:val="18"/>
+              </w:rPr>
+              <w:t>Item</w:t>
+            </w:r>
           </w:p>
         </w:tc>
         <w:tc>
@@ -28007,27 +28170,21 @@
           <w:p>
             <w:pPr>
               <w:rPr>
-                <w:ins w:id="31" w:author="Augustin, Jourdain M" w:date="2015-01-15T13:26:00Z"/>
-                <w:b/>
-                <w:sz w:val="18"/>
-              </w:rPr>
-            </w:pPr>
-            <w:ins w:id="32" w:author="Augustin, Jourdain M" w:date="2015-01-15T13:26:00Z">
-              <w:r>
-                <w:rPr>
-                  <w:b/>
-                  <w:sz w:val="18"/>
-                </w:rPr>
-                <w:t>Description</w:t>
-              </w:r>
-            </w:ins>
+                <w:b/>
+                <w:sz w:val="18"/>
+              </w:rPr>
+            </w:pPr>
+            <w:r>
+              <w:rPr>
+                <w:b/>
+                <w:sz w:val="18"/>
+              </w:rPr>
+              <w:t>Description</w:t>
+            </w:r>
           </w:p>
         </w:tc>
       </w:tr>
       <w:tr>
-        <w:trPr>
-          <w:ins w:id="33" w:author="Augustin, Jourdain M" w:date="2015-01-15T13:26:00Z"/>
-        </w:trPr>
         <w:tc>
           <w:tcPr>
             <w:tcW w:w="2549" w:type="dxa"/>
@@ -28035,18 +28192,15 @@
           <w:p>
             <w:pPr>
               <w:rPr>
-                <w:ins w:id="34" w:author="Augustin, Jourdain M" w:date="2015-01-15T13:26:00Z"/>
-                <w:sz w:val="18"/>
-              </w:rPr>
-            </w:pPr>
-            <w:ins w:id="35" w:author="Augustin, Jourdain M" w:date="2015-01-15T13:26:00Z">
-              <w:r>
-                <w:rPr>
-                  <w:sz w:val="18"/>
-                </w:rPr>
-                <w:t>Test Case ID</w:t>
-              </w:r>
-            </w:ins>
+                <w:sz w:val="18"/>
+              </w:rPr>
+            </w:pPr>
+            <w:r>
+              <w:rPr>
+                <w:sz w:val="18"/>
+              </w:rPr>
+              <w:t>Test Case ID</w:t>
+            </w:r>
           </w:p>
         </w:tc>
         <w:tc>
@@ -28056,37 +28210,25 @@
           <w:p>
             <w:pPr>
               <w:rPr>
-                <w:ins w:id="36" w:author="Augustin, Jourdain M" w:date="2015-01-15T13:26:00Z"/>
-                <w:sz w:val="18"/>
-              </w:rPr>
-            </w:pPr>
-            <w:ins w:id="37" w:author="Augustin, Jourdain M" w:date="2015-01-15T13:26:00Z">
-              <w:r>
-                <w:rPr>
-                  <w:sz w:val="18"/>
-                </w:rPr>
-                <w:t>ECUIDASH</w:t>
-              </w:r>
-              <w:r>
-                <w:rPr>
-                  <w:sz w:val="18"/>
-                </w:rPr>
-                <w:t>2</w:t>
-              </w:r>
-              <w:r>
-                <w:rPr>
-                  <w:sz w:val="18"/>
-                </w:rPr>
-                <w:t>3</w:t>
-              </w:r>
-            </w:ins>
+                <w:sz w:val="18"/>
+              </w:rPr>
+            </w:pPr>
+            <w:r>
+              <w:rPr>
+                <w:sz w:val="18"/>
+              </w:rPr>
+              <w:t>ECUIDASH</w:t>
+            </w:r>
+            <w:r>
+              <w:rPr>
+                <w:sz w:val="18"/>
+              </w:rPr>
+              <w:t>23</w:t>
+            </w:r>
           </w:p>
         </w:tc>
       </w:tr>
       <w:tr>
-        <w:trPr>
-          <w:ins w:id="38" w:author="Augustin, Jourdain M" w:date="2015-01-15T13:26:00Z"/>
-        </w:trPr>
         <w:tc>
           <w:tcPr>
             <w:tcW w:w="2549" w:type="dxa"/>
@@ -28094,18 +28236,15 @@
           <w:p>
             <w:pPr>
               <w:rPr>
-                <w:ins w:id="39" w:author="Augustin, Jourdain M" w:date="2015-01-15T13:26:00Z"/>
-                <w:sz w:val="18"/>
-              </w:rPr>
-            </w:pPr>
-            <w:ins w:id="40" w:author="Augustin, Jourdain M" w:date="2015-01-15T13:26:00Z">
-              <w:r>
-                <w:rPr>
-                  <w:sz w:val="18"/>
-                </w:rPr>
-                <w:t>Source Description</w:t>
-              </w:r>
-            </w:ins>
+                <w:sz w:val="18"/>
+              </w:rPr>
+            </w:pPr>
+            <w:r>
+              <w:rPr>
+                <w:sz w:val="18"/>
+              </w:rPr>
+              <w:t>Source Description</w:t>
+            </w:r>
           </w:p>
         </w:tc>
         <w:tc>
@@ -28115,37 +28254,25 @@
           <w:p>
             <w:pPr>
               <w:rPr>
-                <w:ins w:id="41" w:author="Augustin, Jourdain M" w:date="2015-01-15T13:26:00Z"/>
-                <w:sz w:val="18"/>
-              </w:rPr>
-            </w:pPr>
-            <w:ins w:id="42" w:author="Augustin, Jourdain M" w:date="2015-01-15T13:26:00Z">
-              <w:r>
-                <w:rPr>
-                  <w:sz w:val="18"/>
-                </w:rPr>
-                <w:t>SCCB-</w:t>
-              </w:r>
-              <w:r>
-                <w:rPr>
-                  <w:sz w:val="18"/>
-                </w:rPr>
-                <w:t>P1</w:t>
-              </w:r>
-              <w:r>
-                <w:rPr>
-                  <w:sz w:val="18"/>
-                </w:rPr>
-                <w:t>3653</w:t>
-              </w:r>
-            </w:ins>
+                <w:sz w:val="18"/>
+              </w:rPr>
+            </w:pPr>
+            <w:r>
+              <w:rPr>
+                <w:sz w:val="18"/>
+              </w:rPr>
+              <w:t>SCCB-</w:t>
+            </w:r>
+            <w:r>
+              <w:rPr>
+                <w:sz w:val="18"/>
+              </w:rPr>
+              <w:t>P13653</w:t>
+            </w:r>
           </w:p>
         </w:tc>
       </w:tr>
       <w:tr>
-        <w:trPr>
-          <w:ins w:id="43" w:author="Augustin, Jourdain M" w:date="2015-01-15T13:26:00Z"/>
-        </w:trPr>
         <w:tc>
           <w:tcPr>
             <w:tcW w:w="2549" w:type="dxa"/>
@@ -28153,18 +28280,15 @@
           <w:p>
             <w:pPr>
               <w:rPr>
-                <w:ins w:id="44" w:author="Augustin, Jourdain M" w:date="2015-01-15T13:26:00Z"/>
-                <w:sz w:val="18"/>
-              </w:rPr>
-            </w:pPr>
-            <w:ins w:id="45" w:author="Augustin, Jourdain M" w:date="2015-01-15T13:26:00Z">
-              <w:r>
-                <w:rPr>
-                  <w:sz w:val="18"/>
-                </w:rPr>
-                <w:t>Test Location</w:t>
-              </w:r>
-            </w:ins>
+                <w:sz w:val="18"/>
+              </w:rPr>
+            </w:pPr>
+            <w:r>
+              <w:rPr>
+                <w:sz w:val="18"/>
+              </w:rPr>
+              <w:t>Test Location</w:t>
+            </w:r>
           </w:p>
         </w:tc>
         <w:tc>
@@ -28174,25 +28298,19 @@
           <w:p>
             <w:pPr>
               <w:rPr>
-                <w:ins w:id="46" w:author="Augustin, Jourdain M" w:date="2015-01-15T13:26:00Z"/>
-                <w:sz w:val="18"/>
-              </w:rPr>
-            </w:pPr>
-            <w:ins w:id="47" w:author="Augustin, Jourdain M" w:date="2015-01-15T13:26:00Z">
-              <w:r>
-                <w:rPr>
-                  <w:sz w:val="18"/>
-                </w:rPr>
-                <w:t xml:space="preserve">https://vacmsmpmd01.vangent.local/coach3/default.aspx </w:t>
-              </w:r>
-            </w:ins>
+                <w:sz w:val="18"/>
+              </w:rPr>
+            </w:pPr>
+            <w:r>
+              <w:rPr>
+                <w:sz w:val="18"/>
+              </w:rPr>
+              <w:t xml:space="preserve">https://vacmsmpmd01.vangent.local/coach3/default.aspx </w:t>
+            </w:r>
           </w:p>
         </w:tc>
       </w:tr>
       <w:tr>
-        <w:trPr>
-          <w:ins w:id="48" w:author="Augustin, Jourdain M" w:date="2015-01-15T13:26:00Z"/>
-        </w:trPr>
         <w:tc>
           <w:tcPr>
             <w:tcW w:w="2549" w:type="dxa"/>
@@ -28200,18 +28318,15 @@
           <w:p>
             <w:pPr>
               <w:rPr>
-                <w:ins w:id="49" w:author="Augustin, Jourdain M" w:date="2015-01-15T13:26:00Z"/>
-                <w:sz w:val="18"/>
-              </w:rPr>
-            </w:pPr>
-            <w:ins w:id="50" w:author="Augustin, Jourdain M" w:date="2015-01-15T13:26:00Z">
-              <w:r>
-                <w:rPr>
-                  <w:sz w:val="18"/>
-                </w:rPr>
-                <w:t>Updated File(s)</w:t>
-              </w:r>
-            </w:ins>
+                <w:sz w:val="18"/>
+              </w:rPr>
+            </w:pPr>
+            <w:r>
+              <w:rPr>
+                <w:sz w:val="18"/>
+              </w:rPr>
+              <w:t>Updated File(s)</w:t>
+            </w:r>
           </w:p>
         </w:tc>
         <w:tc>
@@ -28221,25 +28336,19 @@
           <w:p>
             <w:pPr>
               <w:rPr>
-                <w:ins w:id="51" w:author="Augustin, Jourdain M" w:date="2015-01-15T13:26:00Z"/>
-                <w:sz w:val="18"/>
-              </w:rPr>
-            </w:pPr>
-            <w:ins w:id="52" w:author="Augustin, Jourdain M" w:date="2015-01-15T13:26:00Z">
-              <w:r>
-                <w:rPr>
-                  <w:sz w:val="18"/>
-                </w:rPr>
-                <w:t>eCoachingFixed.dll</w:t>
-              </w:r>
-            </w:ins>
+                <w:sz w:val="18"/>
+              </w:rPr>
+            </w:pPr>
+            <w:r>
+              <w:rPr>
+                <w:sz w:val="18"/>
+              </w:rPr>
+              <w:t>eCoachingFixed.dll</w:t>
+            </w:r>
           </w:p>
         </w:tc>
       </w:tr>
       <w:tr>
-        <w:trPr>
-          <w:ins w:id="53" w:author="Augustin, Jourdain M" w:date="2015-01-15T13:26:00Z"/>
-        </w:trPr>
         <w:tc>
           <w:tcPr>
             <w:tcW w:w="2549" w:type="dxa"/>
@@ -28247,18 +28356,15 @@
           <w:p>
             <w:pPr>
               <w:rPr>
-                <w:ins w:id="54" w:author="Augustin, Jourdain M" w:date="2015-01-15T13:26:00Z"/>
-                <w:sz w:val="18"/>
-              </w:rPr>
-            </w:pPr>
-            <w:ins w:id="55" w:author="Augustin, Jourdain M" w:date="2015-01-15T13:26:00Z">
-              <w:r>
-                <w:rPr>
-                  <w:sz w:val="18"/>
-                </w:rPr>
-                <w:t>Supporting Documentation</w:t>
-              </w:r>
-            </w:ins>
+                <w:sz w:val="18"/>
+              </w:rPr>
+            </w:pPr>
+            <w:r>
+              <w:rPr>
+                <w:sz w:val="18"/>
+              </w:rPr>
+              <w:t>Supporting Documentation</w:t>
+            </w:r>
           </w:p>
         </w:tc>
         <w:tc>
@@ -28268,7 +28374,6 @@
           <w:p>
             <w:pPr>
               <w:rPr>
-                <w:ins w:id="56" w:author="Augustin, Jourdain M" w:date="2015-01-15T13:26:00Z"/>
                 <w:sz w:val="18"/>
               </w:rPr>
             </w:pPr>
@@ -28276,9 +28381,6 @@
         </w:tc>
       </w:tr>
       <w:tr>
-        <w:trPr>
-          <w:ins w:id="57" w:author="Augustin, Jourdain M" w:date="2015-01-15T13:26:00Z"/>
-        </w:trPr>
         <w:tc>
           <w:tcPr>
             <w:tcW w:w="2549" w:type="dxa"/>
@@ -28286,18 +28388,15 @@
           <w:p>
             <w:pPr>
               <w:rPr>
-                <w:ins w:id="58" w:author="Augustin, Jourdain M" w:date="2015-01-15T13:26:00Z"/>
-                <w:sz w:val="18"/>
-              </w:rPr>
-            </w:pPr>
-            <w:ins w:id="59" w:author="Augustin, Jourdain M" w:date="2015-01-15T13:26:00Z">
-              <w:r>
-                <w:rPr>
-                  <w:sz w:val="18"/>
-                </w:rPr>
-                <w:t>Notes</w:t>
-              </w:r>
-            </w:ins>
+                <w:sz w:val="18"/>
+              </w:rPr>
+            </w:pPr>
+            <w:r>
+              <w:rPr>
+                <w:sz w:val="18"/>
+              </w:rPr>
+              <w:t>Notes</w:t>
+            </w:r>
           </w:p>
         </w:tc>
         <w:tc>
@@ -28307,18 +28406,15 @@
           <w:p>
             <w:pPr>
               <w:rPr>
-                <w:ins w:id="60" w:author="Augustin, Jourdain M" w:date="2015-01-15T13:26:00Z"/>
-                <w:sz w:val="18"/>
-              </w:rPr>
-            </w:pPr>
-            <w:ins w:id="61" w:author="Augustin, Jourdain M" w:date="2015-01-15T13:28:00Z">
-              <w:r>
-                <w:rPr>
-                  <w:sz w:val="18"/>
-                </w:rPr>
-                <w:t>Perform same test for records that are “Pending Supervisor Review”</w:t>
-              </w:r>
-            </w:ins>
+                <w:sz w:val="18"/>
+              </w:rPr>
+            </w:pPr>
+            <w:r>
+              <w:rPr>
+                <w:sz w:val="18"/>
+              </w:rPr>
+              <w:t>Perform same test for records that are “Pending Supervisor Review”</w:t>
+            </w:r>
           </w:p>
         </w:tc>
       </w:tr>
@@ -28326,7 +28422,6 @@
     <w:p>
       <w:pPr>
         <w:rPr>
-          <w:ins w:id="62" w:author="Augustin, Jourdain M" w:date="2015-01-15T13:26:00Z"/>
           <w:sz w:val="18"/>
         </w:rPr>
       </w:pPr>
@@ -28334,7 +28429,6 @@
     <w:p>
       <w:pPr>
         <w:rPr>
-          <w:ins w:id="63" w:author="Augustin, Jourdain M" w:date="2015-01-15T13:26:00Z"/>
           <w:sz w:val="18"/>
         </w:rPr>
       </w:pPr>
@@ -28365,7 +28459,6 @@
         <w:trPr>
           <w:cantSplit/>
           <w:tblHeader/>
-          <w:ins w:id="64" w:author="Augustin, Jourdain M" w:date="2015-01-15T13:26:00Z"/>
         </w:trPr>
         <w:tc>
           <w:tcPr>
@@ -28375,13 +28468,1011 @@
           <w:p>
             <w:pPr>
               <w:rPr>
-                <w:ins w:id="65" w:author="Augustin, Jourdain M" w:date="2015-01-15T13:26:00Z"/>
-                <w:b/>
-                <w:i/>
-                <w:sz w:val="18"/>
-              </w:rPr>
-            </w:pPr>
-            <w:ins w:id="66" w:author="Augustin, Jourdain M" w:date="2015-01-15T13:26:00Z">
+                <w:b/>
+                <w:i/>
+                <w:sz w:val="18"/>
+              </w:rPr>
+            </w:pPr>
+            <w:r>
+              <w:rPr>
+                <w:b/>
+                <w:sz w:val="18"/>
+              </w:rPr>
+              <w:t>TEST#</w:t>
+            </w:r>
+          </w:p>
+        </w:tc>
+        <w:tc>
+          <w:tcPr>
+            <w:tcW w:w="3960" w:type="dxa"/>
+            <w:shd w:val="clear" w:color="auto" w:fill="A6A6A6"/>
+          </w:tcPr>
+          <w:p>
+            <w:pPr>
+              <w:rPr>
+                <w:b/>
+                <w:i/>
+                <w:sz w:val="18"/>
+              </w:rPr>
+            </w:pPr>
+            <w:r>
+              <w:rPr>
+                <w:b/>
+                <w:sz w:val="18"/>
+              </w:rPr>
+              <w:t>ACTION</w:t>
+            </w:r>
+          </w:p>
+        </w:tc>
+        <w:tc>
+          <w:tcPr>
+            <w:tcW w:w="4500" w:type="dxa"/>
+            <w:shd w:val="clear" w:color="auto" w:fill="A6A6A6"/>
+          </w:tcPr>
+          <w:p>
+            <w:pPr>
+              <w:rPr>
+                <w:b/>
+                <w:i/>
+                <w:sz w:val="18"/>
+              </w:rPr>
+            </w:pPr>
+            <w:r>
+              <w:rPr>
+                <w:b/>
+                <w:sz w:val="18"/>
+              </w:rPr>
+              <w:t xml:space="preserve">EXPECTED RESULTS </w:t>
+            </w:r>
+          </w:p>
+        </w:tc>
+        <w:tc>
+          <w:tcPr>
+            <w:tcW w:w="1260" w:type="dxa"/>
+            <w:shd w:val="clear" w:color="auto" w:fill="A6A6A6"/>
+          </w:tcPr>
+          <w:p>
+            <w:pPr>
+              <w:rPr>
+                <w:b/>
+                <w:i/>
+                <w:sz w:val="18"/>
+              </w:rPr>
+            </w:pPr>
+            <w:r>
+              <w:rPr>
+                <w:b/>
+                <w:sz w:val="18"/>
+              </w:rPr>
+              <w:t>RESULTS</w:t>
+            </w:r>
+          </w:p>
+          <w:p>
+            <w:pPr>
+              <w:rPr>
+                <w:b/>
+                <w:i/>
+                <w:sz w:val="18"/>
+              </w:rPr>
+            </w:pPr>
+            <w:r>
+              <w:rPr>
+                <w:b/>
+                <w:sz w:val="18"/>
+              </w:rPr>
+              <w:t>P/F/I</w:t>
+            </w:r>
+          </w:p>
+        </w:tc>
+        <w:tc>
+          <w:tcPr>
+            <w:tcW w:w="2880" w:type="dxa"/>
+            <w:shd w:val="clear" w:color="auto" w:fill="A6A6A6"/>
+          </w:tcPr>
+          <w:p>
+            <w:pPr>
+              <w:rPr>
+                <w:b/>
+                <w:i/>
+                <w:sz w:val="18"/>
+              </w:rPr>
+            </w:pPr>
+            <w:r>
+              <w:rPr>
+                <w:b/>
+                <w:sz w:val="18"/>
+              </w:rPr>
+              <w:t>COMMENTS</w:t>
+            </w:r>
+          </w:p>
+        </w:tc>
+      </w:tr>
+      <w:tr>
+        <w:trPr>
+          <w:cantSplit/>
+        </w:trPr>
+        <w:tc>
+          <w:tcPr>
+            <w:tcW w:w="900" w:type="dxa"/>
+          </w:tcPr>
+          <w:p>
+            <w:pPr>
+              <w:numPr>
+                <w:ilvl w:val="0"/>
+                <w:numId w:val="25"/>
+              </w:numPr>
+              <w:rPr>
+                <w:i/>
+                <w:sz w:val="18"/>
+              </w:rPr>
+            </w:pPr>
+          </w:p>
+        </w:tc>
+        <w:tc>
+          <w:tcPr>
+            <w:tcW w:w="3960" w:type="dxa"/>
+          </w:tcPr>
+          <w:p>
+            <w:pPr>
+              <w:pStyle w:val="CSETableText"/>
+              <w:ind w:left="159"/>
+              <w:rPr>
+                <w:rFonts w:asciiTheme="minorHAnsi" w:hAnsiTheme="minorHAnsi"/>
+                <w:bCs/>
+                <w:szCs w:val="20"/>
+              </w:rPr>
+            </w:pPr>
+            <w:r>
+              <w:rPr>
+                <w:rFonts w:asciiTheme="minorHAnsi" w:hAnsiTheme="minorHAnsi"/>
+                <w:bCs/>
+                <w:szCs w:val="20"/>
+              </w:rPr>
+              <w:t>Launch link to test page using an LSA user account capable of submission:</w:t>
+            </w:r>
+          </w:p>
+          <w:p>
+            <w:pPr>
+              <w:pStyle w:val="CSETableText"/>
+              <w:ind w:left="159"/>
+              <w:rPr>
+                <w:rFonts w:asciiTheme="minorHAnsi" w:hAnsiTheme="minorHAnsi"/>
+                <w:bCs/>
+                <w:szCs w:val="20"/>
+              </w:rPr>
+            </w:pPr>
+          </w:p>
+          <w:p>
+            <w:pPr>
+              <w:rPr>
+                <w:bCs/>
+                <w:sz w:val="18"/>
+              </w:rPr>
+            </w:pPr>
+            <w:r>
+              <w:rPr>
+                <w:rFonts w:asciiTheme="minorHAnsi" w:hAnsiTheme="minorHAnsi"/>
+                <w:bCs/>
+              </w:rPr>
+              <w:t xml:space="preserve">https://vacmsmpmd01.vangent.local/coach3/default.aspx </w:t>
+            </w:r>
+          </w:p>
+        </w:tc>
+        <w:tc>
+          <w:tcPr>
+            <w:tcW w:w="4500" w:type="dxa"/>
+          </w:tcPr>
+          <w:p>
+            <w:pPr>
+              <w:rPr>
+                <w:sz w:val="18"/>
+              </w:rPr>
+            </w:pPr>
+            <w:r>
+              <w:rPr>
+                <w:rFonts w:asciiTheme="minorHAnsi" w:hAnsiTheme="minorHAnsi"/>
+              </w:rPr>
+              <w:t>Main page successfully loads with credentials passed</w:t>
+            </w:r>
+            <w:r>
+              <w:rPr>
+                <w:rFonts w:asciiTheme="minorHAnsi" w:hAnsiTheme="minorHAnsi"/>
+              </w:rPr>
+              <w:t xml:space="preserve"> reflecting data in database </w:t>
+            </w:r>
+            <w:proofErr w:type="spellStart"/>
+            <w:r>
+              <w:rPr>
+                <w:rFonts w:asciiTheme="minorHAnsi" w:hAnsiTheme="minorHAnsi"/>
+              </w:rPr>
+              <w:t>db</w:t>
+            </w:r>
+            <w:proofErr w:type="spellEnd"/>
+          </w:p>
+        </w:tc>
+        <w:tc>
+          <w:tcPr>
+            <w:tcW w:w="1260" w:type="dxa"/>
+          </w:tcPr>
+          <w:p>
+            <w:pPr>
+              <w:jc w:val="center"/>
+              <w:rPr>
+                <w:i/>
+                <w:sz w:val="18"/>
+              </w:rPr>
+            </w:pPr>
+            <w:r>
+              <w:rPr>
+                <w:i/>
+                <w:sz w:val="18"/>
+              </w:rPr>
+              <w:t>P</w:t>
+            </w:r>
+          </w:p>
+          <w:p>
+            <w:pPr>
+              <w:jc w:val="center"/>
+              <w:rPr>
+                <w:i/>
+                <w:sz w:val="18"/>
+              </w:rPr>
+            </w:pPr>
+            <w:r>
+              <w:rPr>
+                <w:i/>
+                <w:sz w:val="18"/>
+              </w:rPr>
+              <w:t>01</w:t>
+            </w:r>
+            <w:r>
+              <w:rPr>
+                <w:i/>
+                <w:sz w:val="18"/>
+              </w:rPr>
+              <w:t>/</w:t>
+            </w:r>
+            <w:r>
+              <w:rPr>
+                <w:i/>
+                <w:sz w:val="18"/>
+              </w:rPr>
+              <w:t>15</w:t>
+            </w:r>
+            <w:r>
+              <w:rPr>
+                <w:i/>
+                <w:sz w:val="18"/>
+              </w:rPr>
+              <w:t>/201</w:t>
+            </w:r>
+            <w:r>
+              <w:rPr>
+                <w:i/>
+                <w:sz w:val="18"/>
+              </w:rPr>
+              <w:t>5</w:t>
+            </w:r>
+          </w:p>
+        </w:tc>
+        <w:tc>
+          <w:tcPr>
+            <w:tcW w:w="2880" w:type="dxa"/>
+          </w:tcPr>
+          <w:p>
+            <w:pPr>
+              <w:rPr>
+                <w:i/>
+                <w:sz w:val="18"/>
+              </w:rPr>
+            </w:pPr>
+          </w:p>
+        </w:tc>
+      </w:tr>
+      <w:tr>
+        <w:tc>
+          <w:tcPr>
+            <w:tcW w:w="900" w:type="dxa"/>
+          </w:tcPr>
+          <w:p>
+            <w:pPr>
+              <w:numPr>
+                <w:ilvl w:val="0"/>
+                <w:numId w:val="25"/>
+              </w:numPr>
+              <w:rPr>
+                <w:i/>
+                <w:sz w:val="18"/>
+              </w:rPr>
+            </w:pPr>
+          </w:p>
+        </w:tc>
+        <w:tc>
+          <w:tcPr>
+            <w:tcW w:w="3960" w:type="dxa"/>
+          </w:tcPr>
+          <w:p>
+            <w:pPr>
+              <w:pStyle w:val="CSETableText"/>
+              <w:ind w:left="159"/>
+              <w:rPr>
+                <w:rFonts w:asciiTheme="minorHAnsi" w:hAnsiTheme="minorHAnsi"/>
+                <w:bCs/>
+                <w:szCs w:val="20"/>
+              </w:rPr>
+            </w:pPr>
+            <w:r>
+              <w:rPr>
+                <w:rFonts w:asciiTheme="minorHAnsi" w:hAnsiTheme="minorHAnsi"/>
+                <w:bCs/>
+                <w:szCs w:val="20"/>
+              </w:rPr>
+              <w:t>Select “My Dashboard” tab and select a record submitted with LSA module that is “Pending Employee Review”</w:t>
+            </w:r>
+          </w:p>
+          <w:p>
+            <w:pPr>
+              <w:rPr>
+                <w:bCs/>
+                <w:sz w:val="18"/>
+              </w:rPr>
+            </w:pPr>
+            <w:r>
+              <w:rPr>
+                <w:rFonts w:asciiTheme="minorHAnsi" w:hAnsiTheme="minorHAnsi"/>
+                <w:bCs/>
+              </w:rPr>
+              <w:t xml:space="preserve">   </w:t>
+            </w:r>
+          </w:p>
+        </w:tc>
+        <w:tc>
+          <w:tcPr>
+            <w:tcW w:w="4500" w:type="dxa"/>
+          </w:tcPr>
+          <w:p>
+            <w:pPr>
+              <w:rPr>
+                <w:sz w:val="18"/>
+              </w:rPr>
+            </w:pPr>
+            <w:r>
+              <w:rPr>
+                <w:rFonts w:asciiTheme="minorHAnsi" w:hAnsiTheme="minorHAnsi"/>
+              </w:rPr>
+              <w:t>Verify that the record opens in review page with correct corresponding fields and submits successfully.</w:t>
+            </w:r>
+          </w:p>
+        </w:tc>
+        <w:tc>
+          <w:tcPr>
+            <w:tcW w:w="1260" w:type="dxa"/>
+          </w:tcPr>
+          <w:p>
+            <w:pPr>
+              <w:jc w:val="center"/>
+              <w:rPr>
+                <w:i/>
+                <w:sz w:val="18"/>
+              </w:rPr>
+            </w:pPr>
+            <w:r>
+              <w:rPr>
+                <w:i/>
+                <w:sz w:val="18"/>
+              </w:rPr>
+              <w:t>P</w:t>
+            </w:r>
+          </w:p>
+          <w:p>
+            <w:pPr>
+              <w:jc w:val="center"/>
+              <w:rPr>
+                <w:i/>
+                <w:sz w:val="18"/>
+              </w:rPr>
+            </w:pPr>
+            <w:r>
+              <w:rPr>
+                <w:i/>
+                <w:sz w:val="18"/>
+              </w:rPr>
+              <w:t>01</w:t>
+            </w:r>
+            <w:r>
+              <w:rPr>
+                <w:i/>
+                <w:sz w:val="18"/>
+              </w:rPr>
+              <w:t>/</w:t>
+            </w:r>
+            <w:r>
+              <w:rPr>
+                <w:i/>
+                <w:sz w:val="18"/>
+              </w:rPr>
+              <w:t>15</w:t>
+            </w:r>
+            <w:r>
+              <w:rPr>
+                <w:i/>
+                <w:sz w:val="18"/>
+              </w:rPr>
+              <w:t>/201</w:t>
+            </w:r>
+            <w:r>
+              <w:rPr>
+                <w:i/>
+                <w:sz w:val="18"/>
+              </w:rPr>
+              <w:t>5</w:t>
+            </w:r>
+          </w:p>
+        </w:tc>
+        <w:tc>
+          <w:tcPr>
+            <w:tcW w:w="2880" w:type="dxa"/>
+          </w:tcPr>
+          <w:p>
+            <w:pPr>
+              <w:rPr>
+                <w:i/>
+                <w:sz w:val="18"/>
+              </w:rPr>
+            </w:pPr>
+          </w:p>
+        </w:tc>
+      </w:tr>
+    </w:tbl>
+    <w:p>
+      <w:pPr>
+        <w:rPr>
+          <w:sz w:val="18"/>
+        </w:rPr>
+      </w:pPr>
+    </w:p>
+    <w:p>
+      <w:pPr>
+        <w:rPr>
+          <w:sz w:val="18"/>
+        </w:rPr>
+      </w:pPr>
+    </w:p>
+    <w:p>
+      <w:pPr>
+        <w:rPr>
+          <w:ins w:id="29" w:author="Augustin, Jourdain M" w:date="2015-01-15T14:09:00Z"/>
+          <w:sz w:val="18"/>
+        </w:rPr>
+      </w:pPr>
+    </w:p>
+    <w:p>
+      <w:pPr>
+        <w:rPr>
+          <w:ins w:id="30" w:author="Augustin, Jourdain M" w:date="2015-01-15T14:09:00Z"/>
+          <w:sz w:val="18"/>
+        </w:rPr>
+      </w:pPr>
+    </w:p>
+    <w:p>
+      <w:pPr>
+        <w:rPr>
+          <w:ins w:id="31" w:author="Augustin, Jourdain M" w:date="2015-01-15T14:09:00Z"/>
+          <w:sz w:val="18"/>
+        </w:rPr>
+      </w:pPr>
+    </w:p>
+    <w:p>
+      <w:pPr>
+        <w:rPr>
+          <w:ins w:id="32" w:author="Augustin, Jourdain M" w:date="2015-01-15T14:09:00Z"/>
+          <w:sz w:val="18"/>
+        </w:rPr>
+      </w:pPr>
+    </w:p>
+    <w:p>
+      <w:pPr>
+        <w:rPr>
+          <w:ins w:id="33" w:author="Augustin, Jourdain M" w:date="2015-01-15T14:09:00Z"/>
+          <w:sz w:val="18"/>
+        </w:rPr>
+      </w:pPr>
+    </w:p>
+    <w:p>
+      <w:pPr>
+        <w:rPr>
+          <w:ins w:id="34" w:author="Augustin, Jourdain M" w:date="2015-01-15T14:09:00Z"/>
+          <w:sz w:val="18"/>
+        </w:rPr>
+      </w:pPr>
+    </w:p>
+    <w:p>
+      <w:pPr>
+        <w:rPr>
+          <w:ins w:id="35" w:author="Augustin, Jourdain M" w:date="2015-01-15T14:09:00Z"/>
+          <w:sz w:val="18"/>
+        </w:rPr>
+      </w:pPr>
+    </w:p>
+    <w:p>
+      <w:pPr>
+        <w:rPr>
+          <w:ins w:id="36" w:author="Augustin, Jourdain M" w:date="2015-01-15T14:09:00Z"/>
+          <w:sz w:val="18"/>
+        </w:rPr>
+      </w:pPr>
+    </w:p>
+    <w:p>
+      <w:pPr>
+        <w:rPr>
+          <w:ins w:id="37" w:author="Augustin, Jourdain M" w:date="2015-01-15T14:09:00Z"/>
+          <w:sz w:val="18"/>
+        </w:rPr>
+      </w:pPr>
+    </w:p>
+    <w:p>
+      <w:pPr>
+        <w:rPr>
+          <w:ins w:id="38" w:author="Augustin, Jourdain M" w:date="2015-01-15T14:09:00Z"/>
+          <w:sz w:val="18"/>
+        </w:rPr>
+      </w:pPr>
+    </w:p>
+    <w:p>
+      <w:pPr>
+        <w:rPr>
+          <w:ins w:id="39" w:author="Augustin, Jourdain M" w:date="2015-01-15T14:09:00Z"/>
+          <w:sz w:val="18"/>
+        </w:rPr>
+      </w:pPr>
+    </w:p>
+    <w:tbl>
+      <w:tblPr>
+        <w:tblW w:w="0" w:type="auto"/>
+        <w:tblInd w:w="-612" w:type="dxa"/>
+        <w:tblBorders>
+          <w:top w:val="single" w:sz="4" w:space="0" w:color="auto"/>
+          <w:left w:val="single" w:sz="4" w:space="0" w:color="auto"/>
+          <w:bottom w:val="single" w:sz="4" w:space="0" w:color="auto"/>
+          <w:right w:val="single" w:sz="4" w:space="0" w:color="auto"/>
+          <w:insideH w:val="single" w:sz="4" w:space="0" w:color="auto"/>
+          <w:insideV w:val="single" w:sz="4" w:space="0" w:color="auto"/>
+        </w:tblBorders>
+        <w:tblLayout w:type="fixed"/>
+        <w:tblLook w:val="0000" w:firstRow="0" w:lastRow="0" w:firstColumn="0" w:lastColumn="0" w:noHBand="0" w:noVBand="0"/>
+      </w:tblPr>
+      <w:tblGrid>
+        <w:gridCol w:w="2549"/>
+        <w:gridCol w:w="10455"/>
+      </w:tblGrid>
+      <w:tr>
+        <w:trPr>
+          <w:tblHeader/>
+          <w:ins w:id="40" w:author="Augustin, Jourdain M" w:date="2015-01-15T14:09:00Z"/>
+        </w:trPr>
+        <w:tc>
+          <w:tcPr>
+            <w:tcW w:w="2549" w:type="dxa"/>
+            <w:shd w:val="solid" w:color="auto" w:fill="000000"/>
+          </w:tcPr>
+          <w:p>
+            <w:pPr>
+              <w:rPr>
+                <w:ins w:id="41" w:author="Augustin, Jourdain M" w:date="2015-01-15T14:09:00Z"/>
+                <w:b/>
+                <w:sz w:val="18"/>
+              </w:rPr>
+            </w:pPr>
+            <w:ins w:id="42" w:author="Augustin, Jourdain M" w:date="2015-01-15T14:09:00Z">
+              <w:r>
+                <w:rPr>
+                  <w:b/>
+                  <w:sz w:val="18"/>
+                </w:rPr>
+                <w:t>Item</w:t>
+              </w:r>
+            </w:ins>
+          </w:p>
+        </w:tc>
+        <w:tc>
+          <w:tcPr>
+            <w:tcW w:w="10455" w:type="dxa"/>
+            <w:shd w:val="solid" w:color="auto" w:fill="000000"/>
+          </w:tcPr>
+          <w:p>
+            <w:pPr>
+              <w:rPr>
+                <w:ins w:id="43" w:author="Augustin, Jourdain M" w:date="2015-01-15T14:09:00Z"/>
+                <w:b/>
+                <w:sz w:val="18"/>
+              </w:rPr>
+            </w:pPr>
+            <w:ins w:id="44" w:author="Augustin, Jourdain M" w:date="2015-01-15T14:09:00Z">
+              <w:r>
+                <w:rPr>
+                  <w:b/>
+                  <w:sz w:val="18"/>
+                </w:rPr>
+                <w:t>Description</w:t>
+              </w:r>
+            </w:ins>
+          </w:p>
+        </w:tc>
+      </w:tr>
+      <w:tr>
+        <w:trPr>
+          <w:ins w:id="45" w:author="Augustin, Jourdain M" w:date="2015-01-15T14:09:00Z"/>
+        </w:trPr>
+        <w:tc>
+          <w:tcPr>
+            <w:tcW w:w="2549" w:type="dxa"/>
+          </w:tcPr>
+          <w:p>
+            <w:pPr>
+              <w:rPr>
+                <w:ins w:id="46" w:author="Augustin, Jourdain M" w:date="2015-01-15T14:09:00Z"/>
+                <w:sz w:val="18"/>
+              </w:rPr>
+            </w:pPr>
+            <w:ins w:id="47" w:author="Augustin, Jourdain M" w:date="2015-01-15T14:09:00Z">
+              <w:r>
+                <w:rPr>
+                  <w:sz w:val="18"/>
+                </w:rPr>
+                <w:t>Test Case ID</w:t>
+              </w:r>
+            </w:ins>
+          </w:p>
+        </w:tc>
+        <w:tc>
+          <w:tcPr>
+            <w:tcW w:w="10455" w:type="dxa"/>
+          </w:tcPr>
+          <w:p>
+            <w:pPr>
+              <w:rPr>
+                <w:ins w:id="48" w:author="Augustin, Jourdain M" w:date="2015-01-15T14:09:00Z"/>
+                <w:sz w:val="18"/>
+              </w:rPr>
+            </w:pPr>
+            <w:ins w:id="49" w:author="Augustin, Jourdain M" w:date="2015-01-15T14:09:00Z">
+              <w:r>
+                <w:rPr>
+                  <w:sz w:val="18"/>
+                </w:rPr>
+                <w:t>ECUIDASH</w:t>
+              </w:r>
+              <w:r>
+                <w:rPr>
+                  <w:sz w:val="18"/>
+                </w:rPr>
+                <w:t>2</w:t>
+              </w:r>
+              <w:r>
+                <w:rPr>
+                  <w:sz w:val="18"/>
+                </w:rPr>
+                <w:t>4</w:t>
+              </w:r>
+            </w:ins>
+          </w:p>
+        </w:tc>
+      </w:tr>
+      <w:tr>
+        <w:trPr>
+          <w:ins w:id="50" w:author="Augustin, Jourdain M" w:date="2015-01-15T14:09:00Z"/>
+        </w:trPr>
+        <w:tc>
+          <w:tcPr>
+            <w:tcW w:w="2549" w:type="dxa"/>
+          </w:tcPr>
+          <w:p>
+            <w:pPr>
+              <w:rPr>
+                <w:ins w:id="51" w:author="Augustin, Jourdain M" w:date="2015-01-15T14:09:00Z"/>
+                <w:sz w:val="18"/>
+              </w:rPr>
+            </w:pPr>
+            <w:ins w:id="52" w:author="Augustin, Jourdain M" w:date="2015-01-15T14:09:00Z">
+              <w:r>
+                <w:rPr>
+                  <w:sz w:val="18"/>
+                </w:rPr>
+                <w:t>Source Description</w:t>
+              </w:r>
+            </w:ins>
+          </w:p>
+        </w:tc>
+        <w:tc>
+          <w:tcPr>
+            <w:tcW w:w="10455" w:type="dxa"/>
+          </w:tcPr>
+          <w:p>
+            <w:pPr>
+              <w:rPr>
+                <w:ins w:id="53" w:author="Augustin, Jourdain M" w:date="2015-01-15T14:09:00Z"/>
+                <w:sz w:val="18"/>
+              </w:rPr>
+            </w:pPr>
+            <w:ins w:id="54" w:author="Augustin, Jourdain M" w:date="2015-01-15T14:09:00Z">
+              <w:r>
+                <w:rPr>
+                  <w:sz w:val="18"/>
+                </w:rPr>
+                <w:t>SCCB-</w:t>
+              </w:r>
+              <w:r>
+                <w:rPr>
+                  <w:sz w:val="18"/>
+                </w:rPr>
+                <w:t>P1</w:t>
+              </w:r>
+              <w:r>
+                <w:rPr>
+                  <w:sz w:val="18"/>
+                </w:rPr>
+                <w:t>4066</w:t>
+              </w:r>
+            </w:ins>
+          </w:p>
+        </w:tc>
+      </w:tr>
+      <w:tr>
+        <w:trPr>
+          <w:ins w:id="55" w:author="Augustin, Jourdain M" w:date="2015-01-15T14:09:00Z"/>
+        </w:trPr>
+        <w:tc>
+          <w:tcPr>
+            <w:tcW w:w="2549" w:type="dxa"/>
+          </w:tcPr>
+          <w:p>
+            <w:pPr>
+              <w:rPr>
+                <w:ins w:id="56" w:author="Augustin, Jourdain M" w:date="2015-01-15T14:09:00Z"/>
+                <w:sz w:val="18"/>
+              </w:rPr>
+            </w:pPr>
+            <w:ins w:id="57" w:author="Augustin, Jourdain M" w:date="2015-01-15T14:09:00Z">
+              <w:r>
+                <w:rPr>
+                  <w:sz w:val="18"/>
+                </w:rPr>
+                <w:t>Test Location</w:t>
+              </w:r>
+            </w:ins>
+          </w:p>
+        </w:tc>
+        <w:tc>
+          <w:tcPr>
+            <w:tcW w:w="10455" w:type="dxa"/>
+          </w:tcPr>
+          <w:p>
+            <w:pPr>
+              <w:rPr>
+                <w:ins w:id="58" w:author="Augustin, Jourdain M" w:date="2015-01-15T14:09:00Z"/>
+                <w:sz w:val="18"/>
+              </w:rPr>
+            </w:pPr>
+            <w:ins w:id="59" w:author="Augustin, Jourdain M" w:date="2015-01-15T14:09:00Z">
+              <w:r>
+                <w:rPr>
+                  <w:sz w:val="18"/>
+                </w:rPr>
+                <w:t xml:space="preserve">https://vacmsmpmd01.vangent.local/coach3/default.aspx </w:t>
+              </w:r>
+            </w:ins>
+          </w:p>
+        </w:tc>
+      </w:tr>
+      <w:tr>
+        <w:trPr>
+          <w:ins w:id="60" w:author="Augustin, Jourdain M" w:date="2015-01-15T14:09:00Z"/>
+        </w:trPr>
+        <w:tc>
+          <w:tcPr>
+            <w:tcW w:w="2549" w:type="dxa"/>
+          </w:tcPr>
+          <w:p>
+            <w:pPr>
+              <w:rPr>
+                <w:ins w:id="61" w:author="Augustin, Jourdain M" w:date="2015-01-15T14:09:00Z"/>
+                <w:sz w:val="18"/>
+              </w:rPr>
+            </w:pPr>
+            <w:ins w:id="62" w:author="Augustin, Jourdain M" w:date="2015-01-15T14:09:00Z">
+              <w:r>
+                <w:rPr>
+                  <w:sz w:val="18"/>
+                </w:rPr>
+                <w:t>Updated File(s)</w:t>
+              </w:r>
+            </w:ins>
+          </w:p>
+        </w:tc>
+        <w:tc>
+          <w:tcPr>
+            <w:tcW w:w="10455" w:type="dxa"/>
+          </w:tcPr>
+          <w:p>
+            <w:pPr>
+              <w:rPr>
+                <w:ins w:id="63" w:author="Augustin, Jourdain M" w:date="2015-01-15T14:09:00Z"/>
+                <w:sz w:val="18"/>
+              </w:rPr>
+            </w:pPr>
+            <w:ins w:id="64" w:author="Augustin, Jourdain M" w:date="2015-01-15T14:10:00Z">
+              <w:r>
+                <w:rPr>
+                  <w:sz w:val="18"/>
+                </w:rPr>
+                <w:t xml:space="preserve">review.aspx, </w:t>
+              </w:r>
+            </w:ins>
+            <w:ins w:id="65" w:author="Augustin, Jourdain M" w:date="2015-01-15T14:09:00Z">
+              <w:r>
+                <w:rPr>
+                  <w:sz w:val="18"/>
+                </w:rPr>
+                <w:t>eCoachingFixed.dll</w:t>
+              </w:r>
+            </w:ins>
+          </w:p>
+        </w:tc>
+      </w:tr>
+      <w:tr>
+        <w:trPr>
+          <w:ins w:id="66" w:author="Augustin, Jourdain M" w:date="2015-01-15T14:09:00Z"/>
+        </w:trPr>
+        <w:tc>
+          <w:tcPr>
+            <w:tcW w:w="2549" w:type="dxa"/>
+          </w:tcPr>
+          <w:p>
+            <w:pPr>
+              <w:rPr>
+                <w:ins w:id="67" w:author="Augustin, Jourdain M" w:date="2015-01-15T14:09:00Z"/>
+                <w:sz w:val="18"/>
+              </w:rPr>
+            </w:pPr>
+            <w:ins w:id="68" w:author="Augustin, Jourdain M" w:date="2015-01-15T14:09:00Z">
+              <w:r>
+                <w:rPr>
+                  <w:sz w:val="18"/>
+                </w:rPr>
+                <w:t>Supporting Documentation</w:t>
+              </w:r>
+            </w:ins>
+          </w:p>
+        </w:tc>
+        <w:tc>
+          <w:tcPr>
+            <w:tcW w:w="10455" w:type="dxa"/>
+          </w:tcPr>
+          <w:p>
+            <w:pPr>
+              <w:rPr>
+                <w:ins w:id="69" w:author="Augustin, Jourdain M" w:date="2015-01-15T14:09:00Z"/>
+                <w:sz w:val="18"/>
+              </w:rPr>
+            </w:pPr>
+          </w:p>
+        </w:tc>
+      </w:tr>
+      <w:tr>
+        <w:trPr>
+          <w:ins w:id="70" w:author="Augustin, Jourdain M" w:date="2015-01-15T14:09:00Z"/>
+        </w:trPr>
+        <w:tc>
+          <w:tcPr>
+            <w:tcW w:w="2549" w:type="dxa"/>
+          </w:tcPr>
+          <w:p>
+            <w:pPr>
+              <w:rPr>
+                <w:ins w:id="71" w:author="Augustin, Jourdain M" w:date="2015-01-15T14:09:00Z"/>
+                <w:sz w:val="18"/>
+              </w:rPr>
+            </w:pPr>
+            <w:ins w:id="72" w:author="Augustin, Jourdain M" w:date="2015-01-15T14:09:00Z">
+              <w:r>
+                <w:rPr>
+                  <w:sz w:val="18"/>
+                </w:rPr>
+                <w:t>Notes</w:t>
+              </w:r>
+            </w:ins>
+          </w:p>
+        </w:tc>
+        <w:tc>
+          <w:tcPr>
+            <w:tcW w:w="10455" w:type="dxa"/>
+          </w:tcPr>
+          <w:p>
+            <w:pPr>
+              <w:rPr>
+                <w:ins w:id="73" w:author="Augustin, Jourdain M" w:date="2015-01-15T14:09:00Z"/>
+                <w:sz w:val="18"/>
+              </w:rPr>
+            </w:pPr>
+            <w:ins w:id="74" w:author="Augustin, Jourdain M" w:date="2015-01-15T14:09:00Z">
+              <w:r>
+                <w:rPr>
+                  <w:sz w:val="18"/>
+                </w:rPr>
+                <w:t xml:space="preserve">Perform same test for </w:t>
+              </w:r>
+            </w:ins>
+            <w:ins w:id="75" w:author="Augustin, Jourdain M" w:date="2015-01-15T14:10:00Z">
+              <w:r>
+                <w:rPr>
+                  <w:sz w:val="18"/>
+                </w:rPr>
+                <w:t>other IQS records</w:t>
+              </w:r>
+            </w:ins>
+          </w:p>
+        </w:tc>
+      </w:tr>
+    </w:tbl>
+    <w:p>
+      <w:pPr>
+        <w:rPr>
+          <w:ins w:id="76" w:author="Augustin, Jourdain M" w:date="2015-01-15T14:09:00Z"/>
+          <w:sz w:val="18"/>
+        </w:rPr>
+      </w:pPr>
+    </w:p>
+    <w:p>
+      <w:pPr>
+        <w:rPr>
+          <w:ins w:id="77" w:author="Augustin, Jourdain M" w:date="2015-01-15T14:09:00Z"/>
+          <w:sz w:val="18"/>
+        </w:rPr>
+      </w:pPr>
+    </w:p>
+    <w:tbl>
+      <w:tblPr>
+        <w:tblW w:w="13500" w:type="dxa"/>
+        <w:tblInd w:w="-612" w:type="dxa"/>
+        <w:tblBorders>
+          <w:top w:val="double" w:sz="4" w:space="0" w:color="auto"/>
+          <w:left w:val="double" w:sz="4" w:space="0" w:color="auto"/>
+          <w:bottom w:val="double" w:sz="4" w:space="0" w:color="auto"/>
+          <w:right w:val="double" w:sz="4" w:space="0" w:color="auto"/>
+          <w:insideH w:val="single" w:sz="6" w:space="0" w:color="auto"/>
+          <w:insideV w:val="single" w:sz="6" w:space="0" w:color="auto"/>
+        </w:tblBorders>
+        <w:tblLayout w:type="fixed"/>
+        <w:tblLook w:val="0000" w:firstRow="0" w:lastRow="0" w:firstColumn="0" w:lastColumn="0" w:noHBand="0" w:noVBand="0"/>
+      </w:tblPr>
+      <w:tblGrid>
+        <w:gridCol w:w="900"/>
+        <w:gridCol w:w="3960"/>
+        <w:gridCol w:w="4500"/>
+        <w:gridCol w:w="1260"/>
+        <w:gridCol w:w="2880"/>
+      </w:tblGrid>
+      <w:tr>
+        <w:trPr>
+          <w:cantSplit/>
+          <w:tblHeader/>
+          <w:ins w:id="78" w:author="Augustin, Jourdain M" w:date="2015-01-15T14:09:00Z"/>
+        </w:trPr>
+        <w:tc>
+          <w:tcPr>
+            <w:tcW w:w="900" w:type="dxa"/>
+            <w:shd w:val="clear" w:color="auto" w:fill="A6A6A6"/>
+          </w:tcPr>
+          <w:p>
+            <w:pPr>
+              <w:rPr>
+                <w:ins w:id="79" w:author="Augustin, Jourdain M" w:date="2015-01-15T14:09:00Z"/>
+                <w:b/>
+                <w:i/>
+                <w:sz w:val="18"/>
+              </w:rPr>
+            </w:pPr>
+            <w:ins w:id="80" w:author="Augustin, Jourdain M" w:date="2015-01-15T14:09:00Z">
               <w:r>
                 <w:rPr>
                   <w:b/>
@@ -28400,13 +29491,13 @@
           <w:p>
             <w:pPr>
               <w:rPr>
-                <w:ins w:id="67" w:author="Augustin, Jourdain M" w:date="2015-01-15T13:26:00Z"/>
-                <w:b/>
-                <w:i/>
-                <w:sz w:val="18"/>
-              </w:rPr>
-            </w:pPr>
-            <w:ins w:id="68" w:author="Augustin, Jourdain M" w:date="2015-01-15T13:26:00Z">
+                <w:ins w:id="81" w:author="Augustin, Jourdain M" w:date="2015-01-15T14:09:00Z"/>
+                <w:b/>
+                <w:i/>
+                <w:sz w:val="18"/>
+              </w:rPr>
+            </w:pPr>
+            <w:ins w:id="82" w:author="Augustin, Jourdain M" w:date="2015-01-15T14:09:00Z">
               <w:r>
                 <w:rPr>
                   <w:b/>
@@ -28425,13 +29516,13 @@
           <w:p>
             <w:pPr>
               <w:rPr>
-                <w:ins w:id="69" w:author="Augustin, Jourdain M" w:date="2015-01-15T13:26:00Z"/>
-                <w:b/>
-                <w:i/>
-                <w:sz w:val="18"/>
-              </w:rPr>
-            </w:pPr>
-            <w:ins w:id="70" w:author="Augustin, Jourdain M" w:date="2015-01-15T13:26:00Z">
+                <w:ins w:id="83" w:author="Augustin, Jourdain M" w:date="2015-01-15T14:09:00Z"/>
+                <w:b/>
+                <w:i/>
+                <w:sz w:val="18"/>
+              </w:rPr>
+            </w:pPr>
+            <w:ins w:id="84" w:author="Augustin, Jourdain M" w:date="2015-01-15T14:09:00Z">
               <w:r>
                 <w:rPr>
                   <w:b/>
@@ -28450,13 +29541,13 @@
           <w:p>
             <w:pPr>
               <w:rPr>
-                <w:ins w:id="71" w:author="Augustin, Jourdain M" w:date="2015-01-15T13:26:00Z"/>
-                <w:b/>
-                <w:i/>
-                <w:sz w:val="18"/>
-              </w:rPr>
-            </w:pPr>
-            <w:ins w:id="72" w:author="Augustin, Jourdain M" w:date="2015-01-15T13:26:00Z">
+                <w:ins w:id="85" w:author="Augustin, Jourdain M" w:date="2015-01-15T14:09:00Z"/>
+                <w:b/>
+                <w:i/>
+                <w:sz w:val="18"/>
+              </w:rPr>
+            </w:pPr>
+            <w:ins w:id="86" w:author="Augustin, Jourdain M" w:date="2015-01-15T14:09:00Z">
               <w:r>
                 <w:rPr>
                   <w:b/>
@@ -28469,13 +29560,13 @@
           <w:p>
             <w:pPr>
               <w:rPr>
-                <w:ins w:id="73" w:author="Augustin, Jourdain M" w:date="2015-01-15T13:26:00Z"/>
-                <w:b/>
-                <w:i/>
-                <w:sz w:val="18"/>
-              </w:rPr>
-            </w:pPr>
-            <w:ins w:id="74" w:author="Augustin, Jourdain M" w:date="2015-01-15T13:26:00Z">
+                <w:ins w:id="87" w:author="Augustin, Jourdain M" w:date="2015-01-15T14:09:00Z"/>
+                <w:b/>
+                <w:i/>
+                <w:sz w:val="18"/>
+              </w:rPr>
+            </w:pPr>
+            <w:ins w:id="88" w:author="Augustin, Jourdain M" w:date="2015-01-15T14:09:00Z">
               <w:r>
                 <w:rPr>
                   <w:b/>
@@ -28494,13 +29585,13 @@
           <w:p>
             <w:pPr>
               <w:rPr>
-                <w:ins w:id="75" w:author="Augustin, Jourdain M" w:date="2015-01-15T13:26:00Z"/>
-                <w:b/>
-                <w:i/>
-                <w:sz w:val="18"/>
-              </w:rPr>
-            </w:pPr>
-            <w:ins w:id="76" w:author="Augustin, Jourdain M" w:date="2015-01-15T13:26:00Z">
+                <w:ins w:id="89" w:author="Augustin, Jourdain M" w:date="2015-01-15T14:09:00Z"/>
+                <w:b/>
+                <w:i/>
+                <w:sz w:val="18"/>
+              </w:rPr>
+            </w:pPr>
+            <w:ins w:id="90" w:author="Augustin, Jourdain M" w:date="2015-01-15T14:09:00Z">
               <w:r>
                 <w:rPr>
                   <w:b/>
@@ -28515,7 +29606,7 @@
       <w:tr>
         <w:trPr>
           <w:cantSplit/>
-          <w:ins w:id="77" w:author="Augustin, Jourdain M" w:date="2015-01-15T13:26:00Z"/>
+          <w:ins w:id="91" w:author="Augustin, Jourdain M" w:date="2015-01-15T14:09:00Z"/>
         </w:trPr>
         <w:tc>
           <w:tcPr>
@@ -28525,17 +29616,17 @@
             <w:pPr>
               <w:numPr>
                 <w:ilvl w:val="0"/>
-                <w:numId w:val="25"/>
+                <w:numId w:val="26"/>
               </w:numPr>
               <w:rPr>
-                <w:ins w:id="78" w:author="Augustin, Jourdain M" w:date="2015-01-15T13:26:00Z"/>
-                <w:i/>
-                <w:sz w:val="18"/>
-              </w:rPr>
-              <w:pPrChange w:id="79" w:author="Augustin, Jourdain M" w:date="2015-01-15T13:26:00Z">
+                <w:ins w:id="92" w:author="Augustin, Jourdain M" w:date="2015-01-15T14:09:00Z"/>
+                <w:i/>
+                <w:sz w:val="18"/>
+              </w:rPr>
+              <w:pPrChange w:id="93" w:author="Augustin, Jourdain M" w:date="2015-01-15T14:10:00Z">
                 <w:pPr>
                   <w:numPr>
-                    <w:numId w:val="24"/>
+                    <w:numId w:val="25"/>
                   </w:numPr>
                   <w:tabs>
                     <w:tab w:val="num" w:pos="720"/>
@@ -28555,29 +29646,69 @@
               <w:pStyle w:val="CSETableText"/>
               <w:ind w:left="159"/>
               <w:rPr>
-                <w:ins w:id="80" w:author="Augustin, Jourdain M" w:date="2015-01-15T13:28:00Z"/>
+                <w:ins w:id="94" w:author="Augustin, Jourdain M" w:date="2015-01-15T14:09:00Z"/>
                 <w:rFonts w:asciiTheme="minorHAnsi" w:hAnsiTheme="minorHAnsi"/>
                 <w:bCs/>
                 <w:szCs w:val="20"/>
               </w:rPr>
             </w:pPr>
-            <w:ins w:id="81" w:author="Augustin, Jourdain M" w:date="2015-01-15T13:28:00Z">
+            <w:ins w:id="95" w:author="Augustin, Jourdain M" w:date="2015-01-15T14:09:00Z">
               <w:r>
                 <w:rPr>
                   <w:rFonts w:asciiTheme="minorHAnsi" w:hAnsiTheme="minorHAnsi"/>
                   <w:bCs/>
                   <w:szCs w:val="20"/>
                 </w:rPr>
-                <w:t>Launch link to test page using an LSA user account capable of submission:</w:t>
+                <w:t xml:space="preserve">Launch link to test page using an </w:t>
               </w:r>
             </w:ins>
+            <w:ins w:id="96" w:author="Augustin, Jourdain M" w:date="2015-01-15T14:10:00Z">
+              <w:r>
+                <w:rPr>
+                  <w:rFonts w:asciiTheme="minorHAnsi" w:hAnsiTheme="minorHAnsi"/>
+                  <w:bCs/>
+                  <w:szCs w:val="20"/>
+                </w:rPr>
+                <w:t>user</w:t>
+              </w:r>
+            </w:ins>
+            <w:ins w:id="97" w:author="Augustin, Jourdain M" w:date="2015-01-15T14:09:00Z">
+              <w:r>
+                <w:rPr>
+                  <w:rFonts w:asciiTheme="minorHAnsi" w:hAnsiTheme="minorHAnsi"/>
+                  <w:bCs/>
+                  <w:szCs w:val="20"/>
+                </w:rPr>
+                <w:t xml:space="preserve"> account capable of </w:t>
+              </w:r>
+            </w:ins>
+            <w:ins w:id="98" w:author="Augustin, Jourdain M" w:date="2015-01-15T14:10:00Z">
+              <w:r>
+                <w:rPr>
+                  <w:rFonts w:asciiTheme="minorHAnsi" w:hAnsiTheme="minorHAnsi"/>
+                  <w:bCs/>
+                  <w:szCs w:val="20"/>
+                </w:rPr>
+                <w:t>reviewing</w:t>
+              </w:r>
+            </w:ins>
+            <w:ins w:id="99" w:author="Augustin, Jourdain M" w:date="2015-01-15T14:09:00Z">
+              <w:r>
+                <w:rPr>
+                  <w:rFonts w:asciiTheme="minorHAnsi" w:hAnsiTheme="minorHAnsi"/>
+                  <w:bCs/>
+                  <w:szCs w:val="20"/>
+                </w:rPr>
+                <w:t>:</w:t>
+              </w:r>
+            </w:ins>
           </w:p>
           <w:p>
             <w:pPr>
               <w:pStyle w:val="CSETableText"/>
               <w:ind w:left="159"/>
               <w:rPr>
-                <w:ins w:id="82" w:author="Augustin, Jourdain M" w:date="2015-01-15T13:28:00Z"/>
+                <w:ins w:id="100" w:author="Augustin, Jourdain M" w:date="2015-01-15T14:09:00Z"/>
                 <w:rFonts w:asciiTheme="minorHAnsi" w:hAnsiTheme="minorHAnsi"/>
                 <w:bCs/>
                 <w:szCs w:val="20"/>
@@ -28587,12 +29718,12 @@
           <w:p>
             <w:pPr>
               <w:rPr>
-                <w:ins w:id="83" w:author="Augustin, Jourdain M" w:date="2015-01-15T13:26:00Z"/>
-                <w:bCs/>
-                <w:sz w:val="18"/>
-              </w:rPr>
-            </w:pPr>
-            <w:ins w:id="84" w:author="Augustin, Jourdain M" w:date="2015-01-15T13:28:00Z">
+                <w:ins w:id="101" w:author="Augustin, Jourdain M" w:date="2015-01-15T14:09:00Z"/>
+                <w:bCs/>
+                <w:sz w:val="18"/>
+              </w:rPr>
+            </w:pPr>
+            <w:ins w:id="102" w:author="Augustin, Jourdain M" w:date="2015-01-15T14:09:00Z">
               <w:r>
                 <w:rPr>
                   <w:rFonts w:asciiTheme="minorHAnsi" w:hAnsiTheme="minorHAnsi"/>
@@ -28610,11 +29741,11 @@
           <w:p>
             <w:pPr>
               <w:rPr>
-                <w:ins w:id="85" w:author="Augustin, Jourdain M" w:date="2015-01-15T13:26:00Z"/>
-                <w:sz w:val="18"/>
-              </w:rPr>
-            </w:pPr>
-            <w:ins w:id="86" w:author="Augustin, Jourdain M" w:date="2015-01-15T13:28:00Z">
+                <w:ins w:id="103" w:author="Augustin, Jourdain M" w:date="2015-01-15T14:09:00Z"/>
+                <w:sz w:val="18"/>
+              </w:rPr>
+            </w:pPr>
+            <w:ins w:id="104" w:author="Augustin, Jourdain M" w:date="2015-01-15T14:09:00Z">
               <w:r>
                 <w:rPr>
                   <w:rFonts w:asciiTheme="minorHAnsi" w:hAnsiTheme="minorHAnsi"/>
@@ -28634,8 +29765,8 @@
                 </w:rPr>
                 <w:t>db</w:t>
               </w:r>
+              <w:proofErr w:type="spellEnd"/>
             </w:ins>
-            <w:proofErr w:type="spellEnd"/>
           </w:p>
         </w:tc>
         <w:tc>
@@ -28646,12 +29777,12 @@
             <w:pPr>
               <w:jc w:val="center"/>
               <w:rPr>
-                <w:ins w:id="87" w:author="Augustin, Jourdain M" w:date="2015-01-15T13:26:00Z"/>
-                <w:i/>
-                <w:sz w:val="18"/>
-              </w:rPr>
-            </w:pPr>
-            <w:ins w:id="88" w:author="Augustin, Jourdain M" w:date="2015-01-15T13:26:00Z">
+                <w:ins w:id="105" w:author="Augustin, Jourdain M" w:date="2015-01-15T14:09:00Z"/>
+                <w:i/>
+                <w:sz w:val="18"/>
+              </w:rPr>
+            </w:pPr>
+            <w:ins w:id="106" w:author="Augustin, Jourdain M" w:date="2015-01-15T14:09:00Z">
               <w:r>
                 <w:rPr>
                   <w:i/>
@@ -28665,205 +29796,12 @@
             <w:pPr>
               <w:jc w:val="center"/>
               <w:rPr>
-                <w:ins w:id="89" w:author="Augustin, Jourdain M" w:date="2015-01-15T13:26:00Z"/>
-                <w:i/>
-                <w:sz w:val="18"/>
-              </w:rPr>
-            </w:pPr>
-            <w:ins w:id="90" w:author="Augustin, Jourdain M" w:date="2015-01-15T13:26:00Z">
-              <w:r>
-                <w:rPr>
-                  <w:i/>
-                  <w:sz w:val="18"/>
-                </w:rPr>
-                <w:t>01</w:t>
-              </w:r>
-              <w:r>
-                <w:rPr>
-                  <w:i/>
-                  <w:sz w:val="18"/>
-                </w:rPr>
-                <w:t>/</w:t>
-              </w:r>
-              <w:r>
-                <w:rPr>
-                  <w:i/>
-                  <w:sz w:val="18"/>
-                </w:rPr>
-                <w:t>1</w:t>
-              </w:r>
-              <w:r>
-                <w:rPr>
-                  <w:i/>
-                  <w:sz w:val="18"/>
-                </w:rPr>
-                <w:t>5</w:t>
-              </w:r>
-              <w:r>
-                <w:rPr>
-                  <w:i/>
-                  <w:sz w:val="18"/>
-                </w:rPr>
-                <w:t>/201</w:t>
-              </w:r>
-              <w:r>
-                <w:rPr>
-                  <w:i/>
-                  <w:sz w:val="18"/>
-                </w:rPr>
-                <w:t>5</w:t>
-              </w:r>
-            </w:ins>
-          </w:p>
-        </w:tc>
-        <w:tc>
-          <w:tcPr>
-            <w:tcW w:w="2880" w:type="dxa"/>
-          </w:tcPr>
-          <w:p>
-            <w:pPr>
-              <w:rPr>
-                <w:ins w:id="91" w:author="Augustin, Jourdain M" w:date="2015-01-15T13:26:00Z"/>
-                <w:i/>
-                <w:sz w:val="18"/>
-              </w:rPr>
-            </w:pPr>
-          </w:p>
-        </w:tc>
-      </w:tr>
-      <w:tr>
-        <w:trPr>
-          <w:ins w:id="92" w:author="Augustin, Jourdain M" w:date="2015-01-15T13:26:00Z"/>
-        </w:trPr>
-        <w:tc>
-          <w:tcPr>
-            <w:tcW w:w="900" w:type="dxa"/>
-          </w:tcPr>
-          <w:p>
-            <w:pPr>
-              <w:numPr>
-                <w:ilvl w:val="0"/>
-                <w:numId w:val="25"/>
-              </w:numPr>
-              <w:rPr>
-                <w:ins w:id="93" w:author="Augustin, Jourdain M" w:date="2015-01-15T13:26:00Z"/>
-                <w:i/>
-                <w:sz w:val="18"/>
-              </w:rPr>
-              <w:pPrChange w:id="94" w:author="Augustin, Jourdain M" w:date="2015-01-15T13:26:00Z">
-                <w:pPr>
-                  <w:numPr>
-                    <w:numId w:val="24"/>
-                  </w:numPr>
-                  <w:tabs>
-                    <w:tab w:val="num" w:pos="720"/>
-                  </w:tabs>
-                  <w:ind w:left="720" w:hanging="360"/>
-                </w:pPr>
-              </w:pPrChange>
-            </w:pPr>
-            <w:bookmarkStart w:id="95" w:name="_GoBack" w:colFirst="2" w:colLast="2"/>
-          </w:p>
-        </w:tc>
-        <w:tc>
-          <w:tcPr>
-            <w:tcW w:w="3960" w:type="dxa"/>
-          </w:tcPr>
-          <w:p>
-            <w:pPr>
-              <w:pStyle w:val="CSETableText"/>
-              <w:ind w:left="159"/>
-              <w:rPr>
-                <w:ins w:id="96" w:author="Augustin, Jourdain M" w:date="2015-01-15T13:28:00Z"/>
-                <w:rFonts w:asciiTheme="minorHAnsi" w:hAnsiTheme="minorHAnsi"/>
-                <w:bCs/>
-                <w:szCs w:val="20"/>
-              </w:rPr>
-            </w:pPr>
-            <w:ins w:id="97" w:author="Augustin, Jourdain M" w:date="2015-01-15T13:28:00Z">
-              <w:r>
-                <w:rPr>
-                  <w:rFonts w:asciiTheme="minorHAnsi" w:hAnsiTheme="minorHAnsi"/>
-                  <w:bCs/>
-                  <w:szCs w:val="20"/>
-                </w:rPr>
-                <w:t>Select “My Dashboard” tab and select a record submitted with LSA module that is “Pending Employee Review”</w:t>
-              </w:r>
-            </w:ins>
-          </w:p>
-          <w:p>
-            <w:pPr>
-              <w:rPr>
-                <w:ins w:id="98" w:author="Augustin, Jourdain M" w:date="2015-01-15T13:26:00Z"/>
-                <w:bCs/>
-                <w:sz w:val="18"/>
-              </w:rPr>
-            </w:pPr>
-            <w:ins w:id="99" w:author="Augustin, Jourdain M" w:date="2015-01-15T13:28:00Z">
-              <w:r>
-                <w:rPr>
-                  <w:rFonts w:asciiTheme="minorHAnsi" w:hAnsiTheme="minorHAnsi"/>
-                  <w:bCs/>
-                </w:rPr>
-                <w:t xml:space="preserve">   </w:t>
-              </w:r>
-            </w:ins>
-          </w:p>
-        </w:tc>
-        <w:tc>
-          <w:tcPr>
-            <w:tcW w:w="4500" w:type="dxa"/>
-          </w:tcPr>
-          <w:p>
-            <w:pPr>
-              <w:rPr>
-                <w:ins w:id="100" w:author="Augustin, Jourdain M" w:date="2015-01-15T13:26:00Z"/>
-                <w:sz w:val="18"/>
-              </w:rPr>
-            </w:pPr>
-            <w:ins w:id="101" w:author="Augustin, Jourdain M" w:date="2015-01-15T13:29:00Z">
-              <w:r>
-                <w:rPr>
-                  <w:rFonts w:asciiTheme="minorHAnsi" w:hAnsiTheme="minorHAnsi"/>
-                </w:rPr>
-                <w:t>Verify that the record opens in review page with correct corresponding fields and submits successfully.</w:t>
-              </w:r>
-            </w:ins>
-          </w:p>
-        </w:tc>
-        <w:tc>
-          <w:tcPr>
-            <w:tcW w:w="1260" w:type="dxa"/>
-          </w:tcPr>
-          <w:p>
-            <w:pPr>
-              <w:jc w:val="center"/>
-              <w:rPr>
-                <w:ins w:id="102" w:author="Augustin, Jourdain M" w:date="2015-01-15T13:26:00Z"/>
-                <w:i/>
-                <w:sz w:val="18"/>
-              </w:rPr>
-            </w:pPr>
-            <w:ins w:id="103" w:author="Augustin, Jourdain M" w:date="2015-01-15T13:26:00Z">
-              <w:r>
-                <w:rPr>
-                  <w:i/>
-                  <w:sz w:val="18"/>
-                </w:rPr>
-                <w:t>P</w:t>
-              </w:r>
-            </w:ins>
-          </w:p>
-          <w:p>
-            <w:pPr>
-              <w:jc w:val="center"/>
-              <w:rPr>
-                <w:ins w:id="104" w:author="Augustin, Jourdain M" w:date="2015-01-15T13:26:00Z"/>
-                <w:i/>
-                <w:sz w:val="18"/>
-              </w:rPr>
-            </w:pPr>
-            <w:ins w:id="105" w:author="Augustin, Jourdain M" w:date="2015-01-15T13:26:00Z">
+                <w:ins w:id="107" w:author="Augustin, Jourdain M" w:date="2015-01-15T14:09:00Z"/>
+                <w:i/>
+                <w:sz w:val="18"/>
+              </w:rPr>
+            </w:pPr>
+            <w:ins w:id="108" w:author="Augustin, Jourdain M" w:date="2015-01-15T14:09:00Z">
               <w:r>
                 <w:rPr>
                   <w:i/>
@@ -28909,7 +29847,7 @@
           <w:p>
             <w:pPr>
               <w:rPr>
-                <w:ins w:id="106" w:author="Augustin, Jourdain M" w:date="2015-01-15T13:26:00Z"/>
+                <w:ins w:id="109" w:author="Augustin, Jourdain M" w:date="2015-01-15T14:09:00Z"/>
                 <w:i/>
                 <w:sz w:val="18"/>
               </w:rPr>
@@ -28917,12 +29855,244 @@
           </w:p>
         </w:tc>
       </w:tr>
-      <w:bookmarkEnd w:id="95"/>
+      <w:tr>
+        <w:trPr>
+          <w:ins w:id="110" w:author="Augustin, Jourdain M" w:date="2015-01-15T14:09:00Z"/>
+        </w:trPr>
+        <w:tc>
+          <w:tcPr>
+            <w:tcW w:w="900" w:type="dxa"/>
+          </w:tcPr>
+          <w:p>
+            <w:pPr>
+              <w:numPr>
+                <w:ilvl w:val="0"/>
+                <w:numId w:val="26"/>
+              </w:numPr>
+              <w:rPr>
+                <w:ins w:id="111" w:author="Augustin, Jourdain M" w:date="2015-01-15T14:09:00Z"/>
+                <w:i/>
+                <w:sz w:val="18"/>
+              </w:rPr>
+              <w:pPrChange w:id="112" w:author="Augustin, Jourdain M" w:date="2015-01-15T14:10:00Z">
+                <w:pPr>
+                  <w:numPr>
+                    <w:numId w:val="25"/>
+                  </w:numPr>
+                  <w:tabs>
+                    <w:tab w:val="num" w:pos="720"/>
+                  </w:tabs>
+                  <w:ind w:left="720" w:hanging="360"/>
+                </w:pPr>
+              </w:pPrChange>
+            </w:pPr>
+          </w:p>
+        </w:tc>
+        <w:tc>
+          <w:tcPr>
+            <w:tcW w:w="3960" w:type="dxa"/>
+          </w:tcPr>
+          <w:p>
+            <w:pPr>
+              <w:pStyle w:val="CSETableText"/>
+              <w:ind w:left="159"/>
+              <w:rPr>
+                <w:ins w:id="113" w:author="Augustin, Jourdain M" w:date="2015-01-15T14:09:00Z"/>
+                <w:rFonts w:asciiTheme="minorHAnsi" w:hAnsiTheme="minorHAnsi"/>
+                <w:bCs/>
+                <w:szCs w:val="20"/>
+              </w:rPr>
+            </w:pPr>
+            <w:ins w:id="114" w:author="Augustin, Jourdain M" w:date="2015-01-15T14:09:00Z">
+              <w:r>
+                <w:rPr>
+                  <w:rFonts w:asciiTheme="minorHAnsi" w:hAnsiTheme="minorHAnsi"/>
+                  <w:bCs/>
+                  <w:szCs w:val="20"/>
+                </w:rPr>
+                <w:t>Select “My Dashboard” tab and select a</w:t>
+              </w:r>
+            </w:ins>
+            <w:ins w:id="115" w:author="Augustin, Jourdain M" w:date="2015-01-15T14:11:00Z">
+              <w:r>
+                <w:rPr>
+                  <w:rFonts w:asciiTheme="minorHAnsi" w:hAnsiTheme="minorHAnsi"/>
+                  <w:bCs/>
+                  <w:szCs w:val="20"/>
+                </w:rPr>
+                <w:t>n IQS</w:t>
+              </w:r>
+            </w:ins>
+            <w:ins w:id="116" w:author="Augustin, Jourdain M" w:date="2015-01-15T14:09:00Z">
+              <w:r>
+                <w:rPr>
+                  <w:rFonts w:asciiTheme="minorHAnsi" w:hAnsiTheme="minorHAnsi"/>
+                  <w:bCs/>
+                  <w:szCs w:val="20"/>
+                </w:rPr>
+                <w:t xml:space="preserve"> record </w:t>
+              </w:r>
+            </w:ins>
+            <w:ins w:id="117" w:author="Augustin, Jourdain M" w:date="2015-01-15T14:11:00Z">
+              <w:r>
+                <w:rPr>
+                  <w:rFonts w:asciiTheme="minorHAnsi" w:hAnsiTheme="minorHAnsi"/>
+                  <w:bCs/>
+                  <w:szCs w:val="20"/>
+                </w:rPr>
+                <w:t>to open for review.</w:t>
+              </w:r>
+            </w:ins>
+          </w:p>
+          <w:p>
+            <w:pPr>
+              <w:rPr>
+                <w:ins w:id="118" w:author="Augustin, Jourdain M" w:date="2015-01-15T14:09:00Z"/>
+                <w:bCs/>
+                <w:sz w:val="18"/>
+              </w:rPr>
+            </w:pPr>
+            <w:ins w:id="119" w:author="Augustin, Jourdain M" w:date="2015-01-15T14:09:00Z">
+              <w:r>
+                <w:rPr>
+                  <w:rFonts w:asciiTheme="minorHAnsi" w:hAnsiTheme="minorHAnsi"/>
+                  <w:bCs/>
+                </w:rPr>
+                <w:t xml:space="preserve">   </w:t>
+              </w:r>
+            </w:ins>
+          </w:p>
+        </w:tc>
+        <w:tc>
+          <w:tcPr>
+            <w:tcW w:w="4500" w:type="dxa"/>
+          </w:tcPr>
+          <w:p>
+            <w:pPr>
+              <w:rPr>
+                <w:ins w:id="120" w:author="Augustin, Jourdain M" w:date="2015-01-15T14:09:00Z"/>
+                <w:sz w:val="18"/>
+              </w:rPr>
+            </w:pPr>
+            <w:ins w:id="121" w:author="Augustin, Jourdain M" w:date="2015-01-15T14:09:00Z">
+              <w:r>
+                <w:rPr>
+                  <w:rFonts w:asciiTheme="minorHAnsi" w:hAnsiTheme="minorHAnsi"/>
+                </w:rPr>
+                <w:t xml:space="preserve">Verify that the </w:t>
+              </w:r>
+            </w:ins>
+            <w:ins w:id="122" w:author="Augustin, Jourdain M" w:date="2015-01-15T14:11:00Z">
+              <w:r>
+                <w:rPr>
+                  <w:rFonts w:asciiTheme="minorHAnsi" w:hAnsiTheme="minorHAnsi"/>
+                </w:rPr>
+                <w:t>record opened displays the correct IQS source</w:t>
+              </w:r>
+            </w:ins>
+            <w:bookmarkStart w:id="123" w:name="_GoBack"/>
+            <w:bookmarkEnd w:id="123"/>
+            <w:ins w:id="124" w:author="Augustin, Jourdain M" w:date="2015-01-15T14:09:00Z">
+              <w:r>
+                <w:rPr>
+                  <w:rFonts w:asciiTheme="minorHAnsi" w:hAnsiTheme="minorHAnsi"/>
+                </w:rPr>
+                <w:t>.</w:t>
+              </w:r>
+            </w:ins>
+          </w:p>
+        </w:tc>
+        <w:tc>
+          <w:tcPr>
+            <w:tcW w:w="1260" w:type="dxa"/>
+          </w:tcPr>
+          <w:p>
+            <w:pPr>
+              <w:jc w:val="center"/>
+              <w:rPr>
+                <w:ins w:id="125" w:author="Augustin, Jourdain M" w:date="2015-01-15T14:09:00Z"/>
+                <w:i/>
+                <w:sz w:val="18"/>
+              </w:rPr>
+            </w:pPr>
+            <w:ins w:id="126" w:author="Augustin, Jourdain M" w:date="2015-01-15T14:09:00Z">
+              <w:r>
+                <w:rPr>
+                  <w:i/>
+                  <w:sz w:val="18"/>
+                </w:rPr>
+                <w:t>P</w:t>
+              </w:r>
+            </w:ins>
+          </w:p>
+          <w:p>
+            <w:pPr>
+              <w:jc w:val="center"/>
+              <w:rPr>
+                <w:ins w:id="127" w:author="Augustin, Jourdain M" w:date="2015-01-15T14:09:00Z"/>
+                <w:i/>
+                <w:sz w:val="18"/>
+              </w:rPr>
+            </w:pPr>
+            <w:ins w:id="128" w:author="Augustin, Jourdain M" w:date="2015-01-15T14:09:00Z">
+              <w:r>
+                <w:rPr>
+                  <w:i/>
+                  <w:sz w:val="18"/>
+                </w:rPr>
+                <w:t>01</w:t>
+              </w:r>
+              <w:r>
+                <w:rPr>
+                  <w:i/>
+                  <w:sz w:val="18"/>
+                </w:rPr>
+                <w:t>/</w:t>
+              </w:r>
+              <w:r>
+                <w:rPr>
+                  <w:i/>
+                  <w:sz w:val="18"/>
+                </w:rPr>
+                <w:t>15</w:t>
+              </w:r>
+              <w:r>
+                <w:rPr>
+                  <w:i/>
+                  <w:sz w:val="18"/>
+                </w:rPr>
+                <w:t>/201</w:t>
+              </w:r>
+              <w:r>
+                <w:rPr>
+                  <w:i/>
+                  <w:sz w:val="18"/>
+                </w:rPr>
+                <w:t>5</w:t>
+              </w:r>
+            </w:ins>
+          </w:p>
+        </w:tc>
+        <w:tc>
+          <w:tcPr>
+            <w:tcW w:w="2880" w:type="dxa"/>
+          </w:tcPr>
+          <w:p>
+            <w:pPr>
+              <w:rPr>
+                <w:ins w:id="129" w:author="Augustin, Jourdain M" w:date="2015-01-15T14:09:00Z"/>
+                <w:i/>
+                <w:sz w:val="18"/>
+              </w:rPr>
+            </w:pPr>
+          </w:p>
+        </w:tc>
+      </w:tr>
     </w:tbl>
     <w:p>
       <w:pPr>
         <w:rPr>
-          <w:ins w:id="107" w:author="Augustin, Jourdain M" w:date="2015-01-15T13:26:00Z"/>
+          <w:ins w:id="130" w:author="Augustin, Jourdain M" w:date="2015-01-15T14:09:00Z"/>
           <w:sz w:val="18"/>
         </w:rPr>
       </w:pPr>
@@ -28930,7 +30100,7 @@
     <w:p>
       <w:pPr>
         <w:rPr>
-          <w:ins w:id="108" w:author="Augustin, Jourdain M" w:date="2015-01-15T13:26:00Z"/>
+          <w:ins w:id="131" w:author="Augustin, Jourdain M" w:date="2015-01-15T14:09:00Z"/>
           <w:sz w:val="18"/>
         </w:rPr>
       </w:pPr>
@@ -28938,7 +30108,6 @@
     <w:p>
       <w:pPr>
         <w:rPr>
-          <w:ins w:id="109" w:author="Augustin, Jourdain M" w:date="2015-01-15T13:26:00Z"/>
           <w:sz w:val="18"/>
         </w:rPr>
       </w:pPr>
@@ -29111,7 +30280,7 @@
         <w:sz w:val="18"/>
         <w:szCs w:val="18"/>
       </w:rPr>
-      <w:t>30</w:t>
+      <w:t>31</w:t>
     </w:r>
     <w:r>
       <w:rPr>
@@ -29160,7 +30329,7 @@
         <w:sz w:val="18"/>
         <w:szCs w:val="18"/>
       </w:rPr>
-      <w:t>30</w:t>
+      <w:t>31</w:t>
     </w:r>
     <w:r>
       <w:rPr>
@@ -32315,6 +33484,122 @@
       </w:pPr>
     </w:lvl>
   </w:abstractNum>
+  <w:abstractNum w:abstractNumId="25">
+    <w:nsid w:val="71B630D5"/>
+    <w:multiLevelType w:val="hybridMultilevel"/>
+    <w:tmpl w:val="A0F2ED22"/>
+    <w:lvl w:ilvl="0" w:tplc="0409000F">
+      <w:start w:val="1"/>
+      <w:numFmt w:val="decimal"/>
+      <w:lvlText w:val="%1."/>
+      <w:lvlJc w:val="left"/>
+      <w:pPr>
+        <w:tabs>
+          <w:tab w:val="num" w:pos="720"/>
+        </w:tabs>
+        <w:ind w:left="720" w:hanging="360"/>
+      </w:pPr>
+    </w:lvl>
+    <w:lvl w:ilvl="1" w:tplc="4056895E">
+      <w:start w:val="1"/>
+      <w:numFmt w:val="decimal"/>
+      <w:lvlText w:val="%2."/>
+      <w:lvlJc w:val="left"/>
+      <w:pPr>
+        <w:tabs>
+          <w:tab w:val="num" w:pos="1440"/>
+        </w:tabs>
+        <w:ind w:left="1440" w:hanging="360"/>
+      </w:pPr>
+      <w:rPr>
+        <w:rFonts w:hint="default"/>
+      </w:rPr>
+    </w:lvl>
+    <w:lvl w:ilvl="2" w:tplc="0409001B" w:tentative="1">
+      <w:start w:val="1"/>
+      <w:numFmt w:val="lowerRoman"/>
+      <w:lvlText w:val="%3."/>
+      <w:lvlJc w:val="right"/>
+      <w:pPr>
+        <w:tabs>
+          <w:tab w:val="num" w:pos="2160"/>
+        </w:tabs>
+        <w:ind w:left="2160" w:hanging="180"/>
+      </w:pPr>
+    </w:lvl>
+    <w:lvl w:ilvl="3" w:tplc="0409000F" w:tentative="1">
+      <w:start w:val="1"/>
+      <w:numFmt w:val="decimal"/>
+      <w:lvlText w:val="%4."/>
+      <w:lvlJc w:val="left"/>
+      <w:pPr>
+        <w:tabs>
+          <w:tab w:val="num" w:pos="2880"/>
+        </w:tabs>
+        <w:ind w:left="2880" w:hanging="360"/>
+      </w:pPr>
+    </w:lvl>
+    <w:lvl w:ilvl="4" w:tplc="04090019" w:tentative="1">
+      <w:start w:val="1"/>
+      <w:numFmt w:val="lowerLetter"/>
+      <w:lvlText w:val="%5."/>
+      <w:lvlJc w:val="left"/>
+      <w:pPr>
+        <w:tabs>
+          <w:tab w:val="num" w:pos="3600"/>
+        </w:tabs>
+        <w:ind w:left="3600" w:hanging="360"/>
+      </w:pPr>
+    </w:lvl>
+    <w:lvl w:ilvl="5" w:tplc="0409001B" w:tentative="1">
+      <w:start w:val="1"/>
+      <w:numFmt w:val="lowerRoman"/>
+      <w:lvlText w:val="%6."/>
+      <w:lvlJc w:val="right"/>
+      <w:pPr>
+        <w:tabs>
+          <w:tab w:val="num" w:pos="4320"/>
+        </w:tabs>
+        <w:ind w:left="4320" w:hanging="180"/>
+      </w:pPr>
+    </w:lvl>
+    <w:lvl w:ilvl="6" w:tplc="0409000F" w:tentative="1">
+      <w:start w:val="1"/>
+      <w:numFmt w:val="decimal"/>
+      <w:lvlText w:val="%7."/>
+      <w:lvlJc w:val="left"/>
+      <w:pPr>
+        <w:tabs>
+          <w:tab w:val="num" w:pos="5040"/>
+        </w:tabs>
+        <w:ind w:left="5040" w:hanging="360"/>
+      </w:pPr>
+    </w:lvl>
+    <w:lvl w:ilvl="7" w:tplc="04090019" w:tentative="1">
+      <w:start w:val="1"/>
+      <w:numFmt w:val="lowerLetter"/>
+      <w:lvlText w:val="%8."/>
+      <w:lvlJc w:val="left"/>
+      <w:pPr>
+        <w:tabs>
+          <w:tab w:val="num" w:pos="5760"/>
+        </w:tabs>
+        <w:ind w:left="5760" w:hanging="360"/>
+      </w:pPr>
+    </w:lvl>
+    <w:lvl w:ilvl="8" w:tplc="0409001B" w:tentative="1">
+      <w:start w:val="1"/>
+      <w:numFmt w:val="lowerRoman"/>
+      <w:lvlText w:val="%9."/>
+      <w:lvlJc w:val="right"/>
+      <w:pPr>
+        <w:tabs>
+          <w:tab w:val="num" w:pos="6480"/>
+        </w:tabs>
+        <w:ind w:left="6480" w:hanging="180"/>
+      </w:pPr>
+    </w:lvl>
+  </w:abstractNum>
   <w:num w:numId="1">
     <w:abstractNumId w:val="14"/>
   </w:num>
@@ -32389,6 +33674,9 @@
   </w:num>
   <w:num w:numId="25">
     <w:abstractNumId w:val="2"/>
+  </w:num>
+  <w:num w:numId="26">
+    <w:abstractNumId w:val="25"/>
   </w:num>
   <w:numIdMacAtCleanup w:val="14"/>
 </w:numbering>
@@ -34098,7 +35386,7 @@
 </file>
 
 <file path=customXml/itemProps1.xml><?xml version="1.0" encoding="utf-8"?>
-<ds:datastoreItem xmlns:ds="http://schemas.openxmlformats.org/officeDocument/2006/customXml" ds:itemID="{317F25B3-5AA3-44C4-AC5D-7068B85BFA36}">
+<ds:datastoreItem xmlns:ds="http://schemas.openxmlformats.org/officeDocument/2006/customXml" ds:itemID="{2B6F08FD-29EA-4068-B3C4-9170178276FE}">
   <ds:schemaRefs>
     <ds:schemaRef ds:uri="http://schemas.openxmlformats.org/officeDocument/2006/bibliography"/>
   </ds:schemaRefs>

</xml_diff>

<commit_message>
[VM:Jourdain.Augustin@2/11/2015 1:15:12 PM] SCR 14065 - addl update
git-tfs-id: [https://tfs.omnicloud.local/tfs/cco%20program/]$/eCoaching_V2;C13936
</commit_message>
<xml_diff>
--- a/Unit Test/CCO_eCoaching_UI_Dashboard_UTD.docx
+++ b/Unit Test/CCO_eCoaching_UI_Dashboard_UTD.docx
@@ -233,15 +233,28 @@
         </w:rPr>
         <w:fldChar w:fldCharType="separate"/>
       </w:r>
-      <w:r>
-        <w:rPr>
-          <w:noProof/>
-          <w:color w:val="000000"/>
-          <w:sz w:val="18"/>
-          <w:szCs w:val="18"/>
-        </w:rPr>
-        <w:t>February 10, 2015</w:t>
-      </w:r>
+      <w:ins w:id="0" w:author="Augustin, Jourdain M" w:date="2015-02-11T13:13:00Z">
+        <w:r>
+          <w:rPr>
+            <w:noProof/>
+            <w:color w:val="000000"/>
+            <w:sz w:val="18"/>
+            <w:szCs w:val="18"/>
+          </w:rPr>
+          <w:t>February 11, 2015</w:t>
+        </w:r>
+      </w:ins>
+      <w:del w:id="1" w:author="Augustin, Jourdain M" w:date="2015-02-11T13:13:00Z">
+        <w:r>
+          <w:rPr>
+            <w:noProof/>
+            <w:color w:val="000000"/>
+            <w:sz w:val="18"/>
+            <w:szCs w:val="18"/>
+          </w:rPr>
+          <w:delText>February 10, 2015</w:delText>
+        </w:r>
+      </w:del>
       <w:r>
         <w:rPr>
           <w:color w:val="000000"/>
@@ -341,11 +354,11 @@
                 <w:sz w:val="24"/>
               </w:rPr>
             </w:pPr>
-            <w:bookmarkStart w:id="0" w:name="_Toc487957378"/>
-            <w:bookmarkStart w:id="1" w:name="_Toc487957406"/>
-            <w:bookmarkStart w:id="2" w:name="_Toc487957442"/>
-            <w:bookmarkStart w:id="3" w:name="_Toc488815784"/>
-            <w:bookmarkStart w:id="4" w:name="_Toc489175849"/>
+            <w:bookmarkStart w:id="2" w:name="_Toc487957378"/>
+            <w:bookmarkStart w:id="3" w:name="_Toc487957406"/>
+            <w:bookmarkStart w:id="4" w:name="_Toc487957442"/>
+            <w:bookmarkStart w:id="5" w:name="_Toc488815784"/>
+            <w:bookmarkStart w:id="6" w:name="_Toc489175849"/>
             <w:r>
               <w:rPr>
                 <w:rFonts w:ascii="Times New Roman" w:hAnsi="Times New Roman"/>
@@ -355,11 +368,11 @@
               </w:rPr>
               <w:t>Date</w:t>
             </w:r>
-            <w:bookmarkEnd w:id="0"/>
-            <w:bookmarkEnd w:id="1"/>
             <w:bookmarkEnd w:id="2"/>
             <w:bookmarkEnd w:id="3"/>
             <w:bookmarkEnd w:id="4"/>
+            <w:bookmarkEnd w:id="5"/>
+            <w:bookmarkEnd w:id="6"/>
           </w:p>
         </w:tc>
         <w:tc>
@@ -384,11 +397,11 @@
                 <w:sz w:val="24"/>
               </w:rPr>
             </w:pPr>
-            <w:bookmarkStart w:id="5" w:name="_Toc487957379"/>
-            <w:bookmarkStart w:id="6" w:name="_Toc487957407"/>
-            <w:bookmarkStart w:id="7" w:name="_Toc487957443"/>
-            <w:bookmarkStart w:id="8" w:name="_Toc488815785"/>
-            <w:bookmarkStart w:id="9" w:name="_Toc489175850"/>
+            <w:bookmarkStart w:id="7" w:name="_Toc487957379"/>
+            <w:bookmarkStart w:id="8" w:name="_Toc487957407"/>
+            <w:bookmarkStart w:id="9" w:name="_Toc487957443"/>
+            <w:bookmarkStart w:id="10" w:name="_Toc488815785"/>
+            <w:bookmarkStart w:id="11" w:name="_Toc489175850"/>
             <w:r>
               <w:rPr>
                 <w:rFonts w:ascii="Times New Roman" w:hAnsi="Times New Roman"/>
@@ -398,11 +411,11 @@
               </w:rPr>
               <w:t>Change Description</w:t>
             </w:r>
-            <w:bookmarkEnd w:id="5"/>
-            <w:bookmarkEnd w:id="6"/>
             <w:bookmarkEnd w:id="7"/>
             <w:bookmarkEnd w:id="8"/>
             <w:bookmarkEnd w:id="9"/>
+            <w:bookmarkEnd w:id="10"/>
+            <w:bookmarkEnd w:id="11"/>
           </w:p>
         </w:tc>
         <w:tc>
@@ -427,11 +440,11 @@
                 <w:sz w:val="24"/>
               </w:rPr>
             </w:pPr>
-            <w:bookmarkStart w:id="10" w:name="_Toc487957380"/>
-            <w:bookmarkStart w:id="11" w:name="_Toc487957408"/>
-            <w:bookmarkStart w:id="12" w:name="_Toc487957444"/>
-            <w:bookmarkStart w:id="13" w:name="_Toc488815786"/>
-            <w:bookmarkStart w:id="14" w:name="_Toc489175851"/>
+            <w:bookmarkStart w:id="12" w:name="_Toc487957380"/>
+            <w:bookmarkStart w:id="13" w:name="_Toc487957408"/>
+            <w:bookmarkStart w:id="14" w:name="_Toc487957444"/>
+            <w:bookmarkStart w:id="15" w:name="_Toc488815786"/>
+            <w:bookmarkStart w:id="16" w:name="_Toc489175851"/>
             <w:r>
               <w:rPr>
                 <w:rFonts w:ascii="Times New Roman" w:hAnsi="Times New Roman"/>
@@ -441,11 +454,11 @@
               </w:rPr>
               <w:t>Author</w:t>
             </w:r>
-            <w:bookmarkEnd w:id="10"/>
-            <w:bookmarkEnd w:id="11"/>
             <w:bookmarkEnd w:id="12"/>
             <w:bookmarkEnd w:id="13"/>
             <w:bookmarkEnd w:id="14"/>
+            <w:bookmarkEnd w:id="15"/>
+            <w:bookmarkEnd w:id="16"/>
           </w:p>
         </w:tc>
       </w:tr>
@@ -2184,7 +2197,7 @@
       </w:tr>
       <w:tr>
         <w:trPr>
-          <w:ins w:id="15" w:author="Augustin, Jourdain M" w:date="2015-02-10T10:30:00Z"/>
+          <w:ins w:id="17" w:author="Augustin, Jourdain M" w:date="2015-02-10T10:30:00Z"/>
         </w:trPr>
         <w:tc>
           <w:tcPr>
@@ -2201,13 +2214,13 @@
               <w:pStyle w:val="hdr1"/>
               <w:ind w:left="0"/>
               <w:rPr>
-                <w:ins w:id="16" w:author="Augustin, Jourdain M" w:date="2015-02-10T10:30:00Z"/>
+                <w:ins w:id="18" w:author="Augustin, Jourdain M" w:date="2015-02-10T10:30:00Z"/>
                 <w:rFonts w:asciiTheme="minorHAnsi" w:hAnsiTheme="minorHAnsi"/>
                 <w:i w:val="0"/>
                 <w:sz w:val="20"/>
               </w:rPr>
             </w:pPr>
-            <w:ins w:id="17" w:author="Augustin, Jourdain M" w:date="2015-02-10T10:30:00Z">
+            <w:ins w:id="19" w:author="Augustin, Jourdain M" w:date="2015-02-10T10:30:00Z">
               <w:r>
                 <w:rPr>
                   <w:rFonts w:asciiTheme="minorHAnsi" w:hAnsiTheme="minorHAnsi"/>
@@ -2232,11 +2245,11 @@
           <w:p>
             <w:pPr>
               <w:rPr>
-                <w:ins w:id="18" w:author="Augustin, Jourdain M" w:date="2015-02-10T10:30:00Z"/>
-                <w:rFonts w:asciiTheme="minorHAnsi" w:hAnsiTheme="minorHAnsi"/>
-              </w:rPr>
-            </w:pPr>
-            <w:ins w:id="19" w:author="Augustin, Jourdain M" w:date="2015-02-10T10:30:00Z">
+                <w:ins w:id="20" w:author="Augustin, Jourdain M" w:date="2015-02-11T13:14:00Z"/>
+                <w:rFonts w:asciiTheme="minorHAnsi" w:hAnsiTheme="minorHAnsi"/>
+              </w:rPr>
+            </w:pPr>
+            <w:ins w:id="21" w:author="Augustin, Jourdain M" w:date="2015-02-10T10:30:00Z">
               <w:r>
                 <w:rPr>
                   <w:rFonts w:asciiTheme="minorHAnsi" w:hAnsiTheme="minorHAnsi"/>
@@ -2244,7 +2257,7 @@
                 <w:t xml:space="preserve">P14251 </w:t>
               </w:r>
             </w:ins>
-            <w:ins w:id="20" w:author="Augustin, Jourdain M" w:date="2015-02-10T10:31:00Z">
+            <w:ins w:id="22" w:author="Augustin, Jourdain M" w:date="2015-02-10T10:31:00Z">
               <w:r>
                 <w:rPr>
                   <w:rFonts w:asciiTheme="minorHAnsi" w:hAnsiTheme="minorHAnsi"/>
@@ -2252,7 +2265,7 @@
                 <w:t>–</w:t>
               </w:r>
             </w:ins>
-            <w:ins w:id="21" w:author="Augustin, Jourdain M" w:date="2015-02-10T10:30:00Z">
+            <w:ins w:id="23" w:author="Augustin, Jourdain M" w:date="2015-02-10T10:30:00Z">
               <w:r>
                 <w:rPr>
                   <w:rFonts w:asciiTheme="minorHAnsi" w:hAnsiTheme="minorHAnsi"/>
@@ -2260,7 +2273,7 @@
                 <w:t xml:space="preserve"> Created </w:t>
               </w:r>
             </w:ins>
-            <w:ins w:id="22" w:author="Augustin, Jourdain M" w:date="2015-02-10T10:31:00Z">
+            <w:ins w:id="24" w:author="Augustin, Jourdain M" w:date="2015-02-10T10:31:00Z">
               <w:r>
                 <w:rPr>
                   <w:rFonts w:asciiTheme="minorHAnsi" w:hAnsiTheme="minorHAnsi"/>
@@ -2268,7 +2281,7 @@
                 <w:t>new test case ECUIDASH2</w:t>
               </w:r>
             </w:ins>
-            <w:ins w:id="23" w:author="Augustin, Jourdain M" w:date="2015-02-10T10:52:00Z">
+            <w:ins w:id="25" w:author="Augustin, Jourdain M" w:date="2015-02-10T10:52:00Z">
               <w:r>
                 <w:rPr>
                   <w:rFonts w:asciiTheme="minorHAnsi" w:hAnsiTheme="minorHAnsi"/>
@@ -2276,9 +2289,7 @@
                 <w:t>8</w:t>
               </w:r>
             </w:ins>
-            <w:bookmarkStart w:id="24" w:name="_GoBack"/>
-            <w:bookmarkEnd w:id="24"/>
-            <w:ins w:id="25" w:author="Augustin, Jourdain M" w:date="2015-02-10T10:31:00Z">
+            <w:ins w:id="26" w:author="Augustin, Jourdain M" w:date="2015-02-10T10:31:00Z">
               <w:r>
                 <w:rPr>
                   <w:rFonts w:asciiTheme="minorHAnsi" w:hAnsiTheme="minorHAnsi"/>
@@ -2286,7 +2297,7 @@
                 <w:t xml:space="preserve"> to test for IQS record detail displaying supervisor</w:t>
               </w:r>
             </w:ins>
-            <w:ins w:id="26" w:author="Augustin, Jourdain M" w:date="2015-02-10T10:32:00Z">
+            <w:ins w:id="27" w:author="Augustin, Jourdain M" w:date="2015-02-10T10:32:00Z">
               <w:r>
                 <w:rPr>
                   <w:rFonts w:asciiTheme="minorHAnsi" w:hAnsiTheme="minorHAnsi"/>
@@ -2294,7 +2305,7 @@
                 <w:t xml:space="preserve"> review</w:t>
               </w:r>
             </w:ins>
-            <w:ins w:id="27" w:author="Augustin, Jourdain M" w:date="2015-02-10T10:31:00Z">
+            <w:ins w:id="28" w:author="Augustin, Jourdain M" w:date="2015-02-10T10:31:00Z">
               <w:r>
                 <w:rPr>
                   <w:rFonts w:asciiTheme="minorHAnsi" w:hAnsiTheme="minorHAnsi"/>
@@ -2302,7 +2313,7 @@
                 <w:t xml:space="preserve"> information</w:t>
               </w:r>
             </w:ins>
-            <w:ins w:id="28" w:author="Augustin, Jourdain M" w:date="2015-02-10T10:32:00Z">
+            <w:ins w:id="29" w:author="Augustin, Jourdain M" w:date="2015-02-10T10:32:00Z">
               <w:r>
                 <w:rPr>
                   <w:rFonts w:asciiTheme="minorHAnsi" w:hAnsiTheme="minorHAnsi"/>
@@ -2311,6 +2322,59 @@
               </w:r>
             </w:ins>
           </w:p>
+          <w:p>
+            <w:pPr>
+              <w:rPr>
+                <w:ins w:id="30" w:author="Augustin, Jourdain M" w:date="2015-02-11T13:14:00Z"/>
+                <w:rFonts w:asciiTheme="minorHAnsi" w:hAnsiTheme="minorHAnsi"/>
+              </w:rPr>
+            </w:pPr>
+          </w:p>
+          <w:p>
+            <w:pPr>
+              <w:rPr>
+                <w:ins w:id="31" w:author="Augustin, Jourdain M" w:date="2015-02-10T10:30:00Z"/>
+                <w:rFonts w:asciiTheme="minorHAnsi" w:hAnsiTheme="minorHAnsi"/>
+              </w:rPr>
+            </w:pPr>
+            <w:ins w:id="32" w:author="Augustin, Jourdain M" w:date="2015-02-11T13:14:00Z">
+              <w:r>
+                <w:rPr>
+                  <w:rFonts w:asciiTheme="minorHAnsi" w:hAnsiTheme="minorHAnsi"/>
+                </w:rPr>
+                <w:t xml:space="preserve">P14065 - </w:t>
+              </w:r>
+              <w:r>
+                <w:rPr>
+                  <w:rFonts w:asciiTheme="minorHAnsi" w:hAnsiTheme="minorHAnsi"/>
+                </w:rPr>
+                <w:t xml:space="preserve">Updated test case ECUIDASH27 notes section to remove reliance on </w:t>
+              </w:r>
+              <w:proofErr w:type="spellStart"/>
+              <w:r>
+                <w:rPr>
+                  <w:rFonts w:asciiTheme="minorHAnsi" w:hAnsiTheme="minorHAnsi"/>
+                </w:rPr>
+                <w:t>EC.Historical_Dashboard_ACL</w:t>
+              </w:r>
+              <w:proofErr w:type="spellEnd"/>
+              <w:r>
+                <w:rPr>
+                  <w:rFonts w:asciiTheme="minorHAnsi" w:hAnsiTheme="minorHAnsi"/>
+                </w:rPr>
+                <w:t xml:space="preserve">. All HR </w:t>
+              </w:r>
+              <w:r>
+                <w:rPr>
+                  <w:rFonts w:asciiTheme="minorHAnsi" w:hAnsiTheme="minorHAnsi"/>
+                </w:rPr>
+                <w:lastRenderedPageBreak/>
+                <w:t>users with HR job codes will have access to any records in db.</w:t>
+              </w:r>
+            </w:ins>
+            <w:bookmarkStart w:id="33" w:name="_GoBack"/>
+            <w:bookmarkEnd w:id="33"/>
+          </w:p>
         </w:tc>
         <w:tc>
           <w:tcPr>
@@ -2327,19 +2391,20 @@
               <w:pStyle w:val="hdr1"/>
               <w:ind w:left="0"/>
               <w:rPr>
-                <w:ins w:id="29" w:author="Augustin, Jourdain M" w:date="2015-02-10T10:30:00Z"/>
+                <w:ins w:id="34" w:author="Augustin, Jourdain M" w:date="2015-02-10T10:30:00Z"/>
                 <w:rFonts w:asciiTheme="minorHAnsi" w:hAnsiTheme="minorHAnsi"/>
                 <w:i w:val="0"/>
                 <w:sz w:val="20"/>
               </w:rPr>
             </w:pPr>
-            <w:ins w:id="30" w:author="Augustin, Jourdain M" w:date="2015-02-10T10:32:00Z">
+            <w:ins w:id="35" w:author="Augustin, Jourdain M" w:date="2015-02-10T10:32:00Z">
               <w:r>
                 <w:rPr>
                   <w:rFonts w:asciiTheme="minorHAnsi" w:hAnsiTheme="minorHAnsi"/>
                   <w:i w:val="0"/>
                   <w:sz w:val="20"/>
                 </w:rPr>
+                <w:lastRenderedPageBreak/>
                 <w:t>Jourdain Augustin</w:t>
               </w:r>
             </w:ins>
@@ -32592,26 +32657,14 @@
                 <w:sz w:val="18"/>
               </w:rPr>
             </w:pPr>
-            <w:r>
-              <w:rPr>
-                <w:sz w:val="18"/>
-              </w:rPr>
-              <w:t xml:space="preserve">Ensure user account used has been added to </w:t>
-            </w:r>
-            <w:proofErr w:type="spellStart"/>
-            <w:r>
-              <w:rPr>
-                <w:sz w:val="18"/>
-              </w:rPr>
-              <w:t>EC.Historical_Dashboard_ACL</w:t>
-            </w:r>
-            <w:proofErr w:type="spellEnd"/>
-            <w:r>
-              <w:rPr>
-                <w:sz w:val="18"/>
-              </w:rPr>
-              <w:t xml:space="preserve"> as “ECL” user</w:t>
-            </w:r>
+            <w:del w:id="36" w:author="Augustin, Jourdain M" w:date="2015-02-11T13:14:00Z">
+              <w:r>
+                <w:rPr>
+                  <w:sz w:val="18"/>
+                </w:rPr>
+                <w:delText>Ensure user account used has been added to EC.Historical_Dashboard_ACL as “ECL” user</w:delText>
+              </w:r>
+            </w:del>
           </w:p>
         </w:tc>
       </w:tr>
@@ -33348,7 +33401,7 @@
     <w:p>
       <w:pPr>
         <w:rPr>
-          <w:ins w:id="31" w:author="Augustin, Jourdain M" w:date="2015-02-10T10:33:00Z"/>
+          <w:ins w:id="37" w:author="Augustin, Jourdain M" w:date="2015-02-10T10:33:00Z"/>
           <w:sz w:val="18"/>
         </w:rPr>
       </w:pPr>
@@ -33356,7 +33409,7 @@
     <w:p>
       <w:pPr>
         <w:rPr>
-          <w:ins w:id="32" w:author="Augustin, Jourdain M" w:date="2015-02-10T10:33:00Z"/>
+          <w:ins w:id="38" w:author="Augustin, Jourdain M" w:date="2015-02-10T10:33:00Z"/>
           <w:sz w:val="18"/>
         </w:rPr>
       </w:pPr>
@@ -33364,7 +33417,7 @@
     <w:p>
       <w:pPr>
         <w:rPr>
-          <w:ins w:id="33" w:author="Augustin, Jourdain M" w:date="2015-02-10T10:33:00Z"/>
+          <w:ins w:id="39" w:author="Augustin, Jourdain M" w:date="2015-02-10T10:33:00Z"/>
           <w:sz w:val="18"/>
         </w:rPr>
       </w:pPr>
@@ -33372,7 +33425,7 @@
     <w:p>
       <w:pPr>
         <w:rPr>
-          <w:ins w:id="34" w:author="Augustin, Jourdain M" w:date="2015-02-10T10:33:00Z"/>
+          <w:ins w:id="40" w:author="Augustin, Jourdain M" w:date="2015-02-10T10:33:00Z"/>
           <w:sz w:val="18"/>
         </w:rPr>
       </w:pPr>
@@ -33380,7 +33433,7 @@
     <w:p>
       <w:pPr>
         <w:rPr>
-          <w:ins w:id="35" w:author="Augustin, Jourdain M" w:date="2015-02-10T10:33:00Z"/>
+          <w:ins w:id="41" w:author="Augustin, Jourdain M" w:date="2015-02-10T10:33:00Z"/>
           <w:sz w:val="18"/>
         </w:rPr>
       </w:pPr>
@@ -33388,7 +33441,7 @@
     <w:p>
       <w:pPr>
         <w:rPr>
-          <w:ins w:id="36" w:author="Augustin, Jourdain M" w:date="2015-02-10T10:33:00Z"/>
+          <w:ins w:id="42" w:author="Augustin, Jourdain M" w:date="2015-02-10T10:33:00Z"/>
           <w:sz w:val="18"/>
         </w:rPr>
       </w:pPr>
@@ -33396,7 +33449,7 @@
     <w:p>
       <w:pPr>
         <w:rPr>
-          <w:ins w:id="37" w:author="Augustin, Jourdain M" w:date="2015-02-10T10:33:00Z"/>
+          <w:ins w:id="43" w:author="Augustin, Jourdain M" w:date="2015-02-10T10:33:00Z"/>
           <w:sz w:val="18"/>
         </w:rPr>
       </w:pPr>
@@ -33404,7 +33457,7 @@
     <w:p>
       <w:pPr>
         <w:rPr>
-          <w:ins w:id="38" w:author="Augustin, Jourdain M" w:date="2015-02-10T10:33:00Z"/>
+          <w:ins w:id="44" w:author="Augustin, Jourdain M" w:date="2015-02-10T10:33:00Z"/>
           <w:sz w:val="18"/>
         </w:rPr>
       </w:pPr>
@@ -33412,7 +33465,7 @@
     <w:p>
       <w:pPr>
         <w:rPr>
-          <w:ins w:id="39" w:author="Augustin, Jourdain M" w:date="2015-02-10T10:33:00Z"/>
+          <w:ins w:id="45" w:author="Augustin, Jourdain M" w:date="2015-02-10T10:33:00Z"/>
           <w:sz w:val="18"/>
         </w:rPr>
       </w:pPr>
@@ -33439,7 +33492,7 @@
       <w:tr>
         <w:trPr>
           <w:tblHeader/>
-          <w:ins w:id="40" w:author="Augustin, Jourdain M" w:date="2015-02-10T10:33:00Z"/>
+          <w:ins w:id="46" w:author="Augustin, Jourdain M" w:date="2015-02-10T10:33:00Z"/>
         </w:trPr>
         <w:tc>
           <w:tcPr>
@@ -33449,12 +33502,12 @@
           <w:p>
             <w:pPr>
               <w:rPr>
-                <w:ins w:id="41" w:author="Augustin, Jourdain M" w:date="2015-02-10T10:33:00Z"/>
-                <w:b/>
-                <w:sz w:val="18"/>
-              </w:rPr>
-            </w:pPr>
-            <w:ins w:id="42" w:author="Augustin, Jourdain M" w:date="2015-02-10T10:33:00Z">
+                <w:ins w:id="47" w:author="Augustin, Jourdain M" w:date="2015-02-10T10:33:00Z"/>
+                <w:b/>
+                <w:sz w:val="18"/>
+              </w:rPr>
+            </w:pPr>
+            <w:ins w:id="48" w:author="Augustin, Jourdain M" w:date="2015-02-10T10:33:00Z">
               <w:r>
                 <w:rPr>
                   <w:b/>
@@ -33473,12 +33526,12 @@
           <w:p>
             <w:pPr>
               <w:rPr>
-                <w:ins w:id="43" w:author="Augustin, Jourdain M" w:date="2015-02-10T10:33:00Z"/>
-                <w:b/>
-                <w:sz w:val="18"/>
-              </w:rPr>
-            </w:pPr>
-            <w:ins w:id="44" w:author="Augustin, Jourdain M" w:date="2015-02-10T10:33:00Z">
+                <w:ins w:id="49" w:author="Augustin, Jourdain M" w:date="2015-02-10T10:33:00Z"/>
+                <w:b/>
+                <w:sz w:val="18"/>
+              </w:rPr>
+            </w:pPr>
+            <w:ins w:id="50" w:author="Augustin, Jourdain M" w:date="2015-02-10T10:33:00Z">
               <w:r>
                 <w:rPr>
                   <w:b/>
@@ -33492,7 +33545,7 @@
       </w:tr>
       <w:tr>
         <w:trPr>
-          <w:ins w:id="45" w:author="Augustin, Jourdain M" w:date="2015-02-10T10:33:00Z"/>
+          <w:ins w:id="51" w:author="Augustin, Jourdain M" w:date="2015-02-10T10:33:00Z"/>
         </w:trPr>
         <w:tc>
           <w:tcPr>
@@ -33501,11 +33554,11 @@
           <w:p>
             <w:pPr>
               <w:rPr>
-                <w:ins w:id="46" w:author="Augustin, Jourdain M" w:date="2015-02-10T10:33:00Z"/>
-                <w:sz w:val="18"/>
-              </w:rPr>
-            </w:pPr>
-            <w:ins w:id="47" w:author="Augustin, Jourdain M" w:date="2015-02-10T10:33:00Z">
+                <w:ins w:id="52" w:author="Augustin, Jourdain M" w:date="2015-02-10T10:33:00Z"/>
+                <w:sz w:val="18"/>
+              </w:rPr>
+            </w:pPr>
+            <w:ins w:id="53" w:author="Augustin, Jourdain M" w:date="2015-02-10T10:33:00Z">
               <w:r>
                 <w:rPr>
                   <w:sz w:val="18"/>
@@ -33522,11 +33575,11 @@
           <w:p>
             <w:pPr>
               <w:rPr>
-                <w:ins w:id="48" w:author="Augustin, Jourdain M" w:date="2015-02-10T10:33:00Z"/>
-                <w:sz w:val="18"/>
-              </w:rPr>
-            </w:pPr>
-            <w:ins w:id="49" w:author="Augustin, Jourdain M" w:date="2015-02-10T10:33:00Z">
+                <w:ins w:id="54" w:author="Augustin, Jourdain M" w:date="2015-02-10T10:33:00Z"/>
+                <w:sz w:val="18"/>
+              </w:rPr>
+            </w:pPr>
+            <w:ins w:id="55" w:author="Augustin, Jourdain M" w:date="2015-02-10T10:33:00Z">
               <w:r>
                 <w:rPr>
                   <w:sz w:val="18"/>
@@ -33537,13 +33590,7 @@
                 <w:rPr>
                   <w:sz w:val="18"/>
                 </w:rPr>
-                <w:t>2</w:t>
-              </w:r>
-              <w:r>
-                <w:rPr>
-                  <w:sz w:val="18"/>
-                </w:rPr>
-                <w:t>8</w:t>
+                <w:t>28</w:t>
               </w:r>
             </w:ins>
           </w:p>
@@ -33551,7 +33598,7 @@
       </w:tr>
       <w:tr>
         <w:trPr>
-          <w:ins w:id="50" w:author="Augustin, Jourdain M" w:date="2015-02-10T10:33:00Z"/>
+          <w:ins w:id="56" w:author="Augustin, Jourdain M" w:date="2015-02-10T10:33:00Z"/>
         </w:trPr>
         <w:tc>
           <w:tcPr>
@@ -33560,11 +33607,11 @@
           <w:p>
             <w:pPr>
               <w:rPr>
-                <w:ins w:id="51" w:author="Augustin, Jourdain M" w:date="2015-02-10T10:33:00Z"/>
-                <w:sz w:val="18"/>
-              </w:rPr>
-            </w:pPr>
-            <w:ins w:id="52" w:author="Augustin, Jourdain M" w:date="2015-02-10T10:33:00Z">
+                <w:ins w:id="57" w:author="Augustin, Jourdain M" w:date="2015-02-10T10:33:00Z"/>
+                <w:sz w:val="18"/>
+              </w:rPr>
+            </w:pPr>
+            <w:ins w:id="58" w:author="Augustin, Jourdain M" w:date="2015-02-10T10:33:00Z">
               <w:r>
                 <w:rPr>
                   <w:sz w:val="18"/>
@@ -33581,11 +33628,11 @@
           <w:p>
             <w:pPr>
               <w:rPr>
-                <w:ins w:id="53" w:author="Augustin, Jourdain M" w:date="2015-02-10T10:33:00Z"/>
-                <w:sz w:val="18"/>
-              </w:rPr>
-            </w:pPr>
-            <w:ins w:id="54" w:author="Augustin, Jourdain M" w:date="2015-02-10T10:33:00Z">
+                <w:ins w:id="59" w:author="Augustin, Jourdain M" w:date="2015-02-10T10:33:00Z"/>
+                <w:sz w:val="18"/>
+              </w:rPr>
+            </w:pPr>
+            <w:ins w:id="60" w:author="Augustin, Jourdain M" w:date="2015-02-10T10:33:00Z">
               <w:r>
                 <w:rPr>
                   <w:sz w:val="18"/>
@@ -33596,13 +33643,7 @@
                 <w:rPr>
                   <w:sz w:val="18"/>
                 </w:rPr>
-                <w:t>P14</w:t>
-              </w:r>
-              <w:r>
-                <w:rPr>
-                  <w:sz w:val="18"/>
-                </w:rPr>
-                <w:t>251</w:t>
+                <w:t>P14251</w:t>
               </w:r>
             </w:ins>
           </w:p>
@@ -33610,7 +33651,7 @@
       </w:tr>
       <w:tr>
         <w:trPr>
-          <w:ins w:id="55" w:author="Augustin, Jourdain M" w:date="2015-02-10T10:33:00Z"/>
+          <w:ins w:id="61" w:author="Augustin, Jourdain M" w:date="2015-02-10T10:33:00Z"/>
         </w:trPr>
         <w:tc>
           <w:tcPr>
@@ -33619,11 +33660,11 @@
           <w:p>
             <w:pPr>
               <w:rPr>
-                <w:ins w:id="56" w:author="Augustin, Jourdain M" w:date="2015-02-10T10:33:00Z"/>
-                <w:sz w:val="18"/>
-              </w:rPr>
-            </w:pPr>
-            <w:ins w:id="57" w:author="Augustin, Jourdain M" w:date="2015-02-10T10:33:00Z">
+                <w:ins w:id="62" w:author="Augustin, Jourdain M" w:date="2015-02-10T10:33:00Z"/>
+                <w:sz w:val="18"/>
+              </w:rPr>
+            </w:pPr>
+            <w:ins w:id="63" w:author="Augustin, Jourdain M" w:date="2015-02-10T10:33:00Z">
               <w:r>
                 <w:rPr>
                   <w:sz w:val="18"/>
@@ -33640,11 +33681,11 @@
           <w:p>
             <w:pPr>
               <w:rPr>
-                <w:ins w:id="58" w:author="Augustin, Jourdain M" w:date="2015-02-10T10:33:00Z"/>
-                <w:sz w:val="18"/>
-              </w:rPr>
-            </w:pPr>
-            <w:ins w:id="59" w:author="Augustin, Jourdain M" w:date="2015-02-10T10:33:00Z">
+                <w:ins w:id="64" w:author="Augustin, Jourdain M" w:date="2015-02-10T10:33:00Z"/>
+                <w:sz w:val="18"/>
+              </w:rPr>
+            </w:pPr>
+            <w:ins w:id="65" w:author="Augustin, Jourdain M" w:date="2015-02-10T10:33:00Z">
               <w:r>
                 <w:rPr>
                   <w:sz w:val="18"/>
@@ -33657,7 +33698,7 @@
       </w:tr>
       <w:tr>
         <w:trPr>
-          <w:ins w:id="60" w:author="Augustin, Jourdain M" w:date="2015-02-10T10:33:00Z"/>
+          <w:ins w:id="66" w:author="Augustin, Jourdain M" w:date="2015-02-10T10:33:00Z"/>
         </w:trPr>
         <w:tc>
           <w:tcPr>
@@ -33666,11 +33707,11 @@
           <w:p>
             <w:pPr>
               <w:rPr>
-                <w:ins w:id="61" w:author="Augustin, Jourdain M" w:date="2015-02-10T10:33:00Z"/>
-                <w:sz w:val="18"/>
-              </w:rPr>
-            </w:pPr>
-            <w:ins w:id="62" w:author="Augustin, Jourdain M" w:date="2015-02-10T10:33:00Z">
+                <w:ins w:id="67" w:author="Augustin, Jourdain M" w:date="2015-02-10T10:33:00Z"/>
+                <w:sz w:val="18"/>
+              </w:rPr>
+            </w:pPr>
+            <w:ins w:id="68" w:author="Augustin, Jourdain M" w:date="2015-02-10T10:33:00Z">
               <w:r>
                 <w:rPr>
                   <w:sz w:val="18"/>
@@ -33687,11 +33728,11 @@
           <w:p>
             <w:pPr>
               <w:rPr>
-                <w:ins w:id="63" w:author="Augustin, Jourdain M" w:date="2015-02-10T10:33:00Z"/>
-                <w:sz w:val="18"/>
-              </w:rPr>
-            </w:pPr>
-            <w:ins w:id="64" w:author="Augustin, Jourdain M" w:date="2015-02-10T10:33:00Z">
+                <w:ins w:id="69" w:author="Augustin, Jourdain M" w:date="2015-02-10T10:33:00Z"/>
+                <w:sz w:val="18"/>
+              </w:rPr>
+            </w:pPr>
+            <w:ins w:id="70" w:author="Augustin, Jourdain M" w:date="2015-02-10T10:33:00Z">
               <w:r>
                 <w:rPr>
                   <w:sz w:val="18"/>
@@ -33710,7 +33751,7 @@
       </w:tr>
       <w:tr>
         <w:trPr>
-          <w:ins w:id="65" w:author="Augustin, Jourdain M" w:date="2015-02-10T10:33:00Z"/>
+          <w:ins w:id="71" w:author="Augustin, Jourdain M" w:date="2015-02-10T10:33:00Z"/>
         </w:trPr>
         <w:tc>
           <w:tcPr>
@@ -33719,11 +33760,11 @@
           <w:p>
             <w:pPr>
               <w:rPr>
-                <w:ins w:id="66" w:author="Augustin, Jourdain M" w:date="2015-02-10T10:33:00Z"/>
-                <w:sz w:val="18"/>
-              </w:rPr>
-            </w:pPr>
-            <w:ins w:id="67" w:author="Augustin, Jourdain M" w:date="2015-02-10T10:33:00Z">
+                <w:ins w:id="72" w:author="Augustin, Jourdain M" w:date="2015-02-10T10:33:00Z"/>
+                <w:sz w:val="18"/>
+              </w:rPr>
+            </w:pPr>
+            <w:ins w:id="73" w:author="Augustin, Jourdain M" w:date="2015-02-10T10:33:00Z">
               <w:r>
                 <w:rPr>
                   <w:sz w:val="18"/>
@@ -33740,7 +33781,7 @@
           <w:p>
             <w:pPr>
               <w:rPr>
-                <w:ins w:id="68" w:author="Augustin, Jourdain M" w:date="2015-02-10T10:33:00Z"/>
+                <w:ins w:id="74" w:author="Augustin, Jourdain M" w:date="2015-02-10T10:33:00Z"/>
                 <w:sz w:val="18"/>
               </w:rPr>
             </w:pPr>
@@ -33749,7 +33790,7 @@
       </w:tr>
       <w:tr>
         <w:trPr>
-          <w:ins w:id="69" w:author="Augustin, Jourdain M" w:date="2015-02-10T10:33:00Z"/>
+          <w:ins w:id="75" w:author="Augustin, Jourdain M" w:date="2015-02-10T10:33:00Z"/>
         </w:trPr>
         <w:tc>
           <w:tcPr>
@@ -33758,11 +33799,11 @@
           <w:p>
             <w:pPr>
               <w:rPr>
-                <w:ins w:id="70" w:author="Augustin, Jourdain M" w:date="2015-02-10T10:33:00Z"/>
-                <w:sz w:val="18"/>
-              </w:rPr>
-            </w:pPr>
-            <w:ins w:id="71" w:author="Augustin, Jourdain M" w:date="2015-02-10T10:33:00Z">
+                <w:ins w:id="76" w:author="Augustin, Jourdain M" w:date="2015-02-10T10:33:00Z"/>
+                <w:sz w:val="18"/>
+              </w:rPr>
+            </w:pPr>
+            <w:ins w:id="77" w:author="Augustin, Jourdain M" w:date="2015-02-10T10:33:00Z">
               <w:r>
                 <w:rPr>
                   <w:sz w:val="18"/>
@@ -33779,7 +33820,7 @@
           <w:p>
             <w:pPr>
               <w:rPr>
-                <w:ins w:id="72" w:author="Augustin, Jourdain M" w:date="2015-02-10T10:33:00Z"/>
+                <w:ins w:id="78" w:author="Augustin, Jourdain M" w:date="2015-02-10T10:33:00Z"/>
                 <w:sz w:val="18"/>
               </w:rPr>
             </w:pPr>
@@ -33790,7 +33831,7 @@
     <w:p>
       <w:pPr>
         <w:rPr>
-          <w:ins w:id="73" w:author="Augustin, Jourdain M" w:date="2015-02-10T10:33:00Z"/>
+          <w:ins w:id="79" w:author="Augustin, Jourdain M" w:date="2015-02-10T10:33:00Z"/>
           <w:sz w:val="18"/>
         </w:rPr>
       </w:pPr>
@@ -33798,7 +33839,7 @@
     <w:p>
       <w:pPr>
         <w:rPr>
-          <w:ins w:id="74" w:author="Augustin, Jourdain M" w:date="2015-02-10T10:33:00Z"/>
+          <w:ins w:id="80" w:author="Augustin, Jourdain M" w:date="2015-02-10T10:33:00Z"/>
           <w:sz w:val="18"/>
         </w:rPr>
       </w:pPr>
@@ -33829,7 +33870,7 @@
         <w:trPr>
           <w:cantSplit/>
           <w:tblHeader/>
-          <w:ins w:id="75" w:author="Augustin, Jourdain M" w:date="2015-02-10T10:33:00Z"/>
+          <w:ins w:id="81" w:author="Augustin, Jourdain M" w:date="2015-02-10T10:33:00Z"/>
         </w:trPr>
         <w:tc>
           <w:tcPr>
@@ -33839,13 +33880,13 @@
           <w:p>
             <w:pPr>
               <w:rPr>
-                <w:ins w:id="76" w:author="Augustin, Jourdain M" w:date="2015-02-10T10:33:00Z"/>
-                <w:b/>
-                <w:i/>
-                <w:sz w:val="18"/>
-              </w:rPr>
-            </w:pPr>
-            <w:ins w:id="77" w:author="Augustin, Jourdain M" w:date="2015-02-10T10:33:00Z">
+                <w:ins w:id="82" w:author="Augustin, Jourdain M" w:date="2015-02-10T10:33:00Z"/>
+                <w:b/>
+                <w:i/>
+                <w:sz w:val="18"/>
+              </w:rPr>
+            </w:pPr>
+            <w:ins w:id="83" w:author="Augustin, Jourdain M" w:date="2015-02-10T10:33:00Z">
               <w:r>
                 <w:rPr>
                   <w:b/>
@@ -33864,13 +33905,13 @@
           <w:p>
             <w:pPr>
               <w:rPr>
-                <w:ins w:id="78" w:author="Augustin, Jourdain M" w:date="2015-02-10T10:33:00Z"/>
-                <w:b/>
-                <w:i/>
-                <w:sz w:val="18"/>
-              </w:rPr>
-            </w:pPr>
-            <w:ins w:id="79" w:author="Augustin, Jourdain M" w:date="2015-02-10T10:33:00Z">
+                <w:ins w:id="84" w:author="Augustin, Jourdain M" w:date="2015-02-10T10:33:00Z"/>
+                <w:b/>
+                <w:i/>
+                <w:sz w:val="18"/>
+              </w:rPr>
+            </w:pPr>
+            <w:ins w:id="85" w:author="Augustin, Jourdain M" w:date="2015-02-10T10:33:00Z">
               <w:r>
                 <w:rPr>
                   <w:b/>
@@ -33889,13 +33930,13 @@
           <w:p>
             <w:pPr>
               <w:rPr>
-                <w:ins w:id="80" w:author="Augustin, Jourdain M" w:date="2015-02-10T10:33:00Z"/>
-                <w:b/>
-                <w:i/>
-                <w:sz w:val="18"/>
-              </w:rPr>
-            </w:pPr>
-            <w:ins w:id="81" w:author="Augustin, Jourdain M" w:date="2015-02-10T10:33:00Z">
+                <w:ins w:id="86" w:author="Augustin, Jourdain M" w:date="2015-02-10T10:33:00Z"/>
+                <w:b/>
+                <w:i/>
+                <w:sz w:val="18"/>
+              </w:rPr>
+            </w:pPr>
+            <w:ins w:id="87" w:author="Augustin, Jourdain M" w:date="2015-02-10T10:33:00Z">
               <w:r>
                 <w:rPr>
                   <w:b/>
@@ -33914,13 +33955,13 @@
           <w:p>
             <w:pPr>
               <w:rPr>
-                <w:ins w:id="82" w:author="Augustin, Jourdain M" w:date="2015-02-10T10:33:00Z"/>
-                <w:b/>
-                <w:i/>
-                <w:sz w:val="18"/>
-              </w:rPr>
-            </w:pPr>
-            <w:ins w:id="83" w:author="Augustin, Jourdain M" w:date="2015-02-10T10:33:00Z">
+                <w:ins w:id="88" w:author="Augustin, Jourdain M" w:date="2015-02-10T10:33:00Z"/>
+                <w:b/>
+                <w:i/>
+                <w:sz w:val="18"/>
+              </w:rPr>
+            </w:pPr>
+            <w:ins w:id="89" w:author="Augustin, Jourdain M" w:date="2015-02-10T10:33:00Z">
               <w:r>
                 <w:rPr>
                   <w:b/>
@@ -33933,13 +33974,13 @@
           <w:p>
             <w:pPr>
               <w:rPr>
-                <w:ins w:id="84" w:author="Augustin, Jourdain M" w:date="2015-02-10T10:33:00Z"/>
-                <w:b/>
-                <w:i/>
-                <w:sz w:val="18"/>
-              </w:rPr>
-            </w:pPr>
-            <w:ins w:id="85" w:author="Augustin, Jourdain M" w:date="2015-02-10T10:33:00Z">
+                <w:ins w:id="90" w:author="Augustin, Jourdain M" w:date="2015-02-10T10:33:00Z"/>
+                <w:b/>
+                <w:i/>
+                <w:sz w:val="18"/>
+              </w:rPr>
+            </w:pPr>
+            <w:ins w:id="91" w:author="Augustin, Jourdain M" w:date="2015-02-10T10:33:00Z">
               <w:r>
                 <w:rPr>
                   <w:b/>
@@ -33958,13 +33999,13 @@
           <w:p>
             <w:pPr>
               <w:rPr>
-                <w:ins w:id="86" w:author="Augustin, Jourdain M" w:date="2015-02-10T10:33:00Z"/>
-                <w:b/>
-                <w:i/>
-                <w:sz w:val="18"/>
-              </w:rPr>
-            </w:pPr>
-            <w:ins w:id="87" w:author="Augustin, Jourdain M" w:date="2015-02-10T10:33:00Z">
+                <w:ins w:id="92" w:author="Augustin, Jourdain M" w:date="2015-02-10T10:33:00Z"/>
+                <w:b/>
+                <w:i/>
+                <w:sz w:val="18"/>
+              </w:rPr>
+            </w:pPr>
+            <w:ins w:id="93" w:author="Augustin, Jourdain M" w:date="2015-02-10T10:33:00Z">
               <w:r>
                 <w:rPr>
                   <w:b/>
@@ -33979,7 +34020,7 @@
       <w:tr>
         <w:trPr>
           <w:cantSplit/>
-          <w:ins w:id="88" w:author="Augustin, Jourdain M" w:date="2015-02-10T10:33:00Z"/>
+          <w:ins w:id="94" w:author="Augustin, Jourdain M" w:date="2015-02-10T10:33:00Z"/>
         </w:trPr>
         <w:tc>
           <w:tcPr>
@@ -33992,11 +34033,11 @@
                 <w:numId w:val="30"/>
               </w:numPr>
               <w:rPr>
-                <w:ins w:id="89" w:author="Augustin, Jourdain M" w:date="2015-02-10T10:33:00Z"/>
-                <w:i/>
-                <w:sz w:val="18"/>
-              </w:rPr>
-              <w:pPrChange w:id="90" w:author="Augustin, Jourdain M" w:date="2015-02-10T10:34:00Z">
+                <w:ins w:id="95" w:author="Augustin, Jourdain M" w:date="2015-02-10T10:33:00Z"/>
+                <w:i/>
+                <w:sz w:val="18"/>
+              </w:rPr>
+              <w:pPrChange w:id="96" w:author="Augustin, Jourdain M" w:date="2015-02-10T10:34:00Z">
                 <w:pPr>
                   <w:numPr>
                     <w:numId w:val="29"/>
@@ -34019,13 +34060,13 @@
               <w:pStyle w:val="CSETableText"/>
               <w:ind w:left="159"/>
               <w:rPr>
-                <w:ins w:id="91" w:author="Augustin, Jourdain M" w:date="2015-02-10T10:33:00Z"/>
+                <w:ins w:id="97" w:author="Augustin, Jourdain M" w:date="2015-02-10T10:33:00Z"/>
                 <w:rFonts w:asciiTheme="minorHAnsi" w:hAnsiTheme="minorHAnsi"/>
                 <w:bCs/>
                 <w:szCs w:val="20"/>
               </w:rPr>
             </w:pPr>
-            <w:ins w:id="92" w:author="Augustin, Jourdain M" w:date="2015-02-10T10:33:00Z">
+            <w:ins w:id="98" w:author="Augustin, Jourdain M" w:date="2015-02-10T10:33:00Z">
               <w:r>
                 <w:rPr>
                   <w:rFonts w:asciiTheme="minorHAnsi" w:hAnsiTheme="minorHAnsi"/>
@@ -34043,7 +34084,7 @@
                 <w:t xml:space="preserve"> user with </w:t>
               </w:r>
             </w:ins>
-            <w:ins w:id="93" w:author="Augustin, Jourdain M" w:date="2015-02-10T10:50:00Z">
+            <w:ins w:id="99" w:author="Augustin, Jourdain M" w:date="2015-02-10T10:50:00Z">
               <w:r>
                 <w:rPr>
                   <w:rFonts w:asciiTheme="minorHAnsi" w:hAnsiTheme="minorHAnsi"/>
@@ -34053,7 +34094,7 @@
                 <w:t xml:space="preserve">historical </w:t>
               </w:r>
             </w:ins>
-            <w:ins w:id="94" w:author="Augustin, Jourdain M" w:date="2015-02-10T10:51:00Z">
+            <w:ins w:id="100" w:author="Augustin, Jourdain M" w:date="2015-02-10T10:51:00Z">
               <w:r>
                 <w:rPr>
                   <w:rFonts w:asciiTheme="minorHAnsi" w:hAnsiTheme="minorHAnsi"/>
@@ -34063,7 +34104,7 @@
                 <w:t>dashboard</w:t>
               </w:r>
             </w:ins>
-            <w:ins w:id="95" w:author="Augustin, Jourdain M" w:date="2015-02-10T10:50:00Z">
+            <w:ins w:id="101" w:author="Augustin, Jourdain M" w:date="2015-02-10T10:50:00Z">
               <w:r>
                 <w:rPr>
                   <w:rFonts w:asciiTheme="minorHAnsi" w:hAnsiTheme="minorHAnsi"/>
@@ -34073,7 +34114,7 @@
                 <w:t xml:space="preserve"> </w:t>
               </w:r>
             </w:ins>
-            <w:ins w:id="96" w:author="Augustin, Jourdain M" w:date="2015-02-10T10:51:00Z">
+            <w:ins w:id="102" w:author="Augustin, Jourdain M" w:date="2015-02-10T10:51:00Z">
               <w:r>
                 <w:rPr>
                   <w:rFonts w:asciiTheme="minorHAnsi" w:hAnsiTheme="minorHAnsi"/>
@@ -34083,7 +34124,7 @@
                 <w:t>access</w:t>
               </w:r>
             </w:ins>
-            <w:ins w:id="97" w:author="Augustin, Jourdain M" w:date="2015-02-10T10:33:00Z">
+            <w:ins w:id="103" w:author="Augustin, Jourdain M" w:date="2015-02-10T10:33:00Z">
               <w:r>
                 <w:rPr>
                   <w:rFonts w:asciiTheme="minorHAnsi" w:hAnsiTheme="minorHAnsi"/>
@@ -34099,7 +34140,7 @@
               <w:pStyle w:val="CSETableText"/>
               <w:ind w:left="159"/>
               <w:rPr>
-                <w:ins w:id="98" w:author="Augustin, Jourdain M" w:date="2015-02-10T10:33:00Z"/>
+                <w:ins w:id="104" w:author="Augustin, Jourdain M" w:date="2015-02-10T10:33:00Z"/>
                 <w:rFonts w:asciiTheme="minorHAnsi" w:hAnsiTheme="minorHAnsi"/>
                 <w:bCs/>
                 <w:szCs w:val="20"/>
@@ -34109,12 +34150,12 @@
           <w:p>
             <w:pPr>
               <w:rPr>
-                <w:ins w:id="99" w:author="Augustin, Jourdain M" w:date="2015-02-10T10:33:00Z"/>
-                <w:bCs/>
-                <w:sz w:val="18"/>
-              </w:rPr>
-            </w:pPr>
-            <w:ins w:id="100" w:author="Augustin, Jourdain M" w:date="2015-02-10T10:33:00Z">
+                <w:ins w:id="105" w:author="Augustin, Jourdain M" w:date="2015-02-10T10:33:00Z"/>
+                <w:bCs/>
+                <w:sz w:val="18"/>
+              </w:rPr>
+            </w:pPr>
+            <w:ins w:id="106" w:author="Augustin, Jourdain M" w:date="2015-02-10T10:33:00Z">
               <w:r>
                 <w:rPr>
                   <w:rFonts w:asciiTheme="minorHAnsi" w:hAnsiTheme="minorHAnsi"/>
@@ -34132,11 +34173,11 @@
           <w:p>
             <w:pPr>
               <w:rPr>
-                <w:ins w:id="101" w:author="Augustin, Jourdain M" w:date="2015-02-10T10:33:00Z"/>
-                <w:sz w:val="18"/>
-              </w:rPr>
-            </w:pPr>
-            <w:ins w:id="102" w:author="Augustin, Jourdain M" w:date="2015-02-10T10:33:00Z">
+                <w:ins w:id="107" w:author="Augustin, Jourdain M" w:date="2015-02-10T10:33:00Z"/>
+                <w:sz w:val="18"/>
+              </w:rPr>
+            </w:pPr>
+            <w:ins w:id="108" w:author="Augustin, Jourdain M" w:date="2015-02-10T10:33:00Z">
               <w:r>
                 <w:rPr>
                   <w:rFonts w:asciiTheme="minorHAnsi" w:hAnsiTheme="minorHAnsi"/>
@@ -34168,12 +34209,12 @@
             <w:pPr>
               <w:jc w:val="center"/>
               <w:rPr>
-                <w:ins w:id="103" w:author="Augustin, Jourdain M" w:date="2015-02-10T10:33:00Z"/>
-                <w:i/>
-                <w:sz w:val="18"/>
-              </w:rPr>
-            </w:pPr>
-            <w:ins w:id="104" w:author="Augustin, Jourdain M" w:date="2015-02-10T10:33:00Z">
+                <w:ins w:id="109" w:author="Augustin, Jourdain M" w:date="2015-02-10T10:33:00Z"/>
+                <w:i/>
+                <w:sz w:val="18"/>
+              </w:rPr>
+            </w:pPr>
+            <w:ins w:id="110" w:author="Augustin, Jourdain M" w:date="2015-02-10T10:33:00Z">
               <w:r>
                 <w:rPr>
                   <w:i/>
@@ -34187,12 +34228,12 @@
             <w:pPr>
               <w:jc w:val="center"/>
               <w:rPr>
-                <w:ins w:id="105" w:author="Augustin, Jourdain M" w:date="2015-02-10T10:33:00Z"/>
-                <w:i/>
-                <w:sz w:val="18"/>
-              </w:rPr>
-            </w:pPr>
-            <w:ins w:id="106" w:author="Augustin, Jourdain M" w:date="2015-02-10T10:33:00Z">
+                <w:ins w:id="111" w:author="Augustin, Jourdain M" w:date="2015-02-10T10:33:00Z"/>
+                <w:i/>
+                <w:sz w:val="18"/>
+              </w:rPr>
+            </w:pPr>
+            <w:ins w:id="112" w:author="Augustin, Jourdain M" w:date="2015-02-10T10:33:00Z">
               <w:r>
                 <w:rPr>
                   <w:i/>
@@ -34208,7 +34249,7 @@
                 <w:t>/</w:t>
               </w:r>
             </w:ins>
-            <w:ins w:id="107" w:author="Augustin, Jourdain M" w:date="2015-02-10T10:49:00Z">
+            <w:ins w:id="113" w:author="Augustin, Jourdain M" w:date="2015-02-10T10:49:00Z">
               <w:r>
                 <w:rPr>
                   <w:i/>
@@ -34217,7 +34258,7 @@
                 <w:t>10</w:t>
               </w:r>
             </w:ins>
-            <w:ins w:id="108" w:author="Augustin, Jourdain M" w:date="2015-02-10T10:33:00Z">
+            <w:ins w:id="114" w:author="Augustin, Jourdain M" w:date="2015-02-10T10:33:00Z">
               <w:r>
                 <w:rPr>
                   <w:i/>
@@ -34242,7 +34283,7 @@
           <w:p>
             <w:pPr>
               <w:rPr>
-                <w:ins w:id="109" w:author="Augustin, Jourdain M" w:date="2015-02-10T10:33:00Z"/>
+                <w:ins w:id="115" w:author="Augustin, Jourdain M" w:date="2015-02-10T10:33:00Z"/>
                 <w:i/>
                 <w:sz w:val="18"/>
               </w:rPr>
@@ -34252,7 +34293,7 @@
       </w:tr>
       <w:tr>
         <w:trPr>
-          <w:ins w:id="110" w:author="Augustin, Jourdain M" w:date="2015-02-10T10:33:00Z"/>
+          <w:ins w:id="116" w:author="Augustin, Jourdain M" w:date="2015-02-10T10:33:00Z"/>
         </w:trPr>
         <w:tc>
           <w:tcPr>
@@ -34265,11 +34306,11 @@
                 <w:numId w:val="30"/>
               </w:numPr>
               <w:rPr>
-                <w:ins w:id="111" w:author="Augustin, Jourdain M" w:date="2015-02-10T10:33:00Z"/>
-                <w:i/>
-                <w:sz w:val="18"/>
-              </w:rPr>
-              <w:pPrChange w:id="112" w:author="Augustin, Jourdain M" w:date="2015-02-10T10:34:00Z">
+                <w:ins w:id="117" w:author="Augustin, Jourdain M" w:date="2015-02-10T10:33:00Z"/>
+                <w:i/>
+                <w:sz w:val="18"/>
+              </w:rPr>
+              <w:pPrChange w:id="118" w:author="Augustin, Jourdain M" w:date="2015-02-10T10:34:00Z">
                 <w:pPr>
                   <w:numPr>
                     <w:numId w:val="29"/>
@@ -34292,13 +34333,13 @@
               <w:pStyle w:val="CSETableText"/>
               <w:ind w:left="159"/>
               <w:rPr>
-                <w:ins w:id="113" w:author="Augustin, Jourdain M" w:date="2015-02-10T10:33:00Z"/>
+                <w:ins w:id="119" w:author="Augustin, Jourdain M" w:date="2015-02-10T10:33:00Z"/>
                 <w:rFonts w:asciiTheme="minorHAnsi" w:hAnsiTheme="minorHAnsi"/>
                 <w:bCs/>
                 <w:szCs w:val="20"/>
               </w:rPr>
             </w:pPr>
-            <w:ins w:id="114" w:author="Augustin, Jourdain M" w:date="2015-02-10T10:33:00Z">
+            <w:ins w:id="120" w:author="Augustin, Jourdain M" w:date="2015-02-10T10:33:00Z">
               <w:r>
                 <w:rPr>
                   <w:rFonts w:asciiTheme="minorHAnsi" w:hAnsiTheme="minorHAnsi"/>
@@ -34350,7 +34391,7 @@
                 <w:t xml:space="preserve">and select/enter criteria to query for </w:t>
               </w:r>
             </w:ins>
-            <w:ins w:id="115" w:author="Augustin, Jourdain M" w:date="2015-02-10T10:51:00Z">
+            <w:ins w:id="121" w:author="Augustin, Jourdain M" w:date="2015-02-10T10:51:00Z">
               <w:r>
                 <w:rPr>
                   <w:rFonts w:asciiTheme="minorHAnsi" w:hAnsiTheme="minorHAnsi"/>
@@ -34361,7 +34402,7 @@
                 <w:t>IQS</w:t>
               </w:r>
             </w:ins>
-            <w:ins w:id="116" w:author="Augustin, Jourdain M" w:date="2015-02-10T10:33:00Z">
+            <w:ins w:id="122" w:author="Augustin, Jourdain M" w:date="2015-02-10T10:33:00Z">
               <w:r>
                 <w:rPr>
                   <w:rFonts w:asciiTheme="minorHAnsi" w:hAnsiTheme="minorHAnsi"/>
@@ -34375,12 +34416,12 @@
           <w:p>
             <w:pPr>
               <w:rPr>
-                <w:ins w:id="117" w:author="Augustin, Jourdain M" w:date="2015-02-10T10:33:00Z"/>
-                <w:bCs/>
-                <w:sz w:val="18"/>
-              </w:rPr>
-            </w:pPr>
-            <w:ins w:id="118" w:author="Augustin, Jourdain M" w:date="2015-02-10T10:33:00Z">
+                <w:ins w:id="123" w:author="Augustin, Jourdain M" w:date="2015-02-10T10:33:00Z"/>
+                <w:bCs/>
+                <w:sz w:val="18"/>
+              </w:rPr>
+            </w:pPr>
+            <w:ins w:id="124" w:author="Augustin, Jourdain M" w:date="2015-02-10T10:33:00Z">
               <w:r>
                 <w:rPr>
                   <w:rFonts w:asciiTheme="minorHAnsi" w:hAnsiTheme="minorHAnsi"/>
@@ -34398,11 +34439,11 @@
           <w:p>
             <w:pPr>
               <w:rPr>
-                <w:ins w:id="119" w:author="Augustin, Jourdain M" w:date="2015-02-10T10:33:00Z"/>
-                <w:sz w:val="18"/>
-              </w:rPr>
-            </w:pPr>
-            <w:ins w:id="120" w:author="Augustin, Jourdain M" w:date="2015-02-10T10:33:00Z">
+                <w:ins w:id="125" w:author="Augustin, Jourdain M" w:date="2015-02-10T10:33:00Z"/>
+                <w:sz w:val="18"/>
+              </w:rPr>
+            </w:pPr>
+            <w:ins w:id="126" w:author="Augustin, Jourdain M" w:date="2015-02-10T10:33:00Z">
               <w:r>
                 <w:rPr>
                   <w:rFonts w:asciiTheme="minorHAnsi" w:hAnsiTheme="minorHAnsi"/>
@@ -34420,12 +34461,12 @@
             <w:pPr>
               <w:jc w:val="center"/>
               <w:rPr>
-                <w:ins w:id="121" w:author="Augustin, Jourdain M" w:date="2015-02-10T10:33:00Z"/>
-                <w:i/>
-                <w:sz w:val="18"/>
-              </w:rPr>
-            </w:pPr>
-            <w:ins w:id="122" w:author="Augustin, Jourdain M" w:date="2015-02-10T10:33:00Z">
+                <w:ins w:id="127" w:author="Augustin, Jourdain M" w:date="2015-02-10T10:33:00Z"/>
+                <w:i/>
+                <w:sz w:val="18"/>
+              </w:rPr>
+            </w:pPr>
+            <w:ins w:id="128" w:author="Augustin, Jourdain M" w:date="2015-02-10T10:33:00Z">
               <w:r>
                 <w:rPr>
                   <w:i/>
@@ -34439,12 +34480,12 @@
             <w:pPr>
               <w:jc w:val="center"/>
               <w:rPr>
-                <w:ins w:id="123" w:author="Augustin, Jourdain M" w:date="2015-02-10T10:33:00Z"/>
-                <w:i/>
-                <w:sz w:val="18"/>
-              </w:rPr>
-            </w:pPr>
-            <w:ins w:id="124" w:author="Augustin, Jourdain M" w:date="2015-02-10T10:33:00Z">
+                <w:ins w:id="129" w:author="Augustin, Jourdain M" w:date="2015-02-10T10:33:00Z"/>
+                <w:i/>
+                <w:sz w:val="18"/>
+              </w:rPr>
+            </w:pPr>
+            <w:ins w:id="130" w:author="Augustin, Jourdain M" w:date="2015-02-10T10:33:00Z">
               <w:r>
                 <w:rPr>
                   <w:i/>
@@ -34460,7 +34501,7 @@
                 <w:t>/</w:t>
               </w:r>
             </w:ins>
-            <w:ins w:id="125" w:author="Augustin, Jourdain M" w:date="2015-02-10T10:49:00Z">
+            <w:ins w:id="131" w:author="Augustin, Jourdain M" w:date="2015-02-10T10:49:00Z">
               <w:r>
                 <w:rPr>
                   <w:i/>
@@ -34469,7 +34510,7 @@
                 <w:t>10</w:t>
               </w:r>
             </w:ins>
-            <w:ins w:id="126" w:author="Augustin, Jourdain M" w:date="2015-02-10T10:33:00Z">
+            <w:ins w:id="132" w:author="Augustin, Jourdain M" w:date="2015-02-10T10:33:00Z">
               <w:r>
                 <w:rPr>
                   <w:i/>
@@ -34494,7 +34535,7 @@
           <w:p>
             <w:pPr>
               <w:rPr>
-                <w:ins w:id="127" w:author="Augustin, Jourdain M" w:date="2015-02-10T10:33:00Z"/>
+                <w:ins w:id="133" w:author="Augustin, Jourdain M" w:date="2015-02-10T10:33:00Z"/>
                 <w:i/>
                 <w:sz w:val="18"/>
               </w:rPr>
@@ -34504,7 +34545,7 @@
       </w:tr>
       <w:tr>
         <w:trPr>
-          <w:ins w:id="128" w:author="Augustin, Jourdain M" w:date="2015-02-10T10:33:00Z"/>
+          <w:ins w:id="134" w:author="Augustin, Jourdain M" w:date="2015-02-10T10:33:00Z"/>
         </w:trPr>
         <w:tc>
           <w:tcPr>
@@ -34517,11 +34558,11 @@
                 <w:numId w:val="30"/>
               </w:numPr>
               <w:rPr>
-                <w:ins w:id="129" w:author="Augustin, Jourdain M" w:date="2015-02-10T10:33:00Z"/>
-                <w:i/>
-                <w:sz w:val="18"/>
-              </w:rPr>
-              <w:pPrChange w:id="130" w:author="Augustin, Jourdain M" w:date="2015-02-10T10:34:00Z">
+                <w:ins w:id="135" w:author="Augustin, Jourdain M" w:date="2015-02-10T10:33:00Z"/>
+                <w:i/>
+                <w:sz w:val="18"/>
+              </w:rPr>
+              <w:pPrChange w:id="136" w:author="Augustin, Jourdain M" w:date="2015-02-10T10:34:00Z">
                 <w:pPr>
                   <w:numPr>
                     <w:numId w:val="29"/>
@@ -34544,13 +34585,13 @@
               <w:pStyle w:val="CSETableText"/>
               <w:ind w:left="159"/>
               <w:rPr>
-                <w:ins w:id="131" w:author="Augustin, Jourdain M" w:date="2015-02-10T10:33:00Z"/>
+                <w:ins w:id="137" w:author="Augustin, Jourdain M" w:date="2015-02-10T10:33:00Z"/>
                 <w:rFonts w:asciiTheme="minorHAnsi" w:hAnsiTheme="minorHAnsi"/>
                 <w:bCs/>
                 <w:szCs w:val="20"/>
               </w:rPr>
             </w:pPr>
-            <w:ins w:id="132" w:author="Augustin, Jourdain M" w:date="2015-02-10T10:33:00Z">
+            <w:ins w:id="138" w:author="Augustin, Jourdain M" w:date="2015-02-10T10:33:00Z">
               <w:r>
                 <w:rPr>
                   <w:rFonts w:asciiTheme="minorHAnsi" w:hAnsiTheme="minorHAnsi"/>
@@ -34569,11 +34610,11 @@
           <w:p>
             <w:pPr>
               <w:rPr>
-                <w:ins w:id="133" w:author="Augustin, Jourdain M" w:date="2015-02-10T10:33:00Z"/>
-                <w:rFonts w:asciiTheme="minorHAnsi" w:hAnsiTheme="minorHAnsi"/>
-              </w:rPr>
-            </w:pPr>
-            <w:ins w:id="134" w:author="Augustin, Jourdain M" w:date="2015-02-10T10:33:00Z">
+                <w:ins w:id="139" w:author="Augustin, Jourdain M" w:date="2015-02-10T10:33:00Z"/>
+                <w:rFonts w:asciiTheme="minorHAnsi" w:hAnsiTheme="minorHAnsi"/>
+              </w:rPr>
+            </w:pPr>
+            <w:ins w:id="140" w:author="Augustin, Jourdain M" w:date="2015-02-10T10:33:00Z">
               <w:r>
                 <w:rPr>
                   <w:rFonts w:asciiTheme="minorHAnsi" w:hAnsiTheme="minorHAnsi"/>
@@ -34581,7 +34622,7 @@
                 <w:t>Verify that a new page opens with the details of the record selected</w:t>
               </w:r>
             </w:ins>
-            <w:ins w:id="135" w:author="Augustin, Jourdain M" w:date="2015-02-10T10:51:00Z">
+            <w:ins w:id="141" w:author="Augustin, Jourdain M" w:date="2015-02-10T10:51:00Z">
               <w:r>
                 <w:rPr>
                   <w:rFonts w:asciiTheme="minorHAnsi" w:hAnsiTheme="minorHAnsi"/>
@@ -34589,7 +34630,7 @@
                 <w:t xml:space="preserve"> displaying employee information section and supervisor information section</w:t>
               </w:r>
             </w:ins>
-            <w:ins w:id="136" w:author="Augustin, Jourdain M" w:date="2015-02-10T10:33:00Z">
+            <w:ins w:id="142" w:author="Augustin, Jourdain M" w:date="2015-02-10T10:33:00Z">
               <w:r>
                 <w:rPr>
                   <w:rFonts w:asciiTheme="minorHAnsi" w:hAnsiTheme="minorHAnsi"/>
@@ -34607,12 +34648,12 @@
             <w:pPr>
               <w:jc w:val="center"/>
               <w:rPr>
-                <w:ins w:id="137" w:author="Augustin, Jourdain M" w:date="2015-02-10T10:33:00Z"/>
-                <w:i/>
-                <w:sz w:val="18"/>
-              </w:rPr>
-            </w:pPr>
-            <w:ins w:id="138" w:author="Augustin, Jourdain M" w:date="2015-02-10T10:33:00Z">
+                <w:ins w:id="143" w:author="Augustin, Jourdain M" w:date="2015-02-10T10:33:00Z"/>
+                <w:i/>
+                <w:sz w:val="18"/>
+              </w:rPr>
+            </w:pPr>
+            <w:ins w:id="144" w:author="Augustin, Jourdain M" w:date="2015-02-10T10:33:00Z">
               <w:r>
                 <w:rPr>
                   <w:i/>
@@ -34626,12 +34667,12 @@
             <w:pPr>
               <w:jc w:val="center"/>
               <w:rPr>
-                <w:ins w:id="139" w:author="Augustin, Jourdain M" w:date="2015-02-10T10:33:00Z"/>
-                <w:i/>
-                <w:sz w:val="18"/>
-              </w:rPr>
-            </w:pPr>
-            <w:ins w:id="140" w:author="Augustin, Jourdain M" w:date="2015-02-10T10:33:00Z">
+                <w:ins w:id="145" w:author="Augustin, Jourdain M" w:date="2015-02-10T10:33:00Z"/>
+                <w:i/>
+                <w:sz w:val="18"/>
+              </w:rPr>
+            </w:pPr>
+            <w:ins w:id="146" w:author="Augustin, Jourdain M" w:date="2015-02-10T10:33:00Z">
               <w:r>
                 <w:rPr>
                   <w:i/>
@@ -34647,7 +34688,7 @@
                 <w:t>/</w:t>
               </w:r>
             </w:ins>
-            <w:ins w:id="141" w:author="Augustin, Jourdain M" w:date="2015-02-10T10:49:00Z">
+            <w:ins w:id="147" w:author="Augustin, Jourdain M" w:date="2015-02-10T10:49:00Z">
               <w:r>
                 <w:rPr>
                   <w:i/>
@@ -34656,7 +34697,7 @@
                 <w:t>10</w:t>
               </w:r>
             </w:ins>
-            <w:ins w:id="142" w:author="Augustin, Jourdain M" w:date="2015-02-10T10:33:00Z">
+            <w:ins w:id="148" w:author="Augustin, Jourdain M" w:date="2015-02-10T10:33:00Z">
               <w:r>
                 <w:rPr>
                   <w:i/>
@@ -34681,7 +34722,7 @@
           <w:p>
             <w:pPr>
               <w:rPr>
-                <w:ins w:id="143" w:author="Augustin, Jourdain M" w:date="2015-02-10T10:33:00Z"/>
+                <w:ins w:id="149" w:author="Augustin, Jourdain M" w:date="2015-02-10T10:33:00Z"/>
                 <w:i/>
                 <w:sz w:val="18"/>
               </w:rPr>
@@ -34693,7 +34734,7 @@
     <w:p>
       <w:pPr>
         <w:rPr>
-          <w:ins w:id="144" w:author="Augustin, Jourdain M" w:date="2015-02-10T10:33:00Z"/>
+          <w:ins w:id="150" w:author="Augustin, Jourdain M" w:date="2015-02-10T10:33:00Z"/>
           <w:sz w:val="18"/>
         </w:rPr>
       </w:pPr>
@@ -34701,7 +34742,7 @@
     <w:p>
       <w:pPr>
         <w:rPr>
-          <w:ins w:id="145" w:author="Augustin, Jourdain M" w:date="2015-02-10T10:33:00Z"/>
+          <w:ins w:id="151" w:author="Augustin, Jourdain M" w:date="2015-02-10T10:33:00Z"/>
           <w:sz w:val="18"/>
         </w:rPr>
       </w:pPr>
@@ -34709,7 +34750,7 @@
     <w:p>
       <w:pPr>
         <w:rPr>
-          <w:ins w:id="146" w:author="Augustin, Jourdain M" w:date="2015-02-10T10:33:00Z"/>
+          <w:ins w:id="152" w:author="Augustin, Jourdain M" w:date="2015-02-10T10:33:00Z"/>
           <w:sz w:val="18"/>
         </w:rPr>
       </w:pPr>
@@ -34931,7 +34972,7 @@
         <w:sz w:val="18"/>
         <w:szCs w:val="18"/>
       </w:rPr>
-      <w:t>35</w:t>
+      <w:t>36</w:t>
     </w:r>
     <w:r>
       <w:rPr>
@@ -40464,7 +40505,7 @@
 </file>
 
 <file path=customXml/itemProps1.xml><?xml version="1.0" encoding="utf-8"?>
-<ds:datastoreItem xmlns:ds="http://schemas.openxmlformats.org/officeDocument/2006/customXml" ds:itemID="{BC93B746-5C6B-4D22-A589-97338937F7ED}">
+<ds:datastoreItem xmlns:ds="http://schemas.openxmlformats.org/officeDocument/2006/customXml" ds:itemID="{49C3593A-60EE-48FD-A861-CE6FF71D263B}">
   <ds:schemaRefs>
     <ds:schemaRef ds:uri="http://schemas.openxmlformats.org/officeDocument/2006/bibliography"/>
   </ds:schemaRefs>

</xml_diff>

<commit_message>
[VM:Jourdain.Augustin@2/13/2015 1:10:56 PM] SCR14065
git-tfs-id: [https://tfs.omnicloud.local/tfs/cco%20program/]$/eCoaching_V2;C13940
</commit_message>
<xml_diff>
--- a/Unit Test/CCO_eCoaching_UI_Dashboard_UTD.docx
+++ b/Unit Test/CCO_eCoaching_UI_Dashboard_UTD.docx
@@ -233,7 +233,7 @@
         </w:rPr>
         <w:fldChar w:fldCharType="separate"/>
       </w:r>
-      <w:ins w:id="0" w:author="Augustin, Jourdain M" w:date="2015-02-11T13:13:00Z">
+      <w:ins w:id="0" w:author="Augustin, Jourdain M" w:date="2015-02-13T12:38:00Z">
         <w:r>
           <w:rPr>
             <w:noProof/>
@@ -241,7 +241,7 @@
             <w:sz w:val="18"/>
             <w:szCs w:val="18"/>
           </w:rPr>
-          <w:t>February 11, 2015</w:t>
+          <w:t>February 13, 2015</w:t>
         </w:r>
       </w:ins>
       <w:del w:id="1" w:author="Augustin, Jourdain M" w:date="2015-02-11T13:13:00Z">
@@ -2372,8 +2372,6 @@
                 <w:t>users with HR job codes will have access to any records in db.</w:t>
               </w:r>
             </w:ins>
-            <w:bookmarkStart w:id="33" w:name="_GoBack"/>
-            <w:bookmarkEnd w:id="33"/>
           </w:p>
         </w:tc>
         <w:tc>
@@ -2391,13 +2389,13 @@
               <w:pStyle w:val="hdr1"/>
               <w:ind w:left="0"/>
               <w:rPr>
-                <w:ins w:id="34" w:author="Augustin, Jourdain M" w:date="2015-02-10T10:30:00Z"/>
+                <w:ins w:id="33" w:author="Augustin, Jourdain M" w:date="2015-02-10T10:30:00Z"/>
                 <w:rFonts w:asciiTheme="minorHAnsi" w:hAnsiTheme="minorHAnsi"/>
                 <w:i w:val="0"/>
                 <w:sz w:val="20"/>
               </w:rPr>
             </w:pPr>
-            <w:ins w:id="35" w:author="Augustin, Jourdain M" w:date="2015-02-10T10:32:00Z">
+            <w:ins w:id="34" w:author="Augustin, Jourdain M" w:date="2015-02-10T10:32:00Z">
               <w:r>
                 <w:rPr>
                   <w:rFonts w:asciiTheme="minorHAnsi" w:hAnsiTheme="minorHAnsi"/>
@@ -2408,6 +2406,143 @@
                 <w:t>Jourdain Augustin</w:t>
               </w:r>
             </w:ins>
+          </w:p>
+        </w:tc>
+      </w:tr>
+      <w:tr>
+        <w:trPr>
+          <w:ins w:id="35" w:author="Augustin, Jourdain M" w:date="2015-02-13T12:55:00Z"/>
+        </w:trPr>
+        <w:tc>
+          <w:tcPr>
+            <w:tcW w:w="1440" w:type="dxa"/>
+            <w:tcBorders>
+              <w:top w:val="single" w:sz="6" w:space="0" w:color="C0C0C0"/>
+              <w:left w:val="single" w:sz="6" w:space="0" w:color="C0C0C0"/>
+              <w:bottom w:val="single" w:sz="6" w:space="0" w:color="C0C0C0"/>
+              <w:right w:val="single" w:sz="6" w:space="0" w:color="C0C0C0"/>
+            </w:tcBorders>
+          </w:tcPr>
+          <w:p>
+            <w:pPr>
+              <w:pStyle w:val="hdr1"/>
+              <w:ind w:left="0"/>
+              <w:rPr>
+                <w:ins w:id="36" w:author="Augustin, Jourdain M" w:date="2015-02-13T12:55:00Z"/>
+                <w:rFonts w:asciiTheme="minorHAnsi" w:hAnsiTheme="minorHAnsi"/>
+                <w:i w:val="0"/>
+                <w:sz w:val="20"/>
+              </w:rPr>
+            </w:pPr>
+            <w:ins w:id="37" w:author="Augustin, Jourdain M" w:date="2015-02-13T12:55:00Z">
+              <w:r>
+                <w:rPr>
+                  <w:rFonts w:asciiTheme="minorHAnsi" w:hAnsiTheme="minorHAnsi"/>
+                  <w:i w:val="0"/>
+                  <w:sz w:val="20"/>
+                </w:rPr>
+                <w:lastRenderedPageBreak/>
+                <w:t>02/13/2015</w:t>
+              </w:r>
+            </w:ins>
+          </w:p>
+        </w:tc>
+        <w:tc>
+          <w:tcPr>
+            <w:tcW w:w="5148" w:type="dxa"/>
+            <w:tcBorders>
+              <w:top w:val="single" w:sz="6" w:space="0" w:color="C0C0C0"/>
+              <w:left w:val="single" w:sz="6" w:space="0" w:color="C0C0C0"/>
+              <w:bottom w:val="single" w:sz="6" w:space="0" w:color="C0C0C0"/>
+              <w:right w:val="single" w:sz="6" w:space="0" w:color="C0C0C0"/>
+            </w:tcBorders>
+          </w:tcPr>
+          <w:p>
+            <w:pPr>
+              <w:rPr>
+                <w:ins w:id="38" w:author="Augustin, Jourdain M" w:date="2015-02-13T13:01:00Z"/>
+                <w:rFonts w:asciiTheme="minorHAnsi" w:hAnsiTheme="minorHAnsi"/>
+              </w:rPr>
+            </w:pPr>
+            <w:ins w:id="39" w:author="Augustin, Jourdain M" w:date="2015-02-13T13:02:00Z">
+              <w:r>
+                <w:rPr>
+                  <w:rFonts w:asciiTheme="minorHAnsi" w:hAnsiTheme="minorHAnsi"/>
+                </w:rPr>
+                <w:t xml:space="preserve">P14065 - </w:t>
+              </w:r>
+            </w:ins>
+            <w:ins w:id="40" w:author="Augustin, Jourdain M" w:date="2015-02-13T12:56:00Z">
+              <w:r>
+                <w:rPr>
+                  <w:rFonts w:asciiTheme="minorHAnsi" w:hAnsiTheme="minorHAnsi"/>
+                </w:rPr>
+                <w:t>Updated test case ECUIDASH25</w:t>
+              </w:r>
+            </w:ins>
+            <w:ins w:id="41" w:author="Augustin, Jourdain M" w:date="2015-02-13T13:01:00Z">
+              <w:r>
+                <w:rPr>
+                  <w:rFonts w:asciiTheme="minorHAnsi" w:hAnsiTheme="minorHAnsi"/>
+                </w:rPr>
+                <w:t xml:space="preserve"> to include comment on historical dashboard being the only tab visible to HR users.</w:t>
+              </w:r>
+            </w:ins>
+          </w:p>
+          <w:p>
+            <w:pPr>
+              <w:rPr>
+                <w:ins w:id="42" w:author="Augustin, Jourdain M" w:date="2015-02-13T12:55:00Z"/>
+                <w:rFonts w:asciiTheme="minorHAnsi" w:hAnsiTheme="minorHAnsi"/>
+              </w:rPr>
+            </w:pPr>
+            <w:ins w:id="43" w:author="Augustin, Jourdain M" w:date="2015-02-13T13:02:00Z">
+              <w:r>
+                <w:rPr>
+                  <w:rFonts w:asciiTheme="minorHAnsi" w:hAnsiTheme="minorHAnsi"/>
+                </w:rPr>
+                <w:t>Added test case ECUIDASH2</w:t>
+              </w:r>
+            </w:ins>
+            <w:ins w:id="44" w:author="Augustin, Jourdain M" w:date="2015-02-13T13:03:00Z">
+              <w:r>
+                <w:rPr>
+                  <w:rFonts w:asciiTheme="minorHAnsi" w:hAnsiTheme="minorHAnsi"/>
+                </w:rPr>
+                <w:t>9</w:t>
+              </w:r>
+            </w:ins>
+            <w:ins w:id="45" w:author="Augustin, Jourdain M" w:date="2015-02-13T13:02:00Z">
+              <w:r>
+                <w:rPr>
+                  <w:rFonts w:asciiTheme="minorHAnsi" w:hAnsiTheme="minorHAnsi"/>
+                </w:rPr>
+                <w:t xml:space="preserve"> to test for new “Warning” source in source dropdown menu</w:t>
+              </w:r>
+            </w:ins>
+          </w:p>
+        </w:tc>
+        <w:tc>
+          <w:tcPr>
+            <w:tcW w:w="4320" w:type="dxa"/>
+            <w:tcBorders>
+              <w:top w:val="single" w:sz="6" w:space="0" w:color="C0C0C0"/>
+              <w:left w:val="single" w:sz="6" w:space="0" w:color="C0C0C0"/>
+              <w:bottom w:val="single" w:sz="6" w:space="0" w:color="C0C0C0"/>
+              <w:right w:val="single" w:sz="6" w:space="0" w:color="C0C0C0"/>
+            </w:tcBorders>
+          </w:tcPr>
+          <w:p>
+            <w:pPr>
+              <w:pStyle w:val="hdr1"/>
+              <w:ind w:left="0"/>
+              <w:rPr>
+                <w:ins w:id="46" w:author="Augustin, Jourdain M" w:date="2015-02-13T12:55:00Z"/>
+                <w:rFonts w:asciiTheme="minorHAnsi" w:hAnsiTheme="minorHAnsi"/>
+                <w:i w:val="0"/>
+                <w:sz w:val="20"/>
+              </w:rPr>
+            </w:pPr>
           </w:p>
         </w:tc>
       </w:tr>
@@ -31006,7 +31141,51 @@
               <w:rPr>
                 <w:rFonts w:asciiTheme="minorHAnsi" w:hAnsiTheme="minorHAnsi"/>
               </w:rPr>
-              <w:t>Verify that the Historical Dashboard tab displays for the user.</w:t>
+              <w:t xml:space="preserve">Verify that the Historical Dashboard tab </w:t>
+            </w:r>
+            <w:ins w:id="47" w:author="Augustin, Jourdain M" w:date="2015-02-13T13:04:00Z">
+              <w:r>
+                <w:rPr>
+                  <w:rFonts w:asciiTheme="minorHAnsi" w:hAnsiTheme="minorHAnsi"/>
+                </w:rPr>
+                <w:t xml:space="preserve">is the only </w:t>
+              </w:r>
+              <w:proofErr w:type="gramStart"/>
+              <w:r>
+                <w:rPr>
+                  <w:rFonts w:asciiTheme="minorHAnsi" w:hAnsiTheme="minorHAnsi"/>
+                </w:rPr>
+                <w:t xml:space="preserve">tab </w:t>
+              </w:r>
+            </w:ins>
+            <w:r>
+              <w:rPr>
+                <w:rFonts w:asciiTheme="minorHAnsi" w:hAnsiTheme="minorHAnsi"/>
+              </w:rPr>
+              <w:t>display</w:t>
+            </w:r>
+            <w:proofErr w:type="gramEnd"/>
+            <w:del w:id="48" w:author="Augustin, Jourdain M" w:date="2015-02-13T13:04:00Z">
+              <w:r>
+                <w:rPr>
+                  <w:rFonts w:asciiTheme="minorHAnsi" w:hAnsiTheme="minorHAnsi"/>
+                </w:rPr>
+                <w:delText>s</w:delText>
+              </w:r>
+            </w:del>
+            <w:ins w:id="49" w:author="Augustin, Jourdain M" w:date="2015-02-13T13:04:00Z">
+              <w:r>
+                <w:rPr>
+                  <w:rFonts w:asciiTheme="minorHAnsi" w:hAnsiTheme="minorHAnsi"/>
+                </w:rPr>
+                <w:t>ed</w:t>
+              </w:r>
+            </w:ins>
+            <w:r>
+              <w:rPr>
+                <w:rFonts w:asciiTheme="minorHAnsi" w:hAnsiTheme="minorHAnsi"/>
+              </w:rPr>
+              <w:t xml:space="preserve"> for the user.</w:t>
             </w:r>
           </w:p>
         </w:tc>
@@ -32657,7 +32836,7 @@
                 <w:sz w:val="18"/>
               </w:rPr>
             </w:pPr>
-            <w:del w:id="36" w:author="Augustin, Jourdain M" w:date="2015-02-11T13:14:00Z">
+            <w:del w:id="50" w:author="Augustin, Jourdain M" w:date="2015-02-11T13:14:00Z">
               <w:r>
                 <w:rPr>
                   <w:sz w:val="18"/>
@@ -33401,7 +33580,7 @@
     <w:p>
       <w:pPr>
         <w:rPr>
-          <w:ins w:id="37" w:author="Augustin, Jourdain M" w:date="2015-02-10T10:33:00Z"/>
+          <w:ins w:id="51" w:author="Augustin, Jourdain M" w:date="2015-02-10T10:33:00Z"/>
           <w:sz w:val="18"/>
         </w:rPr>
       </w:pPr>
@@ -33409,7 +33588,7 @@
     <w:p>
       <w:pPr>
         <w:rPr>
-          <w:ins w:id="38" w:author="Augustin, Jourdain M" w:date="2015-02-10T10:33:00Z"/>
+          <w:ins w:id="52" w:author="Augustin, Jourdain M" w:date="2015-02-10T10:33:00Z"/>
           <w:sz w:val="18"/>
         </w:rPr>
       </w:pPr>
@@ -33417,7 +33596,7 @@
     <w:p>
       <w:pPr>
         <w:rPr>
-          <w:ins w:id="39" w:author="Augustin, Jourdain M" w:date="2015-02-10T10:33:00Z"/>
+          <w:ins w:id="53" w:author="Augustin, Jourdain M" w:date="2015-02-10T10:33:00Z"/>
           <w:sz w:val="18"/>
         </w:rPr>
       </w:pPr>
@@ -33425,7 +33604,7 @@
     <w:p>
       <w:pPr>
         <w:rPr>
-          <w:ins w:id="40" w:author="Augustin, Jourdain M" w:date="2015-02-10T10:33:00Z"/>
+          <w:ins w:id="54" w:author="Augustin, Jourdain M" w:date="2015-02-10T10:33:00Z"/>
           <w:sz w:val="18"/>
         </w:rPr>
       </w:pPr>
@@ -33433,7 +33612,7 @@
     <w:p>
       <w:pPr>
         <w:rPr>
-          <w:ins w:id="41" w:author="Augustin, Jourdain M" w:date="2015-02-10T10:33:00Z"/>
+          <w:ins w:id="55" w:author="Augustin, Jourdain M" w:date="2015-02-10T10:33:00Z"/>
           <w:sz w:val="18"/>
         </w:rPr>
       </w:pPr>
@@ -33441,7 +33620,7 @@
     <w:p>
       <w:pPr>
         <w:rPr>
-          <w:ins w:id="42" w:author="Augustin, Jourdain M" w:date="2015-02-10T10:33:00Z"/>
+          <w:ins w:id="56" w:author="Augustin, Jourdain M" w:date="2015-02-10T10:33:00Z"/>
           <w:sz w:val="18"/>
         </w:rPr>
       </w:pPr>
@@ -33449,7 +33628,7 @@
     <w:p>
       <w:pPr>
         <w:rPr>
-          <w:ins w:id="43" w:author="Augustin, Jourdain M" w:date="2015-02-10T10:33:00Z"/>
+          <w:ins w:id="57" w:author="Augustin, Jourdain M" w:date="2015-02-10T10:33:00Z"/>
           <w:sz w:val="18"/>
         </w:rPr>
       </w:pPr>
@@ -33457,7 +33636,7 @@
     <w:p>
       <w:pPr>
         <w:rPr>
-          <w:ins w:id="44" w:author="Augustin, Jourdain M" w:date="2015-02-10T10:33:00Z"/>
+          <w:ins w:id="58" w:author="Augustin, Jourdain M" w:date="2015-02-10T10:33:00Z"/>
           <w:sz w:val="18"/>
         </w:rPr>
       </w:pPr>
@@ -33465,7 +33644,7 @@
     <w:p>
       <w:pPr>
         <w:rPr>
-          <w:ins w:id="45" w:author="Augustin, Jourdain M" w:date="2015-02-10T10:33:00Z"/>
+          <w:ins w:id="59" w:author="Augustin, Jourdain M" w:date="2015-02-10T10:33:00Z"/>
           <w:sz w:val="18"/>
         </w:rPr>
       </w:pPr>
@@ -33492,7 +33671,7 @@
       <w:tr>
         <w:trPr>
           <w:tblHeader/>
-          <w:ins w:id="46" w:author="Augustin, Jourdain M" w:date="2015-02-10T10:33:00Z"/>
+          <w:ins w:id="60" w:author="Augustin, Jourdain M" w:date="2015-02-10T10:33:00Z"/>
         </w:trPr>
         <w:tc>
           <w:tcPr>
@@ -33502,12 +33681,12 @@
           <w:p>
             <w:pPr>
               <w:rPr>
-                <w:ins w:id="47" w:author="Augustin, Jourdain M" w:date="2015-02-10T10:33:00Z"/>
-                <w:b/>
-                <w:sz w:val="18"/>
-              </w:rPr>
-            </w:pPr>
-            <w:ins w:id="48" w:author="Augustin, Jourdain M" w:date="2015-02-10T10:33:00Z">
+                <w:ins w:id="61" w:author="Augustin, Jourdain M" w:date="2015-02-10T10:33:00Z"/>
+                <w:b/>
+                <w:sz w:val="18"/>
+              </w:rPr>
+            </w:pPr>
+            <w:ins w:id="62" w:author="Augustin, Jourdain M" w:date="2015-02-10T10:33:00Z">
               <w:r>
                 <w:rPr>
                   <w:b/>
@@ -33526,12 +33705,12 @@
           <w:p>
             <w:pPr>
               <w:rPr>
-                <w:ins w:id="49" w:author="Augustin, Jourdain M" w:date="2015-02-10T10:33:00Z"/>
-                <w:b/>
-                <w:sz w:val="18"/>
-              </w:rPr>
-            </w:pPr>
-            <w:ins w:id="50" w:author="Augustin, Jourdain M" w:date="2015-02-10T10:33:00Z">
+                <w:ins w:id="63" w:author="Augustin, Jourdain M" w:date="2015-02-10T10:33:00Z"/>
+                <w:b/>
+                <w:sz w:val="18"/>
+              </w:rPr>
+            </w:pPr>
+            <w:ins w:id="64" w:author="Augustin, Jourdain M" w:date="2015-02-10T10:33:00Z">
               <w:r>
                 <w:rPr>
                   <w:b/>
@@ -33545,7 +33724,7 @@
       </w:tr>
       <w:tr>
         <w:trPr>
-          <w:ins w:id="51" w:author="Augustin, Jourdain M" w:date="2015-02-10T10:33:00Z"/>
+          <w:ins w:id="65" w:author="Augustin, Jourdain M" w:date="2015-02-10T10:33:00Z"/>
         </w:trPr>
         <w:tc>
           <w:tcPr>
@@ -33554,11 +33733,11 @@
           <w:p>
             <w:pPr>
               <w:rPr>
-                <w:ins w:id="52" w:author="Augustin, Jourdain M" w:date="2015-02-10T10:33:00Z"/>
-                <w:sz w:val="18"/>
-              </w:rPr>
-            </w:pPr>
-            <w:ins w:id="53" w:author="Augustin, Jourdain M" w:date="2015-02-10T10:33:00Z">
+                <w:ins w:id="66" w:author="Augustin, Jourdain M" w:date="2015-02-10T10:33:00Z"/>
+                <w:sz w:val="18"/>
+              </w:rPr>
+            </w:pPr>
+            <w:ins w:id="67" w:author="Augustin, Jourdain M" w:date="2015-02-10T10:33:00Z">
               <w:r>
                 <w:rPr>
                   <w:sz w:val="18"/>
@@ -33575,11 +33754,11 @@
           <w:p>
             <w:pPr>
               <w:rPr>
-                <w:ins w:id="54" w:author="Augustin, Jourdain M" w:date="2015-02-10T10:33:00Z"/>
-                <w:sz w:val="18"/>
-              </w:rPr>
-            </w:pPr>
-            <w:ins w:id="55" w:author="Augustin, Jourdain M" w:date="2015-02-10T10:33:00Z">
+                <w:ins w:id="68" w:author="Augustin, Jourdain M" w:date="2015-02-10T10:33:00Z"/>
+                <w:sz w:val="18"/>
+              </w:rPr>
+            </w:pPr>
+            <w:ins w:id="69" w:author="Augustin, Jourdain M" w:date="2015-02-10T10:33:00Z">
               <w:r>
                 <w:rPr>
                   <w:sz w:val="18"/>
@@ -33598,7 +33777,7 @@
       </w:tr>
       <w:tr>
         <w:trPr>
-          <w:ins w:id="56" w:author="Augustin, Jourdain M" w:date="2015-02-10T10:33:00Z"/>
+          <w:ins w:id="70" w:author="Augustin, Jourdain M" w:date="2015-02-10T10:33:00Z"/>
         </w:trPr>
         <w:tc>
           <w:tcPr>
@@ -33607,11 +33786,11 @@
           <w:p>
             <w:pPr>
               <w:rPr>
-                <w:ins w:id="57" w:author="Augustin, Jourdain M" w:date="2015-02-10T10:33:00Z"/>
-                <w:sz w:val="18"/>
-              </w:rPr>
-            </w:pPr>
-            <w:ins w:id="58" w:author="Augustin, Jourdain M" w:date="2015-02-10T10:33:00Z">
+                <w:ins w:id="71" w:author="Augustin, Jourdain M" w:date="2015-02-10T10:33:00Z"/>
+                <w:sz w:val="18"/>
+              </w:rPr>
+            </w:pPr>
+            <w:ins w:id="72" w:author="Augustin, Jourdain M" w:date="2015-02-10T10:33:00Z">
               <w:r>
                 <w:rPr>
                   <w:sz w:val="18"/>
@@ -33628,11 +33807,11 @@
           <w:p>
             <w:pPr>
               <w:rPr>
-                <w:ins w:id="59" w:author="Augustin, Jourdain M" w:date="2015-02-10T10:33:00Z"/>
-                <w:sz w:val="18"/>
-              </w:rPr>
-            </w:pPr>
-            <w:ins w:id="60" w:author="Augustin, Jourdain M" w:date="2015-02-10T10:33:00Z">
+                <w:ins w:id="73" w:author="Augustin, Jourdain M" w:date="2015-02-10T10:33:00Z"/>
+                <w:sz w:val="18"/>
+              </w:rPr>
+            </w:pPr>
+            <w:ins w:id="74" w:author="Augustin, Jourdain M" w:date="2015-02-10T10:33:00Z">
               <w:r>
                 <w:rPr>
                   <w:sz w:val="18"/>
@@ -33651,7 +33830,7 @@
       </w:tr>
       <w:tr>
         <w:trPr>
-          <w:ins w:id="61" w:author="Augustin, Jourdain M" w:date="2015-02-10T10:33:00Z"/>
+          <w:ins w:id="75" w:author="Augustin, Jourdain M" w:date="2015-02-10T10:33:00Z"/>
         </w:trPr>
         <w:tc>
           <w:tcPr>
@@ -33660,11 +33839,11 @@
           <w:p>
             <w:pPr>
               <w:rPr>
-                <w:ins w:id="62" w:author="Augustin, Jourdain M" w:date="2015-02-10T10:33:00Z"/>
-                <w:sz w:val="18"/>
-              </w:rPr>
-            </w:pPr>
-            <w:ins w:id="63" w:author="Augustin, Jourdain M" w:date="2015-02-10T10:33:00Z">
+                <w:ins w:id="76" w:author="Augustin, Jourdain M" w:date="2015-02-10T10:33:00Z"/>
+                <w:sz w:val="18"/>
+              </w:rPr>
+            </w:pPr>
+            <w:ins w:id="77" w:author="Augustin, Jourdain M" w:date="2015-02-10T10:33:00Z">
               <w:r>
                 <w:rPr>
                   <w:sz w:val="18"/>
@@ -33681,11 +33860,11 @@
           <w:p>
             <w:pPr>
               <w:rPr>
-                <w:ins w:id="64" w:author="Augustin, Jourdain M" w:date="2015-02-10T10:33:00Z"/>
-                <w:sz w:val="18"/>
-              </w:rPr>
-            </w:pPr>
-            <w:ins w:id="65" w:author="Augustin, Jourdain M" w:date="2015-02-10T10:33:00Z">
+                <w:ins w:id="78" w:author="Augustin, Jourdain M" w:date="2015-02-10T10:33:00Z"/>
+                <w:sz w:val="18"/>
+              </w:rPr>
+            </w:pPr>
+            <w:ins w:id="79" w:author="Augustin, Jourdain M" w:date="2015-02-10T10:33:00Z">
               <w:r>
                 <w:rPr>
                   <w:sz w:val="18"/>
@@ -33698,7 +33877,7 @@
       </w:tr>
       <w:tr>
         <w:trPr>
-          <w:ins w:id="66" w:author="Augustin, Jourdain M" w:date="2015-02-10T10:33:00Z"/>
+          <w:ins w:id="80" w:author="Augustin, Jourdain M" w:date="2015-02-10T10:33:00Z"/>
         </w:trPr>
         <w:tc>
           <w:tcPr>
@@ -33707,11 +33886,11 @@
           <w:p>
             <w:pPr>
               <w:rPr>
-                <w:ins w:id="67" w:author="Augustin, Jourdain M" w:date="2015-02-10T10:33:00Z"/>
-                <w:sz w:val="18"/>
-              </w:rPr>
-            </w:pPr>
-            <w:ins w:id="68" w:author="Augustin, Jourdain M" w:date="2015-02-10T10:33:00Z">
+                <w:ins w:id="81" w:author="Augustin, Jourdain M" w:date="2015-02-10T10:33:00Z"/>
+                <w:sz w:val="18"/>
+              </w:rPr>
+            </w:pPr>
+            <w:ins w:id="82" w:author="Augustin, Jourdain M" w:date="2015-02-10T10:33:00Z">
               <w:r>
                 <w:rPr>
                   <w:sz w:val="18"/>
@@ -33728,11 +33907,11 @@
           <w:p>
             <w:pPr>
               <w:rPr>
-                <w:ins w:id="69" w:author="Augustin, Jourdain M" w:date="2015-02-10T10:33:00Z"/>
-                <w:sz w:val="18"/>
-              </w:rPr>
-            </w:pPr>
-            <w:ins w:id="70" w:author="Augustin, Jourdain M" w:date="2015-02-10T10:33:00Z">
+                <w:ins w:id="83" w:author="Augustin, Jourdain M" w:date="2015-02-10T10:33:00Z"/>
+                <w:sz w:val="18"/>
+              </w:rPr>
+            </w:pPr>
+            <w:ins w:id="84" w:author="Augustin, Jourdain M" w:date="2015-02-10T10:33:00Z">
               <w:r>
                 <w:rPr>
                   <w:sz w:val="18"/>
@@ -33751,7 +33930,7 @@
       </w:tr>
       <w:tr>
         <w:trPr>
-          <w:ins w:id="71" w:author="Augustin, Jourdain M" w:date="2015-02-10T10:33:00Z"/>
+          <w:ins w:id="85" w:author="Augustin, Jourdain M" w:date="2015-02-10T10:33:00Z"/>
         </w:trPr>
         <w:tc>
           <w:tcPr>
@@ -33760,11 +33939,11 @@
           <w:p>
             <w:pPr>
               <w:rPr>
-                <w:ins w:id="72" w:author="Augustin, Jourdain M" w:date="2015-02-10T10:33:00Z"/>
-                <w:sz w:val="18"/>
-              </w:rPr>
-            </w:pPr>
-            <w:ins w:id="73" w:author="Augustin, Jourdain M" w:date="2015-02-10T10:33:00Z">
+                <w:ins w:id="86" w:author="Augustin, Jourdain M" w:date="2015-02-10T10:33:00Z"/>
+                <w:sz w:val="18"/>
+              </w:rPr>
+            </w:pPr>
+            <w:ins w:id="87" w:author="Augustin, Jourdain M" w:date="2015-02-10T10:33:00Z">
               <w:r>
                 <w:rPr>
                   <w:sz w:val="18"/>
@@ -33781,7 +33960,7 @@
           <w:p>
             <w:pPr>
               <w:rPr>
-                <w:ins w:id="74" w:author="Augustin, Jourdain M" w:date="2015-02-10T10:33:00Z"/>
+                <w:ins w:id="88" w:author="Augustin, Jourdain M" w:date="2015-02-10T10:33:00Z"/>
                 <w:sz w:val="18"/>
               </w:rPr>
             </w:pPr>
@@ -33790,7 +33969,7 @@
       </w:tr>
       <w:tr>
         <w:trPr>
-          <w:ins w:id="75" w:author="Augustin, Jourdain M" w:date="2015-02-10T10:33:00Z"/>
+          <w:ins w:id="89" w:author="Augustin, Jourdain M" w:date="2015-02-10T10:33:00Z"/>
         </w:trPr>
         <w:tc>
           <w:tcPr>
@@ -33799,11 +33978,11 @@
           <w:p>
             <w:pPr>
               <w:rPr>
-                <w:ins w:id="76" w:author="Augustin, Jourdain M" w:date="2015-02-10T10:33:00Z"/>
-                <w:sz w:val="18"/>
-              </w:rPr>
-            </w:pPr>
-            <w:ins w:id="77" w:author="Augustin, Jourdain M" w:date="2015-02-10T10:33:00Z">
+                <w:ins w:id="90" w:author="Augustin, Jourdain M" w:date="2015-02-10T10:33:00Z"/>
+                <w:sz w:val="18"/>
+              </w:rPr>
+            </w:pPr>
+            <w:ins w:id="91" w:author="Augustin, Jourdain M" w:date="2015-02-10T10:33:00Z">
               <w:r>
                 <w:rPr>
                   <w:sz w:val="18"/>
@@ -33820,7 +33999,7 @@
           <w:p>
             <w:pPr>
               <w:rPr>
-                <w:ins w:id="78" w:author="Augustin, Jourdain M" w:date="2015-02-10T10:33:00Z"/>
+                <w:ins w:id="92" w:author="Augustin, Jourdain M" w:date="2015-02-10T10:33:00Z"/>
                 <w:sz w:val="18"/>
               </w:rPr>
             </w:pPr>
@@ -33831,7 +34010,7 @@
     <w:p>
       <w:pPr>
         <w:rPr>
-          <w:ins w:id="79" w:author="Augustin, Jourdain M" w:date="2015-02-10T10:33:00Z"/>
+          <w:ins w:id="93" w:author="Augustin, Jourdain M" w:date="2015-02-10T10:33:00Z"/>
           <w:sz w:val="18"/>
         </w:rPr>
       </w:pPr>
@@ -33839,7 +34018,7 @@
     <w:p>
       <w:pPr>
         <w:rPr>
-          <w:ins w:id="80" w:author="Augustin, Jourdain M" w:date="2015-02-10T10:33:00Z"/>
+          <w:ins w:id="94" w:author="Augustin, Jourdain M" w:date="2015-02-10T10:33:00Z"/>
           <w:sz w:val="18"/>
         </w:rPr>
       </w:pPr>
@@ -33870,7 +34049,7 @@
         <w:trPr>
           <w:cantSplit/>
           <w:tblHeader/>
-          <w:ins w:id="81" w:author="Augustin, Jourdain M" w:date="2015-02-10T10:33:00Z"/>
+          <w:ins w:id="95" w:author="Augustin, Jourdain M" w:date="2015-02-10T10:33:00Z"/>
         </w:trPr>
         <w:tc>
           <w:tcPr>
@@ -33880,13 +34059,13 @@
           <w:p>
             <w:pPr>
               <w:rPr>
-                <w:ins w:id="82" w:author="Augustin, Jourdain M" w:date="2015-02-10T10:33:00Z"/>
-                <w:b/>
-                <w:i/>
-                <w:sz w:val="18"/>
-              </w:rPr>
-            </w:pPr>
-            <w:ins w:id="83" w:author="Augustin, Jourdain M" w:date="2015-02-10T10:33:00Z">
+                <w:ins w:id="96" w:author="Augustin, Jourdain M" w:date="2015-02-10T10:33:00Z"/>
+                <w:b/>
+                <w:i/>
+                <w:sz w:val="18"/>
+              </w:rPr>
+            </w:pPr>
+            <w:ins w:id="97" w:author="Augustin, Jourdain M" w:date="2015-02-10T10:33:00Z">
               <w:r>
                 <w:rPr>
                   <w:b/>
@@ -33905,13 +34084,13 @@
           <w:p>
             <w:pPr>
               <w:rPr>
-                <w:ins w:id="84" w:author="Augustin, Jourdain M" w:date="2015-02-10T10:33:00Z"/>
-                <w:b/>
-                <w:i/>
-                <w:sz w:val="18"/>
-              </w:rPr>
-            </w:pPr>
-            <w:ins w:id="85" w:author="Augustin, Jourdain M" w:date="2015-02-10T10:33:00Z">
+                <w:ins w:id="98" w:author="Augustin, Jourdain M" w:date="2015-02-10T10:33:00Z"/>
+                <w:b/>
+                <w:i/>
+                <w:sz w:val="18"/>
+              </w:rPr>
+            </w:pPr>
+            <w:ins w:id="99" w:author="Augustin, Jourdain M" w:date="2015-02-10T10:33:00Z">
               <w:r>
                 <w:rPr>
                   <w:b/>
@@ -33930,13 +34109,13 @@
           <w:p>
             <w:pPr>
               <w:rPr>
-                <w:ins w:id="86" w:author="Augustin, Jourdain M" w:date="2015-02-10T10:33:00Z"/>
-                <w:b/>
-                <w:i/>
-                <w:sz w:val="18"/>
-              </w:rPr>
-            </w:pPr>
-            <w:ins w:id="87" w:author="Augustin, Jourdain M" w:date="2015-02-10T10:33:00Z">
+                <w:ins w:id="100" w:author="Augustin, Jourdain M" w:date="2015-02-10T10:33:00Z"/>
+                <w:b/>
+                <w:i/>
+                <w:sz w:val="18"/>
+              </w:rPr>
+            </w:pPr>
+            <w:ins w:id="101" w:author="Augustin, Jourdain M" w:date="2015-02-10T10:33:00Z">
               <w:r>
                 <w:rPr>
                   <w:b/>
@@ -33955,13 +34134,13 @@
           <w:p>
             <w:pPr>
               <w:rPr>
-                <w:ins w:id="88" w:author="Augustin, Jourdain M" w:date="2015-02-10T10:33:00Z"/>
-                <w:b/>
-                <w:i/>
-                <w:sz w:val="18"/>
-              </w:rPr>
-            </w:pPr>
-            <w:ins w:id="89" w:author="Augustin, Jourdain M" w:date="2015-02-10T10:33:00Z">
+                <w:ins w:id="102" w:author="Augustin, Jourdain M" w:date="2015-02-10T10:33:00Z"/>
+                <w:b/>
+                <w:i/>
+                <w:sz w:val="18"/>
+              </w:rPr>
+            </w:pPr>
+            <w:ins w:id="103" w:author="Augustin, Jourdain M" w:date="2015-02-10T10:33:00Z">
               <w:r>
                 <w:rPr>
                   <w:b/>
@@ -33974,13 +34153,13 @@
           <w:p>
             <w:pPr>
               <w:rPr>
-                <w:ins w:id="90" w:author="Augustin, Jourdain M" w:date="2015-02-10T10:33:00Z"/>
-                <w:b/>
-                <w:i/>
-                <w:sz w:val="18"/>
-              </w:rPr>
-            </w:pPr>
-            <w:ins w:id="91" w:author="Augustin, Jourdain M" w:date="2015-02-10T10:33:00Z">
+                <w:ins w:id="104" w:author="Augustin, Jourdain M" w:date="2015-02-10T10:33:00Z"/>
+                <w:b/>
+                <w:i/>
+                <w:sz w:val="18"/>
+              </w:rPr>
+            </w:pPr>
+            <w:ins w:id="105" w:author="Augustin, Jourdain M" w:date="2015-02-10T10:33:00Z">
               <w:r>
                 <w:rPr>
                   <w:b/>
@@ -33999,13 +34178,13 @@
           <w:p>
             <w:pPr>
               <w:rPr>
-                <w:ins w:id="92" w:author="Augustin, Jourdain M" w:date="2015-02-10T10:33:00Z"/>
-                <w:b/>
-                <w:i/>
-                <w:sz w:val="18"/>
-              </w:rPr>
-            </w:pPr>
-            <w:ins w:id="93" w:author="Augustin, Jourdain M" w:date="2015-02-10T10:33:00Z">
+                <w:ins w:id="106" w:author="Augustin, Jourdain M" w:date="2015-02-10T10:33:00Z"/>
+                <w:b/>
+                <w:i/>
+                <w:sz w:val="18"/>
+              </w:rPr>
+            </w:pPr>
+            <w:ins w:id="107" w:author="Augustin, Jourdain M" w:date="2015-02-10T10:33:00Z">
               <w:r>
                 <w:rPr>
                   <w:b/>
@@ -34020,7 +34199,7 @@
       <w:tr>
         <w:trPr>
           <w:cantSplit/>
-          <w:ins w:id="94" w:author="Augustin, Jourdain M" w:date="2015-02-10T10:33:00Z"/>
+          <w:ins w:id="108" w:author="Augustin, Jourdain M" w:date="2015-02-10T10:33:00Z"/>
         </w:trPr>
         <w:tc>
           <w:tcPr>
@@ -34033,11 +34212,11 @@
                 <w:numId w:val="30"/>
               </w:numPr>
               <w:rPr>
-                <w:ins w:id="95" w:author="Augustin, Jourdain M" w:date="2015-02-10T10:33:00Z"/>
-                <w:i/>
-                <w:sz w:val="18"/>
-              </w:rPr>
-              <w:pPrChange w:id="96" w:author="Augustin, Jourdain M" w:date="2015-02-10T10:34:00Z">
+                <w:ins w:id="109" w:author="Augustin, Jourdain M" w:date="2015-02-10T10:33:00Z"/>
+                <w:i/>
+                <w:sz w:val="18"/>
+              </w:rPr>
+              <w:pPrChange w:id="110" w:author="Augustin, Jourdain M" w:date="2015-02-10T10:34:00Z">
                 <w:pPr>
                   <w:numPr>
                     <w:numId w:val="29"/>
@@ -34060,13 +34239,13 @@
               <w:pStyle w:val="CSETableText"/>
               <w:ind w:left="159"/>
               <w:rPr>
-                <w:ins w:id="97" w:author="Augustin, Jourdain M" w:date="2015-02-10T10:33:00Z"/>
+                <w:ins w:id="111" w:author="Augustin, Jourdain M" w:date="2015-02-10T10:33:00Z"/>
                 <w:rFonts w:asciiTheme="minorHAnsi" w:hAnsiTheme="minorHAnsi"/>
                 <w:bCs/>
                 <w:szCs w:val="20"/>
               </w:rPr>
             </w:pPr>
-            <w:ins w:id="98" w:author="Augustin, Jourdain M" w:date="2015-02-10T10:33:00Z">
+            <w:ins w:id="112" w:author="Augustin, Jourdain M" w:date="2015-02-10T10:33:00Z">
               <w:r>
                 <w:rPr>
                   <w:rFonts w:asciiTheme="minorHAnsi" w:hAnsiTheme="minorHAnsi"/>
@@ -34084,7 +34263,7 @@
                 <w:t xml:space="preserve"> user with </w:t>
               </w:r>
             </w:ins>
-            <w:ins w:id="99" w:author="Augustin, Jourdain M" w:date="2015-02-10T10:50:00Z">
+            <w:ins w:id="113" w:author="Augustin, Jourdain M" w:date="2015-02-10T10:50:00Z">
               <w:r>
                 <w:rPr>
                   <w:rFonts w:asciiTheme="minorHAnsi" w:hAnsiTheme="minorHAnsi"/>
@@ -34094,7 +34273,7 @@
                 <w:t xml:space="preserve">historical </w:t>
               </w:r>
             </w:ins>
-            <w:ins w:id="100" w:author="Augustin, Jourdain M" w:date="2015-02-10T10:51:00Z">
+            <w:ins w:id="114" w:author="Augustin, Jourdain M" w:date="2015-02-10T10:51:00Z">
               <w:r>
                 <w:rPr>
                   <w:rFonts w:asciiTheme="minorHAnsi" w:hAnsiTheme="minorHAnsi"/>
@@ -34104,7 +34283,7 @@
                 <w:t>dashboard</w:t>
               </w:r>
             </w:ins>
-            <w:ins w:id="101" w:author="Augustin, Jourdain M" w:date="2015-02-10T10:50:00Z">
+            <w:ins w:id="115" w:author="Augustin, Jourdain M" w:date="2015-02-10T10:50:00Z">
               <w:r>
                 <w:rPr>
                   <w:rFonts w:asciiTheme="minorHAnsi" w:hAnsiTheme="minorHAnsi"/>
@@ -34114,7 +34293,7 @@
                 <w:t xml:space="preserve"> </w:t>
               </w:r>
             </w:ins>
-            <w:ins w:id="102" w:author="Augustin, Jourdain M" w:date="2015-02-10T10:51:00Z">
+            <w:ins w:id="116" w:author="Augustin, Jourdain M" w:date="2015-02-10T10:51:00Z">
               <w:r>
                 <w:rPr>
                   <w:rFonts w:asciiTheme="minorHAnsi" w:hAnsiTheme="minorHAnsi"/>
@@ -34124,7 +34303,7 @@
                 <w:t>access</w:t>
               </w:r>
             </w:ins>
-            <w:ins w:id="103" w:author="Augustin, Jourdain M" w:date="2015-02-10T10:33:00Z">
+            <w:ins w:id="117" w:author="Augustin, Jourdain M" w:date="2015-02-10T10:33:00Z">
               <w:r>
                 <w:rPr>
                   <w:rFonts w:asciiTheme="minorHAnsi" w:hAnsiTheme="minorHAnsi"/>
@@ -34140,7 +34319,7 @@
               <w:pStyle w:val="CSETableText"/>
               <w:ind w:left="159"/>
               <w:rPr>
-                <w:ins w:id="104" w:author="Augustin, Jourdain M" w:date="2015-02-10T10:33:00Z"/>
+                <w:ins w:id="118" w:author="Augustin, Jourdain M" w:date="2015-02-10T10:33:00Z"/>
                 <w:rFonts w:asciiTheme="minorHAnsi" w:hAnsiTheme="minorHAnsi"/>
                 <w:bCs/>
                 <w:szCs w:val="20"/>
@@ -34150,12 +34329,12 @@
           <w:p>
             <w:pPr>
               <w:rPr>
-                <w:ins w:id="105" w:author="Augustin, Jourdain M" w:date="2015-02-10T10:33:00Z"/>
-                <w:bCs/>
-                <w:sz w:val="18"/>
-              </w:rPr>
-            </w:pPr>
-            <w:ins w:id="106" w:author="Augustin, Jourdain M" w:date="2015-02-10T10:33:00Z">
+                <w:ins w:id="119" w:author="Augustin, Jourdain M" w:date="2015-02-10T10:33:00Z"/>
+                <w:bCs/>
+                <w:sz w:val="18"/>
+              </w:rPr>
+            </w:pPr>
+            <w:ins w:id="120" w:author="Augustin, Jourdain M" w:date="2015-02-10T10:33:00Z">
               <w:r>
                 <w:rPr>
                   <w:rFonts w:asciiTheme="minorHAnsi" w:hAnsiTheme="minorHAnsi"/>
@@ -34173,11 +34352,11 @@
           <w:p>
             <w:pPr>
               <w:rPr>
-                <w:ins w:id="107" w:author="Augustin, Jourdain M" w:date="2015-02-10T10:33:00Z"/>
-                <w:sz w:val="18"/>
-              </w:rPr>
-            </w:pPr>
-            <w:ins w:id="108" w:author="Augustin, Jourdain M" w:date="2015-02-10T10:33:00Z">
+                <w:ins w:id="121" w:author="Augustin, Jourdain M" w:date="2015-02-10T10:33:00Z"/>
+                <w:sz w:val="18"/>
+              </w:rPr>
+            </w:pPr>
+            <w:ins w:id="122" w:author="Augustin, Jourdain M" w:date="2015-02-10T10:33:00Z">
               <w:r>
                 <w:rPr>
                   <w:rFonts w:asciiTheme="minorHAnsi" w:hAnsiTheme="minorHAnsi"/>
@@ -34209,12 +34388,12 @@
             <w:pPr>
               <w:jc w:val="center"/>
               <w:rPr>
-                <w:ins w:id="109" w:author="Augustin, Jourdain M" w:date="2015-02-10T10:33:00Z"/>
-                <w:i/>
-                <w:sz w:val="18"/>
-              </w:rPr>
-            </w:pPr>
-            <w:ins w:id="110" w:author="Augustin, Jourdain M" w:date="2015-02-10T10:33:00Z">
+                <w:ins w:id="123" w:author="Augustin, Jourdain M" w:date="2015-02-10T10:33:00Z"/>
+                <w:i/>
+                <w:sz w:val="18"/>
+              </w:rPr>
+            </w:pPr>
+            <w:ins w:id="124" w:author="Augustin, Jourdain M" w:date="2015-02-10T10:33:00Z">
               <w:r>
                 <w:rPr>
                   <w:i/>
@@ -34228,12 +34407,12 @@
             <w:pPr>
               <w:jc w:val="center"/>
               <w:rPr>
-                <w:ins w:id="111" w:author="Augustin, Jourdain M" w:date="2015-02-10T10:33:00Z"/>
-                <w:i/>
-                <w:sz w:val="18"/>
-              </w:rPr>
-            </w:pPr>
-            <w:ins w:id="112" w:author="Augustin, Jourdain M" w:date="2015-02-10T10:33:00Z">
+                <w:ins w:id="125" w:author="Augustin, Jourdain M" w:date="2015-02-10T10:33:00Z"/>
+                <w:i/>
+                <w:sz w:val="18"/>
+              </w:rPr>
+            </w:pPr>
+            <w:ins w:id="126" w:author="Augustin, Jourdain M" w:date="2015-02-10T10:33:00Z">
               <w:r>
                 <w:rPr>
                   <w:i/>
@@ -34249,7 +34428,7 @@
                 <w:t>/</w:t>
               </w:r>
             </w:ins>
-            <w:ins w:id="113" w:author="Augustin, Jourdain M" w:date="2015-02-10T10:49:00Z">
+            <w:ins w:id="127" w:author="Augustin, Jourdain M" w:date="2015-02-10T10:49:00Z">
               <w:r>
                 <w:rPr>
                   <w:i/>
@@ -34258,7 +34437,7 @@
                 <w:t>10</w:t>
               </w:r>
             </w:ins>
-            <w:ins w:id="114" w:author="Augustin, Jourdain M" w:date="2015-02-10T10:33:00Z">
+            <w:ins w:id="128" w:author="Augustin, Jourdain M" w:date="2015-02-10T10:33:00Z">
               <w:r>
                 <w:rPr>
                   <w:i/>
@@ -34283,7 +34462,7 @@
           <w:p>
             <w:pPr>
               <w:rPr>
-                <w:ins w:id="115" w:author="Augustin, Jourdain M" w:date="2015-02-10T10:33:00Z"/>
+                <w:ins w:id="129" w:author="Augustin, Jourdain M" w:date="2015-02-10T10:33:00Z"/>
                 <w:i/>
                 <w:sz w:val="18"/>
               </w:rPr>
@@ -34293,7 +34472,7 @@
       </w:tr>
       <w:tr>
         <w:trPr>
-          <w:ins w:id="116" w:author="Augustin, Jourdain M" w:date="2015-02-10T10:33:00Z"/>
+          <w:ins w:id="130" w:author="Augustin, Jourdain M" w:date="2015-02-10T10:33:00Z"/>
         </w:trPr>
         <w:tc>
           <w:tcPr>
@@ -34306,11 +34485,11 @@
                 <w:numId w:val="30"/>
               </w:numPr>
               <w:rPr>
-                <w:ins w:id="117" w:author="Augustin, Jourdain M" w:date="2015-02-10T10:33:00Z"/>
-                <w:i/>
-                <w:sz w:val="18"/>
-              </w:rPr>
-              <w:pPrChange w:id="118" w:author="Augustin, Jourdain M" w:date="2015-02-10T10:34:00Z">
+                <w:ins w:id="131" w:author="Augustin, Jourdain M" w:date="2015-02-10T10:33:00Z"/>
+                <w:i/>
+                <w:sz w:val="18"/>
+              </w:rPr>
+              <w:pPrChange w:id="132" w:author="Augustin, Jourdain M" w:date="2015-02-10T10:34:00Z">
                 <w:pPr>
                   <w:numPr>
                     <w:numId w:val="29"/>
@@ -34333,13 +34512,13 @@
               <w:pStyle w:val="CSETableText"/>
               <w:ind w:left="159"/>
               <w:rPr>
-                <w:ins w:id="119" w:author="Augustin, Jourdain M" w:date="2015-02-10T10:33:00Z"/>
+                <w:ins w:id="133" w:author="Augustin, Jourdain M" w:date="2015-02-10T10:33:00Z"/>
                 <w:rFonts w:asciiTheme="minorHAnsi" w:hAnsiTheme="minorHAnsi"/>
                 <w:bCs/>
                 <w:szCs w:val="20"/>
               </w:rPr>
             </w:pPr>
-            <w:ins w:id="120" w:author="Augustin, Jourdain M" w:date="2015-02-10T10:33:00Z">
+            <w:ins w:id="134" w:author="Augustin, Jourdain M" w:date="2015-02-10T10:33:00Z">
               <w:r>
                 <w:rPr>
                   <w:rFonts w:asciiTheme="minorHAnsi" w:hAnsiTheme="minorHAnsi"/>
@@ -34391,7 +34570,7 @@
                 <w:t xml:space="preserve">and select/enter criteria to query for </w:t>
               </w:r>
             </w:ins>
-            <w:ins w:id="121" w:author="Augustin, Jourdain M" w:date="2015-02-10T10:51:00Z">
+            <w:ins w:id="135" w:author="Augustin, Jourdain M" w:date="2015-02-10T10:51:00Z">
               <w:r>
                 <w:rPr>
                   <w:rFonts w:asciiTheme="minorHAnsi" w:hAnsiTheme="minorHAnsi"/>
@@ -34402,7 +34581,7 @@
                 <w:t>IQS</w:t>
               </w:r>
             </w:ins>
-            <w:ins w:id="122" w:author="Augustin, Jourdain M" w:date="2015-02-10T10:33:00Z">
+            <w:ins w:id="136" w:author="Augustin, Jourdain M" w:date="2015-02-10T10:33:00Z">
               <w:r>
                 <w:rPr>
                   <w:rFonts w:asciiTheme="minorHAnsi" w:hAnsiTheme="minorHAnsi"/>
@@ -34416,12 +34595,12 @@
           <w:p>
             <w:pPr>
               <w:rPr>
-                <w:ins w:id="123" w:author="Augustin, Jourdain M" w:date="2015-02-10T10:33:00Z"/>
-                <w:bCs/>
-                <w:sz w:val="18"/>
-              </w:rPr>
-            </w:pPr>
-            <w:ins w:id="124" w:author="Augustin, Jourdain M" w:date="2015-02-10T10:33:00Z">
+                <w:ins w:id="137" w:author="Augustin, Jourdain M" w:date="2015-02-10T10:33:00Z"/>
+                <w:bCs/>
+                <w:sz w:val="18"/>
+              </w:rPr>
+            </w:pPr>
+            <w:ins w:id="138" w:author="Augustin, Jourdain M" w:date="2015-02-10T10:33:00Z">
               <w:r>
                 <w:rPr>
                   <w:rFonts w:asciiTheme="minorHAnsi" w:hAnsiTheme="minorHAnsi"/>
@@ -34439,11 +34618,11 @@
           <w:p>
             <w:pPr>
               <w:rPr>
-                <w:ins w:id="125" w:author="Augustin, Jourdain M" w:date="2015-02-10T10:33:00Z"/>
-                <w:sz w:val="18"/>
-              </w:rPr>
-            </w:pPr>
-            <w:ins w:id="126" w:author="Augustin, Jourdain M" w:date="2015-02-10T10:33:00Z">
+                <w:ins w:id="139" w:author="Augustin, Jourdain M" w:date="2015-02-10T10:33:00Z"/>
+                <w:sz w:val="18"/>
+              </w:rPr>
+            </w:pPr>
+            <w:ins w:id="140" w:author="Augustin, Jourdain M" w:date="2015-02-10T10:33:00Z">
               <w:r>
                 <w:rPr>
                   <w:rFonts w:asciiTheme="minorHAnsi" w:hAnsiTheme="minorHAnsi"/>
@@ -34461,12 +34640,12 @@
             <w:pPr>
               <w:jc w:val="center"/>
               <w:rPr>
-                <w:ins w:id="127" w:author="Augustin, Jourdain M" w:date="2015-02-10T10:33:00Z"/>
-                <w:i/>
-                <w:sz w:val="18"/>
-              </w:rPr>
-            </w:pPr>
-            <w:ins w:id="128" w:author="Augustin, Jourdain M" w:date="2015-02-10T10:33:00Z">
+                <w:ins w:id="141" w:author="Augustin, Jourdain M" w:date="2015-02-10T10:33:00Z"/>
+                <w:i/>
+                <w:sz w:val="18"/>
+              </w:rPr>
+            </w:pPr>
+            <w:ins w:id="142" w:author="Augustin, Jourdain M" w:date="2015-02-10T10:33:00Z">
               <w:r>
                 <w:rPr>
                   <w:i/>
@@ -34480,12 +34659,12 @@
             <w:pPr>
               <w:jc w:val="center"/>
               <w:rPr>
-                <w:ins w:id="129" w:author="Augustin, Jourdain M" w:date="2015-02-10T10:33:00Z"/>
-                <w:i/>
-                <w:sz w:val="18"/>
-              </w:rPr>
-            </w:pPr>
-            <w:ins w:id="130" w:author="Augustin, Jourdain M" w:date="2015-02-10T10:33:00Z">
+                <w:ins w:id="143" w:author="Augustin, Jourdain M" w:date="2015-02-10T10:33:00Z"/>
+                <w:i/>
+                <w:sz w:val="18"/>
+              </w:rPr>
+            </w:pPr>
+            <w:ins w:id="144" w:author="Augustin, Jourdain M" w:date="2015-02-10T10:33:00Z">
               <w:r>
                 <w:rPr>
                   <w:i/>
@@ -34501,7 +34680,7 @@
                 <w:t>/</w:t>
               </w:r>
             </w:ins>
-            <w:ins w:id="131" w:author="Augustin, Jourdain M" w:date="2015-02-10T10:49:00Z">
+            <w:ins w:id="145" w:author="Augustin, Jourdain M" w:date="2015-02-10T10:49:00Z">
               <w:r>
                 <w:rPr>
                   <w:i/>
@@ -34510,7 +34689,7 @@
                 <w:t>10</w:t>
               </w:r>
             </w:ins>
-            <w:ins w:id="132" w:author="Augustin, Jourdain M" w:date="2015-02-10T10:33:00Z">
+            <w:ins w:id="146" w:author="Augustin, Jourdain M" w:date="2015-02-10T10:33:00Z">
               <w:r>
                 <w:rPr>
                   <w:i/>
@@ -34535,7 +34714,7 @@
           <w:p>
             <w:pPr>
               <w:rPr>
-                <w:ins w:id="133" w:author="Augustin, Jourdain M" w:date="2015-02-10T10:33:00Z"/>
+                <w:ins w:id="147" w:author="Augustin, Jourdain M" w:date="2015-02-10T10:33:00Z"/>
                 <w:i/>
                 <w:sz w:val="18"/>
               </w:rPr>
@@ -34545,7 +34724,7 @@
       </w:tr>
       <w:tr>
         <w:trPr>
-          <w:ins w:id="134" w:author="Augustin, Jourdain M" w:date="2015-02-10T10:33:00Z"/>
+          <w:ins w:id="148" w:author="Augustin, Jourdain M" w:date="2015-02-10T10:33:00Z"/>
         </w:trPr>
         <w:tc>
           <w:tcPr>
@@ -34558,11 +34737,11 @@
                 <w:numId w:val="30"/>
               </w:numPr>
               <w:rPr>
-                <w:ins w:id="135" w:author="Augustin, Jourdain M" w:date="2015-02-10T10:33:00Z"/>
-                <w:i/>
-                <w:sz w:val="18"/>
-              </w:rPr>
-              <w:pPrChange w:id="136" w:author="Augustin, Jourdain M" w:date="2015-02-10T10:34:00Z">
+                <w:ins w:id="149" w:author="Augustin, Jourdain M" w:date="2015-02-10T10:33:00Z"/>
+                <w:i/>
+                <w:sz w:val="18"/>
+              </w:rPr>
+              <w:pPrChange w:id="150" w:author="Augustin, Jourdain M" w:date="2015-02-10T10:34:00Z">
                 <w:pPr>
                   <w:numPr>
                     <w:numId w:val="29"/>
@@ -34585,13 +34764,13 @@
               <w:pStyle w:val="CSETableText"/>
               <w:ind w:left="159"/>
               <w:rPr>
-                <w:ins w:id="137" w:author="Augustin, Jourdain M" w:date="2015-02-10T10:33:00Z"/>
+                <w:ins w:id="151" w:author="Augustin, Jourdain M" w:date="2015-02-10T10:33:00Z"/>
                 <w:rFonts w:asciiTheme="minorHAnsi" w:hAnsiTheme="minorHAnsi"/>
                 <w:bCs/>
                 <w:szCs w:val="20"/>
               </w:rPr>
             </w:pPr>
-            <w:ins w:id="138" w:author="Augustin, Jourdain M" w:date="2015-02-10T10:33:00Z">
+            <w:ins w:id="152" w:author="Augustin, Jourdain M" w:date="2015-02-10T10:33:00Z">
               <w:r>
                 <w:rPr>
                   <w:rFonts w:asciiTheme="minorHAnsi" w:hAnsiTheme="minorHAnsi"/>
@@ -34610,11 +34789,11 @@
           <w:p>
             <w:pPr>
               <w:rPr>
-                <w:ins w:id="139" w:author="Augustin, Jourdain M" w:date="2015-02-10T10:33:00Z"/>
-                <w:rFonts w:asciiTheme="minorHAnsi" w:hAnsiTheme="minorHAnsi"/>
-              </w:rPr>
-            </w:pPr>
-            <w:ins w:id="140" w:author="Augustin, Jourdain M" w:date="2015-02-10T10:33:00Z">
+                <w:ins w:id="153" w:author="Augustin, Jourdain M" w:date="2015-02-10T10:33:00Z"/>
+                <w:rFonts w:asciiTheme="minorHAnsi" w:hAnsiTheme="minorHAnsi"/>
+              </w:rPr>
+            </w:pPr>
+            <w:ins w:id="154" w:author="Augustin, Jourdain M" w:date="2015-02-10T10:33:00Z">
               <w:r>
                 <w:rPr>
                   <w:rFonts w:asciiTheme="minorHAnsi" w:hAnsiTheme="minorHAnsi"/>
@@ -34622,7 +34801,7 @@
                 <w:t>Verify that a new page opens with the details of the record selected</w:t>
               </w:r>
             </w:ins>
-            <w:ins w:id="141" w:author="Augustin, Jourdain M" w:date="2015-02-10T10:51:00Z">
+            <w:ins w:id="155" w:author="Augustin, Jourdain M" w:date="2015-02-10T10:51:00Z">
               <w:r>
                 <w:rPr>
                   <w:rFonts w:asciiTheme="minorHAnsi" w:hAnsiTheme="minorHAnsi"/>
@@ -34630,7 +34809,7 @@
                 <w:t xml:space="preserve"> displaying employee information section and supervisor information section</w:t>
               </w:r>
             </w:ins>
-            <w:ins w:id="142" w:author="Augustin, Jourdain M" w:date="2015-02-10T10:33:00Z">
+            <w:ins w:id="156" w:author="Augustin, Jourdain M" w:date="2015-02-10T10:33:00Z">
               <w:r>
                 <w:rPr>
                   <w:rFonts w:asciiTheme="minorHAnsi" w:hAnsiTheme="minorHAnsi"/>
@@ -34648,12 +34827,12 @@
             <w:pPr>
               <w:jc w:val="center"/>
               <w:rPr>
-                <w:ins w:id="143" w:author="Augustin, Jourdain M" w:date="2015-02-10T10:33:00Z"/>
-                <w:i/>
-                <w:sz w:val="18"/>
-              </w:rPr>
-            </w:pPr>
-            <w:ins w:id="144" w:author="Augustin, Jourdain M" w:date="2015-02-10T10:33:00Z">
+                <w:ins w:id="157" w:author="Augustin, Jourdain M" w:date="2015-02-10T10:33:00Z"/>
+                <w:i/>
+                <w:sz w:val="18"/>
+              </w:rPr>
+            </w:pPr>
+            <w:ins w:id="158" w:author="Augustin, Jourdain M" w:date="2015-02-10T10:33:00Z">
               <w:r>
                 <w:rPr>
                   <w:i/>
@@ -34667,12 +34846,12 @@
             <w:pPr>
               <w:jc w:val="center"/>
               <w:rPr>
-                <w:ins w:id="145" w:author="Augustin, Jourdain M" w:date="2015-02-10T10:33:00Z"/>
-                <w:i/>
-                <w:sz w:val="18"/>
-              </w:rPr>
-            </w:pPr>
-            <w:ins w:id="146" w:author="Augustin, Jourdain M" w:date="2015-02-10T10:33:00Z">
+                <w:ins w:id="159" w:author="Augustin, Jourdain M" w:date="2015-02-10T10:33:00Z"/>
+                <w:i/>
+                <w:sz w:val="18"/>
+              </w:rPr>
+            </w:pPr>
+            <w:ins w:id="160" w:author="Augustin, Jourdain M" w:date="2015-02-10T10:33:00Z">
               <w:r>
                 <w:rPr>
                   <w:i/>
@@ -34688,7 +34867,7 @@
                 <w:t>/</w:t>
               </w:r>
             </w:ins>
-            <w:ins w:id="147" w:author="Augustin, Jourdain M" w:date="2015-02-10T10:49:00Z">
+            <w:ins w:id="161" w:author="Augustin, Jourdain M" w:date="2015-02-10T10:49:00Z">
               <w:r>
                 <w:rPr>
                   <w:i/>
@@ -34697,7 +34876,7 @@
                 <w:t>10</w:t>
               </w:r>
             </w:ins>
-            <w:ins w:id="148" w:author="Augustin, Jourdain M" w:date="2015-02-10T10:33:00Z">
+            <w:ins w:id="162" w:author="Augustin, Jourdain M" w:date="2015-02-10T10:33:00Z">
               <w:r>
                 <w:rPr>
                   <w:i/>
@@ -34722,7 +34901,7 @@
           <w:p>
             <w:pPr>
               <w:rPr>
-                <w:ins w:id="149" w:author="Augustin, Jourdain M" w:date="2015-02-10T10:33:00Z"/>
+                <w:ins w:id="163" w:author="Augustin, Jourdain M" w:date="2015-02-10T10:33:00Z"/>
                 <w:i/>
                 <w:sz w:val="18"/>
               </w:rPr>
@@ -34734,7 +34913,7 @@
     <w:p>
       <w:pPr>
         <w:rPr>
-          <w:ins w:id="150" w:author="Augustin, Jourdain M" w:date="2015-02-10T10:33:00Z"/>
+          <w:ins w:id="164" w:author="Augustin, Jourdain M" w:date="2015-02-10T10:33:00Z"/>
           <w:sz w:val="18"/>
         </w:rPr>
       </w:pPr>
@@ -34742,7 +34921,7 @@
     <w:p>
       <w:pPr>
         <w:rPr>
-          <w:ins w:id="151" w:author="Augustin, Jourdain M" w:date="2015-02-10T10:33:00Z"/>
+          <w:ins w:id="165" w:author="Augustin, Jourdain M" w:date="2015-02-10T10:33:00Z"/>
           <w:sz w:val="18"/>
         </w:rPr>
       </w:pPr>
@@ -34750,7 +34929,1081 @@
     <w:p>
       <w:pPr>
         <w:rPr>
-          <w:ins w:id="152" w:author="Augustin, Jourdain M" w:date="2015-02-10T10:33:00Z"/>
+          <w:ins w:id="166" w:author="Augustin, Jourdain M" w:date="2015-02-10T10:33:00Z"/>
+          <w:sz w:val="18"/>
+        </w:rPr>
+      </w:pPr>
+    </w:p>
+    <w:p>
+      <w:pPr>
+        <w:rPr>
+          <w:ins w:id="167" w:author="Augustin, Jourdain M" w:date="2015-02-13T13:05:00Z"/>
+          <w:sz w:val="18"/>
+        </w:rPr>
+      </w:pPr>
+    </w:p>
+    <w:p>
+      <w:pPr>
+        <w:rPr>
+          <w:ins w:id="168" w:author="Augustin, Jourdain M" w:date="2015-02-13T13:05:00Z"/>
+          <w:sz w:val="18"/>
+        </w:rPr>
+      </w:pPr>
+    </w:p>
+    <w:p>
+      <w:pPr>
+        <w:rPr>
+          <w:ins w:id="169" w:author="Augustin, Jourdain M" w:date="2015-02-13T13:05:00Z"/>
+          <w:sz w:val="18"/>
+        </w:rPr>
+      </w:pPr>
+    </w:p>
+    <w:p>
+      <w:pPr>
+        <w:rPr>
+          <w:ins w:id="170" w:author="Augustin, Jourdain M" w:date="2015-02-13T13:05:00Z"/>
+          <w:sz w:val="18"/>
+        </w:rPr>
+      </w:pPr>
+    </w:p>
+    <w:p>
+      <w:pPr>
+        <w:rPr>
+          <w:ins w:id="171" w:author="Augustin, Jourdain M" w:date="2015-02-13T13:05:00Z"/>
+          <w:sz w:val="18"/>
+        </w:rPr>
+      </w:pPr>
+    </w:p>
+    <w:p>
+      <w:pPr>
+        <w:rPr>
+          <w:ins w:id="172" w:author="Augustin, Jourdain M" w:date="2015-02-13T13:05:00Z"/>
+          <w:sz w:val="18"/>
+        </w:rPr>
+      </w:pPr>
+    </w:p>
+    <w:tbl>
+      <w:tblPr>
+        <w:tblW w:w="0" w:type="auto"/>
+        <w:tblInd w:w="-612" w:type="dxa"/>
+        <w:tblBorders>
+          <w:top w:val="single" w:sz="4" w:space="0" w:color="auto"/>
+          <w:left w:val="single" w:sz="4" w:space="0" w:color="auto"/>
+          <w:bottom w:val="single" w:sz="4" w:space="0" w:color="auto"/>
+          <w:right w:val="single" w:sz="4" w:space="0" w:color="auto"/>
+          <w:insideH w:val="single" w:sz="4" w:space="0" w:color="auto"/>
+          <w:insideV w:val="single" w:sz="4" w:space="0" w:color="auto"/>
+        </w:tblBorders>
+        <w:tblLayout w:type="fixed"/>
+        <w:tblLook w:val="0000" w:firstRow="0" w:lastRow="0" w:firstColumn="0" w:lastColumn="0" w:noHBand="0" w:noVBand="0"/>
+      </w:tblPr>
+      <w:tblGrid>
+        <w:gridCol w:w="2549"/>
+        <w:gridCol w:w="10455"/>
+      </w:tblGrid>
+      <w:tr>
+        <w:trPr>
+          <w:tblHeader/>
+          <w:ins w:id="173" w:author="Augustin, Jourdain M" w:date="2015-02-13T13:05:00Z"/>
+        </w:trPr>
+        <w:tc>
+          <w:tcPr>
+            <w:tcW w:w="2549" w:type="dxa"/>
+            <w:shd w:val="solid" w:color="auto" w:fill="000000"/>
+          </w:tcPr>
+          <w:p>
+            <w:pPr>
+              <w:rPr>
+                <w:ins w:id="174" w:author="Augustin, Jourdain M" w:date="2015-02-13T13:05:00Z"/>
+                <w:b/>
+                <w:sz w:val="18"/>
+              </w:rPr>
+            </w:pPr>
+            <w:ins w:id="175" w:author="Augustin, Jourdain M" w:date="2015-02-13T13:05:00Z">
+              <w:r>
+                <w:rPr>
+                  <w:b/>
+                  <w:sz w:val="18"/>
+                </w:rPr>
+                <w:lastRenderedPageBreak/>
+                <w:t>Item</w:t>
+              </w:r>
+            </w:ins>
+          </w:p>
+        </w:tc>
+        <w:tc>
+          <w:tcPr>
+            <w:tcW w:w="10455" w:type="dxa"/>
+            <w:shd w:val="solid" w:color="auto" w:fill="000000"/>
+          </w:tcPr>
+          <w:p>
+            <w:pPr>
+              <w:rPr>
+                <w:ins w:id="176" w:author="Augustin, Jourdain M" w:date="2015-02-13T13:05:00Z"/>
+                <w:b/>
+                <w:sz w:val="18"/>
+              </w:rPr>
+            </w:pPr>
+            <w:ins w:id="177" w:author="Augustin, Jourdain M" w:date="2015-02-13T13:05:00Z">
+              <w:r>
+                <w:rPr>
+                  <w:b/>
+                  <w:sz w:val="18"/>
+                </w:rPr>
+                <w:t>Description</w:t>
+              </w:r>
+            </w:ins>
+          </w:p>
+        </w:tc>
+      </w:tr>
+      <w:tr>
+        <w:trPr>
+          <w:ins w:id="178" w:author="Augustin, Jourdain M" w:date="2015-02-13T13:05:00Z"/>
+        </w:trPr>
+        <w:tc>
+          <w:tcPr>
+            <w:tcW w:w="2549" w:type="dxa"/>
+          </w:tcPr>
+          <w:p>
+            <w:pPr>
+              <w:rPr>
+                <w:ins w:id="179" w:author="Augustin, Jourdain M" w:date="2015-02-13T13:05:00Z"/>
+                <w:sz w:val="18"/>
+              </w:rPr>
+            </w:pPr>
+            <w:ins w:id="180" w:author="Augustin, Jourdain M" w:date="2015-02-13T13:05:00Z">
+              <w:r>
+                <w:rPr>
+                  <w:sz w:val="18"/>
+                </w:rPr>
+                <w:t>Test Case ID</w:t>
+              </w:r>
+            </w:ins>
+          </w:p>
+        </w:tc>
+        <w:tc>
+          <w:tcPr>
+            <w:tcW w:w="10455" w:type="dxa"/>
+          </w:tcPr>
+          <w:p>
+            <w:pPr>
+              <w:rPr>
+                <w:ins w:id="181" w:author="Augustin, Jourdain M" w:date="2015-02-13T13:05:00Z"/>
+                <w:sz w:val="18"/>
+              </w:rPr>
+            </w:pPr>
+            <w:ins w:id="182" w:author="Augustin, Jourdain M" w:date="2015-02-13T13:05:00Z">
+              <w:r>
+                <w:rPr>
+                  <w:sz w:val="18"/>
+                </w:rPr>
+                <w:t>ECUIDASH</w:t>
+              </w:r>
+              <w:r>
+                <w:rPr>
+                  <w:sz w:val="18"/>
+                </w:rPr>
+                <w:t>29</w:t>
+              </w:r>
+            </w:ins>
+          </w:p>
+        </w:tc>
+      </w:tr>
+      <w:tr>
+        <w:trPr>
+          <w:ins w:id="183" w:author="Augustin, Jourdain M" w:date="2015-02-13T13:05:00Z"/>
+        </w:trPr>
+        <w:tc>
+          <w:tcPr>
+            <w:tcW w:w="2549" w:type="dxa"/>
+          </w:tcPr>
+          <w:p>
+            <w:pPr>
+              <w:rPr>
+                <w:ins w:id="184" w:author="Augustin, Jourdain M" w:date="2015-02-13T13:05:00Z"/>
+                <w:sz w:val="18"/>
+              </w:rPr>
+            </w:pPr>
+            <w:ins w:id="185" w:author="Augustin, Jourdain M" w:date="2015-02-13T13:05:00Z">
+              <w:r>
+                <w:rPr>
+                  <w:sz w:val="18"/>
+                </w:rPr>
+                <w:t>Source Description</w:t>
+              </w:r>
+            </w:ins>
+          </w:p>
+        </w:tc>
+        <w:tc>
+          <w:tcPr>
+            <w:tcW w:w="10455" w:type="dxa"/>
+          </w:tcPr>
+          <w:p>
+            <w:pPr>
+              <w:rPr>
+                <w:ins w:id="186" w:author="Augustin, Jourdain M" w:date="2015-02-13T13:05:00Z"/>
+                <w:sz w:val="18"/>
+              </w:rPr>
+            </w:pPr>
+            <w:ins w:id="187" w:author="Augustin, Jourdain M" w:date="2015-02-13T13:05:00Z">
+              <w:r>
+                <w:rPr>
+                  <w:sz w:val="18"/>
+                </w:rPr>
+                <w:t>SCCB-</w:t>
+              </w:r>
+              <w:r>
+                <w:rPr>
+                  <w:sz w:val="18"/>
+                </w:rPr>
+                <w:t>P14251</w:t>
+              </w:r>
+            </w:ins>
+          </w:p>
+        </w:tc>
+      </w:tr>
+      <w:tr>
+        <w:trPr>
+          <w:ins w:id="188" w:author="Augustin, Jourdain M" w:date="2015-02-13T13:05:00Z"/>
+        </w:trPr>
+        <w:tc>
+          <w:tcPr>
+            <w:tcW w:w="2549" w:type="dxa"/>
+          </w:tcPr>
+          <w:p>
+            <w:pPr>
+              <w:rPr>
+                <w:ins w:id="189" w:author="Augustin, Jourdain M" w:date="2015-02-13T13:05:00Z"/>
+                <w:sz w:val="18"/>
+              </w:rPr>
+            </w:pPr>
+            <w:ins w:id="190" w:author="Augustin, Jourdain M" w:date="2015-02-13T13:05:00Z">
+              <w:r>
+                <w:rPr>
+                  <w:sz w:val="18"/>
+                </w:rPr>
+                <w:t>Test Location</w:t>
+              </w:r>
+            </w:ins>
+          </w:p>
+        </w:tc>
+        <w:tc>
+          <w:tcPr>
+            <w:tcW w:w="10455" w:type="dxa"/>
+          </w:tcPr>
+          <w:p>
+            <w:pPr>
+              <w:rPr>
+                <w:ins w:id="191" w:author="Augustin, Jourdain M" w:date="2015-02-13T13:05:00Z"/>
+                <w:sz w:val="18"/>
+              </w:rPr>
+            </w:pPr>
+            <w:ins w:id="192" w:author="Augustin, Jourdain M" w:date="2015-02-13T13:05:00Z">
+              <w:r>
+                <w:rPr>
+                  <w:sz w:val="18"/>
+                </w:rPr>
+                <w:t xml:space="preserve">https://vacmsmpmd01.vangent.local/coach3/default.aspx </w:t>
+              </w:r>
+            </w:ins>
+          </w:p>
+        </w:tc>
+      </w:tr>
+      <w:tr>
+        <w:trPr>
+          <w:ins w:id="193" w:author="Augustin, Jourdain M" w:date="2015-02-13T13:05:00Z"/>
+        </w:trPr>
+        <w:tc>
+          <w:tcPr>
+            <w:tcW w:w="2549" w:type="dxa"/>
+          </w:tcPr>
+          <w:p>
+            <w:pPr>
+              <w:rPr>
+                <w:ins w:id="194" w:author="Augustin, Jourdain M" w:date="2015-02-13T13:05:00Z"/>
+                <w:sz w:val="18"/>
+              </w:rPr>
+            </w:pPr>
+            <w:ins w:id="195" w:author="Augustin, Jourdain M" w:date="2015-02-13T13:05:00Z">
+              <w:r>
+                <w:rPr>
+                  <w:sz w:val="18"/>
+                </w:rPr>
+                <w:t>Updated File(s)</w:t>
+              </w:r>
+            </w:ins>
+          </w:p>
+        </w:tc>
+        <w:tc>
+          <w:tcPr>
+            <w:tcW w:w="10455" w:type="dxa"/>
+          </w:tcPr>
+          <w:p>
+            <w:pPr>
+              <w:rPr>
+                <w:ins w:id="196" w:author="Augustin, Jourdain M" w:date="2015-02-13T13:05:00Z"/>
+                <w:sz w:val="18"/>
+              </w:rPr>
+            </w:pPr>
+            <w:ins w:id="197" w:author="Augustin, Jourdain M" w:date="2015-02-13T13:05:00Z">
+              <w:r>
+                <w:rPr>
+                  <w:sz w:val="18"/>
+                </w:rPr>
+                <w:t>View4.aspx</w:t>
+              </w:r>
+            </w:ins>
+          </w:p>
+        </w:tc>
+      </w:tr>
+      <w:tr>
+        <w:trPr>
+          <w:ins w:id="198" w:author="Augustin, Jourdain M" w:date="2015-02-13T13:05:00Z"/>
+        </w:trPr>
+        <w:tc>
+          <w:tcPr>
+            <w:tcW w:w="2549" w:type="dxa"/>
+          </w:tcPr>
+          <w:p>
+            <w:pPr>
+              <w:rPr>
+                <w:ins w:id="199" w:author="Augustin, Jourdain M" w:date="2015-02-13T13:05:00Z"/>
+                <w:sz w:val="18"/>
+              </w:rPr>
+            </w:pPr>
+            <w:ins w:id="200" w:author="Augustin, Jourdain M" w:date="2015-02-13T13:05:00Z">
+              <w:r>
+                <w:rPr>
+                  <w:sz w:val="18"/>
+                </w:rPr>
+                <w:t>Supporting Documentation</w:t>
+              </w:r>
+            </w:ins>
+          </w:p>
+        </w:tc>
+        <w:tc>
+          <w:tcPr>
+            <w:tcW w:w="10455" w:type="dxa"/>
+          </w:tcPr>
+          <w:p>
+            <w:pPr>
+              <w:rPr>
+                <w:ins w:id="201" w:author="Augustin, Jourdain M" w:date="2015-02-13T13:05:00Z"/>
+                <w:sz w:val="18"/>
+              </w:rPr>
+            </w:pPr>
+          </w:p>
+        </w:tc>
+      </w:tr>
+      <w:tr>
+        <w:trPr>
+          <w:ins w:id="202" w:author="Augustin, Jourdain M" w:date="2015-02-13T13:05:00Z"/>
+        </w:trPr>
+        <w:tc>
+          <w:tcPr>
+            <w:tcW w:w="2549" w:type="dxa"/>
+          </w:tcPr>
+          <w:p>
+            <w:pPr>
+              <w:rPr>
+                <w:ins w:id="203" w:author="Augustin, Jourdain M" w:date="2015-02-13T13:05:00Z"/>
+                <w:sz w:val="18"/>
+              </w:rPr>
+            </w:pPr>
+            <w:ins w:id="204" w:author="Augustin, Jourdain M" w:date="2015-02-13T13:05:00Z">
+              <w:r>
+                <w:rPr>
+                  <w:sz w:val="18"/>
+                </w:rPr>
+                <w:t>Notes</w:t>
+              </w:r>
+            </w:ins>
+          </w:p>
+        </w:tc>
+        <w:tc>
+          <w:tcPr>
+            <w:tcW w:w="10455" w:type="dxa"/>
+          </w:tcPr>
+          <w:p>
+            <w:pPr>
+              <w:rPr>
+                <w:ins w:id="205" w:author="Augustin, Jourdain M" w:date="2015-02-13T13:05:00Z"/>
+                <w:sz w:val="18"/>
+              </w:rPr>
+            </w:pPr>
+          </w:p>
+        </w:tc>
+      </w:tr>
+    </w:tbl>
+    <w:p>
+      <w:pPr>
+        <w:rPr>
+          <w:ins w:id="206" w:author="Augustin, Jourdain M" w:date="2015-02-13T13:05:00Z"/>
+          <w:sz w:val="18"/>
+        </w:rPr>
+      </w:pPr>
+    </w:p>
+    <w:p>
+      <w:pPr>
+        <w:rPr>
+          <w:ins w:id="207" w:author="Augustin, Jourdain M" w:date="2015-02-13T13:05:00Z"/>
+          <w:sz w:val="18"/>
+        </w:rPr>
+      </w:pPr>
+    </w:p>
+    <w:tbl>
+      <w:tblPr>
+        <w:tblW w:w="13500" w:type="dxa"/>
+        <w:tblInd w:w="-612" w:type="dxa"/>
+        <w:tblBorders>
+          <w:top w:val="double" w:sz="4" w:space="0" w:color="auto"/>
+          <w:left w:val="double" w:sz="4" w:space="0" w:color="auto"/>
+          <w:bottom w:val="double" w:sz="4" w:space="0" w:color="auto"/>
+          <w:right w:val="double" w:sz="4" w:space="0" w:color="auto"/>
+          <w:insideH w:val="single" w:sz="6" w:space="0" w:color="auto"/>
+          <w:insideV w:val="single" w:sz="6" w:space="0" w:color="auto"/>
+        </w:tblBorders>
+        <w:tblLayout w:type="fixed"/>
+        <w:tblLook w:val="0000" w:firstRow="0" w:lastRow="0" w:firstColumn="0" w:lastColumn="0" w:noHBand="0" w:noVBand="0"/>
+      </w:tblPr>
+      <w:tblGrid>
+        <w:gridCol w:w="900"/>
+        <w:gridCol w:w="3960"/>
+        <w:gridCol w:w="4500"/>
+        <w:gridCol w:w="1260"/>
+        <w:gridCol w:w="2880"/>
+      </w:tblGrid>
+      <w:tr>
+        <w:trPr>
+          <w:cantSplit/>
+          <w:tblHeader/>
+          <w:ins w:id="208" w:author="Augustin, Jourdain M" w:date="2015-02-13T13:05:00Z"/>
+        </w:trPr>
+        <w:tc>
+          <w:tcPr>
+            <w:tcW w:w="900" w:type="dxa"/>
+            <w:shd w:val="clear" w:color="auto" w:fill="A6A6A6"/>
+          </w:tcPr>
+          <w:p>
+            <w:pPr>
+              <w:rPr>
+                <w:ins w:id="209" w:author="Augustin, Jourdain M" w:date="2015-02-13T13:05:00Z"/>
+                <w:b/>
+                <w:i/>
+                <w:sz w:val="18"/>
+              </w:rPr>
+            </w:pPr>
+            <w:ins w:id="210" w:author="Augustin, Jourdain M" w:date="2015-02-13T13:05:00Z">
+              <w:r>
+                <w:rPr>
+                  <w:b/>
+                  <w:sz w:val="18"/>
+                </w:rPr>
+                <w:t>TEST#</w:t>
+              </w:r>
+            </w:ins>
+          </w:p>
+        </w:tc>
+        <w:tc>
+          <w:tcPr>
+            <w:tcW w:w="3960" w:type="dxa"/>
+            <w:shd w:val="clear" w:color="auto" w:fill="A6A6A6"/>
+          </w:tcPr>
+          <w:p>
+            <w:pPr>
+              <w:rPr>
+                <w:ins w:id="211" w:author="Augustin, Jourdain M" w:date="2015-02-13T13:05:00Z"/>
+                <w:b/>
+                <w:i/>
+                <w:sz w:val="18"/>
+              </w:rPr>
+            </w:pPr>
+            <w:ins w:id="212" w:author="Augustin, Jourdain M" w:date="2015-02-13T13:05:00Z">
+              <w:r>
+                <w:rPr>
+                  <w:b/>
+                  <w:sz w:val="18"/>
+                </w:rPr>
+                <w:t>ACTION</w:t>
+              </w:r>
+            </w:ins>
+          </w:p>
+        </w:tc>
+        <w:tc>
+          <w:tcPr>
+            <w:tcW w:w="4500" w:type="dxa"/>
+            <w:shd w:val="clear" w:color="auto" w:fill="A6A6A6"/>
+          </w:tcPr>
+          <w:p>
+            <w:pPr>
+              <w:rPr>
+                <w:ins w:id="213" w:author="Augustin, Jourdain M" w:date="2015-02-13T13:05:00Z"/>
+                <w:b/>
+                <w:i/>
+                <w:sz w:val="18"/>
+              </w:rPr>
+            </w:pPr>
+            <w:ins w:id="214" w:author="Augustin, Jourdain M" w:date="2015-02-13T13:05:00Z">
+              <w:r>
+                <w:rPr>
+                  <w:b/>
+                  <w:sz w:val="18"/>
+                </w:rPr>
+                <w:t xml:space="preserve">EXPECTED RESULTS </w:t>
+              </w:r>
+            </w:ins>
+          </w:p>
+        </w:tc>
+        <w:tc>
+          <w:tcPr>
+            <w:tcW w:w="1260" w:type="dxa"/>
+            <w:shd w:val="clear" w:color="auto" w:fill="A6A6A6"/>
+          </w:tcPr>
+          <w:p>
+            <w:pPr>
+              <w:rPr>
+                <w:ins w:id="215" w:author="Augustin, Jourdain M" w:date="2015-02-13T13:05:00Z"/>
+                <w:b/>
+                <w:i/>
+                <w:sz w:val="18"/>
+              </w:rPr>
+            </w:pPr>
+            <w:ins w:id="216" w:author="Augustin, Jourdain M" w:date="2015-02-13T13:05:00Z">
+              <w:r>
+                <w:rPr>
+                  <w:b/>
+                  <w:sz w:val="18"/>
+                </w:rPr>
+                <w:t>RESULTS</w:t>
+              </w:r>
+            </w:ins>
+          </w:p>
+          <w:p>
+            <w:pPr>
+              <w:rPr>
+                <w:ins w:id="217" w:author="Augustin, Jourdain M" w:date="2015-02-13T13:05:00Z"/>
+                <w:b/>
+                <w:i/>
+                <w:sz w:val="18"/>
+              </w:rPr>
+            </w:pPr>
+            <w:ins w:id="218" w:author="Augustin, Jourdain M" w:date="2015-02-13T13:05:00Z">
+              <w:r>
+                <w:rPr>
+                  <w:b/>
+                  <w:sz w:val="18"/>
+                </w:rPr>
+                <w:t>P/F/I</w:t>
+              </w:r>
+            </w:ins>
+          </w:p>
+        </w:tc>
+        <w:tc>
+          <w:tcPr>
+            <w:tcW w:w="2880" w:type="dxa"/>
+            <w:shd w:val="clear" w:color="auto" w:fill="A6A6A6"/>
+          </w:tcPr>
+          <w:p>
+            <w:pPr>
+              <w:rPr>
+                <w:ins w:id="219" w:author="Augustin, Jourdain M" w:date="2015-02-13T13:05:00Z"/>
+                <w:b/>
+                <w:i/>
+                <w:sz w:val="18"/>
+              </w:rPr>
+            </w:pPr>
+            <w:ins w:id="220" w:author="Augustin, Jourdain M" w:date="2015-02-13T13:05:00Z">
+              <w:r>
+                <w:rPr>
+                  <w:b/>
+                  <w:sz w:val="18"/>
+                </w:rPr>
+                <w:t>COMMENTS</w:t>
+              </w:r>
+            </w:ins>
+          </w:p>
+        </w:tc>
+      </w:tr>
+      <w:tr>
+        <w:trPr>
+          <w:cantSplit/>
+          <w:ins w:id="221" w:author="Augustin, Jourdain M" w:date="2015-02-13T13:05:00Z"/>
+        </w:trPr>
+        <w:tc>
+          <w:tcPr>
+            <w:tcW w:w="900" w:type="dxa"/>
+          </w:tcPr>
+          <w:p>
+            <w:pPr>
+              <w:numPr>
+                <w:ilvl w:val="0"/>
+                <w:numId w:val="31"/>
+              </w:numPr>
+              <w:rPr>
+                <w:ins w:id="222" w:author="Augustin, Jourdain M" w:date="2015-02-13T13:05:00Z"/>
+                <w:i/>
+                <w:sz w:val="18"/>
+              </w:rPr>
+              <w:pPrChange w:id="223" w:author="Augustin, Jourdain M" w:date="2015-02-13T13:06:00Z">
+                <w:pPr>
+                  <w:numPr>
+                    <w:numId w:val="30"/>
+                  </w:numPr>
+                  <w:tabs>
+                    <w:tab w:val="num" w:pos="720"/>
+                  </w:tabs>
+                  <w:ind w:left="720" w:hanging="360"/>
+                </w:pPr>
+              </w:pPrChange>
+            </w:pPr>
+          </w:p>
+        </w:tc>
+        <w:tc>
+          <w:tcPr>
+            <w:tcW w:w="3960" w:type="dxa"/>
+          </w:tcPr>
+          <w:p>
+            <w:pPr>
+              <w:pStyle w:val="CSETableText"/>
+              <w:ind w:left="159"/>
+              <w:rPr>
+                <w:ins w:id="224" w:author="Augustin, Jourdain M" w:date="2015-02-13T13:05:00Z"/>
+                <w:rFonts w:asciiTheme="minorHAnsi" w:hAnsiTheme="minorHAnsi"/>
+                <w:bCs/>
+                <w:szCs w:val="20"/>
+              </w:rPr>
+            </w:pPr>
+            <w:ins w:id="225" w:author="Augustin, Jourdain M" w:date="2015-02-13T13:05:00Z">
+              <w:r>
+                <w:rPr>
+                  <w:rFonts w:asciiTheme="minorHAnsi" w:hAnsiTheme="minorHAnsi"/>
+                  <w:bCs/>
+                  <w:szCs w:val="20"/>
+                </w:rPr>
+                <w:t>Launch link to test page using a</w:t>
+              </w:r>
+              <w:r>
+                <w:rPr>
+                  <w:rFonts w:asciiTheme="minorHAnsi" w:hAnsiTheme="minorHAnsi"/>
+                  <w:bCs/>
+                  <w:szCs w:val="20"/>
+                </w:rPr>
+                <w:t xml:space="preserve"> user with historical dashboard access</w:t>
+              </w:r>
+              <w:r>
+                <w:rPr>
+                  <w:rFonts w:asciiTheme="minorHAnsi" w:hAnsiTheme="minorHAnsi"/>
+                  <w:bCs/>
+                  <w:szCs w:val="20"/>
+                </w:rPr>
+                <w:t>:</w:t>
+              </w:r>
+            </w:ins>
+          </w:p>
+          <w:p>
+            <w:pPr>
+              <w:pStyle w:val="CSETableText"/>
+              <w:ind w:left="159"/>
+              <w:rPr>
+                <w:ins w:id="226" w:author="Augustin, Jourdain M" w:date="2015-02-13T13:05:00Z"/>
+                <w:rFonts w:asciiTheme="minorHAnsi" w:hAnsiTheme="minorHAnsi"/>
+                <w:bCs/>
+                <w:szCs w:val="20"/>
+              </w:rPr>
+            </w:pPr>
+          </w:p>
+          <w:p>
+            <w:pPr>
+              <w:rPr>
+                <w:ins w:id="227" w:author="Augustin, Jourdain M" w:date="2015-02-13T13:05:00Z"/>
+                <w:bCs/>
+                <w:sz w:val="18"/>
+              </w:rPr>
+            </w:pPr>
+            <w:ins w:id="228" w:author="Augustin, Jourdain M" w:date="2015-02-13T13:05:00Z">
+              <w:r>
+                <w:rPr>
+                  <w:rFonts w:asciiTheme="minorHAnsi" w:hAnsiTheme="minorHAnsi"/>
+                  <w:bCs/>
+                </w:rPr>
+                <w:t xml:space="preserve">https://vacmsmpmd01.vangent.local/coach3/default.aspx </w:t>
+              </w:r>
+            </w:ins>
+          </w:p>
+        </w:tc>
+        <w:tc>
+          <w:tcPr>
+            <w:tcW w:w="4500" w:type="dxa"/>
+          </w:tcPr>
+          <w:p>
+            <w:pPr>
+              <w:rPr>
+                <w:ins w:id="229" w:author="Augustin, Jourdain M" w:date="2015-02-13T13:05:00Z"/>
+                <w:sz w:val="18"/>
+              </w:rPr>
+            </w:pPr>
+            <w:ins w:id="230" w:author="Augustin, Jourdain M" w:date="2015-02-13T13:05:00Z">
+              <w:r>
+                <w:rPr>
+                  <w:rFonts w:asciiTheme="minorHAnsi" w:hAnsiTheme="minorHAnsi"/>
+                </w:rPr>
+                <w:t>Main page successfully loads with credentials passed</w:t>
+              </w:r>
+              <w:r>
+                <w:rPr>
+                  <w:rFonts w:asciiTheme="minorHAnsi" w:hAnsiTheme="minorHAnsi"/>
+                </w:rPr>
+                <w:t xml:space="preserve"> reflecting data in database </w:t>
+              </w:r>
+              <w:proofErr w:type="spellStart"/>
+              <w:r>
+                <w:rPr>
+                  <w:rFonts w:asciiTheme="minorHAnsi" w:hAnsiTheme="minorHAnsi"/>
+                </w:rPr>
+                <w:t>db</w:t>
+              </w:r>
+              <w:proofErr w:type="spellEnd"/>
+            </w:ins>
+          </w:p>
+        </w:tc>
+        <w:tc>
+          <w:tcPr>
+            <w:tcW w:w="1260" w:type="dxa"/>
+          </w:tcPr>
+          <w:p>
+            <w:pPr>
+              <w:jc w:val="center"/>
+              <w:rPr>
+                <w:ins w:id="231" w:author="Augustin, Jourdain M" w:date="2015-02-13T13:05:00Z"/>
+                <w:i/>
+                <w:sz w:val="18"/>
+              </w:rPr>
+            </w:pPr>
+            <w:ins w:id="232" w:author="Augustin, Jourdain M" w:date="2015-02-13T13:05:00Z">
+              <w:r>
+                <w:rPr>
+                  <w:i/>
+                  <w:sz w:val="18"/>
+                </w:rPr>
+                <w:t>P</w:t>
+              </w:r>
+            </w:ins>
+          </w:p>
+          <w:p>
+            <w:pPr>
+              <w:jc w:val="center"/>
+              <w:rPr>
+                <w:ins w:id="233" w:author="Augustin, Jourdain M" w:date="2015-02-13T13:05:00Z"/>
+                <w:i/>
+                <w:sz w:val="18"/>
+              </w:rPr>
+            </w:pPr>
+            <w:ins w:id="234" w:author="Augustin, Jourdain M" w:date="2015-02-13T13:05:00Z">
+              <w:r>
+                <w:rPr>
+                  <w:i/>
+                  <w:sz w:val="18"/>
+                </w:rPr>
+                <w:t>02</w:t>
+              </w:r>
+              <w:r>
+                <w:rPr>
+                  <w:i/>
+                  <w:sz w:val="18"/>
+                </w:rPr>
+                <w:t>/</w:t>
+              </w:r>
+            </w:ins>
+            <w:ins w:id="235" w:author="Augustin, Jourdain M" w:date="2015-02-13T13:07:00Z">
+              <w:r>
+                <w:rPr>
+                  <w:i/>
+                  <w:sz w:val="18"/>
+                </w:rPr>
+                <w:t>13</w:t>
+              </w:r>
+            </w:ins>
+            <w:ins w:id="236" w:author="Augustin, Jourdain M" w:date="2015-02-13T13:05:00Z">
+              <w:r>
+                <w:rPr>
+                  <w:i/>
+                  <w:sz w:val="18"/>
+                </w:rPr>
+                <w:t>/201</w:t>
+              </w:r>
+              <w:r>
+                <w:rPr>
+                  <w:i/>
+                  <w:sz w:val="18"/>
+                </w:rPr>
+                <w:t>5</w:t>
+              </w:r>
+            </w:ins>
+          </w:p>
+        </w:tc>
+        <w:tc>
+          <w:tcPr>
+            <w:tcW w:w="2880" w:type="dxa"/>
+          </w:tcPr>
+          <w:p>
+            <w:pPr>
+              <w:rPr>
+                <w:ins w:id="237" w:author="Augustin, Jourdain M" w:date="2015-02-13T13:05:00Z"/>
+                <w:i/>
+                <w:sz w:val="18"/>
+              </w:rPr>
+            </w:pPr>
+          </w:p>
+        </w:tc>
+      </w:tr>
+      <w:tr>
+        <w:trPr>
+          <w:ins w:id="238" w:author="Augustin, Jourdain M" w:date="2015-02-13T13:05:00Z"/>
+        </w:trPr>
+        <w:tc>
+          <w:tcPr>
+            <w:tcW w:w="900" w:type="dxa"/>
+          </w:tcPr>
+          <w:p>
+            <w:pPr>
+              <w:numPr>
+                <w:ilvl w:val="0"/>
+                <w:numId w:val="31"/>
+              </w:numPr>
+              <w:rPr>
+                <w:ins w:id="239" w:author="Augustin, Jourdain M" w:date="2015-02-13T13:05:00Z"/>
+                <w:i/>
+                <w:sz w:val="18"/>
+              </w:rPr>
+              <w:pPrChange w:id="240" w:author="Augustin, Jourdain M" w:date="2015-02-13T13:06:00Z">
+                <w:pPr>
+                  <w:numPr>
+                    <w:numId w:val="30"/>
+                  </w:numPr>
+                  <w:tabs>
+                    <w:tab w:val="num" w:pos="720"/>
+                  </w:tabs>
+                  <w:ind w:left="720" w:hanging="360"/>
+                </w:pPr>
+              </w:pPrChange>
+            </w:pPr>
+          </w:p>
+        </w:tc>
+        <w:tc>
+          <w:tcPr>
+            <w:tcW w:w="3960" w:type="dxa"/>
+          </w:tcPr>
+          <w:p>
+            <w:pPr>
+              <w:pStyle w:val="CSETableText"/>
+              <w:ind w:left="159"/>
+              <w:rPr>
+                <w:ins w:id="241" w:author="Augustin, Jourdain M" w:date="2015-02-13T13:05:00Z"/>
+                <w:rFonts w:asciiTheme="minorHAnsi" w:hAnsiTheme="minorHAnsi"/>
+                <w:bCs/>
+                <w:szCs w:val="20"/>
+              </w:rPr>
+            </w:pPr>
+            <w:ins w:id="242" w:author="Augustin, Jourdain M" w:date="2015-02-13T13:05:00Z">
+              <w:r>
+                <w:rPr>
+                  <w:rFonts w:asciiTheme="minorHAnsi" w:hAnsiTheme="minorHAnsi"/>
+                  <w:bCs/>
+                  <w:szCs w:val="20"/>
+                </w:rPr>
+                <w:t>Select “</w:t>
+              </w:r>
+              <w:r>
+                <w:rPr>
+                  <w:rFonts w:asciiTheme="minorHAnsi" w:hAnsiTheme="minorHAnsi"/>
+                  <w:bCs/>
+                  <w:szCs w:val="20"/>
+                </w:rPr>
+                <w:t>Historical</w:t>
+              </w:r>
+              <w:r>
+                <w:rPr>
+                  <w:rFonts w:asciiTheme="minorHAnsi" w:hAnsiTheme="minorHAnsi"/>
+                  <w:bCs/>
+                  <w:szCs w:val="20"/>
+                </w:rPr>
+                <w:t xml:space="preserve"> Dashboard” tab </w:t>
+              </w:r>
+              <w:r>
+                <w:rPr>
+                  <w:rFonts w:asciiTheme="minorHAnsi" w:hAnsiTheme="minorHAnsi"/>
+                  <w:bCs/>
+                  <w:szCs w:val="20"/>
+                </w:rPr>
+                <w:t>and select</w:t>
+              </w:r>
+            </w:ins>
+            <w:ins w:id="243" w:author="Augustin, Jourdain M" w:date="2015-02-13T13:08:00Z">
+              <w:r>
+                <w:rPr>
+                  <w:rFonts w:asciiTheme="minorHAnsi" w:hAnsiTheme="minorHAnsi"/>
+                  <w:bCs/>
+                  <w:szCs w:val="20"/>
+                </w:rPr>
+                <w:t xml:space="preserve"> Source dropdown menu</w:t>
+              </w:r>
+            </w:ins>
+            <w:ins w:id="244" w:author="Augustin, Jourdain M" w:date="2015-02-13T13:05:00Z">
+              <w:r>
+                <w:rPr>
+                  <w:rFonts w:asciiTheme="minorHAnsi" w:hAnsiTheme="minorHAnsi"/>
+                  <w:bCs/>
+                  <w:szCs w:val="20"/>
+                </w:rPr>
+                <w:t>.</w:t>
+              </w:r>
+            </w:ins>
+          </w:p>
+          <w:p>
+            <w:pPr>
+              <w:rPr>
+                <w:ins w:id="245" w:author="Augustin, Jourdain M" w:date="2015-02-13T13:05:00Z"/>
+                <w:bCs/>
+                <w:sz w:val="18"/>
+              </w:rPr>
+            </w:pPr>
+            <w:ins w:id="246" w:author="Augustin, Jourdain M" w:date="2015-02-13T13:05:00Z">
+              <w:r>
+                <w:rPr>
+                  <w:rFonts w:asciiTheme="minorHAnsi" w:hAnsiTheme="minorHAnsi"/>
+                  <w:bCs/>
+                </w:rPr>
+                <w:t xml:space="preserve">   </w:t>
+              </w:r>
+            </w:ins>
+          </w:p>
+        </w:tc>
+        <w:tc>
+          <w:tcPr>
+            <w:tcW w:w="4500" w:type="dxa"/>
+          </w:tcPr>
+          <w:p>
+            <w:pPr>
+              <w:rPr>
+                <w:ins w:id="247" w:author="Augustin, Jourdain M" w:date="2015-02-13T13:05:00Z"/>
+                <w:sz w:val="18"/>
+              </w:rPr>
+            </w:pPr>
+            <w:ins w:id="248" w:author="Augustin, Jourdain M" w:date="2015-02-13T13:05:00Z">
+              <w:r>
+                <w:rPr>
+                  <w:rFonts w:asciiTheme="minorHAnsi" w:hAnsiTheme="minorHAnsi"/>
+                </w:rPr>
+                <w:t xml:space="preserve">Verify that </w:t>
+              </w:r>
+            </w:ins>
+            <w:ins w:id="249" w:author="Augustin, Jourdain M" w:date="2015-02-13T13:08:00Z">
+              <w:r>
+                <w:rPr>
+                  <w:rFonts w:asciiTheme="minorHAnsi" w:hAnsiTheme="minorHAnsi"/>
+                </w:rPr>
+                <w:t>source dropdown menu displays “Warning” option</w:t>
+              </w:r>
+            </w:ins>
+            <w:ins w:id="250" w:author="Augustin, Jourdain M" w:date="2015-02-13T13:05:00Z">
+              <w:r>
+                <w:rPr>
+                  <w:rFonts w:asciiTheme="minorHAnsi" w:hAnsiTheme="minorHAnsi"/>
+                </w:rPr>
+                <w:t>.</w:t>
+              </w:r>
+            </w:ins>
+          </w:p>
+        </w:tc>
+        <w:tc>
+          <w:tcPr>
+            <w:tcW w:w="1260" w:type="dxa"/>
+          </w:tcPr>
+          <w:p>
+            <w:pPr>
+              <w:jc w:val="center"/>
+              <w:rPr>
+                <w:ins w:id="251" w:author="Augustin, Jourdain M" w:date="2015-02-13T13:07:00Z"/>
+                <w:i/>
+                <w:sz w:val="18"/>
+              </w:rPr>
+            </w:pPr>
+            <w:ins w:id="252" w:author="Augustin, Jourdain M" w:date="2015-02-13T13:07:00Z">
+              <w:r>
+                <w:rPr>
+                  <w:i/>
+                  <w:sz w:val="18"/>
+                </w:rPr>
+                <w:t>P</w:t>
+              </w:r>
+            </w:ins>
+          </w:p>
+          <w:p>
+            <w:pPr>
+              <w:jc w:val="center"/>
+              <w:rPr>
+                <w:ins w:id="253" w:author="Augustin, Jourdain M" w:date="2015-02-13T13:05:00Z"/>
+                <w:i/>
+                <w:sz w:val="18"/>
+              </w:rPr>
+            </w:pPr>
+            <w:ins w:id="254" w:author="Augustin, Jourdain M" w:date="2015-02-13T13:07:00Z">
+              <w:r>
+                <w:rPr>
+                  <w:i/>
+                  <w:sz w:val="18"/>
+                </w:rPr>
+                <w:t>02/13/2015</w:t>
+              </w:r>
+            </w:ins>
+          </w:p>
+        </w:tc>
+        <w:tc>
+          <w:tcPr>
+            <w:tcW w:w="2880" w:type="dxa"/>
+          </w:tcPr>
+          <w:p>
+            <w:pPr>
+              <w:rPr>
+                <w:ins w:id="255" w:author="Augustin, Jourdain M" w:date="2015-02-13T13:05:00Z"/>
+                <w:i/>
+                <w:sz w:val="18"/>
+              </w:rPr>
+            </w:pPr>
+          </w:p>
+        </w:tc>
+      </w:tr>
+    </w:tbl>
+    <w:p>
+      <w:pPr>
+        <w:rPr>
+          <w:ins w:id="256" w:author="Augustin, Jourdain M" w:date="2015-02-13T13:05:00Z"/>
+          <w:sz w:val="18"/>
+        </w:rPr>
+      </w:pPr>
+      <w:bookmarkStart w:id="257" w:name="_GoBack"/>
+      <w:bookmarkEnd w:id="257"/>
+    </w:p>
+    <w:p>
+      <w:pPr>
+        <w:rPr>
+          <w:ins w:id="258" w:author="Augustin, Jourdain M" w:date="2015-02-13T13:05:00Z"/>
+          <w:sz w:val="18"/>
+        </w:rPr>
+      </w:pPr>
+    </w:p>
+    <w:p>
+      <w:pPr>
+        <w:rPr>
+          <w:ins w:id="259" w:author="Augustin, Jourdain M" w:date="2015-02-13T13:05:00Z"/>
+          <w:sz w:val="18"/>
+        </w:rPr>
+      </w:pPr>
+    </w:p>
+    <w:p>
+      <w:pPr>
+        <w:rPr>
+          <w:ins w:id="260" w:author="Augustin, Jourdain M" w:date="2015-02-13T13:05:00Z"/>
           <w:sz w:val="18"/>
         </w:rPr>
       </w:pPr>
@@ -34923,7 +36176,7 @@
         <w:sz w:val="18"/>
         <w:szCs w:val="18"/>
       </w:rPr>
-      <w:t>3</w:t>
+      <w:t>37</w:t>
     </w:r>
     <w:r>
       <w:rPr>
@@ -34972,7 +36225,7 @@
         <w:sz w:val="18"/>
         <w:szCs w:val="18"/>
       </w:rPr>
-      <w:t>36</w:t>
+      <w:t>37</w:t>
     </w:r>
     <w:r>
       <w:rPr>
@@ -38244,7 +39497,7 @@
     </w:lvl>
   </w:abstractNum>
   <w:abstractNum w:abstractNumId="26">
-    <w:nsid w:val="61413CB3"/>
+    <w:nsid w:val="61096510"/>
     <w:multiLevelType w:val="hybridMultilevel"/>
     <w:tmpl w:val="A0F2ED22"/>
     <w:lvl w:ilvl="0" w:tplc="0409000F">
@@ -38360,7 +39613,7 @@
     </w:lvl>
   </w:abstractNum>
   <w:abstractNum w:abstractNumId="27">
-    <w:nsid w:val="6CD03A75"/>
+    <w:nsid w:val="61413CB3"/>
     <w:multiLevelType w:val="hybridMultilevel"/>
     <w:tmpl w:val="A0F2ED22"/>
     <w:lvl w:ilvl="0" w:tplc="0409000F">
@@ -38476,7 +39729,7 @@
     </w:lvl>
   </w:abstractNum>
   <w:abstractNum w:abstractNumId="28">
-    <w:nsid w:val="6F7C3E2B"/>
+    <w:nsid w:val="6CD03A75"/>
     <w:multiLevelType w:val="hybridMultilevel"/>
     <w:tmpl w:val="A0F2ED22"/>
     <w:lvl w:ilvl="0" w:tplc="0409000F">
@@ -38592,6 +39845,122 @@
     </w:lvl>
   </w:abstractNum>
   <w:abstractNum w:abstractNumId="29">
+    <w:nsid w:val="6F7C3E2B"/>
+    <w:multiLevelType w:val="hybridMultilevel"/>
+    <w:tmpl w:val="A0F2ED22"/>
+    <w:lvl w:ilvl="0" w:tplc="0409000F">
+      <w:start w:val="1"/>
+      <w:numFmt w:val="decimal"/>
+      <w:lvlText w:val="%1."/>
+      <w:lvlJc w:val="left"/>
+      <w:pPr>
+        <w:tabs>
+          <w:tab w:val="num" w:pos="720"/>
+        </w:tabs>
+        <w:ind w:left="720" w:hanging="360"/>
+      </w:pPr>
+    </w:lvl>
+    <w:lvl w:ilvl="1" w:tplc="4056895E">
+      <w:start w:val="1"/>
+      <w:numFmt w:val="decimal"/>
+      <w:lvlText w:val="%2."/>
+      <w:lvlJc w:val="left"/>
+      <w:pPr>
+        <w:tabs>
+          <w:tab w:val="num" w:pos="1440"/>
+        </w:tabs>
+        <w:ind w:left="1440" w:hanging="360"/>
+      </w:pPr>
+      <w:rPr>
+        <w:rFonts w:hint="default"/>
+      </w:rPr>
+    </w:lvl>
+    <w:lvl w:ilvl="2" w:tplc="0409001B" w:tentative="1">
+      <w:start w:val="1"/>
+      <w:numFmt w:val="lowerRoman"/>
+      <w:lvlText w:val="%3."/>
+      <w:lvlJc w:val="right"/>
+      <w:pPr>
+        <w:tabs>
+          <w:tab w:val="num" w:pos="2160"/>
+        </w:tabs>
+        <w:ind w:left="2160" w:hanging="180"/>
+      </w:pPr>
+    </w:lvl>
+    <w:lvl w:ilvl="3" w:tplc="0409000F" w:tentative="1">
+      <w:start w:val="1"/>
+      <w:numFmt w:val="decimal"/>
+      <w:lvlText w:val="%4."/>
+      <w:lvlJc w:val="left"/>
+      <w:pPr>
+        <w:tabs>
+          <w:tab w:val="num" w:pos="2880"/>
+        </w:tabs>
+        <w:ind w:left="2880" w:hanging="360"/>
+      </w:pPr>
+    </w:lvl>
+    <w:lvl w:ilvl="4" w:tplc="04090019" w:tentative="1">
+      <w:start w:val="1"/>
+      <w:numFmt w:val="lowerLetter"/>
+      <w:lvlText w:val="%5."/>
+      <w:lvlJc w:val="left"/>
+      <w:pPr>
+        <w:tabs>
+          <w:tab w:val="num" w:pos="3600"/>
+        </w:tabs>
+        <w:ind w:left="3600" w:hanging="360"/>
+      </w:pPr>
+    </w:lvl>
+    <w:lvl w:ilvl="5" w:tplc="0409001B" w:tentative="1">
+      <w:start w:val="1"/>
+      <w:numFmt w:val="lowerRoman"/>
+      <w:lvlText w:val="%6."/>
+      <w:lvlJc w:val="right"/>
+      <w:pPr>
+        <w:tabs>
+          <w:tab w:val="num" w:pos="4320"/>
+        </w:tabs>
+        <w:ind w:left="4320" w:hanging="180"/>
+      </w:pPr>
+    </w:lvl>
+    <w:lvl w:ilvl="6" w:tplc="0409000F" w:tentative="1">
+      <w:start w:val="1"/>
+      <w:numFmt w:val="decimal"/>
+      <w:lvlText w:val="%7."/>
+      <w:lvlJc w:val="left"/>
+      <w:pPr>
+        <w:tabs>
+          <w:tab w:val="num" w:pos="5040"/>
+        </w:tabs>
+        <w:ind w:left="5040" w:hanging="360"/>
+      </w:pPr>
+    </w:lvl>
+    <w:lvl w:ilvl="7" w:tplc="04090019" w:tentative="1">
+      <w:start w:val="1"/>
+      <w:numFmt w:val="lowerLetter"/>
+      <w:lvlText w:val="%8."/>
+      <w:lvlJc w:val="left"/>
+      <w:pPr>
+        <w:tabs>
+          <w:tab w:val="num" w:pos="5760"/>
+        </w:tabs>
+        <w:ind w:left="5760" w:hanging="360"/>
+      </w:pPr>
+    </w:lvl>
+    <w:lvl w:ilvl="8" w:tplc="0409001B" w:tentative="1">
+      <w:start w:val="1"/>
+      <w:numFmt w:val="lowerRoman"/>
+      <w:lvlText w:val="%9."/>
+      <w:lvlJc w:val="right"/>
+      <w:pPr>
+        <w:tabs>
+          <w:tab w:val="num" w:pos="6480"/>
+        </w:tabs>
+        <w:ind w:left="6480" w:hanging="180"/>
+      </w:pPr>
+    </w:lvl>
+  </w:abstractNum>
+  <w:abstractNum w:abstractNumId="30">
     <w:nsid w:val="71B630D5"/>
     <w:multiLevelType w:val="hybridMultilevel"/>
     <w:tmpl w:val="A0F2ED22"/>
@@ -38750,13 +40119,13 @@
     <w:abstractNumId w:val="20"/>
   </w:num>
   <w:num w:numId="15">
-    <w:abstractNumId w:val="26"/>
+    <w:abstractNumId w:val="27"/>
   </w:num>
   <w:num w:numId="16">
     <w:abstractNumId w:val="24"/>
   </w:num>
   <w:num w:numId="17">
-    <w:abstractNumId w:val="28"/>
+    <w:abstractNumId w:val="29"/>
   </w:num>
   <w:num w:numId="18">
     <w:abstractNumId w:val="19"/>
@@ -38774,7 +40143,7 @@
     <w:abstractNumId w:val="15"/>
   </w:num>
   <w:num w:numId="23">
-    <w:abstractNumId w:val="27"/>
+    <w:abstractNumId w:val="28"/>
   </w:num>
   <w:num w:numId="24">
     <w:abstractNumId w:val="0"/>
@@ -38783,7 +40152,7 @@
     <w:abstractNumId w:val="2"/>
   </w:num>
   <w:num w:numId="26">
-    <w:abstractNumId w:val="29"/>
+    <w:abstractNumId w:val="30"/>
   </w:num>
   <w:num w:numId="27">
     <w:abstractNumId w:val="21"/>
@@ -38796,6 +40165,9 @@
   </w:num>
   <w:num w:numId="30">
     <w:abstractNumId w:val="11"/>
+  </w:num>
+  <w:num w:numId="31">
+    <w:abstractNumId w:val="26"/>
   </w:num>
   <w:numIdMacAtCleanup w:val="14"/>
 </w:numbering>
@@ -40505,7 +41877,7 @@
 </file>
 
 <file path=customXml/itemProps1.xml><?xml version="1.0" encoding="utf-8"?>
-<ds:datastoreItem xmlns:ds="http://schemas.openxmlformats.org/officeDocument/2006/customXml" ds:itemID="{49C3593A-60EE-48FD-A861-CE6FF71D263B}">
+<ds:datastoreItem xmlns:ds="http://schemas.openxmlformats.org/officeDocument/2006/customXml" ds:itemID="{F9C252FF-5D9B-4418-B3A3-AD4E7746A8BD}">
   <ds:schemaRefs>
     <ds:schemaRef ds:uri="http://schemas.openxmlformats.org/officeDocument/2006/bibliography"/>
   </ds:schemaRefs>

</xml_diff>

<commit_message>
[VM:Jourdain.Augustin@2/16/2015 2:20:42 PM] SCR 14065
git-tfs-id: [https://tfs.omnicloud.local/tfs/cco%20program/]$/eCoaching_V2;C13944
</commit_message>
<xml_diff>
--- a/Unit Test/CCO_eCoaching_UI_Dashboard_UTD.docx
+++ b/Unit Test/CCO_eCoaching_UI_Dashboard_UTD.docx
@@ -233,7 +233,7 @@
         </w:rPr>
         <w:fldChar w:fldCharType="separate"/>
       </w:r>
-      <w:ins w:id="0" w:author="Augustin, Jourdain M" w:date="2015-02-13T12:38:00Z">
+      <w:ins w:id="0" w:author="Augustin, Jourdain M" w:date="2015-02-16T14:14:00Z">
         <w:r>
           <w:rPr>
             <w:noProof/>
@@ -241,7 +241,7 @@
             <w:sz w:val="18"/>
             <w:szCs w:val="18"/>
           </w:rPr>
-          <w:t>February 13, 2015</w:t>
+          <w:t>February 16, 2015</w:t>
         </w:r>
       </w:ins>
       <w:del w:id="1" w:author="Augustin, Jourdain M" w:date="2015-02-11T13:13:00Z">
@@ -2546,6 +2546,154 @@
           </w:p>
         </w:tc>
       </w:tr>
+      <w:tr>
+        <w:trPr>
+          <w:ins w:id="47" w:author="Augustin, Jourdain M" w:date="2015-02-16T14:14:00Z"/>
+        </w:trPr>
+        <w:tc>
+          <w:tcPr>
+            <w:tcW w:w="1440" w:type="dxa"/>
+            <w:tcBorders>
+              <w:top w:val="single" w:sz="6" w:space="0" w:color="C0C0C0"/>
+              <w:left w:val="single" w:sz="6" w:space="0" w:color="C0C0C0"/>
+              <w:bottom w:val="single" w:sz="6" w:space="0" w:color="C0C0C0"/>
+              <w:right w:val="single" w:sz="6" w:space="0" w:color="C0C0C0"/>
+            </w:tcBorders>
+          </w:tcPr>
+          <w:p>
+            <w:pPr>
+              <w:pStyle w:val="hdr1"/>
+              <w:ind w:left="0"/>
+              <w:rPr>
+                <w:ins w:id="48" w:author="Augustin, Jourdain M" w:date="2015-02-16T14:14:00Z"/>
+                <w:rFonts w:asciiTheme="minorHAnsi" w:hAnsiTheme="minorHAnsi"/>
+                <w:i w:val="0"/>
+                <w:sz w:val="20"/>
+              </w:rPr>
+            </w:pPr>
+            <w:ins w:id="49" w:author="Augustin, Jourdain M" w:date="2015-02-16T14:14:00Z">
+              <w:r>
+                <w:rPr>
+                  <w:rFonts w:asciiTheme="minorHAnsi" w:hAnsiTheme="minorHAnsi"/>
+                  <w:i w:val="0"/>
+                  <w:sz w:val="20"/>
+                </w:rPr>
+                <w:t>02/</w:t>
+              </w:r>
+            </w:ins>
+            <w:ins w:id="50" w:author="Augustin, Jourdain M" w:date="2015-02-16T14:15:00Z">
+              <w:r>
+                <w:rPr>
+                  <w:rFonts w:asciiTheme="minorHAnsi" w:hAnsiTheme="minorHAnsi"/>
+                  <w:i w:val="0"/>
+                  <w:sz w:val="20"/>
+                </w:rPr>
+                <w:t>16/2015</w:t>
+              </w:r>
+            </w:ins>
+          </w:p>
+        </w:tc>
+        <w:tc>
+          <w:tcPr>
+            <w:tcW w:w="5148" w:type="dxa"/>
+            <w:tcBorders>
+              <w:top w:val="single" w:sz="6" w:space="0" w:color="C0C0C0"/>
+              <w:left w:val="single" w:sz="6" w:space="0" w:color="C0C0C0"/>
+              <w:bottom w:val="single" w:sz="6" w:space="0" w:color="C0C0C0"/>
+              <w:right w:val="single" w:sz="6" w:space="0" w:color="C0C0C0"/>
+            </w:tcBorders>
+          </w:tcPr>
+          <w:p>
+            <w:pPr>
+              <w:rPr>
+                <w:ins w:id="51" w:author="Augustin, Jourdain M" w:date="2015-02-16T14:14:00Z"/>
+                <w:rFonts w:asciiTheme="minorHAnsi" w:hAnsiTheme="minorHAnsi"/>
+              </w:rPr>
+            </w:pPr>
+            <w:ins w:id="52" w:author="Augustin, Jourdain M" w:date="2015-02-16T14:15:00Z">
+              <w:r>
+                <w:rPr>
+                  <w:rFonts w:asciiTheme="minorHAnsi" w:hAnsiTheme="minorHAnsi"/>
+                </w:rPr>
+                <w:t>P14065 – Updated test case ECUIDASH2</w:t>
+              </w:r>
+            </w:ins>
+            <w:ins w:id="53" w:author="Augustin, Jourdain M" w:date="2015-02-16T14:16:00Z">
+              <w:r>
+                <w:rPr>
+                  <w:rFonts w:asciiTheme="minorHAnsi" w:hAnsiTheme="minorHAnsi"/>
+                </w:rPr>
+                <w:t>9</w:t>
+              </w:r>
+            </w:ins>
+            <w:ins w:id="54" w:author="Augustin, Jourdain M" w:date="2015-02-16T14:15:00Z">
+              <w:r>
+                <w:rPr>
+                  <w:rFonts w:asciiTheme="minorHAnsi" w:hAnsiTheme="minorHAnsi"/>
+                </w:rPr>
+                <w:t xml:space="preserve"> to include</w:t>
+              </w:r>
+            </w:ins>
+            <w:ins w:id="55" w:author="Augustin, Jourdain M" w:date="2015-02-16T14:16:00Z">
+              <w:r>
+                <w:rPr>
+                  <w:rFonts w:asciiTheme="minorHAnsi" w:hAnsiTheme="minorHAnsi"/>
+                </w:rPr>
+                <w:t xml:space="preserve"> note on </w:t>
+              </w:r>
+            </w:ins>
+            <w:ins w:id="56" w:author="Augustin, Jourdain M" w:date="2015-02-16T14:17:00Z">
+              <w:r>
+                <w:rPr>
+                  <w:rFonts w:asciiTheme="minorHAnsi" w:hAnsiTheme="minorHAnsi"/>
+                </w:rPr>
+                <w:t xml:space="preserve">“Warning” showing in Source dropdown for HR users only. </w:t>
+              </w:r>
+            </w:ins>
+            <w:ins w:id="57" w:author="Augustin, Jourdain M" w:date="2015-02-16T14:15:00Z">
+              <w:r>
+                <w:rPr>
+                  <w:rFonts w:asciiTheme="minorHAnsi" w:hAnsiTheme="minorHAnsi"/>
+                </w:rPr>
+                <w:t xml:space="preserve"> </w:t>
+              </w:r>
+            </w:ins>
+          </w:p>
+        </w:tc>
+        <w:tc>
+          <w:tcPr>
+            <w:tcW w:w="4320" w:type="dxa"/>
+            <w:tcBorders>
+              <w:top w:val="single" w:sz="6" w:space="0" w:color="C0C0C0"/>
+              <w:left w:val="single" w:sz="6" w:space="0" w:color="C0C0C0"/>
+              <w:bottom w:val="single" w:sz="6" w:space="0" w:color="C0C0C0"/>
+              <w:right w:val="single" w:sz="6" w:space="0" w:color="C0C0C0"/>
+            </w:tcBorders>
+          </w:tcPr>
+          <w:p>
+            <w:pPr>
+              <w:pStyle w:val="hdr1"/>
+              <w:ind w:left="0"/>
+              <w:rPr>
+                <w:ins w:id="58" w:author="Augustin, Jourdain M" w:date="2015-02-16T14:14:00Z"/>
+                <w:rFonts w:asciiTheme="minorHAnsi" w:hAnsiTheme="minorHAnsi"/>
+                <w:i w:val="0"/>
+                <w:sz w:val="20"/>
+              </w:rPr>
+            </w:pPr>
+            <w:ins w:id="59" w:author="Augustin, Jourdain M" w:date="2015-02-16T14:16:00Z">
+              <w:r>
+                <w:rPr>
+                  <w:rFonts w:asciiTheme="minorHAnsi" w:hAnsiTheme="minorHAnsi"/>
+                  <w:i w:val="0"/>
+                  <w:sz w:val="20"/>
+                </w:rPr>
+                <w:t>Jourdain Augustin</w:t>
+              </w:r>
+            </w:ins>
+          </w:p>
+        </w:tc>
+      </w:tr>
     </w:tbl>
     <w:p>
       <w:pPr>
@@ -31143,7 +31291,7 @@
               </w:rPr>
               <w:t xml:space="preserve">Verify that the Historical Dashboard tab </w:t>
             </w:r>
-            <w:ins w:id="47" w:author="Augustin, Jourdain M" w:date="2015-02-13T13:04:00Z">
+            <w:ins w:id="60" w:author="Augustin, Jourdain M" w:date="2015-02-13T13:04:00Z">
               <w:r>
                 <w:rPr>
                   <w:rFonts w:asciiTheme="minorHAnsi" w:hAnsiTheme="minorHAnsi"/>
@@ -31165,7 +31313,7 @@
               <w:t>display</w:t>
             </w:r>
             <w:proofErr w:type="gramEnd"/>
-            <w:del w:id="48" w:author="Augustin, Jourdain M" w:date="2015-02-13T13:04:00Z">
+            <w:del w:id="61" w:author="Augustin, Jourdain M" w:date="2015-02-13T13:04:00Z">
               <w:r>
                 <w:rPr>
                   <w:rFonts w:asciiTheme="minorHAnsi" w:hAnsiTheme="minorHAnsi"/>
@@ -31173,7 +31321,7 @@
                 <w:delText>s</w:delText>
               </w:r>
             </w:del>
-            <w:ins w:id="49" w:author="Augustin, Jourdain M" w:date="2015-02-13T13:04:00Z">
+            <w:ins w:id="62" w:author="Augustin, Jourdain M" w:date="2015-02-13T13:04:00Z">
               <w:r>
                 <w:rPr>
                   <w:rFonts w:asciiTheme="minorHAnsi" w:hAnsiTheme="minorHAnsi"/>
@@ -32836,7 +32984,7 @@
                 <w:sz w:val="18"/>
               </w:rPr>
             </w:pPr>
-            <w:del w:id="50" w:author="Augustin, Jourdain M" w:date="2015-02-11T13:14:00Z">
+            <w:del w:id="63" w:author="Augustin, Jourdain M" w:date="2015-02-11T13:14:00Z">
               <w:r>
                 <w:rPr>
                   <w:sz w:val="18"/>
@@ -33580,7 +33728,7 @@
     <w:p>
       <w:pPr>
         <w:rPr>
-          <w:ins w:id="51" w:author="Augustin, Jourdain M" w:date="2015-02-10T10:33:00Z"/>
+          <w:ins w:id="64" w:author="Augustin, Jourdain M" w:date="2015-02-10T10:33:00Z"/>
           <w:sz w:val="18"/>
         </w:rPr>
       </w:pPr>
@@ -33588,7 +33736,7 @@
     <w:p>
       <w:pPr>
         <w:rPr>
-          <w:ins w:id="52" w:author="Augustin, Jourdain M" w:date="2015-02-10T10:33:00Z"/>
+          <w:ins w:id="65" w:author="Augustin, Jourdain M" w:date="2015-02-10T10:33:00Z"/>
           <w:sz w:val="18"/>
         </w:rPr>
       </w:pPr>
@@ -33596,7 +33744,7 @@
     <w:p>
       <w:pPr>
         <w:rPr>
-          <w:ins w:id="53" w:author="Augustin, Jourdain M" w:date="2015-02-10T10:33:00Z"/>
+          <w:ins w:id="66" w:author="Augustin, Jourdain M" w:date="2015-02-10T10:33:00Z"/>
           <w:sz w:val="18"/>
         </w:rPr>
       </w:pPr>
@@ -33604,7 +33752,7 @@
     <w:p>
       <w:pPr>
         <w:rPr>
-          <w:ins w:id="54" w:author="Augustin, Jourdain M" w:date="2015-02-10T10:33:00Z"/>
+          <w:ins w:id="67" w:author="Augustin, Jourdain M" w:date="2015-02-10T10:33:00Z"/>
           <w:sz w:val="18"/>
         </w:rPr>
       </w:pPr>
@@ -33612,7 +33760,7 @@
     <w:p>
       <w:pPr>
         <w:rPr>
-          <w:ins w:id="55" w:author="Augustin, Jourdain M" w:date="2015-02-10T10:33:00Z"/>
+          <w:ins w:id="68" w:author="Augustin, Jourdain M" w:date="2015-02-10T10:33:00Z"/>
           <w:sz w:val="18"/>
         </w:rPr>
       </w:pPr>
@@ -33620,7 +33768,7 @@
     <w:p>
       <w:pPr>
         <w:rPr>
-          <w:ins w:id="56" w:author="Augustin, Jourdain M" w:date="2015-02-10T10:33:00Z"/>
+          <w:ins w:id="69" w:author="Augustin, Jourdain M" w:date="2015-02-10T10:33:00Z"/>
           <w:sz w:val="18"/>
         </w:rPr>
       </w:pPr>
@@ -33628,7 +33776,7 @@
     <w:p>
       <w:pPr>
         <w:rPr>
-          <w:ins w:id="57" w:author="Augustin, Jourdain M" w:date="2015-02-10T10:33:00Z"/>
+          <w:ins w:id="70" w:author="Augustin, Jourdain M" w:date="2015-02-10T10:33:00Z"/>
           <w:sz w:val="18"/>
         </w:rPr>
       </w:pPr>
@@ -33636,7 +33784,7 @@
     <w:p>
       <w:pPr>
         <w:rPr>
-          <w:ins w:id="58" w:author="Augustin, Jourdain M" w:date="2015-02-10T10:33:00Z"/>
+          <w:ins w:id="71" w:author="Augustin, Jourdain M" w:date="2015-02-10T10:33:00Z"/>
           <w:sz w:val="18"/>
         </w:rPr>
       </w:pPr>
@@ -33644,7 +33792,7 @@
     <w:p>
       <w:pPr>
         <w:rPr>
-          <w:ins w:id="59" w:author="Augustin, Jourdain M" w:date="2015-02-10T10:33:00Z"/>
+          <w:ins w:id="72" w:author="Augustin, Jourdain M" w:date="2015-02-10T10:33:00Z"/>
           <w:sz w:val="18"/>
         </w:rPr>
       </w:pPr>
@@ -33671,7 +33819,7 @@
       <w:tr>
         <w:trPr>
           <w:tblHeader/>
-          <w:ins w:id="60" w:author="Augustin, Jourdain M" w:date="2015-02-10T10:33:00Z"/>
+          <w:ins w:id="73" w:author="Augustin, Jourdain M" w:date="2015-02-10T10:33:00Z"/>
         </w:trPr>
         <w:tc>
           <w:tcPr>
@@ -33681,12 +33829,12 @@
           <w:p>
             <w:pPr>
               <w:rPr>
-                <w:ins w:id="61" w:author="Augustin, Jourdain M" w:date="2015-02-10T10:33:00Z"/>
-                <w:b/>
-                <w:sz w:val="18"/>
-              </w:rPr>
-            </w:pPr>
-            <w:ins w:id="62" w:author="Augustin, Jourdain M" w:date="2015-02-10T10:33:00Z">
+                <w:ins w:id="74" w:author="Augustin, Jourdain M" w:date="2015-02-10T10:33:00Z"/>
+                <w:b/>
+                <w:sz w:val="18"/>
+              </w:rPr>
+            </w:pPr>
+            <w:ins w:id="75" w:author="Augustin, Jourdain M" w:date="2015-02-10T10:33:00Z">
               <w:r>
                 <w:rPr>
                   <w:b/>
@@ -33705,12 +33853,12 @@
           <w:p>
             <w:pPr>
               <w:rPr>
-                <w:ins w:id="63" w:author="Augustin, Jourdain M" w:date="2015-02-10T10:33:00Z"/>
-                <w:b/>
-                <w:sz w:val="18"/>
-              </w:rPr>
-            </w:pPr>
-            <w:ins w:id="64" w:author="Augustin, Jourdain M" w:date="2015-02-10T10:33:00Z">
+                <w:ins w:id="76" w:author="Augustin, Jourdain M" w:date="2015-02-10T10:33:00Z"/>
+                <w:b/>
+                <w:sz w:val="18"/>
+              </w:rPr>
+            </w:pPr>
+            <w:ins w:id="77" w:author="Augustin, Jourdain M" w:date="2015-02-10T10:33:00Z">
               <w:r>
                 <w:rPr>
                   <w:b/>
@@ -33724,7 +33872,7 @@
       </w:tr>
       <w:tr>
         <w:trPr>
-          <w:ins w:id="65" w:author="Augustin, Jourdain M" w:date="2015-02-10T10:33:00Z"/>
+          <w:ins w:id="78" w:author="Augustin, Jourdain M" w:date="2015-02-10T10:33:00Z"/>
         </w:trPr>
         <w:tc>
           <w:tcPr>
@@ -33733,11 +33881,11 @@
           <w:p>
             <w:pPr>
               <w:rPr>
-                <w:ins w:id="66" w:author="Augustin, Jourdain M" w:date="2015-02-10T10:33:00Z"/>
-                <w:sz w:val="18"/>
-              </w:rPr>
-            </w:pPr>
-            <w:ins w:id="67" w:author="Augustin, Jourdain M" w:date="2015-02-10T10:33:00Z">
+                <w:ins w:id="79" w:author="Augustin, Jourdain M" w:date="2015-02-10T10:33:00Z"/>
+                <w:sz w:val="18"/>
+              </w:rPr>
+            </w:pPr>
+            <w:ins w:id="80" w:author="Augustin, Jourdain M" w:date="2015-02-10T10:33:00Z">
               <w:r>
                 <w:rPr>
                   <w:sz w:val="18"/>
@@ -33754,11 +33902,11 @@
           <w:p>
             <w:pPr>
               <w:rPr>
-                <w:ins w:id="68" w:author="Augustin, Jourdain M" w:date="2015-02-10T10:33:00Z"/>
-                <w:sz w:val="18"/>
-              </w:rPr>
-            </w:pPr>
-            <w:ins w:id="69" w:author="Augustin, Jourdain M" w:date="2015-02-10T10:33:00Z">
+                <w:ins w:id="81" w:author="Augustin, Jourdain M" w:date="2015-02-10T10:33:00Z"/>
+                <w:sz w:val="18"/>
+              </w:rPr>
+            </w:pPr>
+            <w:ins w:id="82" w:author="Augustin, Jourdain M" w:date="2015-02-10T10:33:00Z">
               <w:r>
                 <w:rPr>
                   <w:sz w:val="18"/>
@@ -33777,7 +33925,7 @@
       </w:tr>
       <w:tr>
         <w:trPr>
-          <w:ins w:id="70" w:author="Augustin, Jourdain M" w:date="2015-02-10T10:33:00Z"/>
+          <w:ins w:id="83" w:author="Augustin, Jourdain M" w:date="2015-02-10T10:33:00Z"/>
         </w:trPr>
         <w:tc>
           <w:tcPr>
@@ -33786,11 +33934,11 @@
           <w:p>
             <w:pPr>
               <w:rPr>
-                <w:ins w:id="71" w:author="Augustin, Jourdain M" w:date="2015-02-10T10:33:00Z"/>
-                <w:sz w:val="18"/>
-              </w:rPr>
-            </w:pPr>
-            <w:ins w:id="72" w:author="Augustin, Jourdain M" w:date="2015-02-10T10:33:00Z">
+                <w:ins w:id="84" w:author="Augustin, Jourdain M" w:date="2015-02-10T10:33:00Z"/>
+                <w:sz w:val="18"/>
+              </w:rPr>
+            </w:pPr>
+            <w:ins w:id="85" w:author="Augustin, Jourdain M" w:date="2015-02-10T10:33:00Z">
               <w:r>
                 <w:rPr>
                   <w:sz w:val="18"/>
@@ -33807,11 +33955,11 @@
           <w:p>
             <w:pPr>
               <w:rPr>
-                <w:ins w:id="73" w:author="Augustin, Jourdain M" w:date="2015-02-10T10:33:00Z"/>
-                <w:sz w:val="18"/>
-              </w:rPr>
-            </w:pPr>
-            <w:ins w:id="74" w:author="Augustin, Jourdain M" w:date="2015-02-10T10:33:00Z">
+                <w:ins w:id="86" w:author="Augustin, Jourdain M" w:date="2015-02-10T10:33:00Z"/>
+                <w:sz w:val="18"/>
+              </w:rPr>
+            </w:pPr>
+            <w:ins w:id="87" w:author="Augustin, Jourdain M" w:date="2015-02-10T10:33:00Z">
               <w:r>
                 <w:rPr>
                   <w:sz w:val="18"/>
@@ -33830,7 +33978,7 @@
       </w:tr>
       <w:tr>
         <w:trPr>
-          <w:ins w:id="75" w:author="Augustin, Jourdain M" w:date="2015-02-10T10:33:00Z"/>
+          <w:ins w:id="88" w:author="Augustin, Jourdain M" w:date="2015-02-10T10:33:00Z"/>
         </w:trPr>
         <w:tc>
           <w:tcPr>
@@ -33839,11 +33987,11 @@
           <w:p>
             <w:pPr>
               <w:rPr>
-                <w:ins w:id="76" w:author="Augustin, Jourdain M" w:date="2015-02-10T10:33:00Z"/>
-                <w:sz w:val="18"/>
-              </w:rPr>
-            </w:pPr>
-            <w:ins w:id="77" w:author="Augustin, Jourdain M" w:date="2015-02-10T10:33:00Z">
+                <w:ins w:id="89" w:author="Augustin, Jourdain M" w:date="2015-02-10T10:33:00Z"/>
+                <w:sz w:val="18"/>
+              </w:rPr>
+            </w:pPr>
+            <w:ins w:id="90" w:author="Augustin, Jourdain M" w:date="2015-02-10T10:33:00Z">
               <w:r>
                 <w:rPr>
                   <w:sz w:val="18"/>
@@ -33860,11 +34008,11 @@
           <w:p>
             <w:pPr>
               <w:rPr>
-                <w:ins w:id="78" w:author="Augustin, Jourdain M" w:date="2015-02-10T10:33:00Z"/>
-                <w:sz w:val="18"/>
-              </w:rPr>
-            </w:pPr>
-            <w:ins w:id="79" w:author="Augustin, Jourdain M" w:date="2015-02-10T10:33:00Z">
+                <w:ins w:id="91" w:author="Augustin, Jourdain M" w:date="2015-02-10T10:33:00Z"/>
+                <w:sz w:val="18"/>
+              </w:rPr>
+            </w:pPr>
+            <w:ins w:id="92" w:author="Augustin, Jourdain M" w:date="2015-02-10T10:33:00Z">
               <w:r>
                 <w:rPr>
                   <w:sz w:val="18"/>
@@ -33877,7 +34025,7 @@
       </w:tr>
       <w:tr>
         <w:trPr>
-          <w:ins w:id="80" w:author="Augustin, Jourdain M" w:date="2015-02-10T10:33:00Z"/>
+          <w:ins w:id="93" w:author="Augustin, Jourdain M" w:date="2015-02-10T10:33:00Z"/>
         </w:trPr>
         <w:tc>
           <w:tcPr>
@@ -33886,11 +34034,11 @@
           <w:p>
             <w:pPr>
               <w:rPr>
-                <w:ins w:id="81" w:author="Augustin, Jourdain M" w:date="2015-02-10T10:33:00Z"/>
-                <w:sz w:val="18"/>
-              </w:rPr>
-            </w:pPr>
-            <w:ins w:id="82" w:author="Augustin, Jourdain M" w:date="2015-02-10T10:33:00Z">
+                <w:ins w:id="94" w:author="Augustin, Jourdain M" w:date="2015-02-10T10:33:00Z"/>
+                <w:sz w:val="18"/>
+              </w:rPr>
+            </w:pPr>
+            <w:ins w:id="95" w:author="Augustin, Jourdain M" w:date="2015-02-10T10:33:00Z">
               <w:r>
                 <w:rPr>
                   <w:sz w:val="18"/>
@@ -33907,11 +34055,11 @@
           <w:p>
             <w:pPr>
               <w:rPr>
-                <w:ins w:id="83" w:author="Augustin, Jourdain M" w:date="2015-02-10T10:33:00Z"/>
-                <w:sz w:val="18"/>
-              </w:rPr>
-            </w:pPr>
-            <w:ins w:id="84" w:author="Augustin, Jourdain M" w:date="2015-02-10T10:33:00Z">
+                <w:ins w:id="96" w:author="Augustin, Jourdain M" w:date="2015-02-10T10:33:00Z"/>
+                <w:sz w:val="18"/>
+              </w:rPr>
+            </w:pPr>
+            <w:ins w:id="97" w:author="Augustin, Jourdain M" w:date="2015-02-10T10:33:00Z">
               <w:r>
                 <w:rPr>
                   <w:sz w:val="18"/>
@@ -33930,7 +34078,7 @@
       </w:tr>
       <w:tr>
         <w:trPr>
-          <w:ins w:id="85" w:author="Augustin, Jourdain M" w:date="2015-02-10T10:33:00Z"/>
+          <w:ins w:id="98" w:author="Augustin, Jourdain M" w:date="2015-02-10T10:33:00Z"/>
         </w:trPr>
         <w:tc>
           <w:tcPr>
@@ -33939,11 +34087,11 @@
           <w:p>
             <w:pPr>
               <w:rPr>
-                <w:ins w:id="86" w:author="Augustin, Jourdain M" w:date="2015-02-10T10:33:00Z"/>
-                <w:sz w:val="18"/>
-              </w:rPr>
-            </w:pPr>
-            <w:ins w:id="87" w:author="Augustin, Jourdain M" w:date="2015-02-10T10:33:00Z">
+                <w:ins w:id="99" w:author="Augustin, Jourdain M" w:date="2015-02-10T10:33:00Z"/>
+                <w:sz w:val="18"/>
+              </w:rPr>
+            </w:pPr>
+            <w:ins w:id="100" w:author="Augustin, Jourdain M" w:date="2015-02-10T10:33:00Z">
               <w:r>
                 <w:rPr>
                   <w:sz w:val="18"/>
@@ -33960,7 +34108,7 @@
           <w:p>
             <w:pPr>
               <w:rPr>
-                <w:ins w:id="88" w:author="Augustin, Jourdain M" w:date="2015-02-10T10:33:00Z"/>
+                <w:ins w:id="101" w:author="Augustin, Jourdain M" w:date="2015-02-10T10:33:00Z"/>
                 <w:sz w:val="18"/>
               </w:rPr>
             </w:pPr>
@@ -33969,7 +34117,7 @@
       </w:tr>
       <w:tr>
         <w:trPr>
-          <w:ins w:id="89" w:author="Augustin, Jourdain M" w:date="2015-02-10T10:33:00Z"/>
+          <w:ins w:id="102" w:author="Augustin, Jourdain M" w:date="2015-02-10T10:33:00Z"/>
         </w:trPr>
         <w:tc>
           <w:tcPr>
@@ -33978,11 +34126,11 @@
           <w:p>
             <w:pPr>
               <w:rPr>
-                <w:ins w:id="90" w:author="Augustin, Jourdain M" w:date="2015-02-10T10:33:00Z"/>
-                <w:sz w:val="18"/>
-              </w:rPr>
-            </w:pPr>
-            <w:ins w:id="91" w:author="Augustin, Jourdain M" w:date="2015-02-10T10:33:00Z">
+                <w:ins w:id="103" w:author="Augustin, Jourdain M" w:date="2015-02-10T10:33:00Z"/>
+                <w:sz w:val="18"/>
+              </w:rPr>
+            </w:pPr>
+            <w:ins w:id="104" w:author="Augustin, Jourdain M" w:date="2015-02-10T10:33:00Z">
               <w:r>
                 <w:rPr>
                   <w:sz w:val="18"/>
@@ -33999,7 +34147,7 @@
           <w:p>
             <w:pPr>
               <w:rPr>
-                <w:ins w:id="92" w:author="Augustin, Jourdain M" w:date="2015-02-10T10:33:00Z"/>
+                <w:ins w:id="105" w:author="Augustin, Jourdain M" w:date="2015-02-10T10:33:00Z"/>
                 <w:sz w:val="18"/>
               </w:rPr>
             </w:pPr>
@@ -34010,7 +34158,7 @@
     <w:p>
       <w:pPr>
         <w:rPr>
-          <w:ins w:id="93" w:author="Augustin, Jourdain M" w:date="2015-02-10T10:33:00Z"/>
+          <w:ins w:id="106" w:author="Augustin, Jourdain M" w:date="2015-02-10T10:33:00Z"/>
           <w:sz w:val="18"/>
         </w:rPr>
       </w:pPr>
@@ -34018,7 +34166,7 @@
     <w:p>
       <w:pPr>
         <w:rPr>
-          <w:ins w:id="94" w:author="Augustin, Jourdain M" w:date="2015-02-10T10:33:00Z"/>
+          <w:ins w:id="107" w:author="Augustin, Jourdain M" w:date="2015-02-10T10:33:00Z"/>
           <w:sz w:val="18"/>
         </w:rPr>
       </w:pPr>
@@ -34049,7 +34197,7 @@
         <w:trPr>
           <w:cantSplit/>
           <w:tblHeader/>
-          <w:ins w:id="95" w:author="Augustin, Jourdain M" w:date="2015-02-10T10:33:00Z"/>
+          <w:ins w:id="108" w:author="Augustin, Jourdain M" w:date="2015-02-10T10:33:00Z"/>
         </w:trPr>
         <w:tc>
           <w:tcPr>
@@ -34059,13 +34207,13 @@
           <w:p>
             <w:pPr>
               <w:rPr>
-                <w:ins w:id="96" w:author="Augustin, Jourdain M" w:date="2015-02-10T10:33:00Z"/>
-                <w:b/>
-                <w:i/>
-                <w:sz w:val="18"/>
-              </w:rPr>
-            </w:pPr>
-            <w:ins w:id="97" w:author="Augustin, Jourdain M" w:date="2015-02-10T10:33:00Z">
+                <w:ins w:id="109" w:author="Augustin, Jourdain M" w:date="2015-02-10T10:33:00Z"/>
+                <w:b/>
+                <w:i/>
+                <w:sz w:val="18"/>
+              </w:rPr>
+            </w:pPr>
+            <w:ins w:id="110" w:author="Augustin, Jourdain M" w:date="2015-02-10T10:33:00Z">
               <w:r>
                 <w:rPr>
                   <w:b/>
@@ -34084,13 +34232,13 @@
           <w:p>
             <w:pPr>
               <w:rPr>
-                <w:ins w:id="98" w:author="Augustin, Jourdain M" w:date="2015-02-10T10:33:00Z"/>
-                <w:b/>
-                <w:i/>
-                <w:sz w:val="18"/>
-              </w:rPr>
-            </w:pPr>
-            <w:ins w:id="99" w:author="Augustin, Jourdain M" w:date="2015-02-10T10:33:00Z">
+                <w:ins w:id="111" w:author="Augustin, Jourdain M" w:date="2015-02-10T10:33:00Z"/>
+                <w:b/>
+                <w:i/>
+                <w:sz w:val="18"/>
+              </w:rPr>
+            </w:pPr>
+            <w:ins w:id="112" w:author="Augustin, Jourdain M" w:date="2015-02-10T10:33:00Z">
               <w:r>
                 <w:rPr>
                   <w:b/>
@@ -34109,13 +34257,13 @@
           <w:p>
             <w:pPr>
               <w:rPr>
-                <w:ins w:id="100" w:author="Augustin, Jourdain M" w:date="2015-02-10T10:33:00Z"/>
-                <w:b/>
-                <w:i/>
-                <w:sz w:val="18"/>
-              </w:rPr>
-            </w:pPr>
-            <w:ins w:id="101" w:author="Augustin, Jourdain M" w:date="2015-02-10T10:33:00Z">
+                <w:ins w:id="113" w:author="Augustin, Jourdain M" w:date="2015-02-10T10:33:00Z"/>
+                <w:b/>
+                <w:i/>
+                <w:sz w:val="18"/>
+              </w:rPr>
+            </w:pPr>
+            <w:ins w:id="114" w:author="Augustin, Jourdain M" w:date="2015-02-10T10:33:00Z">
               <w:r>
                 <w:rPr>
                   <w:b/>
@@ -34134,13 +34282,13 @@
           <w:p>
             <w:pPr>
               <w:rPr>
-                <w:ins w:id="102" w:author="Augustin, Jourdain M" w:date="2015-02-10T10:33:00Z"/>
-                <w:b/>
-                <w:i/>
-                <w:sz w:val="18"/>
-              </w:rPr>
-            </w:pPr>
-            <w:ins w:id="103" w:author="Augustin, Jourdain M" w:date="2015-02-10T10:33:00Z">
+                <w:ins w:id="115" w:author="Augustin, Jourdain M" w:date="2015-02-10T10:33:00Z"/>
+                <w:b/>
+                <w:i/>
+                <w:sz w:val="18"/>
+              </w:rPr>
+            </w:pPr>
+            <w:ins w:id="116" w:author="Augustin, Jourdain M" w:date="2015-02-10T10:33:00Z">
               <w:r>
                 <w:rPr>
                   <w:b/>
@@ -34153,13 +34301,13 @@
           <w:p>
             <w:pPr>
               <w:rPr>
-                <w:ins w:id="104" w:author="Augustin, Jourdain M" w:date="2015-02-10T10:33:00Z"/>
-                <w:b/>
-                <w:i/>
-                <w:sz w:val="18"/>
-              </w:rPr>
-            </w:pPr>
-            <w:ins w:id="105" w:author="Augustin, Jourdain M" w:date="2015-02-10T10:33:00Z">
+                <w:ins w:id="117" w:author="Augustin, Jourdain M" w:date="2015-02-10T10:33:00Z"/>
+                <w:b/>
+                <w:i/>
+                <w:sz w:val="18"/>
+              </w:rPr>
+            </w:pPr>
+            <w:ins w:id="118" w:author="Augustin, Jourdain M" w:date="2015-02-10T10:33:00Z">
               <w:r>
                 <w:rPr>
                   <w:b/>
@@ -34178,13 +34326,13 @@
           <w:p>
             <w:pPr>
               <w:rPr>
-                <w:ins w:id="106" w:author="Augustin, Jourdain M" w:date="2015-02-10T10:33:00Z"/>
-                <w:b/>
-                <w:i/>
-                <w:sz w:val="18"/>
-              </w:rPr>
-            </w:pPr>
-            <w:ins w:id="107" w:author="Augustin, Jourdain M" w:date="2015-02-10T10:33:00Z">
+                <w:ins w:id="119" w:author="Augustin, Jourdain M" w:date="2015-02-10T10:33:00Z"/>
+                <w:b/>
+                <w:i/>
+                <w:sz w:val="18"/>
+              </w:rPr>
+            </w:pPr>
+            <w:ins w:id="120" w:author="Augustin, Jourdain M" w:date="2015-02-10T10:33:00Z">
               <w:r>
                 <w:rPr>
                   <w:b/>
@@ -34199,7 +34347,7 @@
       <w:tr>
         <w:trPr>
           <w:cantSplit/>
-          <w:ins w:id="108" w:author="Augustin, Jourdain M" w:date="2015-02-10T10:33:00Z"/>
+          <w:ins w:id="121" w:author="Augustin, Jourdain M" w:date="2015-02-10T10:33:00Z"/>
         </w:trPr>
         <w:tc>
           <w:tcPr>
@@ -34212,11 +34360,11 @@
                 <w:numId w:val="30"/>
               </w:numPr>
               <w:rPr>
-                <w:ins w:id="109" w:author="Augustin, Jourdain M" w:date="2015-02-10T10:33:00Z"/>
-                <w:i/>
-                <w:sz w:val="18"/>
-              </w:rPr>
-              <w:pPrChange w:id="110" w:author="Augustin, Jourdain M" w:date="2015-02-10T10:34:00Z">
+                <w:ins w:id="122" w:author="Augustin, Jourdain M" w:date="2015-02-10T10:33:00Z"/>
+                <w:i/>
+                <w:sz w:val="18"/>
+              </w:rPr>
+              <w:pPrChange w:id="123" w:author="Augustin, Jourdain M" w:date="2015-02-10T10:34:00Z">
                 <w:pPr>
                   <w:numPr>
                     <w:numId w:val="29"/>
@@ -34239,13 +34387,13 @@
               <w:pStyle w:val="CSETableText"/>
               <w:ind w:left="159"/>
               <w:rPr>
-                <w:ins w:id="111" w:author="Augustin, Jourdain M" w:date="2015-02-10T10:33:00Z"/>
+                <w:ins w:id="124" w:author="Augustin, Jourdain M" w:date="2015-02-10T10:33:00Z"/>
                 <w:rFonts w:asciiTheme="minorHAnsi" w:hAnsiTheme="minorHAnsi"/>
                 <w:bCs/>
                 <w:szCs w:val="20"/>
               </w:rPr>
             </w:pPr>
-            <w:ins w:id="112" w:author="Augustin, Jourdain M" w:date="2015-02-10T10:33:00Z">
+            <w:ins w:id="125" w:author="Augustin, Jourdain M" w:date="2015-02-10T10:33:00Z">
               <w:r>
                 <w:rPr>
                   <w:rFonts w:asciiTheme="minorHAnsi" w:hAnsiTheme="minorHAnsi"/>
@@ -34263,7 +34411,7 @@
                 <w:t xml:space="preserve"> user with </w:t>
               </w:r>
             </w:ins>
-            <w:ins w:id="113" w:author="Augustin, Jourdain M" w:date="2015-02-10T10:50:00Z">
+            <w:ins w:id="126" w:author="Augustin, Jourdain M" w:date="2015-02-10T10:50:00Z">
               <w:r>
                 <w:rPr>
                   <w:rFonts w:asciiTheme="minorHAnsi" w:hAnsiTheme="minorHAnsi"/>
@@ -34273,7 +34421,7 @@
                 <w:t xml:space="preserve">historical </w:t>
               </w:r>
             </w:ins>
-            <w:ins w:id="114" w:author="Augustin, Jourdain M" w:date="2015-02-10T10:51:00Z">
+            <w:ins w:id="127" w:author="Augustin, Jourdain M" w:date="2015-02-10T10:51:00Z">
               <w:r>
                 <w:rPr>
                   <w:rFonts w:asciiTheme="minorHAnsi" w:hAnsiTheme="minorHAnsi"/>
@@ -34283,7 +34431,7 @@
                 <w:t>dashboard</w:t>
               </w:r>
             </w:ins>
-            <w:ins w:id="115" w:author="Augustin, Jourdain M" w:date="2015-02-10T10:50:00Z">
+            <w:ins w:id="128" w:author="Augustin, Jourdain M" w:date="2015-02-10T10:50:00Z">
               <w:r>
                 <w:rPr>
                   <w:rFonts w:asciiTheme="minorHAnsi" w:hAnsiTheme="minorHAnsi"/>
@@ -34293,7 +34441,7 @@
                 <w:t xml:space="preserve"> </w:t>
               </w:r>
             </w:ins>
-            <w:ins w:id="116" w:author="Augustin, Jourdain M" w:date="2015-02-10T10:51:00Z">
+            <w:ins w:id="129" w:author="Augustin, Jourdain M" w:date="2015-02-10T10:51:00Z">
               <w:r>
                 <w:rPr>
                   <w:rFonts w:asciiTheme="minorHAnsi" w:hAnsiTheme="minorHAnsi"/>
@@ -34303,7 +34451,7 @@
                 <w:t>access</w:t>
               </w:r>
             </w:ins>
-            <w:ins w:id="117" w:author="Augustin, Jourdain M" w:date="2015-02-10T10:33:00Z">
+            <w:ins w:id="130" w:author="Augustin, Jourdain M" w:date="2015-02-10T10:33:00Z">
               <w:r>
                 <w:rPr>
                   <w:rFonts w:asciiTheme="minorHAnsi" w:hAnsiTheme="minorHAnsi"/>
@@ -34319,7 +34467,7 @@
               <w:pStyle w:val="CSETableText"/>
               <w:ind w:left="159"/>
               <w:rPr>
-                <w:ins w:id="118" w:author="Augustin, Jourdain M" w:date="2015-02-10T10:33:00Z"/>
+                <w:ins w:id="131" w:author="Augustin, Jourdain M" w:date="2015-02-10T10:33:00Z"/>
                 <w:rFonts w:asciiTheme="minorHAnsi" w:hAnsiTheme="minorHAnsi"/>
                 <w:bCs/>
                 <w:szCs w:val="20"/>
@@ -34329,12 +34477,12 @@
           <w:p>
             <w:pPr>
               <w:rPr>
-                <w:ins w:id="119" w:author="Augustin, Jourdain M" w:date="2015-02-10T10:33:00Z"/>
-                <w:bCs/>
-                <w:sz w:val="18"/>
-              </w:rPr>
-            </w:pPr>
-            <w:ins w:id="120" w:author="Augustin, Jourdain M" w:date="2015-02-10T10:33:00Z">
+                <w:ins w:id="132" w:author="Augustin, Jourdain M" w:date="2015-02-10T10:33:00Z"/>
+                <w:bCs/>
+                <w:sz w:val="18"/>
+              </w:rPr>
+            </w:pPr>
+            <w:ins w:id="133" w:author="Augustin, Jourdain M" w:date="2015-02-10T10:33:00Z">
               <w:r>
                 <w:rPr>
                   <w:rFonts w:asciiTheme="minorHAnsi" w:hAnsiTheme="minorHAnsi"/>
@@ -34352,11 +34500,11 @@
           <w:p>
             <w:pPr>
               <w:rPr>
-                <w:ins w:id="121" w:author="Augustin, Jourdain M" w:date="2015-02-10T10:33:00Z"/>
-                <w:sz w:val="18"/>
-              </w:rPr>
-            </w:pPr>
-            <w:ins w:id="122" w:author="Augustin, Jourdain M" w:date="2015-02-10T10:33:00Z">
+                <w:ins w:id="134" w:author="Augustin, Jourdain M" w:date="2015-02-10T10:33:00Z"/>
+                <w:sz w:val="18"/>
+              </w:rPr>
+            </w:pPr>
+            <w:ins w:id="135" w:author="Augustin, Jourdain M" w:date="2015-02-10T10:33:00Z">
               <w:r>
                 <w:rPr>
                   <w:rFonts w:asciiTheme="minorHAnsi" w:hAnsiTheme="minorHAnsi"/>
@@ -34388,12 +34536,12 @@
             <w:pPr>
               <w:jc w:val="center"/>
               <w:rPr>
-                <w:ins w:id="123" w:author="Augustin, Jourdain M" w:date="2015-02-10T10:33:00Z"/>
-                <w:i/>
-                <w:sz w:val="18"/>
-              </w:rPr>
-            </w:pPr>
-            <w:ins w:id="124" w:author="Augustin, Jourdain M" w:date="2015-02-10T10:33:00Z">
+                <w:ins w:id="136" w:author="Augustin, Jourdain M" w:date="2015-02-10T10:33:00Z"/>
+                <w:i/>
+                <w:sz w:val="18"/>
+              </w:rPr>
+            </w:pPr>
+            <w:ins w:id="137" w:author="Augustin, Jourdain M" w:date="2015-02-10T10:33:00Z">
               <w:r>
                 <w:rPr>
                   <w:i/>
@@ -34407,12 +34555,12 @@
             <w:pPr>
               <w:jc w:val="center"/>
               <w:rPr>
-                <w:ins w:id="125" w:author="Augustin, Jourdain M" w:date="2015-02-10T10:33:00Z"/>
-                <w:i/>
-                <w:sz w:val="18"/>
-              </w:rPr>
-            </w:pPr>
-            <w:ins w:id="126" w:author="Augustin, Jourdain M" w:date="2015-02-10T10:33:00Z">
+                <w:ins w:id="138" w:author="Augustin, Jourdain M" w:date="2015-02-10T10:33:00Z"/>
+                <w:i/>
+                <w:sz w:val="18"/>
+              </w:rPr>
+            </w:pPr>
+            <w:ins w:id="139" w:author="Augustin, Jourdain M" w:date="2015-02-10T10:33:00Z">
               <w:r>
                 <w:rPr>
                   <w:i/>
@@ -34428,7 +34576,7 @@
                 <w:t>/</w:t>
               </w:r>
             </w:ins>
-            <w:ins w:id="127" w:author="Augustin, Jourdain M" w:date="2015-02-10T10:49:00Z">
+            <w:ins w:id="140" w:author="Augustin, Jourdain M" w:date="2015-02-10T10:49:00Z">
               <w:r>
                 <w:rPr>
                   <w:i/>
@@ -34437,7 +34585,7 @@
                 <w:t>10</w:t>
               </w:r>
             </w:ins>
-            <w:ins w:id="128" w:author="Augustin, Jourdain M" w:date="2015-02-10T10:33:00Z">
+            <w:ins w:id="141" w:author="Augustin, Jourdain M" w:date="2015-02-10T10:33:00Z">
               <w:r>
                 <w:rPr>
                   <w:i/>
@@ -34462,7 +34610,7 @@
           <w:p>
             <w:pPr>
               <w:rPr>
-                <w:ins w:id="129" w:author="Augustin, Jourdain M" w:date="2015-02-10T10:33:00Z"/>
+                <w:ins w:id="142" w:author="Augustin, Jourdain M" w:date="2015-02-10T10:33:00Z"/>
                 <w:i/>
                 <w:sz w:val="18"/>
               </w:rPr>
@@ -34472,7 +34620,7 @@
       </w:tr>
       <w:tr>
         <w:trPr>
-          <w:ins w:id="130" w:author="Augustin, Jourdain M" w:date="2015-02-10T10:33:00Z"/>
+          <w:ins w:id="143" w:author="Augustin, Jourdain M" w:date="2015-02-10T10:33:00Z"/>
         </w:trPr>
         <w:tc>
           <w:tcPr>
@@ -34485,11 +34633,11 @@
                 <w:numId w:val="30"/>
               </w:numPr>
               <w:rPr>
-                <w:ins w:id="131" w:author="Augustin, Jourdain M" w:date="2015-02-10T10:33:00Z"/>
-                <w:i/>
-                <w:sz w:val="18"/>
-              </w:rPr>
-              <w:pPrChange w:id="132" w:author="Augustin, Jourdain M" w:date="2015-02-10T10:34:00Z">
+                <w:ins w:id="144" w:author="Augustin, Jourdain M" w:date="2015-02-10T10:33:00Z"/>
+                <w:i/>
+                <w:sz w:val="18"/>
+              </w:rPr>
+              <w:pPrChange w:id="145" w:author="Augustin, Jourdain M" w:date="2015-02-10T10:34:00Z">
                 <w:pPr>
                   <w:numPr>
                     <w:numId w:val="29"/>
@@ -34512,13 +34660,13 @@
               <w:pStyle w:val="CSETableText"/>
               <w:ind w:left="159"/>
               <w:rPr>
-                <w:ins w:id="133" w:author="Augustin, Jourdain M" w:date="2015-02-10T10:33:00Z"/>
+                <w:ins w:id="146" w:author="Augustin, Jourdain M" w:date="2015-02-10T10:33:00Z"/>
                 <w:rFonts w:asciiTheme="minorHAnsi" w:hAnsiTheme="minorHAnsi"/>
                 <w:bCs/>
                 <w:szCs w:val="20"/>
               </w:rPr>
             </w:pPr>
-            <w:ins w:id="134" w:author="Augustin, Jourdain M" w:date="2015-02-10T10:33:00Z">
+            <w:ins w:id="147" w:author="Augustin, Jourdain M" w:date="2015-02-10T10:33:00Z">
               <w:r>
                 <w:rPr>
                   <w:rFonts w:asciiTheme="minorHAnsi" w:hAnsiTheme="minorHAnsi"/>
@@ -34570,7 +34718,7 @@
                 <w:t xml:space="preserve">and select/enter criteria to query for </w:t>
               </w:r>
             </w:ins>
-            <w:ins w:id="135" w:author="Augustin, Jourdain M" w:date="2015-02-10T10:51:00Z">
+            <w:ins w:id="148" w:author="Augustin, Jourdain M" w:date="2015-02-10T10:51:00Z">
               <w:r>
                 <w:rPr>
                   <w:rFonts w:asciiTheme="minorHAnsi" w:hAnsiTheme="minorHAnsi"/>
@@ -34581,7 +34729,7 @@
                 <w:t>IQS</w:t>
               </w:r>
             </w:ins>
-            <w:ins w:id="136" w:author="Augustin, Jourdain M" w:date="2015-02-10T10:33:00Z">
+            <w:ins w:id="149" w:author="Augustin, Jourdain M" w:date="2015-02-10T10:33:00Z">
               <w:r>
                 <w:rPr>
                   <w:rFonts w:asciiTheme="minorHAnsi" w:hAnsiTheme="minorHAnsi"/>
@@ -34595,12 +34743,12 @@
           <w:p>
             <w:pPr>
               <w:rPr>
-                <w:ins w:id="137" w:author="Augustin, Jourdain M" w:date="2015-02-10T10:33:00Z"/>
-                <w:bCs/>
-                <w:sz w:val="18"/>
-              </w:rPr>
-            </w:pPr>
-            <w:ins w:id="138" w:author="Augustin, Jourdain M" w:date="2015-02-10T10:33:00Z">
+                <w:ins w:id="150" w:author="Augustin, Jourdain M" w:date="2015-02-10T10:33:00Z"/>
+                <w:bCs/>
+                <w:sz w:val="18"/>
+              </w:rPr>
+            </w:pPr>
+            <w:ins w:id="151" w:author="Augustin, Jourdain M" w:date="2015-02-10T10:33:00Z">
               <w:r>
                 <w:rPr>
                   <w:rFonts w:asciiTheme="minorHAnsi" w:hAnsiTheme="minorHAnsi"/>
@@ -34618,11 +34766,11 @@
           <w:p>
             <w:pPr>
               <w:rPr>
-                <w:ins w:id="139" w:author="Augustin, Jourdain M" w:date="2015-02-10T10:33:00Z"/>
-                <w:sz w:val="18"/>
-              </w:rPr>
-            </w:pPr>
-            <w:ins w:id="140" w:author="Augustin, Jourdain M" w:date="2015-02-10T10:33:00Z">
+                <w:ins w:id="152" w:author="Augustin, Jourdain M" w:date="2015-02-10T10:33:00Z"/>
+                <w:sz w:val="18"/>
+              </w:rPr>
+            </w:pPr>
+            <w:ins w:id="153" w:author="Augustin, Jourdain M" w:date="2015-02-10T10:33:00Z">
               <w:r>
                 <w:rPr>
                   <w:rFonts w:asciiTheme="minorHAnsi" w:hAnsiTheme="minorHAnsi"/>
@@ -34640,12 +34788,12 @@
             <w:pPr>
               <w:jc w:val="center"/>
               <w:rPr>
-                <w:ins w:id="141" w:author="Augustin, Jourdain M" w:date="2015-02-10T10:33:00Z"/>
-                <w:i/>
-                <w:sz w:val="18"/>
-              </w:rPr>
-            </w:pPr>
-            <w:ins w:id="142" w:author="Augustin, Jourdain M" w:date="2015-02-10T10:33:00Z">
+                <w:ins w:id="154" w:author="Augustin, Jourdain M" w:date="2015-02-10T10:33:00Z"/>
+                <w:i/>
+                <w:sz w:val="18"/>
+              </w:rPr>
+            </w:pPr>
+            <w:ins w:id="155" w:author="Augustin, Jourdain M" w:date="2015-02-10T10:33:00Z">
               <w:r>
                 <w:rPr>
                   <w:i/>
@@ -34659,12 +34807,12 @@
             <w:pPr>
               <w:jc w:val="center"/>
               <w:rPr>
-                <w:ins w:id="143" w:author="Augustin, Jourdain M" w:date="2015-02-10T10:33:00Z"/>
-                <w:i/>
-                <w:sz w:val="18"/>
-              </w:rPr>
-            </w:pPr>
-            <w:ins w:id="144" w:author="Augustin, Jourdain M" w:date="2015-02-10T10:33:00Z">
+                <w:ins w:id="156" w:author="Augustin, Jourdain M" w:date="2015-02-10T10:33:00Z"/>
+                <w:i/>
+                <w:sz w:val="18"/>
+              </w:rPr>
+            </w:pPr>
+            <w:ins w:id="157" w:author="Augustin, Jourdain M" w:date="2015-02-10T10:33:00Z">
               <w:r>
                 <w:rPr>
                   <w:i/>
@@ -34680,7 +34828,7 @@
                 <w:t>/</w:t>
               </w:r>
             </w:ins>
-            <w:ins w:id="145" w:author="Augustin, Jourdain M" w:date="2015-02-10T10:49:00Z">
+            <w:ins w:id="158" w:author="Augustin, Jourdain M" w:date="2015-02-10T10:49:00Z">
               <w:r>
                 <w:rPr>
                   <w:i/>
@@ -34689,7 +34837,7 @@
                 <w:t>10</w:t>
               </w:r>
             </w:ins>
-            <w:ins w:id="146" w:author="Augustin, Jourdain M" w:date="2015-02-10T10:33:00Z">
+            <w:ins w:id="159" w:author="Augustin, Jourdain M" w:date="2015-02-10T10:33:00Z">
               <w:r>
                 <w:rPr>
                   <w:i/>
@@ -34714,7 +34862,7 @@
           <w:p>
             <w:pPr>
               <w:rPr>
-                <w:ins w:id="147" w:author="Augustin, Jourdain M" w:date="2015-02-10T10:33:00Z"/>
+                <w:ins w:id="160" w:author="Augustin, Jourdain M" w:date="2015-02-10T10:33:00Z"/>
                 <w:i/>
                 <w:sz w:val="18"/>
               </w:rPr>
@@ -34724,7 +34872,7 @@
       </w:tr>
       <w:tr>
         <w:trPr>
-          <w:ins w:id="148" w:author="Augustin, Jourdain M" w:date="2015-02-10T10:33:00Z"/>
+          <w:ins w:id="161" w:author="Augustin, Jourdain M" w:date="2015-02-10T10:33:00Z"/>
         </w:trPr>
         <w:tc>
           <w:tcPr>
@@ -34737,11 +34885,11 @@
                 <w:numId w:val="30"/>
               </w:numPr>
               <w:rPr>
-                <w:ins w:id="149" w:author="Augustin, Jourdain M" w:date="2015-02-10T10:33:00Z"/>
-                <w:i/>
-                <w:sz w:val="18"/>
-              </w:rPr>
-              <w:pPrChange w:id="150" w:author="Augustin, Jourdain M" w:date="2015-02-10T10:34:00Z">
+                <w:ins w:id="162" w:author="Augustin, Jourdain M" w:date="2015-02-10T10:33:00Z"/>
+                <w:i/>
+                <w:sz w:val="18"/>
+              </w:rPr>
+              <w:pPrChange w:id="163" w:author="Augustin, Jourdain M" w:date="2015-02-10T10:34:00Z">
                 <w:pPr>
                   <w:numPr>
                     <w:numId w:val="29"/>
@@ -34764,13 +34912,13 @@
               <w:pStyle w:val="CSETableText"/>
               <w:ind w:left="159"/>
               <w:rPr>
-                <w:ins w:id="151" w:author="Augustin, Jourdain M" w:date="2015-02-10T10:33:00Z"/>
+                <w:ins w:id="164" w:author="Augustin, Jourdain M" w:date="2015-02-10T10:33:00Z"/>
                 <w:rFonts w:asciiTheme="minorHAnsi" w:hAnsiTheme="minorHAnsi"/>
                 <w:bCs/>
                 <w:szCs w:val="20"/>
               </w:rPr>
             </w:pPr>
-            <w:ins w:id="152" w:author="Augustin, Jourdain M" w:date="2015-02-10T10:33:00Z">
+            <w:ins w:id="165" w:author="Augustin, Jourdain M" w:date="2015-02-10T10:33:00Z">
               <w:r>
                 <w:rPr>
                   <w:rFonts w:asciiTheme="minorHAnsi" w:hAnsiTheme="minorHAnsi"/>
@@ -34789,11 +34937,11 @@
           <w:p>
             <w:pPr>
               <w:rPr>
-                <w:ins w:id="153" w:author="Augustin, Jourdain M" w:date="2015-02-10T10:33:00Z"/>
-                <w:rFonts w:asciiTheme="minorHAnsi" w:hAnsiTheme="minorHAnsi"/>
-              </w:rPr>
-            </w:pPr>
-            <w:ins w:id="154" w:author="Augustin, Jourdain M" w:date="2015-02-10T10:33:00Z">
+                <w:ins w:id="166" w:author="Augustin, Jourdain M" w:date="2015-02-10T10:33:00Z"/>
+                <w:rFonts w:asciiTheme="minorHAnsi" w:hAnsiTheme="minorHAnsi"/>
+              </w:rPr>
+            </w:pPr>
+            <w:ins w:id="167" w:author="Augustin, Jourdain M" w:date="2015-02-10T10:33:00Z">
               <w:r>
                 <w:rPr>
                   <w:rFonts w:asciiTheme="minorHAnsi" w:hAnsiTheme="minorHAnsi"/>
@@ -34801,7 +34949,7 @@
                 <w:t>Verify that a new page opens with the details of the record selected</w:t>
               </w:r>
             </w:ins>
-            <w:ins w:id="155" w:author="Augustin, Jourdain M" w:date="2015-02-10T10:51:00Z">
+            <w:ins w:id="168" w:author="Augustin, Jourdain M" w:date="2015-02-10T10:51:00Z">
               <w:r>
                 <w:rPr>
                   <w:rFonts w:asciiTheme="minorHAnsi" w:hAnsiTheme="minorHAnsi"/>
@@ -34809,7 +34957,7 @@
                 <w:t xml:space="preserve"> displaying employee information section and supervisor information section</w:t>
               </w:r>
             </w:ins>
-            <w:ins w:id="156" w:author="Augustin, Jourdain M" w:date="2015-02-10T10:33:00Z">
+            <w:ins w:id="169" w:author="Augustin, Jourdain M" w:date="2015-02-10T10:33:00Z">
               <w:r>
                 <w:rPr>
                   <w:rFonts w:asciiTheme="minorHAnsi" w:hAnsiTheme="minorHAnsi"/>
@@ -34827,12 +34975,12 @@
             <w:pPr>
               <w:jc w:val="center"/>
               <w:rPr>
-                <w:ins w:id="157" w:author="Augustin, Jourdain M" w:date="2015-02-10T10:33:00Z"/>
-                <w:i/>
-                <w:sz w:val="18"/>
-              </w:rPr>
-            </w:pPr>
-            <w:ins w:id="158" w:author="Augustin, Jourdain M" w:date="2015-02-10T10:33:00Z">
+                <w:ins w:id="170" w:author="Augustin, Jourdain M" w:date="2015-02-10T10:33:00Z"/>
+                <w:i/>
+                <w:sz w:val="18"/>
+              </w:rPr>
+            </w:pPr>
+            <w:ins w:id="171" w:author="Augustin, Jourdain M" w:date="2015-02-10T10:33:00Z">
               <w:r>
                 <w:rPr>
                   <w:i/>
@@ -34846,12 +34994,12 @@
             <w:pPr>
               <w:jc w:val="center"/>
               <w:rPr>
-                <w:ins w:id="159" w:author="Augustin, Jourdain M" w:date="2015-02-10T10:33:00Z"/>
-                <w:i/>
-                <w:sz w:val="18"/>
-              </w:rPr>
-            </w:pPr>
-            <w:ins w:id="160" w:author="Augustin, Jourdain M" w:date="2015-02-10T10:33:00Z">
+                <w:ins w:id="172" w:author="Augustin, Jourdain M" w:date="2015-02-10T10:33:00Z"/>
+                <w:i/>
+                <w:sz w:val="18"/>
+              </w:rPr>
+            </w:pPr>
+            <w:ins w:id="173" w:author="Augustin, Jourdain M" w:date="2015-02-10T10:33:00Z">
               <w:r>
                 <w:rPr>
                   <w:i/>
@@ -34867,7 +35015,7 @@
                 <w:t>/</w:t>
               </w:r>
             </w:ins>
-            <w:ins w:id="161" w:author="Augustin, Jourdain M" w:date="2015-02-10T10:49:00Z">
+            <w:ins w:id="174" w:author="Augustin, Jourdain M" w:date="2015-02-10T10:49:00Z">
               <w:r>
                 <w:rPr>
                   <w:i/>
@@ -34876,7 +35024,7 @@
                 <w:t>10</w:t>
               </w:r>
             </w:ins>
-            <w:ins w:id="162" w:author="Augustin, Jourdain M" w:date="2015-02-10T10:33:00Z">
+            <w:ins w:id="175" w:author="Augustin, Jourdain M" w:date="2015-02-10T10:33:00Z">
               <w:r>
                 <w:rPr>
                   <w:i/>
@@ -34901,7 +35049,7 @@
           <w:p>
             <w:pPr>
               <w:rPr>
-                <w:ins w:id="163" w:author="Augustin, Jourdain M" w:date="2015-02-10T10:33:00Z"/>
+                <w:ins w:id="176" w:author="Augustin, Jourdain M" w:date="2015-02-10T10:33:00Z"/>
                 <w:i/>
                 <w:sz w:val="18"/>
               </w:rPr>
@@ -34913,7 +35061,7 @@
     <w:p>
       <w:pPr>
         <w:rPr>
-          <w:ins w:id="164" w:author="Augustin, Jourdain M" w:date="2015-02-10T10:33:00Z"/>
+          <w:ins w:id="177" w:author="Augustin, Jourdain M" w:date="2015-02-10T10:33:00Z"/>
           <w:sz w:val="18"/>
         </w:rPr>
       </w:pPr>
@@ -34921,7 +35069,7 @@
     <w:p>
       <w:pPr>
         <w:rPr>
-          <w:ins w:id="165" w:author="Augustin, Jourdain M" w:date="2015-02-10T10:33:00Z"/>
+          <w:ins w:id="178" w:author="Augustin, Jourdain M" w:date="2015-02-10T10:33:00Z"/>
           <w:sz w:val="18"/>
         </w:rPr>
       </w:pPr>
@@ -34929,7 +35077,7 @@
     <w:p>
       <w:pPr>
         <w:rPr>
-          <w:ins w:id="166" w:author="Augustin, Jourdain M" w:date="2015-02-10T10:33:00Z"/>
+          <w:ins w:id="179" w:author="Augustin, Jourdain M" w:date="2015-02-10T10:33:00Z"/>
           <w:sz w:val="18"/>
         </w:rPr>
       </w:pPr>
@@ -34937,7 +35085,7 @@
     <w:p>
       <w:pPr>
         <w:rPr>
-          <w:ins w:id="167" w:author="Augustin, Jourdain M" w:date="2015-02-13T13:05:00Z"/>
+          <w:ins w:id="180" w:author="Augustin, Jourdain M" w:date="2015-02-13T13:05:00Z"/>
           <w:sz w:val="18"/>
         </w:rPr>
       </w:pPr>
@@ -34945,7 +35093,7 @@
     <w:p>
       <w:pPr>
         <w:rPr>
-          <w:ins w:id="168" w:author="Augustin, Jourdain M" w:date="2015-02-13T13:05:00Z"/>
+          <w:ins w:id="181" w:author="Augustin, Jourdain M" w:date="2015-02-13T13:05:00Z"/>
           <w:sz w:val="18"/>
         </w:rPr>
       </w:pPr>
@@ -34953,7 +35101,7 @@
     <w:p>
       <w:pPr>
         <w:rPr>
-          <w:ins w:id="169" w:author="Augustin, Jourdain M" w:date="2015-02-13T13:05:00Z"/>
+          <w:ins w:id="182" w:author="Augustin, Jourdain M" w:date="2015-02-13T13:05:00Z"/>
           <w:sz w:val="18"/>
         </w:rPr>
       </w:pPr>
@@ -34961,7 +35109,7 @@
     <w:p>
       <w:pPr>
         <w:rPr>
-          <w:ins w:id="170" w:author="Augustin, Jourdain M" w:date="2015-02-13T13:05:00Z"/>
+          <w:ins w:id="183" w:author="Augustin, Jourdain M" w:date="2015-02-13T13:05:00Z"/>
           <w:sz w:val="18"/>
         </w:rPr>
       </w:pPr>
@@ -34969,7 +35117,7 @@
     <w:p>
       <w:pPr>
         <w:rPr>
-          <w:ins w:id="171" w:author="Augustin, Jourdain M" w:date="2015-02-13T13:05:00Z"/>
+          <w:ins w:id="184" w:author="Augustin, Jourdain M" w:date="2015-02-13T13:05:00Z"/>
           <w:sz w:val="18"/>
         </w:rPr>
       </w:pPr>
@@ -34977,7 +35125,7 @@
     <w:p>
       <w:pPr>
         <w:rPr>
-          <w:ins w:id="172" w:author="Augustin, Jourdain M" w:date="2015-02-13T13:05:00Z"/>
+          <w:ins w:id="185" w:author="Augustin, Jourdain M" w:date="2015-02-13T13:05:00Z"/>
           <w:sz w:val="18"/>
         </w:rPr>
       </w:pPr>
@@ -35004,7 +35152,7 @@
       <w:tr>
         <w:trPr>
           <w:tblHeader/>
-          <w:ins w:id="173" w:author="Augustin, Jourdain M" w:date="2015-02-13T13:05:00Z"/>
+          <w:ins w:id="186" w:author="Augustin, Jourdain M" w:date="2015-02-13T13:05:00Z"/>
         </w:trPr>
         <w:tc>
           <w:tcPr>
@@ -35014,12 +35162,12 @@
           <w:p>
             <w:pPr>
               <w:rPr>
-                <w:ins w:id="174" w:author="Augustin, Jourdain M" w:date="2015-02-13T13:05:00Z"/>
-                <w:b/>
-                <w:sz w:val="18"/>
-              </w:rPr>
-            </w:pPr>
-            <w:ins w:id="175" w:author="Augustin, Jourdain M" w:date="2015-02-13T13:05:00Z">
+                <w:ins w:id="187" w:author="Augustin, Jourdain M" w:date="2015-02-13T13:05:00Z"/>
+                <w:b/>
+                <w:sz w:val="18"/>
+              </w:rPr>
+            </w:pPr>
+            <w:ins w:id="188" w:author="Augustin, Jourdain M" w:date="2015-02-13T13:05:00Z">
               <w:r>
                 <w:rPr>
                   <w:b/>
@@ -35039,12 +35187,12 @@
           <w:p>
             <w:pPr>
               <w:rPr>
-                <w:ins w:id="176" w:author="Augustin, Jourdain M" w:date="2015-02-13T13:05:00Z"/>
-                <w:b/>
-                <w:sz w:val="18"/>
-              </w:rPr>
-            </w:pPr>
-            <w:ins w:id="177" w:author="Augustin, Jourdain M" w:date="2015-02-13T13:05:00Z">
+                <w:ins w:id="189" w:author="Augustin, Jourdain M" w:date="2015-02-13T13:05:00Z"/>
+                <w:b/>
+                <w:sz w:val="18"/>
+              </w:rPr>
+            </w:pPr>
+            <w:ins w:id="190" w:author="Augustin, Jourdain M" w:date="2015-02-13T13:05:00Z">
               <w:r>
                 <w:rPr>
                   <w:b/>
@@ -35058,7 +35206,7 @@
       </w:tr>
       <w:tr>
         <w:trPr>
-          <w:ins w:id="178" w:author="Augustin, Jourdain M" w:date="2015-02-13T13:05:00Z"/>
+          <w:ins w:id="191" w:author="Augustin, Jourdain M" w:date="2015-02-13T13:05:00Z"/>
         </w:trPr>
         <w:tc>
           <w:tcPr>
@@ -35067,11 +35215,11 @@
           <w:p>
             <w:pPr>
               <w:rPr>
-                <w:ins w:id="179" w:author="Augustin, Jourdain M" w:date="2015-02-13T13:05:00Z"/>
-                <w:sz w:val="18"/>
-              </w:rPr>
-            </w:pPr>
-            <w:ins w:id="180" w:author="Augustin, Jourdain M" w:date="2015-02-13T13:05:00Z">
+                <w:ins w:id="192" w:author="Augustin, Jourdain M" w:date="2015-02-13T13:05:00Z"/>
+                <w:sz w:val="18"/>
+              </w:rPr>
+            </w:pPr>
+            <w:ins w:id="193" w:author="Augustin, Jourdain M" w:date="2015-02-13T13:05:00Z">
               <w:r>
                 <w:rPr>
                   <w:sz w:val="18"/>
@@ -35088,11 +35236,11 @@
           <w:p>
             <w:pPr>
               <w:rPr>
-                <w:ins w:id="181" w:author="Augustin, Jourdain M" w:date="2015-02-13T13:05:00Z"/>
-                <w:sz w:val="18"/>
-              </w:rPr>
-            </w:pPr>
-            <w:ins w:id="182" w:author="Augustin, Jourdain M" w:date="2015-02-13T13:05:00Z">
+                <w:ins w:id="194" w:author="Augustin, Jourdain M" w:date="2015-02-13T13:05:00Z"/>
+                <w:sz w:val="18"/>
+              </w:rPr>
+            </w:pPr>
+            <w:ins w:id="195" w:author="Augustin, Jourdain M" w:date="2015-02-13T13:05:00Z">
               <w:r>
                 <w:rPr>
                   <w:sz w:val="18"/>
@@ -35111,7 +35259,7 @@
       </w:tr>
       <w:tr>
         <w:trPr>
-          <w:ins w:id="183" w:author="Augustin, Jourdain M" w:date="2015-02-13T13:05:00Z"/>
+          <w:ins w:id="196" w:author="Augustin, Jourdain M" w:date="2015-02-13T13:05:00Z"/>
         </w:trPr>
         <w:tc>
           <w:tcPr>
@@ -35120,11 +35268,11 @@
           <w:p>
             <w:pPr>
               <w:rPr>
-                <w:ins w:id="184" w:author="Augustin, Jourdain M" w:date="2015-02-13T13:05:00Z"/>
-                <w:sz w:val="18"/>
-              </w:rPr>
-            </w:pPr>
-            <w:ins w:id="185" w:author="Augustin, Jourdain M" w:date="2015-02-13T13:05:00Z">
+                <w:ins w:id="197" w:author="Augustin, Jourdain M" w:date="2015-02-13T13:05:00Z"/>
+                <w:sz w:val="18"/>
+              </w:rPr>
+            </w:pPr>
+            <w:ins w:id="198" w:author="Augustin, Jourdain M" w:date="2015-02-13T13:05:00Z">
               <w:r>
                 <w:rPr>
                   <w:sz w:val="18"/>
@@ -35141,11 +35289,11 @@
           <w:p>
             <w:pPr>
               <w:rPr>
-                <w:ins w:id="186" w:author="Augustin, Jourdain M" w:date="2015-02-13T13:05:00Z"/>
-                <w:sz w:val="18"/>
-              </w:rPr>
-            </w:pPr>
-            <w:ins w:id="187" w:author="Augustin, Jourdain M" w:date="2015-02-13T13:05:00Z">
+                <w:ins w:id="199" w:author="Augustin, Jourdain M" w:date="2015-02-13T13:05:00Z"/>
+                <w:sz w:val="18"/>
+              </w:rPr>
+            </w:pPr>
+            <w:ins w:id="200" w:author="Augustin, Jourdain M" w:date="2015-02-13T13:05:00Z">
               <w:r>
                 <w:rPr>
                   <w:sz w:val="18"/>
@@ -35164,7 +35312,7 @@
       </w:tr>
       <w:tr>
         <w:trPr>
-          <w:ins w:id="188" w:author="Augustin, Jourdain M" w:date="2015-02-13T13:05:00Z"/>
+          <w:ins w:id="201" w:author="Augustin, Jourdain M" w:date="2015-02-13T13:05:00Z"/>
         </w:trPr>
         <w:tc>
           <w:tcPr>
@@ -35173,11 +35321,11 @@
           <w:p>
             <w:pPr>
               <w:rPr>
-                <w:ins w:id="189" w:author="Augustin, Jourdain M" w:date="2015-02-13T13:05:00Z"/>
-                <w:sz w:val="18"/>
-              </w:rPr>
-            </w:pPr>
-            <w:ins w:id="190" w:author="Augustin, Jourdain M" w:date="2015-02-13T13:05:00Z">
+                <w:ins w:id="202" w:author="Augustin, Jourdain M" w:date="2015-02-13T13:05:00Z"/>
+                <w:sz w:val="18"/>
+              </w:rPr>
+            </w:pPr>
+            <w:ins w:id="203" w:author="Augustin, Jourdain M" w:date="2015-02-13T13:05:00Z">
               <w:r>
                 <w:rPr>
                   <w:sz w:val="18"/>
@@ -35194,11 +35342,11 @@
           <w:p>
             <w:pPr>
               <w:rPr>
-                <w:ins w:id="191" w:author="Augustin, Jourdain M" w:date="2015-02-13T13:05:00Z"/>
-                <w:sz w:val="18"/>
-              </w:rPr>
-            </w:pPr>
-            <w:ins w:id="192" w:author="Augustin, Jourdain M" w:date="2015-02-13T13:05:00Z">
+                <w:ins w:id="204" w:author="Augustin, Jourdain M" w:date="2015-02-13T13:05:00Z"/>
+                <w:sz w:val="18"/>
+              </w:rPr>
+            </w:pPr>
+            <w:ins w:id="205" w:author="Augustin, Jourdain M" w:date="2015-02-13T13:05:00Z">
               <w:r>
                 <w:rPr>
                   <w:sz w:val="18"/>
@@ -35211,7 +35359,7 @@
       </w:tr>
       <w:tr>
         <w:trPr>
-          <w:ins w:id="193" w:author="Augustin, Jourdain M" w:date="2015-02-13T13:05:00Z"/>
+          <w:ins w:id="206" w:author="Augustin, Jourdain M" w:date="2015-02-13T13:05:00Z"/>
         </w:trPr>
         <w:tc>
           <w:tcPr>
@@ -35220,11 +35368,11 @@
           <w:p>
             <w:pPr>
               <w:rPr>
-                <w:ins w:id="194" w:author="Augustin, Jourdain M" w:date="2015-02-13T13:05:00Z"/>
-                <w:sz w:val="18"/>
-              </w:rPr>
-            </w:pPr>
-            <w:ins w:id="195" w:author="Augustin, Jourdain M" w:date="2015-02-13T13:05:00Z">
+                <w:ins w:id="207" w:author="Augustin, Jourdain M" w:date="2015-02-13T13:05:00Z"/>
+                <w:sz w:val="18"/>
+              </w:rPr>
+            </w:pPr>
+            <w:ins w:id="208" w:author="Augustin, Jourdain M" w:date="2015-02-13T13:05:00Z">
               <w:r>
                 <w:rPr>
                   <w:sz w:val="18"/>
@@ -35241,11 +35389,11 @@
           <w:p>
             <w:pPr>
               <w:rPr>
-                <w:ins w:id="196" w:author="Augustin, Jourdain M" w:date="2015-02-13T13:05:00Z"/>
-                <w:sz w:val="18"/>
-              </w:rPr>
-            </w:pPr>
-            <w:ins w:id="197" w:author="Augustin, Jourdain M" w:date="2015-02-13T13:05:00Z">
+                <w:ins w:id="209" w:author="Augustin, Jourdain M" w:date="2015-02-13T13:05:00Z"/>
+                <w:sz w:val="18"/>
+              </w:rPr>
+            </w:pPr>
+            <w:ins w:id="210" w:author="Augustin, Jourdain M" w:date="2015-02-13T13:05:00Z">
               <w:r>
                 <w:rPr>
                   <w:sz w:val="18"/>
@@ -35258,7 +35406,7 @@
       </w:tr>
       <w:tr>
         <w:trPr>
-          <w:ins w:id="198" w:author="Augustin, Jourdain M" w:date="2015-02-13T13:05:00Z"/>
+          <w:ins w:id="211" w:author="Augustin, Jourdain M" w:date="2015-02-13T13:05:00Z"/>
         </w:trPr>
         <w:tc>
           <w:tcPr>
@@ -35267,11 +35415,11 @@
           <w:p>
             <w:pPr>
               <w:rPr>
-                <w:ins w:id="199" w:author="Augustin, Jourdain M" w:date="2015-02-13T13:05:00Z"/>
-                <w:sz w:val="18"/>
-              </w:rPr>
-            </w:pPr>
-            <w:ins w:id="200" w:author="Augustin, Jourdain M" w:date="2015-02-13T13:05:00Z">
+                <w:ins w:id="212" w:author="Augustin, Jourdain M" w:date="2015-02-13T13:05:00Z"/>
+                <w:sz w:val="18"/>
+              </w:rPr>
+            </w:pPr>
+            <w:ins w:id="213" w:author="Augustin, Jourdain M" w:date="2015-02-13T13:05:00Z">
               <w:r>
                 <w:rPr>
                   <w:sz w:val="18"/>
@@ -35288,7 +35436,7 @@
           <w:p>
             <w:pPr>
               <w:rPr>
-                <w:ins w:id="201" w:author="Augustin, Jourdain M" w:date="2015-02-13T13:05:00Z"/>
+                <w:ins w:id="214" w:author="Augustin, Jourdain M" w:date="2015-02-13T13:05:00Z"/>
                 <w:sz w:val="18"/>
               </w:rPr>
             </w:pPr>
@@ -35297,7 +35445,7 @@
       </w:tr>
       <w:tr>
         <w:trPr>
-          <w:ins w:id="202" w:author="Augustin, Jourdain M" w:date="2015-02-13T13:05:00Z"/>
+          <w:ins w:id="215" w:author="Augustin, Jourdain M" w:date="2015-02-13T13:05:00Z"/>
         </w:trPr>
         <w:tc>
           <w:tcPr>
@@ -35306,11 +35454,11 @@
           <w:p>
             <w:pPr>
               <w:rPr>
-                <w:ins w:id="203" w:author="Augustin, Jourdain M" w:date="2015-02-13T13:05:00Z"/>
-                <w:sz w:val="18"/>
-              </w:rPr>
-            </w:pPr>
-            <w:ins w:id="204" w:author="Augustin, Jourdain M" w:date="2015-02-13T13:05:00Z">
+                <w:ins w:id="216" w:author="Augustin, Jourdain M" w:date="2015-02-13T13:05:00Z"/>
+                <w:sz w:val="18"/>
+              </w:rPr>
+            </w:pPr>
+            <w:ins w:id="217" w:author="Augustin, Jourdain M" w:date="2015-02-13T13:05:00Z">
               <w:r>
                 <w:rPr>
                   <w:sz w:val="18"/>
@@ -35327,7 +35475,7 @@
           <w:p>
             <w:pPr>
               <w:rPr>
-                <w:ins w:id="205" w:author="Augustin, Jourdain M" w:date="2015-02-13T13:05:00Z"/>
+                <w:ins w:id="218" w:author="Augustin, Jourdain M" w:date="2015-02-13T13:05:00Z"/>
                 <w:sz w:val="18"/>
               </w:rPr>
             </w:pPr>
@@ -35338,7 +35486,7 @@
     <w:p>
       <w:pPr>
         <w:rPr>
-          <w:ins w:id="206" w:author="Augustin, Jourdain M" w:date="2015-02-13T13:05:00Z"/>
+          <w:ins w:id="219" w:author="Augustin, Jourdain M" w:date="2015-02-13T13:05:00Z"/>
           <w:sz w:val="18"/>
         </w:rPr>
       </w:pPr>
@@ -35346,7 +35494,7 @@
     <w:p>
       <w:pPr>
         <w:rPr>
-          <w:ins w:id="207" w:author="Augustin, Jourdain M" w:date="2015-02-13T13:05:00Z"/>
+          <w:ins w:id="220" w:author="Augustin, Jourdain M" w:date="2015-02-13T13:05:00Z"/>
           <w:sz w:val="18"/>
         </w:rPr>
       </w:pPr>
@@ -35377,7 +35525,7 @@
         <w:trPr>
           <w:cantSplit/>
           <w:tblHeader/>
-          <w:ins w:id="208" w:author="Augustin, Jourdain M" w:date="2015-02-13T13:05:00Z"/>
+          <w:ins w:id="221" w:author="Augustin, Jourdain M" w:date="2015-02-13T13:05:00Z"/>
         </w:trPr>
         <w:tc>
           <w:tcPr>
@@ -35387,13 +35535,13 @@
           <w:p>
             <w:pPr>
               <w:rPr>
-                <w:ins w:id="209" w:author="Augustin, Jourdain M" w:date="2015-02-13T13:05:00Z"/>
-                <w:b/>
-                <w:i/>
-                <w:sz w:val="18"/>
-              </w:rPr>
-            </w:pPr>
-            <w:ins w:id="210" w:author="Augustin, Jourdain M" w:date="2015-02-13T13:05:00Z">
+                <w:ins w:id="222" w:author="Augustin, Jourdain M" w:date="2015-02-13T13:05:00Z"/>
+                <w:b/>
+                <w:i/>
+                <w:sz w:val="18"/>
+              </w:rPr>
+            </w:pPr>
+            <w:ins w:id="223" w:author="Augustin, Jourdain M" w:date="2015-02-13T13:05:00Z">
               <w:r>
                 <w:rPr>
                   <w:b/>
@@ -35412,13 +35560,13 @@
           <w:p>
             <w:pPr>
               <w:rPr>
-                <w:ins w:id="211" w:author="Augustin, Jourdain M" w:date="2015-02-13T13:05:00Z"/>
-                <w:b/>
-                <w:i/>
-                <w:sz w:val="18"/>
-              </w:rPr>
-            </w:pPr>
-            <w:ins w:id="212" w:author="Augustin, Jourdain M" w:date="2015-02-13T13:05:00Z">
+                <w:ins w:id="224" w:author="Augustin, Jourdain M" w:date="2015-02-13T13:05:00Z"/>
+                <w:b/>
+                <w:i/>
+                <w:sz w:val="18"/>
+              </w:rPr>
+            </w:pPr>
+            <w:ins w:id="225" w:author="Augustin, Jourdain M" w:date="2015-02-13T13:05:00Z">
               <w:r>
                 <w:rPr>
                   <w:b/>
@@ -35437,13 +35585,13 @@
           <w:p>
             <w:pPr>
               <w:rPr>
-                <w:ins w:id="213" w:author="Augustin, Jourdain M" w:date="2015-02-13T13:05:00Z"/>
-                <w:b/>
-                <w:i/>
-                <w:sz w:val="18"/>
-              </w:rPr>
-            </w:pPr>
-            <w:ins w:id="214" w:author="Augustin, Jourdain M" w:date="2015-02-13T13:05:00Z">
+                <w:ins w:id="226" w:author="Augustin, Jourdain M" w:date="2015-02-13T13:05:00Z"/>
+                <w:b/>
+                <w:i/>
+                <w:sz w:val="18"/>
+              </w:rPr>
+            </w:pPr>
+            <w:ins w:id="227" w:author="Augustin, Jourdain M" w:date="2015-02-13T13:05:00Z">
               <w:r>
                 <w:rPr>
                   <w:b/>
@@ -35462,13 +35610,13 @@
           <w:p>
             <w:pPr>
               <w:rPr>
-                <w:ins w:id="215" w:author="Augustin, Jourdain M" w:date="2015-02-13T13:05:00Z"/>
-                <w:b/>
-                <w:i/>
-                <w:sz w:val="18"/>
-              </w:rPr>
-            </w:pPr>
-            <w:ins w:id="216" w:author="Augustin, Jourdain M" w:date="2015-02-13T13:05:00Z">
+                <w:ins w:id="228" w:author="Augustin, Jourdain M" w:date="2015-02-13T13:05:00Z"/>
+                <w:b/>
+                <w:i/>
+                <w:sz w:val="18"/>
+              </w:rPr>
+            </w:pPr>
+            <w:ins w:id="229" w:author="Augustin, Jourdain M" w:date="2015-02-13T13:05:00Z">
               <w:r>
                 <w:rPr>
                   <w:b/>
@@ -35481,13 +35629,13 @@
           <w:p>
             <w:pPr>
               <w:rPr>
-                <w:ins w:id="217" w:author="Augustin, Jourdain M" w:date="2015-02-13T13:05:00Z"/>
-                <w:b/>
-                <w:i/>
-                <w:sz w:val="18"/>
-              </w:rPr>
-            </w:pPr>
-            <w:ins w:id="218" w:author="Augustin, Jourdain M" w:date="2015-02-13T13:05:00Z">
+                <w:ins w:id="230" w:author="Augustin, Jourdain M" w:date="2015-02-13T13:05:00Z"/>
+                <w:b/>
+                <w:i/>
+                <w:sz w:val="18"/>
+              </w:rPr>
+            </w:pPr>
+            <w:ins w:id="231" w:author="Augustin, Jourdain M" w:date="2015-02-13T13:05:00Z">
               <w:r>
                 <w:rPr>
                   <w:b/>
@@ -35506,13 +35654,13 @@
           <w:p>
             <w:pPr>
               <w:rPr>
-                <w:ins w:id="219" w:author="Augustin, Jourdain M" w:date="2015-02-13T13:05:00Z"/>
-                <w:b/>
-                <w:i/>
-                <w:sz w:val="18"/>
-              </w:rPr>
-            </w:pPr>
-            <w:ins w:id="220" w:author="Augustin, Jourdain M" w:date="2015-02-13T13:05:00Z">
+                <w:ins w:id="232" w:author="Augustin, Jourdain M" w:date="2015-02-13T13:05:00Z"/>
+                <w:b/>
+                <w:i/>
+                <w:sz w:val="18"/>
+              </w:rPr>
+            </w:pPr>
+            <w:ins w:id="233" w:author="Augustin, Jourdain M" w:date="2015-02-13T13:05:00Z">
               <w:r>
                 <w:rPr>
                   <w:b/>
@@ -35527,7 +35675,7 @@
       <w:tr>
         <w:trPr>
           <w:cantSplit/>
-          <w:ins w:id="221" w:author="Augustin, Jourdain M" w:date="2015-02-13T13:05:00Z"/>
+          <w:ins w:id="234" w:author="Augustin, Jourdain M" w:date="2015-02-13T13:05:00Z"/>
         </w:trPr>
         <w:tc>
           <w:tcPr>
@@ -35540,11 +35688,11 @@
                 <w:numId w:val="31"/>
               </w:numPr>
               <w:rPr>
-                <w:ins w:id="222" w:author="Augustin, Jourdain M" w:date="2015-02-13T13:05:00Z"/>
-                <w:i/>
-                <w:sz w:val="18"/>
-              </w:rPr>
-              <w:pPrChange w:id="223" w:author="Augustin, Jourdain M" w:date="2015-02-13T13:06:00Z">
+                <w:ins w:id="235" w:author="Augustin, Jourdain M" w:date="2015-02-13T13:05:00Z"/>
+                <w:i/>
+                <w:sz w:val="18"/>
+              </w:rPr>
+              <w:pPrChange w:id="236" w:author="Augustin, Jourdain M" w:date="2015-02-13T13:06:00Z">
                 <w:pPr>
                   <w:numPr>
                     <w:numId w:val="30"/>
@@ -35567,13 +35715,13 @@
               <w:pStyle w:val="CSETableText"/>
               <w:ind w:left="159"/>
               <w:rPr>
-                <w:ins w:id="224" w:author="Augustin, Jourdain M" w:date="2015-02-13T13:05:00Z"/>
+                <w:ins w:id="237" w:author="Augustin, Jourdain M" w:date="2015-02-13T13:05:00Z"/>
                 <w:rFonts w:asciiTheme="minorHAnsi" w:hAnsiTheme="minorHAnsi"/>
                 <w:bCs/>
                 <w:szCs w:val="20"/>
               </w:rPr>
             </w:pPr>
-            <w:ins w:id="225" w:author="Augustin, Jourdain M" w:date="2015-02-13T13:05:00Z">
+            <w:ins w:id="238" w:author="Augustin, Jourdain M" w:date="2015-02-13T13:05:00Z">
               <w:r>
                 <w:rPr>
                   <w:rFonts w:asciiTheme="minorHAnsi" w:hAnsiTheme="minorHAnsi"/>
@@ -35582,13 +35730,25 @@
                 </w:rPr>
                 <w:t>Launch link to test page using a</w:t>
               </w:r>
+            </w:ins>
+            <w:ins w:id="239" w:author="Augustin, Jourdain M" w:date="2015-02-16T14:17:00Z">
               <w:r>
                 <w:rPr>
                   <w:rFonts w:asciiTheme="minorHAnsi" w:hAnsiTheme="minorHAnsi"/>
                   <w:bCs/>
                   <w:szCs w:val="20"/>
                 </w:rPr>
-                <w:t xml:space="preserve"> user with historical dashboard access</w:t>
+                <w:t>n HR</w:t>
+              </w:r>
+            </w:ins>
+            <w:ins w:id="240" w:author="Augustin, Jourdain M" w:date="2015-02-13T13:05:00Z">
+              <w:r>
+                <w:rPr>
+                  <w:rFonts w:asciiTheme="minorHAnsi" w:hAnsiTheme="minorHAnsi"/>
+                  <w:bCs/>
+                  <w:szCs w:val="20"/>
+                </w:rPr>
+                <w:t xml:space="preserve"> user</w:t>
               </w:r>
               <w:r>
                 <w:rPr>
@@ -35605,7 +35765,7 @@
               <w:pStyle w:val="CSETableText"/>
               <w:ind w:left="159"/>
               <w:rPr>
-                <w:ins w:id="226" w:author="Augustin, Jourdain M" w:date="2015-02-13T13:05:00Z"/>
+                <w:ins w:id="241" w:author="Augustin, Jourdain M" w:date="2015-02-13T13:05:00Z"/>
                 <w:rFonts w:asciiTheme="minorHAnsi" w:hAnsiTheme="minorHAnsi"/>
                 <w:bCs/>
                 <w:szCs w:val="20"/>
@@ -35615,12 +35775,12 @@
           <w:p>
             <w:pPr>
               <w:rPr>
-                <w:ins w:id="227" w:author="Augustin, Jourdain M" w:date="2015-02-13T13:05:00Z"/>
-                <w:bCs/>
-                <w:sz w:val="18"/>
-              </w:rPr>
-            </w:pPr>
-            <w:ins w:id="228" w:author="Augustin, Jourdain M" w:date="2015-02-13T13:05:00Z">
+                <w:ins w:id="242" w:author="Augustin, Jourdain M" w:date="2015-02-13T13:05:00Z"/>
+                <w:bCs/>
+                <w:sz w:val="18"/>
+              </w:rPr>
+            </w:pPr>
+            <w:ins w:id="243" w:author="Augustin, Jourdain M" w:date="2015-02-13T13:05:00Z">
               <w:r>
                 <w:rPr>
                   <w:rFonts w:asciiTheme="minorHAnsi" w:hAnsiTheme="minorHAnsi"/>
@@ -35638,11 +35798,11 @@
           <w:p>
             <w:pPr>
               <w:rPr>
-                <w:ins w:id="229" w:author="Augustin, Jourdain M" w:date="2015-02-13T13:05:00Z"/>
-                <w:sz w:val="18"/>
-              </w:rPr>
-            </w:pPr>
-            <w:ins w:id="230" w:author="Augustin, Jourdain M" w:date="2015-02-13T13:05:00Z">
+                <w:ins w:id="244" w:author="Augustin, Jourdain M" w:date="2015-02-13T13:05:00Z"/>
+                <w:sz w:val="18"/>
+              </w:rPr>
+            </w:pPr>
+            <w:ins w:id="245" w:author="Augustin, Jourdain M" w:date="2015-02-13T13:05:00Z">
               <w:r>
                 <w:rPr>
                   <w:rFonts w:asciiTheme="minorHAnsi" w:hAnsiTheme="minorHAnsi"/>
@@ -35653,16 +35813,16 @@
                 <w:rPr>
                   <w:rFonts w:asciiTheme="minorHAnsi" w:hAnsiTheme="minorHAnsi"/>
                 </w:rPr>
-                <w:t xml:space="preserve"> reflecting data in database </w:t>
+                <w:t xml:space="preserve"> reflecting data in database db</w:t>
               </w:r>
-              <w:proofErr w:type="spellStart"/>
+            </w:ins>
+            <w:ins w:id="246" w:author="Augustin, Jourdain M" w:date="2015-02-16T14:20:00Z">
               <w:r>
                 <w:rPr>
                   <w:rFonts w:asciiTheme="minorHAnsi" w:hAnsiTheme="minorHAnsi"/>
                 </w:rPr>
-                <w:t>db</w:t>
+                <w:t>.</w:t>
               </w:r>
-              <w:proofErr w:type="spellEnd"/>
             </w:ins>
           </w:p>
         </w:tc>
@@ -35674,12 +35834,12 @@
             <w:pPr>
               <w:jc w:val="center"/>
               <w:rPr>
-                <w:ins w:id="231" w:author="Augustin, Jourdain M" w:date="2015-02-13T13:05:00Z"/>
-                <w:i/>
-                <w:sz w:val="18"/>
-              </w:rPr>
-            </w:pPr>
-            <w:ins w:id="232" w:author="Augustin, Jourdain M" w:date="2015-02-13T13:05:00Z">
+                <w:ins w:id="247" w:author="Augustin, Jourdain M" w:date="2015-02-13T13:05:00Z"/>
+                <w:i/>
+                <w:sz w:val="18"/>
+              </w:rPr>
+            </w:pPr>
+            <w:ins w:id="248" w:author="Augustin, Jourdain M" w:date="2015-02-13T13:05:00Z">
               <w:r>
                 <w:rPr>
                   <w:i/>
@@ -35693,12 +35853,12 @@
             <w:pPr>
               <w:jc w:val="center"/>
               <w:rPr>
-                <w:ins w:id="233" w:author="Augustin, Jourdain M" w:date="2015-02-13T13:05:00Z"/>
-                <w:i/>
-                <w:sz w:val="18"/>
-              </w:rPr>
-            </w:pPr>
-            <w:ins w:id="234" w:author="Augustin, Jourdain M" w:date="2015-02-13T13:05:00Z">
+                <w:ins w:id="249" w:author="Augustin, Jourdain M" w:date="2015-02-13T13:05:00Z"/>
+                <w:i/>
+                <w:sz w:val="18"/>
+              </w:rPr>
+            </w:pPr>
+            <w:ins w:id="250" w:author="Augustin, Jourdain M" w:date="2015-02-13T13:05:00Z">
               <w:r>
                 <w:rPr>
                   <w:i/>
@@ -35714,7 +35874,7 @@
                 <w:t>/</w:t>
               </w:r>
             </w:ins>
-            <w:ins w:id="235" w:author="Augustin, Jourdain M" w:date="2015-02-13T13:07:00Z">
+            <w:ins w:id="251" w:author="Augustin, Jourdain M" w:date="2015-02-13T13:07:00Z">
               <w:r>
                 <w:rPr>
                   <w:i/>
@@ -35723,7 +35883,7 @@
                 <w:t>13</w:t>
               </w:r>
             </w:ins>
-            <w:ins w:id="236" w:author="Augustin, Jourdain M" w:date="2015-02-13T13:05:00Z">
+            <w:ins w:id="252" w:author="Augustin, Jourdain M" w:date="2015-02-13T13:05:00Z">
               <w:r>
                 <w:rPr>
                   <w:i/>
@@ -35748,7 +35908,7 @@
           <w:p>
             <w:pPr>
               <w:rPr>
-                <w:ins w:id="237" w:author="Augustin, Jourdain M" w:date="2015-02-13T13:05:00Z"/>
+                <w:ins w:id="253" w:author="Augustin, Jourdain M" w:date="2015-02-13T13:05:00Z"/>
                 <w:i/>
                 <w:sz w:val="18"/>
               </w:rPr>
@@ -35758,7 +35918,7 @@
       </w:tr>
       <w:tr>
         <w:trPr>
-          <w:ins w:id="238" w:author="Augustin, Jourdain M" w:date="2015-02-13T13:05:00Z"/>
+          <w:ins w:id="254" w:author="Augustin, Jourdain M" w:date="2015-02-13T13:05:00Z"/>
         </w:trPr>
         <w:tc>
           <w:tcPr>
@@ -35771,11 +35931,11 @@
                 <w:numId w:val="31"/>
               </w:numPr>
               <w:rPr>
-                <w:ins w:id="239" w:author="Augustin, Jourdain M" w:date="2015-02-13T13:05:00Z"/>
-                <w:i/>
-                <w:sz w:val="18"/>
-              </w:rPr>
-              <w:pPrChange w:id="240" w:author="Augustin, Jourdain M" w:date="2015-02-13T13:06:00Z">
+                <w:ins w:id="255" w:author="Augustin, Jourdain M" w:date="2015-02-13T13:05:00Z"/>
+                <w:i/>
+                <w:sz w:val="18"/>
+              </w:rPr>
+              <w:pPrChange w:id="256" w:author="Augustin, Jourdain M" w:date="2015-02-13T13:06:00Z">
                 <w:pPr>
                   <w:numPr>
                     <w:numId w:val="30"/>
@@ -35798,13 +35958,13 @@
               <w:pStyle w:val="CSETableText"/>
               <w:ind w:left="159"/>
               <w:rPr>
-                <w:ins w:id="241" w:author="Augustin, Jourdain M" w:date="2015-02-13T13:05:00Z"/>
+                <w:ins w:id="257" w:author="Augustin, Jourdain M" w:date="2015-02-13T13:05:00Z"/>
                 <w:rFonts w:asciiTheme="minorHAnsi" w:hAnsiTheme="minorHAnsi"/>
                 <w:bCs/>
                 <w:szCs w:val="20"/>
               </w:rPr>
             </w:pPr>
-            <w:ins w:id="242" w:author="Augustin, Jourdain M" w:date="2015-02-13T13:05:00Z">
+            <w:ins w:id="258" w:author="Augustin, Jourdain M" w:date="2015-02-13T13:05:00Z">
               <w:r>
                 <w:rPr>
                   <w:rFonts w:asciiTheme="minorHAnsi" w:hAnsiTheme="minorHAnsi"/>
@@ -35838,7 +35998,7 @@
                 <w:t>and select</w:t>
               </w:r>
             </w:ins>
-            <w:ins w:id="243" w:author="Augustin, Jourdain M" w:date="2015-02-13T13:08:00Z">
+            <w:ins w:id="259" w:author="Augustin, Jourdain M" w:date="2015-02-13T13:08:00Z">
               <w:r>
                 <w:rPr>
                   <w:rFonts w:asciiTheme="minorHAnsi" w:hAnsiTheme="minorHAnsi"/>
@@ -35848,7 +36008,7 @@
                 <w:t xml:space="preserve"> Source dropdown menu</w:t>
               </w:r>
             </w:ins>
-            <w:ins w:id="244" w:author="Augustin, Jourdain M" w:date="2015-02-13T13:05:00Z">
+            <w:ins w:id="260" w:author="Augustin, Jourdain M" w:date="2015-02-13T13:05:00Z">
               <w:r>
                 <w:rPr>
                   <w:rFonts w:asciiTheme="minorHAnsi" w:hAnsiTheme="minorHAnsi"/>
@@ -35862,12 +36022,12 @@
           <w:p>
             <w:pPr>
               <w:rPr>
-                <w:ins w:id="245" w:author="Augustin, Jourdain M" w:date="2015-02-13T13:05:00Z"/>
-                <w:bCs/>
-                <w:sz w:val="18"/>
-              </w:rPr>
-            </w:pPr>
-            <w:ins w:id="246" w:author="Augustin, Jourdain M" w:date="2015-02-13T13:05:00Z">
+                <w:ins w:id="261" w:author="Augustin, Jourdain M" w:date="2015-02-13T13:05:00Z"/>
+                <w:bCs/>
+                <w:sz w:val="18"/>
+              </w:rPr>
+            </w:pPr>
+            <w:ins w:id="262" w:author="Augustin, Jourdain M" w:date="2015-02-13T13:05:00Z">
               <w:r>
                 <w:rPr>
                   <w:rFonts w:asciiTheme="minorHAnsi" w:hAnsiTheme="minorHAnsi"/>
@@ -35885,11 +36045,11 @@
           <w:p>
             <w:pPr>
               <w:rPr>
-                <w:ins w:id="247" w:author="Augustin, Jourdain M" w:date="2015-02-13T13:05:00Z"/>
-                <w:sz w:val="18"/>
-              </w:rPr>
-            </w:pPr>
-            <w:ins w:id="248" w:author="Augustin, Jourdain M" w:date="2015-02-13T13:05:00Z">
+                <w:ins w:id="263" w:author="Augustin, Jourdain M" w:date="2015-02-13T13:05:00Z"/>
+                <w:sz w:val="18"/>
+              </w:rPr>
+            </w:pPr>
+            <w:ins w:id="264" w:author="Augustin, Jourdain M" w:date="2015-02-13T13:05:00Z">
               <w:r>
                 <w:rPr>
                   <w:rFonts w:asciiTheme="minorHAnsi" w:hAnsiTheme="minorHAnsi"/>
@@ -35897,7 +36057,7 @@
                 <w:t xml:space="preserve">Verify that </w:t>
               </w:r>
             </w:ins>
-            <w:ins w:id="249" w:author="Augustin, Jourdain M" w:date="2015-02-13T13:08:00Z">
+            <w:ins w:id="265" w:author="Augustin, Jourdain M" w:date="2015-02-13T13:08:00Z">
               <w:r>
                 <w:rPr>
                   <w:rFonts w:asciiTheme="minorHAnsi" w:hAnsiTheme="minorHAnsi"/>
@@ -35905,7 +36065,7 @@
                 <w:t>source dropdown menu displays “Warning” option</w:t>
               </w:r>
             </w:ins>
-            <w:ins w:id="250" w:author="Augustin, Jourdain M" w:date="2015-02-13T13:05:00Z">
+            <w:ins w:id="266" w:author="Augustin, Jourdain M" w:date="2015-02-13T13:05:00Z">
               <w:r>
                 <w:rPr>
                   <w:rFonts w:asciiTheme="minorHAnsi" w:hAnsiTheme="minorHAnsi"/>
@@ -35923,12 +36083,12 @@
             <w:pPr>
               <w:jc w:val="center"/>
               <w:rPr>
-                <w:ins w:id="251" w:author="Augustin, Jourdain M" w:date="2015-02-13T13:07:00Z"/>
-                <w:i/>
-                <w:sz w:val="18"/>
-              </w:rPr>
-            </w:pPr>
-            <w:ins w:id="252" w:author="Augustin, Jourdain M" w:date="2015-02-13T13:07:00Z">
+                <w:ins w:id="267" w:author="Augustin, Jourdain M" w:date="2015-02-13T13:07:00Z"/>
+                <w:i/>
+                <w:sz w:val="18"/>
+              </w:rPr>
+            </w:pPr>
+            <w:ins w:id="268" w:author="Augustin, Jourdain M" w:date="2015-02-13T13:07:00Z">
               <w:r>
                 <w:rPr>
                   <w:i/>
@@ -35942,12 +36102,12 @@
             <w:pPr>
               <w:jc w:val="center"/>
               <w:rPr>
-                <w:ins w:id="253" w:author="Augustin, Jourdain M" w:date="2015-02-13T13:05:00Z"/>
-                <w:i/>
-                <w:sz w:val="18"/>
-              </w:rPr>
-            </w:pPr>
-            <w:ins w:id="254" w:author="Augustin, Jourdain M" w:date="2015-02-13T13:07:00Z">
+                <w:ins w:id="269" w:author="Augustin, Jourdain M" w:date="2015-02-13T13:05:00Z"/>
+                <w:i/>
+                <w:sz w:val="18"/>
+              </w:rPr>
+            </w:pPr>
+            <w:ins w:id="270" w:author="Augustin, Jourdain M" w:date="2015-02-13T13:07:00Z">
               <w:r>
                 <w:rPr>
                   <w:i/>
@@ -35965,7 +36125,338 @@
           <w:p>
             <w:pPr>
               <w:rPr>
-                <w:ins w:id="255" w:author="Augustin, Jourdain M" w:date="2015-02-13T13:05:00Z"/>
+                <w:ins w:id="271" w:author="Augustin, Jourdain M" w:date="2015-02-13T13:05:00Z"/>
+                <w:i/>
+                <w:sz w:val="18"/>
+              </w:rPr>
+            </w:pPr>
+          </w:p>
+        </w:tc>
+      </w:tr>
+      <w:tr>
+        <w:trPr>
+          <w:ins w:id="272" w:author="Augustin, Jourdain M" w:date="2015-02-16T14:18:00Z"/>
+        </w:trPr>
+        <w:tc>
+          <w:tcPr>
+            <w:tcW w:w="900" w:type="dxa"/>
+          </w:tcPr>
+          <w:p>
+            <w:pPr>
+              <w:numPr>
+                <w:ilvl w:val="0"/>
+                <w:numId w:val="31"/>
+              </w:numPr>
+              <w:rPr>
+                <w:ins w:id="273" w:author="Augustin, Jourdain M" w:date="2015-02-16T14:18:00Z"/>
+                <w:i/>
+                <w:sz w:val="18"/>
+              </w:rPr>
+            </w:pPr>
+          </w:p>
+        </w:tc>
+        <w:tc>
+          <w:tcPr>
+            <w:tcW w:w="3960" w:type="dxa"/>
+          </w:tcPr>
+          <w:p>
+            <w:pPr>
+              <w:pStyle w:val="CSETableText"/>
+              <w:ind w:left="159"/>
+              <w:rPr>
+                <w:ins w:id="274" w:author="Augustin, Jourdain M" w:date="2015-02-16T14:18:00Z"/>
+                <w:rFonts w:asciiTheme="minorHAnsi" w:hAnsiTheme="minorHAnsi"/>
+                <w:bCs/>
+                <w:szCs w:val="20"/>
+              </w:rPr>
+            </w:pPr>
+            <w:ins w:id="275" w:author="Augustin, Jourdain M" w:date="2015-02-16T14:18:00Z">
+              <w:r>
+                <w:rPr>
+                  <w:rFonts w:asciiTheme="minorHAnsi" w:hAnsiTheme="minorHAnsi"/>
+                  <w:bCs/>
+                  <w:szCs w:val="20"/>
+                </w:rPr>
+                <w:t>Launch link to test page using a</w:t>
+              </w:r>
+              <w:r>
+                <w:rPr>
+                  <w:rFonts w:asciiTheme="minorHAnsi" w:hAnsiTheme="minorHAnsi"/>
+                  <w:bCs/>
+                  <w:szCs w:val="20"/>
+                </w:rPr>
+                <w:t xml:space="preserve"> non-</w:t>
+              </w:r>
+              <w:r>
+                <w:rPr>
+                  <w:rFonts w:asciiTheme="minorHAnsi" w:hAnsiTheme="minorHAnsi"/>
+                  <w:bCs/>
+                  <w:szCs w:val="20"/>
+                </w:rPr>
+                <w:t>HR user</w:t>
+              </w:r>
+              <w:r>
+                <w:rPr>
+                  <w:rFonts w:asciiTheme="minorHAnsi" w:hAnsiTheme="minorHAnsi"/>
+                  <w:bCs/>
+                  <w:szCs w:val="20"/>
+                </w:rPr>
+                <w:t xml:space="preserve"> with Historical Dashboard access</w:t>
+              </w:r>
+              <w:r>
+                <w:rPr>
+                  <w:rFonts w:asciiTheme="minorHAnsi" w:hAnsiTheme="minorHAnsi"/>
+                  <w:bCs/>
+                  <w:szCs w:val="20"/>
+                </w:rPr>
+                <w:t>:</w:t>
+              </w:r>
+            </w:ins>
+          </w:p>
+          <w:p>
+            <w:pPr>
+              <w:pStyle w:val="CSETableText"/>
+              <w:ind w:left="159"/>
+              <w:rPr>
+                <w:ins w:id="276" w:author="Augustin, Jourdain M" w:date="2015-02-16T14:18:00Z"/>
+                <w:rFonts w:asciiTheme="minorHAnsi" w:hAnsiTheme="minorHAnsi"/>
+                <w:bCs/>
+                <w:szCs w:val="20"/>
+              </w:rPr>
+            </w:pPr>
+          </w:p>
+          <w:p>
+            <w:pPr>
+              <w:pStyle w:val="CSETableText"/>
+              <w:ind w:left="159"/>
+              <w:rPr>
+                <w:ins w:id="277" w:author="Augustin, Jourdain M" w:date="2015-02-16T14:18:00Z"/>
+                <w:rFonts w:asciiTheme="minorHAnsi" w:hAnsiTheme="minorHAnsi"/>
+                <w:bCs/>
+                <w:szCs w:val="20"/>
+              </w:rPr>
+            </w:pPr>
+            <w:ins w:id="278" w:author="Augustin, Jourdain M" w:date="2015-02-16T14:18:00Z">
+              <w:r>
+                <w:rPr>
+                  <w:rFonts w:asciiTheme="minorHAnsi" w:hAnsiTheme="minorHAnsi"/>
+                  <w:bCs/>
+                </w:rPr>
+                <w:t xml:space="preserve">https://vacmsmpmd01.vangent.local/coach3/default.aspx </w:t>
+              </w:r>
+            </w:ins>
+          </w:p>
+        </w:tc>
+        <w:tc>
+          <w:tcPr>
+            <w:tcW w:w="4500" w:type="dxa"/>
+          </w:tcPr>
+          <w:p>
+            <w:pPr>
+              <w:rPr>
+                <w:ins w:id="279" w:author="Augustin, Jourdain M" w:date="2015-02-16T14:18:00Z"/>
+                <w:rFonts w:asciiTheme="minorHAnsi" w:hAnsiTheme="minorHAnsi"/>
+              </w:rPr>
+            </w:pPr>
+            <w:ins w:id="280" w:author="Augustin, Jourdain M" w:date="2015-02-16T14:18:00Z">
+              <w:r>
+                <w:rPr>
+                  <w:rFonts w:asciiTheme="minorHAnsi" w:hAnsiTheme="minorHAnsi"/>
+                </w:rPr>
+                <w:t>Main page successfully loads with credentials passed reflecting data in database db</w:t>
+              </w:r>
+            </w:ins>
+            <w:ins w:id="281" w:author="Augustin, Jourdain M" w:date="2015-02-16T14:20:00Z">
+              <w:r>
+                <w:rPr>
+                  <w:rFonts w:asciiTheme="minorHAnsi" w:hAnsiTheme="minorHAnsi"/>
+                </w:rPr>
+                <w:t>.</w:t>
+              </w:r>
+            </w:ins>
+          </w:p>
+        </w:tc>
+        <w:tc>
+          <w:tcPr>
+            <w:tcW w:w="1260" w:type="dxa"/>
+          </w:tcPr>
+          <w:p>
+            <w:pPr>
+              <w:jc w:val="center"/>
+              <w:rPr>
+                <w:ins w:id="282" w:author="Augustin, Jourdain M" w:date="2015-02-16T14:19:00Z"/>
+                <w:i/>
+                <w:sz w:val="18"/>
+              </w:rPr>
+            </w:pPr>
+            <w:ins w:id="283" w:author="Augustin, Jourdain M" w:date="2015-02-16T14:19:00Z">
+              <w:r>
+                <w:rPr>
+                  <w:i/>
+                  <w:sz w:val="18"/>
+                </w:rPr>
+                <w:t>P</w:t>
+              </w:r>
+            </w:ins>
+          </w:p>
+          <w:p>
+            <w:pPr>
+              <w:jc w:val="center"/>
+              <w:rPr>
+                <w:ins w:id="284" w:author="Augustin, Jourdain M" w:date="2015-02-16T14:18:00Z"/>
+                <w:i/>
+                <w:sz w:val="18"/>
+              </w:rPr>
+            </w:pPr>
+            <w:ins w:id="285" w:author="Augustin, Jourdain M" w:date="2015-02-16T14:19:00Z">
+              <w:r>
+                <w:rPr>
+                  <w:i/>
+                  <w:sz w:val="18"/>
+                </w:rPr>
+                <w:t>02/16/2015</w:t>
+              </w:r>
+            </w:ins>
+          </w:p>
+        </w:tc>
+        <w:tc>
+          <w:tcPr>
+            <w:tcW w:w="2880" w:type="dxa"/>
+          </w:tcPr>
+          <w:p>
+            <w:pPr>
+              <w:rPr>
+                <w:ins w:id="286" w:author="Augustin, Jourdain M" w:date="2015-02-16T14:18:00Z"/>
+                <w:i/>
+                <w:sz w:val="18"/>
+              </w:rPr>
+            </w:pPr>
+          </w:p>
+        </w:tc>
+      </w:tr>
+      <w:tr>
+        <w:trPr>
+          <w:ins w:id="287" w:author="Augustin, Jourdain M" w:date="2015-02-16T14:19:00Z"/>
+        </w:trPr>
+        <w:tc>
+          <w:tcPr>
+            <w:tcW w:w="900" w:type="dxa"/>
+          </w:tcPr>
+          <w:p>
+            <w:pPr>
+              <w:numPr>
+                <w:ilvl w:val="0"/>
+                <w:numId w:val="31"/>
+              </w:numPr>
+              <w:rPr>
+                <w:ins w:id="288" w:author="Augustin, Jourdain M" w:date="2015-02-16T14:19:00Z"/>
+                <w:i/>
+                <w:sz w:val="18"/>
+              </w:rPr>
+            </w:pPr>
+          </w:p>
+        </w:tc>
+        <w:tc>
+          <w:tcPr>
+            <w:tcW w:w="3960" w:type="dxa"/>
+          </w:tcPr>
+          <w:p>
+            <w:pPr>
+              <w:pStyle w:val="CSETableText"/>
+              <w:ind w:left="159"/>
+              <w:rPr>
+                <w:ins w:id="289" w:author="Augustin, Jourdain M" w:date="2015-02-16T14:19:00Z"/>
+                <w:rFonts w:asciiTheme="minorHAnsi" w:hAnsiTheme="minorHAnsi"/>
+                <w:bCs/>
+                <w:szCs w:val="20"/>
+              </w:rPr>
+            </w:pPr>
+            <w:ins w:id="290" w:author="Augustin, Jourdain M" w:date="2015-02-16T14:19:00Z">
+              <w:r>
+                <w:rPr>
+                  <w:rFonts w:asciiTheme="minorHAnsi" w:hAnsiTheme="minorHAnsi"/>
+                  <w:bCs/>
+                  <w:szCs w:val="20"/>
+                </w:rPr>
+                <w:t>Select “Historical Dashboard” tab and select Source dropdown menu.</w:t>
+              </w:r>
+            </w:ins>
+          </w:p>
+        </w:tc>
+        <w:tc>
+          <w:tcPr>
+            <w:tcW w:w="4500" w:type="dxa"/>
+          </w:tcPr>
+          <w:p>
+            <w:pPr>
+              <w:rPr>
+                <w:ins w:id="291" w:author="Augustin, Jourdain M" w:date="2015-02-16T14:19:00Z"/>
+                <w:rFonts w:asciiTheme="minorHAnsi" w:hAnsiTheme="minorHAnsi"/>
+              </w:rPr>
+            </w:pPr>
+            <w:ins w:id="292" w:author="Augustin, Jourdain M" w:date="2015-02-16T14:19:00Z">
+              <w:r>
+                <w:rPr>
+                  <w:rFonts w:asciiTheme="minorHAnsi" w:hAnsiTheme="minorHAnsi"/>
+                </w:rPr>
+                <w:t>Verify that source dropdown menu does not display “Warning” option.</w:t>
+              </w:r>
+            </w:ins>
+          </w:p>
+        </w:tc>
+        <w:tc>
+          <w:tcPr>
+            <w:tcW w:w="1260" w:type="dxa"/>
+          </w:tcPr>
+          <w:p>
+            <w:pPr>
+              <w:jc w:val="center"/>
+              <w:rPr>
+                <w:ins w:id="293" w:author="Augustin, Jourdain M" w:date="2015-02-16T14:20:00Z"/>
+                <w:i/>
+                <w:sz w:val="18"/>
+              </w:rPr>
+            </w:pPr>
+            <w:ins w:id="294" w:author="Augustin, Jourdain M" w:date="2015-02-16T14:20:00Z">
+              <w:r>
+                <w:rPr>
+                  <w:i/>
+                  <w:sz w:val="18"/>
+                </w:rPr>
+                <w:t>P</w:t>
+              </w:r>
+            </w:ins>
+          </w:p>
+          <w:p>
+            <w:pPr>
+              <w:jc w:val="center"/>
+              <w:rPr>
+                <w:ins w:id="295" w:author="Augustin, Jourdain M" w:date="2015-02-16T14:19:00Z"/>
+                <w:i/>
+                <w:sz w:val="18"/>
+              </w:rPr>
+            </w:pPr>
+            <w:ins w:id="296" w:author="Augustin, Jourdain M" w:date="2015-02-16T14:20:00Z">
+              <w:r>
+                <w:rPr>
+                  <w:i/>
+                  <w:sz w:val="18"/>
+                </w:rPr>
+                <w:t>02/16/2015</w:t>
+              </w:r>
+            </w:ins>
+            <w:bookmarkStart w:id="297" w:name="_GoBack"/>
+            <w:bookmarkEnd w:id="297"/>
+          </w:p>
+        </w:tc>
+        <w:tc>
+          <w:tcPr>
+            <w:tcW w:w="2880" w:type="dxa"/>
+          </w:tcPr>
+          <w:p>
+            <w:pPr>
+              <w:rPr>
+                <w:ins w:id="298" w:author="Augustin, Jourdain M" w:date="2015-02-16T14:19:00Z"/>
                 <w:i/>
                 <w:sz w:val="18"/>
               </w:rPr>
@@ -35977,17 +36468,15 @@
     <w:p>
       <w:pPr>
         <w:rPr>
-          <w:ins w:id="256" w:author="Augustin, Jourdain M" w:date="2015-02-13T13:05:00Z"/>
+          <w:ins w:id="299" w:author="Augustin, Jourdain M" w:date="2015-02-13T13:05:00Z"/>
           <w:sz w:val="18"/>
         </w:rPr>
       </w:pPr>
-      <w:bookmarkStart w:id="257" w:name="_GoBack"/>
-      <w:bookmarkEnd w:id="257"/>
     </w:p>
     <w:p>
       <w:pPr>
         <w:rPr>
-          <w:ins w:id="258" w:author="Augustin, Jourdain M" w:date="2015-02-13T13:05:00Z"/>
+          <w:ins w:id="300" w:author="Augustin, Jourdain M" w:date="2015-02-13T13:05:00Z"/>
           <w:sz w:val="18"/>
         </w:rPr>
       </w:pPr>
@@ -35995,7 +36484,7 @@
     <w:p>
       <w:pPr>
         <w:rPr>
-          <w:ins w:id="259" w:author="Augustin, Jourdain M" w:date="2015-02-13T13:05:00Z"/>
+          <w:ins w:id="301" w:author="Augustin, Jourdain M" w:date="2015-02-13T13:05:00Z"/>
           <w:sz w:val="18"/>
         </w:rPr>
       </w:pPr>
@@ -36003,7 +36492,7 @@
     <w:p>
       <w:pPr>
         <w:rPr>
-          <w:ins w:id="260" w:author="Augustin, Jourdain M" w:date="2015-02-13T13:05:00Z"/>
+          <w:ins w:id="302" w:author="Augustin, Jourdain M" w:date="2015-02-13T13:05:00Z"/>
           <w:sz w:val="18"/>
         </w:rPr>
       </w:pPr>
@@ -41877,7 +42366,7 @@
 </file>
 
 <file path=customXml/itemProps1.xml><?xml version="1.0" encoding="utf-8"?>
-<ds:datastoreItem xmlns:ds="http://schemas.openxmlformats.org/officeDocument/2006/customXml" ds:itemID="{F9C252FF-5D9B-4418-B3A3-AD4E7746A8BD}">
+<ds:datastoreItem xmlns:ds="http://schemas.openxmlformats.org/officeDocument/2006/customXml" ds:itemID="{93ABDF99-DA84-426E-A87E-56AF4E6FA8EF}">
   <ds:schemaRefs>
     <ds:schemaRef ds:uri="http://schemas.openxmlformats.org/officeDocument/2006/bibliography"/>
   </ds:schemaRefs>

</xml_diff>

<commit_message>
[VM:Jourdain.Augustin@2/19/2015 10:29:24 AM] SCR14304 - removed strFormStatus column
git-tfs-id: [https://tfs.omnicloud.local/tfs/cco%20program/]$/eCoaching_V2;C13958
</commit_message>
<xml_diff>
--- a/Unit Test/CCO_eCoaching_UI_Dashboard_UTD.docx
+++ b/Unit Test/CCO_eCoaching_UI_Dashboard_UTD.docx
@@ -233,15 +233,28 @@
         </w:rPr>
         <w:fldChar w:fldCharType="separate"/>
       </w:r>
-      <w:r>
-        <w:rPr>
-          <w:noProof/>
-          <w:color w:val="000000"/>
-          <w:sz w:val="18"/>
-          <w:szCs w:val="18"/>
-        </w:rPr>
-        <w:t>February 18, 2015</w:t>
-      </w:r>
+      <w:ins w:id="0" w:author="Augustin, Jourdain M" w:date="2015-02-19T10:26:00Z">
+        <w:r>
+          <w:rPr>
+            <w:noProof/>
+            <w:color w:val="000000"/>
+            <w:sz w:val="18"/>
+            <w:szCs w:val="18"/>
+          </w:rPr>
+          <w:t>February 19, 2015</w:t>
+        </w:r>
+      </w:ins>
+      <w:del w:id="1" w:author="Augustin, Jourdain M" w:date="2015-02-19T10:26:00Z">
+        <w:r>
+          <w:rPr>
+            <w:noProof/>
+            <w:color w:val="000000"/>
+            <w:sz w:val="18"/>
+            <w:szCs w:val="18"/>
+          </w:rPr>
+          <w:delText>February 18, 2015</w:delText>
+        </w:r>
+      </w:del>
       <w:r>
         <w:rPr>
           <w:color w:val="000000"/>
@@ -341,11 +354,11 @@
                 <w:sz w:val="24"/>
               </w:rPr>
             </w:pPr>
-            <w:bookmarkStart w:id="0" w:name="_Toc487957378"/>
-            <w:bookmarkStart w:id="1" w:name="_Toc487957406"/>
-            <w:bookmarkStart w:id="2" w:name="_Toc487957442"/>
-            <w:bookmarkStart w:id="3" w:name="_Toc488815784"/>
-            <w:bookmarkStart w:id="4" w:name="_Toc489175849"/>
+            <w:bookmarkStart w:id="2" w:name="_Toc487957378"/>
+            <w:bookmarkStart w:id="3" w:name="_Toc487957406"/>
+            <w:bookmarkStart w:id="4" w:name="_Toc487957442"/>
+            <w:bookmarkStart w:id="5" w:name="_Toc488815784"/>
+            <w:bookmarkStart w:id="6" w:name="_Toc489175849"/>
             <w:r>
               <w:rPr>
                 <w:rFonts w:ascii="Times New Roman" w:hAnsi="Times New Roman"/>
@@ -355,11 +368,11 @@
               </w:rPr>
               <w:t>Date</w:t>
             </w:r>
-            <w:bookmarkEnd w:id="0"/>
-            <w:bookmarkEnd w:id="1"/>
             <w:bookmarkEnd w:id="2"/>
             <w:bookmarkEnd w:id="3"/>
             <w:bookmarkEnd w:id="4"/>
+            <w:bookmarkEnd w:id="5"/>
+            <w:bookmarkEnd w:id="6"/>
           </w:p>
         </w:tc>
         <w:tc>
@@ -384,11 +397,11 @@
                 <w:sz w:val="24"/>
               </w:rPr>
             </w:pPr>
-            <w:bookmarkStart w:id="5" w:name="_Toc487957379"/>
-            <w:bookmarkStart w:id="6" w:name="_Toc487957407"/>
-            <w:bookmarkStart w:id="7" w:name="_Toc487957443"/>
-            <w:bookmarkStart w:id="8" w:name="_Toc488815785"/>
-            <w:bookmarkStart w:id="9" w:name="_Toc489175850"/>
+            <w:bookmarkStart w:id="7" w:name="_Toc487957379"/>
+            <w:bookmarkStart w:id="8" w:name="_Toc487957407"/>
+            <w:bookmarkStart w:id="9" w:name="_Toc487957443"/>
+            <w:bookmarkStart w:id="10" w:name="_Toc488815785"/>
+            <w:bookmarkStart w:id="11" w:name="_Toc489175850"/>
             <w:r>
               <w:rPr>
                 <w:rFonts w:ascii="Times New Roman" w:hAnsi="Times New Roman"/>
@@ -398,11 +411,11 @@
               </w:rPr>
               <w:t>Change Description</w:t>
             </w:r>
-            <w:bookmarkEnd w:id="5"/>
-            <w:bookmarkEnd w:id="6"/>
             <w:bookmarkEnd w:id="7"/>
             <w:bookmarkEnd w:id="8"/>
             <w:bookmarkEnd w:id="9"/>
+            <w:bookmarkEnd w:id="10"/>
+            <w:bookmarkEnd w:id="11"/>
           </w:p>
         </w:tc>
         <w:tc>
@@ -427,11 +440,11 @@
                 <w:sz w:val="24"/>
               </w:rPr>
             </w:pPr>
-            <w:bookmarkStart w:id="10" w:name="_Toc487957380"/>
-            <w:bookmarkStart w:id="11" w:name="_Toc487957408"/>
-            <w:bookmarkStart w:id="12" w:name="_Toc487957444"/>
-            <w:bookmarkStart w:id="13" w:name="_Toc488815786"/>
-            <w:bookmarkStart w:id="14" w:name="_Toc489175851"/>
+            <w:bookmarkStart w:id="12" w:name="_Toc487957380"/>
+            <w:bookmarkStart w:id="13" w:name="_Toc487957408"/>
+            <w:bookmarkStart w:id="14" w:name="_Toc487957444"/>
+            <w:bookmarkStart w:id="15" w:name="_Toc488815786"/>
+            <w:bookmarkStart w:id="16" w:name="_Toc489175851"/>
             <w:r>
               <w:rPr>
                 <w:rFonts w:ascii="Times New Roman" w:hAnsi="Times New Roman"/>
@@ -441,11 +454,11 @@
               </w:rPr>
               <w:t>Author</w:t>
             </w:r>
-            <w:bookmarkEnd w:id="10"/>
-            <w:bookmarkEnd w:id="11"/>
             <w:bookmarkEnd w:id="12"/>
             <w:bookmarkEnd w:id="13"/>
             <w:bookmarkEnd w:id="14"/>
+            <w:bookmarkEnd w:id="15"/>
+            <w:bookmarkEnd w:id="16"/>
           </w:p>
         </w:tc>
       </w:tr>
@@ -2613,7 +2626,7 @@
                 <w:sz w:val="20"/>
               </w:rPr>
             </w:pPr>
-            <w:ins w:id="15" w:author="Augustin, Jourdain M" w:date="2015-02-18T14:05:00Z">
+            <w:ins w:id="17" w:author="Augustin, Jourdain M" w:date="2015-02-18T14:05:00Z">
               <w:r>
                 <w:rPr>
                   <w:rFonts w:asciiTheme="minorHAnsi" w:hAnsiTheme="minorHAnsi"/>
@@ -2641,7 +2654,7 @@
                 <w:rFonts w:asciiTheme="minorHAnsi" w:hAnsiTheme="minorHAnsi"/>
               </w:rPr>
             </w:pPr>
-            <w:ins w:id="16" w:author="Augustin, Jourdain M" w:date="2015-02-18T14:05:00Z">
+            <w:ins w:id="18" w:author="Augustin, Jourdain M" w:date="2015-02-18T14:05:00Z">
               <w:r>
                 <w:rPr>
                   <w:rFonts w:asciiTheme="minorHAnsi" w:hAnsiTheme="minorHAnsi"/>
@@ -2649,6 +2662,14 @@
                 <w:t>P14304 – Created new test case ECUIDASH31 to verify new warning columns in warning table for Supervisor and Manager</w:t>
               </w:r>
             </w:ins>
+            <w:ins w:id="19" w:author="Augustin, Jourdain M" w:date="2015-02-19T10:26:00Z">
+              <w:r>
+                <w:rPr>
+                  <w:rFonts w:asciiTheme="minorHAnsi" w:hAnsiTheme="minorHAnsi"/>
+                </w:rPr>
+                <w:t xml:space="preserve"> and removal of status column</w:t>
+              </w:r>
+            </w:ins>
           </w:p>
         </w:tc>
         <w:tc>
@@ -2671,7 +2692,7 @@
                 <w:sz w:val="20"/>
               </w:rPr>
             </w:pPr>
-            <w:ins w:id="17" w:author="Augustin, Jourdain M" w:date="2015-02-18T14:05:00Z">
+            <w:ins w:id="20" w:author="Augustin, Jourdain M" w:date="2015-02-18T14:05:00Z">
               <w:r>
                 <w:rPr>
                   <w:rFonts w:asciiTheme="minorHAnsi" w:hAnsiTheme="minorHAnsi"/>
@@ -37103,7 +37124,7 @@
     <w:p>
       <w:pPr>
         <w:rPr>
-          <w:ins w:id="18" w:author="Augustin, Jourdain M" w:date="2015-02-18T14:06:00Z"/>
+          <w:ins w:id="21" w:author="Augustin, Jourdain M" w:date="2015-02-18T14:06:00Z"/>
           <w:sz w:val="18"/>
         </w:rPr>
       </w:pPr>
@@ -37111,7 +37132,7 @@
     <w:p>
       <w:pPr>
         <w:rPr>
-          <w:ins w:id="19" w:author="Augustin, Jourdain M" w:date="2015-02-18T14:06:00Z"/>
+          <w:ins w:id="22" w:author="Augustin, Jourdain M" w:date="2015-02-18T14:06:00Z"/>
           <w:sz w:val="18"/>
         </w:rPr>
       </w:pPr>
@@ -37119,7 +37140,7 @@
     <w:p>
       <w:pPr>
         <w:rPr>
-          <w:ins w:id="20" w:author="Augustin, Jourdain M" w:date="2015-02-18T14:06:00Z"/>
+          <w:ins w:id="23" w:author="Augustin, Jourdain M" w:date="2015-02-18T14:06:00Z"/>
           <w:sz w:val="18"/>
         </w:rPr>
       </w:pPr>
@@ -37127,7 +37148,7 @@
     <w:p>
       <w:pPr>
         <w:rPr>
-          <w:ins w:id="21" w:author="Augustin, Jourdain M" w:date="2015-02-18T14:06:00Z"/>
+          <w:ins w:id="24" w:author="Augustin, Jourdain M" w:date="2015-02-18T14:06:00Z"/>
           <w:sz w:val="18"/>
         </w:rPr>
       </w:pPr>
@@ -37135,7 +37156,7 @@
     <w:p>
       <w:pPr>
         <w:rPr>
-          <w:ins w:id="22" w:author="Augustin, Jourdain M" w:date="2015-02-18T14:06:00Z"/>
+          <w:ins w:id="25" w:author="Augustin, Jourdain M" w:date="2015-02-18T14:06:00Z"/>
           <w:sz w:val="18"/>
         </w:rPr>
       </w:pPr>
@@ -37143,7 +37164,7 @@
     <w:p>
       <w:pPr>
         <w:rPr>
-          <w:ins w:id="23" w:author="Augustin, Jourdain M" w:date="2015-02-18T14:06:00Z"/>
+          <w:ins w:id="26" w:author="Augustin, Jourdain M" w:date="2015-02-18T14:06:00Z"/>
           <w:sz w:val="18"/>
         </w:rPr>
       </w:pPr>
@@ -37151,17 +37172,15 @@
     <w:p>
       <w:pPr>
         <w:rPr>
-          <w:ins w:id="24" w:author="Augustin, Jourdain M" w:date="2015-02-18T14:06:00Z"/>
+          <w:ins w:id="27" w:author="Augustin, Jourdain M" w:date="2015-02-18T14:06:00Z"/>
           <w:sz w:val="18"/>
         </w:rPr>
       </w:pPr>
-      <w:bookmarkStart w:id="25" w:name="_GoBack"/>
-      <w:bookmarkEnd w:id="25"/>
     </w:p>
     <w:p>
       <w:pPr>
         <w:rPr>
-          <w:ins w:id="26" w:author="Augustin, Jourdain M" w:date="2015-02-18T14:06:00Z"/>
+          <w:ins w:id="28" w:author="Augustin, Jourdain M" w:date="2015-02-18T14:06:00Z"/>
           <w:sz w:val="18"/>
         </w:rPr>
       </w:pPr>
@@ -37169,7 +37188,7 @@
     <w:p>
       <w:pPr>
         <w:rPr>
-          <w:ins w:id="27" w:author="Augustin, Jourdain M" w:date="2015-02-18T14:06:00Z"/>
+          <w:ins w:id="29" w:author="Augustin, Jourdain M" w:date="2015-02-18T14:06:00Z"/>
           <w:sz w:val="18"/>
         </w:rPr>
       </w:pPr>
@@ -37177,7 +37196,7 @@
     <w:p>
       <w:pPr>
         <w:rPr>
-          <w:ins w:id="28" w:author="Augustin, Jourdain M" w:date="2015-02-18T14:06:00Z"/>
+          <w:ins w:id="30" w:author="Augustin, Jourdain M" w:date="2015-02-18T14:06:00Z"/>
           <w:sz w:val="18"/>
         </w:rPr>
       </w:pPr>
@@ -37204,7 +37223,7 @@
       <w:tr>
         <w:trPr>
           <w:tblHeader/>
-          <w:ins w:id="29" w:author="Augustin, Jourdain M" w:date="2015-02-18T14:06:00Z"/>
+          <w:ins w:id="31" w:author="Augustin, Jourdain M" w:date="2015-02-18T14:06:00Z"/>
         </w:trPr>
         <w:tc>
           <w:tcPr>
@@ -37214,12 +37233,12 @@
           <w:p>
             <w:pPr>
               <w:rPr>
-                <w:ins w:id="30" w:author="Augustin, Jourdain M" w:date="2015-02-18T14:06:00Z"/>
-                <w:b/>
-                <w:sz w:val="18"/>
-              </w:rPr>
-            </w:pPr>
-            <w:ins w:id="31" w:author="Augustin, Jourdain M" w:date="2015-02-18T14:06:00Z">
+                <w:ins w:id="32" w:author="Augustin, Jourdain M" w:date="2015-02-18T14:06:00Z"/>
+                <w:b/>
+                <w:sz w:val="18"/>
+              </w:rPr>
+            </w:pPr>
+            <w:ins w:id="33" w:author="Augustin, Jourdain M" w:date="2015-02-18T14:06:00Z">
               <w:r>
                 <w:rPr>
                   <w:b/>
@@ -37238,12 +37257,12 @@
           <w:p>
             <w:pPr>
               <w:rPr>
-                <w:ins w:id="32" w:author="Augustin, Jourdain M" w:date="2015-02-18T14:06:00Z"/>
-                <w:b/>
-                <w:sz w:val="18"/>
-              </w:rPr>
-            </w:pPr>
-            <w:ins w:id="33" w:author="Augustin, Jourdain M" w:date="2015-02-18T14:06:00Z">
+                <w:ins w:id="34" w:author="Augustin, Jourdain M" w:date="2015-02-18T14:06:00Z"/>
+                <w:b/>
+                <w:sz w:val="18"/>
+              </w:rPr>
+            </w:pPr>
+            <w:ins w:id="35" w:author="Augustin, Jourdain M" w:date="2015-02-18T14:06:00Z">
               <w:r>
                 <w:rPr>
                   <w:b/>
@@ -37257,7 +37276,7 @@
       </w:tr>
       <w:tr>
         <w:trPr>
-          <w:ins w:id="34" w:author="Augustin, Jourdain M" w:date="2015-02-18T14:06:00Z"/>
+          <w:ins w:id="36" w:author="Augustin, Jourdain M" w:date="2015-02-18T14:06:00Z"/>
         </w:trPr>
         <w:tc>
           <w:tcPr>
@@ -37266,11 +37285,11 @@
           <w:p>
             <w:pPr>
               <w:rPr>
-                <w:ins w:id="35" w:author="Augustin, Jourdain M" w:date="2015-02-18T14:06:00Z"/>
-                <w:sz w:val="18"/>
-              </w:rPr>
-            </w:pPr>
-            <w:ins w:id="36" w:author="Augustin, Jourdain M" w:date="2015-02-18T14:06:00Z">
+                <w:ins w:id="37" w:author="Augustin, Jourdain M" w:date="2015-02-18T14:06:00Z"/>
+                <w:sz w:val="18"/>
+              </w:rPr>
+            </w:pPr>
+            <w:ins w:id="38" w:author="Augustin, Jourdain M" w:date="2015-02-18T14:06:00Z">
               <w:r>
                 <w:rPr>
                   <w:sz w:val="18"/>
@@ -37287,11 +37306,11 @@
           <w:p>
             <w:pPr>
               <w:rPr>
-                <w:ins w:id="37" w:author="Augustin, Jourdain M" w:date="2015-02-18T14:06:00Z"/>
-                <w:sz w:val="18"/>
-              </w:rPr>
-            </w:pPr>
-            <w:ins w:id="38" w:author="Augustin, Jourdain M" w:date="2015-02-18T14:06:00Z">
+                <w:ins w:id="39" w:author="Augustin, Jourdain M" w:date="2015-02-18T14:06:00Z"/>
+                <w:sz w:val="18"/>
+              </w:rPr>
+            </w:pPr>
+            <w:ins w:id="40" w:author="Augustin, Jourdain M" w:date="2015-02-18T14:06:00Z">
               <w:r>
                 <w:rPr>
                   <w:sz w:val="18"/>
@@ -37302,13 +37321,7 @@
                 <w:rPr>
                   <w:sz w:val="18"/>
                 </w:rPr>
-                <w:t>3</w:t>
-              </w:r>
-              <w:r>
-                <w:rPr>
-                  <w:sz w:val="18"/>
-                </w:rPr>
-                <w:t>1</w:t>
+                <w:t>31</w:t>
               </w:r>
             </w:ins>
           </w:p>
@@ -37316,7 +37329,7 @@
       </w:tr>
       <w:tr>
         <w:trPr>
-          <w:ins w:id="39" w:author="Augustin, Jourdain M" w:date="2015-02-18T14:06:00Z"/>
+          <w:ins w:id="41" w:author="Augustin, Jourdain M" w:date="2015-02-18T14:06:00Z"/>
         </w:trPr>
         <w:tc>
           <w:tcPr>
@@ -37325,11 +37338,11 @@
           <w:p>
             <w:pPr>
               <w:rPr>
-                <w:ins w:id="40" w:author="Augustin, Jourdain M" w:date="2015-02-18T14:06:00Z"/>
-                <w:sz w:val="18"/>
-              </w:rPr>
-            </w:pPr>
-            <w:ins w:id="41" w:author="Augustin, Jourdain M" w:date="2015-02-18T14:06:00Z">
+                <w:ins w:id="42" w:author="Augustin, Jourdain M" w:date="2015-02-18T14:06:00Z"/>
+                <w:sz w:val="18"/>
+              </w:rPr>
+            </w:pPr>
+            <w:ins w:id="43" w:author="Augustin, Jourdain M" w:date="2015-02-18T14:06:00Z">
               <w:r>
                 <w:rPr>
                   <w:sz w:val="18"/>
@@ -37346,11 +37359,11 @@
           <w:p>
             <w:pPr>
               <w:rPr>
-                <w:ins w:id="42" w:author="Augustin, Jourdain M" w:date="2015-02-18T14:06:00Z"/>
-                <w:sz w:val="18"/>
-              </w:rPr>
-            </w:pPr>
-            <w:ins w:id="43" w:author="Augustin, Jourdain M" w:date="2015-02-18T14:06:00Z">
+                <w:ins w:id="44" w:author="Augustin, Jourdain M" w:date="2015-02-18T14:06:00Z"/>
+                <w:sz w:val="18"/>
+              </w:rPr>
+            </w:pPr>
+            <w:ins w:id="45" w:author="Augustin, Jourdain M" w:date="2015-02-18T14:06:00Z">
               <w:r>
                 <w:rPr>
                   <w:sz w:val="18"/>
@@ -37369,7 +37382,7 @@
       </w:tr>
       <w:tr>
         <w:trPr>
-          <w:ins w:id="44" w:author="Augustin, Jourdain M" w:date="2015-02-18T14:06:00Z"/>
+          <w:ins w:id="46" w:author="Augustin, Jourdain M" w:date="2015-02-18T14:06:00Z"/>
         </w:trPr>
         <w:tc>
           <w:tcPr>
@@ -37378,11 +37391,11 @@
           <w:p>
             <w:pPr>
               <w:rPr>
-                <w:ins w:id="45" w:author="Augustin, Jourdain M" w:date="2015-02-18T14:06:00Z"/>
-                <w:sz w:val="18"/>
-              </w:rPr>
-            </w:pPr>
-            <w:ins w:id="46" w:author="Augustin, Jourdain M" w:date="2015-02-18T14:06:00Z">
+                <w:ins w:id="47" w:author="Augustin, Jourdain M" w:date="2015-02-18T14:06:00Z"/>
+                <w:sz w:val="18"/>
+              </w:rPr>
+            </w:pPr>
+            <w:ins w:id="48" w:author="Augustin, Jourdain M" w:date="2015-02-18T14:06:00Z">
               <w:r>
                 <w:rPr>
                   <w:sz w:val="18"/>
@@ -37399,11 +37412,11 @@
           <w:p>
             <w:pPr>
               <w:rPr>
-                <w:ins w:id="47" w:author="Augustin, Jourdain M" w:date="2015-02-18T14:06:00Z"/>
-                <w:sz w:val="18"/>
-              </w:rPr>
-            </w:pPr>
-            <w:ins w:id="48" w:author="Augustin, Jourdain M" w:date="2015-02-18T14:06:00Z">
+                <w:ins w:id="49" w:author="Augustin, Jourdain M" w:date="2015-02-18T14:06:00Z"/>
+                <w:sz w:val="18"/>
+              </w:rPr>
+            </w:pPr>
+            <w:ins w:id="50" w:author="Augustin, Jourdain M" w:date="2015-02-18T14:06:00Z">
               <w:r>
                 <w:rPr>
                   <w:sz w:val="18"/>
@@ -37416,7 +37429,7 @@
       </w:tr>
       <w:tr>
         <w:trPr>
-          <w:ins w:id="49" w:author="Augustin, Jourdain M" w:date="2015-02-18T14:06:00Z"/>
+          <w:ins w:id="51" w:author="Augustin, Jourdain M" w:date="2015-02-18T14:06:00Z"/>
         </w:trPr>
         <w:tc>
           <w:tcPr>
@@ -37425,11 +37438,11 @@
           <w:p>
             <w:pPr>
               <w:rPr>
-                <w:ins w:id="50" w:author="Augustin, Jourdain M" w:date="2015-02-18T14:06:00Z"/>
-                <w:sz w:val="18"/>
-              </w:rPr>
-            </w:pPr>
-            <w:ins w:id="51" w:author="Augustin, Jourdain M" w:date="2015-02-18T14:06:00Z">
+                <w:ins w:id="52" w:author="Augustin, Jourdain M" w:date="2015-02-18T14:06:00Z"/>
+                <w:sz w:val="18"/>
+              </w:rPr>
+            </w:pPr>
+            <w:ins w:id="53" w:author="Augustin, Jourdain M" w:date="2015-02-18T14:06:00Z">
               <w:r>
                 <w:rPr>
                   <w:sz w:val="18"/>
@@ -37446,28 +37459,16 @@
           <w:p>
             <w:pPr>
               <w:rPr>
-                <w:ins w:id="52" w:author="Augustin, Jourdain M" w:date="2015-02-18T14:06:00Z"/>
-                <w:sz w:val="18"/>
-              </w:rPr>
-            </w:pPr>
-            <w:ins w:id="53" w:author="Augustin, Jourdain M" w:date="2015-02-18T14:06:00Z">
+                <w:ins w:id="54" w:author="Augustin, Jourdain M" w:date="2015-02-18T14:06:00Z"/>
+                <w:sz w:val="18"/>
+              </w:rPr>
+            </w:pPr>
+            <w:ins w:id="55" w:author="Augustin, Jourdain M" w:date="2015-02-18T14:06:00Z">
               <w:r>
                 <w:rPr>
                   <w:sz w:val="18"/>
                 </w:rPr>
-                <w:t>View2</w:t>
-              </w:r>
-              <w:r>
-                <w:rPr>
-                  <w:sz w:val="18"/>
-                </w:rPr>
-                <w:t>.aspx</w:t>
-              </w:r>
-              <w:r>
-                <w:rPr>
-                  <w:sz w:val="18"/>
-                </w:rPr>
-                <w:t xml:space="preserve">, </w:t>
+                <w:t xml:space="preserve">View2.aspx, </w:t>
               </w:r>
               <w:r>
                 <w:rPr>
@@ -37481,7 +37482,7 @@
       </w:tr>
       <w:tr>
         <w:trPr>
-          <w:ins w:id="54" w:author="Augustin, Jourdain M" w:date="2015-02-18T14:06:00Z"/>
+          <w:ins w:id="56" w:author="Augustin, Jourdain M" w:date="2015-02-18T14:06:00Z"/>
         </w:trPr>
         <w:tc>
           <w:tcPr>
@@ -37490,11 +37491,11 @@
           <w:p>
             <w:pPr>
               <w:rPr>
-                <w:ins w:id="55" w:author="Augustin, Jourdain M" w:date="2015-02-18T14:06:00Z"/>
-                <w:sz w:val="18"/>
-              </w:rPr>
-            </w:pPr>
-            <w:ins w:id="56" w:author="Augustin, Jourdain M" w:date="2015-02-18T14:06:00Z">
+                <w:ins w:id="57" w:author="Augustin, Jourdain M" w:date="2015-02-18T14:06:00Z"/>
+                <w:sz w:val="18"/>
+              </w:rPr>
+            </w:pPr>
+            <w:ins w:id="58" w:author="Augustin, Jourdain M" w:date="2015-02-18T14:06:00Z">
               <w:r>
                 <w:rPr>
                   <w:sz w:val="18"/>
@@ -37511,7 +37512,7 @@
           <w:p>
             <w:pPr>
               <w:rPr>
-                <w:ins w:id="57" w:author="Augustin, Jourdain M" w:date="2015-02-18T14:06:00Z"/>
+                <w:ins w:id="59" w:author="Augustin, Jourdain M" w:date="2015-02-18T14:06:00Z"/>
                 <w:sz w:val="18"/>
               </w:rPr>
             </w:pPr>
@@ -37520,7 +37521,7 @@
       </w:tr>
       <w:tr>
         <w:trPr>
-          <w:ins w:id="58" w:author="Augustin, Jourdain M" w:date="2015-02-18T14:06:00Z"/>
+          <w:ins w:id="60" w:author="Augustin, Jourdain M" w:date="2015-02-18T14:06:00Z"/>
         </w:trPr>
         <w:tc>
           <w:tcPr>
@@ -37529,11 +37530,11 @@
           <w:p>
             <w:pPr>
               <w:rPr>
-                <w:ins w:id="59" w:author="Augustin, Jourdain M" w:date="2015-02-18T14:06:00Z"/>
-                <w:sz w:val="18"/>
-              </w:rPr>
-            </w:pPr>
-            <w:ins w:id="60" w:author="Augustin, Jourdain M" w:date="2015-02-18T14:06:00Z">
+                <w:ins w:id="61" w:author="Augustin, Jourdain M" w:date="2015-02-18T14:06:00Z"/>
+                <w:sz w:val="18"/>
+              </w:rPr>
+            </w:pPr>
+            <w:ins w:id="62" w:author="Augustin, Jourdain M" w:date="2015-02-18T14:06:00Z">
               <w:r>
                 <w:rPr>
                   <w:sz w:val="18"/>
@@ -37550,11 +37551,11 @@
           <w:p>
             <w:pPr>
               <w:rPr>
-                <w:ins w:id="61" w:author="Augustin, Jourdain M" w:date="2015-02-18T14:06:00Z"/>
-                <w:sz w:val="18"/>
-              </w:rPr>
-            </w:pPr>
-            <w:ins w:id="62" w:author="Augustin, Jourdain M" w:date="2015-02-18T14:09:00Z">
+                <w:ins w:id="63" w:author="Augustin, Jourdain M" w:date="2015-02-18T14:06:00Z"/>
+                <w:sz w:val="18"/>
+              </w:rPr>
+            </w:pPr>
+            <w:ins w:id="64" w:author="Augustin, Jourdain M" w:date="2015-02-18T14:09:00Z">
               <w:r>
                 <w:rPr>
                   <w:sz w:val="18"/>
@@ -37569,7 +37570,7 @@
     <w:p>
       <w:pPr>
         <w:rPr>
-          <w:ins w:id="63" w:author="Augustin, Jourdain M" w:date="2015-02-18T14:06:00Z"/>
+          <w:ins w:id="65" w:author="Augustin, Jourdain M" w:date="2015-02-18T14:06:00Z"/>
           <w:sz w:val="18"/>
         </w:rPr>
       </w:pPr>
@@ -37577,7 +37578,7 @@
     <w:p>
       <w:pPr>
         <w:rPr>
-          <w:ins w:id="64" w:author="Augustin, Jourdain M" w:date="2015-02-18T14:06:00Z"/>
+          <w:ins w:id="66" w:author="Augustin, Jourdain M" w:date="2015-02-18T14:06:00Z"/>
           <w:sz w:val="18"/>
         </w:rPr>
       </w:pPr>
@@ -37608,7 +37609,7 @@
         <w:trPr>
           <w:cantSplit/>
           <w:tblHeader/>
-          <w:ins w:id="65" w:author="Augustin, Jourdain M" w:date="2015-02-18T14:06:00Z"/>
+          <w:ins w:id="67" w:author="Augustin, Jourdain M" w:date="2015-02-18T14:06:00Z"/>
         </w:trPr>
         <w:tc>
           <w:tcPr>
@@ -37618,13 +37619,13 @@
           <w:p>
             <w:pPr>
               <w:rPr>
-                <w:ins w:id="66" w:author="Augustin, Jourdain M" w:date="2015-02-18T14:06:00Z"/>
-                <w:b/>
-                <w:i/>
-                <w:sz w:val="18"/>
-              </w:rPr>
-            </w:pPr>
-            <w:ins w:id="67" w:author="Augustin, Jourdain M" w:date="2015-02-18T14:06:00Z">
+                <w:ins w:id="68" w:author="Augustin, Jourdain M" w:date="2015-02-18T14:06:00Z"/>
+                <w:b/>
+                <w:i/>
+                <w:sz w:val="18"/>
+              </w:rPr>
+            </w:pPr>
+            <w:ins w:id="69" w:author="Augustin, Jourdain M" w:date="2015-02-18T14:06:00Z">
               <w:r>
                 <w:rPr>
                   <w:b/>
@@ -37643,13 +37644,13 @@
           <w:p>
             <w:pPr>
               <w:rPr>
-                <w:ins w:id="68" w:author="Augustin, Jourdain M" w:date="2015-02-18T14:06:00Z"/>
-                <w:b/>
-                <w:i/>
-                <w:sz w:val="18"/>
-              </w:rPr>
-            </w:pPr>
-            <w:ins w:id="69" w:author="Augustin, Jourdain M" w:date="2015-02-18T14:06:00Z">
+                <w:ins w:id="70" w:author="Augustin, Jourdain M" w:date="2015-02-18T14:06:00Z"/>
+                <w:b/>
+                <w:i/>
+                <w:sz w:val="18"/>
+              </w:rPr>
+            </w:pPr>
+            <w:ins w:id="71" w:author="Augustin, Jourdain M" w:date="2015-02-18T14:06:00Z">
               <w:r>
                 <w:rPr>
                   <w:b/>
@@ -37668,13 +37669,13 @@
           <w:p>
             <w:pPr>
               <w:rPr>
-                <w:ins w:id="70" w:author="Augustin, Jourdain M" w:date="2015-02-18T14:06:00Z"/>
-                <w:b/>
-                <w:i/>
-                <w:sz w:val="18"/>
-              </w:rPr>
-            </w:pPr>
-            <w:ins w:id="71" w:author="Augustin, Jourdain M" w:date="2015-02-18T14:06:00Z">
+                <w:ins w:id="72" w:author="Augustin, Jourdain M" w:date="2015-02-18T14:06:00Z"/>
+                <w:b/>
+                <w:i/>
+                <w:sz w:val="18"/>
+              </w:rPr>
+            </w:pPr>
+            <w:ins w:id="73" w:author="Augustin, Jourdain M" w:date="2015-02-18T14:06:00Z">
               <w:r>
                 <w:rPr>
                   <w:b/>
@@ -37693,13 +37694,13 @@
           <w:p>
             <w:pPr>
               <w:rPr>
-                <w:ins w:id="72" w:author="Augustin, Jourdain M" w:date="2015-02-18T14:06:00Z"/>
-                <w:b/>
-                <w:i/>
-                <w:sz w:val="18"/>
-              </w:rPr>
-            </w:pPr>
-            <w:ins w:id="73" w:author="Augustin, Jourdain M" w:date="2015-02-18T14:06:00Z">
+                <w:ins w:id="74" w:author="Augustin, Jourdain M" w:date="2015-02-18T14:06:00Z"/>
+                <w:b/>
+                <w:i/>
+                <w:sz w:val="18"/>
+              </w:rPr>
+            </w:pPr>
+            <w:ins w:id="75" w:author="Augustin, Jourdain M" w:date="2015-02-18T14:06:00Z">
               <w:r>
                 <w:rPr>
                   <w:b/>
@@ -37712,13 +37713,13 @@
           <w:p>
             <w:pPr>
               <w:rPr>
-                <w:ins w:id="74" w:author="Augustin, Jourdain M" w:date="2015-02-18T14:06:00Z"/>
-                <w:b/>
-                <w:i/>
-                <w:sz w:val="18"/>
-              </w:rPr>
-            </w:pPr>
-            <w:ins w:id="75" w:author="Augustin, Jourdain M" w:date="2015-02-18T14:06:00Z">
+                <w:ins w:id="76" w:author="Augustin, Jourdain M" w:date="2015-02-18T14:06:00Z"/>
+                <w:b/>
+                <w:i/>
+                <w:sz w:val="18"/>
+              </w:rPr>
+            </w:pPr>
+            <w:ins w:id="77" w:author="Augustin, Jourdain M" w:date="2015-02-18T14:06:00Z">
               <w:r>
                 <w:rPr>
                   <w:b/>
@@ -37737,13 +37738,13 @@
           <w:p>
             <w:pPr>
               <w:rPr>
-                <w:ins w:id="76" w:author="Augustin, Jourdain M" w:date="2015-02-18T14:06:00Z"/>
-                <w:b/>
-                <w:i/>
-                <w:sz w:val="18"/>
-              </w:rPr>
-            </w:pPr>
-            <w:ins w:id="77" w:author="Augustin, Jourdain M" w:date="2015-02-18T14:06:00Z">
+                <w:ins w:id="78" w:author="Augustin, Jourdain M" w:date="2015-02-18T14:06:00Z"/>
+                <w:b/>
+                <w:i/>
+                <w:sz w:val="18"/>
+              </w:rPr>
+            </w:pPr>
+            <w:ins w:id="79" w:author="Augustin, Jourdain M" w:date="2015-02-18T14:06:00Z">
               <w:r>
                 <w:rPr>
                   <w:b/>
@@ -37758,7 +37759,7 @@
       <w:tr>
         <w:trPr>
           <w:cantSplit/>
-          <w:ins w:id="78" w:author="Augustin, Jourdain M" w:date="2015-02-18T14:06:00Z"/>
+          <w:ins w:id="80" w:author="Augustin, Jourdain M" w:date="2015-02-18T14:06:00Z"/>
         </w:trPr>
         <w:tc>
           <w:tcPr>
@@ -37771,11 +37772,11 @@
                 <w:numId w:val="33"/>
               </w:numPr>
               <w:rPr>
-                <w:ins w:id="79" w:author="Augustin, Jourdain M" w:date="2015-02-18T14:06:00Z"/>
-                <w:i/>
-                <w:sz w:val="18"/>
-              </w:rPr>
-              <w:pPrChange w:id="80" w:author="Augustin, Jourdain M" w:date="2015-02-18T14:06:00Z">
+                <w:ins w:id="81" w:author="Augustin, Jourdain M" w:date="2015-02-18T14:06:00Z"/>
+                <w:i/>
+                <w:sz w:val="18"/>
+              </w:rPr>
+              <w:pPrChange w:id="82" w:author="Augustin, Jourdain M" w:date="2015-02-18T14:06:00Z">
                 <w:pPr>
                   <w:numPr>
                     <w:numId w:val="32"/>
@@ -37798,13 +37799,13 @@
               <w:pStyle w:val="CSETableText"/>
               <w:ind w:left="159"/>
               <w:rPr>
-                <w:ins w:id="81" w:author="Augustin, Jourdain M" w:date="2015-02-18T14:06:00Z"/>
+                <w:ins w:id="83" w:author="Augustin, Jourdain M" w:date="2015-02-18T14:06:00Z"/>
                 <w:rFonts w:asciiTheme="minorHAnsi" w:hAnsiTheme="minorHAnsi"/>
                 <w:bCs/>
                 <w:szCs w:val="20"/>
               </w:rPr>
             </w:pPr>
-            <w:ins w:id="82" w:author="Augustin, Jourdain M" w:date="2015-02-18T14:06:00Z">
+            <w:ins w:id="84" w:author="Augustin, Jourdain M" w:date="2015-02-18T14:06:00Z">
               <w:r>
                 <w:rPr>
                   <w:rFonts w:asciiTheme="minorHAnsi" w:hAnsiTheme="minorHAnsi"/>
@@ -37822,7 +37823,7 @@
                 <w:t xml:space="preserve"> supervisor </w:t>
               </w:r>
             </w:ins>
-            <w:ins w:id="83" w:author="Augustin, Jourdain M" w:date="2015-02-18T14:08:00Z">
+            <w:ins w:id="85" w:author="Augustin, Jourdain M" w:date="2015-02-18T14:08:00Z">
               <w:r>
                 <w:rPr>
                   <w:rFonts w:asciiTheme="minorHAnsi" w:hAnsiTheme="minorHAnsi"/>
@@ -37832,7 +37833,7 @@
                 <w:t xml:space="preserve">or manager </w:t>
               </w:r>
             </w:ins>
-            <w:ins w:id="84" w:author="Augustin, Jourdain M" w:date="2015-02-18T14:06:00Z">
+            <w:ins w:id="86" w:author="Augustin, Jourdain M" w:date="2015-02-18T14:06:00Z">
               <w:r>
                 <w:rPr>
                   <w:rFonts w:asciiTheme="minorHAnsi" w:hAnsiTheme="minorHAnsi"/>
@@ -37856,7 +37857,7 @@
               <w:pStyle w:val="CSETableText"/>
               <w:ind w:left="159"/>
               <w:rPr>
-                <w:ins w:id="85" w:author="Augustin, Jourdain M" w:date="2015-02-18T14:06:00Z"/>
+                <w:ins w:id="87" w:author="Augustin, Jourdain M" w:date="2015-02-18T14:06:00Z"/>
                 <w:rFonts w:asciiTheme="minorHAnsi" w:hAnsiTheme="minorHAnsi"/>
                 <w:bCs/>
                 <w:szCs w:val="20"/>
@@ -37866,12 +37867,12 @@
           <w:p>
             <w:pPr>
               <w:rPr>
-                <w:ins w:id="86" w:author="Augustin, Jourdain M" w:date="2015-02-18T14:06:00Z"/>
-                <w:bCs/>
-                <w:sz w:val="18"/>
-              </w:rPr>
-            </w:pPr>
-            <w:ins w:id="87" w:author="Augustin, Jourdain M" w:date="2015-02-18T14:06:00Z">
+                <w:ins w:id="88" w:author="Augustin, Jourdain M" w:date="2015-02-18T14:06:00Z"/>
+                <w:bCs/>
+                <w:sz w:val="18"/>
+              </w:rPr>
+            </w:pPr>
+            <w:ins w:id="89" w:author="Augustin, Jourdain M" w:date="2015-02-18T14:06:00Z">
               <w:r>
                 <w:rPr>
                   <w:rFonts w:asciiTheme="minorHAnsi" w:hAnsiTheme="minorHAnsi"/>
@@ -37889,11 +37890,11 @@
           <w:p>
             <w:pPr>
               <w:rPr>
-                <w:ins w:id="88" w:author="Augustin, Jourdain M" w:date="2015-02-18T14:06:00Z"/>
-                <w:sz w:val="18"/>
-              </w:rPr>
-            </w:pPr>
-            <w:ins w:id="89" w:author="Augustin, Jourdain M" w:date="2015-02-18T14:06:00Z">
+                <w:ins w:id="90" w:author="Augustin, Jourdain M" w:date="2015-02-18T14:06:00Z"/>
+                <w:sz w:val="18"/>
+              </w:rPr>
+            </w:pPr>
+            <w:ins w:id="91" w:author="Augustin, Jourdain M" w:date="2015-02-18T14:06:00Z">
               <w:r>
                 <w:rPr>
                   <w:rFonts w:asciiTheme="minorHAnsi" w:hAnsiTheme="minorHAnsi"/>
@@ -37917,12 +37918,12 @@
             <w:pPr>
               <w:jc w:val="center"/>
               <w:rPr>
-                <w:ins w:id="90" w:author="Augustin, Jourdain M" w:date="2015-02-18T14:06:00Z"/>
-                <w:i/>
-                <w:sz w:val="18"/>
-              </w:rPr>
-            </w:pPr>
-            <w:ins w:id="91" w:author="Augustin, Jourdain M" w:date="2015-02-18T14:06:00Z">
+                <w:ins w:id="92" w:author="Augustin, Jourdain M" w:date="2015-02-18T14:06:00Z"/>
+                <w:i/>
+                <w:sz w:val="18"/>
+              </w:rPr>
+            </w:pPr>
+            <w:ins w:id="93" w:author="Augustin, Jourdain M" w:date="2015-02-18T14:06:00Z">
               <w:r>
                 <w:rPr>
                   <w:i/>
@@ -37936,32 +37937,18 @@
             <w:pPr>
               <w:jc w:val="center"/>
               <w:rPr>
-                <w:ins w:id="92" w:author="Augustin, Jourdain M" w:date="2015-02-18T14:06:00Z"/>
-                <w:i/>
-                <w:sz w:val="18"/>
-              </w:rPr>
-            </w:pPr>
-            <w:ins w:id="93" w:author="Augustin, Jourdain M" w:date="2015-02-18T14:06:00Z">
+                <w:ins w:id="94" w:author="Augustin, Jourdain M" w:date="2015-02-18T14:06:00Z"/>
+                <w:i/>
+                <w:sz w:val="18"/>
+              </w:rPr>
+            </w:pPr>
+            <w:ins w:id="95" w:author="Augustin, Jourdain M" w:date="2015-02-18T14:06:00Z">
               <w:r>
                 <w:rPr>
                   <w:i/>
                   <w:sz w:val="18"/>
                 </w:rPr>
-                <w:t>02/</w:t>
-              </w:r>
-              <w:r>
-                <w:rPr>
-                  <w:i/>
-                  <w:sz w:val="18"/>
-                </w:rPr>
-                <w:t>18</w:t>
-              </w:r>
-              <w:r>
-                <w:rPr>
-                  <w:i/>
-                  <w:sz w:val="18"/>
-                </w:rPr>
-                <w:t>/2015</w:t>
+                <w:t>02/18/2015</w:t>
               </w:r>
             </w:ins>
           </w:p>
@@ -37973,7 +37960,7 @@
           <w:p>
             <w:pPr>
               <w:rPr>
-                <w:ins w:id="94" w:author="Augustin, Jourdain M" w:date="2015-02-18T14:06:00Z"/>
+                <w:ins w:id="96" w:author="Augustin, Jourdain M" w:date="2015-02-18T14:06:00Z"/>
                 <w:i/>
                 <w:sz w:val="18"/>
               </w:rPr>
@@ -37983,7 +37970,7 @@
       </w:tr>
       <w:tr>
         <w:trPr>
-          <w:ins w:id="95" w:author="Augustin, Jourdain M" w:date="2015-02-18T14:06:00Z"/>
+          <w:ins w:id="97" w:author="Augustin, Jourdain M" w:date="2015-02-18T14:06:00Z"/>
         </w:trPr>
         <w:tc>
           <w:tcPr>
@@ -37996,11 +37983,11 @@
                 <w:numId w:val="33"/>
               </w:numPr>
               <w:rPr>
-                <w:ins w:id="96" w:author="Augustin, Jourdain M" w:date="2015-02-18T14:06:00Z"/>
-                <w:i/>
-                <w:sz w:val="18"/>
-              </w:rPr>
-              <w:pPrChange w:id="97" w:author="Augustin, Jourdain M" w:date="2015-02-18T14:06:00Z">
+                <w:ins w:id="98" w:author="Augustin, Jourdain M" w:date="2015-02-18T14:06:00Z"/>
+                <w:i/>
+                <w:sz w:val="18"/>
+              </w:rPr>
+              <w:pPrChange w:id="99" w:author="Augustin, Jourdain M" w:date="2015-02-18T14:06:00Z">
                 <w:pPr>
                   <w:numPr>
                     <w:numId w:val="32"/>
@@ -38023,13 +38010,13 @@
               <w:pStyle w:val="CSETableText"/>
               <w:ind w:left="159"/>
               <w:rPr>
-                <w:ins w:id="98" w:author="Augustin, Jourdain M" w:date="2015-02-18T14:06:00Z"/>
+                <w:ins w:id="100" w:author="Augustin, Jourdain M" w:date="2015-02-18T14:06:00Z"/>
                 <w:rFonts w:asciiTheme="minorHAnsi" w:hAnsiTheme="minorHAnsi"/>
                 <w:bCs/>
                 <w:szCs w:val="20"/>
               </w:rPr>
             </w:pPr>
-            <w:ins w:id="99" w:author="Augustin, Jourdain M" w:date="2015-02-18T14:06:00Z">
+            <w:ins w:id="101" w:author="Augustin, Jourdain M" w:date="2015-02-18T14:06:00Z">
               <w:r>
                 <w:rPr>
                   <w:rFonts w:asciiTheme="minorHAnsi" w:hAnsiTheme="minorHAnsi"/>
@@ -38063,7 +38050,7 @@
                 <w:t xml:space="preserve">and </w:t>
               </w:r>
             </w:ins>
-            <w:ins w:id="100" w:author="Augustin, Jourdain M" w:date="2015-02-18T14:08:00Z">
+            <w:ins w:id="102" w:author="Augustin, Jourdain M" w:date="2015-02-18T14:08:00Z">
               <w:r>
                 <w:rPr>
                   <w:rFonts w:asciiTheme="minorHAnsi" w:hAnsiTheme="minorHAnsi"/>
@@ -38077,12 +38064,12 @@
           <w:p>
             <w:pPr>
               <w:rPr>
-                <w:ins w:id="101" w:author="Augustin, Jourdain M" w:date="2015-02-18T14:06:00Z"/>
-                <w:bCs/>
-                <w:sz w:val="18"/>
-              </w:rPr>
-            </w:pPr>
-            <w:ins w:id="102" w:author="Augustin, Jourdain M" w:date="2015-02-18T14:06:00Z">
+                <w:ins w:id="103" w:author="Augustin, Jourdain M" w:date="2015-02-18T14:06:00Z"/>
+                <w:bCs/>
+                <w:sz w:val="18"/>
+              </w:rPr>
+            </w:pPr>
+            <w:ins w:id="104" w:author="Augustin, Jourdain M" w:date="2015-02-18T14:06:00Z">
               <w:r>
                 <w:rPr>
                   <w:rFonts w:asciiTheme="minorHAnsi" w:hAnsiTheme="minorHAnsi"/>
@@ -38100,11 +38087,11 @@
           <w:p>
             <w:pPr>
               <w:rPr>
-                <w:ins w:id="103" w:author="Augustin, Jourdain M" w:date="2015-02-18T14:06:00Z"/>
-                <w:sz w:val="18"/>
-              </w:rPr>
-            </w:pPr>
-            <w:ins w:id="104" w:author="Augustin, Jourdain M" w:date="2015-02-18T14:06:00Z">
+                <w:ins w:id="105" w:author="Augustin, Jourdain M" w:date="2015-02-19T10:27:00Z"/>
+                <w:rFonts w:asciiTheme="minorHAnsi" w:hAnsiTheme="minorHAnsi"/>
+              </w:rPr>
+            </w:pPr>
+            <w:ins w:id="106" w:author="Augustin, Jourdain M" w:date="2015-02-18T14:06:00Z">
               <w:r>
                 <w:rPr>
                   <w:rFonts w:asciiTheme="minorHAnsi" w:hAnsiTheme="minorHAnsi"/>
@@ -38112,7 +38099,7 @@
                 <w:t xml:space="preserve">Verify that the </w:t>
               </w:r>
             </w:ins>
-            <w:ins w:id="105" w:author="Augustin, Jourdain M" w:date="2015-02-18T14:09:00Z">
+            <w:ins w:id="107" w:author="Augustin, Jourdain M" w:date="2015-02-18T14:09:00Z">
               <w:r>
                 <w:rPr>
                   <w:rFonts w:asciiTheme="minorHAnsi" w:hAnsiTheme="minorHAnsi"/>
@@ -38120,7 +38107,7 @@
                 <w:t>warnings table includes the columns “Warning Type” and “Warning Reason(s)”</w:t>
               </w:r>
             </w:ins>
-            <w:ins w:id="106" w:author="Augustin, Jourdain M" w:date="2015-02-18T14:06:00Z">
+            <w:ins w:id="108" w:author="Augustin, Jourdain M" w:date="2015-02-18T14:06:00Z">
               <w:r>
                 <w:rPr>
                   <w:rFonts w:asciiTheme="minorHAnsi" w:hAnsiTheme="minorHAnsi"/>
@@ -38128,6 +38115,52 @@
                 <w:t>.</w:t>
               </w:r>
             </w:ins>
+            <w:ins w:id="109" w:author="Augustin, Jourdain M" w:date="2015-02-19T10:27:00Z">
+              <w:r>
+                <w:rPr>
+                  <w:rFonts w:asciiTheme="minorHAnsi" w:hAnsiTheme="minorHAnsi"/>
+                </w:rPr>
+                <w:t xml:space="preserve"> </w:t>
+              </w:r>
+            </w:ins>
+          </w:p>
+          <w:p>
+            <w:pPr>
+              <w:rPr>
+                <w:ins w:id="110" w:author="Augustin, Jourdain M" w:date="2015-02-19T10:27:00Z"/>
+                <w:rFonts w:asciiTheme="minorHAnsi" w:hAnsiTheme="minorHAnsi"/>
+              </w:rPr>
+            </w:pPr>
+          </w:p>
+          <w:p>
+            <w:pPr>
+              <w:rPr>
+                <w:ins w:id="111" w:author="Augustin, Jourdain M" w:date="2015-02-18T14:06:00Z"/>
+                <w:sz w:val="18"/>
+              </w:rPr>
+            </w:pPr>
+            <w:ins w:id="112" w:author="Augustin, Jourdain M" w:date="2015-02-19T10:27:00Z">
+              <w:r>
+                <w:rPr>
+                  <w:rFonts w:asciiTheme="minorHAnsi" w:hAnsiTheme="minorHAnsi"/>
+                </w:rPr>
+                <w:t xml:space="preserve">Also verify that the </w:t>
+              </w:r>
+              <w:proofErr w:type="spellStart"/>
+              <w:r>
+                <w:rPr>
+                  <w:rFonts w:asciiTheme="minorHAnsi" w:hAnsiTheme="minorHAnsi"/>
+                </w:rPr>
+                <w:t>strFormStatus</w:t>
+              </w:r>
+              <w:proofErr w:type="spellEnd"/>
+              <w:r>
+                <w:rPr>
+                  <w:rFonts w:asciiTheme="minorHAnsi" w:hAnsiTheme="minorHAnsi"/>
+                </w:rPr>
+                <w:t xml:space="preserve"> column has been removed.</w:t>
+              </w:r>
+            </w:ins>
           </w:p>
         </w:tc>
         <w:tc>
@@ -38138,12 +38171,12 @@
             <w:pPr>
               <w:jc w:val="center"/>
               <w:rPr>
-                <w:ins w:id="107" w:author="Augustin, Jourdain M" w:date="2015-02-18T14:07:00Z"/>
-                <w:i/>
-                <w:sz w:val="18"/>
-              </w:rPr>
-            </w:pPr>
-            <w:ins w:id="108" w:author="Augustin, Jourdain M" w:date="2015-02-18T14:07:00Z">
+                <w:ins w:id="113" w:author="Augustin, Jourdain M" w:date="2015-02-18T14:07:00Z"/>
+                <w:i/>
+                <w:sz w:val="18"/>
+              </w:rPr>
+            </w:pPr>
+            <w:ins w:id="114" w:author="Augustin, Jourdain M" w:date="2015-02-18T14:07:00Z">
               <w:r>
                 <w:rPr>
                   <w:i/>
@@ -38157,20 +38190,40 @@
             <w:pPr>
               <w:jc w:val="center"/>
               <w:rPr>
-                <w:ins w:id="109" w:author="Augustin, Jourdain M" w:date="2015-02-18T14:06:00Z"/>
-                <w:i/>
-                <w:sz w:val="18"/>
-              </w:rPr>
-            </w:pPr>
-            <w:ins w:id="110" w:author="Augustin, Jourdain M" w:date="2015-02-18T14:07:00Z">
+                <w:ins w:id="115" w:author="Augustin, Jourdain M" w:date="2015-02-18T14:06:00Z"/>
+                <w:i/>
+                <w:sz w:val="18"/>
+              </w:rPr>
+            </w:pPr>
+            <w:ins w:id="116" w:author="Augustin, Jourdain M" w:date="2015-02-18T14:07:00Z">
               <w:r>
                 <w:rPr>
                   <w:i/>
                   <w:sz w:val="18"/>
                 </w:rPr>
-                <w:t>02/18/2015</w:t>
+                <w:t>02/1</w:t>
               </w:r>
             </w:ins>
+            <w:ins w:id="117" w:author="Augustin, Jourdain M" w:date="2015-02-19T10:27:00Z">
+              <w:r>
+                <w:rPr>
+                  <w:i/>
+                  <w:sz w:val="18"/>
+                </w:rPr>
+                <w:t>9</w:t>
+              </w:r>
+            </w:ins>
+            <w:bookmarkStart w:id="118" w:name="_GoBack"/>
+            <w:bookmarkEnd w:id="118"/>
+            <w:ins w:id="119" w:author="Augustin, Jourdain M" w:date="2015-02-18T14:07:00Z">
+              <w:r>
+                <w:rPr>
+                  <w:i/>
+                  <w:sz w:val="18"/>
+                </w:rPr>
+                <w:t>/2015</w:t>
+              </w:r>
+            </w:ins>
           </w:p>
         </w:tc>
         <w:tc>
@@ -38180,7 +38233,7 @@
           <w:p>
             <w:pPr>
               <w:rPr>
-                <w:ins w:id="111" w:author="Augustin, Jourdain M" w:date="2015-02-18T14:06:00Z"/>
+                <w:ins w:id="120" w:author="Augustin, Jourdain M" w:date="2015-02-18T14:06:00Z"/>
                 <w:i/>
                 <w:sz w:val="18"/>
               </w:rPr>
@@ -38192,7 +38245,7 @@
     <w:p>
       <w:pPr>
         <w:rPr>
-          <w:ins w:id="112" w:author="Augustin, Jourdain M" w:date="2015-02-18T14:06:00Z"/>
+          <w:ins w:id="121" w:author="Augustin, Jourdain M" w:date="2015-02-18T14:06:00Z"/>
           <w:sz w:val="18"/>
         </w:rPr>
       </w:pPr>
@@ -38200,7 +38253,7 @@
     <w:p>
       <w:pPr>
         <w:rPr>
-          <w:ins w:id="113" w:author="Augustin, Jourdain M" w:date="2015-02-18T14:06:00Z"/>
+          <w:ins w:id="122" w:author="Augustin, Jourdain M" w:date="2015-02-18T14:06:00Z"/>
           <w:sz w:val="18"/>
         </w:rPr>
       </w:pPr>
@@ -38208,7 +38261,7 @@
     <w:p>
       <w:pPr>
         <w:rPr>
-          <w:ins w:id="114" w:author="Augustin, Jourdain M" w:date="2015-02-18T14:06:00Z"/>
+          <w:ins w:id="123" w:author="Augustin, Jourdain M" w:date="2015-02-18T14:06:00Z"/>
           <w:sz w:val="18"/>
         </w:rPr>
       </w:pPr>
@@ -44320,7 +44373,7 @@
 </file>
 
 <file path=customXml/itemProps1.xml><?xml version="1.0" encoding="utf-8"?>
-<ds:datastoreItem xmlns:ds="http://schemas.openxmlformats.org/officeDocument/2006/customXml" ds:itemID="{713D3CE4-1027-4816-9E84-873800EB1F45}">
+<ds:datastoreItem xmlns:ds="http://schemas.openxmlformats.org/officeDocument/2006/customXml" ds:itemID="{9FEFD9DB-9977-45B1-8D59-2A23A4205CC8}">
   <ds:schemaRefs>
     <ds:schemaRef ds:uri="http://schemas.openxmlformats.org/officeDocument/2006/bibliography"/>
   </ds:schemaRefs>

</xml_diff>

<commit_message>
[VM:Jourdain.Augustin@3/23/2015 2:21:14 PM] SCR 14422 - Column headers updated for source and status
git-tfs-id: [https://tfs.omnicloud.local/tfs/cco%20program/]$/eCoaching_V2;C13979
</commit_message>
<xml_diff>
--- a/Unit Test/CCO_eCoaching_UI_Dashboard_UTD.docx
+++ b/Unit Test/CCO_eCoaching_UI_Dashboard_UTD.docx
@@ -233,15 +233,28 @@
         </w:rPr>
         <w:fldChar w:fldCharType="separate"/>
       </w:r>
-      <w:r>
-        <w:rPr>
-          <w:noProof/>
-          <w:color w:val="000000"/>
-          <w:sz w:val="18"/>
-          <w:szCs w:val="18"/>
-        </w:rPr>
-        <w:t>March 20, 2015</w:t>
-      </w:r>
+      <w:ins w:id="0" w:author="Augustin, Jourdain M" w:date="2015-03-23T14:07:00Z">
+        <w:r>
+          <w:rPr>
+            <w:noProof/>
+            <w:color w:val="000000"/>
+            <w:sz w:val="18"/>
+            <w:szCs w:val="18"/>
+          </w:rPr>
+          <w:t>March 23, 2015</w:t>
+        </w:r>
+      </w:ins>
+      <w:del w:id="1" w:author="Augustin, Jourdain M" w:date="2015-03-23T14:07:00Z">
+        <w:r>
+          <w:rPr>
+            <w:noProof/>
+            <w:color w:val="000000"/>
+            <w:sz w:val="18"/>
+            <w:szCs w:val="18"/>
+          </w:rPr>
+          <w:delText>March 20, 2015</w:delText>
+        </w:r>
+      </w:del>
       <w:r>
         <w:rPr>
           <w:color w:val="000000"/>
@@ -341,11 +354,11 @@
                 <w:sz w:val="24"/>
               </w:rPr>
             </w:pPr>
-            <w:bookmarkStart w:id="0" w:name="_Toc487957378"/>
-            <w:bookmarkStart w:id="1" w:name="_Toc487957406"/>
-            <w:bookmarkStart w:id="2" w:name="_Toc487957442"/>
-            <w:bookmarkStart w:id="3" w:name="_Toc488815784"/>
-            <w:bookmarkStart w:id="4" w:name="_Toc489175849"/>
+            <w:bookmarkStart w:id="2" w:name="_Toc487957378"/>
+            <w:bookmarkStart w:id="3" w:name="_Toc487957406"/>
+            <w:bookmarkStart w:id="4" w:name="_Toc487957442"/>
+            <w:bookmarkStart w:id="5" w:name="_Toc488815784"/>
+            <w:bookmarkStart w:id="6" w:name="_Toc489175849"/>
             <w:r>
               <w:rPr>
                 <w:rFonts w:ascii="Times New Roman" w:hAnsi="Times New Roman"/>
@@ -355,11 +368,11 @@
               </w:rPr>
               <w:t>Date</w:t>
             </w:r>
-            <w:bookmarkEnd w:id="0"/>
-            <w:bookmarkEnd w:id="1"/>
             <w:bookmarkEnd w:id="2"/>
             <w:bookmarkEnd w:id="3"/>
             <w:bookmarkEnd w:id="4"/>
+            <w:bookmarkEnd w:id="5"/>
+            <w:bookmarkEnd w:id="6"/>
           </w:p>
         </w:tc>
         <w:tc>
@@ -384,11 +397,11 @@
                 <w:sz w:val="24"/>
               </w:rPr>
             </w:pPr>
-            <w:bookmarkStart w:id="5" w:name="_Toc487957379"/>
-            <w:bookmarkStart w:id="6" w:name="_Toc487957407"/>
-            <w:bookmarkStart w:id="7" w:name="_Toc487957443"/>
-            <w:bookmarkStart w:id="8" w:name="_Toc488815785"/>
-            <w:bookmarkStart w:id="9" w:name="_Toc489175850"/>
+            <w:bookmarkStart w:id="7" w:name="_Toc487957379"/>
+            <w:bookmarkStart w:id="8" w:name="_Toc487957407"/>
+            <w:bookmarkStart w:id="9" w:name="_Toc487957443"/>
+            <w:bookmarkStart w:id="10" w:name="_Toc488815785"/>
+            <w:bookmarkStart w:id="11" w:name="_Toc489175850"/>
             <w:r>
               <w:rPr>
                 <w:rFonts w:ascii="Times New Roman" w:hAnsi="Times New Roman"/>
@@ -398,11 +411,11 @@
               </w:rPr>
               <w:t>Change Description</w:t>
             </w:r>
-            <w:bookmarkEnd w:id="5"/>
-            <w:bookmarkEnd w:id="6"/>
             <w:bookmarkEnd w:id="7"/>
             <w:bookmarkEnd w:id="8"/>
             <w:bookmarkEnd w:id="9"/>
+            <w:bookmarkEnd w:id="10"/>
+            <w:bookmarkEnd w:id="11"/>
           </w:p>
         </w:tc>
         <w:tc>
@@ -427,11 +440,11 @@
                 <w:sz w:val="24"/>
               </w:rPr>
             </w:pPr>
-            <w:bookmarkStart w:id="10" w:name="_Toc487957380"/>
-            <w:bookmarkStart w:id="11" w:name="_Toc487957408"/>
-            <w:bookmarkStart w:id="12" w:name="_Toc487957444"/>
-            <w:bookmarkStart w:id="13" w:name="_Toc488815786"/>
-            <w:bookmarkStart w:id="14" w:name="_Toc489175851"/>
+            <w:bookmarkStart w:id="12" w:name="_Toc487957380"/>
+            <w:bookmarkStart w:id="13" w:name="_Toc487957408"/>
+            <w:bookmarkStart w:id="14" w:name="_Toc487957444"/>
+            <w:bookmarkStart w:id="15" w:name="_Toc488815786"/>
+            <w:bookmarkStart w:id="16" w:name="_Toc489175851"/>
             <w:r>
               <w:rPr>
                 <w:rFonts w:ascii="Times New Roman" w:hAnsi="Times New Roman"/>
@@ -441,11 +454,11 @@
               </w:rPr>
               <w:t>Author</w:t>
             </w:r>
-            <w:bookmarkEnd w:id="10"/>
-            <w:bookmarkEnd w:id="11"/>
             <w:bookmarkEnd w:id="12"/>
             <w:bookmarkEnd w:id="13"/>
             <w:bookmarkEnd w:id="14"/>
+            <w:bookmarkEnd w:id="15"/>
+            <w:bookmarkEnd w:id="16"/>
           </w:p>
         </w:tc>
       </w:tr>
@@ -2686,7 +2699,7 @@
       </w:tr>
       <w:tr>
         <w:trPr>
-          <w:ins w:id="15" w:author="Augustin, Jourdain M" w:date="2015-03-20T10:15:00Z"/>
+          <w:ins w:id="17" w:author="Augustin, Jourdain M" w:date="2015-03-20T10:15:00Z"/>
         </w:trPr>
         <w:tc>
           <w:tcPr>
@@ -2703,13 +2716,13 @@
               <w:pStyle w:val="hdr1"/>
               <w:ind w:left="0"/>
               <w:rPr>
-                <w:ins w:id="16" w:author="Augustin, Jourdain M" w:date="2015-03-20T10:15:00Z"/>
+                <w:ins w:id="18" w:author="Augustin, Jourdain M" w:date="2015-03-20T10:15:00Z"/>
                 <w:rFonts w:asciiTheme="minorHAnsi" w:hAnsiTheme="minorHAnsi"/>
                 <w:i w:val="0"/>
                 <w:sz w:val="20"/>
               </w:rPr>
             </w:pPr>
-            <w:ins w:id="17" w:author="Augustin, Jourdain M" w:date="2015-03-20T10:15:00Z">
+            <w:ins w:id="19" w:author="Augustin, Jourdain M" w:date="2015-03-20T10:15:00Z">
               <w:r>
                 <w:rPr>
                   <w:rFonts w:asciiTheme="minorHAnsi" w:hAnsiTheme="minorHAnsi"/>
@@ -2734,11 +2747,11 @@
           <w:p>
             <w:pPr>
               <w:rPr>
-                <w:ins w:id="18" w:author="Augustin, Jourdain M" w:date="2015-03-20T10:16:00Z"/>
-                <w:rFonts w:asciiTheme="minorHAnsi" w:hAnsiTheme="minorHAnsi"/>
-              </w:rPr>
-            </w:pPr>
-            <w:ins w:id="19" w:author="Augustin, Jourdain M" w:date="2015-03-20T10:15:00Z">
+                <w:ins w:id="20" w:author="Augustin, Jourdain M" w:date="2015-03-20T10:16:00Z"/>
+                <w:rFonts w:asciiTheme="minorHAnsi" w:hAnsiTheme="minorHAnsi"/>
+              </w:rPr>
+            </w:pPr>
+            <w:ins w:id="21" w:author="Augustin, Jourdain M" w:date="2015-03-20T10:15:00Z">
               <w:r>
                 <w:rPr>
                   <w:rFonts w:asciiTheme="minorHAnsi" w:hAnsiTheme="minorHAnsi"/>
@@ -2750,19 +2763,19 @@
           <w:p>
             <w:pPr>
               <w:rPr>
-                <w:ins w:id="20" w:author="Augustin, Jourdain M" w:date="2015-03-20T10:16:00Z"/>
-                <w:rFonts w:asciiTheme="minorHAnsi" w:hAnsiTheme="minorHAnsi"/>
-              </w:rPr>
-            </w:pPr>
-          </w:p>
-          <w:p>
-            <w:pPr>
-              <w:rPr>
-                <w:ins w:id="21" w:author="Augustin, Jourdain M" w:date="2015-03-20T10:19:00Z"/>
-                <w:rFonts w:asciiTheme="minorHAnsi" w:hAnsiTheme="minorHAnsi"/>
-              </w:rPr>
-            </w:pPr>
-            <w:ins w:id="22" w:author="Augustin, Jourdain M" w:date="2015-03-20T10:16:00Z">
+                <w:ins w:id="22" w:author="Augustin, Jourdain M" w:date="2015-03-20T10:16:00Z"/>
+                <w:rFonts w:asciiTheme="minorHAnsi" w:hAnsiTheme="minorHAnsi"/>
+              </w:rPr>
+            </w:pPr>
+          </w:p>
+          <w:p>
+            <w:pPr>
+              <w:rPr>
+                <w:ins w:id="23" w:author="Augustin, Jourdain M" w:date="2015-03-20T10:19:00Z"/>
+                <w:rFonts w:asciiTheme="minorHAnsi" w:hAnsiTheme="minorHAnsi"/>
+              </w:rPr>
+            </w:pPr>
+            <w:ins w:id="24" w:author="Augustin, Jourdain M" w:date="2015-03-20T10:16:00Z">
               <w:r>
                 <w:rPr>
                   <w:rFonts w:asciiTheme="minorHAnsi" w:hAnsiTheme="minorHAnsi"/>
@@ -2770,7 +2783,7 @@
                 <w:t>Created new test case ECUIDASH33 to ver</w:t>
               </w:r>
             </w:ins>
-            <w:ins w:id="23" w:author="Augustin, Jourdain M" w:date="2015-03-20T10:19:00Z">
+            <w:ins w:id="25" w:author="Augustin, Jourdain M" w:date="2015-03-20T10:19:00Z">
               <w:r>
                 <w:rPr>
                   <w:rFonts w:asciiTheme="minorHAnsi" w:hAnsiTheme="minorHAnsi"/>
@@ -2782,19 +2795,19 @@
           <w:p>
             <w:pPr>
               <w:rPr>
-                <w:ins w:id="24" w:author="Augustin, Jourdain M" w:date="2015-03-20T10:19:00Z"/>
-                <w:rFonts w:asciiTheme="minorHAnsi" w:hAnsiTheme="minorHAnsi"/>
-              </w:rPr>
-            </w:pPr>
-          </w:p>
-          <w:p>
-            <w:pPr>
-              <w:rPr>
-                <w:ins w:id="25" w:author="Augustin, Jourdain M" w:date="2015-03-20T10:15:00Z"/>
-                <w:rFonts w:asciiTheme="minorHAnsi" w:hAnsiTheme="minorHAnsi"/>
-              </w:rPr>
-            </w:pPr>
-            <w:ins w:id="26" w:author="Augustin, Jourdain M" w:date="2015-03-20T10:19:00Z">
+                <w:ins w:id="26" w:author="Augustin, Jourdain M" w:date="2015-03-20T10:19:00Z"/>
+                <w:rFonts w:asciiTheme="minorHAnsi" w:hAnsiTheme="minorHAnsi"/>
+              </w:rPr>
+            </w:pPr>
+          </w:p>
+          <w:p>
+            <w:pPr>
+              <w:rPr>
+                <w:ins w:id="27" w:author="Augustin, Jourdain M" w:date="2015-03-20T10:15:00Z"/>
+                <w:rFonts w:asciiTheme="minorHAnsi" w:hAnsiTheme="minorHAnsi"/>
+              </w:rPr>
+            </w:pPr>
+            <w:ins w:id="28" w:author="Augustin, Jourdain M" w:date="2015-03-20T10:19:00Z">
               <w:r>
                 <w:rPr>
                   <w:rFonts w:asciiTheme="minorHAnsi" w:hAnsiTheme="minorHAnsi"/>
@@ -2819,13 +2832,13 @@
               <w:pStyle w:val="hdr1"/>
               <w:ind w:left="0"/>
               <w:rPr>
-                <w:ins w:id="27" w:author="Augustin, Jourdain M" w:date="2015-03-20T10:15:00Z"/>
+                <w:ins w:id="29" w:author="Augustin, Jourdain M" w:date="2015-03-20T10:15:00Z"/>
                 <w:rFonts w:asciiTheme="minorHAnsi" w:hAnsiTheme="minorHAnsi"/>
                 <w:i w:val="0"/>
                 <w:sz w:val="20"/>
               </w:rPr>
             </w:pPr>
-            <w:ins w:id="28" w:author="Augustin, Jourdain M" w:date="2015-03-20T10:16:00Z">
+            <w:ins w:id="30" w:author="Augustin, Jourdain M" w:date="2015-03-20T10:16:00Z">
               <w:r>
                 <w:rPr>
                   <w:rFonts w:asciiTheme="minorHAnsi" w:hAnsiTheme="minorHAnsi"/>
@@ -2840,7 +2853,7 @@
       </w:tr>
       <w:tr>
         <w:trPr>
-          <w:ins w:id="29" w:author="Augustin, Jourdain M" w:date="2015-03-20T10:16:00Z"/>
+          <w:ins w:id="31" w:author="Augustin, Jourdain M" w:date="2015-03-20T10:16:00Z"/>
         </w:trPr>
         <w:tc>
           <w:tcPr>
@@ -2857,7 +2870,7 @@
               <w:pStyle w:val="hdr1"/>
               <w:ind w:left="0"/>
               <w:rPr>
-                <w:ins w:id="30" w:author="Augustin, Jourdain M" w:date="2015-03-20T10:16:00Z"/>
+                <w:ins w:id="32" w:author="Augustin, Jourdain M" w:date="2015-03-20T10:16:00Z"/>
                 <w:rFonts w:asciiTheme="minorHAnsi" w:hAnsiTheme="minorHAnsi"/>
                 <w:i w:val="0"/>
                 <w:sz w:val="20"/>
@@ -2878,7 +2891,7 @@
           <w:p>
             <w:pPr>
               <w:rPr>
-                <w:ins w:id="31" w:author="Augustin, Jourdain M" w:date="2015-03-20T10:16:00Z"/>
+                <w:ins w:id="33" w:author="Augustin, Jourdain M" w:date="2015-03-20T10:16:00Z"/>
                 <w:rFonts w:asciiTheme="minorHAnsi" w:hAnsiTheme="minorHAnsi"/>
               </w:rPr>
             </w:pPr>
@@ -2899,7 +2912,7 @@
               <w:pStyle w:val="hdr1"/>
               <w:ind w:left="0"/>
               <w:rPr>
-                <w:ins w:id="32" w:author="Augustin, Jourdain M" w:date="2015-03-20T10:16:00Z"/>
+                <w:ins w:id="34" w:author="Augustin, Jourdain M" w:date="2015-03-20T10:16:00Z"/>
                 <w:rFonts w:asciiTheme="minorHAnsi" w:hAnsiTheme="minorHAnsi"/>
                 <w:i w:val="0"/>
                 <w:sz w:val="20"/>
@@ -38260,7 +38273,7 @@
     <w:p>
       <w:pPr>
         <w:rPr>
-          <w:ins w:id="33" w:author="Augustin, Jourdain M" w:date="2015-03-20T10:21:00Z"/>
+          <w:ins w:id="35" w:author="Augustin, Jourdain M" w:date="2015-03-20T10:21:00Z"/>
           <w:sz w:val="18"/>
         </w:rPr>
       </w:pPr>
@@ -38268,7 +38281,7 @@
     <w:p>
       <w:pPr>
         <w:rPr>
-          <w:ins w:id="34" w:author="Augustin, Jourdain M" w:date="2015-03-20T10:21:00Z"/>
+          <w:ins w:id="36" w:author="Augustin, Jourdain M" w:date="2015-03-20T10:21:00Z"/>
           <w:sz w:val="18"/>
         </w:rPr>
       </w:pPr>
@@ -38276,7 +38289,7 @@
     <w:p>
       <w:pPr>
         <w:rPr>
-          <w:ins w:id="35" w:author="Augustin, Jourdain M" w:date="2015-03-20T10:21:00Z"/>
+          <w:ins w:id="37" w:author="Augustin, Jourdain M" w:date="2015-03-20T10:21:00Z"/>
           <w:sz w:val="18"/>
         </w:rPr>
       </w:pPr>
@@ -38284,7 +38297,7 @@
     <w:p>
       <w:pPr>
         <w:rPr>
-          <w:ins w:id="36" w:author="Augustin, Jourdain M" w:date="2015-03-20T10:21:00Z"/>
+          <w:ins w:id="38" w:author="Augustin, Jourdain M" w:date="2015-03-20T10:21:00Z"/>
           <w:sz w:val="18"/>
         </w:rPr>
       </w:pPr>
@@ -38292,7 +38305,7 @@
     <w:p>
       <w:pPr>
         <w:rPr>
-          <w:ins w:id="37" w:author="Augustin, Jourdain M" w:date="2015-03-20T10:21:00Z"/>
+          <w:ins w:id="39" w:author="Augustin, Jourdain M" w:date="2015-03-20T10:21:00Z"/>
           <w:sz w:val="18"/>
         </w:rPr>
       </w:pPr>
@@ -38300,7 +38313,7 @@
     <w:p>
       <w:pPr>
         <w:rPr>
-          <w:ins w:id="38" w:author="Augustin, Jourdain M" w:date="2015-03-20T10:21:00Z"/>
+          <w:ins w:id="40" w:author="Augustin, Jourdain M" w:date="2015-03-20T10:21:00Z"/>
           <w:sz w:val="18"/>
         </w:rPr>
       </w:pPr>
@@ -38308,7 +38321,7 @@
     <w:p>
       <w:pPr>
         <w:rPr>
-          <w:ins w:id="39" w:author="Augustin, Jourdain M" w:date="2015-03-20T10:21:00Z"/>
+          <w:ins w:id="41" w:author="Augustin, Jourdain M" w:date="2015-03-20T10:21:00Z"/>
           <w:sz w:val="18"/>
         </w:rPr>
       </w:pPr>
@@ -38316,7 +38329,7 @@
     <w:p>
       <w:pPr>
         <w:rPr>
-          <w:ins w:id="40" w:author="Augustin, Jourdain M" w:date="2015-03-20T10:21:00Z"/>
+          <w:ins w:id="42" w:author="Augustin, Jourdain M" w:date="2015-03-20T10:21:00Z"/>
           <w:sz w:val="18"/>
         </w:rPr>
       </w:pPr>
@@ -38324,7 +38337,7 @@
     <w:p>
       <w:pPr>
         <w:rPr>
-          <w:ins w:id="41" w:author="Augustin, Jourdain M" w:date="2015-03-20T10:21:00Z"/>
+          <w:ins w:id="43" w:author="Augustin, Jourdain M" w:date="2015-03-20T10:21:00Z"/>
           <w:sz w:val="18"/>
         </w:rPr>
       </w:pPr>
@@ -38332,7 +38345,7 @@
     <w:p>
       <w:pPr>
         <w:rPr>
-          <w:ins w:id="42" w:author="Augustin, Jourdain M" w:date="2015-03-20T10:21:00Z"/>
+          <w:ins w:id="44" w:author="Augustin, Jourdain M" w:date="2015-03-20T10:21:00Z"/>
           <w:sz w:val="18"/>
         </w:rPr>
       </w:pPr>
@@ -38340,7 +38353,7 @@
     <w:p>
       <w:pPr>
         <w:rPr>
-          <w:ins w:id="43" w:author="Augustin, Jourdain M" w:date="2015-03-20T10:21:00Z"/>
+          <w:ins w:id="45" w:author="Augustin, Jourdain M" w:date="2015-03-20T10:21:00Z"/>
           <w:sz w:val="18"/>
         </w:rPr>
       </w:pPr>
@@ -38348,7 +38361,7 @@
     <w:p>
       <w:pPr>
         <w:rPr>
-          <w:ins w:id="44" w:author="Augustin, Jourdain M" w:date="2015-03-20T10:21:00Z"/>
+          <w:ins w:id="46" w:author="Augustin, Jourdain M" w:date="2015-03-20T10:21:00Z"/>
           <w:sz w:val="18"/>
         </w:rPr>
       </w:pPr>
@@ -38356,7 +38369,7 @@
     <w:p>
       <w:pPr>
         <w:rPr>
-          <w:ins w:id="45" w:author="Augustin, Jourdain M" w:date="2015-03-20T10:21:00Z"/>
+          <w:ins w:id="47" w:author="Augustin, Jourdain M" w:date="2015-03-20T10:21:00Z"/>
           <w:sz w:val="18"/>
         </w:rPr>
       </w:pPr>
@@ -38364,7 +38377,7 @@
     <w:p>
       <w:pPr>
         <w:rPr>
-          <w:ins w:id="46" w:author="Augustin, Jourdain M" w:date="2015-03-20T10:21:00Z"/>
+          <w:ins w:id="48" w:author="Augustin, Jourdain M" w:date="2015-03-20T10:21:00Z"/>
           <w:sz w:val="18"/>
         </w:rPr>
       </w:pPr>
@@ -38372,7 +38385,7 @@
     <w:p>
       <w:pPr>
         <w:rPr>
-          <w:ins w:id="47" w:author="Augustin, Jourdain M" w:date="2015-03-20T10:21:00Z"/>
+          <w:ins w:id="49" w:author="Augustin, Jourdain M" w:date="2015-03-20T10:21:00Z"/>
           <w:sz w:val="18"/>
         </w:rPr>
       </w:pPr>
@@ -38380,7 +38393,7 @@
     <w:p>
       <w:pPr>
         <w:rPr>
-          <w:ins w:id="48" w:author="Augustin, Jourdain M" w:date="2015-03-20T10:21:00Z"/>
+          <w:ins w:id="50" w:author="Augustin, Jourdain M" w:date="2015-03-20T10:21:00Z"/>
           <w:sz w:val="18"/>
         </w:rPr>
       </w:pPr>
@@ -38388,7 +38401,7 @@
     <w:p>
       <w:pPr>
         <w:rPr>
-          <w:ins w:id="49" w:author="Augustin, Jourdain M" w:date="2015-03-20T10:21:00Z"/>
+          <w:ins w:id="51" w:author="Augustin, Jourdain M" w:date="2015-03-20T10:21:00Z"/>
           <w:sz w:val="18"/>
         </w:rPr>
       </w:pPr>
@@ -38396,7 +38409,7 @@
     <w:p>
       <w:pPr>
         <w:rPr>
-          <w:ins w:id="50" w:author="Augustin, Jourdain M" w:date="2015-03-20T10:21:00Z"/>
+          <w:ins w:id="52" w:author="Augustin, Jourdain M" w:date="2015-03-20T10:21:00Z"/>
           <w:sz w:val="18"/>
         </w:rPr>
       </w:pPr>
@@ -38423,7 +38436,7 @@
       <w:tr>
         <w:trPr>
           <w:tblHeader/>
-          <w:ins w:id="51" w:author="Augustin, Jourdain M" w:date="2015-03-20T10:21:00Z"/>
+          <w:ins w:id="53" w:author="Augustin, Jourdain M" w:date="2015-03-20T10:21:00Z"/>
         </w:trPr>
         <w:tc>
           <w:tcPr>
@@ -38433,12 +38446,12 @@
           <w:p>
             <w:pPr>
               <w:rPr>
-                <w:ins w:id="52" w:author="Augustin, Jourdain M" w:date="2015-03-20T10:21:00Z"/>
-                <w:b/>
-                <w:sz w:val="18"/>
-              </w:rPr>
-            </w:pPr>
-            <w:ins w:id="53" w:author="Augustin, Jourdain M" w:date="2015-03-20T10:21:00Z">
+                <w:ins w:id="54" w:author="Augustin, Jourdain M" w:date="2015-03-20T10:21:00Z"/>
+                <w:b/>
+                <w:sz w:val="18"/>
+              </w:rPr>
+            </w:pPr>
+            <w:ins w:id="55" w:author="Augustin, Jourdain M" w:date="2015-03-20T10:21:00Z">
               <w:r>
                 <w:rPr>
                   <w:b/>
@@ -38457,12 +38470,12 @@
           <w:p>
             <w:pPr>
               <w:rPr>
-                <w:ins w:id="54" w:author="Augustin, Jourdain M" w:date="2015-03-20T10:21:00Z"/>
-                <w:b/>
-                <w:sz w:val="18"/>
-              </w:rPr>
-            </w:pPr>
-            <w:ins w:id="55" w:author="Augustin, Jourdain M" w:date="2015-03-20T10:21:00Z">
+                <w:ins w:id="56" w:author="Augustin, Jourdain M" w:date="2015-03-20T10:21:00Z"/>
+                <w:b/>
+                <w:sz w:val="18"/>
+              </w:rPr>
+            </w:pPr>
+            <w:ins w:id="57" w:author="Augustin, Jourdain M" w:date="2015-03-20T10:21:00Z">
               <w:r>
                 <w:rPr>
                   <w:b/>
@@ -38476,7 +38489,7 @@
       </w:tr>
       <w:tr>
         <w:trPr>
-          <w:ins w:id="56" w:author="Augustin, Jourdain M" w:date="2015-03-20T10:21:00Z"/>
+          <w:ins w:id="58" w:author="Augustin, Jourdain M" w:date="2015-03-20T10:21:00Z"/>
         </w:trPr>
         <w:tc>
           <w:tcPr>
@@ -38485,11 +38498,11 @@
           <w:p>
             <w:pPr>
               <w:rPr>
-                <w:ins w:id="57" w:author="Augustin, Jourdain M" w:date="2015-03-20T10:21:00Z"/>
-                <w:sz w:val="18"/>
-              </w:rPr>
-            </w:pPr>
-            <w:ins w:id="58" w:author="Augustin, Jourdain M" w:date="2015-03-20T10:21:00Z">
+                <w:ins w:id="59" w:author="Augustin, Jourdain M" w:date="2015-03-20T10:21:00Z"/>
+                <w:sz w:val="18"/>
+              </w:rPr>
+            </w:pPr>
+            <w:ins w:id="60" w:author="Augustin, Jourdain M" w:date="2015-03-20T10:21:00Z">
               <w:r>
                 <w:rPr>
                   <w:sz w:val="18"/>
@@ -38506,11 +38519,11 @@
           <w:p>
             <w:pPr>
               <w:rPr>
-                <w:ins w:id="59" w:author="Augustin, Jourdain M" w:date="2015-03-20T10:21:00Z"/>
-                <w:sz w:val="18"/>
-              </w:rPr>
-            </w:pPr>
-            <w:ins w:id="60" w:author="Augustin, Jourdain M" w:date="2015-03-20T10:21:00Z">
+                <w:ins w:id="61" w:author="Augustin, Jourdain M" w:date="2015-03-20T10:21:00Z"/>
+                <w:sz w:val="18"/>
+              </w:rPr>
+            </w:pPr>
+            <w:ins w:id="62" w:author="Augustin, Jourdain M" w:date="2015-03-20T10:21:00Z">
               <w:r>
                 <w:rPr>
                   <w:sz w:val="18"/>
@@ -38529,7 +38542,7 @@
       </w:tr>
       <w:tr>
         <w:trPr>
-          <w:ins w:id="61" w:author="Augustin, Jourdain M" w:date="2015-03-20T10:21:00Z"/>
+          <w:ins w:id="63" w:author="Augustin, Jourdain M" w:date="2015-03-20T10:21:00Z"/>
         </w:trPr>
         <w:tc>
           <w:tcPr>
@@ -38538,11 +38551,11 @@
           <w:p>
             <w:pPr>
               <w:rPr>
-                <w:ins w:id="62" w:author="Augustin, Jourdain M" w:date="2015-03-20T10:21:00Z"/>
-                <w:sz w:val="18"/>
-              </w:rPr>
-            </w:pPr>
-            <w:ins w:id="63" w:author="Augustin, Jourdain M" w:date="2015-03-20T10:21:00Z">
+                <w:ins w:id="64" w:author="Augustin, Jourdain M" w:date="2015-03-20T10:21:00Z"/>
+                <w:sz w:val="18"/>
+              </w:rPr>
+            </w:pPr>
+            <w:ins w:id="65" w:author="Augustin, Jourdain M" w:date="2015-03-20T10:21:00Z">
               <w:r>
                 <w:rPr>
                   <w:sz w:val="18"/>
@@ -38559,11 +38572,11 @@
           <w:p>
             <w:pPr>
               <w:rPr>
-                <w:ins w:id="64" w:author="Augustin, Jourdain M" w:date="2015-03-20T10:21:00Z"/>
-                <w:sz w:val="18"/>
-              </w:rPr>
-            </w:pPr>
-            <w:ins w:id="65" w:author="Augustin, Jourdain M" w:date="2015-03-20T10:21:00Z">
+                <w:ins w:id="66" w:author="Augustin, Jourdain M" w:date="2015-03-20T10:21:00Z"/>
+                <w:sz w:val="18"/>
+              </w:rPr>
+            </w:pPr>
+            <w:ins w:id="67" w:author="Augustin, Jourdain M" w:date="2015-03-20T10:21:00Z">
               <w:r>
                 <w:rPr>
                   <w:sz w:val="18"/>
@@ -38582,7 +38595,7 @@
       </w:tr>
       <w:tr>
         <w:trPr>
-          <w:ins w:id="66" w:author="Augustin, Jourdain M" w:date="2015-03-20T10:21:00Z"/>
+          <w:ins w:id="68" w:author="Augustin, Jourdain M" w:date="2015-03-20T10:21:00Z"/>
         </w:trPr>
         <w:tc>
           <w:tcPr>
@@ -38591,11 +38604,11 @@
           <w:p>
             <w:pPr>
               <w:rPr>
-                <w:ins w:id="67" w:author="Augustin, Jourdain M" w:date="2015-03-20T10:21:00Z"/>
-                <w:sz w:val="18"/>
-              </w:rPr>
-            </w:pPr>
-            <w:ins w:id="68" w:author="Augustin, Jourdain M" w:date="2015-03-20T10:21:00Z">
+                <w:ins w:id="69" w:author="Augustin, Jourdain M" w:date="2015-03-20T10:21:00Z"/>
+                <w:sz w:val="18"/>
+              </w:rPr>
+            </w:pPr>
+            <w:ins w:id="70" w:author="Augustin, Jourdain M" w:date="2015-03-20T10:21:00Z">
               <w:r>
                 <w:rPr>
                   <w:sz w:val="18"/>
@@ -38612,11 +38625,11 @@
           <w:p>
             <w:pPr>
               <w:rPr>
-                <w:ins w:id="69" w:author="Augustin, Jourdain M" w:date="2015-03-20T10:21:00Z"/>
-                <w:sz w:val="18"/>
-              </w:rPr>
-            </w:pPr>
-            <w:ins w:id="70" w:author="Augustin, Jourdain M" w:date="2015-03-20T10:21:00Z">
+                <w:ins w:id="71" w:author="Augustin, Jourdain M" w:date="2015-03-20T10:21:00Z"/>
+                <w:sz w:val="18"/>
+              </w:rPr>
+            </w:pPr>
+            <w:ins w:id="72" w:author="Augustin, Jourdain M" w:date="2015-03-20T10:21:00Z">
               <w:r>
                 <w:rPr>
                   <w:sz w:val="18"/>
@@ -38641,7 +38654,7 @@
       </w:tr>
       <w:tr>
         <w:trPr>
-          <w:ins w:id="71" w:author="Augustin, Jourdain M" w:date="2015-03-20T10:21:00Z"/>
+          <w:ins w:id="73" w:author="Augustin, Jourdain M" w:date="2015-03-20T10:21:00Z"/>
         </w:trPr>
         <w:tc>
           <w:tcPr>
@@ -38650,11 +38663,11 @@
           <w:p>
             <w:pPr>
               <w:rPr>
-                <w:ins w:id="72" w:author="Augustin, Jourdain M" w:date="2015-03-20T10:21:00Z"/>
-                <w:sz w:val="18"/>
-              </w:rPr>
-            </w:pPr>
-            <w:ins w:id="73" w:author="Augustin, Jourdain M" w:date="2015-03-20T10:21:00Z">
+                <w:ins w:id="74" w:author="Augustin, Jourdain M" w:date="2015-03-20T10:21:00Z"/>
+                <w:sz w:val="18"/>
+              </w:rPr>
+            </w:pPr>
+            <w:ins w:id="75" w:author="Augustin, Jourdain M" w:date="2015-03-20T10:21:00Z">
               <w:r>
                 <w:rPr>
                   <w:sz w:val="18"/>
@@ -38671,11 +38684,11 @@
           <w:p>
             <w:pPr>
               <w:rPr>
-                <w:ins w:id="74" w:author="Augustin, Jourdain M" w:date="2015-03-20T10:21:00Z"/>
-                <w:sz w:val="18"/>
-              </w:rPr>
-            </w:pPr>
-            <w:ins w:id="75" w:author="Augustin, Jourdain M" w:date="2015-03-20T10:21:00Z">
+                <w:ins w:id="76" w:author="Augustin, Jourdain M" w:date="2015-03-20T10:21:00Z"/>
+                <w:sz w:val="18"/>
+              </w:rPr>
+            </w:pPr>
+            <w:ins w:id="77" w:author="Augustin, Jourdain M" w:date="2015-03-20T10:21:00Z">
               <w:r>
                 <w:rPr>
                   <w:sz w:val="18"/>
@@ -38694,7 +38707,7 @@
       </w:tr>
       <w:tr>
         <w:trPr>
-          <w:ins w:id="76" w:author="Augustin, Jourdain M" w:date="2015-03-20T10:21:00Z"/>
+          <w:ins w:id="78" w:author="Augustin, Jourdain M" w:date="2015-03-20T10:21:00Z"/>
         </w:trPr>
         <w:tc>
           <w:tcPr>
@@ -38703,11 +38716,11 @@
           <w:p>
             <w:pPr>
               <w:rPr>
-                <w:ins w:id="77" w:author="Augustin, Jourdain M" w:date="2015-03-20T10:21:00Z"/>
-                <w:sz w:val="18"/>
-              </w:rPr>
-            </w:pPr>
-            <w:ins w:id="78" w:author="Augustin, Jourdain M" w:date="2015-03-20T10:21:00Z">
+                <w:ins w:id="79" w:author="Augustin, Jourdain M" w:date="2015-03-20T10:21:00Z"/>
+                <w:sz w:val="18"/>
+              </w:rPr>
+            </w:pPr>
+            <w:ins w:id="80" w:author="Augustin, Jourdain M" w:date="2015-03-20T10:21:00Z">
               <w:r>
                 <w:rPr>
                   <w:sz w:val="18"/>
@@ -38724,7 +38737,7 @@
           <w:p>
             <w:pPr>
               <w:rPr>
-                <w:ins w:id="79" w:author="Augustin, Jourdain M" w:date="2015-03-20T10:21:00Z"/>
+                <w:ins w:id="81" w:author="Augustin, Jourdain M" w:date="2015-03-20T10:21:00Z"/>
                 <w:sz w:val="18"/>
               </w:rPr>
             </w:pPr>
@@ -38733,7 +38746,7 @@
       </w:tr>
       <w:tr>
         <w:trPr>
-          <w:ins w:id="80" w:author="Augustin, Jourdain M" w:date="2015-03-20T10:21:00Z"/>
+          <w:ins w:id="82" w:author="Augustin, Jourdain M" w:date="2015-03-20T10:21:00Z"/>
         </w:trPr>
         <w:tc>
           <w:tcPr>
@@ -38742,11 +38755,11 @@
           <w:p>
             <w:pPr>
               <w:rPr>
-                <w:ins w:id="81" w:author="Augustin, Jourdain M" w:date="2015-03-20T10:21:00Z"/>
-                <w:sz w:val="18"/>
-              </w:rPr>
-            </w:pPr>
-            <w:ins w:id="82" w:author="Augustin, Jourdain M" w:date="2015-03-20T10:21:00Z">
+                <w:ins w:id="83" w:author="Augustin, Jourdain M" w:date="2015-03-20T10:21:00Z"/>
+                <w:sz w:val="18"/>
+              </w:rPr>
+            </w:pPr>
+            <w:ins w:id="84" w:author="Augustin, Jourdain M" w:date="2015-03-20T10:21:00Z">
               <w:r>
                 <w:rPr>
                   <w:sz w:val="18"/>
@@ -38763,11 +38776,11 @@
           <w:p>
             <w:pPr>
               <w:rPr>
-                <w:ins w:id="83" w:author="Augustin, Jourdain M" w:date="2015-03-20T10:21:00Z"/>
-                <w:sz w:val="18"/>
-              </w:rPr>
-            </w:pPr>
-            <w:ins w:id="84" w:author="Augustin, Jourdain M" w:date="2015-03-20T10:21:00Z">
+                <w:ins w:id="85" w:author="Augustin, Jourdain M" w:date="2015-03-20T10:21:00Z"/>
+                <w:sz w:val="18"/>
+              </w:rPr>
+            </w:pPr>
+            <w:ins w:id="86" w:author="Augustin, Jourdain M" w:date="2015-03-20T10:21:00Z">
               <w:r>
                 <w:rPr>
                   <w:sz w:val="18"/>
@@ -38775,7 +38788,7 @@
                 <w:t>Verify for</w:t>
               </w:r>
             </w:ins>
-            <w:ins w:id="85" w:author="Augustin, Jourdain M" w:date="2015-03-20T10:22:00Z">
+            <w:ins w:id="87" w:author="Augustin, Jourdain M" w:date="2015-03-20T10:22:00Z">
               <w:r>
                 <w:rPr>
                   <w:sz w:val="18"/>
@@ -38783,7 +38796,7 @@
                 <w:t xml:space="preserve"> CSR, S</w:t>
               </w:r>
             </w:ins>
-            <w:ins w:id="86" w:author="Augustin, Jourdain M" w:date="2015-03-20T10:21:00Z">
+            <w:ins w:id="88" w:author="Augustin, Jourdain M" w:date="2015-03-20T10:21:00Z">
               <w:r>
                 <w:rPr>
                   <w:sz w:val="18"/>
@@ -38791,7 +38804,7 @@
                 <w:t>upervisor</w:t>
               </w:r>
             </w:ins>
-            <w:ins w:id="87" w:author="Augustin, Jourdain M" w:date="2015-03-20T10:22:00Z">
+            <w:ins w:id="89" w:author="Augustin, Jourdain M" w:date="2015-03-20T10:22:00Z">
               <w:r>
                 <w:rPr>
                   <w:sz w:val="18"/>
@@ -38799,7 +38812,7 @@
                 <w:t xml:space="preserve">, </w:t>
               </w:r>
             </w:ins>
-            <w:ins w:id="88" w:author="Augustin, Jourdain M" w:date="2015-03-20T10:21:00Z">
+            <w:ins w:id="90" w:author="Augustin, Jourdain M" w:date="2015-03-20T10:21:00Z">
               <w:r>
                 <w:rPr>
                   <w:sz w:val="18"/>
@@ -38807,7 +38820,7 @@
                 <w:t xml:space="preserve">manager </w:t>
               </w:r>
             </w:ins>
-            <w:ins w:id="89" w:author="Augustin, Jourdain M" w:date="2015-03-20T10:22:00Z">
+            <w:ins w:id="91" w:author="Augustin, Jourdain M" w:date="2015-03-20T10:22:00Z">
               <w:r>
                 <w:rPr>
                   <w:sz w:val="18"/>
@@ -38815,7 +38828,7 @@
                 <w:t>and miscellaneous</w:t>
               </w:r>
             </w:ins>
-            <w:ins w:id="90" w:author="Augustin, Jourdain M" w:date="2015-03-20T10:24:00Z">
+            <w:ins w:id="92" w:author="Augustin, Jourdain M" w:date="2015-03-20T10:24:00Z">
               <w:r>
                 <w:rPr>
                   <w:sz w:val="18"/>
@@ -38823,7 +38836,7 @@
                 <w:t xml:space="preserve">/fictional </w:t>
               </w:r>
             </w:ins>
-            <w:ins w:id="91" w:author="Augustin, Jourdain M" w:date="2015-03-20T10:21:00Z">
+            <w:ins w:id="93" w:author="Augustin, Jourdain M" w:date="2015-03-20T10:21:00Z">
               <w:r>
                 <w:rPr>
                   <w:sz w:val="18"/>
@@ -38838,7 +38851,7 @@
     <w:p>
       <w:pPr>
         <w:rPr>
-          <w:ins w:id="92" w:author="Augustin, Jourdain M" w:date="2015-03-20T10:21:00Z"/>
+          <w:ins w:id="94" w:author="Augustin, Jourdain M" w:date="2015-03-20T10:21:00Z"/>
           <w:sz w:val="18"/>
         </w:rPr>
       </w:pPr>
@@ -38846,7 +38859,7 @@
     <w:p>
       <w:pPr>
         <w:rPr>
-          <w:ins w:id="93" w:author="Augustin, Jourdain M" w:date="2015-03-20T10:21:00Z"/>
+          <w:ins w:id="95" w:author="Augustin, Jourdain M" w:date="2015-03-20T10:21:00Z"/>
           <w:sz w:val="18"/>
         </w:rPr>
       </w:pPr>
@@ -38877,7 +38890,7 @@
         <w:trPr>
           <w:cantSplit/>
           <w:tblHeader/>
-          <w:ins w:id="94" w:author="Augustin, Jourdain M" w:date="2015-03-20T10:21:00Z"/>
+          <w:ins w:id="96" w:author="Augustin, Jourdain M" w:date="2015-03-20T10:21:00Z"/>
         </w:trPr>
         <w:tc>
           <w:tcPr>
@@ -38887,13 +38900,13 @@
           <w:p>
             <w:pPr>
               <w:rPr>
-                <w:ins w:id="95" w:author="Augustin, Jourdain M" w:date="2015-03-20T10:21:00Z"/>
-                <w:b/>
-                <w:i/>
-                <w:sz w:val="18"/>
-              </w:rPr>
-            </w:pPr>
-            <w:ins w:id="96" w:author="Augustin, Jourdain M" w:date="2015-03-20T10:21:00Z">
+                <w:ins w:id="97" w:author="Augustin, Jourdain M" w:date="2015-03-20T10:21:00Z"/>
+                <w:b/>
+                <w:i/>
+                <w:sz w:val="18"/>
+              </w:rPr>
+            </w:pPr>
+            <w:ins w:id="98" w:author="Augustin, Jourdain M" w:date="2015-03-20T10:21:00Z">
               <w:r>
                 <w:rPr>
                   <w:b/>
@@ -38912,13 +38925,13 @@
           <w:p>
             <w:pPr>
               <w:rPr>
-                <w:ins w:id="97" w:author="Augustin, Jourdain M" w:date="2015-03-20T10:21:00Z"/>
-                <w:b/>
-                <w:i/>
-                <w:sz w:val="18"/>
-              </w:rPr>
-            </w:pPr>
-            <w:ins w:id="98" w:author="Augustin, Jourdain M" w:date="2015-03-20T10:21:00Z">
+                <w:ins w:id="99" w:author="Augustin, Jourdain M" w:date="2015-03-20T10:21:00Z"/>
+                <w:b/>
+                <w:i/>
+                <w:sz w:val="18"/>
+              </w:rPr>
+            </w:pPr>
+            <w:ins w:id="100" w:author="Augustin, Jourdain M" w:date="2015-03-20T10:21:00Z">
               <w:r>
                 <w:rPr>
                   <w:b/>
@@ -38937,13 +38950,13 @@
           <w:p>
             <w:pPr>
               <w:rPr>
-                <w:ins w:id="99" w:author="Augustin, Jourdain M" w:date="2015-03-20T10:21:00Z"/>
-                <w:b/>
-                <w:i/>
-                <w:sz w:val="18"/>
-              </w:rPr>
-            </w:pPr>
-            <w:ins w:id="100" w:author="Augustin, Jourdain M" w:date="2015-03-20T10:21:00Z">
+                <w:ins w:id="101" w:author="Augustin, Jourdain M" w:date="2015-03-20T10:21:00Z"/>
+                <w:b/>
+                <w:i/>
+                <w:sz w:val="18"/>
+              </w:rPr>
+            </w:pPr>
+            <w:ins w:id="102" w:author="Augustin, Jourdain M" w:date="2015-03-20T10:21:00Z">
               <w:r>
                 <w:rPr>
                   <w:b/>
@@ -38962,13 +38975,13 @@
           <w:p>
             <w:pPr>
               <w:rPr>
-                <w:ins w:id="101" w:author="Augustin, Jourdain M" w:date="2015-03-20T10:21:00Z"/>
-                <w:b/>
-                <w:i/>
-                <w:sz w:val="18"/>
-              </w:rPr>
-            </w:pPr>
-            <w:ins w:id="102" w:author="Augustin, Jourdain M" w:date="2015-03-20T10:21:00Z">
+                <w:ins w:id="103" w:author="Augustin, Jourdain M" w:date="2015-03-20T10:21:00Z"/>
+                <w:b/>
+                <w:i/>
+                <w:sz w:val="18"/>
+              </w:rPr>
+            </w:pPr>
+            <w:ins w:id="104" w:author="Augustin, Jourdain M" w:date="2015-03-20T10:21:00Z">
               <w:r>
                 <w:rPr>
                   <w:b/>
@@ -38981,13 +38994,13 @@
           <w:p>
             <w:pPr>
               <w:rPr>
-                <w:ins w:id="103" w:author="Augustin, Jourdain M" w:date="2015-03-20T10:21:00Z"/>
-                <w:b/>
-                <w:i/>
-                <w:sz w:val="18"/>
-              </w:rPr>
-            </w:pPr>
-            <w:ins w:id="104" w:author="Augustin, Jourdain M" w:date="2015-03-20T10:21:00Z">
+                <w:ins w:id="105" w:author="Augustin, Jourdain M" w:date="2015-03-20T10:21:00Z"/>
+                <w:b/>
+                <w:i/>
+                <w:sz w:val="18"/>
+              </w:rPr>
+            </w:pPr>
+            <w:ins w:id="106" w:author="Augustin, Jourdain M" w:date="2015-03-20T10:21:00Z">
               <w:r>
                 <w:rPr>
                   <w:b/>
@@ -39006,13 +39019,13 @@
           <w:p>
             <w:pPr>
               <w:rPr>
-                <w:ins w:id="105" w:author="Augustin, Jourdain M" w:date="2015-03-20T10:21:00Z"/>
-                <w:b/>
-                <w:i/>
-                <w:sz w:val="18"/>
-              </w:rPr>
-            </w:pPr>
-            <w:ins w:id="106" w:author="Augustin, Jourdain M" w:date="2015-03-20T10:21:00Z">
+                <w:ins w:id="107" w:author="Augustin, Jourdain M" w:date="2015-03-20T10:21:00Z"/>
+                <w:b/>
+                <w:i/>
+                <w:sz w:val="18"/>
+              </w:rPr>
+            </w:pPr>
+            <w:ins w:id="108" w:author="Augustin, Jourdain M" w:date="2015-03-20T10:21:00Z">
               <w:r>
                 <w:rPr>
                   <w:b/>
@@ -39027,7 +39040,7 @@
       <w:tr>
         <w:trPr>
           <w:cantSplit/>
-          <w:ins w:id="107" w:author="Augustin, Jourdain M" w:date="2015-03-20T10:21:00Z"/>
+          <w:ins w:id="109" w:author="Augustin, Jourdain M" w:date="2015-03-20T10:21:00Z"/>
         </w:trPr>
         <w:tc>
           <w:tcPr>
@@ -39040,11 +39053,11 @@
                 <w:numId w:val="34"/>
               </w:numPr>
               <w:rPr>
-                <w:ins w:id="108" w:author="Augustin, Jourdain M" w:date="2015-03-20T10:21:00Z"/>
-                <w:i/>
-                <w:sz w:val="18"/>
-              </w:rPr>
-              <w:pPrChange w:id="109" w:author="Augustin, Jourdain M" w:date="2015-03-20T10:24:00Z">
+                <w:ins w:id="110" w:author="Augustin, Jourdain M" w:date="2015-03-20T10:21:00Z"/>
+                <w:i/>
+                <w:sz w:val="18"/>
+              </w:rPr>
+              <w:pPrChange w:id="111" w:author="Augustin, Jourdain M" w:date="2015-03-20T10:24:00Z">
                 <w:pPr>
                   <w:numPr>
                     <w:numId w:val="33"/>
@@ -39067,13 +39080,13 @@
               <w:pStyle w:val="CSETableText"/>
               <w:ind w:left="159"/>
               <w:rPr>
-                <w:ins w:id="110" w:author="Augustin, Jourdain M" w:date="2015-03-20T10:21:00Z"/>
+                <w:ins w:id="112" w:author="Augustin, Jourdain M" w:date="2015-03-20T10:21:00Z"/>
                 <w:rFonts w:asciiTheme="minorHAnsi" w:hAnsiTheme="minorHAnsi"/>
                 <w:bCs/>
                 <w:szCs w:val="20"/>
               </w:rPr>
             </w:pPr>
-            <w:ins w:id="111" w:author="Augustin, Jourdain M" w:date="2015-03-20T10:21:00Z">
+            <w:ins w:id="113" w:author="Augustin, Jourdain M" w:date="2015-03-20T10:21:00Z">
               <w:r>
                 <w:rPr>
                   <w:rFonts w:asciiTheme="minorHAnsi" w:hAnsiTheme="minorHAnsi"/>
@@ -39091,7 +39104,7 @@
                 <w:t xml:space="preserve"> </w:t>
               </w:r>
             </w:ins>
-            <w:ins w:id="112" w:author="Augustin, Jourdain M" w:date="2015-03-20T10:25:00Z">
+            <w:ins w:id="114" w:author="Augustin, Jourdain M" w:date="2015-03-20T10:25:00Z">
               <w:r>
                 <w:rPr>
                   <w:rFonts w:asciiTheme="minorHAnsi" w:hAnsiTheme="minorHAnsi"/>
@@ -39101,7 +39114,7 @@
                 <w:t>CSR</w:t>
               </w:r>
             </w:ins>
-            <w:ins w:id="113" w:author="Augustin, Jourdain M" w:date="2015-03-20T10:21:00Z">
+            <w:ins w:id="115" w:author="Augustin, Jourdain M" w:date="2015-03-20T10:21:00Z">
               <w:r>
                 <w:rPr>
                   <w:rFonts w:asciiTheme="minorHAnsi" w:hAnsiTheme="minorHAnsi"/>
@@ -39125,7 +39138,7 @@
               <w:pStyle w:val="CSETableText"/>
               <w:ind w:left="159"/>
               <w:rPr>
-                <w:ins w:id="114" w:author="Augustin, Jourdain M" w:date="2015-03-20T10:21:00Z"/>
+                <w:ins w:id="116" w:author="Augustin, Jourdain M" w:date="2015-03-20T10:21:00Z"/>
                 <w:rFonts w:asciiTheme="minorHAnsi" w:hAnsiTheme="minorHAnsi"/>
                 <w:bCs/>
                 <w:szCs w:val="20"/>
@@ -39135,12 +39148,12 @@
           <w:p>
             <w:pPr>
               <w:rPr>
-                <w:ins w:id="115" w:author="Augustin, Jourdain M" w:date="2015-03-20T10:21:00Z"/>
-                <w:bCs/>
-                <w:sz w:val="18"/>
-              </w:rPr>
-            </w:pPr>
-            <w:ins w:id="116" w:author="Augustin, Jourdain M" w:date="2015-03-20T10:21:00Z">
+                <w:ins w:id="117" w:author="Augustin, Jourdain M" w:date="2015-03-20T10:21:00Z"/>
+                <w:bCs/>
+                <w:sz w:val="18"/>
+              </w:rPr>
+            </w:pPr>
+            <w:ins w:id="118" w:author="Augustin, Jourdain M" w:date="2015-03-20T10:21:00Z">
               <w:r>
                 <w:rPr>
                   <w:rFonts w:asciiTheme="minorHAnsi" w:hAnsiTheme="minorHAnsi"/>
@@ -39149,7 +39162,7 @@
                 <w:t>https://</w:t>
               </w:r>
             </w:ins>
-            <w:ins w:id="117" w:author="Augustin, Jourdain M" w:date="2015-03-20T10:25:00Z">
+            <w:ins w:id="119" w:author="Augustin, Jourdain M" w:date="2015-03-20T10:25:00Z">
               <w:r>
                 <w:rPr>
                   <w:rFonts w:asciiTheme="minorHAnsi" w:hAnsiTheme="minorHAnsi"/>
@@ -39158,7 +39171,7 @@
                 <w:t>f3420-</w:t>
               </w:r>
             </w:ins>
-            <w:ins w:id="118" w:author="Augustin, Jourdain M" w:date="2015-03-20T10:21:00Z">
+            <w:ins w:id="120" w:author="Augustin, Jourdain M" w:date="2015-03-20T10:21:00Z">
               <w:r>
                 <w:rPr>
                   <w:rFonts w:asciiTheme="minorHAnsi" w:hAnsiTheme="minorHAnsi"/>
@@ -39176,11 +39189,11 @@
           <w:p>
             <w:pPr>
               <w:rPr>
-                <w:ins w:id="119" w:author="Augustin, Jourdain M" w:date="2015-03-20T10:21:00Z"/>
-                <w:sz w:val="18"/>
-              </w:rPr>
-            </w:pPr>
-            <w:ins w:id="120" w:author="Augustin, Jourdain M" w:date="2015-03-20T10:21:00Z">
+                <w:ins w:id="121" w:author="Augustin, Jourdain M" w:date="2015-03-20T10:21:00Z"/>
+                <w:sz w:val="18"/>
+              </w:rPr>
+            </w:pPr>
+            <w:ins w:id="122" w:author="Augustin, Jourdain M" w:date="2015-03-20T10:21:00Z">
               <w:r>
                 <w:rPr>
                   <w:rFonts w:asciiTheme="minorHAnsi" w:hAnsiTheme="minorHAnsi"/>
@@ -39204,12 +39217,12 @@
             <w:pPr>
               <w:jc w:val="center"/>
               <w:rPr>
-                <w:ins w:id="121" w:author="Augustin, Jourdain M" w:date="2015-03-20T10:21:00Z"/>
-                <w:i/>
-                <w:sz w:val="18"/>
-              </w:rPr>
-            </w:pPr>
-            <w:ins w:id="122" w:author="Augustin, Jourdain M" w:date="2015-03-20T10:21:00Z">
+                <w:ins w:id="123" w:author="Augustin, Jourdain M" w:date="2015-03-20T10:21:00Z"/>
+                <w:i/>
+                <w:sz w:val="18"/>
+              </w:rPr>
+            </w:pPr>
+            <w:ins w:id="124" w:author="Augustin, Jourdain M" w:date="2015-03-20T10:21:00Z">
               <w:r>
                 <w:rPr>
                   <w:i/>
@@ -39223,12 +39236,12 @@
             <w:pPr>
               <w:jc w:val="center"/>
               <w:rPr>
-                <w:ins w:id="123" w:author="Augustin, Jourdain M" w:date="2015-03-20T10:21:00Z"/>
-                <w:i/>
-                <w:sz w:val="18"/>
-              </w:rPr>
-            </w:pPr>
-            <w:ins w:id="124" w:author="Augustin, Jourdain M" w:date="2015-03-20T10:21:00Z">
+                <w:ins w:id="125" w:author="Augustin, Jourdain M" w:date="2015-03-20T10:21:00Z"/>
+                <w:i/>
+                <w:sz w:val="18"/>
+              </w:rPr>
+            </w:pPr>
+            <w:ins w:id="126" w:author="Augustin, Jourdain M" w:date="2015-03-20T10:21:00Z">
               <w:r>
                 <w:rPr>
                   <w:i/>
@@ -39237,7 +39250,7 @@
                 <w:t>0</w:t>
               </w:r>
             </w:ins>
-            <w:ins w:id="125" w:author="Augustin, Jourdain M" w:date="2015-03-20T10:25:00Z">
+            <w:ins w:id="127" w:author="Augustin, Jourdain M" w:date="2015-03-20T10:25:00Z">
               <w:r>
                 <w:rPr>
                   <w:i/>
@@ -39246,7 +39259,7 @@
                 <w:t>3</w:t>
               </w:r>
             </w:ins>
-            <w:ins w:id="126" w:author="Augustin, Jourdain M" w:date="2015-03-20T10:21:00Z">
+            <w:ins w:id="128" w:author="Augustin, Jourdain M" w:date="2015-03-20T10:21:00Z">
               <w:r>
                 <w:rPr>
                   <w:i/>
@@ -39255,7 +39268,7 @@
                 <w:t>/</w:t>
               </w:r>
             </w:ins>
-            <w:ins w:id="127" w:author="Augustin, Jourdain M" w:date="2015-03-20T10:25:00Z">
+            <w:ins w:id="129" w:author="Augustin, Jourdain M" w:date="2015-03-20T10:25:00Z">
               <w:r>
                 <w:rPr>
                   <w:i/>
@@ -39264,7 +39277,7 @@
                 <w:t>20</w:t>
               </w:r>
             </w:ins>
-            <w:ins w:id="128" w:author="Augustin, Jourdain M" w:date="2015-03-20T10:21:00Z">
+            <w:ins w:id="130" w:author="Augustin, Jourdain M" w:date="2015-03-20T10:21:00Z">
               <w:r>
                 <w:rPr>
                   <w:i/>
@@ -39282,7 +39295,7 @@
           <w:p>
             <w:pPr>
               <w:rPr>
-                <w:ins w:id="129" w:author="Augustin, Jourdain M" w:date="2015-03-20T10:21:00Z"/>
+                <w:ins w:id="131" w:author="Augustin, Jourdain M" w:date="2015-03-20T10:21:00Z"/>
                 <w:i/>
                 <w:sz w:val="18"/>
               </w:rPr>
@@ -39292,7 +39305,7 @@
       </w:tr>
       <w:tr>
         <w:trPr>
-          <w:ins w:id="130" w:author="Augustin, Jourdain M" w:date="2015-03-20T10:21:00Z"/>
+          <w:ins w:id="132" w:author="Augustin, Jourdain M" w:date="2015-03-20T10:21:00Z"/>
         </w:trPr>
         <w:tc>
           <w:tcPr>
@@ -39305,11 +39318,11 @@
                 <w:numId w:val="34"/>
               </w:numPr>
               <w:rPr>
-                <w:ins w:id="131" w:author="Augustin, Jourdain M" w:date="2015-03-20T10:21:00Z"/>
-                <w:i/>
-                <w:sz w:val="18"/>
-              </w:rPr>
-              <w:pPrChange w:id="132" w:author="Augustin, Jourdain M" w:date="2015-03-20T10:24:00Z">
+                <w:ins w:id="133" w:author="Augustin, Jourdain M" w:date="2015-03-20T10:21:00Z"/>
+                <w:i/>
+                <w:sz w:val="18"/>
+              </w:rPr>
+              <w:pPrChange w:id="134" w:author="Augustin, Jourdain M" w:date="2015-03-20T10:24:00Z">
                 <w:pPr>
                   <w:numPr>
                     <w:numId w:val="33"/>
@@ -39332,13 +39345,13 @@
               <w:pStyle w:val="CSETableText"/>
               <w:ind w:left="159"/>
               <w:rPr>
-                <w:ins w:id="133" w:author="Augustin, Jourdain M" w:date="2015-03-20T10:21:00Z"/>
+                <w:ins w:id="135" w:author="Augustin, Jourdain M" w:date="2015-03-20T10:21:00Z"/>
                 <w:rFonts w:asciiTheme="minorHAnsi" w:hAnsiTheme="minorHAnsi"/>
                 <w:bCs/>
                 <w:szCs w:val="20"/>
               </w:rPr>
             </w:pPr>
-            <w:ins w:id="134" w:author="Augustin, Jourdain M" w:date="2015-03-20T10:21:00Z">
+            <w:ins w:id="136" w:author="Augustin, Jourdain M" w:date="2015-03-20T10:21:00Z">
               <w:r>
                 <w:rPr>
                   <w:rFonts w:asciiTheme="minorHAnsi" w:hAnsiTheme="minorHAnsi"/>
@@ -39372,7 +39385,7 @@
                 <w:t xml:space="preserve">and </w:t>
               </w:r>
             </w:ins>
-            <w:ins w:id="135" w:author="Augustin, Jourdain M" w:date="2015-03-20T10:27:00Z">
+            <w:ins w:id="137" w:author="Augustin, Jourdain M" w:date="2015-03-20T10:27:00Z">
               <w:r>
                 <w:rPr>
                   <w:rFonts w:asciiTheme="minorHAnsi" w:hAnsiTheme="minorHAnsi"/>
@@ -39382,7 +39395,7 @@
                 <w:t>view displayed tables</w:t>
               </w:r>
             </w:ins>
-            <w:ins w:id="136" w:author="Augustin, Jourdain M" w:date="2015-03-20T10:21:00Z">
+            <w:ins w:id="138" w:author="Augustin, Jourdain M" w:date="2015-03-20T10:21:00Z">
               <w:r>
                 <w:rPr>
                   <w:rFonts w:asciiTheme="minorHAnsi" w:hAnsiTheme="minorHAnsi"/>
@@ -39396,12 +39409,12 @@
           <w:p>
             <w:pPr>
               <w:rPr>
-                <w:ins w:id="137" w:author="Augustin, Jourdain M" w:date="2015-03-20T10:21:00Z"/>
-                <w:bCs/>
-                <w:sz w:val="18"/>
-              </w:rPr>
-            </w:pPr>
-            <w:ins w:id="138" w:author="Augustin, Jourdain M" w:date="2015-03-20T10:21:00Z">
+                <w:ins w:id="139" w:author="Augustin, Jourdain M" w:date="2015-03-20T10:21:00Z"/>
+                <w:bCs/>
+                <w:sz w:val="18"/>
+              </w:rPr>
+            </w:pPr>
+            <w:ins w:id="140" w:author="Augustin, Jourdain M" w:date="2015-03-20T10:21:00Z">
               <w:r>
                 <w:rPr>
                   <w:rFonts w:asciiTheme="minorHAnsi" w:hAnsiTheme="minorHAnsi"/>
@@ -39419,11 +39432,11 @@
           <w:p>
             <w:pPr>
               <w:rPr>
-                <w:ins w:id="139" w:author="Augustin, Jourdain M" w:date="2015-03-20T10:27:00Z"/>
-                <w:rFonts w:asciiTheme="minorHAnsi" w:hAnsiTheme="minorHAnsi"/>
-              </w:rPr>
-            </w:pPr>
-            <w:ins w:id="140" w:author="Augustin, Jourdain M" w:date="2015-03-20T10:21:00Z">
+                <w:ins w:id="141" w:author="Augustin, Jourdain M" w:date="2015-03-20T10:27:00Z"/>
+                <w:rFonts w:asciiTheme="minorHAnsi" w:hAnsiTheme="minorHAnsi"/>
+              </w:rPr>
+            </w:pPr>
+            <w:ins w:id="142" w:author="Augustin, Jourdain M" w:date="2015-03-20T10:21:00Z">
               <w:r>
                 <w:rPr>
                   <w:rFonts w:asciiTheme="minorHAnsi" w:hAnsiTheme="minorHAnsi"/>
@@ -39431,7 +39444,7 @@
                 <w:t xml:space="preserve">Verify that the </w:t>
               </w:r>
             </w:ins>
-            <w:ins w:id="141" w:author="Augustin, Jourdain M" w:date="2015-03-20T10:27:00Z">
+            <w:ins w:id="143" w:author="Augustin, Jourdain M" w:date="2015-03-20T10:27:00Z">
               <w:r>
                 <w:rPr>
                   <w:rFonts w:asciiTheme="minorHAnsi" w:hAnsiTheme="minorHAnsi"/>
@@ -39448,35 +39461,31 @@
                 <w:numId w:val="35"/>
               </w:numPr>
               <w:rPr>
-                <w:ins w:id="142" w:author="Augustin, Jourdain M" w:date="2015-03-20T10:28:00Z"/>
-                <w:sz w:val="20"/>
-                <w:szCs w:val="20"/>
-              </w:rPr>
-              <w:pPrChange w:id="143" w:author="Augustin, Jourdain M" w:date="2015-03-20T10:28:00Z">
+                <w:ins w:id="144" w:author="Augustin, Jourdain M" w:date="2015-03-20T10:28:00Z"/>
+              </w:rPr>
+              <w:pPrChange w:id="145" w:author="Augustin, Jourdain M" w:date="2015-03-20T10:28:00Z">
                 <w:pPr/>
               </w:pPrChange>
             </w:pPr>
-            <w:ins w:id="144" w:author="Augustin, Jourdain M" w:date="2015-03-20T10:28:00Z">
+            <w:ins w:id="146" w:author="Augustin, Jourdain M" w:date="2015-03-20T10:28:00Z">
               <w:r>
                 <w:rPr>
                   <w:sz w:val="20"/>
                   <w:szCs w:val="20"/>
-                  <w:rPrChange w:id="145" w:author="Augustin, Jourdain M" w:date="2015-03-20T10:28:00Z">
+                  <w:rPrChange w:id="147" w:author="Augustin, Jourdain M" w:date="2015-03-20T10:28:00Z">
                     <w:rPr/>
                   </w:rPrChange>
                 </w:rPr>
                 <w:t>All tables include “Sub-coaching Reason” and “Value” columns except for Warning table</w:t>
               </w:r>
             </w:ins>
-            <w:ins w:id="146" w:author="Augustin, Jourdain M" w:date="2015-03-20T10:21:00Z">
+            <w:ins w:id="148" w:author="Augustin, Jourdain M" w:date="2015-03-20T10:21:00Z">
               <w:r>
                 <w:rPr>
                   <w:sz w:val="20"/>
                   <w:szCs w:val="20"/>
-                  <w:rPrChange w:id="147" w:author="Augustin, Jourdain M" w:date="2015-03-20T10:28:00Z">
-                    <w:rPr>
-                      <w:rFonts w:asciiTheme="minorHAnsi" w:hAnsiTheme="minorHAnsi"/>
-                    </w:rPr>
+                  <w:rPrChange w:id="149" w:author="Augustin, Jourdain M" w:date="2015-03-20T10:28:00Z">
+                    <w:rPr/>
                   </w:rPrChange>
                 </w:rPr>
                 <w:t xml:space="preserve"> </w:t>
@@ -39491,15 +39500,13 @@
                 <w:numId w:val="35"/>
               </w:numPr>
               <w:rPr>
-                <w:ins w:id="148" w:author="Augustin, Jourdain M" w:date="2015-03-20T10:33:00Z"/>
-                <w:sz w:val="20"/>
-                <w:szCs w:val="20"/>
-              </w:rPr>
-              <w:pPrChange w:id="149" w:author="Augustin, Jourdain M" w:date="2015-03-20T10:28:00Z">
+                <w:ins w:id="150" w:author="Augustin, Jourdain M" w:date="2015-03-20T10:33:00Z"/>
+              </w:rPr>
+              <w:pPrChange w:id="151" w:author="Augustin, Jourdain M" w:date="2015-03-20T10:28:00Z">
                 <w:pPr/>
               </w:pPrChange>
             </w:pPr>
-            <w:ins w:id="150" w:author="Augustin, Jourdain M" w:date="2015-03-20T10:28:00Z">
+            <w:ins w:id="152" w:author="Augustin, Jourdain M" w:date="2015-03-20T10:28:00Z">
               <w:r>
                 <w:rPr>
                   <w:sz w:val="20"/>
@@ -39508,7 +39515,7 @@
                 <w:t xml:space="preserve">All tables </w:t>
               </w:r>
             </w:ins>
-            <w:ins w:id="151" w:author="Augustin, Jourdain M" w:date="2015-03-20T10:29:00Z">
+            <w:ins w:id="153" w:author="Augustin, Jourdain M" w:date="2015-03-20T10:29:00Z">
               <w:r>
                 <w:rPr>
                   <w:sz w:val="20"/>
@@ -39517,7 +39524,7 @@
                 <w:t xml:space="preserve">include header change from </w:t>
               </w:r>
             </w:ins>
-            <w:ins w:id="152" w:author="Augustin, Jourdain M" w:date="2015-03-20T10:30:00Z">
+            <w:ins w:id="154" w:author="Augustin, Jourdain M" w:date="2015-03-20T10:30:00Z">
               <w:r>
                 <w:rPr>
                   <w:sz w:val="20"/>
@@ -39535,15 +39542,7 @@
                 <w:numId w:val="35"/>
               </w:numPr>
               <w:rPr>
-                <w:ins w:id="153" w:author="Augustin, Jourdain M" w:date="2015-03-20T10:21:00Z"/>
-                <w:sz w:val="20"/>
-                <w:szCs w:val="20"/>
-                <w:rPrChange w:id="154" w:author="Augustin, Jourdain M" w:date="2015-03-20T10:28:00Z">
-                  <w:rPr>
-                    <w:ins w:id="155" w:author="Augustin, Jourdain M" w:date="2015-03-20T10:21:00Z"/>
-                    <w:rFonts w:asciiTheme="minorHAnsi" w:hAnsiTheme="minorHAnsi"/>
-                  </w:rPr>
-                </w:rPrChange>
+                <w:ins w:id="155" w:author="Augustin, Jourdain M" w:date="2015-03-23T14:18:00Z"/>
               </w:rPr>
               <w:pPrChange w:id="156" w:author="Augustin, Jourdain M" w:date="2015-03-20T10:28:00Z">
                 <w:pPr/>
@@ -39561,11 +39560,101 @@
           </w:p>
           <w:p>
             <w:pPr>
-              <w:rPr>
-                <w:ins w:id="158" w:author="Augustin, Jourdain M" w:date="2015-03-20T10:21:00Z"/>
-                <w:rPrChange w:id="159" w:author="Augustin, Jourdain M" w:date="2015-03-20T10:28:00Z">
+              <w:pStyle w:val="ListParagraph"/>
+              <w:numPr>
+                <w:ilvl w:val="0"/>
+                <w:numId w:val="35"/>
+              </w:numPr>
+              <w:rPr>
+                <w:ins w:id="158" w:author="Augustin, Jourdain M" w:date="2015-03-23T14:18:00Z"/>
+              </w:rPr>
+              <w:pPrChange w:id="159" w:author="Augustin, Jourdain M" w:date="2015-03-20T10:28:00Z">
+                <w:pPr/>
+              </w:pPrChange>
+            </w:pPr>
+            <w:ins w:id="160" w:author="Augustin, Jourdain M" w:date="2015-03-23T14:18:00Z">
+              <w:r>
+                <w:rPr>
+                  <w:sz w:val="20"/>
+                  <w:szCs w:val="20"/>
+                </w:rPr>
+                <w:t>Column headers have been updated from “</w:t>
+              </w:r>
+              <w:proofErr w:type="spellStart"/>
+              <w:r>
+                <w:rPr>
+                  <w:sz w:val="20"/>
+                  <w:szCs w:val="20"/>
+                </w:rPr>
+                <w:t>strFormStatus</w:t>
+              </w:r>
+              <w:proofErr w:type="spellEnd"/>
+              <w:r>
+                <w:rPr>
+                  <w:sz w:val="20"/>
+                  <w:szCs w:val="20"/>
+                </w:rPr>
+                <w:t>” to “Status”</w:t>
+              </w:r>
+            </w:ins>
+          </w:p>
+          <w:p>
+            <w:pPr>
+              <w:pStyle w:val="ListParagraph"/>
+              <w:numPr>
+                <w:ilvl w:val="0"/>
+                <w:numId w:val="35"/>
+              </w:numPr>
+              <w:rPr>
+                <w:ins w:id="161" w:author="Augustin, Jourdain M" w:date="2015-03-20T10:21:00Z"/>
+              </w:rPr>
+              <w:pPrChange w:id="162" w:author="Augustin, Jourdain M" w:date="2015-03-20T10:28:00Z">
+                <w:pPr/>
+              </w:pPrChange>
+            </w:pPr>
+            <w:ins w:id="163" w:author="Augustin, Jourdain M" w:date="2015-03-23T14:18:00Z">
+              <w:r>
+                <w:rPr>
+                  <w:sz w:val="20"/>
+                  <w:szCs w:val="20"/>
+                </w:rPr>
+                <w:t xml:space="preserve">Column headers have been updated from </w:t>
+              </w:r>
+            </w:ins>
+            <w:ins w:id="164" w:author="Augustin, Jourdain M" w:date="2015-03-23T14:19:00Z">
+              <w:r>
+                <w:rPr>
+                  <w:sz w:val="20"/>
+                  <w:szCs w:val="20"/>
+                </w:rPr>
+                <w:lastRenderedPageBreak/>
+                <w:t>“</w:t>
+              </w:r>
+              <w:proofErr w:type="spellStart"/>
+              <w:r>
+                <w:rPr>
+                  <w:sz w:val="20"/>
+                  <w:szCs w:val="20"/>
+                </w:rPr>
+                <w:t>strSource</w:t>
+              </w:r>
+              <w:proofErr w:type="spellEnd"/>
+              <w:r>
+                <w:rPr>
+                  <w:sz w:val="20"/>
+                  <w:szCs w:val="20"/>
+                </w:rPr>
+                <w:t>” to “Source”</w:t>
+              </w:r>
+            </w:ins>
+          </w:p>
+          <w:p>
+            <w:pPr>
+              <w:rPr>
+                <w:ins w:id="165" w:author="Augustin, Jourdain M" w:date="2015-03-20T10:21:00Z"/>
+                <w:rPrChange w:id="166" w:author="Augustin, Jourdain M" w:date="2015-03-20T10:28:00Z">
                   <w:rPr>
-                    <w:ins w:id="160" w:author="Augustin, Jourdain M" w:date="2015-03-20T10:21:00Z"/>
+                    <w:ins w:id="167" w:author="Augustin, Jourdain M" w:date="2015-03-20T10:21:00Z"/>
                     <w:sz w:val="18"/>
                   </w:rPr>
                 </w:rPrChange>
@@ -39581,17 +39670,18 @@
             <w:pPr>
               <w:jc w:val="center"/>
               <w:rPr>
-                <w:ins w:id="161" w:author="Augustin, Jourdain M" w:date="2015-03-20T10:25:00Z"/>
-                <w:i/>
-                <w:sz w:val="18"/>
-              </w:rPr>
-            </w:pPr>
-            <w:ins w:id="162" w:author="Augustin, Jourdain M" w:date="2015-03-20T10:25:00Z">
+                <w:ins w:id="168" w:author="Augustin, Jourdain M" w:date="2015-03-20T10:25:00Z"/>
+                <w:i/>
+                <w:sz w:val="18"/>
+              </w:rPr>
+            </w:pPr>
+            <w:ins w:id="169" w:author="Augustin, Jourdain M" w:date="2015-03-20T10:25:00Z">
               <w:r>
                 <w:rPr>
                   <w:i/>
                   <w:sz w:val="18"/>
                 </w:rPr>
+                <w:lastRenderedPageBreak/>
                 <w:t>P</w:t>
               </w:r>
             </w:ins>
@@ -39600,12 +39690,12 @@
             <w:pPr>
               <w:jc w:val="center"/>
               <w:rPr>
-                <w:ins w:id="163" w:author="Augustin, Jourdain M" w:date="2015-03-20T10:21:00Z"/>
-                <w:i/>
-                <w:sz w:val="18"/>
-              </w:rPr>
-            </w:pPr>
-            <w:ins w:id="164" w:author="Augustin, Jourdain M" w:date="2015-03-20T10:25:00Z">
+                <w:ins w:id="170" w:author="Augustin, Jourdain M" w:date="2015-03-20T10:21:00Z"/>
+                <w:i/>
+                <w:sz w:val="18"/>
+              </w:rPr>
+            </w:pPr>
+            <w:ins w:id="171" w:author="Augustin, Jourdain M" w:date="2015-03-20T10:25:00Z">
               <w:r>
                 <w:rPr>
                   <w:i/>
@@ -39623,7 +39713,7 @@
           <w:p>
             <w:pPr>
               <w:rPr>
-                <w:ins w:id="165" w:author="Augustin, Jourdain M" w:date="2015-03-20T10:21:00Z"/>
+                <w:ins w:id="172" w:author="Augustin, Jourdain M" w:date="2015-03-20T10:21:00Z"/>
                 <w:i/>
                 <w:sz w:val="18"/>
               </w:rPr>
@@ -39635,7 +39725,7 @@
     <w:p>
       <w:pPr>
         <w:rPr>
-          <w:ins w:id="166" w:author="Augustin, Jourdain M" w:date="2015-03-20T10:21:00Z"/>
+          <w:ins w:id="173" w:author="Augustin, Jourdain M" w:date="2015-03-20T10:21:00Z"/>
           <w:sz w:val="18"/>
         </w:rPr>
       </w:pPr>
@@ -39643,7 +39733,7 @@
     <w:p>
       <w:pPr>
         <w:rPr>
-          <w:ins w:id="167" w:author="Augustin, Jourdain M" w:date="2015-03-20T10:21:00Z"/>
+          <w:ins w:id="174" w:author="Augustin, Jourdain M" w:date="2015-03-20T10:21:00Z"/>
           <w:sz w:val="18"/>
         </w:rPr>
       </w:pPr>
@@ -39651,7 +39741,7 @@
     <w:p>
       <w:pPr>
         <w:rPr>
-          <w:ins w:id="168" w:author="Augustin, Jourdain M" w:date="2015-03-20T10:21:00Z"/>
+          <w:ins w:id="175" w:author="Augustin, Jourdain M" w:date="2015-03-20T10:21:00Z"/>
           <w:sz w:val="18"/>
         </w:rPr>
       </w:pPr>
@@ -39659,7 +39749,7 @@
     <w:p>
       <w:pPr>
         <w:rPr>
-          <w:ins w:id="169" w:author="Augustin, Jourdain M" w:date="2015-03-20T10:21:00Z"/>
+          <w:ins w:id="176" w:author="Augustin, Jourdain M" w:date="2015-03-20T10:21:00Z"/>
           <w:sz w:val="18"/>
         </w:rPr>
       </w:pPr>
@@ -39667,7 +39757,7 @@
     <w:p>
       <w:pPr>
         <w:rPr>
-          <w:ins w:id="170" w:author="Augustin, Jourdain M" w:date="2015-03-20T10:37:00Z"/>
+          <w:ins w:id="177" w:author="Augustin, Jourdain M" w:date="2015-03-20T10:37:00Z"/>
           <w:sz w:val="18"/>
         </w:rPr>
       </w:pPr>
@@ -39675,7 +39765,7 @@
     <w:p>
       <w:pPr>
         <w:rPr>
-          <w:ins w:id="171" w:author="Augustin, Jourdain M" w:date="2015-03-20T10:37:00Z"/>
+          <w:ins w:id="178" w:author="Augustin, Jourdain M" w:date="2015-03-20T10:37:00Z"/>
           <w:sz w:val="18"/>
         </w:rPr>
       </w:pPr>
@@ -39683,7 +39773,7 @@
     <w:p>
       <w:pPr>
         <w:rPr>
-          <w:ins w:id="172" w:author="Augustin, Jourdain M" w:date="2015-03-20T10:37:00Z"/>
+          <w:ins w:id="179" w:author="Augustin, Jourdain M" w:date="2015-03-20T10:37:00Z"/>
           <w:sz w:val="18"/>
         </w:rPr>
       </w:pPr>
@@ -39691,7 +39781,7 @@
     <w:p>
       <w:pPr>
         <w:rPr>
-          <w:ins w:id="173" w:author="Augustin, Jourdain M" w:date="2015-03-20T10:37:00Z"/>
+          <w:ins w:id="180" w:author="Augustin, Jourdain M" w:date="2015-03-20T10:37:00Z"/>
           <w:sz w:val="18"/>
         </w:rPr>
       </w:pPr>
@@ -39699,7 +39789,7 @@
     <w:p>
       <w:pPr>
         <w:rPr>
-          <w:ins w:id="174" w:author="Augustin, Jourdain M" w:date="2015-03-20T10:37:00Z"/>
+          <w:ins w:id="181" w:author="Augustin, Jourdain M" w:date="2015-03-20T10:37:00Z"/>
           <w:sz w:val="18"/>
         </w:rPr>
       </w:pPr>
@@ -39707,7 +39797,7 @@
     <w:p>
       <w:pPr>
         <w:rPr>
-          <w:ins w:id="175" w:author="Augustin, Jourdain M" w:date="2015-03-20T10:37:00Z"/>
+          <w:ins w:id="182" w:author="Augustin, Jourdain M" w:date="2015-03-20T10:37:00Z"/>
           <w:sz w:val="18"/>
         </w:rPr>
       </w:pPr>
@@ -39715,7 +39805,7 @@
     <w:p>
       <w:pPr>
         <w:rPr>
-          <w:ins w:id="176" w:author="Augustin, Jourdain M" w:date="2015-03-20T10:37:00Z"/>
+          <w:ins w:id="183" w:author="Augustin, Jourdain M" w:date="2015-03-20T10:37:00Z"/>
           <w:sz w:val="18"/>
         </w:rPr>
       </w:pPr>
@@ -39742,7 +39832,7 @@
       <w:tr>
         <w:trPr>
           <w:tblHeader/>
-          <w:ins w:id="177" w:author="Augustin, Jourdain M" w:date="2015-03-20T10:37:00Z"/>
+          <w:ins w:id="184" w:author="Augustin, Jourdain M" w:date="2015-03-20T10:37:00Z"/>
         </w:trPr>
         <w:tc>
           <w:tcPr>
@@ -39752,12 +39842,12 @@
           <w:p>
             <w:pPr>
               <w:rPr>
-                <w:ins w:id="178" w:author="Augustin, Jourdain M" w:date="2015-03-20T10:37:00Z"/>
-                <w:b/>
-                <w:sz w:val="18"/>
-              </w:rPr>
-            </w:pPr>
-            <w:ins w:id="179" w:author="Augustin, Jourdain M" w:date="2015-03-20T10:37:00Z">
+                <w:ins w:id="185" w:author="Augustin, Jourdain M" w:date="2015-03-20T10:37:00Z"/>
+                <w:b/>
+                <w:sz w:val="18"/>
+              </w:rPr>
+            </w:pPr>
+            <w:ins w:id="186" w:author="Augustin, Jourdain M" w:date="2015-03-20T10:37:00Z">
               <w:r>
                 <w:rPr>
                   <w:b/>
@@ -39776,12 +39866,12 @@
           <w:p>
             <w:pPr>
               <w:rPr>
-                <w:ins w:id="180" w:author="Augustin, Jourdain M" w:date="2015-03-20T10:37:00Z"/>
-                <w:b/>
-                <w:sz w:val="18"/>
-              </w:rPr>
-            </w:pPr>
-            <w:ins w:id="181" w:author="Augustin, Jourdain M" w:date="2015-03-20T10:37:00Z">
+                <w:ins w:id="187" w:author="Augustin, Jourdain M" w:date="2015-03-20T10:37:00Z"/>
+                <w:b/>
+                <w:sz w:val="18"/>
+              </w:rPr>
+            </w:pPr>
+            <w:ins w:id="188" w:author="Augustin, Jourdain M" w:date="2015-03-20T10:37:00Z">
               <w:r>
                 <w:rPr>
                   <w:b/>
@@ -39795,7 +39885,7 @@
       </w:tr>
       <w:tr>
         <w:trPr>
-          <w:ins w:id="182" w:author="Augustin, Jourdain M" w:date="2015-03-20T10:37:00Z"/>
+          <w:ins w:id="189" w:author="Augustin, Jourdain M" w:date="2015-03-20T10:37:00Z"/>
         </w:trPr>
         <w:tc>
           <w:tcPr>
@@ -39804,11 +39894,11 @@
           <w:p>
             <w:pPr>
               <w:rPr>
-                <w:ins w:id="183" w:author="Augustin, Jourdain M" w:date="2015-03-20T10:37:00Z"/>
-                <w:sz w:val="18"/>
-              </w:rPr>
-            </w:pPr>
-            <w:ins w:id="184" w:author="Augustin, Jourdain M" w:date="2015-03-20T10:37:00Z">
+                <w:ins w:id="190" w:author="Augustin, Jourdain M" w:date="2015-03-20T10:37:00Z"/>
+                <w:sz w:val="18"/>
+              </w:rPr>
+            </w:pPr>
+            <w:ins w:id="191" w:author="Augustin, Jourdain M" w:date="2015-03-20T10:37:00Z">
               <w:r>
                 <w:rPr>
                   <w:sz w:val="18"/>
@@ -39825,11 +39915,11 @@
           <w:p>
             <w:pPr>
               <w:rPr>
-                <w:ins w:id="185" w:author="Augustin, Jourdain M" w:date="2015-03-20T10:37:00Z"/>
-                <w:sz w:val="18"/>
-              </w:rPr>
-            </w:pPr>
-            <w:ins w:id="186" w:author="Augustin, Jourdain M" w:date="2015-03-20T10:37:00Z">
+                <w:ins w:id="192" w:author="Augustin, Jourdain M" w:date="2015-03-20T10:37:00Z"/>
+                <w:sz w:val="18"/>
+              </w:rPr>
+            </w:pPr>
+            <w:ins w:id="193" w:author="Augustin, Jourdain M" w:date="2015-03-20T10:37:00Z">
               <w:r>
                 <w:rPr>
                   <w:sz w:val="18"/>
@@ -39843,7 +39933,7 @@
                 <w:t>3</w:t>
               </w:r>
             </w:ins>
-            <w:ins w:id="187" w:author="Augustin, Jourdain M" w:date="2015-03-20T10:41:00Z">
+            <w:ins w:id="194" w:author="Augustin, Jourdain M" w:date="2015-03-20T10:41:00Z">
               <w:r>
                 <w:rPr>
                   <w:sz w:val="18"/>
@@ -39856,7 +39946,7 @@
       </w:tr>
       <w:tr>
         <w:trPr>
-          <w:ins w:id="188" w:author="Augustin, Jourdain M" w:date="2015-03-20T10:37:00Z"/>
+          <w:ins w:id="195" w:author="Augustin, Jourdain M" w:date="2015-03-20T10:37:00Z"/>
         </w:trPr>
         <w:tc>
           <w:tcPr>
@@ -39865,11 +39955,11 @@
           <w:p>
             <w:pPr>
               <w:rPr>
-                <w:ins w:id="189" w:author="Augustin, Jourdain M" w:date="2015-03-20T10:37:00Z"/>
-                <w:sz w:val="18"/>
-              </w:rPr>
-            </w:pPr>
-            <w:ins w:id="190" w:author="Augustin, Jourdain M" w:date="2015-03-20T10:37:00Z">
+                <w:ins w:id="196" w:author="Augustin, Jourdain M" w:date="2015-03-20T10:37:00Z"/>
+                <w:sz w:val="18"/>
+              </w:rPr>
+            </w:pPr>
+            <w:ins w:id="197" w:author="Augustin, Jourdain M" w:date="2015-03-20T10:37:00Z">
               <w:r>
                 <w:rPr>
                   <w:sz w:val="18"/>
@@ -39886,11 +39976,11 @@
           <w:p>
             <w:pPr>
               <w:rPr>
-                <w:ins w:id="191" w:author="Augustin, Jourdain M" w:date="2015-03-20T10:37:00Z"/>
-                <w:sz w:val="18"/>
-              </w:rPr>
-            </w:pPr>
-            <w:ins w:id="192" w:author="Augustin, Jourdain M" w:date="2015-03-20T10:37:00Z">
+                <w:ins w:id="198" w:author="Augustin, Jourdain M" w:date="2015-03-20T10:37:00Z"/>
+                <w:sz w:val="18"/>
+              </w:rPr>
+            </w:pPr>
+            <w:ins w:id="199" w:author="Augustin, Jourdain M" w:date="2015-03-20T10:37:00Z">
               <w:r>
                 <w:rPr>
                   <w:sz w:val="18"/>
@@ -39909,7 +39999,7 @@
       </w:tr>
       <w:tr>
         <w:trPr>
-          <w:ins w:id="193" w:author="Augustin, Jourdain M" w:date="2015-03-20T10:37:00Z"/>
+          <w:ins w:id="200" w:author="Augustin, Jourdain M" w:date="2015-03-20T10:37:00Z"/>
         </w:trPr>
         <w:tc>
           <w:tcPr>
@@ -39918,11 +40008,11 @@
           <w:p>
             <w:pPr>
               <w:rPr>
-                <w:ins w:id="194" w:author="Augustin, Jourdain M" w:date="2015-03-20T10:37:00Z"/>
-                <w:sz w:val="18"/>
-              </w:rPr>
-            </w:pPr>
-            <w:ins w:id="195" w:author="Augustin, Jourdain M" w:date="2015-03-20T10:37:00Z">
+                <w:ins w:id="201" w:author="Augustin, Jourdain M" w:date="2015-03-20T10:37:00Z"/>
+                <w:sz w:val="18"/>
+              </w:rPr>
+            </w:pPr>
+            <w:ins w:id="202" w:author="Augustin, Jourdain M" w:date="2015-03-20T10:37:00Z">
               <w:r>
                 <w:rPr>
                   <w:sz w:val="18"/>
@@ -39939,11 +40029,11 @@
           <w:p>
             <w:pPr>
               <w:rPr>
-                <w:ins w:id="196" w:author="Augustin, Jourdain M" w:date="2015-03-20T10:37:00Z"/>
-                <w:sz w:val="18"/>
-              </w:rPr>
-            </w:pPr>
-            <w:ins w:id="197" w:author="Augustin, Jourdain M" w:date="2015-03-20T10:37:00Z">
+                <w:ins w:id="203" w:author="Augustin, Jourdain M" w:date="2015-03-20T10:37:00Z"/>
+                <w:sz w:val="18"/>
+              </w:rPr>
+            </w:pPr>
+            <w:ins w:id="204" w:author="Augustin, Jourdain M" w:date="2015-03-20T10:37:00Z">
               <w:r>
                 <w:rPr>
                   <w:sz w:val="18"/>
@@ -39968,7 +40058,7 @@
       </w:tr>
       <w:tr>
         <w:trPr>
-          <w:ins w:id="198" w:author="Augustin, Jourdain M" w:date="2015-03-20T10:37:00Z"/>
+          <w:ins w:id="205" w:author="Augustin, Jourdain M" w:date="2015-03-20T10:37:00Z"/>
         </w:trPr>
         <w:tc>
           <w:tcPr>
@@ -39977,11 +40067,11 @@
           <w:p>
             <w:pPr>
               <w:rPr>
-                <w:ins w:id="199" w:author="Augustin, Jourdain M" w:date="2015-03-20T10:37:00Z"/>
-                <w:sz w:val="18"/>
-              </w:rPr>
-            </w:pPr>
-            <w:ins w:id="200" w:author="Augustin, Jourdain M" w:date="2015-03-20T10:37:00Z">
+                <w:ins w:id="206" w:author="Augustin, Jourdain M" w:date="2015-03-20T10:37:00Z"/>
+                <w:sz w:val="18"/>
+              </w:rPr>
+            </w:pPr>
+            <w:ins w:id="207" w:author="Augustin, Jourdain M" w:date="2015-03-20T10:37:00Z">
               <w:r>
                 <w:rPr>
                   <w:sz w:val="18"/>
@@ -39998,28 +40088,16 @@
           <w:p>
             <w:pPr>
               <w:rPr>
-                <w:ins w:id="201" w:author="Augustin, Jourdain M" w:date="2015-03-20T10:37:00Z"/>
-                <w:sz w:val="18"/>
-              </w:rPr>
-            </w:pPr>
-            <w:ins w:id="202" w:author="Augustin, Jourdain M" w:date="2015-03-20T10:37:00Z">
+                <w:ins w:id="208" w:author="Augustin, Jourdain M" w:date="2015-03-20T10:37:00Z"/>
+                <w:sz w:val="18"/>
+              </w:rPr>
+            </w:pPr>
+            <w:ins w:id="209" w:author="Augustin, Jourdain M" w:date="2015-03-20T10:37:00Z">
               <w:r>
                 <w:rPr>
                   <w:sz w:val="18"/>
                 </w:rPr>
-                <w:t>View</w:t>
-              </w:r>
-              <w:r>
-                <w:rPr>
-                  <w:sz w:val="18"/>
-                </w:rPr>
-                <w:t>3</w:t>
-              </w:r>
-              <w:r>
-                <w:rPr>
-                  <w:sz w:val="18"/>
-                </w:rPr>
-                <w:t xml:space="preserve">.aspx, </w:t>
+                <w:t xml:space="preserve">View3.aspx, </w:t>
               </w:r>
               <w:r>
                 <w:rPr>
@@ -40033,7 +40111,7 @@
       </w:tr>
       <w:tr>
         <w:trPr>
-          <w:ins w:id="203" w:author="Augustin, Jourdain M" w:date="2015-03-20T10:37:00Z"/>
+          <w:ins w:id="210" w:author="Augustin, Jourdain M" w:date="2015-03-20T10:37:00Z"/>
         </w:trPr>
         <w:tc>
           <w:tcPr>
@@ -40042,11 +40120,11 @@
           <w:p>
             <w:pPr>
               <w:rPr>
-                <w:ins w:id="204" w:author="Augustin, Jourdain M" w:date="2015-03-20T10:37:00Z"/>
-                <w:sz w:val="18"/>
-              </w:rPr>
-            </w:pPr>
-            <w:ins w:id="205" w:author="Augustin, Jourdain M" w:date="2015-03-20T10:37:00Z">
+                <w:ins w:id="211" w:author="Augustin, Jourdain M" w:date="2015-03-20T10:37:00Z"/>
+                <w:sz w:val="18"/>
+              </w:rPr>
+            </w:pPr>
+            <w:ins w:id="212" w:author="Augustin, Jourdain M" w:date="2015-03-20T10:37:00Z">
               <w:r>
                 <w:rPr>
                   <w:sz w:val="18"/>
@@ -40063,7 +40141,7 @@
           <w:p>
             <w:pPr>
               <w:rPr>
-                <w:ins w:id="206" w:author="Augustin, Jourdain M" w:date="2015-03-20T10:37:00Z"/>
+                <w:ins w:id="213" w:author="Augustin, Jourdain M" w:date="2015-03-20T10:37:00Z"/>
                 <w:sz w:val="18"/>
               </w:rPr>
             </w:pPr>
@@ -40072,7 +40150,7 @@
       </w:tr>
       <w:tr>
         <w:trPr>
-          <w:ins w:id="207" w:author="Augustin, Jourdain M" w:date="2015-03-20T10:37:00Z"/>
+          <w:ins w:id="214" w:author="Augustin, Jourdain M" w:date="2015-03-20T10:37:00Z"/>
         </w:trPr>
         <w:tc>
           <w:tcPr>
@@ -40081,11 +40159,11 @@
           <w:p>
             <w:pPr>
               <w:rPr>
-                <w:ins w:id="208" w:author="Augustin, Jourdain M" w:date="2015-03-20T10:37:00Z"/>
-                <w:sz w:val="18"/>
-              </w:rPr>
-            </w:pPr>
-            <w:ins w:id="209" w:author="Augustin, Jourdain M" w:date="2015-03-20T10:37:00Z">
+                <w:ins w:id="215" w:author="Augustin, Jourdain M" w:date="2015-03-20T10:37:00Z"/>
+                <w:sz w:val="18"/>
+              </w:rPr>
+            </w:pPr>
+            <w:ins w:id="216" w:author="Augustin, Jourdain M" w:date="2015-03-20T10:37:00Z">
               <w:r>
                 <w:rPr>
                   <w:sz w:val="18"/>
@@ -40102,11 +40180,11 @@
           <w:p>
             <w:pPr>
               <w:rPr>
-                <w:ins w:id="210" w:author="Augustin, Jourdain M" w:date="2015-03-20T10:37:00Z"/>
-                <w:sz w:val="18"/>
-              </w:rPr>
-            </w:pPr>
-            <w:ins w:id="211" w:author="Augustin, Jourdain M" w:date="2015-03-20T10:37:00Z">
+                <w:ins w:id="217" w:author="Augustin, Jourdain M" w:date="2015-03-20T10:37:00Z"/>
+                <w:sz w:val="18"/>
+              </w:rPr>
+            </w:pPr>
+            <w:ins w:id="218" w:author="Augustin, Jourdain M" w:date="2015-03-20T10:37:00Z">
               <w:r>
                 <w:rPr>
                   <w:sz w:val="18"/>
@@ -40114,7 +40192,7 @@
                 <w:t xml:space="preserve">Verify for </w:t>
               </w:r>
             </w:ins>
-            <w:ins w:id="212" w:author="Augustin, Jourdain M" w:date="2015-03-20T10:42:00Z">
+            <w:ins w:id="219" w:author="Augustin, Jourdain M" w:date="2015-03-20T10:42:00Z">
               <w:r>
                 <w:rPr>
                   <w:sz w:val="18"/>
@@ -40122,7 +40200,7 @@
                 <w:t xml:space="preserve">ARC </w:t>
               </w:r>
             </w:ins>
-            <w:ins w:id="213" w:author="Augustin, Jourdain M" w:date="2015-03-20T10:37:00Z">
+            <w:ins w:id="220" w:author="Augustin, Jourdain M" w:date="2015-03-20T10:37:00Z">
               <w:r>
                 <w:rPr>
                   <w:sz w:val="18"/>
@@ -40137,7 +40215,7 @@
     <w:p>
       <w:pPr>
         <w:rPr>
-          <w:ins w:id="214" w:author="Augustin, Jourdain M" w:date="2015-03-20T10:37:00Z"/>
+          <w:ins w:id="221" w:author="Augustin, Jourdain M" w:date="2015-03-20T10:37:00Z"/>
           <w:sz w:val="18"/>
         </w:rPr>
       </w:pPr>
@@ -40145,7 +40223,7 @@
     <w:p>
       <w:pPr>
         <w:rPr>
-          <w:ins w:id="215" w:author="Augustin, Jourdain M" w:date="2015-03-20T10:37:00Z"/>
+          <w:ins w:id="222" w:author="Augustin, Jourdain M" w:date="2015-03-20T10:37:00Z"/>
           <w:sz w:val="18"/>
         </w:rPr>
       </w:pPr>
@@ -40176,7 +40254,7 @@
         <w:trPr>
           <w:cantSplit/>
           <w:tblHeader/>
-          <w:ins w:id="216" w:author="Augustin, Jourdain M" w:date="2015-03-20T10:37:00Z"/>
+          <w:ins w:id="223" w:author="Augustin, Jourdain M" w:date="2015-03-20T10:37:00Z"/>
         </w:trPr>
         <w:tc>
           <w:tcPr>
@@ -40186,13 +40264,13 @@
           <w:p>
             <w:pPr>
               <w:rPr>
-                <w:ins w:id="217" w:author="Augustin, Jourdain M" w:date="2015-03-20T10:37:00Z"/>
-                <w:b/>
-                <w:i/>
-                <w:sz w:val="18"/>
-              </w:rPr>
-            </w:pPr>
-            <w:ins w:id="218" w:author="Augustin, Jourdain M" w:date="2015-03-20T10:37:00Z">
+                <w:ins w:id="224" w:author="Augustin, Jourdain M" w:date="2015-03-20T10:37:00Z"/>
+                <w:b/>
+                <w:i/>
+                <w:sz w:val="18"/>
+              </w:rPr>
+            </w:pPr>
+            <w:ins w:id="225" w:author="Augustin, Jourdain M" w:date="2015-03-20T10:37:00Z">
               <w:r>
                 <w:rPr>
                   <w:b/>
@@ -40211,13 +40289,13 @@
           <w:p>
             <w:pPr>
               <w:rPr>
-                <w:ins w:id="219" w:author="Augustin, Jourdain M" w:date="2015-03-20T10:37:00Z"/>
-                <w:b/>
-                <w:i/>
-                <w:sz w:val="18"/>
-              </w:rPr>
-            </w:pPr>
-            <w:ins w:id="220" w:author="Augustin, Jourdain M" w:date="2015-03-20T10:37:00Z">
+                <w:ins w:id="226" w:author="Augustin, Jourdain M" w:date="2015-03-20T10:37:00Z"/>
+                <w:b/>
+                <w:i/>
+                <w:sz w:val="18"/>
+              </w:rPr>
+            </w:pPr>
+            <w:ins w:id="227" w:author="Augustin, Jourdain M" w:date="2015-03-20T10:37:00Z">
               <w:r>
                 <w:rPr>
                   <w:b/>
@@ -40236,13 +40314,13 @@
           <w:p>
             <w:pPr>
               <w:rPr>
-                <w:ins w:id="221" w:author="Augustin, Jourdain M" w:date="2015-03-20T10:37:00Z"/>
-                <w:b/>
-                <w:i/>
-                <w:sz w:val="18"/>
-              </w:rPr>
-            </w:pPr>
-            <w:ins w:id="222" w:author="Augustin, Jourdain M" w:date="2015-03-20T10:37:00Z">
+                <w:ins w:id="228" w:author="Augustin, Jourdain M" w:date="2015-03-20T10:37:00Z"/>
+                <w:b/>
+                <w:i/>
+                <w:sz w:val="18"/>
+              </w:rPr>
+            </w:pPr>
+            <w:ins w:id="229" w:author="Augustin, Jourdain M" w:date="2015-03-20T10:37:00Z">
               <w:r>
                 <w:rPr>
                   <w:b/>
@@ -40261,13 +40339,13 @@
           <w:p>
             <w:pPr>
               <w:rPr>
-                <w:ins w:id="223" w:author="Augustin, Jourdain M" w:date="2015-03-20T10:37:00Z"/>
-                <w:b/>
-                <w:i/>
-                <w:sz w:val="18"/>
-              </w:rPr>
-            </w:pPr>
-            <w:ins w:id="224" w:author="Augustin, Jourdain M" w:date="2015-03-20T10:37:00Z">
+                <w:ins w:id="230" w:author="Augustin, Jourdain M" w:date="2015-03-20T10:37:00Z"/>
+                <w:b/>
+                <w:i/>
+                <w:sz w:val="18"/>
+              </w:rPr>
+            </w:pPr>
+            <w:ins w:id="231" w:author="Augustin, Jourdain M" w:date="2015-03-20T10:37:00Z">
               <w:r>
                 <w:rPr>
                   <w:b/>
@@ -40280,13 +40358,13 @@
           <w:p>
             <w:pPr>
               <w:rPr>
-                <w:ins w:id="225" w:author="Augustin, Jourdain M" w:date="2015-03-20T10:37:00Z"/>
-                <w:b/>
-                <w:i/>
-                <w:sz w:val="18"/>
-              </w:rPr>
-            </w:pPr>
-            <w:ins w:id="226" w:author="Augustin, Jourdain M" w:date="2015-03-20T10:37:00Z">
+                <w:ins w:id="232" w:author="Augustin, Jourdain M" w:date="2015-03-20T10:37:00Z"/>
+                <w:b/>
+                <w:i/>
+                <w:sz w:val="18"/>
+              </w:rPr>
+            </w:pPr>
+            <w:ins w:id="233" w:author="Augustin, Jourdain M" w:date="2015-03-20T10:37:00Z">
               <w:r>
                 <w:rPr>
                   <w:b/>
@@ -40305,13 +40383,13 @@
           <w:p>
             <w:pPr>
               <w:rPr>
-                <w:ins w:id="227" w:author="Augustin, Jourdain M" w:date="2015-03-20T10:37:00Z"/>
-                <w:b/>
-                <w:i/>
-                <w:sz w:val="18"/>
-              </w:rPr>
-            </w:pPr>
-            <w:ins w:id="228" w:author="Augustin, Jourdain M" w:date="2015-03-20T10:37:00Z">
+                <w:ins w:id="234" w:author="Augustin, Jourdain M" w:date="2015-03-20T10:37:00Z"/>
+                <w:b/>
+                <w:i/>
+                <w:sz w:val="18"/>
+              </w:rPr>
+            </w:pPr>
+            <w:ins w:id="235" w:author="Augustin, Jourdain M" w:date="2015-03-20T10:37:00Z">
               <w:r>
                 <w:rPr>
                   <w:b/>
@@ -40326,7 +40404,7 @@
       <w:tr>
         <w:trPr>
           <w:cantSplit/>
-          <w:ins w:id="229" w:author="Augustin, Jourdain M" w:date="2015-03-20T10:37:00Z"/>
+          <w:ins w:id="236" w:author="Augustin, Jourdain M" w:date="2015-03-20T10:37:00Z"/>
         </w:trPr>
         <w:tc>
           <w:tcPr>
@@ -40339,11 +40417,11 @@
                 <w:numId w:val="36"/>
               </w:numPr>
               <w:rPr>
-                <w:ins w:id="230" w:author="Augustin, Jourdain M" w:date="2015-03-20T10:37:00Z"/>
-                <w:i/>
-                <w:sz w:val="18"/>
-              </w:rPr>
-              <w:pPrChange w:id="231" w:author="Augustin, Jourdain M" w:date="2015-03-20T10:37:00Z">
+                <w:ins w:id="237" w:author="Augustin, Jourdain M" w:date="2015-03-20T10:37:00Z"/>
+                <w:i/>
+                <w:sz w:val="18"/>
+              </w:rPr>
+              <w:pPrChange w:id="238" w:author="Augustin, Jourdain M" w:date="2015-03-20T10:37:00Z">
                 <w:pPr>
                   <w:numPr>
                     <w:numId w:val="34"/>
@@ -40366,13 +40444,13 @@
               <w:pStyle w:val="CSETableText"/>
               <w:ind w:left="159"/>
               <w:rPr>
-                <w:ins w:id="232" w:author="Augustin, Jourdain M" w:date="2015-03-20T10:37:00Z"/>
+                <w:ins w:id="239" w:author="Augustin, Jourdain M" w:date="2015-03-20T10:37:00Z"/>
                 <w:rFonts w:asciiTheme="minorHAnsi" w:hAnsiTheme="minorHAnsi"/>
                 <w:bCs/>
                 <w:szCs w:val="20"/>
               </w:rPr>
             </w:pPr>
-            <w:ins w:id="233" w:author="Augustin, Jourdain M" w:date="2015-03-20T10:37:00Z">
+            <w:ins w:id="240" w:author="Augustin, Jourdain M" w:date="2015-03-20T10:37:00Z">
               <w:r>
                 <w:rPr>
                   <w:rFonts w:asciiTheme="minorHAnsi" w:hAnsiTheme="minorHAnsi"/>
@@ -40382,7 +40460,7 @@
                 <w:t>Launch link to test page using a</w:t>
               </w:r>
             </w:ins>
-            <w:ins w:id="234" w:author="Augustin, Jourdain M" w:date="2015-03-20T10:42:00Z">
+            <w:ins w:id="241" w:author="Augustin, Jourdain M" w:date="2015-03-20T10:42:00Z">
               <w:r>
                 <w:rPr>
                   <w:rFonts w:asciiTheme="minorHAnsi" w:hAnsiTheme="minorHAnsi"/>
@@ -40392,7 +40470,7 @@
                 <w:t>n</w:t>
               </w:r>
             </w:ins>
-            <w:ins w:id="235" w:author="Augustin, Jourdain M" w:date="2015-03-20T10:37:00Z">
+            <w:ins w:id="242" w:author="Augustin, Jourdain M" w:date="2015-03-20T10:37:00Z">
               <w:r>
                 <w:rPr>
                   <w:rFonts w:asciiTheme="minorHAnsi" w:hAnsiTheme="minorHAnsi"/>
@@ -40402,7 +40480,7 @@
                 <w:t xml:space="preserve"> </w:t>
               </w:r>
             </w:ins>
-            <w:ins w:id="236" w:author="Augustin, Jourdain M" w:date="2015-03-20T10:42:00Z">
+            <w:ins w:id="243" w:author="Augustin, Jourdain M" w:date="2015-03-20T10:42:00Z">
               <w:r>
                 <w:rPr>
                   <w:rFonts w:asciiTheme="minorHAnsi" w:hAnsiTheme="minorHAnsi"/>
@@ -40412,7 +40490,7 @@
                 <w:t xml:space="preserve">ARC </w:t>
               </w:r>
             </w:ins>
-            <w:ins w:id="237" w:author="Augustin, Jourdain M" w:date="2015-03-20T10:37:00Z">
+            <w:ins w:id="244" w:author="Augustin, Jourdain M" w:date="2015-03-20T10:37:00Z">
               <w:r>
                 <w:rPr>
                   <w:rFonts w:asciiTheme="minorHAnsi" w:hAnsiTheme="minorHAnsi"/>
@@ -40436,7 +40514,7 @@
               <w:pStyle w:val="CSETableText"/>
               <w:ind w:left="159"/>
               <w:rPr>
-                <w:ins w:id="238" w:author="Augustin, Jourdain M" w:date="2015-03-20T10:37:00Z"/>
+                <w:ins w:id="245" w:author="Augustin, Jourdain M" w:date="2015-03-20T10:37:00Z"/>
                 <w:rFonts w:asciiTheme="minorHAnsi" w:hAnsiTheme="minorHAnsi"/>
                 <w:bCs/>
                 <w:szCs w:val="20"/>
@@ -40446,12 +40524,12 @@
           <w:p>
             <w:pPr>
               <w:rPr>
-                <w:ins w:id="239" w:author="Augustin, Jourdain M" w:date="2015-03-20T10:37:00Z"/>
-                <w:bCs/>
-                <w:sz w:val="18"/>
-              </w:rPr>
-            </w:pPr>
-            <w:ins w:id="240" w:author="Augustin, Jourdain M" w:date="2015-03-20T10:37:00Z">
+                <w:ins w:id="246" w:author="Augustin, Jourdain M" w:date="2015-03-20T10:37:00Z"/>
+                <w:bCs/>
+                <w:sz w:val="18"/>
+              </w:rPr>
+            </w:pPr>
+            <w:ins w:id="247" w:author="Augustin, Jourdain M" w:date="2015-03-20T10:37:00Z">
               <w:r>
                 <w:rPr>
                   <w:rFonts w:asciiTheme="minorHAnsi" w:hAnsiTheme="minorHAnsi"/>
@@ -40483,11 +40561,11 @@
           <w:p>
             <w:pPr>
               <w:rPr>
-                <w:ins w:id="241" w:author="Augustin, Jourdain M" w:date="2015-03-20T10:37:00Z"/>
-                <w:sz w:val="18"/>
-              </w:rPr>
-            </w:pPr>
-            <w:ins w:id="242" w:author="Augustin, Jourdain M" w:date="2015-03-20T10:37:00Z">
+                <w:ins w:id="248" w:author="Augustin, Jourdain M" w:date="2015-03-20T10:37:00Z"/>
+                <w:sz w:val="18"/>
+              </w:rPr>
+            </w:pPr>
+            <w:ins w:id="249" w:author="Augustin, Jourdain M" w:date="2015-03-20T10:37:00Z">
               <w:r>
                 <w:rPr>
                   <w:rFonts w:asciiTheme="minorHAnsi" w:hAnsiTheme="minorHAnsi"/>
@@ -40511,12 +40589,12 @@
             <w:pPr>
               <w:jc w:val="center"/>
               <w:rPr>
-                <w:ins w:id="243" w:author="Augustin, Jourdain M" w:date="2015-03-20T10:37:00Z"/>
-                <w:i/>
-                <w:sz w:val="18"/>
-              </w:rPr>
-            </w:pPr>
-            <w:ins w:id="244" w:author="Augustin, Jourdain M" w:date="2015-03-20T10:37:00Z">
+                <w:ins w:id="250" w:author="Augustin, Jourdain M" w:date="2015-03-20T10:37:00Z"/>
+                <w:i/>
+                <w:sz w:val="18"/>
+              </w:rPr>
+            </w:pPr>
+            <w:ins w:id="251" w:author="Augustin, Jourdain M" w:date="2015-03-20T10:37:00Z">
               <w:r>
                 <w:rPr>
                   <w:i/>
@@ -40530,12 +40608,12 @@
             <w:pPr>
               <w:jc w:val="center"/>
               <w:rPr>
-                <w:ins w:id="245" w:author="Augustin, Jourdain M" w:date="2015-03-20T10:37:00Z"/>
-                <w:i/>
-                <w:sz w:val="18"/>
-              </w:rPr>
-            </w:pPr>
-            <w:ins w:id="246" w:author="Augustin, Jourdain M" w:date="2015-03-20T10:37:00Z">
+                <w:ins w:id="252" w:author="Augustin, Jourdain M" w:date="2015-03-20T10:37:00Z"/>
+                <w:i/>
+                <w:sz w:val="18"/>
+              </w:rPr>
+            </w:pPr>
+            <w:ins w:id="253" w:author="Augustin, Jourdain M" w:date="2015-03-20T10:37:00Z">
               <w:r>
                 <w:rPr>
                   <w:i/>
@@ -40553,7 +40631,7 @@
           <w:p>
             <w:pPr>
               <w:rPr>
-                <w:ins w:id="247" w:author="Augustin, Jourdain M" w:date="2015-03-20T10:37:00Z"/>
+                <w:ins w:id="254" w:author="Augustin, Jourdain M" w:date="2015-03-20T10:37:00Z"/>
                 <w:i/>
                 <w:sz w:val="18"/>
               </w:rPr>
@@ -40563,7 +40641,7 @@
       </w:tr>
       <w:tr>
         <w:trPr>
-          <w:ins w:id="248" w:author="Augustin, Jourdain M" w:date="2015-03-20T10:37:00Z"/>
+          <w:ins w:id="255" w:author="Augustin, Jourdain M" w:date="2015-03-20T10:37:00Z"/>
         </w:trPr>
         <w:tc>
           <w:tcPr>
@@ -40576,11 +40654,11 @@
                 <w:numId w:val="36"/>
               </w:numPr>
               <w:rPr>
-                <w:ins w:id="249" w:author="Augustin, Jourdain M" w:date="2015-03-20T10:37:00Z"/>
-                <w:i/>
-                <w:sz w:val="18"/>
-              </w:rPr>
-              <w:pPrChange w:id="250" w:author="Augustin, Jourdain M" w:date="2015-03-20T10:37:00Z">
+                <w:ins w:id="256" w:author="Augustin, Jourdain M" w:date="2015-03-20T10:37:00Z"/>
+                <w:i/>
+                <w:sz w:val="18"/>
+              </w:rPr>
+              <w:pPrChange w:id="257" w:author="Augustin, Jourdain M" w:date="2015-03-20T10:37:00Z">
                 <w:pPr>
                   <w:numPr>
                     <w:numId w:val="34"/>
@@ -40603,13 +40681,13 @@
               <w:pStyle w:val="CSETableText"/>
               <w:ind w:left="159"/>
               <w:rPr>
-                <w:ins w:id="251" w:author="Augustin, Jourdain M" w:date="2015-03-20T10:37:00Z"/>
+                <w:ins w:id="258" w:author="Augustin, Jourdain M" w:date="2015-03-20T10:37:00Z"/>
                 <w:rFonts w:asciiTheme="minorHAnsi" w:hAnsiTheme="minorHAnsi"/>
                 <w:bCs/>
                 <w:szCs w:val="20"/>
               </w:rPr>
             </w:pPr>
-            <w:ins w:id="252" w:author="Augustin, Jourdain M" w:date="2015-03-20T10:37:00Z">
+            <w:ins w:id="259" w:author="Augustin, Jourdain M" w:date="2015-03-20T10:37:00Z">
               <w:r>
                 <w:rPr>
                   <w:rFonts w:asciiTheme="minorHAnsi" w:hAnsiTheme="minorHAnsi"/>
@@ -40643,7 +40721,7 @@
                 <w:t>Submission</w:t>
               </w:r>
             </w:ins>
-            <w:ins w:id="253" w:author="Augustin, Jourdain M" w:date="2015-03-20T10:38:00Z">
+            <w:ins w:id="260" w:author="Augustin, Jourdain M" w:date="2015-03-20T10:38:00Z">
               <w:r>
                 <w:rPr>
                   <w:rFonts w:asciiTheme="minorHAnsi" w:hAnsiTheme="minorHAnsi"/>
@@ -40653,7 +40731,7 @@
                 <w:t>s</w:t>
               </w:r>
             </w:ins>
-            <w:ins w:id="254" w:author="Augustin, Jourdain M" w:date="2015-03-20T10:37:00Z">
+            <w:ins w:id="261" w:author="Augustin, Jourdain M" w:date="2015-03-20T10:37:00Z">
               <w:r>
                 <w:rPr>
                   <w:rFonts w:asciiTheme="minorHAnsi" w:hAnsiTheme="minorHAnsi"/>
@@ -40675,12 +40753,12 @@
           <w:p>
             <w:pPr>
               <w:rPr>
-                <w:ins w:id="255" w:author="Augustin, Jourdain M" w:date="2015-03-20T10:37:00Z"/>
-                <w:bCs/>
-                <w:sz w:val="18"/>
-              </w:rPr>
-            </w:pPr>
-            <w:ins w:id="256" w:author="Augustin, Jourdain M" w:date="2015-03-20T10:37:00Z">
+                <w:ins w:id="262" w:author="Augustin, Jourdain M" w:date="2015-03-20T10:37:00Z"/>
+                <w:bCs/>
+                <w:sz w:val="18"/>
+              </w:rPr>
+            </w:pPr>
+            <w:ins w:id="263" w:author="Augustin, Jourdain M" w:date="2015-03-20T10:37:00Z">
               <w:r>
                 <w:rPr>
                   <w:rFonts w:asciiTheme="minorHAnsi" w:hAnsiTheme="minorHAnsi"/>
@@ -40698,11 +40776,11 @@
           <w:p>
             <w:pPr>
               <w:rPr>
-                <w:ins w:id="257" w:author="Augustin, Jourdain M" w:date="2015-03-20T10:37:00Z"/>
-                <w:rFonts w:asciiTheme="minorHAnsi" w:hAnsiTheme="minorHAnsi"/>
-              </w:rPr>
-            </w:pPr>
-            <w:ins w:id="258" w:author="Augustin, Jourdain M" w:date="2015-03-20T10:37:00Z">
+                <w:ins w:id="264" w:author="Augustin, Jourdain M" w:date="2015-03-20T10:37:00Z"/>
+                <w:rFonts w:asciiTheme="minorHAnsi" w:hAnsiTheme="minorHAnsi"/>
+              </w:rPr>
+            </w:pPr>
+            <w:ins w:id="265" w:author="Augustin, Jourdain M" w:date="2015-03-20T10:37:00Z">
               <w:r>
                 <w:rPr>
                   <w:rFonts w:asciiTheme="minorHAnsi" w:hAnsiTheme="minorHAnsi"/>
@@ -40719,11 +40797,11 @@
                 <w:numId w:val="37"/>
               </w:numPr>
               <w:rPr>
-                <w:ins w:id="259" w:author="Augustin, Jourdain M" w:date="2015-03-20T10:37:00Z"/>
+                <w:ins w:id="266" w:author="Augustin, Jourdain M" w:date="2015-03-20T10:37:00Z"/>
                 <w:sz w:val="20"/>
                 <w:szCs w:val="20"/>
               </w:rPr>
-              <w:pPrChange w:id="260" w:author="Augustin, Jourdain M" w:date="2015-03-20T10:38:00Z">
+              <w:pPrChange w:id="267" w:author="Augustin, Jourdain M" w:date="2015-03-20T10:38:00Z">
                 <w:pPr>
                   <w:pStyle w:val="ListParagraph"/>
                   <w:numPr>
@@ -40733,7 +40811,7 @@
                 </w:pPr>
               </w:pPrChange>
             </w:pPr>
-            <w:ins w:id="261" w:author="Augustin, Jourdain M" w:date="2015-03-20T10:37:00Z">
+            <w:ins w:id="268" w:author="Augustin, Jourdain M" w:date="2015-03-20T10:37:00Z">
               <w:r>
                 <w:rPr>
                   <w:sz w:val="20"/>
@@ -40751,11 +40829,11 @@
                 <w:numId w:val="37"/>
               </w:numPr>
               <w:rPr>
-                <w:ins w:id="262" w:author="Augustin, Jourdain M" w:date="2015-03-20T10:37:00Z"/>
+                <w:ins w:id="269" w:author="Augustin, Jourdain M" w:date="2015-03-20T10:37:00Z"/>
                 <w:sz w:val="20"/>
                 <w:szCs w:val="20"/>
               </w:rPr>
-              <w:pPrChange w:id="263" w:author="Augustin, Jourdain M" w:date="2015-03-20T10:38:00Z">
+              <w:pPrChange w:id="270" w:author="Augustin, Jourdain M" w:date="2015-03-20T10:38:00Z">
                 <w:pPr>
                   <w:pStyle w:val="ListParagraph"/>
                   <w:numPr>
@@ -40765,7 +40843,7 @@
                 </w:pPr>
               </w:pPrChange>
             </w:pPr>
-            <w:ins w:id="264" w:author="Augustin, Jourdain M" w:date="2015-03-20T10:37:00Z">
+            <w:ins w:id="271" w:author="Augustin, Jourdain M" w:date="2015-03-20T10:37:00Z">
               <w:r>
                 <w:rPr>
                   <w:sz w:val="20"/>
@@ -40783,11 +40861,11 @@
                 <w:numId w:val="37"/>
               </w:numPr>
               <w:rPr>
-                <w:ins w:id="265" w:author="Augustin, Jourdain M" w:date="2015-03-20T10:37:00Z"/>
+                <w:ins w:id="272" w:author="Augustin, Jourdain M" w:date="2015-03-23T14:19:00Z"/>
                 <w:sz w:val="20"/>
                 <w:szCs w:val="20"/>
               </w:rPr>
-              <w:pPrChange w:id="266" w:author="Augustin, Jourdain M" w:date="2015-03-20T10:38:00Z">
+              <w:pPrChange w:id="273" w:author="Augustin, Jourdain M" w:date="2015-03-20T10:38:00Z">
                 <w:pPr>
                   <w:pStyle w:val="ListParagraph"/>
                   <w:numPr>
@@ -40797,20 +40875,135 @@
                 </w:pPr>
               </w:pPrChange>
             </w:pPr>
-            <w:ins w:id="267" w:author="Augustin, Jourdain M" w:date="2015-03-20T10:37:00Z">
+            <w:ins w:id="274" w:author="Augustin, Jourdain M" w:date="2015-03-20T10:37:00Z">
               <w:r>
                 <w:rPr>
                   <w:sz w:val="20"/>
                   <w:szCs w:val="20"/>
                 </w:rPr>
-                <w:t>All filter field values have content populated strictly by database procedure</w:t>
+                <w:t xml:space="preserve">All filter field values have content </w:t>
+              </w:r>
+              <w:r>
+                <w:rPr>
+                  <w:sz w:val="20"/>
+                  <w:szCs w:val="20"/>
+                </w:rPr>
+                <w:lastRenderedPageBreak/>
+                <w:t>populated strictly by database procedure</w:t>
               </w:r>
             </w:ins>
           </w:p>
           <w:p>
             <w:pPr>
-              <w:rPr>
-                <w:ins w:id="268" w:author="Augustin, Jourdain M" w:date="2015-03-20T10:37:00Z"/>
+              <w:pStyle w:val="ListParagraph"/>
+              <w:numPr>
+                <w:ilvl w:val="0"/>
+                <w:numId w:val="37"/>
+              </w:numPr>
+              <w:rPr>
+                <w:ins w:id="275" w:author="Augustin, Jourdain M" w:date="2015-03-23T14:19:00Z"/>
+              </w:rPr>
+              <w:pPrChange w:id="276" w:author="Augustin, Jourdain M" w:date="2015-03-23T14:19:00Z">
+                <w:pPr>
+                  <w:pStyle w:val="ListParagraph"/>
+                  <w:numPr>
+                    <w:numId w:val="35"/>
+                  </w:numPr>
+                  <w:ind w:hanging="360"/>
+                </w:pPr>
+              </w:pPrChange>
+            </w:pPr>
+            <w:ins w:id="277" w:author="Augustin, Jourdain M" w:date="2015-03-23T14:19:00Z">
+              <w:r>
+                <w:rPr>
+                  <w:sz w:val="20"/>
+                  <w:szCs w:val="20"/>
+                </w:rPr>
+                <w:t>Column headers have been updated from “</w:t>
+              </w:r>
+              <w:proofErr w:type="spellStart"/>
+              <w:r>
+                <w:rPr>
+                  <w:sz w:val="20"/>
+                  <w:szCs w:val="20"/>
+                </w:rPr>
+                <w:t>strFormStatus</w:t>
+              </w:r>
+              <w:proofErr w:type="spellEnd"/>
+              <w:r>
+                <w:rPr>
+                  <w:sz w:val="20"/>
+                  <w:szCs w:val="20"/>
+                </w:rPr>
+                <w:t>” to “Status”</w:t>
+              </w:r>
+            </w:ins>
+          </w:p>
+          <w:p>
+            <w:pPr>
+              <w:pStyle w:val="ListParagraph"/>
+              <w:numPr>
+                <w:ilvl w:val="0"/>
+                <w:numId w:val="37"/>
+              </w:numPr>
+              <w:rPr>
+                <w:ins w:id="278" w:author="Augustin, Jourdain M" w:date="2015-03-20T10:37:00Z"/>
+                <w:sz w:val="20"/>
+                <w:szCs w:val="20"/>
+                <w:rPrChange w:id="279" w:author="Augustin, Jourdain M" w:date="2015-03-23T14:19:00Z">
+                  <w:rPr>
+                    <w:ins w:id="280" w:author="Augustin, Jourdain M" w:date="2015-03-20T10:37:00Z"/>
+                    <w:sz w:val="20"/>
+                    <w:szCs w:val="20"/>
+                  </w:rPr>
+                </w:rPrChange>
+              </w:rPr>
+              <w:pPrChange w:id="281" w:author="Augustin, Jourdain M" w:date="2015-03-20T10:38:00Z">
+                <w:pPr>
+                  <w:pStyle w:val="ListParagraph"/>
+                  <w:numPr>
+                    <w:numId w:val="35"/>
+                  </w:numPr>
+                  <w:ind w:hanging="360"/>
+                </w:pPr>
+              </w:pPrChange>
+            </w:pPr>
+            <w:ins w:id="282" w:author="Augustin, Jourdain M" w:date="2015-03-23T14:19:00Z">
+              <w:r>
+                <w:rPr>
+                  <w:sz w:val="20"/>
+                  <w:szCs w:val="20"/>
+                </w:rPr>
+                <w:t>Column headers have been updated from “</w:t>
+              </w:r>
+              <w:proofErr w:type="spellStart"/>
+              <w:r>
+                <w:rPr>
+                  <w:sz w:val="20"/>
+                  <w:szCs w:val="20"/>
+                </w:rPr>
+                <w:t>strSource</w:t>
+              </w:r>
+              <w:proofErr w:type="spellEnd"/>
+              <w:r>
+                <w:rPr>
+                  <w:sz w:val="20"/>
+                  <w:szCs w:val="20"/>
+                  <w:rPrChange w:id="283" w:author="Augustin, Jourdain M" w:date="2015-03-23T14:19:00Z">
+                    <w:rPr>
+                      <w:sz w:val="20"/>
+                      <w:szCs w:val="20"/>
+                    </w:rPr>
+                  </w:rPrChange>
+                </w:rPr>
+                <w:t>” to “Source”</w:t>
+              </w:r>
+            </w:ins>
+          </w:p>
+          <w:p>
+            <w:pPr>
+              <w:rPr>
+                <w:ins w:id="284" w:author="Augustin, Jourdain M" w:date="2015-03-20T10:37:00Z"/>
               </w:rPr>
             </w:pPr>
           </w:p>
@@ -40823,17 +41016,18 @@
             <w:pPr>
               <w:jc w:val="center"/>
               <w:rPr>
-                <w:ins w:id="269" w:author="Augustin, Jourdain M" w:date="2015-03-20T10:37:00Z"/>
-                <w:i/>
-                <w:sz w:val="18"/>
-              </w:rPr>
-            </w:pPr>
-            <w:ins w:id="270" w:author="Augustin, Jourdain M" w:date="2015-03-20T10:37:00Z">
+                <w:ins w:id="285" w:author="Augustin, Jourdain M" w:date="2015-03-20T10:37:00Z"/>
+                <w:i/>
+                <w:sz w:val="18"/>
+              </w:rPr>
+            </w:pPr>
+            <w:ins w:id="286" w:author="Augustin, Jourdain M" w:date="2015-03-20T10:37:00Z">
               <w:r>
                 <w:rPr>
                   <w:i/>
                   <w:sz w:val="18"/>
                 </w:rPr>
+                <w:lastRenderedPageBreak/>
                 <w:t>P</w:t>
               </w:r>
             </w:ins>
@@ -40842,12 +41036,12 @@
             <w:pPr>
               <w:jc w:val="center"/>
               <w:rPr>
-                <w:ins w:id="271" w:author="Augustin, Jourdain M" w:date="2015-03-20T10:37:00Z"/>
-                <w:i/>
-                <w:sz w:val="18"/>
-              </w:rPr>
-            </w:pPr>
-            <w:ins w:id="272" w:author="Augustin, Jourdain M" w:date="2015-03-20T10:37:00Z">
+                <w:ins w:id="287" w:author="Augustin, Jourdain M" w:date="2015-03-20T10:37:00Z"/>
+                <w:i/>
+                <w:sz w:val="18"/>
+              </w:rPr>
+            </w:pPr>
+            <w:ins w:id="288" w:author="Augustin, Jourdain M" w:date="2015-03-20T10:37:00Z">
               <w:r>
                 <w:rPr>
                   <w:i/>
@@ -40865,7 +41059,7 @@
           <w:p>
             <w:pPr>
               <w:rPr>
-                <w:ins w:id="273" w:author="Augustin, Jourdain M" w:date="2015-03-20T10:37:00Z"/>
+                <w:ins w:id="289" w:author="Augustin, Jourdain M" w:date="2015-03-20T10:37:00Z"/>
                 <w:i/>
                 <w:sz w:val="18"/>
               </w:rPr>
@@ -40877,7 +41071,7 @@
     <w:p>
       <w:pPr>
         <w:rPr>
-          <w:ins w:id="274" w:author="Augustin, Jourdain M" w:date="2015-03-20T10:37:00Z"/>
+          <w:ins w:id="290" w:author="Augustin, Jourdain M" w:date="2015-03-20T10:37:00Z"/>
           <w:sz w:val="18"/>
         </w:rPr>
       </w:pPr>
@@ -40885,7 +41079,7 @@
     <w:p>
       <w:pPr>
         <w:rPr>
-          <w:ins w:id="275" w:author="Augustin, Jourdain M" w:date="2015-03-20T10:37:00Z"/>
+          <w:ins w:id="291" w:author="Augustin, Jourdain M" w:date="2015-03-20T10:37:00Z"/>
           <w:sz w:val="18"/>
         </w:rPr>
       </w:pPr>
@@ -40893,7 +41087,7 @@
     <w:p>
       <w:pPr>
         <w:rPr>
-          <w:ins w:id="276" w:author="Augustin, Jourdain M" w:date="2015-03-20T10:41:00Z"/>
+          <w:ins w:id="292" w:author="Augustin, Jourdain M" w:date="2015-03-20T10:41:00Z"/>
           <w:sz w:val="18"/>
         </w:rPr>
       </w:pPr>
@@ -40901,7 +41095,7 @@
     <w:p>
       <w:pPr>
         <w:rPr>
-          <w:ins w:id="277" w:author="Augustin, Jourdain M" w:date="2015-03-20T10:41:00Z"/>
+          <w:ins w:id="293" w:author="Augustin, Jourdain M" w:date="2015-03-20T10:41:00Z"/>
           <w:sz w:val="18"/>
         </w:rPr>
       </w:pPr>
@@ -40909,7 +41103,7 @@
     <w:p>
       <w:pPr>
         <w:rPr>
-          <w:ins w:id="278" w:author="Augustin, Jourdain M" w:date="2015-03-20T10:41:00Z"/>
+          <w:ins w:id="294" w:author="Augustin, Jourdain M" w:date="2015-03-20T10:41:00Z"/>
           <w:sz w:val="18"/>
         </w:rPr>
       </w:pPr>
@@ -40917,7 +41111,7 @@
     <w:p>
       <w:pPr>
         <w:rPr>
-          <w:ins w:id="279" w:author="Augustin, Jourdain M" w:date="2015-03-20T10:41:00Z"/>
+          <w:ins w:id="295" w:author="Augustin, Jourdain M" w:date="2015-03-20T10:41:00Z"/>
           <w:sz w:val="18"/>
         </w:rPr>
       </w:pPr>
@@ -40925,7 +41119,7 @@
     <w:p>
       <w:pPr>
         <w:rPr>
-          <w:ins w:id="280" w:author="Augustin, Jourdain M" w:date="2015-03-20T10:41:00Z"/>
+          <w:ins w:id="296" w:author="Augustin, Jourdain M" w:date="2015-03-20T10:41:00Z"/>
           <w:sz w:val="18"/>
         </w:rPr>
       </w:pPr>
@@ -40933,7 +41127,7 @@
     <w:p>
       <w:pPr>
         <w:rPr>
-          <w:ins w:id="281" w:author="Augustin, Jourdain M" w:date="2015-03-20T10:41:00Z"/>
+          <w:ins w:id="297" w:author="Augustin, Jourdain M" w:date="2015-03-20T10:41:00Z"/>
           <w:sz w:val="18"/>
         </w:rPr>
       </w:pPr>
@@ -40941,7 +41135,7 @@
     <w:p>
       <w:pPr>
         <w:rPr>
-          <w:ins w:id="282" w:author="Augustin, Jourdain M" w:date="2015-03-20T10:41:00Z"/>
+          <w:ins w:id="298" w:author="Augustin, Jourdain M" w:date="2015-03-20T10:41:00Z"/>
           <w:sz w:val="18"/>
         </w:rPr>
       </w:pPr>
@@ -40949,7 +41143,7 @@
     <w:p>
       <w:pPr>
         <w:rPr>
-          <w:ins w:id="283" w:author="Augustin, Jourdain M" w:date="2015-03-20T10:41:00Z"/>
+          <w:ins w:id="299" w:author="Augustin, Jourdain M" w:date="2015-03-20T10:41:00Z"/>
           <w:sz w:val="18"/>
         </w:rPr>
       </w:pPr>
@@ -40957,7 +41151,7 @@
     <w:p>
       <w:pPr>
         <w:rPr>
-          <w:ins w:id="284" w:author="Augustin, Jourdain M" w:date="2015-03-20T10:41:00Z"/>
+          <w:ins w:id="300" w:author="Augustin, Jourdain M" w:date="2015-03-20T10:41:00Z"/>
           <w:sz w:val="18"/>
         </w:rPr>
       </w:pPr>
@@ -40965,7 +41159,7 @@
     <w:p>
       <w:pPr>
         <w:rPr>
-          <w:ins w:id="285" w:author="Augustin, Jourdain M" w:date="2015-03-20T10:41:00Z"/>
+          <w:ins w:id="301" w:author="Augustin, Jourdain M" w:date="2015-03-20T10:41:00Z"/>
           <w:sz w:val="18"/>
         </w:rPr>
       </w:pPr>
@@ -40992,7 +41186,7 @@
       <w:tr>
         <w:trPr>
           <w:tblHeader/>
-          <w:ins w:id="286" w:author="Augustin, Jourdain M" w:date="2015-03-20T10:41:00Z"/>
+          <w:ins w:id="302" w:author="Augustin, Jourdain M" w:date="2015-03-20T10:41:00Z"/>
         </w:trPr>
         <w:tc>
           <w:tcPr>
@@ -41002,12 +41196,12 @@
           <w:p>
             <w:pPr>
               <w:rPr>
-                <w:ins w:id="287" w:author="Augustin, Jourdain M" w:date="2015-03-20T10:41:00Z"/>
-                <w:b/>
-                <w:sz w:val="18"/>
-              </w:rPr>
-            </w:pPr>
-            <w:ins w:id="288" w:author="Augustin, Jourdain M" w:date="2015-03-20T10:41:00Z">
+                <w:ins w:id="303" w:author="Augustin, Jourdain M" w:date="2015-03-20T10:41:00Z"/>
+                <w:b/>
+                <w:sz w:val="18"/>
+              </w:rPr>
+            </w:pPr>
+            <w:ins w:id="304" w:author="Augustin, Jourdain M" w:date="2015-03-20T10:41:00Z">
               <w:r>
                 <w:rPr>
                   <w:b/>
@@ -41026,12 +41220,12 @@
           <w:p>
             <w:pPr>
               <w:rPr>
-                <w:ins w:id="289" w:author="Augustin, Jourdain M" w:date="2015-03-20T10:41:00Z"/>
-                <w:b/>
-                <w:sz w:val="18"/>
-              </w:rPr>
-            </w:pPr>
-            <w:ins w:id="290" w:author="Augustin, Jourdain M" w:date="2015-03-20T10:41:00Z">
+                <w:ins w:id="305" w:author="Augustin, Jourdain M" w:date="2015-03-20T10:41:00Z"/>
+                <w:b/>
+                <w:sz w:val="18"/>
+              </w:rPr>
+            </w:pPr>
+            <w:ins w:id="306" w:author="Augustin, Jourdain M" w:date="2015-03-20T10:41:00Z">
               <w:r>
                 <w:rPr>
                   <w:b/>
@@ -41045,7 +41239,7 @@
       </w:tr>
       <w:tr>
         <w:trPr>
-          <w:ins w:id="291" w:author="Augustin, Jourdain M" w:date="2015-03-20T10:41:00Z"/>
+          <w:ins w:id="307" w:author="Augustin, Jourdain M" w:date="2015-03-20T10:41:00Z"/>
         </w:trPr>
         <w:tc>
           <w:tcPr>
@@ -41054,11 +41248,11 @@
           <w:p>
             <w:pPr>
               <w:rPr>
-                <w:ins w:id="292" w:author="Augustin, Jourdain M" w:date="2015-03-20T10:41:00Z"/>
-                <w:sz w:val="18"/>
-              </w:rPr>
-            </w:pPr>
-            <w:ins w:id="293" w:author="Augustin, Jourdain M" w:date="2015-03-20T10:41:00Z">
+                <w:ins w:id="308" w:author="Augustin, Jourdain M" w:date="2015-03-20T10:41:00Z"/>
+                <w:sz w:val="18"/>
+              </w:rPr>
+            </w:pPr>
+            <w:ins w:id="309" w:author="Augustin, Jourdain M" w:date="2015-03-20T10:41:00Z">
               <w:r>
                 <w:rPr>
                   <w:sz w:val="18"/>
@@ -41075,11 +41269,11 @@
           <w:p>
             <w:pPr>
               <w:rPr>
-                <w:ins w:id="294" w:author="Augustin, Jourdain M" w:date="2015-03-20T10:41:00Z"/>
-                <w:sz w:val="18"/>
-              </w:rPr>
-            </w:pPr>
-            <w:ins w:id="295" w:author="Augustin, Jourdain M" w:date="2015-03-20T10:41:00Z">
+                <w:ins w:id="310" w:author="Augustin, Jourdain M" w:date="2015-03-20T10:41:00Z"/>
+                <w:sz w:val="18"/>
+              </w:rPr>
+            </w:pPr>
+            <w:ins w:id="311" w:author="Augustin, Jourdain M" w:date="2015-03-20T10:41:00Z">
               <w:r>
                 <w:rPr>
                   <w:sz w:val="18"/>
@@ -41090,13 +41284,7 @@
                 <w:rPr>
                   <w:sz w:val="18"/>
                 </w:rPr>
-                <w:t>3</w:t>
-              </w:r>
-              <w:r>
-                <w:rPr>
-                  <w:sz w:val="18"/>
-                </w:rPr>
-                <w:t>4</w:t>
+                <w:t>34</w:t>
               </w:r>
             </w:ins>
           </w:p>
@@ -41104,7 +41292,7 @@
       </w:tr>
       <w:tr>
         <w:trPr>
-          <w:ins w:id="296" w:author="Augustin, Jourdain M" w:date="2015-03-20T10:41:00Z"/>
+          <w:ins w:id="312" w:author="Augustin, Jourdain M" w:date="2015-03-20T10:41:00Z"/>
         </w:trPr>
         <w:tc>
           <w:tcPr>
@@ -41113,11 +41301,11 @@
           <w:p>
             <w:pPr>
               <w:rPr>
-                <w:ins w:id="297" w:author="Augustin, Jourdain M" w:date="2015-03-20T10:41:00Z"/>
-                <w:sz w:val="18"/>
-              </w:rPr>
-            </w:pPr>
-            <w:ins w:id="298" w:author="Augustin, Jourdain M" w:date="2015-03-20T10:41:00Z">
+                <w:ins w:id="313" w:author="Augustin, Jourdain M" w:date="2015-03-20T10:41:00Z"/>
+                <w:sz w:val="18"/>
+              </w:rPr>
+            </w:pPr>
+            <w:ins w:id="314" w:author="Augustin, Jourdain M" w:date="2015-03-20T10:41:00Z">
               <w:r>
                 <w:rPr>
                   <w:sz w:val="18"/>
@@ -41134,11 +41322,11 @@
           <w:p>
             <w:pPr>
               <w:rPr>
-                <w:ins w:id="299" w:author="Augustin, Jourdain M" w:date="2015-03-20T10:41:00Z"/>
-                <w:sz w:val="18"/>
-              </w:rPr>
-            </w:pPr>
-            <w:ins w:id="300" w:author="Augustin, Jourdain M" w:date="2015-03-20T10:41:00Z">
+                <w:ins w:id="315" w:author="Augustin, Jourdain M" w:date="2015-03-20T10:41:00Z"/>
+                <w:sz w:val="18"/>
+              </w:rPr>
+            </w:pPr>
+            <w:ins w:id="316" w:author="Augustin, Jourdain M" w:date="2015-03-20T10:41:00Z">
               <w:r>
                 <w:rPr>
                   <w:sz w:val="18"/>
@@ -41157,7 +41345,7 @@
       </w:tr>
       <w:tr>
         <w:trPr>
-          <w:ins w:id="301" w:author="Augustin, Jourdain M" w:date="2015-03-20T10:41:00Z"/>
+          <w:ins w:id="317" w:author="Augustin, Jourdain M" w:date="2015-03-20T10:41:00Z"/>
         </w:trPr>
         <w:tc>
           <w:tcPr>
@@ -41166,11 +41354,11 @@
           <w:p>
             <w:pPr>
               <w:rPr>
-                <w:ins w:id="302" w:author="Augustin, Jourdain M" w:date="2015-03-20T10:41:00Z"/>
-                <w:sz w:val="18"/>
-              </w:rPr>
-            </w:pPr>
-            <w:ins w:id="303" w:author="Augustin, Jourdain M" w:date="2015-03-20T10:41:00Z">
+                <w:ins w:id="318" w:author="Augustin, Jourdain M" w:date="2015-03-20T10:41:00Z"/>
+                <w:sz w:val="18"/>
+              </w:rPr>
+            </w:pPr>
+            <w:ins w:id="319" w:author="Augustin, Jourdain M" w:date="2015-03-20T10:41:00Z">
               <w:r>
                 <w:rPr>
                   <w:sz w:val="18"/>
@@ -41187,11 +41375,11 @@
           <w:p>
             <w:pPr>
               <w:rPr>
-                <w:ins w:id="304" w:author="Augustin, Jourdain M" w:date="2015-03-20T10:41:00Z"/>
-                <w:sz w:val="18"/>
-              </w:rPr>
-            </w:pPr>
-            <w:ins w:id="305" w:author="Augustin, Jourdain M" w:date="2015-03-20T10:41:00Z">
+                <w:ins w:id="320" w:author="Augustin, Jourdain M" w:date="2015-03-20T10:41:00Z"/>
+                <w:sz w:val="18"/>
+              </w:rPr>
+            </w:pPr>
+            <w:ins w:id="321" w:author="Augustin, Jourdain M" w:date="2015-03-20T10:41:00Z">
               <w:r>
                 <w:rPr>
                   <w:sz w:val="18"/>
@@ -41216,7 +41404,7 @@
       </w:tr>
       <w:tr>
         <w:trPr>
-          <w:ins w:id="306" w:author="Augustin, Jourdain M" w:date="2015-03-20T10:41:00Z"/>
+          <w:ins w:id="322" w:author="Augustin, Jourdain M" w:date="2015-03-20T10:41:00Z"/>
         </w:trPr>
         <w:tc>
           <w:tcPr>
@@ -41225,11 +41413,11 @@
           <w:p>
             <w:pPr>
               <w:rPr>
-                <w:ins w:id="307" w:author="Augustin, Jourdain M" w:date="2015-03-20T10:41:00Z"/>
-                <w:sz w:val="18"/>
-              </w:rPr>
-            </w:pPr>
-            <w:ins w:id="308" w:author="Augustin, Jourdain M" w:date="2015-03-20T10:41:00Z">
+                <w:ins w:id="323" w:author="Augustin, Jourdain M" w:date="2015-03-20T10:41:00Z"/>
+                <w:sz w:val="18"/>
+              </w:rPr>
+            </w:pPr>
+            <w:ins w:id="324" w:author="Augustin, Jourdain M" w:date="2015-03-20T10:41:00Z">
               <w:r>
                 <w:rPr>
                   <w:sz w:val="18"/>
@@ -41246,28 +41434,16 @@
           <w:p>
             <w:pPr>
               <w:rPr>
-                <w:ins w:id="309" w:author="Augustin, Jourdain M" w:date="2015-03-20T10:41:00Z"/>
-                <w:sz w:val="18"/>
-              </w:rPr>
-            </w:pPr>
-            <w:ins w:id="310" w:author="Augustin, Jourdain M" w:date="2015-03-20T10:41:00Z">
+                <w:ins w:id="325" w:author="Augustin, Jourdain M" w:date="2015-03-20T10:41:00Z"/>
+                <w:sz w:val="18"/>
+              </w:rPr>
+            </w:pPr>
+            <w:ins w:id="326" w:author="Augustin, Jourdain M" w:date="2015-03-20T10:41:00Z">
               <w:r>
                 <w:rPr>
                   <w:sz w:val="18"/>
                 </w:rPr>
-                <w:t>View</w:t>
-              </w:r>
-              <w:r>
-                <w:rPr>
-                  <w:sz w:val="18"/>
-                </w:rPr>
-                <w:t>4</w:t>
-              </w:r>
-              <w:r>
-                <w:rPr>
-                  <w:sz w:val="18"/>
-                </w:rPr>
-                <w:t xml:space="preserve">.aspx, </w:t>
+                <w:t xml:space="preserve">View4.aspx, </w:t>
               </w:r>
               <w:r>
                 <w:rPr>
@@ -41281,7 +41457,7 @@
       </w:tr>
       <w:tr>
         <w:trPr>
-          <w:ins w:id="311" w:author="Augustin, Jourdain M" w:date="2015-03-20T10:41:00Z"/>
+          <w:ins w:id="327" w:author="Augustin, Jourdain M" w:date="2015-03-20T10:41:00Z"/>
         </w:trPr>
         <w:tc>
           <w:tcPr>
@@ -41290,11 +41466,11 @@
           <w:p>
             <w:pPr>
               <w:rPr>
-                <w:ins w:id="312" w:author="Augustin, Jourdain M" w:date="2015-03-20T10:41:00Z"/>
-                <w:sz w:val="18"/>
-              </w:rPr>
-            </w:pPr>
-            <w:ins w:id="313" w:author="Augustin, Jourdain M" w:date="2015-03-20T10:41:00Z">
+                <w:ins w:id="328" w:author="Augustin, Jourdain M" w:date="2015-03-20T10:41:00Z"/>
+                <w:sz w:val="18"/>
+              </w:rPr>
+            </w:pPr>
+            <w:ins w:id="329" w:author="Augustin, Jourdain M" w:date="2015-03-20T10:41:00Z">
               <w:r>
                 <w:rPr>
                   <w:sz w:val="18"/>
@@ -41311,7 +41487,7 @@
           <w:p>
             <w:pPr>
               <w:rPr>
-                <w:ins w:id="314" w:author="Augustin, Jourdain M" w:date="2015-03-20T10:41:00Z"/>
+                <w:ins w:id="330" w:author="Augustin, Jourdain M" w:date="2015-03-20T10:41:00Z"/>
                 <w:sz w:val="18"/>
               </w:rPr>
             </w:pPr>
@@ -41320,7 +41496,7 @@
       </w:tr>
       <w:tr>
         <w:trPr>
-          <w:ins w:id="315" w:author="Augustin, Jourdain M" w:date="2015-03-20T10:41:00Z"/>
+          <w:ins w:id="331" w:author="Augustin, Jourdain M" w:date="2015-03-20T10:41:00Z"/>
         </w:trPr>
         <w:tc>
           <w:tcPr>
@@ -41329,11 +41505,11 @@
           <w:p>
             <w:pPr>
               <w:rPr>
-                <w:ins w:id="316" w:author="Augustin, Jourdain M" w:date="2015-03-20T10:41:00Z"/>
-                <w:sz w:val="18"/>
-              </w:rPr>
-            </w:pPr>
-            <w:ins w:id="317" w:author="Augustin, Jourdain M" w:date="2015-03-20T10:41:00Z">
+                <w:ins w:id="332" w:author="Augustin, Jourdain M" w:date="2015-03-20T10:41:00Z"/>
+                <w:sz w:val="18"/>
+              </w:rPr>
+            </w:pPr>
+            <w:ins w:id="333" w:author="Augustin, Jourdain M" w:date="2015-03-20T10:41:00Z">
               <w:r>
                 <w:rPr>
                   <w:sz w:val="18"/>
@@ -41350,11 +41526,11 @@
           <w:p>
             <w:pPr>
               <w:rPr>
-                <w:ins w:id="318" w:author="Augustin, Jourdain M" w:date="2015-03-20T10:41:00Z"/>
-                <w:sz w:val="18"/>
-              </w:rPr>
-            </w:pPr>
-            <w:ins w:id="319" w:author="Augustin, Jourdain M" w:date="2015-03-20T10:41:00Z">
+                <w:ins w:id="334" w:author="Augustin, Jourdain M" w:date="2015-03-20T10:41:00Z"/>
+                <w:sz w:val="18"/>
+              </w:rPr>
+            </w:pPr>
+            <w:ins w:id="335" w:author="Augustin, Jourdain M" w:date="2015-03-20T10:41:00Z">
               <w:r>
                 <w:rPr>
                   <w:sz w:val="18"/>
@@ -41362,7 +41538,7 @@
                 <w:t>Verify for Supervisor</w:t>
               </w:r>
             </w:ins>
-            <w:ins w:id="320" w:author="Augustin, Jourdain M" w:date="2015-03-20T10:44:00Z">
+            <w:ins w:id="336" w:author="Augustin, Jourdain M" w:date="2015-03-20T10:44:00Z">
               <w:r>
                 <w:rPr>
                   <w:sz w:val="18"/>
@@ -41370,7 +41546,7 @@
                 <w:t xml:space="preserve"> or</w:t>
               </w:r>
             </w:ins>
-            <w:ins w:id="321" w:author="Augustin, Jourdain M" w:date="2015-03-20T10:41:00Z">
+            <w:ins w:id="337" w:author="Augustin, Jourdain M" w:date="2015-03-20T10:41:00Z">
               <w:r>
                 <w:rPr>
                   <w:sz w:val="18"/>
@@ -41378,7 +41554,7 @@
                 <w:t xml:space="preserve"> manager user account</w:t>
               </w:r>
             </w:ins>
-            <w:ins w:id="322" w:author="Augustin, Jourdain M" w:date="2015-03-20T10:44:00Z">
+            <w:ins w:id="338" w:author="Augustin, Jourdain M" w:date="2015-03-20T10:44:00Z">
               <w:r>
                 <w:rPr>
                   <w:sz w:val="18"/>
@@ -41386,7 +41562,7 @@
                 <w:t xml:space="preserve"> with “ECL</w:t>
               </w:r>
             </w:ins>
-            <w:ins w:id="323" w:author="Augustin, Jourdain M" w:date="2015-03-20T10:45:00Z">
+            <w:ins w:id="339" w:author="Augustin, Jourdain M" w:date="2015-03-20T10:45:00Z">
               <w:r>
                 <w:rPr>
                   <w:sz w:val="18"/>
@@ -41415,7 +41591,7 @@
     <w:p>
       <w:pPr>
         <w:rPr>
-          <w:ins w:id="324" w:author="Augustin, Jourdain M" w:date="2015-03-20T10:41:00Z"/>
+          <w:ins w:id="340" w:author="Augustin, Jourdain M" w:date="2015-03-20T10:41:00Z"/>
           <w:sz w:val="18"/>
         </w:rPr>
       </w:pPr>
@@ -41423,7 +41599,7 @@
     <w:p>
       <w:pPr>
         <w:rPr>
-          <w:ins w:id="325" w:author="Augustin, Jourdain M" w:date="2015-03-20T10:41:00Z"/>
+          <w:ins w:id="341" w:author="Augustin, Jourdain M" w:date="2015-03-20T10:41:00Z"/>
           <w:sz w:val="18"/>
         </w:rPr>
       </w:pPr>
@@ -41454,7 +41630,7 @@
         <w:trPr>
           <w:cantSplit/>
           <w:tblHeader/>
-          <w:ins w:id="326" w:author="Augustin, Jourdain M" w:date="2015-03-20T10:41:00Z"/>
+          <w:ins w:id="342" w:author="Augustin, Jourdain M" w:date="2015-03-20T10:41:00Z"/>
         </w:trPr>
         <w:tc>
           <w:tcPr>
@@ -41464,13 +41640,13 @@
           <w:p>
             <w:pPr>
               <w:rPr>
-                <w:ins w:id="327" w:author="Augustin, Jourdain M" w:date="2015-03-20T10:41:00Z"/>
-                <w:b/>
-                <w:i/>
-                <w:sz w:val="18"/>
-              </w:rPr>
-            </w:pPr>
-            <w:ins w:id="328" w:author="Augustin, Jourdain M" w:date="2015-03-20T10:41:00Z">
+                <w:ins w:id="343" w:author="Augustin, Jourdain M" w:date="2015-03-20T10:41:00Z"/>
+                <w:b/>
+                <w:i/>
+                <w:sz w:val="18"/>
+              </w:rPr>
+            </w:pPr>
+            <w:ins w:id="344" w:author="Augustin, Jourdain M" w:date="2015-03-20T10:41:00Z">
               <w:r>
                 <w:rPr>
                   <w:b/>
@@ -41489,13 +41665,13 @@
           <w:p>
             <w:pPr>
               <w:rPr>
-                <w:ins w:id="329" w:author="Augustin, Jourdain M" w:date="2015-03-20T10:41:00Z"/>
-                <w:b/>
-                <w:i/>
-                <w:sz w:val="18"/>
-              </w:rPr>
-            </w:pPr>
-            <w:ins w:id="330" w:author="Augustin, Jourdain M" w:date="2015-03-20T10:41:00Z">
+                <w:ins w:id="345" w:author="Augustin, Jourdain M" w:date="2015-03-20T10:41:00Z"/>
+                <w:b/>
+                <w:i/>
+                <w:sz w:val="18"/>
+              </w:rPr>
+            </w:pPr>
+            <w:ins w:id="346" w:author="Augustin, Jourdain M" w:date="2015-03-20T10:41:00Z">
               <w:r>
                 <w:rPr>
                   <w:b/>
@@ -41514,13 +41690,13 @@
           <w:p>
             <w:pPr>
               <w:rPr>
-                <w:ins w:id="331" w:author="Augustin, Jourdain M" w:date="2015-03-20T10:41:00Z"/>
-                <w:b/>
-                <w:i/>
-                <w:sz w:val="18"/>
-              </w:rPr>
-            </w:pPr>
-            <w:ins w:id="332" w:author="Augustin, Jourdain M" w:date="2015-03-20T10:41:00Z">
+                <w:ins w:id="347" w:author="Augustin, Jourdain M" w:date="2015-03-20T10:41:00Z"/>
+                <w:b/>
+                <w:i/>
+                <w:sz w:val="18"/>
+              </w:rPr>
+            </w:pPr>
+            <w:ins w:id="348" w:author="Augustin, Jourdain M" w:date="2015-03-20T10:41:00Z">
               <w:r>
                 <w:rPr>
                   <w:b/>
@@ -41539,13 +41715,13 @@
           <w:p>
             <w:pPr>
               <w:rPr>
-                <w:ins w:id="333" w:author="Augustin, Jourdain M" w:date="2015-03-20T10:41:00Z"/>
-                <w:b/>
-                <w:i/>
-                <w:sz w:val="18"/>
-              </w:rPr>
-            </w:pPr>
-            <w:ins w:id="334" w:author="Augustin, Jourdain M" w:date="2015-03-20T10:41:00Z">
+                <w:ins w:id="349" w:author="Augustin, Jourdain M" w:date="2015-03-20T10:41:00Z"/>
+                <w:b/>
+                <w:i/>
+                <w:sz w:val="18"/>
+              </w:rPr>
+            </w:pPr>
+            <w:ins w:id="350" w:author="Augustin, Jourdain M" w:date="2015-03-20T10:41:00Z">
               <w:r>
                 <w:rPr>
                   <w:b/>
@@ -41558,13 +41734,13 @@
           <w:p>
             <w:pPr>
               <w:rPr>
-                <w:ins w:id="335" w:author="Augustin, Jourdain M" w:date="2015-03-20T10:41:00Z"/>
-                <w:b/>
-                <w:i/>
-                <w:sz w:val="18"/>
-              </w:rPr>
-            </w:pPr>
-            <w:ins w:id="336" w:author="Augustin, Jourdain M" w:date="2015-03-20T10:41:00Z">
+                <w:ins w:id="351" w:author="Augustin, Jourdain M" w:date="2015-03-20T10:41:00Z"/>
+                <w:b/>
+                <w:i/>
+                <w:sz w:val="18"/>
+              </w:rPr>
+            </w:pPr>
+            <w:ins w:id="352" w:author="Augustin, Jourdain M" w:date="2015-03-20T10:41:00Z">
               <w:r>
                 <w:rPr>
                   <w:b/>
@@ -41583,13 +41759,13 @@
           <w:p>
             <w:pPr>
               <w:rPr>
-                <w:ins w:id="337" w:author="Augustin, Jourdain M" w:date="2015-03-20T10:41:00Z"/>
-                <w:b/>
-                <w:i/>
-                <w:sz w:val="18"/>
-              </w:rPr>
-            </w:pPr>
-            <w:ins w:id="338" w:author="Augustin, Jourdain M" w:date="2015-03-20T10:41:00Z">
+                <w:ins w:id="353" w:author="Augustin, Jourdain M" w:date="2015-03-20T10:41:00Z"/>
+                <w:b/>
+                <w:i/>
+                <w:sz w:val="18"/>
+              </w:rPr>
+            </w:pPr>
+            <w:ins w:id="354" w:author="Augustin, Jourdain M" w:date="2015-03-20T10:41:00Z">
               <w:r>
                 <w:rPr>
                   <w:b/>
@@ -41604,7 +41780,7 @@
       <w:tr>
         <w:trPr>
           <w:cantSplit/>
-          <w:ins w:id="339" w:author="Augustin, Jourdain M" w:date="2015-03-20T10:41:00Z"/>
+          <w:ins w:id="355" w:author="Augustin, Jourdain M" w:date="2015-03-20T10:41:00Z"/>
         </w:trPr>
         <w:tc>
           <w:tcPr>
@@ -41617,11 +41793,11 @@
                 <w:numId w:val="38"/>
               </w:numPr>
               <w:rPr>
-                <w:ins w:id="340" w:author="Augustin, Jourdain M" w:date="2015-03-20T10:41:00Z"/>
-                <w:i/>
-                <w:sz w:val="18"/>
-              </w:rPr>
-              <w:pPrChange w:id="341" w:author="Augustin, Jourdain M" w:date="2015-03-20T10:41:00Z">
+                <w:ins w:id="356" w:author="Augustin, Jourdain M" w:date="2015-03-20T10:41:00Z"/>
+                <w:i/>
+                <w:sz w:val="18"/>
+              </w:rPr>
+              <w:pPrChange w:id="357" w:author="Augustin, Jourdain M" w:date="2015-03-20T10:41:00Z">
                 <w:pPr>
                   <w:numPr>
                     <w:numId w:val="36"/>
@@ -41644,13 +41820,13 @@
               <w:pStyle w:val="CSETableText"/>
               <w:ind w:left="159"/>
               <w:rPr>
-                <w:ins w:id="342" w:author="Augustin, Jourdain M" w:date="2015-03-20T10:41:00Z"/>
+                <w:ins w:id="358" w:author="Augustin, Jourdain M" w:date="2015-03-20T10:41:00Z"/>
                 <w:rFonts w:asciiTheme="minorHAnsi" w:hAnsiTheme="minorHAnsi"/>
                 <w:bCs/>
                 <w:szCs w:val="20"/>
               </w:rPr>
             </w:pPr>
-            <w:ins w:id="343" w:author="Augustin, Jourdain M" w:date="2015-03-20T10:41:00Z">
+            <w:ins w:id="359" w:author="Augustin, Jourdain M" w:date="2015-03-20T10:41:00Z">
               <w:r>
                 <w:rPr>
                   <w:rFonts w:asciiTheme="minorHAnsi" w:hAnsiTheme="minorHAnsi"/>
@@ -41668,7 +41844,7 @@
                 <w:t xml:space="preserve"> </w:t>
               </w:r>
             </w:ins>
-            <w:ins w:id="344" w:author="Augustin, Jourdain M" w:date="2015-03-20T10:44:00Z">
+            <w:ins w:id="360" w:author="Augustin, Jourdain M" w:date="2015-03-20T10:44:00Z">
               <w:r>
                 <w:rPr>
                   <w:rFonts w:asciiTheme="minorHAnsi" w:hAnsiTheme="minorHAnsi"/>
@@ -41678,7 +41854,7 @@
                 <w:t>Supervisor</w:t>
               </w:r>
             </w:ins>
-            <w:ins w:id="345" w:author="Augustin, Jourdain M" w:date="2015-03-20T10:41:00Z">
+            <w:ins w:id="361" w:author="Augustin, Jourdain M" w:date="2015-03-20T10:41:00Z">
               <w:r>
                 <w:rPr>
                   <w:rFonts w:asciiTheme="minorHAnsi" w:hAnsiTheme="minorHAnsi"/>
@@ -41702,7 +41878,7 @@
               <w:pStyle w:val="CSETableText"/>
               <w:ind w:left="159"/>
               <w:rPr>
-                <w:ins w:id="346" w:author="Augustin, Jourdain M" w:date="2015-03-20T10:41:00Z"/>
+                <w:ins w:id="362" w:author="Augustin, Jourdain M" w:date="2015-03-20T10:41:00Z"/>
                 <w:rFonts w:asciiTheme="minorHAnsi" w:hAnsiTheme="minorHAnsi"/>
                 <w:bCs/>
                 <w:szCs w:val="20"/>
@@ -41712,12 +41888,12 @@
           <w:p>
             <w:pPr>
               <w:rPr>
-                <w:ins w:id="347" w:author="Augustin, Jourdain M" w:date="2015-03-20T10:41:00Z"/>
-                <w:bCs/>
-                <w:sz w:val="18"/>
-              </w:rPr>
-            </w:pPr>
-            <w:ins w:id="348" w:author="Augustin, Jourdain M" w:date="2015-03-20T10:41:00Z">
+                <w:ins w:id="363" w:author="Augustin, Jourdain M" w:date="2015-03-20T10:41:00Z"/>
+                <w:bCs/>
+                <w:sz w:val="18"/>
+              </w:rPr>
+            </w:pPr>
+            <w:ins w:id="364" w:author="Augustin, Jourdain M" w:date="2015-03-20T10:41:00Z">
               <w:r>
                 <w:rPr>
                   <w:rFonts w:asciiTheme="minorHAnsi" w:hAnsiTheme="minorHAnsi"/>
@@ -41749,11 +41925,11 @@
           <w:p>
             <w:pPr>
               <w:rPr>
-                <w:ins w:id="349" w:author="Augustin, Jourdain M" w:date="2015-03-20T10:41:00Z"/>
-                <w:sz w:val="18"/>
-              </w:rPr>
-            </w:pPr>
-            <w:ins w:id="350" w:author="Augustin, Jourdain M" w:date="2015-03-20T10:41:00Z">
+                <w:ins w:id="365" w:author="Augustin, Jourdain M" w:date="2015-03-20T10:41:00Z"/>
+                <w:sz w:val="18"/>
+              </w:rPr>
+            </w:pPr>
+            <w:ins w:id="366" w:author="Augustin, Jourdain M" w:date="2015-03-20T10:41:00Z">
               <w:r>
                 <w:rPr>
                   <w:rFonts w:asciiTheme="minorHAnsi" w:hAnsiTheme="minorHAnsi"/>
@@ -41777,12 +41953,12 @@
             <w:pPr>
               <w:jc w:val="center"/>
               <w:rPr>
-                <w:ins w:id="351" w:author="Augustin, Jourdain M" w:date="2015-03-20T10:41:00Z"/>
-                <w:i/>
-                <w:sz w:val="18"/>
-              </w:rPr>
-            </w:pPr>
-            <w:ins w:id="352" w:author="Augustin, Jourdain M" w:date="2015-03-20T10:41:00Z">
+                <w:ins w:id="367" w:author="Augustin, Jourdain M" w:date="2015-03-20T10:41:00Z"/>
+                <w:i/>
+                <w:sz w:val="18"/>
+              </w:rPr>
+            </w:pPr>
+            <w:ins w:id="368" w:author="Augustin, Jourdain M" w:date="2015-03-20T10:41:00Z">
               <w:r>
                 <w:rPr>
                   <w:i/>
@@ -41796,12 +41972,12 @@
             <w:pPr>
               <w:jc w:val="center"/>
               <w:rPr>
-                <w:ins w:id="353" w:author="Augustin, Jourdain M" w:date="2015-03-20T10:41:00Z"/>
-                <w:i/>
-                <w:sz w:val="18"/>
-              </w:rPr>
-            </w:pPr>
-            <w:ins w:id="354" w:author="Augustin, Jourdain M" w:date="2015-03-20T10:41:00Z">
+                <w:ins w:id="369" w:author="Augustin, Jourdain M" w:date="2015-03-20T10:41:00Z"/>
+                <w:i/>
+                <w:sz w:val="18"/>
+              </w:rPr>
+            </w:pPr>
+            <w:ins w:id="370" w:author="Augustin, Jourdain M" w:date="2015-03-20T10:41:00Z">
               <w:r>
                 <w:rPr>
                   <w:i/>
@@ -41819,7 +41995,7 @@
           <w:p>
             <w:pPr>
               <w:rPr>
-                <w:ins w:id="355" w:author="Augustin, Jourdain M" w:date="2015-03-20T10:41:00Z"/>
+                <w:ins w:id="371" w:author="Augustin, Jourdain M" w:date="2015-03-20T10:41:00Z"/>
                 <w:i/>
                 <w:sz w:val="18"/>
               </w:rPr>
@@ -41829,7 +42005,7 @@
       </w:tr>
       <w:tr>
         <w:trPr>
-          <w:ins w:id="356" w:author="Augustin, Jourdain M" w:date="2015-03-20T10:41:00Z"/>
+          <w:ins w:id="372" w:author="Augustin, Jourdain M" w:date="2015-03-20T10:41:00Z"/>
         </w:trPr>
         <w:tc>
           <w:tcPr>
@@ -41842,11 +42018,11 @@
                 <w:numId w:val="38"/>
               </w:numPr>
               <w:rPr>
-                <w:ins w:id="357" w:author="Augustin, Jourdain M" w:date="2015-03-20T10:41:00Z"/>
-                <w:i/>
-                <w:sz w:val="18"/>
-              </w:rPr>
-              <w:pPrChange w:id="358" w:author="Augustin, Jourdain M" w:date="2015-03-20T10:41:00Z">
+                <w:ins w:id="373" w:author="Augustin, Jourdain M" w:date="2015-03-20T10:41:00Z"/>
+                <w:i/>
+                <w:sz w:val="18"/>
+              </w:rPr>
+              <w:pPrChange w:id="374" w:author="Augustin, Jourdain M" w:date="2015-03-20T10:41:00Z">
                 <w:pPr>
                   <w:numPr>
                     <w:numId w:val="36"/>
@@ -41869,13 +42045,13 @@
               <w:pStyle w:val="CSETableText"/>
               <w:ind w:left="159"/>
               <w:rPr>
-                <w:ins w:id="359" w:author="Augustin, Jourdain M" w:date="2015-03-20T10:41:00Z"/>
+                <w:ins w:id="375" w:author="Augustin, Jourdain M" w:date="2015-03-20T10:41:00Z"/>
                 <w:rFonts w:asciiTheme="minorHAnsi" w:hAnsiTheme="minorHAnsi"/>
                 <w:bCs/>
                 <w:szCs w:val="20"/>
               </w:rPr>
             </w:pPr>
-            <w:ins w:id="360" w:author="Augustin, Jourdain M" w:date="2015-03-20T10:41:00Z">
+            <w:ins w:id="376" w:author="Augustin, Jourdain M" w:date="2015-03-20T10:41:00Z">
               <w:r>
                 <w:rPr>
                   <w:rFonts w:asciiTheme="minorHAnsi" w:hAnsiTheme="minorHAnsi"/>
@@ -41885,7 +42061,7 @@
                 <w:t>Select “</w:t>
               </w:r>
             </w:ins>
-            <w:ins w:id="361" w:author="Augustin, Jourdain M" w:date="2015-03-20T10:43:00Z">
+            <w:ins w:id="377" w:author="Augustin, Jourdain M" w:date="2015-03-20T10:43:00Z">
               <w:r>
                 <w:rPr>
                   <w:rFonts w:asciiTheme="minorHAnsi" w:hAnsiTheme="minorHAnsi"/>
@@ -41895,7 +42071,7 @@
                 <w:t>Historical Dashboard</w:t>
               </w:r>
             </w:ins>
-            <w:ins w:id="362" w:author="Augustin, Jourdain M" w:date="2015-03-20T10:41:00Z">
+            <w:ins w:id="378" w:author="Augustin, Jourdain M" w:date="2015-03-20T10:41:00Z">
               <w:r>
                 <w:rPr>
                   <w:rFonts w:asciiTheme="minorHAnsi" w:hAnsiTheme="minorHAnsi"/>
@@ -41910,19 +42086,28 @@
                   <w:bCs/>
                   <w:szCs w:val="20"/>
                 </w:rPr>
-                <w:t>and view displayed tables.</w:t>
+                <w:t xml:space="preserve">and view </w:t>
+              </w:r>
+              <w:r>
+                <w:rPr>
+                  <w:rFonts w:asciiTheme="minorHAnsi" w:hAnsiTheme="minorHAnsi"/>
+                  <w:bCs/>
+                  <w:szCs w:val="20"/>
+                </w:rPr>
+                <w:lastRenderedPageBreak/>
+                <w:t>displayed tables.</w:t>
               </w:r>
             </w:ins>
           </w:p>
           <w:p>
             <w:pPr>
               <w:rPr>
-                <w:ins w:id="363" w:author="Augustin, Jourdain M" w:date="2015-03-20T10:41:00Z"/>
-                <w:bCs/>
-                <w:sz w:val="18"/>
-              </w:rPr>
-            </w:pPr>
-            <w:ins w:id="364" w:author="Augustin, Jourdain M" w:date="2015-03-20T10:41:00Z">
+                <w:ins w:id="379" w:author="Augustin, Jourdain M" w:date="2015-03-20T10:41:00Z"/>
+                <w:bCs/>
+                <w:sz w:val="18"/>
+              </w:rPr>
+            </w:pPr>
+            <w:ins w:id="380" w:author="Augustin, Jourdain M" w:date="2015-03-20T10:41:00Z">
               <w:r>
                 <w:rPr>
                   <w:rFonts w:asciiTheme="minorHAnsi" w:hAnsiTheme="minorHAnsi"/>
@@ -41940,15 +42125,16 @@
           <w:p>
             <w:pPr>
               <w:rPr>
-                <w:ins w:id="365" w:author="Augustin, Jourdain M" w:date="2015-03-20T10:41:00Z"/>
-                <w:rFonts w:asciiTheme="minorHAnsi" w:hAnsiTheme="minorHAnsi"/>
-              </w:rPr>
-            </w:pPr>
-            <w:ins w:id="366" w:author="Augustin, Jourdain M" w:date="2015-03-20T10:41:00Z">
+                <w:ins w:id="381" w:author="Augustin, Jourdain M" w:date="2015-03-20T10:41:00Z"/>
+                <w:rFonts w:asciiTheme="minorHAnsi" w:hAnsiTheme="minorHAnsi"/>
+              </w:rPr>
+            </w:pPr>
+            <w:ins w:id="382" w:author="Augustin, Jourdain M" w:date="2015-03-20T10:41:00Z">
               <w:r>
                 <w:rPr>
                   <w:rFonts w:asciiTheme="minorHAnsi" w:hAnsiTheme="minorHAnsi"/>
                 </w:rPr>
+                <w:lastRenderedPageBreak/>
                 <w:t>Verify that the following conditions exists:</w:t>
               </w:r>
             </w:ins>
@@ -41961,11 +42147,11 @@
                 <w:numId w:val="39"/>
               </w:numPr>
               <w:rPr>
-                <w:ins w:id="367" w:author="Augustin, Jourdain M" w:date="2015-03-20T10:41:00Z"/>
+                <w:ins w:id="383" w:author="Augustin, Jourdain M" w:date="2015-03-20T10:41:00Z"/>
                 <w:sz w:val="20"/>
                 <w:szCs w:val="20"/>
               </w:rPr>
-              <w:pPrChange w:id="368" w:author="Augustin, Jourdain M" w:date="2015-03-20T10:43:00Z">
+              <w:pPrChange w:id="384" w:author="Augustin, Jourdain M" w:date="2015-03-20T10:43:00Z">
                 <w:pPr>
                   <w:pStyle w:val="ListParagraph"/>
                   <w:numPr>
@@ -41975,16 +42161,17 @@
                 </w:pPr>
               </w:pPrChange>
             </w:pPr>
-            <w:ins w:id="369" w:author="Augustin, Jourdain M" w:date="2015-03-20T10:54:00Z">
+            <w:ins w:id="385" w:author="Augustin, Jourdain M" w:date="2015-03-20T10:54:00Z">
               <w:r>
                 <w:rPr>
                   <w:sz w:val="20"/>
                   <w:szCs w:val="20"/>
                 </w:rPr>
+                <w:lastRenderedPageBreak/>
                 <w:t>T</w:t>
               </w:r>
             </w:ins>
-            <w:ins w:id="370" w:author="Augustin, Jourdain M" w:date="2015-03-20T10:41:00Z">
+            <w:ins w:id="386" w:author="Augustin, Jourdain M" w:date="2015-03-20T10:41:00Z">
               <w:r>
                 <w:rPr>
                   <w:sz w:val="20"/>
@@ -41993,7 +42180,7 @@
                 <w:t>able include</w:t>
               </w:r>
             </w:ins>
-            <w:ins w:id="371" w:author="Augustin, Jourdain M" w:date="2015-03-20T10:54:00Z">
+            <w:ins w:id="387" w:author="Augustin, Jourdain M" w:date="2015-03-20T10:54:00Z">
               <w:r>
                 <w:rPr>
                   <w:sz w:val="20"/>
@@ -42002,7 +42189,7 @@
                 <w:t>s</w:t>
               </w:r>
             </w:ins>
-            <w:ins w:id="372" w:author="Augustin, Jourdain M" w:date="2015-03-20T10:41:00Z">
+            <w:ins w:id="388" w:author="Augustin, Jourdain M" w:date="2015-03-20T10:41:00Z">
               <w:r>
                 <w:rPr>
                   <w:sz w:val="20"/>
@@ -42020,11 +42207,11 @@
                 <w:numId w:val="39"/>
               </w:numPr>
               <w:rPr>
-                <w:ins w:id="373" w:author="Augustin, Jourdain M" w:date="2015-03-20T10:54:00Z"/>
+                <w:ins w:id="389" w:author="Augustin, Jourdain M" w:date="2015-03-20T10:54:00Z"/>
                 <w:sz w:val="20"/>
                 <w:szCs w:val="20"/>
               </w:rPr>
-              <w:pPrChange w:id="374" w:author="Augustin, Jourdain M" w:date="2015-03-20T10:43:00Z">
+              <w:pPrChange w:id="390" w:author="Augustin, Jourdain M" w:date="2015-03-20T10:43:00Z">
                 <w:pPr>
                   <w:pStyle w:val="ListParagraph"/>
                   <w:numPr>
@@ -42034,7 +42221,7 @@
                 </w:pPr>
               </w:pPrChange>
             </w:pPr>
-            <w:ins w:id="375" w:author="Augustin, Jourdain M" w:date="2015-03-20T10:41:00Z">
+            <w:ins w:id="391" w:author="Augustin, Jourdain M" w:date="2015-03-20T10:41:00Z">
               <w:r>
                 <w:rPr>
                   <w:sz w:val="20"/>
@@ -42052,11 +42239,11 @@
                 <w:numId w:val="39"/>
               </w:numPr>
               <w:rPr>
-                <w:ins w:id="376" w:author="Augustin, Jourdain M" w:date="2015-03-20T10:54:00Z"/>
+                <w:ins w:id="392" w:author="Augustin, Jourdain M" w:date="2015-03-20T10:54:00Z"/>
                 <w:sz w:val="20"/>
                 <w:szCs w:val="20"/>
               </w:rPr>
-              <w:pPrChange w:id="377" w:author="Augustin, Jourdain M" w:date="2015-03-20T10:43:00Z">
+              <w:pPrChange w:id="393" w:author="Augustin, Jourdain M" w:date="2015-03-20T10:43:00Z">
                 <w:pPr>
                   <w:pStyle w:val="ListParagraph"/>
                   <w:numPr>
@@ -42066,7 +42253,7 @@
                 </w:pPr>
               </w:pPrChange>
             </w:pPr>
-            <w:ins w:id="378" w:author="Augustin, Jourdain M" w:date="2015-03-20T10:54:00Z">
+            <w:ins w:id="394" w:author="Augustin, Jourdain M" w:date="2015-03-20T10:54:00Z">
               <w:r>
                 <w:rPr>
                   <w:sz w:val="20"/>
@@ -42084,11 +42271,11 @@
                 <w:numId w:val="39"/>
               </w:numPr>
               <w:rPr>
-                <w:ins w:id="379" w:author="Augustin, Jourdain M" w:date="2015-03-20T10:54:00Z"/>
+                <w:ins w:id="395" w:author="Augustin, Jourdain M" w:date="2015-03-20T10:54:00Z"/>
                 <w:sz w:val="20"/>
                 <w:szCs w:val="20"/>
               </w:rPr>
-              <w:pPrChange w:id="380" w:author="Augustin, Jourdain M" w:date="2015-03-20T10:43:00Z">
+              <w:pPrChange w:id="396" w:author="Augustin, Jourdain M" w:date="2015-03-20T10:43:00Z">
                 <w:pPr>
                   <w:pStyle w:val="ListParagraph"/>
                   <w:numPr>
@@ -42098,7 +42285,7 @@
                 </w:pPr>
               </w:pPrChange>
             </w:pPr>
-            <w:ins w:id="381" w:author="Augustin, Jourdain M" w:date="2015-03-20T10:54:00Z">
+            <w:ins w:id="397" w:author="Augustin, Jourdain M" w:date="2015-03-20T10:54:00Z">
               <w:r>
                 <w:rPr>
                   <w:sz w:val="20"/>
@@ -42116,11 +42303,11 @@
                 <w:numId w:val="39"/>
               </w:numPr>
               <w:rPr>
-                <w:ins w:id="382" w:author="Augustin, Jourdain M" w:date="2015-03-20T10:41:00Z"/>
+                <w:ins w:id="398" w:author="Augustin, Jourdain M" w:date="2015-03-23T14:20:00Z"/>
                 <w:sz w:val="20"/>
                 <w:szCs w:val="20"/>
               </w:rPr>
-              <w:pPrChange w:id="383" w:author="Augustin, Jourdain M" w:date="2015-03-20T10:43:00Z">
+              <w:pPrChange w:id="399" w:author="Augustin, Jourdain M" w:date="2015-03-20T10:43:00Z">
                 <w:pPr>
                   <w:pStyle w:val="ListParagraph"/>
                   <w:numPr>
@@ -42130,7 +42317,7 @@
                 </w:pPr>
               </w:pPrChange>
             </w:pPr>
-            <w:ins w:id="384" w:author="Augustin, Jourdain M" w:date="2015-03-20T10:55:00Z">
+            <w:ins w:id="400" w:author="Augustin, Jourdain M" w:date="2015-03-20T10:55:00Z">
               <w:r>
                 <w:rPr>
                   <w:sz w:val="20"/>
@@ -42139,13 +42326,130 @@
                 <w:t>“Opportunity” and “Reinforcement” filters have been replaced with new “Value” filter</w:t>
               </w:r>
             </w:ins>
-            <w:bookmarkStart w:id="385" w:name="_GoBack"/>
-            <w:bookmarkEnd w:id="385"/>
-          </w:p>
-          <w:p>
-            <w:pPr>
-              <w:rPr>
-                <w:ins w:id="386" w:author="Augustin, Jourdain M" w:date="2015-03-20T10:41:00Z"/>
+          </w:p>
+          <w:p>
+            <w:pPr>
+              <w:pStyle w:val="ListParagraph"/>
+              <w:numPr>
+                <w:ilvl w:val="0"/>
+                <w:numId w:val="35"/>
+              </w:numPr>
+              <w:rPr>
+                <w:ins w:id="401" w:author="Augustin, Jourdain M" w:date="2015-03-23T14:20:00Z"/>
+              </w:rPr>
+            </w:pPr>
+            <w:ins w:id="402" w:author="Augustin, Jourdain M" w:date="2015-03-23T14:20:00Z">
+              <w:r>
+                <w:rPr>
+                  <w:sz w:val="20"/>
+                  <w:szCs w:val="20"/>
+                </w:rPr>
+                <w:t>Column headers have been updated from “</w:t>
+              </w:r>
+              <w:proofErr w:type="spellStart"/>
+              <w:r>
+                <w:rPr>
+                  <w:sz w:val="20"/>
+                  <w:szCs w:val="20"/>
+                </w:rPr>
+                <w:t>strFormStatus</w:t>
+              </w:r>
+              <w:proofErr w:type="spellEnd"/>
+              <w:r>
+                <w:rPr>
+                  <w:sz w:val="20"/>
+                  <w:szCs w:val="20"/>
+                </w:rPr>
+                <w:t>” to “Status”</w:t>
+              </w:r>
+            </w:ins>
+          </w:p>
+          <w:p>
+            <w:pPr>
+              <w:pStyle w:val="ListParagraph"/>
+              <w:numPr>
+                <w:ilvl w:val="0"/>
+                <w:numId w:val="39"/>
+              </w:numPr>
+              <w:rPr>
+                <w:ins w:id="403" w:author="Augustin, Jourdain M" w:date="2015-03-20T10:41:00Z"/>
+                <w:sz w:val="20"/>
+                <w:szCs w:val="20"/>
+                <w:rPrChange w:id="404" w:author="Augustin, Jourdain M" w:date="2015-03-23T14:20:00Z">
+                  <w:rPr>
+                    <w:ins w:id="405" w:author="Augustin, Jourdain M" w:date="2015-03-20T10:41:00Z"/>
+                    <w:sz w:val="20"/>
+                    <w:szCs w:val="20"/>
+                  </w:rPr>
+                </w:rPrChange>
+              </w:rPr>
+              <w:pPrChange w:id="406" w:author="Augustin, Jourdain M" w:date="2015-03-20T10:43:00Z">
+                <w:pPr>
+                  <w:pStyle w:val="ListParagraph"/>
+                  <w:numPr>
+                    <w:numId w:val="37"/>
+                  </w:numPr>
+                  <w:ind w:hanging="360"/>
+                </w:pPr>
+              </w:pPrChange>
+            </w:pPr>
+            <w:ins w:id="407" w:author="Augustin, Jourdain M" w:date="2015-03-23T14:20:00Z">
+              <w:r>
+                <w:rPr>
+                  <w:sz w:val="20"/>
+                  <w:szCs w:val="20"/>
+                </w:rPr>
+                <w:t>Column headers</w:t>
+              </w:r>
+              <w:r>
+                <w:rPr>
+                  <w:sz w:val="20"/>
+                  <w:szCs w:val="20"/>
+                  <w:rPrChange w:id="408" w:author="Augustin, Jourdain M" w:date="2015-03-23T14:20:00Z">
+                    <w:rPr>
+                      <w:sz w:val="20"/>
+                      <w:szCs w:val="20"/>
+                    </w:rPr>
+                  </w:rPrChange>
+                </w:rPr>
+                <w:t xml:space="preserve"> have been updated from “</w:t>
+              </w:r>
+              <w:proofErr w:type="spellStart"/>
+              <w:r>
+                <w:rPr>
+                  <w:sz w:val="20"/>
+                  <w:szCs w:val="20"/>
+                  <w:rPrChange w:id="409" w:author="Augustin, Jourdain M" w:date="2015-03-23T14:20:00Z">
+                    <w:rPr>
+                      <w:sz w:val="20"/>
+                      <w:szCs w:val="20"/>
+                    </w:rPr>
+                  </w:rPrChange>
+                </w:rPr>
+                <w:t>strSource</w:t>
+              </w:r>
+              <w:proofErr w:type="spellEnd"/>
+              <w:r>
+                <w:rPr>
+                  <w:sz w:val="20"/>
+                  <w:szCs w:val="20"/>
+                  <w:rPrChange w:id="410" w:author="Augustin, Jourdain M" w:date="2015-03-23T14:20:00Z">
+                    <w:rPr>
+                      <w:sz w:val="20"/>
+                      <w:szCs w:val="20"/>
+                    </w:rPr>
+                  </w:rPrChange>
+                </w:rPr>
+                <w:t>” to “Source”</w:t>
+              </w:r>
+            </w:ins>
+            <w:bookmarkStart w:id="411" w:name="_GoBack"/>
+            <w:bookmarkEnd w:id="411"/>
+          </w:p>
+          <w:p>
+            <w:pPr>
+              <w:rPr>
+                <w:ins w:id="412" w:author="Augustin, Jourdain M" w:date="2015-03-20T10:41:00Z"/>
               </w:rPr>
             </w:pPr>
           </w:p>
@@ -42158,17 +42462,18 @@
             <w:pPr>
               <w:jc w:val="center"/>
               <w:rPr>
-                <w:ins w:id="387" w:author="Augustin, Jourdain M" w:date="2015-03-20T10:41:00Z"/>
-                <w:i/>
-                <w:sz w:val="18"/>
-              </w:rPr>
-            </w:pPr>
-            <w:ins w:id="388" w:author="Augustin, Jourdain M" w:date="2015-03-20T10:41:00Z">
+                <w:ins w:id="413" w:author="Augustin, Jourdain M" w:date="2015-03-20T10:41:00Z"/>
+                <w:i/>
+                <w:sz w:val="18"/>
+              </w:rPr>
+            </w:pPr>
+            <w:ins w:id="414" w:author="Augustin, Jourdain M" w:date="2015-03-20T10:41:00Z">
               <w:r>
                 <w:rPr>
                   <w:i/>
                   <w:sz w:val="18"/>
                 </w:rPr>
+                <w:lastRenderedPageBreak/>
                 <w:t>P</w:t>
               </w:r>
             </w:ins>
@@ -42177,17 +42482,18 @@
             <w:pPr>
               <w:jc w:val="center"/>
               <w:rPr>
-                <w:ins w:id="389" w:author="Augustin, Jourdain M" w:date="2015-03-20T10:41:00Z"/>
-                <w:i/>
-                <w:sz w:val="18"/>
-              </w:rPr>
-            </w:pPr>
-            <w:ins w:id="390" w:author="Augustin, Jourdain M" w:date="2015-03-20T10:41:00Z">
+                <w:ins w:id="415" w:author="Augustin, Jourdain M" w:date="2015-03-20T10:41:00Z"/>
+                <w:i/>
+                <w:sz w:val="18"/>
+              </w:rPr>
+            </w:pPr>
+            <w:ins w:id="416" w:author="Augustin, Jourdain M" w:date="2015-03-20T10:41:00Z">
               <w:r>
                 <w:rPr>
                   <w:i/>
                   <w:sz w:val="18"/>
                 </w:rPr>
+                <w:lastRenderedPageBreak/>
                 <w:t>03/20/2015</w:t>
               </w:r>
             </w:ins>
@@ -42200,7 +42506,7 @@
           <w:p>
             <w:pPr>
               <w:rPr>
-                <w:ins w:id="391" w:author="Augustin, Jourdain M" w:date="2015-03-20T10:41:00Z"/>
+                <w:ins w:id="417" w:author="Augustin, Jourdain M" w:date="2015-03-20T10:41:00Z"/>
                 <w:i/>
                 <w:sz w:val="18"/>
               </w:rPr>
@@ -42212,7 +42518,7 @@
     <w:p>
       <w:pPr>
         <w:rPr>
-          <w:ins w:id="392" w:author="Augustin, Jourdain M" w:date="2015-03-20T10:41:00Z"/>
+          <w:ins w:id="418" w:author="Augustin, Jourdain M" w:date="2015-03-20T10:41:00Z"/>
           <w:sz w:val="18"/>
         </w:rPr>
       </w:pPr>
@@ -42220,7 +42526,7 @@
     <w:p>
       <w:pPr>
         <w:rPr>
-          <w:ins w:id="393" w:author="Augustin, Jourdain M" w:date="2015-03-20T10:41:00Z"/>
+          <w:ins w:id="419" w:author="Augustin, Jourdain M" w:date="2015-03-20T10:41:00Z"/>
           <w:sz w:val="18"/>
         </w:rPr>
       </w:pPr>
@@ -42228,7 +42534,7 @@
     <w:p>
       <w:pPr>
         <w:rPr>
-          <w:ins w:id="394" w:author="Augustin, Jourdain M" w:date="2015-03-20T10:41:00Z"/>
+          <w:ins w:id="420" w:author="Augustin, Jourdain M" w:date="2015-03-20T10:41:00Z"/>
           <w:sz w:val="18"/>
         </w:rPr>
       </w:pPr>
@@ -42401,7 +42707,7 @@
         <w:sz w:val="18"/>
         <w:szCs w:val="18"/>
       </w:rPr>
-      <w:t>42</w:t>
+      <w:t>43</w:t>
     </w:r>
     <w:r>
       <w:rPr>
@@ -45465,7 +45771,7 @@
   <w:abstractNum w:abstractNumId="24">
     <w:nsid w:val="52FE168E"/>
     <w:multiLevelType w:val="hybridMultilevel"/>
-    <w:tmpl w:val="D61C7028"/>
+    <w:tmpl w:val="ABDA547A"/>
     <w:lvl w:ilvl="0" w:tplc="0409000F">
       <w:start w:val="1"/>
       <w:numFmt w:val="decimal"/>
@@ -48973,7 +49279,7 @@
 </file>
 
 <file path=customXml/itemProps1.xml><?xml version="1.0" encoding="utf-8"?>
-<ds:datastoreItem xmlns:ds="http://schemas.openxmlformats.org/officeDocument/2006/customXml" ds:itemID="{602D5AC2-730C-4C84-8FB6-9FCB14344994}">
+<ds:datastoreItem xmlns:ds="http://schemas.openxmlformats.org/officeDocument/2006/customXml" ds:itemID="{9605AA15-A792-4AA7-93EB-0351158CCEAF}">
   <ds:schemaRefs>
     <ds:schemaRef ds:uri="http://schemas.openxmlformats.org/officeDocument/2006/bibliography"/>
   </ds:schemaRefs>

</xml_diff>

<commit_message>
[VM:Jourdain.Augustin@3/25/2015 12:37:24 PM] SCR 14422 - Updated cases ECUIDASH32 and ECUIDASH33 to include “Coaching Reason” header validation
git-tfs-id: [https://tfs.omnicloud.local/tfs/cco%20program/]$/eCoaching_V2;C13980
</commit_message>
<xml_diff>
--- a/Unit Test/CCO_eCoaching_UI_Dashboard_UTD.docx
+++ b/Unit Test/CCO_eCoaching_UI_Dashboard_UTD.docx
@@ -233,7 +233,7 @@
         </w:rPr>
         <w:fldChar w:fldCharType="separate"/>
       </w:r>
-      <w:ins w:id="0" w:author="Augustin, Jourdain M" w:date="2015-03-23T14:07:00Z">
+      <w:ins w:id="0" w:author="Augustin, Jourdain M" w:date="2015-03-25T12:35:00Z">
         <w:r>
           <w:rPr>
             <w:noProof/>
@@ -241,7 +241,7 @@
             <w:sz w:val="18"/>
             <w:szCs w:val="18"/>
           </w:rPr>
-          <w:t>March 23, 2015</w:t>
+          <w:t>March 25, 2015</w:t>
         </w:r>
       </w:ins>
       <w:del w:id="1" w:author="Augustin, Jourdain M" w:date="2015-03-23T14:07:00Z">
@@ -2876,6 +2876,16 @@
                 <w:sz w:val="20"/>
               </w:rPr>
             </w:pPr>
+            <w:ins w:id="33" w:author="Augustin, Jourdain M" w:date="2015-03-25T12:35:00Z">
+              <w:r>
+                <w:rPr>
+                  <w:rFonts w:asciiTheme="minorHAnsi" w:hAnsiTheme="minorHAnsi"/>
+                  <w:i w:val="0"/>
+                  <w:sz w:val="20"/>
+                </w:rPr>
+                <w:t>03/25/2015</w:t>
+              </w:r>
+            </w:ins>
           </w:p>
         </w:tc>
         <w:tc>
@@ -2891,10 +2901,18 @@
           <w:p>
             <w:pPr>
               <w:rPr>
-                <w:ins w:id="33" w:author="Augustin, Jourdain M" w:date="2015-03-20T10:16:00Z"/>
-                <w:rFonts w:asciiTheme="minorHAnsi" w:hAnsiTheme="minorHAnsi"/>
-              </w:rPr>
-            </w:pPr>
+                <w:ins w:id="34" w:author="Augustin, Jourdain M" w:date="2015-03-20T10:16:00Z"/>
+                <w:rFonts w:asciiTheme="minorHAnsi" w:hAnsiTheme="minorHAnsi"/>
+              </w:rPr>
+            </w:pPr>
+            <w:ins w:id="35" w:author="Augustin, Jourdain M" w:date="2015-03-25T12:35:00Z">
+              <w:r>
+                <w:rPr>
+                  <w:rFonts w:asciiTheme="minorHAnsi" w:hAnsiTheme="minorHAnsi"/>
+                </w:rPr>
+                <w:t>Updated cases ECUIDASH32 and ECUIDASH33 to include “Coaching Reason” header validation</w:t>
+              </w:r>
+            </w:ins>
           </w:p>
         </w:tc>
         <w:tc>
@@ -2912,12 +2930,22 @@
               <w:pStyle w:val="hdr1"/>
               <w:ind w:left="0"/>
               <w:rPr>
-                <w:ins w:id="34" w:author="Augustin, Jourdain M" w:date="2015-03-20T10:16:00Z"/>
+                <w:ins w:id="36" w:author="Augustin, Jourdain M" w:date="2015-03-20T10:16:00Z"/>
                 <w:rFonts w:asciiTheme="minorHAnsi" w:hAnsiTheme="minorHAnsi"/>
                 <w:i w:val="0"/>
                 <w:sz w:val="20"/>
               </w:rPr>
             </w:pPr>
+            <w:ins w:id="37" w:author="Augustin, Jourdain M" w:date="2015-03-25T12:35:00Z">
+              <w:r>
+                <w:rPr>
+                  <w:rFonts w:asciiTheme="minorHAnsi" w:hAnsiTheme="minorHAnsi"/>
+                  <w:i w:val="0"/>
+                  <w:sz w:val="20"/>
+                </w:rPr>
+                <w:t>Jourdain Augustin</w:t>
+              </w:r>
+            </w:ins>
           </w:p>
         </w:tc>
       </w:tr>
@@ -38273,7 +38301,7 @@
     <w:p>
       <w:pPr>
         <w:rPr>
-          <w:ins w:id="35" w:author="Augustin, Jourdain M" w:date="2015-03-20T10:21:00Z"/>
+          <w:ins w:id="38" w:author="Augustin, Jourdain M" w:date="2015-03-20T10:21:00Z"/>
           <w:sz w:val="18"/>
         </w:rPr>
       </w:pPr>
@@ -38281,7 +38309,7 @@
     <w:p>
       <w:pPr>
         <w:rPr>
-          <w:ins w:id="36" w:author="Augustin, Jourdain M" w:date="2015-03-20T10:21:00Z"/>
+          <w:ins w:id="39" w:author="Augustin, Jourdain M" w:date="2015-03-20T10:21:00Z"/>
           <w:sz w:val="18"/>
         </w:rPr>
       </w:pPr>
@@ -38289,7 +38317,7 @@
     <w:p>
       <w:pPr>
         <w:rPr>
-          <w:ins w:id="37" w:author="Augustin, Jourdain M" w:date="2015-03-20T10:21:00Z"/>
+          <w:ins w:id="40" w:author="Augustin, Jourdain M" w:date="2015-03-20T10:21:00Z"/>
           <w:sz w:val="18"/>
         </w:rPr>
       </w:pPr>
@@ -38297,7 +38325,7 @@
     <w:p>
       <w:pPr>
         <w:rPr>
-          <w:ins w:id="38" w:author="Augustin, Jourdain M" w:date="2015-03-20T10:21:00Z"/>
+          <w:ins w:id="41" w:author="Augustin, Jourdain M" w:date="2015-03-20T10:21:00Z"/>
           <w:sz w:val="18"/>
         </w:rPr>
       </w:pPr>
@@ -38305,7 +38333,7 @@
     <w:p>
       <w:pPr>
         <w:rPr>
-          <w:ins w:id="39" w:author="Augustin, Jourdain M" w:date="2015-03-20T10:21:00Z"/>
+          <w:ins w:id="42" w:author="Augustin, Jourdain M" w:date="2015-03-20T10:21:00Z"/>
           <w:sz w:val="18"/>
         </w:rPr>
       </w:pPr>
@@ -38313,7 +38341,7 @@
     <w:p>
       <w:pPr>
         <w:rPr>
-          <w:ins w:id="40" w:author="Augustin, Jourdain M" w:date="2015-03-20T10:21:00Z"/>
+          <w:ins w:id="43" w:author="Augustin, Jourdain M" w:date="2015-03-20T10:21:00Z"/>
           <w:sz w:val="18"/>
         </w:rPr>
       </w:pPr>
@@ -38321,7 +38349,7 @@
     <w:p>
       <w:pPr>
         <w:rPr>
-          <w:ins w:id="41" w:author="Augustin, Jourdain M" w:date="2015-03-20T10:21:00Z"/>
+          <w:ins w:id="44" w:author="Augustin, Jourdain M" w:date="2015-03-20T10:21:00Z"/>
           <w:sz w:val="18"/>
         </w:rPr>
       </w:pPr>
@@ -38329,7 +38357,7 @@
     <w:p>
       <w:pPr>
         <w:rPr>
-          <w:ins w:id="42" w:author="Augustin, Jourdain M" w:date="2015-03-20T10:21:00Z"/>
+          <w:ins w:id="45" w:author="Augustin, Jourdain M" w:date="2015-03-20T10:21:00Z"/>
           <w:sz w:val="18"/>
         </w:rPr>
       </w:pPr>
@@ -38337,7 +38365,7 @@
     <w:p>
       <w:pPr>
         <w:rPr>
-          <w:ins w:id="43" w:author="Augustin, Jourdain M" w:date="2015-03-20T10:21:00Z"/>
+          <w:ins w:id="46" w:author="Augustin, Jourdain M" w:date="2015-03-20T10:21:00Z"/>
           <w:sz w:val="18"/>
         </w:rPr>
       </w:pPr>
@@ -38345,7 +38373,7 @@
     <w:p>
       <w:pPr>
         <w:rPr>
-          <w:ins w:id="44" w:author="Augustin, Jourdain M" w:date="2015-03-20T10:21:00Z"/>
+          <w:ins w:id="47" w:author="Augustin, Jourdain M" w:date="2015-03-20T10:21:00Z"/>
           <w:sz w:val="18"/>
         </w:rPr>
       </w:pPr>
@@ -38353,7 +38381,7 @@
     <w:p>
       <w:pPr>
         <w:rPr>
-          <w:ins w:id="45" w:author="Augustin, Jourdain M" w:date="2015-03-20T10:21:00Z"/>
+          <w:ins w:id="48" w:author="Augustin, Jourdain M" w:date="2015-03-20T10:21:00Z"/>
           <w:sz w:val="18"/>
         </w:rPr>
       </w:pPr>
@@ -38361,7 +38389,7 @@
     <w:p>
       <w:pPr>
         <w:rPr>
-          <w:ins w:id="46" w:author="Augustin, Jourdain M" w:date="2015-03-20T10:21:00Z"/>
+          <w:ins w:id="49" w:author="Augustin, Jourdain M" w:date="2015-03-20T10:21:00Z"/>
           <w:sz w:val="18"/>
         </w:rPr>
       </w:pPr>
@@ -38369,7 +38397,7 @@
     <w:p>
       <w:pPr>
         <w:rPr>
-          <w:ins w:id="47" w:author="Augustin, Jourdain M" w:date="2015-03-20T10:21:00Z"/>
+          <w:ins w:id="50" w:author="Augustin, Jourdain M" w:date="2015-03-20T10:21:00Z"/>
           <w:sz w:val="18"/>
         </w:rPr>
       </w:pPr>
@@ -38377,7 +38405,7 @@
     <w:p>
       <w:pPr>
         <w:rPr>
-          <w:ins w:id="48" w:author="Augustin, Jourdain M" w:date="2015-03-20T10:21:00Z"/>
+          <w:ins w:id="51" w:author="Augustin, Jourdain M" w:date="2015-03-20T10:21:00Z"/>
           <w:sz w:val="18"/>
         </w:rPr>
       </w:pPr>
@@ -38385,7 +38413,7 @@
     <w:p>
       <w:pPr>
         <w:rPr>
-          <w:ins w:id="49" w:author="Augustin, Jourdain M" w:date="2015-03-20T10:21:00Z"/>
+          <w:ins w:id="52" w:author="Augustin, Jourdain M" w:date="2015-03-20T10:21:00Z"/>
           <w:sz w:val="18"/>
         </w:rPr>
       </w:pPr>
@@ -38393,7 +38421,7 @@
     <w:p>
       <w:pPr>
         <w:rPr>
-          <w:ins w:id="50" w:author="Augustin, Jourdain M" w:date="2015-03-20T10:21:00Z"/>
+          <w:ins w:id="53" w:author="Augustin, Jourdain M" w:date="2015-03-20T10:21:00Z"/>
           <w:sz w:val="18"/>
         </w:rPr>
       </w:pPr>
@@ -38401,7 +38429,7 @@
     <w:p>
       <w:pPr>
         <w:rPr>
-          <w:ins w:id="51" w:author="Augustin, Jourdain M" w:date="2015-03-20T10:21:00Z"/>
+          <w:ins w:id="54" w:author="Augustin, Jourdain M" w:date="2015-03-20T10:21:00Z"/>
           <w:sz w:val="18"/>
         </w:rPr>
       </w:pPr>
@@ -38409,7 +38437,7 @@
     <w:p>
       <w:pPr>
         <w:rPr>
-          <w:ins w:id="52" w:author="Augustin, Jourdain M" w:date="2015-03-20T10:21:00Z"/>
+          <w:ins w:id="55" w:author="Augustin, Jourdain M" w:date="2015-03-20T10:21:00Z"/>
           <w:sz w:val="18"/>
         </w:rPr>
       </w:pPr>
@@ -38436,7 +38464,7 @@
       <w:tr>
         <w:trPr>
           <w:tblHeader/>
-          <w:ins w:id="53" w:author="Augustin, Jourdain M" w:date="2015-03-20T10:21:00Z"/>
+          <w:ins w:id="56" w:author="Augustin, Jourdain M" w:date="2015-03-20T10:21:00Z"/>
         </w:trPr>
         <w:tc>
           <w:tcPr>
@@ -38446,12 +38474,12 @@
           <w:p>
             <w:pPr>
               <w:rPr>
-                <w:ins w:id="54" w:author="Augustin, Jourdain M" w:date="2015-03-20T10:21:00Z"/>
-                <w:b/>
-                <w:sz w:val="18"/>
-              </w:rPr>
-            </w:pPr>
-            <w:ins w:id="55" w:author="Augustin, Jourdain M" w:date="2015-03-20T10:21:00Z">
+                <w:ins w:id="57" w:author="Augustin, Jourdain M" w:date="2015-03-20T10:21:00Z"/>
+                <w:b/>
+                <w:sz w:val="18"/>
+              </w:rPr>
+            </w:pPr>
+            <w:ins w:id="58" w:author="Augustin, Jourdain M" w:date="2015-03-20T10:21:00Z">
               <w:r>
                 <w:rPr>
                   <w:b/>
@@ -38470,12 +38498,12 @@
           <w:p>
             <w:pPr>
               <w:rPr>
-                <w:ins w:id="56" w:author="Augustin, Jourdain M" w:date="2015-03-20T10:21:00Z"/>
-                <w:b/>
-                <w:sz w:val="18"/>
-              </w:rPr>
-            </w:pPr>
-            <w:ins w:id="57" w:author="Augustin, Jourdain M" w:date="2015-03-20T10:21:00Z">
+                <w:ins w:id="59" w:author="Augustin, Jourdain M" w:date="2015-03-20T10:21:00Z"/>
+                <w:b/>
+                <w:sz w:val="18"/>
+              </w:rPr>
+            </w:pPr>
+            <w:ins w:id="60" w:author="Augustin, Jourdain M" w:date="2015-03-20T10:21:00Z">
               <w:r>
                 <w:rPr>
                   <w:b/>
@@ -38489,7 +38517,7 @@
       </w:tr>
       <w:tr>
         <w:trPr>
-          <w:ins w:id="58" w:author="Augustin, Jourdain M" w:date="2015-03-20T10:21:00Z"/>
+          <w:ins w:id="61" w:author="Augustin, Jourdain M" w:date="2015-03-20T10:21:00Z"/>
         </w:trPr>
         <w:tc>
           <w:tcPr>
@@ -38498,11 +38526,11 @@
           <w:p>
             <w:pPr>
               <w:rPr>
-                <w:ins w:id="59" w:author="Augustin, Jourdain M" w:date="2015-03-20T10:21:00Z"/>
-                <w:sz w:val="18"/>
-              </w:rPr>
-            </w:pPr>
-            <w:ins w:id="60" w:author="Augustin, Jourdain M" w:date="2015-03-20T10:21:00Z">
+                <w:ins w:id="62" w:author="Augustin, Jourdain M" w:date="2015-03-20T10:21:00Z"/>
+                <w:sz w:val="18"/>
+              </w:rPr>
+            </w:pPr>
+            <w:ins w:id="63" w:author="Augustin, Jourdain M" w:date="2015-03-20T10:21:00Z">
               <w:r>
                 <w:rPr>
                   <w:sz w:val="18"/>
@@ -38519,11 +38547,11 @@
           <w:p>
             <w:pPr>
               <w:rPr>
-                <w:ins w:id="61" w:author="Augustin, Jourdain M" w:date="2015-03-20T10:21:00Z"/>
-                <w:sz w:val="18"/>
-              </w:rPr>
-            </w:pPr>
-            <w:ins w:id="62" w:author="Augustin, Jourdain M" w:date="2015-03-20T10:21:00Z">
+                <w:ins w:id="64" w:author="Augustin, Jourdain M" w:date="2015-03-20T10:21:00Z"/>
+                <w:sz w:val="18"/>
+              </w:rPr>
+            </w:pPr>
+            <w:ins w:id="65" w:author="Augustin, Jourdain M" w:date="2015-03-20T10:21:00Z">
               <w:r>
                 <w:rPr>
                   <w:sz w:val="18"/>
@@ -38542,7 +38570,7 @@
       </w:tr>
       <w:tr>
         <w:trPr>
-          <w:ins w:id="63" w:author="Augustin, Jourdain M" w:date="2015-03-20T10:21:00Z"/>
+          <w:ins w:id="66" w:author="Augustin, Jourdain M" w:date="2015-03-20T10:21:00Z"/>
         </w:trPr>
         <w:tc>
           <w:tcPr>
@@ -38551,11 +38579,11 @@
           <w:p>
             <w:pPr>
               <w:rPr>
-                <w:ins w:id="64" w:author="Augustin, Jourdain M" w:date="2015-03-20T10:21:00Z"/>
-                <w:sz w:val="18"/>
-              </w:rPr>
-            </w:pPr>
-            <w:ins w:id="65" w:author="Augustin, Jourdain M" w:date="2015-03-20T10:21:00Z">
+                <w:ins w:id="67" w:author="Augustin, Jourdain M" w:date="2015-03-20T10:21:00Z"/>
+                <w:sz w:val="18"/>
+              </w:rPr>
+            </w:pPr>
+            <w:ins w:id="68" w:author="Augustin, Jourdain M" w:date="2015-03-20T10:21:00Z">
               <w:r>
                 <w:rPr>
                   <w:sz w:val="18"/>
@@ -38572,11 +38600,11 @@
           <w:p>
             <w:pPr>
               <w:rPr>
-                <w:ins w:id="66" w:author="Augustin, Jourdain M" w:date="2015-03-20T10:21:00Z"/>
-                <w:sz w:val="18"/>
-              </w:rPr>
-            </w:pPr>
-            <w:ins w:id="67" w:author="Augustin, Jourdain M" w:date="2015-03-20T10:21:00Z">
+                <w:ins w:id="69" w:author="Augustin, Jourdain M" w:date="2015-03-20T10:21:00Z"/>
+                <w:sz w:val="18"/>
+              </w:rPr>
+            </w:pPr>
+            <w:ins w:id="70" w:author="Augustin, Jourdain M" w:date="2015-03-20T10:21:00Z">
               <w:r>
                 <w:rPr>
                   <w:sz w:val="18"/>
@@ -38595,7 +38623,7 @@
       </w:tr>
       <w:tr>
         <w:trPr>
-          <w:ins w:id="68" w:author="Augustin, Jourdain M" w:date="2015-03-20T10:21:00Z"/>
+          <w:ins w:id="71" w:author="Augustin, Jourdain M" w:date="2015-03-20T10:21:00Z"/>
         </w:trPr>
         <w:tc>
           <w:tcPr>
@@ -38604,11 +38632,11 @@
           <w:p>
             <w:pPr>
               <w:rPr>
-                <w:ins w:id="69" w:author="Augustin, Jourdain M" w:date="2015-03-20T10:21:00Z"/>
-                <w:sz w:val="18"/>
-              </w:rPr>
-            </w:pPr>
-            <w:ins w:id="70" w:author="Augustin, Jourdain M" w:date="2015-03-20T10:21:00Z">
+                <w:ins w:id="72" w:author="Augustin, Jourdain M" w:date="2015-03-20T10:21:00Z"/>
+                <w:sz w:val="18"/>
+              </w:rPr>
+            </w:pPr>
+            <w:ins w:id="73" w:author="Augustin, Jourdain M" w:date="2015-03-20T10:21:00Z">
               <w:r>
                 <w:rPr>
                   <w:sz w:val="18"/>
@@ -38625,11 +38653,11 @@
           <w:p>
             <w:pPr>
               <w:rPr>
-                <w:ins w:id="71" w:author="Augustin, Jourdain M" w:date="2015-03-20T10:21:00Z"/>
-                <w:sz w:val="18"/>
-              </w:rPr>
-            </w:pPr>
-            <w:ins w:id="72" w:author="Augustin, Jourdain M" w:date="2015-03-20T10:21:00Z">
+                <w:ins w:id="74" w:author="Augustin, Jourdain M" w:date="2015-03-20T10:21:00Z"/>
+                <w:sz w:val="18"/>
+              </w:rPr>
+            </w:pPr>
+            <w:ins w:id="75" w:author="Augustin, Jourdain M" w:date="2015-03-20T10:21:00Z">
               <w:r>
                 <w:rPr>
                   <w:sz w:val="18"/>
@@ -38654,7 +38682,7 @@
       </w:tr>
       <w:tr>
         <w:trPr>
-          <w:ins w:id="73" w:author="Augustin, Jourdain M" w:date="2015-03-20T10:21:00Z"/>
+          <w:ins w:id="76" w:author="Augustin, Jourdain M" w:date="2015-03-20T10:21:00Z"/>
         </w:trPr>
         <w:tc>
           <w:tcPr>
@@ -38663,11 +38691,11 @@
           <w:p>
             <w:pPr>
               <w:rPr>
-                <w:ins w:id="74" w:author="Augustin, Jourdain M" w:date="2015-03-20T10:21:00Z"/>
-                <w:sz w:val="18"/>
-              </w:rPr>
-            </w:pPr>
-            <w:ins w:id="75" w:author="Augustin, Jourdain M" w:date="2015-03-20T10:21:00Z">
+                <w:ins w:id="77" w:author="Augustin, Jourdain M" w:date="2015-03-20T10:21:00Z"/>
+                <w:sz w:val="18"/>
+              </w:rPr>
+            </w:pPr>
+            <w:ins w:id="78" w:author="Augustin, Jourdain M" w:date="2015-03-20T10:21:00Z">
               <w:r>
                 <w:rPr>
                   <w:sz w:val="18"/>
@@ -38684,11 +38712,11 @@
           <w:p>
             <w:pPr>
               <w:rPr>
-                <w:ins w:id="76" w:author="Augustin, Jourdain M" w:date="2015-03-20T10:21:00Z"/>
-                <w:sz w:val="18"/>
-              </w:rPr>
-            </w:pPr>
-            <w:ins w:id="77" w:author="Augustin, Jourdain M" w:date="2015-03-20T10:21:00Z">
+                <w:ins w:id="79" w:author="Augustin, Jourdain M" w:date="2015-03-20T10:21:00Z"/>
+                <w:sz w:val="18"/>
+              </w:rPr>
+            </w:pPr>
+            <w:ins w:id="80" w:author="Augustin, Jourdain M" w:date="2015-03-20T10:21:00Z">
               <w:r>
                 <w:rPr>
                   <w:sz w:val="18"/>
@@ -38707,7 +38735,7 @@
       </w:tr>
       <w:tr>
         <w:trPr>
-          <w:ins w:id="78" w:author="Augustin, Jourdain M" w:date="2015-03-20T10:21:00Z"/>
+          <w:ins w:id="81" w:author="Augustin, Jourdain M" w:date="2015-03-20T10:21:00Z"/>
         </w:trPr>
         <w:tc>
           <w:tcPr>
@@ -38716,11 +38744,11 @@
           <w:p>
             <w:pPr>
               <w:rPr>
-                <w:ins w:id="79" w:author="Augustin, Jourdain M" w:date="2015-03-20T10:21:00Z"/>
-                <w:sz w:val="18"/>
-              </w:rPr>
-            </w:pPr>
-            <w:ins w:id="80" w:author="Augustin, Jourdain M" w:date="2015-03-20T10:21:00Z">
+                <w:ins w:id="82" w:author="Augustin, Jourdain M" w:date="2015-03-20T10:21:00Z"/>
+                <w:sz w:val="18"/>
+              </w:rPr>
+            </w:pPr>
+            <w:ins w:id="83" w:author="Augustin, Jourdain M" w:date="2015-03-20T10:21:00Z">
               <w:r>
                 <w:rPr>
                   <w:sz w:val="18"/>
@@ -38737,7 +38765,7 @@
           <w:p>
             <w:pPr>
               <w:rPr>
-                <w:ins w:id="81" w:author="Augustin, Jourdain M" w:date="2015-03-20T10:21:00Z"/>
+                <w:ins w:id="84" w:author="Augustin, Jourdain M" w:date="2015-03-20T10:21:00Z"/>
                 <w:sz w:val="18"/>
               </w:rPr>
             </w:pPr>
@@ -38746,7 +38774,7 @@
       </w:tr>
       <w:tr>
         <w:trPr>
-          <w:ins w:id="82" w:author="Augustin, Jourdain M" w:date="2015-03-20T10:21:00Z"/>
+          <w:ins w:id="85" w:author="Augustin, Jourdain M" w:date="2015-03-20T10:21:00Z"/>
         </w:trPr>
         <w:tc>
           <w:tcPr>
@@ -38755,11 +38783,11 @@
           <w:p>
             <w:pPr>
               <w:rPr>
-                <w:ins w:id="83" w:author="Augustin, Jourdain M" w:date="2015-03-20T10:21:00Z"/>
-                <w:sz w:val="18"/>
-              </w:rPr>
-            </w:pPr>
-            <w:ins w:id="84" w:author="Augustin, Jourdain M" w:date="2015-03-20T10:21:00Z">
+                <w:ins w:id="86" w:author="Augustin, Jourdain M" w:date="2015-03-20T10:21:00Z"/>
+                <w:sz w:val="18"/>
+              </w:rPr>
+            </w:pPr>
+            <w:ins w:id="87" w:author="Augustin, Jourdain M" w:date="2015-03-20T10:21:00Z">
               <w:r>
                 <w:rPr>
                   <w:sz w:val="18"/>
@@ -38776,11 +38804,11 @@
           <w:p>
             <w:pPr>
               <w:rPr>
-                <w:ins w:id="85" w:author="Augustin, Jourdain M" w:date="2015-03-20T10:21:00Z"/>
-                <w:sz w:val="18"/>
-              </w:rPr>
-            </w:pPr>
-            <w:ins w:id="86" w:author="Augustin, Jourdain M" w:date="2015-03-20T10:21:00Z">
+                <w:ins w:id="88" w:author="Augustin, Jourdain M" w:date="2015-03-20T10:21:00Z"/>
+                <w:sz w:val="18"/>
+              </w:rPr>
+            </w:pPr>
+            <w:ins w:id="89" w:author="Augustin, Jourdain M" w:date="2015-03-20T10:21:00Z">
               <w:r>
                 <w:rPr>
                   <w:sz w:val="18"/>
@@ -38788,7 +38816,7 @@
                 <w:t>Verify for</w:t>
               </w:r>
             </w:ins>
-            <w:ins w:id="87" w:author="Augustin, Jourdain M" w:date="2015-03-20T10:22:00Z">
+            <w:ins w:id="90" w:author="Augustin, Jourdain M" w:date="2015-03-20T10:22:00Z">
               <w:r>
                 <w:rPr>
                   <w:sz w:val="18"/>
@@ -38796,7 +38824,7 @@
                 <w:t xml:space="preserve"> CSR, S</w:t>
               </w:r>
             </w:ins>
-            <w:ins w:id="88" w:author="Augustin, Jourdain M" w:date="2015-03-20T10:21:00Z">
+            <w:ins w:id="91" w:author="Augustin, Jourdain M" w:date="2015-03-20T10:21:00Z">
               <w:r>
                 <w:rPr>
                   <w:sz w:val="18"/>
@@ -38804,7 +38832,7 @@
                 <w:t>upervisor</w:t>
               </w:r>
             </w:ins>
-            <w:ins w:id="89" w:author="Augustin, Jourdain M" w:date="2015-03-20T10:22:00Z">
+            <w:ins w:id="92" w:author="Augustin, Jourdain M" w:date="2015-03-20T10:22:00Z">
               <w:r>
                 <w:rPr>
                   <w:sz w:val="18"/>
@@ -38812,7 +38840,7 @@
                 <w:t xml:space="preserve">, </w:t>
               </w:r>
             </w:ins>
-            <w:ins w:id="90" w:author="Augustin, Jourdain M" w:date="2015-03-20T10:21:00Z">
+            <w:ins w:id="93" w:author="Augustin, Jourdain M" w:date="2015-03-20T10:21:00Z">
               <w:r>
                 <w:rPr>
                   <w:sz w:val="18"/>
@@ -38820,7 +38848,7 @@
                 <w:t xml:space="preserve">manager </w:t>
               </w:r>
             </w:ins>
-            <w:ins w:id="91" w:author="Augustin, Jourdain M" w:date="2015-03-20T10:22:00Z">
+            <w:ins w:id="94" w:author="Augustin, Jourdain M" w:date="2015-03-20T10:22:00Z">
               <w:r>
                 <w:rPr>
                   <w:sz w:val="18"/>
@@ -38828,7 +38856,7 @@
                 <w:t>and miscellaneous</w:t>
               </w:r>
             </w:ins>
-            <w:ins w:id="92" w:author="Augustin, Jourdain M" w:date="2015-03-20T10:24:00Z">
+            <w:ins w:id="95" w:author="Augustin, Jourdain M" w:date="2015-03-20T10:24:00Z">
               <w:r>
                 <w:rPr>
                   <w:sz w:val="18"/>
@@ -38836,7 +38864,7 @@
                 <w:t xml:space="preserve">/fictional </w:t>
               </w:r>
             </w:ins>
-            <w:ins w:id="93" w:author="Augustin, Jourdain M" w:date="2015-03-20T10:21:00Z">
+            <w:ins w:id="96" w:author="Augustin, Jourdain M" w:date="2015-03-20T10:21:00Z">
               <w:r>
                 <w:rPr>
                   <w:sz w:val="18"/>
@@ -38851,7 +38879,7 @@
     <w:p>
       <w:pPr>
         <w:rPr>
-          <w:ins w:id="94" w:author="Augustin, Jourdain M" w:date="2015-03-20T10:21:00Z"/>
+          <w:ins w:id="97" w:author="Augustin, Jourdain M" w:date="2015-03-20T10:21:00Z"/>
           <w:sz w:val="18"/>
         </w:rPr>
       </w:pPr>
@@ -38859,7 +38887,7 @@
     <w:p>
       <w:pPr>
         <w:rPr>
-          <w:ins w:id="95" w:author="Augustin, Jourdain M" w:date="2015-03-20T10:21:00Z"/>
+          <w:ins w:id="98" w:author="Augustin, Jourdain M" w:date="2015-03-20T10:21:00Z"/>
           <w:sz w:val="18"/>
         </w:rPr>
       </w:pPr>
@@ -38890,7 +38918,7 @@
         <w:trPr>
           <w:cantSplit/>
           <w:tblHeader/>
-          <w:ins w:id="96" w:author="Augustin, Jourdain M" w:date="2015-03-20T10:21:00Z"/>
+          <w:ins w:id="99" w:author="Augustin, Jourdain M" w:date="2015-03-20T10:21:00Z"/>
         </w:trPr>
         <w:tc>
           <w:tcPr>
@@ -38900,13 +38928,13 @@
           <w:p>
             <w:pPr>
               <w:rPr>
-                <w:ins w:id="97" w:author="Augustin, Jourdain M" w:date="2015-03-20T10:21:00Z"/>
-                <w:b/>
-                <w:i/>
-                <w:sz w:val="18"/>
-              </w:rPr>
-            </w:pPr>
-            <w:ins w:id="98" w:author="Augustin, Jourdain M" w:date="2015-03-20T10:21:00Z">
+                <w:ins w:id="100" w:author="Augustin, Jourdain M" w:date="2015-03-20T10:21:00Z"/>
+                <w:b/>
+                <w:i/>
+                <w:sz w:val="18"/>
+              </w:rPr>
+            </w:pPr>
+            <w:ins w:id="101" w:author="Augustin, Jourdain M" w:date="2015-03-20T10:21:00Z">
               <w:r>
                 <w:rPr>
                   <w:b/>
@@ -38925,13 +38953,13 @@
           <w:p>
             <w:pPr>
               <w:rPr>
-                <w:ins w:id="99" w:author="Augustin, Jourdain M" w:date="2015-03-20T10:21:00Z"/>
-                <w:b/>
-                <w:i/>
-                <w:sz w:val="18"/>
-              </w:rPr>
-            </w:pPr>
-            <w:ins w:id="100" w:author="Augustin, Jourdain M" w:date="2015-03-20T10:21:00Z">
+                <w:ins w:id="102" w:author="Augustin, Jourdain M" w:date="2015-03-20T10:21:00Z"/>
+                <w:b/>
+                <w:i/>
+                <w:sz w:val="18"/>
+              </w:rPr>
+            </w:pPr>
+            <w:ins w:id="103" w:author="Augustin, Jourdain M" w:date="2015-03-20T10:21:00Z">
               <w:r>
                 <w:rPr>
                   <w:b/>
@@ -38950,13 +38978,13 @@
           <w:p>
             <w:pPr>
               <w:rPr>
-                <w:ins w:id="101" w:author="Augustin, Jourdain M" w:date="2015-03-20T10:21:00Z"/>
-                <w:b/>
-                <w:i/>
-                <w:sz w:val="18"/>
-              </w:rPr>
-            </w:pPr>
-            <w:ins w:id="102" w:author="Augustin, Jourdain M" w:date="2015-03-20T10:21:00Z">
+                <w:ins w:id="104" w:author="Augustin, Jourdain M" w:date="2015-03-20T10:21:00Z"/>
+                <w:b/>
+                <w:i/>
+                <w:sz w:val="18"/>
+              </w:rPr>
+            </w:pPr>
+            <w:ins w:id="105" w:author="Augustin, Jourdain M" w:date="2015-03-20T10:21:00Z">
               <w:r>
                 <w:rPr>
                   <w:b/>
@@ -38975,13 +39003,13 @@
           <w:p>
             <w:pPr>
               <w:rPr>
-                <w:ins w:id="103" w:author="Augustin, Jourdain M" w:date="2015-03-20T10:21:00Z"/>
-                <w:b/>
-                <w:i/>
-                <w:sz w:val="18"/>
-              </w:rPr>
-            </w:pPr>
-            <w:ins w:id="104" w:author="Augustin, Jourdain M" w:date="2015-03-20T10:21:00Z">
+                <w:ins w:id="106" w:author="Augustin, Jourdain M" w:date="2015-03-20T10:21:00Z"/>
+                <w:b/>
+                <w:i/>
+                <w:sz w:val="18"/>
+              </w:rPr>
+            </w:pPr>
+            <w:ins w:id="107" w:author="Augustin, Jourdain M" w:date="2015-03-20T10:21:00Z">
               <w:r>
                 <w:rPr>
                   <w:b/>
@@ -38994,13 +39022,13 @@
           <w:p>
             <w:pPr>
               <w:rPr>
-                <w:ins w:id="105" w:author="Augustin, Jourdain M" w:date="2015-03-20T10:21:00Z"/>
-                <w:b/>
-                <w:i/>
-                <w:sz w:val="18"/>
-              </w:rPr>
-            </w:pPr>
-            <w:ins w:id="106" w:author="Augustin, Jourdain M" w:date="2015-03-20T10:21:00Z">
+                <w:ins w:id="108" w:author="Augustin, Jourdain M" w:date="2015-03-20T10:21:00Z"/>
+                <w:b/>
+                <w:i/>
+                <w:sz w:val="18"/>
+              </w:rPr>
+            </w:pPr>
+            <w:ins w:id="109" w:author="Augustin, Jourdain M" w:date="2015-03-20T10:21:00Z">
               <w:r>
                 <w:rPr>
                   <w:b/>
@@ -39019,13 +39047,13 @@
           <w:p>
             <w:pPr>
               <w:rPr>
-                <w:ins w:id="107" w:author="Augustin, Jourdain M" w:date="2015-03-20T10:21:00Z"/>
-                <w:b/>
-                <w:i/>
-                <w:sz w:val="18"/>
-              </w:rPr>
-            </w:pPr>
-            <w:ins w:id="108" w:author="Augustin, Jourdain M" w:date="2015-03-20T10:21:00Z">
+                <w:ins w:id="110" w:author="Augustin, Jourdain M" w:date="2015-03-20T10:21:00Z"/>
+                <w:b/>
+                <w:i/>
+                <w:sz w:val="18"/>
+              </w:rPr>
+            </w:pPr>
+            <w:ins w:id="111" w:author="Augustin, Jourdain M" w:date="2015-03-20T10:21:00Z">
               <w:r>
                 <w:rPr>
                   <w:b/>
@@ -39040,7 +39068,7 @@
       <w:tr>
         <w:trPr>
           <w:cantSplit/>
-          <w:ins w:id="109" w:author="Augustin, Jourdain M" w:date="2015-03-20T10:21:00Z"/>
+          <w:ins w:id="112" w:author="Augustin, Jourdain M" w:date="2015-03-20T10:21:00Z"/>
         </w:trPr>
         <w:tc>
           <w:tcPr>
@@ -39053,11 +39081,11 @@
                 <w:numId w:val="34"/>
               </w:numPr>
               <w:rPr>
-                <w:ins w:id="110" w:author="Augustin, Jourdain M" w:date="2015-03-20T10:21:00Z"/>
-                <w:i/>
-                <w:sz w:val="18"/>
-              </w:rPr>
-              <w:pPrChange w:id="111" w:author="Augustin, Jourdain M" w:date="2015-03-20T10:24:00Z">
+                <w:ins w:id="113" w:author="Augustin, Jourdain M" w:date="2015-03-20T10:21:00Z"/>
+                <w:i/>
+                <w:sz w:val="18"/>
+              </w:rPr>
+              <w:pPrChange w:id="114" w:author="Augustin, Jourdain M" w:date="2015-03-20T10:24:00Z">
                 <w:pPr>
                   <w:numPr>
                     <w:numId w:val="33"/>
@@ -39080,13 +39108,13 @@
               <w:pStyle w:val="CSETableText"/>
               <w:ind w:left="159"/>
               <w:rPr>
-                <w:ins w:id="112" w:author="Augustin, Jourdain M" w:date="2015-03-20T10:21:00Z"/>
+                <w:ins w:id="115" w:author="Augustin, Jourdain M" w:date="2015-03-20T10:21:00Z"/>
                 <w:rFonts w:asciiTheme="minorHAnsi" w:hAnsiTheme="minorHAnsi"/>
                 <w:bCs/>
                 <w:szCs w:val="20"/>
               </w:rPr>
             </w:pPr>
-            <w:ins w:id="113" w:author="Augustin, Jourdain M" w:date="2015-03-20T10:21:00Z">
+            <w:ins w:id="116" w:author="Augustin, Jourdain M" w:date="2015-03-20T10:21:00Z">
               <w:r>
                 <w:rPr>
                   <w:rFonts w:asciiTheme="minorHAnsi" w:hAnsiTheme="minorHAnsi"/>
@@ -39104,7 +39132,7 @@
                 <w:t xml:space="preserve"> </w:t>
               </w:r>
             </w:ins>
-            <w:ins w:id="114" w:author="Augustin, Jourdain M" w:date="2015-03-20T10:25:00Z">
+            <w:ins w:id="117" w:author="Augustin, Jourdain M" w:date="2015-03-20T10:25:00Z">
               <w:r>
                 <w:rPr>
                   <w:rFonts w:asciiTheme="minorHAnsi" w:hAnsiTheme="minorHAnsi"/>
@@ -39114,7 +39142,7 @@
                 <w:t>CSR</w:t>
               </w:r>
             </w:ins>
-            <w:ins w:id="115" w:author="Augustin, Jourdain M" w:date="2015-03-20T10:21:00Z">
+            <w:ins w:id="118" w:author="Augustin, Jourdain M" w:date="2015-03-20T10:21:00Z">
               <w:r>
                 <w:rPr>
                   <w:rFonts w:asciiTheme="minorHAnsi" w:hAnsiTheme="minorHAnsi"/>
@@ -39138,7 +39166,7 @@
               <w:pStyle w:val="CSETableText"/>
               <w:ind w:left="159"/>
               <w:rPr>
-                <w:ins w:id="116" w:author="Augustin, Jourdain M" w:date="2015-03-20T10:21:00Z"/>
+                <w:ins w:id="119" w:author="Augustin, Jourdain M" w:date="2015-03-20T10:21:00Z"/>
                 <w:rFonts w:asciiTheme="minorHAnsi" w:hAnsiTheme="minorHAnsi"/>
                 <w:bCs/>
                 <w:szCs w:val="20"/>
@@ -39148,12 +39176,12 @@
           <w:p>
             <w:pPr>
               <w:rPr>
-                <w:ins w:id="117" w:author="Augustin, Jourdain M" w:date="2015-03-20T10:21:00Z"/>
-                <w:bCs/>
-                <w:sz w:val="18"/>
-              </w:rPr>
-            </w:pPr>
-            <w:ins w:id="118" w:author="Augustin, Jourdain M" w:date="2015-03-20T10:21:00Z">
+                <w:ins w:id="120" w:author="Augustin, Jourdain M" w:date="2015-03-20T10:21:00Z"/>
+                <w:bCs/>
+                <w:sz w:val="18"/>
+              </w:rPr>
+            </w:pPr>
+            <w:ins w:id="121" w:author="Augustin, Jourdain M" w:date="2015-03-20T10:21:00Z">
               <w:r>
                 <w:rPr>
                   <w:rFonts w:asciiTheme="minorHAnsi" w:hAnsiTheme="minorHAnsi"/>
@@ -39162,7 +39190,7 @@
                 <w:t>https://</w:t>
               </w:r>
             </w:ins>
-            <w:ins w:id="119" w:author="Augustin, Jourdain M" w:date="2015-03-20T10:25:00Z">
+            <w:ins w:id="122" w:author="Augustin, Jourdain M" w:date="2015-03-20T10:25:00Z">
               <w:r>
                 <w:rPr>
                   <w:rFonts w:asciiTheme="minorHAnsi" w:hAnsiTheme="minorHAnsi"/>
@@ -39171,7 +39199,7 @@
                 <w:t>f3420-</w:t>
               </w:r>
             </w:ins>
-            <w:ins w:id="120" w:author="Augustin, Jourdain M" w:date="2015-03-20T10:21:00Z">
+            <w:ins w:id="123" w:author="Augustin, Jourdain M" w:date="2015-03-20T10:21:00Z">
               <w:r>
                 <w:rPr>
                   <w:rFonts w:asciiTheme="minorHAnsi" w:hAnsiTheme="minorHAnsi"/>
@@ -39189,11 +39217,11 @@
           <w:p>
             <w:pPr>
               <w:rPr>
-                <w:ins w:id="121" w:author="Augustin, Jourdain M" w:date="2015-03-20T10:21:00Z"/>
-                <w:sz w:val="18"/>
-              </w:rPr>
-            </w:pPr>
-            <w:ins w:id="122" w:author="Augustin, Jourdain M" w:date="2015-03-20T10:21:00Z">
+                <w:ins w:id="124" w:author="Augustin, Jourdain M" w:date="2015-03-20T10:21:00Z"/>
+                <w:sz w:val="18"/>
+              </w:rPr>
+            </w:pPr>
+            <w:ins w:id="125" w:author="Augustin, Jourdain M" w:date="2015-03-20T10:21:00Z">
               <w:r>
                 <w:rPr>
                   <w:rFonts w:asciiTheme="minorHAnsi" w:hAnsiTheme="minorHAnsi"/>
@@ -39217,12 +39245,12 @@
             <w:pPr>
               <w:jc w:val="center"/>
               <w:rPr>
-                <w:ins w:id="123" w:author="Augustin, Jourdain M" w:date="2015-03-20T10:21:00Z"/>
-                <w:i/>
-                <w:sz w:val="18"/>
-              </w:rPr>
-            </w:pPr>
-            <w:ins w:id="124" w:author="Augustin, Jourdain M" w:date="2015-03-20T10:21:00Z">
+                <w:ins w:id="126" w:author="Augustin, Jourdain M" w:date="2015-03-20T10:21:00Z"/>
+                <w:i/>
+                <w:sz w:val="18"/>
+              </w:rPr>
+            </w:pPr>
+            <w:ins w:id="127" w:author="Augustin, Jourdain M" w:date="2015-03-20T10:21:00Z">
               <w:r>
                 <w:rPr>
                   <w:i/>
@@ -39236,12 +39264,12 @@
             <w:pPr>
               <w:jc w:val="center"/>
               <w:rPr>
-                <w:ins w:id="125" w:author="Augustin, Jourdain M" w:date="2015-03-20T10:21:00Z"/>
-                <w:i/>
-                <w:sz w:val="18"/>
-              </w:rPr>
-            </w:pPr>
-            <w:ins w:id="126" w:author="Augustin, Jourdain M" w:date="2015-03-20T10:21:00Z">
+                <w:ins w:id="128" w:author="Augustin, Jourdain M" w:date="2015-03-20T10:21:00Z"/>
+                <w:i/>
+                <w:sz w:val="18"/>
+              </w:rPr>
+            </w:pPr>
+            <w:ins w:id="129" w:author="Augustin, Jourdain M" w:date="2015-03-20T10:21:00Z">
               <w:r>
                 <w:rPr>
                   <w:i/>
@@ -39250,7 +39278,7 @@
                 <w:t>0</w:t>
               </w:r>
             </w:ins>
-            <w:ins w:id="127" w:author="Augustin, Jourdain M" w:date="2015-03-20T10:25:00Z">
+            <w:ins w:id="130" w:author="Augustin, Jourdain M" w:date="2015-03-20T10:25:00Z">
               <w:r>
                 <w:rPr>
                   <w:i/>
@@ -39259,7 +39287,7 @@
                 <w:t>3</w:t>
               </w:r>
             </w:ins>
-            <w:ins w:id="128" w:author="Augustin, Jourdain M" w:date="2015-03-20T10:21:00Z">
+            <w:ins w:id="131" w:author="Augustin, Jourdain M" w:date="2015-03-20T10:21:00Z">
               <w:r>
                 <w:rPr>
                   <w:i/>
@@ -39268,7 +39296,7 @@
                 <w:t>/</w:t>
               </w:r>
             </w:ins>
-            <w:ins w:id="129" w:author="Augustin, Jourdain M" w:date="2015-03-20T10:25:00Z">
+            <w:ins w:id="132" w:author="Augustin, Jourdain M" w:date="2015-03-20T10:25:00Z">
               <w:r>
                 <w:rPr>
                   <w:i/>
@@ -39277,7 +39305,7 @@
                 <w:t>20</w:t>
               </w:r>
             </w:ins>
-            <w:ins w:id="130" w:author="Augustin, Jourdain M" w:date="2015-03-20T10:21:00Z">
+            <w:ins w:id="133" w:author="Augustin, Jourdain M" w:date="2015-03-20T10:21:00Z">
               <w:r>
                 <w:rPr>
                   <w:i/>
@@ -39295,7 +39323,7 @@
           <w:p>
             <w:pPr>
               <w:rPr>
-                <w:ins w:id="131" w:author="Augustin, Jourdain M" w:date="2015-03-20T10:21:00Z"/>
+                <w:ins w:id="134" w:author="Augustin, Jourdain M" w:date="2015-03-20T10:21:00Z"/>
                 <w:i/>
                 <w:sz w:val="18"/>
               </w:rPr>
@@ -39305,7 +39333,7 @@
       </w:tr>
       <w:tr>
         <w:trPr>
-          <w:ins w:id="132" w:author="Augustin, Jourdain M" w:date="2015-03-20T10:21:00Z"/>
+          <w:ins w:id="135" w:author="Augustin, Jourdain M" w:date="2015-03-20T10:21:00Z"/>
         </w:trPr>
         <w:tc>
           <w:tcPr>
@@ -39318,11 +39346,11 @@
                 <w:numId w:val="34"/>
               </w:numPr>
               <w:rPr>
-                <w:ins w:id="133" w:author="Augustin, Jourdain M" w:date="2015-03-20T10:21:00Z"/>
-                <w:i/>
-                <w:sz w:val="18"/>
-              </w:rPr>
-              <w:pPrChange w:id="134" w:author="Augustin, Jourdain M" w:date="2015-03-20T10:24:00Z">
+                <w:ins w:id="136" w:author="Augustin, Jourdain M" w:date="2015-03-20T10:21:00Z"/>
+                <w:i/>
+                <w:sz w:val="18"/>
+              </w:rPr>
+              <w:pPrChange w:id="137" w:author="Augustin, Jourdain M" w:date="2015-03-20T10:24:00Z">
                 <w:pPr>
                   <w:numPr>
                     <w:numId w:val="33"/>
@@ -39345,13 +39373,13 @@
               <w:pStyle w:val="CSETableText"/>
               <w:ind w:left="159"/>
               <w:rPr>
-                <w:ins w:id="135" w:author="Augustin, Jourdain M" w:date="2015-03-20T10:21:00Z"/>
+                <w:ins w:id="138" w:author="Augustin, Jourdain M" w:date="2015-03-20T10:21:00Z"/>
                 <w:rFonts w:asciiTheme="minorHAnsi" w:hAnsiTheme="minorHAnsi"/>
                 <w:bCs/>
                 <w:szCs w:val="20"/>
               </w:rPr>
             </w:pPr>
-            <w:ins w:id="136" w:author="Augustin, Jourdain M" w:date="2015-03-20T10:21:00Z">
+            <w:ins w:id="139" w:author="Augustin, Jourdain M" w:date="2015-03-20T10:21:00Z">
               <w:r>
                 <w:rPr>
                   <w:rFonts w:asciiTheme="minorHAnsi" w:hAnsiTheme="minorHAnsi"/>
@@ -39385,7 +39413,7 @@
                 <w:t xml:space="preserve">and </w:t>
               </w:r>
             </w:ins>
-            <w:ins w:id="137" w:author="Augustin, Jourdain M" w:date="2015-03-20T10:27:00Z">
+            <w:ins w:id="140" w:author="Augustin, Jourdain M" w:date="2015-03-20T10:27:00Z">
               <w:r>
                 <w:rPr>
                   <w:rFonts w:asciiTheme="minorHAnsi" w:hAnsiTheme="minorHAnsi"/>
@@ -39395,7 +39423,7 @@
                 <w:t>view displayed tables</w:t>
               </w:r>
             </w:ins>
-            <w:ins w:id="138" w:author="Augustin, Jourdain M" w:date="2015-03-20T10:21:00Z">
+            <w:ins w:id="141" w:author="Augustin, Jourdain M" w:date="2015-03-20T10:21:00Z">
               <w:r>
                 <w:rPr>
                   <w:rFonts w:asciiTheme="minorHAnsi" w:hAnsiTheme="minorHAnsi"/>
@@ -39409,12 +39437,12 @@
           <w:p>
             <w:pPr>
               <w:rPr>
-                <w:ins w:id="139" w:author="Augustin, Jourdain M" w:date="2015-03-20T10:21:00Z"/>
-                <w:bCs/>
-                <w:sz w:val="18"/>
-              </w:rPr>
-            </w:pPr>
-            <w:ins w:id="140" w:author="Augustin, Jourdain M" w:date="2015-03-20T10:21:00Z">
+                <w:ins w:id="142" w:author="Augustin, Jourdain M" w:date="2015-03-20T10:21:00Z"/>
+                <w:bCs/>
+                <w:sz w:val="18"/>
+              </w:rPr>
+            </w:pPr>
+            <w:ins w:id="143" w:author="Augustin, Jourdain M" w:date="2015-03-20T10:21:00Z">
               <w:r>
                 <w:rPr>
                   <w:rFonts w:asciiTheme="minorHAnsi" w:hAnsiTheme="minorHAnsi"/>
@@ -39432,11 +39460,11 @@
           <w:p>
             <w:pPr>
               <w:rPr>
-                <w:ins w:id="141" w:author="Augustin, Jourdain M" w:date="2015-03-20T10:27:00Z"/>
-                <w:rFonts w:asciiTheme="minorHAnsi" w:hAnsiTheme="minorHAnsi"/>
-              </w:rPr>
-            </w:pPr>
-            <w:ins w:id="142" w:author="Augustin, Jourdain M" w:date="2015-03-20T10:21:00Z">
+                <w:ins w:id="144" w:author="Augustin, Jourdain M" w:date="2015-03-20T10:27:00Z"/>
+                <w:rFonts w:asciiTheme="minorHAnsi" w:hAnsiTheme="minorHAnsi"/>
+              </w:rPr>
+            </w:pPr>
+            <w:ins w:id="145" w:author="Augustin, Jourdain M" w:date="2015-03-20T10:21:00Z">
               <w:r>
                 <w:rPr>
                   <w:rFonts w:asciiTheme="minorHAnsi" w:hAnsiTheme="minorHAnsi"/>
@@ -39444,7 +39472,7 @@
                 <w:t xml:space="preserve">Verify that the </w:t>
               </w:r>
             </w:ins>
-            <w:ins w:id="143" w:author="Augustin, Jourdain M" w:date="2015-03-20T10:27:00Z">
+            <w:ins w:id="146" w:author="Augustin, Jourdain M" w:date="2015-03-20T10:27:00Z">
               <w:r>
                 <w:rPr>
                   <w:rFonts w:asciiTheme="minorHAnsi" w:hAnsiTheme="minorHAnsi"/>
@@ -39461,30 +39489,51 @@
                 <w:numId w:val="35"/>
               </w:numPr>
               <w:rPr>
-                <w:ins w:id="144" w:author="Augustin, Jourdain M" w:date="2015-03-20T10:28:00Z"/>
-              </w:rPr>
-              <w:pPrChange w:id="145" w:author="Augustin, Jourdain M" w:date="2015-03-20T10:28:00Z">
+                <w:ins w:id="147" w:author="Augustin, Jourdain M" w:date="2015-03-20T10:28:00Z"/>
+              </w:rPr>
+              <w:pPrChange w:id="148" w:author="Augustin, Jourdain M" w:date="2015-03-20T10:28:00Z">
                 <w:pPr/>
               </w:pPrChange>
             </w:pPr>
-            <w:ins w:id="146" w:author="Augustin, Jourdain M" w:date="2015-03-20T10:28:00Z">
+            <w:ins w:id="149" w:author="Augustin, Jourdain M" w:date="2015-03-20T10:28:00Z">
               <w:r>
                 <w:rPr>
                   <w:sz w:val="20"/>
                   <w:szCs w:val="20"/>
-                  <w:rPrChange w:id="147" w:author="Augustin, Jourdain M" w:date="2015-03-20T10:28:00Z">
+                  <w:rPrChange w:id="150" w:author="Augustin, Jourdain M" w:date="2015-03-20T10:28:00Z">
                     <w:rPr/>
                   </w:rPrChange>
                 </w:rPr>
-                <w:t>All tables include “Sub-coaching Reason” and “Value” columns except for Warning table</w:t>
+                <w:t xml:space="preserve">All tables include </w:t>
               </w:r>
             </w:ins>
-            <w:ins w:id="148" w:author="Augustin, Jourdain M" w:date="2015-03-20T10:21:00Z">
+            <w:ins w:id="151" w:author="Augustin, Jourdain M" w:date="2015-03-25T12:36:00Z">
               <w:r>
                 <w:rPr>
                   <w:sz w:val="20"/>
                   <w:szCs w:val="20"/>
-                  <w:rPrChange w:id="149" w:author="Augustin, Jourdain M" w:date="2015-03-20T10:28:00Z">
+                </w:rPr>
+                <w:t>“Coaching Reason”, “</w:t>
+              </w:r>
+            </w:ins>
+            <w:ins w:id="152" w:author="Augustin, Jourdain M" w:date="2015-03-20T10:28:00Z">
+              <w:r>
+                <w:rPr>
+                  <w:sz w:val="20"/>
+                  <w:szCs w:val="20"/>
+                  <w:rPrChange w:id="153" w:author="Augustin, Jourdain M" w:date="2015-03-20T10:28:00Z">
+                    <w:rPr/>
+                  </w:rPrChange>
+                </w:rPr>
+                <w:t>Sub-coaching Reason” and “Value” columns except for Warning table</w:t>
+              </w:r>
+            </w:ins>
+            <w:ins w:id="154" w:author="Augustin, Jourdain M" w:date="2015-03-20T10:21:00Z">
+              <w:r>
+                <w:rPr>
+                  <w:sz w:val="20"/>
+                  <w:szCs w:val="20"/>
+                  <w:rPrChange w:id="155" w:author="Augustin, Jourdain M" w:date="2015-03-20T10:28:00Z">
                     <w:rPr/>
                   </w:rPrChange>
                 </w:rPr>
@@ -39500,13 +39549,13 @@
                 <w:numId w:val="35"/>
               </w:numPr>
               <w:rPr>
-                <w:ins w:id="150" w:author="Augustin, Jourdain M" w:date="2015-03-20T10:33:00Z"/>
-              </w:rPr>
-              <w:pPrChange w:id="151" w:author="Augustin, Jourdain M" w:date="2015-03-20T10:28:00Z">
+                <w:ins w:id="156" w:author="Augustin, Jourdain M" w:date="2015-03-20T10:33:00Z"/>
+              </w:rPr>
+              <w:pPrChange w:id="157" w:author="Augustin, Jourdain M" w:date="2015-03-20T10:28:00Z">
                 <w:pPr/>
               </w:pPrChange>
             </w:pPr>
-            <w:ins w:id="152" w:author="Augustin, Jourdain M" w:date="2015-03-20T10:28:00Z">
+            <w:ins w:id="158" w:author="Augustin, Jourdain M" w:date="2015-03-20T10:28:00Z">
               <w:r>
                 <w:rPr>
                   <w:sz w:val="20"/>
@@ -39515,7 +39564,7 @@
                 <w:t xml:space="preserve">All tables </w:t>
               </w:r>
             </w:ins>
-            <w:ins w:id="153" w:author="Augustin, Jourdain M" w:date="2015-03-20T10:29:00Z">
+            <w:ins w:id="159" w:author="Augustin, Jourdain M" w:date="2015-03-20T10:29:00Z">
               <w:r>
                 <w:rPr>
                   <w:sz w:val="20"/>
@@ -39524,7 +39573,7 @@
                 <w:t xml:space="preserve">include header change from </w:t>
               </w:r>
             </w:ins>
-            <w:ins w:id="154" w:author="Augustin, Jourdain M" w:date="2015-03-20T10:30:00Z">
+            <w:ins w:id="160" w:author="Augustin, Jourdain M" w:date="2015-03-20T10:30:00Z">
               <w:r>
                 <w:rPr>
                   <w:sz w:val="20"/>
@@ -39542,13 +39591,13 @@
                 <w:numId w:val="35"/>
               </w:numPr>
               <w:rPr>
-                <w:ins w:id="155" w:author="Augustin, Jourdain M" w:date="2015-03-23T14:18:00Z"/>
-              </w:rPr>
-              <w:pPrChange w:id="156" w:author="Augustin, Jourdain M" w:date="2015-03-20T10:28:00Z">
+                <w:ins w:id="161" w:author="Augustin, Jourdain M" w:date="2015-03-23T14:18:00Z"/>
+              </w:rPr>
+              <w:pPrChange w:id="162" w:author="Augustin, Jourdain M" w:date="2015-03-20T10:28:00Z">
                 <w:pPr/>
               </w:pPrChange>
             </w:pPr>
-            <w:ins w:id="157" w:author="Augustin, Jourdain M" w:date="2015-03-20T10:33:00Z">
+            <w:ins w:id="163" w:author="Augustin, Jourdain M" w:date="2015-03-20T10:33:00Z">
               <w:r>
                 <w:rPr>
                   <w:sz w:val="20"/>
@@ -39566,13 +39615,13 @@
                 <w:numId w:val="35"/>
               </w:numPr>
               <w:rPr>
-                <w:ins w:id="158" w:author="Augustin, Jourdain M" w:date="2015-03-23T14:18:00Z"/>
-              </w:rPr>
-              <w:pPrChange w:id="159" w:author="Augustin, Jourdain M" w:date="2015-03-20T10:28:00Z">
+                <w:ins w:id="164" w:author="Augustin, Jourdain M" w:date="2015-03-23T14:18:00Z"/>
+              </w:rPr>
+              <w:pPrChange w:id="165" w:author="Augustin, Jourdain M" w:date="2015-03-20T10:28:00Z">
                 <w:pPr/>
               </w:pPrChange>
             </w:pPr>
-            <w:ins w:id="160" w:author="Augustin, Jourdain M" w:date="2015-03-23T14:18:00Z">
+            <w:ins w:id="166" w:author="Augustin, Jourdain M" w:date="2015-03-23T14:18:00Z">
               <w:r>
                 <w:rPr>
                   <w:sz w:val="20"/>
@@ -39606,13 +39655,13 @@
                 <w:numId w:val="35"/>
               </w:numPr>
               <w:rPr>
-                <w:ins w:id="161" w:author="Augustin, Jourdain M" w:date="2015-03-20T10:21:00Z"/>
-              </w:rPr>
-              <w:pPrChange w:id="162" w:author="Augustin, Jourdain M" w:date="2015-03-20T10:28:00Z">
+                <w:ins w:id="167" w:author="Augustin, Jourdain M" w:date="2015-03-20T10:21:00Z"/>
+              </w:rPr>
+              <w:pPrChange w:id="168" w:author="Augustin, Jourdain M" w:date="2015-03-20T10:28:00Z">
                 <w:pPr/>
               </w:pPrChange>
             </w:pPr>
-            <w:ins w:id="163" w:author="Augustin, Jourdain M" w:date="2015-03-23T14:18:00Z">
+            <w:ins w:id="169" w:author="Augustin, Jourdain M" w:date="2015-03-23T14:18:00Z">
               <w:r>
                 <w:rPr>
                   <w:sz w:val="20"/>
@@ -39621,7 +39670,7 @@
                 <w:t xml:space="preserve">Column headers have been updated from </w:t>
               </w:r>
             </w:ins>
-            <w:ins w:id="164" w:author="Augustin, Jourdain M" w:date="2015-03-23T14:19:00Z">
+            <w:ins w:id="170" w:author="Augustin, Jourdain M" w:date="2015-03-23T14:19:00Z">
               <w:r>
                 <w:rPr>
                   <w:sz w:val="20"/>
@@ -39651,10 +39700,10 @@
           <w:p>
             <w:pPr>
               <w:rPr>
-                <w:ins w:id="165" w:author="Augustin, Jourdain M" w:date="2015-03-20T10:21:00Z"/>
-                <w:rPrChange w:id="166" w:author="Augustin, Jourdain M" w:date="2015-03-20T10:28:00Z">
+                <w:ins w:id="171" w:author="Augustin, Jourdain M" w:date="2015-03-20T10:21:00Z"/>
+                <w:rPrChange w:id="172" w:author="Augustin, Jourdain M" w:date="2015-03-20T10:28:00Z">
                   <w:rPr>
-                    <w:ins w:id="167" w:author="Augustin, Jourdain M" w:date="2015-03-20T10:21:00Z"/>
+                    <w:ins w:id="173" w:author="Augustin, Jourdain M" w:date="2015-03-20T10:21:00Z"/>
                     <w:sz w:val="18"/>
                   </w:rPr>
                 </w:rPrChange>
@@ -39670,12 +39719,12 @@
             <w:pPr>
               <w:jc w:val="center"/>
               <w:rPr>
-                <w:ins w:id="168" w:author="Augustin, Jourdain M" w:date="2015-03-20T10:25:00Z"/>
-                <w:i/>
-                <w:sz w:val="18"/>
-              </w:rPr>
-            </w:pPr>
-            <w:ins w:id="169" w:author="Augustin, Jourdain M" w:date="2015-03-20T10:25:00Z">
+                <w:ins w:id="174" w:author="Augustin, Jourdain M" w:date="2015-03-20T10:25:00Z"/>
+                <w:i/>
+                <w:sz w:val="18"/>
+              </w:rPr>
+            </w:pPr>
+            <w:ins w:id="175" w:author="Augustin, Jourdain M" w:date="2015-03-20T10:25:00Z">
               <w:r>
                 <w:rPr>
                   <w:i/>
@@ -39690,12 +39739,12 @@
             <w:pPr>
               <w:jc w:val="center"/>
               <w:rPr>
-                <w:ins w:id="170" w:author="Augustin, Jourdain M" w:date="2015-03-20T10:21:00Z"/>
-                <w:i/>
-                <w:sz w:val="18"/>
-              </w:rPr>
-            </w:pPr>
-            <w:ins w:id="171" w:author="Augustin, Jourdain M" w:date="2015-03-20T10:25:00Z">
+                <w:ins w:id="176" w:author="Augustin, Jourdain M" w:date="2015-03-20T10:21:00Z"/>
+                <w:i/>
+                <w:sz w:val="18"/>
+              </w:rPr>
+            </w:pPr>
+            <w:ins w:id="177" w:author="Augustin, Jourdain M" w:date="2015-03-20T10:25:00Z">
               <w:r>
                 <w:rPr>
                   <w:i/>
@@ -39713,7 +39762,7 @@
           <w:p>
             <w:pPr>
               <w:rPr>
-                <w:ins w:id="172" w:author="Augustin, Jourdain M" w:date="2015-03-20T10:21:00Z"/>
+                <w:ins w:id="178" w:author="Augustin, Jourdain M" w:date="2015-03-20T10:21:00Z"/>
                 <w:i/>
                 <w:sz w:val="18"/>
               </w:rPr>
@@ -39725,7 +39774,7 @@
     <w:p>
       <w:pPr>
         <w:rPr>
-          <w:ins w:id="173" w:author="Augustin, Jourdain M" w:date="2015-03-20T10:21:00Z"/>
+          <w:ins w:id="179" w:author="Augustin, Jourdain M" w:date="2015-03-20T10:21:00Z"/>
           <w:sz w:val="18"/>
         </w:rPr>
       </w:pPr>
@@ -39733,7 +39782,7 @@
     <w:p>
       <w:pPr>
         <w:rPr>
-          <w:ins w:id="174" w:author="Augustin, Jourdain M" w:date="2015-03-20T10:21:00Z"/>
+          <w:ins w:id="180" w:author="Augustin, Jourdain M" w:date="2015-03-20T10:21:00Z"/>
           <w:sz w:val="18"/>
         </w:rPr>
       </w:pPr>
@@ -39741,7 +39790,7 @@
     <w:p>
       <w:pPr>
         <w:rPr>
-          <w:ins w:id="175" w:author="Augustin, Jourdain M" w:date="2015-03-20T10:21:00Z"/>
+          <w:ins w:id="181" w:author="Augustin, Jourdain M" w:date="2015-03-20T10:21:00Z"/>
           <w:sz w:val="18"/>
         </w:rPr>
       </w:pPr>
@@ -39749,7 +39798,7 @@
     <w:p>
       <w:pPr>
         <w:rPr>
-          <w:ins w:id="176" w:author="Augustin, Jourdain M" w:date="2015-03-20T10:21:00Z"/>
+          <w:ins w:id="182" w:author="Augustin, Jourdain M" w:date="2015-03-20T10:21:00Z"/>
           <w:sz w:val="18"/>
         </w:rPr>
       </w:pPr>
@@ -39757,7 +39806,7 @@
     <w:p>
       <w:pPr>
         <w:rPr>
-          <w:ins w:id="177" w:author="Augustin, Jourdain M" w:date="2015-03-20T10:37:00Z"/>
+          <w:ins w:id="183" w:author="Augustin, Jourdain M" w:date="2015-03-20T10:37:00Z"/>
           <w:sz w:val="18"/>
         </w:rPr>
       </w:pPr>
@@ -39765,7 +39814,7 @@
     <w:p>
       <w:pPr>
         <w:rPr>
-          <w:ins w:id="178" w:author="Augustin, Jourdain M" w:date="2015-03-20T10:37:00Z"/>
+          <w:ins w:id="184" w:author="Augustin, Jourdain M" w:date="2015-03-20T10:37:00Z"/>
           <w:sz w:val="18"/>
         </w:rPr>
       </w:pPr>
@@ -39773,7 +39822,7 @@
     <w:p>
       <w:pPr>
         <w:rPr>
-          <w:ins w:id="179" w:author="Augustin, Jourdain M" w:date="2015-03-20T10:37:00Z"/>
+          <w:ins w:id="185" w:author="Augustin, Jourdain M" w:date="2015-03-20T10:37:00Z"/>
           <w:sz w:val="18"/>
         </w:rPr>
       </w:pPr>
@@ -39781,7 +39830,7 @@
     <w:p>
       <w:pPr>
         <w:rPr>
-          <w:ins w:id="180" w:author="Augustin, Jourdain M" w:date="2015-03-20T10:37:00Z"/>
+          <w:ins w:id="186" w:author="Augustin, Jourdain M" w:date="2015-03-20T10:37:00Z"/>
           <w:sz w:val="18"/>
         </w:rPr>
       </w:pPr>
@@ -39789,7 +39838,7 @@
     <w:p>
       <w:pPr>
         <w:rPr>
-          <w:ins w:id="181" w:author="Augustin, Jourdain M" w:date="2015-03-20T10:37:00Z"/>
+          <w:ins w:id="187" w:author="Augustin, Jourdain M" w:date="2015-03-20T10:37:00Z"/>
           <w:sz w:val="18"/>
         </w:rPr>
       </w:pPr>
@@ -39797,7 +39846,7 @@
     <w:p>
       <w:pPr>
         <w:rPr>
-          <w:ins w:id="182" w:author="Augustin, Jourdain M" w:date="2015-03-20T10:37:00Z"/>
+          <w:ins w:id="188" w:author="Augustin, Jourdain M" w:date="2015-03-20T10:37:00Z"/>
           <w:sz w:val="18"/>
         </w:rPr>
       </w:pPr>
@@ -39805,7 +39854,7 @@
     <w:p>
       <w:pPr>
         <w:rPr>
-          <w:ins w:id="183" w:author="Augustin, Jourdain M" w:date="2015-03-20T10:37:00Z"/>
+          <w:ins w:id="189" w:author="Augustin, Jourdain M" w:date="2015-03-20T10:37:00Z"/>
           <w:sz w:val="18"/>
         </w:rPr>
       </w:pPr>
@@ -39832,7 +39881,7 @@
       <w:tr>
         <w:trPr>
           <w:tblHeader/>
-          <w:ins w:id="184" w:author="Augustin, Jourdain M" w:date="2015-03-20T10:37:00Z"/>
+          <w:ins w:id="190" w:author="Augustin, Jourdain M" w:date="2015-03-20T10:37:00Z"/>
         </w:trPr>
         <w:tc>
           <w:tcPr>
@@ -39842,12 +39891,12 @@
           <w:p>
             <w:pPr>
               <w:rPr>
-                <w:ins w:id="185" w:author="Augustin, Jourdain M" w:date="2015-03-20T10:37:00Z"/>
-                <w:b/>
-                <w:sz w:val="18"/>
-              </w:rPr>
-            </w:pPr>
-            <w:ins w:id="186" w:author="Augustin, Jourdain M" w:date="2015-03-20T10:37:00Z">
+                <w:ins w:id="191" w:author="Augustin, Jourdain M" w:date="2015-03-20T10:37:00Z"/>
+                <w:b/>
+                <w:sz w:val="18"/>
+              </w:rPr>
+            </w:pPr>
+            <w:ins w:id="192" w:author="Augustin, Jourdain M" w:date="2015-03-20T10:37:00Z">
               <w:r>
                 <w:rPr>
                   <w:b/>
@@ -39866,12 +39915,12 @@
           <w:p>
             <w:pPr>
               <w:rPr>
-                <w:ins w:id="187" w:author="Augustin, Jourdain M" w:date="2015-03-20T10:37:00Z"/>
-                <w:b/>
-                <w:sz w:val="18"/>
-              </w:rPr>
-            </w:pPr>
-            <w:ins w:id="188" w:author="Augustin, Jourdain M" w:date="2015-03-20T10:37:00Z">
+                <w:ins w:id="193" w:author="Augustin, Jourdain M" w:date="2015-03-20T10:37:00Z"/>
+                <w:b/>
+                <w:sz w:val="18"/>
+              </w:rPr>
+            </w:pPr>
+            <w:ins w:id="194" w:author="Augustin, Jourdain M" w:date="2015-03-20T10:37:00Z">
               <w:r>
                 <w:rPr>
                   <w:b/>
@@ -39885,7 +39934,7 @@
       </w:tr>
       <w:tr>
         <w:trPr>
-          <w:ins w:id="189" w:author="Augustin, Jourdain M" w:date="2015-03-20T10:37:00Z"/>
+          <w:ins w:id="195" w:author="Augustin, Jourdain M" w:date="2015-03-20T10:37:00Z"/>
         </w:trPr>
         <w:tc>
           <w:tcPr>
@@ -39894,11 +39943,11 @@
           <w:p>
             <w:pPr>
               <w:rPr>
-                <w:ins w:id="190" w:author="Augustin, Jourdain M" w:date="2015-03-20T10:37:00Z"/>
-                <w:sz w:val="18"/>
-              </w:rPr>
-            </w:pPr>
-            <w:ins w:id="191" w:author="Augustin, Jourdain M" w:date="2015-03-20T10:37:00Z">
+                <w:ins w:id="196" w:author="Augustin, Jourdain M" w:date="2015-03-20T10:37:00Z"/>
+                <w:sz w:val="18"/>
+              </w:rPr>
+            </w:pPr>
+            <w:ins w:id="197" w:author="Augustin, Jourdain M" w:date="2015-03-20T10:37:00Z">
               <w:r>
                 <w:rPr>
                   <w:sz w:val="18"/>
@@ -39915,11 +39964,11 @@
           <w:p>
             <w:pPr>
               <w:rPr>
-                <w:ins w:id="192" w:author="Augustin, Jourdain M" w:date="2015-03-20T10:37:00Z"/>
-                <w:sz w:val="18"/>
-              </w:rPr>
-            </w:pPr>
-            <w:ins w:id="193" w:author="Augustin, Jourdain M" w:date="2015-03-20T10:37:00Z">
+                <w:ins w:id="198" w:author="Augustin, Jourdain M" w:date="2015-03-20T10:37:00Z"/>
+                <w:sz w:val="18"/>
+              </w:rPr>
+            </w:pPr>
+            <w:ins w:id="199" w:author="Augustin, Jourdain M" w:date="2015-03-20T10:37:00Z">
               <w:r>
                 <w:rPr>
                   <w:sz w:val="18"/>
@@ -39933,7 +39982,7 @@
                 <w:t>3</w:t>
               </w:r>
             </w:ins>
-            <w:ins w:id="194" w:author="Augustin, Jourdain M" w:date="2015-03-20T10:41:00Z">
+            <w:ins w:id="200" w:author="Augustin, Jourdain M" w:date="2015-03-20T10:41:00Z">
               <w:r>
                 <w:rPr>
                   <w:sz w:val="18"/>
@@ -39946,7 +39995,7 @@
       </w:tr>
       <w:tr>
         <w:trPr>
-          <w:ins w:id="195" w:author="Augustin, Jourdain M" w:date="2015-03-20T10:37:00Z"/>
+          <w:ins w:id="201" w:author="Augustin, Jourdain M" w:date="2015-03-20T10:37:00Z"/>
         </w:trPr>
         <w:tc>
           <w:tcPr>
@@ -39955,11 +40004,11 @@
           <w:p>
             <w:pPr>
               <w:rPr>
-                <w:ins w:id="196" w:author="Augustin, Jourdain M" w:date="2015-03-20T10:37:00Z"/>
-                <w:sz w:val="18"/>
-              </w:rPr>
-            </w:pPr>
-            <w:ins w:id="197" w:author="Augustin, Jourdain M" w:date="2015-03-20T10:37:00Z">
+                <w:ins w:id="202" w:author="Augustin, Jourdain M" w:date="2015-03-20T10:37:00Z"/>
+                <w:sz w:val="18"/>
+              </w:rPr>
+            </w:pPr>
+            <w:ins w:id="203" w:author="Augustin, Jourdain M" w:date="2015-03-20T10:37:00Z">
               <w:r>
                 <w:rPr>
                   <w:sz w:val="18"/>
@@ -39976,11 +40025,11 @@
           <w:p>
             <w:pPr>
               <w:rPr>
-                <w:ins w:id="198" w:author="Augustin, Jourdain M" w:date="2015-03-20T10:37:00Z"/>
-                <w:sz w:val="18"/>
-              </w:rPr>
-            </w:pPr>
-            <w:ins w:id="199" w:author="Augustin, Jourdain M" w:date="2015-03-20T10:37:00Z">
+                <w:ins w:id="204" w:author="Augustin, Jourdain M" w:date="2015-03-20T10:37:00Z"/>
+                <w:sz w:val="18"/>
+              </w:rPr>
+            </w:pPr>
+            <w:ins w:id="205" w:author="Augustin, Jourdain M" w:date="2015-03-20T10:37:00Z">
               <w:r>
                 <w:rPr>
                   <w:sz w:val="18"/>
@@ -39999,7 +40048,7 @@
       </w:tr>
       <w:tr>
         <w:trPr>
-          <w:ins w:id="200" w:author="Augustin, Jourdain M" w:date="2015-03-20T10:37:00Z"/>
+          <w:ins w:id="206" w:author="Augustin, Jourdain M" w:date="2015-03-20T10:37:00Z"/>
         </w:trPr>
         <w:tc>
           <w:tcPr>
@@ -40008,11 +40057,11 @@
           <w:p>
             <w:pPr>
               <w:rPr>
-                <w:ins w:id="201" w:author="Augustin, Jourdain M" w:date="2015-03-20T10:37:00Z"/>
-                <w:sz w:val="18"/>
-              </w:rPr>
-            </w:pPr>
-            <w:ins w:id="202" w:author="Augustin, Jourdain M" w:date="2015-03-20T10:37:00Z">
+                <w:ins w:id="207" w:author="Augustin, Jourdain M" w:date="2015-03-20T10:37:00Z"/>
+                <w:sz w:val="18"/>
+              </w:rPr>
+            </w:pPr>
+            <w:ins w:id="208" w:author="Augustin, Jourdain M" w:date="2015-03-20T10:37:00Z">
               <w:r>
                 <w:rPr>
                   <w:sz w:val="18"/>
@@ -40029,11 +40078,11 @@
           <w:p>
             <w:pPr>
               <w:rPr>
-                <w:ins w:id="203" w:author="Augustin, Jourdain M" w:date="2015-03-20T10:37:00Z"/>
-                <w:sz w:val="18"/>
-              </w:rPr>
-            </w:pPr>
-            <w:ins w:id="204" w:author="Augustin, Jourdain M" w:date="2015-03-20T10:37:00Z">
+                <w:ins w:id="209" w:author="Augustin, Jourdain M" w:date="2015-03-20T10:37:00Z"/>
+                <w:sz w:val="18"/>
+              </w:rPr>
+            </w:pPr>
+            <w:ins w:id="210" w:author="Augustin, Jourdain M" w:date="2015-03-20T10:37:00Z">
               <w:r>
                 <w:rPr>
                   <w:sz w:val="18"/>
@@ -40058,7 +40107,7 @@
       </w:tr>
       <w:tr>
         <w:trPr>
-          <w:ins w:id="205" w:author="Augustin, Jourdain M" w:date="2015-03-20T10:37:00Z"/>
+          <w:ins w:id="211" w:author="Augustin, Jourdain M" w:date="2015-03-20T10:37:00Z"/>
         </w:trPr>
         <w:tc>
           <w:tcPr>
@@ -40067,11 +40116,11 @@
           <w:p>
             <w:pPr>
               <w:rPr>
-                <w:ins w:id="206" w:author="Augustin, Jourdain M" w:date="2015-03-20T10:37:00Z"/>
-                <w:sz w:val="18"/>
-              </w:rPr>
-            </w:pPr>
-            <w:ins w:id="207" w:author="Augustin, Jourdain M" w:date="2015-03-20T10:37:00Z">
+                <w:ins w:id="212" w:author="Augustin, Jourdain M" w:date="2015-03-20T10:37:00Z"/>
+                <w:sz w:val="18"/>
+              </w:rPr>
+            </w:pPr>
+            <w:ins w:id="213" w:author="Augustin, Jourdain M" w:date="2015-03-20T10:37:00Z">
               <w:r>
                 <w:rPr>
                   <w:sz w:val="18"/>
@@ -40088,11 +40137,11 @@
           <w:p>
             <w:pPr>
               <w:rPr>
-                <w:ins w:id="208" w:author="Augustin, Jourdain M" w:date="2015-03-20T10:37:00Z"/>
-                <w:sz w:val="18"/>
-              </w:rPr>
-            </w:pPr>
-            <w:ins w:id="209" w:author="Augustin, Jourdain M" w:date="2015-03-20T10:37:00Z">
+                <w:ins w:id="214" w:author="Augustin, Jourdain M" w:date="2015-03-20T10:37:00Z"/>
+                <w:sz w:val="18"/>
+              </w:rPr>
+            </w:pPr>
+            <w:ins w:id="215" w:author="Augustin, Jourdain M" w:date="2015-03-20T10:37:00Z">
               <w:r>
                 <w:rPr>
                   <w:sz w:val="18"/>
@@ -40111,7 +40160,7 @@
       </w:tr>
       <w:tr>
         <w:trPr>
-          <w:ins w:id="210" w:author="Augustin, Jourdain M" w:date="2015-03-20T10:37:00Z"/>
+          <w:ins w:id="216" w:author="Augustin, Jourdain M" w:date="2015-03-20T10:37:00Z"/>
         </w:trPr>
         <w:tc>
           <w:tcPr>
@@ -40120,11 +40169,11 @@
           <w:p>
             <w:pPr>
               <w:rPr>
-                <w:ins w:id="211" w:author="Augustin, Jourdain M" w:date="2015-03-20T10:37:00Z"/>
-                <w:sz w:val="18"/>
-              </w:rPr>
-            </w:pPr>
-            <w:ins w:id="212" w:author="Augustin, Jourdain M" w:date="2015-03-20T10:37:00Z">
+                <w:ins w:id="217" w:author="Augustin, Jourdain M" w:date="2015-03-20T10:37:00Z"/>
+                <w:sz w:val="18"/>
+              </w:rPr>
+            </w:pPr>
+            <w:ins w:id="218" w:author="Augustin, Jourdain M" w:date="2015-03-20T10:37:00Z">
               <w:r>
                 <w:rPr>
                   <w:sz w:val="18"/>
@@ -40141,7 +40190,7 @@
           <w:p>
             <w:pPr>
               <w:rPr>
-                <w:ins w:id="213" w:author="Augustin, Jourdain M" w:date="2015-03-20T10:37:00Z"/>
+                <w:ins w:id="219" w:author="Augustin, Jourdain M" w:date="2015-03-20T10:37:00Z"/>
                 <w:sz w:val="18"/>
               </w:rPr>
             </w:pPr>
@@ -40150,7 +40199,7 @@
       </w:tr>
       <w:tr>
         <w:trPr>
-          <w:ins w:id="214" w:author="Augustin, Jourdain M" w:date="2015-03-20T10:37:00Z"/>
+          <w:ins w:id="220" w:author="Augustin, Jourdain M" w:date="2015-03-20T10:37:00Z"/>
         </w:trPr>
         <w:tc>
           <w:tcPr>
@@ -40159,11 +40208,11 @@
           <w:p>
             <w:pPr>
               <w:rPr>
-                <w:ins w:id="215" w:author="Augustin, Jourdain M" w:date="2015-03-20T10:37:00Z"/>
-                <w:sz w:val="18"/>
-              </w:rPr>
-            </w:pPr>
-            <w:ins w:id="216" w:author="Augustin, Jourdain M" w:date="2015-03-20T10:37:00Z">
+                <w:ins w:id="221" w:author="Augustin, Jourdain M" w:date="2015-03-20T10:37:00Z"/>
+                <w:sz w:val="18"/>
+              </w:rPr>
+            </w:pPr>
+            <w:ins w:id="222" w:author="Augustin, Jourdain M" w:date="2015-03-20T10:37:00Z">
               <w:r>
                 <w:rPr>
                   <w:sz w:val="18"/>
@@ -40180,11 +40229,11 @@
           <w:p>
             <w:pPr>
               <w:rPr>
-                <w:ins w:id="217" w:author="Augustin, Jourdain M" w:date="2015-03-20T10:37:00Z"/>
-                <w:sz w:val="18"/>
-              </w:rPr>
-            </w:pPr>
-            <w:ins w:id="218" w:author="Augustin, Jourdain M" w:date="2015-03-20T10:37:00Z">
+                <w:ins w:id="223" w:author="Augustin, Jourdain M" w:date="2015-03-20T10:37:00Z"/>
+                <w:sz w:val="18"/>
+              </w:rPr>
+            </w:pPr>
+            <w:ins w:id="224" w:author="Augustin, Jourdain M" w:date="2015-03-20T10:37:00Z">
               <w:r>
                 <w:rPr>
                   <w:sz w:val="18"/>
@@ -40192,7 +40241,7 @@
                 <w:t xml:space="preserve">Verify for </w:t>
               </w:r>
             </w:ins>
-            <w:ins w:id="219" w:author="Augustin, Jourdain M" w:date="2015-03-20T10:42:00Z">
+            <w:ins w:id="225" w:author="Augustin, Jourdain M" w:date="2015-03-20T10:42:00Z">
               <w:r>
                 <w:rPr>
                   <w:sz w:val="18"/>
@@ -40200,7 +40249,7 @@
                 <w:t xml:space="preserve">ARC </w:t>
               </w:r>
             </w:ins>
-            <w:ins w:id="220" w:author="Augustin, Jourdain M" w:date="2015-03-20T10:37:00Z">
+            <w:ins w:id="226" w:author="Augustin, Jourdain M" w:date="2015-03-20T10:37:00Z">
               <w:r>
                 <w:rPr>
                   <w:sz w:val="18"/>
@@ -40215,7 +40264,7 @@
     <w:p>
       <w:pPr>
         <w:rPr>
-          <w:ins w:id="221" w:author="Augustin, Jourdain M" w:date="2015-03-20T10:37:00Z"/>
+          <w:ins w:id="227" w:author="Augustin, Jourdain M" w:date="2015-03-20T10:37:00Z"/>
           <w:sz w:val="18"/>
         </w:rPr>
       </w:pPr>
@@ -40223,7 +40272,7 @@
     <w:p>
       <w:pPr>
         <w:rPr>
-          <w:ins w:id="222" w:author="Augustin, Jourdain M" w:date="2015-03-20T10:37:00Z"/>
+          <w:ins w:id="228" w:author="Augustin, Jourdain M" w:date="2015-03-20T10:37:00Z"/>
           <w:sz w:val="18"/>
         </w:rPr>
       </w:pPr>
@@ -40254,7 +40303,7 @@
         <w:trPr>
           <w:cantSplit/>
           <w:tblHeader/>
-          <w:ins w:id="223" w:author="Augustin, Jourdain M" w:date="2015-03-20T10:37:00Z"/>
+          <w:ins w:id="229" w:author="Augustin, Jourdain M" w:date="2015-03-20T10:37:00Z"/>
         </w:trPr>
         <w:tc>
           <w:tcPr>
@@ -40264,13 +40313,13 @@
           <w:p>
             <w:pPr>
               <w:rPr>
-                <w:ins w:id="224" w:author="Augustin, Jourdain M" w:date="2015-03-20T10:37:00Z"/>
-                <w:b/>
-                <w:i/>
-                <w:sz w:val="18"/>
-              </w:rPr>
-            </w:pPr>
-            <w:ins w:id="225" w:author="Augustin, Jourdain M" w:date="2015-03-20T10:37:00Z">
+                <w:ins w:id="230" w:author="Augustin, Jourdain M" w:date="2015-03-20T10:37:00Z"/>
+                <w:b/>
+                <w:i/>
+                <w:sz w:val="18"/>
+              </w:rPr>
+            </w:pPr>
+            <w:ins w:id="231" w:author="Augustin, Jourdain M" w:date="2015-03-20T10:37:00Z">
               <w:r>
                 <w:rPr>
                   <w:b/>
@@ -40289,13 +40338,13 @@
           <w:p>
             <w:pPr>
               <w:rPr>
-                <w:ins w:id="226" w:author="Augustin, Jourdain M" w:date="2015-03-20T10:37:00Z"/>
-                <w:b/>
-                <w:i/>
-                <w:sz w:val="18"/>
-              </w:rPr>
-            </w:pPr>
-            <w:ins w:id="227" w:author="Augustin, Jourdain M" w:date="2015-03-20T10:37:00Z">
+                <w:ins w:id="232" w:author="Augustin, Jourdain M" w:date="2015-03-20T10:37:00Z"/>
+                <w:b/>
+                <w:i/>
+                <w:sz w:val="18"/>
+              </w:rPr>
+            </w:pPr>
+            <w:ins w:id="233" w:author="Augustin, Jourdain M" w:date="2015-03-20T10:37:00Z">
               <w:r>
                 <w:rPr>
                   <w:b/>
@@ -40314,13 +40363,13 @@
           <w:p>
             <w:pPr>
               <w:rPr>
-                <w:ins w:id="228" w:author="Augustin, Jourdain M" w:date="2015-03-20T10:37:00Z"/>
-                <w:b/>
-                <w:i/>
-                <w:sz w:val="18"/>
-              </w:rPr>
-            </w:pPr>
-            <w:ins w:id="229" w:author="Augustin, Jourdain M" w:date="2015-03-20T10:37:00Z">
+                <w:ins w:id="234" w:author="Augustin, Jourdain M" w:date="2015-03-20T10:37:00Z"/>
+                <w:b/>
+                <w:i/>
+                <w:sz w:val="18"/>
+              </w:rPr>
+            </w:pPr>
+            <w:ins w:id="235" w:author="Augustin, Jourdain M" w:date="2015-03-20T10:37:00Z">
               <w:r>
                 <w:rPr>
                   <w:b/>
@@ -40339,13 +40388,13 @@
           <w:p>
             <w:pPr>
               <w:rPr>
-                <w:ins w:id="230" w:author="Augustin, Jourdain M" w:date="2015-03-20T10:37:00Z"/>
-                <w:b/>
-                <w:i/>
-                <w:sz w:val="18"/>
-              </w:rPr>
-            </w:pPr>
-            <w:ins w:id="231" w:author="Augustin, Jourdain M" w:date="2015-03-20T10:37:00Z">
+                <w:ins w:id="236" w:author="Augustin, Jourdain M" w:date="2015-03-20T10:37:00Z"/>
+                <w:b/>
+                <w:i/>
+                <w:sz w:val="18"/>
+              </w:rPr>
+            </w:pPr>
+            <w:ins w:id="237" w:author="Augustin, Jourdain M" w:date="2015-03-20T10:37:00Z">
               <w:r>
                 <w:rPr>
                   <w:b/>
@@ -40358,13 +40407,13 @@
           <w:p>
             <w:pPr>
               <w:rPr>
-                <w:ins w:id="232" w:author="Augustin, Jourdain M" w:date="2015-03-20T10:37:00Z"/>
-                <w:b/>
-                <w:i/>
-                <w:sz w:val="18"/>
-              </w:rPr>
-            </w:pPr>
-            <w:ins w:id="233" w:author="Augustin, Jourdain M" w:date="2015-03-20T10:37:00Z">
+                <w:ins w:id="238" w:author="Augustin, Jourdain M" w:date="2015-03-20T10:37:00Z"/>
+                <w:b/>
+                <w:i/>
+                <w:sz w:val="18"/>
+              </w:rPr>
+            </w:pPr>
+            <w:ins w:id="239" w:author="Augustin, Jourdain M" w:date="2015-03-20T10:37:00Z">
               <w:r>
                 <w:rPr>
                   <w:b/>
@@ -40383,13 +40432,13 @@
           <w:p>
             <w:pPr>
               <w:rPr>
-                <w:ins w:id="234" w:author="Augustin, Jourdain M" w:date="2015-03-20T10:37:00Z"/>
-                <w:b/>
-                <w:i/>
-                <w:sz w:val="18"/>
-              </w:rPr>
-            </w:pPr>
-            <w:ins w:id="235" w:author="Augustin, Jourdain M" w:date="2015-03-20T10:37:00Z">
+                <w:ins w:id="240" w:author="Augustin, Jourdain M" w:date="2015-03-20T10:37:00Z"/>
+                <w:b/>
+                <w:i/>
+                <w:sz w:val="18"/>
+              </w:rPr>
+            </w:pPr>
+            <w:ins w:id="241" w:author="Augustin, Jourdain M" w:date="2015-03-20T10:37:00Z">
               <w:r>
                 <w:rPr>
                   <w:b/>
@@ -40404,7 +40453,7 @@
       <w:tr>
         <w:trPr>
           <w:cantSplit/>
-          <w:ins w:id="236" w:author="Augustin, Jourdain M" w:date="2015-03-20T10:37:00Z"/>
+          <w:ins w:id="242" w:author="Augustin, Jourdain M" w:date="2015-03-20T10:37:00Z"/>
         </w:trPr>
         <w:tc>
           <w:tcPr>
@@ -40417,11 +40466,11 @@
                 <w:numId w:val="36"/>
               </w:numPr>
               <w:rPr>
-                <w:ins w:id="237" w:author="Augustin, Jourdain M" w:date="2015-03-20T10:37:00Z"/>
-                <w:i/>
-                <w:sz w:val="18"/>
-              </w:rPr>
-              <w:pPrChange w:id="238" w:author="Augustin, Jourdain M" w:date="2015-03-20T10:37:00Z">
+                <w:ins w:id="243" w:author="Augustin, Jourdain M" w:date="2015-03-20T10:37:00Z"/>
+                <w:i/>
+                <w:sz w:val="18"/>
+              </w:rPr>
+              <w:pPrChange w:id="244" w:author="Augustin, Jourdain M" w:date="2015-03-20T10:37:00Z">
                 <w:pPr>
                   <w:numPr>
                     <w:numId w:val="34"/>
@@ -40444,13 +40493,13 @@
               <w:pStyle w:val="CSETableText"/>
               <w:ind w:left="159"/>
               <w:rPr>
-                <w:ins w:id="239" w:author="Augustin, Jourdain M" w:date="2015-03-20T10:37:00Z"/>
+                <w:ins w:id="245" w:author="Augustin, Jourdain M" w:date="2015-03-20T10:37:00Z"/>
                 <w:rFonts w:asciiTheme="minorHAnsi" w:hAnsiTheme="minorHAnsi"/>
                 <w:bCs/>
                 <w:szCs w:val="20"/>
               </w:rPr>
             </w:pPr>
-            <w:ins w:id="240" w:author="Augustin, Jourdain M" w:date="2015-03-20T10:37:00Z">
+            <w:ins w:id="246" w:author="Augustin, Jourdain M" w:date="2015-03-20T10:37:00Z">
               <w:r>
                 <w:rPr>
                   <w:rFonts w:asciiTheme="minorHAnsi" w:hAnsiTheme="minorHAnsi"/>
@@ -40460,7 +40509,7 @@
                 <w:t>Launch link to test page using a</w:t>
               </w:r>
             </w:ins>
-            <w:ins w:id="241" w:author="Augustin, Jourdain M" w:date="2015-03-20T10:42:00Z">
+            <w:ins w:id="247" w:author="Augustin, Jourdain M" w:date="2015-03-20T10:42:00Z">
               <w:r>
                 <w:rPr>
                   <w:rFonts w:asciiTheme="minorHAnsi" w:hAnsiTheme="minorHAnsi"/>
@@ -40470,7 +40519,7 @@
                 <w:t>n</w:t>
               </w:r>
             </w:ins>
-            <w:ins w:id="242" w:author="Augustin, Jourdain M" w:date="2015-03-20T10:37:00Z">
+            <w:ins w:id="248" w:author="Augustin, Jourdain M" w:date="2015-03-20T10:37:00Z">
               <w:r>
                 <w:rPr>
                   <w:rFonts w:asciiTheme="minorHAnsi" w:hAnsiTheme="minorHAnsi"/>
@@ -40480,7 +40529,7 @@
                 <w:t xml:space="preserve"> </w:t>
               </w:r>
             </w:ins>
-            <w:ins w:id="243" w:author="Augustin, Jourdain M" w:date="2015-03-20T10:42:00Z">
+            <w:ins w:id="249" w:author="Augustin, Jourdain M" w:date="2015-03-20T10:42:00Z">
               <w:r>
                 <w:rPr>
                   <w:rFonts w:asciiTheme="minorHAnsi" w:hAnsiTheme="minorHAnsi"/>
@@ -40490,7 +40539,7 @@
                 <w:t xml:space="preserve">ARC </w:t>
               </w:r>
             </w:ins>
-            <w:ins w:id="244" w:author="Augustin, Jourdain M" w:date="2015-03-20T10:37:00Z">
+            <w:ins w:id="250" w:author="Augustin, Jourdain M" w:date="2015-03-20T10:37:00Z">
               <w:r>
                 <w:rPr>
                   <w:rFonts w:asciiTheme="minorHAnsi" w:hAnsiTheme="minorHAnsi"/>
@@ -40514,7 +40563,7 @@
               <w:pStyle w:val="CSETableText"/>
               <w:ind w:left="159"/>
               <w:rPr>
-                <w:ins w:id="245" w:author="Augustin, Jourdain M" w:date="2015-03-20T10:37:00Z"/>
+                <w:ins w:id="251" w:author="Augustin, Jourdain M" w:date="2015-03-20T10:37:00Z"/>
                 <w:rFonts w:asciiTheme="minorHAnsi" w:hAnsiTheme="minorHAnsi"/>
                 <w:bCs/>
                 <w:szCs w:val="20"/>
@@ -40524,12 +40573,12 @@
           <w:p>
             <w:pPr>
               <w:rPr>
-                <w:ins w:id="246" w:author="Augustin, Jourdain M" w:date="2015-03-20T10:37:00Z"/>
-                <w:bCs/>
-                <w:sz w:val="18"/>
-              </w:rPr>
-            </w:pPr>
-            <w:ins w:id="247" w:author="Augustin, Jourdain M" w:date="2015-03-20T10:37:00Z">
+                <w:ins w:id="252" w:author="Augustin, Jourdain M" w:date="2015-03-20T10:37:00Z"/>
+                <w:bCs/>
+                <w:sz w:val="18"/>
+              </w:rPr>
+            </w:pPr>
+            <w:ins w:id="253" w:author="Augustin, Jourdain M" w:date="2015-03-20T10:37:00Z">
               <w:r>
                 <w:rPr>
                   <w:rFonts w:asciiTheme="minorHAnsi" w:hAnsiTheme="minorHAnsi"/>
@@ -40561,11 +40610,11 @@
           <w:p>
             <w:pPr>
               <w:rPr>
-                <w:ins w:id="248" w:author="Augustin, Jourdain M" w:date="2015-03-20T10:37:00Z"/>
-                <w:sz w:val="18"/>
-              </w:rPr>
-            </w:pPr>
-            <w:ins w:id="249" w:author="Augustin, Jourdain M" w:date="2015-03-20T10:37:00Z">
+                <w:ins w:id="254" w:author="Augustin, Jourdain M" w:date="2015-03-20T10:37:00Z"/>
+                <w:sz w:val="18"/>
+              </w:rPr>
+            </w:pPr>
+            <w:ins w:id="255" w:author="Augustin, Jourdain M" w:date="2015-03-20T10:37:00Z">
               <w:r>
                 <w:rPr>
                   <w:rFonts w:asciiTheme="minorHAnsi" w:hAnsiTheme="minorHAnsi"/>
@@ -40589,12 +40638,12 @@
             <w:pPr>
               <w:jc w:val="center"/>
               <w:rPr>
-                <w:ins w:id="250" w:author="Augustin, Jourdain M" w:date="2015-03-20T10:37:00Z"/>
-                <w:i/>
-                <w:sz w:val="18"/>
-              </w:rPr>
-            </w:pPr>
-            <w:ins w:id="251" w:author="Augustin, Jourdain M" w:date="2015-03-20T10:37:00Z">
+                <w:ins w:id="256" w:author="Augustin, Jourdain M" w:date="2015-03-20T10:37:00Z"/>
+                <w:i/>
+                <w:sz w:val="18"/>
+              </w:rPr>
+            </w:pPr>
+            <w:ins w:id="257" w:author="Augustin, Jourdain M" w:date="2015-03-20T10:37:00Z">
               <w:r>
                 <w:rPr>
                   <w:i/>
@@ -40608,12 +40657,12 @@
             <w:pPr>
               <w:jc w:val="center"/>
               <w:rPr>
-                <w:ins w:id="252" w:author="Augustin, Jourdain M" w:date="2015-03-20T10:37:00Z"/>
-                <w:i/>
-                <w:sz w:val="18"/>
-              </w:rPr>
-            </w:pPr>
-            <w:ins w:id="253" w:author="Augustin, Jourdain M" w:date="2015-03-20T10:37:00Z">
+                <w:ins w:id="258" w:author="Augustin, Jourdain M" w:date="2015-03-20T10:37:00Z"/>
+                <w:i/>
+                <w:sz w:val="18"/>
+              </w:rPr>
+            </w:pPr>
+            <w:ins w:id="259" w:author="Augustin, Jourdain M" w:date="2015-03-20T10:37:00Z">
               <w:r>
                 <w:rPr>
                   <w:i/>
@@ -40631,7 +40680,7 @@
           <w:p>
             <w:pPr>
               <w:rPr>
-                <w:ins w:id="254" w:author="Augustin, Jourdain M" w:date="2015-03-20T10:37:00Z"/>
+                <w:ins w:id="260" w:author="Augustin, Jourdain M" w:date="2015-03-20T10:37:00Z"/>
                 <w:i/>
                 <w:sz w:val="18"/>
               </w:rPr>
@@ -40641,7 +40690,7 @@
       </w:tr>
       <w:tr>
         <w:trPr>
-          <w:ins w:id="255" w:author="Augustin, Jourdain M" w:date="2015-03-20T10:37:00Z"/>
+          <w:ins w:id="261" w:author="Augustin, Jourdain M" w:date="2015-03-20T10:37:00Z"/>
         </w:trPr>
         <w:tc>
           <w:tcPr>
@@ -40654,11 +40703,11 @@
                 <w:numId w:val="36"/>
               </w:numPr>
               <w:rPr>
-                <w:ins w:id="256" w:author="Augustin, Jourdain M" w:date="2015-03-20T10:37:00Z"/>
-                <w:i/>
-                <w:sz w:val="18"/>
-              </w:rPr>
-              <w:pPrChange w:id="257" w:author="Augustin, Jourdain M" w:date="2015-03-20T10:37:00Z">
+                <w:ins w:id="262" w:author="Augustin, Jourdain M" w:date="2015-03-20T10:37:00Z"/>
+                <w:i/>
+                <w:sz w:val="18"/>
+              </w:rPr>
+              <w:pPrChange w:id="263" w:author="Augustin, Jourdain M" w:date="2015-03-20T10:37:00Z">
                 <w:pPr>
                   <w:numPr>
                     <w:numId w:val="34"/>
@@ -40681,13 +40730,13 @@
               <w:pStyle w:val="CSETableText"/>
               <w:ind w:left="159"/>
               <w:rPr>
-                <w:ins w:id="258" w:author="Augustin, Jourdain M" w:date="2015-03-20T10:37:00Z"/>
+                <w:ins w:id="264" w:author="Augustin, Jourdain M" w:date="2015-03-20T10:37:00Z"/>
                 <w:rFonts w:asciiTheme="minorHAnsi" w:hAnsiTheme="minorHAnsi"/>
                 <w:bCs/>
                 <w:szCs w:val="20"/>
               </w:rPr>
             </w:pPr>
-            <w:ins w:id="259" w:author="Augustin, Jourdain M" w:date="2015-03-20T10:37:00Z">
+            <w:ins w:id="265" w:author="Augustin, Jourdain M" w:date="2015-03-20T10:37:00Z">
               <w:r>
                 <w:rPr>
                   <w:rFonts w:asciiTheme="minorHAnsi" w:hAnsiTheme="minorHAnsi"/>
@@ -40721,7 +40770,7 @@
                 <w:t>Submission</w:t>
               </w:r>
             </w:ins>
-            <w:ins w:id="260" w:author="Augustin, Jourdain M" w:date="2015-03-20T10:38:00Z">
+            <w:ins w:id="266" w:author="Augustin, Jourdain M" w:date="2015-03-20T10:38:00Z">
               <w:r>
                 <w:rPr>
                   <w:rFonts w:asciiTheme="minorHAnsi" w:hAnsiTheme="minorHAnsi"/>
@@ -40731,7 +40780,7 @@
                 <w:t>s</w:t>
               </w:r>
             </w:ins>
-            <w:ins w:id="261" w:author="Augustin, Jourdain M" w:date="2015-03-20T10:37:00Z">
+            <w:ins w:id="267" w:author="Augustin, Jourdain M" w:date="2015-03-20T10:37:00Z">
               <w:r>
                 <w:rPr>
                   <w:rFonts w:asciiTheme="minorHAnsi" w:hAnsiTheme="minorHAnsi"/>
@@ -40753,12 +40802,12 @@
           <w:p>
             <w:pPr>
               <w:rPr>
-                <w:ins w:id="262" w:author="Augustin, Jourdain M" w:date="2015-03-20T10:37:00Z"/>
-                <w:bCs/>
-                <w:sz w:val="18"/>
-              </w:rPr>
-            </w:pPr>
-            <w:ins w:id="263" w:author="Augustin, Jourdain M" w:date="2015-03-20T10:37:00Z">
+                <w:ins w:id="268" w:author="Augustin, Jourdain M" w:date="2015-03-20T10:37:00Z"/>
+                <w:bCs/>
+                <w:sz w:val="18"/>
+              </w:rPr>
+            </w:pPr>
+            <w:ins w:id="269" w:author="Augustin, Jourdain M" w:date="2015-03-20T10:37:00Z">
               <w:r>
                 <w:rPr>
                   <w:rFonts w:asciiTheme="minorHAnsi" w:hAnsiTheme="minorHAnsi"/>
@@ -40776,11 +40825,11 @@
           <w:p>
             <w:pPr>
               <w:rPr>
-                <w:ins w:id="264" w:author="Augustin, Jourdain M" w:date="2015-03-20T10:37:00Z"/>
-                <w:rFonts w:asciiTheme="minorHAnsi" w:hAnsiTheme="minorHAnsi"/>
-              </w:rPr>
-            </w:pPr>
-            <w:ins w:id="265" w:author="Augustin, Jourdain M" w:date="2015-03-20T10:37:00Z">
+                <w:ins w:id="270" w:author="Augustin, Jourdain M" w:date="2015-03-20T10:37:00Z"/>
+                <w:rFonts w:asciiTheme="minorHAnsi" w:hAnsiTheme="minorHAnsi"/>
+              </w:rPr>
+            </w:pPr>
+            <w:ins w:id="271" w:author="Augustin, Jourdain M" w:date="2015-03-20T10:37:00Z">
               <w:r>
                 <w:rPr>
                   <w:rFonts w:asciiTheme="minorHAnsi" w:hAnsiTheme="minorHAnsi"/>
@@ -40797,71 +40846,7 @@
                 <w:numId w:val="37"/>
               </w:numPr>
               <w:rPr>
-                <w:ins w:id="266" w:author="Augustin, Jourdain M" w:date="2015-03-20T10:37:00Z"/>
-                <w:sz w:val="20"/>
-                <w:szCs w:val="20"/>
-              </w:rPr>
-              <w:pPrChange w:id="267" w:author="Augustin, Jourdain M" w:date="2015-03-20T10:38:00Z">
-                <w:pPr>
-                  <w:pStyle w:val="ListParagraph"/>
-                  <w:numPr>
-                    <w:numId w:val="35"/>
-                  </w:numPr>
-                  <w:ind w:hanging="360"/>
-                </w:pPr>
-              </w:pPrChange>
-            </w:pPr>
-            <w:ins w:id="268" w:author="Augustin, Jourdain M" w:date="2015-03-20T10:37:00Z">
-              <w:r>
-                <w:rPr>
-                  <w:sz w:val="20"/>
-                  <w:szCs w:val="20"/>
-                </w:rPr>
-                <w:t xml:space="preserve">All tables include “Sub-coaching Reason” and “Value” columns </w:t>
-              </w:r>
-            </w:ins>
-          </w:p>
-          <w:p>
-            <w:pPr>
-              <w:pStyle w:val="ListParagraph"/>
-              <w:numPr>
-                <w:ilvl w:val="0"/>
-                <w:numId w:val="37"/>
-              </w:numPr>
-              <w:rPr>
-                <w:ins w:id="269" w:author="Augustin, Jourdain M" w:date="2015-03-20T10:37:00Z"/>
-                <w:sz w:val="20"/>
-                <w:szCs w:val="20"/>
-              </w:rPr>
-              <w:pPrChange w:id="270" w:author="Augustin, Jourdain M" w:date="2015-03-20T10:38:00Z">
-                <w:pPr>
-                  <w:pStyle w:val="ListParagraph"/>
-                  <w:numPr>
-                    <w:numId w:val="35"/>
-                  </w:numPr>
-                  <w:ind w:hanging="360"/>
-                </w:pPr>
-              </w:pPrChange>
-            </w:pPr>
-            <w:ins w:id="271" w:author="Augustin, Jourdain M" w:date="2015-03-20T10:37:00Z">
-              <w:r>
-                <w:rPr>
-                  <w:sz w:val="20"/>
-                  <w:szCs w:val="20"/>
-                </w:rPr>
-                <w:t>All tables include header change from “CSR Name” to “Employee Name”</w:t>
-              </w:r>
-            </w:ins>
-          </w:p>
-          <w:p>
-            <w:pPr>
-              <w:pStyle w:val="ListParagraph"/>
-              <w:numPr>
-                <w:ilvl w:val="0"/>
-                <w:numId w:val="37"/>
-              </w:numPr>
-              <w:rPr>
-                <w:ins w:id="272" w:author="Augustin, Jourdain M" w:date="2015-03-23T14:19:00Z"/>
+                <w:ins w:id="272" w:author="Augustin, Jourdain M" w:date="2015-03-20T10:37:00Z"/>
                 <w:sz w:val="20"/>
                 <w:szCs w:val="20"/>
               </w:rPr>
@@ -40876,6 +40861,90 @@
               </w:pPrChange>
             </w:pPr>
             <w:ins w:id="274" w:author="Augustin, Jourdain M" w:date="2015-03-20T10:37:00Z">
+              <w:r>
+                <w:rPr>
+                  <w:sz w:val="20"/>
+                  <w:szCs w:val="20"/>
+                </w:rPr>
+                <w:t xml:space="preserve">All tables include </w:t>
+              </w:r>
+            </w:ins>
+            <w:ins w:id="275" w:author="Augustin, Jourdain M" w:date="2015-03-25T12:36:00Z">
+              <w:r>
+                <w:rPr>
+                  <w:sz w:val="20"/>
+                  <w:szCs w:val="20"/>
+                </w:rPr>
+                <w:t xml:space="preserve">“Coaching Reason”, </w:t>
+              </w:r>
+            </w:ins>
+            <w:bookmarkStart w:id="276" w:name="_GoBack"/>
+            <w:bookmarkEnd w:id="276"/>
+            <w:ins w:id="277" w:author="Augustin, Jourdain M" w:date="2015-03-20T10:37:00Z">
+              <w:r>
+                <w:rPr>
+                  <w:sz w:val="20"/>
+                  <w:szCs w:val="20"/>
+                </w:rPr>
+                <w:t xml:space="preserve">“Sub-coaching Reason” and “Value” columns </w:t>
+              </w:r>
+            </w:ins>
+          </w:p>
+          <w:p>
+            <w:pPr>
+              <w:pStyle w:val="ListParagraph"/>
+              <w:numPr>
+                <w:ilvl w:val="0"/>
+                <w:numId w:val="37"/>
+              </w:numPr>
+              <w:rPr>
+                <w:ins w:id="278" w:author="Augustin, Jourdain M" w:date="2015-03-20T10:37:00Z"/>
+                <w:sz w:val="20"/>
+                <w:szCs w:val="20"/>
+              </w:rPr>
+              <w:pPrChange w:id="279" w:author="Augustin, Jourdain M" w:date="2015-03-20T10:38:00Z">
+                <w:pPr>
+                  <w:pStyle w:val="ListParagraph"/>
+                  <w:numPr>
+                    <w:numId w:val="35"/>
+                  </w:numPr>
+                  <w:ind w:hanging="360"/>
+                </w:pPr>
+              </w:pPrChange>
+            </w:pPr>
+            <w:ins w:id="280" w:author="Augustin, Jourdain M" w:date="2015-03-20T10:37:00Z">
+              <w:r>
+                <w:rPr>
+                  <w:sz w:val="20"/>
+                  <w:szCs w:val="20"/>
+                </w:rPr>
+                <w:t>All tables include header change from “CSR Name” to “Employee Name”</w:t>
+              </w:r>
+            </w:ins>
+          </w:p>
+          <w:p>
+            <w:pPr>
+              <w:pStyle w:val="ListParagraph"/>
+              <w:numPr>
+                <w:ilvl w:val="0"/>
+                <w:numId w:val="37"/>
+              </w:numPr>
+              <w:rPr>
+                <w:ins w:id="281" w:author="Augustin, Jourdain M" w:date="2015-03-23T14:19:00Z"/>
+                <w:sz w:val="20"/>
+                <w:szCs w:val="20"/>
+              </w:rPr>
+              <w:pPrChange w:id="282" w:author="Augustin, Jourdain M" w:date="2015-03-20T10:38:00Z">
+                <w:pPr>
+                  <w:pStyle w:val="ListParagraph"/>
+                  <w:numPr>
+                    <w:numId w:val="35"/>
+                  </w:numPr>
+                  <w:ind w:hanging="360"/>
+                </w:pPr>
+              </w:pPrChange>
+            </w:pPr>
+            <w:ins w:id="283" w:author="Augustin, Jourdain M" w:date="2015-03-20T10:37:00Z">
               <w:r>
                 <w:rPr>
                   <w:sz w:val="20"/>
@@ -40901,9 +40970,9 @@
                 <w:numId w:val="37"/>
               </w:numPr>
               <w:rPr>
-                <w:ins w:id="275" w:author="Augustin, Jourdain M" w:date="2015-03-23T14:19:00Z"/>
-              </w:rPr>
-              <w:pPrChange w:id="276" w:author="Augustin, Jourdain M" w:date="2015-03-23T14:19:00Z">
+                <w:ins w:id="284" w:author="Augustin, Jourdain M" w:date="2015-03-23T14:19:00Z"/>
+              </w:rPr>
+              <w:pPrChange w:id="285" w:author="Augustin, Jourdain M" w:date="2015-03-23T14:19:00Z">
                 <w:pPr>
                   <w:pStyle w:val="ListParagraph"/>
                   <w:numPr>
@@ -40913,7 +40982,7 @@
                 </w:pPr>
               </w:pPrChange>
             </w:pPr>
-            <w:ins w:id="277" w:author="Augustin, Jourdain M" w:date="2015-03-23T14:19:00Z">
+            <w:ins w:id="286" w:author="Augustin, Jourdain M" w:date="2015-03-23T14:19:00Z">
               <w:r>
                 <w:rPr>
                   <w:sz w:val="20"/>
@@ -40947,18 +41016,11 @@
                 <w:numId w:val="37"/>
               </w:numPr>
               <w:rPr>
-                <w:ins w:id="278" w:author="Augustin, Jourdain M" w:date="2015-03-20T10:37:00Z"/>
+                <w:ins w:id="287" w:author="Augustin, Jourdain M" w:date="2015-03-20T10:37:00Z"/>
                 <w:sz w:val="20"/>
                 <w:szCs w:val="20"/>
-                <w:rPrChange w:id="279" w:author="Augustin, Jourdain M" w:date="2015-03-23T14:19:00Z">
-                  <w:rPr>
-                    <w:ins w:id="280" w:author="Augustin, Jourdain M" w:date="2015-03-20T10:37:00Z"/>
-                    <w:sz w:val="20"/>
-                    <w:szCs w:val="20"/>
-                  </w:rPr>
-                </w:rPrChange>
-              </w:rPr>
-              <w:pPrChange w:id="281" w:author="Augustin, Jourdain M" w:date="2015-03-20T10:38:00Z">
+              </w:rPr>
+              <w:pPrChange w:id="288" w:author="Augustin, Jourdain M" w:date="2015-03-20T10:38:00Z">
                 <w:pPr>
                   <w:pStyle w:val="ListParagraph"/>
                   <w:numPr>
@@ -40968,7 +41030,7 @@
                 </w:pPr>
               </w:pPrChange>
             </w:pPr>
-            <w:ins w:id="282" w:author="Augustin, Jourdain M" w:date="2015-03-23T14:19:00Z">
+            <w:ins w:id="289" w:author="Augustin, Jourdain M" w:date="2015-03-23T14:19:00Z">
               <w:r>
                 <w:rPr>
                   <w:sz w:val="20"/>
@@ -40989,12 +41051,6 @@
                 <w:rPr>
                   <w:sz w:val="20"/>
                   <w:szCs w:val="20"/>
-                  <w:rPrChange w:id="283" w:author="Augustin, Jourdain M" w:date="2015-03-23T14:19:00Z">
-                    <w:rPr>
-                      <w:sz w:val="20"/>
-                      <w:szCs w:val="20"/>
-                    </w:rPr>
-                  </w:rPrChange>
                 </w:rPr>
                 <w:t>” to “Source”</w:t>
               </w:r>
@@ -41003,7 +41059,7 @@
           <w:p>
             <w:pPr>
               <w:rPr>
-                <w:ins w:id="284" w:author="Augustin, Jourdain M" w:date="2015-03-20T10:37:00Z"/>
+                <w:ins w:id="290" w:author="Augustin, Jourdain M" w:date="2015-03-20T10:37:00Z"/>
               </w:rPr>
             </w:pPr>
           </w:p>
@@ -41016,12 +41072,12 @@
             <w:pPr>
               <w:jc w:val="center"/>
               <w:rPr>
-                <w:ins w:id="285" w:author="Augustin, Jourdain M" w:date="2015-03-20T10:37:00Z"/>
-                <w:i/>
-                <w:sz w:val="18"/>
-              </w:rPr>
-            </w:pPr>
-            <w:ins w:id="286" w:author="Augustin, Jourdain M" w:date="2015-03-20T10:37:00Z">
+                <w:ins w:id="291" w:author="Augustin, Jourdain M" w:date="2015-03-20T10:37:00Z"/>
+                <w:i/>
+                <w:sz w:val="18"/>
+              </w:rPr>
+            </w:pPr>
+            <w:ins w:id="292" w:author="Augustin, Jourdain M" w:date="2015-03-20T10:37:00Z">
               <w:r>
                 <w:rPr>
                   <w:i/>
@@ -41036,12 +41092,12 @@
             <w:pPr>
               <w:jc w:val="center"/>
               <w:rPr>
-                <w:ins w:id="287" w:author="Augustin, Jourdain M" w:date="2015-03-20T10:37:00Z"/>
-                <w:i/>
-                <w:sz w:val="18"/>
-              </w:rPr>
-            </w:pPr>
-            <w:ins w:id="288" w:author="Augustin, Jourdain M" w:date="2015-03-20T10:37:00Z">
+                <w:ins w:id="293" w:author="Augustin, Jourdain M" w:date="2015-03-20T10:37:00Z"/>
+                <w:i/>
+                <w:sz w:val="18"/>
+              </w:rPr>
+            </w:pPr>
+            <w:ins w:id="294" w:author="Augustin, Jourdain M" w:date="2015-03-20T10:37:00Z">
               <w:r>
                 <w:rPr>
                   <w:i/>
@@ -41059,7 +41115,7 @@
           <w:p>
             <w:pPr>
               <w:rPr>
-                <w:ins w:id="289" w:author="Augustin, Jourdain M" w:date="2015-03-20T10:37:00Z"/>
+                <w:ins w:id="295" w:author="Augustin, Jourdain M" w:date="2015-03-20T10:37:00Z"/>
                 <w:i/>
                 <w:sz w:val="18"/>
               </w:rPr>
@@ -41071,7 +41127,7 @@
     <w:p>
       <w:pPr>
         <w:rPr>
-          <w:ins w:id="290" w:author="Augustin, Jourdain M" w:date="2015-03-20T10:37:00Z"/>
+          <w:ins w:id="296" w:author="Augustin, Jourdain M" w:date="2015-03-20T10:37:00Z"/>
           <w:sz w:val="18"/>
         </w:rPr>
       </w:pPr>
@@ -41079,7 +41135,7 @@
     <w:p>
       <w:pPr>
         <w:rPr>
-          <w:ins w:id="291" w:author="Augustin, Jourdain M" w:date="2015-03-20T10:37:00Z"/>
+          <w:ins w:id="297" w:author="Augustin, Jourdain M" w:date="2015-03-20T10:37:00Z"/>
           <w:sz w:val="18"/>
         </w:rPr>
       </w:pPr>
@@ -41087,7 +41143,7 @@
     <w:p>
       <w:pPr>
         <w:rPr>
-          <w:ins w:id="292" w:author="Augustin, Jourdain M" w:date="2015-03-20T10:41:00Z"/>
+          <w:ins w:id="298" w:author="Augustin, Jourdain M" w:date="2015-03-20T10:41:00Z"/>
           <w:sz w:val="18"/>
         </w:rPr>
       </w:pPr>
@@ -41095,7 +41151,7 @@
     <w:p>
       <w:pPr>
         <w:rPr>
-          <w:ins w:id="293" w:author="Augustin, Jourdain M" w:date="2015-03-20T10:41:00Z"/>
+          <w:ins w:id="299" w:author="Augustin, Jourdain M" w:date="2015-03-20T10:41:00Z"/>
           <w:sz w:val="18"/>
         </w:rPr>
       </w:pPr>
@@ -41103,7 +41159,7 @@
     <w:p>
       <w:pPr>
         <w:rPr>
-          <w:ins w:id="294" w:author="Augustin, Jourdain M" w:date="2015-03-20T10:41:00Z"/>
+          <w:ins w:id="300" w:author="Augustin, Jourdain M" w:date="2015-03-20T10:41:00Z"/>
           <w:sz w:val="18"/>
         </w:rPr>
       </w:pPr>
@@ -41111,7 +41167,7 @@
     <w:p>
       <w:pPr>
         <w:rPr>
-          <w:ins w:id="295" w:author="Augustin, Jourdain M" w:date="2015-03-20T10:41:00Z"/>
+          <w:ins w:id="301" w:author="Augustin, Jourdain M" w:date="2015-03-20T10:41:00Z"/>
           <w:sz w:val="18"/>
         </w:rPr>
       </w:pPr>
@@ -41119,7 +41175,7 @@
     <w:p>
       <w:pPr>
         <w:rPr>
-          <w:ins w:id="296" w:author="Augustin, Jourdain M" w:date="2015-03-20T10:41:00Z"/>
+          <w:ins w:id="302" w:author="Augustin, Jourdain M" w:date="2015-03-20T10:41:00Z"/>
           <w:sz w:val="18"/>
         </w:rPr>
       </w:pPr>
@@ -41127,7 +41183,7 @@
     <w:p>
       <w:pPr>
         <w:rPr>
-          <w:ins w:id="297" w:author="Augustin, Jourdain M" w:date="2015-03-20T10:41:00Z"/>
+          <w:ins w:id="303" w:author="Augustin, Jourdain M" w:date="2015-03-20T10:41:00Z"/>
           <w:sz w:val="18"/>
         </w:rPr>
       </w:pPr>
@@ -41135,7 +41191,7 @@
     <w:p>
       <w:pPr>
         <w:rPr>
-          <w:ins w:id="298" w:author="Augustin, Jourdain M" w:date="2015-03-20T10:41:00Z"/>
+          <w:ins w:id="304" w:author="Augustin, Jourdain M" w:date="2015-03-20T10:41:00Z"/>
           <w:sz w:val="18"/>
         </w:rPr>
       </w:pPr>
@@ -41143,7 +41199,7 @@
     <w:p>
       <w:pPr>
         <w:rPr>
-          <w:ins w:id="299" w:author="Augustin, Jourdain M" w:date="2015-03-20T10:41:00Z"/>
+          <w:ins w:id="305" w:author="Augustin, Jourdain M" w:date="2015-03-20T10:41:00Z"/>
           <w:sz w:val="18"/>
         </w:rPr>
       </w:pPr>
@@ -41151,7 +41207,7 @@
     <w:p>
       <w:pPr>
         <w:rPr>
-          <w:ins w:id="300" w:author="Augustin, Jourdain M" w:date="2015-03-20T10:41:00Z"/>
+          <w:ins w:id="306" w:author="Augustin, Jourdain M" w:date="2015-03-20T10:41:00Z"/>
           <w:sz w:val="18"/>
         </w:rPr>
       </w:pPr>
@@ -41159,7 +41215,7 @@
     <w:p>
       <w:pPr>
         <w:rPr>
-          <w:ins w:id="301" w:author="Augustin, Jourdain M" w:date="2015-03-20T10:41:00Z"/>
+          <w:ins w:id="307" w:author="Augustin, Jourdain M" w:date="2015-03-20T10:41:00Z"/>
           <w:sz w:val="18"/>
         </w:rPr>
       </w:pPr>
@@ -41186,7 +41242,7 @@
       <w:tr>
         <w:trPr>
           <w:tblHeader/>
-          <w:ins w:id="302" w:author="Augustin, Jourdain M" w:date="2015-03-20T10:41:00Z"/>
+          <w:ins w:id="308" w:author="Augustin, Jourdain M" w:date="2015-03-20T10:41:00Z"/>
         </w:trPr>
         <w:tc>
           <w:tcPr>
@@ -41196,12 +41252,12 @@
           <w:p>
             <w:pPr>
               <w:rPr>
-                <w:ins w:id="303" w:author="Augustin, Jourdain M" w:date="2015-03-20T10:41:00Z"/>
-                <w:b/>
-                <w:sz w:val="18"/>
-              </w:rPr>
-            </w:pPr>
-            <w:ins w:id="304" w:author="Augustin, Jourdain M" w:date="2015-03-20T10:41:00Z">
+                <w:ins w:id="309" w:author="Augustin, Jourdain M" w:date="2015-03-20T10:41:00Z"/>
+                <w:b/>
+                <w:sz w:val="18"/>
+              </w:rPr>
+            </w:pPr>
+            <w:ins w:id="310" w:author="Augustin, Jourdain M" w:date="2015-03-20T10:41:00Z">
               <w:r>
                 <w:rPr>
                   <w:b/>
@@ -41220,12 +41276,12 @@
           <w:p>
             <w:pPr>
               <w:rPr>
-                <w:ins w:id="305" w:author="Augustin, Jourdain M" w:date="2015-03-20T10:41:00Z"/>
-                <w:b/>
-                <w:sz w:val="18"/>
-              </w:rPr>
-            </w:pPr>
-            <w:ins w:id="306" w:author="Augustin, Jourdain M" w:date="2015-03-20T10:41:00Z">
+                <w:ins w:id="311" w:author="Augustin, Jourdain M" w:date="2015-03-20T10:41:00Z"/>
+                <w:b/>
+                <w:sz w:val="18"/>
+              </w:rPr>
+            </w:pPr>
+            <w:ins w:id="312" w:author="Augustin, Jourdain M" w:date="2015-03-20T10:41:00Z">
               <w:r>
                 <w:rPr>
                   <w:b/>
@@ -41239,7 +41295,7 @@
       </w:tr>
       <w:tr>
         <w:trPr>
-          <w:ins w:id="307" w:author="Augustin, Jourdain M" w:date="2015-03-20T10:41:00Z"/>
+          <w:ins w:id="313" w:author="Augustin, Jourdain M" w:date="2015-03-20T10:41:00Z"/>
         </w:trPr>
         <w:tc>
           <w:tcPr>
@@ -41248,11 +41304,11 @@
           <w:p>
             <w:pPr>
               <w:rPr>
-                <w:ins w:id="308" w:author="Augustin, Jourdain M" w:date="2015-03-20T10:41:00Z"/>
-                <w:sz w:val="18"/>
-              </w:rPr>
-            </w:pPr>
-            <w:ins w:id="309" w:author="Augustin, Jourdain M" w:date="2015-03-20T10:41:00Z">
+                <w:ins w:id="314" w:author="Augustin, Jourdain M" w:date="2015-03-20T10:41:00Z"/>
+                <w:sz w:val="18"/>
+              </w:rPr>
+            </w:pPr>
+            <w:ins w:id="315" w:author="Augustin, Jourdain M" w:date="2015-03-20T10:41:00Z">
               <w:r>
                 <w:rPr>
                   <w:sz w:val="18"/>
@@ -41269,11 +41325,11 @@
           <w:p>
             <w:pPr>
               <w:rPr>
-                <w:ins w:id="310" w:author="Augustin, Jourdain M" w:date="2015-03-20T10:41:00Z"/>
-                <w:sz w:val="18"/>
-              </w:rPr>
-            </w:pPr>
-            <w:ins w:id="311" w:author="Augustin, Jourdain M" w:date="2015-03-20T10:41:00Z">
+                <w:ins w:id="316" w:author="Augustin, Jourdain M" w:date="2015-03-20T10:41:00Z"/>
+                <w:sz w:val="18"/>
+              </w:rPr>
+            </w:pPr>
+            <w:ins w:id="317" w:author="Augustin, Jourdain M" w:date="2015-03-20T10:41:00Z">
               <w:r>
                 <w:rPr>
                   <w:sz w:val="18"/>
@@ -41292,7 +41348,7 @@
       </w:tr>
       <w:tr>
         <w:trPr>
-          <w:ins w:id="312" w:author="Augustin, Jourdain M" w:date="2015-03-20T10:41:00Z"/>
+          <w:ins w:id="318" w:author="Augustin, Jourdain M" w:date="2015-03-20T10:41:00Z"/>
         </w:trPr>
         <w:tc>
           <w:tcPr>
@@ -41301,11 +41357,11 @@
           <w:p>
             <w:pPr>
               <w:rPr>
-                <w:ins w:id="313" w:author="Augustin, Jourdain M" w:date="2015-03-20T10:41:00Z"/>
-                <w:sz w:val="18"/>
-              </w:rPr>
-            </w:pPr>
-            <w:ins w:id="314" w:author="Augustin, Jourdain M" w:date="2015-03-20T10:41:00Z">
+                <w:ins w:id="319" w:author="Augustin, Jourdain M" w:date="2015-03-20T10:41:00Z"/>
+                <w:sz w:val="18"/>
+              </w:rPr>
+            </w:pPr>
+            <w:ins w:id="320" w:author="Augustin, Jourdain M" w:date="2015-03-20T10:41:00Z">
               <w:r>
                 <w:rPr>
                   <w:sz w:val="18"/>
@@ -41322,11 +41378,11 @@
           <w:p>
             <w:pPr>
               <w:rPr>
-                <w:ins w:id="315" w:author="Augustin, Jourdain M" w:date="2015-03-20T10:41:00Z"/>
-                <w:sz w:val="18"/>
-              </w:rPr>
-            </w:pPr>
-            <w:ins w:id="316" w:author="Augustin, Jourdain M" w:date="2015-03-20T10:41:00Z">
+                <w:ins w:id="321" w:author="Augustin, Jourdain M" w:date="2015-03-20T10:41:00Z"/>
+                <w:sz w:val="18"/>
+              </w:rPr>
+            </w:pPr>
+            <w:ins w:id="322" w:author="Augustin, Jourdain M" w:date="2015-03-20T10:41:00Z">
               <w:r>
                 <w:rPr>
                   <w:sz w:val="18"/>
@@ -41345,7 +41401,7 @@
       </w:tr>
       <w:tr>
         <w:trPr>
-          <w:ins w:id="317" w:author="Augustin, Jourdain M" w:date="2015-03-20T10:41:00Z"/>
+          <w:ins w:id="323" w:author="Augustin, Jourdain M" w:date="2015-03-20T10:41:00Z"/>
         </w:trPr>
         <w:tc>
           <w:tcPr>
@@ -41354,11 +41410,11 @@
           <w:p>
             <w:pPr>
               <w:rPr>
-                <w:ins w:id="318" w:author="Augustin, Jourdain M" w:date="2015-03-20T10:41:00Z"/>
-                <w:sz w:val="18"/>
-              </w:rPr>
-            </w:pPr>
-            <w:ins w:id="319" w:author="Augustin, Jourdain M" w:date="2015-03-20T10:41:00Z">
+                <w:ins w:id="324" w:author="Augustin, Jourdain M" w:date="2015-03-20T10:41:00Z"/>
+                <w:sz w:val="18"/>
+              </w:rPr>
+            </w:pPr>
+            <w:ins w:id="325" w:author="Augustin, Jourdain M" w:date="2015-03-20T10:41:00Z">
               <w:r>
                 <w:rPr>
                   <w:sz w:val="18"/>
@@ -41375,11 +41431,11 @@
           <w:p>
             <w:pPr>
               <w:rPr>
-                <w:ins w:id="320" w:author="Augustin, Jourdain M" w:date="2015-03-20T10:41:00Z"/>
-                <w:sz w:val="18"/>
-              </w:rPr>
-            </w:pPr>
-            <w:ins w:id="321" w:author="Augustin, Jourdain M" w:date="2015-03-20T10:41:00Z">
+                <w:ins w:id="326" w:author="Augustin, Jourdain M" w:date="2015-03-20T10:41:00Z"/>
+                <w:sz w:val="18"/>
+              </w:rPr>
+            </w:pPr>
+            <w:ins w:id="327" w:author="Augustin, Jourdain M" w:date="2015-03-20T10:41:00Z">
               <w:r>
                 <w:rPr>
                   <w:sz w:val="18"/>
@@ -41404,7 +41460,7 @@
       </w:tr>
       <w:tr>
         <w:trPr>
-          <w:ins w:id="322" w:author="Augustin, Jourdain M" w:date="2015-03-20T10:41:00Z"/>
+          <w:ins w:id="328" w:author="Augustin, Jourdain M" w:date="2015-03-20T10:41:00Z"/>
         </w:trPr>
         <w:tc>
           <w:tcPr>
@@ -41413,11 +41469,11 @@
           <w:p>
             <w:pPr>
               <w:rPr>
-                <w:ins w:id="323" w:author="Augustin, Jourdain M" w:date="2015-03-20T10:41:00Z"/>
-                <w:sz w:val="18"/>
-              </w:rPr>
-            </w:pPr>
-            <w:ins w:id="324" w:author="Augustin, Jourdain M" w:date="2015-03-20T10:41:00Z">
+                <w:ins w:id="329" w:author="Augustin, Jourdain M" w:date="2015-03-20T10:41:00Z"/>
+                <w:sz w:val="18"/>
+              </w:rPr>
+            </w:pPr>
+            <w:ins w:id="330" w:author="Augustin, Jourdain M" w:date="2015-03-20T10:41:00Z">
               <w:r>
                 <w:rPr>
                   <w:sz w:val="18"/>
@@ -41434,11 +41490,11 @@
           <w:p>
             <w:pPr>
               <w:rPr>
-                <w:ins w:id="325" w:author="Augustin, Jourdain M" w:date="2015-03-20T10:41:00Z"/>
-                <w:sz w:val="18"/>
-              </w:rPr>
-            </w:pPr>
-            <w:ins w:id="326" w:author="Augustin, Jourdain M" w:date="2015-03-20T10:41:00Z">
+                <w:ins w:id="331" w:author="Augustin, Jourdain M" w:date="2015-03-20T10:41:00Z"/>
+                <w:sz w:val="18"/>
+              </w:rPr>
+            </w:pPr>
+            <w:ins w:id="332" w:author="Augustin, Jourdain M" w:date="2015-03-20T10:41:00Z">
               <w:r>
                 <w:rPr>
                   <w:sz w:val="18"/>
@@ -41457,7 +41513,7 @@
       </w:tr>
       <w:tr>
         <w:trPr>
-          <w:ins w:id="327" w:author="Augustin, Jourdain M" w:date="2015-03-20T10:41:00Z"/>
+          <w:ins w:id="333" w:author="Augustin, Jourdain M" w:date="2015-03-20T10:41:00Z"/>
         </w:trPr>
         <w:tc>
           <w:tcPr>
@@ -41466,11 +41522,11 @@
           <w:p>
             <w:pPr>
               <w:rPr>
-                <w:ins w:id="328" w:author="Augustin, Jourdain M" w:date="2015-03-20T10:41:00Z"/>
-                <w:sz w:val="18"/>
-              </w:rPr>
-            </w:pPr>
-            <w:ins w:id="329" w:author="Augustin, Jourdain M" w:date="2015-03-20T10:41:00Z">
+                <w:ins w:id="334" w:author="Augustin, Jourdain M" w:date="2015-03-20T10:41:00Z"/>
+                <w:sz w:val="18"/>
+              </w:rPr>
+            </w:pPr>
+            <w:ins w:id="335" w:author="Augustin, Jourdain M" w:date="2015-03-20T10:41:00Z">
               <w:r>
                 <w:rPr>
                   <w:sz w:val="18"/>
@@ -41487,7 +41543,7 @@
           <w:p>
             <w:pPr>
               <w:rPr>
-                <w:ins w:id="330" w:author="Augustin, Jourdain M" w:date="2015-03-20T10:41:00Z"/>
+                <w:ins w:id="336" w:author="Augustin, Jourdain M" w:date="2015-03-20T10:41:00Z"/>
                 <w:sz w:val="18"/>
               </w:rPr>
             </w:pPr>
@@ -41496,7 +41552,7 @@
       </w:tr>
       <w:tr>
         <w:trPr>
-          <w:ins w:id="331" w:author="Augustin, Jourdain M" w:date="2015-03-20T10:41:00Z"/>
+          <w:ins w:id="337" w:author="Augustin, Jourdain M" w:date="2015-03-20T10:41:00Z"/>
         </w:trPr>
         <w:tc>
           <w:tcPr>
@@ -41505,11 +41561,11 @@
           <w:p>
             <w:pPr>
               <w:rPr>
-                <w:ins w:id="332" w:author="Augustin, Jourdain M" w:date="2015-03-20T10:41:00Z"/>
-                <w:sz w:val="18"/>
-              </w:rPr>
-            </w:pPr>
-            <w:ins w:id="333" w:author="Augustin, Jourdain M" w:date="2015-03-20T10:41:00Z">
+                <w:ins w:id="338" w:author="Augustin, Jourdain M" w:date="2015-03-20T10:41:00Z"/>
+                <w:sz w:val="18"/>
+              </w:rPr>
+            </w:pPr>
+            <w:ins w:id="339" w:author="Augustin, Jourdain M" w:date="2015-03-20T10:41:00Z">
               <w:r>
                 <w:rPr>
                   <w:sz w:val="18"/>
@@ -41526,11 +41582,11 @@
           <w:p>
             <w:pPr>
               <w:rPr>
-                <w:ins w:id="334" w:author="Augustin, Jourdain M" w:date="2015-03-20T10:41:00Z"/>
-                <w:sz w:val="18"/>
-              </w:rPr>
-            </w:pPr>
-            <w:ins w:id="335" w:author="Augustin, Jourdain M" w:date="2015-03-20T10:41:00Z">
+                <w:ins w:id="340" w:author="Augustin, Jourdain M" w:date="2015-03-20T10:41:00Z"/>
+                <w:sz w:val="18"/>
+              </w:rPr>
+            </w:pPr>
+            <w:ins w:id="341" w:author="Augustin, Jourdain M" w:date="2015-03-20T10:41:00Z">
               <w:r>
                 <w:rPr>
                   <w:sz w:val="18"/>
@@ -41538,7 +41594,7 @@
                 <w:t>Verify for Supervisor</w:t>
               </w:r>
             </w:ins>
-            <w:ins w:id="336" w:author="Augustin, Jourdain M" w:date="2015-03-20T10:44:00Z">
+            <w:ins w:id="342" w:author="Augustin, Jourdain M" w:date="2015-03-20T10:44:00Z">
               <w:r>
                 <w:rPr>
                   <w:sz w:val="18"/>
@@ -41546,7 +41602,7 @@
                 <w:t xml:space="preserve"> or</w:t>
               </w:r>
             </w:ins>
-            <w:ins w:id="337" w:author="Augustin, Jourdain M" w:date="2015-03-20T10:41:00Z">
+            <w:ins w:id="343" w:author="Augustin, Jourdain M" w:date="2015-03-20T10:41:00Z">
               <w:r>
                 <w:rPr>
                   <w:sz w:val="18"/>
@@ -41554,7 +41610,7 @@
                 <w:t xml:space="preserve"> manager user account</w:t>
               </w:r>
             </w:ins>
-            <w:ins w:id="338" w:author="Augustin, Jourdain M" w:date="2015-03-20T10:44:00Z">
+            <w:ins w:id="344" w:author="Augustin, Jourdain M" w:date="2015-03-20T10:44:00Z">
               <w:r>
                 <w:rPr>
                   <w:sz w:val="18"/>
@@ -41562,7 +41618,7 @@
                 <w:t xml:space="preserve"> with “ECL</w:t>
               </w:r>
             </w:ins>
-            <w:ins w:id="339" w:author="Augustin, Jourdain M" w:date="2015-03-20T10:45:00Z">
+            <w:ins w:id="345" w:author="Augustin, Jourdain M" w:date="2015-03-20T10:45:00Z">
               <w:r>
                 <w:rPr>
                   <w:sz w:val="18"/>
@@ -41591,7 +41647,7 @@
     <w:p>
       <w:pPr>
         <w:rPr>
-          <w:ins w:id="340" w:author="Augustin, Jourdain M" w:date="2015-03-20T10:41:00Z"/>
+          <w:ins w:id="346" w:author="Augustin, Jourdain M" w:date="2015-03-20T10:41:00Z"/>
           <w:sz w:val="18"/>
         </w:rPr>
       </w:pPr>
@@ -41599,7 +41655,7 @@
     <w:p>
       <w:pPr>
         <w:rPr>
-          <w:ins w:id="341" w:author="Augustin, Jourdain M" w:date="2015-03-20T10:41:00Z"/>
+          <w:ins w:id="347" w:author="Augustin, Jourdain M" w:date="2015-03-20T10:41:00Z"/>
           <w:sz w:val="18"/>
         </w:rPr>
       </w:pPr>
@@ -41630,7 +41686,7 @@
         <w:trPr>
           <w:cantSplit/>
           <w:tblHeader/>
-          <w:ins w:id="342" w:author="Augustin, Jourdain M" w:date="2015-03-20T10:41:00Z"/>
+          <w:ins w:id="348" w:author="Augustin, Jourdain M" w:date="2015-03-20T10:41:00Z"/>
         </w:trPr>
         <w:tc>
           <w:tcPr>
@@ -41640,13 +41696,13 @@
           <w:p>
             <w:pPr>
               <w:rPr>
-                <w:ins w:id="343" w:author="Augustin, Jourdain M" w:date="2015-03-20T10:41:00Z"/>
-                <w:b/>
-                <w:i/>
-                <w:sz w:val="18"/>
-              </w:rPr>
-            </w:pPr>
-            <w:ins w:id="344" w:author="Augustin, Jourdain M" w:date="2015-03-20T10:41:00Z">
+                <w:ins w:id="349" w:author="Augustin, Jourdain M" w:date="2015-03-20T10:41:00Z"/>
+                <w:b/>
+                <w:i/>
+                <w:sz w:val="18"/>
+              </w:rPr>
+            </w:pPr>
+            <w:ins w:id="350" w:author="Augustin, Jourdain M" w:date="2015-03-20T10:41:00Z">
               <w:r>
                 <w:rPr>
                   <w:b/>
@@ -41665,13 +41721,13 @@
           <w:p>
             <w:pPr>
               <w:rPr>
-                <w:ins w:id="345" w:author="Augustin, Jourdain M" w:date="2015-03-20T10:41:00Z"/>
-                <w:b/>
-                <w:i/>
-                <w:sz w:val="18"/>
-              </w:rPr>
-            </w:pPr>
-            <w:ins w:id="346" w:author="Augustin, Jourdain M" w:date="2015-03-20T10:41:00Z">
+                <w:ins w:id="351" w:author="Augustin, Jourdain M" w:date="2015-03-20T10:41:00Z"/>
+                <w:b/>
+                <w:i/>
+                <w:sz w:val="18"/>
+              </w:rPr>
+            </w:pPr>
+            <w:ins w:id="352" w:author="Augustin, Jourdain M" w:date="2015-03-20T10:41:00Z">
               <w:r>
                 <w:rPr>
                   <w:b/>
@@ -41690,13 +41746,13 @@
           <w:p>
             <w:pPr>
               <w:rPr>
-                <w:ins w:id="347" w:author="Augustin, Jourdain M" w:date="2015-03-20T10:41:00Z"/>
-                <w:b/>
-                <w:i/>
-                <w:sz w:val="18"/>
-              </w:rPr>
-            </w:pPr>
-            <w:ins w:id="348" w:author="Augustin, Jourdain M" w:date="2015-03-20T10:41:00Z">
+                <w:ins w:id="353" w:author="Augustin, Jourdain M" w:date="2015-03-20T10:41:00Z"/>
+                <w:b/>
+                <w:i/>
+                <w:sz w:val="18"/>
+              </w:rPr>
+            </w:pPr>
+            <w:ins w:id="354" w:author="Augustin, Jourdain M" w:date="2015-03-20T10:41:00Z">
               <w:r>
                 <w:rPr>
                   <w:b/>
@@ -41715,13 +41771,13 @@
           <w:p>
             <w:pPr>
               <w:rPr>
-                <w:ins w:id="349" w:author="Augustin, Jourdain M" w:date="2015-03-20T10:41:00Z"/>
-                <w:b/>
-                <w:i/>
-                <w:sz w:val="18"/>
-              </w:rPr>
-            </w:pPr>
-            <w:ins w:id="350" w:author="Augustin, Jourdain M" w:date="2015-03-20T10:41:00Z">
+                <w:ins w:id="355" w:author="Augustin, Jourdain M" w:date="2015-03-20T10:41:00Z"/>
+                <w:b/>
+                <w:i/>
+                <w:sz w:val="18"/>
+              </w:rPr>
+            </w:pPr>
+            <w:ins w:id="356" w:author="Augustin, Jourdain M" w:date="2015-03-20T10:41:00Z">
               <w:r>
                 <w:rPr>
                   <w:b/>
@@ -41734,13 +41790,13 @@
           <w:p>
             <w:pPr>
               <w:rPr>
-                <w:ins w:id="351" w:author="Augustin, Jourdain M" w:date="2015-03-20T10:41:00Z"/>
-                <w:b/>
-                <w:i/>
-                <w:sz w:val="18"/>
-              </w:rPr>
-            </w:pPr>
-            <w:ins w:id="352" w:author="Augustin, Jourdain M" w:date="2015-03-20T10:41:00Z">
+                <w:ins w:id="357" w:author="Augustin, Jourdain M" w:date="2015-03-20T10:41:00Z"/>
+                <w:b/>
+                <w:i/>
+                <w:sz w:val="18"/>
+              </w:rPr>
+            </w:pPr>
+            <w:ins w:id="358" w:author="Augustin, Jourdain M" w:date="2015-03-20T10:41:00Z">
               <w:r>
                 <w:rPr>
                   <w:b/>
@@ -41759,13 +41815,13 @@
           <w:p>
             <w:pPr>
               <w:rPr>
-                <w:ins w:id="353" w:author="Augustin, Jourdain M" w:date="2015-03-20T10:41:00Z"/>
-                <w:b/>
-                <w:i/>
-                <w:sz w:val="18"/>
-              </w:rPr>
-            </w:pPr>
-            <w:ins w:id="354" w:author="Augustin, Jourdain M" w:date="2015-03-20T10:41:00Z">
+                <w:ins w:id="359" w:author="Augustin, Jourdain M" w:date="2015-03-20T10:41:00Z"/>
+                <w:b/>
+                <w:i/>
+                <w:sz w:val="18"/>
+              </w:rPr>
+            </w:pPr>
+            <w:ins w:id="360" w:author="Augustin, Jourdain M" w:date="2015-03-20T10:41:00Z">
               <w:r>
                 <w:rPr>
                   <w:b/>
@@ -41780,7 +41836,7 @@
       <w:tr>
         <w:trPr>
           <w:cantSplit/>
-          <w:ins w:id="355" w:author="Augustin, Jourdain M" w:date="2015-03-20T10:41:00Z"/>
+          <w:ins w:id="361" w:author="Augustin, Jourdain M" w:date="2015-03-20T10:41:00Z"/>
         </w:trPr>
         <w:tc>
           <w:tcPr>
@@ -41793,11 +41849,11 @@
                 <w:numId w:val="38"/>
               </w:numPr>
               <w:rPr>
-                <w:ins w:id="356" w:author="Augustin, Jourdain M" w:date="2015-03-20T10:41:00Z"/>
-                <w:i/>
-                <w:sz w:val="18"/>
-              </w:rPr>
-              <w:pPrChange w:id="357" w:author="Augustin, Jourdain M" w:date="2015-03-20T10:41:00Z">
+                <w:ins w:id="362" w:author="Augustin, Jourdain M" w:date="2015-03-20T10:41:00Z"/>
+                <w:i/>
+                <w:sz w:val="18"/>
+              </w:rPr>
+              <w:pPrChange w:id="363" w:author="Augustin, Jourdain M" w:date="2015-03-20T10:41:00Z">
                 <w:pPr>
                   <w:numPr>
                     <w:numId w:val="36"/>
@@ -41820,13 +41876,13 @@
               <w:pStyle w:val="CSETableText"/>
               <w:ind w:left="159"/>
               <w:rPr>
-                <w:ins w:id="358" w:author="Augustin, Jourdain M" w:date="2015-03-20T10:41:00Z"/>
+                <w:ins w:id="364" w:author="Augustin, Jourdain M" w:date="2015-03-20T10:41:00Z"/>
                 <w:rFonts w:asciiTheme="minorHAnsi" w:hAnsiTheme="minorHAnsi"/>
                 <w:bCs/>
                 <w:szCs w:val="20"/>
               </w:rPr>
             </w:pPr>
-            <w:ins w:id="359" w:author="Augustin, Jourdain M" w:date="2015-03-20T10:41:00Z">
+            <w:ins w:id="365" w:author="Augustin, Jourdain M" w:date="2015-03-20T10:41:00Z">
               <w:r>
                 <w:rPr>
                   <w:rFonts w:asciiTheme="minorHAnsi" w:hAnsiTheme="minorHAnsi"/>
@@ -41844,7 +41900,7 @@
                 <w:t xml:space="preserve"> </w:t>
               </w:r>
             </w:ins>
-            <w:ins w:id="360" w:author="Augustin, Jourdain M" w:date="2015-03-20T10:44:00Z">
+            <w:ins w:id="366" w:author="Augustin, Jourdain M" w:date="2015-03-20T10:44:00Z">
               <w:r>
                 <w:rPr>
                   <w:rFonts w:asciiTheme="minorHAnsi" w:hAnsiTheme="minorHAnsi"/>
@@ -41854,7 +41910,7 @@
                 <w:t>Supervisor</w:t>
               </w:r>
             </w:ins>
-            <w:ins w:id="361" w:author="Augustin, Jourdain M" w:date="2015-03-20T10:41:00Z">
+            <w:ins w:id="367" w:author="Augustin, Jourdain M" w:date="2015-03-20T10:41:00Z">
               <w:r>
                 <w:rPr>
                   <w:rFonts w:asciiTheme="minorHAnsi" w:hAnsiTheme="minorHAnsi"/>
@@ -41878,7 +41934,7 @@
               <w:pStyle w:val="CSETableText"/>
               <w:ind w:left="159"/>
               <w:rPr>
-                <w:ins w:id="362" w:author="Augustin, Jourdain M" w:date="2015-03-20T10:41:00Z"/>
+                <w:ins w:id="368" w:author="Augustin, Jourdain M" w:date="2015-03-20T10:41:00Z"/>
                 <w:rFonts w:asciiTheme="minorHAnsi" w:hAnsiTheme="minorHAnsi"/>
                 <w:bCs/>
                 <w:szCs w:val="20"/>
@@ -41888,12 +41944,12 @@
           <w:p>
             <w:pPr>
               <w:rPr>
-                <w:ins w:id="363" w:author="Augustin, Jourdain M" w:date="2015-03-20T10:41:00Z"/>
-                <w:bCs/>
-                <w:sz w:val="18"/>
-              </w:rPr>
-            </w:pPr>
-            <w:ins w:id="364" w:author="Augustin, Jourdain M" w:date="2015-03-20T10:41:00Z">
+                <w:ins w:id="369" w:author="Augustin, Jourdain M" w:date="2015-03-20T10:41:00Z"/>
+                <w:bCs/>
+                <w:sz w:val="18"/>
+              </w:rPr>
+            </w:pPr>
+            <w:ins w:id="370" w:author="Augustin, Jourdain M" w:date="2015-03-20T10:41:00Z">
               <w:r>
                 <w:rPr>
                   <w:rFonts w:asciiTheme="minorHAnsi" w:hAnsiTheme="minorHAnsi"/>
@@ -41925,11 +41981,11 @@
           <w:p>
             <w:pPr>
               <w:rPr>
-                <w:ins w:id="365" w:author="Augustin, Jourdain M" w:date="2015-03-20T10:41:00Z"/>
-                <w:sz w:val="18"/>
-              </w:rPr>
-            </w:pPr>
-            <w:ins w:id="366" w:author="Augustin, Jourdain M" w:date="2015-03-20T10:41:00Z">
+                <w:ins w:id="371" w:author="Augustin, Jourdain M" w:date="2015-03-20T10:41:00Z"/>
+                <w:sz w:val="18"/>
+              </w:rPr>
+            </w:pPr>
+            <w:ins w:id="372" w:author="Augustin, Jourdain M" w:date="2015-03-20T10:41:00Z">
               <w:r>
                 <w:rPr>
                   <w:rFonts w:asciiTheme="minorHAnsi" w:hAnsiTheme="minorHAnsi"/>
@@ -41953,12 +42009,12 @@
             <w:pPr>
               <w:jc w:val="center"/>
               <w:rPr>
-                <w:ins w:id="367" w:author="Augustin, Jourdain M" w:date="2015-03-20T10:41:00Z"/>
-                <w:i/>
-                <w:sz w:val="18"/>
-              </w:rPr>
-            </w:pPr>
-            <w:ins w:id="368" w:author="Augustin, Jourdain M" w:date="2015-03-20T10:41:00Z">
+                <w:ins w:id="373" w:author="Augustin, Jourdain M" w:date="2015-03-20T10:41:00Z"/>
+                <w:i/>
+                <w:sz w:val="18"/>
+              </w:rPr>
+            </w:pPr>
+            <w:ins w:id="374" w:author="Augustin, Jourdain M" w:date="2015-03-20T10:41:00Z">
               <w:r>
                 <w:rPr>
                   <w:i/>
@@ -41972,12 +42028,12 @@
             <w:pPr>
               <w:jc w:val="center"/>
               <w:rPr>
-                <w:ins w:id="369" w:author="Augustin, Jourdain M" w:date="2015-03-20T10:41:00Z"/>
-                <w:i/>
-                <w:sz w:val="18"/>
-              </w:rPr>
-            </w:pPr>
-            <w:ins w:id="370" w:author="Augustin, Jourdain M" w:date="2015-03-20T10:41:00Z">
+                <w:ins w:id="375" w:author="Augustin, Jourdain M" w:date="2015-03-20T10:41:00Z"/>
+                <w:i/>
+                <w:sz w:val="18"/>
+              </w:rPr>
+            </w:pPr>
+            <w:ins w:id="376" w:author="Augustin, Jourdain M" w:date="2015-03-20T10:41:00Z">
               <w:r>
                 <w:rPr>
                   <w:i/>
@@ -41995,7 +42051,7 @@
           <w:p>
             <w:pPr>
               <w:rPr>
-                <w:ins w:id="371" w:author="Augustin, Jourdain M" w:date="2015-03-20T10:41:00Z"/>
+                <w:ins w:id="377" w:author="Augustin, Jourdain M" w:date="2015-03-20T10:41:00Z"/>
                 <w:i/>
                 <w:sz w:val="18"/>
               </w:rPr>
@@ -42005,7 +42061,7 @@
       </w:tr>
       <w:tr>
         <w:trPr>
-          <w:ins w:id="372" w:author="Augustin, Jourdain M" w:date="2015-03-20T10:41:00Z"/>
+          <w:ins w:id="378" w:author="Augustin, Jourdain M" w:date="2015-03-20T10:41:00Z"/>
         </w:trPr>
         <w:tc>
           <w:tcPr>
@@ -42018,11 +42074,11 @@
                 <w:numId w:val="38"/>
               </w:numPr>
               <w:rPr>
-                <w:ins w:id="373" w:author="Augustin, Jourdain M" w:date="2015-03-20T10:41:00Z"/>
-                <w:i/>
-                <w:sz w:val="18"/>
-              </w:rPr>
-              <w:pPrChange w:id="374" w:author="Augustin, Jourdain M" w:date="2015-03-20T10:41:00Z">
+                <w:ins w:id="379" w:author="Augustin, Jourdain M" w:date="2015-03-20T10:41:00Z"/>
+                <w:i/>
+                <w:sz w:val="18"/>
+              </w:rPr>
+              <w:pPrChange w:id="380" w:author="Augustin, Jourdain M" w:date="2015-03-20T10:41:00Z">
                 <w:pPr>
                   <w:numPr>
                     <w:numId w:val="36"/>
@@ -42045,13 +42101,13 @@
               <w:pStyle w:val="CSETableText"/>
               <w:ind w:left="159"/>
               <w:rPr>
-                <w:ins w:id="375" w:author="Augustin, Jourdain M" w:date="2015-03-20T10:41:00Z"/>
+                <w:ins w:id="381" w:author="Augustin, Jourdain M" w:date="2015-03-20T10:41:00Z"/>
                 <w:rFonts w:asciiTheme="minorHAnsi" w:hAnsiTheme="minorHAnsi"/>
                 <w:bCs/>
                 <w:szCs w:val="20"/>
               </w:rPr>
             </w:pPr>
-            <w:ins w:id="376" w:author="Augustin, Jourdain M" w:date="2015-03-20T10:41:00Z">
+            <w:ins w:id="382" w:author="Augustin, Jourdain M" w:date="2015-03-20T10:41:00Z">
               <w:r>
                 <w:rPr>
                   <w:rFonts w:asciiTheme="minorHAnsi" w:hAnsiTheme="minorHAnsi"/>
@@ -42061,7 +42117,7 @@
                 <w:t>Select “</w:t>
               </w:r>
             </w:ins>
-            <w:ins w:id="377" w:author="Augustin, Jourdain M" w:date="2015-03-20T10:43:00Z">
+            <w:ins w:id="383" w:author="Augustin, Jourdain M" w:date="2015-03-20T10:43:00Z">
               <w:r>
                 <w:rPr>
                   <w:rFonts w:asciiTheme="minorHAnsi" w:hAnsiTheme="minorHAnsi"/>
@@ -42071,7 +42127,7 @@
                 <w:t>Historical Dashboard</w:t>
               </w:r>
             </w:ins>
-            <w:ins w:id="378" w:author="Augustin, Jourdain M" w:date="2015-03-20T10:41:00Z">
+            <w:ins w:id="384" w:author="Augustin, Jourdain M" w:date="2015-03-20T10:41:00Z">
               <w:r>
                 <w:rPr>
                   <w:rFonts w:asciiTheme="minorHAnsi" w:hAnsiTheme="minorHAnsi"/>
@@ -42102,12 +42158,12 @@
           <w:p>
             <w:pPr>
               <w:rPr>
-                <w:ins w:id="379" w:author="Augustin, Jourdain M" w:date="2015-03-20T10:41:00Z"/>
-                <w:bCs/>
-                <w:sz w:val="18"/>
-              </w:rPr>
-            </w:pPr>
-            <w:ins w:id="380" w:author="Augustin, Jourdain M" w:date="2015-03-20T10:41:00Z">
+                <w:ins w:id="385" w:author="Augustin, Jourdain M" w:date="2015-03-20T10:41:00Z"/>
+                <w:bCs/>
+                <w:sz w:val="18"/>
+              </w:rPr>
+            </w:pPr>
+            <w:ins w:id="386" w:author="Augustin, Jourdain M" w:date="2015-03-20T10:41:00Z">
               <w:r>
                 <w:rPr>
                   <w:rFonts w:asciiTheme="minorHAnsi" w:hAnsiTheme="minorHAnsi"/>
@@ -42125,11 +42181,11 @@
           <w:p>
             <w:pPr>
               <w:rPr>
-                <w:ins w:id="381" w:author="Augustin, Jourdain M" w:date="2015-03-20T10:41:00Z"/>
-                <w:rFonts w:asciiTheme="minorHAnsi" w:hAnsiTheme="minorHAnsi"/>
-              </w:rPr>
-            </w:pPr>
-            <w:ins w:id="382" w:author="Augustin, Jourdain M" w:date="2015-03-20T10:41:00Z">
+                <w:ins w:id="387" w:author="Augustin, Jourdain M" w:date="2015-03-20T10:41:00Z"/>
+                <w:rFonts w:asciiTheme="minorHAnsi" w:hAnsiTheme="minorHAnsi"/>
+              </w:rPr>
+            </w:pPr>
+            <w:ins w:id="388" w:author="Augustin, Jourdain M" w:date="2015-03-20T10:41:00Z">
               <w:r>
                 <w:rPr>
                   <w:rFonts w:asciiTheme="minorHAnsi" w:hAnsiTheme="minorHAnsi"/>
@@ -42147,11 +42203,11 @@
                 <w:numId w:val="39"/>
               </w:numPr>
               <w:rPr>
-                <w:ins w:id="383" w:author="Augustin, Jourdain M" w:date="2015-03-20T10:41:00Z"/>
+                <w:ins w:id="389" w:author="Augustin, Jourdain M" w:date="2015-03-20T10:41:00Z"/>
                 <w:sz w:val="20"/>
                 <w:szCs w:val="20"/>
               </w:rPr>
-              <w:pPrChange w:id="384" w:author="Augustin, Jourdain M" w:date="2015-03-20T10:43:00Z">
+              <w:pPrChange w:id="390" w:author="Augustin, Jourdain M" w:date="2015-03-20T10:43:00Z">
                 <w:pPr>
                   <w:pStyle w:val="ListParagraph"/>
                   <w:numPr>
@@ -42161,7 +42217,7 @@
                 </w:pPr>
               </w:pPrChange>
             </w:pPr>
-            <w:ins w:id="385" w:author="Augustin, Jourdain M" w:date="2015-03-20T10:54:00Z">
+            <w:ins w:id="391" w:author="Augustin, Jourdain M" w:date="2015-03-20T10:54:00Z">
               <w:r>
                 <w:rPr>
                   <w:sz w:val="20"/>
@@ -42171,7 +42227,7 @@
                 <w:t>T</w:t>
               </w:r>
             </w:ins>
-            <w:ins w:id="386" w:author="Augustin, Jourdain M" w:date="2015-03-20T10:41:00Z">
+            <w:ins w:id="392" w:author="Augustin, Jourdain M" w:date="2015-03-20T10:41:00Z">
               <w:r>
                 <w:rPr>
                   <w:sz w:val="20"/>
@@ -42180,7 +42236,7 @@
                 <w:t>able include</w:t>
               </w:r>
             </w:ins>
-            <w:ins w:id="387" w:author="Augustin, Jourdain M" w:date="2015-03-20T10:54:00Z">
+            <w:ins w:id="393" w:author="Augustin, Jourdain M" w:date="2015-03-20T10:54:00Z">
               <w:r>
                 <w:rPr>
                   <w:sz w:val="20"/>
@@ -42189,77 +42245,13 @@
                 <w:t>s</w:t>
               </w:r>
             </w:ins>
-            <w:ins w:id="388" w:author="Augustin, Jourdain M" w:date="2015-03-20T10:41:00Z">
+            <w:ins w:id="394" w:author="Augustin, Jourdain M" w:date="2015-03-20T10:41:00Z">
               <w:r>
                 <w:rPr>
                   <w:sz w:val="20"/>
                   <w:szCs w:val="20"/>
                 </w:rPr>
                 <w:t xml:space="preserve"> header change from “CSR Name” to “Employee Name”</w:t>
-              </w:r>
-            </w:ins>
-          </w:p>
-          <w:p>
-            <w:pPr>
-              <w:pStyle w:val="ListParagraph"/>
-              <w:numPr>
-                <w:ilvl w:val="0"/>
-                <w:numId w:val="39"/>
-              </w:numPr>
-              <w:rPr>
-                <w:ins w:id="389" w:author="Augustin, Jourdain M" w:date="2015-03-20T10:54:00Z"/>
-                <w:sz w:val="20"/>
-                <w:szCs w:val="20"/>
-              </w:rPr>
-              <w:pPrChange w:id="390" w:author="Augustin, Jourdain M" w:date="2015-03-20T10:43:00Z">
-                <w:pPr>
-                  <w:pStyle w:val="ListParagraph"/>
-                  <w:numPr>
-                    <w:numId w:val="37"/>
-                  </w:numPr>
-                  <w:ind w:hanging="360"/>
-                </w:pPr>
-              </w:pPrChange>
-            </w:pPr>
-            <w:ins w:id="391" w:author="Augustin, Jourdain M" w:date="2015-03-20T10:41:00Z">
-              <w:r>
-                <w:rPr>
-                  <w:sz w:val="20"/>
-                  <w:szCs w:val="20"/>
-                </w:rPr>
-                <w:t>All filter field values have content populated strictly by database procedure</w:t>
-              </w:r>
-            </w:ins>
-          </w:p>
-          <w:p>
-            <w:pPr>
-              <w:pStyle w:val="ListParagraph"/>
-              <w:numPr>
-                <w:ilvl w:val="0"/>
-                <w:numId w:val="39"/>
-              </w:numPr>
-              <w:rPr>
-                <w:ins w:id="392" w:author="Augustin, Jourdain M" w:date="2015-03-20T10:54:00Z"/>
-                <w:sz w:val="20"/>
-                <w:szCs w:val="20"/>
-              </w:rPr>
-              <w:pPrChange w:id="393" w:author="Augustin, Jourdain M" w:date="2015-03-20T10:43:00Z">
-                <w:pPr>
-                  <w:pStyle w:val="ListParagraph"/>
-                  <w:numPr>
-                    <w:numId w:val="37"/>
-                  </w:numPr>
-                  <w:ind w:hanging="360"/>
-                </w:pPr>
-              </w:pPrChange>
-            </w:pPr>
-            <w:ins w:id="394" w:author="Augustin, Jourdain M" w:date="2015-03-20T10:54:00Z">
-              <w:r>
-                <w:rPr>
-                  <w:sz w:val="20"/>
-                  <w:szCs w:val="20"/>
-                </w:rPr>
-                <w:t>Table includes new “Submitter” filter</w:t>
               </w:r>
             </w:ins>
           </w:p>
@@ -42285,13 +42277,13 @@
                 </w:pPr>
               </w:pPrChange>
             </w:pPr>
-            <w:ins w:id="397" w:author="Augustin, Jourdain M" w:date="2015-03-20T10:54:00Z">
+            <w:ins w:id="397" w:author="Augustin, Jourdain M" w:date="2015-03-20T10:41:00Z">
               <w:r>
                 <w:rPr>
                   <w:sz w:val="20"/>
                   <w:szCs w:val="20"/>
                 </w:rPr>
-                <w:t>Table includes new “Submitter Name” column</w:t>
+                <w:t>All filter field values have content populated strictly by database procedure</w:t>
               </w:r>
             </w:ins>
           </w:p>
@@ -42303,7 +42295,7 @@
                 <w:numId w:val="39"/>
               </w:numPr>
               <w:rPr>
-                <w:ins w:id="398" w:author="Augustin, Jourdain M" w:date="2015-03-23T14:20:00Z"/>
+                <w:ins w:id="398" w:author="Augustin, Jourdain M" w:date="2015-03-20T10:54:00Z"/>
                 <w:sz w:val="20"/>
                 <w:szCs w:val="20"/>
               </w:rPr>
@@ -42317,7 +42309,71 @@
                 </w:pPr>
               </w:pPrChange>
             </w:pPr>
-            <w:ins w:id="400" w:author="Augustin, Jourdain M" w:date="2015-03-20T10:55:00Z">
+            <w:ins w:id="400" w:author="Augustin, Jourdain M" w:date="2015-03-20T10:54:00Z">
+              <w:r>
+                <w:rPr>
+                  <w:sz w:val="20"/>
+                  <w:szCs w:val="20"/>
+                </w:rPr>
+                <w:t>Table includes new “Submitter” filter</w:t>
+              </w:r>
+            </w:ins>
+          </w:p>
+          <w:p>
+            <w:pPr>
+              <w:pStyle w:val="ListParagraph"/>
+              <w:numPr>
+                <w:ilvl w:val="0"/>
+                <w:numId w:val="39"/>
+              </w:numPr>
+              <w:rPr>
+                <w:ins w:id="401" w:author="Augustin, Jourdain M" w:date="2015-03-20T10:54:00Z"/>
+                <w:sz w:val="20"/>
+                <w:szCs w:val="20"/>
+              </w:rPr>
+              <w:pPrChange w:id="402" w:author="Augustin, Jourdain M" w:date="2015-03-20T10:43:00Z">
+                <w:pPr>
+                  <w:pStyle w:val="ListParagraph"/>
+                  <w:numPr>
+                    <w:numId w:val="37"/>
+                  </w:numPr>
+                  <w:ind w:hanging="360"/>
+                </w:pPr>
+              </w:pPrChange>
+            </w:pPr>
+            <w:ins w:id="403" w:author="Augustin, Jourdain M" w:date="2015-03-20T10:54:00Z">
+              <w:r>
+                <w:rPr>
+                  <w:sz w:val="20"/>
+                  <w:szCs w:val="20"/>
+                </w:rPr>
+                <w:t>Table includes new “Submitter Name” column</w:t>
+              </w:r>
+            </w:ins>
+          </w:p>
+          <w:p>
+            <w:pPr>
+              <w:pStyle w:val="ListParagraph"/>
+              <w:numPr>
+                <w:ilvl w:val="0"/>
+                <w:numId w:val="39"/>
+              </w:numPr>
+              <w:rPr>
+                <w:ins w:id="404" w:author="Augustin, Jourdain M" w:date="2015-03-23T14:20:00Z"/>
+                <w:sz w:val="20"/>
+                <w:szCs w:val="20"/>
+              </w:rPr>
+              <w:pPrChange w:id="405" w:author="Augustin, Jourdain M" w:date="2015-03-20T10:43:00Z">
+                <w:pPr>
+                  <w:pStyle w:val="ListParagraph"/>
+                  <w:numPr>
+                    <w:numId w:val="37"/>
+                  </w:numPr>
+                  <w:ind w:hanging="360"/>
+                </w:pPr>
+              </w:pPrChange>
+            </w:pPr>
+            <w:ins w:id="406" w:author="Augustin, Jourdain M" w:date="2015-03-20T10:55:00Z">
               <w:r>
                 <w:rPr>
                   <w:sz w:val="20"/>
@@ -42335,10 +42391,10 @@
                 <w:numId w:val="35"/>
               </w:numPr>
               <w:rPr>
-                <w:ins w:id="401" w:author="Augustin, Jourdain M" w:date="2015-03-23T14:20:00Z"/>
-              </w:rPr>
-            </w:pPr>
-            <w:ins w:id="402" w:author="Augustin, Jourdain M" w:date="2015-03-23T14:20:00Z">
+                <w:ins w:id="407" w:author="Augustin, Jourdain M" w:date="2015-03-23T14:20:00Z"/>
+              </w:rPr>
+            </w:pPr>
+            <w:ins w:id="408" w:author="Augustin, Jourdain M" w:date="2015-03-23T14:20:00Z">
               <w:r>
                 <w:rPr>
                   <w:sz w:val="20"/>
@@ -42372,18 +42428,11 @@
                 <w:numId w:val="39"/>
               </w:numPr>
               <w:rPr>
-                <w:ins w:id="403" w:author="Augustin, Jourdain M" w:date="2015-03-20T10:41:00Z"/>
+                <w:ins w:id="409" w:author="Augustin, Jourdain M" w:date="2015-03-20T10:41:00Z"/>
                 <w:sz w:val="20"/>
                 <w:szCs w:val="20"/>
-                <w:rPrChange w:id="404" w:author="Augustin, Jourdain M" w:date="2015-03-23T14:20:00Z">
-                  <w:rPr>
-                    <w:ins w:id="405" w:author="Augustin, Jourdain M" w:date="2015-03-20T10:41:00Z"/>
-                    <w:sz w:val="20"/>
-                    <w:szCs w:val="20"/>
-                  </w:rPr>
-                </w:rPrChange>
-              </w:rPr>
-              <w:pPrChange w:id="406" w:author="Augustin, Jourdain M" w:date="2015-03-20T10:43:00Z">
+              </w:rPr>
+              <w:pPrChange w:id="410" w:author="Augustin, Jourdain M" w:date="2015-03-20T10:43:00Z">
                 <w:pPr>
                   <w:pStyle w:val="ListParagraph"/>
                   <w:numPr>
@@ -42393,38 +42442,19 @@
                 </w:pPr>
               </w:pPrChange>
             </w:pPr>
-            <w:ins w:id="407" w:author="Augustin, Jourdain M" w:date="2015-03-23T14:20:00Z">
+            <w:ins w:id="411" w:author="Augustin, Jourdain M" w:date="2015-03-23T14:20:00Z">
               <w:r>
                 <w:rPr>
                   <w:sz w:val="20"/>
                   <w:szCs w:val="20"/>
                 </w:rPr>
-                <w:t>Column headers</w:t>
-              </w:r>
-              <w:r>
-                <w:rPr>
-                  <w:sz w:val="20"/>
-                  <w:szCs w:val="20"/>
-                  <w:rPrChange w:id="408" w:author="Augustin, Jourdain M" w:date="2015-03-23T14:20:00Z">
-                    <w:rPr>
-                      <w:sz w:val="20"/>
-                      <w:szCs w:val="20"/>
-                    </w:rPr>
-                  </w:rPrChange>
-                </w:rPr>
-                <w:t xml:space="preserve"> have been updated from “</w:t>
+                <w:t>Column headers have been updated from “</w:t>
               </w:r>
               <w:proofErr w:type="spellStart"/>
               <w:r>
                 <w:rPr>
                   <w:sz w:val="20"/>
                   <w:szCs w:val="20"/>
-                  <w:rPrChange w:id="409" w:author="Augustin, Jourdain M" w:date="2015-03-23T14:20:00Z">
-                    <w:rPr>
-                      <w:sz w:val="20"/>
-                      <w:szCs w:val="20"/>
-                    </w:rPr>
-                  </w:rPrChange>
                 </w:rPr>
                 <w:t>strSource</w:t>
               </w:r>
@@ -42433,18 +42463,10 @@
                 <w:rPr>
                   <w:sz w:val="20"/>
                   <w:szCs w:val="20"/>
-                  <w:rPrChange w:id="410" w:author="Augustin, Jourdain M" w:date="2015-03-23T14:20:00Z">
-                    <w:rPr>
-                      <w:sz w:val="20"/>
-                      <w:szCs w:val="20"/>
-                    </w:rPr>
-                  </w:rPrChange>
                 </w:rPr>
                 <w:t>” to “Source”</w:t>
               </w:r>
             </w:ins>
-            <w:bookmarkStart w:id="411" w:name="_GoBack"/>
-            <w:bookmarkEnd w:id="411"/>
           </w:p>
           <w:p>
             <w:pPr>
@@ -42707,7 +42729,7 @@
         <w:sz w:val="18"/>
         <w:szCs w:val="18"/>
       </w:rPr>
-      <w:t>43</w:t>
+      <w:t>4</w:t>
     </w:r>
     <w:r>
       <w:rPr>
@@ -49279,7 +49301,7 @@
 </file>
 
 <file path=customXml/itemProps1.xml><?xml version="1.0" encoding="utf-8"?>
-<ds:datastoreItem xmlns:ds="http://schemas.openxmlformats.org/officeDocument/2006/customXml" ds:itemID="{9605AA15-A792-4AA7-93EB-0351158CCEAF}">
+<ds:datastoreItem xmlns:ds="http://schemas.openxmlformats.org/officeDocument/2006/customXml" ds:itemID="{52B7CBCF-4105-47BF-9B3D-E5DE8E1991CD}">
   <ds:schemaRefs>
     <ds:schemaRef ds:uri="http://schemas.openxmlformats.org/officeDocument/2006/bibliography"/>
   </ds:schemaRefs>

</xml_diff>

<commit_message>
[VM:Jourdain.Augustin@3/27/2015 12:14:28 PM] SCR 14423 - Update to include new "My Hierarchy Warning eCoaching Logs" and review2.aspx, review3.aspx references
git-tfs-id: [https://tfs.omnicloud.local/tfs/cco%20program/]$/eCoaching_V2;C13986
</commit_message>
<xml_diff>
--- a/Unit Test/CCO_eCoaching_UI_Dashboard_UTD.docx
+++ b/Unit Test/CCO_eCoaching_UI_Dashboard_UTD.docx
@@ -233,15 +233,28 @@
         </w:rPr>
         <w:fldChar w:fldCharType="separate"/>
       </w:r>
-      <w:r>
-        <w:rPr>
-          <w:noProof/>
-          <w:color w:val="000000"/>
-          <w:sz w:val="18"/>
-          <w:szCs w:val="18"/>
-        </w:rPr>
-        <w:t>March 25, 2015</w:t>
-      </w:r>
+      <w:ins w:id="0" w:author="Augustin, Jourdain M" w:date="2015-03-27T12:05:00Z">
+        <w:r>
+          <w:rPr>
+            <w:noProof/>
+            <w:color w:val="000000"/>
+            <w:sz w:val="18"/>
+            <w:szCs w:val="18"/>
+          </w:rPr>
+          <w:t>March 27, 2015</w:t>
+        </w:r>
+      </w:ins>
+      <w:del w:id="1" w:author="Augustin, Jourdain M" w:date="2015-03-27T12:05:00Z">
+        <w:r>
+          <w:rPr>
+            <w:noProof/>
+            <w:color w:val="000000"/>
+            <w:sz w:val="18"/>
+            <w:szCs w:val="18"/>
+          </w:rPr>
+          <w:delText>March 25, 2015</w:delText>
+        </w:r>
+      </w:del>
       <w:r>
         <w:rPr>
           <w:color w:val="000000"/>
@@ -341,11 +354,11 @@
                 <w:sz w:val="24"/>
               </w:rPr>
             </w:pPr>
-            <w:bookmarkStart w:id="0" w:name="_Toc487957378"/>
-            <w:bookmarkStart w:id="1" w:name="_Toc487957406"/>
-            <w:bookmarkStart w:id="2" w:name="_Toc487957442"/>
-            <w:bookmarkStart w:id="3" w:name="_Toc488815784"/>
-            <w:bookmarkStart w:id="4" w:name="_Toc489175849"/>
+            <w:bookmarkStart w:id="2" w:name="_Toc487957378"/>
+            <w:bookmarkStart w:id="3" w:name="_Toc487957406"/>
+            <w:bookmarkStart w:id="4" w:name="_Toc487957442"/>
+            <w:bookmarkStart w:id="5" w:name="_Toc488815784"/>
+            <w:bookmarkStart w:id="6" w:name="_Toc489175849"/>
             <w:r>
               <w:rPr>
                 <w:rFonts w:ascii="Times New Roman" w:hAnsi="Times New Roman"/>
@@ -355,11 +368,11 @@
               </w:rPr>
               <w:t>Date</w:t>
             </w:r>
-            <w:bookmarkEnd w:id="0"/>
-            <w:bookmarkEnd w:id="1"/>
             <w:bookmarkEnd w:id="2"/>
             <w:bookmarkEnd w:id="3"/>
             <w:bookmarkEnd w:id="4"/>
+            <w:bookmarkEnd w:id="5"/>
+            <w:bookmarkEnd w:id="6"/>
           </w:p>
         </w:tc>
         <w:tc>
@@ -384,11 +397,11 @@
                 <w:sz w:val="24"/>
               </w:rPr>
             </w:pPr>
-            <w:bookmarkStart w:id="5" w:name="_Toc487957379"/>
-            <w:bookmarkStart w:id="6" w:name="_Toc487957407"/>
-            <w:bookmarkStart w:id="7" w:name="_Toc487957443"/>
-            <w:bookmarkStart w:id="8" w:name="_Toc488815785"/>
-            <w:bookmarkStart w:id="9" w:name="_Toc489175850"/>
+            <w:bookmarkStart w:id="7" w:name="_Toc487957379"/>
+            <w:bookmarkStart w:id="8" w:name="_Toc487957407"/>
+            <w:bookmarkStart w:id="9" w:name="_Toc487957443"/>
+            <w:bookmarkStart w:id="10" w:name="_Toc488815785"/>
+            <w:bookmarkStart w:id="11" w:name="_Toc489175850"/>
             <w:r>
               <w:rPr>
                 <w:rFonts w:ascii="Times New Roman" w:hAnsi="Times New Roman"/>
@@ -398,11 +411,11 @@
               </w:rPr>
               <w:t>Change Description</w:t>
             </w:r>
-            <w:bookmarkEnd w:id="5"/>
-            <w:bookmarkEnd w:id="6"/>
             <w:bookmarkEnd w:id="7"/>
             <w:bookmarkEnd w:id="8"/>
             <w:bookmarkEnd w:id="9"/>
+            <w:bookmarkEnd w:id="10"/>
+            <w:bookmarkEnd w:id="11"/>
           </w:p>
         </w:tc>
         <w:tc>
@@ -427,11 +440,11 @@
                 <w:sz w:val="24"/>
               </w:rPr>
             </w:pPr>
-            <w:bookmarkStart w:id="10" w:name="_Toc487957380"/>
-            <w:bookmarkStart w:id="11" w:name="_Toc487957408"/>
-            <w:bookmarkStart w:id="12" w:name="_Toc487957444"/>
-            <w:bookmarkStart w:id="13" w:name="_Toc488815786"/>
-            <w:bookmarkStart w:id="14" w:name="_Toc489175851"/>
+            <w:bookmarkStart w:id="12" w:name="_Toc487957380"/>
+            <w:bookmarkStart w:id="13" w:name="_Toc487957408"/>
+            <w:bookmarkStart w:id="14" w:name="_Toc487957444"/>
+            <w:bookmarkStart w:id="15" w:name="_Toc488815786"/>
+            <w:bookmarkStart w:id="16" w:name="_Toc489175851"/>
             <w:r>
               <w:rPr>
                 <w:rFonts w:ascii="Times New Roman" w:hAnsi="Times New Roman"/>
@@ -441,11 +454,11 @@
               </w:rPr>
               <w:t>Author</w:t>
             </w:r>
-            <w:bookmarkEnd w:id="10"/>
-            <w:bookmarkEnd w:id="11"/>
             <w:bookmarkEnd w:id="12"/>
             <w:bookmarkEnd w:id="13"/>
             <w:bookmarkEnd w:id="14"/>
+            <w:bookmarkEnd w:id="15"/>
+            <w:bookmarkEnd w:id="16"/>
           </w:p>
         </w:tc>
       </w:tr>
@@ -2898,7 +2911,7 @@
       </w:tr>
       <w:tr>
         <w:trPr>
-          <w:ins w:id="15" w:author="Augustin, Jourdain M" w:date="2015-03-25T15:40:00Z"/>
+          <w:ins w:id="17" w:author="Augustin, Jourdain M" w:date="2015-03-25T15:40:00Z"/>
         </w:trPr>
         <w:tc>
           <w:tcPr>
@@ -2915,14 +2928,13 @@
               <w:pStyle w:val="hdr1"/>
               <w:ind w:left="0"/>
               <w:rPr>
-                <w:ins w:id="16" w:author="Augustin, Jourdain M" w:date="2015-03-25T15:40:00Z"/>
+                <w:ins w:id="18" w:author="Augustin, Jourdain M" w:date="2015-03-25T15:40:00Z"/>
                 <w:rFonts w:asciiTheme="minorHAnsi" w:hAnsiTheme="minorHAnsi"/>
                 <w:i w:val="0"/>
                 <w:sz w:val="20"/>
               </w:rPr>
             </w:pPr>
-            <w:bookmarkStart w:id="17" w:name="_GoBack" w:colFirst="1" w:colLast="1"/>
-            <w:ins w:id="18" w:author="Augustin, Jourdain M" w:date="2015-03-25T15:40:00Z">
+            <w:ins w:id="19" w:author="Augustin, Jourdain M" w:date="2015-03-25T15:40:00Z">
               <w:r>
                 <w:rPr>
                   <w:rFonts w:asciiTheme="minorHAnsi" w:hAnsiTheme="minorHAnsi"/>
@@ -2947,11 +2959,11 @@
           <w:p>
             <w:pPr>
               <w:rPr>
-                <w:ins w:id="19" w:author="Augustin, Jourdain M" w:date="2015-03-25T15:42:00Z"/>
-                <w:rFonts w:asciiTheme="minorHAnsi" w:hAnsiTheme="minorHAnsi"/>
-              </w:rPr>
-            </w:pPr>
-            <w:ins w:id="20" w:author="Augustin, Jourdain M" w:date="2015-03-25T15:41:00Z">
+                <w:ins w:id="20" w:author="Augustin, Jourdain M" w:date="2015-03-25T15:42:00Z"/>
+                <w:rFonts w:asciiTheme="minorHAnsi" w:hAnsiTheme="minorHAnsi"/>
+              </w:rPr>
+            </w:pPr>
+            <w:ins w:id="21" w:author="Augustin, Jourdain M" w:date="2015-03-25T15:41:00Z">
               <w:r>
                 <w:rPr>
                   <w:rFonts w:asciiTheme="minorHAnsi" w:hAnsiTheme="minorHAnsi"/>
@@ -2959,7 +2971,7 @@
                 <w:t xml:space="preserve">P14423 – Created new test case ECUIDASH35 to verify </w:t>
               </w:r>
             </w:ins>
-            <w:ins w:id="21" w:author="Augustin, Jourdain M" w:date="2015-03-25T15:42:00Z">
+            <w:ins w:id="22" w:author="Augustin, Jourdain M" w:date="2015-03-25T15:42:00Z">
               <w:r>
                 <w:rPr>
                   <w:rFonts w:asciiTheme="minorHAnsi" w:hAnsiTheme="minorHAnsi"/>
@@ -2967,7 +2979,7 @@
                 <w:t>creation of new table in</w:t>
               </w:r>
             </w:ins>
-            <w:ins w:id="22" w:author="Augustin, Jourdain M" w:date="2015-03-25T15:41:00Z">
+            <w:ins w:id="23" w:author="Augustin, Jourdain M" w:date="2015-03-25T15:41:00Z">
               <w:r>
                 <w:rPr>
                   <w:rFonts w:asciiTheme="minorHAnsi" w:hAnsiTheme="minorHAnsi"/>
@@ -2975,7 +2987,7 @@
                 <w:t xml:space="preserve"> main dashboard</w:t>
               </w:r>
             </w:ins>
-            <w:ins w:id="23" w:author="Augustin, Jourdain M" w:date="2015-03-25T15:43:00Z">
+            <w:ins w:id="24" w:author="Augustin, Jourdain M" w:date="2015-03-25T15:43:00Z">
               <w:r>
                 <w:rPr>
                   <w:rFonts w:asciiTheme="minorHAnsi" w:hAnsiTheme="minorHAnsi"/>
@@ -2987,19 +2999,19 @@
           <w:p>
             <w:pPr>
               <w:rPr>
-                <w:ins w:id="24" w:author="Augustin, Jourdain M" w:date="2015-03-25T15:42:00Z"/>
-                <w:rFonts w:asciiTheme="minorHAnsi" w:hAnsiTheme="minorHAnsi"/>
-              </w:rPr>
-            </w:pPr>
-          </w:p>
-          <w:p>
-            <w:pPr>
-              <w:rPr>
-                <w:ins w:id="25" w:author="Augustin, Jourdain M" w:date="2015-03-25T15:40:00Z"/>
-                <w:rFonts w:asciiTheme="minorHAnsi" w:hAnsiTheme="minorHAnsi"/>
-              </w:rPr>
-            </w:pPr>
-            <w:ins w:id="26" w:author="Augustin, Jourdain M" w:date="2015-03-25T15:42:00Z">
+                <w:ins w:id="25" w:author="Augustin, Jourdain M" w:date="2015-03-25T15:42:00Z"/>
+                <w:rFonts w:asciiTheme="minorHAnsi" w:hAnsiTheme="minorHAnsi"/>
+              </w:rPr>
+            </w:pPr>
+          </w:p>
+          <w:p>
+            <w:pPr>
+              <w:rPr>
+                <w:ins w:id="26" w:author="Augustin, Jourdain M" w:date="2015-03-25T15:40:00Z"/>
+                <w:rFonts w:asciiTheme="minorHAnsi" w:hAnsiTheme="minorHAnsi"/>
+              </w:rPr>
+            </w:pPr>
+            <w:ins w:id="27" w:author="Augustin, Jourdain M" w:date="2015-03-25T15:42:00Z">
               <w:r>
                 <w:rPr>
                   <w:rFonts w:asciiTheme="minorHAnsi" w:hAnsiTheme="minorHAnsi"/>
@@ -3007,7 +3019,7 @@
                 <w:t xml:space="preserve">Created new test case ECUIDASH36 to </w:t>
               </w:r>
             </w:ins>
-            <w:ins w:id="27" w:author="Augustin, Jourdain M" w:date="2015-03-25T15:43:00Z">
+            <w:ins w:id="28" w:author="Augustin, Jourdain M" w:date="2015-03-25T15:43:00Z">
               <w:r>
                 <w:rPr>
                   <w:rFonts w:asciiTheme="minorHAnsi" w:hAnsiTheme="minorHAnsi"/>
@@ -3032,13 +3044,13 @@
               <w:pStyle w:val="hdr1"/>
               <w:ind w:left="0"/>
               <w:rPr>
-                <w:ins w:id="28" w:author="Augustin, Jourdain M" w:date="2015-03-25T15:40:00Z"/>
+                <w:ins w:id="29" w:author="Augustin, Jourdain M" w:date="2015-03-25T15:40:00Z"/>
                 <w:rFonts w:asciiTheme="minorHAnsi" w:hAnsiTheme="minorHAnsi"/>
                 <w:i w:val="0"/>
                 <w:sz w:val="20"/>
               </w:rPr>
             </w:pPr>
-            <w:ins w:id="29" w:author="Augustin, Jourdain M" w:date="2015-03-25T15:43:00Z">
+            <w:ins w:id="30" w:author="Augustin, Jourdain M" w:date="2015-03-25T15:43:00Z">
               <w:r>
                 <w:rPr>
                   <w:rFonts w:asciiTheme="minorHAnsi" w:hAnsiTheme="minorHAnsi"/>
@@ -3051,7 +3063,146 @@
           </w:p>
         </w:tc>
       </w:tr>
-      <w:bookmarkEnd w:id="17"/>
+      <w:tr>
+        <w:trPr>
+          <w:ins w:id="31" w:author="Augustin, Jourdain M" w:date="2015-03-27T12:07:00Z"/>
+        </w:trPr>
+        <w:tc>
+          <w:tcPr>
+            <w:tcW w:w="1440" w:type="dxa"/>
+            <w:tcBorders>
+              <w:top w:val="single" w:sz="6" w:space="0" w:color="C0C0C0"/>
+              <w:left w:val="single" w:sz="6" w:space="0" w:color="C0C0C0"/>
+              <w:bottom w:val="single" w:sz="6" w:space="0" w:color="C0C0C0"/>
+              <w:right w:val="single" w:sz="6" w:space="0" w:color="C0C0C0"/>
+            </w:tcBorders>
+          </w:tcPr>
+          <w:p>
+            <w:pPr>
+              <w:pStyle w:val="hdr1"/>
+              <w:ind w:left="0"/>
+              <w:rPr>
+                <w:ins w:id="32" w:author="Augustin, Jourdain M" w:date="2015-03-27T12:07:00Z"/>
+                <w:rFonts w:asciiTheme="minorHAnsi" w:hAnsiTheme="minorHAnsi"/>
+                <w:i w:val="0"/>
+                <w:sz w:val="20"/>
+              </w:rPr>
+            </w:pPr>
+            <w:ins w:id="33" w:author="Augustin, Jourdain M" w:date="2015-03-27T12:07:00Z">
+              <w:r>
+                <w:rPr>
+                  <w:rFonts w:asciiTheme="minorHAnsi" w:hAnsiTheme="minorHAnsi"/>
+                  <w:i w:val="0"/>
+                  <w:sz w:val="20"/>
+                </w:rPr>
+                <w:t>03/27/2015</w:t>
+              </w:r>
+            </w:ins>
+          </w:p>
+        </w:tc>
+        <w:tc>
+          <w:tcPr>
+            <w:tcW w:w="5148" w:type="dxa"/>
+            <w:tcBorders>
+              <w:top w:val="single" w:sz="6" w:space="0" w:color="C0C0C0"/>
+              <w:left w:val="single" w:sz="6" w:space="0" w:color="C0C0C0"/>
+              <w:bottom w:val="single" w:sz="6" w:space="0" w:color="C0C0C0"/>
+              <w:right w:val="single" w:sz="6" w:space="0" w:color="C0C0C0"/>
+            </w:tcBorders>
+          </w:tcPr>
+          <w:p>
+            <w:pPr>
+              <w:rPr>
+                <w:ins w:id="34" w:author="Augustin, Jourdain M" w:date="2015-03-27T12:07:00Z"/>
+                <w:rFonts w:asciiTheme="minorHAnsi" w:hAnsiTheme="minorHAnsi"/>
+              </w:rPr>
+            </w:pPr>
+            <w:ins w:id="35" w:author="Augustin, Jourdain M" w:date="2015-03-27T12:07:00Z">
+              <w:r>
+                <w:rPr>
+                  <w:rFonts w:asciiTheme="minorHAnsi" w:hAnsiTheme="minorHAnsi"/>
+                </w:rPr>
+                <w:t>P14423 – Updated test case ECUIDASH35 and ECUIDASH36 to include reference to new “My Hierarchy Warning eCoaching Logs” table for users with SRMGR role</w:t>
+              </w:r>
+            </w:ins>
+          </w:p>
+          <w:p>
+            <w:pPr>
+              <w:rPr>
+                <w:ins w:id="36" w:author="Augustin, Jourdain M" w:date="2015-03-27T12:07:00Z"/>
+                <w:rFonts w:asciiTheme="minorHAnsi" w:hAnsiTheme="minorHAnsi"/>
+              </w:rPr>
+            </w:pPr>
+          </w:p>
+          <w:p>
+            <w:pPr>
+              <w:rPr>
+                <w:ins w:id="37" w:author="Augustin, Jourdain M" w:date="2015-03-27T12:07:00Z"/>
+                <w:rFonts w:asciiTheme="minorHAnsi" w:hAnsiTheme="minorHAnsi"/>
+              </w:rPr>
+            </w:pPr>
+            <w:ins w:id="38" w:author="Augustin, Jourdain M" w:date="2015-03-27T12:07:00Z">
+              <w:r>
+                <w:rPr>
+                  <w:rFonts w:asciiTheme="minorHAnsi" w:hAnsiTheme="minorHAnsi"/>
+                </w:rPr>
+                <w:lastRenderedPageBreak/>
+                <w:t>Also updated test case ECUIDASH35 and ECUIDASH36 to include reference to review2.aspx and review3.aspx as updated files to recognize sr. manager users</w:t>
+              </w:r>
+            </w:ins>
+          </w:p>
+          <w:p>
+            <w:pPr>
+              <w:rPr>
+                <w:ins w:id="39" w:author="Augustin, Jourdain M" w:date="2015-03-27T12:07:00Z"/>
+                <w:rFonts w:asciiTheme="minorHAnsi" w:hAnsiTheme="minorHAnsi"/>
+              </w:rPr>
+            </w:pPr>
+          </w:p>
+          <w:p>
+            <w:pPr>
+              <w:rPr>
+                <w:ins w:id="40" w:author="Augustin, Jourdain M" w:date="2015-03-27T12:07:00Z"/>
+                <w:rFonts w:asciiTheme="minorHAnsi" w:hAnsiTheme="minorHAnsi"/>
+              </w:rPr>
+            </w:pPr>
+          </w:p>
+        </w:tc>
+        <w:tc>
+          <w:tcPr>
+            <w:tcW w:w="4320" w:type="dxa"/>
+            <w:tcBorders>
+              <w:top w:val="single" w:sz="6" w:space="0" w:color="C0C0C0"/>
+              <w:left w:val="single" w:sz="6" w:space="0" w:color="C0C0C0"/>
+              <w:bottom w:val="single" w:sz="6" w:space="0" w:color="C0C0C0"/>
+              <w:right w:val="single" w:sz="6" w:space="0" w:color="C0C0C0"/>
+            </w:tcBorders>
+          </w:tcPr>
+          <w:p>
+            <w:pPr>
+              <w:pStyle w:val="hdr1"/>
+              <w:ind w:left="0"/>
+              <w:rPr>
+                <w:ins w:id="41" w:author="Augustin, Jourdain M" w:date="2015-03-27T12:07:00Z"/>
+                <w:rFonts w:asciiTheme="minorHAnsi" w:hAnsiTheme="minorHAnsi"/>
+                <w:i w:val="0"/>
+                <w:sz w:val="20"/>
+              </w:rPr>
+            </w:pPr>
+            <w:ins w:id="42" w:author="Augustin, Jourdain M" w:date="2015-03-27T12:07:00Z">
+              <w:r>
+                <w:rPr>
+                  <w:rFonts w:asciiTheme="minorHAnsi" w:hAnsiTheme="minorHAnsi"/>
+                  <w:i w:val="0"/>
+                  <w:sz w:val="20"/>
+                </w:rPr>
+                <w:lastRenderedPageBreak/>
+                <w:t>Jourdain Augustin</w:t>
+              </w:r>
+            </w:ins>
+          </w:p>
+        </w:tc>
+      </w:tr>
     </w:tbl>
     <w:p>
       <w:pPr>
@@ -41732,127 +41883,23 @@
     <w:p>
       <w:pPr>
         <w:rPr>
-          <w:ins w:id="30" w:author="Augustin, Jourdain M" w:date="2015-03-25T15:43:00Z"/>
-          <w:sz w:val="18"/>
-        </w:rPr>
-      </w:pPr>
-    </w:p>
-    <w:p>
-      <w:pPr>
-        <w:rPr>
-          <w:ins w:id="31" w:author="Augustin, Jourdain M" w:date="2015-03-25T15:43:00Z"/>
-          <w:sz w:val="18"/>
-        </w:rPr>
-      </w:pPr>
-    </w:p>
-    <w:p>
-      <w:pPr>
-        <w:rPr>
-          <w:ins w:id="32" w:author="Augustin, Jourdain M" w:date="2015-03-25T15:43:00Z"/>
-          <w:sz w:val="18"/>
-        </w:rPr>
-      </w:pPr>
-    </w:p>
-    <w:p>
-      <w:pPr>
-        <w:rPr>
-          <w:ins w:id="33" w:author="Augustin, Jourdain M" w:date="2015-03-25T15:44:00Z"/>
-          <w:sz w:val="18"/>
-        </w:rPr>
-      </w:pPr>
-    </w:p>
-    <w:p>
-      <w:pPr>
-        <w:rPr>
-          <w:ins w:id="34" w:author="Augustin, Jourdain M" w:date="2015-03-25T15:44:00Z"/>
-          <w:sz w:val="18"/>
-        </w:rPr>
-      </w:pPr>
-    </w:p>
-    <w:p>
-      <w:pPr>
-        <w:rPr>
-          <w:ins w:id="35" w:author="Augustin, Jourdain M" w:date="2015-03-25T15:44:00Z"/>
-          <w:sz w:val="18"/>
-        </w:rPr>
-      </w:pPr>
-    </w:p>
-    <w:p>
-      <w:pPr>
-        <w:rPr>
-          <w:ins w:id="36" w:author="Augustin, Jourdain M" w:date="2015-03-25T15:44:00Z"/>
-          <w:sz w:val="18"/>
-        </w:rPr>
-      </w:pPr>
-    </w:p>
-    <w:p>
-      <w:pPr>
-        <w:rPr>
-          <w:ins w:id="37" w:author="Augustin, Jourdain M" w:date="2015-03-25T15:44:00Z"/>
-          <w:sz w:val="18"/>
-        </w:rPr>
-      </w:pPr>
-    </w:p>
-    <w:p>
-      <w:pPr>
-        <w:rPr>
-          <w:ins w:id="38" w:author="Augustin, Jourdain M" w:date="2015-03-25T15:44:00Z"/>
-          <w:sz w:val="18"/>
-        </w:rPr>
-      </w:pPr>
-    </w:p>
-    <w:p>
-      <w:pPr>
-        <w:rPr>
-          <w:ins w:id="39" w:author="Augustin, Jourdain M" w:date="2015-03-25T15:44:00Z"/>
-          <w:sz w:val="18"/>
-        </w:rPr>
-      </w:pPr>
-    </w:p>
-    <w:p>
-      <w:pPr>
-        <w:rPr>
-          <w:ins w:id="40" w:author="Augustin, Jourdain M" w:date="2015-03-25T15:44:00Z"/>
-          <w:sz w:val="18"/>
-        </w:rPr>
-      </w:pPr>
-    </w:p>
-    <w:p>
-      <w:pPr>
-        <w:rPr>
-          <w:ins w:id="41" w:author="Augustin, Jourdain M" w:date="2015-03-25T15:44:00Z"/>
-          <w:sz w:val="18"/>
-        </w:rPr>
-      </w:pPr>
-    </w:p>
-    <w:p>
-      <w:pPr>
-        <w:rPr>
-          <w:ins w:id="42" w:author="Augustin, Jourdain M" w:date="2015-03-25T15:44:00Z"/>
-          <w:sz w:val="18"/>
-        </w:rPr>
-      </w:pPr>
-    </w:p>
-    <w:p>
-      <w:pPr>
-        <w:rPr>
-          <w:ins w:id="43" w:author="Augustin, Jourdain M" w:date="2015-03-25T15:44:00Z"/>
-          <w:sz w:val="18"/>
-        </w:rPr>
-      </w:pPr>
-    </w:p>
-    <w:p>
-      <w:pPr>
-        <w:rPr>
-          <w:ins w:id="44" w:author="Augustin, Jourdain M" w:date="2015-03-25T15:44:00Z"/>
-          <w:sz w:val="18"/>
-        </w:rPr>
-      </w:pPr>
-    </w:p>
-    <w:p>
-      <w:pPr>
-        <w:rPr>
-          <w:ins w:id="45" w:author="Augustin, Jourdain M" w:date="2015-03-25T15:44:00Z"/>
+          <w:ins w:id="43" w:author="Augustin, Jourdain M" w:date="2015-03-25T15:43:00Z"/>
+          <w:sz w:val="18"/>
+        </w:rPr>
+      </w:pPr>
+    </w:p>
+    <w:p>
+      <w:pPr>
+        <w:rPr>
+          <w:ins w:id="44" w:author="Augustin, Jourdain M" w:date="2015-03-25T15:43:00Z"/>
+          <w:sz w:val="18"/>
+        </w:rPr>
+      </w:pPr>
+    </w:p>
+    <w:p>
+      <w:pPr>
+        <w:rPr>
+          <w:ins w:id="45" w:author="Augustin, Jourdain M" w:date="2015-03-25T15:43:00Z"/>
           <w:sz w:val="18"/>
         </w:rPr>
       </w:pPr>
@@ -41868,39 +41915,143 @@
     <w:p>
       <w:pPr>
         <w:rPr>
-          <w:ins w:id="47" w:author="Augustin, Jourdain M" w:date="2015-03-25T15:43:00Z"/>
-          <w:sz w:val="18"/>
-        </w:rPr>
-      </w:pPr>
-    </w:p>
-    <w:p>
-      <w:pPr>
-        <w:rPr>
-          <w:ins w:id="48" w:author="Augustin, Jourdain M" w:date="2015-03-25T15:43:00Z"/>
-          <w:sz w:val="18"/>
-        </w:rPr>
-      </w:pPr>
-    </w:p>
-    <w:p>
-      <w:pPr>
-        <w:rPr>
-          <w:ins w:id="49" w:author="Augustin, Jourdain M" w:date="2015-03-25T15:43:00Z"/>
-          <w:sz w:val="18"/>
-        </w:rPr>
-      </w:pPr>
-    </w:p>
-    <w:p>
-      <w:pPr>
-        <w:rPr>
-          <w:ins w:id="50" w:author="Augustin, Jourdain M" w:date="2015-03-25T15:43:00Z"/>
-          <w:sz w:val="18"/>
-        </w:rPr>
-      </w:pPr>
-    </w:p>
-    <w:p>
-      <w:pPr>
-        <w:rPr>
-          <w:ins w:id="51" w:author="Augustin, Jourdain M" w:date="2015-03-25T15:43:00Z"/>
+          <w:ins w:id="47" w:author="Augustin, Jourdain M" w:date="2015-03-25T15:44:00Z"/>
+          <w:sz w:val="18"/>
+        </w:rPr>
+      </w:pPr>
+    </w:p>
+    <w:p>
+      <w:pPr>
+        <w:rPr>
+          <w:ins w:id="48" w:author="Augustin, Jourdain M" w:date="2015-03-25T15:44:00Z"/>
+          <w:sz w:val="18"/>
+        </w:rPr>
+      </w:pPr>
+    </w:p>
+    <w:p>
+      <w:pPr>
+        <w:rPr>
+          <w:ins w:id="49" w:author="Augustin, Jourdain M" w:date="2015-03-25T15:44:00Z"/>
+          <w:sz w:val="18"/>
+        </w:rPr>
+      </w:pPr>
+    </w:p>
+    <w:p>
+      <w:pPr>
+        <w:rPr>
+          <w:ins w:id="50" w:author="Augustin, Jourdain M" w:date="2015-03-25T15:44:00Z"/>
+          <w:sz w:val="18"/>
+        </w:rPr>
+      </w:pPr>
+    </w:p>
+    <w:p>
+      <w:pPr>
+        <w:rPr>
+          <w:ins w:id="51" w:author="Augustin, Jourdain M" w:date="2015-03-25T15:44:00Z"/>
+          <w:sz w:val="18"/>
+        </w:rPr>
+      </w:pPr>
+    </w:p>
+    <w:p>
+      <w:pPr>
+        <w:rPr>
+          <w:ins w:id="52" w:author="Augustin, Jourdain M" w:date="2015-03-25T15:44:00Z"/>
+          <w:sz w:val="18"/>
+        </w:rPr>
+      </w:pPr>
+    </w:p>
+    <w:p>
+      <w:pPr>
+        <w:rPr>
+          <w:ins w:id="53" w:author="Augustin, Jourdain M" w:date="2015-03-25T15:44:00Z"/>
+          <w:sz w:val="18"/>
+        </w:rPr>
+      </w:pPr>
+    </w:p>
+    <w:p>
+      <w:pPr>
+        <w:rPr>
+          <w:ins w:id="54" w:author="Augustin, Jourdain M" w:date="2015-03-25T15:44:00Z"/>
+          <w:sz w:val="18"/>
+        </w:rPr>
+      </w:pPr>
+    </w:p>
+    <w:p>
+      <w:pPr>
+        <w:rPr>
+          <w:ins w:id="55" w:author="Augustin, Jourdain M" w:date="2015-03-25T15:44:00Z"/>
+          <w:sz w:val="18"/>
+        </w:rPr>
+      </w:pPr>
+    </w:p>
+    <w:p>
+      <w:pPr>
+        <w:rPr>
+          <w:ins w:id="56" w:author="Augustin, Jourdain M" w:date="2015-03-25T15:44:00Z"/>
+          <w:sz w:val="18"/>
+        </w:rPr>
+      </w:pPr>
+    </w:p>
+    <w:p>
+      <w:pPr>
+        <w:rPr>
+          <w:ins w:id="57" w:author="Augustin, Jourdain M" w:date="2015-03-25T15:44:00Z"/>
+          <w:sz w:val="18"/>
+        </w:rPr>
+      </w:pPr>
+    </w:p>
+    <w:p>
+      <w:pPr>
+        <w:rPr>
+          <w:ins w:id="58" w:author="Augustin, Jourdain M" w:date="2015-03-25T15:44:00Z"/>
+          <w:sz w:val="18"/>
+        </w:rPr>
+      </w:pPr>
+    </w:p>
+    <w:p>
+      <w:pPr>
+        <w:rPr>
+          <w:ins w:id="59" w:author="Augustin, Jourdain M" w:date="2015-03-25T15:44:00Z"/>
+          <w:sz w:val="18"/>
+        </w:rPr>
+      </w:pPr>
+    </w:p>
+    <w:p>
+      <w:pPr>
+        <w:rPr>
+          <w:ins w:id="60" w:author="Augustin, Jourdain M" w:date="2015-03-25T15:43:00Z"/>
+          <w:sz w:val="18"/>
+        </w:rPr>
+      </w:pPr>
+    </w:p>
+    <w:p>
+      <w:pPr>
+        <w:rPr>
+          <w:ins w:id="61" w:author="Augustin, Jourdain M" w:date="2015-03-25T15:43:00Z"/>
+          <w:sz w:val="18"/>
+        </w:rPr>
+      </w:pPr>
+    </w:p>
+    <w:p>
+      <w:pPr>
+        <w:rPr>
+          <w:ins w:id="62" w:author="Augustin, Jourdain M" w:date="2015-03-25T15:43:00Z"/>
+          <w:sz w:val="18"/>
+        </w:rPr>
+      </w:pPr>
+    </w:p>
+    <w:p>
+      <w:pPr>
+        <w:rPr>
+          <w:ins w:id="63" w:author="Augustin, Jourdain M" w:date="2015-03-25T15:43:00Z"/>
+          <w:sz w:val="18"/>
+        </w:rPr>
+      </w:pPr>
+    </w:p>
+    <w:p>
+      <w:pPr>
+        <w:rPr>
+          <w:ins w:id="64" w:author="Augustin, Jourdain M" w:date="2015-03-25T15:43:00Z"/>
           <w:sz w:val="18"/>
         </w:rPr>
       </w:pPr>
@@ -41927,7 +42078,7 @@
       <w:tr>
         <w:trPr>
           <w:tblHeader/>
-          <w:ins w:id="52" w:author="Augustin, Jourdain M" w:date="2015-03-25T15:43:00Z"/>
+          <w:ins w:id="65" w:author="Augustin, Jourdain M" w:date="2015-03-25T15:43:00Z"/>
         </w:trPr>
         <w:tc>
           <w:tcPr>
@@ -41937,12 +42088,12 @@
           <w:p>
             <w:pPr>
               <w:rPr>
-                <w:ins w:id="53" w:author="Augustin, Jourdain M" w:date="2015-03-25T15:43:00Z"/>
-                <w:b/>
-                <w:sz w:val="18"/>
-              </w:rPr>
-            </w:pPr>
-            <w:ins w:id="54" w:author="Augustin, Jourdain M" w:date="2015-03-25T15:43:00Z">
+                <w:ins w:id="66" w:author="Augustin, Jourdain M" w:date="2015-03-25T15:43:00Z"/>
+                <w:b/>
+                <w:sz w:val="18"/>
+              </w:rPr>
+            </w:pPr>
+            <w:ins w:id="67" w:author="Augustin, Jourdain M" w:date="2015-03-25T15:43:00Z">
               <w:r>
                 <w:rPr>
                   <w:b/>
@@ -41961,12 +42112,12 @@
           <w:p>
             <w:pPr>
               <w:rPr>
-                <w:ins w:id="55" w:author="Augustin, Jourdain M" w:date="2015-03-25T15:43:00Z"/>
-                <w:b/>
-                <w:sz w:val="18"/>
-              </w:rPr>
-            </w:pPr>
-            <w:ins w:id="56" w:author="Augustin, Jourdain M" w:date="2015-03-25T15:43:00Z">
+                <w:ins w:id="68" w:author="Augustin, Jourdain M" w:date="2015-03-25T15:43:00Z"/>
+                <w:b/>
+                <w:sz w:val="18"/>
+              </w:rPr>
+            </w:pPr>
+            <w:ins w:id="69" w:author="Augustin, Jourdain M" w:date="2015-03-25T15:43:00Z">
               <w:r>
                 <w:rPr>
                   <w:b/>
@@ -41980,7 +42131,7 @@
       </w:tr>
       <w:tr>
         <w:trPr>
-          <w:ins w:id="57" w:author="Augustin, Jourdain M" w:date="2015-03-25T15:43:00Z"/>
+          <w:ins w:id="70" w:author="Augustin, Jourdain M" w:date="2015-03-25T15:43:00Z"/>
         </w:trPr>
         <w:tc>
           <w:tcPr>
@@ -41989,11 +42140,11 @@
           <w:p>
             <w:pPr>
               <w:rPr>
-                <w:ins w:id="58" w:author="Augustin, Jourdain M" w:date="2015-03-25T15:43:00Z"/>
-                <w:sz w:val="18"/>
-              </w:rPr>
-            </w:pPr>
-            <w:ins w:id="59" w:author="Augustin, Jourdain M" w:date="2015-03-25T15:43:00Z">
+                <w:ins w:id="71" w:author="Augustin, Jourdain M" w:date="2015-03-25T15:43:00Z"/>
+                <w:sz w:val="18"/>
+              </w:rPr>
+            </w:pPr>
+            <w:ins w:id="72" w:author="Augustin, Jourdain M" w:date="2015-03-25T15:43:00Z">
               <w:r>
                 <w:rPr>
                   <w:sz w:val="18"/>
@@ -42010,11 +42161,11 @@
           <w:p>
             <w:pPr>
               <w:rPr>
-                <w:ins w:id="60" w:author="Augustin, Jourdain M" w:date="2015-03-25T15:43:00Z"/>
-                <w:sz w:val="18"/>
-              </w:rPr>
-            </w:pPr>
-            <w:ins w:id="61" w:author="Augustin, Jourdain M" w:date="2015-03-25T15:43:00Z">
+                <w:ins w:id="73" w:author="Augustin, Jourdain M" w:date="2015-03-25T15:43:00Z"/>
+                <w:sz w:val="18"/>
+              </w:rPr>
+            </w:pPr>
+            <w:ins w:id="74" w:author="Augustin, Jourdain M" w:date="2015-03-25T15:43:00Z">
               <w:r>
                 <w:rPr>
                   <w:sz w:val="18"/>
@@ -42028,7 +42179,7 @@
                 <w:t>3</w:t>
               </w:r>
             </w:ins>
-            <w:ins w:id="62" w:author="Augustin, Jourdain M" w:date="2015-03-25T15:44:00Z">
+            <w:ins w:id="75" w:author="Augustin, Jourdain M" w:date="2015-03-25T15:44:00Z">
               <w:r>
                 <w:rPr>
                   <w:sz w:val="18"/>
@@ -42041,7 +42192,7 @@
       </w:tr>
       <w:tr>
         <w:trPr>
-          <w:ins w:id="63" w:author="Augustin, Jourdain M" w:date="2015-03-25T15:43:00Z"/>
+          <w:ins w:id="76" w:author="Augustin, Jourdain M" w:date="2015-03-25T15:43:00Z"/>
         </w:trPr>
         <w:tc>
           <w:tcPr>
@@ -42050,11 +42201,11 @@
           <w:p>
             <w:pPr>
               <w:rPr>
-                <w:ins w:id="64" w:author="Augustin, Jourdain M" w:date="2015-03-25T15:43:00Z"/>
-                <w:sz w:val="18"/>
-              </w:rPr>
-            </w:pPr>
-            <w:ins w:id="65" w:author="Augustin, Jourdain M" w:date="2015-03-25T15:43:00Z">
+                <w:ins w:id="77" w:author="Augustin, Jourdain M" w:date="2015-03-25T15:43:00Z"/>
+                <w:sz w:val="18"/>
+              </w:rPr>
+            </w:pPr>
+            <w:ins w:id="78" w:author="Augustin, Jourdain M" w:date="2015-03-25T15:43:00Z">
               <w:r>
                 <w:rPr>
                   <w:sz w:val="18"/>
@@ -42071,11 +42222,11 @@
           <w:p>
             <w:pPr>
               <w:rPr>
-                <w:ins w:id="66" w:author="Augustin, Jourdain M" w:date="2015-03-25T15:43:00Z"/>
-                <w:sz w:val="18"/>
-              </w:rPr>
-            </w:pPr>
-            <w:ins w:id="67" w:author="Augustin, Jourdain M" w:date="2015-03-25T15:43:00Z">
+                <w:ins w:id="79" w:author="Augustin, Jourdain M" w:date="2015-03-25T15:43:00Z"/>
+                <w:sz w:val="18"/>
+              </w:rPr>
+            </w:pPr>
+            <w:ins w:id="80" w:author="Augustin, Jourdain M" w:date="2015-03-25T15:43:00Z">
               <w:r>
                 <w:rPr>
                   <w:sz w:val="18"/>
@@ -42089,7 +42240,7 @@
                 <w:t>P1442</w:t>
               </w:r>
             </w:ins>
-            <w:ins w:id="68" w:author="Augustin, Jourdain M" w:date="2015-03-25T15:44:00Z">
+            <w:ins w:id="81" w:author="Augustin, Jourdain M" w:date="2015-03-25T15:44:00Z">
               <w:r>
                 <w:rPr>
                   <w:sz w:val="18"/>
@@ -42102,7 +42253,7 @@
       </w:tr>
       <w:tr>
         <w:trPr>
-          <w:ins w:id="69" w:author="Augustin, Jourdain M" w:date="2015-03-25T15:43:00Z"/>
+          <w:ins w:id="82" w:author="Augustin, Jourdain M" w:date="2015-03-25T15:43:00Z"/>
         </w:trPr>
         <w:tc>
           <w:tcPr>
@@ -42111,11 +42262,11 @@
           <w:p>
             <w:pPr>
               <w:rPr>
-                <w:ins w:id="70" w:author="Augustin, Jourdain M" w:date="2015-03-25T15:43:00Z"/>
-                <w:sz w:val="18"/>
-              </w:rPr>
-            </w:pPr>
-            <w:ins w:id="71" w:author="Augustin, Jourdain M" w:date="2015-03-25T15:43:00Z">
+                <w:ins w:id="83" w:author="Augustin, Jourdain M" w:date="2015-03-25T15:43:00Z"/>
+                <w:sz w:val="18"/>
+              </w:rPr>
+            </w:pPr>
+            <w:ins w:id="84" w:author="Augustin, Jourdain M" w:date="2015-03-25T15:43:00Z">
               <w:r>
                 <w:rPr>
                   <w:sz w:val="18"/>
@@ -42132,11 +42283,11 @@
           <w:p>
             <w:pPr>
               <w:rPr>
-                <w:ins w:id="72" w:author="Augustin, Jourdain M" w:date="2015-03-25T15:43:00Z"/>
-                <w:sz w:val="18"/>
-              </w:rPr>
-            </w:pPr>
-            <w:ins w:id="73" w:author="Augustin, Jourdain M" w:date="2015-03-25T15:43:00Z">
+                <w:ins w:id="85" w:author="Augustin, Jourdain M" w:date="2015-03-25T15:43:00Z"/>
+                <w:sz w:val="18"/>
+              </w:rPr>
+            </w:pPr>
+            <w:ins w:id="86" w:author="Augustin, Jourdain M" w:date="2015-03-25T15:43:00Z">
               <w:r>
                 <w:rPr>
                   <w:sz w:val="18"/>
@@ -42161,7 +42312,7 @@
       </w:tr>
       <w:tr>
         <w:trPr>
-          <w:ins w:id="74" w:author="Augustin, Jourdain M" w:date="2015-03-25T15:43:00Z"/>
+          <w:ins w:id="87" w:author="Augustin, Jourdain M" w:date="2015-03-25T15:43:00Z"/>
         </w:trPr>
         <w:tc>
           <w:tcPr>
@@ -42170,11 +42321,11 @@
           <w:p>
             <w:pPr>
               <w:rPr>
-                <w:ins w:id="75" w:author="Augustin, Jourdain M" w:date="2015-03-25T15:43:00Z"/>
-                <w:sz w:val="18"/>
-              </w:rPr>
-            </w:pPr>
-            <w:ins w:id="76" w:author="Augustin, Jourdain M" w:date="2015-03-25T15:43:00Z">
+                <w:ins w:id="88" w:author="Augustin, Jourdain M" w:date="2015-03-25T15:43:00Z"/>
+                <w:sz w:val="18"/>
+              </w:rPr>
+            </w:pPr>
+            <w:ins w:id="89" w:author="Augustin, Jourdain M" w:date="2015-03-25T15:43:00Z">
               <w:r>
                 <w:rPr>
                   <w:sz w:val="18"/>
@@ -42191,11 +42342,11 @@
           <w:p>
             <w:pPr>
               <w:rPr>
-                <w:ins w:id="77" w:author="Augustin, Jourdain M" w:date="2015-03-25T15:43:00Z"/>
-                <w:sz w:val="18"/>
-              </w:rPr>
-            </w:pPr>
-            <w:ins w:id="78" w:author="Augustin, Jourdain M" w:date="2015-03-25T15:43:00Z">
+                <w:ins w:id="90" w:author="Augustin, Jourdain M" w:date="2015-03-25T15:43:00Z"/>
+                <w:sz w:val="18"/>
+              </w:rPr>
+            </w:pPr>
+            <w:ins w:id="91" w:author="Augustin, Jourdain M" w:date="2015-03-25T15:43:00Z">
               <w:r>
                 <w:rPr>
                   <w:sz w:val="18"/>
@@ -42203,7 +42354,7 @@
                 <w:t>View</w:t>
               </w:r>
             </w:ins>
-            <w:ins w:id="79" w:author="Augustin, Jourdain M" w:date="2015-03-25T15:44:00Z">
+            <w:ins w:id="92" w:author="Augustin, Jourdain M" w:date="2015-03-25T15:44:00Z">
               <w:r>
                 <w:rPr>
                   <w:sz w:val="18"/>
@@ -42211,13 +42362,23 @@
                 <w:t>2</w:t>
               </w:r>
             </w:ins>
-            <w:ins w:id="80" w:author="Augustin, Jourdain M" w:date="2015-03-25T15:43:00Z">
+            <w:ins w:id="93" w:author="Augustin, Jourdain M" w:date="2015-03-25T15:43:00Z">
               <w:r>
                 <w:rPr>
                   <w:sz w:val="18"/>
                 </w:rPr>
                 <w:t xml:space="preserve">.aspx, </w:t>
               </w:r>
+            </w:ins>
+            <w:ins w:id="94" w:author="Augustin, Jourdain M" w:date="2015-03-27T12:08:00Z">
+              <w:r>
+                <w:rPr>
+                  <w:sz w:val="18"/>
+                </w:rPr>
+                <w:t xml:space="preserve">review2.aspx, review3.aspx, </w:t>
+              </w:r>
+            </w:ins>
+            <w:ins w:id="95" w:author="Augustin, Jourdain M" w:date="2015-03-25T15:43:00Z">
               <w:r>
                 <w:rPr>
                   <w:sz w:val="18"/>
@@ -42230,7 +42391,7 @@
       </w:tr>
       <w:tr>
         <w:trPr>
-          <w:ins w:id="81" w:author="Augustin, Jourdain M" w:date="2015-03-25T15:43:00Z"/>
+          <w:ins w:id="96" w:author="Augustin, Jourdain M" w:date="2015-03-25T15:43:00Z"/>
         </w:trPr>
         <w:tc>
           <w:tcPr>
@@ -42239,11 +42400,11 @@
           <w:p>
             <w:pPr>
               <w:rPr>
-                <w:ins w:id="82" w:author="Augustin, Jourdain M" w:date="2015-03-25T15:43:00Z"/>
-                <w:sz w:val="18"/>
-              </w:rPr>
-            </w:pPr>
-            <w:ins w:id="83" w:author="Augustin, Jourdain M" w:date="2015-03-25T15:43:00Z">
+                <w:ins w:id="97" w:author="Augustin, Jourdain M" w:date="2015-03-25T15:43:00Z"/>
+                <w:sz w:val="18"/>
+              </w:rPr>
+            </w:pPr>
+            <w:ins w:id="98" w:author="Augustin, Jourdain M" w:date="2015-03-25T15:43:00Z">
               <w:r>
                 <w:rPr>
                   <w:sz w:val="18"/>
@@ -42260,7 +42421,7 @@
           <w:p>
             <w:pPr>
               <w:rPr>
-                <w:ins w:id="84" w:author="Augustin, Jourdain M" w:date="2015-03-25T15:43:00Z"/>
+                <w:ins w:id="99" w:author="Augustin, Jourdain M" w:date="2015-03-25T15:43:00Z"/>
                 <w:sz w:val="18"/>
               </w:rPr>
             </w:pPr>
@@ -42269,7 +42430,7 @@
       </w:tr>
       <w:tr>
         <w:trPr>
-          <w:ins w:id="85" w:author="Augustin, Jourdain M" w:date="2015-03-25T15:43:00Z"/>
+          <w:ins w:id="100" w:author="Augustin, Jourdain M" w:date="2015-03-25T15:43:00Z"/>
         </w:trPr>
         <w:tc>
           <w:tcPr>
@@ -42278,11 +42439,11 @@
           <w:p>
             <w:pPr>
               <w:rPr>
-                <w:ins w:id="86" w:author="Augustin, Jourdain M" w:date="2015-03-25T15:43:00Z"/>
-                <w:sz w:val="18"/>
-              </w:rPr>
-            </w:pPr>
-            <w:ins w:id="87" w:author="Augustin, Jourdain M" w:date="2015-03-25T15:43:00Z">
+                <w:ins w:id="101" w:author="Augustin, Jourdain M" w:date="2015-03-25T15:43:00Z"/>
+                <w:sz w:val="18"/>
+              </w:rPr>
+            </w:pPr>
+            <w:ins w:id="102" w:author="Augustin, Jourdain M" w:date="2015-03-25T15:43:00Z">
               <w:r>
                 <w:rPr>
                   <w:sz w:val="18"/>
@@ -42299,11 +42460,11 @@
           <w:p>
             <w:pPr>
               <w:rPr>
-                <w:ins w:id="88" w:author="Augustin, Jourdain M" w:date="2015-03-25T15:43:00Z"/>
-                <w:sz w:val="18"/>
-              </w:rPr>
-            </w:pPr>
-            <w:ins w:id="89" w:author="Augustin, Jourdain M" w:date="2015-03-25T15:43:00Z">
+                <w:ins w:id="103" w:author="Augustin, Jourdain M" w:date="2015-03-25T15:43:00Z"/>
+                <w:sz w:val="18"/>
+              </w:rPr>
+            </w:pPr>
+            <w:ins w:id="104" w:author="Augustin, Jourdain M" w:date="2015-03-25T15:43:00Z">
               <w:r>
                 <w:rPr>
                   <w:sz w:val="18"/>
@@ -42311,7 +42472,7 @@
                 <w:t xml:space="preserve">Verify for </w:t>
               </w:r>
             </w:ins>
-            <w:ins w:id="90" w:author="Augustin, Jourdain M" w:date="2015-03-25T15:44:00Z">
+            <w:ins w:id="105" w:author="Augustin, Jourdain M" w:date="2015-03-25T15:44:00Z">
               <w:r>
                 <w:rPr>
                   <w:sz w:val="18"/>
@@ -42319,7 +42480,7 @@
                 <w:t>user</w:t>
               </w:r>
             </w:ins>
-            <w:ins w:id="91" w:author="Augustin, Jourdain M" w:date="2015-03-25T15:43:00Z">
+            <w:ins w:id="106" w:author="Augustin, Jourdain M" w:date="2015-03-25T15:43:00Z">
               <w:r>
                 <w:rPr>
                   <w:sz w:val="18"/>
@@ -42327,7 +42488,7 @@
                 <w:t xml:space="preserve"> with “</w:t>
               </w:r>
             </w:ins>
-            <w:ins w:id="92" w:author="Augustin, Jourdain M" w:date="2015-03-25T15:44:00Z">
+            <w:ins w:id="107" w:author="Augustin, Jourdain M" w:date="2015-03-25T15:44:00Z">
               <w:r>
                 <w:rPr>
                   <w:sz w:val="18"/>
@@ -42335,7 +42496,7 @@
                 <w:t>SRMGR</w:t>
               </w:r>
             </w:ins>
-            <w:ins w:id="93" w:author="Augustin, Jourdain M" w:date="2015-03-25T15:43:00Z">
+            <w:ins w:id="108" w:author="Augustin, Jourdain M" w:date="2015-03-25T15:43:00Z">
               <w:r>
                 <w:rPr>
                   <w:sz w:val="18"/>
@@ -42364,15 +42525,15 @@
     <w:p>
       <w:pPr>
         <w:rPr>
-          <w:ins w:id="94" w:author="Augustin, Jourdain M" w:date="2015-03-25T15:43:00Z"/>
-          <w:sz w:val="18"/>
-        </w:rPr>
-      </w:pPr>
-    </w:p>
-    <w:p>
-      <w:pPr>
-        <w:rPr>
-          <w:ins w:id="95" w:author="Augustin, Jourdain M" w:date="2015-03-25T15:43:00Z"/>
+          <w:ins w:id="109" w:author="Augustin, Jourdain M" w:date="2015-03-25T15:43:00Z"/>
+          <w:sz w:val="18"/>
+        </w:rPr>
+      </w:pPr>
+    </w:p>
+    <w:p>
+      <w:pPr>
+        <w:rPr>
+          <w:ins w:id="110" w:author="Augustin, Jourdain M" w:date="2015-03-25T15:43:00Z"/>
           <w:sz w:val="18"/>
         </w:rPr>
       </w:pPr>
@@ -42403,7 +42564,7 @@
         <w:trPr>
           <w:cantSplit/>
           <w:tblHeader/>
-          <w:ins w:id="96" w:author="Augustin, Jourdain M" w:date="2015-03-25T15:43:00Z"/>
+          <w:ins w:id="111" w:author="Augustin, Jourdain M" w:date="2015-03-25T15:43:00Z"/>
         </w:trPr>
         <w:tc>
           <w:tcPr>
@@ -42413,13 +42574,13 @@
           <w:p>
             <w:pPr>
               <w:rPr>
-                <w:ins w:id="97" w:author="Augustin, Jourdain M" w:date="2015-03-25T15:43:00Z"/>
-                <w:b/>
-                <w:i/>
-                <w:sz w:val="18"/>
-              </w:rPr>
-            </w:pPr>
-            <w:ins w:id="98" w:author="Augustin, Jourdain M" w:date="2015-03-25T15:43:00Z">
+                <w:ins w:id="112" w:author="Augustin, Jourdain M" w:date="2015-03-25T15:43:00Z"/>
+                <w:b/>
+                <w:i/>
+                <w:sz w:val="18"/>
+              </w:rPr>
+            </w:pPr>
+            <w:ins w:id="113" w:author="Augustin, Jourdain M" w:date="2015-03-25T15:43:00Z">
               <w:r>
                 <w:rPr>
                   <w:b/>
@@ -42438,13 +42599,13 @@
           <w:p>
             <w:pPr>
               <w:rPr>
-                <w:ins w:id="99" w:author="Augustin, Jourdain M" w:date="2015-03-25T15:43:00Z"/>
-                <w:b/>
-                <w:i/>
-                <w:sz w:val="18"/>
-              </w:rPr>
-            </w:pPr>
-            <w:ins w:id="100" w:author="Augustin, Jourdain M" w:date="2015-03-25T15:43:00Z">
+                <w:ins w:id="114" w:author="Augustin, Jourdain M" w:date="2015-03-25T15:43:00Z"/>
+                <w:b/>
+                <w:i/>
+                <w:sz w:val="18"/>
+              </w:rPr>
+            </w:pPr>
+            <w:ins w:id="115" w:author="Augustin, Jourdain M" w:date="2015-03-25T15:43:00Z">
               <w:r>
                 <w:rPr>
                   <w:b/>
@@ -42463,13 +42624,13 @@
           <w:p>
             <w:pPr>
               <w:rPr>
-                <w:ins w:id="101" w:author="Augustin, Jourdain M" w:date="2015-03-25T15:43:00Z"/>
-                <w:b/>
-                <w:i/>
-                <w:sz w:val="18"/>
-              </w:rPr>
-            </w:pPr>
-            <w:ins w:id="102" w:author="Augustin, Jourdain M" w:date="2015-03-25T15:43:00Z">
+                <w:ins w:id="116" w:author="Augustin, Jourdain M" w:date="2015-03-25T15:43:00Z"/>
+                <w:b/>
+                <w:i/>
+                <w:sz w:val="18"/>
+              </w:rPr>
+            </w:pPr>
+            <w:ins w:id="117" w:author="Augustin, Jourdain M" w:date="2015-03-25T15:43:00Z">
               <w:r>
                 <w:rPr>
                   <w:b/>
@@ -42488,13 +42649,13 @@
           <w:p>
             <w:pPr>
               <w:rPr>
-                <w:ins w:id="103" w:author="Augustin, Jourdain M" w:date="2015-03-25T15:43:00Z"/>
-                <w:b/>
-                <w:i/>
-                <w:sz w:val="18"/>
-              </w:rPr>
-            </w:pPr>
-            <w:ins w:id="104" w:author="Augustin, Jourdain M" w:date="2015-03-25T15:43:00Z">
+                <w:ins w:id="118" w:author="Augustin, Jourdain M" w:date="2015-03-25T15:43:00Z"/>
+                <w:b/>
+                <w:i/>
+                <w:sz w:val="18"/>
+              </w:rPr>
+            </w:pPr>
+            <w:ins w:id="119" w:author="Augustin, Jourdain M" w:date="2015-03-25T15:43:00Z">
               <w:r>
                 <w:rPr>
                   <w:b/>
@@ -42507,13 +42668,13 @@
           <w:p>
             <w:pPr>
               <w:rPr>
-                <w:ins w:id="105" w:author="Augustin, Jourdain M" w:date="2015-03-25T15:43:00Z"/>
-                <w:b/>
-                <w:i/>
-                <w:sz w:val="18"/>
-              </w:rPr>
-            </w:pPr>
-            <w:ins w:id="106" w:author="Augustin, Jourdain M" w:date="2015-03-25T15:43:00Z">
+                <w:ins w:id="120" w:author="Augustin, Jourdain M" w:date="2015-03-25T15:43:00Z"/>
+                <w:b/>
+                <w:i/>
+                <w:sz w:val="18"/>
+              </w:rPr>
+            </w:pPr>
+            <w:ins w:id="121" w:author="Augustin, Jourdain M" w:date="2015-03-25T15:43:00Z">
               <w:r>
                 <w:rPr>
                   <w:b/>
@@ -42532,13 +42693,13 @@
           <w:p>
             <w:pPr>
               <w:rPr>
-                <w:ins w:id="107" w:author="Augustin, Jourdain M" w:date="2015-03-25T15:43:00Z"/>
-                <w:b/>
-                <w:i/>
-                <w:sz w:val="18"/>
-              </w:rPr>
-            </w:pPr>
-            <w:ins w:id="108" w:author="Augustin, Jourdain M" w:date="2015-03-25T15:43:00Z">
+                <w:ins w:id="122" w:author="Augustin, Jourdain M" w:date="2015-03-25T15:43:00Z"/>
+                <w:b/>
+                <w:i/>
+                <w:sz w:val="18"/>
+              </w:rPr>
+            </w:pPr>
+            <w:ins w:id="123" w:author="Augustin, Jourdain M" w:date="2015-03-25T15:43:00Z">
               <w:r>
                 <w:rPr>
                   <w:b/>
@@ -42553,7 +42714,7 @@
       <w:tr>
         <w:trPr>
           <w:cantSplit/>
-          <w:ins w:id="109" w:author="Augustin, Jourdain M" w:date="2015-03-25T15:43:00Z"/>
+          <w:ins w:id="124" w:author="Augustin, Jourdain M" w:date="2015-03-25T15:43:00Z"/>
         </w:trPr>
         <w:tc>
           <w:tcPr>
@@ -42566,11 +42727,11 @@
                 <w:numId w:val="40"/>
               </w:numPr>
               <w:rPr>
-                <w:ins w:id="110" w:author="Augustin, Jourdain M" w:date="2015-03-25T15:43:00Z"/>
-                <w:i/>
-                <w:sz w:val="18"/>
-              </w:rPr>
-              <w:pPrChange w:id="111" w:author="Augustin, Jourdain M" w:date="2015-03-25T15:45:00Z">
+                <w:ins w:id="125" w:author="Augustin, Jourdain M" w:date="2015-03-25T15:43:00Z"/>
+                <w:i/>
+                <w:sz w:val="18"/>
+              </w:rPr>
+              <w:pPrChange w:id="126" w:author="Augustin, Jourdain M" w:date="2015-03-25T15:45:00Z">
                 <w:pPr>
                   <w:numPr>
                     <w:numId w:val="38"/>
@@ -42593,13 +42754,13 @@
               <w:pStyle w:val="CSETableText"/>
               <w:ind w:left="159"/>
               <w:rPr>
-                <w:ins w:id="112" w:author="Augustin, Jourdain M" w:date="2015-03-25T15:43:00Z"/>
+                <w:ins w:id="127" w:author="Augustin, Jourdain M" w:date="2015-03-25T15:43:00Z"/>
                 <w:rFonts w:asciiTheme="minorHAnsi" w:hAnsiTheme="minorHAnsi"/>
                 <w:bCs/>
                 <w:szCs w:val="20"/>
               </w:rPr>
             </w:pPr>
-            <w:ins w:id="113" w:author="Augustin, Jourdain M" w:date="2015-03-25T15:43:00Z">
+            <w:ins w:id="128" w:author="Augustin, Jourdain M" w:date="2015-03-25T15:43:00Z">
               <w:r>
                 <w:rPr>
                   <w:rFonts w:asciiTheme="minorHAnsi" w:hAnsiTheme="minorHAnsi"/>
@@ -42617,7 +42778,7 @@
                 <w:t xml:space="preserve"> </w:t>
               </w:r>
             </w:ins>
-            <w:ins w:id="114" w:author="Augustin, Jourdain M" w:date="2015-03-25T15:45:00Z">
+            <w:ins w:id="129" w:author="Augustin, Jourdain M" w:date="2015-03-25T15:45:00Z">
               <w:r>
                 <w:rPr>
                   <w:rFonts w:asciiTheme="minorHAnsi" w:hAnsiTheme="minorHAnsi"/>
@@ -42645,7 +42806,7 @@
                 <w:t xml:space="preserve"> table with </w:t>
               </w:r>
             </w:ins>
-            <w:ins w:id="115" w:author="Augustin, Jourdain M" w:date="2015-03-25T15:46:00Z">
+            <w:ins w:id="130" w:author="Augustin, Jourdain M" w:date="2015-03-25T15:46:00Z">
               <w:r>
                 <w:rPr>
                   <w:rFonts w:asciiTheme="minorHAnsi" w:hAnsiTheme="minorHAnsi"/>
@@ -42655,7 +42816,7 @@
                 <w:t>“SRMGR” role</w:t>
               </w:r>
             </w:ins>
-            <w:ins w:id="116" w:author="Augustin, Jourdain M" w:date="2015-03-25T15:43:00Z">
+            <w:ins w:id="131" w:author="Augustin, Jourdain M" w:date="2015-03-25T15:43:00Z">
               <w:r>
                 <w:rPr>
                   <w:rFonts w:asciiTheme="minorHAnsi" w:hAnsiTheme="minorHAnsi"/>
@@ -42671,7 +42832,7 @@
               <w:pStyle w:val="CSETableText"/>
               <w:ind w:left="159"/>
               <w:rPr>
-                <w:ins w:id="117" w:author="Augustin, Jourdain M" w:date="2015-03-25T15:43:00Z"/>
+                <w:ins w:id="132" w:author="Augustin, Jourdain M" w:date="2015-03-25T15:43:00Z"/>
                 <w:rFonts w:asciiTheme="minorHAnsi" w:hAnsiTheme="minorHAnsi"/>
                 <w:bCs/>
                 <w:szCs w:val="20"/>
@@ -42681,12 +42842,12 @@
           <w:p>
             <w:pPr>
               <w:rPr>
-                <w:ins w:id="118" w:author="Augustin, Jourdain M" w:date="2015-03-25T15:43:00Z"/>
-                <w:bCs/>
-                <w:sz w:val="18"/>
-              </w:rPr>
-            </w:pPr>
-            <w:ins w:id="119" w:author="Augustin, Jourdain M" w:date="2015-03-25T15:43:00Z">
+                <w:ins w:id="133" w:author="Augustin, Jourdain M" w:date="2015-03-25T15:43:00Z"/>
+                <w:bCs/>
+                <w:sz w:val="18"/>
+              </w:rPr>
+            </w:pPr>
+            <w:ins w:id="134" w:author="Augustin, Jourdain M" w:date="2015-03-25T15:43:00Z">
               <w:r>
                 <w:rPr>
                   <w:rFonts w:asciiTheme="minorHAnsi" w:hAnsiTheme="minorHAnsi"/>
@@ -42718,11 +42879,11 @@
           <w:p>
             <w:pPr>
               <w:rPr>
-                <w:ins w:id="120" w:author="Augustin, Jourdain M" w:date="2015-03-25T15:43:00Z"/>
-                <w:sz w:val="18"/>
-              </w:rPr>
-            </w:pPr>
-            <w:ins w:id="121" w:author="Augustin, Jourdain M" w:date="2015-03-25T15:43:00Z">
+                <w:ins w:id="135" w:author="Augustin, Jourdain M" w:date="2015-03-25T15:43:00Z"/>
+                <w:sz w:val="18"/>
+              </w:rPr>
+            </w:pPr>
+            <w:ins w:id="136" w:author="Augustin, Jourdain M" w:date="2015-03-25T15:43:00Z">
               <w:r>
                 <w:rPr>
                   <w:rFonts w:asciiTheme="minorHAnsi" w:hAnsiTheme="minorHAnsi"/>
@@ -42746,12 +42907,12 @@
             <w:pPr>
               <w:jc w:val="center"/>
               <w:rPr>
-                <w:ins w:id="122" w:author="Augustin, Jourdain M" w:date="2015-03-25T15:43:00Z"/>
-                <w:i/>
-                <w:sz w:val="18"/>
-              </w:rPr>
-            </w:pPr>
-            <w:ins w:id="123" w:author="Augustin, Jourdain M" w:date="2015-03-25T15:43:00Z">
+                <w:ins w:id="137" w:author="Augustin, Jourdain M" w:date="2015-03-25T15:43:00Z"/>
+                <w:i/>
+                <w:sz w:val="18"/>
+              </w:rPr>
+            </w:pPr>
+            <w:ins w:id="138" w:author="Augustin, Jourdain M" w:date="2015-03-25T15:43:00Z">
               <w:r>
                 <w:rPr>
                   <w:i/>
@@ -42765,12 +42926,12 @@
             <w:pPr>
               <w:jc w:val="center"/>
               <w:rPr>
-                <w:ins w:id="124" w:author="Augustin, Jourdain M" w:date="2015-03-25T15:43:00Z"/>
-                <w:i/>
-                <w:sz w:val="18"/>
-              </w:rPr>
-            </w:pPr>
-            <w:ins w:id="125" w:author="Augustin, Jourdain M" w:date="2015-03-25T15:43:00Z">
+                <w:ins w:id="139" w:author="Augustin, Jourdain M" w:date="2015-03-25T15:43:00Z"/>
+                <w:i/>
+                <w:sz w:val="18"/>
+              </w:rPr>
+            </w:pPr>
+            <w:ins w:id="140" w:author="Augustin, Jourdain M" w:date="2015-03-25T15:43:00Z">
               <w:r>
                 <w:rPr>
                   <w:i/>
@@ -42779,7 +42940,7 @@
                 <w:t>03/</w:t>
               </w:r>
             </w:ins>
-            <w:ins w:id="126" w:author="Augustin, Jourdain M" w:date="2015-03-25T15:45:00Z">
+            <w:ins w:id="141" w:author="Augustin, Jourdain M" w:date="2015-03-25T15:45:00Z">
               <w:r>
                 <w:rPr>
                   <w:i/>
@@ -42788,7 +42949,7 @@
                 <w:t>25</w:t>
               </w:r>
             </w:ins>
-            <w:ins w:id="127" w:author="Augustin, Jourdain M" w:date="2015-03-25T15:43:00Z">
+            <w:ins w:id="142" w:author="Augustin, Jourdain M" w:date="2015-03-25T15:43:00Z">
               <w:r>
                 <w:rPr>
                   <w:i/>
@@ -42806,7 +42967,7 @@
           <w:p>
             <w:pPr>
               <w:rPr>
-                <w:ins w:id="128" w:author="Augustin, Jourdain M" w:date="2015-03-25T15:43:00Z"/>
+                <w:ins w:id="143" w:author="Augustin, Jourdain M" w:date="2015-03-25T15:43:00Z"/>
                 <w:i/>
                 <w:sz w:val="18"/>
               </w:rPr>
@@ -42816,7 +42977,7 @@
       </w:tr>
       <w:tr>
         <w:trPr>
-          <w:ins w:id="129" w:author="Augustin, Jourdain M" w:date="2015-03-25T15:43:00Z"/>
+          <w:ins w:id="144" w:author="Augustin, Jourdain M" w:date="2015-03-25T15:43:00Z"/>
         </w:trPr>
         <w:tc>
           <w:tcPr>
@@ -42829,11 +42990,11 @@
                 <w:numId w:val="40"/>
               </w:numPr>
               <w:rPr>
-                <w:ins w:id="130" w:author="Augustin, Jourdain M" w:date="2015-03-25T15:43:00Z"/>
-                <w:i/>
-                <w:sz w:val="18"/>
-              </w:rPr>
-              <w:pPrChange w:id="131" w:author="Augustin, Jourdain M" w:date="2015-03-25T15:45:00Z">
+                <w:ins w:id="145" w:author="Augustin, Jourdain M" w:date="2015-03-25T15:43:00Z"/>
+                <w:i/>
+                <w:sz w:val="18"/>
+              </w:rPr>
+              <w:pPrChange w:id="146" w:author="Augustin, Jourdain M" w:date="2015-03-25T15:45:00Z">
                 <w:pPr>
                   <w:numPr>
                     <w:numId w:val="38"/>
@@ -42856,13 +43017,13 @@
               <w:pStyle w:val="CSETableText"/>
               <w:ind w:left="159"/>
               <w:rPr>
-                <w:ins w:id="132" w:author="Augustin, Jourdain M" w:date="2015-03-25T15:43:00Z"/>
+                <w:ins w:id="147" w:author="Augustin, Jourdain M" w:date="2015-03-25T15:43:00Z"/>
                 <w:rFonts w:asciiTheme="minorHAnsi" w:hAnsiTheme="minorHAnsi"/>
                 <w:bCs/>
                 <w:szCs w:val="20"/>
               </w:rPr>
             </w:pPr>
-            <w:ins w:id="133" w:author="Augustin, Jourdain M" w:date="2015-03-25T15:43:00Z">
+            <w:ins w:id="148" w:author="Augustin, Jourdain M" w:date="2015-03-25T15:43:00Z">
               <w:r>
                 <w:rPr>
                   <w:rFonts w:asciiTheme="minorHAnsi" w:hAnsiTheme="minorHAnsi"/>
@@ -42872,7 +43033,7 @@
                 <w:t>Select “</w:t>
               </w:r>
             </w:ins>
-            <w:ins w:id="134" w:author="Augustin, Jourdain M" w:date="2015-03-25T15:46:00Z">
+            <w:ins w:id="149" w:author="Augustin, Jourdain M" w:date="2015-03-25T15:46:00Z">
               <w:r>
                 <w:rPr>
                   <w:rFonts w:asciiTheme="minorHAnsi" w:hAnsiTheme="minorHAnsi"/>
@@ -42882,7 +43043,7 @@
                 <w:t>My</w:t>
               </w:r>
             </w:ins>
-            <w:ins w:id="135" w:author="Augustin, Jourdain M" w:date="2015-03-25T15:43:00Z">
+            <w:ins w:id="150" w:author="Augustin, Jourdain M" w:date="2015-03-25T15:43:00Z">
               <w:r>
                 <w:rPr>
                   <w:rFonts w:asciiTheme="minorHAnsi" w:hAnsiTheme="minorHAnsi"/>
@@ -42912,12 +43073,12 @@
           <w:p>
             <w:pPr>
               <w:rPr>
-                <w:ins w:id="136" w:author="Augustin, Jourdain M" w:date="2015-03-25T15:43:00Z"/>
-                <w:bCs/>
-                <w:sz w:val="18"/>
-              </w:rPr>
-            </w:pPr>
-            <w:ins w:id="137" w:author="Augustin, Jourdain M" w:date="2015-03-25T15:43:00Z">
+                <w:ins w:id="151" w:author="Augustin, Jourdain M" w:date="2015-03-25T15:43:00Z"/>
+                <w:bCs/>
+                <w:sz w:val="18"/>
+              </w:rPr>
+            </w:pPr>
+            <w:ins w:id="152" w:author="Augustin, Jourdain M" w:date="2015-03-25T15:43:00Z">
               <w:r>
                 <w:rPr>
                   <w:rFonts w:asciiTheme="minorHAnsi" w:hAnsiTheme="minorHAnsi"/>
@@ -42935,11 +43096,11 @@
           <w:p>
             <w:pPr>
               <w:rPr>
-                <w:ins w:id="138" w:author="Augustin, Jourdain M" w:date="2015-03-25T15:43:00Z"/>
-                <w:rFonts w:asciiTheme="minorHAnsi" w:hAnsiTheme="minorHAnsi"/>
-              </w:rPr>
-            </w:pPr>
-            <w:ins w:id="139" w:author="Augustin, Jourdain M" w:date="2015-03-25T15:43:00Z">
+                <w:ins w:id="153" w:author="Augustin, Jourdain M" w:date="2015-03-25T15:43:00Z"/>
+                <w:rFonts w:asciiTheme="minorHAnsi" w:hAnsiTheme="minorHAnsi"/>
+              </w:rPr>
+            </w:pPr>
+            <w:ins w:id="154" w:author="Augustin, Jourdain M" w:date="2015-03-25T15:43:00Z">
               <w:r>
                 <w:rPr>
                   <w:rFonts w:asciiTheme="minorHAnsi" w:hAnsiTheme="minorHAnsi"/>
@@ -42956,11 +43117,11 @@
                 <w:numId w:val="41"/>
               </w:numPr>
               <w:rPr>
-                <w:ins w:id="140" w:author="Augustin, Jourdain M" w:date="2015-03-25T15:43:00Z"/>
+                <w:ins w:id="155" w:author="Augustin, Jourdain M" w:date="2015-03-27T12:08:00Z"/>
                 <w:sz w:val="20"/>
                 <w:szCs w:val="20"/>
               </w:rPr>
-              <w:pPrChange w:id="141" w:author="Augustin, Jourdain M" w:date="2015-03-25T15:46:00Z">
+              <w:pPrChange w:id="156" w:author="Augustin, Jourdain M" w:date="2015-03-25T15:46:00Z">
                 <w:pPr>
                   <w:pStyle w:val="ListParagraph"/>
                   <w:numPr>
@@ -42970,7 +43131,7 @@
                 </w:pPr>
               </w:pPrChange>
             </w:pPr>
-            <w:ins w:id="142" w:author="Augustin, Jourdain M" w:date="2015-03-25T15:43:00Z">
+            <w:ins w:id="157" w:author="Augustin, Jourdain M" w:date="2015-03-25T15:43:00Z">
               <w:r>
                 <w:rPr>
                   <w:sz w:val="20"/>
@@ -42979,16 +43140,34 @@
                 <w:t xml:space="preserve">Table </w:t>
               </w:r>
             </w:ins>
-            <w:ins w:id="143" w:author="Augustin, Jourdain M" w:date="2015-03-25T15:46:00Z">
+            <w:ins w:id="158" w:author="Augustin, Jourdain M" w:date="2015-03-25T15:46:00Z">
               <w:r>
                 <w:rPr>
                   <w:sz w:val="20"/>
                   <w:szCs w:val="20"/>
                 </w:rPr>
-                <w:t>“My hierarchy eCoaching Logs</w:t>
+                <w:t xml:space="preserve">“My </w:t>
               </w:r>
             </w:ins>
-            <w:ins w:id="144" w:author="Augustin, Jourdain M" w:date="2015-03-25T15:47:00Z">
+            <w:ins w:id="159" w:author="Augustin, Jourdain M" w:date="2015-03-27T12:08:00Z">
+              <w:r>
+                <w:rPr>
+                  <w:sz w:val="20"/>
+                  <w:szCs w:val="20"/>
+                </w:rPr>
+                <w:t>H</w:t>
+              </w:r>
+            </w:ins>
+            <w:ins w:id="160" w:author="Augustin, Jourdain M" w:date="2015-03-25T15:46:00Z">
+              <w:r>
+                <w:rPr>
+                  <w:sz w:val="20"/>
+                  <w:szCs w:val="20"/>
+                </w:rPr>
+                <w:t>ierarchy eCoaching Logs</w:t>
+              </w:r>
+            </w:ins>
+            <w:ins w:id="161" w:author="Augustin, Jourdain M" w:date="2015-03-25T15:47:00Z">
               <w:r>
                 <w:rPr>
                   <w:sz w:val="20"/>
@@ -43000,8 +43179,58 @@
           </w:p>
           <w:p>
             <w:pPr>
-              <w:rPr>
-                <w:ins w:id="145" w:author="Augustin, Jourdain M" w:date="2015-03-25T15:43:00Z"/>
+              <w:pStyle w:val="ListParagraph"/>
+              <w:numPr>
+                <w:ilvl w:val="0"/>
+                <w:numId w:val="41"/>
+              </w:numPr>
+              <w:rPr>
+                <w:ins w:id="162" w:author="Augustin, Jourdain M" w:date="2015-03-25T15:43:00Z"/>
+                <w:sz w:val="20"/>
+                <w:szCs w:val="20"/>
+              </w:rPr>
+              <w:pPrChange w:id="163" w:author="Augustin, Jourdain M" w:date="2015-03-25T15:46:00Z">
+                <w:pPr>
+                  <w:pStyle w:val="ListParagraph"/>
+                  <w:numPr>
+                    <w:numId w:val="39"/>
+                  </w:numPr>
+                  <w:ind w:hanging="360"/>
+                </w:pPr>
+              </w:pPrChange>
+            </w:pPr>
+            <w:ins w:id="164" w:author="Augustin, Jourdain M" w:date="2015-03-27T12:08:00Z">
+              <w:r>
+                <w:rPr>
+                  <w:sz w:val="20"/>
+                  <w:szCs w:val="20"/>
+                </w:rPr>
+                <w:t>Table “</w:t>
+              </w:r>
+            </w:ins>
+            <w:ins w:id="165" w:author="Augustin, Jourdain M" w:date="2015-03-27T12:09:00Z">
+              <w:r>
+                <w:rPr>
+                  <w:sz w:val="20"/>
+                  <w:szCs w:val="20"/>
+                </w:rPr>
+                <w:t>My Hierarchy Warning eCoaching Logs</w:t>
+              </w:r>
+            </w:ins>
+            <w:ins w:id="166" w:author="Augustin, Jourdain M" w:date="2015-03-27T12:08:00Z">
+              <w:r>
+                <w:rPr>
+                  <w:sz w:val="20"/>
+                  <w:szCs w:val="20"/>
+                </w:rPr>
+                <w:t>” is displayed with data</w:t>
+              </w:r>
+            </w:ins>
+          </w:p>
+          <w:p>
+            <w:pPr>
+              <w:rPr>
+                <w:ins w:id="167" w:author="Augustin, Jourdain M" w:date="2015-03-25T15:43:00Z"/>
               </w:rPr>
             </w:pPr>
           </w:p>
@@ -43014,12 +43243,12 @@
             <w:pPr>
               <w:jc w:val="center"/>
               <w:rPr>
-                <w:ins w:id="146" w:author="Augustin, Jourdain M" w:date="2015-03-25T15:47:00Z"/>
-                <w:i/>
-                <w:sz w:val="18"/>
-              </w:rPr>
-            </w:pPr>
-            <w:ins w:id="147" w:author="Augustin, Jourdain M" w:date="2015-03-25T15:47:00Z">
+                <w:ins w:id="168" w:author="Augustin, Jourdain M" w:date="2015-03-25T15:47:00Z"/>
+                <w:i/>
+                <w:sz w:val="18"/>
+              </w:rPr>
+            </w:pPr>
+            <w:ins w:id="169" w:author="Augustin, Jourdain M" w:date="2015-03-25T15:47:00Z">
               <w:r>
                 <w:rPr>
                   <w:i/>
@@ -43033,20 +43262,38 @@
             <w:pPr>
               <w:jc w:val="center"/>
               <w:rPr>
-                <w:ins w:id="148" w:author="Augustin, Jourdain M" w:date="2015-03-25T15:43:00Z"/>
-                <w:i/>
-                <w:sz w:val="18"/>
-              </w:rPr>
-            </w:pPr>
-            <w:ins w:id="149" w:author="Augustin, Jourdain M" w:date="2015-03-25T15:47:00Z">
+                <w:ins w:id="170" w:author="Augustin, Jourdain M" w:date="2015-03-25T15:43:00Z"/>
+                <w:i/>
+                <w:sz w:val="18"/>
+              </w:rPr>
+            </w:pPr>
+            <w:ins w:id="171" w:author="Augustin, Jourdain M" w:date="2015-03-25T15:47:00Z">
               <w:r>
                 <w:rPr>
                   <w:i/>
                   <w:sz w:val="18"/>
                 </w:rPr>
-                <w:t>03/25/2015</w:t>
+                <w:t>03/2</w:t>
               </w:r>
             </w:ins>
+            <w:ins w:id="172" w:author="Augustin, Jourdain M" w:date="2015-03-27T12:08:00Z">
+              <w:r>
+                <w:rPr>
+                  <w:i/>
+                  <w:sz w:val="18"/>
+                </w:rPr>
+                <w:t>7</w:t>
+              </w:r>
+            </w:ins>
+            <w:ins w:id="173" w:author="Augustin, Jourdain M" w:date="2015-03-25T15:47:00Z">
+              <w:r>
+                <w:rPr>
+                  <w:i/>
+                  <w:sz w:val="18"/>
+                </w:rPr>
+                <w:t>/2015</w:t>
+              </w:r>
+            </w:ins>
           </w:p>
         </w:tc>
         <w:tc>
@@ -43056,7 +43303,7 @@
           <w:p>
             <w:pPr>
               <w:rPr>
-                <w:ins w:id="150" w:author="Augustin, Jourdain M" w:date="2015-03-25T15:43:00Z"/>
+                <w:ins w:id="174" w:author="Augustin, Jourdain M" w:date="2015-03-25T15:43:00Z"/>
                 <w:i/>
                 <w:sz w:val="18"/>
               </w:rPr>
@@ -43068,135 +43315,135 @@
     <w:p>
       <w:pPr>
         <w:rPr>
-          <w:ins w:id="151" w:author="Augustin, Jourdain M" w:date="2015-03-25T15:43:00Z"/>
-          <w:sz w:val="18"/>
-        </w:rPr>
-      </w:pPr>
-    </w:p>
-    <w:p>
-      <w:pPr>
-        <w:rPr>
-          <w:ins w:id="152" w:author="Augustin, Jourdain M" w:date="2015-03-25T15:43:00Z"/>
-          <w:sz w:val="18"/>
-        </w:rPr>
-      </w:pPr>
-    </w:p>
-    <w:p>
-      <w:pPr>
-        <w:rPr>
-          <w:ins w:id="153" w:author="Augustin, Jourdain M" w:date="2015-03-25T15:43:00Z"/>
-          <w:sz w:val="18"/>
-        </w:rPr>
-      </w:pPr>
-    </w:p>
-    <w:p>
-      <w:pPr>
-        <w:rPr>
-          <w:ins w:id="154" w:author="Augustin, Jourdain M" w:date="2015-03-25T15:47:00Z"/>
-          <w:sz w:val="18"/>
-        </w:rPr>
-      </w:pPr>
-    </w:p>
-    <w:p>
-      <w:pPr>
-        <w:rPr>
-          <w:ins w:id="155" w:author="Augustin, Jourdain M" w:date="2015-03-25T15:47:00Z"/>
-          <w:sz w:val="18"/>
-        </w:rPr>
-      </w:pPr>
-    </w:p>
-    <w:p>
-      <w:pPr>
-        <w:rPr>
-          <w:ins w:id="156" w:author="Augustin, Jourdain M" w:date="2015-03-25T15:47:00Z"/>
-          <w:sz w:val="18"/>
-        </w:rPr>
-      </w:pPr>
-    </w:p>
-    <w:p>
-      <w:pPr>
-        <w:rPr>
-          <w:ins w:id="157" w:author="Augustin, Jourdain M" w:date="2015-03-25T15:47:00Z"/>
-          <w:sz w:val="18"/>
-        </w:rPr>
-      </w:pPr>
-    </w:p>
-    <w:p>
-      <w:pPr>
-        <w:rPr>
-          <w:ins w:id="158" w:author="Augustin, Jourdain M" w:date="2015-03-25T15:47:00Z"/>
-          <w:sz w:val="18"/>
-        </w:rPr>
-      </w:pPr>
-    </w:p>
-    <w:p>
-      <w:pPr>
-        <w:rPr>
-          <w:ins w:id="159" w:author="Augustin, Jourdain M" w:date="2015-03-25T15:47:00Z"/>
-          <w:sz w:val="18"/>
-        </w:rPr>
-      </w:pPr>
-    </w:p>
-    <w:p>
-      <w:pPr>
-        <w:rPr>
-          <w:ins w:id="160" w:author="Augustin, Jourdain M" w:date="2015-03-25T15:47:00Z"/>
-          <w:sz w:val="18"/>
-        </w:rPr>
-      </w:pPr>
-    </w:p>
-    <w:p>
-      <w:pPr>
-        <w:rPr>
-          <w:ins w:id="161" w:author="Augustin, Jourdain M" w:date="2015-03-25T15:47:00Z"/>
-          <w:sz w:val="18"/>
-        </w:rPr>
-      </w:pPr>
-    </w:p>
-    <w:p>
-      <w:pPr>
-        <w:rPr>
-          <w:ins w:id="162" w:author="Augustin, Jourdain M" w:date="2015-03-25T15:47:00Z"/>
-          <w:sz w:val="18"/>
-        </w:rPr>
-      </w:pPr>
-    </w:p>
-    <w:p>
-      <w:pPr>
-        <w:rPr>
-          <w:ins w:id="163" w:author="Augustin, Jourdain M" w:date="2015-03-25T15:47:00Z"/>
-          <w:sz w:val="18"/>
-        </w:rPr>
-      </w:pPr>
-    </w:p>
-    <w:p>
-      <w:pPr>
-        <w:rPr>
-          <w:ins w:id="164" w:author="Augustin, Jourdain M" w:date="2015-03-25T15:47:00Z"/>
-          <w:sz w:val="18"/>
-        </w:rPr>
-      </w:pPr>
-    </w:p>
-    <w:p>
-      <w:pPr>
-        <w:rPr>
-          <w:ins w:id="165" w:author="Augustin, Jourdain M" w:date="2015-03-25T15:47:00Z"/>
-          <w:sz w:val="18"/>
-        </w:rPr>
-      </w:pPr>
-    </w:p>
-    <w:p>
-      <w:pPr>
-        <w:rPr>
-          <w:ins w:id="166" w:author="Augustin, Jourdain M" w:date="2015-03-25T15:47:00Z"/>
-          <w:sz w:val="18"/>
-        </w:rPr>
-      </w:pPr>
-    </w:p>
-    <w:p>
-      <w:pPr>
-        <w:rPr>
-          <w:ins w:id="167" w:author="Augustin, Jourdain M" w:date="2015-03-25T15:47:00Z"/>
+          <w:ins w:id="175" w:author="Augustin, Jourdain M" w:date="2015-03-25T15:43:00Z"/>
+          <w:sz w:val="18"/>
+        </w:rPr>
+      </w:pPr>
+    </w:p>
+    <w:p>
+      <w:pPr>
+        <w:rPr>
+          <w:ins w:id="176" w:author="Augustin, Jourdain M" w:date="2015-03-25T15:43:00Z"/>
+          <w:sz w:val="18"/>
+        </w:rPr>
+      </w:pPr>
+    </w:p>
+    <w:p>
+      <w:pPr>
+        <w:rPr>
+          <w:ins w:id="177" w:author="Augustin, Jourdain M" w:date="2015-03-25T15:43:00Z"/>
+          <w:sz w:val="18"/>
+        </w:rPr>
+      </w:pPr>
+    </w:p>
+    <w:p>
+      <w:pPr>
+        <w:rPr>
+          <w:ins w:id="178" w:author="Augustin, Jourdain M" w:date="2015-03-25T15:47:00Z"/>
+          <w:sz w:val="18"/>
+        </w:rPr>
+      </w:pPr>
+    </w:p>
+    <w:p>
+      <w:pPr>
+        <w:rPr>
+          <w:ins w:id="179" w:author="Augustin, Jourdain M" w:date="2015-03-25T15:47:00Z"/>
+          <w:sz w:val="18"/>
+        </w:rPr>
+      </w:pPr>
+    </w:p>
+    <w:p>
+      <w:pPr>
+        <w:rPr>
+          <w:ins w:id="180" w:author="Augustin, Jourdain M" w:date="2015-03-25T15:47:00Z"/>
+          <w:sz w:val="18"/>
+        </w:rPr>
+      </w:pPr>
+    </w:p>
+    <w:p>
+      <w:pPr>
+        <w:rPr>
+          <w:ins w:id="181" w:author="Augustin, Jourdain M" w:date="2015-03-25T15:47:00Z"/>
+          <w:sz w:val="18"/>
+        </w:rPr>
+      </w:pPr>
+    </w:p>
+    <w:p>
+      <w:pPr>
+        <w:rPr>
+          <w:ins w:id="182" w:author="Augustin, Jourdain M" w:date="2015-03-25T15:47:00Z"/>
+          <w:sz w:val="18"/>
+        </w:rPr>
+      </w:pPr>
+    </w:p>
+    <w:p>
+      <w:pPr>
+        <w:rPr>
+          <w:ins w:id="183" w:author="Augustin, Jourdain M" w:date="2015-03-25T15:47:00Z"/>
+          <w:sz w:val="18"/>
+        </w:rPr>
+      </w:pPr>
+    </w:p>
+    <w:p>
+      <w:pPr>
+        <w:rPr>
+          <w:ins w:id="184" w:author="Augustin, Jourdain M" w:date="2015-03-25T15:47:00Z"/>
+          <w:sz w:val="18"/>
+        </w:rPr>
+      </w:pPr>
+    </w:p>
+    <w:p>
+      <w:pPr>
+        <w:rPr>
+          <w:ins w:id="185" w:author="Augustin, Jourdain M" w:date="2015-03-25T15:47:00Z"/>
+          <w:sz w:val="18"/>
+        </w:rPr>
+      </w:pPr>
+    </w:p>
+    <w:p>
+      <w:pPr>
+        <w:rPr>
+          <w:ins w:id="186" w:author="Augustin, Jourdain M" w:date="2015-03-25T15:47:00Z"/>
+          <w:sz w:val="18"/>
+        </w:rPr>
+      </w:pPr>
+    </w:p>
+    <w:p>
+      <w:pPr>
+        <w:rPr>
+          <w:ins w:id="187" w:author="Augustin, Jourdain M" w:date="2015-03-25T15:47:00Z"/>
+          <w:sz w:val="18"/>
+        </w:rPr>
+      </w:pPr>
+    </w:p>
+    <w:p>
+      <w:pPr>
+        <w:rPr>
+          <w:ins w:id="188" w:author="Augustin, Jourdain M" w:date="2015-03-25T15:47:00Z"/>
+          <w:sz w:val="18"/>
+        </w:rPr>
+      </w:pPr>
+    </w:p>
+    <w:p>
+      <w:pPr>
+        <w:rPr>
+          <w:ins w:id="189" w:author="Augustin, Jourdain M" w:date="2015-03-25T15:47:00Z"/>
+          <w:sz w:val="18"/>
+        </w:rPr>
+      </w:pPr>
+    </w:p>
+    <w:p>
+      <w:pPr>
+        <w:rPr>
+          <w:ins w:id="190" w:author="Augustin, Jourdain M" w:date="2015-03-25T15:47:00Z"/>
+          <w:sz w:val="18"/>
+        </w:rPr>
+      </w:pPr>
+    </w:p>
+    <w:p>
+      <w:pPr>
+        <w:rPr>
+          <w:ins w:id="191" w:author="Augustin, Jourdain M" w:date="2015-03-25T15:47:00Z"/>
           <w:sz w:val="18"/>
         </w:rPr>
       </w:pPr>
@@ -43223,7 +43470,7 @@
       <w:tr>
         <w:trPr>
           <w:tblHeader/>
-          <w:ins w:id="168" w:author="Augustin, Jourdain M" w:date="2015-03-25T15:47:00Z"/>
+          <w:ins w:id="192" w:author="Augustin, Jourdain M" w:date="2015-03-25T15:47:00Z"/>
         </w:trPr>
         <w:tc>
           <w:tcPr>
@@ -43233,12 +43480,12 @@
           <w:p>
             <w:pPr>
               <w:rPr>
-                <w:ins w:id="169" w:author="Augustin, Jourdain M" w:date="2015-03-25T15:47:00Z"/>
-                <w:b/>
-                <w:sz w:val="18"/>
-              </w:rPr>
-            </w:pPr>
-            <w:ins w:id="170" w:author="Augustin, Jourdain M" w:date="2015-03-25T15:47:00Z">
+                <w:ins w:id="193" w:author="Augustin, Jourdain M" w:date="2015-03-25T15:47:00Z"/>
+                <w:b/>
+                <w:sz w:val="18"/>
+              </w:rPr>
+            </w:pPr>
+            <w:ins w:id="194" w:author="Augustin, Jourdain M" w:date="2015-03-25T15:47:00Z">
               <w:r>
                 <w:rPr>
                   <w:b/>
@@ -43257,12 +43504,12 @@
           <w:p>
             <w:pPr>
               <w:rPr>
-                <w:ins w:id="171" w:author="Augustin, Jourdain M" w:date="2015-03-25T15:47:00Z"/>
-                <w:b/>
-                <w:sz w:val="18"/>
-              </w:rPr>
-            </w:pPr>
-            <w:ins w:id="172" w:author="Augustin, Jourdain M" w:date="2015-03-25T15:47:00Z">
+                <w:ins w:id="195" w:author="Augustin, Jourdain M" w:date="2015-03-25T15:47:00Z"/>
+                <w:b/>
+                <w:sz w:val="18"/>
+              </w:rPr>
+            </w:pPr>
+            <w:ins w:id="196" w:author="Augustin, Jourdain M" w:date="2015-03-25T15:47:00Z">
               <w:r>
                 <w:rPr>
                   <w:b/>
@@ -43276,7 +43523,7 @@
       </w:tr>
       <w:tr>
         <w:trPr>
-          <w:ins w:id="173" w:author="Augustin, Jourdain M" w:date="2015-03-25T15:47:00Z"/>
+          <w:ins w:id="197" w:author="Augustin, Jourdain M" w:date="2015-03-25T15:47:00Z"/>
         </w:trPr>
         <w:tc>
           <w:tcPr>
@@ -43285,11 +43532,11 @@
           <w:p>
             <w:pPr>
               <w:rPr>
-                <w:ins w:id="174" w:author="Augustin, Jourdain M" w:date="2015-03-25T15:47:00Z"/>
-                <w:sz w:val="18"/>
-              </w:rPr>
-            </w:pPr>
-            <w:ins w:id="175" w:author="Augustin, Jourdain M" w:date="2015-03-25T15:47:00Z">
+                <w:ins w:id="198" w:author="Augustin, Jourdain M" w:date="2015-03-25T15:47:00Z"/>
+                <w:sz w:val="18"/>
+              </w:rPr>
+            </w:pPr>
+            <w:ins w:id="199" w:author="Augustin, Jourdain M" w:date="2015-03-25T15:47:00Z">
               <w:r>
                 <w:rPr>
                   <w:sz w:val="18"/>
@@ -43306,11 +43553,11 @@
           <w:p>
             <w:pPr>
               <w:rPr>
-                <w:ins w:id="176" w:author="Augustin, Jourdain M" w:date="2015-03-25T15:47:00Z"/>
-                <w:sz w:val="18"/>
-              </w:rPr>
-            </w:pPr>
-            <w:ins w:id="177" w:author="Augustin, Jourdain M" w:date="2015-03-25T15:47:00Z">
+                <w:ins w:id="200" w:author="Augustin, Jourdain M" w:date="2015-03-25T15:47:00Z"/>
+                <w:sz w:val="18"/>
+              </w:rPr>
+            </w:pPr>
+            <w:ins w:id="201" w:author="Augustin, Jourdain M" w:date="2015-03-25T15:47:00Z">
               <w:r>
                 <w:rPr>
                   <w:sz w:val="18"/>
@@ -43324,7 +43571,7 @@
                 <w:t>3</w:t>
               </w:r>
             </w:ins>
-            <w:ins w:id="178" w:author="Augustin, Jourdain M" w:date="2015-03-25T15:48:00Z">
+            <w:ins w:id="202" w:author="Augustin, Jourdain M" w:date="2015-03-25T15:48:00Z">
               <w:r>
                 <w:rPr>
                   <w:sz w:val="18"/>
@@ -43337,7 +43584,7 @@
       </w:tr>
       <w:tr>
         <w:trPr>
-          <w:ins w:id="179" w:author="Augustin, Jourdain M" w:date="2015-03-25T15:47:00Z"/>
+          <w:ins w:id="203" w:author="Augustin, Jourdain M" w:date="2015-03-25T15:47:00Z"/>
         </w:trPr>
         <w:tc>
           <w:tcPr>
@@ -43346,11 +43593,11 @@
           <w:p>
             <w:pPr>
               <w:rPr>
-                <w:ins w:id="180" w:author="Augustin, Jourdain M" w:date="2015-03-25T15:47:00Z"/>
-                <w:sz w:val="18"/>
-              </w:rPr>
-            </w:pPr>
-            <w:ins w:id="181" w:author="Augustin, Jourdain M" w:date="2015-03-25T15:47:00Z">
+                <w:ins w:id="204" w:author="Augustin, Jourdain M" w:date="2015-03-25T15:47:00Z"/>
+                <w:sz w:val="18"/>
+              </w:rPr>
+            </w:pPr>
+            <w:ins w:id="205" w:author="Augustin, Jourdain M" w:date="2015-03-25T15:47:00Z">
               <w:r>
                 <w:rPr>
                   <w:sz w:val="18"/>
@@ -43367,11 +43614,11 @@
           <w:p>
             <w:pPr>
               <w:rPr>
-                <w:ins w:id="182" w:author="Augustin, Jourdain M" w:date="2015-03-25T15:47:00Z"/>
-                <w:sz w:val="18"/>
-              </w:rPr>
-            </w:pPr>
-            <w:ins w:id="183" w:author="Augustin, Jourdain M" w:date="2015-03-25T15:47:00Z">
+                <w:ins w:id="206" w:author="Augustin, Jourdain M" w:date="2015-03-25T15:47:00Z"/>
+                <w:sz w:val="18"/>
+              </w:rPr>
+            </w:pPr>
+            <w:ins w:id="207" w:author="Augustin, Jourdain M" w:date="2015-03-25T15:47:00Z">
               <w:r>
                 <w:rPr>
                   <w:sz w:val="18"/>
@@ -43390,7 +43637,7 @@
       </w:tr>
       <w:tr>
         <w:trPr>
-          <w:ins w:id="184" w:author="Augustin, Jourdain M" w:date="2015-03-25T15:47:00Z"/>
+          <w:ins w:id="208" w:author="Augustin, Jourdain M" w:date="2015-03-25T15:47:00Z"/>
         </w:trPr>
         <w:tc>
           <w:tcPr>
@@ -43399,11 +43646,11 @@
           <w:p>
             <w:pPr>
               <w:rPr>
-                <w:ins w:id="185" w:author="Augustin, Jourdain M" w:date="2015-03-25T15:47:00Z"/>
-                <w:sz w:val="18"/>
-              </w:rPr>
-            </w:pPr>
-            <w:ins w:id="186" w:author="Augustin, Jourdain M" w:date="2015-03-25T15:47:00Z">
+                <w:ins w:id="209" w:author="Augustin, Jourdain M" w:date="2015-03-25T15:47:00Z"/>
+                <w:sz w:val="18"/>
+              </w:rPr>
+            </w:pPr>
+            <w:ins w:id="210" w:author="Augustin, Jourdain M" w:date="2015-03-25T15:47:00Z">
               <w:r>
                 <w:rPr>
                   <w:sz w:val="18"/>
@@ -43420,11 +43667,11 @@
           <w:p>
             <w:pPr>
               <w:rPr>
-                <w:ins w:id="187" w:author="Augustin, Jourdain M" w:date="2015-03-25T15:47:00Z"/>
-                <w:sz w:val="18"/>
-              </w:rPr>
-            </w:pPr>
-            <w:ins w:id="188" w:author="Augustin, Jourdain M" w:date="2015-03-25T15:47:00Z">
+                <w:ins w:id="211" w:author="Augustin, Jourdain M" w:date="2015-03-25T15:47:00Z"/>
+                <w:sz w:val="18"/>
+              </w:rPr>
+            </w:pPr>
+            <w:ins w:id="212" w:author="Augustin, Jourdain M" w:date="2015-03-25T15:47:00Z">
               <w:r>
                 <w:rPr>
                   <w:sz w:val="18"/>
@@ -43449,7 +43696,7 @@
       </w:tr>
       <w:tr>
         <w:trPr>
-          <w:ins w:id="189" w:author="Augustin, Jourdain M" w:date="2015-03-25T15:47:00Z"/>
+          <w:ins w:id="213" w:author="Augustin, Jourdain M" w:date="2015-03-25T15:47:00Z"/>
         </w:trPr>
         <w:tc>
           <w:tcPr>
@@ -43458,11 +43705,11 @@
           <w:p>
             <w:pPr>
               <w:rPr>
-                <w:ins w:id="190" w:author="Augustin, Jourdain M" w:date="2015-03-25T15:47:00Z"/>
-                <w:sz w:val="18"/>
-              </w:rPr>
-            </w:pPr>
-            <w:ins w:id="191" w:author="Augustin, Jourdain M" w:date="2015-03-25T15:47:00Z">
+                <w:ins w:id="214" w:author="Augustin, Jourdain M" w:date="2015-03-25T15:47:00Z"/>
+                <w:sz w:val="18"/>
+              </w:rPr>
+            </w:pPr>
+            <w:ins w:id="215" w:author="Augustin, Jourdain M" w:date="2015-03-25T15:47:00Z">
               <w:r>
                 <w:rPr>
                   <w:sz w:val="18"/>
@@ -43479,17 +43726,27 @@
           <w:p>
             <w:pPr>
               <w:rPr>
-                <w:ins w:id="192" w:author="Augustin, Jourdain M" w:date="2015-03-25T15:47:00Z"/>
-                <w:sz w:val="18"/>
-              </w:rPr>
-            </w:pPr>
-            <w:ins w:id="193" w:author="Augustin, Jourdain M" w:date="2015-03-25T15:47:00Z">
+                <w:ins w:id="216" w:author="Augustin, Jourdain M" w:date="2015-03-25T15:47:00Z"/>
+                <w:sz w:val="18"/>
+              </w:rPr>
+            </w:pPr>
+            <w:ins w:id="217" w:author="Augustin, Jourdain M" w:date="2015-03-25T15:47:00Z">
               <w:r>
                 <w:rPr>
                   <w:sz w:val="18"/>
                 </w:rPr>
                 <w:t xml:space="preserve">View2.aspx, </w:t>
               </w:r>
+            </w:ins>
+            <w:ins w:id="218" w:author="Augustin, Jourdain M" w:date="2015-03-27T12:10:00Z">
+              <w:r>
+                <w:rPr>
+                  <w:sz w:val="18"/>
+                </w:rPr>
+                <w:t xml:space="preserve">review2.aspx, review3.aspx, </w:t>
+              </w:r>
+            </w:ins>
+            <w:ins w:id="219" w:author="Augustin, Jourdain M" w:date="2015-03-25T15:47:00Z">
               <w:r>
                 <w:rPr>
                   <w:sz w:val="18"/>
@@ -43502,7 +43759,7 @@
       </w:tr>
       <w:tr>
         <w:trPr>
-          <w:ins w:id="194" w:author="Augustin, Jourdain M" w:date="2015-03-25T15:47:00Z"/>
+          <w:ins w:id="220" w:author="Augustin, Jourdain M" w:date="2015-03-25T15:47:00Z"/>
         </w:trPr>
         <w:tc>
           <w:tcPr>
@@ -43511,11 +43768,11 @@
           <w:p>
             <w:pPr>
               <w:rPr>
-                <w:ins w:id="195" w:author="Augustin, Jourdain M" w:date="2015-03-25T15:47:00Z"/>
-                <w:sz w:val="18"/>
-              </w:rPr>
-            </w:pPr>
-            <w:ins w:id="196" w:author="Augustin, Jourdain M" w:date="2015-03-25T15:47:00Z">
+                <w:ins w:id="221" w:author="Augustin, Jourdain M" w:date="2015-03-25T15:47:00Z"/>
+                <w:sz w:val="18"/>
+              </w:rPr>
+            </w:pPr>
+            <w:ins w:id="222" w:author="Augustin, Jourdain M" w:date="2015-03-25T15:47:00Z">
               <w:r>
                 <w:rPr>
                   <w:sz w:val="18"/>
@@ -43532,7 +43789,7 @@
           <w:p>
             <w:pPr>
               <w:rPr>
-                <w:ins w:id="197" w:author="Augustin, Jourdain M" w:date="2015-03-25T15:47:00Z"/>
+                <w:ins w:id="223" w:author="Augustin, Jourdain M" w:date="2015-03-25T15:47:00Z"/>
                 <w:sz w:val="18"/>
               </w:rPr>
             </w:pPr>
@@ -43541,7 +43798,7 @@
       </w:tr>
       <w:tr>
         <w:trPr>
-          <w:ins w:id="198" w:author="Augustin, Jourdain M" w:date="2015-03-25T15:47:00Z"/>
+          <w:ins w:id="224" w:author="Augustin, Jourdain M" w:date="2015-03-25T15:47:00Z"/>
         </w:trPr>
         <w:tc>
           <w:tcPr>
@@ -43550,11 +43807,11 @@
           <w:p>
             <w:pPr>
               <w:rPr>
-                <w:ins w:id="199" w:author="Augustin, Jourdain M" w:date="2015-03-25T15:47:00Z"/>
-                <w:sz w:val="18"/>
-              </w:rPr>
-            </w:pPr>
-            <w:ins w:id="200" w:author="Augustin, Jourdain M" w:date="2015-03-25T15:47:00Z">
+                <w:ins w:id="225" w:author="Augustin, Jourdain M" w:date="2015-03-25T15:47:00Z"/>
+                <w:sz w:val="18"/>
+              </w:rPr>
+            </w:pPr>
+            <w:ins w:id="226" w:author="Augustin, Jourdain M" w:date="2015-03-25T15:47:00Z">
               <w:r>
                 <w:rPr>
                   <w:sz w:val="18"/>
@@ -43571,11 +43828,11 @@
           <w:p>
             <w:pPr>
               <w:rPr>
-                <w:ins w:id="201" w:author="Augustin, Jourdain M" w:date="2015-03-25T15:47:00Z"/>
-                <w:sz w:val="18"/>
-              </w:rPr>
-            </w:pPr>
-            <w:ins w:id="202" w:author="Augustin, Jourdain M" w:date="2015-03-25T15:47:00Z">
+                <w:ins w:id="227" w:author="Augustin, Jourdain M" w:date="2015-03-25T15:47:00Z"/>
+                <w:sz w:val="18"/>
+              </w:rPr>
+            </w:pPr>
+            <w:ins w:id="228" w:author="Augustin, Jourdain M" w:date="2015-03-25T15:47:00Z">
               <w:r>
                 <w:rPr>
                   <w:sz w:val="18"/>
@@ -43583,7 +43840,7 @@
                 <w:t>Verify for user with</w:t>
               </w:r>
             </w:ins>
-            <w:ins w:id="203" w:author="Augustin, Jourdain M" w:date="2015-03-25T15:48:00Z">
+            <w:ins w:id="229" w:author="Augustin, Jourdain M" w:date="2015-03-25T15:48:00Z">
               <w:r>
                 <w:rPr>
                   <w:sz w:val="18"/>
@@ -43591,7 +43848,7 @@
                 <w:t>out</w:t>
               </w:r>
             </w:ins>
-            <w:ins w:id="204" w:author="Augustin, Jourdain M" w:date="2015-03-25T15:47:00Z">
+            <w:ins w:id="230" w:author="Augustin, Jourdain M" w:date="2015-03-25T15:47:00Z">
               <w:r>
                 <w:rPr>
                   <w:sz w:val="18"/>
@@ -43620,15 +43877,15 @@
     <w:p>
       <w:pPr>
         <w:rPr>
-          <w:ins w:id="205" w:author="Augustin, Jourdain M" w:date="2015-03-25T15:47:00Z"/>
-          <w:sz w:val="18"/>
-        </w:rPr>
-      </w:pPr>
-    </w:p>
-    <w:p>
-      <w:pPr>
-        <w:rPr>
-          <w:ins w:id="206" w:author="Augustin, Jourdain M" w:date="2015-03-25T15:47:00Z"/>
+          <w:ins w:id="231" w:author="Augustin, Jourdain M" w:date="2015-03-25T15:47:00Z"/>
+          <w:sz w:val="18"/>
+        </w:rPr>
+      </w:pPr>
+    </w:p>
+    <w:p>
+      <w:pPr>
+        <w:rPr>
+          <w:ins w:id="232" w:author="Augustin, Jourdain M" w:date="2015-03-25T15:47:00Z"/>
           <w:sz w:val="18"/>
         </w:rPr>
       </w:pPr>
@@ -43659,7 +43916,7 @@
         <w:trPr>
           <w:cantSplit/>
           <w:tblHeader/>
-          <w:ins w:id="207" w:author="Augustin, Jourdain M" w:date="2015-03-25T15:47:00Z"/>
+          <w:ins w:id="233" w:author="Augustin, Jourdain M" w:date="2015-03-25T15:47:00Z"/>
         </w:trPr>
         <w:tc>
           <w:tcPr>
@@ -43669,13 +43926,13 @@
           <w:p>
             <w:pPr>
               <w:rPr>
-                <w:ins w:id="208" w:author="Augustin, Jourdain M" w:date="2015-03-25T15:47:00Z"/>
-                <w:b/>
-                <w:i/>
-                <w:sz w:val="18"/>
-              </w:rPr>
-            </w:pPr>
-            <w:ins w:id="209" w:author="Augustin, Jourdain M" w:date="2015-03-25T15:47:00Z">
+                <w:ins w:id="234" w:author="Augustin, Jourdain M" w:date="2015-03-25T15:47:00Z"/>
+                <w:b/>
+                <w:i/>
+                <w:sz w:val="18"/>
+              </w:rPr>
+            </w:pPr>
+            <w:ins w:id="235" w:author="Augustin, Jourdain M" w:date="2015-03-25T15:47:00Z">
               <w:r>
                 <w:rPr>
                   <w:b/>
@@ -43694,13 +43951,13 @@
           <w:p>
             <w:pPr>
               <w:rPr>
-                <w:ins w:id="210" w:author="Augustin, Jourdain M" w:date="2015-03-25T15:47:00Z"/>
-                <w:b/>
-                <w:i/>
-                <w:sz w:val="18"/>
-              </w:rPr>
-            </w:pPr>
-            <w:ins w:id="211" w:author="Augustin, Jourdain M" w:date="2015-03-25T15:47:00Z">
+                <w:ins w:id="236" w:author="Augustin, Jourdain M" w:date="2015-03-25T15:47:00Z"/>
+                <w:b/>
+                <w:i/>
+                <w:sz w:val="18"/>
+              </w:rPr>
+            </w:pPr>
+            <w:ins w:id="237" w:author="Augustin, Jourdain M" w:date="2015-03-25T15:47:00Z">
               <w:r>
                 <w:rPr>
                   <w:b/>
@@ -43719,13 +43976,13 @@
           <w:p>
             <w:pPr>
               <w:rPr>
-                <w:ins w:id="212" w:author="Augustin, Jourdain M" w:date="2015-03-25T15:47:00Z"/>
-                <w:b/>
-                <w:i/>
-                <w:sz w:val="18"/>
-              </w:rPr>
-            </w:pPr>
-            <w:ins w:id="213" w:author="Augustin, Jourdain M" w:date="2015-03-25T15:47:00Z">
+                <w:ins w:id="238" w:author="Augustin, Jourdain M" w:date="2015-03-25T15:47:00Z"/>
+                <w:b/>
+                <w:i/>
+                <w:sz w:val="18"/>
+              </w:rPr>
+            </w:pPr>
+            <w:ins w:id="239" w:author="Augustin, Jourdain M" w:date="2015-03-25T15:47:00Z">
               <w:r>
                 <w:rPr>
                   <w:b/>
@@ -43744,13 +44001,13 @@
           <w:p>
             <w:pPr>
               <w:rPr>
-                <w:ins w:id="214" w:author="Augustin, Jourdain M" w:date="2015-03-25T15:47:00Z"/>
-                <w:b/>
-                <w:i/>
-                <w:sz w:val="18"/>
-              </w:rPr>
-            </w:pPr>
-            <w:ins w:id="215" w:author="Augustin, Jourdain M" w:date="2015-03-25T15:47:00Z">
+                <w:ins w:id="240" w:author="Augustin, Jourdain M" w:date="2015-03-25T15:47:00Z"/>
+                <w:b/>
+                <w:i/>
+                <w:sz w:val="18"/>
+              </w:rPr>
+            </w:pPr>
+            <w:ins w:id="241" w:author="Augustin, Jourdain M" w:date="2015-03-25T15:47:00Z">
               <w:r>
                 <w:rPr>
                   <w:b/>
@@ -43763,13 +44020,13 @@
           <w:p>
             <w:pPr>
               <w:rPr>
-                <w:ins w:id="216" w:author="Augustin, Jourdain M" w:date="2015-03-25T15:47:00Z"/>
-                <w:b/>
-                <w:i/>
-                <w:sz w:val="18"/>
-              </w:rPr>
-            </w:pPr>
-            <w:ins w:id="217" w:author="Augustin, Jourdain M" w:date="2015-03-25T15:47:00Z">
+                <w:ins w:id="242" w:author="Augustin, Jourdain M" w:date="2015-03-25T15:47:00Z"/>
+                <w:b/>
+                <w:i/>
+                <w:sz w:val="18"/>
+              </w:rPr>
+            </w:pPr>
+            <w:ins w:id="243" w:author="Augustin, Jourdain M" w:date="2015-03-25T15:47:00Z">
               <w:r>
                 <w:rPr>
                   <w:b/>
@@ -43788,13 +44045,13 @@
           <w:p>
             <w:pPr>
               <w:rPr>
-                <w:ins w:id="218" w:author="Augustin, Jourdain M" w:date="2015-03-25T15:47:00Z"/>
-                <w:b/>
-                <w:i/>
-                <w:sz w:val="18"/>
-              </w:rPr>
-            </w:pPr>
-            <w:ins w:id="219" w:author="Augustin, Jourdain M" w:date="2015-03-25T15:47:00Z">
+                <w:ins w:id="244" w:author="Augustin, Jourdain M" w:date="2015-03-25T15:47:00Z"/>
+                <w:b/>
+                <w:i/>
+                <w:sz w:val="18"/>
+              </w:rPr>
+            </w:pPr>
+            <w:ins w:id="245" w:author="Augustin, Jourdain M" w:date="2015-03-25T15:47:00Z">
               <w:r>
                 <w:rPr>
                   <w:b/>
@@ -43809,7 +44066,7 @@
       <w:tr>
         <w:trPr>
           <w:cantSplit/>
-          <w:ins w:id="220" w:author="Augustin, Jourdain M" w:date="2015-03-25T15:47:00Z"/>
+          <w:ins w:id="246" w:author="Augustin, Jourdain M" w:date="2015-03-25T15:47:00Z"/>
         </w:trPr>
         <w:tc>
           <w:tcPr>
@@ -43822,11 +44079,11 @@
                 <w:numId w:val="42"/>
               </w:numPr>
               <w:rPr>
-                <w:ins w:id="221" w:author="Augustin, Jourdain M" w:date="2015-03-25T15:47:00Z"/>
-                <w:i/>
-                <w:sz w:val="18"/>
-              </w:rPr>
-              <w:pPrChange w:id="222" w:author="Augustin, Jourdain M" w:date="2015-03-25T15:48:00Z">
+                <w:ins w:id="247" w:author="Augustin, Jourdain M" w:date="2015-03-25T15:47:00Z"/>
+                <w:i/>
+                <w:sz w:val="18"/>
+              </w:rPr>
+              <w:pPrChange w:id="248" w:author="Augustin, Jourdain M" w:date="2015-03-25T15:48:00Z">
                 <w:pPr>
                   <w:numPr>
                     <w:numId w:val="40"/>
@@ -43849,13 +44106,13 @@
               <w:pStyle w:val="CSETableText"/>
               <w:ind w:left="159"/>
               <w:rPr>
-                <w:ins w:id="223" w:author="Augustin, Jourdain M" w:date="2015-03-25T15:47:00Z"/>
+                <w:ins w:id="249" w:author="Augustin, Jourdain M" w:date="2015-03-25T15:47:00Z"/>
                 <w:rFonts w:asciiTheme="minorHAnsi" w:hAnsiTheme="minorHAnsi"/>
                 <w:bCs/>
                 <w:szCs w:val="20"/>
               </w:rPr>
             </w:pPr>
-            <w:ins w:id="224" w:author="Augustin, Jourdain M" w:date="2015-03-25T15:47:00Z">
+            <w:ins w:id="250" w:author="Augustin, Jourdain M" w:date="2015-03-25T15:47:00Z">
               <w:r>
                 <w:rPr>
                   <w:rFonts w:asciiTheme="minorHAnsi" w:hAnsiTheme="minorHAnsi"/>
@@ -43873,7 +44130,7 @@
                 <w:t xml:space="preserve"> user account which has </w:t>
               </w:r>
             </w:ins>
-            <w:ins w:id="225" w:author="Augustin, Jourdain M" w:date="2015-03-25T15:48:00Z">
+            <w:ins w:id="251" w:author="Augustin, Jourdain M" w:date="2015-03-25T15:48:00Z">
               <w:r>
                 <w:rPr>
                   <w:rFonts w:asciiTheme="minorHAnsi" w:hAnsiTheme="minorHAnsi"/>
@@ -43883,7 +44140,7 @@
                 <w:t xml:space="preserve">not </w:t>
               </w:r>
             </w:ins>
-            <w:ins w:id="226" w:author="Augustin, Jourdain M" w:date="2015-03-25T15:47:00Z">
+            <w:ins w:id="252" w:author="Augustin, Jourdain M" w:date="2015-03-25T15:47:00Z">
               <w:r>
                 <w:rPr>
                   <w:rFonts w:asciiTheme="minorHAnsi" w:hAnsiTheme="minorHAnsi"/>
@@ -43925,7 +44182,7 @@
               <w:pStyle w:val="CSETableText"/>
               <w:ind w:left="159"/>
               <w:rPr>
-                <w:ins w:id="227" w:author="Augustin, Jourdain M" w:date="2015-03-25T15:47:00Z"/>
+                <w:ins w:id="253" w:author="Augustin, Jourdain M" w:date="2015-03-25T15:47:00Z"/>
                 <w:rFonts w:asciiTheme="minorHAnsi" w:hAnsiTheme="minorHAnsi"/>
                 <w:bCs/>
                 <w:szCs w:val="20"/>
@@ -43935,12 +44192,12 @@
           <w:p>
             <w:pPr>
               <w:rPr>
-                <w:ins w:id="228" w:author="Augustin, Jourdain M" w:date="2015-03-25T15:47:00Z"/>
-                <w:bCs/>
-                <w:sz w:val="18"/>
-              </w:rPr>
-            </w:pPr>
-            <w:ins w:id="229" w:author="Augustin, Jourdain M" w:date="2015-03-25T15:47:00Z">
+                <w:ins w:id="254" w:author="Augustin, Jourdain M" w:date="2015-03-25T15:47:00Z"/>
+                <w:bCs/>
+                <w:sz w:val="18"/>
+              </w:rPr>
+            </w:pPr>
+            <w:ins w:id="255" w:author="Augustin, Jourdain M" w:date="2015-03-25T15:47:00Z">
               <w:r>
                 <w:rPr>
                   <w:rFonts w:asciiTheme="minorHAnsi" w:hAnsiTheme="minorHAnsi"/>
@@ -43972,11 +44229,11 @@
           <w:p>
             <w:pPr>
               <w:rPr>
-                <w:ins w:id="230" w:author="Augustin, Jourdain M" w:date="2015-03-25T15:47:00Z"/>
-                <w:sz w:val="18"/>
-              </w:rPr>
-            </w:pPr>
-            <w:ins w:id="231" w:author="Augustin, Jourdain M" w:date="2015-03-25T15:47:00Z">
+                <w:ins w:id="256" w:author="Augustin, Jourdain M" w:date="2015-03-25T15:47:00Z"/>
+                <w:sz w:val="18"/>
+              </w:rPr>
+            </w:pPr>
+            <w:ins w:id="257" w:author="Augustin, Jourdain M" w:date="2015-03-25T15:47:00Z">
               <w:r>
                 <w:rPr>
                   <w:rFonts w:asciiTheme="minorHAnsi" w:hAnsiTheme="minorHAnsi"/>
@@ -44000,12 +44257,12 @@
             <w:pPr>
               <w:jc w:val="center"/>
               <w:rPr>
-                <w:ins w:id="232" w:author="Augustin, Jourdain M" w:date="2015-03-25T15:47:00Z"/>
-                <w:i/>
-                <w:sz w:val="18"/>
-              </w:rPr>
-            </w:pPr>
-            <w:ins w:id="233" w:author="Augustin, Jourdain M" w:date="2015-03-25T15:47:00Z">
+                <w:ins w:id="258" w:author="Augustin, Jourdain M" w:date="2015-03-25T15:47:00Z"/>
+                <w:i/>
+                <w:sz w:val="18"/>
+              </w:rPr>
+            </w:pPr>
+            <w:ins w:id="259" w:author="Augustin, Jourdain M" w:date="2015-03-25T15:47:00Z">
               <w:r>
                 <w:rPr>
                   <w:i/>
@@ -44019,12 +44276,12 @@
             <w:pPr>
               <w:jc w:val="center"/>
               <w:rPr>
-                <w:ins w:id="234" w:author="Augustin, Jourdain M" w:date="2015-03-25T15:47:00Z"/>
-                <w:i/>
-                <w:sz w:val="18"/>
-              </w:rPr>
-            </w:pPr>
-            <w:ins w:id="235" w:author="Augustin, Jourdain M" w:date="2015-03-25T15:47:00Z">
+                <w:ins w:id="260" w:author="Augustin, Jourdain M" w:date="2015-03-25T15:47:00Z"/>
+                <w:i/>
+                <w:sz w:val="18"/>
+              </w:rPr>
+            </w:pPr>
+            <w:ins w:id="261" w:author="Augustin, Jourdain M" w:date="2015-03-25T15:47:00Z">
               <w:r>
                 <w:rPr>
                   <w:i/>
@@ -44042,7 +44299,7 @@
           <w:p>
             <w:pPr>
               <w:rPr>
-                <w:ins w:id="236" w:author="Augustin, Jourdain M" w:date="2015-03-25T15:47:00Z"/>
+                <w:ins w:id="262" w:author="Augustin, Jourdain M" w:date="2015-03-25T15:47:00Z"/>
                 <w:i/>
                 <w:sz w:val="18"/>
               </w:rPr>
@@ -44052,7 +44309,7 @@
       </w:tr>
       <w:tr>
         <w:trPr>
-          <w:ins w:id="237" w:author="Augustin, Jourdain M" w:date="2015-03-25T15:47:00Z"/>
+          <w:ins w:id="263" w:author="Augustin, Jourdain M" w:date="2015-03-25T15:47:00Z"/>
         </w:trPr>
         <w:tc>
           <w:tcPr>
@@ -44065,11 +44322,11 @@
                 <w:numId w:val="42"/>
               </w:numPr>
               <w:rPr>
-                <w:ins w:id="238" w:author="Augustin, Jourdain M" w:date="2015-03-25T15:47:00Z"/>
-                <w:i/>
-                <w:sz w:val="18"/>
-              </w:rPr>
-              <w:pPrChange w:id="239" w:author="Augustin, Jourdain M" w:date="2015-03-25T15:48:00Z">
+                <w:ins w:id="264" w:author="Augustin, Jourdain M" w:date="2015-03-25T15:47:00Z"/>
+                <w:i/>
+                <w:sz w:val="18"/>
+              </w:rPr>
+              <w:pPrChange w:id="265" w:author="Augustin, Jourdain M" w:date="2015-03-25T15:48:00Z">
                 <w:pPr>
                   <w:numPr>
                     <w:numId w:val="40"/>
@@ -44092,13 +44349,13 @@
               <w:pStyle w:val="CSETableText"/>
               <w:ind w:left="159"/>
               <w:rPr>
-                <w:ins w:id="240" w:author="Augustin, Jourdain M" w:date="2015-03-25T15:47:00Z"/>
+                <w:ins w:id="266" w:author="Augustin, Jourdain M" w:date="2015-03-25T15:47:00Z"/>
                 <w:rFonts w:asciiTheme="minorHAnsi" w:hAnsiTheme="minorHAnsi"/>
                 <w:bCs/>
                 <w:szCs w:val="20"/>
               </w:rPr>
             </w:pPr>
-            <w:ins w:id="241" w:author="Augustin, Jourdain M" w:date="2015-03-25T15:47:00Z">
+            <w:ins w:id="267" w:author="Augustin, Jourdain M" w:date="2015-03-25T15:47:00Z">
               <w:r>
                 <w:rPr>
                   <w:rFonts w:asciiTheme="minorHAnsi" w:hAnsiTheme="minorHAnsi"/>
@@ -44136,12 +44393,12 @@
           <w:p>
             <w:pPr>
               <w:rPr>
-                <w:ins w:id="242" w:author="Augustin, Jourdain M" w:date="2015-03-25T15:47:00Z"/>
-                <w:bCs/>
-                <w:sz w:val="18"/>
-              </w:rPr>
-            </w:pPr>
-            <w:ins w:id="243" w:author="Augustin, Jourdain M" w:date="2015-03-25T15:47:00Z">
+                <w:ins w:id="268" w:author="Augustin, Jourdain M" w:date="2015-03-25T15:47:00Z"/>
+                <w:bCs/>
+                <w:sz w:val="18"/>
+              </w:rPr>
+            </w:pPr>
+            <w:ins w:id="269" w:author="Augustin, Jourdain M" w:date="2015-03-25T15:47:00Z">
               <w:r>
                 <w:rPr>
                   <w:rFonts w:asciiTheme="minorHAnsi" w:hAnsiTheme="minorHAnsi"/>
@@ -44159,11 +44416,11 @@
           <w:p>
             <w:pPr>
               <w:rPr>
-                <w:ins w:id="244" w:author="Augustin, Jourdain M" w:date="2015-03-25T15:47:00Z"/>
-                <w:rFonts w:asciiTheme="minorHAnsi" w:hAnsiTheme="minorHAnsi"/>
-              </w:rPr>
-            </w:pPr>
-            <w:ins w:id="245" w:author="Augustin, Jourdain M" w:date="2015-03-25T15:47:00Z">
+                <w:ins w:id="270" w:author="Augustin, Jourdain M" w:date="2015-03-25T15:47:00Z"/>
+                <w:rFonts w:asciiTheme="minorHAnsi" w:hAnsiTheme="minorHAnsi"/>
+              </w:rPr>
+            </w:pPr>
+            <w:ins w:id="271" w:author="Augustin, Jourdain M" w:date="2015-03-25T15:47:00Z">
               <w:r>
                 <w:rPr>
                   <w:rFonts w:asciiTheme="minorHAnsi" w:hAnsiTheme="minorHAnsi"/>
@@ -44180,11 +44437,11 @@
                 <w:numId w:val="43"/>
               </w:numPr>
               <w:rPr>
-                <w:ins w:id="246" w:author="Augustin, Jourdain M" w:date="2015-03-25T15:47:00Z"/>
+                <w:ins w:id="272" w:author="Augustin, Jourdain M" w:date="2015-03-27T12:10:00Z"/>
                 <w:sz w:val="20"/>
                 <w:szCs w:val="20"/>
               </w:rPr>
-              <w:pPrChange w:id="247" w:author="Augustin, Jourdain M" w:date="2015-03-25T15:48:00Z">
+              <w:pPrChange w:id="273" w:author="Augustin, Jourdain M" w:date="2015-03-25T15:48:00Z">
                 <w:pPr>
                   <w:pStyle w:val="ListParagraph"/>
                   <w:numPr>
@@ -44194,16 +44451,34 @@
                 </w:pPr>
               </w:pPrChange>
             </w:pPr>
-            <w:ins w:id="248" w:author="Augustin, Jourdain M" w:date="2015-03-25T15:47:00Z">
+            <w:ins w:id="274" w:author="Augustin, Jourdain M" w:date="2015-03-25T15:47:00Z">
               <w:r>
                 <w:rPr>
                   <w:sz w:val="20"/>
                   <w:szCs w:val="20"/>
                 </w:rPr>
-                <w:t xml:space="preserve">Table “My hierarchy eCoaching Logs” is </w:t>
+                <w:t xml:space="preserve">Table “My </w:t>
               </w:r>
             </w:ins>
-            <w:ins w:id="249" w:author="Augustin, Jourdain M" w:date="2015-03-25T15:48:00Z">
+            <w:ins w:id="275" w:author="Augustin, Jourdain M" w:date="2015-03-27T12:10:00Z">
+              <w:r>
+                <w:rPr>
+                  <w:sz w:val="20"/>
+                  <w:szCs w:val="20"/>
+                </w:rPr>
+                <w:t>H</w:t>
+              </w:r>
+            </w:ins>
+            <w:ins w:id="276" w:author="Augustin, Jourdain M" w:date="2015-03-25T15:47:00Z">
+              <w:r>
+                <w:rPr>
+                  <w:sz w:val="20"/>
+                  <w:szCs w:val="20"/>
+                </w:rPr>
+                <w:t xml:space="preserve">ierarchy eCoaching Logs” is </w:t>
+              </w:r>
+            </w:ins>
+            <w:ins w:id="277" w:author="Augustin, Jourdain M" w:date="2015-03-25T15:48:00Z">
               <w:r>
                 <w:rPr>
                   <w:sz w:val="20"/>
@@ -44212,7 +44487,7 @@
                 <w:t xml:space="preserve">not </w:t>
               </w:r>
             </w:ins>
-            <w:ins w:id="250" w:author="Augustin, Jourdain M" w:date="2015-03-25T15:47:00Z">
+            <w:ins w:id="278" w:author="Augustin, Jourdain M" w:date="2015-03-25T15:47:00Z">
               <w:r>
                 <w:rPr>
                   <w:sz w:val="20"/>
@@ -44221,11 +44496,73 @@
                 <w:t>displayed</w:t>
               </w:r>
             </w:ins>
-          </w:p>
-          <w:p>
-            <w:pPr>
-              <w:rPr>
-                <w:ins w:id="251" w:author="Augustin, Jourdain M" w:date="2015-03-25T15:47:00Z"/>
+            <w:bookmarkStart w:id="279" w:name="_GoBack"/>
+            <w:bookmarkEnd w:id="279"/>
+          </w:p>
+          <w:p>
+            <w:pPr>
+              <w:pStyle w:val="ListParagraph"/>
+              <w:numPr>
+                <w:ilvl w:val="0"/>
+                <w:numId w:val="43"/>
+              </w:numPr>
+              <w:rPr>
+                <w:ins w:id="280" w:author="Augustin, Jourdain M" w:date="2015-03-25T15:47:00Z"/>
+                <w:sz w:val="20"/>
+                <w:szCs w:val="20"/>
+              </w:rPr>
+              <w:pPrChange w:id="281" w:author="Augustin, Jourdain M" w:date="2015-03-25T15:48:00Z">
+                <w:pPr>
+                  <w:pStyle w:val="ListParagraph"/>
+                  <w:numPr>
+                    <w:numId w:val="41"/>
+                  </w:numPr>
+                  <w:ind w:hanging="360"/>
+                </w:pPr>
+              </w:pPrChange>
+            </w:pPr>
+            <w:ins w:id="282" w:author="Augustin, Jourdain M" w:date="2015-03-27T12:10:00Z">
+              <w:r>
+                <w:rPr>
+                  <w:sz w:val="20"/>
+                  <w:szCs w:val="20"/>
+                </w:rPr>
+                <w:t xml:space="preserve">Table “My </w:t>
+              </w:r>
+              <w:r>
+                <w:rPr>
+                  <w:sz w:val="20"/>
+                  <w:szCs w:val="20"/>
+                </w:rPr>
+                <w:t>H</w:t>
+              </w:r>
+              <w:r>
+                <w:rPr>
+                  <w:sz w:val="20"/>
+                  <w:szCs w:val="20"/>
+                </w:rPr>
+                <w:t xml:space="preserve">ierarchy </w:t>
+              </w:r>
+              <w:r>
+                <w:rPr>
+                  <w:sz w:val="20"/>
+                  <w:szCs w:val="20"/>
+                </w:rPr>
+                <w:t xml:space="preserve">Warning </w:t>
+              </w:r>
+              <w:r>
+                <w:rPr>
+                  <w:sz w:val="20"/>
+                  <w:szCs w:val="20"/>
+                </w:rPr>
+                <w:t>eCoaching Logs” is not displayed</w:t>
+              </w:r>
+            </w:ins>
+          </w:p>
+          <w:p>
+            <w:pPr>
+              <w:rPr>
+                <w:ins w:id="283" w:author="Augustin, Jourdain M" w:date="2015-03-25T15:47:00Z"/>
               </w:rPr>
             </w:pPr>
           </w:p>
@@ -44238,12 +44575,12 @@
             <w:pPr>
               <w:jc w:val="center"/>
               <w:rPr>
-                <w:ins w:id="252" w:author="Augustin, Jourdain M" w:date="2015-03-25T15:47:00Z"/>
-                <w:i/>
-                <w:sz w:val="18"/>
-              </w:rPr>
-            </w:pPr>
-            <w:ins w:id="253" w:author="Augustin, Jourdain M" w:date="2015-03-25T15:47:00Z">
+                <w:ins w:id="284" w:author="Augustin, Jourdain M" w:date="2015-03-25T15:47:00Z"/>
+                <w:i/>
+                <w:sz w:val="18"/>
+              </w:rPr>
+            </w:pPr>
+            <w:ins w:id="285" w:author="Augustin, Jourdain M" w:date="2015-03-25T15:47:00Z">
               <w:r>
                 <w:rPr>
                   <w:i/>
@@ -44257,20 +44594,38 @@
             <w:pPr>
               <w:jc w:val="center"/>
               <w:rPr>
-                <w:ins w:id="254" w:author="Augustin, Jourdain M" w:date="2015-03-25T15:47:00Z"/>
-                <w:i/>
-                <w:sz w:val="18"/>
-              </w:rPr>
-            </w:pPr>
-            <w:ins w:id="255" w:author="Augustin, Jourdain M" w:date="2015-03-25T15:47:00Z">
+                <w:ins w:id="286" w:author="Augustin, Jourdain M" w:date="2015-03-25T15:47:00Z"/>
+                <w:i/>
+                <w:sz w:val="18"/>
+              </w:rPr>
+            </w:pPr>
+            <w:ins w:id="287" w:author="Augustin, Jourdain M" w:date="2015-03-25T15:47:00Z">
               <w:r>
                 <w:rPr>
                   <w:i/>
                   <w:sz w:val="18"/>
                 </w:rPr>
-                <w:t>03/25/2015</w:t>
+                <w:t>03/</w:t>
               </w:r>
             </w:ins>
+            <w:ins w:id="288" w:author="Augustin, Jourdain M" w:date="2015-03-27T12:11:00Z">
+              <w:r>
+                <w:rPr>
+                  <w:i/>
+                  <w:sz w:val="18"/>
+                </w:rPr>
+                <w:t>27</w:t>
+              </w:r>
+            </w:ins>
+            <w:ins w:id="289" w:author="Augustin, Jourdain M" w:date="2015-03-25T15:47:00Z">
+              <w:r>
+                <w:rPr>
+                  <w:i/>
+                  <w:sz w:val="18"/>
+                </w:rPr>
+                <w:t>/2015</w:t>
+              </w:r>
+            </w:ins>
           </w:p>
         </w:tc>
         <w:tc>
@@ -44280,7 +44635,7 @@
           <w:p>
             <w:pPr>
               <w:rPr>
-                <w:ins w:id="256" w:author="Augustin, Jourdain M" w:date="2015-03-25T15:47:00Z"/>
+                <w:ins w:id="290" w:author="Augustin, Jourdain M" w:date="2015-03-25T15:47:00Z"/>
                 <w:i/>
                 <w:sz w:val="18"/>
               </w:rPr>
@@ -44292,31 +44647,31 @@
     <w:p>
       <w:pPr>
         <w:rPr>
-          <w:ins w:id="257" w:author="Augustin, Jourdain M" w:date="2015-03-25T15:47:00Z"/>
-          <w:sz w:val="18"/>
-        </w:rPr>
-      </w:pPr>
-    </w:p>
-    <w:p>
-      <w:pPr>
-        <w:rPr>
-          <w:ins w:id="258" w:author="Augustin, Jourdain M" w:date="2015-03-25T15:47:00Z"/>
-          <w:sz w:val="18"/>
-        </w:rPr>
-      </w:pPr>
-    </w:p>
-    <w:p>
-      <w:pPr>
-        <w:rPr>
-          <w:ins w:id="259" w:author="Augustin, Jourdain M" w:date="2015-03-25T15:47:00Z"/>
-          <w:sz w:val="18"/>
-        </w:rPr>
-      </w:pPr>
-    </w:p>
-    <w:p>
-      <w:pPr>
-        <w:rPr>
-          <w:ins w:id="260" w:author="Augustin, Jourdain M" w:date="2015-03-25T15:47:00Z"/>
+          <w:ins w:id="291" w:author="Augustin, Jourdain M" w:date="2015-03-25T15:47:00Z"/>
+          <w:sz w:val="18"/>
+        </w:rPr>
+      </w:pPr>
+    </w:p>
+    <w:p>
+      <w:pPr>
+        <w:rPr>
+          <w:ins w:id="292" w:author="Augustin, Jourdain M" w:date="2015-03-25T15:47:00Z"/>
+          <w:sz w:val="18"/>
+        </w:rPr>
+      </w:pPr>
+    </w:p>
+    <w:p>
+      <w:pPr>
+        <w:rPr>
+          <w:ins w:id="293" w:author="Augustin, Jourdain M" w:date="2015-03-25T15:47:00Z"/>
+          <w:sz w:val="18"/>
+        </w:rPr>
+      </w:pPr>
+    </w:p>
+    <w:p>
+      <w:pPr>
+        <w:rPr>
+          <w:ins w:id="294" w:author="Augustin, Jourdain M" w:date="2015-03-25T15:47:00Z"/>
           <w:sz w:val="18"/>
         </w:rPr>
       </w:pPr>
@@ -44489,7 +44844,7 @@
         <w:sz w:val="18"/>
         <w:szCs w:val="18"/>
       </w:rPr>
-      <w:t>4</w:t>
+      <w:t>46</w:t>
     </w:r>
     <w:r>
       <w:rPr>
@@ -44538,7 +44893,7 @@
         <w:sz w:val="18"/>
         <w:szCs w:val="18"/>
       </w:rPr>
-      <w:t>45</w:t>
+      <w:t>46</w:t>
     </w:r>
     <w:r>
       <w:rPr>
@@ -51483,7 +51838,7 @@
 </file>
 
 <file path=customXml/itemProps1.xml><?xml version="1.0" encoding="utf-8"?>
-<ds:datastoreItem xmlns:ds="http://schemas.openxmlformats.org/officeDocument/2006/customXml" ds:itemID="{0CF15B65-4FB5-4AC1-B39C-EAFA6FABC95F}">
+<ds:datastoreItem xmlns:ds="http://schemas.openxmlformats.org/officeDocument/2006/customXml" ds:itemID="{D4076CE1-20C3-41C6-B931-05CB0391D684}">
   <ds:schemaRefs>
     <ds:schemaRef ds:uri="http://schemas.openxmlformats.org/officeDocument/2006/bibliography"/>
   </ds:schemaRefs>

</xml_diff>

<commit_message>
[VM:Jourdain.Augustin@4/3/2015 10:34:36 AM] SCR 14422 - Updated for historical dashboard changes
git-tfs-id: [https://tfs.omnicloud.local/tfs/cco%20program/]$/eCoaching_V2;C14010
</commit_message>
<xml_diff>
--- a/Unit Test/CCO_eCoaching_UI_Dashboard_UTD.docx
+++ b/Unit Test/CCO_eCoaching_UI_Dashboard_UTD.docx
@@ -233,7 +233,7 @@
         </w:rPr>
         <w:fldChar w:fldCharType="separate"/>
       </w:r>
-      <w:ins w:id="0" w:author="Augustin, Jourdain M" w:date="2015-03-27T12:05:00Z">
+      <w:ins w:id="0" w:author="Augustin, Jourdain M" w:date="2015-04-02T16:13:00Z">
         <w:r>
           <w:rPr>
             <w:noProof/>
@@ -241,7 +241,7 @@
             <w:sz w:val="18"/>
             <w:szCs w:val="18"/>
           </w:rPr>
-          <w:t>March 27, 2015</w:t>
+          <w:t>April 2, 2015</w:t>
         </w:r>
       </w:ins>
       <w:del w:id="1" w:author="Augustin, Jourdain M" w:date="2015-03-27T12:05:00Z">
@@ -3203,6 +3203,121 @@
           </w:p>
         </w:tc>
       </w:tr>
+      <w:tr>
+        <w:trPr>
+          <w:ins w:id="43" w:author="Augustin, Jourdain M" w:date="2015-04-02T16:19:00Z"/>
+        </w:trPr>
+        <w:tc>
+          <w:tcPr>
+            <w:tcW w:w="1440" w:type="dxa"/>
+            <w:tcBorders>
+              <w:top w:val="single" w:sz="6" w:space="0" w:color="C0C0C0"/>
+              <w:left w:val="single" w:sz="6" w:space="0" w:color="C0C0C0"/>
+              <w:bottom w:val="single" w:sz="6" w:space="0" w:color="C0C0C0"/>
+              <w:right w:val="single" w:sz="6" w:space="0" w:color="C0C0C0"/>
+            </w:tcBorders>
+          </w:tcPr>
+          <w:p>
+            <w:pPr>
+              <w:pStyle w:val="hdr1"/>
+              <w:ind w:left="0"/>
+              <w:rPr>
+                <w:ins w:id="44" w:author="Augustin, Jourdain M" w:date="2015-04-02T16:19:00Z"/>
+                <w:rFonts w:asciiTheme="minorHAnsi" w:hAnsiTheme="minorHAnsi"/>
+                <w:i w:val="0"/>
+                <w:sz w:val="20"/>
+              </w:rPr>
+            </w:pPr>
+            <w:ins w:id="45" w:author="Augustin, Jourdain M" w:date="2015-04-02T16:19:00Z">
+              <w:r>
+                <w:rPr>
+                  <w:rFonts w:asciiTheme="minorHAnsi" w:hAnsiTheme="minorHAnsi"/>
+                  <w:i w:val="0"/>
+                  <w:sz w:val="20"/>
+                </w:rPr>
+                <w:lastRenderedPageBreak/>
+                <w:t>04/02/2015</w:t>
+              </w:r>
+            </w:ins>
+          </w:p>
+        </w:tc>
+        <w:tc>
+          <w:tcPr>
+            <w:tcW w:w="5148" w:type="dxa"/>
+            <w:tcBorders>
+              <w:top w:val="single" w:sz="6" w:space="0" w:color="C0C0C0"/>
+              <w:left w:val="single" w:sz="6" w:space="0" w:color="C0C0C0"/>
+              <w:bottom w:val="single" w:sz="6" w:space="0" w:color="C0C0C0"/>
+              <w:right w:val="single" w:sz="6" w:space="0" w:color="C0C0C0"/>
+            </w:tcBorders>
+          </w:tcPr>
+          <w:p>
+            <w:pPr>
+              <w:rPr>
+                <w:ins w:id="46" w:author="Augustin, Jourdain M" w:date="2015-04-02T16:19:00Z"/>
+                <w:rFonts w:asciiTheme="minorHAnsi" w:hAnsiTheme="minorHAnsi"/>
+              </w:rPr>
+            </w:pPr>
+            <w:ins w:id="47" w:author="Augustin, Jourdain M" w:date="2015-04-02T16:19:00Z">
+              <w:r>
+                <w:rPr>
+                  <w:rFonts w:asciiTheme="minorHAnsi" w:hAnsiTheme="minorHAnsi"/>
+                </w:rPr>
+                <w:t xml:space="preserve">P14422 – Created new test case ECUIDASH37 to verify historical dashboard table has been modified to replace </w:t>
+              </w:r>
+            </w:ins>
+            <w:ins w:id="48" w:author="Augustin, Jourdain M" w:date="2015-04-02T16:20:00Z">
+              <w:r>
+                <w:rPr>
+                  <w:rFonts w:asciiTheme="minorHAnsi" w:hAnsiTheme="minorHAnsi"/>
+                </w:rPr>
+                <w:t>“Opportunity” and “Reinforcement” columns with “Coaching Reason”, “Sub-Coaching Reason” and “Value” columns</w:t>
+              </w:r>
+            </w:ins>
+            <w:ins w:id="49" w:author="Augustin, Jourdain M" w:date="2015-04-02T16:19:00Z">
+              <w:r>
+                <w:rPr>
+                  <w:rFonts w:asciiTheme="minorHAnsi" w:hAnsiTheme="minorHAnsi"/>
+                </w:rPr>
+                <w:t xml:space="preserve"> </w:t>
+              </w:r>
+            </w:ins>
+          </w:p>
+        </w:tc>
+        <w:tc>
+          <w:tcPr>
+            <w:tcW w:w="4320" w:type="dxa"/>
+            <w:tcBorders>
+              <w:top w:val="single" w:sz="6" w:space="0" w:color="C0C0C0"/>
+              <w:left w:val="single" w:sz="6" w:space="0" w:color="C0C0C0"/>
+              <w:bottom w:val="single" w:sz="6" w:space="0" w:color="C0C0C0"/>
+              <w:right w:val="single" w:sz="6" w:space="0" w:color="C0C0C0"/>
+            </w:tcBorders>
+          </w:tcPr>
+          <w:p>
+            <w:pPr>
+              <w:pStyle w:val="hdr1"/>
+              <w:ind w:left="0"/>
+              <w:rPr>
+                <w:ins w:id="50" w:author="Augustin, Jourdain M" w:date="2015-04-02T16:19:00Z"/>
+                <w:rFonts w:asciiTheme="minorHAnsi" w:hAnsiTheme="minorHAnsi"/>
+                <w:i w:val="0"/>
+                <w:sz w:val="20"/>
+              </w:rPr>
+            </w:pPr>
+            <w:ins w:id="51" w:author="Augustin, Jourdain M" w:date="2015-04-02T16:20:00Z">
+              <w:r>
+                <w:rPr>
+                  <w:rFonts w:asciiTheme="minorHAnsi" w:hAnsiTheme="minorHAnsi"/>
+                  <w:i w:val="0"/>
+                  <w:sz w:val="20"/>
+                </w:rPr>
+                <w:t>Jourdain Augustin</w:t>
+              </w:r>
+            </w:ins>
+          </w:p>
+        </w:tc>
+      </w:tr>
     </w:tbl>
     <w:p>
       <w:pPr>
@@ -41883,95 +41998,23 @@
     <w:p>
       <w:pPr>
         <w:rPr>
-          <w:ins w:id="43" w:author="Augustin, Jourdain M" w:date="2015-03-25T15:43:00Z"/>
-          <w:sz w:val="18"/>
-        </w:rPr>
-      </w:pPr>
-    </w:p>
-    <w:p>
-      <w:pPr>
-        <w:rPr>
-          <w:ins w:id="44" w:author="Augustin, Jourdain M" w:date="2015-03-25T15:43:00Z"/>
-          <w:sz w:val="18"/>
-        </w:rPr>
-      </w:pPr>
-    </w:p>
-    <w:p>
-      <w:pPr>
-        <w:rPr>
-          <w:ins w:id="45" w:author="Augustin, Jourdain M" w:date="2015-03-25T15:43:00Z"/>
-          <w:sz w:val="18"/>
-        </w:rPr>
-      </w:pPr>
-    </w:p>
-    <w:p>
-      <w:pPr>
-        <w:rPr>
-          <w:ins w:id="46" w:author="Augustin, Jourdain M" w:date="2015-03-25T15:44:00Z"/>
-          <w:sz w:val="18"/>
-        </w:rPr>
-      </w:pPr>
-    </w:p>
-    <w:p>
-      <w:pPr>
-        <w:rPr>
-          <w:ins w:id="47" w:author="Augustin, Jourdain M" w:date="2015-03-25T15:44:00Z"/>
-          <w:sz w:val="18"/>
-        </w:rPr>
-      </w:pPr>
-    </w:p>
-    <w:p>
-      <w:pPr>
-        <w:rPr>
-          <w:ins w:id="48" w:author="Augustin, Jourdain M" w:date="2015-03-25T15:44:00Z"/>
-          <w:sz w:val="18"/>
-        </w:rPr>
-      </w:pPr>
-    </w:p>
-    <w:p>
-      <w:pPr>
-        <w:rPr>
-          <w:ins w:id="49" w:author="Augustin, Jourdain M" w:date="2015-03-25T15:44:00Z"/>
-          <w:sz w:val="18"/>
-        </w:rPr>
-      </w:pPr>
-    </w:p>
-    <w:p>
-      <w:pPr>
-        <w:rPr>
-          <w:ins w:id="50" w:author="Augustin, Jourdain M" w:date="2015-03-25T15:44:00Z"/>
-          <w:sz w:val="18"/>
-        </w:rPr>
-      </w:pPr>
-    </w:p>
-    <w:p>
-      <w:pPr>
-        <w:rPr>
-          <w:ins w:id="51" w:author="Augustin, Jourdain M" w:date="2015-03-25T15:44:00Z"/>
-          <w:sz w:val="18"/>
-        </w:rPr>
-      </w:pPr>
-    </w:p>
-    <w:p>
-      <w:pPr>
-        <w:rPr>
-          <w:ins w:id="52" w:author="Augustin, Jourdain M" w:date="2015-03-25T15:44:00Z"/>
-          <w:sz w:val="18"/>
-        </w:rPr>
-      </w:pPr>
-    </w:p>
-    <w:p>
-      <w:pPr>
-        <w:rPr>
-          <w:ins w:id="53" w:author="Augustin, Jourdain M" w:date="2015-03-25T15:44:00Z"/>
-          <w:sz w:val="18"/>
-        </w:rPr>
-      </w:pPr>
-    </w:p>
-    <w:p>
-      <w:pPr>
-        <w:rPr>
-          <w:ins w:id="54" w:author="Augustin, Jourdain M" w:date="2015-03-25T15:44:00Z"/>
+          <w:ins w:id="52" w:author="Augustin, Jourdain M" w:date="2015-03-25T15:43:00Z"/>
+          <w:sz w:val="18"/>
+        </w:rPr>
+      </w:pPr>
+    </w:p>
+    <w:p>
+      <w:pPr>
+        <w:rPr>
+          <w:ins w:id="53" w:author="Augustin, Jourdain M" w:date="2015-03-25T15:43:00Z"/>
+          <w:sz w:val="18"/>
+        </w:rPr>
+      </w:pPr>
+    </w:p>
+    <w:p>
+      <w:pPr>
+        <w:rPr>
+          <w:ins w:id="54" w:author="Augustin, Jourdain M" w:date="2015-03-25T15:43:00Z"/>
           <w:sz w:val="18"/>
         </w:rPr>
       </w:pPr>
@@ -42019,39 +42062,111 @@
     <w:p>
       <w:pPr>
         <w:rPr>
-          <w:ins w:id="60" w:author="Augustin, Jourdain M" w:date="2015-03-25T15:43:00Z"/>
-          <w:sz w:val="18"/>
-        </w:rPr>
-      </w:pPr>
-    </w:p>
-    <w:p>
-      <w:pPr>
-        <w:rPr>
-          <w:ins w:id="61" w:author="Augustin, Jourdain M" w:date="2015-03-25T15:43:00Z"/>
-          <w:sz w:val="18"/>
-        </w:rPr>
-      </w:pPr>
-    </w:p>
-    <w:p>
-      <w:pPr>
-        <w:rPr>
-          <w:ins w:id="62" w:author="Augustin, Jourdain M" w:date="2015-03-25T15:43:00Z"/>
-          <w:sz w:val="18"/>
-        </w:rPr>
-      </w:pPr>
-    </w:p>
-    <w:p>
-      <w:pPr>
-        <w:rPr>
-          <w:ins w:id="63" w:author="Augustin, Jourdain M" w:date="2015-03-25T15:43:00Z"/>
-          <w:sz w:val="18"/>
-        </w:rPr>
-      </w:pPr>
-    </w:p>
-    <w:p>
-      <w:pPr>
-        <w:rPr>
-          <w:ins w:id="64" w:author="Augustin, Jourdain M" w:date="2015-03-25T15:43:00Z"/>
+          <w:ins w:id="60" w:author="Augustin, Jourdain M" w:date="2015-03-25T15:44:00Z"/>
+          <w:sz w:val="18"/>
+        </w:rPr>
+      </w:pPr>
+    </w:p>
+    <w:p>
+      <w:pPr>
+        <w:rPr>
+          <w:ins w:id="61" w:author="Augustin, Jourdain M" w:date="2015-03-25T15:44:00Z"/>
+          <w:sz w:val="18"/>
+        </w:rPr>
+      </w:pPr>
+    </w:p>
+    <w:p>
+      <w:pPr>
+        <w:rPr>
+          <w:ins w:id="62" w:author="Augustin, Jourdain M" w:date="2015-03-25T15:44:00Z"/>
+          <w:sz w:val="18"/>
+        </w:rPr>
+      </w:pPr>
+    </w:p>
+    <w:p>
+      <w:pPr>
+        <w:rPr>
+          <w:ins w:id="63" w:author="Augustin, Jourdain M" w:date="2015-03-25T15:44:00Z"/>
+          <w:sz w:val="18"/>
+        </w:rPr>
+      </w:pPr>
+    </w:p>
+    <w:p>
+      <w:pPr>
+        <w:rPr>
+          <w:ins w:id="64" w:author="Augustin, Jourdain M" w:date="2015-03-25T15:44:00Z"/>
+          <w:sz w:val="18"/>
+        </w:rPr>
+      </w:pPr>
+    </w:p>
+    <w:p>
+      <w:pPr>
+        <w:rPr>
+          <w:ins w:id="65" w:author="Augustin, Jourdain M" w:date="2015-03-25T15:44:00Z"/>
+          <w:sz w:val="18"/>
+        </w:rPr>
+      </w:pPr>
+    </w:p>
+    <w:p>
+      <w:pPr>
+        <w:rPr>
+          <w:ins w:id="66" w:author="Augustin, Jourdain M" w:date="2015-03-25T15:44:00Z"/>
+          <w:sz w:val="18"/>
+        </w:rPr>
+      </w:pPr>
+    </w:p>
+    <w:p>
+      <w:pPr>
+        <w:rPr>
+          <w:ins w:id="67" w:author="Augustin, Jourdain M" w:date="2015-03-25T15:44:00Z"/>
+          <w:sz w:val="18"/>
+        </w:rPr>
+      </w:pPr>
+    </w:p>
+    <w:p>
+      <w:pPr>
+        <w:rPr>
+          <w:ins w:id="68" w:author="Augustin, Jourdain M" w:date="2015-03-25T15:44:00Z"/>
+          <w:sz w:val="18"/>
+        </w:rPr>
+      </w:pPr>
+    </w:p>
+    <w:p>
+      <w:pPr>
+        <w:rPr>
+          <w:ins w:id="69" w:author="Augustin, Jourdain M" w:date="2015-03-25T15:43:00Z"/>
+          <w:sz w:val="18"/>
+        </w:rPr>
+      </w:pPr>
+    </w:p>
+    <w:p>
+      <w:pPr>
+        <w:rPr>
+          <w:ins w:id="70" w:author="Augustin, Jourdain M" w:date="2015-03-25T15:43:00Z"/>
+          <w:sz w:val="18"/>
+        </w:rPr>
+      </w:pPr>
+    </w:p>
+    <w:p>
+      <w:pPr>
+        <w:rPr>
+          <w:ins w:id="71" w:author="Augustin, Jourdain M" w:date="2015-03-25T15:43:00Z"/>
+          <w:sz w:val="18"/>
+        </w:rPr>
+      </w:pPr>
+    </w:p>
+    <w:p>
+      <w:pPr>
+        <w:rPr>
+          <w:ins w:id="72" w:author="Augustin, Jourdain M" w:date="2015-03-25T15:43:00Z"/>
+          <w:sz w:val="18"/>
+        </w:rPr>
+      </w:pPr>
+    </w:p>
+    <w:p>
+      <w:pPr>
+        <w:rPr>
+          <w:ins w:id="73" w:author="Augustin, Jourdain M" w:date="2015-03-25T15:43:00Z"/>
           <w:sz w:val="18"/>
         </w:rPr>
       </w:pPr>
@@ -42078,7 +42193,7 @@
       <w:tr>
         <w:trPr>
           <w:tblHeader/>
-          <w:ins w:id="65" w:author="Augustin, Jourdain M" w:date="2015-03-25T15:43:00Z"/>
+          <w:ins w:id="74" w:author="Augustin, Jourdain M" w:date="2015-03-25T15:43:00Z"/>
         </w:trPr>
         <w:tc>
           <w:tcPr>
@@ -42088,12 +42203,12 @@
           <w:p>
             <w:pPr>
               <w:rPr>
-                <w:ins w:id="66" w:author="Augustin, Jourdain M" w:date="2015-03-25T15:43:00Z"/>
-                <w:b/>
-                <w:sz w:val="18"/>
-              </w:rPr>
-            </w:pPr>
-            <w:ins w:id="67" w:author="Augustin, Jourdain M" w:date="2015-03-25T15:43:00Z">
+                <w:ins w:id="75" w:author="Augustin, Jourdain M" w:date="2015-03-25T15:43:00Z"/>
+                <w:b/>
+                <w:sz w:val="18"/>
+              </w:rPr>
+            </w:pPr>
+            <w:ins w:id="76" w:author="Augustin, Jourdain M" w:date="2015-03-25T15:43:00Z">
               <w:r>
                 <w:rPr>
                   <w:b/>
@@ -42112,12 +42227,12 @@
           <w:p>
             <w:pPr>
               <w:rPr>
-                <w:ins w:id="68" w:author="Augustin, Jourdain M" w:date="2015-03-25T15:43:00Z"/>
-                <w:b/>
-                <w:sz w:val="18"/>
-              </w:rPr>
-            </w:pPr>
-            <w:ins w:id="69" w:author="Augustin, Jourdain M" w:date="2015-03-25T15:43:00Z">
+                <w:ins w:id="77" w:author="Augustin, Jourdain M" w:date="2015-03-25T15:43:00Z"/>
+                <w:b/>
+                <w:sz w:val="18"/>
+              </w:rPr>
+            </w:pPr>
+            <w:ins w:id="78" w:author="Augustin, Jourdain M" w:date="2015-03-25T15:43:00Z">
               <w:r>
                 <w:rPr>
                   <w:b/>
@@ -42131,7 +42246,7 @@
       </w:tr>
       <w:tr>
         <w:trPr>
-          <w:ins w:id="70" w:author="Augustin, Jourdain M" w:date="2015-03-25T15:43:00Z"/>
+          <w:ins w:id="79" w:author="Augustin, Jourdain M" w:date="2015-03-25T15:43:00Z"/>
         </w:trPr>
         <w:tc>
           <w:tcPr>
@@ -42140,11 +42255,11 @@
           <w:p>
             <w:pPr>
               <w:rPr>
-                <w:ins w:id="71" w:author="Augustin, Jourdain M" w:date="2015-03-25T15:43:00Z"/>
-                <w:sz w:val="18"/>
-              </w:rPr>
-            </w:pPr>
-            <w:ins w:id="72" w:author="Augustin, Jourdain M" w:date="2015-03-25T15:43:00Z">
+                <w:ins w:id="80" w:author="Augustin, Jourdain M" w:date="2015-03-25T15:43:00Z"/>
+                <w:sz w:val="18"/>
+              </w:rPr>
+            </w:pPr>
+            <w:ins w:id="81" w:author="Augustin, Jourdain M" w:date="2015-03-25T15:43:00Z">
               <w:r>
                 <w:rPr>
                   <w:sz w:val="18"/>
@@ -42161,11 +42276,11 @@
           <w:p>
             <w:pPr>
               <w:rPr>
-                <w:ins w:id="73" w:author="Augustin, Jourdain M" w:date="2015-03-25T15:43:00Z"/>
-                <w:sz w:val="18"/>
-              </w:rPr>
-            </w:pPr>
-            <w:ins w:id="74" w:author="Augustin, Jourdain M" w:date="2015-03-25T15:43:00Z">
+                <w:ins w:id="82" w:author="Augustin, Jourdain M" w:date="2015-03-25T15:43:00Z"/>
+                <w:sz w:val="18"/>
+              </w:rPr>
+            </w:pPr>
+            <w:ins w:id="83" w:author="Augustin, Jourdain M" w:date="2015-03-25T15:43:00Z">
               <w:r>
                 <w:rPr>
                   <w:sz w:val="18"/>
@@ -42179,7 +42294,7 @@
                 <w:t>3</w:t>
               </w:r>
             </w:ins>
-            <w:ins w:id="75" w:author="Augustin, Jourdain M" w:date="2015-03-25T15:44:00Z">
+            <w:ins w:id="84" w:author="Augustin, Jourdain M" w:date="2015-03-25T15:44:00Z">
               <w:r>
                 <w:rPr>
                   <w:sz w:val="18"/>
@@ -42192,7 +42307,7 @@
       </w:tr>
       <w:tr>
         <w:trPr>
-          <w:ins w:id="76" w:author="Augustin, Jourdain M" w:date="2015-03-25T15:43:00Z"/>
+          <w:ins w:id="85" w:author="Augustin, Jourdain M" w:date="2015-03-25T15:43:00Z"/>
         </w:trPr>
         <w:tc>
           <w:tcPr>
@@ -42201,11 +42316,11 @@
           <w:p>
             <w:pPr>
               <w:rPr>
-                <w:ins w:id="77" w:author="Augustin, Jourdain M" w:date="2015-03-25T15:43:00Z"/>
-                <w:sz w:val="18"/>
-              </w:rPr>
-            </w:pPr>
-            <w:ins w:id="78" w:author="Augustin, Jourdain M" w:date="2015-03-25T15:43:00Z">
+                <w:ins w:id="86" w:author="Augustin, Jourdain M" w:date="2015-03-25T15:43:00Z"/>
+                <w:sz w:val="18"/>
+              </w:rPr>
+            </w:pPr>
+            <w:ins w:id="87" w:author="Augustin, Jourdain M" w:date="2015-03-25T15:43:00Z">
               <w:r>
                 <w:rPr>
                   <w:sz w:val="18"/>
@@ -42222,11 +42337,11 @@
           <w:p>
             <w:pPr>
               <w:rPr>
-                <w:ins w:id="79" w:author="Augustin, Jourdain M" w:date="2015-03-25T15:43:00Z"/>
-                <w:sz w:val="18"/>
-              </w:rPr>
-            </w:pPr>
-            <w:ins w:id="80" w:author="Augustin, Jourdain M" w:date="2015-03-25T15:43:00Z">
+                <w:ins w:id="88" w:author="Augustin, Jourdain M" w:date="2015-03-25T15:43:00Z"/>
+                <w:sz w:val="18"/>
+              </w:rPr>
+            </w:pPr>
+            <w:ins w:id="89" w:author="Augustin, Jourdain M" w:date="2015-03-25T15:43:00Z">
               <w:r>
                 <w:rPr>
                   <w:sz w:val="18"/>
@@ -42240,7 +42355,7 @@
                 <w:t>P1442</w:t>
               </w:r>
             </w:ins>
-            <w:ins w:id="81" w:author="Augustin, Jourdain M" w:date="2015-03-25T15:44:00Z">
+            <w:ins w:id="90" w:author="Augustin, Jourdain M" w:date="2015-03-25T15:44:00Z">
               <w:r>
                 <w:rPr>
                   <w:sz w:val="18"/>
@@ -42253,7 +42368,7 @@
       </w:tr>
       <w:tr>
         <w:trPr>
-          <w:ins w:id="82" w:author="Augustin, Jourdain M" w:date="2015-03-25T15:43:00Z"/>
+          <w:ins w:id="91" w:author="Augustin, Jourdain M" w:date="2015-03-25T15:43:00Z"/>
         </w:trPr>
         <w:tc>
           <w:tcPr>
@@ -42262,11 +42377,11 @@
           <w:p>
             <w:pPr>
               <w:rPr>
-                <w:ins w:id="83" w:author="Augustin, Jourdain M" w:date="2015-03-25T15:43:00Z"/>
-                <w:sz w:val="18"/>
-              </w:rPr>
-            </w:pPr>
-            <w:ins w:id="84" w:author="Augustin, Jourdain M" w:date="2015-03-25T15:43:00Z">
+                <w:ins w:id="92" w:author="Augustin, Jourdain M" w:date="2015-03-25T15:43:00Z"/>
+                <w:sz w:val="18"/>
+              </w:rPr>
+            </w:pPr>
+            <w:ins w:id="93" w:author="Augustin, Jourdain M" w:date="2015-03-25T15:43:00Z">
               <w:r>
                 <w:rPr>
                   <w:sz w:val="18"/>
@@ -42283,11 +42398,11 @@
           <w:p>
             <w:pPr>
               <w:rPr>
-                <w:ins w:id="85" w:author="Augustin, Jourdain M" w:date="2015-03-25T15:43:00Z"/>
-                <w:sz w:val="18"/>
-              </w:rPr>
-            </w:pPr>
-            <w:ins w:id="86" w:author="Augustin, Jourdain M" w:date="2015-03-25T15:43:00Z">
+                <w:ins w:id="94" w:author="Augustin, Jourdain M" w:date="2015-03-25T15:43:00Z"/>
+                <w:sz w:val="18"/>
+              </w:rPr>
+            </w:pPr>
+            <w:ins w:id="95" w:author="Augustin, Jourdain M" w:date="2015-03-25T15:43:00Z">
               <w:r>
                 <w:rPr>
                   <w:sz w:val="18"/>
@@ -42312,7 +42427,7 @@
       </w:tr>
       <w:tr>
         <w:trPr>
-          <w:ins w:id="87" w:author="Augustin, Jourdain M" w:date="2015-03-25T15:43:00Z"/>
+          <w:ins w:id="96" w:author="Augustin, Jourdain M" w:date="2015-03-25T15:43:00Z"/>
         </w:trPr>
         <w:tc>
           <w:tcPr>
@@ -42321,11 +42436,11 @@
           <w:p>
             <w:pPr>
               <w:rPr>
-                <w:ins w:id="88" w:author="Augustin, Jourdain M" w:date="2015-03-25T15:43:00Z"/>
-                <w:sz w:val="18"/>
-              </w:rPr>
-            </w:pPr>
-            <w:ins w:id="89" w:author="Augustin, Jourdain M" w:date="2015-03-25T15:43:00Z">
+                <w:ins w:id="97" w:author="Augustin, Jourdain M" w:date="2015-03-25T15:43:00Z"/>
+                <w:sz w:val="18"/>
+              </w:rPr>
+            </w:pPr>
+            <w:ins w:id="98" w:author="Augustin, Jourdain M" w:date="2015-03-25T15:43:00Z">
               <w:r>
                 <w:rPr>
                   <w:sz w:val="18"/>
@@ -42342,11 +42457,11 @@
           <w:p>
             <w:pPr>
               <w:rPr>
-                <w:ins w:id="90" w:author="Augustin, Jourdain M" w:date="2015-03-25T15:43:00Z"/>
-                <w:sz w:val="18"/>
-              </w:rPr>
-            </w:pPr>
-            <w:ins w:id="91" w:author="Augustin, Jourdain M" w:date="2015-03-25T15:43:00Z">
+                <w:ins w:id="99" w:author="Augustin, Jourdain M" w:date="2015-03-25T15:43:00Z"/>
+                <w:sz w:val="18"/>
+              </w:rPr>
+            </w:pPr>
+            <w:ins w:id="100" w:author="Augustin, Jourdain M" w:date="2015-03-25T15:43:00Z">
               <w:r>
                 <w:rPr>
                   <w:sz w:val="18"/>
@@ -42354,7 +42469,7 @@
                 <w:t>View</w:t>
               </w:r>
             </w:ins>
-            <w:ins w:id="92" w:author="Augustin, Jourdain M" w:date="2015-03-25T15:44:00Z">
+            <w:ins w:id="101" w:author="Augustin, Jourdain M" w:date="2015-03-25T15:44:00Z">
               <w:r>
                 <w:rPr>
                   <w:sz w:val="18"/>
@@ -42362,7 +42477,7 @@
                 <w:t>2</w:t>
               </w:r>
             </w:ins>
-            <w:ins w:id="93" w:author="Augustin, Jourdain M" w:date="2015-03-25T15:43:00Z">
+            <w:ins w:id="102" w:author="Augustin, Jourdain M" w:date="2015-03-25T15:43:00Z">
               <w:r>
                 <w:rPr>
                   <w:sz w:val="18"/>
@@ -42370,7 +42485,7 @@
                 <w:t xml:space="preserve">.aspx, </w:t>
               </w:r>
             </w:ins>
-            <w:ins w:id="94" w:author="Augustin, Jourdain M" w:date="2015-03-27T12:08:00Z">
+            <w:ins w:id="103" w:author="Augustin, Jourdain M" w:date="2015-03-27T12:08:00Z">
               <w:r>
                 <w:rPr>
                   <w:sz w:val="18"/>
@@ -42378,7 +42493,7 @@
                 <w:t xml:space="preserve">review2.aspx, review3.aspx, </w:t>
               </w:r>
             </w:ins>
-            <w:ins w:id="95" w:author="Augustin, Jourdain M" w:date="2015-03-25T15:43:00Z">
+            <w:ins w:id="104" w:author="Augustin, Jourdain M" w:date="2015-03-25T15:43:00Z">
               <w:r>
                 <w:rPr>
                   <w:sz w:val="18"/>
@@ -42391,7 +42506,7 @@
       </w:tr>
       <w:tr>
         <w:trPr>
-          <w:ins w:id="96" w:author="Augustin, Jourdain M" w:date="2015-03-25T15:43:00Z"/>
+          <w:ins w:id="105" w:author="Augustin, Jourdain M" w:date="2015-03-25T15:43:00Z"/>
         </w:trPr>
         <w:tc>
           <w:tcPr>
@@ -42400,11 +42515,11 @@
           <w:p>
             <w:pPr>
               <w:rPr>
-                <w:ins w:id="97" w:author="Augustin, Jourdain M" w:date="2015-03-25T15:43:00Z"/>
-                <w:sz w:val="18"/>
-              </w:rPr>
-            </w:pPr>
-            <w:ins w:id="98" w:author="Augustin, Jourdain M" w:date="2015-03-25T15:43:00Z">
+                <w:ins w:id="106" w:author="Augustin, Jourdain M" w:date="2015-03-25T15:43:00Z"/>
+                <w:sz w:val="18"/>
+              </w:rPr>
+            </w:pPr>
+            <w:ins w:id="107" w:author="Augustin, Jourdain M" w:date="2015-03-25T15:43:00Z">
               <w:r>
                 <w:rPr>
                   <w:sz w:val="18"/>
@@ -42421,7 +42536,7 @@
           <w:p>
             <w:pPr>
               <w:rPr>
-                <w:ins w:id="99" w:author="Augustin, Jourdain M" w:date="2015-03-25T15:43:00Z"/>
+                <w:ins w:id="108" w:author="Augustin, Jourdain M" w:date="2015-03-25T15:43:00Z"/>
                 <w:sz w:val="18"/>
               </w:rPr>
             </w:pPr>
@@ -42430,7 +42545,7 @@
       </w:tr>
       <w:tr>
         <w:trPr>
-          <w:ins w:id="100" w:author="Augustin, Jourdain M" w:date="2015-03-25T15:43:00Z"/>
+          <w:ins w:id="109" w:author="Augustin, Jourdain M" w:date="2015-03-25T15:43:00Z"/>
         </w:trPr>
         <w:tc>
           <w:tcPr>
@@ -42439,11 +42554,11 @@
           <w:p>
             <w:pPr>
               <w:rPr>
-                <w:ins w:id="101" w:author="Augustin, Jourdain M" w:date="2015-03-25T15:43:00Z"/>
-                <w:sz w:val="18"/>
-              </w:rPr>
-            </w:pPr>
-            <w:ins w:id="102" w:author="Augustin, Jourdain M" w:date="2015-03-25T15:43:00Z">
+                <w:ins w:id="110" w:author="Augustin, Jourdain M" w:date="2015-03-25T15:43:00Z"/>
+                <w:sz w:val="18"/>
+              </w:rPr>
+            </w:pPr>
+            <w:ins w:id="111" w:author="Augustin, Jourdain M" w:date="2015-03-25T15:43:00Z">
               <w:r>
                 <w:rPr>
                   <w:sz w:val="18"/>
@@ -42460,11 +42575,11 @@
           <w:p>
             <w:pPr>
               <w:rPr>
-                <w:ins w:id="103" w:author="Augustin, Jourdain M" w:date="2015-03-25T15:43:00Z"/>
-                <w:sz w:val="18"/>
-              </w:rPr>
-            </w:pPr>
-            <w:ins w:id="104" w:author="Augustin, Jourdain M" w:date="2015-03-25T15:43:00Z">
+                <w:ins w:id="112" w:author="Augustin, Jourdain M" w:date="2015-03-25T15:43:00Z"/>
+                <w:sz w:val="18"/>
+              </w:rPr>
+            </w:pPr>
+            <w:ins w:id="113" w:author="Augustin, Jourdain M" w:date="2015-03-25T15:43:00Z">
               <w:r>
                 <w:rPr>
                   <w:sz w:val="18"/>
@@ -42472,7 +42587,7 @@
                 <w:t xml:space="preserve">Verify for </w:t>
               </w:r>
             </w:ins>
-            <w:ins w:id="105" w:author="Augustin, Jourdain M" w:date="2015-03-25T15:44:00Z">
+            <w:ins w:id="114" w:author="Augustin, Jourdain M" w:date="2015-03-25T15:44:00Z">
               <w:r>
                 <w:rPr>
                   <w:sz w:val="18"/>
@@ -42480,7 +42595,7 @@
                 <w:t>user</w:t>
               </w:r>
             </w:ins>
-            <w:ins w:id="106" w:author="Augustin, Jourdain M" w:date="2015-03-25T15:43:00Z">
+            <w:ins w:id="115" w:author="Augustin, Jourdain M" w:date="2015-03-25T15:43:00Z">
               <w:r>
                 <w:rPr>
                   <w:sz w:val="18"/>
@@ -42488,7 +42603,7 @@
                 <w:t xml:space="preserve"> with “</w:t>
               </w:r>
             </w:ins>
-            <w:ins w:id="107" w:author="Augustin, Jourdain M" w:date="2015-03-25T15:44:00Z">
+            <w:ins w:id="116" w:author="Augustin, Jourdain M" w:date="2015-03-25T15:44:00Z">
               <w:r>
                 <w:rPr>
                   <w:sz w:val="18"/>
@@ -42496,7 +42611,7 @@
                 <w:t>SRMGR</w:t>
               </w:r>
             </w:ins>
-            <w:ins w:id="108" w:author="Augustin, Jourdain M" w:date="2015-03-25T15:43:00Z">
+            <w:ins w:id="117" w:author="Augustin, Jourdain M" w:date="2015-03-25T15:43:00Z">
               <w:r>
                 <w:rPr>
                   <w:sz w:val="18"/>
@@ -42525,15 +42640,15 @@
     <w:p>
       <w:pPr>
         <w:rPr>
-          <w:ins w:id="109" w:author="Augustin, Jourdain M" w:date="2015-03-25T15:43:00Z"/>
-          <w:sz w:val="18"/>
-        </w:rPr>
-      </w:pPr>
-    </w:p>
-    <w:p>
-      <w:pPr>
-        <w:rPr>
-          <w:ins w:id="110" w:author="Augustin, Jourdain M" w:date="2015-03-25T15:43:00Z"/>
+          <w:ins w:id="118" w:author="Augustin, Jourdain M" w:date="2015-03-25T15:43:00Z"/>
+          <w:sz w:val="18"/>
+        </w:rPr>
+      </w:pPr>
+    </w:p>
+    <w:p>
+      <w:pPr>
+        <w:rPr>
+          <w:ins w:id="119" w:author="Augustin, Jourdain M" w:date="2015-03-25T15:43:00Z"/>
           <w:sz w:val="18"/>
         </w:rPr>
       </w:pPr>
@@ -42564,7 +42679,7 @@
         <w:trPr>
           <w:cantSplit/>
           <w:tblHeader/>
-          <w:ins w:id="111" w:author="Augustin, Jourdain M" w:date="2015-03-25T15:43:00Z"/>
+          <w:ins w:id="120" w:author="Augustin, Jourdain M" w:date="2015-03-25T15:43:00Z"/>
         </w:trPr>
         <w:tc>
           <w:tcPr>
@@ -42574,13 +42689,13 @@
           <w:p>
             <w:pPr>
               <w:rPr>
-                <w:ins w:id="112" w:author="Augustin, Jourdain M" w:date="2015-03-25T15:43:00Z"/>
-                <w:b/>
-                <w:i/>
-                <w:sz w:val="18"/>
-              </w:rPr>
-            </w:pPr>
-            <w:ins w:id="113" w:author="Augustin, Jourdain M" w:date="2015-03-25T15:43:00Z">
+                <w:ins w:id="121" w:author="Augustin, Jourdain M" w:date="2015-03-25T15:43:00Z"/>
+                <w:b/>
+                <w:i/>
+                <w:sz w:val="18"/>
+              </w:rPr>
+            </w:pPr>
+            <w:ins w:id="122" w:author="Augustin, Jourdain M" w:date="2015-03-25T15:43:00Z">
               <w:r>
                 <w:rPr>
                   <w:b/>
@@ -42599,13 +42714,13 @@
           <w:p>
             <w:pPr>
               <w:rPr>
-                <w:ins w:id="114" w:author="Augustin, Jourdain M" w:date="2015-03-25T15:43:00Z"/>
-                <w:b/>
-                <w:i/>
-                <w:sz w:val="18"/>
-              </w:rPr>
-            </w:pPr>
-            <w:ins w:id="115" w:author="Augustin, Jourdain M" w:date="2015-03-25T15:43:00Z">
+                <w:ins w:id="123" w:author="Augustin, Jourdain M" w:date="2015-03-25T15:43:00Z"/>
+                <w:b/>
+                <w:i/>
+                <w:sz w:val="18"/>
+              </w:rPr>
+            </w:pPr>
+            <w:ins w:id="124" w:author="Augustin, Jourdain M" w:date="2015-03-25T15:43:00Z">
               <w:r>
                 <w:rPr>
                   <w:b/>
@@ -42624,13 +42739,13 @@
           <w:p>
             <w:pPr>
               <w:rPr>
-                <w:ins w:id="116" w:author="Augustin, Jourdain M" w:date="2015-03-25T15:43:00Z"/>
-                <w:b/>
-                <w:i/>
-                <w:sz w:val="18"/>
-              </w:rPr>
-            </w:pPr>
-            <w:ins w:id="117" w:author="Augustin, Jourdain M" w:date="2015-03-25T15:43:00Z">
+                <w:ins w:id="125" w:author="Augustin, Jourdain M" w:date="2015-03-25T15:43:00Z"/>
+                <w:b/>
+                <w:i/>
+                <w:sz w:val="18"/>
+              </w:rPr>
+            </w:pPr>
+            <w:ins w:id="126" w:author="Augustin, Jourdain M" w:date="2015-03-25T15:43:00Z">
               <w:r>
                 <w:rPr>
                   <w:b/>
@@ -42649,13 +42764,13 @@
           <w:p>
             <w:pPr>
               <w:rPr>
-                <w:ins w:id="118" w:author="Augustin, Jourdain M" w:date="2015-03-25T15:43:00Z"/>
-                <w:b/>
-                <w:i/>
-                <w:sz w:val="18"/>
-              </w:rPr>
-            </w:pPr>
-            <w:ins w:id="119" w:author="Augustin, Jourdain M" w:date="2015-03-25T15:43:00Z">
+                <w:ins w:id="127" w:author="Augustin, Jourdain M" w:date="2015-03-25T15:43:00Z"/>
+                <w:b/>
+                <w:i/>
+                <w:sz w:val="18"/>
+              </w:rPr>
+            </w:pPr>
+            <w:ins w:id="128" w:author="Augustin, Jourdain M" w:date="2015-03-25T15:43:00Z">
               <w:r>
                 <w:rPr>
                   <w:b/>
@@ -42668,13 +42783,13 @@
           <w:p>
             <w:pPr>
               <w:rPr>
-                <w:ins w:id="120" w:author="Augustin, Jourdain M" w:date="2015-03-25T15:43:00Z"/>
-                <w:b/>
-                <w:i/>
-                <w:sz w:val="18"/>
-              </w:rPr>
-            </w:pPr>
-            <w:ins w:id="121" w:author="Augustin, Jourdain M" w:date="2015-03-25T15:43:00Z">
+                <w:ins w:id="129" w:author="Augustin, Jourdain M" w:date="2015-03-25T15:43:00Z"/>
+                <w:b/>
+                <w:i/>
+                <w:sz w:val="18"/>
+              </w:rPr>
+            </w:pPr>
+            <w:ins w:id="130" w:author="Augustin, Jourdain M" w:date="2015-03-25T15:43:00Z">
               <w:r>
                 <w:rPr>
                   <w:b/>
@@ -42693,13 +42808,13 @@
           <w:p>
             <w:pPr>
               <w:rPr>
-                <w:ins w:id="122" w:author="Augustin, Jourdain M" w:date="2015-03-25T15:43:00Z"/>
-                <w:b/>
-                <w:i/>
-                <w:sz w:val="18"/>
-              </w:rPr>
-            </w:pPr>
-            <w:ins w:id="123" w:author="Augustin, Jourdain M" w:date="2015-03-25T15:43:00Z">
+                <w:ins w:id="131" w:author="Augustin, Jourdain M" w:date="2015-03-25T15:43:00Z"/>
+                <w:b/>
+                <w:i/>
+                <w:sz w:val="18"/>
+              </w:rPr>
+            </w:pPr>
+            <w:ins w:id="132" w:author="Augustin, Jourdain M" w:date="2015-03-25T15:43:00Z">
               <w:r>
                 <w:rPr>
                   <w:b/>
@@ -42714,7 +42829,7 @@
       <w:tr>
         <w:trPr>
           <w:cantSplit/>
-          <w:ins w:id="124" w:author="Augustin, Jourdain M" w:date="2015-03-25T15:43:00Z"/>
+          <w:ins w:id="133" w:author="Augustin, Jourdain M" w:date="2015-03-25T15:43:00Z"/>
         </w:trPr>
         <w:tc>
           <w:tcPr>
@@ -42727,11 +42842,11 @@
                 <w:numId w:val="40"/>
               </w:numPr>
               <w:rPr>
-                <w:ins w:id="125" w:author="Augustin, Jourdain M" w:date="2015-03-25T15:43:00Z"/>
-                <w:i/>
-                <w:sz w:val="18"/>
-              </w:rPr>
-              <w:pPrChange w:id="126" w:author="Augustin, Jourdain M" w:date="2015-03-25T15:45:00Z">
+                <w:ins w:id="134" w:author="Augustin, Jourdain M" w:date="2015-03-25T15:43:00Z"/>
+                <w:i/>
+                <w:sz w:val="18"/>
+              </w:rPr>
+              <w:pPrChange w:id="135" w:author="Augustin, Jourdain M" w:date="2015-03-25T15:45:00Z">
                 <w:pPr>
                   <w:numPr>
                     <w:numId w:val="38"/>
@@ -42754,13 +42869,13 @@
               <w:pStyle w:val="CSETableText"/>
               <w:ind w:left="159"/>
               <w:rPr>
-                <w:ins w:id="127" w:author="Augustin, Jourdain M" w:date="2015-03-25T15:43:00Z"/>
+                <w:ins w:id="136" w:author="Augustin, Jourdain M" w:date="2015-03-25T15:43:00Z"/>
                 <w:rFonts w:asciiTheme="minorHAnsi" w:hAnsiTheme="minorHAnsi"/>
                 <w:bCs/>
                 <w:szCs w:val="20"/>
               </w:rPr>
             </w:pPr>
-            <w:ins w:id="128" w:author="Augustin, Jourdain M" w:date="2015-03-25T15:43:00Z">
+            <w:ins w:id="137" w:author="Augustin, Jourdain M" w:date="2015-03-25T15:43:00Z">
               <w:r>
                 <w:rPr>
                   <w:rFonts w:asciiTheme="minorHAnsi" w:hAnsiTheme="minorHAnsi"/>
@@ -42778,7 +42893,7 @@
                 <w:t xml:space="preserve"> </w:t>
               </w:r>
             </w:ins>
-            <w:ins w:id="129" w:author="Augustin, Jourdain M" w:date="2015-03-25T15:45:00Z">
+            <w:ins w:id="138" w:author="Augustin, Jourdain M" w:date="2015-03-25T15:45:00Z">
               <w:r>
                 <w:rPr>
                   <w:rFonts w:asciiTheme="minorHAnsi" w:hAnsiTheme="minorHAnsi"/>
@@ -42806,7 +42921,7 @@
                 <w:t xml:space="preserve"> table with </w:t>
               </w:r>
             </w:ins>
-            <w:ins w:id="130" w:author="Augustin, Jourdain M" w:date="2015-03-25T15:46:00Z">
+            <w:ins w:id="139" w:author="Augustin, Jourdain M" w:date="2015-03-25T15:46:00Z">
               <w:r>
                 <w:rPr>
                   <w:rFonts w:asciiTheme="minorHAnsi" w:hAnsiTheme="minorHAnsi"/>
@@ -42816,7 +42931,7 @@
                 <w:t>“SRMGR” role</w:t>
               </w:r>
             </w:ins>
-            <w:ins w:id="131" w:author="Augustin, Jourdain M" w:date="2015-03-25T15:43:00Z">
+            <w:ins w:id="140" w:author="Augustin, Jourdain M" w:date="2015-03-25T15:43:00Z">
               <w:r>
                 <w:rPr>
                   <w:rFonts w:asciiTheme="minorHAnsi" w:hAnsiTheme="minorHAnsi"/>
@@ -42832,7 +42947,7 @@
               <w:pStyle w:val="CSETableText"/>
               <w:ind w:left="159"/>
               <w:rPr>
-                <w:ins w:id="132" w:author="Augustin, Jourdain M" w:date="2015-03-25T15:43:00Z"/>
+                <w:ins w:id="141" w:author="Augustin, Jourdain M" w:date="2015-03-25T15:43:00Z"/>
                 <w:rFonts w:asciiTheme="minorHAnsi" w:hAnsiTheme="minorHAnsi"/>
                 <w:bCs/>
                 <w:szCs w:val="20"/>
@@ -42842,12 +42957,12 @@
           <w:p>
             <w:pPr>
               <w:rPr>
-                <w:ins w:id="133" w:author="Augustin, Jourdain M" w:date="2015-03-25T15:43:00Z"/>
-                <w:bCs/>
-                <w:sz w:val="18"/>
-              </w:rPr>
-            </w:pPr>
-            <w:ins w:id="134" w:author="Augustin, Jourdain M" w:date="2015-03-25T15:43:00Z">
+                <w:ins w:id="142" w:author="Augustin, Jourdain M" w:date="2015-03-25T15:43:00Z"/>
+                <w:bCs/>
+                <w:sz w:val="18"/>
+              </w:rPr>
+            </w:pPr>
+            <w:ins w:id="143" w:author="Augustin, Jourdain M" w:date="2015-03-25T15:43:00Z">
               <w:r>
                 <w:rPr>
                   <w:rFonts w:asciiTheme="minorHAnsi" w:hAnsiTheme="minorHAnsi"/>
@@ -42879,11 +42994,11 @@
           <w:p>
             <w:pPr>
               <w:rPr>
-                <w:ins w:id="135" w:author="Augustin, Jourdain M" w:date="2015-03-25T15:43:00Z"/>
-                <w:sz w:val="18"/>
-              </w:rPr>
-            </w:pPr>
-            <w:ins w:id="136" w:author="Augustin, Jourdain M" w:date="2015-03-25T15:43:00Z">
+                <w:ins w:id="144" w:author="Augustin, Jourdain M" w:date="2015-03-25T15:43:00Z"/>
+                <w:sz w:val="18"/>
+              </w:rPr>
+            </w:pPr>
+            <w:ins w:id="145" w:author="Augustin, Jourdain M" w:date="2015-03-25T15:43:00Z">
               <w:r>
                 <w:rPr>
                   <w:rFonts w:asciiTheme="minorHAnsi" w:hAnsiTheme="minorHAnsi"/>
@@ -42907,12 +43022,12 @@
             <w:pPr>
               <w:jc w:val="center"/>
               <w:rPr>
-                <w:ins w:id="137" w:author="Augustin, Jourdain M" w:date="2015-03-25T15:43:00Z"/>
-                <w:i/>
-                <w:sz w:val="18"/>
-              </w:rPr>
-            </w:pPr>
-            <w:ins w:id="138" w:author="Augustin, Jourdain M" w:date="2015-03-25T15:43:00Z">
+                <w:ins w:id="146" w:author="Augustin, Jourdain M" w:date="2015-03-25T15:43:00Z"/>
+                <w:i/>
+                <w:sz w:val="18"/>
+              </w:rPr>
+            </w:pPr>
+            <w:ins w:id="147" w:author="Augustin, Jourdain M" w:date="2015-03-25T15:43:00Z">
               <w:r>
                 <w:rPr>
                   <w:i/>
@@ -42926,12 +43041,12 @@
             <w:pPr>
               <w:jc w:val="center"/>
               <w:rPr>
-                <w:ins w:id="139" w:author="Augustin, Jourdain M" w:date="2015-03-25T15:43:00Z"/>
-                <w:i/>
-                <w:sz w:val="18"/>
-              </w:rPr>
-            </w:pPr>
-            <w:ins w:id="140" w:author="Augustin, Jourdain M" w:date="2015-03-25T15:43:00Z">
+                <w:ins w:id="148" w:author="Augustin, Jourdain M" w:date="2015-03-25T15:43:00Z"/>
+                <w:i/>
+                <w:sz w:val="18"/>
+              </w:rPr>
+            </w:pPr>
+            <w:ins w:id="149" w:author="Augustin, Jourdain M" w:date="2015-03-25T15:43:00Z">
               <w:r>
                 <w:rPr>
                   <w:i/>
@@ -42940,7 +43055,7 @@
                 <w:t>03/</w:t>
               </w:r>
             </w:ins>
-            <w:ins w:id="141" w:author="Augustin, Jourdain M" w:date="2015-03-25T15:45:00Z">
+            <w:ins w:id="150" w:author="Augustin, Jourdain M" w:date="2015-03-25T15:45:00Z">
               <w:r>
                 <w:rPr>
                   <w:i/>
@@ -42949,7 +43064,7 @@
                 <w:t>25</w:t>
               </w:r>
             </w:ins>
-            <w:ins w:id="142" w:author="Augustin, Jourdain M" w:date="2015-03-25T15:43:00Z">
+            <w:ins w:id="151" w:author="Augustin, Jourdain M" w:date="2015-03-25T15:43:00Z">
               <w:r>
                 <w:rPr>
                   <w:i/>
@@ -42967,7 +43082,7 @@
           <w:p>
             <w:pPr>
               <w:rPr>
-                <w:ins w:id="143" w:author="Augustin, Jourdain M" w:date="2015-03-25T15:43:00Z"/>
+                <w:ins w:id="152" w:author="Augustin, Jourdain M" w:date="2015-03-25T15:43:00Z"/>
                 <w:i/>
                 <w:sz w:val="18"/>
               </w:rPr>
@@ -42977,7 +43092,7 @@
       </w:tr>
       <w:tr>
         <w:trPr>
-          <w:ins w:id="144" w:author="Augustin, Jourdain M" w:date="2015-03-25T15:43:00Z"/>
+          <w:ins w:id="153" w:author="Augustin, Jourdain M" w:date="2015-03-25T15:43:00Z"/>
         </w:trPr>
         <w:tc>
           <w:tcPr>
@@ -42990,11 +43105,11 @@
                 <w:numId w:val="40"/>
               </w:numPr>
               <w:rPr>
-                <w:ins w:id="145" w:author="Augustin, Jourdain M" w:date="2015-03-25T15:43:00Z"/>
-                <w:i/>
-                <w:sz w:val="18"/>
-              </w:rPr>
-              <w:pPrChange w:id="146" w:author="Augustin, Jourdain M" w:date="2015-03-25T15:45:00Z">
+                <w:ins w:id="154" w:author="Augustin, Jourdain M" w:date="2015-03-25T15:43:00Z"/>
+                <w:i/>
+                <w:sz w:val="18"/>
+              </w:rPr>
+              <w:pPrChange w:id="155" w:author="Augustin, Jourdain M" w:date="2015-03-25T15:45:00Z">
                 <w:pPr>
                   <w:numPr>
                     <w:numId w:val="38"/>
@@ -43017,13 +43132,13 @@
               <w:pStyle w:val="CSETableText"/>
               <w:ind w:left="159"/>
               <w:rPr>
-                <w:ins w:id="147" w:author="Augustin, Jourdain M" w:date="2015-03-25T15:43:00Z"/>
+                <w:ins w:id="156" w:author="Augustin, Jourdain M" w:date="2015-03-25T15:43:00Z"/>
                 <w:rFonts w:asciiTheme="minorHAnsi" w:hAnsiTheme="minorHAnsi"/>
                 <w:bCs/>
                 <w:szCs w:val="20"/>
               </w:rPr>
             </w:pPr>
-            <w:ins w:id="148" w:author="Augustin, Jourdain M" w:date="2015-03-25T15:43:00Z">
+            <w:ins w:id="157" w:author="Augustin, Jourdain M" w:date="2015-03-25T15:43:00Z">
               <w:r>
                 <w:rPr>
                   <w:rFonts w:asciiTheme="minorHAnsi" w:hAnsiTheme="minorHAnsi"/>
@@ -43033,7 +43148,7 @@
                 <w:t>Select “</w:t>
               </w:r>
             </w:ins>
-            <w:ins w:id="149" w:author="Augustin, Jourdain M" w:date="2015-03-25T15:46:00Z">
+            <w:ins w:id="158" w:author="Augustin, Jourdain M" w:date="2015-03-25T15:46:00Z">
               <w:r>
                 <w:rPr>
                   <w:rFonts w:asciiTheme="minorHAnsi" w:hAnsiTheme="minorHAnsi"/>
@@ -43043,7 +43158,7 @@
                 <w:t>My</w:t>
               </w:r>
             </w:ins>
-            <w:ins w:id="150" w:author="Augustin, Jourdain M" w:date="2015-03-25T15:43:00Z">
+            <w:ins w:id="159" w:author="Augustin, Jourdain M" w:date="2015-03-25T15:43:00Z">
               <w:r>
                 <w:rPr>
                   <w:rFonts w:asciiTheme="minorHAnsi" w:hAnsiTheme="minorHAnsi"/>
@@ -43073,12 +43188,12 @@
           <w:p>
             <w:pPr>
               <w:rPr>
-                <w:ins w:id="151" w:author="Augustin, Jourdain M" w:date="2015-03-25T15:43:00Z"/>
-                <w:bCs/>
-                <w:sz w:val="18"/>
-              </w:rPr>
-            </w:pPr>
-            <w:ins w:id="152" w:author="Augustin, Jourdain M" w:date="2015-03-25T15:43:00Z">
+                <w:ins w:id="160" w:author="Augustin, Jourdain M" w:date="2015-03-25T15:43:00Z"/>
+                <w:bCs/>
+                <w:sz w:val="18"/>
+              </w:rPr>
+            </w:pPr>
+            <w:ins w:id="161" w:author="Augustin, Jourdain M" w:date="2015-03-25T15:43:00Z">
               <w:r>
                 <w:rPr>
                   <w:rFonts w:asciiTheme="minorHAnsi" w:hAnsiTheme="minorHAnsi"/>
@@ -43096,11 +43211,11 @@
           <w:p>
             <w:pPr>
               <w:rPr>
-                <w:ins w:id="153" w:author="Augustin, Jourdain M" w:date="2015-03-25T15:43:00Z"/>
-                <w:rFonts w:asciiTheme="minorHAnsi" w:hAnsiTheme="minorHAnsi"/>
-              </w:rPr>
-            </w:pPr>
-            <w:ins w:id="154" w:author="Augustin, Jourdain M" w:date="2015-03-25T15:43:00Z">
+                <w:ins w:id="162" w:author="Augustin, Jourdain M" w:date="2015-03-25T15:43:00Z"/>
+                <w:rFonts w:asciiTheme="minorHAnsi" w:hAnsiTheme="minorHAnsi"/>
+              </w:rPr>
+            </w:pPr>
+            <w:ins w:id="163" w:author="Augustin, Jourdain M" w:date="2015-03-25T15:43:00Z">
               <w:r>
                 <w:rPr>
                   <w:rFonts w:asciiTheme="minorHAnsi" w:hAnsiTheme="minorHAnsi"/>
@@ -43117,11 +43232,11 @@
                 <w:numId w:val="41"/>
               </w:numPr>
               <w:rPr>
-                <w:ins w:id="155" w:author="Augustin, Jourdain M" w:date="2015-03-27T12:08:00Z"/>
+                <w:ins w:id="164" w:author="Augustin, Jourdain M" w:date="2015-03-27T12:08:00Z"/>
                 <w:sz w:val="20"/>
                 <w:szCs w:val="20"/>
               </w:rPr>
-              <w:pPrChange w:id="156" w:author="Augustin, Jourdain M" w:date="2015-03-25T15:46:00Z">
+              <w:pPrChange w:id="165" w:author="Augustin, Jourdain M" w:date="2015-03-25T15:46:00Z">
                 <w:pPr>
                   <w:pStyle w:val="ListParagraph"/>
                   <w:numPr>
@@ -43131,7 +43246,7 @@
                 </w:pPr>
               </w:pPrChange>
             </w:pPr>
-            <w:ins w:id="157" w:author="Augustin, Jourdain M" w:date="2015-03-25T15:43:00Z">
+            <w:ins w:id="166" w:author="Augustin, Jourdain M" w:date="2015-03-25T15:43:00Z">
               <w:r>
                 <w:rPr>
                   <w:sz w:val="20"/>
@@ -43140,7 +43255,7 @@
                 <w:t xml:space="preserve">Table </w:t>
               </w:r>
             </w:ins>
-            <w:ins w:id="158" w:author="Augustin, Jourdain M" w:date="2015-03-25T15:46:00Z">
+            <w:ins w:id="167" w:author="Augustin, Jourdain M" w:date="2015-03-25T15:46:00Z">
               <w:r>
                 <w:rPr>
                   <w:sz w:val="20"/>
@@ -43149,7 +43264,7 @@
                 <w:t xml:space="preserve">“My </w:t>
               </w:r>
             </w:ins>
-            <w:ins w:id="159" w:author="Augustin, Jourdain M" w:date="2015-03-27T12:08:00Z">
+            <w:ins w:id="168" w:author="Augustin, Jourdain M" w:date="2015-03-27T12:08:00Z">
               <w:r>
                 <w:rPr>
                   <w:sz w:val="20"/>
@@ -43158,7 +43273,7 @@
                 <w:t>H</w:t>
               </w:r>
             </w:ins>
-            <w:ins w:id="160" w:author="Augustin, Jourdain M" w:date="2015-03-25T15:46:00Z">
+            <w:ins w:id="169" w:author="Augustin, Jourdain M" w:date="2015-03-25T15:46:00Z">
               <w:r>
                 <w:rPr>
                   <w:sz w:val="20"/>
@@ -43167,7 +43282,7 @@
                 <w:t>ierarchy eCoaching Logs</w:t>
               </w:r>
             </w:ins>
-            <w:ins w:id="161" w:author="Augustin, Jourdain M" w:date="2015-03-25T15:47:00Z">
+            <w:ins w:id="170" w:author="Augustin, Jourdain M" w:date="2015-03-25T15:47:00Z">
               <w:r>
                 <w:rPr>
                   <w:sz w:val="20"/>
@@ -43185,11 +43300,11 @@
                 <w:numId w:val="41"/>
               </w:numPr>
               <w:rPr>
-                <w:ins w:id="162" w:author="Augustin, Jourdain M" w:date="2015-03-25T15:43:00Z"/>
+                <w:ins w:id="171" w:author="Augustin, Jourdain M" w:date="2015-03-25T15:43:00Z"/>
                 <w:sz w:val="20"/>
                 <w:szCs w:val="20"/>
               </w:rPr>
-              <w:pPrChange w:id="163" w:author="Augustin, Jourdain M" w:date="2015-03-25T15:46:00Z">
+              <w:pPrChange w:id="172" w:author="Augustin, Jourdain M" w:date="2015-03-25T15:46:00Z">
                 <w:pPr>
                   <w:pStyle w:val="ListParagraph"/>
                   <w:numPr>
@@ -43199,7 +43314,7 @@
                 </w:pPr>
               </w:pPrChange>
             </w:pPr>
-            <w:ins w:id="164" w:author="Augustin, Jourdain M" w:date="2015-03-27T12:08:00Z">
+            <w:ins w:id="173" w:author="Augustin, Jourdain M" w:date="2015-03-27T12:08:00Z">
               <w:r>
                 <w:rPr>
                   <w:sz w:val="20"/>
@@ -43208,7 +43323,7 @@
                 <w:t>Table “</w:t>
               </w:r>
             </w:ins>
-            <w:ins w:id="165" w:author="Augustin, Jourdain M" w:date="2015-03-27T12:09:00Z">
+            <w:ins w:id="174" w:author="Augustin, Jourdain M" w:date="2015-03-27T12:09:00Z">
               <w:r>
                 <w:rPr>
                   <w:sz w:val="20"/>
@@ -43217,7 +43332,7 @@
                 <w:t>My Hierarchy Warning eCoaching Logs</w:t>
               </w:r>
             </w:ins>
-            <w:ins w:id="166" w:author="Augustin, Jourdain M" w:date="2015-03-27T12:08:00Z">
+            <w:ins w:id="175" w:author="Augustin, Jourdain M" w:date="2015-03-27T12:08:00Z">
               <w:r>
                 <w:rPr>
                   <w:sz w:val="20"/>
@@ -43230,7 +43345,7 @@
           <w:p>
             <w:pPr>
               <w:rPr>
-                <w:ins w:id="167" w:author="Augustin, Jourdain M" w:date="2015-03-25T15:43:00Z"/>
+                <w:ins w:id="176" w:author="Augustin, Jourdain M" w:date="2015-03-25T15:43:00Z"/>
               </w:rPr>
             </w:pPr>
           </w:p>
@@ -43243,12 +43358,12 @@
             <w:pPr>
               <w:jc w:val="center"/>
               <w:rPr>
-                <w:ins w:id="168" w:author="Augustin, Jourdain M" w:date="2015-03-25T15:47:00Z"/>
-                <w:i/>
-                <w:sz w:val="18"/>
-              </w:rPr>
-            </w:pPr>
-            <w:ins w:id="169" w:author="Augustin, Jourdain M" w:date="2015-03-25T15:47:00Z">
+                <w:ins w:id="177" w:author="Augustin, Jourdain M" w:date="2015-03-25T15:47:00Z"/>
+                <w:i/>
+                <w:sz w:val="18"/>
+              </w:rPr>
+            </w:pPr>
+            <w:ins w:id="178" w:author="Augustin, Jourdain M" w:date="2015-03-25T15:47:00Z">
               <w:r>
                 <w:rPr>
                   <w:i/>
@@ -43262,12 +43377,12 @@
             <w:pPr>
               <w:jc w:val="center"/>
               <w:rPr>
-                <w:ins w:id="170" w:author="Augustin, Jourdain M" w:date="2015-03-25T15:43:00Z"/>
-                <w:i/>
-                <w:sz w:val="18"/>
-              </w:rPr>
-            </w:pPr>
-            <w:ins w:id="171" w:author="Augustin, Jourdain M" w:date="2015-03-25T15:47:00Z">
+                <w:ins w:id="179" w:author="Augustin, Jourdain M" w:date="2015-03-25T15:43:00Z"/>
+                <w:i/>
+                <w:sz w:val="18"/>
+              </w:rPr>
+            </w:pPr>
+            <w:ins w:id="180" w:author="Augustin, Jourdain M" w:date="2015-03-25T15:47:00Z">
               <w:r>
                 <w:rPr>
                   <w:i/>
@@ -43276,7 +43391,7 @@
                 <w:t>03/2</w:t>
               </w:r>
             </w:ins>
-            <w:ins w:id="172" w:author="Augustin, Jourdain M" w:date="2015-03-27T12:08:00Z">
+            <w:ins w:id="181" w:author="Augustin, Jourdain M" w:date="2015-03-27T12:08:00Z">
               <w:r>
                 <w:rPr>
                   <w:i/>
@@ -43285,7 +43400,7 @@
                 <w:t>7</w:t>
               </w:r>
             </w:ins>
-            <w:ins w:id="173" w:author="Augustin, Jourdain M" w:date="2015-03-25T15:47:00Z">
+            <w:ins w:id="182" w:author="Augustin, Jourdain M" w:date="2015-03-25T15:47:00Z">
               <w:r>
                 <w:rPr>
                   <w:i/>
@@ -43303,7 +43418,7 @@
           <w:p>
             <w:pPr>
               <w:rPr>
-                <w:ins w:id="174" w:author="Augustin, Jourdain M" w:date="2015-03-25T15:43:00Z"/>
+                <w:ins w:id="183" w:author="Augustin, Jourdain M" w:date="2015-03-25T15:43:00Z"/>
                 <w:i/>
                 <w:sz w:val="18"/>
               </w:rPr>
@@ -43315,95 +43430,23 @@
     <w:p>
       <w:pPr>
         <w:rPr>
-          <w:ins w:id="175" w:author="Augustin, Jourdain M" w:date="2015-03-25T15:43:00Z"/>
-          <w:sz w:val="18"/>
-        </w:rPr>
-      </w:pPr>
-    </w:p>
-    <w:p>
-      <w:pPr>
-        <w:rPr>
-          <w:ins w:id="176" w:author="Augustin, Jourdain M" w:date="2015-03-25T15:43:00Z"/>
-          <w:sz w:val="18"/>
-        </w:rPr>
-      </w:pPr>
-    </w:p>
-    <w:p>
-      <w:pPr>
-        <w:rPr>
-          <w:ins w:id="177" w:author="Augustin, Jourdain M" w:date="2015-03-25T15:43:00Z"/>
-          <w:sz w:val="18"/>
-        </w:rPr>
-      </w:pPr>
-    </w:p>
-    <w:p>
-      <w:pPr>
-        <w:rPr>
-          <w:ins w:id="178" w:author="Augustin, Jourdain M" w:date="2015-03-25T15:47:00Z"/>
-          <w:sz w:val="18"/>
-        </w:rPr>
-      </w:pPr>
-    </w:p>
-    <w:p>
-      <w:pPr>
-        <w:rPr>
-          <w:ins w:id="179" w:author="Augustin, Jourdain M" w:date="2015-03-25T15:47:00Z"/>
-          <w:sz w:val="18"/>
-        </w:rPr>
-      </w:pPr>
-    </w:p>
-    <w:p>
-      <w:pPr>
-        <w:rPr>
-          <w:ins w:id="180" w:author="Augustin, Jourdain M" w:date="2015-03-25T15:47:00Z"/>
-          <w:sz w:val="18"/>
-        </w:rPr>
-      </w:pPr>
-    </w:p>
-    <w:p>
-      <w:pPr>
-        <w:rPr>
-          <w:ins w:id="181" w:author="Augustin, Jourdain M" w:date="2015-03-25T15:47:00Z"/>
-          <w:sz w:val="18"/>
-        </w:rPr>
-      </w:pPr>
-    </w:p>
-    <w:p>
-      <w:pPr>
-        <w:rPr>
-          <w:ins w:id="182" w:author="Augustin, Jourdain M" w:date="2015-03-25T15:47:00Z"/>
-          <w:sz w:val="18"/>
-        </w:rPr>
-      </w:pPr>
-    </w:p>
-    <w:p>
-      <w:pPr>
-        <w:rPr>
-          <w:ins w:id="183" w:author="Augustin, Jourdain M" w:date="2015-03-25T15:47:00Z"/>
-          <w:sz w:val="18"/>
-        </w:rPr>
-      </w:pPr>
-    </w:p>
-    <w:p>
-      <w:pPr>
-        <w:rPr>
-          <w:ins w:id="184" w:author="Augustin, Jourdain M" w:date="2015-03-25T15:47:00Z"/>
-          <w:sz w:val="18"/>
-        </w:rPr>
-      </w:pPr>
-    </w:p>
-    <w:p>
-      <w:pPr>
-        <w:rPr>
-          <w:ins w:id="185" w:author="Augustin, Jourdain M" w:date="2015-03-25T15:47:00Z"/>
-          <w:sz w:val="18"/>
-        </w:rPr>
-      </w:pPr>
-    </w:p>
-    <w:p>
-      <w:pPr>
-        <w:rPr>
-          <w:ins w:id="186" w:author="Augustin, Jourdain M" w:date="2015-03-25T15:47:00Z"/>
+          <w:ins w:id="184" w:author="Augustin, Jourdain M" w:date="2015-03-25T15:43:00Z"/>
+          <w:sz w:val="18"/>
+        </w:rPr>
+      </w:pPr>
+    </w:p>
+    <w:p>
+      <w:pPr>
+        <w:rPr>
+          <w:ins w:id="185" w:author="Augustin, Jourdain M" w:date="2015-03-25T15:43:00Z"/>
+          <w:sz w:val="18"/>
+        </w:rPr>
+      </w:pPr>
+    </w:p>
+    <w:p>
+      <w:pPr>
+        <w:rPr>
+          <w:ins w:id="186" w:author="Augustin, Jourdain M" w:date="2015-03-25T15:43:00Z"/>
           <w:sz w:val="18"/>
         </w:rPr>
       </w:pPr>
@@ -43444,6 +43487,78 @@
       <w:pPr>
         <w:rPr>
           <w:ins w:id="191" w:author="Augustin, Jourdain M" w:date="2015-03-25T15:47:00Z"/>
+          <w:sz w:val="18"/>
+        </w:rPr>
+      </w:pPr>
+    </w:p>
+    <w:p>
+      <w:pPr>
+        <w:rPr>
+          <w:ins w:id="192" w:author="Augustin, Jourdain M" w:date="2015-03-25T15:47:00Z"/>
+          <w:sz w:val="18"/>
+        </w:rPr>
+      </w:pPr>
+    </w:p>
+    <w:p>
+      <w:pPr>
+        <w:rPr>
+          <w:ins w:id="193" w:author="Augustin, Jourdain M" w:date="2015-03-25T15:47:00Z"/>
+          <w:sz w:val="18"/>
+        </w:rPr>
+      </w:pPr>
+    </w:p>
+    <w:p>
+      <w:pPr>
+        <w:rPr>
+          <w:ins w:id="194" w:author="Augustin, Jourdain M" w:date="2015-03-25T15:47:00Z"/>
+          <w:sz w:val="18"/>
+        </w:rPr>
+      </w:pPr>
+    </w:p>
+    <w:p>
+      <w:pPr>
+        <w:rPr>
+          <w:ins w:id="195" w:author="Augustin, Jourdain M" w:date="2015-03-25T15:47:00Z"/>
+          <w:sz w:val="18"/>
+        </w:rPr>
+      </w:pPr>
+    </w:p>
+    <w:p>
+      <w:pPr>
+        <w:rPr>
+          <w:ins w:id="196" w:author="Augustin, Jourdain M" w:date="2015-03-25T15:47:00Z"/>
+          <w:sz w:val="18"/>
+        </w:rPr>
+      </w:pPr>
+    </w:p>
+    <w:p>
+      <w:pPr>
+        <w:rPr>
+          <w:ins w:id="197" w:author="Augustin, Jourdain M" w:date="2015-03-25T15:47:00Z"/>
+          <w:sz w:val="18"/>
+        </w:rPr>
+      </w:pPr>
+    </w:p>
+    <w:p>
+      <w:pPr>
+        <w:rPr>
+          <w:ins w:id="198" w:author="Augustin, Jourdain M" w:date="2015-03-25T15:47:00Z"/>
+          <w:sz w:val="18"/>
+        </w:rPr>
+      </w:pPr>
+    </w:p>
+    <w:p>
+      <w:pPr>
+        <w:rPr>
+          <w:ins w:id="199" w:author="Augustin, Jourdain M" w:date="2015-03-25T15:47:00Z"/>
+          <w:sz w:val="18"/>
+        </w:rPr>
+      </w:pPr>
+    </w:p>
+    <w:p>
+      <w:pPr>
+        <w:rPr>
+          <w:ins w:id="200" w:author="Augustin, Jourdain M" w:date="2015-03-25T15:47:00Z"/>
           <w:sz w:val="18"/>
         </w:rPr>
       </w:pPr>
@@ -43470,7 +43585,7 @@
       <w:tr>
         <w:trPr>
           <w:tblHeader/>
-          <w:ins w:id="192" w:author="Augustin, Jourdain M" w:date="2015-03-25T15:47:00Z"/>
+          <w:ins w:id="201" w:author="Augustin, Jourdain M" w:date="2015-03-25T15:47:00Z"/>
         </w:trPr>
         <w:tc>
           <w:tcPr>
@@ -43480,12 +43595,12 @@
           <w:p>
             <w:pPr>
               <w:rPr>
-                <w:ins w:id="193" w:author="Augustin, Jourdain M" w:date="2015-03-25T15:47:00Z"/>
-                <w:b/>
-                <w:sz w:val="18"/>
-              </w:rPr>
-            </w:pPr>
-            <w:ins w:id="194" w:author="Augustin, Jourdain M" w:date="2015-03-25T15:47:00Z">
+                <w:ins w:id="202" w:author="Augustin, Jourdain M" w:date="2015-03-25T15:47:00Z"/>
+                <w:b/>
+                <w:sz w:val="18"/>
+              </w:rPr>
+            </w:pPr>
+            <w:ins w:id="203" w:author="Augustin, Jourdain M" w:date="2015-03-25T15:47:00Z">
               <w:r>
                 <w:rPr>
                   <w:b/>
@@ -43504,12 +43619,12 @@
           <w:p>
             <w:pPr>
               <w:rPr>
-                <w:ins w:id="195" w:author="Augustin, Jourdain M" w:date="2015-03-25T15:47:00Z"/>
-                <w:b/>
-                <w:sz w:val="18"/>
-              </w:rPr>
-            </w:pPr>
-            <w:ins w:id="196" w:author="Augustin, Jourdain M" w:date="2015-03-25T15:47:00Z">
+                <w:ins w:id="204" w:author="Augustin, Jourdain M" w:date="2015-03-25T15:47:00Z"/>
+                <w:b/>
+                <w:sz w:val="18"/>
+              </w:rPr>
+            </w:pPr>
+            <w:ins w:id="205" w:author="Augustin, Jourdain M" w:date="2015-03-25T15:47:00Z">
               <w:r>
                 <w:rPr>
                   <w:b/>
@@ -43523,7 +43638,7 @@
       </w:tr>
       <w:tr>
         <w:trPr>
-          <w:ins w:id="197" w:author="Augustin, Jourdain M" w:date="2015-03-25T15:47:00Z"/>
+          <w:ins w:id="206" w:author="Augustin, Jourdain M" w:date="2015-03-25T15:47:00Z"/>
         </w:trPr>
         <w:tc>
           <w:tcPr>
@@ -43532,11 +43647,11 @@
           <w:p>
             <w:pPr>
               <w:rPr>
-                <w:ins w:id="198" w:author="Augustin, Jourdain M" w:date="2015-03-25T15:47:00Z"/>
-                <w:sz w:val="18"/>
-              </w:rPr>
-            </w:pPr>
-            <w:ins w:id="199" w:author="Augustin, Jourdain M" w:date="2015-03-25T15:47:00Z">
+                <w:ins w:id="207" w:author="Augustin, Jourdain M" w:date="2015-03-25T15:47:00Z"/>
+                <w:sz w:val="18"/>
+              </w:rPr>
+            </w:pPr>
+            <w:ins w:id="208" w:author="Augustin, Jourdain M" w:date="2015-03-25T15:47:00Z">
               <w:r>
                 <w:rPr>
                   <w:sz w:val="18"/>
@@ -43553,11 +43668,11 @@
           <w:p>
             <w:pPr>
               <w:rPr>
-                <w:ins w:id="200" w:author="Augustin, Jourdain M" w:date="2015-03-25T15:47:00Z"/>
-                <w:sz w:val="18"/>
-              </w:rPr>
-            </w:pPr>
-            <w:ins w:id="201" w:author="Augustin, Jourdain M" w:date="2015-03-25T15:47:00Z">
+                <w:ins w:id="209" w:author="Augustin, Jourdain M" w:date="2015-03-25T15:47:00Z"/>
+                <w:sz w:val="18"/>
+              </w:rPr>
+            </w:pPr>
+            <w:ins w:id="210" w:author="Augustin, Jourdain M" w:date="2015-03-25T15:47:00Z">
               <w:r>
                 <w:rPr>
                   <w:sz w:val="18"/>
@@ -43571,7 +43686,7 @@
                 <w:t>3</w:t>
               </w:r>
             </w:ins>
-            <w:ins w:id="202" w:author="Augustin, Jourdain M" w:date="2015-03-25T15:48:00Z">
+            <w:ins w:id="211" w:author="Augustin, Jourdain M" w:date="2015-03-25T15:48:00Z">
               <w:r>
                 <w:rPr>
                   <w:sz w:val="18"/>
@@ -43584,7 +43699,7 @@
       </w:tr>
       <w:tr>
         <w:trPr>
-          <w:ins w:id="203" w:author="Augustin, Jourdain M" w:date="2015-03-25T15:47:00Z"/>
+          <w:ins w:id="212" w:author="Augustin, Jourdain M" w:date="2015-03-25T15:47:00Z"/>
         </w:trPr>
         <w:tc>
           <w:tcPr>
@@ -43593,11 +43708,11 @@
           <w:p>
             <w:pPr>
               <w:rPr>
-                <w:ins w:id="204" w:author="Augustin, Jourdain M" w:date="2015-03-25T15:47:00Z"/>
-                <w:sz w:val="18"/>
-              </w:rPr>
-            </w:pPr>
-            <w:ins w:id="205" w:author="Augustin, Jourdain M" w:date="2015-03-25T15:47:00Z">
+                <w:ins w:id="213" w:author="Augustin, Jourdain M" w:date="2015-03-25T15:47:00Z"/>
+                <w:sz w:val="18"/>
+              </w:rPr>
+            </w:pPr>
+            <w:ins w:id="214" w:author="Augustin, Jourdain M" w:date="2015-03-25T15:47:00Z">
               <w:r>
                 <w:rPr>
                   <w:sz w:val="18"/>
@@ -43614,11 +43729,11 @@
           <w:p>
             <w:pPr>
               <w:rPr>
-                <w:ins w:id="206" w:author="Augustin, Jourdain M" w:date="2015-03-25T15:47:00Z"/>
-                <w:sz w:val="18"/>
-              </w:rPr>
-            </w:pPr>
-            <w:ins w:id="207" w:author="Augustin, Jourdain M" w:date="2015-03-25T15:47:00Z">
+                <w:ins w:id="215" w:author="Augustin, Jourdain M" w:date="2015-03-25T15:47:00Z"/>
+                <w:sz w:val="18"/>
+              </w:rPr>
+            </w:pPr>
+            <w:ins w:id="216" w:author="Augustin, Jourdain M" w:date="2015-03-25T15:47:00Z">
               <w:r>
                 <w:rPr>
                   <w:sz w:val="18"/>
@@ -43637,7 +43752,7 @@
       </w:tr>
       <w:tr>
         <w:trPr>
-          <w:ins w:id="208" w:author="Augustin, Jourdain M" w:date="2015-03-25T15:47:00Z"/>
+          <w:ins w:id="217" w:author="Augustin, Jourdain M" w:date="2015-03-25T15:47:00Z"/>
         </w:trPr>
         <w:tc>
           <w:tcPr>
@@ -43646,11 +43761,11 @@
           <w:p>
             <w:pPr>
               <w:rPr>
-                <w:ins w:id="209" w:author="Augustin, Jourdain M" w:date="2015-03-25T15:47:00Z"/>
-                <w:sz w:val="18"/>
-              </w:rPr>
-            </w:pPr>
-            <w:ins w:id="210" w:author="Augustin, Jourdain M" w:date="2015-03-25T15:47:00Z">
+                <w:ins w:id="218" w:author="Augustin, Jourdain M" w:date="2015-03-25T15:47:00Z"/>
+                <w:sz w:val="18"/>
+              </w:rPr>
+            </w:pPr>
+            <w:ins w:id="219" w:author="Augustin, Jourdain M" w:date="2015-03-25T15:47:00Z">
               <w:r>
                 <w:rPr>
                   <w:sz w:val="18"/>
@@ -43667,11 +43782,11 @@
           <w:p>
             <w:pPr>
               <w:rPr>
-                <w:ins w:id="211" w:author="Augustin, Jourdain M" w:date="2015-03-25T15:47:00Z"/>
-                <w:sz w:val="18"/>
-              </w:rPr>
-            </w:pPr>
-            <w:ins w:id="212" w:author="Augustin, Jourdain M" w:date="2015-03-25T15:47:00Z">
+                <w:ins w:id="220" w:author="Augustin, Jourdain M" w:date="2015-03-25T15:47:00Z"/>
+                <w:sz w:val="18"/>
+              </w:rPr>
+            </w:pPr>
+            <w:ins w:id="221" w:author="Augustin, Jourdain M" w:date="2015-03-25T15:47:00Z">
               <w:r>
                 <w:rPr>
                   <w:sz w:val="18"/>
@@ -43696,7 +43811,7 @@
       </w:tr>
       <w:tr>
         <w:trPr>
-          <w:ins w:id="213" w:author="Augustin, Jourdain M" w:date="2015-03-25T15:47:00Z"/>
+          <w:ins w:id="222" w:author="Augustin, Jourdain M" w:date="2015-03-25T15:47:00Z"/>
         </w:trPr>
         <w:tc>
           <w:tcPr>
@@ -43705,11 +43820,11 @@
           <w:p>
             <w:pPr>
               <w:rPr>
-                <w:ins w:id="214" w:author="Augustin, Jourdain M" w:date="2015-03-25T15:47:00Z"/>
-                <w:sz w:val="18"/>
-              </w:rPr>
-            </w:pPr>
-            <w:ins w:id="215" w:author="Augustin, Jourdain M" w:date="2015-03-25T15:47:00Z">
+                <w:ins w:id="223" w:author="Augustin, Jourdain M" w:date="2015-03-25T15:47:00Z"/>
+                <w:sz w:val="18"/>
+              </w:rPr>
+            </w:pPr>
+            <w:ins w:id="224" w:author="Augustin, Jourdain M" w:date="2015-03-25T15:47:00Z">
               <w:r>
                 <w:rPr>
                   <w:sz w:val="18"/>
@@ -43726,11 +43841,11 @@
           <w:p>
             <w:pPr>
               <w:rPr>
-                <w:ins w:id="216" w:author="Augustin, Jourdain M" w:date="2015-03-25T15:47:00Z"/>
-                <w:sz w:val="18"/>
-              </w:rPr>
-            </w:pPr>
-            <w:ins w:id="217" w:author="Augustin, Jourdain M" w:date="2015-03-25T15:47:00Z">
+                <w:ins w:id="225" w:author="Augustin, Jourdain M" w:date="2015-03-25T15:47:00Z"/>
+                <w:sz w:val="18"/>
+              </w:rPr>
+            </w:pPr>
+            <w:ins w:id="226" w:author="Augustin, Jourdain M" w:date="2015-03-25T15:47:00Z">
               <w:r>
                 <w:rPr>
                   <w:sz w:val="18"/>
@@ -43738,7 +43853,7 @@
                 <w:t xml:space="preserve">View2.aspx, </w:t>
               </w:r>
             </w:ins>
-            <w:ins w:id="218" w:author="Augustin, Jourdain M" w:date="2015-03-27T12:10:00Z">
+            <w:ins w:id="227" w:author="Augustin, Jourdain M" w:date="2015-03-27T12:10:00Z">
               <w:r>
                 <w:rPr>
                   <w:sz w:val="18"/>
@@ -43746,7 +43861,7 @@
                 <w:t xml:space="preserve">review2.aspx, review3.aspx, </w:t>
               </w:r>
             </w:ins>
-            <w:ins w:id="219" w:author="Augustin, Jourdain M" w:date="2015-03-25T15:47:00Z">
+            <w:ins w:id="228" w:author="Augustin, Jourdain M" w:date="2015-03-25T15:47:00Z">
               <w:r>
                 <w:rPr>
                   <w:sz w:val="18"/>
@@ -43759,7 +43874,7 @@
       </w:tr>
       <w:tr>
         <w:trPr>
-          <w:ins w:id="220" w:author="Augustin, Jourdain M" w:date="2015-03-25T15:47:00Z"/>
+          <w:ins w:id="229" w:author="Augustin, Jourdain M" w:date="2015-03-25T15:47:00Z"/>
         </w:trPr>
         <w:tc>
           <w:tcPr>
@@ -43768,11 +43883,11 @@
           <w:p>
             <w:pPr>
               <w:rPr>
-                <w:ins w:id="221" w:author="Augustin, Jourdain M" w:date="2015-03-25T15:47:00Z"/>
-                <w:sz w:val="18"/>
-              </w:rPr>
-            </w:pPr>
-            <w:ins w:id="222" w:author="Augustin, Jourdain M" w:date="2015-03-25T15:47:00Z">
+                <w:ins w:id="230" w:author="Augustin, Jourdain M" w:date="2015-03-25T15:47:00Z"/>
+                <w:sz w:val="18"/>
+              </w:rPr>
+            </w:pPr>
+            <w:ins w:id="231" w:author="Augustin, Jourdain M" w:date="2015-03-25T15:47:00Z">
               <w:r>
                 <w:rPr>
                   <w:sz w:val="18"/>
@@ -43789,7 +43904,7 @@
           <w:p>
             <w:pPr>
               <w:rPr>
-                <w:ins w:id="223" w:author="Augustin, Jourdain M" w:date="2015-03-25T15:47:00Z"/>
+                <w:ins w:id="232" w:author="Augustin, Jourdain M" w:date="2015-03-25T15:47:00Z"/>
                 <w:sz w:val="18"/>
               </w:rPr>
             </w:pPr>
@@ -43798,7 +43913,7 @@
       </w:tr>
       <w:tr>
         <w:trPr>
-          <w:ins w:id="224" w:author="Augustin, Jourdain M" w:date="2015-03-25T15:47:00Z"/>
+          <w:ins w:id="233" w:author="Augustin, Jourdain M" w:date="2015-03-25T15:47:00Z"/>
         </w:trPr>
         <w:tc>
           <w:tcPr>
@@ -43807,11 +43922,11 @@
           <w:p>
             <w:pPr>
               <w:rPr>
-                <w:ins w:id="225" w:author="Augustin, Jourdain M" w:date="2015-03-25T15:47:00Z"/>
-                <w:sz w:val="18"/>
-              </w:rPr>
-            </w:pPr>
-            <w:ins w:id="226" w:author="Augustin, Jourdain M" w:date="2015-03-25T15:47:00Z">
+                <w:ins w:id="234" w:author="Augustin, Jourdain M" w:date="2015-03-25T15:47:00Z"/>
+                <w:sz w:val="18"/>
+              </w:rPr>
+            </w:pPr>
+            <w:ins w:id="235" w:author="Augustin, Jourdain M" w:date="2015-03-25T15:47:00Z">
               <w:r>
                 <w:rPr>
                   <w:sz w:val="18"/>
@@ -43828,11 +43943,11 @@
           <w:p>
             <w:pPr>
               <w:rPr>
-                <w:ins w:id="227" w:author="Augustin, Jourdain M" w:date="2015-03-25T15:47:00Z"/>
-                <w:sz w:val="18"/>
-              </w:rPr>
-            </w:pPr>
-            <w:ins w:id="228" w:author="Augustin, Jourdain M" w:date="2015-03-25T15:47:00Z">
+                <w:ins w:id="236" w:author="Augustin, Jourdain M" w:date="2015-03-25T15:47:00Z"/>
+                <w:sz w:val="18"/>
+              </w:rPr>
+            </w:pPr>
+            <w:ins w:id="237" w:author="Augustin, Jourdain M" w:date="2015-03-25T15:47:00Z">
               <w:r>
                 <w:rPr>
                   <w:sz w:val="18"/>
@@ -43840,7 +43955,7 @@
                 <w:t>Verify for user with</w:t>
               </w:r>
             </w:ins>
-            <w:ins w:id="229" w:author="Augustin, Jourdain M" w:date="2015-03-25T15:48:00Z">
+            <w:ins w:id="238" w:author="Augustin, Jourdain M" w:date="2015-03-25T15:48:00Z">
               <w:r>
                 <w:rPr>
                   <w:sz w:val="18"/>
@@ -43848,7 +43963,7 @@
                 <w:t>out</w:t>
               </w:r>
             </w:ins>
-            <w:ins w:id="230" w:author="Augustin, Jourdain M" w:date="2015-03-25T15:47:00Z">
+            <w:ins w:id="239" w:author="Augustin, Jourdain M" w:date="2015-03-25T15:47:00Z">
               <w:r>
                 <w:rPr>
                   <w:sz w:val="18"/>
@@ -43877,15 +43992,15 @@
     <w:p>
       <w:pPr>
         <w:rPr>
-          <w:ins w:id="231" w:author="Augustin, Jourdain M" w:date="2015-03-25T15:47:00Z"/>
-          <w:sz w:val="18"/>
-        </w:rPr>
-      </w:pPr>
-    </w:p>
-    <w:p>
-      <w:pPr>
-        <w:rPr>
-          <w:ins w:id="232" w:author="Augustin, Jourdain M" w:date="2015-03-25T15:47:00Z"/>
+          <w:ins w:id="240" w:author="Augustin, Jourdain M" w:date="2015-03-25T15:47:00Z"/>
+          <w:sz w:val="18"/>
+        </w:rPr>
+      </w:pPr>
+    </w:p>
+    <w:p>
+      <w:pPr>
+        <w:rPr>
+          <w:ins w:id="241" w:author="Augustin, Jourdain M" w:date="2015-03-25T15:47:00Z"/>
           <w:sz w:val="18"/>
         </w:rPr>
       </w:pPr>
@@ -43916,7 +44031,7 @@
         <w:trPr>
           <w:cantSplit/>
           <w:tblHeader/>
-          <w:ins w:id="233" w:author="Augustin, Jourdain M" w:date="2015-03-25T15:47:00Z"/>
+          <w:ins w:id="242" w:author="Augustin, Jourdain M" w:date="2015-03-25T15:47:00Z"/>
         </w:trPr>
         <w:tc>
           <w:tcPr>
@@ -43926,13 +44041,13 @@
           <w:p>
             <w:pPr>
               <w:rPr>
-                <w:ins w:id="234" w:author="Augustin, Jourdain M" w:date="2015-03-25T15:47:00Z"/>
-                <w:b/>
-                <w:i/>
-                <w:sz w:val="18"/>
-              </w:rPr>
-            </w:pPr>
-            <w:ins w:id="235" w:author="Augustin, Jourdain M" w:date="2015-03-25T15:47:00Z">
+                <w:ins w:id="243" w:author="Augustin, Jourdain M" w:date="2015-03-25T15:47:00Z"/>
+                <w:b/>
+                <w:i/>
+                <w:sz w:val="18"/>
+              </w:rPr>
+            </w:pPr>
+            <w:ins w:id="244" w:author="Augustin, Jourdain M" w:date="2015-03-25T15:47:00Z">
               <w:r>
                 <w:rPr>
                   <w:b/>
@@ -43951,13 +44066,13 @@
           <w:p>
             <w:pPr>
               <w:rPr>
-                <w:ins w:id="236" w:author="Augustin, Jourdain M" w:date="2015-03-25T15:47:00Z"/>
-                <w:b/>
-                <w:i/>
-                <w:sz w:val="18"/>
-              </w:rPr>
-            </w:pPr>
-            <w:ins w:id="237" w:author="Augustin, Jourdain M" w:date="2015-03-25T15:47:00Z">
+                <w:ins w:id="245" w:author="Augustin, Jourdain M" w:date="2015-03-25T15:47:00Z"/>
+                <w:b/>
+                <w:i/>
+                <w:sz w:val="18"/>
+              </w:rPr>
+            </w:pPr>
+            <w:ins w:id="246" w:author="Augustin, Jourdain M" w:date="2015-03-25T15:47:00Z">
               <w:r>
                 <w:rPr>
                   <w:b/>
@@ -43976,13 +44091,13 @@
           <w:p>
             <w:pPr>
               <w:rPr>
-                <w:ins w:id="238" w:author="Augustin, Jourdain M" w:date="2015-03-25T15:47:00Z"/>
-                <w:b/>
-                <w:i/>
-                <w:sz w:val="18"/>
-              </w:rPr>
-            </w:pPr>
-            <w:ins w:id="239" w:author="Augustin, Jourdain M" w:date="2015-03-25T15:47:00Z">
+                <w:ins w:id="247" w:author="Augustin, Jourdain M" w:date="2015-03-25T15:47:00Z"/>
+                <w:b/>
+                <w:i/>
+                <w:sz w:val="18"/>
+              </w:rPr>
+            </w:pPr>
+            <w:ins w:id="248" w:author="Augustin, Jourdain M" w:date="2015-03-25T15:47:00Z">
               <w:r>
                 <w:rPr>
                   <w:b/>
@@ -44001,13 +44116,13 @@
           <w:p>
             <w:pPr>
               <w:rPr>
-                <w:ins w:id="240" w:author="Augustin, Jourdain M" w:date="2015-03-25T15:47:00Z"/>
-                <w:b/>
-                <w:i/>
-                <w:sz w:val="18"/>
-              </w:rPr>
-            </w:pPr>
-            <w:ins w:id="241" w:author="Augustin, Jourdain M" w:date="2015-03-25T15:47:00Z">
+                <w:ins w:id="249" w:author="Augustin, Jourdain M" w:date="2015-03-25T15:47:00Z"/>
+                <w:b/>
+                <w:i/>
+                <w:sz w:val="18"/>
+              </w:rPr>
+            </w:pPr>
+            <w:ins w:id="250" w:author="Augustin, Jourdain M" w:date="2015-03-25T15:47:00Z">
               <w:r>
                 <w:rPr>
                   <w:b/>
@@ -44020,13 +44135,13 @@
           <w:p>
             <w:pPr>
               <w:rPr>
-                <w:ins w:id="242" w:author="Augustin, Jourdain M" w:date="2015-03-25T15:47:00Z"/>
-                <w:b/>
-                <w:i/>
-                <w:sz w:val="18"/>
-              </w:rPr>
-            </w:pPr>
-            <w:ins w:id="243" w:author="Augustin, Jourdain M" w:date="2015-03-25T15:47:00Z">
+                <w:ins w:id="251" w:author="Augustin, Jourdain M" w:date="2015-03-25T15:47:00Z"/>
+                <w:b/>
+                <w:i/>
+                <w:sz w:val="18"/>
+              </w:rPr>
+            </w:pPr>
+            <w:ins w:id="252" w:author="Augustin, Jourdain M" w:date="2015-03-25T15:47:00Z">
               <w:r>
                 <w:rPr>
                   <w:b/>
@@ -44045,13 +44160,13 @@
           <w:p>
             <w:pPr>
               <w:rPr>
-                <w:ins w:id="244" w:author="Augustin, Jourdain M" w:date="2015-03-25T15:47:00Z"/>
-                <w:b/>
-                <w:i/>
-                <w:sz w:val="18"/>
-              </w:rPr>
-            </w:pPr>
-            <w:ins w:id="245" w:author="Augustin, Jourdain M" w:date="2015-03-25T15:47:00Z">
+                <w:ins w:id="253" w:author="Augustin, Jourdain M" w:date="2015-03-25T15:47:00Z"/>
+                <w:b/>
+                <w:i/>
+                <w:sz w:val="18"/>
+              </w:rPr>
+            </w:pPr>
+            <w:ins w:id="254" w:author="Augustin, Jourdain M" w:date="2015-03-25T15:47:00Z">
               <w:r>
                 <w:rPr>
                   <w:b/>
@@ -44066,7 +44181,7 @@
       <w:tr>
         <w:trPr>
           <w:cantSplit/>
-          <w:ins w:id="246" w:author="Augustin, Jourdain M" w:date="2015-03-25T15:47:00Z"/>
+          <w:ins w:id="255" w:author="Augustin, Jourdain M" w:date="2015-03-25T15:47:00Z"/>
         </w:trPr>
         <w:tc>
           <w:tcPr>
@@ -44079,11 +44194,11 @@
                 <w:numId w:val="42"/>
               </w:numPr>
               <w:rPr>
-                <w:ins w:id="247" w:author="Augustin, Jourdain M" w:date="2015-03-25T15:47:00Z"/>
-                <w:i/>
-                <w:sz w:val="18"/>
-              </w:rPr>
-              <w:pPrChange w:id="248" w:author="Augustin, Jourdain M" w:date="2015-03-25T15:48:00Z">
+                <w:ins w:id="256" w:author="Augustin, Jourdain M" w:date="2015-03-25T15:47:00Z"/>
+                <w:i/>
+                <w:sz w:val="18"/>
+              </w:rPr>
+              <w:pPrChange w:id="257" w:author="Augustin, Jourdain M" w:date="2015-03-25T15:48:00Z">
                 <w:pPr>
                   <w:numPr>
                     <w:numId w:val="40"/>
@@ -44106,13 +44221,13 @@
               <w:pStyle w:val="CSETableText"/>
               <w:ind w:left="159"/>
               <w:rPr>
-                <w:ins w:id="249" w:author="Augustin, Jourdain M" w:date="2015-03-25T15:47:00Z"/>
+                <w:ins w:id="258" w:author="Augustin, Jourdain M" w:date="2015-03-25T15:47:00Z"/>
                 <w:rFonts w:asciiTheme="minorHAnsi" w:hAnsiTheme="minorHAnsi"/>
                 <w:bCs/>
                 <w:szCs w:val="20"/>
               </w:rPr>
             </w:pPr>
-            <w:ins w:id="250" w:author="Augustin, Jourdain M" w:date="2015-03-25T15:47:00Z">
+            <w:ins w:id="259" w:author="Augustin, Jourdain M" w:date="2015-03-25T15:47:00Z">
               <w:r>
                 <w:rPr>
                   <w:rFonts w:asciiTheme="minorHAnsi" w:hAnsiTheme="minorHAnsi"/>
@@ -44130,7 +44245,7 @@
                 <w:t xml:space="preserve"> user account which has </w:t>
               </w:r>
             </w:ins>
-            <w:ins w:id="251" w:author="Augustin, Jourdain M" w:date="2015-03-25T15:48:00Z">
+            <w:ins w:id="260" w:author="Augustin, Jourdain M" w:date="2015-03-25T15:48:00Z">
               <w:r>
                 <w:rPr>
                   <w:rFonts w:asciiTheme="minorHAnsi" w:hAnsiTheme="minorHAnsi"/>
@@ -44140,7 +44255,7 @@
                 <w:t xml:space="preserve">not </w:t>
               </w:r>
             </w:ins>
-            <w:ins w:id="252" w:author="Augustin, Jourdain M" w:date="2015-03-25T15:47:00Z">
+            <w:ins w:id="261" w:author="Augustin, Jourdain M" w:date="2015-03-25T15:47:00Z">
               <w:r>
                 <w:rPr>
                   <w:rFonts w:asciiTheme="minorHAnsi" w:hAnsiTheme="minorHAnsi"/>
@@ -44182,7 +44297,7 @@
               <w:pStyle w:val="CSETableText"/>
               <w:ind w:left="159"/>
               <w:rPr>
-                <w:ins w:id="253" w:author="Augustin, Jourdain M" w:date="2015-03-25T15:47:00Z"/>
+                <w:ins w:id="262" w:author="Augustin, Jourdain M" w:date="2015-03-25T15:47:00Z"/>
                 <w:rFonts w:asciiTheme="minorHAnsi" w:hAnsiTheme="minorHAnsi"/>
                 <w:bCs/>
                 <w:szCs w:val="20"/>
@@ -44192,12 +44307,12 @@
           <w:p>
             <w:pPr>
               <w:rPr>
-                <w:ins w:id="254" w:author="Augustin, Jourdain M" w:date="2015-03-25T15:47:00Z"/>
-                <w:bCs/>
-                <w:sz w:val="18"/>
-              </w:rPr>
-            </w:pPr>
-            <w:ins w:id="255" w:author="Augustin, Jourdain M" w:date="2015-03-25T15:47:00Z">
+                <w:ins w:id="263" w:author="Augustin, Jourdain M" w:date="2015-03-25T15:47:00Z"/>
+                <w:bCs/>
+                <w:sz w:val="18"/>
+              </w:rPr>
+            </w:pPr>
+            <w:ins w:id="264" w:author="Augustin, Jourdain M" w:date="2015-03-25T15:47:00Z">
               <w:r>
                 <w:rPr>
                   <w:rFonts w:asciiTheme="minorHAnsi" w:hAnsiTheme="minorHAnsi"/>
@@ -44229,11 +44344,11 @@
           <w:p>
             <w:pPr>
               <w:rPr>
-                <w:ins w:id="256" w:author="Augustin, Jourdain M" w:date="2015-03-25T15:47:00Z"/>
-                <w:sz w:val="18"/>
-              </w:rPr>
-            </w:pPr>
-            <w:ins w:id="257" w:author="Augustin, Jourdain M" w:date="2015-03-25T15:47:00Z">
+                <w:ins w:id="265" w:author="Augustin, Jourdain M" w:date="2015-03-25T15:47:00Z"/>
+                <w:sz w:val="18"/>
+              </w:rPr>
+            </w:pPr>
+            <w:ins w:id="266" w:author="Augustin, Jourdain M" w:date="2015-03-25T15:47:00Z">
               <w:r>
                 <w:rPr>
                   <w:rFonts w:asciiTheme="minorHAnsi" w:hAnsiTheme="minorHAnsi"/>
@@ -44257,12 +44372,12 @@
             <w:pPr>
               <w:jc w:val="center"/>
               <w:rPr>
-                <w:ins w:id="258" w:author="Augustin, Jourdain M" w:date="2015-03-25T15:47:00Z"/>
-                <w:i/>
-                <w:sz w:val="18"/>
-              </w:rPr>
-            </w:pPr>
-            <w:ins w:id="259" w:author="Augustin, Jourdain M" w:date="2015-03-25T15:47:00Z">
+                <w:ins w:id="267" w:author="Augustin, Jourdain M" w:date="2015-03-25T15:47:00Z"/>
+                <w:i/>
+                <w:sz w:val="18"/>
+              </w:rPr>
+            </w:pPr>
+            <w:ins w:id="268" w:author="Augustin, Jourdain M" w:date="2015-03-25T15:47:00Z">
               <w:r>
                 <w:rPr>
                   <w:i/>
@@ -44276,12 +44391,12 @@
             <w:pPr>
               <w:jc w:val="center"/>
               <w:rPr>
-                <w:ins w:id="260" w:author="Augustin, Jourdain M" w:date="2015-03-25T15:47:00Z"/>
-                <w:i/>
-                <w:sz w:val="18"/>
-              </w:rPr>
-            </w:pPr>
-            <w:ins w:id="261" w:author="Augustin, Jourdain M" w:date="2015-03-25T15:47:00Z">
+                <w:ins w:id="269" w:author="Augustin, Jourdain M" w:date="2015-03-25T15:47:00Z"/>
+                <w:i/>
+                <w:sz w:val="18"/>
+              </w:rPr>
+            </w:pPr>
+            <w:ins w:id="270" w:author="Augustin, Jourdain M" w:date="2015-03-25T15:47:00Z">
               <w:r>
                 <w:rPr>
                   <w:i/>
@@ -44299,7 +44414,7 @@
           <w:p>
             <w:pPr>
               <w:rPr>
-                <w:ins w:id="262" w:author="Augustin, Jourdain M" w:date="2015-03-25T15:47:00Z"/>
+                <w:ins w:id="271" w:author="Augustin, Jourdain M" w:date="2015-03-25T15:47:00Z"/>
                 <w:i/>
                 <w:sz w:val="18"/>
               </w:rPr>
@@ -44309,7 +44424,7 @@
       </w:tr>
       <w:tr>
         <w:trPr>
-          <w:ins w:id="263" w:author="Augustin, Jourdain M" w:date="2015-03-25T15:47:00Z"/>
+          <w:ins w:id="272" w:author="Augustin, Jourdain M" w:date="2015-03-25T15:47:00Z"/>
         </w:trPr>
         <w:tc>
           <w:tcPr>
@@ -44322,11 +44437,11 @@
                 <w:numId w:val="42"/>
               </w:numPr>
               <w:rPr>
-                <w:ins w:id="264" w:author="Augustin, Jourdain M" w:date="2015-03-25T15:47:00Z"/>
-                <w:i/>
-                <w:sz w:val="18"/>
-              </w:rPr>
-              <w:pPrChange w:id="265" w:author="Augustin, Jourdain M" w:date="2015-03-25T15:48:00Z">
+                <w:ins w:id="273" w:author="Augustin, Jourdain M" w:date="2015-03-25T15:47:00Z"/>
+                <w:i/>
+                <w:sz w:val="18"/>
+              </w:rPr>
+              <w:pPrChange w:id="274" w:author="Augustin, Jourdain M" w:date="2015-03-25T15:48:00Z">
                 <w:pPr>
                   <w:numPr>
                     <w:numId w:val="40"/>
@@ -44349,13 +44464,13 @@
               <w:pStyle w:val="CSETableText"/>
               <w:ind w:left="159"/>
               <w:rPr>
-                <w:ins w:id="266" w:author="Augustin, Jourdain M" w:date="2015-03-25T15:47:00Z"/>
+                <w:ins w:id="275" w:author="Augustin, Jourdain M" w:date="2015-03-25T15:47:00Z"/>
                 <w:rFonts w:asciiTheme="minorHAnsi" w:hAnsiTheme="minorHAnsi"/>
                 <w:bCs/>
                 <w:szCs w:val="20"/>
               </w:rPr>
             </w:pPr>
-            <w:ins w:id="267" w:author="Augustin, Jourdain M" w:date="2015-03-25T15:47:00Z">
+            <w:ins w:id="276" w:author="Augustin, Jourdain M" w:date="2015-03-25T15:47:00Z">
               <w:r>
                 <w:rPr>
                   <w:rFonts w:asciiTheme="minorHAnsi" w:hAnsiTheme="minorHAnsi"/>
@@ -44393,12 +44508,12 @@
           <w:p>
             <w:pPr>
               <w:rPr>
-                <w:ins w:id="268" w:author="Augustin, Jourdain M" w:date="2015-03-25T15:47:00Z"/>
-                <w:bCs/>
-                <w:sz w:val="18"/>
-              </w:rPr>
-            </w:pPr>
-            <w:ins w:id="269" w:author="Augustin, Jourdain M" w:date="2015-03-25T15:47:00Z">
+                <w:ins w:id="277" w:author="Augustin, Jourdain M" w:date="2015-03-25T15:47:00Z"/>
+                <w:bCs/>
+                <w:sz w:val="18"/>
+              </w:rPr>
+            </w:pPr>
+            <w:ins w:id="278" w:author="Augustin, Jourdain M" w:date="2015-03-25T15:47:00Z">
               <w:r>
                 <w:rPr>
                   <w:rFonts w:asciiTheme="minorHAnsi" w:hAnsiTheme="minorHAnsi"/>
@@ -44416,11 +44531,11 @@
           <w:p>
             <w:pPr>
               <w:rPr>
-                <w:ins w:id="270" w:author="Augustin, Jourdain M" w:date="2015-03-25T15:47:00Z"/>
-                <w:rFonts w:asciiTheme="minorHAnsi" w:hAnsiTheme="minorHAnsi"/>
-              </w:rPr>
-            </w:pPr>
-            <w:ins w:id="271" w:author="Augustin, Jourdain M" w:date="2015-03-25T15:47:00Z">
+                <w:ins w:id="279" w:author="Augustin, Jourdain M" w:date="2015-03-25T15:47:00Z"/>
+                <w:rFonts w:asciiTheme="minorHAnsi" w:hAnsiTheme="minorHAnsi"/>
+              </w:rPr>
+            </w:pPr>
+            <w:ins w:id="280" w:author="Augustin, Jourdain M" w:date="2015-03-25T15:47:00Z">
               <w:r>
                 <w:rPr>
                   <w:rFonts w:asciiTheme="minorHAnsi" w:hAnsiTheme="minorHAnsi"/>
@@ -44437,11 +44552,11 @@
                 <w:numId w:val="43"/>
               </w:numPr>
               <w:rPr>
-                <w:ins w:id="272" w:author="Augustin, Jourdain M" w:date="2015-03-27T12:10:00Z"/>
+                <w:ins w:id="281" w:author="Augustin, Jourdain M" w:date="2015-03-27T12:10:00Z"/>
                 <w:sz w:val="20"/>
                 <w:szCs w:val="20"/>
               </w:rPr>
-              <w:pPrChange w:id="273" w:author="Augustin, Jourdain M" w:date="2015-03-25T15:48:00Z">
+              <w:pPrChange w:id="282" w:author="Augustin, Jourdain M" w:date="2015-03-25T15:48:00Z">
                 <w:pPr>
                   <w:pStyle w:val="ListParagraph"/>
                   <w:numPr>
@@ -44451,7 +44566,7 @@
                 </w:pPr>
               </w:pPrChange>
             </w:pPr>
-            <w:ins w:id="274" w:author="Augustin, Jourdain M" w:date="2015-03-25T15:47:00Z">
+            <w:ins w:id="283" w:author="Augustin, Jourdain M" w:date="2015-03-25T15:47:00Z">
               <w:r>
                 <w:rPr>
                   <w:sz w:val="20"/>
@@ -44460,7 +44575,7 @@
                 <w:t xml:space="preserve">Table “My </w:t>
               </w:r>
             </w:ins>
-            <w:ins w:id="275" w:author="Augustin, Jourdain M" w:date="2015-03-27T12:10:00Z">
+            <w:ins w:id="284" w:author="Augustin, Jourdain M" w:date="2015-03-27T12:10:00Z">
               <w:r>
                 <w:rPr>
                   <w:sz w:val="20"/>
@@ -44469,7 +44584,7 @@
                 <w:t>H</w:t>
               </w:r>
             </w:ins>
-            <w:ins w:id="276" w:author="Augustin, Jourdain M" w:date="2015-03-25T15:47:00Z">
+            <w:ins w:id="285" w:author="Augustin, Jourdain M" w:date="2015-03-25T15:47:00Z">
               <w:r>
                 <w:rPr>
                   <w:sz w:val="20"/>
@@ -44478,7 +44593,7 @@
                 <w:t xml:space="preserve">ierarchy eCoaching Logs” is </w:t>
               </w:r>
             </w:ins>
-            <w:ins w:id="277" w:author="Augustin, Jourdain M" w:date="2015-03-25T15:48:00Z">
+            <w:ins w:id="286" w:author="Augustin, Jourdain M" w:date="2015-03-25T15:48:00Z">
               <w:r>
                 <w:rPr>
                   <w:sz w:val="20"/>
@@ -44487,7 +44602,7 @@
                 <w:t xml:space="preserve">not </w:t>
               </w:r>
             </w:ins>
-            <w:ins w:id="278" w:author="Augustin, Jourdain M" w:date="2015-03-25T15:47:00Z">
+            <w:ins w:id="287" w:author="Augustin, Jourdain M" w:date="2015-03-25T15:47:00Z">
               <w:r>
                 <w:rPr>
                   <w:sz w:val="20"/>
@@ -44496,8 +44611,6 @@
                 <w:t>displayed</w:t>
               </w:r>
             </w:ins>
-            <w:bookmarkStart w:id="279" w:name="_GoBack"/>
-            <w:bookmarkEnd w:id="279"/>
           </w:p>
           <w:p>
             <w:pPr>
@@ -44507,11 +44620,11 @@
                 <w:numId w:val="43"/>
               </w:numPr>
               <w:rPr>
-                <w:ins w:id="280" w:author="Augustin, Jourdain M" w:date="2015-03-25T15:47:00Z"/>
+                <w:ins w:id="288" w:author="Augustin, Jourdain M" w:date="2015-03-25T15:47:00Z"/>
                 <w:sz w:val="20"/>
                 <w:szCs w:val="20"/>
               </w:rPr>
-              <w:pPrChange w:id="281" w:author="Augustin, Jourdain M" w:date="2015-03-25T15:48:00Z">
+              <w:pPrChange w:id="289" w:author="Augustin, Jourdain M" w:date="2015-03-25T15:48:00Z">
                 <w:pPr>
                   <w:pStyle w:val="ListParagraph"/>
                   <w:numPr>
@@ -44521,7 +44634,7 @@
                 </w:pPr>
               </w:pPrChange>
             </w:pPr>
-            <w:ins w:id="282" w:author="Augustin, Jourdain M" w:date="2015-03-27T12:10:00Z">
+            <w:ins w:id="290" w:author="Augustin, Jourdain M" w:date="2015-03-27T12:10:00Z">
               <w:r>
                 <w:rPr>
                   <w:sz w:val="20"/>
@@ -44562,7 +44675,7 @@
           <w:p>
             <w:pPr>
               <w:rPr>
-                <w:ins w:id="283" w:author="Augustin, Jourdain M" w:date="2015-03-25T15:47:00Z"/>
+                <w:ins w:id="291" w:author="Augustin, Jourdain M" w:date="2015-03-25T15:47:00Z"/>
               </w:rPr>
             </w:pPr>
           </w:p>
@@ -44575,12 +44688,12 @@
             <w:pPr>
               <w:jc w:val="center"/>
               <w:rPr>
-                <w:ins w:id="284" w:author="Augustin, Jourdain M" w:date="2015-03-25T15:47:00Z"/>
-                <w:i/>
-                <w:sz w:val="18"/>
-              </w:rPr>
-            </w:pPr>
-            <w:ins w:id="285" w:author="Augustin, Jourdain M" w:date="2015-03-25T15:47:00Z">
+                <w:ins w:id="292" w:author="Augustin, Jourdain M" w:date="2015-03-25T15:47:00Z"/>
+                <w:i/>
+                <w:sz w:val="18"/>
+              </w:rPr>
+            </w:pPr>
+            <w:ins w:id="293" w:author="Augustin, Jourdain M" w:date="2015-03-25T15:47:00Z">
               <w:r>
                 <w:rPr>
                   <w:i/>
@@ -44594,12 +44707,12 @@
             <w:pPr>
               <w:jc w:val="center"/>
               <w:rPr>
-                <w:ins w:id="286" w:author="Augustin, Jourdain M" w:date="2015-03-25T15:47:00Z"/>
-                <w:i/>
-                <w:sz w:val="18"/>
-              </w:rPr>
-            </w:pPr>
-            <w:ins w:id="287" w:author="Augustin, Jourdain M" w:date="2015-03-25T15:47:00Z">
+                <w:ins w:id="294" w:author="Augustin, Jourdain M" w:date="2015-03-25T15:47:00Z"/>
+                <w:i/>
+                <w:sz w:val="18"/>
+              </w:rPr>
+            </w:pPr>
+            <w:ins w:id="295" w:author="Augustin, Jourdain M" w:date="2015-03-25T15:47:00Z">
               <w:r>
                 <w:rPr>
                   <w:i/>
@@ -44608,7 +44721,7 @@
                 <w:t>03/</w:t>
               </w:r>
             </w:ins>
-            <w:ins w:id="288" w:author="Augustin, Jourdain M" w:date="2015-03-27T12:11:00Z">
+            <w:ins w:id="296" w:author="Augustin, Jourdain M" w:date="2015-03-27T12:11:00Z">
               <w:r>
                 <w:rPr>
                   <w:i/>
@@ -44617,7 +44730,7 @@
                 <w:t>27</w:t>
               </w:r>
             </w:ins>
-            <w:ins w:id="289" w:author="Augustin, Jourdain M" w:date="2015-03-25T15:47:00Z">
+            <w:ins w:id="297" w:author="Augustin, Jourdain M" w:date="2015-03-25T15:47:00Z">
               <w:r>
                 <w:rPr>
                   <w:i/>
@@ -44635,7 +44748,7 @@
           <w:p>
             <w:pPr>
               <w:rPr>
-                <w:ins w:id="290" w:author="Augustin, Jourdain M" w:date="2015-03-25T15:47:00Z"/>
+                <w:ins w:id="298" w:author="Augustin, Jourdain M" w:date="2015-03-25T15:47:00Z"/>
                 <w:i/>
                 <w:sz w:val="18"/>
               </w:rPr>
@@ -44647,31 +44760,1297 @@
     <w:p>
       <w:pPr>
         <w:rPr>
-          <w:ins w:id="291" w:author="Augustin, Jourdain M" w:date="2015-03-25T15:47:00Z"/>
-          <w:sz w:val="18"/>
-        </w:rPr>
-      </w:pPr>
-    </w:p>
-    <w:p>
-      <w:pPr>
-        <w:rPr>
-          <w:ins w:id="292" w:author="Augustin, Jourdain M" w:date="2015-03-25T15:47:00Z"/>
-          <w:sz w:val="18"/>
-        </w:rPr>
-      </w:pPr>
-    </w:p>
-    <w:p>
-      <w:pPr>
-        <w:rPr>
-          <w:ins w:id="293" w:author="Augustin, Jourdain M" w:date="2015-03-25T15:47:00Z"/>
-          <w:sz w:val="18"/>
-        </w:rPr>
-      </w:pPr>
-    </w:p>
-    <w:p>
-      <w:pPr>
-        <w:rPr>
-          <w:ins w:id="294" w:author="Augustin, Jourdain M" w:date="2015-03-25T15:47:00Z"/>
+          <w:ins w:id="299" w:author="Augustin, Jourdain M" w:date="2015-03-25T15:47:00Z"/>
+          <w:sz w:val="18"/>
+        </w:rPr>
+      </w:pPr>
+    </w:p>
+    <w:p>
+      <w:pPr>
+        <w:rPr>
+          <w:ins w:id="300" w:author="Augustin, Jourdain M" w:date="2015-03-25T15:47:00Z"/>
+          <w:sz w:val="18"/>
+        </w:rPr>
+      </w:pPr>
+    </w:p>
+    <w:p>
+      <w:pPr>
+        <w:rPr>
+          <w:ins w:id="301" w:author="Augustin, Jourdain M" w:date="2015-03-25T15:47:00Z"/>
+          <w:sz w:val="18"/>
+        </w:rPr>
+      </w:pPr>
+    </w:p>
+    <w:p>
+      <w:pPr>
+        <w:rPr>
+          <w:ins w:id="302" w:author="Augustin, Jourdain M" w:date="2015-03-25T15:47:00Z"/>
+          <w:sz w:val="18"/>
+        </w:rPr>
+      </w:pPr>
+    </w:p>
+    <w:p>
+      <w:pPr>
+        <w:rPr>
+          <w:ins w:id="303" w:author="Augustin, Jourdain M" w:date="2015-04-02T16:21:00Z"/>
+          <w:sz w:val="18"/>
+        </w:rPr>
+      </w:pPr>
+    </w:p>
+    <w:p>
+      <w:pPr>
+        <w:rPr>
+          <w:ins w:id="304" w:author="Augustin, Jourdain M" w:date="2015-04-02T16:21:00Z"/>
+          <w:sz w:val="18"/>
+        </w:rPr>
+      </w:pPr>
+    </w:p>
+    <w:p>
+      <w:pPr>
+        <w:rPr>
+          <w:ins w:id="305" w:author="Augustin, Jourdain M" w:date="2015-04-02T16:21:00Z"/>
+          <w:sz w:val="18"/>
+        </w:rPr>
+      </w:pPr>
+    </w:p>
+    <w:p>
+      <w:pPr>
+        <w:rPr>
+          <w:ins w:id="306" w:author="Augustin, Jourdain M" w:date="2015-04-02T16:21:00Z"/>
+          <w:sz w:val="18"/>
+        </w:rPr>
+      </w:pPr>
+    </w:p>
+    <w:p>
+      <w:pPr>
+        <w:rPr>
+          <w:ins w:id="307" w:author="Augustin, Jourdain M" w:date="2015-04-02T16:21:00Z"/>
+          <w:sz w:val="18"/>
+        </w:rPr>
+      </w:pPr>
+    </w:p>
+    <w:p>
+      <w:pPr>
+        <w:rPr>
+          <w:ins w:id="308" w:author="Augustin, Jourdain M" w:date="2015-04-02T16:21:00Z"/>
+          <w:sz w:val="18"/>
+        </w:rPr>
+      </w:pPr>
+    </w:p>
+    <w:p>
+      <w:pPr>
+        <w:rPr>
+          <w:ins w:id="309" w:author="Augustin, Jourdain M" w:date="2015-04-02T16:21:00Z"/>
+          <w:sz w:val="18"/>
+        </w:rPr>
+      </w:pPr>
+    </w:p>
+    <w:p>
+      <w:pPr>
+        <w:rPr>
+          <w:ins w:id="310" w:author="Augustin, Jourdain M" w:date="2015-04-02T16:21:00Z"/>
+          <w:sz w:val="18"/>
+        </w:rPr>
+      </w:pPr>
+    </w:p>
+    <w:tbl>
+      <w:tblPr>
+        <w:tblW w:w="0" w:type="auto"/>
+        <w:tblInd w:w="-612" w:type="dxa"/>
+        <w:tblBorders>
+          <w:top w:val="single" w:sz="4" w:space="0" w:color="auto"/>
+          <w:left w:val="single" w:sz="4" w:space="0" w:color="auto"/>
+          <w:bottom w:val="single" w:sz="4" w:space="0" w:color="auto"/>
+          <w:right w:val="single" w:sz="4" w:space="0" w:color="auto"/>
+          <w:insideH w:val="single" w:sz="4" w:space="0" w:color="auto"/>
+          <w:insideV w:val="single" w:sz="4" w:space="0" w:color="auto"/>
+        </w:tblBorders>
+        <w:tblLayout w:type="fixed"/>
+        <w:tblLook w:val="0000" w:firstRow="0" w:lastRow="0" w:firstColumn="0" w:lastColumn="0" w:noHBand="0" w:noVBand="0"/>
+      </w:tblPr>
+      <w:tblGrid>
+        <w:gridCol w:w="2549"/>
+        <w:gridCol w:w="10455"/>
+      </w:tblGrid>
+      <w:tr>
+        <w:trPr>
+          <w:tblHeader/>
+          <w:ins w:id="311" w:author="Augustin, Jourdain M" w:date="2015-04-02T16:21:00Z"/>
+        </w:trPr>
+        <w:tc>
+          <w:tcPr>
+            <w:tcW w:w="2549" w:type="dxa"/>
+            <w:shd w:val="solid" w:color="auto" w:fill="000000"/>
+          </w:tcPr>
+          <w:p>
+            <w:pPr>
+              <w:rPr>
+                <w:ins w:id="312" w:author="Augustin, Jourdain M" w:date="2015-04-02T16:21:00Z"/>
+                <w:b/>
+                <w:sz w:val="18"/>
+              </w:rPr>
+            </w:pPr>
+            <w:ins w:id="313" w:author="Augustin, Jourdain M" w:date="2015-04-02T16:21:00Z">
+              <w:r>
+                <w:rPr>
+                  <w:b/>
+                  <w:sz w:val="18"/>
+                </w:rPr>
+                <w:t>Item</w:t>
+              </w:r>
+            </w:ins>
+          </w:p>
+        </w:tc>
+        <w:tc>
+          <w:tcPr>
+            <w:tcW w:w="10455" w:type="dxa"/>
+            <w:shd w:val="solid" w:color="auto" w:fill="000000"/>
+          </w:tcPr>
+          <w:p>
+            <w:pPr>
+              <w:rPr>
+                <w:ins w:id="314" w:author="Augustin, Jourdain M" w:date="2015-04-02T16:21:00Z"/>
+                <w:b/>
+                <w:sz w:val="18"/>
+              </w:rPr>
+            </w:pPr>
+            <w:ins w:id="315" w:author="Augustin, Jourdain M" w:date="2015-04-02T16:21:00Z">
+              <w:r>
+                <w:rPr>
+                  <w:b/>
+                  <w:sz w:val="18"/>
+                </w:rPr>
+                <w:t>Description</w:t>
+              </w:r>
+            </w:ins>
+          </w:p>
+        </w:tc>
+      </w:tr>
+      <w:tr>
+        <w:trPr>
+          <w:ins w:id="316" w:author="Augustin, Jourdain M" w:date="2015-04-02T16:21:00Z"/>
+        </w:trPr>
+        <w:tc>
+          <w:tcPr>
+            <w:tcW w:w="2549" w:type="dxa"/>
+          </w:tcPr>
+          <w:p>
+            <w:pPr>
+              <w:rPr>
+                <w:ins w:id="317" w:author="Augustin, Jourdain M" w:date="2015-04-02T16:21:00Z"/>
+                <w:sz w:val="18"/>
+              </w:rPr>
+            </w:pPr>
+            <w:ins w:id="318" w:author="Augustin, Jourdain M" w:date="2015-04-02T16:21:00Z">
+              <w:r>
+                <w:rPr>
+                  <w:sz w:val="18"/>
+                </w:rPr>
+                <w:t>Test Case ID</w:t>
+              </w:r>
+            </w:ins>
+          </w:p>
+        </w:tc>
+        <w:tc>
+          <w:tcPr>
+            <w:tcW w:w="10455" w:type="dxa"/>
+          </w:tcPr>
+          <w:p>
+            <w:pPr>
+              <w:rPr>
+                <w:ins w:id="319" w:author="Augustin, Jourdain M" w:date="2015-04-02T16:21:00Z"/>
+                <w:sz w:val="18"/>
+              </w:rPr>
+            </w:pPr>
+            <w:ins w:id="320" w:author="Augustin, Jourdain M" w:date="2015-04-02T16:21:00Z">
+              <w:r>
+                <w:rPr>
+                  <w:sz w:val="18"/>
+                </w:rPr>
+                <w:t>ECUIDASH</w:t>
+              </w:r>
+              <w:r>
+                <w:rPr>
+                  <w:sz w:val="18"/>
+                </w:rPr>
+                <w:t>3</w:t>
+              </w:r>
+              <w:r>
+                <w:rPr>
+                  <w:sz w:val="18"/>
+                </w:rPr>
+                <w:t>7</w:t>
+              </w:r>
+            </w:ins>
+          </w:p>
+        </w:tc>
+      </w:tr>
+      <w:tr>
+        <w:trPr>
+          <w:ins w:id="321" w:author="Augustin, Jourdain M" w:date="2015-04-02T16:21:00Z"/>
+        </w:trPr>
+        <w:tc>
+          <w:tcPr>
+            <w:tcW w:w="2549" w:type="dxa"/>
+          </w:tcPr>
+          <w:p>
+            <w:pPr>
+              <w:rPr>
+                <w:ins w:id="322" w:author="Augustin, Jourdain M" w:date="2015-04-02T16:21:00Z"/>
+                <w:sz w:val="18"/>
+              </w:rPr>
+            </w:pPr>
+            <w:ins w:id="323" w:author="Augustin, Jourdain M" w:date="2015-04-02T16:21:00Z">
+              <w:r>
+                <w:rPr>
+                  <w:sz w:val="18"/>
+                </w:rPr>
+                <w:t>Source Description</w:t>
+              </w:r>
+            </w:ins>
+          </w:p>
+        </w:tc>
+        <w:tc>
+          <w:tcPr>
+            <w:tcW w:w="10455" w:type="dxa"/>
+          </w:tcPr>
+          <w:p>
+            <w:pPr>
+              <w:rPr>
+                <w:ins w:id="324" w:author="Augustin, Jourdain M" w:date="2015-04-02T16:21:00Z"/>
+                <w:sz w:val="18"/>
+              </w:rPr>
+            </w:pPr>
+            <w:ins w:id="325" w:author="Augustin, Jourdain M" w:date="2015-04-02T16:21:00Z">
+              <w:r>
+                <w:rPr>
+                  <w:sz w:val="18"/>
+                </w:rPr>
+                <w:t>SCCB-</w:t>
+              </w:r>
+              <w:r>
+                <w:rPr>
+                  <w:sz w:val="18"/>
+                </w:rPr>
+                <w:t>P1442</w:t>
+              </w:r>
+              <w:r>
+                <w:rPr>
+                  <w:sz w:val="18"/>
+                </w:rPr>
+                <w:t>2</w:t>
+              </w:r>
+            </w:ins>
+          </w:p>
+        </w:tc>
+      </w:tr>
+      <w:tr>
+        <w:trPr>
+          <w:ins w:id="326" w:author="Augustin, Jourdain M" w:date="2015-04-02T16:21:00Z"/>
+        </w:trPr>
+        <w:tc>
+          <w:tcPr>
+            <w:tcW w:w="2549" w:type="dxa"/>
+          </w:tcPr>
+          <w:p>
+            <w:pPr>
+              <w:rPr>
+                <w:ins w:id="327" w:author="Augustin, Jourdain M" w:date="2015-04-02T16:21:00Z"/>
+                <w:sz w:val="18"/>
+              </w:rPr>
+            </w:pPr>
+            <w:ins w:id="328" w:author="Augustin, Jourdain M" w:date="2015-04-02T16:21:00Z">
+              <w:r>
+                <w:rPr>
+                  <w:sz w:val="18"/>
+                </w:rPr>
+                <w:t>Test Location</w:t>
+              </w:r>
+            </w:ins>
+          </w:p>
+        </w:tc>
+        <w:tc>
+          <w:tcPr>
+            <w:tcW w:w="10455" w:type="dxa"/>
+          </w:tcPr>
+          <w:p>
+            <w:pPr>
+              <w:rPr>
+                <w:ins w:id="329" w:author="Augustin, Jourdain M" w:date="2015-04-02T16:21:00Z"/>
+                <w:sz w:val="18"/>
+              </w:rPr>
+            </w:pPr>
+            <w:ins w:id="330" w:author="Augustin, Jourdain M" w:date="2015-04-02T16:21:00Z">
+              <w:r>
+                <w:rPr>
+                  <w:sz w:val="18"/>
+                </w:rPr>
+                <w:t>https://</w:t>
+              </w:r>
+              <w:r>
+                <w:rPr>
+                  <w:sz w:val="18"/>
+                </w:rPr>
+                <w:t>f3420-</w:t>
+              </w:r>
+              <w:r>
+                <w:rPr>
+                  <w:sz w:val="18"/>
+                </w:rPr>
+                <w:t xml:space="preserve">mpmd01.vangent.local/coach3/default.aspx </w:t>
+              </w:r>
+            </w:ins>
+          </w:p>
+        </w:tc>
+      </w:tr>
+      <w:tr>
+        <w:trPr>
+          <w:ins w:id="331" w:author="Augustin, Jourdain M" w:date="2015-04-02T16:21:00Z"/>
+        </w:trPr>
+        <w:tc>
+          <w:tcPr>
+            <w:tcW w:w="2549" w:type="dxa"/>
+          </w:tcPr>
+          <w:p>
+            <w:pPr>
+              <w:rPr>
+                <w:ins w:id="332" w:author="Augustin, Jourdain M" w:date="2015-04-02T16:21:00Z"/>
+                <w:sz w:val="18"/>
+              </w:rPr>
+            </w:pPr>
+            <w:ins w:id="333" w:author="Augustin, Jourdain M" w:date="2015-04-02T16:21:00Z">
+              <w:r>
+                <w:rPr>
+                  <w:sz w:val="18"/>
+                </w:rPr>
+                <w:t>Updated File(s)</w:t>
+              </w:r>
+            </w:ins>
+          </w:p>
+        </w:tc>
+        <w:tc>
+          <w:tcPr>
+            <w:tcW w:w="10455" w:type="dxa"/>
+          </w:tcPr>
+          <w:p>
+            <w:pPr>
+              <w:rPr>
+                <w:ins w:id="334" w:author="Augustin, Jourdain M" w:date="2015-04-02T16:21:00Z"/>
+                <w:sz w:val="18"/>
+              </w:rPr>
+            </w:pPr>
+            <w:ins w:id="335" w:author="Augustin, Jourdain M" w:date="2015-04-02T16:21:00Z">
+              <w:r>
+                <w:rPr>
+                  <w:sz w:val="18"/>
+                </w:rPr>
+                <w:t>View</w:t>
+              </w:r>
+              <w:r>
+                <w:rPr>
+                  <w:sz w:val="18"/>
+                </w:rPr>
+                <w:t>4</w:t>
+              </w:r>
+              <w:r>
+                <w:rPr>
+                  <w:sz w:val="18"/>
+                </w:rPr>
+                <w:t xml:space="preserve">.aspx, </w:t>
+              </w:r>
+              <w:r>
+                <w:rPr>
+                  <w:sz w:val="18"/>
+                </w:rPr>
+                <w:t>eCoachingFixed.dll</w:t>
+              </w:r>
+            </w:ins>
+          </w:p>
+        </w:tc>
+      </w:tr>
+      <w:tr>
+        <w:trPr>
+          <w:ins w:id="336" w:author="Augustin, Jourdain M" w:date="2015-04-02T16:21:00Z"/>
+        </w:trPr>
+        <w:tc>
+          <w:tcPr>
+            <w:tcW w:w="2549" w:type="dxa"/>
+          </w:tcPr>
+          <w:p>
+            <w:pPr>
+              <w:rPr>
+                <w:ins w:id="337" w:author="Augustin, Jourdain M" w:date="2015-04-02T16:21:00Z"/>
+                <w:sz w:val="18"/>
+              </w:rPr>
+            </w:pPr>
+            <w:ins w:id="338" w:author="Augustin, Jourdain M" w:date="2015-04-02T16:21:00Z">
+              <w:r>
+                <w:rPr>
+                  <w:sz w:val="18"/>
+                </w:rPr>
+                <w:t>Supporting Documentation</w:t>
+              </w:r>
+            </w:ins>
+          </w:p>
+        </w:tc>
+        <w:tc>
+          <w:tcPr>
+            <w:tcW w:w="10455" w:type="dxa"/>
+          </w:tcPr>
+          <w:p>
+            <w:pPr>
+              <w:rPr>
+                <w:ins w:id="339" w:author="Augustin, Jourdain M" w:date="2015-04-02T16:21:00Z"/>
+                <w:sz w:val="18"/>
+              </w:rPr>
+            </w:pPr>
+          </w:p>
+        </w:tc>
+      </w:tr>
+      <w:tr>
+        <w:trPr>
+          <w:ins w:id="340" w:author="Augustin, Jourdain M" w:date="2015-04-02T16:21:00Z"/>
+        </w:trPr>
+        <w:tc>
+          <w:tcPr>
+            <w:tcW w:w="2549" w:type="dxa"/>
+          </w:tcPr>
+          <w:p>
+            <w:pPr>
+              <w:rPr>
+                <w:ins w:id="341" w:author="Augustin, Jourdain M" w:date="2015-04-02T16:21:00Z"/>
+                <w:sz w:val="18"/>
+              </w:rPr>
+            </w:pPr>
+            <w:ins w:id="342" w:author="Augustin, Jourdain M" w:date="2015-04-02T16:21:00Z">
+              <w:r>
+                <w:rPr>
+                  <w:sz w:val="18"/>
+                </w:rPr>
+                <w:t>Notes</w:t>
+              </w:r>
+            </w:ins>
+          </w:p>
+        </w:tc>
+        <w:tc>
+          <w:tcPr>
+            <w:tcW w:w="10455" w:type="dxa"/>
+          </w:tcPr>
+          <w:p>
+            <w:pPr>
+              <w:rPr>
+                <w:ins w:id="343" w:author="Augustin, Jourdain M" w:date="2015-04-02T16:21:00Z"/>
+                <w:sz w:val="18"/>
+              </w:rPr>
+            </w:pPr>
+            <w:ins w:id="344" w:author="Augustin, Jourdain M" w:date="2015-04-02T16:21:00Z">
+              <w:r>
+                <w:rPr>
+                  <w:sz w:val="18"/>
+                </w:rPr>
+                <w:t xml:space="preserve">Verify </w:t>
+              </w:r>
+              <w:r>
+                <w:rPr>
+                  <w:sz w:val="18"/>
+                </w:r